<commit_message>
Started explaining internals of microcontrollers
</commit_message>
<xml_diff>
--- a/Dokumentace.docx
+++ b/Dokumentace.docx
@@ -1258,7 +1258,23 @@
           <w:p/>
           <w:p>
             <w:r>
-              <w:t>Vytvořit jednoduchou kalkulačku využívající postfixovou notaci matematických výrazů (také známá jako Reverzní polská notace – RPN), jež je založena na zásobníku (stack) a nevyžaduje používání závorek ani vyhodnocování precedence operací, neboť pořadí operací je již v zápisu samotném. Kalkulačka není programem běžícím pod operačním systémem, ale je naprogramovaná na „holém železe“ (bare metal) přímo na mikrořadiči RP2040 od britské firmy Raspberry Pi Ltd., konkrétně na vývojové desce Raspberry Pico. Výstup ukazuje uživateli na 128x64bodovém OLED displeji založeném na čipu SSD1306. Vstup obdrží přes klávesnici přes sériové rozhraní UART nebo SWD.</w:t>
+              <w:t>Vytvořit jednoduchou kalkulačku využívající postfixovou notaci matematických výrazů (také známá jako Reverzní polská notace – RPN), jež je založena na zásobníku (</w:t>
+            </w:r>
+            <w:proofErr w:type="spellStart"/>
+            <w:r>
+              <w:t>stack</w:t>
+            </w:r>
+            <w:proofErr w:type="spellEnd"/>
+            <w:r>
+              <w:t xml:space="preserve">) a nevyžaduje používání závorek ani vyhodnocování precedence operací, neboť pořadí operací je již v zápisu samotném. Kalkulačka není programem běžícím pod operačním systémem, ale je naprogramovaná na „holém železe“ (bare metal) přímo na mikrořadiči RP2040 od britské firmy Raspberry </w:t>
+            </w:r>
+            <w:proofErr w:type="spellStart"/>
+            <w:r>
+              <w:t>Pi</w:t>
+            </w:r>
+            <w:proofErr w:type="spellEnd"/>
+            <w:r>
+              <w:t xml:space="preserve"> Ltd., konkrétně na vývojové desce Raspberry Pico. Výstup ukazuje uživateli na 128x64bodovém OLED displeji založeném na čipu SSD1306. Vstup obdrží přes klávesnici přes sériové rozhraní UART nebo SWD.</w:t>
             </w:r>
           </w:p>
           <w:p/>
@@ -1355,7 +1371,7 @@
           <w:lang w:val="cs-CZ"/>
         </w:rPr>
       </w:pPr>
-      <w:bookmarkStart w:id="0" w:name="_Toc209180364"/>
+      <w:bookmarkStart w:id="0" w:name="_Toc209783467"/>
       <w:r>
         <w:rPr>
           <w:lang w:val="cs-CZ"/>
@@ -1410,7 +1426,7 @@
           <w:lang w:val="cs-CZ"/>
         </w:rPr>
       </w:pPr>
-      <w:bookmarkStart w:id="1" w:name="_Toc209180365"/>
+      <w:bookmarkStart w:id="1" w:name="_Toc209783468"/>
       <w:r>
         <w:rPr>
           <w:lang w:val="cs-CZ"/>
@@ -1455,7 +1471,7 @@
           <w:lang w:val="cs-CZ"/>
         </w:rPr>
       </w:pPr>
-      <w:bookmarkStart w:id="3" w:name="_Toc209180366"/>
+      <w:bookmarkStart w:id="3" w:name="_Toc209783469"/>
       <w:r>
         <w:rPr>
           <w:lang w:val="cs-CZ"/>
@@ -1488,7 +1504,21 @@
         <w:rPr>
           <w:lang w:val="cs-CZ"/>
         </w:rPr>
-        <w:t xml:space="preserve"> RP2040 od společnosti Raspberry Pi Ltd.</w:t>
+        <w:t xml:space="preserve"> RP2040 od společnosti Raspberry </w:t>
+      </w:r>
+      <w:proofErr w:type="spellStart"/>
+      <w:r>
+        <w:rPr>
+          <w:lang w:val="cs-CZ"/>
+        </w:rPr>
+        <w:t>Pi</w:t>
+      </w:r>
+      <w:proofErr w:type="spellEnd"/>
+      <w:r>
+        <w:rPr>
+          <w:lang w:val="cs-CZ"/>
+        </w:rPr>
+        <w:t xml:space="preserve"> Ltd.</w:t>
       </w:r>
       <w:r>
         <w:rPr>
@@ -1496,11 +1526,19 @@
         </w:rPr>
         <w:t xml:space="preserve">, resp. na jeho vývojové desce Raspberry </w:t>
       </w:r>
-      <w:r>
-        <w:rPr>
-          <w:lang w:val="cs-CZ"/>
-        </w:rPr>
-        <w:t xml:space="preserve">Pi </w:t>
+      <w:proofErr w:type="spellStart"/>
+      <w:r>
+        <w:rPr>
+          <w:lang w:val="cs-CZ"/>
+        </w:rPr>
+        <w:t>Pi</w:t>
+      </w:r>
+      <w:proofErr w:type="spellEnd"/>
+      <w:r>
+        <w:rPr>
+          <w:lang w:val="cs-CZ"/>
+        </w:rPr>
+        <w:t xml:space="preserve"> </w:t>
       </w:r>
       <w:r>
         <w:rPr>
@@ -1610,7 +1648,7 @@
           <w:lang w:val="cs-CZ"/>
         </w:rPr>
       </w:pPr>
-      <w:bookmarkStart w:id="4" w:name="_Toc209180367"/>
+      <w:bookmarkStart w:id="4" w:name="_Toc209783470"/>
       <w:r>
         <w:rPr>
           <w:lang w:val="cs-CZ"/>
@@ -1631,11 +1669,19 @@
         </w:rPr>
         <w:t xml:space="preserve">Kalkulačka, Rust, RP2040, Raspberry </w:t>
       </w:r>
-      <w:r>
-        <w:rPr>
-          <w:lang w:val="cs-CZ"/>
-        </w:rPr>
-        <w:t xml:space="preserve">Pi </w:t>
+      <w:proofErr w:type="spellStart"/>
+      <w:r>
+        <w:rPr>
+          <w:lang w:val="cs-CZ"/>
+        </w:rPr>
+        <w:t>Pi</w:t>
+      </w:r>
+      <w:proofErr w:type="spellEnd"/>
+      <w:r>
+        <w:rPr>
+          <w:lang w:val="cs-CZ"/>
+        </w:rPr>
+        <w:t xml:space="preserve"> </w:t>
       </w:r>
       <w:r>
         <w:rPr>
@@ -1658,7 +1704,7 @@
           <w:lang w:val="en-GB"/>
         </w:rPr>
       </w:pPr>
-      <w:bookmarkStart w:id="5" w:name="_Toc209180368"/>
+      <w:bookmarkStart w:id="5" w:name="_Toc209783471"/>
       <w:r>
         <w:rPr>
           <w:lang w:val="en-GB"/>
@@ -1770,7 +1816,7 @@
           <w:lang w:val="en-GB"/>
         </w:rPr>
       </w:pPr>
-      <w:bookmarkStart w:id="6" w:name="_Toc209180369"/>
+      <w:bookmarkStart w:id="6" w:name="_Toc209783472"/>
       <w:r>
         <w:rPr>
           <w:lang w:val="en-GB"/>
@@ -1867,7 +1913,7 @@
           <w:r>
             <w:fldChar w:fldCharType="separate"/>
           </w:r>
-          <w:hyperlink w:anchor="_Toc209180364" w:history="1">
+          <w:hyperlink w:anchor="_Toc209783467" w:history="1">
             <w:r>
               <w:rPr>
                 <w:rStyle w:val="Hypertextovodkaz"/>
@@ -1895,7 +1941,7 @@
                 <w:noProof/>
                 <w:webHidden/>
               </w:rPr>
-              <w:instrText xml:space="preserve"> PAGEREF _Toc209180364 \h </w:instrText>
+              <w:instrText xml:space="preserve"> PAGEREF _Toc209783467 \h </w:instrText>
             </w:r>
             <w:r>
               <w:rPr>
@@ -1938,7 +1984,7 @@
               <w:sz w:val="24"/>
             </w:rPr>
           </w:pPr>
-          <w:hyperlink w:anchor="_Toc209180365" w:history="1">
+          <w:hyperlink w:anchor="_Toc209783468" w:history="1">
             <w:r>
               <w:rPr>
                 <w:rStyle w:val="Hypertextovodkaz"/>
@@ -1966,7 +2012,7 @@
                 <w:noProof/>
                 <w:webHidden/>
               </w:rPr>
-              <w:instrText xml:space="preserve"> PAGEREF _Toc209180365 \h </w:instrText>
+              <w:instrText xml:space="preserve"> PAGEREF _Toc209783468 \h </w:instrText>
             </w:r>
             <w:r>
               <w:rPr>
@@ -2009,7 +2055,7 @@
               <w:sz w:val="24"/>
             </w:rPr>
           </w:pPr>
-          <w:hyperlink w:anchor="_Toc209180366" w:history="1">
+          <w:hyperlink w:anchor="_Toc209783469" w:history="1">
             <w:r>
               <w:rPr>
                 <w:rStyle w:val="Hypertextovodkaz"/>
@@ -2037,7 +2083,7 @@
                 <w:noProof/>
                 <w:webHidden/>
               </w:rPr>
-              <w:instrText xml:space="preserve"> PAGEREF _Toc209180366 \h </w:instrText>
+              <w:instrText xml:space="preserve"> PAGEREF _Toc209783469 \h </w:instrText>
             </w:r>
             <w:r>
               <w:rPr>
@@ -2080,7 +2126,7 @@
               <w:sz w:val="24"/>
             </w:rPr>
           </w:pPr>
-          <w:hyperlink w:anchor="_Toc209180367" w:history="1">
+          <w:hyperlink w:anchor="_Toc209783470" w:history="1">
             <w:r>
               <w:rPr>
                 <w:rStyle w:val="Hypertextovodkaz"/>
@@ -2108,7 +2154,7 @@
                 <w:noProof/>
                 <w:webHidden/>
               </w:rPr>
-              <w:instrText xml:space="preserve"> PAGEREF _Toc209180367 \h </w:instrText>
+              <w:instrText xml:space="preserve"> PAGEREF _Toc209783470 \h </w:instrText>
             </w:r>
             <w:r>
               <w:rPr>
@@ -2151,7 +2197,7 @@
               <w:sz w:val="24"/>
             </w:rPr>
           </w:pPr>
-          <w:hyperlink w:anchor="_Toc209180368" w:history="1">
+          <w:hyperlink w:anchor="_Toc209783471" w:history="1">
             <w:r>
               <w:rPr>
                 <w:rStyle w:val="Hypertextovodkaz"/>
@@ -2179,7 +2225,7 @@
                 <w:noProof/>
                 <w:webHidden/>
               </w:rPr>
-              <w:instrText xml:space="preserve"> PAGEREF _Toc209180368 \h </w:instrText>
+              <w:instrText xml:space="preserve"> PAGEREF _Toc209783471 \h </w:instrText>
             </w:r>
             <w:r>
               <w:rPr>
@@ -2222,7 +2268,7 @@
               <w:sz w:val="24"/>
             </w:rPr>
           </w:pPr>
-          <w:hyperlink w:anchor="_Toc209180369" w:history="1">
+          <w:hyperlink w:anchor="_Toc209783472" w:history="1">
             <w:r>
               <w:rPr>
                 <w:rStyle w:val="Hypertextovodkaz"/>
@@ -2250,7 +2296,7 @@
                 <w:noProof/>
                 <w:webHidden/>
               </w:rPr>
-              <w:instrText xml:space="preserve"> PAGEREF _Toc209180369 \h </w:instrText>
+              <w:instrText xml:space="preserve"> PAGEREF _Toc209783472 \h </w:instrText>
             </w:r>
             <w:r>
               <w:rPr>
@@ -2293,14 +2339,14 @@
               <w:sz w:val="24"/>
             </w:rPr>
           </w:pPr>
-          <w:hyperlink w:anchor="_Toc209180370" w:history="1">
+          <w:hyperlink w:anchor="_Toc209783473" w:history="1">
             <w:r>
               <w:rPr>
                 <w:rStyle w:val="Hypertextovodkaz"/>
                 <w:noProof/>
                 <w:lang w:val="cs-CZ"/>
               </w:rPr>
-              <w:t>ÚVOD</w:t>
+              <w:t>1. ÚVOD</w:t>
             </w:r>
             <w:r>
               <w:rPr>
@@ -2321,7 +2367,7 @@
                 <w:noProof/>
                 <w:webHidden/>
               </w:rPr>
-              <w:instrText xml:space="preserve"> PAGEREF _Toc209180370 \h </w:instrText>
+              <w:instrText xml:space="preserve"> PAGEREF _Toc209783473 \h </w:instrText>
             </w:r>
             <w:r>
               <w:rPr>
@@ -2364,14 +2410,14 @@
               <w:sz w:val="24"/>
             </w:rPr>
           </w:pPr>
-          <w:hyperlink w:anchor="_Toc209180371" w:history="1">
+          <w:hyperlink w:anchor="_Toc209783474" w:history="1">
             <w:r>
               <w:rPr>
                 <w:rStyle w:val="Hypertextovodkaz"/>
                 <w:noProof/>
                 <w:lang w:val="cs-CZ"/>
               </w:rPr>
-              <w:t>TEORETICKÁ ČÁST</w:t>
+              <w:t>2. TEORETICKÁ ČÁST</w:t>
             </w:r>
             <w:r>
               <w:rPr>
@@ -2392,7 +2438,7 @@
                 <w:noProof/>
                 <w:webHidden/>
               </w:rPr>
-              <w:instrText xml:space="preserve"> PAGEREF _Toc209180371 \h </w:instrText>
+              <w:instrText xml:space="preserve"> PAGEREF _Toc209783474 \h </w:instrText>
             </w:r>
             <w:r>
               <w:rPr>
@@ -2413,6 +2459,290 @@
                 <w:webHidden/>
               </w:rPr>
               <w:t>10</w:t>
+            </w:r>
+            <w:r>
+              <w:rPr>
+                <w:noProof/>
+                <w:webHidden/>
+              </w:rPr>
+              <w:fldChar w:fldCharType="end"/>
+            </w:r>
+          </w:hyperlink>
+        </w:p>
+        <w:p>
+          <w:pPr>
+            <w:pStyle w:val="Obsah2"/>
+            <w:tabs>
+              <w:tab w:val="right" w:leader="dot" w:pos="10790"/>
+            </w:tabs>
+            <w:rPr>
+              <w:rFonts w:asciiTheme="minorHAnsi" w:eastAsiaTheme="minorEastAsia" w:hAnsiTheme="minorHAnsi"/>
+              <w:noProof/>
+              <w:sz w:val="24"/>
+            </w:rPr>
+          </w:pPr>
+          <w:hyperlink w:anchor="_Toc209783475" w:history="1">
+            <w:r>
+              <w:rPr>
+                <w:rStyle w:val="Hypertextovodkaz"/>
+                <w:noProof/>
+                <w:lang w:val="cs-CZ"/>
+              </w:rPr>
+              <w:t>2.1 Mikrořadiče</w:t>
+            </w:r>
+            <w:r>
+              <w:rPr>
+                <w:noProof/>
+                <w:webHidden/>
+              </w:rPr>
+              <w:tab/>
+            </w:r>
+            <w:r>
+              <w:rPr>
+                <w:noProof/>
+                <w:webHidden/>
+              </w:rPr>
+              <w:fldChar w:fldCharType="begin"/>
+            </w:r>
+            <w:r>
+              <w:rPr>
+                <w:noProof/>
+                <w:webHidden/>
+              </w:rPr>
+              <w:instrText xml:space="preserve"> PAGEREF _Toc209783475 \h </w:instrText>
+            </w:r>
+            <w:r>
+              <w:rPr>
+                <w:noProof/>
+                <w:webHidden/>
+              </w:rPr>
+            </w:r>
+            <w:r>
+              <w:rPr>
+                <w:noProof/>
+                <w:webHidden/>
+              </w:rPr>
+              <w:fldChar w:fldCharType="separate"/>
+            </w:r>
+            <w:r>
+              <w:rPr>
+                <w:noProof/>
+                <w:webHidden/>
+              </w:rPr>
+              <w:t>10</w:t>
+            </w:r>
+            <w:r>
+              <w:rPr>
+                <w:noProof/>
+                <w:webHidden/>
+              </w:rPr>
+              <w:fldChar w:fldCharType="end"/>
+            </w:r>
+          </w:hyperlink>
+        </w:p>
+        <w:p>
+          <w:pPr>
+            <w:pStyle w:val="Obsah1"/>
+            <w:tabs>
+              <w:tab w:val="right" w:leader="dot" w:pos="10790"/>
+            </w:tabs>
+            <w:rPr>
+              <w:rFonts w:asciiTheme="minorHAnsi" w:eastAsiaTheme="minorEastAsia" w:hAnsiTheme="minorHAnsi"/>
+              <w:noProof/>
+              <w:sz w:val="24"/>
+            </w:rPr>
+          </w:pPr>
+          <w:hyperlink w:anchor="_Toc209783476" w:history="1">
+            <w:r>
+              <w:rPr>
+                <w:rStyle w:val="Hypertextovodkaz"/>
+                <w:noProof/>
+                <w:lang w:val="cs-CZ"/>
+              </w:rPr>
+              <w:t>3. PRAKTICKÁ ČÁST</w:t>
+            </w:r>
+            <w:r>
+              <w:rPr>
+                <w:noProof/>
+                <w:webHidden/>
+              </w:rPr>
+              <w:tab/>
+            </w:r>
+            <w:r>
+              <w:rPr>
+                <w:noProof/>
+                <w:webHidden/>
+              </w:rPr>
+              <w:fldChar w:fldCharType="begin"/>
+            </w:r>
+            <w:r>
+              <w:rPr>
+                <w:noProof/>
+                <w:webHidden/>
+              </w:rPr>
+              <w:instrText xml:space="preserve"> PAGEREF _Toc209783476 \h </w:instrText>
+            </w:r>
+            <w:r>
+              <w:rPr>
+                <w:noProof/>
+                <w:webHidden/>
+              </w:rPr>
+            </w:r>
+            <w:r>
+              <w:rPr>
+                <w:noProof/>
+                <w:webHidden/>
+              </w:rPr>
+              <w:fldChar w:fldCharType="separate"/>
+            </w:r>
+            <w:r>
+              <w:rPr>
+                <w:noProof/>
+                <w:webHidden/>
+              </w:rPr>
+              <w:t>11</w:t>
+            </w:r>
+            <w:r>
+              <w:rPr>
+                <w:noProof/>
+                <w:webHidden/>
+              </w:rPr>
+              <w:fldChar w:fldCharType="end"/>
+            </w:r>
+          </w:hyperlink>
+        </w:p>
+        <w:p>
+          <w:pPr>
+            <w:pStyle w:val="Obsah1"/>
+            <w:tabs>
+              <w:tab w:val="right" w:leader="dot" w:pos="10790"/>
+            </w:tabs>
+            <w:rPr>
+              <w:rFonts w:asciiTheme="minorHAnsi" w:eastAsiaTheme="minorEastAsia" w:hAnsiTheme="minorHAnsi"/>
+              <w:noProof/>
+              <w:sz w:val="24"/>
+            </w:rPr>
+          </w:pPr>
+          <w:hyperlink w:anchor="_Toc209783477" w:history="1">
+            <w:r>
+              <w:rPr>
+                <w:rStyle w:val="Hypertextovodkaz"/>
+                <w:noProof/>
+                <w:lang w:val="cs-CZ"/>
+              </w:rPr>
+              <w:t>4. ZÁVĚR</w:t>
+            </w:r>
+            <w:r>
+              <w:rPr>
+                <w:noProof/>
+                <w:webHidden/>
+              </w:rPr>
+              <w:tab/>
+            </w:r>
+            <w:r>
+              <w:rPr>
+                <w:noProof/>
+                <w:webHidden/>
+              </w:rPr>
+              <w:fldChar w:fldCharType="begin"/>
+            </w:r>
+            <w:r>
+              <w:rPr>
+                <w:noProof/>
+                <w:webHidden/>
+              </w:rPr>
+              <w:instrText xml:space="preserve"> PAGEREF _Toc209783477 \h </w:instrText>
+            </w:r>
+            <w:r>
+              <w:rPr>
+                <w:noProof/>
+                <w:webHidden/>
+              </w:rPr>
+            </w:r>
+            <w:r>
+              <w:rPr>
+                <w:noProof/>
+                <w:webHidden/>
+              </w:rPr>
+              <w:fldChar w:fldCharType="separate"/>
+            </w:r>
+            <w:r>
+              <w:rPr>
+                <w:noProof/>
+                <w:webHidden/>
+              </w:rPr>
+              <w:t>12</w:t>
+            </w:r>
+            <w:r>
+              <w:rPr>
+                <w:noProof/>
+                <w:webHidden/>
+              </w:rPr>
+              <w:fldChar w:fldCharType="end"/>
+            </w:r>
+          </w:hyperlink>
+        </w:p>
+        <w:p>
+          <w:pPr>
+            <w:pStyle w:val="Obsah1"/>
+            <w:tabs>
+              <w:tab w:val="right" w:leader="dot" w:pos="10790"/>
+            </w:tabs>
+            <w:rPr>
+              <w:rFonts w:asciiTheme="minorHAnsi" w:eastAsiaTheme="minorEastAsia" w:hAnsiTheme="minorHAnsi"/>
+              <w:noProof/>
+              <w:sz w:val="24"/>
+            </w:rPr>
+          </w:pPr>
+          <w:hyperlink w:anchor="_Toc209783478" w:history="1">
+            <w:r>
+              <w:rPr>
+                <w:rStyle w:val="Hypertextovodkaz"/>
+                <w:noProof/>
+                <w:lang w:val="cs-CZ"/>
+              </w:rPr>
+              <w:t>Zdroje</w:t>
+            </w:r>
+            <w:r>
+              <w:rPr>
+                <w:noProof/>
+                <w:webHidden/>
+              </w:rPr>
+              <w:tab/>
+            </w:r>
+            <w:r>
+              <w:rPr>
+                <w:noProof/>
+                <w:webHidden/>
+              </w:rPr>
+              <w:fldChar w:fldCharType="begin"/>
+            </w:r>
+            <w:r>
+              <w:rPr>
+                <w:noProof/>
+                <w:webHidden/>
+              </w:rPr>
+              <w:instrText xml:space="preserve"> PAGEREF _Toc209783478 \h </w:instrText>
+            </w:r>
+            <w:r>
+              <w:rPr>
+                <w:noProof/>
+                <w:webHidden/>
+              </w:rPr>
+            </w:r>
+            <w:r>
+              <w:rPr>
+                <w:noProof/>
+                <w:webHidden/>
+              </w:rPr>
+              <w:fldChar w:fldCharType="separate"/>
+            </w:r>
+            <w:r>
+              <w:rPr>
+                <w:noProof/>
+                <w:webHidden/>
+              </w:rPr>
+              <w:t>13</w:t>
             </w:r>
             <w:r>
               <w:rPr>
@@ -2484,7 +2814,7 @@
           <w:lang w:val="cs-CZ"/>
         </w:rPr>
       </w:pPr>
-      <w:bookmarkStart w:id="8" w:name="_Toc209180370"/>
+      <w:bookmarkStart w:id="8" w:name="_Toc209783473"/>
       <w:r>
         <w:rPr>
           <w:lang w:val="cs-CZ"/>
@@ -2534,6 +2864,7 @@
         <w:t xml:space="preserve">použití již existujícího </w:t>
       </w:r>
       <w:commentRangeStart w:id="9"/>
+      <w:proofErr w:type="spellStart"/>
       <w:r>
         <w:rPr>
           <w:i/>
@@ -2542,6 +2873,7 @@
         </w:rPr>
         <w:t>toolchainu</w:t>
       </w:r>
+      <w:proofErr w:type="spellEnd"/>
       <w:r>
         <w:rPr>
           <w:lang w:val="cs-CZ"/>
@@ -2561,6 +2893,7 @@
         </w:rPr>
         <w:t xml:space="preserve">jazyka Rust, jako i mnoha knihoven a projektů, pro jednodušší tvorbu samotného programu a jeho následného nahrání na paměť </w:t>
       </w:r>
+      <w:proofErr w:type="spellStart"/>
       <w:r>
         <w:rPr>
           <w:lang w:val="cs-CZ"/>
@@ -2571,7 +2904,14 @@
         <w:rPr>
           <w:lang w:val="cs-CZ"/>
         </w:rPr>
-        <w:t>lash, ze které čip čte své instrukce.</w:t>
+        <w:t>lash</w:t>
+      </w:r>
+      <w:proofErr w:type="spellEnd"/>
+      <w:r>
+        <w:rPr>
+          <w:lang w:val="cs-CZ"/>
+        </w:rPr>
+        <w:t>, ze které čip čte své instrukce.</w:t>
       </w:r>
       <w:r>
         <w:rPr>
@@ -2644,7 +2984,7 @@
           <w:lang w:val="cs-CZ"/>
         </w:rPr>
       </w:pPr>
-      <w:bookmarkStart w:id="10" w:name="_Toc209180371"/>
+      <w:bookmarkStart w:id="10" w:name="_Toc209783474"/>
       <w:r>
         <w:rPr>
           <w:lang w:val="cs-CZ"/>
@@ -2743,15 +3083,18 @@
           <w:lang w:val="cs-CZ"/>
         </w:rPr>
       </w:pPr>
+      <w:bookmarkStart w:id="11" w:name="_Toc209783475"/>
       <w:r>
         <w:rPr>
           <w:lang w:val="cs-CZ"/>
         </w:rPr>
         <w:t>2.1 Mikrořadiče</w:t>
       </w:r>
+      <w:bookmarkEnd w:id="11"/>
     </w:p>
     <w:p>
       <w:pPr>
+        <w:jc w:val="both"/>
         <w:rPr>
           <w:lang w:val="cs-CZ"/>
         </w:rPr>
@@ -2778,7 +3121,19 @@
         <w:rPr>
           <w:lang w:val="cs-CZ"/>
         </w:rPr>
-        <w:t>Tyto čipy do sebe integrují procesor – CPU, paměť RAM, programovatelné vstupy a výstupy, a obvykle i další periferie</w:t>
+        <w:t>Tyto čipy do sebe integrují procesor, pamě</w:t>
+      </w:r>
+      <w:r>
+        <w:rPr>
+          <w:lang w:val="cs-CZ"/>
+        </w:rPr>
+        <w:t>ť</w:t>
+      </w:r>
+      <w:r>
+        <w:rPr>
+          <w:lang w:val="cs-CZ"/>
+        </w:rPr>
+        <w:t>, a obvykle i další periferie</w:t>
       </w:r>
       <w:r>
         <w:rPr>
@@ -2786,6 +3141,845 @@
         </w:rPr>
         <w:t xml:space="preserve"> usnadňující komunikaci s jinými zařízeními.</w:t>
       </w:r>
+    </w:p>
+    <w:p>
+      <w:pPr>
+        <w:jc w:val="both"/>
+        <w:rPr>
+          <w:lang w:val="cs-CZ"/>
+        </w:rPr>
+      </w:pPr>
+      <w:r>
+        <w:rPr>
+          <w:lang w:val="cs-CZ"/>
+        </w:rPr>
+        <w:t>Procesor („CPU</w:t>
+      </w:r>
+      <w:r>
+        <w:rPr>
+          <w:lang w:val="cs-CZ"/>
+        </w:rPr>
+        <w:t xml:space="preserve"> = </w:t>
+      </w:r>
+      <w:proofErr w:type="spellStart"/>
+      <w:r>
+        <w:rPr>
+          <w:lang w:val="cs-CZ"/>
+        </w:rPr>
+        <w:t>central</w:t>
+      </w:r>
+      <w:proofErr w:type="spellEnd"/>
+      <w:r>
+        <w:rPr>
+          <w:lang w:val="cs-CZ"/>
+        </w:rPr>
+        <w:t xml:space="preserve"> </w:t>
+      </w:r>
+      <w:proofErr w:type="spellStart"/>
+      <w:r>
+        <w:rPr>
+          <w:lang w:val="cs-CZ"/>
+        </w:rPr>
+        <w:t>processing</w:t>
+      </w:r>
+      <w:proofErr w:type="spellEnd"/>
+      <w:r>
+        <w:rPr>
+          <w:lang w:val="cs-CZ"/>
+        </w:rPr>
+        <w:t xml:space="preserve"> unit</w:t>
+      </w:r>
+      <w:r>
+        <w:rPr>
+          <w:lang w:val="cs-CZ"/>
+        </w:rPr>
+        <w:t>“) je mozkem samotného mikrořadiče, vykonává</w:t>
+      </w:r>
+      <w:r>
+        <w:rPr>
+          <w:lang w:val="cs-CZ"/>
+        </w:rPr>
+        <w:t xml:space="preserve"> strojový kód –</w:t>
+      </w:r>
+      <w:r>
+        <w:rPr>
+          <w:lang w:val="cs-CZ"/>
+        </w:rPr>
+        <w:t xml:space="preserve"> instrukce v jazyku symbolických adres („</w:t>
+      </w:r>
+      <w:r>
+        <w:rPr>
+          <w:lang w:val="en-GB"/>
+        </w:rPr>
+        <w:t>assembly</w:t>
+      </w:r>
+      <w:r>
+        <w:rPr>
+          <w:lang w:val="cs-CZ"/>
+        </w:rPr>
+        <w:t>“) odpovídající</w:t>
+      </w:r>
+      <w:r>
+        <w:rPr>
+          <w:lang w:val="cs-CZ"/>
+        </w:rPr>
+        <w:t xml:space="preserve"> instrukční sadě daného CPU.</w:t>
+      </w:r>
+      <w:r>
+        <w:rPr>
+          <w:lang w:val="cs-CZ"/>
+        </w:rPr>
+        <w:t xml:space="preserve"> Ačkoli současné počítače používají až na pár výjimek (jako </w:t>
+      </w:r>
+      <w:r>
+        <w:rPr>
+          <w:lang w:val="cs-CZ"/>
+        </w:rPr>
+        <w:t xml:space="preserve">např. </w:t>
+      </w:r>
+      <w:r>
+        <w:rPr>
+          <w:lang w:val="cs-CZ"/>
+        </w:rPr>
+        <w:t xml:space="preserve">M-čipy v nových Apple počítačích) instrukční sadu x86-64, v kontextu mikrořadičů se používají častěji jednodušší a energeticky efektivnější sady jako ARM, </w:t>
+      </w:r>
+      <w:proofErr w:type="spellStart"/>
+      <w:r>
+        <w:rPr>
+          <w:lang w:val="cs-CZ"/>
+        </w:rPr>
+        <w:t>Atmel</w:t>
+      </w:r>
+      <w:proofErr w:type="spellEnd"/>
+      <w:r>
+        <w:rPr>
+          <w:lang w:val="cs-CZ"/>
+        </w:rPr>
+        <w:t xml:space="preserve"> AVR nebo RISC-V.</w:t>
+      </w:r>
+      <w:r>
+        <w:rPr>
+          <w:lang w:val="cs-CZ"/>
+        </w:rPr>
+        <w:t xml:space="preserve"> Procesor pracuje s registry, což je </w:t>
+      </w:r>
+      <w:r>
+        <w:rPr>
+          <w:lang w:val="cs-CZ"/>
+        </w:rPr>
+        <w:t>několik míst přímo uvnitř procesoru, které uchovávají data</w:t>
+      </w:r>
+      <w:r>
+        <w:rPr>
+          <w:lang w:val="cs-CZ"/>
+        </w:rPr>
+        <w:t xml:space="preserve">. </w:t>
+      </w:r>
+      <w:r>
+        <w:rPr>
+          <w:lang w:val="cs-CZ"/>
+        </w:rPr>
+        <w:t>Obvykle je jich sice velmi málo (několik desítek) a každý z nich dokáže uchovat jen jedno „slovo“ („</w:t>
+      </w:r>
+      <w:r>
+        <w:rPr>
+          <w:lang w:val="en-GB"/>
+        </w:rPr>
+        <w:t>word</w:t>
+      </w:r>
+      <w:r>
+        <w:rPr>
+          <w:lang w:val="cs-CZ"/>
+        </w:rPr>
+        <w:t xml:space="preserve"> – jednotka informace závislá na typu procesoru, u 32bitových procesorů je rovna 32 bitům, u 64bitových je to 64 bitů atd.), ale jsou velmi těsně přimknuty k</w:t>
+      </w:r>
+      <w:r>
+        <w:rPr>
+          <w:lang w:val="cs-CZ"/>
+        </w:rPr>
+        <w:t> </w:t>
+      </w:r>
+      <w:r>
+        <w:rPr>
+          <w:lang w:val="cs-CZ"/>
+        </w:rPr>
+        <w:t>procesoru,</w:t>
+      </w:r>
+      <w:r>
+        <w:rPr>
+          <w:lang w:val="cs-CZ"/>
+        </w:rPr>
+        <w:t xml:space="preserve"> a tudíž velmi rychlé,</w:t>
+      </w:r>
+      <w:r>
+        <w:rPr>
+          <w:lang w:val="cs-CZ"/>
+        </w:rPr>
+        <w:t xml:space="preserve"> a jen s daty v nich dokáží instrukce pracovat.</w:t>
+      </w:r>
+      <w:r>
+        <w:rPr>
+          <w:lang w:val="cs-CZ"/>
+        </w:rPr>
+        <w:t xml:space="preserve"> Ostatní data musí být do nich zkopírována z adresního prostoru (viz níže).</w:t>
+      </w:r>
+    </w:p>
+    <w:p>
+      <w:pPr>
+        <w:jc w:val="both"/>
+        <w:rPr>
+          <w:lang w:val="cs-CZ"/>
+        </w:rPr>
+      </w:pPr>
+      <w:r>
+        <w:rPr>
+          <w:lang w:val="cs-CZ"/>
+        </w:rPr>
+        <w:t xml:space="preserve">Paměť </w:t>
+      </w:r>
+      <w:r>
+        <w:rPr>
+          <w:lang w:val="cs-CZ"/>
+        </w:rPr>
+        <w:t xml:space="preserve">dělíme na paměť </w:t>
+      </w:r>
+      <w:proofErr w:type="spellStart"/>
+      <w:r>
+        <w:rPr>
+          <w:lang w:val="cs-CZ"/>
+        </w:rPr>
+        <w:t>flash</w:t>
+      </w:r>
+      <w:proofErr w:type="spellEnd"/>
+      <w:r>
+        <w:rPr>
+          <w:lang w:val="cs-CZ"/>
+        </w:rPr>
+        <w:t xml:space="preserve">, </w:t>
+      </w:r>
+      <w:r>
+        <w:rPr>
+          <w:lang w:val="cs-CZ"/>
+        </w:rPr>
+        <w:t>RAM</w:t>
+      </w:r>
+      <w:r>
+        <w:rPr>
+          <w:lang w:val="cs-CZ"/>
+        </w:rPr>
+        <w:t xml:space="preserve">, </w:t>
+      </w:r>
+      <w:r>
+        <w:rPr>
+          <w:lang w:val="cs-CZ"/>
+        </w:rPr>
+        <w:t>ROM</w:t>
+      </w:r>
+      <w:r>
+        <w:rPr>
+          <w:lang w:val="cs-CZ"/>
+        </w:rPr>
+        <w:t xml:space="preserve"> a </w:t>
+      </w:r>
+      <w:r>
+        <w:rPr>
+          <w:lang w:val="cs-CZ"/>
+        </w:rPr>
+        <w:t xml:space="preserve">OTP. Paměť </w:t>
+      </w:r>
+      <w:proofErr w:type="spellStart"/>
+      <w:r>
+        <w:rPr>
+          <w:lang w:val="cs-CZ"/>
+        </w:rPr>
+        <w:t>flash</w:t>
+      </w:r>
+      <w:proofErr w:type="spellEnd"/>
+      <w:r>
+        <w:rPr>
+          <w:lang w:val="cs-CZ"/>
+        </w:rPr>
+        <w:t xml:space="preserve"> je přepisovatelná, ale poněkud pomalá, takže ji CPU používá ke čtení dat, které se nemění (jako třeba instrukce, které má vykonávat). Její výhodou je schopnost uchovat si data i po odpojení napájení. Paměť RAM</w:t>
+      </w:r>
+      <w:r>
+        <w:rPr>
+          <w:lang w:val="cs-CZ"/>
+        </w:rPr>
+        <w:t xml:space="preserve"> (=</w:t>
+      </w:r>
+      <w:r>
+        <w:rPr>
+          <w:lang w:val="en-GB"/>
+        </w:rPr>
+        <w:t>random access memory</w:t>
+      </w:r>
+      <w:r>
+        <w:rPr>
+          <w:lang w:val="cs-CZ"/>
+        </w:rPr>
+        <w:t xml:space="preserve"> – náhodně přistupovaná paměť)</w:t>
+      </w:r>
+      <w:r>
+        <w:rPr>
+          <w:lang w:val="cs-CZ"/>
+        </w:rPr>
+        <w:t xml:space="preserve"> si sice data neuchovává, ale je možné do ní poměrně rychle přistupovat a přepisovat ji např. pro mezivýsledky operací a jiných </w:t>
+      </w:r>
+      <w:r>
+        <w:rPr>
+          <w:lang w:val="cs-CZ"/>
+        </w:rPr>
+        <w:t>dat, se kterými procesor pracuje.</w:t>
+      </w:r>
+      <w:r>
+        <w:rPr>
+          <w:lang w:val="cs-CZ"/>
+        </w:rPr>
+        <w:t xml:space="preserve"> Procesor s ní pracuje </w:t>
+      </w:r>
+      <w:r>
+        <w:rPr>
+          <w:lang w:val="cs-CZ"/>
+        </w:rPr>
+        <w:t>tak, že ji namapuje do svého adresního prostoru (viz níže).</w:t>
+      </w:r>
+      <w:r>
+        <w:rPr>
+          <w:lang w:val="cs-CZ"/>
+        </w:rPr>
+        <w:t xml:space="preserve"> Paměť ROM</w:t>
+      </w:r>
+      <w:r>
+        <w:rPr>
+          <w:lang w:val="cs-CZ"/>
+        </w:rPr>
+        <w:t xml:space="preserve"> (=</w:t>
+      </w:r>
+      <w:r>
+        <w:rPr>
+          <w:lang w:val="en-GB"/>
+        </w:rPr>
+        <w:t>read only memory</w:t>
+      </w:r>
+      <w:r>
+        <w:rPr>
+          <w:lang w:val="cs-CZ"/>
+        </w:rPr>
+        <w:t xml:space="preserve"> – paměť pouze pro čtení)</w:t>
+      </w:r>
+      <w:r>
+        <w:rPr>
+          <w:lang w:val="cs-CZ"/>
+        </w:rPr>
+        <w:t xml:space="preserve"> je nepřepsatelná a její obsah je určen již během výroby čipu, proto do ní ukládá data výrobce čipu, ať už jsou to informace o čipu samém, nebo kód pro inicializaci čipu a spuštění uživatelského programu. Do OTP</w:t>
+      </w:r>
+      <w:r>
+        <w:rPr>
+          <w:lang w:val="cs-CZ"/>
+        </w:rPr>
+        <w:t xml:space="preserve"> (=</w:t>
+      </w:r>
+      <w:r>
+        <w:rPr>
+          <w:lang w:val="en-GB"/>
+        </w:rPr>
+        <w:t>one-time programmable</w:t>
+      </w:r>
+      <w:r>
+        <w:rPr>
+          <w:lang w:val="cs-CZ"/>
+        </w:rPr>
+        <w:t xml:space="preserve"> – jednorázově programovatelná)</w:t>
+      </w:r>
+      <w:r>
+        <w:rPr>
+          <w:lang w:val="cs-CZ"/>
+        </w:rPr>
+        <w:t xml:space="preserve"> paměti se sice zapisovat dá, ale pouze jednou: po prvním přepsání již nelze změnit. Uchovávají se v ní např. kryptografické klíče nebo </w:t>
+      </w:r>
+      <w:r>
+        <w:rPr>
+          <w:lang w:val="cs-CZ"/>
+        </w:rPr>
+        <w:t>jiná data</w:t>
+      </w:r>
+      <w:r>
+        <w:rPr>
+          <w:lang w:val="cs-CZ"/>
+        </w:rPr>
+        <w:t>, které si uživatel čipu nastaví obvykle již v továrně při vložení čipu do koncového produktu, a které uživatel koncového produktu nesmí změnit.</w:t>
+      </w:r>
+    </w:p>
+    <w:p>
+      <w:pPr>
+        <w:jc w:val="both"/>
+        <w:rPr>
+          <w:lang w:val="cs-CZ"/>
+        </w:rPr>
+      </w:pPr>
+      <w:commentRangeStart w:id="12"/>
+      <w:r>
+        <w:rPr>
+          <w:lang w:val="cs-CZ"/>
+        </w:rPr>
+        <w:t xml:space="preserve">Pro přístup k čemukoli </w:t>
+      </w:r>
+      <w:r>
+        <w:rPr>
+          <w:lang w:val="cs-CZ"/>
+        </w:rPr>
+        <w:t>jinému</w:t>
+      </w:r>
+      <w:r>
+        <w:rPr>
+          <w:lang w:val="cs-CZ"/>
+        </w:rPr>
+        <w:t xml:space="preserve"> než vlastním registrům potřebuje procesor adresy – číselné hodnoty jednoznačně označující místo v paměti nebo registr periferie.</w:t>
+      </w:r>
+      <w:r>
+        <w:rPr>
+          <w:lang w:val="cs-CZ"/>
+        </w:rPr>
+        <w:t xml:space="preserve"> Rozsah všech těchto adres se nazývá adresní prostor a</w:t>
+      </w:r>
+      <w:commentRangeEnd w:id="12"/>
+      <w:r>
+        <w:rPr>
+          <w:rStyle w:val="Odkaznakoment"/>
+        </w:rPr>
+        <w:commentReference w:id="12"/>
+      </w:r>
+    </w:p>
+    <w:p>
+      <w:pPr>
+        <w:jc w:val="both"/>
+        <w:rPr>
+          <w:lang w:val="cs-CZ"/>
+        </w:rPr>
+      </w:pPr>
+      <w:r>
+        <w:rPr>
+          <w:lang w:val="cs-CZ"/>
+        </w:rPr>
+        <w:t xml:space="preserve">Periferie jsou další jednotky na čipu, které slouží k jiné funkci než vykonávání instrukcí a uchovávání dat a které lze ovládat z programu </w:t>
+      </w:r>
+      <w:r>
+        <w:rPr>
+          <w:lang w:val="cs-CZ"/>
+        </w:rPr>
+        <w:t xml:space="preserve">právě </w:t>
+      </w:r>
+      <w:r>
+        <w:rPr>
+          <w:lang w:val="cs-CZ"/>
+        </w:rPr>
+        <w:t xml:space="preserve">tak, že jsou namapovány do adresního prostoru CPU. </w:t>
+      </w:r>
+      <w:r>
+        <w:rPr>
+          <w:lang w:val="cs-CZ"/>
+        </w:rPr>
+        <w:t>Některé</w:t>
+      </w:r>
+      <w:r>
+        <w:rPr>
+          <w:lang w:val="cs-CZ"/>
+        </w:rPr>
+        <w:t xml:space="preserve"> z nich </w:t>
+      </w:r>
+      <w:r>
+        <w:rPr>
+          <w:lang w:val="cs-CZ"/>
+        </w:rPr>
+        <w:t>jsou zodpovědné za základní funkce nutné ke správnému fungování mikro</w:t>
+      </w:r>
+      <w:r>
+        <w:rPr>
+          <w:lang w:val="cs-CZ"/>
+        </w:rPr>
+        <w:t>řadiče</w:t>
+      </w:r>
+      <w:r>
+        <w:rPr>
+          <w:lang w:val="cs-CZ"/>
+        </w:rPr>
+        <w:t xml:space="preserve">, jiné za komunikaci s okolním světem skrze elektrické signály, další za různé interní funkce. Periferie komunikující s okolním světem jsou například </w:t>
+      </w:r>
+      <w:r>
+        <w:rPr>
+          <w:lang w:val="cs-CZ"/>
+        </w:rPr>
+        <w:t xml:space="preserve">univerzální vstup-výstup („GPIO = </w:t>
+      </w:r>
+      <w:r>
+        <w:rPr>
+          <w:lang w:val="en-GB"/>
+        </w:rPr>
+        <w:t>general purpose input/output</w:t>
+      </w:r>
+      <w:r>
+        <w:rPr>
+          <w:lang w:val="cs-CZ"/>
+        </w:rPr>
+        <w:t>“),</w:t>
+      </w:r>
+      <w:r>
+        <w:rPr>
+          <w:lang w:val="cs-CZ"/>
+        </w:rPr>
+        <w:t xml:space="preserve"> periferie implementující určitý komunikační protokol, nebo i generátory signálu PWM (=</w:t>
+      </w:r>
+      <w:r>
+        <w:rPr>
+          <w:lang w:val="en-GB"/>
+        </w:rPr>
+        <w:t>pulse width modulation</w:t>
+      </w:r>
+      <w:r>
+        <w:rPr>
+          <w:lang w:val="cs-CZ"/>
+        </w:rPr>
+        <w:t xml:space="preserve"> – signál modulovaný šířkou pulzu) a analogově-digitální převodníky („ADC = </w:t>
+      </w:r>
+      <w:r>
+        <w:t>analog-digital converter</w:t>
+      </w:r>
+      <w:r>
+        <w:rPr>
+          <w:lang w:val="cs-CZ"/>
+        </w:rPr>
+        <w:t>“)</w:t>
+      </w:r>
+      <w:r>
+        <w:rPr>
+          <w:lang w:val="cs-CZ"/>
+        </w:rPr>
+        <w:t xml:space="preserve">. GPIO je asi nejjednodušší z nich, pouze přepínající elektrický signál mezi vypnuto a zapnuto. </w:t>
+      </w:r>
+    </w:p>
+    <w:p>
+      <w:pPr>
+        <w:jc w:val="both"/>
+        <w:rPr>
+          <w:lang w:val="cs-CZ"/>
+        </w:rPr>
+      </w:pPr>
+    </w:p>
+    <w:p>
+      <w:pPr>
+        <w:jc w:val="both"/>
+        <w:rPr>
+          <w:lang w:val="cs-CZ"/>
+        </w:rPr>
+      </w:pPr>
+      <w:r>
+        <w:rPr>
+          <w:lang w:val="cs-CZ"/>
+        </w:rPr>
+        <w:t xml:space="preserve"> – hodinový signál taktující celý </w:t>
+      </w:r>
+      <w:r>
+        <w:rPr>
+          <w:lang w:val="cs-CZ"/>
+        </w:rPr>
+        <w:t>systém</w:t>
+      </w:r>
+      <w:r>
+        <w:rPr>
+          <w:lang w:val="cs-CZ"/>
+        </w:rPr>
+        <w:t xml:space="preserve">, aby se všechno dělo ve správný moment, komunikace s pamětí </w:t>
+      </w:r>
+      <w:proofErr w:type="spellStart"/>
+      <w:r>
+        <w:rPr>
+          <w:lang w:val="cs-CZ"/>
+        </w:rPr>
+        <w:t>flash</w:t>
+      </w:r>
+      <w:proofErr w:type="spellEnd"/>
+      <w:r>
+        <w:rPr>
+          <w:lang w:val="cs-CZ"/>
+        </w:rPr>
+        <w:t>,</w:t>
+      </w:r>
+      <w:r>
+        <w:rPr>
+          <w:lang w:val="cs-CZ"/>
+        </w:rPr>
+        <w:t xml:space="preserve"> nebo tzv. hlídací pes („</w:t>
+      </w:r>
+      <w:r>
+        <w:rPr>
+          <w:lang w:val="en-GB"/>
+        </w:rPr>
+        <w:t>watchdog</w:t>
+      </w:r>
+      <w:r>
+        <w:rPr>
+          <w:lang w:val="cs-CZ"/>
+        </w:rPr>
+        <w:t xml:space="preserve">“), což je speciální časovač, který, když vyprší, </w:t>
+      </w:r>
+      <w:r>
+        <w:rPr>
+          <w:lang w:val="cs-CZ"/>
+        </w:rPr>
+        <w:t>vynutí restart CPU a který je potřeba pravidelně resetovat na nenulovou hodnotu</w:t>
+      </w:r>
+      <w:r>
+        <w:rPr>
+          <w:lang w:val="cs-CZ"/>
+        </w:rPr>
+        <w:t xml:space="preserve"> v místech, které stanoví programátor</w:t>
+      </w:r>
+      <w:r>
+        <w:rPr>
+          <w:lang w:val="cs-CZ"/>
+        </w:rPr>
+        <w:t xml:space="preserve">. </w:t>
+      </w:r>
+      <w:r>
+        <w:rPr>
+          <w:lang w:val="en-GB"/>
+        </w:rPr>
+        <w:t>Watchdog</w:t>
+      </w:r>
+      <w:r>
+        <w:rPr>
+          <w:lang w:val="cs-CZ"/>
+        </w:rPr>
+        <w:t xml:space="preserve"> s</w:t>
+      </w:r>
+      <w:r>
+        <w:rPr>
+          <w:lang w:val="cs-CZ"/>
+        </w:rPr>
+        <w:t>louží k automatickému zotavení se</w:t>
+      </w:r>
+      <w:r>
+        <w:rPr>
+          <w:lang w:val="cs-CZ"/>
+        </w:rPr>
+        <w:t xml:space="preserve"> v případě, kdy systém zamrzne.</w:t>
+      </w:r>
+      <w:r>
+        <w:rPr>
+          <w:lang w:val="cs-CZ"/>
+        </w:rPr>
+        <w:t xml:space="preserve"> Další periferie slouží ke komunikaci mikrořadiče s okolním světem – </w:t>
+      </w:r>
+      <w:r>
+        <w:rPr>
+          <w:lang w:val="cs-CZ"/>
+        </w:rPr>
+        <w:t xml:space="preserve">univerzální vstup-výstup („GPIO = </w:t>
+      </w:r>
+      <w:r>
+        <w:rPr>
+          <w:lang w:val="en-GB"/>
+        </w:rPr>
+        <w:t>general purpose input/output</w:t>
+      </w:r>
+      <w:r>
+        <w:rPr>
+          <w:lang w:val="cs-CZ"/>
+        </w:rPr>
+        <w:t xml:space="preserve">“), který umožňuje programu vytvořit </w:t>
+      </w:r>
+      <w:r>
+        <w:rPr>
+          <w:lang w:val="cs-CZ"/>
+        </w:rPr>
+        <w:t xml:space="preserve">jednoduchý </w:t>
+      </w:r>
+      <w:r>
+        <w:rPr>
+          <w:lang w:val="cs-CZ"/>
+        </w:rPr>
+        <w:t>elektrický signál</w:t>
+      </w:r>
+      <w:r>
+        <w:rPr>
+          <w:lang w:val="cs-CZ"/>
+        </w:rPr>
+        <w:t xml:space="preserve"> zapnuto-vypnuto</w:t>
+      </w:r>
+      <w:r>
+        <w:rPr>
+          <w:lang w:val="cs-CZ"/>
+        </w:rPr>
+        <w:t xml:space="preserve"> na elektrickém vývodu</w:t>
+      </w:r>
+      <w:r>
+        <w:rPr>
+          <w:lang w:val="cs-CZ"/>
+        </w:rPr>
+        <w:t xml:space="preserve"> („pinu“)</w:t>
+      </w:r>
+      <w:r>
+        <w:rPr>
+          <w:lang w:val="cs-CZ"/>
+        </w:rPr>
+        <w:t xml:space="preserve"> mikrořadiče</w:t>
+      </w:r>
+      <w:r>
+        <w:rPr>
+          <w:lang w:val="cs-CZ"/>
+        </w:rPr>
+        <w:t>;</w:t>
+      </w:r>
+      <w:r>
+        <w:rPr>
+          <w:lang w:val="cs-CZ"/>
+        </w:rPr>
+        <w:t xml:space="preserve"> </w:t>
+      </w:r>
+      <w:r>
+        <w:rPr>
+          <w:lang w:val="cs-CZ"/>
+        </w:rPr>
+        <w:t>periferie implementující obvyklé komunikační protokoly jako UART, I</w:t>
+      </w:r>
+      <w:r>
+        <w:rPr>
+          <w:vertAlign w:val="superscript"/>
+          <w:lang w:val="cs-CZ"/>
+        </w:rPr>
+        <w:t>2</w:t>
+      </w:r>
+      <w:r>
+        <w:rPr>
+          <w:lang w:val="cs-CZ"/>
+        </w:rPr>
+        <w:t>C nebo SPI, které si rezervují jeden nebo více pinů, po kterých vysílají či přijímají elektrické signály;</w:t>
+      </w:r>
+    </w:p>
+    <w:p>
+      <w:pPr>
+        <w:jc w:val="both"/>
+        <w:rPr>
+          <w:lang w:val="cs-CZ"/>
+        </w:rPr>
+      </w:pPr>
+    </w:p>
+    <w:p>
+      <w:pPr>
+        <w:rPr>
+          <w:lang w:val="cs-CZ"/>
+        </w:rPr>
+      </w:pPr>
+      <w:r>
+        <w:rPr>
+          <w:lang w:val="cs-CZ"/>
+        </w:rPr>
+        <w:br w:type="page"/>
+      </w:r>
+    </w:p>
+    <w:p>
+      <w:pPr>
+        <w:pStyle w:val="Nadpis1"/>
+        <w:rPr>
+          <w:lang w:val="cs-CZ"/>
+        </w:rPr>
+      </w:pPr>
+      <w:bookmarkStart w:id="13" w:name="_Toc209783476"/>
+      <w:r>
+        <w:rPr>
+          <w:lang w:val="cs-CZ"/>
+        </w:rPr>
+        <w:lastRenderedPageBreak/>
+        <w:t>3. PRAKTICKÁ ČÁST</w:t>
+      </w:r>
+      <w:bookmarkEnd w:id="13"/>
+    </w:p>
+    <w:p>
+      <w:pPr>
+        <w:rPr>
+          <w:lang w:val="cs-CZ"/>
+        </w:rPr>
+      </w:pPr>
+    </w:p>
+    <w:p>
+      <w:pPr>
+        <w:rPr>
+          <w:lang w:val="cs-CZ"/>
+        </w:rPr>
+      </w:pPr>
+      <w:r>
+        <w:rPr>
+          <w:lang w:val="cs-CZ"/>
+        </w:rPr>
+        <w:br w:type="page"/>
+      </w:r>
+    </w:p>
+    <w:p>
+      <w:pPr>
+        <w:pStyle w:val="Nadpis1"/>
+        <w:rPr>
+          <w:lang w:val="cs-CZ"/>
+        </w:rPr>
+      </w:pPr>
+      <w:bookmarkStart w:id="14" w:name="_Toc209783477"/>
+      <w:r>
+        <w:rPr>
+          <w:lang w:val="cs-CZ"/>
+        </w:rPr>
+        <w:lastRenderedPageBreak/>
+        <w:t>4.</w:t>
+      </w:r>
+      <w:r>
+        <w:rPr>
+          <w:lang w:val="cs-CZ"/>
+        </w:rPr>
+        <w:t xml:space="preserve"> ZÁVĚR</w:t>
+      </w:r>
+      <w:bookmarkEnd w:id="14"/>
+    </w:p>
+    <w:p>
+      <w:pPr>
+        <w:rPr>
+          <w:lang w:val="cs-CZ"/>
+        </w:rPr>
+      </w:pPr>
+    </w:p>
+    <w:p>
+      <w:pPr>
+        <w:rPr>
+          <w:lang w:val="cs-CZ"/>
+        </w:rPr>
+      </w:pPr>
+      <w:r>
+        <w:rPr>
+          <w:lang w:val="cs-CZ"/>
+        </w:rPr>
+        <w:br w:type="page"/>
+      </w:r>
+    </w:p>
+    <w:p>
+      <w:pPr>
+        <w:pStyle w:val="Nadpis1"/>
+        <w:rPr>
+          <w:lang w:val="cs-CZ"/>
+        </w:rPr>
+      </w:pPr>
+      <w:bookmarkStart w:id="15" w:name="_Toc209783478"/>
+      <w:r>
+        <w:rPr>
+          <w:lang w:val="cs-CZ"/>
+        </w:rPr>
+        <w:lastRenderedPageBreak/>
+        <w:t>Zdroje</w:t>
+      </w:r>
+      <w:bookmarkEnd w:id="15"/>
+    </w:p>
+    <w:p>
+      <w:pPr>
+        <w:rPr>
+          <w:lang w:val="cs-CZ"/>
+        </w:rPr>
+      </w:pPr>
     </w:p>
     <w:sectPr>
       <w:footerReference w:type="default" r:id="rId13"/>
@@ -2872,6 +4066,43 @@
       </w:r>
     </w:p>
   </w:comment>
+  <w:comment w:id="12" w:author="Ondřej Běhal" w:date="2025-09-26T13:30:00Z" w:initials="OB">
+    <w:p>
+      <w:pPr>
+        <w:pStyle w:val="Textkomente"/>
+        <w:rPr>
+          <w:lang w:val="cs-CZ"/>
+        </w:rPr>
+      </w:pPr>
+      <w:r>
+        <w:rPr>
+          <w:rStyle w:val="Odkaznakoment"/>
+          <w:lang w:val="cs-CZ"/>
+        </w:rPr>
+        <w:annotationRef/>
+      </w:r>
+      <w:r>
+        <w:rPr>
+          <w:lang w:val="cs-CZ"/>
+        </w:rPr>
+        <w:t xml:space="preserve">WIP: Popiš adresy, adresní prostor a </w:t>
+      </w:r>
+      <w:proofErr w:type="spellStart"/>
+      <w:r>
+        <w:rPr>
+          <w:lang w:val="cs-CZ"/>
+        </w:rPr>
+        <w:t>namapování</w:t>
+      </w:r>
+      <w:proofErr w:type="spellEnd"/>
+      <w:r>
+        <w:rPr>
+          <w:lang w:val="cs-CZ"/>
+        </w:rPr>
+        <w:t xml:space="preserve"> RAM i periferií do něj</w:t>
+      </w:r>
+    </w:p>
+  </w:comment>
 </w:comments>
 </file>
 
@@ -2880,6 +4111,7 @@
   <w15:commentEx w15:paraId="02E7C372" w15:done="0"/>
   <w15:commentEx w15:paraId="62524635" w15:done="0"/>
   <w15:commentEx w15:paraId="57B00ADE" w15:done="0"/>
+  <w15:commentEx w15:paraId="37DE522A" w15:done="0"/>
 </w15:commentsEx>
 </file>
 
@@ -2888,6 +4120,7 @@
   <w16cex:commentExtensible w16cex:durableId="6F12ADD4" w16cex:dateUtc="2025-09-19T10:57:00Z"/>
   <w16cex:commentExtensible w16cex:durableId="4B2CE722" w16cex:dateUtc="2025-09-19T10:56:00Z"/>
   <w16cex:commentExtensible w16cex:durableId="20D47E9C" w16cex:dateUtc="2025-09-19T10:58:00Z"/>
+  <w16cex:commentExtensible w16cex:durableId="5F297C3A" w16cex:dateUtc="2025-09-26T11:30:00Z"/>
 </w16cex:commentsExtensible>
 </file>
 
@@ -2896,6 +4129,7 @@
   <w16cid:commentId w16cid:paraId="02E7C372" w16cid:durableId="6F12ADD4"/>
   <w16cid:commentId w16cid:paraId="62524635" w16cid:durableId="4B2CE722"/>
   <w16cid:commentId w16cid:paraId="57B00ADE" w16cid:durableId="20D47E9C"/>
+  <w16cid:commentId w16cid:paraId="37DE522A" w16cid:durableId="5F297C3A"/>
 </w16cid:commentsIds>
 </file>
 

</xml_diff>

<commit_message>
Add a little bit
</commit_message>
<xml_diff>
--- a/Dokumentace.docx
+++ b/Dokumentace.docx
@@ -1258,23 +1258,7 @@
           <w:p/>
           <w:p>
             <w:r>
-              <w:t>Vytvořit jednoduchou kalkulačku využívající postfixovou notaci matematických výrazů (také známá jako Reverzní polská notace – RPN), jež je založena na zásobníku (</w:t>
-            </w:r>
-            <w:proofErr w:type="spellStart"/>
-            <w:r>
-              <w:t>stack</w:t>
-            </w:r>
-            <w:proofErr w:type="spellEnd"/>
-            <w:r>
-              <w:t xml:space="preserve">) a nevyžaduje používání závorek ani vyhodnocování precedence operací, neboť pořadí operací je již v zápisu samotném. Kalkulačka není programem běžícím pod operačním systémem, ale je naprogramovaná na „holém železe“ (bare metal) přímo na mikrořadiči RP2040 od britské firmy Raspberry </w:t>
-            </w:r>
-            <w:proofErr w:type="spellStart"/>
-            <w:r>
-              <w:t>Pi</w:t>
-            </w:r>
-            <w:proofErr w:type="spellEnd"/>
-            <w:r>
-              <w:t xml:space="preserve"> Ltd., konkrétně na vývojové desce Raspberry Pico. Výstup ukazuje uživateli na 128x64bodovém OLED displeji založeném na čipu SSD1306. Vstup obdrží přes klávesnici přes sériové rozhraní UART nebo SWD.</w:t>
+              <w:t>Vytvořit jednoduchou kalkulačku využívající postfixovou notaci matematických výrazů (také známá jako Reverzní polská notace – RPN), jež je založena na zásobníku (stack) a nevyžaduje používání závorek ani vyhodnocování precedence operací, neboť pořadí operací je již v zápisu samotném. Kalkulačka není programem běžícím pod operačním systémem, ale je naprogramovaná na „holém železe“ (bare metal) přímo na mikrořadiči RP2040 od britské firmy Raspberry Pi Ltd., konkrétně na vývojové desce Raspberry Pico. Výstup ukazuje uživateli na 128x64bodovém OLED displeji založeném na čipu SSD1306. Vstup obdrží přes klávesnici přes sériové rozhraní UART nebo SWD.</w:t>
             </w:r>
           </w:p>
           <w:p/>
@@ -1504,21 +1488,7 @@
         <w:rPr>
           <w:lang w:val="cs-CZ"/>
         </w:rPr>
-        <w:t xml:space="preserve"> RP2040 od společnosti Raspberry </w:t>
-      </w:r>
-      <w:proofErr w:type="spellStart"/>
-      <w:r>
-        <w:rPr>
-          <w:lang w:val="cs-CZ"/>
-        </w:rPr>
-        <w:t>Pi</w:t>
-      </w:r>
-      <w:proofErr w:type="spellEnd"/>
-      <w:r>
-        <w:rPr>
-          <w:lang w:val="cs-CZ"/>
-        </w:rPr>
-        <w:t xml:space="preserve"> Ltd.</w:t>
+        <w:t xml:space="preserve"> RP2040 od společnosti Raspberry Pi Ltd.</w:t>
       </w:r>
       <w:r>
         <w:rPr>
@@ -1526,19 +1496,11 @@
         </w:rPr>
         <w:t xml:space="preserve">, resp. na jeho vývojové desce Raspberry </w:t>
       </w:r>
-      <w:proofErr w:type="spellStart"/>
-      <w:r>
-        <w:rPr>
-          <w:lang w:val="cs-CZ"/>
-        </w:rPr>
-        <w:t>Pi</w:t>
-      </w:r>
-      <w:proofErr w:type="spellEnd"/>
-      <w:r>
-        <w:rPr>
-          <w:lang w:val="cs-CZ"/>
-        </w:rPr>
-        <w:t xml:space="preserve"> </w:t>
+      <w:r>
+        <w:rPr>
+          <w:lang w:val="cs-CZ"/>
+        </w:rPr>
+        <w:t xml:space="preserve">Pi </w:t>
       </w:r>
       <w:r>
         <w:rPr>
@@ -1669,19 +1631,11 @@
         </w:rPr>
         <w:t xml:space="preserve">Kalkulačka, Rust, RP2040, Raspberry </w:t>
       </w:r>
-      <w:proofErr w:type="spellStart"/>
-      <w:r>
-        <w:rPr>
-          <w:lang w:val="cs-CZ"/>
-        </w:rPr>
-        <w:t>Pi</w:t>
-      </w:r>
-      <w:proofErr w:type="spellEnd"/>
-      <w:r>
-        <w:rPr>
-          <w:lang w:val="cs-CZ"/>
-        </w:rPr>
-        <w:t xml:space="preserve"> </w:t>
+      <w:r>
+        <w:rPr>
+          <w:lang w:val="cs-CZ"/>
+        </w:rPr>
+        <w:t xml:space="preserve">Pi </w:t>
       </w:r>
       <w:r>
         <w:rPr>
@@ -2864,7 +2818,6 @@
         <w:t xml:space="preserve">použití již existujícího </w:t>
       </w:r>
       <w:commentRangeStart w:id="9"/>
-      <w:proofErr w:type="spellStart"/>
       <w:r>
         <w:rPr>
           <w:i/>
@@ -2873,7 +2826,6 @@
         </w:rPr>
         <w:t>toolchainu</w:t>
       </w:r>
-      <w:proofErr w:type="spellEnd"/>
       <w:r>
         <w:rPr>
           <w:lang w:val="cs-CZ"/>
@@ -2893,7 +2845,6 @@
         </w:rPr>
         <w:t xml:space="preserve">jazyka Rust, jako i mnoha knihoven a projektů, pro jednodušší tvorbu samotného programu a jeho následného nahrání na paměť </w:t>
       </w:r>
-      <w:proofErr w:type="spellStart"/>
       <w:r>
         <w:rPr>
           <w:lang w:val="cs-CZ"/>
@@ -2904,14 +2855,7 @@
         <w:rPr>
           <w:lang w:val="cs-CZ"/>
         </w:rPr>
-        <w:t>lash</w:t>
-      </w:r>
-      <w:proofErr w:type="spellEnd"/>
-      <w:r>
-        <w:rPr>
-          <w:lang w:val="cs-CZ"/>
-        </w:rPr>
-        <w:t>, ze které čip čte své instrukce.</w:t>
+        <w:t>lash, ze které čip čte své instrukce.</w:t>
       </w:r>
       <w:r>
         <w:rPr>
@@ -3159,35 +3103,7 @@
         <w:rPr>
           <w:lang w:val="cs-CZ"/>
         </w:rPr>
-        <w:t xml:space="preserve"> = </w:t>
-      </w:r>
-      <w:proofErr w:type="spellStart"/>
-      <w:r>
-        <w:rPr>
-          <w:lang w:val="cs-CZ"/>
-        </w:rPr>
-        <w:t>central</w:t>
-      </w:r>
-      <w:proofErr w:type="spellEnd"/>
-      <w:r>
-        <w:rPr>
-          <w:lang w:val="cs-CZ"/>
-        </w:rPr>
-        <w:t xml:space="preserve"> </w:t>
-      </w:r>
-      <w:proofErr w:type="spellStart"/>
-      <w:r>
-        <w:rPr>
-          <w:lang w:val="cs-CZ"/>
-        </w:rPr>
-        <w:t>processing</w:t>
-      </w:r>
-      <w:proofErr w:type="spellEnd"/>
-      <w:r>
-        <w:rPr>
-          <w:lang w:val="cs-CZ"/>
-        </w:rPr>
-        <w:t xml:space="preserve"> unit</w:t>
+        <w:t xml:space="preserve"> = central processing unit</w:t>
       </w:r>
       <w:r>
         <w:rPr>
@@ -3241,21 +3157,7 @@
         <w:rPr>
           <w:lang w:val="cs-CZ"/>
         </w:rPr>
-        <w:t xml:space="preserve">M-čipy v nových Apple počítačích) instrukční sadu x86-64, v kontextu mikrořadičů se používají častěji jednodušší a energeticky efektivnější sady jako ARM, </w:t>
-      </w:r>
-      <w:proofErr w:type="spellStart"/>
-      <w:r>
-        <w:rPr>
-          <w:lang w:val="cs-CZ"/>
-        </w:rPr>
-        <w:t>Atmel</w:t>
-      </w:r>
-      <w:proofErr w:type="spellEnd"/>
-      <w:r>
-        <w:rPr>
-          <w:lang w:val="cs-CZ"/>
-        </w:rPr>
-        <w:t xml:space="preserve"> AVR nebo RISC-V.</w:t>
+        <w:t>M-čipy v nových Apple počítačích) instrukční sadu x86-64, v kontextu mikrořadičů se používají častěji jednodušší a energeticky efektivnější sady jako ARM, Atmel AVR nebo RISC-V.</w:t>
       </w:r>
       <w:r>
         <w:rPr>
@@ -3341,16 +3243,14 @@
         <w:rPr>
           <w:lang w:val="cs-CZ"/>
         </w:rPr>
-        <w:t xml:space="preserve">dělíme na paměť </w:t>
-      </w:r>
-      <w:proofErr w:type="spellStart"/>
-      <w:r>
-        <w:rPr>
-          <w:lang w:val="cs-CZ"/>
-        </w:rPr>
-        <w:t>flash</w:t>
-      </w:r>
-      <w:proofErr w:type="spellEnd"/>
+        <w:t xml:space="preserve">dělíme na paměť flash, </w:t>
+      </w:r>
+      <w:r>
+        <w:rPr>
+          <w:lang w:val="cs-CZ"/>
+        </w:rPr>
+        <w:t>RAM</w:t>
+      </w:r>
       <w:r>
         <w:rPr>
           <w:lang w:val="cs-CZ"/>
@@ -3361,18 +3261,6 @@
         <w:rPr>
           <w:lang w:val="cs-CZ"/>
         </w:rPr>
-        <w:t>RAM</w:t>
-      </w:r>
-      <w:r>
-        <w:rPr>
-          <w:lang w:val="cs-CZ"/>
-        </w:rPr>
-        <w:t xml:space="preserve">, </w:t>
-      </w:r>
-      <w:r>
-        <w:rPr>
-          <w:lang w:val="cs-CZ"/>
-        </w:rPr>
         <w:t>ROM</w:t>
       </w:r>
       <w:r>
@@ -3385,21 +3273,7 @@
         <w:rPr>
           <w:lang w:val="cs-CZ"/>
         </w:rPr>
-        <w:t xml:space="preserve">OTP. Paměť </w:t>
-      </w:r>
-      <w:proofErr w:type="spellStart"/>
-      <w:r>
-        <w:rPr>
-          <w:lang w:val="cs-CZ"/>
-        </w:rPr>
-        <w:t>flash</w:t>
-      </w:r>
-      <w:proofErr w:type="spellEnd"/>
-      <w:r>
-        <w:rPr>
-          <w:lang w:val="cs-CZ"/>
-        </w:rPr>
-        <w:t xml:space="preserve"> je přepisovatelná, ale poněkud pomalá, takže ji CPU používá ke čtení dat, které se nemění (jako třeba instrukce, které má vykonávat). Její výhodou je schopnost uchovat si data i po odpojení napájení. Paměť RAM</w:t>
+        <w:t>OTP. Paměť flash je přepisovatelná, ale poněkud pomalá, takže ji CPU používá ke čtení dat, které se nemění (jako třeba instrukce, které má vykonávat). Její výhodou je schopnost uchovat si data i po odpojení napájení. Paměť RAM</w:t>
       </w:r>
       <w:r>
         <w:rPr>
@@ -3528,19 +3402,55 @@
         <w:rPr>
           <w:lang w:val="cs-CZ"/>
         </w:rPr>
-        <w:t>jinému</w:t>
-      </w:r>
-      <w:r>
-        <w:rPr>
-          <w:lang w:val="cs-CZ"/>
-        </w:rPr>
-        <w:t xml:space="preserve"> než vlastním registrům potřebuje procesor adresy – číselné hodnoty jednoznačně označující místo v paměti nebo registr periferie.</w:t>
-      </w:r>
-      <w:r>
-        <w:rPr>
-          <w:lang w:val="cs-CZ"/>
-        </w:rPr>
-        <w:t xml:space="preserve"> Rozsah všech těchto adres se nazývá adresní prostor a</w:t>
+        <w:t>jinému,</w:t>
+      </w:r>
+      <w:r>
+        <w:rPr>
+          <w:lang w:val="cs-CZ"/>
+        </w:rPr>
+        <w:t xml:space="preserve"> než vlastním registrům potřebuje procesor adresy – číselné hodnoty jednoznačně označující místo v</w:t>
+      </w:r>
+      <w:r>
+        <w:rPr>
+          <w:lang w:val="cs-CZ"/>
+        </w:rPr>
+        <w:t> </w:t>
+      </w:r>
+      <w:r>
+        <w:rPr>
+          <w:lang w:val="cs-CZ"/>
+        </w:rPr>
+        <w:t>paměti</w:t>
+      </w:r>
+      <w:r>
+        <w:rPr>
+          <w:lang w:val="cs-CZ"/>
+        </w:rPr>
+        <w:t xml:space="preserve"> (nebo jinde – viz později)</w:t>
+      </w:r>
+      <w:r>
+        <w:rPr>
+          <w:lang w:val="cs-CZ"/>
+        </w:rPr>
+        <w:t>.</w:t>
+      </w:r>
+      <w:r>
+        <w:rPr>
+          <w:lang w:val="cs-CZ"/>
+        </w:rPr>
+        <w:t xml:space="preserve"> Rozsah všech těchto adres se nazývá adresní prostor</w:t>
+      </w:r>
+      <w:r>
+        <w:rPr>
+          <w:lang w:val="cs-CZ"/>
+        </w:rPr>
+        <w:t>.</w:t>
+      </w:r>
+      <w:r>
+        <w:rPr>
+          <w:lang w:val="cs-CZ"/>
+        </w:rPr>
+        <w:t xml:space="preserve"> </w:t>
       </w:r>
       <w:commentRangeEnd w:id="12"/>
       <w:r>
@@ -3548,6 +3458,24 @@
           <w:rStyle w:val="Odkaznakoment"/>
         </w:rPr>
         <w:commentReference w:id="12"/>
+      </w:r>
+      <w:r>
+        <w:rPr>
+          <w:lang w:val="cs-CZ"/>
+        </w:rPr>
+        <w:t xml:space="preserve">V případě paměti označuje adresa konkrétní bajt, ke kterému přistupujeme, ale adresní rozsah neobsahuje jen paměť. </w:t>
+      </w:r>
+      <w:r>
+        <w:rPr>
+          <w:lang w:val="cs-CZ"/>
+        </w:rPr>
+        <w:t xml:space="preserve">Komunikaci s periferiemi zvládá totiž CPU tak, že </w:t>
+      </w:r>
+      <w:r>
+        <w:rPr>
+          <w:lang w:val="cs-CZ"/>
+        </w:rPr>
+        <w:t>periferie svoje vstupy/výstupy zpřístupňují jako registry, ke kterým CPU přistupuje jako k čtveřicím bytů v paměti. Každý registr má tudíž přiřazenou adresu ze stejného adresního rozsahu jako paměť.</w:t>
       </w:r>
     </w:p>
     <w:p>
@@ -3561,19 +3489,7 @@
         <w:rPr>
           <w:lang w:val="cs-CZ"/>
         </w:rPr>
-        <w:t xml:space="preserve">Periferie jsou další jednotky na čipu, které slouží k jiné funkci než vykonávání instrukcí a uchovávání dat a které lze ovládat z programu </w:t>
-      </w:r>
-      <w:r>
-        <w:rPr>
-          <w:lang w:val="cs-CZ"/>
-        </w:rPr>
-        <w:t xml:space="preserve">právě </w:t>
-      </w:r>
-      <w:r>
-        <w:rPr>
-          <w:lang w:val="cs-CZ"/>
-        </w:rPr>
-        <w:t xml:space="preserve">tak, že jsou namapovány do adresního prostoru CPU. </w:t>
+        <w:t xml:space="preserve">Periferie jsou další jednotky na čipu, které slouží k jiné funkci než vykonávání instrukcí a uchovávání dat a které lze ovládat z programu právě tak, že jsou namapovány do adresního prostoru CPU. </w:t>
       </w:r>
       <w:r>
         <w:rPr>
@@ -3603,31 +3519,26 @@
         <w:rPr>
           <w:lang w:val="cs-CZ"/>
         </w:rPr>
-        <w:t xml:space="preserve">, jiné za komunikaci s okolním světem skrze elektrické signály, další za různé interní funkce. Periferie komunikující s okolním světem jsou například </w:t>
-      </w:r>
-      <w:r>
-        <w:rPr>
-          <w:lang w:val="cs-CZ"/>
-        </w:rPr>
-        <w:t xml:space="preserve">univerzální vstup-výstup („GPIO = </w:t>
+        <w:t xml:space="preserve">, jiné za komunikaci s okolním světem skrze elektrické signály, další za různé interní funkce. Periferie komunikující s okolním světem jsou například univerzální vstup-výstup („GPIO = </w:t>
       </w:r>
       <w:r>
         <w:rPr>
           <w:lang w:val="en-GB"/>
         </w:rPr>
-        <w:t>general purpose input/output</w:t>
-      </w:r>
-      <w:r>
-        <w:rPr>
-          <w:lang w:val="cs-CZ"/>
-        </w:rPr>
-        <w:t>“),</w:t>
-      </w:r>
-      <w:r>
-        <w:rPr>
-          <w:lang w:val="cs-CZ"/>
-        </w:rPr>
-        <w:t xml:space="preserve"> periferie implementující určitý komunikační protokol, nebo i generátory signálu PWM (=</w:t>
+        <w:t xml:space="preserve">general purpose </w:t>
+      </w:r>
+      <w:r>
+        <w:rPr>
+          <w:lang w:val="en-GB"/>
+        </w:rPr>
+        <w:lastRenderedPageBreak/>
+        <w:t>input/output</w:t>
+      </w:r>
+      <w:r>
+        <w:rPr>
+          <w:lang w:val="cs-CZ"/>
+        </w:rPr>
+        <w:t>“), periferie implementující určitý komunikační protokol, nebo i generátory signálu PWM (=</w:t>
       </w:r>
       <w:r>
         <w:rPr>
@@ -3688,16 +3599,8 @@
         <w:rPr>
           <w:lang w:val="cs-CZ"/>
         </w:rPr>
-        <w:t xml:space="preserve">, aby se všechno dělo ve správný moment, komunikace s pamětí </w:t>
-      </w:r>
-      <w:proofErr w:type="spellStart"/>
-      <w:r>
-        <w:rPr>
-          <w:lang w:val="cs-CZ"/>
-        </w:rPr>
-        <w:t>flash</w:t>
-      </w:r>
-      <w:proofErr w:type="spellEnd"/>
+        <w:t>, aby se všechno dělo ve správný moment, komunikace s pamětí flash</w:t>
+      </w:r>
       <w:r>
         <w:rPr>
           <w:lang w:val="cs-CZ"/>
@@ -4087,19 +3990,11 @@
         </w:rPr>
         <w:t xml:space="preserve">WIP: Popiš adresy, adresní prostor a </w:t>
       </w:r>
-      <w:proofErr w:type="spellStart"/>
-      <w:r>
-        <w:rPr>
-          <w:lang w:val="cs-CZ"/>
-        </w:rPr>
-        <w:t>namapování</w:t>
-      </w:r>
-      <w:proofErr w:type="spellEnd"/>
-      <w:r>
-        <w:rPr>
-          <w:lang w:val="cs-CZ"/>
-        </w:rPr>
-        <w:t xml:space="preserve"> RAM i periferií do něj</w:t>
+      <w:r>
+        <w:rPr>
+          <w:lang w:val="cs-CZ"/>
+        </w:rPr>
+        <w:t>namapování RAM i periferií do něj</w:t>
       </w:r>
     </w:p>
   </w:comment>

</xml_diff>

<commit_message>
A few short edits
</commit_message>
<xml_diff>
--- a/Dokumentace.docx
+++ b/Dokumentace.docx
@@ -3408,7 +3408,19 @@
         <w:rPr>
           <w:lang w:val="cs-CZ"/>
         </w:rPr>
-        <w:t xml:space="preserve"> než vlastním registrům potřebuje procesor adresy – číselné hodnoty jednoznačně označující místo v</w:t>
+        <w:t xml:space="preserve"> než vlastním registrům potřebuje procesor adresy – číselné hodnoty jednoznačně označující </w:t>
+      </w:r>
+      <w:r>
+        <w:rPr>
+          <w:lang w:val="cs-CZ"/>
+        </w:rPr>
+        <w:t xml:space="preserve">nějaké </w:t>
+      </w:r>
+      <w:r>
+        <w:rPr>
+          <w:lang w:val="cs-CZ"/>
+        </w:rPr>
+        <w:t>místo v</w:t>
       </w:r>
       <w:r>
         <w:rPr>
@@ -3426,7 +3438,19 @@
         <w:rPr>
           <w:lang w:val="cs-CZ"/>
         </w:rPr>
-        <w:t xml:space="preserve"> (nebo jinde – viz později)</w:t>
+        <w:t xml:space="preserve"> (nebo jinde</w:t>
+      </w:r>
+      <w:r>
+        <w:rPr>
+          <w:lang w:val="cs-CZ"/>
+        </w:rPr>
+        <w:t>,</w:t>
+      </w:r>
+      <w:r>
+        <w:rPr>
+          <w:lang w:val="cs-CZ"/>
+        </w:rPr>
+        <w:t xml:space="preserve"> viz později)</w:t>
       </w:r>
       <w:r>
         <w:rPr>
@@ -3438,7 +3462,19 @@
         <w:rPr>
           <w:lang w:val="cs-CZ"/>
         </w:rPr>
-        <w:t xml:space="preserve"> Rozsah všech těchto adres se nazývá adresní prostor</w:t>
+        <w:t xml:space="preserve"> Rozsah všech těchto </w:t>
+      </w:r>
+      <w:r>
+        <w:rPr>
+          <w:lang w:val="cs-CZ"/>
+        </w:rPr>
+        <w:t xml:space="preserve">číselných </w:t>
+      </w:r>
+      <w:r>
+        <w:rPr>
+          <w:lang w:val="cs-CZ"/>
+        </w:rPr>
+        <w:t>adres se nazývá adresní prostor</w:t>
       </w:r>
       <w:r>
         <w:rPr>
@@ -3463,7 +3499,27 @@
         <w:rPr>
           <w:lang w:val="cs-CZ"/>
         </w:rPr>
-        <w:t xml:space="preserve">V případě paměti označuje adresa konkrétní bajt, ke kterému přistupujeme, ale adresní rozsah neobsahuje jen paměť. </w:t>
+        <w:t xml:space="preserve">V případě paměti označuje adresa konkrétní </w:t>
+      </w:r>
+      <w:commentRangeStart w:id="13"/>
+      <w:r>
+        <w:rPr>
+          <w:lang w:val="cs-CZ"/>
+        </w:rPr>
+        <w:t>bajt</w:t>
+      </w:r>
+      <w:commentRangeEnd w:id="13"/>
+      <w:r>
+        <w:rPr>
+          <w:rStyle w:val="Odkaznakoment"/>
+        </w:rPr>
+        <w:commentReference w:id="13"/>
+      </w:r>
+      <w:r>
+        <w:rPr>
+          <w:lang w:val="cs-CZ"/>
+        </w:rPr>
+        <w:t xml:space="preserve">, ke kterému přistupujeme, ale adresní rozsah neobsahuje jen paměť. </w:t>
       </w:r>
       <w:r>
         <w:rPr>
@@ -3475,7 +3531,37 @@
         <w:rPr>
           <w:lang w:val="cs-CZ"/>
         </w:rPr>
-        <w:t>periferie svoje vstupy/výstupy zpřístupňují jako registry, ke kterým CPU přistupuje jako k čtveřicím bytů v paměti. Každý registr má tudíž přiřazenou adresu ze stejného adresního rozsahu jako paměť.</w:t>
+        <w:t xml:space="preserve">periferie svoje vstupy/výstupy zpřístupňují jako registry, ke kterým CPU přistupuje jako k čtveřicím </w:t>
+      </w:r>
+      <w:r>
+        <w:rPr>
+          <w:lang w:val="cs-CZ"/>
+        </w:rPr>
+        <w:t>bajtů</w:t>
+      </w:r>
+      <w:r>
+        <w:rPr>
+          <w:lang w:val="cs-CZ"/>
+        </w:rPr>
+        <w:t xml:space="preserve"> v paměti. Každý registr má tudíž přiřazenou adresu ze stejného adresního rozsahu jako paměť.</w:t>
+      </w:r>
+      <w:r>
+        <w:rPr>
+          <w:lang w:val="cs-CZ"/>
+        </w:rPr>
+        <w:t xml:space="preserve"> Když nějaké skupině b</w:t>
+      </w:r>
+      <w:r>
+        <w:rPr>
+          <w:lang w:val="cs-CZ"/>
+        </w:rPr>
+        <w:t>aj</w:t>
+      </w:r>
+      <w:r>
+        <w:rPr>
+          <w:lang w:val="cs-CZ"/>
+        </w:rPr>
+        <w:t>tů přidělíme číselný rozsah v adresním prostoru, říkáme, že tuto skupinu namapujeme do adresního rozsahu.</w:t>
       </w:r>
     </w:p>
     <w:p>
@@ -3507,7 +3593,14 @@
         <w:rPr>
           <w:lang w:val="cs-CZ"/>
         </w:rPr>
-        <w:t>jsou zodpovědné za základní funkce nutné ke správnému fungování mikro</w:t>
+        <w:t xml:space="preserve">jsou zodpovědné za základní funkce </w:t>
+      </w:r>
+      <w:r>
+        <w:rPr>
+          <w:lang w:val="cs-CZ"/>
+        </w:rPr>
+        <w:lastRenderedPageBreak/>
+        <w:t>nutné ke správnému fungování mikro</w:t>
       </w:r>
       <w:r>
         <w:rPr>
@@ -3519,31 +3612,72 @@
         <w:rPr>
           <w:lang w:val="cs-CZ"/>
         </w:rPr>
-        <w:t xml:space="preserve">, jiné za komunikaci s okolním světem skrze elektrické signály, další za různé interní funkce. Periferie komunikující s okolním světem jsou například univerzální vstup-výstup („GPIO = </w:t>
+        <w:t>, další za různé interní funkce</w:t>
+      </w:r>
+      <w:r>
+        <w:rPr>
+          <w:lang w:val="cs-CZ"/>
+        </w:rPr>
+        <w:t>, jiné za komunikaci s okolním světem skrze elektrické signály</w:t>
+      </w:r>
+      <w:r>
+        <w:rPr>
+          <w:lang w:val="cs-CZ"/>
+        </w:rPr>
+        <w:t>.</w:t>
+      </w:r>
+      <w:r>
+        <w:rPr>
+          <w:lang w:val="cs-CZ"/>
+        </w:rPr>
+        <w:t xml:space="preserve"> Interními </w:t>
+      </w:r>
+      <w:r>
+        <w:rPr>
+          <w:lang w:val="cs-CZ"/>
+        </w:rPr>
+        <w:t>periferiemi</w:t>
+      </w:r>
+      <w:r>
+        <w:rPr>
+          <w:lang w:val="cs-CZ"/>
+        </w:rPr>
+        <w:t xml:space="preserve"> může být třeba</w:t>
+      </w:r>
+      <w:r>
+        <w:rPr>
+          <w:lang w:val="cs-CZ"/>
+        </w:rPr>
+        <w:t xml:space="preserve"> časovač počítající mikrosekundy od startu systém</w:t>
+      </w:r>
+      <w:r>
+        <w:rPr>
+          <w:lang w:val="cs-CZ"/>
+        </w:rPr>
+        <w:t>u.</w:t>
+      </w:r>
+      <w:r>
+        <w:rPr>
+          <w:lang w:val="cs-CZ"/>
+        </w:rPr>
+        <w:t xml:space="preserve"> Periferie komunikující s okolním světem jsou například univerzální vstup-výstup („GPIO = </w:t>
       </w:r>
       <w:r>
         <w:rPr>
           <w:lang w:val="en-GB"/>
         </w:rPr>
-        <w:t xml:space="preserve">general purpose </w:t>
+        <w:t>general purpose input/output</w:t>
+      </w:r>
+      <w:r>
+        <w:rPr>
+          <w:lang w:val="cs-CZ"/>
+        </w:rPr>
+        <w:t>“), periferie implementující určitý komunikační protokol, nebo i generátory signálu PWM (=</w:t>
       </w:r>
       <w:r>
         <w:rPr>
           <w:lang w:val="en-GB"/>
         </w:rPr>
-        <w:lastRenderedPageBreak/>
-        <w:t>input/output</w:t>
-      </w:r>
-      <w:r>
-        <w:rPr>
-          <w:lang w:val="cs-CZ"/>
-        </w:rPr>
-        <w:t>“), periferie implementující určitý komunikační protokol, nebo i generátory signálu PWM (=</w:t>
-      </w:r>
-      <w:r>
-        <w:rPr>
-          <w:lang w:val="en-GB"/>
-        </w:rPr>
         <w:t>pulse width modulation</w:t>
       </w:r>
       <w:r>
@@ -3565,7 +3699,7 @@
         <w:rPr>
           <w:lang w:val="cs-CZ"/>
         </w:rPr>
-        <w:t xml:space="preserve">. GPIO je asi nejjednodušší z nich, pouze přepínající elektrický signál mezi vypnuto a zapnuto. </w:t>
+        <w:t>. GPIO je asi nejjednodušší z nich, pouze přepínající elektrický signál mezi vypnuto a zapnuto.</w:t>
       </w:r>
     </w:p>
     <w:p>
@@ -3787,56 +3921,13 @@
           <w:lang w:val="cs-CZ"/>
         </w:rPr>
       </w:pPr>
-      <w:bookmarkStart w:id="13" w:name="_Toc209783476"/>
+      <w:bookmarkStart w:id="14" w:name="_Toc209783476"/>
       <w:r>
         <w:rPr>
           <w:lang w:val="cs-CZ"/>
         </w:rPr>
         <w:lastRenderedPageBreak/>
         <w:t>3. PRAKTICKÁ ČÁST</w:t>
-      </w:r>
-      <w:bookmarkEnd w:id="13"/>
-    </w:p>
-    <w:p>
-      <w:pPr>
-        <w:rPr>
-          <w:lang w:val="cs-CZ"/>
-        </w:rPr>
-      </w:pPr>
-    </w:p>
-    <w:p>
-      <w:pPr>
-        <w:rPr>
-          <w:lang w:val="cs-CZ"/>
-        </w:rPr>
-      </w:pPr>
-      <w:r>
-        <w:rPr>
-          <w:lang w:val="cs-CZ"/>
-        </w:rPr>
-        <w:br w:type="page"/>
-      </w:r>
-    </w:p>
-    <w:p>
-      <w:pPr>
-        <w:pStyle w:val="Nadpis1"/>
-        <w:rPr>
-          <w:lang w:val="cs-CZ"/>
-        </w:rPr>
-      </w:pPr>
-      <w:bookmarkStart w:id="14" w:name="_Toc209783477"/>
-      <w:r>
-        <w:rPr>
-          <w:lang w:val="cs-CZ"/>
-        </w:rPr>
-        <w:lastRenderedPageBreak/>
-        <w:t>4.</w:t>
-      </w:r>
-      <w:r>
-        <w:rPr>
-          <w:lang w:val="cs-CZ"/>
-        </w:rPr>
-        <w:t xml:space="preserve"> ZÁVĚR</w:t>
       </w:r>
       <w:bookmarkEnd w:id="14"/>
     </w:p>
@@ -3867,7 +3958,50 @@
           <w:lang w:val="cs-CZ"/>
         </w:rPr>
       </w:pPr>
-      <w:bookmarkStart w:id="15" w:name="_Toc209783478"/>
+      <w:bookmarkStart w:id="15" w:name="_Toc209783477"/>
+      <w:r>
+        <w:rPr>
+          <w:lang w:val="cs-CZ"/>
+        </w:rPr>
+        <w:lastRenderedPageBreak/>
+        <w:t>4.</w:t>
+      </w:r>
+      <w:r>
+        <w:rPr>
+          <w:lang w:val="cs-CZ"/>
+        </w:rPr>
+        <w:t xml:space="preserve"> ZÁVĚR</w:t>
+      </w:r>
+      <w:bookmarkEnd w:id="15"/>
+    </w:p>
+    <w:p>
+      <w:pPr>
+        <w:rPr>
+          <w:lang w:val="cs-CZ"/>
+        </w:rPr>
+      </w:pPr>
+    </w:p>
+    <w:p>
+      <w:pPr>
+        <w:rPr>
+          <w:lang w:val="cs-CZ"/>
+        </w:rPr>
+      </w:pPr>
+      <w:r>
+        <w:rPr>
+          <w:lang w:val="cs-CZ"/>
+        </w:rPr>
+        <w:br w:type="page"/>
+      </w:r>
+    </w:p>
+    <w:p>
+      <w:pPr>
+        <w:pStyle w:val="Nadpis1"/>
+        <w:rPr>
+          <w:lang w:val="cs-CZ"/>
+        </w:rPr>
+      </w:pPr>
+      <w:bookmarkStart w:id="16" w:name="_Toc209783478"/>
       <w:r>
         <w:rPr>
           <w:lang w:val="cs-CZ"/>
@@ -3875,7 +4009,7 @@
         <w:lastRenderedPageBreak/>
         <w:t>Zdroje</w:t>
       </w:r>
-      <w:bookmarkEnd w:id="15"/>
+      <w:bookmarkEnd w:id="16"/>
     </w:p>
     <w:p>
       <w:pPr>
@@ -3998,6 +4132,29 @@
       </w:r>
     </w:p>
   </w:comment>
+  <w:comment w:id="13" w:author="Ondřej Běhal" w:date="2025-10-23T13:07:00Z" w:initials="OB">
+    <w:p>
+      <w:pPr>
+        <w:pStyle w:val="Textkomente"/>
+        <w:rPr>
+          <w:lang w:val="cs-CZ"/>
+        </w:rPr>
+      </w:pPr>
+      <w:r>
+        <w:rPr>
+          <w:rStyle w:val="Odkaznakoment"/>
+          <w:lang w:val="cs-CZ"/>
+        </w:rPr>
+        <w:annotationRef/>
+      </w:r>
+      <w:r>
+        <w:rPr>
+          <w:lang w:val="cs-CZ"/>
+        </w:rPr>
+        <w:t>Je správně “bajt” nebo “byte”?</w:t>
+      </w:r>
+    </w:p>
+  </w:comment>
 </w:comments>
 </file>
 
@@ -4007,6 +4164,7 @@
   <w15:commentEx w15:paraId="62524635" w15:done="0"/>
   <w15:commentEx w15:paraId="57B00ADE" w15:done="0"/>
   <w15:commentEx w15:paraId="37DE522A" w15:done="0"/>
+  <w15:commentEx w15:paraId="71F69BAC" w15:done="0"/>
 </w15:commentsEx>
 </file>
 
@@ -4016,6 +4174,7 @@
   <w16cex:commentExtensible w16cex:durableId="4B2CE722" w16cex:dateUtc="2025-09-19T10:56:00Z"/>
   <w16cex:commentExtensible w16cex:durableId="20D47E9C" w16cex:dateUtc="2025-09-19T10:58:00Z"/>
   <w16cex:commentExtensible w16cex:durableId="5F297C3A" w16cex:dateUtc="2025-09-26T11:30:00Z"/>
+  <w16cex:commentExtensible w16cex:durableId="6F807870" w16cex:dateUtc="2025-10-23T11:07:00Z"/>
 </w16cex:commentsExtensible>
 </file>
 
@@ -4025,6 +4184,7 @@
   <w16cid:commentId w16cid:paraId="62524635" w16cid:durableId="4B2CE722"/>
   <w16cid:commentId w16cid:paraId="57B00ADE" w16cid:durableId="20D47E9C"/>
   <w16cid:commentId w16cid:paraId="37DE522A" w16cid:durableId="5F297C3A"/>
+  <w16cid:commentId w16cid:paraId="71F69BAC" w16cid:durableId="6F807870"/>
 </w16cid:commentsIds>
 </file>
 

</xml_diff>

<commit_message>
Added section about RP2040, TODO do protocols next
</commit_message>
<xml_diff>
--- a/Dokumentace.docx
+++ b/Dokumentace.docx
@@ -1,6 +1,6 @@
 
 <file path=word/document.xml><?xml version="1.0" encoding="utf-8"?>
-<w:document xmlns:wpc="http://schemas.microsoft.com/office/word/2010/wordprocessingCanvas" xmlns:cx="http://schemas.microsoft.com/office/drawing/2014/chartex" xmlns:cx1="http://schemas.microsoft.com/office/drawing/2015/9/8/chartex" xmlns:cx2="http://schemas.microsoft.com/office/drawing/2015/10/21/chartex" xmlns:cx3="http://schemas.microsoft.com/office/drawing/2016/5/9/chartex" xmlns:cx4="http://schemas.microsoft.com/office/drawing/2016/5/10/chartex" xmlns:cx5="http://schemas.microsoft.com/office/drawing/2016/5/11/chartex" xmlns:cx6="http://schemas.microsoft.com/office/drawing/2016/5/12/chartex" xmlns:cx7="http://schemas.microsoft.com/office/drawing/2016/5/13/chartex" xmlns:cx8="http://schemas.microsoft.com/office/drawing/2016/5/14/chartex" xmlns:mc="http://schemas.openxmlformats.org/markup-compatibility/2006" xmlns:aink="http://schemas.microsoft.com/office/drawing/2016/ink" xmlns:am3d="http://schemas.microsoft.com/office/drawing/2017/model3d" xmlns:o="urn:schemas-microsoft-com:office:office" xmlns:oel="http://schemas.microsoft.com/office/2019/extlst" xmlns:r="http://schemas.openxmlformats.org/officeDocument/2006/relationships" xmlns:m="http://schemas.openxmlformats.org/officeDocument/2006/math" xmlns:v="urn:schemas-microsoft-com:vml" xmlns:wp14="http://schemas.microsoft.com/office/word/2010/wordprocessingDrawing" xmlns:wp="http://schemas.openxmlformats.org/drawingml/2006/wordprocessingDrawing" xmlns:w10="urn:schemas-microsoft-com:office:word" xmlns:w="http://schemas.openxmlformats.org/wordprocessingml/2006/main" xmlns:w14="http://schemas.microsoft.com/office/word/2010/wordml" xmlns:w15="http://schemas.microsoft.com/office/word/2012/wordml" xmlns:w16cex="http://schemas.microsoft.com/office/word/2018/wordml/cex" xmlns:w16cid="http://schemas.microsoft.com/office/word/2016/wordml/cid" xmlns:w16="http://schemas.microsoft.com/office/word/2018/wordml" xmlns:w16sdtdh="http://schemas.microsoft.com/office/word/2020/wordml/sdtdatahash" xmlns:w16se="http://schemas.microsoft.com/office/word/2015/wordml/symex" xmlns:wpg="http://schemas.microsoft.com/office/word/2010/wordprocessingGroup" xmlns:wpi="http://schemas.microsoft.com/office/word/2010/wordprocessingInk" xmlns:wne="http://schemas.microsoft.com/office/word/2006/wordml" xmlns:wps="http://schemas.microsoft.com/office/word/2010/wordprocessingShape" mc:Ignorable="w14 w15 w16se w16cid w16 w16cex w16sdtdh wp14">
+<w:document xmlns:wpc="http://schemas.microsoft.com/office/word/2010/wordprocessingCanvas" xmlns:cx="http://schemas.microsoft.com/office/drawing/2014/chartex" xmlns:cx1="http://schemas.microsoft.com/office/drawing/2015/9/8/chartex" xmlns:cx2="http://schemas.microsoft.com/office/drawing/2015/10/21/chartex" xmlns:cx3="http://schemas.microsoft.com/office/drawing/2016/5/9/chartex" xmlns:cx4="http://schemas.microsoft.com/office/drawing/2016/5/10/chartex" xmlns:cx5="http://schemas.microsoft.com/office/drawing/2016/5/11/chartex" xmlns:cx6="http://schemas.microsoft.com/office/drawing/2016/5/12/chartex" xmlns:cx7="http://schemas.microsoft.com/office/drawing/2016/5/13/chartex" xmlns:cx8="http://schemas.microsoft.com/office/drawing/2016/5/14/chartex" xmlns:mc="http://schemas.openxmlformats.org/markup-compatibility/2006" xmlns:aink="http://schemas.microsoft.com/office/drawing/2016/ink" xmlns:am3d="http://schemas.microsoft.com/office/drawing/2017/model3d" xmlns:o="urn:schemas-microsoft-com:office:office" xmlns:oel="http://schemas.microsoft.com/office/2019/extlst" xmlns:r="http://schemas.openxmlformats.org/officeDocument/2006/relationships" xmlns:m="http://schemas.openxmlformats.org/officeDocument/2006/math" xmlns:v="urn:schemas-microsoft-com:vml" xmlns:wp14="http://schemas.microsoft.com/office/word/2010/wordprocessingDrawing" xmlns:wp="http://schemas.openxmlformats.org/drawingml/2006/wordprocessingDrawing" xmlns:w10="urn:schemas-microsoft-com:office:word" xmlns:w="http://schemas.openxmlformats.org/wordprocessingml/2006/main" xmlns:w14="http://schemas.microsoft.com/office/word/2010/wordml" xmlns:w15="http://schemas.microsoft.com/office/word/2012/wordml" xmlns:w16cex="http://schemas.microsoft.com/office/word/2018/wordml/cex" xmlns:w16cid="http://schemas.microsoft.com/office/word/2016/wordml/cid" xmlns:w16="http://schemas.microsoft.com/office/word/2018/wordml" xmlns:w16du="http://schemas.microsoft.com/office/word/2023/wordml/word16du" xmlns:w16sdtdh="http://schemas.microsoft.com/office/word/2020/wordml/sdtdatahash" xmlns:w16sdtfl="http://schemas.microsoft.com/office/word/2024/wordml/sdtformatlock" xmlns:w16se="http://schemas.microsoft.com/office/word/2015/wordml/symex" xmlns:wpg="http://schemas.microsoft.com/office/word/2010/wordprocessingGroup" xmlns:wpi="http://schemas.microsoft.com/office/word/2010/wordprocessingInk" xmlns:wne="http://schemas.microsoft.com/office/word/2006/wordml" xmlns:wps="http://schemas.microsoft.com/office/word/2010/wordprocessingShape" mc:Ignorable="w14 w15 w16se w16cid w16 w16cex w16sdtdh w16sdtfl w16du wp14">
   <w:body>
     <w:sdt>
       <w:sdtPr>
@@ -157,7 +157,7 @@
                             <w:txbxContent>
                               <w:p>
                                 <w:pPr>
-                                  <w:pStyle w:val="Bezmezer"/>
+                                  <w:pStyle w:val="NoSpacing"/>
                                   <w:spacing w:before="40" w:after="560" w:line="216" w:lineRule="auto"/>
                                   <w:rPr>
                                     <w:color w:val="156082" w:themeColor="accent1"/>
@@ -206,7 +206,7 @@
                                 <w:sdtContent>
                                   <w:p>
                                     <w:pPr>
-                                      <w:pStyle w:val="Bezmezer"/>
+                                      <w:pStyle w:val="NoSpacing"/>
                                       <w:spacing w:before="40" w:after="40"/>
                                       <w:rPr>
                                         <w:caps/>
@@ -258,7 +258,7 @@
                                 <w:sdtContent>
                                   <w:p>
                                     <w:pPr>
-                                      <w:pStyle w:val="Bezmezer"/>
+                                      <w:pStyle w:val="NoSpacing"/>
                                       <w:spacing w:before="80" w:after="40"/>
                                       <w:rPr>
                                         <w:caps/>
@@ -325,7 +325,7 @@
                       <w:txbxContent>
                         <w:p>
                           <w:pPr>
-                            <w:pStyle w:val="Bezmezer"/>
+                            <w:pStyle w:val="NoSpacing"/>
                             <w:spacing w:before="40" w:after="560" w:line="216" w:lineRule="auto"/>
                             <w:rPr>
                               <w:color w:val="156082" w:themeColor="accent1"/>
@@ -374,7 +374,7 @@
                           <w:sdtContent>
                             <w:p>
                               <w:pPr>
-                                <w:pStyle w:val="Bezmezer"/>
+                                <w:pStyle w:val="NoSpacing"/>
                                 <w:spacing w:before="40" w:after="40"/>
                                 <w:rPr>
                                   <w:caps/>
@@ -426,7 +426,7 @@
                           <w:sdtContent>
                             <w:p>
                               <w:pPr>
-                                <w:pStyle w:val="Bezmezer"/>
+                                <w:pStyle w:val="NoSpacing"/>
                                 <w:spacing w:before="80" w:after="40"/>
                                 <w:rPr>
                                   <w:caps/>
@@ -481,7 +481,7 @@
     </w:sdt>
     <w:tbl>
       <w:tblPr>
-        <w:tblStyle w:val="Mkatabulky"/>
+        <w:tblStyle w:val="TableGrid"/>
         <w:tblW w:w="10485" w:type="dxa"/>
         <w:tblLook w:val="04A0" w:firstRow="1" w:lastRow="0" w:firstColumn="1" w:lastColumn="0" w:noHBand="0" w:noVBand="1"/>
       </w:tblPr>
@@ -1063,7 +1063,7 @@
           </w:tcPr>
           <w:p>
             <w:pPr>
-              <w:pStyle w:val="Odstavecseseznamem"/>
+              <w:pStyle w:val="ListParagraph"/>
               <w:numPr>
                 <w:ilvl w:val="0"/>
                 <w:numId w:val="1"/>
@@ -1076,7 +1076,7 @@
           </w:p>
           <w:p>
             <w:pPr>
-              <w:pStyle w:val="Odstavecseseznamem"/>
+              <w:pStyle w:val="ListParagraph"/>
               <w:numPr>
                 <w:ilvl w:val="0"/>
                 <w:numId w:val="1"/>
@@ -1088,7 +1088,7 @@
           </w:p>
           <w:p>
             <w:pPr>
-              <w:pStyle w:val="Odstavecseseznamem"/>
+              <w:pStyle w:val="ListParagraph"/>
               <w:numPr>
                 <w:ilvl w:val="0"/>
                 <w:numId w:val="1"/>
@@ -1100,7 +1100,7 @@
           </w:p>
           <w:p>
             <w:pPr>
-              <w:pStyle w:val="Odstavecseseznamem"/>
+              <w:pStyle w:val="ListParagraph"/>
               <w:numPr>
                 <w:ilvl w:val="0"/>
                 <w:numId w:val="1"/>
@@ -1112,7 +1112,7 @@
           </w:p>
           <w:p>
             <w:pPr>
-              <w:pStyle w:val="Odstavecseseznamem"/>
+              <w:pStyle w:val="ListParagraph"/>
               <w:numPr>
                 <w:ilvl w:val="0"/>
                 <w:numId w:val="1"/>
@@ -1153,7 +1153,7 @@
           </w:tcPr>
           <w:p>
             <w:pPr>
-              <w:pStyle w:val="Odstavecseseznamem"/>
+              <w:pStyle w:val="ListParagraph"/>
               <w:numPr>
                 <w:ilvl w:val="0"/>
                 <w:numId w:val="2"/>
@@ -1166,7 +1166,7 @@
           </w:p>
           <w:p>
             <w:pPr>
-              <w:pStyle w:val="Odstavecseseznamem"/>
+              <w:pStyle w:val="ListParagraph"/>
               <w:numPr>
                 <w:ilvl w:val="0"/>
                 <w:numId w:val="2"/>
@@ -1179,7 +1179,7 @@
           </w:p>
           <w:p>
             <w:pPr>
-              <w:pStyle w:val="Odstavecseseznamem"/>
+              <w:pStyle w:val="ListParagraph"/>
               <w:numPr>
                 <w:ilvl w:val="0"/>
                 <w:numId w:val="2"/>
@@ -1192,7 +1192,7 @@
           </w:p>
           <w:p>
             <w:pPr>
-              <w:pStyle w:val="Odstavecseseznamem"/>
+              <w:pStyle w:val="ListParagraph"/>
               <w:numPr>
                 <w:ilvl w:val="0"/>
                 <w:numId w:val="2"/>
@@ -1205,7 +1205,7 @@
           </w:p>
           <w:p>
             <w:pPr>
-              <w:pStyle w:val="Odstavecseseznamem"/>
+              <w:pStyle w:val="ListParagraph"/>
               <w:numPr>
                 <w:ilvl w:val="0"/>
                 <w:numId w:val="2"/>
@@ -1269,7 +1269,7 @@
           </w:p>
           <w:p>
             <w:pPr>
-              <w:pStyle w:val="Odstavecseseznamem"/>
+              <w:pStyle w:val="ListParagraph"/>
               <w:numPr>
                 <w:ilvl w:val="0"/>
                 <w:numId w:val="3"/>
@@ -1281,7 +1281,7 @@
           </w:p>
           <w:p>
             <w:pPr>
-              <w:pStyle w:val="Odstavecseseznamem"/>
+              <w:pStyle w:val="ListParagraph"/>
               <w:numPr>
                 <w:ilvl w:val="0"/>
                 <w:numId w:val="3"/>
@@ -1302,7 +1302,7 @@
           </w:p>
           <w:p>
             <w:pPr>
-              <w:pStyle w:val="Odstavecseseznamem"/>
+              <w:pStyle w:val="ListParagraph"/>
               <w:numPr>
                 <w:ilvl w:val="0"/>
                 <w:numId w:val="3"/>
@@ -1314,7 +1314,7 @@
           </w:p>
           <w:p>
             <w:pPr>
-              <w:pStyle w:val="Odstavecseseznamem"/>
+              <w:pStyle w:val="ListParagraph"/>
               <w:numPr>
                 <w:ilvl w:val="0"/>
                 <w:numId w:val="3"/>
@@ -1350,7 +1350,7 @@
     </w:p>
     <w:p>
       <w:pPr>
-        <w:pStyle w:val="Nadpis1"/>
+        <w:pStyle w:val="Heading1"/>
         <w:rPr>
           <w:lang w:val="cs-CZ"/>
         </w:rPr>
@@ -1405,7 +1405,7 @@
     </w:p>
     <w:p>
       <w:pPr>
-        <w:pStyle w:val="Nadpis1"/>
+        <w:pStyle w:val="Heading1"/>
         <w:rPr>
           <w:lang w:val="cs-CZ"/>
         </w:rPr>
@@ -1430,7 +1430,7 @@
       <w:commentRangeEnd w:id="2"/>
       <w:r>
         <w:rPr>
-          <w:rStyle w:val="Odkaznakoment"/>
+          <w:rStyle w:val="CommentReference"/>
         </w:rPr>
         <w:commentReference w:id="2"/>
       </w:r>
@@ -1450,7 +1450,7 @@
     </w:p>
     <w:p>
       <w:pPr>
-        <w:pStyle w:val="Nadpis1"/>
+        <w:pStyle w:val="Heading1"/>
         <w:rPr>
           <w:lang w:val="cs-CZ"/>
         </w:rPr>
@@ -1605,7 +1605,7 @@
     </w:p>
     <w:p>
       <w:pPr>
-        <w:pStyle w:val="Nadpis2"/>
+        <w:pStyle w:val="Heading2"/>
         <w:rPr>
           <w:lang w:val="cs-CZ"/>
         </w:rPr>
@@ -1653,7 +1653,7 @@
     </w:p>
     <w:p>
       <w:pPr>
-        <w:pStyle w:val="Nadpis1"/>
+        <w:pStyle w:val="Heading1"/>
         <w:rPr>
           <w:lang w:val="en-GB"/>
         </w:rPr>
@@ -1765,7 +1765,7 @@
     </w:p>
     <w:p>
       <w:pPr>
-        <w:pStyle w:val="Nadpis2"/>
+        <w:pStyle w:val="Heading2"/>
         <w:rPr>
           <w:lang w:val="en-GB"/>
         </w:rPr>
@@ -1837,7 +1837,7 @@
       <w:sdtContent>
         <w:p>
           <w:pPr>
-            <w:pStyle w:val="Nadpisobsahu"/>
+            <w:pStyle w:val="TOCHeading"/>
           </w:pPr>
           <w:r>
             <w:rPr>
@@ -1848,7 +1848,7 @@
         </w:p>
         <w:p>
           <w:pPr>
-            <w:pStyle w:val="Obsah1"/>
+            <w:pStyle w:val="TOC1"/>
             <w:tabs>
               <w:tab w:val="right" w:leader="dot" w:pos="10790"/>
             </w:tabs>
@@ -1870,7 +1870,7 @@
           <w:hyperlink w:anchor="_Toc209783467" w:history="1">
             <w:r>
               <w:rPr>
-                <w:rStyle w:val="Hypertextovodkaz"/>
+                <w:rStyle w:val="Hyperlink"/>
                 <w:noProof/>
                 <w:lang w:val="cs-CZ"/>
               </w:rPr>
@@ -1928,7 +1928,7 @@
         </w:p>
         <w:p>
           <w:pPr>
-            <w:pStyle w:val="Obsah1"/>
+            <w:pStyle w:val="TOC1"/>
             <w:tabs>
               <w:tab w:val="right" w:leader="dot" w:pos="10790"/>
             </w:tabs>
@@ -1941,7 +1941,7 @@
           <w:hyperlink w:anchor="_Toc209783468" w:history="1">
             <w:r>
               <w:rPr>
-                <w:rStyle w:val="Hypertextovodkaz"/>
+                <w:rStyle w:val="Hyperlink"/>
                 <w:noProof/>
                 <w:lang w:val="cs-CZ"/>
               </w:rPr>
@@ -1999,7 +1999,7 @@
         </w:p>
         <w:p>
           <w:pPr>
-            <w:pStyle w:val="Obsah1"/>
+            <w:pStyle w:val="TOC1"/>
             <w:tabs>
               <w:tab w:val="right" w:leader="dot" w:pos="10790"/>
             </w:tabs>
@@ -2012,7 +2012,7 @@
           <w:hyperlink w:anchor="_Toc209783469" w:history="1">
             <w:r>
               <w:rPr>
-                <w:rStyle w:val="Hypertextovodkaz"/>
+                <w:rStyle w:val="Hyperlink"/>
                 <w:noProof/>
                 <w:lang w:val="cs-CZ"/>
               </w:rPr>
@@ -2070,7 +2070,7 @@
         </w:p>
         <w:p>
           <w:pPr>
-            <w:pStyle w:val="Obsah2"/>
+            <w:pStyle w:val="TOC2"/>
             <w:tabs>
               <w:tab w:val="right" w:leader="dot" w:pos="10790"/>
             </w:tabs>
@@ -2083,7 +2083,7 @@
           <w:hyperlink w:anchor="_Toc209783470" w:history="1">
             <w:r>
               <w:rPr>
-                <w:rStyle w:val="Hypertextovodkaz"/>
+                <w:rStyle w:val="Hyperlink"/>
                 <w:noProof/>
                 <w:lang w:val="cs-CZ"/>
               </w:rPr>
@@ -2141,7 +2141,7 @@
         </w:p>
         <w:p>
           <w:pPr>
-            <w:pStyle w:val="Obsah1"/>
+            <w:pStyle w:val="TOC1"/>
             <w:tabs>
               <w:tab w:val="right" w:leader="dot" w:pos="10790"/>
             </w:tabs>
@@ -2154,7 +2154,7 @@
           <w:hyperlink w:anchor="_Toc209783471" w:history="1">
             <w:r>
               <w:rPr>
-                <w:rStyle w:val="Hypertextovodkaz"/>
+                <w:rStyle w:val="Hyperlink"/>
                 <w:noProof/>
                 <w:lang w:val="en-GB"/>
               </w:rPr>
@@ -2212,7 +2212,7 @@
         </w:p>
         <w:p>
           <w:pPr>
-            <w:pStyle w:val="Obsah2"/>
+            <w:pStyle w:val="TOC2"/>
             <w:tabs>
               <w:tab w:val="right" w:leader="dot" w:pos="10790"/>
             </w:tabs>
@@ -2225,7 +2225,7 @@
           <w:hyperlink w:anchor="_Toc209783472" w:history="1">
             <w:r>
               <w:rPr>
-                <w:rStyle w:val="Hypertextovodkaz"/>
+                <w:rStyle w:val="Hyperlink"/>
                 <w:noProof/>
                 <w:lang w:val="en-GB"/>
               </w:rPr>
@@ -2283,7 +2283,7 @@
         </w:p>
         <w:p>
           <w:pPr>
-            <w:pStyle w:val="Obsah1"/>
+            <w:pStyle w:val="TOC1"/>
             <w:tabs>
               <w:tab w:val="right" w:leader="dot" w:pos="10790"/>
             </w:tabs>
@@ -2296,7 +2296,7 @@
           <w:hyperlink w:anchor="_Toc209783473" w:history="1">
             <w:r>
               <w:rPr>
-                <w:rStyle w:val="Hypertextovodkaz"/>
+                <w:rStyle w:val="Hyperlink"/>
                 <w:noProof/>
                 <w:lang w:val="cs-CZ"/>
               </w:rPr>
@@ -2354,7 +2354,7 @@
         </w:p>
         <w:p>
           <w:pPr>
-            <w:pStyle w:val="Obsah1"/>
+            <w:pStyle w:val="TOC1"/>
             <w:tabs>
               <w:tab w:val="right" w:leader="dot" w:pos="10790"/>
             </w:tabs>
@@ -2367,7 +2367,7 @@
           <w:hyperlink w:anchor="_Toc209783474" w:history="1">
             <w:r>
               <w:rPr>
-                <w:rStyle w:val="Hypertextovodkaz"/>
+                <w:rStyle w:val="Hyperlink"/>
                 <w:noProof/>
                 <w:lang w:val="cs-CZ"/>
               </w:rPr>
@@ -2425,7 +2425,7 @@
         </w:p>
         <w:p>
           <w:pPr>
-            <w:pStyle w:val="Obsah2"/>
+            <w:pStyle w:val="TOC2"/>
             <w:tabs>
               <w:tab w:val="right" w:leader="dot" w:pos="10790"/>
             </w:tabs>
@@ -2438,7 +2438,7 @@
           <w:hyperlink w:anchor="_Toc209783475" w:history="1">
             <w:r>
               <w:rPr>
-                <w:rStyle w:val="Hypertextovodkaz"/>
+                <w:rStyle w:val="Hyperlink"/>
                 <w:noProof/>
                 <w:lang w:val="cs-CZ"/>
               </w:rPr>
@@ -2496,7 +2496,7 @@
         </w:p>
         <w:p>
           <w:pPr>
-            <w:pStyle w:val="Obsah1"/>
+            <w:pStyle w:val="TOC1"/>
             <w:tabs>
               <w:tab w:val="right" w:leader="dot" w:pos="10790"/>
             </w:tabs>
@@ -2509,7 +2509,7 @@
           <w:hyperlink w:anchor="_Toc209783476" w:history="1">
             <w:r>
               <w:rPr>
-                <w:rStyle w:val="Hypertextovodkaz"/>
+                <w:rStyle w:val="Hyperlink"/>
                 <w:noProof/>
                 <w:lang w:val="cs-CZ"/>
               </w:rPr>
@@ -2567,7 +2567,7 @@
         </w:p>
         <w:p>
           <w:pPr>
-            <w:pStyle w:val="Obsah1"/>
+            <w:pStyle w:val="TOC1"/>
             <w:tabs>
               <w:tab w:val="right" w:leader="dot" w:pos="10790"/>
             </w:tabs>
@@ -2580,7 +2580,7 @@
           <w:hyperlink w:anchor="_Toc209783477" w:history="1">
             <w:r>
               <w:rPr>
-                <w:rStyle w:val="Hypertextovodkaz"/>
+                <w:rStyle w:val="Hyperlink"/>
                 <w:noProof/>
                 <w:lang w:val="cs-CZ"/>
               </w:rPr>
@@ -2638,7 +2638,7 @@
         </w:p>
         <w:p>
           <w:pPr>
-            <w:pStyle w:val="Obsah1"/>
+            <w:pStyle w:val="TOC1"/>
             <w:tabs>
               <w:tab w:val="right" w:leader="dot" w:pos="10790"/>
             </w:tabs>
@@ -2651,7 +2651,7 @@
           <w:hyperlink w:anchor="_Toc209783478" w:history="1">
             <w:r>
               <w:rPr>
-                <w:rStyle w:val="Hypertextovodkaz"/>
+                <w:rStyle w:val="Hyperlink"/>
                 <w:noProof/>
                 <w:lang w:val="cs-CZ"/>
               </w:rPr>
@@ -2742,7 +2742,7 @@
       <w:commentRangeEnd w:id="7"/>
       <w:r>
         <w:rPr>
-          <w:rStyle w:val="Odkaznakoment"/>
+          <w:rStyle w:val="CommentReference"/>
         </w:rPr>
         <w:lastRenderedPageBreak/>
         <w:commentReference w:id="7"/>
@@ -2763,7 +2763,7 @@
     </w:p>
     <w:p>
       <w:pPr>
-        <w:pStyle w:val="Nadpis1"/>
+        <w:pStyle w:val="Heading1"/>
         <w:rPr>
           <w:lang w:val="cs-CZ"/>
         </w:rPr>
@@ -2835,7 +2835,7 @@
       <w:commentRangeEnd w:id="9"/>
       <w:r>
         <w:rPr>
-          <w:rStyle w:val="Odkaznakoment"/>
+          <w:rStyle w:val="CommentReference"/>
         </w:rPr>
         <w:commentReference w:id="9"/>
       </w:r>
@@ -2923,7 +2923,7 @@
     </w:p>
     <w:p>
       <w:pPr>
-        <w:pStyle w:val="Nadpis1"/>
+        <w:pStyle w:val="Heading1"/>
         <w:rPr>
           <w:lang w:val="cs-CZ"/>
         </w:rPr>
@@ -3022,7 +3022,7 @@
     </w:p>
     <w:p>
       <w:pPr>
-        <w:pStyle w:val="Nadpis2"/>
+        <w:pStyle w:val="Heading2"/>
         <w:rPr>
           <w:lang w:val="cs-CZ"/>
         </w:rPr>
@@ -3103,7 +3103,13 @@
         <w:rPr>
           <w:lang w:val="cs-CZ"/>
         </w:rPr>
-        <w:t xml:space="preserve"> = central processing unit</w:t>
+        <w:t xml:space="preserve"> = </w:t>
+      </w:r>
+      <w:r>
+        <w:rPr>
+          <w:lang w:val="en-GB"/>
+        </w:rPr>
+        <w:t>central processing unit</w:t>
       </w:r>
       <w:r>
         <w:rPr>
@@ -3188,6 +3194,12 @@
           <w:lang w:val="en-GB"/>
         </w:rPr>
         <w:t>word</w:t>
+      </w:r>
+      <w:r>
+        <w:rPr>
+          <w:lang w:val="cs-CZ"/>
+        </w:rPr>
+        <w:t>“</w:t>
       </w:r>
       <w:r>
         <w:rPr>
@@ -3273,13 +3285,37 @@
         <w:rPr>
           <w:lang w:val="cs-CZ"/>
         </w:rPr>
-        <w:t>OTP. Paměť flash je přepisovatelná, ale poněkud pomalá, takže ji CPU používá ke čtení dat, které se nemění (jako třeba instrukce, které má vykonávat). Její výhodou je schopnost uchovat si data i po odpojení napájení. Paměť RAM</w:t>
-      </w:r>
-      <w:r>
-        <w:rPr>
-          <w:lang w:val="cs-CZ"/>
-        </w:rPr>
-        <w:t xml:space="preserve"> (=</w:t>
+        <w:t>OTP. Paměť flash je přepisovatelná, ale poněkud pomalá, takže ji CPU používá ke čtení dat, které se nemění (jako třeba instrukce, které má vykonávat). Její výhodou je schopnost uchovat si data i po odpojení napájení</w:t>
+      </w:r>
+      <w:r>
+        <w:rPr>
+          <w:lang w:val="cs-CZ"/>
+        </w:rPr>
+        <w:t>, tedy říkáme, že je „nevolatilní“</w:t>
+      </w:r>
+      <w:r>
+        <w:rPr>
+          <w:lang w:val="cs-CZ"/>
+        </w:rPr>
+        <w:t>. Paměť RAM</w:t>
+      </w:r>
+      <w:r>
+        <w:rPr>
+          <w:lang w:val="cs-CZ"/>
+        </w:rPr>
+        <w:t xml:space="preserve"> (</w:t>
+      </w:r>
+      <w:r>
+        <w:rPr>
+          <w:lang w:val="cs-CZ"/>
+        </w:rPr>
+        <w:t>„</w:t>
+      </w:r>
+      <w:r>
+        <w:rPr>
+          <w:lang w:val="cs-CZ"/>
+        </w:rPr>
+        <w:t>=</w:t>
       </w:r>
       <w:r>
         <w:rPr>
@@ -3291,13 +3327,43 @@
         <w:rPr>
           <w:lang w:val="cs-CZ"/>
         </w:rPr>
+        <w:t>“</w:t>
+      </w:r>
+      <w:r>
+        <w:rPr>
+          <w:lang w:val="cs-CZ"/>
+        </w:rPr>
         <w:t xml:space="preserve"> – náhodně přistupovaná paměť)</w:t>
       </w:r>
       <w:r>
         <w:rPr>
           <w:lang w:val="cs-CZ"/>
         </w:rPr>
-        <w:t xml:space="preserve"> si sice data neuchovává, ale je možné do ní poměrně rychle přistupovat a přepisovat ji např. pro mezivýsledky operací a jiných </w:t>
+        <w:t xml:space="preserve"> si sice data</w:t>
+      </w:r>
+      <w:r>
+        <w:rPr>
+          <w:lang w:val="cs-CZ"/>
+        </w:rPr>
+        <w:t xml:space="preserve"> po vypnutí</w:t>
+      </w:r>
+      <w:r>
+        <w:rPr>
+          <w:lang w:val="cs-CZ"/>
+        </w:rPr>
+        <w:t xml:space="preserve"> neuchovává</w:t>
+      </w:r>
+      <w:r>
+        <w:rPr>
+          <w:lang w:val="cs-CZ"/>
+        </w:rPr>
+        <w:t>, je „volatilní“</w:t>
+      </w:r>
+      <w:r>
+        <w:rPr>
+          <w:lang w:val="cs-CZ"/>
+        </w:rPr>
+        <w:t xml:space="preserve">, ale je možné do ní poměrně rychle přistupovat a přepisovat ji např. pro mezivýsledky operací a jiných </w:t>
       </w:r>
       <w:r>
         <w:rPr>
@@ -3327,7 +3393,19 @@
         <w:rPr>
           <w:lang w:val="cs-CZ"/>
         </w:rPr>
-        <w:t xml:space="preserve"> (=</w:t>
+        <w:t xml:space="preserve"> (</w:t>
+      </w:r>
+      <w:r>
+        <w:rPr>
+          <w:lang w:val="cs-CZ"/>
+        </w:rPr>
+        <w:t>„</w:t>
+      </w:r>
+      <w:r>
+        <w:rPr>
+          <w:lang w:val="cs-CZ"/>
+        </w:rPr>
+        <w:t>=</w:t>
       </w:r>
       <w:r>
         <w:rPr>
@@ -3339,6 +3417,12 @@
         <w:rPr>
           <w:lang w:val="cs-CZ"/>
         </w:rPr>
+        <w:t>“</w:t>
+      </w:r>
+      <w:r>
+        <w:rPr>
+          <w:lang w:val="cs-CZ"/>
+        </w:rPr>
         <w:t xml:space="preserve"> – paměť pouze pro čtení)</w:t>
       </w:r>
       <w:r>
@@ -3351,13 +3435,31 @@
         <w:rPr>
           <w:lang w:val="cs-CZ"/>
         </w:rPr>
-        <w:t xml:space="preserve"> (=</w:t>
+        <w:t xml:space="preserve"> (</w:t>
+      </w:r>
+      <w:r>
+        <w:rPr>
+          <w:lang w:val="cs-CZ"/>
+        </w:rPr>
+        <w:t>„</w:t>
+      </w:r>
+      <w:r>
+        <w:rPr>
+          <w:lang w:val="cs-CZ"/>
+        </w:rPr>
+        <w:t>=</w:t>
       </w:r>
       <w:r>
         <w:rPr>
           <w:lang w:val="en-GB"/>
         </w:rPr>
         <w:t>one-time programmable</w:t>
+      </w:r>
+      <w:r>
+        <w:rPr>
+          <w:lang w:val="cs-CZ"/>
+        </w:rPr>
+        <w:t>“</w:t>
       </w:r>
       <w:r>
         <w:rPr>
@@ -3491,7 +3593,7 @@
       <w:commentRangeEnd w:id="12"/>
       <w:r>
         <w:rPr>
-          <w:rStyle w:val="Odkaznakoment"/>
+          <w:rStyle w:val="CommentReference"/>
         </w:rPr>
         <w:commentReference w:id="12"/>
       </w:r>
@@ -3511,7 +3613,7 @@
       <w:commentRangeEnd w:id="13"/>
       <w:r>
         <w:rPr>
-          <w:rStyle w:val="Odkaznakoment"/>
+          <w:rStyle w:val="CommentReference"/>
         </w:rPr>
         <w:commentReference w:id="13"/>
       </w:r>
@@ -3575,6 +3677,7 @@
         <w:rPr>
           <w:lang w:val="cs-CZ"/>
         </w:rPr>
+        <w:lastRenderedPageBreak/>
         <w:t xml:space="preserve">Periferie jsou další jednotky na čipu, které slouží k jiné funkci než vykonávání instrukcí a uchovávání dat a které lze ovládat z programu právě tak, že jsou namapovány do adresního prostoru CPU. </w:t>
       </w:r>
       <w:r>
@@ -3593,14 +3696,7 @@
         <w:rPr>
           <w:lang w:val="cs-CZ"/>
         </w:rPr>
-        <w:t xml:space="preserve">jsou zodpovědné za základní funkce </w:t>
-      </w:r>
-      <w:r>
-        <w:rPr>
-          <w:lang w:val="cs-CZ"/>
-        </w:rPr>
-        <w:lastRenderedPageBreak/>
-        <w:t>nutné ke správnému fungování mikro</w:t>
+        <w:t>jsou zodpovědné za základní funkce nutné ke správnému fungování mikro</w:t>
       </w:r>
       <w:r>
         <w:rPr>
@@ -3663,27 +3759,64 @@
         <w:t xml:space="preserve"> Periferie komunikující s okolním světem jsou například univerzální vstup-výstup („GPIO = </w:t>
       </w:r>
       <w:r>
-        <w:rPr>
-          <w:lang w:val="en-GB"/>
-        </w:rPr>
         <w:t>general purpose input/output</w:t>
       </w:r>
       <w:r>
         <w:rPr>
           <w:lang w:val="cs-CZ"/>
         </w:rPr>
-        <w:t>“), periferie implementující určitý komunikační protokol, nebo i generátory signálu PWM (=</w:t>
-      </w:r>
-      <w:r>
-        <w:rPr>
-          <w:lang w:val="en-GB"/>
-        </w:rPr>
+        <w:t>“), periferie implementující určitý komunikační protokol</w:t>
+      </w:r>
+      <w:r>
+        <w:rPr>
+          <w:lang w:val="cs-CZ"/>
+        </w:rPr>
+        <w:t xml:space="preserve"> jako I</w:t>
+      </w:r>
+      <w:r>
+        <w:rPr>
+          <w:vertAlign w:val="superscript"/>
+          <w:lang w:val="cs-CZ"/>
+        </w:rPr>
+        <w:t>2</w:t>
+      </w:r>
+      <w:r>
+        <w:rPr>
+          <w:lang w:val="cs-CZ"/>
+        </w:rPr>
+        <w:t>C nebo UART</w:t>
+      </w:r>
+      <w:r>
+        <w:rPr>
+          <w:lang w:val="cs-CZ"/>
+        </w:rPr>
+        <w:t>, nebo i generátory signálu PWM (</w:t>
+      </w:r>
+      <w:r>
+        <w:rPr>
+          <w:lang w:val="cs-CZ"/>
+        </w:rPr>
+        <w:t>„</w:t>
+      </w:r>
+      <w:r>
+        <w:rPr>
+          <w:lang w:val="cs-CZ"/>
+        </w:rPr>
+        <w:t>=</w:t>
+      </w:r>
+      <w:r>
         <w:t>pulse width modulation</w:t>
       </w:r>
       <w:r>
         <w:rPr>
           <w:lang w:val="cs-CZ"/>
         </w:rPr>
+        <w:t>“</w:t>
+      </w:r>
+      <w:r>
+        <w:rPr>
+          <w:lang w:val="cs-CZ"/>
+        </w:rPr>
         <w:t xml:space="preserve"> – signál modulovaný šířkou pulzu) a analogově-digitální převodníky („ADC = </w:t>
       </w:r>
       <w:r>
@@ -3699,16 +3832,70 @@
         <w:rPr>
           <w:lang w:val="cs-CZ"/>
         </w:rPr>
-        <w:t>. GPIO je asi nejjednodušší z nich, pouze přepínající elektrický signál mezi vypnuto a zapnuto.</w:t>
+        <w:t>. GPIO je asi nejjednodušší z</w:t>
+      </w:r>
+      <w:r>
+        <w:rPr>
+          <w:lang w:val="cs-CZ"/>
+        </w:rPr>
+        <w:t> </w:t>
+      </w:r>
+      <w:r>
+        <w:rPr>
+          <w:lang w:val="cs-CZ"/>
+        </w:rPr>
+        <w:t>nich</w:t>
+      </w:r>
+      <w:r>
+        <w:rPr>
+          <w:lang w:val="cs-CZ"/>
+        </w:rPr>
+        <w:t>,</w:t>
+      </w:r>
+      <w:r>
+        <w:rPr>
+          <w:lang w:val="cs-CZ"/>
+        </w:rPr>
+        <w:t xml:space="preserve"> </w:t>
+      </w:r>
+      <w:r>
+        <w:rPr>
+          <w:lang w:val="cs-CZ"/>
+        </w:rPr>
+        <w:t xml:space="preserve">dokáže pouze číst digitální elektrický signál zapnuto-vypnuto </w:t>
+      </w:r>
+      <w:r>
+        <w:rPr>
+          <w:lang w:val="cs-CZ"/>
+        </w:rPr>
+        <w:t xml:space="preserve">na pinech nastavených jako vstup, </w:t>
+      </w:r>
+      <w:r>
+        <w:rPr>
+          <w:lang w:val="cs-CZ"/>
+        </w:rPr>
+        <w:t xml:space="preserve">nebo </w:t>
+      </w:r>
+      <w:r>
+        <w:rPr>
+          <w:lang w:val="cs-CZ"/>
+        </w:rPr>
+        <w:t>podobný signál vyvolávat na pinech nastavených jako výstup.</w:t>
       </w:r>
     </w:p>
     <w:p>
       <w:pPr>
-        <w:jc w:val="both"/>
-        <w:rPr>
-          <w:lang w:val="cs-CZ"/>
-        </w:rPr>
-      </w:pPr>
+        <w:pStyle w:val="Heading2"/>
+        <w:rPr>
+          <w:lang w:val="cs-CZ"/>
+        </w:rPr>
+      </w:pPr>
+      <w:r>
+        <w:rPr>
+          <w:lang w:val="cs-CZ"/>
+        </w:rPr>
+        <w:t>2.2 Specifika čipu RP2040</w:t>
+      </w:r>
     </w:p>
     <w:p>
       <w:pPr>
@@ -3721,151 +3908,163 @@
         <w:rPr>
           <w:lang w:val="cs-CZ"/>
         </w:rPr>
-        <w:t xml:space="preserve"> – hodinový signál taktující celý </w:t>
-      </w:r>
-      <w:r>
-        <w:rPr>
-          <w:lang w:val="cs-CZ"/>
-        </w:rPr>
-        <w:t>systém</w:t>
-      </w:r>
-      <w:r>
-        <w:rPr>
-          <w:lang w:val="cs-CZ"/>
-        </w:rPr>
-        <w:t>, aby se všechno dělo ve správný moment, komunikace s pamětí flash</w:t>
-      </w:r>
-      <w:r>
-        <w:rPr>
-          <w:lang w:val="cs-CZ"/>
-        </w:rPr>
-        <w:t>,</w:t>
-      </w:r>
-      <w:r>
-        <w:rPr>
-          <w:lang w:val="cs-CZ"/>
-        </w:rPr>
-        <w:t xml:space="preserve"> nebo tzv. hlídací pes („</w:t>
-      </w:r>
-      <w:r>
-        <w:rPr>
-          <w:lang w:val="en-GB"/>
-        </w:rPr>
-        <w:t>watchdog</w:t>
-      </w:r>
-      <w:r>
-        <w:rPr>
-          <w:lang w:val="cs-CZ"/>
-        </w:rPr>
-        <w:t xml:space="preserve">“), což je speciální časovač, který, když vyprší, </w:t>
-      </w:r>
-      <w:r>
-        <w:rPr>
-          <w:lang w:val="cs-CZ"/>
-        </w:rPr>
-        <w:t>vynutí restart CPU a který je potřeba pravidelně resetovat na nenulovou hodnotu</w:t>
-      </w:r>
-      <w:r>
-        <w:rPr>
-          <w:lang w:val="cs-CZ"/>
-        </w:rPr>
-        <w:t xml:space="preserve"> v místech, které stanoví programátor</w:t>
-      </w:r>
-      <w:r>
-        <w:rPr>
-          <w:lang w:val="cs-CZ"/>
-        </w:rPr>
-        <w:t xml:space="preserve">. </w:t>
-      </w:r>
-      <w:r>
-        <w:rPr>
-          <w:lang w:val="en-GB"/>
-        </w:rPr>
-        <w:t>Watchdog</w:t>
-      </w:r>
-      <w:r>
-        <w:rPr>
-          <w:lang w:val="cs-CZ"/>
-        </w:rPr>
-        <w:t xml:space="preserve"> s</w:t>
-      </w:r>
-      <w:r>
-        <w:rPr>
-          <w:lang w:val="cs-CZ"/>
-        </w:rPr>
-        <w:t>louží k automatickému zotavení se</w:t>
-      </w:r>
-      <w:r>
-        <w:rPr>
-          <w:lang w:val="cs-CZ"/>
-        </w:rPr>
-        <w:t xml:space="preserve"> v případě, kdy systém zamrzne.</w:t>
-      </w:r>
-      <w:r>
-        <w:rPr>
-          <w:lang w:val="cs-CZ"/>
-        </w:rPr>
-        <w:t xml:space="preserve"> Další periferie slouží ke komunikaci mikrořadiče s okolním světem – </w:t>
-      </w:r>
-      <w:r>
-        <w:rPr>
-          <w:lang w:val="cs-CZ"/>
-        </w:rPr>
-        <w:t xml:space="preserve">univerzální vstup-výstup („GPIO = </w:t>
-      </w:r>
-      <w:r>
-        <w:rPr>
-          <w:lang w:val="en-GB"/>
-        </w:rPr>
-        <w:t>general purpose input/output</w:t>
-      </w:r>
-      <w:r>
-        <w:rPr>
-          <w:lang w:val="cs-CZ"/>
-        </w:rPr>
-        <w:t xml:space="preserve">“), který umožňuje programu vytvořit </w:t>
-      </w:r>
-      <w:r>
-        <w:rPr>
-          <w:lang w:val="cs-CZ"/>
-        </w:rPr>
-        <w:t xml:space="preserve">jednoduchý </w:t>
-      </w:r>
-      <w:r>
-        <w:rPr>
-          <w:lang w:val="cs-CZ"/>
-        </w:rPr>
-        <w:t>elektrický signál</w:t>
-      </w:r>
-      <w:r>
-        <w:rPr>
-          <w:lang w:val="cs-CZ"/>
-        </w:rPr>
-        <w:t xml:space="preserve"> zapnuto-vypnuto</w:t>
-      </w:r>
-      <w:r>
-        <w:rPr>
-          <w:lang w:val="cs-CZ"/>
-        </w:rPr>
-        <w:t xml:space="preserve"> na elektrickém vývodu</w:t>
-      </w:r>
-      <w:r>
-        <w:rPr>
-          <w:lang w:val="cs-CZ"/>
-        </w:rPr>
-        <w:t xml:space="preserve"> („pinu“)</w:t>
-      </w:r>
-      <w:r>
-        <w:rPr>
-          <w:lang w:val="cs-CZ"/>
-        </w:rPr>
-        <w:t xml:space="preserve"> mikrořadiče</w:t>
-      </w:r>
-      <w:r>
-        <w:rPr>
-          <w:lang w:val="cs-CZ"/>
-        </w:rPr>
-        <w:t>;</w:t>
+        <w:t>Čip RP2040 je mikrořadič od britské společnosti Raspberry Pi Ltd., která je známá vyráběním jednodeskových počítačů Raspbery Pi.</w:t>
+      </w:r>
+      <w:r>
+        <w:rPr>
+          <w:lang w:val="cs-CZ"/>
+        </w:rPr>
+        <w:t xml:space="preserve"> Poněkud nepřekvapivě, první dvě písmena „RP“ v jeho názvu jsou </w:t>
+      </w:r>
+      <w:r>
+        <w:rPr>
+          <w:lang w:val="cs-CZ"/>
+        </w:rPr>
+        <w:t>iniciály společnosti, ale číslo 2040 je poněkud zajímavější.</w:t>
+      </w:r>
+      <w:r>
+        <w:rPr>
+          <w:lang w:val="cs-CZ"/>
+        </w:rPr>
+        <w:t xml:space="preserve"> V datasheetu (dokumentu, který výrobce vydává pro svůj čip a ve kterém uvádí všechny detailní informace o jeho používání a fungování) v sekci 1.1 říká výrobce, že </w:t>
+      </w:r>
+      <w:r>
+        <w:rPr>
+          <w:lang w:val="cs-CZ"/>
+        </w:rPr>
+        <w:t>první čísl</w:t>
+      </w:r>
+      <w:r>
+        <w:rPr>
+          <w:lang w:val="cs-CZ"/>
+        </w:rPr>
+        <w:t>ice</w:t>
+      </w:r>
+      <w:r>
+        <w:rPr>
+          <w:lang w:val="cs-CZ"/>
+        </w:rPr>
+        <w:t xml:space="preserve"> označuje počet jader samotného procesoru (zde 2), druh</w:t>
+      </w:r>
+      <w:r>
+        <w:rPr>
+          <w:lang w:val="cs-CZ"/>
+        </w:rPr>
+        <w:t>á</w:t>
+      </w:r>
+      <w:r>
+        <w:rPr>
+          <w:lang w:val="cs-CZ"/>
+        </w:rPr>
+        <w:t xml:space="preserve"> čísl</w:t>
+      </w:r>
+      <w:r>
+        <w:rPr>
+          <w:lang w:val="cs-CZ"/>
+        </w:rPr>
+        <w:t>ice</w:t>
+      </w:r>
+      <w:r>
+        <w:rPr>
+          <w:lang w:val="cs-CZ"/>
+        </w:rPr>
+        <w:t xml:space="preserve"> udává zhruba typ procesoru (zde ARM Cortex-M0+), </w:t>
+      </w:r>
+      <w:r>
+        <w:rPr>
+          <w:lang w:val="cs-CZ"/>
+        </w:rPr>
+        <w:t>a třetí a čtvrt</w:t>
+      </w:r>
+      <w:r>
+        <w:rPr>
+          <w:lang w:val="cs-CZ"/>
+        </w:rPr>
+        <w:t>é</w:t>
+      </w:r>
+      <w:r>
+        <w:rPr>
+          <w:lang w:val="cs-CZ"/>
+        </w:rPr>
+        <w:t xml:space="preserve"> číslice udávají skrze složitější matematický vzoreček množství RAM a </w:t>
+      </w:r>
+      <w:r>
+        <w:rPr>
+          <w:lang w:val="cs-CZ"/>
+        </w:rPr>
+        <w:t xml:space="preserve">nevolatilní </w:t>
+      </w:r>
+      <w:r>
+        <w:rPr>
+          <w:lang w:val="cs-CZ"/>
+        </w:rPr>
+        <w:t>paměti na čipu</w:t>
+      </w:r>
+      <w:r>
+        <w:rPr>
+          <w:lang w:val="cs-CZ"/>
+        </w:rPr>
+        <w:t xml:space="preserve"> (zde 4 a 0, protože konkrétní čip má </w:t>
+      </w:r>
+      <w:r>
+        <w:rPr>
+          <w:lang w:val="cs-CZ"/>
+        </w:rPr>
+        <w:t>264</w:t>
+      </w:r>
+      <w:r>
+        <w:rPr>
+          <w:lang w:val="cs-CZ"/>
+        </w:rPr>
+        <w:t xml:space="preserve"> kiB </w:t>
+      </w:r>
+      <w:r>
+        <w:rPr>
+          <w:lang w:val="cs-CZ"/>
+        </w:rPr>
+        <w:t xml:space="preserve">RAM a žádnou </w:t>
+      </w:r>
+      <w:r>
+        <w:rPr>
+          <w:lang w:val="cs-CZ"/>
+        </w:rPr>
+        <w:t>nevolatilní</w:t>
+      </w:r>
+      <w:r>
+        <w:rPr>
+          <w:lang w:val="cs-CZ"/>
+        </w:rPr>
+        <w:t xml:space="preserve"> paměť na čipu).</w:t>
+      </w:r>
+      <w:r>
+        <w:rPr>
+          <w:lang w:val="cs-CZ"/>
+        </w:rPr>
+        <w:t xml:space="preserve"> Je to první pokus tohoto výrobce o tvorbu mikrořadiče, a vzhledem k jeho </w:t>
+      </w:r>
+      <w:r>
+        <w:rPr>
+          <w:lang w:val="cs-CZ"/>
+        </w:rPr>
+        <w:t xml:space="preserve">popularitě, </w:t>
+      </w:r>
+      <w:r>
+        <w:rPr>
+          <w:lang w:val="cs-CZ"/>
+        </w:rPr>
+        <w:t>široké</w:t>
+      </w:r>
+      <w:r>
+        <w:rPr>
+          <w:lang w:val="cs-CZ"/>
+        </w:rPr>
+        <w:t xml:space="preserve"> adopci naskrz průmyslem a </w:t>
+      </w:r>
+      <w:r>
+        <w:rPr>
+          <w:lang w:val="cs-CZ"/>
+        </w:rPr>
+        <w:t>podpoře skrze knihovny i dokumentaci, jsem ho zvolil jako vhodnou platformu pro tento projekt.</w:t>
       </w:r>
       <w:r>
         <w:rPr>
@@ -3873,24 +4072,43 @@
         </w:rPr>
         <w:t xml:space="preserve"> </w:t>
       </w:r>
-      <w:r>
-        <w:rPr>
-          <w:lang w:val="cs-CZ"/>
-        </w:rPr>
-        <w:t>periferie implementující obvyklé komunikační protokoly jako UART, I</w:t>
-      </w:r>
-      <w:r>
-        <w:rPr>
-          <w:vertAlign w:val="superscript"/>
-          <w:lang w:val="cs-CZ"/>
-        </w:rPr>
-        <w:t>2</w:t>
-      </w:r>
-      <w:r>
-        <w:rPr>
-          <w:lang w:val="cs-CZ"/>
-        </w:rPr>
-        <w:t>C nebo SPI, které si rezervují jeden nebo více pinů, po kterých vysílají či přijímají elektrické signály;</w:t>
+      <w:commentRangeStart w:id="14"/>
+      <w:r>
+        <w:rPr>
+          <w:lang w:val="cs-CZ"/>
+        </w:rPr>
+        <w:t xml:space="preserve">Obzvláště jeho datasheet je ten nejupravenější, nejkrásnější, nejobsáhlejší, nejčitelnější dokument, </w:t>
+      </w:r>
+      <w:r>
+        <w:rPr>
+          <w:lang w:val="cs-CZ"/>
+        </w:rPr>
+        <w:t xml:space="preserve">kterým kdy byl </w:t>
+      </w:r>
+      <w:r>
+        <w:rPr>
+          <w:lang w:val="cs-CZ"/>
+        </w:rPr>
+        <w:t>můj zrak</w:t>
+      </w:r>
+      <w:r>
+        <w:rPr>
+          <w:lang w:val="cs-CZ"/>
+        </w:rPr>
+        <w:t xml:space="preserve"> </w:t>
+      </w:r>
+      <w:r>
+        <w:rPr>
+          <w:lang w:val="cs-CZ"/>
+        </w:rPr>
+        <w:t>požehnán.</w:t>
+      </w:r>
+      <w:commentRangeEnd w:id="14"/>
+      <w:r>
+        <w:rPr>
+          <w:rStyle w:val="CommentReference"/>
+        </w:rPr>
+        <w:commentReference w:id="14"/>
       </w:r>
     </w:p>
     <w:p>
@@ -3900,114 +4118,1098 @@
           <w:lang w:val="cs-CZ"/>
         </w:rPr>
       </w:pPr>
+      <w:r>
+        <w:rPr>
+          <w:lang w:val="cs-CZ"/>
+        </w:rPr>
+        <w:t xml:space="preserve">Avšak tento konkrétní mikrořadič se od své konkurence v mnoha bodech výrazně liší, ať už pozitivně nebo negativně, a je nutno </w:t>
+      </w:r>
+      <w:r>
+        <w:rPr>
+          <w:lang w:val="cs-CZ"/>
+        </w:rPr>
+        <w:t>na tyto vlastnosti brát ohled.</w:t>
+      </w:r>
+      <w:r>
+        <w:rPr>
+          <w:lang w:val="cs-CZ"/>
+        </w:rPr>
+        <w:t xml:space="preserve"> Mezi ně patří například </w:t>
+      </w:r>
+      <w:r>
+        <w:rPr>
+          <w:lang w:val="cs-CZ"/>
+        </w:rPr>
+        <w:t xml:space="preserve">periferie </w:t>
+      </w:r>
+      <w:r>
+        <w:rPr>
+          <w:lang w:val="cs-CZ"/>
+        </w:rPr>
+        <w:t xml:space="preserve">PIO, </w:t>
+      </w:r>
+      <w:r>
+        <w:rPr>
+          <w:lang w:val="cs-CZ"/>
+        </w:rPr>
+        <w:t xml:space="preserve">dvě procesorová jádra, </w:t>
+      </w:r>
+      <w:r>
+        <w:rPr>
+          <w:lang w:val="cs-CZ"/>
+        </w:rPr>
+        <w:t xml:space="preserve">specifický a poměrně </w:t>
+      </w:r>
+      <w:r>
+        <w:rPr>
+          <w:lang w:val="cs-CZ"/>
+        </w:rPr>
+        <w:t>složitý</w:t>
+      </w:r>
+      <w:r>
+        <w:rPr>
+          <w:lang w:val="cs-CZ"/>
+        </w:rPr>
+        <w:t xml:space="preserve"> </w:t>
+      </w:r>
+      <w:r>
+        <w:rPr>
+          <w:lang w:val="cs-CZ"/>
+        </w:rPr>
+        <w:t xml:space="preserve">proces </w:t>
+      </w:r>
+      <w:r>
+        <w:rPr>
+          <w:lang w:val="cs-CZ"/>
+        </w:rPr>
+        <w:t>zav</w:t>
+      </w:r>
+      <w:r>
+        <w:rPr>
+          <w:lang w:val="cs-CZ"/>
+        </w:rPr>
+        <w:t>ádění</w:t>
+      </w:r>
+      <w:r>
+        <w:rPr>
+          <w:lang w:val="cs-CZ"/>
+        </w:rPr>
+        <w:t xml:space="preserve">, </w:t>
+      </w:r>
+      <w:r>
+        <w:rPr>
+          <w:lang w:val="cs-CZ"/>
+        </w:rPr>
+        <w:t>rozsáhlá podpora USB</w:t>
+      </w:r>
+      <w:r>
+        <w:rPr>
+          <w:lang w:val="cs-CZ"/>
+        </w:rPr>
+        <w:t xml:space="preserve">, </w:t>
+      </w:r>
+      <w:r>
+        <w:rPr>
+          <w:lang w:val="cs-CZ"/>
+        </w:rPr>
+        <w:t>otevřený zdrojový kód ROM</w:t>
+      </w:r>
+      <w:r>
+        <w:rPr>
+          <w:lang w:val="cs-CZ"/>
+        </w:rPr>
+        <w:t xml:space="preserve"> nebo </w:t>
+      </w:r>
+      <w:r>
+        <w:rPr>
+          <w:lang w:val="cs-CZ"/>
+        </w:rPr>
+        <w:t>absence</w:t>
+      </w:r>
+      <w:r>
+        <w:rPr>
+          <w:lang w:val="cs-CZ"/>
+        </w:rPr>
+        <w:t xml:space="preserve"> FPU či</w:t>
+      </w:r>
+      <w:r>
+        <w:rPr>
+          <w:lang w:val="cs-CZ"/>
+        </w:rPr>
+        <w:t xml:space="preserve"> analogových periferií mimo </w:t>
+      </w:r>
+      <w:r>
+        <w:rPr>
+          <w:lang w:val="cs-CZ"/>
+        </w:rPr>
+        <w:t>již zmíněný ADC, který má navíc pověst nízké kvality.</w:t>
+      </w:r>
     </w:p>
     <w:p>
       <w:pPr>
-        <w:rPr>
-          <w:lang w:val="cs-CZ"/>
-        </w:rPr>
-      </w:pPr>
-      <w:r>
-        <w:rPr>
-          <w:lang w:val="cs-CZ"/>
-        </w:rPr>
-        <w:br w:type="page"/>
+        <w:jc w:val="both"/>
+        <w:rPr>
+          <w:lang w:val="cs-CZ"/>
+        </w:rPr>
+      </w:pPr>
+      <w:r>
+        <w:rPr>
+          <w:lang w:val="cs-CZ"/>
+        </w:rPr>
+        <w:t>PIO („</w:t>
+      </w:r>
+      <w:r>
+        <w:rPr>
+          <w:lang w:val="cs-CZ"/>
+        </w:rPr>
+        <w:t>=</w:t>
+      </w:r>
+      <w:r>
+        <w:rPr>
+          <w:lang w:val="en-GB"/>
+        </w:rPr>
+        <w:t>programmable input-output</w:t>
+      </w:r>
+      <w:r>
+        <w:rPr>
+          <w:lang w:val="cs-CZ"/>
+        </w:rPr>
+        <w:t>“ – programovatelný vstup</w:t>
+      </w:r>
+      <w:r>
+        <w:rPr>
+          <w:lang w:val="cs-CZ"/>
+        </w:rPr>
+        <w:t>-výstup) je asi nejvýraznější</w:t>
+      </w:r>
+      <w:r>
+        <w:rPr>
+          <w:lang w:val="cs-CZ"/>
+        </w:rPr>
+        <w:t>m</w:t>
+      </w:r>
+      <w:r>
+        <w:rPr>
+          <w:lang w:val="cs-CZ"/>
+        </w:rPr>
+        <w:t xml:space="preserve">, a mezi </w:t>
+      </w:r>
+      <w:r>
+        <w:rPr>
+          <w:lang w:val="cs-CZ"/>
+        </w:rPr>
+        <w:t xml:space="preserve">ostatními </w:t>
+      </w:r>
+      <w:commentRangeStart w:id="15"/>
+      <w:r>
+        <w:rPr>
+          <w:lang w:val="cs-CZ"/>
+        </w:rPr>
+        <w:t>mainstreamovými</w:t>
+      </w:r>
+      <w:commentRangeEnd w:id="15"/>
+      <w:r>
+        <w:rPr>
+          <w:rStyle w:val="CommentReference"/>
+        </w:rPr>
+        <w:commentReference w:id="15"/>
+      </w:r>
+      <w:r>
+        <w:rPr>
+          <w:lang w:val="cs-CZ"/>
+        </w:rPr>
+        <w:t xml:space="preserve"> mikrořadiči unikátním, </w:t>
+      </w:r>
+      <w:r>
+        <w:rPr>
+          <w:lang w:val="cs-CZ"/>
+        </w:rPr>
+        <w:t>rozdílem.</w:t>
+      </w:r>
+      <w:r>
+        <w:rPr>
+          <w:lang w:val="cs-CZ"/>
+        </w:rPr>
+        <w:t xml:space="preserve"> Jedná se o </w:t>
+      </w:r>
+      <w:r>
+        <w:rPr>
+          <w:lang w:val="cs-CZ"/>
+        </w:rPr>
+        <w:t>dvojici periferií zahrnujících celkem 8 konečných automatů („</w:t>
+      </w:r>
+      <w:r>
+        <w:rPr>
+          <w:lang w:val="en-GB"/>
+        </w:rPr>
+        <w:t>state machine</w:t>
+      </w:r>
+      <w:r>
+        <w:rPr>
+          <w:lang w:val="cs-CZ"/>
+        </w:rPr>
+        <w:t>“)</w:t>
+      </w:r>
+      <w:r>
+        <w:rPr>
+          <w:lang w:val="cs-CZ"/>
+        </w:rPr>
+        <w:t xml:space="preserve">. V podstatě se jedná o jakési jednoduché procesory úzce specializované na </w:t>
+      </w:r>
+      <w:r>
+        <w:rPr>
+          <w:lang w:val="cs-CZ"/>
+        </w:rPr>
+        <w:t>vstupně-výstupní operace</w:t>
+      </w:r>
+      <w:r>
+        <w:rPr>
+          <w:lang w:val="cs-CZ"/>
+        </w:rPr>
+        <w:t xml:space="preserve">, se zaměřením na determinismus a </w:t>
+      </w:r>
+      <w:r>
+        <w:rPr>
+          <w:lang w:val="cs-CZ"/>
+        </w:rPr>
+        <w:t>přesné časování.</w:t>
+      </w:r>
+      <w:r>
+        <w:rPr>
+          <w:lang w:val="cs-CZ"/>
+        </w:rPr>
+        <w:t xml:space="preserve"> </w:t>
+      </w:r>
+      <w:r>
+        <w:rPr>
+          <w:lang w:val="cs-CZ"/>
+        </w:rPr>
+        <w:t xml:space="preserve">Dokáží využívat jakékoli GPIO piny a jdou programovat v jejich </w:t>
+      </w:r>
+      <w:r>
+        <w:rPr>
+          <w:lang w:val="cs-CZ"/>
+        </w:rPr>
+        <w:t xml:space="preserve">vlastním </w:t>
+      </w:r>
+      <w:r>
+        <w:rPr>
+          <w:lang w:val="cs-CZ"/>
+        </w:rPr>
+        <w:t>jazyce symbolických adres poskytujícím celkem 9 16bitových instrukcí</w:t>
+      </w:r>
+      <w:r>
+        <w:rPr>
+          <w:lang w:val="cs-CZ"/>
+        </w:rPr>
+        <w:t>.</w:t>
+      </w:r>
+      <w:r>
+        <w:rPr>
+          <w:lang w:val="cs-CZ"/>
+        </w:rPr>
+        <w:t xml:space="preserve"> Protože každá instrukce trvá jen jeden cyklus</w:t>
+      </w:r>
+      <w:r>
+        <w:rPr>
+          <w:lang w:val="cs-CZ"/>
+        </w:rPr>
+        <w:t xml:space="preserve"> hodinového signálu ovládaného </w:t>
+      </w:r>
+      <w:r>
+        <w:rPr>
+          <w:lang w:val="cs-CZ"/>
+        </w:rPr>
+        <w:t>děličem frekvence systémových hodin</w:t>
+      </w:r>
+      <w:r>
+        <w:rPr>
+          <w:lang w:val="cs-CZ"/>
+        </w:rPr>
+        <w:t xml:space="preserve">, </w:t>
+      </w:r>
+      <w:r>
+        <w:rPr>
+          <w:lang w:val="cs-CZ"/>
+        </w:rPr>
+        <w:t xml:space="preserve">pokud není nastaveno jinak, </w:t>
+      </w:r>
+      <w:r>
+        <w:rPr>
+          <w:lang w:val="cs-CZ"/>
+        </w:rPr>
+        <w:t xml:space="preserve">umožňuje PIO implementaci mnohých komunikačních protokolů, včetně těch, které neimplementují jiné periferie na čipu. </w:t>
+      </w:r>
+      <w:r>
+        <w:rPr>
+          <w:lang w:val="cs-CZ"/>
+        </w:rPr>
+        <w:t xml:space="preserve">Ačkoli je tato periferie velmi flexibilní, výkonná, a užitečná, </w:t>
+      </w:r>
+      <w:r>
+        <w:rPr>
+          <w:lang w:val="cs-CZ"/>
+        </w:rPr>
+        <w:t xml:space="preserve">je poměrně komplexní a v tomto projektu </w:t>
+      </w:r>
+      <w:r>
+        <w:rPr>
+          <w:lang w:val="cs-CZ"/>
+        </w:rPr>
+        <w:t>pro ni nemáme</w:t>
+      </w:r>
+      <w:r>
+        <w:rPr>
+          <w:lang w:val="cs-CZ"/>
+        </w:rPr>
+        <w:t xml:space="preserve"> využi</w:t>
+      </w:r>
+      <w:r>
+        <w:rPr>
+          <w:lang w:val="cs-CZ"/>
+        </w:rPr>
+        <w:t>tí</w:t>
+      </w:r>
+      <w:r>
+        <w:rPr>
+          <w:lang w:val="cs-CZ"/>
+        </w:rPr>
+        <w:t>.</w:t>
       </w:r>
     </w:p>
     <w:p>
       <w:pPr>
-        <w:pStyle w:val="Nadpis1"/>
-        <w:rPr>
-          <w:lang w:val="cs-CZ"/>
-        </w:rPr>
-      </w:pPr>
-      <w:bookmarkStart w:id="14" w:name="_Toc209783476"/>
+        <w:jc w:val="both"/>
+        <w:rPr>
+          <w:lang w:val="cs-CZ"/>
+        </w:rPr>
+      </w:pPr>
+      <w:r>
+        <w:rPr>
+          <w:lang w:val="cs-CZ"/>
+        </w:rPr>
+        <w:t xml:space="preserve">Mít rovnou dvě procesorová jádra je </w:t>
+      </w:r>
+      <w:r>
+        <w:rPr>
+          <w:lang w:val="cs-CZ"/>
+        </w:rPr>
+        <w:t xml:space="preserve">v této cenové kategorii poměrně vzácnou vlastností, a umožňuje to skutečně paralelní </w:t>
+      </w:r>
+      <w:r>
+        <w:rPr>
+          <w:lang w:val="cs-CZ"/>
+        </w:rPr>
+        <w:t xml:space="preserve">zpracovávání, jako i </w:t>
+      </w:r>
+      <w:r>
+        <w:rPr>
+          <w:lang w:val="cs-CZ"/>
+        </w:rPr>
+        <w:t xml:space="preserve">vyšší výkon dostupný pro složité operace, avšak </w:t>
+      </w:r>
+      <w:r>
+        <w:rPr>
+          <w:lang w:val="cs-CZ"/>
+        </w:rPr>
+        <w:t xml:space="preserve">v zájmu jednoduchosti nevyužíváme </w:t>
+      </w:r>
+      <w:r>
+        <w:rPr>
+          <w:lang w:val="cs-CZ"/>
+        </w:rPr>
+        <w:t>v tomto projektu druhé jádro, jen to první. Hned po startu je skrze zavaděč první fáze v ROM uveden</w:t>
+      </w:r>
+      <w:r>
+        <w:rPr>
+          <w:lang w:val="cs-CZ"/>
+        </w:rPr>
+        <w:t>o druhé jádro</w:t>
+      </w:r>
+      <w:r>
+        <w:rPr>
+          <w:lang w:val="cs-CZ"/>
+        </w:rPr>
+        <w:t xml:space="preserve"> do režimu spánku, dokud ho uživatelský program </w:t>
+      </w:r>
+      <w:r>
+        <w:rPr>
+          <w:lang w:val="cs-CZ"/>
+        </w:rPr>
+        <w:t xml:space="preserve">z prvního jádra </w:t>
+      </w:r>
+      <w:r>
+        <w:rPr>
+          <w:lang w:val="cs-CZ"/>
+        </w:rPr>
+        <w:t>neprobudí.</w:t>
+      </w:r>
+    </w:p>
+    <w:p>
+      <w:pPr>
+        <w:jc w:val="both"/>
+        <w:rPr>
+          <w:lang w:val="cs-CZ"/>
+        </w:rPr>
+      </w:pPr>
+      <w:r>
+        <w:rPr>
+          <w:lang w:val="cs-CZ"/>
+        </w:rPr>
+        <w:t>Proces zavádění (startování) čipu</w:t>
+      </w:r>
+      <w:r>
+        <w:rPr>
+          <w:lang w:val="cs-CZ"/>
+        </w:rPr>
+        <w:t xml:space="preserve"> je také poměrně neobvyklý. Celkem má technicky vzato tři fáze. První fáze je hned po startu, kdy </w:t>
+      </w:r>
+      <w:r>
+        <w:rPr>
+          <w:lang w:val="cs-CZ"/>
+        </w:rPr>
+        <w:t xml:space="preserve">začne procesor vykonávat instrukce rovnou z ROM. </w:t>
+      </w:r>
+      <w:r>
+        <w:rPr>
+          <w:lang w:val="cs-CZ"/>
+        </w:rPr>
+        <w:t xml:space="preserve">ROM obsahuje zavaděč první fáze, který </w:t>
+      </w:r>
+      <w:r>
+        <w:rPr>
+          <w:lang w:val="cs-CZ"/>
+        </w:rPr>
+        <w:t xml:space="preserve">načte prvních 256 bajtů z flash paměti a </w:t>
+      </w:r>
+      <w:r>
+        <w:rPr>
+          <w:lang w:val="cs-CZ"/>
+        </w:rPr>
+        <w:t xml:space="preserve">zkontroluje jejich kontrolní součet. Pokud odpovídá, spustí zavaděč druhé fáze, pokud ne, </w:t>
+      </w:r>
+      <w:r>
+        <w:rPr>
+          <w:lang w:val="cs-CZ"/>
+        </w:rPr>
+        <w:t xml:space="preserve">spustí USB zavaděč, který se z pohledu připojeného počítače chová jako standardní USB externí disk, na který lze zkopírovat </w:t>
+      </w:r>
+      <w:r>
+        <w:rPr>
+          <w:lang w:val="cs-CZ"/>
+        </w:rPr>
+        <w:t>program ve formátu UF2, který bude nahrán do paměti flash a spuštěn (to je jednodušší způsob, jak tento mikrořadič programovat).</w:t>
+      </w:r>
+      <w:r>
+        <w:rPr>
+          <w:lang w:val="cs-CZ"/>
+        </w:rPr>
+        <w:t xml:space="preserve"> </w:t>
+      </w:r>
+      <w:r>
+        <w:rPr>
+          <w:lang w:val="cs-CZ"/>
+        </w:rPr>
+        <w:lastRenderedPageBreak/>
+        <w:t>Pomocí tlačítka BOOTSEL lze také vynutit přechod rovnou do USB zavaděče. Zavaděč druhé fáze</w:t>
+      </w:r>
+      <w:r>
+        <w:rPr>
+          <w:lang w:val="cs-CZ"/>
+        </w:rPr>
+        <w:t>, známý jako boot2,</w:t>
+      </w:r>
+      <w:r>
+        <w:rPr>
+          <w:lang w:val="cs-CZ"/>
+        </w:rPr>
+        <w:t xml:space="preserve"> je zprostředkován uživatele</w:t>
+      </w:r>
+      <w:r>
+        <w:rPr>
+          <w:lang w:val="cs-CZ"/>
+        </w:rPr>
+        <w:t>m, ačkoli výrobce poskytuje několik ověřených verzí pro různé flash čipy. Jeh</w:t>
+      </w:r>
+      <w:r>
+        <w:rPr>
+          <w:lang w:val="cs-CZ"/>
+        </w:rPr>
+        <w:t xml:space="preserve">o </w:t>
+      </w:r>
+      <w:r>
+        <w:rPr>
+          <w:u w:val="single"/>
+          <w:lang w:val="cs-CZ"/>
+        </w:rPr>
+        <w:t>jediným</w:t>
+      </w:r>
+      <w:r>
+        <w:rPr>
+          <w:lang w:val="cs-CZ"/>
+        </w:rPr>
+        <w:t xml:space="preserve"> úkol</w:t>
+      </w:r>
+      <w:r>
+        <w:rPr>
+          <w:lang w:val="cs-CZ"/>
+        </w:rPr>
+        <w:t>em</w:t>
+      </w:r>
+      <w:r>
+        <w:rPr>
+          <w:lang w:val="cs-CZ"/>
+        </w:rPr>
+        <w:t xml:space="preserve"> je </w:t>
+      </w:r>
+      <w:r>
+        <w:rPr>
+          <w:lang w:val="cs-CZ"/>
+        </w:rPr>
+        <w:t>inicializovat flash čip podle specifik jeho modelu, aby z něj šel kód spouštět co nejvýkonněji.</w:t>
+      </w:r>
+      <w:r>
+        <w:rPr>
+          <w:lang w:val="cs-CZ"/>
+        </w:rPr>
+        <w:t xml:space="preserve"> Kód je z něj spouštěn v režimu XIP, kdy je celý rozsah paměti namapován do </w:t>
+      </w:r>
+      <w:r>
+        <w:rPr>
+          <w:lang w:val="cs-CZ"/>
+        </w:rPr>
+        <w:t xml:space="preserve">adresního rozsahu jako paměť pouze pro čtení a </w:t>
+      </w:r>
+      <w:r>
+        <w:rPr>
+          <w:lang w:val="cs-CZ"/>
+        </w:rPr>
+        <w:t xml:space="preserve">z pohledu softwaru je více méně transparentní. Protože však každý flash čip </w:t>
+      </w:r>
+      <w:r>
+        <w:rPr>
+          <w:lang w:val="cs-CZ"/>
+        </w:rPr>
+        <w:t>vyžaduje jinou sekvenci příkazů pro svůj nejvýkonnější mód, musí být inicializační kód dodán uživatelem a ne výrobcem v ROM, aby šel měnit.</w:t>
+      </w:r>
+      <w:r>
+        <w:rPr>
+          <w:lang w:val="cs-CZ"/>
+        </w:rPr>
+        <w:t xml:space="preserve"> A nakonec, po dokončení zavaděče druhé fáze, se spustí zavaděč třetí fáze</w:t>
+      </w:r>
+      <w:r>
+        <w:rPr>
+          <w:lang w:val="cs-CZ"/>
+        </w:rPr>
+        <w:t>, taktéž známý jako „</w:t>
+      </w:r>
+      <w:r>
+        <w:rPr>
+          <w:lang w:val="cs-CZ"/>
+        </w:rPr>
+        <w:t>reset handler</w:t>
+      </w:r>
+      <w:r>
+        <w:rPr>
+          <w:lang w:val="cs-CZ"/>
+        </w:rPr>
+        <w:t>“</w:t>
+      </w:r>
+      <w:r>
+        <w:rPr>
+          <w:lang w:val="cs-CZ"/>
+        </w:rPr>
+        <w:t xml:space="preserve">, který je specifický pro konkrétní programovací jazyk a který inicializuje </w:t>
+      </w:r>
+      <w:r>
+        <w:rPr>
+          <w:lang w:val="cs-CZ"/>
+        </w:rPr>
+        <w:t>běhové prostředí („</w:t>
+      </w:r>
+      <w:r>
+        <w:rPr>
+          <w:lang w:val="cs-CZ"/>
+        </w:rPr>
+        <w:t>runtime environment</w:t>
+      </w:r>
+      <w:r>
+        <w:rPr>
+          <w:lang w:val="cs-CZ"/>
+        </w:rPr>
+        <w:t>“), aby konečně mohl být spuštěn uživatelský program</w:t>
+      </w:r>
+      <w:r>
+        <w:rPr>
+          <w:lang w:val="cs-CZ"/>
+        </w:rPr>
+        <w:t xml:space="preserve"> v specifikovaném vstupním </w:t>
+      </w:r>
+      <w:r>
+        <w:rPr>
+          <w:lang w:val="cs-CZ"/>
+        </w:rPr>
+        <w:t>bodě</w:t>
+      </w:r>
+      <w:r>
+        <w:rPr>
+          <w:lang w:val="cs-CZ"/>
+        </w:rPr>
+        <w:t xml:space="preserve"> („</w:t>
+      </w:r>
+      <w:r>
+        <w:rPr>
+          <w:lang w:val="cs-CZ"/>
+        </w:rPr>
+        <w:t>entry point</w:t>
+      </w:r>
+      <w:r>
+        <w:rPr>
+          <w:lang w:val="cs-CZ"/>
+        </w:rPr>
+        <w:t>“)</w:t>
+      </w:r>
+      <w:r>
+        <w:rPr>
+          <w:lang w:val="cs-CZ"/>
+        </w:rPr>
+        <w:t>.</w:t>
+      </w:r>
+      <w:r>
+        <w:rPr>
+          <w:lang w:val="cs-CZ"/>
+        </w:rPr>
+        <w:t xml:space="preserve"> Například programovací jazyk C </w:t>
+      </w:r>
+      <w:r>
+        <w:rPr>
+          <w:lang w:val="cs-CZ"/>
+        </w:rPr>
+        <w:t>inicializuje globální proměnné a zkopíruje ty měnitelné z flash do RAM v sadě rutin známých jako crt0.</w:t>
+      </w:r>
+    </w:p>
+    <w:p>
+      <w:pPr>
+        <w:jc w:val="both"/>
+        <w:rPr>
+          <w:lang w:val="cs-CZ"/>
+        </w:rPr>
+      </w:pPr>
+      <w:r>
+        <w:rPr>
+          <w:lang w:val="cs-CZ"/>
+        </w:rPr>
+        <w:t xml:space="preserve">Podpora USB již byla zmíněna. ROM obsahuje plně funkční </w:t>
+      </w:r>
+      <w:r>
+        <w:rPr>
+          <w:lang w:val="cs-CZ"/>
+        </w:rPr>
+        <w:t xml:space="preserve">zavaděč </w:t>
+      </w:r>
+      <w:r>
+        <w:rPr>
+          <w:lang w:val="cs-CZ"/>
+        </w:rPr>
+        <w:t>typu USB</w:t>
+      </w:r>
+      <w:r>
+        <w:rPr>
+          <w:lang w:val="cs-CZ"/>
+        </w:rPr>
+        <w:t xml:space="preserve"> MS</w:t>
+      </w:r>
+      <w:r>
+        <w:rPr>
+          <w:lang w:val="cs-CZ"/>
+        </w:rPr>
+        <w:t>C</w:t>
+      </w:r>
+      <w:r>
+        <w:rPr>
+          <w:lang w:val="cs-CZ"/>
+        </w:rPr>
+        <w:t xml:space="preserve"> („=</w:t>
+      </w:r>
+      <w:r>
+        <w:rPr>
+          <w:lang w:val="cs-CZ"/>
+        </w:rPr>
+        <w:t>mass storage class</w:t>
+      </w:r>
+      <w:r>
+        <w:rPr>
+          <w:lang w:val="cs-CZ"/>
+        </w:rPr>
+        <w:t>“ – třída velkokapacitního úložiště)</w:t>
+      </w:r>
+      <w:r>
+        <w:rPr>
+          <w:lang w:val="cs-CZ"/>
+        </w:rPr>
+        <w:t xml:space="preserve">, který se chová jako externí disk a </w:t>
+      </w:r>
+      <w:r>
+        <w:rPr>
+          <w:lang w:val="cs-CZ"/>
+        </w:rPr>
+        <w:t xml:space="preserve">který </w:t>
+      </w:r>
+      <w:r>
+        <w:rPr>
+          <w:lang w:val="cs-CZ"/>
+        </w:rPr>
+        <w:t xml:space="preserve">umožňuje programovat celý mikrořadič jednoduše přes USB. Ale </w:t>
+      </w:r>
+      <w:r>
+        <w:rPr>
+          <w:lang w:val="cs-CZ"/>
+        </w:rPr>
+        <w:t xml:space="preserve">kromě toho dokáže USB periferie komunikovat jako </w:t>
+      </w:r>
+      <w:r>
+        <w:rPr>
+          <w:lang w:val="cs-CZ"/>
+        </w:rPr>
+        <w:t>jakékoli jiné USB zařízení</w:t>
+      </w:r>
+      <w:r>
+        <w:rPr>
+          <w:lang w:val="cs-CZ"/>
+        </w:rPr>
+        <w:t>, od</w:t>
+      </w:r>
+      <w:r>
+        <w:rPr>
+          <w:lang w:val="cs-CZ"/>
+        </w:rPr>
+        <w:t xml:space="preserve"> třídy</w:t>
+      </w:r>
+      <w:r>
+        <w:rPr>
+          <w:lang w:val="cs-CZ"/>
+        </w:rPr>
+        <w:t xml:space="preserve"> MSC (externí disky) přes HID</w:t>
+      </w:r>
+      <w:r>
+        <w:rPr>
+          <w:lang w:val="cs-CZ"/>
+        </w:rPr>
+        <w:t xml:space="preserve"> (klávesnice, myši, herní ovladače) až po CDC (</w:t>
+      </w:r>
+      <w:r>
+        <w:rPr>
+          <w:lang w:val="cs-CZ"/>
+        </w:rPr>
+        <w:t>síťové karty, sériové porty, modemy)</w:t>
+      </w:r>
+      <w:r>
+        <w:rPr>
+          <w:lang w:val="cs-CZ"/>
+        </w:rPr>
+        <w:t xml:space="preserve">; nebo dokonce dokáže spravovat USB sběrnici sama, převzít roli počítače a komunikovat s jinými </w:t>
+      </w:r>
+      <w:r>
+        <w:rPr>
+          <w:lang w:val="cs-CZ"/>
+        </w:rPr>
+        <w:t xml:space="preserve">USB </w:t>
+      </w:r>
+      <w:r>
+        <w:rPr>
+          <w:lang w:val="cs-CZ"/>
+        </w:rPr>
+        <w:t>zařízeními</w:t>
+      </w:r>
+      <w:r>
+        <w:rPr>
+          <w:lang w:val="cs-CZ"/>
+        </w:rPr>
+        <w:t>.</w:t>
+      </w:r>
+    </w:p>
+    <w:p>
+      <w:pPr>
+        <w:jc w:val="both"/>
+        <w:rPr>
+          <w:lang w:val="cs-CZ"/>
+        </w:rPr>
+      </w:pPr>
+      <w:r>
+        <w:rPr>
+          <w:lang w:val="cs-CZ"/>
+        </w:rPr>
+        <w:t xml:space="preserve">Fakt, že zdrojový kód celé ROM je otevřený a každý do něj smí nahlížet nebo s ním pracovat, se sice může na první pohled zdát jako nevýznamné, avšak </w:t>
+      </w:r>
+      <w:r>
+        <w:rPr>
+          <w:lang w:val="cs-CZ"/>
+        </w:rPr>
+        <w:t xml:space="preserve">opak je pravdou: umožňuje to větší transparentnost a </w:t>
+      </w:r>
+      <w:r>
+        <w:rPr>
+          <w:lang w:val="cs-CZ"/>
+        </w:rPr>
+        <w:t xml:space="preserve">zjednodušuje to práci s ROM, když programátor ví, co se v ní děje. Navíc pak ROM obsahuje několik vysoce optimalizovaných </w:t>
+      </w:r>
+      <w:r>
+        <w:rPr>
+          <w:lang w:val="cs-CZ"/>
+        </w:rPr>
+        <w:t xml:space="preserve">funkcí např. pro </w:t>
+      </w:r>
+      <w:r>
+        <w:rPr>
+          <w:lang w:val="cs-CZ"/>
+        </w:rPr>
+        <w:t xml:space="preserve">matematické operace na číslech s plovoucí desetinnou čárkou („=floating-point numbers“), kterýmiž </w:t>
+      </w:r>
+      <w:r>
+        <w:rPr>
+          <w:lang w:val="cs-CZ"/>
+        </w:rPr>
+        <w:t xml:space="preserve">částečně nahrazuje </w:t>
+      </w:r>
+      <w:r>
+        <w:rPr>
+          <w:lang w:val="cs-CZ"/>
+        </w:rPr>
+        <w:t>absenci dedikované jednotky FPU („=floating-point unit“ –</w:t>
+      </w:r>
+      <w:r>
+        <w:rPr>
+          <w:lang w:val="cs-CZ"/>
+        </w:rPr>
+        <w:t xml:space="preserve"> jednotka pro plovoucí desetinnou čárku /</w:t>
+      </w:r>
+      <w:r>
+        <w:rPr>
+          <w:lang w:val="cs-CZ"/>
+        </w:rPr>
+        <w:t xml:space="preserve"> </w:t>
+      </w:r>
+      <w:r>
+        <w:rPr>
+          <w:lang w:val="cs-CZ"/>
+        </w:rPr>
+        <w:t>matematický koprocesor</w:t>
+      </w:r>
+      <w:r>
+        <w:rPr>
+          <w:lang w:val="cs-CZ"/>
+        </w:rPr>
+        <w:t>)</w:t>
+      </w:r>
+      <w:r>
+        <w:rPr>
+          <w:lang w:val="cs-CZ"/>
+        </w:rPr>
+        <w:t xml:space="preserve">, která by </w:t>
+      </w:r>
+      <w:r>
+        <w:rPr>
+          <w:lang w:val="cs-CZ"/>
+        </w:rPr>
+        <w:t xml:space="preserve">tyto operace prováděla přímo </w:t>
+      </w:r>
+      <w:r>
+        <w:rPr>
+          <w:lang w:val="cs-CZ"/>
+        </w:rPr>
+        <w:t>a výkonněji</w:t>
+      </w:r>
+      <w:r>
+        <w:rPr>
+          <w:lang w:val="cs-CZ"/>
+        </w:rPr>
+        <w:t>.</w:t>
+      </w:r>
+      <w:r>
+        <w:rPr>
+          <w:lang w:val="cs-CZ"/>
+        </w:rPr>
+        <w:t xml:space="preserve"> </w:t>
+      </w:r>
+      <w:r>
+        <w:rPr>
+          <w:lang w:val="cs-CZ"/>
+        </w:rPr>
+        <w:t>S</w:t>
+      </w:r>
+      <w:r>
+        <w:rPr>
+          <w:lang w:val="cs-CZ"/>
+        </w:rPr>
+        <w:t xml:space="preserve">ubsystém SIO </w:t>
+      </w:r>
+      <w:r>
+        <w:rPr>
+          <w:lang w:val="cs-CZ"/>
+        </w:rPr>
+        <w:t>však obsahuje alespoň</w:t>
+      </w:r>
+      <w:r>
+        <w:rPr>
+          <w:lang w:val="cs-CZ"/>
+        </w:rPr>
+        <w:t xml:space="preserve"> celočíselný dělič, který během 8 cyklů hodinového signálu vy</w:t>
+      </w:r>
+      <w:r>
+        <w:rPr>
+          <w:lang w:val="cs-CZ"/>
+        </w:rPr>
+        <w:t xml:space="preserve">počítá celočíselný podíl </w:t>
+      </w:r>
+      <w:r>
+        <w:rPr>
+          <w:lang w:val="cs-CZ"/>
+        </w:rPr>
+        <w:t xml:space="preserve">a </w:t>
+      </w:r>
+      <w:r>
+        <w:rPr>
+          <w:lang w:val="cs-CZ"/>
+        </w:rPr>
+        <w:t>zbytek po dělení</w:t>
+      </w:r>
+      <w:r>
+        <w:rPr>
+          <w:lang w:val="cs-CZ"/>
+        </w:rPr>
+        <w:t xml:space="preserve"> (zároveň)</w:t>
+      </w:r>
+      <w:r>
+        <w:rPr>
+          <w:lang w:val="cs-CZ"/>
+        </w:rPr>
+        <w:t xml:space="preserve">. </w:t>
+      </w:r>
+      <w:r>
+        <w:rPr>
+          <w:lang w:val="cs-CZ"/>
+        </w:rPr>
+        <w:t>P</w:t>
+      </w:r>
+      <w:r>
+        <w:rPr>
+          <w:lang w:val="cs-CZ"/>
+        </w:rPr>
+        <w:t>oužitý p</w:t>
+      </w:r>
+      <w:r>
+        <w:rPr>
+          <w:lang w:val="cs-CZ"/>
+        </w:rPr>
+        <w:t>rocesor Cortex-M0+ zároveň obsahuje zabudovaný celočíselný násobič.</w:t>
+      </w:r>
+    </w:p>
+    <w:p>
+      <w:pPr>
+        <w:jc w:val="both"/>
+        <w:rPr>
+          <w:lang w:val="cs-CZ"/>
+        </w:rPr>
+      </w:pPr>
+      <w:r>
+        <w:rPr>
+          <w:lang w:val="cs-CZ"/>
+        </w:rPr>
+        <w:t xml:space="preserve">Vývojová deska, kterou používáme, Raspberry Pi Pico, </w:t>
+      </w:r>
+      <w:r>
+        <w:rPr>
+          <w:lang w:val="cs-CZ"/>
+        </w:rPr>
+        <w:t xml:space="preserve">obsahuje kromě samotného čipu také </w:t>
+      </w:r>
+      <w:r>
+        <w:rPr>
+          <w:lang w:val="cs-CZ"/>
+        </w:rPr>
+        <w:t>podpůrný hardware jako flash čip, napájecí zdroj a USB konektor, kter</w:t>
+      </w:r>
+      <w:r>
+        <w:rPr>
+          <w:lang w:val="cs-CZ"/>
+        </w:rPr>
+        <w:t>ý dohromady umožňuje zakoupit hotový produkt a začít vyvíjet pro tento čip.</w:t>
+      </w:r>
+    </w:p>
+    <w:p>
+      <w:pPr>
+        <w:pStyle w:val="Heading2"/>
+        <w:rPr>
+          <w:lang w:val="cs-CZ"/>
+        </w:rPr>
+      </w:pPr>
+      <w:r>
+        <w:rPr>
+          <w:lang w:val="cs-CZ"/>
+        </w:rPr>
+        <w:t xml:space="preserve">2.3 </w:t>
+      </w:r>
+      <w:r>
+        <w:rPr>
+          <w:lang w:val="cs-CZ"/>
+        </w:rPr>
+        <w:t>Protokoly</w:t>
+      </w:r>
+    </w:p>
+    <w:p>
+      <w:pPr>
+        <w:jc w:val="both"/>
+        <w:rPr>
+          <w:lang w:val="cs-CZ"/>
+        </w:rPr>
+      </w:pPr>
+      <w:r>
+        <w:rPr>
+          <w:lang w:val="cs-CZ"/>
+        </w:rPr>
+        <w:t xml:space="preserve">Pro nás projekt využíváme množství </w:t>
+      </w:r>
+      <w:r>
+        <w:rPr>
+          <w:lang w:val="cs-CZ"/>
+        </w:rPr>
+        <w:t>protokolů pro komunikaci</w:t>
+      </w:r>
+      <w:r>
+        <w:rPr>
+          <w:lang w:val="cs-CZ"/>
+        </w:rPr>
+        <w:t>, zde budou stručně popsány.</w:t>
+      </w:r>
+    </w:p>
+    <w:p>
+      <w:pPr>
+        <w:rPr>
+          <w:lang w:val="cs-CZ"/>
+        </w:rPr>
+      </w:pPr>
+      <w:r>
+        <w:rPr>
+          <w:lang w:val="cs-CZ"/>
+        </w:rPr>
+        <w:br w:type="page"/>
+      </w:r>
+    </w:p>
+    <w:p>
+      <w:pPr>
+        <w:pStyle w:val="Heading1"/>
+        <w:rPr>
+          <w:lang w:val="cs-CZ"/>
+        </w:rPr>
+      </w:pPr>
+      <w:bookmarkStart w:id="16" w:name="_Toc209783476"/>
       <w:r>
         <w:rPr>
           <w:lang w:val="cs-CZ"/>
         </w:rPr>
         <w:lastRenderedPageBreak/>
         <w:t>3. PRAKTICKÁ ČÁST</w:t>
-      </w:r>
-      <w:bookmarkEnd w:id="14"/>
-    </w:p>
-    <w:p>
-      <w:pPr>
-        <w:rPr>
-          <w:lang w:val="cs-CZ"/>
-        </w:rPr>
-      </w:pPr>
-    </w:p>
-    <w:p>
-      <w:pPr>
-        <w:rPr>
-          <w:lang w:val="cs-CZ"/>
-        </w:rPr>
-      </w:pPr>
-      <w:r>
-        <w:rPr>
-          <w:lang w:val="cs-CZ"/>
-        </w:rPr>
-        <w:br w:type="page"/>
-      </w:r>
-    </w:p>
-    <w:p>
-      <w:pPr>
-        <w:pStyle w:val="Nadpis1"/>
-        <w:rPr>
-          <w:lang w:val="cs-CZ"/>
-        </w:rPr>
-      </w:pPr>
-      <w:bookmarkStart w:id="15" w:name="_Toc209783477"/>
-      <w:r>
-        <w:rPr>
-          <w:lang w:val="cs-CZ"/>
-        </w:rPr>
-        <w:lastRenderedPageBreak/>
-        <w:t>4.</w:t>
-      </w:r>
-      <w:r>
-        <w:rPr>
-          <w:lang w:val="cs-CZ"/>
-        </w:rPr>
-        <w:t xml:space="preserve"> ZÁVĚR</w:t>
-      </w:r>
-      <w:bookmarkEnd w:id="15"/>
-    </w:p>
-    <w:p>
-      <w:pPr>
-        <w:rPr>
-          <w:lang w:val="cs-CZ"/>
-        </w:rPr>
-      </w:pPr>
-    </w:p>
-    <w:p>
-      <w:pPr>
-        <w:rPr>
-          <w:lang w:val="cs-CZ"/>
-        </w:rPr>
-      </w:pPr>
-      <w:r>
-        <w:rPr>
-          <w:lang w:val="cs-CZ"/>
-        </w:rPr>
-        <w:br w:type="page"/>
-      </w:r>
-    </w:p>
-    <w:p>
-      <w:pPr>
-        <w:pStyle w:val="Nadpis1"/>
-        <w:rPr>
-          <w:lang w:val="cs-CZ"/>
-        </w:rPr>
-      </w:pPr>
-      <w:bookmarkStart w:id="16" w:name="_Toc209783478"/>
-      <w:r>
-        <w:rPr>
-          <w:lang w:val="cs-CZ"/>
-        </w:rPr>
-        <w:lastRenderedPageBreak/>
-        <w:t>Zdroje</w:t>
       </w:r>
       <w:bookmarkEnd w:id="16"/>
     </w:p>
@@ -4018,6 +5220,162 @@
         </w:rPr>
       </w:pPr>
     </w:p>
+    <w:p>
+      <w:pPr>
+        <w:rPr>
+          <w:lang w:val="cs-CZ"/>
+        </w:rPr>
+      </w:pPr>
+      <w:r>
+        <w:rPr>
+          <w:lang w:val="cs-CZ"/>
+        </w:rPr>
+        <w:br w:type="page"/>
+      </w:r>
+    </w:p>
+    <w:p>
+      <w:pPr>
+        <w:pStyle w:val="Heading1"/>
+        <w:rPr>
+          <w:lang w:val="cs-CZ"/>
+        </w:rPr>
+      </w:pPr>
+      <w:bookmarkStart w:id="17" w:name="_Toc209783477"/>
+      <w:r>
+        <w:rPr>
+          <w:lang w:val="cs-CZ"/>
+        </w:rPr>
+        <w:lastRenderedPageBreak/>
+        <w:t>4.</w:t>
+      </w:r>
+      <w:r>
+        <w:rPr>
+          <w:lang w:val="cs-CZ"/>
+        </w:rPr>
+        <w:t xml:space="preserve"> ZÁVĚR</w:t>
+      </w:r>
+      <w:bookmarkEnd w:id="17"/>
+    </w:p>
+    <w:p>
+      <w:pPr>
+        <w:rPr>
+          <w:lang w:val="cs-CZ"/>
+        </w:rPr>
+      </w:pPr>
+    </w:p>
+    <w:p>
+      <w:pPr>
+        <w:rPr>
+          <w:lang w:val="cs-CZ"/>
+        </w:rPr>
+      </w:pPr>
+      <w:r>
+        <w:rPr>
+          <w:lang w:val="cs-CZ"/>
+        </w:rPr>
+        <w:br w:type="page"/>
+      </w:r>
+    </w:p>
+    <w:sdt>
+      <w:sdtPr>
+        <w:rPr>
+          <w:lang w:val="cs-CZ"/>
+        </w:rPr>
+        <w:id w:val="830027488"/>
+        <w:docPartObj>
+          <w:docPartGallery w:val="Bibliographies"/>
+          <w:docPartUnique/>
+        </w:docPartObj>
+      </w:sdtPr>
+      <w:sdtEndPr>
+        <w:rPr>
+          <w:rFonts w:ascii="Calibri" w:eastAsiaTheme="minorHAnsi" w:hAnsi="Calibri" w:cstheme="minorBidi"/>
+          <w:color w:val="auto"/>
+          <w:sz w:val="22"/>
+          <w:szCs w:val="24"/>
+          <w:lang w:val="en-US"/>
+        </w:rPr>
+      </w:sdtEndPr>
+      <w:sdtContent>
+        <w:p>
+          <w:pPr>
+            <w:pStyle w:val="Heading1"/>
+          </w:pPr>
+          <w:r>
+            <w:rPr>
+              <w:lang w:val="cs-CZ"/>
+            </w:rPr>
+            <w:t>Zdroje</w:t>
+          </w:r>
+        </w:p>
+        <w:sdt>
+          <w:sdtPr>
+            <w:id w:val="111145805"/>
+            <w:bibliography/>
+          </w:sdtPr>
+          <w:sdtContent>
+            <w:p>
+              <w:pPr>
+                <w:pStyle w:val="Bibliography"/>
+                <w:rPr>
+                  <w:noProof/>
+                  <w:kern w:val="0"/>
+                  <w:sz w:val="24"/>
+                  <w14:ligatures w14:val="none"/>
+                </w:rPr>
+              </w:pPr>
+              <w:r>
+                <w:fldChar w:fldCharType="begin"/>
+              </w:r>
+              <w:r>
+                <w:instrText>BIBLIOGRAPHY</w:instrText>
+              </w:r>
+              <w:r>
+                <w:fldChar w:fldCharType="separate"/>
+              </w:r>
+              <w:r>
+                <w:rPr>
+                  <w:b/>
+                  <w:bCs/>
+                  <w:noProof/>
+                </w:rPr>
+                <w:t>Raspberry Pi Ltd. 2025.</w:t>
+              </w:r>
+              <w:r>
+                <w:rPr>
+                  <w:noProof/>
+                </w:rPr>
+                <w:t xml:space="preserve"> RP2040 Datasheet: A microcontroller by Raspberry Pi. </w:t>
+              </w:r>
+              <w:r>
+                <w:rPr>
+                  <w:i/>
+                  <w:iCs/>
+                  <w:noProof/>
+                </w:rPr>
+                <w:t xml:space="preserve">Raspberry Pi Datasheets. </w:t>
+              </w:r>
+              <w:r>
+                <w:rPr>
+                  <w:noProof/>
+                </w:rPr>
+                <w:t>[Online] 20. únor 2025. [Citace: 26. říjen 2025.] https://datasheets.raspberrypi.com/rp2040/rp2040-datasheet.pdf.</w:t>
+              </w:r>
+            </w:p>
+            <w:p>
+              <w:r>
+                <w:rPr>
+                  <w:b/>
+                  <w:bCs/>
+                </w:rPr>
+                <w:fldChar w:fldCharType="end"/>
+              </w:r>
+            </w:p>
+          </w:sdtContent>
+        </w:sdt>
+      </w:sdtContent>
+    </w:sdt>
+    <w:p/>
     <w:sectPr>
       <w:footerReference w:type="default" r:id="rId13"/>
       <w:pgSz w:w="12240" w:h="15840"/>
@@ -4032,15 +5390,15 @@
 </file>
 
 <file path=word/comments.xml><?xml version="1.0" encoding="utf-8"?>
-<w:comments xmlns:wpc="http://schemas.microsoft.com/office/word/2010/wordprocessingCanvas" xmlns:cx="http://schemas.microsoft.com/office/drawing/2014/chartex" xmlns:cx1="http://schemas.microsoft.com/office/drawing/2015/9/8/chartex" xmlns:cx2="http://schemas.microsoft.com/office/drawing/2015/10/21/chartex" xmlns:cx3="http://schemas.microsoft.com/office/drawing/2016/5/9/chartex" xmlns:cx4="http://schemas.microsoft.com/office/drawing/2016/5/10/chartex" xmlns:cx5="http://schemas.microsoft.com/office/drawing/2016/5/11/chartex" xmlns:cx6="http://schemas.microsoft.com/office/drawing/2016/5/12/chartex" xmlns:cx7="http://schemas.microsoft.com/office/drawing/2016/5/13/chartex" xmlns:cx8="http://schemas.microsoft.com/office/drawing/2016/5/14/chartex" xmlns:mc="http://schemas.openxmlformats.org/markup-compatibility/2006" xmlns:aink="http://schemas.microsoft.com/office/drawing/2016/ink" xmlns:am3d="http://schemas.microsoft.com/office/drawing/2017/model3d" xmlns:o="urn:schemas-microsoft-com:office:office" xmlns:oel="http://schemas.microsoft.com/office/2019/extlst" xmlns:r="http://schemas.openxmlformats.org/officeDocument/2006/relationships" xmlns:m="http://schemas.openxmlformats.org/officeDocument/2006/math" xmlns:v="urn:schemas-microsoft-com:vml" xmlns:wp14="http://schemas.microsoft.com/office/word/2010/wordprocessingDrawing" xmlns:wp="http://schemas.openxmlformats.org/drawingml/2006/wordprocessingDrawing" xmlns:w10="urn:schemas-microsoft-com:office:word" xmlns:w="http://schemas.openxmlformats.org/wordprocessingml/2006/main" xmlns:w14="http://schemas.microsoft.com/office/word/2010/wordml" xmlns:w15="http://schemas.microsoft.com/office/word/2012/wordml" xmlns:w16cex="http://schemas.microsoft.com/office/word/2018/wordml/cex" xmlns:w16cid="http://schemas.microsoft.com/office/word/2016/wordml/cid" xmlns:w16="http://schemas.microsoft.com/office/word/2018/wordml" xmlns:w16sdtdh="http://schemas.microsoft.com/office/word/2020/wordml/sdtdatahash" xmlns:w16se="http://schemas.microsoft.com/office/word/2015/wordml/symex" xmlns:wpg="http://schemas.microsoft.com/office/word/2010/wordprocessingGroup" xmlns:wpi="http://schemas.microsoft.com/office/word/2010/wordprocessingInk" xmlns:wne="http://schemas.microsoft.com/office/word/2006/wordml" xmlns:wps="http://schemas.microsoft.com/office/word/2010/wordprocessingShape" mc:Ignorable="w14 w15 w16se w16cid w16 w16cex w16sdtdh wp14">
+<w:comments xmlns:wpc="http://schemas.microsoft.com/office/word/2010/wordprocessingCanvas" xmlns:cx="http://schemas.microsoft.com/office/drawing/2014/chartex" xmlns:cx1="http://schemas.microsoft.com/office/drawing/2015/9/8/chartex" xmlns:cx2="http://schemas.microsoft.com/office/drawing/2015/10/21/chartex" xmlns:cx3="http://schemas.microsoft.com/office/drawing/2016/5/9/chartex" xmlns:cx4="http://schemas.microsoft.com/office/drawing/2016/5/10/chartex" xmlns:cx5="http://schemas.microsoft.com/office/drawing/2016/5/11/chartex" xmlns:cx6="http://schemas.microsoft.com/office/drawing/2016/5/12/chartex" xmlns:cx7="http://schemas.microsoft.com/office/drawing/2016/5/13/chartex" xmlns:cx8="http://schemas.microsoft.com/office/drawing/2016/5/14/chartex" xmlns:mc="http://schemas.openxmlformats.org/markup-compatibility/2006" xmlns:aink="http://schemas.microsoft.com/office/drawing/2016/ink" xmlns:am3d="http://schemas.microsoft.com/office/drawing/2017/model3d" xmlns:o="urn:schemas-microsoft-com:office:office" xmlns:oel="http://schemas.microsoft.com/office/2019/extlst" xmlns:r="http://schemas.openxmlformats.org/officeDocument/2006/relationships" xmlns:m="http://schemas.openxmlformats.org/officeDocument/2006/math" xmlns:v="urn:schemas-microsoft-com:vml" xmlns:wp14="http://schemas.microsoft.com/office/word/2010/wordprocessingDrawing" xmlns:wp="http://schemas.openxmlformats.org/drawingml/2006/wordprocessingDrawing" xmlns:w10="urn:schemas-microsoft-com:office:word" xmlns:w="http://schemas.openxmlformats.org/wordprocessingml/2006/main" xmlns:w14="http://schemas.microsoft.com/office/word/2010/wordml" xmlns:w15="http://schemas.microsoft.com/office/word/2012/wordml" xmlns:w16cex="http://schemas.microsoft.com/office/word/2018/wordml/cex" xmlns:w16cid="http://schemas.microsoft.com/office/word/2016/wordml/cid" xmlns:w16="http://schemas.microsoft.com/office/word/2018/wordml" xmlns:w16du="http://schemas.microsoft.com/office/word/2023/wordml/word16du" xmlns:w16sdtdh="http://schemas.microsoft.com/office/word/2020/wordml/sdtdatahash" xmlns:w16sdtfl="http://schemas.microsoft.com/office/word/2024/wordml/sdtformatlock" xmlns:w16se="http://schemas.microsoft.com/office/word/2015/wordml/symex" xmlns:wpg="http://schemas.microsoft.com/office/word/2010/wordprocessingGroup" xmlns:wpi="http://schemas.microsoft.com/office/word/2010/wordprocessingInk" xmlns:wne="http://schemas.microsoft.com/office/word/2006/wordml" xmlns:wps="http://schemas.microsoft.com/office/word/2010/wordprocessingShape" mc:Ignorable="w14 w15 w16se w16cid w16 w16cex w16sdtdh w16sdtfl w16du wp14">
   <w:comment w:id="2" w:author="Ondřej Běhal" w:date="2025-09-19T12:57:00Z" w:initials="OB">
     <w:p>
       <w:pPr>
-        <w:pStyle w:val="Textkomente"/>
-      </w:pPr>
-      <w:r>
-        <w:rPr>
-          <w:rStyle w:val="Odkaznakoment"/>
+        <w:pStyle w:val="CommentText"/>
+      </w:pPr>
+      <w:r>
+        <w:rPr>
+          <w:rStyle w:val="CommentReference"/>
         </w:rPr>
         <w:annotationRef/>
       </w:r>
@@ -4055,14 +5413,14 @@
   <w:comment w:id="7" w:author="Ondřej Běhal" w:date="2025-09-19T12:56:00Z" w:initials="OB">
     <w:p>
       <w:pPr>
-        <w:pStyle w:val="Textkomente"/>
-        <w:rPr>
-          <w:lang w:val="cs-CZ"/>
-        </w:rPr>
-      </w:pPr>
-      <w:r>
-        <w:rPr>
-          <w:rStyle w:val="Odkaznakoment"/>
+        <w:pStyle w:val="CommentText"/>
+        <w:rPr>
+          <w:lang w:val="cs-CZ"/>
+        </w:rPr>
+      </w:pPr>
+      <w:r>
+        <w:rPr>
+          <w:rStyle w:val="CommentReference"/>
           <w:lang w:val="cs-CZ"/>
         </w:rPr>
         <w:annotationRef/>
@@ -4084,14 +5442,14 @@
   <w:comment w:id="9" w:author="Ondřej Běhal" w:date="2025-09-19T12:58:00Z" w:initials="OB">
     <w:p>
       <w:pPr>
-        <w:pStyle w:val="Textkomente"/>
-        <w:rPr>
-          <w:lang w:val="cs-CZ"/>
-        </w:rPr>
-      </w:pPr>
-      <w:r>
-        <w:rPr>
-          <w:rStyle w:val="Odkaznakoment"/>
+        <w:pStyle w:val="CommentText"/>
+        <w:rPr>
+          <w:lang w:val="cs-CZ"/>
+        </w:rPr>
+      </w:pPr>
+      <w:r>
+        <w:rPr>
+          <w:rStyle w:val="CommentReference"/>
         </w:rPr>
         <w:annotationRef/>
       </w:r>
@@ -4106,14 +5464,14 @@
   <w:comment w:id="12" w:author="Ondřej Běhal" w:date="2025-09-26T13:30:00Z" w:initials="OB">
     <w:p>
       <w:pPr>
-        <w:pStyle w:val="Textkomente"/>
-        <w:rPr>
-          <w:lang w:val="cs-CZ"/>
-        </w:rPr>
-      </w:pPr>
-      <w:r>
-        <w:rPr>
-          <w:rStyle w:val="Odkaznakoment"/>
+        <w:pStyle w:val="CommentText"/>
+        <w:rPr>
+          <w:lang w:val="cs-CZ"/>
+        </w:rPr>
+      </w:pPr>
+      <w:r>
+        <w:rPr>
+          <w:rStyle w:val="CommentReference"/>
           <w:lang w:val="cs-CZ"/>
         </w:rPr>
         <w:annotationRef/>
@@ -4135,14 +5493,14 @@
   <w:comment w:id="13" w:author="Ondřej Běhal" w:date="2025-10-23T13:07:00Z" w:initials="OB">
     <w:p>
       <w:pPr>
-        <w:pStyle w:val="Textkomente"/>
-        <w:rPr>
-          <w:lang w:val="cs-CZ"/>
-        </w:rPr>
-      </w:pPr>
-      <w:r>
-        <w:rPr>
-          <w:rStyle w:val="Odkaznakoment"/>
+        <w:pStyle w:val="CommentText"/>
+        <w:rPr>
+          <w:lang w:val="cs-CZ"/>
+        </w:rPr>
+      </w:pPr>
+      <w:r>
+        <w:rPr>
+          <w:rStyle w:val="CommentReference"/>
           <w:lang w:val="cs-CZ"/>
         </w:rPr>
         <w:annotationRef/>
@@ -4152,6 +5510,38 @@
           <w:lang w:val="cs-CZ"/>
         </w:rPr>
         <w:t>Je správně “bajt” nebo “byte”?</w:t>
+      </w:r>
+    </w:p>
+  </w:comment>
+  <w:comment w:id="14" w:author="Ondřej Běhal [2]" w:date="2025-10-26T14:33:00Z" w:initials="OB">
+    <w:p>
+      <w:pPr>
+        <w:pStyle w:val="CommentText"/>
+      </w:pPr>
+      <w:r>
+        <w:rPr>
+          <w:rStyle w:val="CommentReference"/>
+        </w:rPr>
+        <w:annotationRef/>
+      </w:r>
+      <w:r>
+        <w:t>Nějak méně poeticky říct totéž: je to úžasně, překrásně, skvěle napsaný datasheet.</w:t>
+      </w:r>
+    </w:p>
+  </w:comment>
+  <w:comment w:id="15" w:author="Ondřej Běhal [2]" w:date="2025-10-26T15:41:00Z" w:initials="OB">
+    <w:p>
+      <w:pPr>
+        <w:pStyle w:val="CommentText"/>
+      </w:pPr>
+      <w:r>
+        <w:rPr>
+          <w:rStyle w:val="CommentReference"/>
+        </w:rPr>
+        <w:annotationRef/>
+      </w:r>
+      <w:r>
+        <w:t>Počeštit?</w:t>
       </w:r>
     </w:p>
   </w:comment>
@@ -4159,37 +5549,43 @@
 </file>
 
 <file path=word/commentsExtended.xml><?xml version="1.0" encoding="utf-8"?>
-<w15:commentsEx xmlns:wpc="http://schemas.microsoft.com/office/word/2010/wordprocessingCanvas" xmlns:cx="http://schemas.microsoft.com/office/drawing/2014/chartex" xmlns:cx1="http://schemas.microsoft.com/office/drawing/2015/9/8/chartex" xmlns:cx2="http://schemas.microsoft.com/office/drawing/2015/10/21/chartex" xmlns:cx3="http://schemas.microsoft.com/office/drawing/2016/5/9/chartex" xmlns:cx4="http://schemas.microsoft.com/office/drawing/2016/5/10/chartex" xmlns:cx5="http://schemas.microsoft.com/office/drawing/2016/5/11/chartex" xmlns:cx6="http://schemas.microsoft.com/office/drawing/2016/5/12/chartex" xmlns:cx7="http://schemas.microsoft.com/office/drawing/2016/5/13/chartex" xmlns:cx8="http://schemas.microsoft.com/office/drawing/2016/5/14/chartex" xmlns:mc="http://schemas.openxmlformats.org/markup-compatibility/2006" xmlns:aink="http://schemas.microsoft.com/office/drawing/2016/ink" xmlns:am3d="http://schemas.microsoft.com/office/drawing/2017/model3d" xmlns:o="urn:schemas-microsoft-com:office:office" xmlns:oel="http://schemas.microsoft.com/office/2019/extlst" xmlns:r="http://schemas.openxmlformats.org/officeDocument/2006/relationships" xmlns:m="http://schemas.openxmlformats.org/officeDocument/2006/math" xmlns:v="urn:schemas-microsoft-com:vml" xmlns:wp14="http://schemas.microsoft.com/office/word/2010/wordprocessingDrawing" xmlns:wp="http://schemas.openxmlformats.org/drawingml/2006/wordprocessingDrawing" xmlns:w10="urn:schemas-microsoft-com:office:word" xmlns:w="http://schemas.openxmlformats.org/wordprocessingml/2006/main" xmlns:w14="http://schemas.microsoft.com/office/word/2010/wordml" xmlns:w15="http://schemas.microsoft.com/office/word/2012/wordml" xmlns:w16cex="http://schemas.microsoft.com/office/word/2018/wordml/cex" xmlns:w16cid="http://schemas.microsoft.com/office/word/2016/wordml/cid" xmlns:w16="http://schemas.microsoft.com/office/word/2018/wordml" xmlns:w16sdtdh="http://schemas.microsoft.com/office/word/2020/wordml/sdtdatahash" xmlns:w16se="http://schemas.microsoft.com/office/word/2015/wordml/symex" xmlns:wpg="http://schemas.microsoft.com/office/word/2010/wordprocessingGroup" xmlns:wpi="http://schemas.microsoft.com/office/word/2010/wordprocessingInk" xmlns:wne="http://schemas.microsoft.com/office/word/2006/wordml" xmlns:wps="http://schemas.microsoft.com/office/word/2010/wordprocessingShape" mc:Ignorable="w14 w15 w16se w16cid w16 w16cex w16sdtdh wp14">
+<w15:commentsEx xmlns:wpc="http://schemas.microsoft.com/office/word/2010/wordprocessingCanvas" xmlns:cx="http://schemas.microsoft.com/office/drawing/2014/chartex" xmlns:cx1="http://schemas.microsoft.com/office/drawing/2015/9/8/chartex" xmlns:cx2="http://schemas.microsoft.com/office/drawing/2015/10/21/chartex" xmlns:cx3="http://schemas.microsoft.com/office/drawing/2016/5/9/chartex" xmlns:cx4="http://schemas.microsoft.com/office/drawing/2016/5/10/chartex" xmlns:cx5="http://schemas.microsoft.com/office/drawing/2016/5/11/chartex" xmlns:cx6="http://schemas.microsoft.com/office/drawing/2016/5/12/chartex" xmlns:cx7="http://schemas.microsoft.com/office/drawing/2016/5/13/chartex" xmlns:cx8="http://schemas.microsoft.com/office/drawing/2016/5/14/chartex" xmlns:mc="http://schemas.openxmlformats.org/markup-compatibility/2006" xmlns:aink="http://schemas.microsoft.com/office/drawing/2016/ink" xmlns:am3d="http://schemas.microsoft.com/office/drawing/2017/model3d" xmlns:o="urn:schemas-microsoft-com:office:office" xmlns:oel="http://schemas.microsoft.com/office/2019/extlst" xmlns:r="http://schemas.openxmlformats.org/officeDocument/2006/relationships" xmlns:m="http://schemas.openxmlformats.org/officeDocument/2006/math" xmlns:v="urn:schemas-microsoft-com:vml" xmlns:wp14="http://schemas.microsoft.com/office/word/2010/wordprocessingDrawing" xmlns:wp="http://schemas.openxmlformats.org/drawingml/2006/wordprocessingDrawing" xmlns:w10="urn:schemas-microsoft-com:office:word" xmlns:w="http://schemas.openxmlformats.org/wordprocessingml/2006/main" xmlns:w14="http://schemas.microsoft.com/office/word/2010/wordml" xmlns:w15="http://schemas.microsoft.com/office/word/2012/wordml" xmlns:w16cex="http://schemas.microsoft.com/office/word/2018/wordml/cex" xmlns:w16cid="http://schemas.microsoft.com/office/word/2016/wordml/cid" xmlns:w16="http://schemas.microsoft.com/office/word/2018/wordml" xmlns:w16du="http://schemas.microsoft.com/office/word/2023/wordml/word16du" xmlns:w16sdtdh="http://schemas.microsoft.com/office/word/2020/wordml/sdtdatahash" xmlns:w16sdtfl="http://schemas.microsoft.com/office/word/2024/wordml/sdtformatlock" xmlns:w16se="http://schemas.microsoft.com/office/word/2015/wordml/symex" xmlns:wpg="http://schemas.microsoft.com/office/word/2010/wordprocessingGroup" xmlns:wpi="http://schemas.microsoft.com/office/word/2010/wordprocessingInk" xmlns:wne="http://schemas.microsoft.com/office/word/2006/wordml" xmlns:wps="http://schemas.microsoft.com/office/word/2010/wordprocessingShape" mc:Ignorable="w14 w15 w16se w16cid w16 w16cex w16sdtdh w16sdtfl w16du wp14">
   <w15:commentEx w15:paraId="02E7C372" w15:done="0"/>
   <w15:commentEx w15:paraId="62524635" w15:done="0"/>
   <w15:commentEx w15:paraId="57B00ADE" w15:done="0"/>
   <w15:commentEx w15:paraId="37DE522A" w15:done="0"/>
   <w15:commentEx w15:paraId="71F69BAC" w15:done="0"/>
+  <w15:commentEx w15:paraId="535C2B85" w15:done="0"/>
+  <w15:commentEx w15:paraId="6135FFD1" w15:done="0"/>
 </w15:commentsEx>
 </file>
 
 <file path=word/commentsExtensible.xml><?xml version="1.0" encoding="utf-8"?>
-<w16cex:commentsExtensible xmlns:wpc="http://schemas.microsoft.com/office/word/2010/wordprocessingCanvas" xmlns:cx="http://schemas.microsoft.com/office/drawing/2014/chartex" xmlns:cx1="http://schemas.microsoft.com/office/drawing/2015/9/8/chartex" xmlns:cx2="http://schemas.microsoft.com/office/drawing/2015/10/21/chartex" xmlns:cx3="http://schemas.microsoft.com/office/drawing/2016/5/9/chartex" xmlns:cx4="http://schemas.microsoft.com/office/drawing/2016/5/10/chartex" xmlns:cx5="http://schemas.microsoft.com/office/drawing/2016/5/11/chartex" xmlns:cx6="http://schemas.microsoft.com/office/drawing/2016/5/12/chartex" xmlns:cx7="http://schemas.microsoft.com/office/drawing/2016/5/13/chartex" xmlns:cx8="http://schemas.microsoft.com/office/drawing/2016/5/14/chartex" xmlns:cr="http://schemas.microsoft.com/office/comments/2020/reactions" xmlns:mc="http://schemas.openxmlformats.org/markup-compatibility/2006" xmlns:aink="http://schemas.microsoft.com/office/drawing/2016/ink" xmlns:am3d="http://schemas.microsoft.com/office/drawing/2017/model3d" xmlns:o="urn:schemas-microsoft-com:office:office" xmlns:oel="http://schemas.microsoft.com/office/2019/extlst" xmlns:r="http://schemas.openxmlformats.org/officeDocument/2006/relationships" xmlns:m="http://schemas.openxmlformats.org/officeDocument/2006/math" xmlns:v="urn:schemas-microsoft-com:vml" xmlns:wp14="http://schemas.microsoft.com/office/word/2010/wordprocessingDrawing" xmlns:wp="http://schemas.openxmlformats.org/drawingml/2006/wordprocessingDrawing" xmlns:w10="urn:schemas-microsoft-com:office:word" xmlns:w="http://schemas.openxmlformats.org/wordprocessingml/2006/main" xmlns:w14="http://schemas.microsoft.com/office/word/2010/wordml" xmlns:w15="http://schemas.microsoft.com/office/word/2012/wordml" xmlns:w16cex="http://schemas.microsoft.com/office/word/2018/wordml/cex" xmlns:w16cid="http://schemas.microsoft.com/office/word/2016/wordml/cid" xmlns:w16="http://schemas.microsoft.com/office/word/2018/wordml" xmlns:w16sdtdh="http://schemas.microsoft.com/office/word/2020/wordml/sdtdatahash" xmlns:w16se="http://schemas.microsoft.com/office/word/2015/wordml/symex" xmlns:wpg="http://schemas.microsoft.com/office/word/2010/wordprocessingGroup" xmlns:wpi="http://schemas.microsoft.com/office/word/2010/wordprocessingInk" xmlns:wne="http://schemas.microsoft.com/office/word/2006/wordml" xmlns:wps="http://schemas.microsoft.com/office/word/2010/wordprocessingShape" mc:Ignorable="w14 w15 w16se w16cid w16 w16cex w16sdtdh cr wp14">
+<w16cex:commentsExtensible xmlns:wpc="http://schemas.microsoft.com/office/word/2010/wordprocessingCanvas" xmlns:cx="http://schemas.microsoft.com/office/drawing/2014/chartex" xmlns:cx1="http://schemas.microsoft.com/office/drawing/2015/9/8/chartex" xmlns:cx2="http://schemas.microsoft.com/office/drawing/2015/10/21/chartex" xmlns:cx3="http://schemas.microsoft.com/office/drawing/2016/5/9/chartex" xmlns:cx4="http://schemas.microsoft.com/office/drawing/2016/5/10/chartex" xmlns:cx5="http://schemas.microsoft.com/office/drawing/2016/5/11/chartex" xmlns:cx6="http://schemas.microsoft.com/office/drawing/2016/5/12/chartex" xmlns:cx7="http://schemas.microsoft.com/office/drawing/2016/5/13/chartex" xmlns:cx8="http://schemas.microsoft.com/office/drawing/2016/5/14/chartex" xmlns:cr="http://schemas.microsoft.com/office/comments/2020/reactions" xmlns:mc="http://schemas.openxmlformats.org/markup-compatibility/2006" xmlns:aink="http://schemas.microsoft.com/office/drawing/2016/ink" xmlns:am3d="http://schemas.microsoft.com/office/drawing/2017/model3d" xmlns:o="urn:schemas-microsoft-com:office:office" xmlns:oel="http://schemas.microsoft.com/office/2019/extlst" xmlns:r="http://schemas.openxmlformats.org/officeDocument/2006/relationships" xmlns:m="http://schemas.openxmlformats.org/officeDocument/2006/math" xmlns:v="urn:schemas-microsoft-com:vml" xmlns:wp14="http://schemas.microsoft.com/office/word/2010/wordprocessingDrawing" xmlns:wp="http://schemas.openxmlformats.org/drawingml/2006/wordprocessingDrawing" xmlns:w10="urn:schemas-microsoft-com:office:word" xmlns:w="http://schemas.openxmlformats.org/wordprocessingml/2006/main" xmlns:w14="http://schemas.microsoft.com/office/word/2010/wordml" xmlns:w15="http://schemas.microsoft.com/office/word/2012/wordml" xmlns:w16cex="http://schemas.microsoft.com/office/word/2018/wordml/cex" xmlns:w16cid="http://schemas.microsoft.com/office/word/2016/wordml/cid" xmlns:w16="http://schemas.microsoft.com/office/word/2018/wordml" xmlns:w16du="http://schemas.microsoft.com/office/word/2023/wordml/word16du" xmlns:w16sdtdh="http://schemas.microsoft.com/office/word/2020/wordml/sdtdatahash" xmlns:w16sdtfl="http://schemas.microsoft.com/office/word/2024/wordml/sdtformatlock" xmlns:w16se="http://schemas.microsoft.com/office/word/2015/wordml/symex" xmlns:wpg="http://schemas.microsoft.com/office/word/2010/wordprocessingGroup" xmlns:wpi="http://schemas.microsoft.com/office/word/2010/wordprocessingInk" xmlns:wne="http://schemas.microsoft.com/office/word/2006/wordml" xmlns:wps="http://schemas.microsoft.com/office/word/2010/wordprocessingShape" mc:Ignorable="w14 w15 w16se w16cid w16 w16cex w16sdtdh w16sdtfl cr w16du wp14">
   <w16cex:commentExtensible w16cex:durableId="6F12ADD4" w16cex:dateUtc="2025-09-19T10:57:00Z"/>
   <w16cex:commentExtensible w16cex:durableId="4B2CE722" w16cex:dateUtc="2025-09-19T10:56:00Z"/>
   <w16cex:commentExtensible w16cex:durableId="20D47E9C" w16cex:dateUtc="2025-09-19T10:58:00Z"/>
   <w16cex:commentExtensible w16cex:durableId="5F297C3A" w16cex:dateUtc="2025-09-26T11:30:00Z"/>
   <w16cex:commentExtensible w16cex:durableId="6F807870" w16cex:dateUtc="2025-10-23T11:07:00Z"/>
+  <w16cex:commentExtensible w16cex:durableId="2A40EBA2" w16cex:dateUtc="2025-10-26T13:33:00Z"/>
+  <w16cex:commentExtensible w16cex:durableId="3F06C98F" w16cex:dateUtc="2025-10-26T14:41:00Z"/>
 </w16cex:commentsExtensible>
 </file>
 
 <file path=word/commentsIds.xml><?xml version="1.0" encoding="utf-8"?>
-<w16cid:commentsIds xmlns:wpc="http://schemas.microsoft.com/office/word/2010/wordprocessingCanvas" xmlns:cx="http://schemas.microsoft.com/office/drawing/2014/chartex" xmlns:cx1="http://schemas.microsoft.com/office/drawing/2015/9/8/chartex" xmlns:cx2="http://schemas.microsoft.com/office/drawing/2015/10/21/chartex" xmlns:cx3="http://schemas.microsoft.com/office/drawing/2016/5/9/chartex" xmlns:cx4="http://schemas.microsoft.com/office/drawing/2016/5/10/chartex" xmlns:cx5="http://schemas.microsoft.com/office/drawing/2016/5/11/chartex" xmlns:cx6="http://schemas.microsoft.com/office/drawing/2016/5/12/chartex" xmlns:cx7="http://schemas.microsoft.com/office/drawing/2016/5/13/chartex" xmlns:cx8="http://schemas.microsoft.com/office/drawing/2016/5/14/chartex" xmlns:mc="http://schemas.openxmlformats.org/markup-compatibility/2006" xmlns:aink="http://schemas.microsoft.com/office/drawing/2016/ink" xmlns:am3d="http://schemas.microsoft.com/office/drawing/2017/model3d" xmlns:o="urn:schemas-microsoft-com:office:office" xmlns:oel="http://schemas.microsoft.com/office/2019/extlst" xmlns:r="http://schemas.openxmlformats.org/officeDocument/2006/relationships" xmlns:m="http://schemas.openxmlformats.org/officeDocument/2006/math" xmlns:v="urn:schemas-microsoft-com:vml" xmlns:wp14="http://schemas.microsoft.com/office/word/2010/wordprocessingDrawing" xmlns:wp="http://schemas.openxmlformats.org/drawingml/2006/wordprocessingDrawing" xmlns:w10="urn:schemas-microsoft-com:office:word" xmlns:w="http://schemas.openxmlformats.org/wordprocessingml/2006/main" xmlns:w14="http://schemas.microsoft.com/office/word/2010/wordml" xmlns:w15="http://schemas.microsoft.com/office/word/2012/wordml" xmlns:w16cex="http://schemas.microsoft.com/office/word/2018/wordml/cex" xmlns:w16cid="http://schemas.microsoft.com/office/word/2016/wordml/cid" xmlns:w16="http://schemas.microsoft.com/office/word/2018/wordml" xmlns:w16sdtdh="http://schemas.microsoft.com/office/word/2020/wordml/sdtdatahash" xmlns:w16se="http://schemas.microsoft.com/office/word/2015/wordml/symex" xmlns:wpg="http://schemas.microsoft.com/office/word/2010/wordprocessingGroup" xmlns:wpi="http://schemas.microsoft.com/office/word/2010/wordprocessingInk" xmlns:wne="http://schemas.microsoft.com/office/word/2006/wordml" xmlns:wps="http://schemas.microsoft.com/office/word/2010/wordprocessingShape" mc:Ignorable="w14 w15 w16se w16cid w16 w16cex w16sdtdh wp14">
+<w16cid:commentsIds xmlns:wpc="http://schemas.microsoft.com/office/word/2010/wordprocessingCanvas" xmlns:cx="http://schemas.microsoft.com/office/drawing/2014/chartex" xmlns:cx1="http://schemas.microsoft.com/office/drawing/2015/9/8/chartex" xmlns:cx2="http://schemas.microsoft.com/office/drawing/2015/10/21/chartex" xmlns:cx3="http://schemas.microsoft.com/office/drawing/2016/5/9/chartex" xmlns:cx4="http://schemas.microsoft.com/office/drawing/2016/5/10/chartex" xmlns:cx5="http://schemas.microsoft.com/office/drawing/2016/5/11/chartex" xmlns:cx6="http://schemas.microsoft.com/office/drawing/2016/5/12/chartex" xmlns:cx7="http://schemas.microsoft.com/office/drawing/2016/5/13/chartex" xmlns:cx8="http://schemas.microsoft.com/office/drawing/2016/5/14/chartex" xmlns:mc="http://schemas.openxmlformats.org/markup-compatibility/2006" xmlns:aink="http://schemas.microsoft.com/office/drawing/2016/ink" xmlns:am3d="http://schemas.microsoft.com/office/drawing/2017/model3d" xmlns:o="urn:schemas-microsoft-com:office:office" xmlns:oel="http://schemas.microsoft.com/office/2019/extlst" xmlns:r="http://schemas.openxmlformats.org/officeDocument/2006/relationships" xmlns:m="http://schemas.openxmlformats.org/officeDocument/2006/math" xmlns:v="urn:schemas-microsoft-com:vml" xmlns:wp14="http://schemas.microsoft.com/office/word/2010/wordprocessingDrawing" xmlns:wp="http://schemas.openxmlformats.org/drawingml/2006/wordprocessingDrawing" xmlns:w10="urn:schemas-microsoft-com:office:word" xmlns:w="http://schemas.openxmlformats.org/wordprocessingml/2006/main" xmlns:w14="http://schemas.microsoft.com/office/word/2010/wordml" xmlns:w15="http://schemas.microsoft.com/office/word/2012/wordml" xmlns:w16cex="http://schemas.microsoft.com/office/word/2018/wordml/cex" xmlns:w16cid="http://schemas.microsoft.com/office/word/2016/wordml/cid" xmlns:w16="http://schemas.microsoft.com/office/word/2018/wordml" xmlns:w16du="http://schemas.microsoft.com/office/word/2023/wordml/word16du" xmlns:w16sdtdh="http://schemas.microsoft.com/office/word/2020/wordml/sdtdatahash" xmlns:w16sdtfl="http://schemas.microsoft.com/office/word/2024/wordml/sdtformatlock" xmlns:w16se="http://schemas.microsoft.com/office/word/2015/wordml/symex" xmlns:wpg="http://schemas.microsoft.com/office/word/2010/wordprocessingGroup" xmlns:wpi="http://schemas.microsoft.com/office/word/2010/wordprocessingInk" xmlns:wne="http://schemas.microsoft.com/office/word/2006/wordml" xmlns:wps="http://schemas.microsoft.com/office/word/2010/wordprocessingShape" mc:Ignorable="w14 w15 w16se w16cid w16 w16cex w16sdtdh w16sdtfl w16du wp14">
   <w16cid:commentId w16cid:paraId="02E7C372" w16cid:durableId="6F12ADD4"/>
   <w16cid:commentId w16cid:paraId="62524635" w16cid:durableId="4B2CE722"/>
   <w16cid:commentId w16cid:paraId="57B00ADE" w16cid:durableId="20D47E9C"/>
   <w16cid:commentId w16cid:paraId="37DE522A" w16cid:durableId="5F297C3A"/>
   <w16cid:commentId w16cid:paraId="71F69BAC" w16cid:durableId="6F807870"/>
+  <w16cid:commentId w16cid:paraId="535C2B85" w16cid:durableId="2A40EBA2"/>
+  <w16cid:commentId w16cid:paraId="6135FFD1" w16cid:durableId="3F06C98F"/>
 </w16cid:commentsIds>
 </file>
 
 <file path=word/endnotes.xml><?xml version="1.0" encoding="utf-8"?>
-<w:endnotes xmlns:wpc="http://schemas.microsoft.com/office/word/2010/wordprocessingCanvas" xmlns:cx="http://schemas.microsoft.com/office/drawing/2014/chartex" xmlns:cx1="http://schemas.microsoft.com/office/drawing/2015/9/8/chartex" xmlns:cx2="http://schemas.microsoft.com/office/drawing/2015/10/21/chartex" xmlns:cx3="http://schemas.microsoft.com/office/drawing/2016/5/9/chartex" xmlns:cx4="http://schemas.microsoft.com/office/drawing/2016/5/10/chartex" xmlns:cx5="http://schemas.microsoft.com/office/drawing/2016/5/11/chartex" xmlns:cx6="http://schemas.microsoft.com/office/drawing/2016/5/12/chartex" xmlns:cx7="http://schemas.microsoft.com/office/drawing/2016/5/13/chartex" xmlns:cx8="http://schemas.microsoft.com/office/drawing/2016/5/14/chartex" xmlns:mc="http://schemas.openxmlformats.org/markup-compatibility/2006" xmlns:aink="http://schemas.microsoft.com/office/drawing/2016/ink" xmlns:am3d="http://schemas.microsoft.com/office/drawing/2017/model3d" xmlns:o="urn:schemas-microsoft-com:office:office" xmlns:oel="http://schemas.microsoft.com/office/2019/extlst" xmlns:r="http://schemas.openxmlformats.org/officeDocument/2006/relationships" xmlns:m="http://schemas.openxmlformats.org/officeDocument/2006/math" xmlns:v="urn:schemas-microsoft-com:vml" xmlns:wp14="http://schemas.microsoft.com/office/word/2010/wordprocessingDrawing" xmlns:wp="http://schemas.openxmlformats.org/drawingml/2006/wordprocessingDrawing" xmlns:w10="urn:schemas-microsoft-com:office:word" xmlns:w="http://schemas.openxmlformats.org/wordprocessingml/2006/main" xmlns:w14="http://schemas.microsoft.com/office/word/2010/wordml" xmlns:w15="http://schemas.microsoft.com/office/word/2012/wordml" xmlns:w16cex="http://schemas.microsoft.com/office/word/2018/wordml/cex" xmlns:w16cid="http://schemas.microsoft.com/office/word/2016/wordml/cid" xmlns:w16="http://schemas.microsoft.com/office/word/2018/wordml" xmlns:w16sdtdh="http://schemas.microsoft.com/office/word/2020/wordml/sdtdatahash" xmlns:w16se="http://schemas.microsoft.com/office/word/2015/wordml/symex" xmlns:wpg="http://schemas.microsoft.com/office/word/2010/wordprocessingGroup" xmlns:wpi="http://schemas.microsoft.com/office/word/2010/wordprocessingInk" xmlns:wne="http://schemas.microsoft.com/office/word/2006/wordml" xmlns:wps="http://schemas.microsoft.com/office/word/2010/wordprocessingShape" mc:Ignorable="w14 w15 w16se w16cid w16 w16cex w16sdtdh wp14">
+<w:endnotes xmlns:wpc="http://schemas.microsoft.com/office/word/2010/wordprocessingCanvas" xmlns:cx="http://schemas.microsoft.com/office/drawing/2014/chartex" xmlns:cx1="http://schemas.microsoft.com/office/drawing/2015/9/8/chartex" xmlns:cx2="http://schemas.microsoft.com/office/drawing/2015/10/21/chartex" xmlns:cx3="http://schemas.microsoft.com/office/drawing/2016/5/9/chartex" xmlns:cx4="http://schemas.microsoft.com/office/drawing/2016/5/10/chartex" xmlns:cx5="http://schemas.microsoft.com/office/drawing/2016/5/11/chartex" xmlns:cx6="http://schemas.microsoft.com/office/drawing/2016/5/12/chartex" xmlns:cx7="http://schemas.microsoft.com/office/drawing/2016/5/13/chartex" xmlns:cx8="http://schemas.microsoft.com/office/drawing/2016/5/14/chartex" xmlns:mc="http://schemas.openxmlformats.org/markup-compatibility/2006" xmlns:aink="http://schemas.microsoft.com/office/drawing/2016/ink" xmlns:am3d="http://schemas.microsoft.com/office/drawing/2017/model3d" xmlns:o="urn:schemas-microsoft-com:office:office" xmlns:oel="http://schemas.microsoft.com/office/2019/extlst" xmlns:r="http://schemas.openxmlformats.org/officeDocument/2006/relationships" xmlns:m="http://schemas.openxmlformats.org/officeDocument/2006/math" xmlns:v="urn:schemas-microsoft-com:vml" xmlns:wp14="http://schemas.microsoft.com/office/word/2010/wordprocessingDrawing" xmlns:wp="http://schemas.openxmlformats.org/drawingml/2006/wordprocessingDrawing" xmlns:w10="urn:schemas-microsoft-com:office:word" xmlns:w="http://schemas.openxmlformats.org/wordprocessingml/2006/main" xmlns:w14="http://schemas.microsoft.com/office/word/2010/wordml" xmlns:w15="http://schemas.microsoft.com/office/word/2012/wordml" xmlns:w16cex="http://schemas.microsoft.com/office/word/2018/wordml/cex" xmlns:w16cid="http://schemas.microsoft.com/office/word/2016/wordml/cid" xmlns:w16="http://schemas.microsoft.com/office/word/2018/wordml" xmlns:w16du="http://schemas.microsoft.com/office/word/2023/wordml/word16du" xmlns:w16sdtdh="http://schemas.microsoft.com/office/word/2020/wordml/sdtdatahash" xmlns:w16sdtfl="http://schemas.microsoft.com/office/word/2024/wordml/sdtformatlock" xmlns:w16se="http://schemas.microsoft.com/office/word/2015/wordml/symex" xmlns:wpg="http://schemas.microsoft.com/office/word/2010/wordprocessingGroup" xmlns:wpi="http://schemas.microsoft.com/office/word/2010/wordprocessingInk" xmlns:wne="http://schemas.microsoft.com/office/word/2006/wordml" xmlns:wps="http://schemas.microsoft.com/office/word/2010/wordprocessingShape" mc:Ignorable="w14 w15 w16se w16cid w16 w16cex w16sdtdh w16sdtfl w16du wp14">
   <w:endnote w:type="separator" w:id="-1">
     <w:p>
       <w:pPr>
@@ -4214,7 +5610,7 @@
 </file>
 
 <file path=word/footer1.xml><?xml version="1.0" encoding="utf-8"?>
-<w:ftr xmlns:wpc="http://schemas.microsoft.com/office/word/2010/wordprocessingCanvas" xmlns:cx="http://schemas.microsoft.com/office/drawing/2014/chartex" xmlns:cx1="http://schemas.microsoft.com/office/drawing/2015/9/8/chartex" xmlns:cx2="http://schemas.microsoft.com/office/drawing/2015/10/21/chartex" xmlns:cx3="http://schemas.microsoft.com/office/drawing/2016/5/9/chartex" xmlns:cx4="http://schemas.microsoft.com/office/drawing/2016/5/10/chartex" xmlns:cx5="http://schemas.microsoft.com/office/drawing/2016/5/11/chartex" xmlns:cx6="http://schemas.microsoft.com/office/drawing/2016/5/12/chartex" xmlns:cx7="http://schemas.microsoft.com/office/drawing/2016/5/13/chartex" xmlns:cx8="http://schemas.microsoft.com/office/drawing/2016/5/14/chartex" xmlns:mc="http://schemas.openxmlformats.org/markup-compatibility/2006" xmlns:aink="http://schemas.microsoft.com/office/drawing/2016/ink" xmlns:am3d="http://schemas.microsoft.com/office/drawing/2017/model3d" xmlns:o="urn:schemas-microsoft-com:office:office" xmlns:oel="http://schemas.microsoft.com/office/2019/extlst" xmlns:r="http://schemas.openxmlformats.org/officeDocument/2006/relationships" xmlns:m="http://schemas.openxmlformats.org/officeDocument/2006/math" xmlns:v="urn:schemas-microsoft-com:vml" xmlns:wp14="http://schemas.microsoft.com/office/word/2010/wordprocessingDrawing" xmlns:wp="http://schemas.openxmlformats.org/drawingml/2006/wordprocessingDrawing" xmlns:w10="urn:schemas-microsoft-com:office:word" xmlns:w="http://schemas.openxmlformats.org/wordprocessingml/2006/main" xmlns:w14="http://schemas.microsoft.com/office/word/2010/wordml" xmlns:w15="http://schemas.microsoft.com/office/word/2012/wordml" xmlns:w16cex="http://schemas.microsoft.com/office/word/2018/wordml/cex" xmlns:w16cid="http://schemas.microsoft.com/office/word/2016/wordml/cid" xmlns:w16="http://schemas.microsoft.com/office/word/2018/wordml" xmlns:w16sdtdh="http://schemas.microsoft.com/office/word/2020/wordml/sdtdatahash" xmlns:w16se="http://schemas.microsoft.com/office/word/2015/wordml/symex" xmlns:wpg="http://schemas.microsoft.com/office/word/2010/wordprocessingGroup" xmlns:wpi="http://schemas.microsoft.com/office/word/2010/wordprocessingInk" xmlns:wne="http://schemas.microsoft.com/office/word/2006/wordml" xmlns:wps="http://schemas.microsoft.com/office/word/2010/wordprocessingShape" mc:Ignorable="w14 w15 w16se w16cid w16 w16cex w16sdtdh wp14">
+<w:ftr xmlns:wpc="http://schemas.microsoft.com/office/word/2010/wordprocessingCanvas" xmlns:cx="http://schemas.microsoft.com/office/drawing/2014/chartex" xmlns:cx1="http://schemas.microsoft.com/office/drawing/2015/9/8/chartex" xmlns:cx2="http://schemas.microsoft.com/office/drawing/2015/10/21/chartex" xmlns:cx3="http://schemas.microsoft.com/office/drawing/2016/5/9/chartex" xmlns:cx4="http://schemas.microsoft.com/office/drawing/2016/5/10/chartex" xmlns:cx5="http://schemas.microsoft.com/office/drawing/2016/5/11/chartex" xmlns:cx6="http://schemas.microsoft.com/office/drawing/2016/5/12/chartex" xmlns:cx7="http://schemas.microsoft.com/office/drawing/2016/5/13/chartex" xmlns:cx8="http://schemas.microsoft.com/office/drawing/2016/5/14/chartex" xmlns:mc="http://schemas.openxmlformats.org/markup-compatibility/2006" xmlns:aink="http://schemas.microsoft.com/office/drawing/2016/ink" xmlns:am3d="http://schemas.microsoft.com/office/drawing/2017/model3d" xmlns:o="urn:schemas-microsoft-com:office:office" xmlns:oel="http://schemas.microsoft.com/office/2019/extlst" xmlns:r="http://schemas.openxmlformats.org/officeDocument/2006/relationships" xmlns:m="http://schemas.openxmlformats.org/officeDocument/2006/math" xmlns:v="urn:schemas-microsoft-com:vml" xmlns:wp14="http://schemas.microsoft.com/office/word/2010/wordprocessingDrawing" xmlns:wp="http://schemas.openxmlformats.org/drawingml/2006/wordprocessingDrawing" xmlns:w10="urn:schemas-microsoft-com:office:word" xmlns:w="http://schemas.openxmlformats.org/wordprocessingml/2006/main" xmlns:w14="http://schemas.microsoft.com/office/word/2010/wordml" xmlns:w15="http://schemas.microsoft.com/office/word/2012/wordml" xmlns:w16cex="http://schemas.microsoft.com/office/word/2018/wordml/cex" xmlns:w16cid="http://schemas.microsoft.com/office/word/2016/wordml/cid" xmlns:w16="http://schemas.microsoft.com/office/word/2018/wordml" xmlns:w16du="http://schemas.microsoft.com/office/word/2023/wordml/word16du" xmlns:w16sdtdh="http://schemas.microsoft.com/office/word/2020/wordml/sdtdatahash" xmlns:w16sdtfl="http://schemas.microsoft.com/office/word/2024/wordml/sdtformatlock" xmlns:w16se="http://schemas.microsoft.com/office/word/2015/wordml/symex" xmlns:wpg="http://schemas.microsoft.com/office/word/2010/wordprocessingGroup" xmlns:wpi="http://schemas.microsoft.com/office/word/2010/wordprocessingInk" xmlns:wne="http://schemas.microsoft.com/office/word/2006/wordml" xmlns:wps="http://schemas.microsoft.com/office/word/2010/wordprocessingShape" mc:Ignorable="w14 w15 w16se w16cid w16 w16cex w16sdtdh w16sdtfl w16du wp14">
   <w:sdt>
     <w:sdtPr>
       <w:id w:val="1919754593"/>
@@ -4226,7 +5622,7 @@
     <w:sdtContent>
       <w:p>
         <w:pPr>
-          <w:pStyle w:val="Zpat"/>
+          <w:pStyle w:val="Footer"/>
           <w:jc w:val="center"/>
         </w:pPr>
         <w:r>
@@ -4252,14 +5648,14 @@
   </w:sdt>
   <w:p>
     <w:pPr>
-      <w:pStyle w:val="Zpat"/>
+      <w:pStyle w:val="Footer"/>
     </w:pPr>
   </w:p>
 </w:ftr>
 </file>
 
 <file path=word/footnotes.xml><?xml version="1.0" encoding="utf-8"?>
-<w:footnotes xmlns:wpc="http://schemas.microsoft.com/office/word/2010/wordprocessingCanvas" xmlns:cx="http://schemas.microsoft.com/office/drawing/2014/chartex" xmlns:cx1="http://schemas.microsoft.com/office/drawing/2015/9/8/chartex" xmlns:cx2="http://schemas.microsoft.com/office/drawing/2015/10/21/chartex" xmlns:cx3="http://schemas.microsoft.com/office/drawing/2016/5/9/chartex" xmlns:cx4="http://schemas.microsoft.com/office/drawing/2016/5/10/chartex" xmlns:cx5="http://schemas.microsoft.com/office/drawing/2016/5/11/chartex" xmlns:cx6="http://schemas.microsoft.com/office/drawing/2016/5/12/chartex" xmlns:cx7="http://schemas.microsoft.com/office/drawing/2016/5/13/chartex" xmlns:cx8="http://schemas.microsoft.com/office/drawing/2016/5/14/chartex" xmlns:mc="http://schemas.openxmlformats.org/markup-compatibility/2006" xmlns:aink="http://schemas.microsoft.com/office/drawing/2016/ink" xmlns:am3d="http://schemas.microsoft.com/office/drawing/2017/model3d" xmlns:o="urn:schemas-microsoft-com:office:office" xmlns:oel="http://schemas.microsoft.com/office/2019/extlst" xmlns:r="http://schemas.openxmlformats.org/officeDocument/2006/relationships" xmlns:m="http://schemas.openxmlformats.org/officeDocument/2006/math" xmlns:v="urn:schemas-microsoft-com:vml" xmlns:wp14="http://schemas.microsoft.com/office/word/2010/wordprocessingDrawing" xmlns:wp="http://schemas.openxmlformats.org/drawingml/2006/wordprocessingDrawing" xmlns:w10="urn:schemas-microsoft-com:office:word" xmlns:w="http://schemas.openxmlformats.org/wordprocessingml/2006/main" xmlns:w14="http://schemas.microsoft.com/office/word/2010/wordml" xmlns:w15="http://schemas.microsoft.com/office/word/2012/wordml" xmlns:w16cex="http://schemas.microsoft.com/office/word/2018/wordml/cex" xmlns:w16cid="http://schemas.microsoft.com/office/word/2016/wordml/cid" xmlns:w16="http://schemas.microsoft.com/office/word/2018/wordml" xmlns:w16sdtdh="http://schemas.microsoft.com/office/word/2020/wordml/sdtdatahash" xmlns:w16se="http://schemas.microsoft.com/office/word/2015/wordml/symex" xmlns:wpg="http://schemas.microsoft.com/office/word/2010/wordprocessingGroup" xmlns:wpi="http://schemas.microsoft.com/office/word/2010/wordprocessingInk" xmlns:wne="http://schemas.microsoft.com/office/word/2006/wordml" xmlns:wps="http://schemas.microsoft.com/office/word/2010/wordprocessingShape" mc:Ignorable="w14 w15 w16se w16cid w16 w16cex w16sdtdh wp14">
+<w:footnotes xmlns:wpc="http://schemas.microsoft.com/office/word/2010/wordprocessingCanvas" xmlns:cx="http://schemas.microsoft.com/office/drawing/2014/chartex" xmlns:cx1="http://schemas.microsoft.com/office/drawing/2015/9/8/chartex" xmlns:cx2="http://schemas.microsoft.com/office/drawing/2015/10/21/chartex" xmlns:cx3="http://schemas.microsoft.com/office/drawing/2016/5/9/chartex" xmlns:cx4="http://schemas.microsoft.com/office/drawing/2016/5/10/chartex" xmlns:cx5="http://schemas.microsoft.com/office/drawing/2016/5/11/chartex" xmlns:cx6="http://schemas.microsoft.com/office/drawing/2016/5/12/chartex" xmlns:cx7="http://schemas.microsoft.com/office/drawing/2016/5/13/chartex" xmlns:cx8="http://schemas.microsoft.com/office/drawing/2016/5/14/chartex" xmlns:mc="http://schemas.openxmlformats.org/markup-compatibility/2006" xmlns:aink="http://schemas.microsoft.com/office/drawing/2016/ink" xmlns:am3d="http://schemas.microsoft.com/office/drawing/2017/model3d" xmlns:o="urn:schemas-microsoft-com:office:office" xmlns:oel="http://schemas.microsoft.com/office/2019/extlst" xmlns:r="http://schemas.openxmlformats.org/officeDocument/2006/relationships" xmlns:m="http://schemas.openxmlformats.org/officeDocument/2006/math" xmlns:v="urn:schemas-microsoft-com:vml" xmlns:wp14="http://schemas.microsoft.com/office/word/2010/wordprocessingDrawing" xmlns:wp="http://schemas.openxmlformats.org/drawingml/2006/wordprocessingDrawing" xmlns:w10="urn:schemas-microsoft-com:office:word" xmlns:w="http://schemas.openxmlformats.org/wordprocessingml/2006/main" xmlns:w14="http://schemas.microsoft.com/office/word/2010/wordml" xmlns:w15="http://schemas.microsoft.com/office/word/2012/wordml" xmlns:w16cex="http://schemas.microsoft.com/office/word/2018/wordml/cex" xmlns:w16cid="http://schemas.microsoft.com/office/word/2016/wordml/cid" xmlns:w16="http://schemas.microsoft.com/office/word/2018/wordml" xmlns:w16du="http://schemas.microsoft.com/office/word/2023/wordml/word16du" xmlns:w16sdtdh="http://schemas.microsoft.com/office/word/2020/wordml/sdtdatahash" xmlns:w16sdtfl="http://schemas.microsoft.com/office/word/2024/wordml/sdtformatlock" xmlns:w16se="http://schemas.microsoft.com/office/word/2015/wordml/symex" xmlns:wpg="http://schemas.microsoft.com/office/word/2010/wordprocessingGroup" xmlns:wpi="http://schemas.microsoft.com/office/word/2010/wordprocessingInk" xmlns:wne="http://schemas.microsoft.com/office/word/2006/wordml" xmlns:wps="http://schemas.microsoft.com/office/word/2010/wordprocessingShape" mc:Ignorable="w14 w15 w16se w16cid w16 w16cex w16sdtdh w16sdtfl w16du wp14">
   <w:footnote w:type="separator" w:id="-1">
     <w:p>
       <w:pPr>
@@ -4284,7 +5680,7 @@
 </file>
 
 <file path=word/numbering.xml><?xml version="1.0" encoding="utf-8"?>
-<w:numbering xmlns:wpc="http://schemas.microsoft.com/office/word/2010/wordprocessingCanvas" xmlns:cx="http://schemas.microsoft.com/office/drawing/2014/chartex" xmlns:cx1="http://schemas.microsoft.com/office/drawing/2015/9/8/chartex" xmlns:cx2="http://schemas.microsoft.com/office/drawing/2015/10/21/chartex" xmlns:cx3="http://schemas.microsoft.com/office/drawing/2016/5/9/chartex" xmlns:cx4="http://schemas.microsoft.com/office/drawing/2016/5/10/chartex" xmlns:cx5="http://schemas.microsoft.com/office/drawing/2016/5/11/chartex" xmlns:cx6="http://schemas.microsoft.com/office/drawing/2016/5/12/chartex" xmlns:cx7="http://schemas.microsoft.com/office/drawing/2016/5/13/chartex" xmlns:cx8="http://schemas.microsoft.com/office/drawing/2016/5/14/chartex" xmlns:mc="http://schemas.openxmlformats.org/markup-compatibility/2006" xmlns:aink="http://schemas.microsoft.com/office/drawing/2016/ink" xmlns:am3d="http://schemas.microsoft.com/office/drawing/2017/model3d" xmlns:o="urn:schemas-microsoft-com:office:office" xmlns:oel="http://schemas.microsoft.com/office/2019/extlst" xmlns:r="http://schemas.openxmlformats.org/officeDocument/2006/relationships" xmlns:m="http://schemas.openxmlformats.org/officeDocument/2006/math" xmlns:v="urn:schemas-microsoft-com:vml" xmlns:wp14="http://schemas.microsoft.com/office/word/2010/wordprocessingDrawing" xmlns:wp="http://schemas.openxmlformats.org/drawingml/2006/wordprocessingDrawing" xmlns:w10="urn:schemas-microsoft-com:office:word" xmlns:w="http://schemas.openxmlformats.org/wordprocessingml/2006/main" xmlns:w14="http://schemas.microsoft.com/office/word/2010/wordml" xmlns:w15="http://schemas.microsoft.com/office/word/2012/wordml" xmlns:w16cex="http://schemas.microsoft.com/office/word/2018/wordml/cex" xmlns:w16cid="http://schemas.microsoft.com/office/word/2016/wordml/cid" xmlns:w16="http://schemas.microsoft.com/office/word/2018/wordml" xmlns:w16sdtdh="http://schemas.microsoft.com/office/word/2020/wordml/sdtdatahash" xmlns:w16se="http://schemas.microsoft.com/office/word/2015/wordml/symex" xmlns:wpg="http://schemas.microsoft.com/office/word/2010/wordprocessingGroup" xmlns:wpi="http://schemas.microsoft.com/office/word/2010/wordprocessingInk" xmlns:wne="http://schemas.microsoft.com/office/word/2006/wordml" xmlns:wps="http://schemas.microsoft.com/office/word/2010/wordprocessingShape" mc:Ignorable="w14 w15 w16se w16cid w16 w16cex w16sdtdh wp14">
+<w:numbering xmlns:wpc="http://schemas.microsoft.com/office/word/2010/wordprocessingCanvas" xmlns:cx="http://schemas.microsoft.com/office/drawing/2014/chartex" xmlns:cx1="http://schemas.microsoft.com/office/drawing/2015/9/8/chartex" xmlns:cx2="http://schemas.microsoft.com/office/drawing/2015/10/21/chartex" xmlns:cx3="http://schemas.microsoft.com/office/drawing/2016/5/9/chartex" xmlns:cx4="http://schemas.microsoft.com/office/drawing/2016/5/10/chartex" xmlns:cx5="http://schemas.microsoft.com/office/drawing/2016/5/11/chartex" xmlns:cx6="http://schemas.microsoft.com/office/drawing/2016/5/12/chartex" xmlns:cx7="http://schemas.microsoft.com/office/drawing/2016/5/13/chartex" xmlns:cx8="http://schemas.microsoft.com/office/drawing/2016/5/14/chartex" xmlns:mc="http://schemas.openxmlformats.org/markup-compatibility/2006" xmlns:aink="http://schemas.microsoft.com/office/drawing/2016/ink" xmlns:am3d="http://schemas.microsoft.com/office/drawing/2017/model3d" xmlns:o="urn:schemas-microsoft-com:office:office" xmlns:oel="http://schemas.microsoft.com/office/2019/extlst" xmlns:r="http://schemas.openxmlformats.org/officeDocument/2006/relationships" xmlns:m="http://schemas.openxmlformats.org/officeDocument/2006/math" xmlns:v="urn:schemas-microsoft-com:vml" xmlns:wp14="http://schemas.microsoft.com/office/word/2010/wordprocessingDrawing" xmlns:wp="http://schemas.openxmlformats.org/drawingml/2006/wordprocessingDrawing" xmlns:w10="urn:schemas-microsoft-com:office:word" xmlns:w="http://schemas.openxmlformats.org/wordprocessingml/2006/main" xmlns:w14="http://schemas.microsoft.com/office/word/2010/wordml" xmlns:w15="http://schemas.microsoft.com/office/word/2012/wordml" xmlns:w16cex="http://schemas.microsoft.com/office/word/2018/wordml/cex" xmlns:w16cid="http://schemas.microsoft.com/office/word/2016/wordml/cid" xmlns:w16="http://schemas.microsoft.com/office/word/2018/wordml" xmlns:w16du="http://schemas.microsoft.com/office/word/2023/wordml/word16du" xmlns:w16sdtdh="http://schemas.microsoft.com/office/word/2020/wordml/sdtdatahash" xmlns:w16sdtfl="http://schemas.microsoft.com/office/word/2024/wordml/sdtformatlock" xmlns:w16se="http://schemas.microsoft.com/office/word/2015/wordml/symex" xmlns:wpg="http://schemas.microsoft.com/office/word/2010/wordprocessingGroup" xmlns:wpi="http://schemas.microsoft.com/office/word/2010/wordprocessingInk" xmlns:wne="http://schemas.microsoft.com/office/word/2006/wordml" xmlns:wps="http://schemas.microsoft.com/office/word/2010/wordprocessingShape" mc:Ignorable="w14 w15 w16se w16cid w16 w16cex w16sdtdh w16sdtfl w16du wp14">
   <w:abstractNum w:abstractNumId="0" w15:restartNumberingAfterBreak="0">
     <w:nsid w:val="330A4393"/>
     <w:multiLevelType w:val="hybridMultilevel"/>
@@ -4565,15 +5961,18 @@
 </file>
 
 <file path=word/people.xml><?xml version="1.0" encoding="utf-8"?>
-<w15:people xmlns:wpc="http://schemas.microsoft.com/office/word/2010/wordprocessingCanvas" xmlns:cx="http://schemas.microsoft.com/office/drawing/2014/chartex" xmlns:cx1="http://schemas.microsoft.com/office/drawing/2015/9/8/chartex" xmlns:cx2="http://schemas.microsoft.com/office/drawing/2015/10/21/chartex" xmlns:cx3="http://schemas.microsoft.com/office/drawing/2016/5/9/chartex" xmlns:cx4="http://schemas.microsoft.com/office/drawing/2016/5/10/chartex" xmlns:cx5="http://schemas.microsoft.com/office/drawing/2016/5/11/chartex" xmlns:cx6="http://schemas.microsoft.com/office/drawing/2016/5/12/chartex" xmlns:cx7="http://schemas.microsoft.com/office/drawing/2016/5/13/chartex" xmlns:cx8="http://schemas.microsoft.com/office/drawing/2016/5/14/chartex" xmlns:mc="http://schemas.openxmlformats.org/markup-compatibility/2006" xmlns:aink="http://schemas.microsoft.com/office/drawing/2016/ink" xmlns:am3d="http://schemas.microsoft.com/office/drawing/2017/model3d" xmlns:o="urn:schemas-microsoft-com:office:office" xmlns:oel="http://schemas.microsoft.com/office/2019/extlst" xmlns:r="http://schemas.openxmlformats.org/officeDocument/2006/relationships" xmlns:m="http://schemas.openxmlformats.org/officeDocument/2006/math" xmlns:v="urn:schemas-microsoft-com:vml" xmlns:wp14="http://schemas.microsoft.com/office/word/2010/wordprocessingDrawing" xmlns:wp="http://schemas.openxmlformats.org/drawingml/2006/wordprocessingDrawing" xmlns:w10="urn:schemas-microsoft-com:office:word" xmlns:w="http://schemas.openxmlformats.org/wordprocessingml/2006/main" xmlns:w14="http://schemas.microsoft.com/office/word/2010/wordml" xmlns:w15="http://schemas.microsoft.com/office/word/2012/wordml" xmlns:w16cex="http://schemas.microsoft.com/office/word/2018/wordml/cex" xmlns:w16cid="http://schemas.microsoft.com/office/word/2016/wordml/cid" xmlns:w16="http://schemas.microsoft.com/office/word/2018/wordml" xmlns:w16sdtdh="http://schemas.microsoft.com/office/word/2020/wordml/sdtdatahash" xmlns:w16se="http://schemas.microsoft.com/office/word/2015/wordml/symex" xmlns:wpg="http://schemas.microsoft.com/office/word/2010/wordprocessingGroup" xmlns:wpi="http://schemas.microsoft.com/office/word/2010/wordprocessingInk" xmlns:wne="http://schemas.microsoft.com/office/word/2006/wordml" xmlns:wps="http://schemas.microsoft.com/office/word/2010/wordprocessingShape" mc:Ignorable="w14 w15 w16se w16cid w16 w16cex w16sdtdh wp14">
+<w15:people xmlns:wpc="http://schemas.microsoft.com/office/word/2010/wordprocessingCanvas" xmlns:cx="http://schemas.microsoft.com/office/drawing/2014/chartex" xmlns:cx1="http://schemas.microsoft.com/office/drawing/2015/9/8/chartex" xmlns:cx2="http://schemas.microsoft.com/office/drawing/2015/10/21/chartex" xmlns:cx3="http://schemas.microsoft.com/office/drawing/2016/5/9/chartex" xmlns:cx4="http://schemas.microsoft.com/office/drawing/2016/5/10/chartex" xmlns:cx5="http://schemas.microsoft.com/office/drawing/2016/5/11/chartex" xmlns:cx6="http://schemas.microsoft.com/office/drawing/2016/5/12/chartex" xmlns:cx7="http://schemas.microsoft.com/office/drawing/2016/5/13/chartex" xmlns:cx8="http://schemas.microsoft.com/office/drawing/2016/5/14/chartex" xmlns:mc="http://schemas.openxmlformats.org/markup-compatibility/2006" xmlns:aink="http://schemas.microsoft.com/office/drawing/2016/ink" xmlns:am3d="http://schemas.microsoft.com/office/drawing/2017/model3d" xmlns:o="urn:schemas-microsoft-com:office:office" xmlns:oel="http://schemas.microsoft.com/office/2019/extlst" xmlns:r="http://schemas.openxmlformats.org/officeDocument/2006/relationships" xmlns:m="http://schemas.openxmlformats.org/officeDocument/2006/math" xmlns:v="urn:schemas-microsoft-com:vml" xmlns:wp14="http://schemas.microsoft.com/office/word/2010/wordprocessingDrawing" xmlns:wp="http://schemas.openxmlformats.org/drawingml/2006/wordprocessingDrawing" xmlns:w10="urn:schemas-microsoft-com:office:word" xmlns:w="http://schemas.openxmlformats.org/wordprocessingml/2006/main" xmlns:w14="http://schemas.microsoft.com/office/word/2010/wordml" xmlns:w15="http://schemas.microsoft.com/office/word/2012/wordml" xmlns:w16cex="http://schemas.microsoft.com/office/word/2018/wordml/cex" xmlns:w16cid="http://schemas.microsoft.com/office/word/2016/wordml/cid" xmlns:w16="http://schemas.microsoft.com/office/word/2018/wordml" xmlns:w16du="http://schemas.microsoft.com/office/word/2023/wordml/word16du" xmlns:w16sdtdh="http://schemas.microsoft.com/office/word/2020/wordml/sdtdatahash" xmlns:w16sdtfl="http://schemas.microsoft.com/office/word/2024/wordml/sdtformatlock" xmlns:w16se="http://schemas.microsoft.com/office/word/2015/wordml/symex" xmlns:wpg="http://schemas.microsoft.com/office/word/2010/wordprocessingGroup" xmlns:wpi="http://schemas.microsoft.com/office/word/2010/wordprocessingInk" xmlns:wne="http://schemas.microsoft.com/office/word/2006/wordml" xmlns:wps="http://schemas.microsoft.com/office/word/2010/wordprocessingShape" mc:Ignorable="w14 w15 w16se w16cid w16 w16cex w16sdtdh w16sdtfl w16du wp14">
   <w15:person w15:author="Ondřej Běhal">
     <w15:presenceInfo w15:providerId="AD" w15:userId="S-1-5-21-3001955226-1882575930-2905052992-1412"/>
+  </w15:person>
+  <w15:person w15:author="Ondřej Běhal [2]">
+    <w15:presenceInfo w15:providerId="AD" w15:userId="S::ondrej.behal@ms.krestanskegymnazium.cz::bb15c10f-1ace-45d6-9a30-85afa41deab9"/>
   </w15:person>
 </w15:people>
 </file>
 
 <file path=word/styles.xml><?xml version="1.0" encoding="utf-8"?>
-<w:styles xmlns:mc="http://schemas.openxmlformats.org/markup-compatibility/2006" xmlns:r="http://schemas.openxmlformats.org/officeDocument/2006/relationships" xmlns:w="http://schemas.openxmlformats.org/wordprocessingml/2006/main" xmlns:w14="http://schemas.microsoft.com/office/word/2010/wordml" xmlns:w15="http://schemas.microsoft.com/office/word/2012/wordml" xmlns:w16cex="http://schemas.microsoft.com/office/word/2018/wordml/cex" xmlns:w16cid="http://schemas.microsoft.com/office/word/2016/wordml/cid" xmlns:w16="http://schemas.microsoft.com/office/word/2018/wordml" xmlns:w16sdtdh="http://schemas.microsoft.com/office/word/2020/wordml/sdtdatahash" xmlns:w16se="http://schemas.microsoft.com/office/word/2015/wordml/symex" mc:Ignorable="w14 w15 w16se w16cid w16 w16cex w16sdtdh">
+<w:styles xmlns:mc="http://schemas.openxmlformats.org/markup-compatibility/2006" xmlns:r="http://schemas.openxmlformats.org/officeDocument/2006/relationships" xmlns:w="http://schemas.openxmlformats.org/wordprocessingml/2006/main" xmlns:w14="http://schemas.microsoft.com/office/word/2010/wordml" xmlns:w15="http://schemas.microsoft.com/office/word/2012/wordml" xmlns:w16cex="http://schemas.microsoft.com/office/word/2018/wordml/cex" xmlns:w16cid="http://schemas.microsoft.com/office/word/2016/wordml/cid" xmlns:w16="http://schemas.microsoft.com/office/word/2018/wordml" xmlns:w16du="http://schemas.microsoft.com/office/word/2023/wordml/word16du" xmlns:w16sdtdh="http://schemas.microsoft.com/office/word/2020/wordml/sdtdatahash" xmlns:w16sdtfl="http://schemas.microsoft.com/office/word/2024/wordml/sdtformatlock" xmlns:w16se="http://schemas.microsoft.com/office/word/2015/wordml/symex" mc:Ignorable="w14 w15 w16se w16cid w16 w16cex w16sdtdh w16sdtfl w16du">
   <w:docDefaults>
     <w:rPrDefault>
       <w:rPr>
@@ -4969,7 +6368,7 @@
     <w:lsdException w:name="Unresolved Mention" w:semiHidden="1" w:unhideWhenUsed="1"/>
     <w:lsdException w:name="Smart Link" w:semiHidden="1" w:unhideWhenUsed="1"/>
   </w:latentStyles>
-  <w:style w:type="paragraph" w:default="1" w:styleId="Normln">
+  <w:style w:type="paragraph" w:default="1" w:styleId="Normal">
     <w:name w:val="Normal"/>
     <w:qFormat/>
     <w:rsid w:val="005D33F7"/>
@@ -4978,11 +6377,11 @@
       <w:sz w:val="22"/>
     </w:rPr>
   </w:style>
-  <w:style w:type="paragraph" w:styleId="Nadpis1">
+  <w:style w:type="paragraph" w:styleId="Heading1">
     <w:name w:val="heading 1"/>
-    <w:basedOn w:val="Normln"/>
-    <w:next w:val="Normln"/>
-    <w:link w:val="Nadpis1Char"/>
+    <w:basedOn w:val="Normal"/>
+    <w:next w:val="Normal"/>
+    <w:link w:val="Heading1Char"/>
     <w:uiPriority w:val="9"/>
     <w:qFormat/>
     <w:rsid w:val="00230B14"/>
@@ -4999,11 +6398,11 @@
       <w:szCs w:val="40"/>
     </w:rPr>
   </w:style>
-  <w:style w:type="paragraph" w:styleId="Nadpis2">
+  <w:style w:type="paragraph" w:styleId="Heading2">
     <w:name w:val="heading 2"/>
-    <w:basedOn w:val="Normln"/>
-    <w:next w:val="Normln"/>
-    <w:link w:val="Nadpis2Char"/>
+    <w:basedOn w:val="Normal"/>
+    <w:next w:val="Normal"/>
+    <w:link w:val="Heading2Char"/>
     <w:uiPriority w:val="9"/>
     <w:unhideWhenUsed/>
     <w:qFormat/>
@@ -5021,11 +6420,11 @@
       <w:szCs w:val="32"/>
     </w:rPr>
   </w:style>
-  <w:style w:type="paragraph" w:styleId="Nadpis3">
+  <w:style w:type="paragraph" w:styleId="Heading3">
     <w:name w:val="heading 3"/>
-    <w:basedOn w:val="Normln"/>
-    <w:next w:val="Normln"/>
-    <w:link w:val="Nadpis3Char"/>
+    <w:basedOn w:val="Normal"/>
+    <w:next w:val="Normal"/>
+    <w:link w:val="Heading3Char"/>
     <w:uiPriority w:val="9"/>
     <w:semiHidden/>
     <w:unhideWhenUsed/>
@@ -5044,11 +6443,11 @@
       <w:szCs w:val="28"/>
     </w:rPr>
   </w:style>
-  <w:style w:type="paragraph" w:styleId="Nadpis4">
+  <w:style w:type="paragraph" w:styleId="Heading4">
     <w:name w:val="heading 4"/>
-    <w:basedOn w:val="Normln"/>
-    <w:next w:val="Normln"/>
-    <w:link w:val="Nadpis4Char"/>
+    <w:basedOn w:val="Normal"/>
+    <w:next w:val="Normal"/>
+    <w:link w:val="Heading4Char"/>
     <w:uiPriority w:val="9"/>
     <w:semiHidden/>
     <w:unhideWhenUsed/>
@@ -5067,11 +6466,11 @@
       <w:color w:val="0F4761" w:themeColor="accent1" w:themeShade="BF"/>
     </w:rPr>
   </w:style>
-  <w:style w:type="paragraph" w:styleId="Nadpis5">
+  <w:style w:type="paragraph" w:styleId="Heading5">
     <w:name w:val="heading 5"/>
-    <w:basedOn w:val="Normln"/>
-    <w:next w:val="Normln"/>
-    <w:link w:val="Nadpis5Char"/>
+    <w:basedOn w:val="Normal"/>
+    <w:next w:val="Normal"/>
+    <w:link w:val="Heading5Char"/>
     <w:uiPriority w:val="9"/>
     <w:semiHidden/>
     <w:unhideWhenUsed/>
@@ -5088,11 +6487,11 @@
       <w:color w:val="0F4761" w:themeColor="accent1" w:themeShade="BF"/>
     </w:rPr>
   </w:style>
-  <w:style w:type="paragraph" w:styleId="Nadpis6">
+  <w:style w:type="paragraph" w:styleId="Heading6">
     <w:name w:val="heading 6"/>
-    <w:basedOn w:val="Normln"/>
-    <w:next w:val="Normln"/>
-    <w:link w:val="Nadpis6Char"/>
+    <w:basedOn w:val="Normal"/>
+    <w:next w:val="Normal"/>
+    <w:link w:val="Heading6Char"/>
     <w:uiPriority w:val="9"/>
     <w:semiHidden/>
     <w:unhideWhenUsed/>
@@ -5111,11 +6510,11 @@
       <w:color w:val="595959" w:themeColor="text1" w:themeTint="A6"/>
     </w:rPr>
   </w:style>
-  <w:style w:type="paragraph" w:styleId="Nadpis7">
+  <w:style w:type="paragraph" w:styleId="Heading7">
     <w:name w:val="heading 7"/>
-    <w:basedOn w:val="Normln"/>
-    <w:next w:val="Normln"/>
-    <w:link w:val="Nadpis7Char"/>
+    <w:basedOn w:val="Normal"/>
+    <w:next w:val="Normal"/>
+    <w:link w:val="Heading7Char"/>
     <w:uiPriority w:val="9"/>
     <w:semiHidden/>
     <w:unhideWhenUsed/>
@@ -5132,11 +6531,11 @@
       <w:color w:val="595959" w:themeColor="text1" w:themeTint="A6"/>
     </w:rPr>
   </w:style>
-  <w:style w:type="paragraph" w:styleId="Nadpis8">
+  <w:style w:type="paragraph" w:styleId="Heading8">
     <w:name w:val="heading 8"/>
-    <w:basedOn w:val="Normln"/>
-    <w:next w:val="Normln"/>
-    <w:link w:val="Nadpis8Char"/>
+    <w:basedOn w:val="Normal"/>
+    <w:next w:val="Normal"/>
+    <w:link w:val="Heading8Char"/>
     <w:uiPriority w:val="9"/>
     <w:semiHidden/>
     <w:unhideWhenUsed/>
@@ -5155,11 +6554,11 @@
       <w:color w:val="272727" w:themeColor="text1" w:themeTint="D8"/>
     </w:rPr>
   </w:style>
-  <w:style w:type="paragraph" w:styleId="Nadpis9">
+  <w:style w:type="paragraph" w:styleId="Heading9">
     <w:name w:val="heading 9"/>
-    <w:basedOn w:val="Normln"/>
-    <w:next w:val="Normln"/>
-    <w:link w:val="Nadpis9Char"/>
+    <w:basedOn w:val="Normal"/>
+    <w:next w:val="Normal"/>
+    <w:link w:val="Heading9Char"/>
     <w:uiPriority w:val="9"/>
     <w:semiHidden/>
     <w:unhideWhenUsed/>
@@ -5176,13 +6575,12 @@
       <w:color w:val="272727" w:themeColor="text1" w:themeTint="D8"/>
     </w:rPr>
   </w:style>
-  <w:style w:type="character" w:default="1" w:styleId="Standardnpsmoodstavce">
+  <w:style w:type="character" w:default="1" w:styleId="DefaultParagraphFont">
     <w:name w:val="Default Paragraph Font"/>
     <w:uiPriority w:val="1"/>
-    <w:semiHidden/>
     <w:unhideWhenUsed/>
   </w:style>
-  <w:style w:type="table" w:default="1" w:styleId="Normlntabulka">
+  <w:style w:type="table" w:default="1" w:styleId="TableNormal">
     <w:name w:val="Normal Table"/>
     <w:uiPriority w:val="99"/>
     <w:semiHidden/>
@@ -5197,16 +6595,16 @@
       </w:tblCellMar>
     </w:tblPr>
   </w:style>
-  <w:style w:type="numbering" w:default="1" w:styleId="Bezseznamu">
+  <w:style w:type="numbering" w:default="1" w:styleId="NoList">
     <w:name w:val="No List"/>
     <w:uiPriority w:val="99"/>
     <w:semiHidden/>
     <w:unhideWhenUsed/>
   </w:style>
-  <w:style w:type="character" w:customStyle="1" w:styleId="Nadpis1Char">
-    <w:name w:val="Nadpis 1 Char"/>
-    <w:basedOn w:val="Standardnpsmoodstavce"/>
-    <w:link w:val="Nadpis1"/>
+  <w:style w:type="character" w:customStyle="1" w:styleId="Heading1Char">
+    <w:name w:val="Heading 1 Char"/>
+    <w:basedOn w:val="DefaultParagraphFont"/>
+    <w:link w:val="Heading1"/>
     <w:uiPriority w:val="9"/>
     <w:rsid w:val="00230B14"/>
     <w:rPr>
@@ -5216,10 +6614,10 @@
       <w:szCs w:val="40"/>
     </w:rPr>
   </w:style>
-  <w:style w:type="character" w:customStyle="1" w:styleId="Nadpis2Char">
-    <w:name w:val="Nadpis 2 Char"/>
-    <w:basedOn w:val="Standardnpsmoodstavce"/>
-    <w:link w:val="Nadpis2"/>
+  <w:style w:type="character" w:customStyle="1" w:styleId="Heading2Char">
+    <w:name w:val="Heading 2 Char"/>
+    <w:basedOn w:val="DefaultParagraphFont"/>
+    <w:link w:val="Heading2"/>
     <w:uiPriority w:val="9"/>
     <w:rsid w:val="00230B14"/>
     <w:rPr>
@@ -5229,10 +6627,10 @@
       <w:szCs w:val="32"/>
     </w:rPr>
   </w:style>
-  <w:style w:type="character" w:customStyle="1" w:styleId="Nadpis3Char">
-    <w:name w:val="Nadpis 3 Char"/>
-    <w:basedOn w:val="Standardnpsmoodstavce"/>
-    <w:link w:val="Nadpis3"/>
+  <w:style w:type="character" w:customStyle="1" w:styleId="Heading3Char">
+    <w:name w:val="Heading 3 Char"/>
+    <w:basedOn w:val="DefaultParagraphFont"/>
+    <w:link w:val="Heading3"/>
     <w:uiPriority w:val="9"/>
     <w:semiHidden/>
     <w:rsid w:val="00230B14"/>
@@ -5243,10 +6641,10 @@
       <w:szCs w:val="28"/>
     </w:rPr>
   </w:style>
-  <w:style w:type="character" w:customStyle="1" w:styleId="Nadpis4Char">
-    <w:name w:val="Nadpis 4 Char"/>
-    <w:basedOn w:val="Standardnpsmoodstavce"/>
-    <w:link w:val="Nadpis4"/>
+  <w:style w:type="character" w:customStyle="1" w:styleId="Heading4Char">
+    <w:name w:val="Heading 4 Char"/>
+    <w:basedOn w:val="DefaultParagraphFont"/>
+    <w:link w:val="Heading4"/>
     <w:uiPriority w:val="9"/>
     <w:semiHidden/>
     <w:rsid w:val="00230B14"/>
@@ -5257,10 +6655,10 @@
       <w:color w:val="0F4761" w:themeColor="accent1" w:themeShade="BF"/>
     </w:rPr>
   </w:style>
-  <w:style w:type="character" w:customStyle="1" w:styleId="Nadpis5Char">
-    <w:name w:val="Nadpis 5 Char"/>
-    <w:basedOn w:val="Standardnpsmoodstavce"/>
-    <w:link w:val="Nadpis5"/>
+  <w:style w:type="character" w:customStyle="1" w:styleId="Heading5Char">
+    <w:name w:val="Heading 5 Char"/>
+    <w:basedOn w:val="DefaultParagraphFont"/>
+    <w:link w:val="Heading5"/>
     <w:uiPriority w:val="9"/>
     <w:semiHidden/>
     <w:rsid w:val="00230B14"/>
@@ -5269,10 +6667,10 @@
       <w:color w:val="0F4761" w:themeColor="accent1" w:themeShade="BF"/>
     </w:rPr>
   </w:style>
-  <w:style w:type="character" w:customStyle="1" w:styleId="Nadpis6Char">
-    <w:name w:val="Nadpis 6 Char"/>
-    <w:basedOn w:val="Standardnpsmoodstavce"/>
-    <w:link w:val="Nadpis6"/>
+  <w:style w:type="character" w:customStyle="1" w:styleId="Heading6Char">
+    <w:name w:val="Heading 6 Char"/>
+    <w:basedOn w:val="DefaultParagraphFont"/>
+    <w:link w:val="Heading6"/>
     <w:uiPriority w:val="9"/>
     <w:semiHidden/>
     <w:rsid w:val="00230B14"/>
@@ -5283,10 +6681,10 @@
       <w:color w:val="595959" w:themeColor="text1" w:themeTint="A6"/>
     </w:rPr>
   </w:style>
-  <w:style w:type="character" w:customStyle="1" w:styleId="Nadpis7Char">
-    <w:name w:val="Nadpis 7 Char"/>
-    <w:basedOn w:val="Standardnpsmoodstavce"/>
-    <w:link w:val="Nadpis7"/>
+  <w:style w:type="character" w:customStyle="1" w:styleId="Heading7Char">
+    <w:name w:val="Heading 7 Char"/>
+    <w:basedOn w:val="DefaultParagraphFont"/>
+    <w:link w:val="Heading7"/>
     <w:uiPriority w:val="9"/>
     <w:semiHidden/>
     <w:rsid w:val="00230B14"/>
@@ -5295,10 +6693,10 @@
       <w:color w:val="595959" w:themeColor="text1" w:themeTint="A6"/>
     </w:rPr>
   </w:style>
-  <w:style w:type="character" w:customStyle="1" w:styleId="Nadpis8Char">
-    <w:name w:val="Nadpis 8 Char"/>
-    <w:basedOn w:val="Standardnpsmoodstavce"/>
-    <w:link w:val="Nadpis8"/>
+  <w:style w:type="character" w:customStyle="1" w:styleId="Heading8Char">
+    <w:name w:val="Heading 8 Char"/>
+    <w:basedOn w:val="DefaultParagraphFont"/>
+    <w:link w:val="Heading8"/>
     <w:uiPriority w:val="9"/>
     <w:semiHidden/>
     <w:rsid w:val="00230B14"/>
@@ -5309,10 +6707,10 @@
       <w:color w:val="272727" w:themeColor="text1" w:themeTint="D8"/>
     </w:rPr>
   </w:style>
-  <w:style w:type="character" w:customStyle="1" w:styleId="Nadpis9Char">
-    <w:name w:val="Nadpis 9 Char"/>
-    <w:basedOn w:val="Standardnpsmoodstavce"/>
-    <w:link w:val="Nadpis9"/>
+  <w:style w:type="character" w:customStyle="1" w:styleId="Heading9Char">
+    <w:name w:val="Heading 9 Char"/>
+    <w:basedOn w:val="DefaultParagraphFont"/>
+    <w:link w:val="Heading9"/>
     <w:uiPriority w:val="9"/>
     <w:semiHidden/>
     <w:rsid w:val="00230B14"/>
@@ -5321,11 +6719,11 @@
       <w:color w:val="272727" w:themeColor="text1" w:themeTint="D8"/>
     </w:rPr>
   </w:style>
-  <w:style w:type="paragraph" w:styleId="Nzev">
+  <w:style w:type="paragraph" w:styleId="Title">
     <w:name w:val="Title"/>
-    <w:basedOn w:val="Normln"/>
-    <w:next w:val="Normln"/>
-    <w:link w:val="NzevChar"/>
+    <w:basedOn w:val="Normal"/>
+    <w:next w:val="Normal"/>
+    <w:link w:val="TitleChar"/>
     <w:uiPriority w:val="10"/>
     <w:qFormat/>
     <w:rsid w:val="00230B14"/>
@@ -5341,10 +6739,10 @@
       <w:szCs w:val="56"/>
     </w:rPr>
   </w:style>
-  <w:style w:type="character" w:customStyle="1" w:styleId="NzevChar">
-    <w:name w:val="Název Char"/>
-    <w:basedOn w:val="Standardnpsmoodstavce"/>
-    <w:link w:val="Nzev"/>
+  <w:style w:type="character" w:customStyle="1" w:styleId="TitleChar">
+    <w:name w:val="Title Char"/>
+    <w:basedOn w:val="DefaultParagraphFont"/>
+    <w:link w:val="Title"/>
     <w:uiPriority w:val="10"/>
     <w:rsid w:val="00230B14"/>
     <w:rPr>
@@ -5355,11 +6753,11 @@
       <w:szCs w:val="56"/>
     </w:rPr>
   </w:style>
-  <w:style w:type="paragraph" w:styleId="Podnadpis">
+  <w:style w:type="paragraph" w:styleId="Subtitle">
     <w:name w:val="Subtitle"/>
-    <w:basedOn w:val="Normln"/>
-    <w:next w:val="Normln"/>
-    <w:link w:val="PodnadpisChar"/>
+    <w:basedOn w:val="Normal"/>
+    <w:next w:val="Normal"/>
+    <w:link w:val="SubtitleChar"/>
     <w:uiPriority w:val="11"/>
     <w:qFormat/>
     <w:rsid w:val="00230B14"/>
@@ -5376,10 +6774,10 @@
       <w:szCs w:val="28"/>
     </w:rPr>
   </w:style>
-  <w:style w:type="character" w:customStyle="1" w:styleId="PodnadpisChar">
-    <w:name w:val="Podnadpis Char"/>
-    <w:basedOn w:val="Standardnpsmoodstavce"/>
-    <w:link w:val="Podnadpis"/>
+  <w:style w:type="character" w:customStyle="1" w:styleId="SubtitleChar">
+    <w:name w:val="Subtitle Char"/>
+    <w:basedOn w:val="DefaultParagraphFont"/>
+    <w:link w:val="Subtitle"/>
     <w:uiPriority w:val="11"/>
     <w:rsid w:val="00230B14"/>
     <w:rPr>
@@ -5390,11 +6788,11 @@
       <w:szCs w:val="28"/>
     </w:rPr>
   </w:style>
-  <w:style w:type="paragraph" w:styleId="Citt">
+  <w:style w:type="paragraph" w:styleId="Quote">
     <w:name w:val="Quote"/>
-    <w:basedOn w:val="Normln"/>
-    <w:next w:val="Normln"/>
-    <w:link w:val="CittChar"/>
+    <w:basedOn w:val="Normal"/>
+    <w:next w:val="Normal"/>
+    <w:link w:val="QuoteChar"/>
     <w:uiPriority w:val="29"/>
     <w:qFormat/>
     <w:rsid w:val="00230B14"/>
@@ -5408,10 +6806,10 @@
       <w:color w:val="404040" w:themeColor="text1" w:themeTint="BF"/>
     </w:rPr>
   </w:style>
-  <w:style w:type="character" w:customStyle="1" w:styleId="CittChar">
-    <w:name w:val="Citát Char"/>
-    <w:basedOn w:val="Standardnpsmoodstavce"/>
-    <w:link w:val="Citt"/>
+  <w:style w:type="character" w:customStyle="1" w:styleId="QuoteChar">
+    <w:name w:val="Quote Char"/>
+    <w:basedOn w:val="DefaultParagraphFont"/>
+    <w:link w:val="Quote"/>
     <w:uiPriority w:val="29"/>
     <w:rsid w:val="00230B14"/>
     <w:rPr>
@@ -5420,9 +6818,9 @@
       <w:color w:val="404040" w:themeColor="text1" w:themeTint="BF"/>
     </w:rPr>
   </w:style>
-  <w:style w:type="paragraph" w:styleId="Odstavecseseznamem">
+  <w:style w:type="paragraph" w:styleId="ListParagraph">
     <w:name w:val="List Paragraph"/>
-    <w:basedOn w:val="Normln"/>
+    <w:basedOn w:val="Normal"/>
     <w:uiPriority w:val="34"/>
     <w:qFormat/>
     <w:rsid w:val="00230B14"/>
@@ -5431,9 +6829,9 @@
       <w:contextualSpacing/>
     </w:pPr>
   </w:style>
-  <w:style w:type="character" w:styleId="Zdraznnintenzivn">
+  <w:style w:type="character" w:styleId="IntenseEmphasis">
     <w:name w:val="Intense Emphasis"/>
-    <w:basedOn w:val="Standardnpsmoodstavce"/>
+    <w:basedOn w:val="DefaultParagraphFont"/>
     <w:uiPriority w:val="21"/>
     <w:qFormat/>
     <w:rsid w:val="00230B14"/>
@@ -5443,11 +6841,11 @@
       <w:color w:val="0F4761" w:themeColor="accent1" w:themeShade="BF"/>
     </w:rPr>
   </w:style>
-  <w:style w:type="paragraph" w:styleId="Vrazncitt">
+  <w:style w:type="paragraph" w:styleId="IntenseQuote">
     <w:name w:val="Intense Quote"/>
-    <w:basedOn w:val="Normln"/>
-    <w:next w:val="Normln"/>
-    <w:link w:val="VrazncittChar"/>
+    <w:basedOn w:val="Normal"/>
+    <w:next w:val="Normal"/>
+    <w:link w:val="IntenseQuoteChar"/>
     <w:uiPriority w:val="30"/>
     <w:qFormat/>
     <w:rsid w:val="00230B14"/>
@@ -5466,10 +6864,10 @@
       <w:color w:val="0F4761" w:themeColor="accent1" w:themeShade="BF"/>
     </w:rPr>
   </w:style>
-  <w:style w:type="character" w:customStyle="1" w:styleId="VrazncittChar">
-    <w:name w:val="Výrazný citát Char"/>
-    <w:basedOn w:val="Standardnpsmoodstavce"/>
-    <w:link w:val="Vrazncitt"/>
+  <w:style w:type="character" w:customStyle="1" w:styleId="IntenseQuoteChar">
+    <w:name w:val="Intense Quote Char"/>
+    <w:basedOn w:val="DefaultParagraphFont"/>
+    <w:link w:val="IntenseQuote"/>
     <w:uiPriority w:val="30"/>
     <w:rsid w:val="00230B14"/>
     <w:rPr>
@@ -5478,9 +6876,9 @@
       <w:color w:val="0F4761" w:themeColor="accent1" w:themeShade="BF"/>
     </w:rPr>
   </w:style>
-  <w:style w:type="character" w:styleId="Odkazintenzivn">
+  <w:style w:type="character" w:styleId="IntenseReference">
     <w:name w:val="Intense Reference"/>
-    <w:basedOn w:val="Standardnpsmoodstavce"/>
+    <w:basedOn w:val="DefaultParagraphFont"/>
     <w:uiPriority w:val="32"/>
     <w:qFormat/>
     <w:rsid w:val="00230B14"/>
@@ -5492,9 +6890,9 @@
       <w:spacing w:val="5"/>
     </w:rPr>
   </w:style>
-  <w:style w:type="paragraph" w:styleId="Bezmezer">
+  <w:style w:type="paragraph" w:styleId="NoSpacing">
     <w:name w:val="No Spacing"/>
-    <w:link w:val="BezmezerChar"/>
+    <w:link w:val="NoSpacingChar"/>
     <w:uiPriority w:val="1"/>
     <w:qFormat/>
     <w:rsid w:val="003B1ACB"/>
@@ -5509,10 +6907,10 @@
       <w14:ligatures w14:val="none"/>
     </w:rPr>
   </w:style>
-  <w:style w:type="character" w:customStyle="1" w:styleId="BezmezerChar">
-    <w:name w:val="Bez mezer Char"/>
-    <w:basedOn w:val="Standardnpsmoodstavce"/>
-    <w:link w:val="Bezmezer"/>
+  <w:style w:type="character" w:customStyle="1" w:styleId="NoSpacingChar">
+    <w:name w:val="No Spacing Char"/>
+    <w:basedOn w:val="DefaultParagraphFont"/>
+    <w:link w:val="NoSpacing"/>
     <w:uiPriority w:val="1"/>
     <w:rsid w:val="003B1ACB"/>
     <w:rPr>
@@ -5523,10 +6921,10 @@
       <w14:ligatures w14:val="none"/>
     </w:rPr>
   </w:style>
-  <w:style w:type="paragraph" w:styleId="Zhlav">
+  <w:style w:type="paragraph" w:styleId="Header">
     <w:name w:val="header"/>
-    <w:basedOn w:val="Normln"/>
-    <w:link w:val="ZhlavChar"/>
+    <w:basedOn w:val="Normal"/>
+    <w:link w:val="HeaderChar"/>
     <w:uiPriority w:val="99"/>
     <w:unhideWhenUsed/>
     <w:rsid w:val="00252027"/>
@@ -5538,10 +6936,10 @@
       <w:spacing w:after="0" w:line="240" w:lineRule="auto"/>
     </w:pPr>
   </w:style>
-  <w:style w:type="character" w:customStyle="1" w:styleId="ZhlavChar">
-    <w:name w:val="Záhlaví Char"/>
-    <w:basedOn w:val="Standardnpsmoodstavce"/>
-    <w:link w:val="Zhlav"/>
+  <w:style w:type="character" w:customStyle="1" w:styleId="HeaderChar">
+    <w:name w:val="Header Char"/>
+    <w:basedOn w:val="DefaultParagraphFont"/>
+    <w:link w:val="Header"/>
     <w:uiPriority w:val="99"/>
     <w:rsid w:val="00252027"/>
     <w:rPr>
@@ -5549,10 +6947,10 @@
       <w:sz w:val="22"/>
     </w:rPr>
   </w:style>
-  <w:style w:type="paragraph" w:styleId="Zpat">
+  <w:style w:type="paragraph" w:styleId="Footer">
     <w:name w:val="footer"/>
-    <w:basedOn w:val="Normln"/>
-    <w:link w:val="ZpatChar"/>
+    <w:basedOn w:val="Normal"/>
+    <w:link w:val="FooterChar"/>
     <w:uiPriority w:val="99"/>
     <w:unhideWhenUsed/>
     <w:rsid w:val="00252027"/>
@@ -5564,10 +6962,10 @@
       <w:spacing w:after="0" w:line="240" w:lineRule="auto"/>
     </w:pPr>
   </w:style>
-  <w:style w:type="character" w:customStyle="1" w:styleId="ZpatChar">
-    <w:name w:val="Zápatí Char"/>
-    <w:basedOn w:val="Standardnpsmoodstavce"/>
-    <w:link w:val="Zpat"/>
+  <w:style w:type="character" w:customStyle="1" w:styleId="FooterChar">
+    <w:name w:val="Footer Char"/>
+    <w:basedOn w:val="DefaultParagraphFont"/>
+    <w:link w:val="Footer"/>
     <w:uiPriority w:val="99"/>
     <w:rsid w:val="00252027"/>
     <w:rPr>
@@ -5575,9 +6973,9 @@
       <w:sz w:val="22"/>
     </w:rPr>
   </w:style>
-  <w:style w:type="table" w:styleId="Mkatabulky">
+  <w:style w:type="table" w:styleId="TableGrid">
     <w:name w:val="Table Grid"/>
-    <w:basedOn w:val="Normlntabulka"/>
+    <w:basedOn w:val="TableNormal"/>
     <w:uiPriority w:val="39"/>
     <w:rsid w:val="00735A6B"/>
     <w:pPr>
@@ -5601,10 +6999,10 @@
       </w:tblBorders>
     </w:tblPr>
   </w:style>
-  <w:style w:type="paragraph" w:styleId="Nadpisobsahu">
+  <w:style w:type="paragraph" w:styleId="TOCHeading">
     <w:name w:val="TOC Heading"/>
-    <w:basedOn w:val="Nadpis1"/>
-    <w:next w:val="Normln"/>
+    <w:basedOn w:val="Heading1"/>
+    <w:next w:val="Normal"/>
     <w:uiPriority w:val="39"/>
     <w:unhideWhenUsed/>
     <w:qFormat/>
@@ -5620,10 +7018,10 @@
       <w14:ligatures w14:val="none"/>
     </w:rPr>
   </w:style>
-  <w:style w:type="paragraph" w:styleId="Obsah1">
+  <w:style w:type="paragraph" w:styleId="TOC1">
     <w:name w:val="toc 1"/>
-    <w:basedOn w:val="Normln"/>
-    <w:next w:val="Normln"/>
+    <w:basedOn w:val="Normal"/>
+    <w:next w:val="Normal"/>
     <w:autoRedefine/>
     <w:uiPriority w:val="39"/>
     <w:unhideWhenUsed/>
@@ -5632,10 +7030,10 @@
       <w:spacing w:after="100"/>
     </w:pPr>
   </w:style>
-  <w:style w:type="paragraph" w:styleId="Obsah2">
+  <w:style w:type="paragraph" w:styleId="TOC2">
     <w:name w:val="toc 2"/>
-    <w:basedOn w:val="Normln"/>
-    <w:next w:val="Normln"/>
+    <w:basedOn w:val="Normal"/>
+    <w:next w:val="Normal"/>
     <w:autoRedefine/>
     <w:uiPriority w:val="39"/>
     <w:unhideWhenUsed/>
@@ -5645,9 +7043,9 @@
       <w:ind w:left="220"/>
     </w:pPr>
   </w:style>
-  <w:style w:type="character" w:styleId="Hypertextovodkaz">
+  <w:style w:type="character" w:styleId="Hyperlink">
     <w:name w:val="Hyperlink"/>
-    <w:basedOn w:val="Standardnpsmoodstavce"/>
+    <w:basedOn w:val="DefaultParagraphFont"/>
     <w:uiPriority w:val="99"/>
     <w:unhideWhenUsed/>
     <w:rsid w:val="00D57FB1"/>
@@ -5656,10 +7054,10 @@
       <w:u w:val="single"/>
     </w:rPr>
   </w:style>
-  <w:style w:type="paragraph" w:styleId="Seznamobrzk">
+  <w:style w:type="paragraph" w:styleId="TableofFigures">
     <w:name w:val="table of figures"/>
-    <w:basedOn w:val="Normln"/>
-    <w:next w:val="Normln"/>
+    <w:basedOn w:val="Normal"/>
+    <w:next w:val="Normal"/>
     <w:uiPriority w:val="99"/>
     <w:semiHidden/>
     <w:unhideWhenUsed/>
@@ -5668,9 +7066,9 @@
       <w:spacing w:after="0"/>
     </w:pPr>
   </w:style>
-  <w:style w:type="character" w:styleId="Odkaznakoment">
+  <w:style w:type="character" w:styleId="CommentReference">
     <w:name w:val="annotation reference"/>
-    <w:basedOn w:val="Standardnpsmoodstavce"/>
+    <w:basedOn w:val="DefaultParagraphFont"/>
     <w:uiPriority w:val="99"/>
     <w:semiHidden/>
     <w:unhideWhenUsed/>
@@ -5680,12 +7078,11 @@
       <w:szCs w:val="16"/>
     </w:rPr>
   </w:style>
-  <w:style w:type="paragraph" w:styleId="Textkomente">
+  <w:style w:type="paragraph" w:styleId="CommentText">
     <w:name w:val="annotation text"/>
-    <w:basedOn w:val="Normln"/>
-    <w:link w:val="TextkomenteChar"/>
+    <w:basedOn w:val="Normal"/>
+    <w:link w:val="CommentTextChar"/>
     <w:uiPriority w:val="99"/>
-    <w:semiHidden/>
     <w:unhideWhenUsed/>
     <w:rsid w:val="00007C3C"/>
     <w:pPr>
@@ -5696,12 +7093,11 @@
       <w:szCs w:val="20"/>
     </w:rPr>
   </w:style>
-  <w:style w:type="character" w:customStyle="1" w:styleId="TextkomenteChar">
-    <w:name w:val="Text komentáře Char"/>
-    <w:basedOn w:val="Standardnpsmoodstavce"/>
-    <w:link w:val="Textkomente"/>
+  <w:style w:type="character" w:customStyle="1" w:styleId="CommentTextChar">
+    <w:name w:val="Comment Text Char"/>
+    <w:basedOn w:val="DefaultParagraphFont"/>
+    <w:link w:val="CommentText"/>
     <w:uiPriority w:val="99"/>
-    <w:semiHidden/>
     <w:rsid w:val="00007C3C"/>
     <w:rPr>
       <w:rFonts w:ascii="Calibri" w:hAnsi="Calibri"/>
@@ -5709,11 +7105,11 @@
       <w:szCs w:val="20"/>
     </w:rPr>
   </w:style>
-  <w:style w:type="paragraph" w:styleId="Pedmtkomente">
+  <w:style w:type="paragraph" w:styleId="CommentSubject">
     <w:name w:val="annotation subject"/>
-    <w:basedOn w:val="Textkomente"/>
-    <w:next w:val="Textkomente"/>
-    <w:link w:val="PedmtkomenteChar"/>
+    <w:basedOn w:val="CommentText"/>
+    <w:next w:val="CommentText"/>
+    <w:link w:val="CommentSubjectChar"/>
     <w:uiPriority w:val="99"/>
     <w:semiHidden/>
     <w:unhideWhenUsed/>
@@ -5723,10 +7119,10 @@
       <w:bCs/>
     </w:rPr>
   </w:style>
-  <w:style w:type="character" w:customStyle="1" w:styleId="PedmtkomenteChar">
-    <w:name w:val="Předmět komentáře Char"/>
-    <w:basedOn w:val="TextkomenteChar"/>
-    <w:link w:val="Pedmtkomente"/>
+  <w:style w:type="character" w:customStyle="1" w:styleId="CommentSubjectChar">
+    <w:name w:val="Comment Subject Char"/>
+    <w:basedOn w:val="CommentTextChar"/>
+    <w:link w:val="CommentSubject"/>
     <w:uiPriority w:val="99"/>
     <w:semiHidden/>
     <w:rsid w:val="00007C3C"/>
@@ -5737,6 +7133,14 @@
       <w:sz w:val="20"/>
       <w:szCs w:val="20"/>
     </w:rPr>
+  </w:style>
+  <w:style w:type="paragraph" w:styleId="Bibliography">
+    <w:name w:val="Bibliography"/>
+    <w:basedOn w:val="Normal"/>
+    <w:next w:val="Normal"/>
+    <w:uiPriority w:val="37"/>
+    <w:unhideWhenUsed/>
+    <w:rsid w:val="00175D10"/>
   </w:style>
 </w:styles>
 </file>
@@ -6037,11 +7441,34 @@
 </file>
 
 <file path=customXml/item1.xml><?xml version="1.0" encoding="utf-8"?>
-<b:Sources xmlns:b="http://schemas.openxmlformats.org/officeDocument/2006/bibliography" xmlns="http://schemas.openxmlformats.org/officeDocument/2006/bibliography" SelectedStyle="\APASixthEditionOfficeOnline.xsl" StyleName="APA" Version="6"/>
+<b:Sources xmlns:b="http://schemas.openxmlformats.org/officeDocument/2006/bibliography" xmlns="http://schemas.openxmlformats.org/officeDocument/2006/bibliography" SelectedStyle="\ISO690.XSL" StyleName="ISO 690 - First Element and Date" Version="1987">
+  <b:Source>
+    <b:Tag>Ras25</b:Tag>
+    <b:SourceType>DocumentFromInternetSite</b:SourceType>
+    <b:Guid>{9DF5F061-F2B7-4A93-B822-22D173737BB2}</b:Guid>
+    <b:Title>RP2040 Datasheet: A microcontroller by Raspberry Pi.</b:Title>
+    <b:InternetSiteTitle>Raspberry Pi Datasheets</b:InternetSiteTitle>
+    <b:ProductionCompany>Raspberry Pi Ltd</b:ProductionCompany>
+    <b:Year>2025</b:Year>
+    <b:Month>únor</b:Month>
+    <b:Day>20</b:Day>
+    <b:YearAccessed>2025</b:YearAccessed>
+    <b:MonthAccessed>říjen</b:MonthAccessed>
+    <b:DayAccessed>26</b:DayAccessed>
+    <b:URL>https://datasheets.raspberrypi.com/rp2040/rp2040-datasheet.pdf</b:URL>
+    <b:LCID>cs-CZ</b:LCID>
+    <b:Author>
+      <b:Author>
+        <b:Corporate>Raspberry Pi Ltd</b:Corporate>
+      </b:Author>
+    </b:Author>
+    <b:RefOrder>1</b:RefOrder>
+  </b:Source>
+</b:Sources>
 </file>
 
 <file path=customXml/itemProps1.xml><?xml version="1.0" encoding="utf-8"?>
-<ds:datastoreItem xmlns:ds="http://schemas.openxmlformats.org/officeDocument/2006/customXml" ds:itemID="{BDAC79C6-70E6-4BD1-B177-859617F5088C}">
+<ds:datastoreItem xmlns:ds="http://schemas.openxmlformats.org/officeDocument/2006/customXml" ds:itemID="{6073A45B-3D26-43E9-B769-E9B620001E52}">
   <ds:schemaRefs>
     <ds:schemaRef ds:uri="http://schemas.openxmlformats.org/officeDocument/2006/bibliography"/>
   </ds:schemaRefs>

</xml_diff>

<commit_message>
Added section about UART. TODO: Add a waveform example to UART and I2C section.
</commit_message>
<xml_diff>
--- a/Dokumentace.docx
+++ b/Dokumentace.docx
@@ -1258,7 +1258,79 @@
           <w:p/>
           <w:p>
             <w:r>
-              <w:t>Vytvořit jednoduchou kalkulačku využívající postfixovou notaci matematických výrazů (také známá jako Reverzní polská notace – RPN), jež je založena na zásobníku (stack) a nevyžaduje používání závorek ani vyhodnocování precedence operací, neboť pořadí operací je již v zápisu samotném. Kalkulačka není programem běžícím pod operačním systémem, ale je naprogramovaná na „holém železe“ (bare metal) přímo na mikrořadiči RP2040 od britské firmy Raspberry Pi Ltd., konkrétně na vývojové desce Raspberry Pico. Výstup ukazuje uživateli na 128x64bodovém OLED displeji založeném na čipu SSD1306. Vstup obdrží přes klávesnici přes sériové rozhraní UART nebo SWD.</w:t>
+              <w:t xml:space="preserve">Vytvořit jednoduchou kalkulačku využívající postfixovou notaci matematických výrazů (také známá jako Reverzní polská notace – </w:t>
+            </w:r>
+            <w:proofErr w:type="spellStart"/>
+            <w:r>
+              <w:t>RPN</w:t>
+            </w:r>
+            <w:proofErr w:type="spellEnd"/>
+            <w:r>
+              <w:t>), jež je založena na zásobníku (</w:t>
+            </w:r>
+            <w:proofErr w:type="spellStart"/>
+            <w:r>
+              <w:t>stack</w:t>
+            </w:r>
+            <w:proofErr w:type="spellEnd"/>
+            <w:r>
+              <w:t xml:space="preserve">) a nevyžaduje používání závorek ani vyhodnocování precedence operací, neboť pořadí operací je již v zápisu samotném. Kalkulačka není programem běžícím pod operačním systémem, ale je naprogramovaná na „holém železe“ (bare metal) přímo na mikrořadiči RP2040 od britské firmy </w:t>
+            </w:r>
+            <w:proofErr w:type="spellStart"/>
+            <w:r>
+              <w:t>Raspberry</w:t>
+            </w:r>
+            <w:proofErr w:type="spellEnd"/>
+            <w:r>
+              <w:t xml:space="preserve"> </w:t>
+            </w:r>
+            <w:proofErr w:type="spellStart"/>
+            <w:r>
+              <w:t>Pi</w:t>
+            </w:r>
+            <w:proofErr w:type="spellEnd"/>
+            <w:r>
+              <w:t xml:space="preserve"> Ltd., konkrétně na vývojové desce </w:t>
+            </w:r>
+            <w:proofErr w:type="spellStart"/>
+            <w:r>
+              <w:t>Raspberry</w:t>
+            </w:r>
+            <w:proofErr w:type="spellEnd"/>
+            <w:r>
+              <w:t xml:space="preserve"> </w:t>
+            </w:r>
+            <w:proofErr w:type="spellStart"/>
+            <w:r>
+              <w:t>Pico</w:t>
+            </w:r>
+            <w:proofErr w:type="spellEnd"/>
+            <w:r>
+              <w:t xml:space="preserve">. Výstup ukazuje uživateli na 128x64bodovém </w:t>
+            </w:r>
+            <w:proofErr w:type="spellStart"/>
+            <w:r>
+              <w:t>OLED</w:t>
+            </w:r>
+            <w:proofErr w:type="spellEnd"/>
+            <w:r>
+              <w:t xml:space="preserve"> displeji založeném na čipu SSD1306. Vstup obdrží přes klávesnici přes sériové rozhraní </w:t>
+            </w:r>
+            <w:proofErr w:type="spellStart"/>
+            <w:r>
+              <w:t>UART</w:t>
+            </w:r>
+            <w:proofErr w:type="spellEnd"/>
+            <w:r>
+              <w:t xml:space="preserve"> nebo </w:t>
+            </w:r>
+            <w:proofErr w:type="spellStart"/>
+            <w:r>
+              <w:t>SWD</w:t>
+            </w:r>
+            <w:proofErr w:type="spellEnd"/>
+            <w:r>
+              <w:t>.</w:t>
             </w:r>
           </w:p>
           <w:p/>
@@ -1276,7 +1348,15 @@
               </w:numPr>
             </w:pPr>
             <w:r>
-              <w:t>výstup: Žák dokáže využít již existující ekosystém knihoven a nástrojů, aby dokázal napsat kód pro mikrořadič, který posléze umí zkompilovat, nahrát na mikrořadič přes ladící sériové rozhraní SWD a spustit svůj program.</w:t>
+              <w:t xml:space="preserve">výstup: Žák dokáže využít již existující ekosystém knihoven a nástrojů, aby dokázal napsat kód pro mikrořadič, který posléze umí zkompilovat, nahrát na mikrořadič přes ladící sériové rozhraní </w:t>
+            </w:r>
+            <w:proofErr w:type="spellStart"/>
+            <w:r>
+              <w:t>SWD</w:t>
+            </w:r>
+            <w:proofErr w:type="spellEnd"/>
+            <w:r>
+              <w:t xml:space="preserve"> a spustit svůj program.</w:t>
             </w:r>
           </w:p>
           <w:p>
@@ -1288,7 +1368,15 @@
               </w:numPr>
             </w:pPr>
             <w:r>
-              <w:t>výstup: Žák dokáže pomocí vhodných knihoven komunikovat s OLED displejem přes sběrnici I</w:t>
+              <w:t>výstup: Žák dokáže pomocí vhodných knihoven komunikovat s </w:t>
+            </w:r>
+            <w:proofErr w:type="spellStart"/>
+            <w:r>
+              <w:t>OLED</w:t>
+            </w:r>
+            <w:proofErr w:type="spellEnd"/>
+            <w:r>
+              <w:t xml:space="preserve"> displejem přes sběrnici I</w:t>
             </w:r>
             <w:r>
               <w:rPr>
@@ -1476,7 +1564,21 @@
         <w:rPr>
           <w:lang w:val="cs-CZ"/>
         </w:rPr>
-        <w:t xml:space="preserve">Tato maturitní práce se zabývá vytvořením jednoduché kalkulačky vytvořené v programovacím jazyce Rust. Program kalkulačky je spouštěn na </w:t>
+        <w:t xml:space="preserve">Tato maturitní práce se zabývá vytvořením jednoduché kalkulačky vytvořené v programovacím jazyce </w:t>
+      </w:r>
+      <w:proofErr w:type="spellStart"/>
+      <w:r>
+        <w:rPr>
+          <w:lang w:val="cs-CZ"/>
+        </w:rPr>
+        <w:t>Rust</w:t>
+      </w:r>
+      <w:proofErr w:type="spellEnd"/>
+      <w:r>
+        <w:rPr>
+          <w:lang w:val="cs-CZ"/>
+        </w:rPr>
+        <w:t xml:space="preserve">. Program kalkulačky je spouštěn na </w:t>
       </w:r>
       <w:r>
         <w:rPr>
@@ -1488,31 +1590,103 @@
         <w:rPr>
           <w:lang w:val="cs-CZ"/>
         </w:rPr>
-        <w:t xml:space="preserve"> RP2040 od společnosti Raspberry Pi Ltd.</w:t>
-      </w:r>
-      <w:r>
-        <w:rPr>
-          <w:lang w:val="cs-CZ"/>
-        </w:rPr>
-        <w:t xml:space="preserve">, resp. na jeho vývojové desce Raspberry </w:t>
-      </w:r>
-      <w:r>
-        <w:rPr>
-          <w:lang w:val="cs-CZ"/>
-        </w:rPr>
-        <w:t xml:space="preserve">Pi </w:t>
-      </w:r>
-      <w:r>
-        <w:rPr>
-          <w:lang w:val="cs-CZ"/>
-        </w:rPr>
-        <w:t>Pico od stejného výrobce,</w:t>
-      </w:r>
-      <w:r>
-        <w:rPr>
-          <w:lang w:val="cs-CZ"/>
-        </w:rPr>
-        <w:t xml:space="preserve"> a svůj výstup vykresluje na OLED displeji. Kalkulačka používá tzv. postfixovou notaci matematických výrazů</w:t>
+        <w:t xml:space="preserve"> RP2040 od společnosti </w:t>
+      </w:r>
+      <w:proofErr w:type="spellStart"/>
+      <w:r>
+        <w:rPr>
+          <w:lang w:val="cs-CZ"/>
+        </w:rPr>
+        <w:t>Raspberry</w:t>
+      </w:r>
+      <w:proofErr w:type="spellEnd"/>
+      <w:r>
+        <w:rPr>
+          <w:lang w:val="cs-CZ"/>
+        </w:rPr>
+        <w:t xml:space="preserve"> </w:t>
+      </w:r>
+      <w:proofErr w:type="spellStart"/>
+      <w:r>
+        <w:rPr>
+          <w:lang w:val="cs-CZ"/>
+        </w:rPr>
+        <w:t>Pi</w:t>
+      </w:r>
+      <w:proofErr w:type="spellEnd"/>
+      <w:r>
+        <w:rPr>
+          <w:lang w:val="cs-CZ"/>
+        </w:rPr>
+        <w:t xml:space="preserve"> Ltd.</w:t>
+      </w:r>
+      <w:r>
+        <w:rPr>
+          <w:lang w:val="cs-CZ"/>
+        </w:rPr>
+        <w:t xml:space="preserve">, resp. na jeho vývojové desce </w:t>
+      </w:r>
+      <w:proofErr w:type="spellStart"/>
+      <w:r>
+        <w:rPr>
+          <w:lang w:val="cs-CZ"/>
+        </w:rPr>
+        <w:t>Raspberry</w:t>
+      </w:r>
+      <w:proofErr w:type="spellEnd"/>
+      <w:r>
+        <w:rPr>
+          <w:lang w:val="cs-CZ"/>
+        </w:rPr>
+        <w:t xml:space="preserve"> </w:t>
+      </w:r>
+      <w:proofErr w:type="spellStart"/>
+      <w:r>
+        <w:rPr>
+          <w:lang w:val="cs-CZ"/>
+        </w:rPr>
+        <w:t>Pi</w:t>
+      </w:r>
+      <w:proofErr w:type="spellEnd"/>
+      <w:r>
+        <w:rPr>
+          <w:lang w:val="cs-CZ"/>
+        </w:rPr>
+        <w:t xml:space="preserve"> </w:t>
+      </w:r>
+      <w:proofErr w:type="spellStart"/>
+      <w:r>
+        <w:rPr>
+          <w:lang w:val="cs-CZ"/>
+        </w:rPr>
+        <w:t>Pico</w:t>
+      </w:r>
+      <w:proofErr w:type="spellEnd"/>
+      <w:r>
+        <w:rPr>
+          <w:lang w:val="cs-CZ"/>
+        </w:rPr>
+        <w:t xml:space="preserve"> od stejného výrobce,</w:t>
+      </w:r>
+      <w:r>
+        <w:rPr>
+          <w:lang w:val="cs-CZ"/>
+        </w:rPr>
+        <w:t xml:space="preserve"> a svůj výstup vykresluje na </w:t>
+      </w:r>
+      <w:proofErr w:type="spellStart"/>
+      <w:r>
+        <w:rPr>
+          <w:lang w:val="cs-CZ"/>
+        </w:rPr>
+        <w:t>OLED</w:t>
+      </w:r>
+      <w:proofErr w:type="spellEnd"/>
+      <w:r>
+        <w:rPr>
+          <w:lang w:val="cs-CZ"/>
+        </w:rPr>
+        <w:t xml:space="preserve"> displeji. Kalkulačka používá tzv. postfixovou notaci matematických výrazů</w:t>
       </w:r>
       <w:r>
         <w:rPr>
@@ -1530,8 +1704,16 @@
         <w:rPr>
           <w:lang w:val="cs-CZ"/>
         </w:rPr>
-        <w:t xml:space="preserve"> – RPN</w:t>
-      </w:r>
+        <w:t xml:space="preserve"> – </w:t>
+      </w:r>
+      <w:proofErr w:type="spellStart"/>
+      <w:r>
+        <w:rPr>
+          <w:lang w:val="cs-CZ"/>
+        </w:rPr>
+        <w:t>RPN</w:t>
+      </w:r>
+      <w:proofErr w:type="spellEnd"/>
       <w:r>
         <w:rPr>
           <w:lang w:val="cs-CZ"/>
@@ -1568,7 +1750,21 @@
         <w:rPr>
           <w:lang w:val="cs-CZ"/>
         </w:rPr>
-        <w:t>se naučit pracovat s čipem RP2040, obzvláště při jeho programování v jazyce Rust, a ne v</w:t>
+        <w:t xml:space="preserve">se naučit pracovat s čipem RP2040, obzvláště při jeho programování v jazyce </w:t>
+      </w:r>
+      <w:proofErr w:type="spellStart"/>
+      <w:r>
+        <w:rPr>
+          <w:lang w:val="cs-CZ"/>
+        </w:rPr>
+        <w:t>Rust</w:t>
+      </w:r>
+      <w:proofErr w:type="spellEnd"/>
+      <w:r>
+        <w:rPr>
+          <w:lang w:val="cs-CZ"/>
+        </w:rPr>
+        <w:t>, a ne v</w:t>
       </w:r>
       <w:r>
         <w:rPr>
@@ -1629,19 +1825,77 @@
         <w:rPr>
           <w:lang w:val="cs-CZ"/>
         </w:rPr>
-        <w:t xml:space="preserve">Kalkulačka, Rust, RP2040, Raspberry </w:t>
-      </w:r>
-      <w:r>
-        <w:rPr>
-          <w:lang w:val="cs-CZ"/>
-        </w:rPr>
-        <w:t xml:space="preserve">Pi </w:t>
-      </w:r>
-      <w:r>
-        <w:rPr>
-          <w:lang w:val="cs-CZ"/>
-        </w:rPr>
-        <w:t>Pico, nízkoúrovňové programování, postfixová notace</w:t>
+        <w:t xml:space="preserve">Kalkulačka, </w:t>
+      </w:r>
+      <w:proofErr w:type="spellStart"/>
+      <w:r>
+        <w:rPr>
+          <w:lang w:val="cs-CZ"/>
+        </w:rPr>
+        <w:t>Rust</w:t>
+      </w:r>
+      <w:proofErr w:type="spellEnd"/>
+      <w:r>
+        <w:rPr>
+          <w:lang w:val="cs-CZ"/>
+        </w:rPr>
+        <w:t xml:space="preserve">, RP2040, </w:t>
+      </w:r>
+      <w:proofErr w:type="spellStart"/>
+      <w:r>
+        <w:rPr>
+          <w:lang w:val="cs-CZ"/>
+        </w:rPr>
+        <w:t>Raspberry</w:t>
+      </w:r>
+      <w:proofErr w:type="spellEnd"/>
+      <w:r>
+        <w:rPr>
+          <w:lang w:val="cs-CZ"/>
+        </w:rPr>
+        <w:t xml:space="preserve"> </w:t>
+      </w:r>
+      <w:proofErr w:type="spellStart"/>
+      <w:r>
+        <w:rPr>
+          <w:lang w:val="cs-CZ"/>
+        </w:rPr>
+        <w:t>Pi</w:t>
+      </w:r>
+      <w:proofErr w:type="spellEnd"/>
+      <w:r>
+        <w:rPr>
+          <w:lang w:val="cs-CZ"/>
+        </w:rPr>
+        <w:t xml:space="preserve"> </w:t>
+      </w:r>
+      <w:proofErr w:type="spellStart"/>
+      <w:r>
+        <w:rPr>
+          <w:lang w:val="cs-CZ"/>
+        </w:rPr>
+        <w:t>Pico</w:t>
+      </w:r>
+      <w:proofErr w:type="spellEnd"/>
+      <w:r>
+        <w:rPr>
+          <w:lang w:val="cs-CZ"/>
+        </w:rPr>
+        <w:t xml:space="preserve">, </w:t>
+      </w:r>
+      <w:proofErr w:type="spellStart"/>
+      <w:r>
+        <w:rPr>
+          <w:lang w:val="cs-CZ"/>
+        </w:rPr>
+        <w:t>nízkoúrovňové</w:t>
+      </w:r>
+      <w:proofErr w:type="spellEnd"/>
+      <w:r>
+        <w:rPr>
+          <w:lang w:val="cs-CZ"/>
+        </w:rPr>
+        <w:t xml:space="preserve"> programování, postfixová notace</w:t>
       </w:r>
     </w:p>
     <w:p>
@@ -2818,6 +3072,7 @@
         <w:t xml:space="preserve">použití již existujícího </w:t>
       </w:r>
       <w:commentRangeStart w:id="9"/>
+      <w:proofErr w:type="spellStart"/>
       <w:r>
         <w:rPr>
           <w:i/>
@@ -2826,6 +3081,7 @@
         </w:rPr>
         <w:t>toolchainu</w:t>
       </w:r>
+      <w:proofErr w:type="spellEnd"/>
       <w:r>
         <w:rPr>
           <w:lang w:val="cs-CZ"/>
@@ -2843,8 +3099,23 @@
         <w:rPr>
           <w:lang w:val="cs-CZ"/>
         </w:rPr>
-        <w:t xml:space="preserve">jazyka Rust, jako i mnoha knihoven a projektů, pro jednodušší tvorbu samotného programu a jeho následného nahrání na paměť </w:t>
-      </w:r>
+        <w:t xml:space="preserve">jazyka </w:t>
+      </w:r>
+      <w:proofErr w:type="spellStart"/>
+      <w:r>
+        <w:rPr>
+          <w:lang w:val="cs-CZ"/>
+        </w:rPr>
+        <w:t>Rust</w:t>
+      </w:r>
+      <w:proofErr w:type="spellEnd"/>
+      <w:r>
+        <w:rPr>
+          <w:lang w:val="cs-CZ"/>
+        </w:rPr>
+        <w:t xml:space="preserve">, jako i mnoha knihoven a projektů, pro jednodušší tvorbu samotného programu a jeho následného nahrání na paměť </w:t>
+      </w:r>
+      <w:proofErr w:type="spellStart"/>
       <w:r>
         <w:rPr>
           <w:lang w:val="cs-CZ"/>
@@ -2855,7 +3126,14 @@
         <w:rPr>
           <w:lang w:val="cs-CZ"/>
         </w:rPr>
-        <w:t>lash, ze které čip čte své instrukce.</w:t>
+        <w:t>lash</w:t>
+      </w:r>
+      <w:proofErr w:type="spellEnd"/>
+      <w:r>
+        <w:rPr>
+          <w:lang w:val="cs-CZ"/>
+        </w:rPr>
+        <w:t>, ze které čip čte své instrukce.</w:t>
       </w:r>
       <w:r>
         <w:rPr>
@@ -2863,17 +3141,39 @@
         </w:rPr>
         <w:t xml:space="preserve"> Projekt slouží jako praktická ukázka </w:t>
       </w:r>
-      <w:r>
-        <w:rPr>
-          <w:lang w:val="cs-CZ"/>
-        </w:rPr>
-        <w:t xml:space="preserve">nízkoúrovňového </w:t>
-      </w:r>
-      <w:r>
-        <w:rPr>
-          <w:lang w:val="cs-CZ"/>
-        </w:rPr>
-        <w:t>programování v jazyce Rust namísto obvyklého C nebo C++</w:t>
+      <w:proofErr w:type="spellStart"/>
+      <w:r>
+        <w:rPr>
+          <w:lang w:val="cs-CZ"/>
+        </w:rPr>
+        <w:t>nízkoúrovňového</w:t>
+      </w:r>
+      <w:proofErr w:type="spellEnd"/>
+      <w:r>
+        <w:rPr>
+          <w:lang w:val="cs-CZ"/>
+        </w:rPr>
+        <w:t xml:space="preserve"> </w:t>
+      </w:r>
+      <w:r>
+        <w:rPr>
+          <w:lang w:val="cs-CZ"/>
+        </w:rPr>
+        <w:t xml:space="preserve">programování v jazyce </w:t>
+      </w:r>
+      <w:proofErr w:type="spellStart"/>
+      <w:r>
+        <w:rPr>
+          <w:lang w:val="cs-CZ"/>
+        </w:rPr>
+        <w:t>Rust</w:t>
+      </w:r>
+      <w:proofErr w:type="spellEnd"/>
+      <w:r>
+        <w:rPr>
+          <w:lang w:val="cs-CZ"/>
+        </w:rPr>
+        <w:t xml:space="preserve"> namísto obvyklého C nebo C++</w:t>
       </w:r>
       <w:r>
         <w:rPr>
@@ -3047,14 +3347,30 @@
         <w:rPr>
           <w:lang w:val="cs-CZ"/>
         </w:rPr>
-        <w:t>Konkrétní čipy, které jsou pomyslnými srdci těchto mikropočítačů, nazýváme mikrořadiče (nebo mikrokontroléry, z anglického „</w:t>
-      </w:r>
-      <w:r>
-        <w:rPr>
-          <w:lang w:val="en-GB"/>
+        <w:t xml:space="preserve">Konkrétní čipy, které jsou pomyslnými srdci těchto mikropočítačů, nazýváme mikrořadiče (nebo </w:t>
+      </w:r>
+      <w:proofErr w:type="spellStart"/>
+      <w:r>
+        <w:rPr>
+          <w:lang w:val="cs-CZ"/>
+        </w:rPr>
+        <w:t>mikrokontroléry</w:t>
+      </w:r>
+      <w:proofErr w:type="spellEnd"/>
+      <w:r>
+        <w:rPr>
+          <w:lang w:val="cs-CZ"/>
+        </w:rPr>
+        <w:t>, z anglického „</w:t>
+      </w:r>
+      <w:proofErr w:type="spellStart"/>
+      <w:r>
+        <w:rPr>
+          <w:lang w:val="cs-CZ"/>
         </w:rPr>
         <w:t>microcontroller</w:t>
       </w:r>
+      <w:proofErr w:type="spellEnd"/>
       <w:r>
         <w:rPr>
           <w:lang w:val="cs-CZ"/>
@@ -3105,11 +3421,33 @@
         </w:rPr>
         <w:t xml:space="preserve"> = </w:t>
       </w:r>
-      <w:r>
-        <w:rPr>
-          <w:lang w:val="en-GB"/>
-        </w:rPr>
-        <w:t>central processing unit</w:t>
+      <w:proofErr w:type="spellStart"/>
+      <w:r>
+        <w:rPr>
+          <w:lang w:val="cs-CZ"/>
+        </w:rPr>
+        <w:t>central</w:t>
+      </w:r>
+      <w:proofErr w:type="spellEnd"/>
+      <w:r>
+        <w:rPr>
+          <w:lang w:val="cs-CZ"/>
+        </w:rPr>
+        <w:t xml:space="preserve"> </w:t>
+      </w:r>
+      <w:proofErr w:type="spellStart"/>
+      <w:r>
+        <w:rPr>
+          <w:lang w:val="cs-CZ"/>
+        </w:rPr>
+        <w:t>processing</w:t>
+      </w:r>
+      <w:proofErr w:type="spellEnd"/>
+      <w:r>
+        <w:rPr>
+          <w:lang w:val="cs-CZ"/>
+        </w:rPr>
+        <w:t xml:space="preserve"> unit</w:t>
       </w:r>
       <w:r>
         <w:rPr>
@@ -3129,12 +3467,14 @@
         </w:rPr>
         <w:t xml:space="preserve"> instrukce v jazyku symbolických adres („</w:t>
       </w:r>
-      <w:r>
-        <w:rPr>
-          <w:lang w:val="en-GB"/>
+      <w:proofErr w:type="spellStart"/>
+      <w:r>
+        <w:rPr>
+          <w:lang w:val="cs-CZ"/>
         </w:rPr>
         <w:t>assembly</w:t>
       </w:r>
+      <w:proofErr w:type="spellEnd"/>
       <w:r>
         <w:rPr>
           <w:lang w:val="cs-CZ"/>
@@ -3163,7 +3503,49 @@
         <w:rPr>
           <w:lang w:val="cs-CZ"/>
         </w:rPr>
-        <w:t>M-čipy v nových Apple počítačích) instrukční sadu x86-64, v kontextu mikrořadičů se používají častěji jednodušší a energeticky efektivnější sady jako ARM, Atmel AVR nebo RISC-V.</w:t>
+        <w:t xml:space="preserve">M-čipy v nových Apple počítačích) instrukční sadu x86-64, v kontextu mikrořadičů se používají častěji jednodušší a energeticky efektivnější sady jako </w:t>
+      </w:r>
+      <w:proofErr w:type="spellStart"/>
+      <w:r>
+        <w:rPr>
+          <w:lang w:val="cs-CZ"/>
+        </w:rPr>
+        <w:t>ARM</w:t>
+      </w:r>
+      <w:proofErr w:type="spellEnd"/>
+      <w:r>
+        <w:rPr>
+          <w:lang w:val="cs-CZ"/>
+        </w:rPr>
+        <w:t xml:space="preserve">, </w:t>
+      </w:r>
+      <w:proofErr w:type="spellStart"/>
+      <w:r>
+        <w:rPr>
+          <w:lang w:val="cs-CZ"/>
+        </w:rPr>
+        <w:t>Atmel</w:t>
+      </w:r>
+      <w:proofErr w:type="spellEnd"/>
+      <w:r>
+        <w:rPr>
+          <w:lang w:val="cs-CZ"/>
+        </w:rPr>
+        <w:t xml:space="preserve"> </w:t>
+      </w:r>
+      <w:proofErr w:type="spellStart"/>
+      <w:r>
+        <w:rPr>
+          <w:lang w:val="cs-CZ"/>
+        </w:rPr>
+        <w:t>AVR</w:t>
+      </w:r>
+      <w:proofErr w:type="spellEnd"/>
+      <w:r>
+        <w:rPr>
+          <w:lang w:val="cs-CZ"/>
+        </w:rPr>
+        <w:t xml:space="preserve"> nebo RISC-V.</w:t>
       </w:r>
       <w:r>
         <w:rPr>
@@ -3189,12 +3571,14 @@
         </w:rPr>
         <w:t>Obvykle je jich sice velmi málo (několik desítek) a každý z nich dokáže uchovat jen jedno „slovo“ („</w:t>
       </w:r>
-      <w:r>
-        <w:rPr>
-          <w:lang w:val="en-GB"/>
+      <w:proofErr w:type="spellStart"/>
+      <w:r>
+        <w:rPr>
+          <w:lang w:val="cs-CZ"/>
         </w:rPr>
         <w:t>word</w:t>
       </w:r>
+      <w:proofErr w:type="spellEnd"/>
       <w:r>
         <w:rPr>
           <w:lang w:val="cs-CZ"/>
@@ -3255,7 +3639,21 @@
         <w:rPr>
           <w:lang w:val="cs-CZ"/>
         </w:rPr>
-        <w:t xml:space="preserve">dělíme na paměť flash, </w:t>
+        <w:t xml:space="preserve">dělíme na paměť </w:t>
+      </w:r>
+      <w:proofErr w:type="spellStart"/>
+      <w:r>
+        <w:rPr>
+          <w:lang w:val="cs-CZ"/>
+        </w:rPr>
+        <w:t>flash</w:t>
+      </w:r>
+      <w:proofErr w:type="spellEnd"/>
+      <w:r>
+        <w:rPr>
+          <w:lang w:val="cs-CZ"/>
+        </w:rPr>
+        <w:t xml:space="preserve">, </w:t>
       </w:r>
       <w:r>
         <w:rPr>
@@ -3281,11 +3679,33 @@
         </w:rPr>
         <w:t xml:space="preserve"> a </w:t>
       </w:r>
-      <w:r>
-        <w:rPr>
-          <w:lang w:val="cs-CZ"/>
-        </w:rPr>
-        <w:t>OTP. Paměť flash je přepisovatelná, ale poněkud pomalá, takže ji CPU používá ke čtení dat, které se nemění (jako třeba instrukce, které má vykonávat). Její výhodou je schopnost uchovat si data i po odpojení napájení</w:t>
+      <w:proofErr w:type="spellStart"/>
+      <w:r>
+        <w:rPr>
+          <w:lang w:val="cs-CZ"/>
+        </w:rPr>
+        <w:t>OTP</w:t>
+      </w:r>
+      <w:proofErr w:type="spellEnd"/>
+      <w:r>
+        <w:rPr>
+          <w:lang w:val="cs-CZ"/>
+        </w:rPr>
+        <w:t xml:space="preserve">. Paměť </w:t>
+      </w:r>
+      <w:proofErr w:type="spellStart"/>
+      <w:r>
+        <w:rPr>
+          <w:lang w:val="cs-CZ"/>
+        </w:rPr>
+        <w:t>flash</w:t>
+      </w:r>
+      <w:proofErr w:type="spellEnd"/>
+      <w:r>
+        <w:rPr>
+          <w:lang w:val="cs-CZ"/>
+        </w:rPr>
+        <w:t xml:space="preserve"> je přepisovatelná, ale poněkud pomalá, takže ji CPU používá ke čtení dat, které se nemění (jako třeba instrukce, které má vykonávat). Její výhodou je schopnost uchovat si data i po odpojení napájení</w:t>
       </w:r>
       <w:r>
         <w:rPr>
@@ -3317,12 +3737,42 @@
         </w:rPr>
         <w:t>=</w:t>
       </w:r>
-      <w:r>
-        <w:rPr>
-          <w:lang w:val="en-GB"/>
-        </w:rPr>
-        <w:t>random access memory</w:t>
-      </w:r>
+      <w:proofErr w:type="spellStart"/>
+      <w:r>
+        <w:rPr>
+          <w:lang w:val="cs-CZ"/>
+        </w:rPr>
+        <w:t>random</w:t>
+      </w:r>
+      <w:proofErr w:type="spellEnd"/>
+      <w:r>
+        <w:rPr>
+          <w:lang w:val="cs-CZ"/>
+        </w:rPr>
+        <w:t xml:space="preserve"> </w:t>
+      </w:r>
+      <w:proofErr w:type="spellStart"/>
+      <w:r>
+        <w:rPr>
+          <w:lang w:val="cs-CZ"/>
+        </w:rPr>
+        <w:t>access</w:t>
+      </w:r>
+      <w:proofErr w:type="spellEnd"/>
+      <w:r>
+        <w:rPr>
+          <w:lang w:val="cs-CZ"/>
+        </w:rPr>
+        <w:t xml:space="preserve"> </w:t>
+      </w:r>
+      <w:proofErr w:type="spellStart"/>
+      <w:r>
+        <w:rPr>
+          <w:lang w:val="cs-CZ"/>
+        </w:rPr>
+        <w:t>memory</w:t>
+      </w:r>
+      <w:proofErr w:type="spellEnd"/>
       <w:r>
         <w:rPr>
           <w:lang w:val="cs-CZ"/>
@@ -3407,12 +3857,42 @@
         </w:rPr>
         <w:t>=</w:t>
       </w:r>
-      <w:r>
-        <w:rPr>
-          <w:lang w:val="en-GB"/>
-        </w:rPr>
-        <w:t>read only memory</w:t>
-      </w:r>
+      <w:proofErr w:type="spellStart"/>
+      <w:r>
+        <w:rPr>
+          <w:lang w:val="cs-CZ"/>
+        </w:rPr>
+        <w:t>read</w:t>
+      </w:r>
+      <w:proofErr w:type="spellEnd"/>
+      <w:r>
+        <w:rPr>
+          <w:lang w:val="cs-CZ"/>
+        </w:rPr>
+        <w:t xml:space="preserve"> </w:t>
+      </w:r>
+      <w:proofErr w:type="spellStart"/>
+      <w:r>
+        <w:rPr>
+          <w:lang w:val="cs-CZ"/>
+        </w:rPr>
+        <w:t>only</w:t>
+      </w:r>
+      <w:proofErr w:type="spellEnd"/>
+      <w:r>
+        <w:rPr>
+          <w:lang w:val="cs-CZ"/>
+        </w:rPr>
+        <w:t xml:space="preserve"> </w:t>
+      </w:r>
+      <w:proofErr w:type="spellStart"/>
+      <w:r>
+        <w:rPr>
+          <w:lang w:val="cs-CZ"/>
+        </w:rPr>
+        <w:t>memory</w:t>
+      </w:r>
+      <w:proofErr w:type="spellEnd"/>
       <w:r>
         <w:rPr>
           <w:lang w:val="cs-CZ"/>
@@ -3429,8 +3909,16 @@
         <w:rPr>
           <w:lang w:val="cs-CZ"/>
         </w:rPr>
-        <w:t xml:space="preserve"> je nepřepsatelná a její obsah je určen již během výroby čipu, proto do ní ukládá data výrobce čipu, ať už jsou to informace o čipu samém, nebo kód pro inicializaci čipu a spuštění uživatelského programu. Do OTP</w:t>
-      </w:r>
+        <w:t xml:space="preserve"> je nepřepsatelná a její obsah je určen již během výroby čipu, proto do ní ukládá data výrobce čipu, ať už jsou to informace o čipu samém, nebo kód pro inicializaci čipu a spuštění uživatelského programu. Do </w:t>
+      </w:r>
+      <w:proofErr w:type="spellStart"/>
+      <w:r>
+        <w:rPr>
+          <w:lang w:val="cs-CZ"/>
+        </w:rPr>
+        <w:t>OTP</w:t>
+      </w:r>
+      <w:proofErr w:type="spellEnd"/>
       <w:r>
         <w:rPr>
           <w:lang w:val="cs-CZ"/>
@@ -3449,12 +3937,28 @@
         </w:rPr>
         <w:t>=</w:t>
       </w:r>
-      <w:r>
-        <w:rPr>
-          <w:lang w:val="en-GB"/>
-        </w:rPr>
-        <w:t>one-time programmable</w:t>
-      </w:r>
+      <w:proofErr w:type="spellStart"/>
+      <w:r>
+        <w:rPr>
+          <w:lang w:val="cs-CZ"/>
+        </w:rPr>
+        <w:t>one-time</w:t>
+      </w:r>
+      <w:proofErr w:type="spellEnd"/>
+      <w:r>
+        <w:rPr>
+          <w:lang w:val="cs-CZ"/>
+        </w:rPr>
+        <w:t xml:space="preserve"> </w:t>
+      </w:r>
+      <w:proofErr w:type="spellStart"/>
+      <w:r>
+        <w:rPr>
+          <w:lang w:val="cs-CZ"/>
+        </w:rPr>
+        <w:t>programmable</w:t>
+      </w:r>
+      <w:proofErr w:type="spellEnd"/>
       <w:r>
         <w:rPr>
           <w:lang w:val="cs-CZ"/>
@@ -3756,10 +4260,49 @@
         <w:rPr>
           <w:lang w:val="cs-CZ"/>
         </w:rPr>
-        <w:t xml:space="preserve"> Periferie komunikující s okolním světem jsou například univerzální vstup-výstup („GPIO = </w:t>
-      </w:r>
-      <w:r>
-        <w:t>general purpose input/output</w:t>
+        <w:t xml:space="preserve"> Periferie komunikující s okolním světem jsou například univerzální vstup-výstup („</w:t>
+      </w:r>
+      <w:proofErr w:type="spellStart"/>
+      <w:r>
+        <w:rPr>
+          <w:lang w:val="cs-CZ"/>
+        </w:rPr>
+        <w:t>GPIO</w:t>
+      </w:r>
+      <w:proofErr w:type="spellEnd"/>
+      <w:r>
+        <w:rPr>
+          <w:lang w:val="cs-CZ"/>
+        </w:rPr>
+        <w:t xml:space="preserve"> = </w:t>
+      </w:r>
+      <w:proofErr w:type="spellStart"/>
+      <w:r>
+        <w:rPr>
+          <w:lang w:val="cs-CZ"/>
+        </w:rPr>
+        <w:t>general</w:t>
+      </w:r>
+      <w:proofErr w:type="spellEnd"/>
+      <w:r>
+        <w:rPr>
+          <w:lang w:val="cs-CZ"/>
+        </w:rPr>
+        <w:t xml:space="preserve"> </w:t>
+      </w:r>
+      <w:proofErr w:type="spellStart"/>
+      <w:r>
+        <w:rPr>
+          <w:lang w:val="cs-CZ"/>
+        </w:rPr>
+        <w:t>purpose</w:t>
+      </w:r>
+      <w:proofErr w:type="spellEnd"/>
+      <w:r>
+        <w:rPr>
+          <w:lang w:val="cs-CZ"/>
+        </w:rPr>
+        <w:t xml:space="preserve"> input/output</w:t>
       </w:r>
       <w:r>
         <w:rPr>
@@ -3784,13 +4327,35 @@
         <w:rPr>
           <w:lang w:val="cs-CZ"/>
         </w:rPr>
-        <w:t>C nebo UART</w:t>
-      </w:r>
-      <w:r>
-        <w:rPr>
-          <w:lang w:val="cs-CZ"/>
-        </w:rPr>
-        <w:t>, nebo i generátory signálu PWM (</w:t>
+        <w:t xml:space="preserve">C nebo </w:t>
+      </w:r>
+      <w:proofErr w:type="spellStart"/>
+      <w:r>
+        <w:rPr>
+          <w:lang w:val="cs-CZ"/>
+        </w:rPr>
+        <w:t>UART</w:t>
+      </w:r>
+      <w:proofErr w:type="spellEnd"/>
+      <w:r>
+        <w:rPr>
+          <w:lang w:val="cs-CZ"/>
+        </w:rPr>
+        <w:t xml:space="preserve">, nebo i generátory signálu </w:t>
+      </w:r>
+      <w:proofErr w:type="spellStart"/>
+      <w:r>
+        <w:rPr>
+          <w:lang w:val="cs-CZ"/>
+        </w:rPr>
+        <w:t>PWM</w:t>
+      </w:r>
+      <w:proofErr w:type="spellEnd"/>
+      <w:r>
+        <w:rPr>
+          <w:lang w:val="cs-CZ"/>
+        </w:rPr>
+        <w:t xml:space="preserve"> (</w:t>
       </w:r>
       <w:r>
         <w:rPr>
@@ -3805,8 +4370,33 @@
         <w:t>=</w:t>
       </w:r>
       <w:r>
-        <w:t>pulse width modulation</w:t>
-      </w:r>
+        <w:rPr>
+          <w:lang w:val="cs-CZ"/>
+        </w:rPr>
+        <w:t xml:space="preserve">pulse </w:t>
+      </w:r>
+      <w:proofErr w:type="spellStart"/>
+      <w:r>
+        <w:rPr>
+          <w:lang w:val="cs-CZ"/>
+        </w:rPr>
+        <w:t>width</w:t>
+      </w:r>
+      <w:proofErr w:type="spellEnd"/>
+      <w:r>
+        <w:rPr>
+          <w:lang w:val="cs-CZ"/>
+        </w:rPr>
+        <w:t xml:space="preserve"> </w:t>
+      </w:r>
+      <w:proofErr w:type="spellStart"/>
+      <w:r>
+        <w:rPr>
+          <w:lang w:val="cs-CZ"/>
+        </w:rPr>
+        <w:t>modulation</w:t>
+      </w:r>
+      <w:proofErr w:type="spellEnd"/>
       <w:r>
         <w:rPr>
           <w:lang w:val="cs-CZ"/>
@@ -3817,11 +4407,50 @@
         <w:rPr>
           <w:lang w:val="cs-CZ"/>
         </w:rPr>
-        <w:t xml:space="preserve"> – signál modulovaný šířkou pulzu) a analogově-digitální převodníky („ADC = </w:t>
-      </w:r>
-      <w:r>
-        <w:t>analog-digital converter</w:t>
-      </w:r>
+        <w:t xml:space="preserve"> – signál modulovaný šířkou pulzu) a analogově-digitální převodníky („</w:t>
+      </w:r>
+      <w:proofErr w:type="spellStart"/>
+      <w:r>
+        <w:rPr>
+          <w:lang w:val="cs-CZ"/>
+        </w:rPr>
+        <w:t>ADC</w:t>
+      </w:r>
+      <w:proofErr w:type="spellEnd"/>
+      <w:r>
+        <w:rPr>
+          <w:lang w:val="cs-CZ"/>
+        </w:rPr>
+        <w:t xml:space="preserve"> = </w:t>
+      </w:r>
+      <w:r>
+        <w:rPr>
+          <w:lang w:val="cs-CZ"/>
+        </w:rPr>
+        <w:t>analog-</w:t>
+      </w:r>
+      <w:proofErr w:type="spellStart"/>
+      <w:r>
+        <w:rPr>
+          <w:lang w:val="cs-CZ"/>
+        </w:rPr>
+        <w:t>digital</w:t>
+      </w:r>
+      <w:proofErr w:type="spellEnd"/>
+      <w:r>
+        <w:rPr>
+          <w:lang w:val="cs-CZ"/>
+        </w:rPr>
+        <w:t xml:space="preserve"> </w:t>
+      </w:r>
+      <w:proofErr w:type="spellStart"/>
+      <w:r>
+        <w:rPr>
+          <w:lang w:val="cs-CZ"/>
+        </w:rPr>
+        <w:t>converter</w:t>
+      </w:r>
+      <w:proofErr w:type="spellEnd"/>
       <w:r>
         <w:rPr>
           <w:lang w:val="cs-CZ"/>
@@ -3832,7 +4461,21 @@
         <w:rPr>
           <w:lang w:val="cs-CZ"/>
         </w:rPr>
-        <w:t>. GPIO je asi nejjednodušší z</w:t>
+        <w:t xml:space="preserve">. </w:t>
+      </w:r>
+      <w:proofErr w:type="spellStart"/>
+      <w:r>
+        <w:rPr>
+          <w:lang w:val="cs-CZ"/>
+        </w:rPr>
+        <w:t>GPIO</w:t>
+      </w:r>
+      <w:proofErr w:type="spellEnd"/>
+      <w:r>
+        <w:rPr>
+          <w:lang w:val="cs-CZ"/>
+        </w:rPr>
+        <w:t xml:space="preserve"> je asi nejjednodušší z</w:t>
       </w:r>
       <w:r>
         <w:rPr>
@@ -3908,13 +4551,83 @@
         <w:rPr>
           <w:lang w:val="cs-CZ"/>
         </w:rPr>
-        <w:t>Čip RP2040 je mikrořadič od britské společnosti Raspberry Pi Ltd., která je známá vyráběním jednodeskových počítačů Raspbery Pi.</w:t>
-      </w:r>
-      <w:r>
-        <w:rPr>
-          <w:lang w:val="cs-CZ"/>
-        </w:rPr>
-        <w:t xml:space="preserve"> Poněkud nepřekvapivě, první dvě písmena „RP“ v jeho názvu jsou </w:t>
+        <w:t xml:space="preserve">Čip RP2040 je mikrořadič od britské společnosti </w:t>
+      </w:r>
+      <w:proofErr w:type="spellStart"/>
+      <w:r>
+        <w:rPr>
+          <w:lang w:val="cs-CZ"/>
+        </w:rPr>
+        <w:t>Raspberry</w:t>
+      </w:r>
+      <w:proofErr w:type="spellEnd"/>
+      <w:r>
+        <w:rPr>
+          <w:lang w:val="cs-CZ"/>
+        </w:rPr>
+        <w:t xml:space="preserve"> </w:t>
+      </w:r>
+      <w:proofErr w:type="spellStart"/>
+      <w:r>
+        <w:rPr>
+          <w:lang w:val="cs-CZ"/>
+        </w:rPr>
+        <w:t>Pi</w:t>
+      </w:r>
+      <w:proofErr w:type="spellEnd"/>
+      <w:r>
+        <w:rPr>
+          <w:lang w:val="cs-CZ"/>
+        </w:rPr>
+        <w:t xml:space="preserve"> Ltd., která je známá vyráběním jednodeskových počítačů </w:t>
+      </w:r>
+      <w:proofErr w:type="spellStart"/>
+      <w:r>
+        <w:rPr>
+          <w:lang w:val="cs-CZ"/>
+        </w:rPr>
+        <w:t>Raspbery</w:t>
+      </w:r>
+      <w:proofErr w:type="spellEnd"/>
+      <w:r>
+        <w:rPr>
+          <w:lang w:val="cs-CZ"/>
+        </w:rPr>
+        <w:t xml:space="preserve"> </w:t>
+      </w:r>
+      <w:proofErr w:type="spellStart"/>
+      <w:r>
+        <w:rPr>
+          <w:lang w:val="cs-CZ"/>
+        </w:rPr>
+        <w:t>Pi</w:t>
+      </w:r>
+      <w:proofErr w:type="spellEnd"/>
+      <w:r>
+        <w:rPr>
+          <w:lang w:val="cs-CZ"/>
+        </w:rPr>
+        <w:t>.</w:t>
+      </w:r>
+      <w:r>
+        <w:rPr>
+          <w:lang w:val="cs-CZ"/>
+        </w:rPr>
+        <w:t xml:space="preserve"> Poněkud nepřekvapivě, první dvě písmena „</w:t>
+      </w:r>
+      <w:proofErr w:type="spellStart"/>
+      <w:r>
+        <w:rPr>
+          <w:lang w:val="cs-CZ"/>
+        </w:rPr>
+        <w:t>RP</w:t>
+      </w:r>
+      <w:proofErr w:type="spellEnd"/>
+      <w:r>
+        <w:rPr>
+          <w:lang w:val="cs-CZ"/>
+        </w:rPr>
+        <w:t xml:space="preserve">“ v jeho názvu jsou </w:t>
       </w:r>
       <w:r>
         <w:rPr>
@@ -3926,7 +4639,21 @@
         <w:rPr>
           <w:lang w:val="cs-CZ"/>
         </w:rPr>
-        <w:t xml:space="preserve"> V datasheetu (dokumentu, který výrobce vydává pro svůj čip a ve kterém uvádí všechny detailní informace o jeho používání a fungování) v sekci 1.1 říká výrobce, že </w:t>
+        <w:t xml:space="preserve"> V </w:t>
+      </w:r>
+      <w:proofErr w:type="spellStart"/>
+      <w:r>
+        <w:rPr>
+          <w:lang w:val="cs-CZ"/>
+        </w:rPr>
+        <w:t>datasheetu</w:t>
+      </w:r>
+      <w:proofErr w:type="spellEnd"/>
+      <w:r>
+        <w:rPr>
+          <w:lang w:val="cs-CZ"/>
+        </w:rPr>
+        <w:t xml:space="preserve"> (dokumentu, který výrobce vydává pro svůj čip a ve kterém uvádí všechny detailní informace o jeho používání a fungování) v sekci 1.1 říká výrobce, že </w:t>
       </w:r>
       <w:r>
         <w:rPr>
@@ -3968,7 +4695,21 @@
         <w:rPr>
           <w:lang w:val="cs-CZ"/>
         </w:rPr>
-        <w:t xml:space="preserve"> udává zhruba typ procesoru (zde ARM Cortex-M0+), </w:t>
+        <w:t xml:space="preserve"> udává zhruba typ procesoru (zde </w:t>
+      </w:r>
+      <w:proofErr w:type="spellStart"/>
+      <w:r>
+        <w:rPr>
+          <w:lang w:val="cs-CZ"/>
+        </w:rPr>
+        <w:t>ARM</w:t>
+      </w:r>
+      <w:proofErr w:type="spellEnd"/>
+      <w:r>
+        <w:rPr>
+          <w:lang w:val="cs-CZ"/>
+        </w:rPr>
+        <w:t xml:space="preserve"> Cortex-M0+), </w:t>
       </w:r>
       <w:r>
         <w:rPr>
@@ -4016,7 +4757,21 @@
         <w:rPr>
           <w:lang w:val="cs-CZ"/>
         </w:rPr>
-        <w:t xml:space="preserve"> kiB </w:t>
+        <w:t xml:space="preserve"> </w:t>
+      </w:r>
+      <w:proofErr w:type="spellStart"/>
+      <w:r>
+        <w:rPr>
+          <w:lang w:val="cs-CZ"/>
+        </w:rPr>
+        <w:t>kiB</w:t>
+      </w:r>
+      <w:proofErr w:type="spellEnd"/>
+      <w:r>
+        <w:rPr>
+          <w:lang w:val="cs-CZ"/>
+        </w:rPr>
+        <w:t xml:space="preserve"> </w:t>
       </w:r>
       <w:r>
         <w:rPr>
@@ -4077,7 +4832,21 @@
         <w:rPr>
           <w:lang w:val="cs-CZ"/>
         </w:rPr>
-        <w:t xml:space="preserve">Obzvláště jeho datasheet je ten nejupravenější, nejkrásnější, nejobsáhlejší, nejčitelnější dokument, </w:t>
+        <w:t xml:space="preserve">Obzvláště jeho </w:t>
+      </w:r>
+      <w:proofErr w:type="spellStart"/>
+      <w:r>
+        <w:rPr>
+          <w:lang w:val="cs-CZ"/>
+        </w:rPr>
+        <w:t>datasheet</w:t>
+      </w:r>
+      <w:proofErr w:type="spellEnd"/>
+      <w:r>
+        <w:rPr>
+          <w:lang w:val="cs-CZ"/>
+        </w:rPr>
+        <w:t xml:space="preserve"> je ten nejupravenější, nejkrásnější, nejobsáhlejší, nejčitelnější dokument, </w:t>
       </w:r>
       <w:r>
         <w:rPr>
@@ -4089,13 +4858,7 @@
         <w:rPr>
           <w:lang w:val="cs-CZ"/>
         </w:rPr>
-        <w:t>můj zrak</w:t>
-      </w:r>
-      <w:r>
-        <w:rPr>
-          <w:lang w:val="cs-CZ"/>
-        </w:rPr>
-        <w:t xml:space="preserve"> </w:t>
+        <w:t xml:space="preserve">můj zrak </w:t>
       </w:r>
       <w:r>
         <w:rPr>
@@ -4142,11 +4905,19 @@
         </w:rPr>
         <w:t xml:space="preserve">periferie </w:t>
       </w:r>
-      <w:r>
-        <w:rPr>
-          <w:lang w:val="cs-CZ"/>
-        </w:rPr>
-        <w:t xml:space="preserve">PIO, </w:t>
+      <w:proofErr w:type="spellStart"/>
+      <w:r>
+        <w:rPr>
+          <w:lang w:val="cs-CZ"/>
+        </w:rPr>
+        <w:t>PIO</w:t>
+      </w:r>
+      <w:proofErr w:type="spellEnd"/>
+      <w:r>
+        <w:rPr>
+          <w:lang w:val="cs-CZ"/>
+        </w:rPr>
+        <w:t xml:space="preserve">, </w:t>
       </w:r>
       <w:r>
         <w:rPr>
@@ -4230,7 +5001,21 @@
         <w:rPr>
           <w:lang w:val="cs-CZ"/>
         </w:rPr>
-        <w:t xml:space="preserve"> FPU či</w:t>
+        <w:t xml:space="preserve"> </w:t>
+      </w:r>
+      <w:proofErr w:type="spellStart"/>
+      <w:r>
+        <w:rPr>
+          <w:lang w:val="cs-CZ"/>
+        </w:rPr>
+        <w:t>FPU</w:t>
+      </w:r>
+      <w:proofErr w:type="spellEnd"/>
+      <w:r>
+        <w:rPr>
+          <w:lang w:val="cs-CZ"/>
+        </w:rPr>
+        <w:t xml:space="preserve"> či</w:t>
       </w:r>
       <w:r>
         <w:rPr>
@@ -4242,7 +5027,21 @@
         <w:rPr>
           <w:lang w:val="cs-CZ"/>
         </w:rPr>
-        <w:t>již zmíněný ADC, který má navíc pověst nízké kvality.</w:t>
+        <w:t xml:space="preserve">již zmíněný </w:t>
+      </w:r>
+      <w:proofErr w:type="spellStart"/>
+      <w:r>
+        <w:rPr>
+          <w:lang w:val="cs-CZ"/>
+        </w:rPr>
+        <w:t>ADC</w:t>
+      </w:r>
+      <w:proofErr w:type="spellEnd"/>
+      <w:r>
+        <w:rPr>
+          <w:lang w:val="cs-CZ"/>
+        </w:rPr>
+        <w:t>, který má navíc pověst nízké kvality.</w:t>
       </w:r>
     </w:p>
     <w:p>
@@ -4252,11 +5051,19 @@
           <w:lang w:val="cs-CZ"/>
         </w:rPr>
       </w:pPr>
-      <w:r>
-        <w:rPr>
-          <w:lang w:val="cs-CZ"/>
-        </w:rPr>
-        <w:t>PIO („</w:t>
+      <w:proofErr w:type="spellStart"/>
+      <w:r>
+        <w:rPr>
+          <w:lang w:val="cs-CZ"/>
+        </w:rPr>
+        <w:t>PIO</w:t>
+      </w:r>
+      <w:proofErr w:type="spellEnd"/>
+      <w:r>
+        <w:rPr>
+          <w:lang w:val="cs-CZ"/>
+        </w:rPr>
+        <w:t xml:space="preserve"> („</w:t>
       </w:r>
       <w:r>
         <w:rPr>
@@ -4264,11 +5071,19 @@
         </w:rPr>
         <w:t>=</w:t>
       </w:r>
-      <w:r>
-        <w:rPr>
-          <w:lang w:val="en-GB"/>
-        </w:rPr>
-        <w:t>programmable input-output</w:t>
+      <w:proofErr w:type="spellStart"/>
+      <w:r>
+        <w:rPr>
+          <w:lang w:val="cs-CZ"/>
+        </w:rPr>
+        <w:t>programmable</w:t>
+      </w:r>
+      <w:proofErr w:type="spellEnd"/>
+      <w:r>
+        <w:rPr>
+          <w:lang w:val="cs-CZ"/>
+        </w:rPr>
+        <w:t xml:space="preserve"> input-output</w:t>
       </w:r>
       <w:r>
         <w:rPr>
@@ -4338,12 +5153,28 @@
         </w:rPr>
         <w:t>dvojici periferií zahrnujících celkem 8 konečných automatů („</w:t>
       </w:r>
-      <w:r>
-        <w:rPr>
-          <w:lang w:val="en-GB"/>
-        </w:rPr>
-        <w:t>state machine</w:t>
-      </w:r>
+      <w:proofErr w:type="spellStart"/>
+      <w:r>
+        <w:rPr>
+          <w:lang w:val="cs-CZ"/>
+        </w:rPr>
+        <w:t>state</w:t>
+      </w:r>
+      <w:proofErr w:type="spellEnd"/>
+      <w:r>
+        <w:rPr>
+          <w:lang w:val="cs-CZ"/>
+        </w:rPr>
+        <w:t xml:space="preserve"> </w:t>
+      </w:r>
+      <w:proofErr w:type="spellStart"/>
+      <w:r>
+        <w:rPr>
+          <w:lang w:val="cs-CZ"/>
+        </w:rPr>
+        <w:t>machine</w:t>
+      </w:r>
+      <w:proofErr w:type="spellEnd"/>
       <w:r>
         <w:rPr>
           <w:lang w:val="cs-CZ"/>
@@ -4384,7 +5215,21 @@
         <w:rPr>
           <w:lang w:val="cs-CZ"/>
         </w:rPr>
-        <w:t xml:space="preserve">Dokáží využívat jakékoli GPIO piny a jdou programovat v jejich </w:t>
+        <w:t xml:space="preserve">Dokáží využívat jakékoli </w:t>
+      </w:r>
+      <w:proofErr w:type="spellStart"/>
+      <w:r>
+        <w:rPr>
+          <w:lang w:val="cs-CZ"/>
+        </w:rPr>
+        <w:t>GPIO</w:t>
+      </w:r>
+      <w:proofErr w:type="spellEnd"/>
+      <w:r>
+        <w:rPr>
+          <w:lang w:val="cs-CZ"/>
+        </w:rPr>
+        <w:t xml:space="preserve"> piny a jdou programovat v jejich </w:t>
       </w:r>
       <w:r>
         <w:rPr>
@@ -4438,7 +5283,21 @@
         <w:rPr>
           <w:lang w:val="cs-CZ"/>
         </w:rPr>
-        <w:t xml:space="preserve">umožňuje PIO implementaci mnohých komunikačních protokolů, včetně těch, které neimplementují jiné periferie na čipu. </w:t>
+        <w:t xml:space="preserve">umožňuje </w:t>
+      </w:r>
+      <w:proofErr w:type="spellStart"/>
+      <w:r>
+        <w:rPr>
+          <w:lang w:val="cs-CZ"/>
+        </w:rPr>
+        <w:t>PIO</w:t>
+      </w:r>
+      <w:proofErr w:type="spellEnd"/>
+      <w:r>
+        <w:rPr>
+          <w:lang w:val="cs-CZ"/>
+        </w:rPr>
+        <w:t xml:space="preserve"> implementaci mnohých komunikačních protokolů, včetně těch, které neimplementují jiné periferie na čipu. </w:t>
       </w:r>
       <w:r>
         <w:rPr>
@@ -4580,7 +5439,21 @@
         <w:rPr>
           <w:lang w:val="cs-CZ"/>
         </w:rPr>
-        <w:t xml:space="preserve">načte prvních 256 bajtů z flash paměti a </w:t>
+        <w:t>načte prvních 256 bajtů z </w:t>
+      </w:r>
+      <w:proofErr w:type="spellStart"/>
+      <w:r>
+        <w:rPr>
+          <w:lang w:val="cs-CZ"/>
+        </w:rPr>
+        <w:t>flash</w:t>
+      </w:r>
+      <w:proofErr w:type="spellEnd"/>
+      <w:r>
+        <w:rPr>
+          <w:lang w:val="cs-CZ"/>
+        </w:rPr>
+        <w:t xml:space="preserve"> paměti a </w:t>
       </w:r>
       <w:r>
         <w:rPr>
@@ -4598,7 +5471,21 @@
         <w:rPr>
           <w:lang w:val="cs-CZ"/>
         </w:rPr>
-        <w:t>program ve formátu UF2, který bude nahrán do paměti flash a spuštěn (to je jednodušší způsob, jak tento mikrořadič programovat).</w:t>
+        <w:t xml:space="preserve">program ve formátu UF2, který bude nahrán do paměti </w:t>
+      </w:r>
+      <w:proofErr w:type="spellStart"/>
+      <w:r>
+        <w:rPr>
+          <w:lang w:val="cs-CZ"/>
+        </w:rPr>
+        <w:t>flash</w:t>
+      </w:r>
+      <w:proofErr w:type="spellEnd"/>
+      <w:r>
+        <w:rPr>
+          <w:lang w:val="cs-CZ"/>
+        </w:rPr>
+        <w:t xml:space="preserve"> a spuštěn (to je jednodušší způsob, jak tento mikrořadič programovat).</w:t>
       </w:r>
       <w:r>
         <w:rPr>
@@ -4611,7 +5498,21 @@
           <w:lang w:val="cs-CZ"/>
         </w:rPr>
         <w:lastRenderedPageBreak/>
-        <w:t>Pomocí tlačítka BOOTSEL lze také vynutit přechod rovnou do USB zavaděče. Zavaděč druhé fáze</w:t>
+        <w:t xml:space="preserve">Pomocí tlačítka </w:t>
+      </w:r>
+      <w:proofErr w:type="spellStart"/>
+      <w:r>
+        <w:rPr>
+          <w:lang w:val="cs-CZ"/>
+        </w:rPr>
+        <w:t>BOOTSEL</w:t>
+      </w:r>
+      <w:proofErr w:type="spellEnd"/>
+      <w:r>
+        <w:rPr>
+          <w:lang w:val="cs-CZ"/>
+        </w:rPr>
+        <w:t xml:space="preserve"> lze také vynutit přechod rovnou do USB zavaděče. Zavaděč druhé fáze</w:t>
       </w:r>
       <w:r>
         <w:rPr>
@@ -4629,7 +5530,21 @@
         <w:rPr>
           <w:lang w:val="cs-CZ"/>
         </w:rPr>
-        <w:t>m, ačkoli výrobce poskytuje několik ověřených verzí pro různé flash čipy. Jeh</w:t>
+        <w:t xml:space="preserve">m, ačkoli výrobce poskytuje několik ověřených verzí pro různé </w:t>
+      </w:r>
+      <w:proofErr w:type="spellStart"/>
+      <w:r>
+        <w:rPr>
+          <w:lang w:val="cs-CZ"/>
+        </w:rPr>
+        <w:t>flash</w:t>
+      </w:r>
+      <w:proofErr w:type="spellEnd"/>
+      <w:r>
+        <w:rPr>
+          <w:lang w:val="cs-CZ"/>
+        </w:rPr>
+        <w:t xml:space="preserve"> čipy. Jeh</w:t>
       </w:r>
       <w:r>
         <w:rPr>
@@ -4666,13 +5581,41 @@
         <w:rPr>
           <w:lang w:val="cs-CZ"/>
         </w:rPr>
-        <w:t>inicializovat flash čip podle specifik jeho modelu, aby z něj šel kód spouštět co nejvýkonněji.</w:t>
-      </w:r>
-      <w:r>
-        <w:rPr>
-          <w:lang w:val="cs-CZ"/>
-        </w:rPr>
-        <w:t xml:space="preserve"> Kód je z něj spouštěn v režimu XIP, kdy je celý rozsah paměti namapován do </w:t>
+        <w:t xml:space="preserve">inicializovat </w:t>
+      </w:r>
+      <w:proofErr w:type="spellStart"/>
+      <w:r>
+        <w:rPr>
+          <w:lang w:val="cs-CZ"/>
+        </w:rPr>
+        <w:t>flash</w:t>
+      </w:r>
+      <w:proofErr w:type="spellEnd"/>
+      <w:r>
+        <w:rPr>
+          <w:lang w:val="cs-CZ"/>
+        </w:rPr>
+        <w:t xml:space="preserve"> čip podle specifik jeho modelu, aby z něj šel kód spouštět co nejvýkonněji.</w:t>
+      </w:r>
+      <w:r>
+        <w:rPr>
+          <w:lang w:val="cs-CZ"/>
+        </w:rPr>
+        <w:t xml:space="preserve"> Kód je z něj spouštěn v režimu </w:t>
+      </w:r>
+      <w:proofErr w:type="spellStart"/>
+      <w:r>
+        <w:rPr>
+          <w:lang w:val="cs-CZ"/>
+        </w:rPr>
+        <w:t>XIP</w:t>
+      </w:r>
+      <w:proofErr w:type="spellEnd"/>
+      <w:r>
+        <w:rPr>
+          <w:lang w:val="cs-CZ"/>
+        </w:rPr>
+        <w:t xml:space="preserve">, kdy je celý rozsah paměti namapován do </w:t>
       </w:r>
       <w:r>
         <w:rPr>
@@ -4684,7 +5627,21 @@
         <w:rPr>
           <w:lang w:val="cs-CZ"/>
         </w:rPr>
-        <w:t xml:space="preserve">z pohledu softwaru je více méně transparentní. Protože však každý flash čip </w:t>
+        <w:t xml:space="preserve">z pohledu softwaru je více méně transparentní. Protože však každý </w:t>
+      </w:r>
+      <w:proofErr w:type="spellStart"/>
+      <w:r>
+        <w:rPr>
+          <w:lang w:val="cs-CZ"/>
+        </w:rPr>
+        <w:t>flash</w:t>
+      </w:r>
+      <w:proofErr w:type="spellEnd"/>
+      <w:r>
+        <w:rPr>
+          <w:lang w:val="cs-CZ"/>
+        </w:rPr>
+        <w:t xml:space="preserve"> čip </w:t>
       </w:r>
       <w:r>
         <w:rPr>
@@ -4708,8 +5665,16 @@
         <w:rPr>
           <w:lang w:val="cs-CZ"/>
         </w:rPr>
-        <w:t>reset handler</w:t>
-      </w:r>
+        <w:t xml:space="preserve">reset </w:t>
+      </w:r>
+      <w:proofErr w:type="spellStart"/>
+      <w:r>
+        <w:rPr>
+          <w:lang w:val="cs-CZ"/>
+        </w:rPr>
+        <w:t>handler</w:t>
+      </w:r>
+      <w:proofErr w:type="spellEnd"/>
       <w:r>
         <w:rPr>
           <w:lang w:val="cs-CZ"/>
@@ -4758,11 +5723,19 @@
         </w:rPr>
         <w:t xml:space="preserve"> („</w:t>
       </w:r>
-      <w:r>
-        <w:rPr>
-          <w:lang w:val="cs-CZ"/>
-        </w:rPr>
-        <w:t>entry point</w:t>
+      <w:proofErr w:type="spellStart"/>
+      <w:r>
+        <w:rPr>
+          <w:lang w:val="cs-CZ"/>
+        </w:rPr>
+        <w:t>entry</w:t>
+      </w:r>
+      <w:proofErr w:type="spellEnd"/>
+      <w:r>
+        <w:rPr>
+          <w:lang w:val="cs-CZ"/>
+        </w:rPr>
+        <w:t xml:space="preserve"> point</w:t>
       </w:r>
       <w:r>
         <w:rPr>
@@ -4786,7 +5759,21 @@
         <w:rPr>
           <w:lang w:val="cs-CZ"/>
         </w:rPr>
-        <w:t>inicializuje globální proměnné a zkopíruje ty měnitelné z flash do RAM v sadě rutin známých jako crt0.</w:t>
+        <w:t>inicializuje globální proměnné a zkopíruje ty měnitelné z </w:t>
+      </w:r>
+      <w:proofErr w:type="spellStart"/>
+      <w:r>
+        <w:rPr>
+          <w:lang w:val="cs-CZ"/>
+        </w:rPr>
+        <w:t>flash</w:t>
+      </w:r>
+      <w:proofErr w:type="spellEnd"/>
+      <w:r>
+        <w:rPr>
+          <w:lang w:val="cs-CZ"/>
+        </w:rPr>
+        <w:t xml:space="preserve"> do RAM v sadě rutin známých jako crt0.</w:t>
       </w:r>
     </w:p>
     <w:p>
@@ -4818,7 +5805,14 @@
         <w:rPr>
           <w:lang w:val="cs-CZ"/>
         </w:rPr>
-        <w:t xml:space="preserve"> MS</w:t>
+        <w:t xml:space="preserve"> </w:t>
+      </w:r>
+      <w:proofErr w:type="spellStart"/>
+      <w:r>
+        <w:rPr>
+          <w:lang w:val="cs-CZ"/>
+        </w:rPr>
+        <w:t>MS</w:t>
       </w:r>
       <w:r>
         <w:rPr>
@@ -4826,18 +5820,49 @@
         </w:rPr>
         <w:t>C</w:t>
       </w:r>
+      <w:proofErr w:type="spellEnd"/>
       <w:r>
         <w:rPr>
           <w:lang w:val="cs-CZ"/>
         </w:rPr>
         <w:t xml:space="preserve"> („=</w:t>
       </w:r>
-      <w:r>
-        <w:rPr>
-          <w:lang w:val="cs-CZ"/>
-        </w:rPr>
-        <w:t>mass storage class</w:t>
-      </w:r>
+      <w:proofErr w:type="spellStart"/>
+      <w:r>
+        <w:rPr>
+          <w:lang w:val="cs-CZ"/>
+        </w:rPr>
+        <w:t>mass</w:t>
+      </w:r>
+      <w:proofErr w:type="spellEnd"/>
+      <w:r>
+        <w:rPr>
+          <w:lang w:val="cs-CZ"/>
+        </w:rPr>
+        <w:t xml:space="preserve"> </w:t>
+      </w:r>
+      <w:proofErr w:type="spellStart"/>
+      <w:r>
+        <w:rPr>
+          <w:lang w:val="cs-CZ"/>
+        </w:rPr>
+        <w:t>storage</w:t>
+      </w:r>
+      <w:proofErr w:type="spellEnd"/>
+      <w:r>
+        <w:rPr>
+          <w:lang w:val="cs-CZ"/>
+        </w:rPr>
+        <w:t xml:space="preserve"> </w:t>
+      </w:r>
+      <w:proofErr w:type="spellStart"/>
+      <w:r>
+        <w:rPr>
+          <w:lang w:val="cs-CZ"/>
+        </w:rPr>
+        <w:t>class</w:t>
+      </w:r>
+      <w:proofErr w:type="spellEnd"/>
       <w:r>
         <w:rPr>
           <w:lang w:val="cs-CZ"/>
@@ -4890,13 +5915,49 @@
         <w:rPr>
           <w:lang w:val="cs-CZ"/>
         </w:rPr>
-        <w:t xml:space="preserve"> MSC (externí disky) přes HID</w:t>
-      </w:r>
-      <w:r>
-        <w:rPr>
-          <w:lang w:val="cs-CZ"/>
-        </w:rPr>
-        <w:t xml:space="preserve"> (klávesnice, myši, herní ovladače) až po CDC (</w:t>
+        <w:t xml:space="preserve"> </w:t>
+      </w:r>
+      <w:proofErr w:type="spellStart"/>
+      <w:r>
+        <w:rPr>
+          <w:lang w:val="cs-CZ"/>
+        </w:rPr>
+        <w:t>MSC</w:t>
+      </w:r>
+      <w:proofErr w:type="spellEnd"/>
+      <w:r>
+        <w:rPr>
+          <w:lang w:val="cs-CZ"/>
+        </w:rPr>
+        <w:t xml:space="preserve"> (externí disky) přes </w:t>
+      </w:r>
+      <w:proofErr w:type="spellStart"/>
+      <w:r>
+        <w:rPr>
+          <w:lang w:val="cs-CZ"/>
+        </w:rPr>
+        <w:t>HID</w:t>
+      </w:r>
+      <w:proofErr w:type="spellEnd"/>
+      <w:r>
+        <w:rPr>
+          <w:lang w:val="cs-CZ"/>
+        </w:rPr>
+        <w:t xml:space="preserve"> (klávesnice, myši, herní ovladače) až po </w:t>
+      </w:r>
+      <w:proofErr w:type="spellStart"/>
+      <w:r>
+        <w:rPr>
+          <w:lang w:val="cs-CZ"/>
+        </w:rPr>
+        <w:t>CDC</w:t>
+      </w:r>
+      <w:proofErr w:type="spellEnd"/>
+      <w:r>
+        <w:rPr>
+          <w:lang w:val="cs-CZ"/>
+        </w:rPr>
+        <w:t xml:space="preserve"> (</w:t>
       </w:r>
       <w:r>
         <w:rPr>
@@ -4964,7 +6025,35 @@
         <w:rPr>
           <w:lang w:val="cs-CZ"/>
         </w:rPr>
-        <w:t xml:space="preserve">matematické operace na číslech s plovoucí desetinnou čárkou („=floating-point numbers“), kterýmiž </w:t>
+        <w:t>matematické operace na číslech s plovoucí desetinnou čárkou („=</w:t>
+      </w:r>
+      <w:proofErr w:type="spellStart"/>
+      <w:r>
+        <w:rPr>
+          <w:lang w:val="cs-CZ"/>
+        </w:rPr>
+        <w:t>floating</w:t>
+      </w:r>
+      <w:proofErr w:type="spellEnd"/>
+      <w:r>
+        <w:rPr>
+          <w:lang w:val="cs-CZ"/>
+        </w:rPr>
+        <w:t xml:space="preserve">-point </w:t>
+      </w:r>
+      <w:proofErr w:type="spellStart"/>
+      <w:r>
+        <w:rPr>
+          <w:lang w:val="cs-CZ"/>
+        </w:rPr>
+        <w:t>numbers</w:t>
+      </w:r>
+      <w:proofErr w:type="spellEnd"/>
+      <w:r>
+        <w:rPr>
+          <w:lang w:val="cs-CZ"/>
+        </w:rPr>
+        <w:t xml:space="preserve">“), kterýmiž </w:t>
       </w:r>
       <w:r>
         <w:rPr>
@@ -4976,7 +6065,35 @@
         <w:rPr>
           <w:lang w:val="cs-CZ"/>
         </w:rPr>
-        <w:t>absenci dedikované jednotky FPU („=floating-point unit“ –</w:t>
+        <w:t xml:space="preserve">absenci dedikované jednotky </w:t>
+      </w:r>
+      <w:proofErr w:type="spellStart"/>
+      <w:r>
+        <w:rPr>
+          <w:lang w:val="cs-CZ"/>
+        </w:rPr>
+        <w:t>FPU</w:t>
+      </w:r>
+      <w:proofErr w:type="spellEnd"/>
+      <w:r>
+        <w:rPr>
+          <w:lang w:val="cs-CZ"/>
+        </w:rPr>
+        <w:t xml:space="preserve"> („=</w:t>
+      </w:r>
+      <w:proofErr w:type="spellStart"/>
+      <w:r>
+        <w:rPr>
+          <w:lang w:val="cs-CZ"/>
+        </w:rPr>
+        <w:t>floating</w:t>
+      </w:r>
+      <w:proofErr w:type="spellEnd"/>
+      <w:r>
+        <w:rPr>
+          <w:lang w:val="cs-CZ"/>
+        </w:rPr>
+        <w:t>-point unit“ –</w:t>
       </w:r>
       <w:r>
         <w:rPr>
@@ -5042,7 +6159,21 @@
         <w:rPr>
           <w:lang w:val="cs-CZ"/>
         </w:rPr>
-        <w:t xml:space="preserve">ubsystém SIO </w:t>
+        <w:t xml:space="preserve">ubsystém </w:t>
+      </w:r>
+      <w:proofErr w:type="spellStart"/>
+      <w:r>
+        <w:rPr>
+          <w:lang w:val="cs-CZ"/>
+        </w:rPr>
+        <w:t>SIO</w:t>
+      </w:r>
+      <w:proofErr w:type="spellEnd"/>
+      <w:r>
+        <w:rPr>
+          <w:lang w:val="cs-CZ"/>
+        </w:rPr>
+        <w:t xml:space="preserve"> </w:t>
       </w:r>
       <w:r>
         <w:rPr>
@@ -5116,7 +6247,49 @@
         <w:rPr>
           <w:lang w:val="cs-CZ"/>
         </w:rPr>
-        <w:t xml:space="preserve">Vývojová deska, kterou používáme, Raspberry Pi Pico, </w:t>
+        <w:t xml:space="preserve">Vývojová deska, kterou používáme, </w:t>
+      </w:r>
+      <w:proofErr w:type="spellStart"/>
+      <w:r>
+        <w:rPr>
+          <w:lang w:val="cs-CZ"/>
+        </w:rPr>
+        <w:t>Raspberry</w:t>
+      </w:r>
+      <w:proofErr w:type="spellEnd"/>
+      <w:r>
+        <w:rPr>
+          <w:lang w:val="cs-CZ"/>
+        </w:rPr>
+        <w:t xml:space="preserve"> </w:t>
+      </w:r>
+      <w:proofErr w:type="spellStart"/>
+      <w:r>
+        <w:rPr>
+          <w:lang w:val="cs-CZ"/>
+        </w:rPr>
+        <w:t>Pi</w:t>
+      </w:r>
+      <w:proofErr w:type="spellEnd"/>
+      <w:r>
+        <w:rPr>
+          <w:lang w:val="cs-CZ"/>
+        </w:rPr>
+        <w:t xml:space="preserve"> </w:t>
+      </w:r>
+      <w:proofErr w:type="spellStart"/>
+      <w:r>
+        <w:rPr>
+          <w:lang w:val="cs-CZ"/>
+        </w:rPr>
+        <w:t>Pico</w:t>
+      </w:r>
+      <w:proofErr w:type="spellEnd"/>
+      <w:r>
+        <w:rPr>
+          <w:lang w:val="cs-CZ"/>
+        </w:rPr>
+        <w:t xml:space="preserve">, </w:t>
       </w:r>
       <w:r>
         <w:rPr>
@@ -5128,7 +6301,21 @@
         <w:rPr>
           <w:lang w:val="cs-CZ"/>
         </w:rPr>
-        <w:t>podpůrný hardware jako flash čip, napájecí zdroj a USB konektor, kter</w:t>
+        <w:t xml:space="preserve">podpůrný hardware jako </w:t>
+      </w:r>
+      <w:proofErr w:type="spellStart"/>
+      <w:r>
+        <w:rPr>
+          <w:lang w:val="cs-CZ"/>
+        </w:rPr>
+        <w:t>flash</w:t>
+      </w:r>
+      <w:proofErr w:type="spellEnd"/>
+      <w:r>
+        <w:rPr>
+          <w:lang w:val="cs-CZ"/>
+        </w:rPr>
+        <w:t xml:space="preserve"> čip, napájecí zdroj a USB konektor, kter</w:t>
       </w:r>
       <w:r>
         <w:rPr>
@@ -5182,6 +6369,1872 @@
         </w:rPr>
         <w:t>, zde budou stručně popsány.</w:t>
       </w:r>
+    </w:p>
+    <w:p>
+      <w:pPr>
+        <w:jc w:val="both"/>
+        <w:rPr>
+          <w:lang w:val="cs-CZ"/>
+        </w:rPr>
+      </w:pPr>
+      <w:r>
+        <w:rPr>
+          <w:lang w:val="cs-CZ"/>
+        </w:rPr>
+        <w:t xml:space="preserve">Pro příjem vstupu od uživatele používáme jednoduchý sériový protokol </w:t>
+      </w:r>
+      <w:proofErr w:type="spellStart"/>
+      <w:r>
+        <w:rPr>
+          <w:lang w:val="cs-CZ"/>
+        </w:rPr>
+        <w:t>UART</w:t>
+      </w:r>
+      <w:proofErr w:type="spellEnd"/>
+      <w:r>
+        <w:rPr>
+          <w:lang w:val="cs-CZ"/>
+        </w:rPr>
+        <w:t>, pro komunikaci s displejem používáme sběrnici I</w:t>
+      </w:r>
+      <w:r>
+        <w:rPr>
+          <w:vertAlign w:val="superscript"/>
+          <w:lang w:val="cs-CZ"/>
+        </w:rPr>
+        <w:t>2</w:t>
+      </w:r>
+      <w:r>
+        <w:rPr>
+          <w:lang w:val="cs-CZ"/>
+        </w:rPr>
+        <w:t xml:space="preserve">C a </w:t>
+      </w:r>
+      <w:r>
+        <w:rPr>
+          <w:lang w:val="cs-CZ"/>
+        </w:rPr>
+        <w:t xml:space="preserve">pro nahrávání a ladění programu používáme protokol </w:t>
+      </w:r>
+      <w:proofErr w:type="spellStart"/>
+      <w:r>
+        <w:rPr>
+          <w:lang w:val="cs-CZ"/>
+        </w:rPr>
+        <w:t>SWD</w:t>
+      </w:r>
+      <w:proofErr w:type="spellEnd"/>
+      <w:r>
+        <w:rPr>
+          <w:lang w:val="cs-CZ"/>
+        </w:rPr>
+        <w:t>.</w:t>
+      </w:r>
+    </w:p>
+    <w:p>
+      <w:pPr>
+        <w:pStyle w:val="Heading3"/>
+        <w:rPr>
+          <w:lang w:val="cs-CZ"/>
+        </w:rPr>
+      </w:pPr>
+      <w:r>
+        <w:rPr>
+          <w:lang w:val="cs-CZ"/>
+        </w:rPr>
+        <w:t xml:space="preserve">2.3.1 </w:t>
+      </w:r>
+      <w:proofErr w:type="spellStart"/>
+      <w:r>
+        <w:rPr>
+          <w:lang w:val="cs-CZ"/>
+        </w:rPr>
+        <w:t>UART</w:t>
+      </w:r>
+      <w:proofErr w:type="spellEnd"/>
+    </w:p>
+    <w:p>
+      <w:pPr>
+        <w:jc w:val="both"/>
+        <w:rPr>
+          <w:lang w:val="cs-CZ"/>
+        </w:rPr>
+      </w:pPr>
+      <w:proofErr w:type="spellStart"/>
+      <w:r>
+        <w:rPr>
+          <w:lang w:val="cs-CZ"/>
+        </w:rPr>
+        <w:t>UART</w:t>
+      </w:r>
+      <w:proofErr w:type="spellEnd"/>
+      <w:r>
+        <w:rPr>
+          <w:lang w:val="cs-CZ"/>
+        </w:rPr>
+        <w:t xml:space="preserve"> („=universal </w:t>
+      </w:r>
+      <w:proofErr w:type="spellStart"/>
+      <w:r>
+        <w:rPr>
+          <w:lang w:val="cs-CZ"/>
+        </w:rPr>
+        <w:t>asynchronous</w:t>
+      </w:r>
+      <w:proofErr w:type="spellEnd"/>
+      <w:r>
+        <w:rPr>
+          <w:lang w:val="cs-CZ"/>
+        </w:rPr>
+        <w:t xml:space="preserve"> </w:t>
+      </w:r>
+      <w:proofErr w:type="spellStart"/>
+      <w:r>
+        <w:rPr>
+          <w:lang w:val="cs-CZ"/>
+        </w:rPr>
+        <w:t>receiver-transmitter</w:t>
+      </w:r>
+      <w:proofErr w:type="spellEnd"/>
+      <w:r>
+        <w:rPr>
+          <w:lang w:val="cs-CZ"/>
+        </w:rPr>
+        <w:t>“ – univerzální asynchronní přijímač-vysílač)</w:t>
+      </w:r>
+      <w:r>
+        <w:rPr>
+          <w:lang w:val="cs-CZ"/>
+        </w:rPr>
+        <w:t xml:space="preserve"> je asi jeden z nejjednodušších způsobů, jak přenášet data mezi dvěma systémy – přenáší holé bajty</w:t>
+      </w:r>
+      <w:r>
+        <w:rPr>
+          <w:lang w:val="cs-CZ"/>
+        </w:rPr>
+        <w:t>, bez synchronizace, bez nějakých vyšších protokolů kromě</w:t>
+      </w:r>
+      <w:r>
+        <w:rPr>
+          <w:lang w:val="cs-CZ"/>
+        </w:rPr>
+        <w:t xml:space="preserve"> základního způsobu </w:t>
+      </w:r>
+      <w:r>
+        <w:rPr>
+          <w:lang w:val="cs-CZ"/>
+        </w:rPr>
+        <w:t xml:space="preserve">binární </w:t>
+      </w:r>
+      <w:r>
+        <w:rPr>
+          <w:lang w:val="cs-CZ"/>
+        </w:rPr>
+        <w:t>elektrické signalizace.</w:t>
+      </w:r>
+    </w:p>
+    <w:p>
+      <w:pPr>
+        <w:jc w:val="both"/>
+        <w:rPr>
+          <w:lang w:val="cs-CZ"/>
+        </w:rPr>
+      </w:pPr>
+      <w:r>
+        <w:rPr>
+          <w:lang w:val="cs-CZ"/>
+        </w:rPr>
+        <w:t xml:space="preserve">Pro signalizaci používá protokol </w:t>
+      </w:r>
+      <w:proofErr w:type="spellStart"/>
+      <w:r>
+        <w:rPr>
+          <w:lang w:val="cs-CZ"/>
+        </w:rPr>
+        <w:t>UART</w:t>
+      </w:r>
+      <w:proofErr w:type="spellEnd"/>
+      <w:r>
+        <w:rPr>
+          <w:lang w:val="cs-CZ"/>
+        </w:rPr>
+        <w:t xml:space="preserve"> pouze hodnoty 0 a 1.</w:t>
+      </w:r>
+      <w:r>
+        <w:rPr>
+          <w:lang w:val="cs-CZ"/>
+        </w:rPr>
+        <w:t xml:space="preserve"> Pokud se aktuálně žádná data nepřenáší, zůstává linka na hodnotě 1</w:t>
+      </w:r>
+      <w:r>
+        <w:rPr>
+          <w:lang w:val="cs-CZ"/>
+        </w:rPr>
+        <w:t>. Pro začátek komunikace je vyslán jeden tzv. „start</w:t>
+      </w:r>
+      <w:r>
+        <w:rPr>
+          <w:lang w:val="cs-CZ"/>
+        </w:rPr>
+        <w:t xml:space="preserve"> </w:t>
+      </w:r>
+      <w:r>
+        <w:rPr>
+          <w:lang w:val="cs-CZ"/>
+        </w:rPr>
+        <w:t xml:space="preserve">bit“ o hodnotě 0, poté několik bitů přímo tak, jak je máme v úmyslu přenést, </w:t>
+      </w:r>
+      <w:r>
+        <w:rPr>
+          <w:lang w:val="cs-CZ"/>
+        </w:rPr>
+        <w:t>nejméně významn</w:t>
+      </w:r>
+      <w:r>
+        <w:rPr>
+          <w:lang w:val="cs-CZ"/>
+        </w:rPr>
+        <w:t>ý</w:t>
+      </w:r>
+      <w:r>
+        <w:rPr>
+          <w:lang w:val="cs-CZ"/>
+        </w:rPr>
+        <w:t xml:space="preserve"> bit (bitu </w:t>
+      </w:r>
+      <w:r>
+        <w:rPr>
+          <w:lang w:val="cs-CZ"/>
+        </w:rPr>
+        <w:t xml:space="preserve">na pozici jedniček v čísle dvojkové soustavy) jako první, poté </w:t>
+      </w:r>
+      <w:r>
+        <w:rPr>
+          <w:lang w:val="cs-CZ"/>
+        </w:rPr>
+        <w:t xml:space="preserve">volitelný paritní bit, a nakonec jeden nebo více </w:t>
+      </w:r>
+      <w:r>
+        <w:rPr>
+          <w:lang w:val="cs-CZ"/>
+        </w:rPr>
+        <w:t>tzv. „</w:t>
+      </w:r>
+      <w:r>
+        <w:rPr>
+          <w:lang w:val="cs-CZ"/>
+        </w:rPr>
+        <w:t>stop</w:t>
+      </w:r>
+      <w:r>
+        <w:rPr>
+          <w:lang w:val="cs-CZ"/>
+        </w:rPr>
+        <w:t xml:space="preserve"> </w:t>
+      </w:r>
+      <w:r>
+        <w:rPr>
+          <w:lang w:val="cs-CZ"/>
+        </w:rPr>
+        <w:t>bitů</w:t>
+      </w:r>
+      <w:r>
+        <w:rPr>
+          <w:lang w:val="cs-CZ"/>
+        </w:rPr>
+        <w:t>“</w:t>
+      </w:r>
+      <w:r>
+        <w:rPr>
+          <w:lang w:val="cs-CZ"/>
+        </w:rPr>
+        <w:t>, které jsou vždy o hodnotě 1.</w:t>
+      </w:r>
+      <w:r>
+        <w:rPr>
+          <w:lang w:val="cs-CZ"/>
+        </w:rPr>
+        <w:t xml:space="preserve"> Stop bit může trvat dobu jednoho, jednoho a půl nebo dvou normálních bitů.</w:t>
+      </w:r>
+    </w:p>
+    <w:p>
+      <w:pPr>
+        <w:jc w:val="both"/>
+        <w:rPr>
+          <w:color w:val="EE0000"/>
+          <w:lang w:val="cs-CZ"/>
+        </w:rPr>
+      </w:pPr>
+      <w:r>
+        <w:rPr>
+          <w:color w:val="EE0000"/>
+          <w:lang w:val="cs-CZ"/>
+        </w:rPr>
+        <w:t xml:space="preserve">TODO: Přidat </w:t>
+      </w:r>
+      <w:proofErr w:type="spellStart"/>
+      <w:r>
+        <w:rPr>
+          <w:color w:val="EE0000"/>
+          <w:lang w:val="cs-CZ"/>
+        </w:rPr>
+        <w:t>waveformu</w:t>
+      </w:r>
+      <w:proofErr w:type="spellEnd"/>
+      <w:r>
+        <w:rPr>
+          <w:color w:val="EE0000"/>
+          <w:lang w:val="cs-CZ"/>
+        </w:rPr>
+        <w:t xml:space="preserve"> </w:t>
+      </w:r>
+      <w:proofErr w:type="spellStart"/>
+      <w:r>
+        <w:rPr>
+          <w:color w:val="EE0000"/>
+          <w:lang w:val="cs-CZ"/>
+        </w:rPr>
+        <w:t>UART</w:t>
+      </w:r>
+      <w:proofErr w:type="spellEnd"/>
+      <w:r>
+        <w:rPr>
+          <w:color w:val="EE0000"/>
+          <w:lang w:val="cs-CZ"/>
+        </w:rPr>
+        <w:t xml:space="preserve"> přenosu. Šlo by vytvořit třeba použitím </w:t>
+      </w:r>
+      <w:proofErr w:type="spellStart"/>
+      <w:r>
+        <w:rPr>
+          <w:color w:val="EE0000"/>
+          <w:lang w:val="cs-CZ"/>
+        </w:rPr>
+        <w:t>STM</w:t>
+      </w:r>
+      <w:proofErr w:type="spellEnd"/>
+      <w:r>
+        <w:rPr>
+          <w:color w:val="EE0000"/>
+          <w:lang w:val="cs-CZ"/>
+        </w:rPr>
+        <w:t xml:space="preserve"> </w:t>
+      </w:r>
+      <w:proofErr w:type="spellStart"/>
+      <w:r>
+        <w:rPr>
+          <w:color w:val="EE0000"/>
+          <w:lang w:val="cs-CZ"/>
+        </w:rPr>
+        <w:t>Nuclea</w:t>
+      </w:r>
+      <w:proofErr w:type="spellEnd"/>
+      <w:r>
+        <w:rPr>
+          <w:color w:val="EE0000"/>
+          <w:lang w:val="cs-CZ"/>
+        </w:rPr>
+        <w:t xml:space="preserve"> jako </w:t>
+      </w:r>
+      <w:proofErr w:type="spellStart"/>
+      <w:r>
+        <w:rPr>
+          <w:color w:val="EE0000"/>
+          <w:lang w:val="cs-CZ"/>
+        </w:rPr>
+        <w:t>logic</w:t>
+      </w:r>
+      <w:proofErr w:type="spellEnd"/>
+      <w:r>
+        <w:rPr>
+          <w:color w:val="EE0000"/>
+          <w:lang w:val="cs-CZ"/>
+        </w:rPr>
+        <w:t xml:space="preserve"> analyzátoru a screenshotem.</w:t>
+      </w:r>
+    </w:p>
+    <w:p>
+      <w:pPr>
+        <w:jc w:val="both"/>
+        <w:rPr>
+          <w:lang w:val="cs-CZ"/>
+        </w:rPr>
+      </w:pPr>
+      <w:r>
+        <w:rPr>
+          <w:lang w:val="cs-CZ"/>
+        </w:rPr>
+        <w:lastRenderedPageBreak/>
+        <w:t>Jedním z nejdůležitějších parametrů je rychlost spojení, udávaná v počtech přenesených bitů za sekundu. Jednotka se ale nazývá baud,</w:t>
+      </w:r>
+      <w:r>
+        <w:rPr>
+          <w:lang w:val="cs-CZ"/>
+        </w:rPr>
+        <w:t xml:space="preserve"> (potažmo s předponou SI </w:t>
+      </w:r>
+      <w:proofErr w:type="spellStart"/>
+      <w:r>
+        <w:rPr>
+          <w:lang w:val="cs-CZ"/>
+        </w:rPr>
+        <w:t>kilobaud</w:t>
+      </w:r>
+      <w:proofErr w:type="spellEnd"/>
+      <w:r>
+        <w:rPr>
+          <w:lang w:val="cs-CZ"/>
+        </w:rPr>
+        <w:t xml:space="preserve"> / </w:t>
+      </w:r>
+      <w:proofErr w:type="spellStart"/>
+      <w:r>
+        <w:rPr>
+          <w:lang w:val="cs-CZ"/>
+        </w:rPr>
+        <w:t>kbaud</w:t>
+      </w:r>
+      <w:proofErr w:type="spellEnd"/>
+      <w:r>
+        <w:rPr>
+          <w:lang w:val="cs-CZ"/>
+        </w:rPr>
+        <w:t xml:space="preserve"> nebo </w:t>
+      </w:r>
+      <w:proofErr w:type="spellStart"/>
+      <w:r>
+        <w:rPr>
+          <w:lang w:val="cs-CZ"/>
+        </w:rPr>
+        <w:t>megabaud</w:t>
+      </w:r>
+      <w:proofErr w:type="spellEnd"/>
+      <w:r>
+        <w:rPr>
+          <w:lang w:val="cs-CZ"/>
+        </w:rPr>
+        <w:t xml:space="preserve"> / </w:t>
+      </w:r>
+      <w:proofErr w:type="spellStart"/>
+      <w:r>
+        <w:rPr>
+          <w:lang w:val="cs-CZ"/>
+        </w:rPr>
+        <w:t>Mbaud</w:t>
+      </w:r>
+      <w:proofErr w:type="spellEnd"/>
+      <w:r>
+        <w:rPr>
+          <w:lang w:val="cs-CZ"/>
+        </w:rPr>
+        <w:t>)</w:t>
+      </w:r>
+      <w:r>
+        <w:rPr>
+          <w:lang w:val="cs-CZ"/>
+        </w:rPr>
+        <w:t xml:space="preserve"> protože zahrnuje i start, paritní a stop bity, </w:t>
+      </w:r>
+      <w:r>
+        <w:rPr>
+          <w:lang w:val="cs-CZ"/>
+        </w:rPr>
+        <w:t>nejen</w:t>
+      </w:r>
+      <w:r>
+        <w:rPr>
+          <w:lang w:val="cs-CZ"/>
+        </w:rPr>
+        <w:t xml:space="preserve"> datové bity</w:t>
+      </w:r>
+      <w:r>
+        <w:rPr>
+          <w:lang w:val="cs-CZ"/>
+        </w:rPr>
+        <w:t>, a rychlost se obvykle nazývá „baudrate“.</w:t>
+      </w:r>
+      <w:r>
+        <w:rPr>
+          <w:lang w:val="cs-CZ"/>
+        </w:rPr>
+        <w:t xml:space="preserve"> </w:t>
+      </w:r>
+      <w:r>
+        <w:rPr>
+          <w:lang w:val="cs-CZ"/>
+        </w:rPr>
+        <w:t xml:space="preserve">Obvyklými </w:t>
+      </w:r>
+      <w:r>
+        <w:rPr>
+          <w:lang w:val="cs-CZ"/>
+        </w:rPr>
+        <w:t xml:space="preserve">baudrate </w:t>
+      </w:r>
+      <w:r>
+        <w:rPr>
+          <w:lang w:val="cs-CZ"/>
+        </w:rPr>
+        <w:t xml:space="preserve">jsou </w:t>
+      </w:r>
+      <w:r>
+        <w:rPr>
+          <w:lang w:val="cs-CZ"/>
+        </w:rPr>
+        <w:t>110, 300, 9600 nebo 115200</w:t>
+      </w:r>
+      <w:r>
+        <w:rPr>
+          <w:lang w:val="cs-CZ"/>
+        </w:rPr>
+        <w:t xml:space="preserve">. Historicky byly podporovány jen určité standardní </w:t>
+      </w:r>
+      <w:r>
+        <w:rPr>
+          <w:lang w:val="cs-CZ"/>
+        </w:rPr>
+        <w:t>baudrate</w:t>
+      </w:r>
+      <w:r>
+        <w:rPr>
+          <w:lang w:val="cs-CZ"/>
+        </w:rPr>
+        <w:t xml:space="preserve">, ale v současné době </w:t>
+      </w:r>
+      <w:r>
+        <w:rPr>
+          <w:lang w:val="cs-CZ"/>
+        </w:rPr>
+        <w:t>lze</w:t>
+      </w:r>
+      <w:r>
+        <w:rPr>
+          <w:lang w:val="cs-CZ"/>
+        </w:rPr>
+        <w:t xml:space="preserve"> díky zlomkovým děličům frekvencí</w:t>
+      </w:r>
+      <w:r>
+        <w:rPr>
+          <w:lang w:val="cs-CZ"/>
+        </w:rPr>
+        <w:t xml:space="preserve"> použít téměř jak</w:t>
+      </w:r>
+      <w:r>
+        <w:rPr>
+          <w:lang w:val="cs-CZ"/>
+        </w:rPr>
+        <w:t>ýkoli</w:t>
+      </w:r>
+      <w:r>
+        <w:rPr>
+          <w:lang w:val="cs-CZ"/>
+        </w:rPr>
+        <w:t xml:space="preserve"> </w:t>
+      </w:r>
+      <w:r>
+        <w:rPr>
+          <w:lang w:val="cs-CZ"/>
+        </w:rPr>
+        <w:t>baudrate</w:t>
+      </w:r>
+      <w:r>
+        <w:rPr>
+          <w:lang w:val="cs-CZ"/>
+        </w:rPr>
+        <w:t xml:space="preserve">, včetně velmi vysokých rychlostí přes 1 </w:t>
+      </w:r>
+      <w:proofErr w:type="spellStart"/>
+      <w:r>
+        <w:rPr>
+          <w:lang w:val="cs-CZ"/>
+        </w:rPr>
+        <w:t>Mbaud</w:t>
+      </w:r>
+      <w:proofErr w:type="spellEnd"/>
+      <w:r>
+        <w:rPr>
+          <w:lang w:val="cs-CZ"/>
+        </w:rPr>
+        <w:t>.</w:t>
+      </w:r>
+    </w:p>
+    <w:p>
+      <w:pPr>
+        <w:jc w:val="both"/>
+        <w:rPr>
+          <w:lang w:val="cs-CZ"/>
+        </w:rPr>
+      </w:pPr>
+      <w:r>
+        <w:rPr>
+          <w:lang w:val="cs-CZ"/>
+        </w:rPr>
+        <w:t xml:space="preserve">Paritní bit </w:t>
+      </w:r>
+      <w:r>
+        <w:rPr>
+          <w:lang w:val="cs-CZ"/>
+        </w:rPr>
+        <w:t xml:space="preserve">má 5 možností: </w:t>
+      </w:r>
+      <w:r>
+        <w:rPr>
+          <w:lang w:val="cs-CZ"/>
+        </w:rPr>
+        <w:t>„</w:t>
+      </w:r>
+      <w:r>
+        <w:rPr>
+          <w:lang w:val="cs-CZ"/>
+        </w:rPr>
+        <w:t>Odd</w:t>
+      </w:r>
+      <w:r>
+        <w:rPr>
+          <w:lang w:val="cs-CZ"/>
+        </w:rPr>
+        <w:t>“ („=lichý“)</w:t>
+      </w:r>
+      <w:r>
+        <w:rPr>
+          <w:lang w:val="cs-CZ"/>
+        </w:rPr>
+        <w:t xml:space="preserve">, </w:t>
+      </w:r>
+      <w:r>
+        <w:rPr>
+          <w:lang w:val="cs-CZ"/>
+        </w:rPr>
+        <w:t>„</w:t>
+      </w:r>
+      <w:r>
+        <w:rPr>
+          <w:lang w:val="cs-CZ"/>
+        </w:rPr>
+        <w:t>Even</w:t>
+      </w:r>
+      <w:r>
+        <w:rPr>
+          <w:lang w:val="cs-CZ"/>
+        </w:rPr>
+        <w:t>“ („=sudý“)</w:t>
+      </w:r>
+      <w:r>
+        <w:rPr>
+          <w:lang w:val="cs-CZ"/>
+        </w:rPr>
+        <w:t xml:space="preserve">, </w:t>
+      </w:r>
+      <w:r>
+        <w:rPr>
+          <w:lang w:val="cs-CZ"/>
+        </w:rPr>
+        <w:t>„</w:t>
+      </w:r>
+      <w:r>
+        <w:rPr>
+          <w:lang w:val="cs-CZ"/>
+        </w:rPr>
+        <w:t>Mark</w:t>
+      </w:r>
+      <w:r>
+        <w:rPr>
+          <w:lang w:val="cs-CZ"/>
+        </w:rPr>
+        <w:t>“ („=značka“)</w:t>
+      </w:r>
+      <w:r>
+        <w:rPr>
+          <w:lang w:val="cs-CZ"/>
+        </w:rPr>
+        <w:t xml:space="preserve">, </w:t>
+      </w:r>
+      <w:r>
+        <w:rPr>
+          <w:lang w:val="cs-CZ"/>
+        </w:rPr>
+        <w:t>„</w:t>
+      </w:r>
+      <w:r>
+        <w:rPr>
+          <w:lang w:val="cs-CZ"/>
+        </w:rPr>
+        <w:t>Space</w:t>
+      </w:r>
+      <w:r>
+        <w:rPr>
+          <w:lang w:val="cs-CZ"/>
+        </w:rPr>
+        <w:t>“</w:t>
+      </w:r>
+      <w:r>
+        <w:rPr>
+          <w:lang w:val="cs-CZ"/>
+        </w:rPr>
+        <w:t xml:space="preserve"> </w:t>
+      </w:r>
+      <w:r>
+        <w:rPr>
+          <w:lang w:val="cs-CZ"/>
+        </w:rPr>
+        <w:t xml:space="preserve">(„=mezera“) </w:t>
+      </w:r>
+      <w:r>
+        <w:rPr>
+          <w:lang w:val="cs-CZ"/>
+        </w:rPr>
+        <w:t xml:space="preserve">a </w:t>
+      </w:r>
+      <w:r>
+        <w:rPr>
+          <w:lang w:val="cs-CZ"/>
+        </w:rPr>
+        <w:t>„None“ (</w:t>
+      </w:r>
+      <w:r>
+        <w:rPr>
+          <w:lang w:val="cs-CZ"/>
+        </w:rPr>
+        <w:t>„=</w:t>
+      </w:r>
+      <w:r>
+        <w:rPr>
+          <w:lang w:val="cs-CZ"/>
+        </w:rPr>
+        <w:t>žádný</w:t>
+      </w:r>
+      <w:r>
+        <w:rPr>
+          <w:lang w:val="cs-CZ"/>
+        </w:rPr>
+        <w:t>“</w:t>
+      </w:r>
+      <w:r>
+        <w:rPr>
+          <w:lang w:val="cs-CZ"/>
+        </w:rPr>
+        <w:t>)</w:t>
+      </w:r>
+      <w:r>
+        <w:rPr>
+          <w:lang w:val="cs-CZ"/>
+        </w:rPr>
+        <w:t xml:space="preserve">. </w:t>
+      </w:r>
+      <w:r>
+        <w:rPr>
+          <w:lang w:val="cs-CZ"/>
+        </w:rPr>
+        <w:t>„</w:t>
+      </w:r>
+      <w:r>
+        <w:rPr>
+          <w:lang w:val="cs-CZ"/>
+        </w:rPr>
+        <w:t>Odd</w:t>
+      </w:r>
+      <w:r>
+        <w:rPr>
+          <w:lang w:val="cs-CZ"/>
+        </w:rPr>
+        <w:t>“</w:t>
+      </w:r>
+      <w:r>
+        <w:rPr>
+          <w:lang w:val="cs-CZ"/>
+        </w:rPr>
+        <w:t xml:space="preserve"> znamená, že paritní bit je </w:t>
+      </w:r>
+      <w:r>
+        <w:rPr>
+          <w:lang w:val="cs-CZ"/>
+        </w:rPr>
+        <w:t>1</w:t>
+      </w:r>
+      <w:r>
+        <w:rPr>
+          <w:lang w:val="cs-CZ"/>
+        </w:rPr>
+        <w:t xml:space="preserve">, pokud </w:t>
+      </w:r>
+      <w:r>
+        <w:rPr>
+          <w:lang w:val="cs-CZ"/>
+        </w:rPr>
+        <w:t xml:space="preserve">je počet bitů hodnoty 1 v přenášených datech sudý, aby byl celkem přenesen lichý počet. </w:t>
+      </w:r>
+      <w:r>
+        <w:rPr>
+          <w:lang w:val="cs-CZ"/>
+        </w:rPr>
+        <w:t>„</w:t>
+      </w:r>
+      <w:r>
+        <w:rPr>
+          <w:lang w:val="cs-CZ"/>
+        </w:rPr>
+        <w:t>Even</w:t>
+      </w:r>
+      <w:r>
+        <w:rPr>
+          <w:lang w:val="cs-CZ"/>
+        </w:rPr>
+        <w:t>“</w:t>
+      </w:r>
+      <w:r>
+        <w:rPr>
+          <w:lang w:val="cs-CZ"/>
+        </w:rPr>
+        <w:t xml:space="preserve"> je opak – nabývá hodnoty 1, pokud je počet 1-bitů lichý, aby byl celkem přenesen sudý počet.</w:t>
+      </w:r>
+      <w:r>
+        <w:rPr>
+          <w:lang w:val="cs-CZ"/>
+        </w:rPr>
+        <w:t xml:space="preserve"> T</w:t>
+      </w:r>
+      <w:r>
+        <w:rPr>
+          <w:lang w:val="cs-CZ"/>
+        </w:rPr>
+        <w:t>oto je využíváno jako primitivní kontrolní součet, který dokáže někdy detekovat chybu v přenosu, avšak není zcela spolehlivý, protože v případě chyb v</w:t>
+      </w:r>
+      <w:r>
+        <w:rPr>
+          <w:lang w:val="cs-CZ"/>
+        </w:rPr>
+        <w:t> sudém počtu bitů nelze chybu detekovat.</w:t>
+      </w:r>
+      <w:r>
+        <w:rPr>
+          <w:lang w:val="cs-CZ"/>
+        </w:rPr>
+        <w:t xml:space="preserve"> </w:t>
+      </w:r>
+      <w:r>
+        <w:rPr>
+          <w:lang w:val="cs-CZ"/>
+        </w:rPr>
+        <w:t>„</w:t>
+      </w:r>
+      <w:r>
+        <w:rPr>
+          <w:lang w:val="cs-CZ"/>
+        </w:rPr>
+        <w:t>Mark</w:t>
+      </w:r>
+      <w:r>
+        <w:rPr>
+          <w:lang w:val="cs-CZ"/>
+        </w:rPr>
+        <w:t>“</w:t>
+      </w:r>
+      <w:r>
+        <w:rPr>
+          <w:lang w:val="cs-CZ"/>
+        </w:rPr>
+        <w:t xml:space="preserve"> znamená, že paritní bit je vždy 1, a </w:t>
+      </w:r>
+      <w:r>
+        <w:rPr>
+          <w:lang w:val="cs-CZ"/>
+        </w:rPr>
+        <w:t>„</w:t>
+      </w:r>
+      <w:r>
+        <w:rPr>
+          <w:lang w:val="cs-CZ"/>
+        </w:rPr>
+        <w:t>Space</w:t>
+      </w:r>
+      <w:r>
+        <w:rPr>
+          <w:lang w:val="cs-CZ"/>
+        </w:rPr>
+        <w:t>“</w:t>
+      </w:r>
+      <w:r>
+        <w:rPr>
+          <w:lang w:val="cs-CZ"/>
+        </w:rPr>
+        <w:t xml:space="preserve"> znamená, že je vždy 0, avšak tyto možnosti </w:t>
+      </w:r>
+      <w:r>
+        <w:rPr>
+          <w:lang w:val="cs-CZ"/>
+        </w:rPr>
+        <w:t xml:space="preserve">neposkytují kontrolní součet a </w:t>
+      </w:r>
+      <w:r>
+        <w:rPr>
+          <w:lang w:val="cs-CZ"/>
+        </w:rPr>
+        <w:t xml:space="preserve">jsou </w:t>
+      </w:r>
+      <w:r>
+        <w:rPr>
+          <w:lang w:val="cs-CZ"/>
+        </w:rPr>
+        <w:t xml:space="preserve">tedy </w:t>
+      </w:r>
+      <w:r>
+        <w:rPr>
+          <w:lang w:val="cs-CZ"/>
+        </w:rPr>
+        <w:t>poněkud zbytečné – v obvyklých případech je praktičtější paritní bit úplně vynechat</w:t>
+      </w:r>
+      <w:r>
+        <w:rPr>
+          <w:lang w:val="cs-CZ"/>
+        </w:rPr>
+        <w:t xml:space="preserve"> </w:t>
+      </w:r>
+      <w:r>
+        <w:rPr>
+          <w:lang w:val="cs-CZ"/>
+        </w:rPr>
+        <w:t>(</w:t>
+      </w:r>
+      <w:r>
+        <w:rPr>
+          <w:lang w:val="cs-CZ"/>
+        </w:rPr>
+        <w:t>možnost „None“</w:t>
+      </w:r>
+      <w:r>
+        <w:rPr>
+          <w:lang w:val="cs-CZ"/>
+        </w:rPr>
+        <w:t>)</w:t>
+      </w:r>
+      <w:r>
+        <w:rPr>
+          <w:lang w:val="cs-CZ"/>
+        </w:rPr>
+        <w:t>.</w:t>
+      </w:r>
+      <w:r>
+        <w:rPr>
+          <w:lang w:val="cs-CZ"/>
+        </w:rPr>
+        <w:t xml:space="preserve"> Vynechání paritního bitu navíc marginálně zrychlí přenos dat</w:t>
+      </w:r>
+      <w:r>
+        <w:rPr>
+          <w:lang w:val="cs-CZ"/>
+        </w:rPr>
+        <w:t>, protože pro každý bajt dat je potřeba přenést méně bitů</w:t>
+      </w:r>
+      <w:r>
+        <w:rPr>
+          <w:lang w:val="cs-CZ"/>
+        </w:rPr>
+        <w:t xml:space="preserve"> a tudíž více bitů z každého přenosu je datových.</w:t>
+      </w:r>
+    </w:p>
+    <w:p>
+      <w:pPr>
+        <w:jc w:val="both"/>
+        <w:rPr>
+          <w:lang w:val="cs-CZ"/>
+        </w:rPr>
+      </w:pPr>
+      <w:r>
+        <w:rPr>
+          <w:lang w:val="cs-CZ"/>
+        </w:rPr>
+        <w:t>Celková konfigurace se často zapisuje v</w:t>
+      </w:r>
+      <w:r>
+        <w:rPr>
+          <w:lang w:val="cs-CZ"/>
+        </w:rPr>
+        <w:t>e</w:t>
+      </w:r>
+      <w:r>
+        <w:rPr>
+          <w:lang w:val="cs-CZ"/>
+        </w:rPr>
+        <w:t> zkrácené formě, například „115</w:t>
+      </w:r>
+      <w:r>
+        <w:rPr>
+          <w:lang w:val="cs-CZ"/>
+        </w:rPr>
+        <w:t>2</w:t>
+      </w:r>
+      <w:r>
+        <w:rPr>
+          <w:lang w:val="cs-CZ"/>
+        </w:rPr>
+        <w:t xml:space="preserve">00 8N1“, kdy 115200 označuje </w:t>
+      </w:r>
+      <w:r>
+        <w:rPr>
+          <w:lang w:val="cs-CZ"/>
+        </w:rPr>
+        <w:t>baudrate</w:t>
+      </w:r>
+      <w:r>
+        <w:rPr>
+          <w:lang w:val="cs-CZ"/>
+        </w:rPr>
+        <w:t>, 8 označuje, že jeden bajt je složen z 8 bitů (</w:t>
+      </w:r>
+      <w:r>
+        <w:rPr>
+          <w:lang w:val="cs-CZ"/>
+        </w:rPr>
+        <w:t xml:space="preserve">což </w:t>
+      </w:r>
+      <w:r>
+        <w:rPr>
+          <w:lang w:val="cs-CZ"/>
+        </w:rPr>
+        <w:t>historicky nemuselo vždy nutně platit</w:t>
+      </w:r>
+      <w:r>
+        <w:rPr>
+          <w:lang w:val="cs-CZ"/>
+        </w:rPr>
+        <w:t xml:space="preserve"> – například původní ASCII tabulka byla jen 7bitová</w:t>
+      </w:r>
+      <w:r>
+        <w:rPr>
+          <w:lang w:val="cs-CZ"/>
+        </w:rPr>
+        <w:t>), N, že není použit paritní bit</w:t>
+      </w:r>
+      <w:r>
+        <w:rPr>
+          <w:lang w:val="cs-CZ"/>
+        </w:rPr>
+        <w:t>, a 1, že stop bit trvá délku jednoho normálního bitu.</w:t>
+      </w:r>
+      <w:r>
+        <w:rPr>
+          <w:lang w:val="cs-CZ"/>
+        </w:rPr>
+        <w:t xml:space="preserve"> Dalším příkladem může být třeba „9600 7E2“ – 9600 baudů, 7 bitů na bajt, paritní bit </w:t>
+      </w:r>
+      <w:r>
+        <w:rPr>
+          <w:lang w:val="cs-CZ"/>
+        </w:rPr>
+        <w:t>„</w:t>
+      </w:r>
+      <w:r>
+        <w:rPr>
+          <w:lang w:val="cs-CZ"/>
+        </w:rPr>
+        <w:t>Even</w:t>
+      </w:r>
+      <w:r>
+        <w:rPr>
+          <w:lang w:val="cs-CZ"/>
+        </w:rPr>
+        <w:t>“</w:t>
+      </w:r>
+      <w:r>
+        <w:rPr>
+          <w:lang w:val="cs-CZ"/>
+        </w:rPr>
+        <w:t xml:space="preserve">, </w:t>
+      </w:r>
+      <w:r>
+        <w:rPr>
+          <w:lang w:val="cs-CZ"/>
+        </w:rPr>
+        <w:t>2 bity dlouhý stop bit.</w:t>
+      </w:r>
+    </w:p>
+    <w:p>
+      <w:pPr>
+        <w:jc w:val="both"/>
+        <w:rPr>
+          <w:color w:val="EE0000"/>
+          <w:lang w:val="cs-CZ"/>
+        </w:rPr>
+      </w:pPr>
+      <w:r>
+        <w:rPr>
+          <w:lang w:val="cs-CZ"/>
+        </w:rPr>
+        <w:t xml:space="preserve">Detaily jako napěťové úrovně se pak mohou lišit, </w:t>
+      </w:r>
+      <w:r>
+        <w:rPr>
+          <w:lang w:val="cs-CZ"/>
+        </w:rPr>
+        <w:t xml:space="preserve">obvyklými standardy jsou </w:t>
+      </w:r>
+      <w:r>
+        <w:rPr>
+          <w:lang w:val="cs-CZ"/>
+        </w:rPr>
+        <w:t xml:space="preserve">TTL, kdy 0 a 1 jsou přímo napěťové úrovně tranzistorů </w:t>
+      </w:r>
+      <w:r>
+        <w:rPr>
+          <w:lang w:val="cs-CZ"/>
+        </w:rPr>
+        <w:t>(</w:t>
+      </w:r>
+      <w:r>
+        <w:rPr>
+          <w:lang w:val="cs-CZ"/>
+        </w:rPr>
+        <w:t xml:space="preserve">obvykle 0 V pro 0 a 1.1 V, </w:t>
+      </w:r>
+      <w:r>
+        <w:rPr>
+          <w:lang w:val="cs-CZ"/>
+        </w:rPr>
+        <w:t xml:space="preserve">1.8 V, </w:t>
+      </w:r>
+      <w:r>
+        <w:rPr>
+          <w:lang w:val="cs-CZ"/>
+        </w:rPr>
+        <w:t>2.5 V, 3.3 V a 5 V</w:t>
+      </w:r>
+      <w:r>
+        <w:rPr>
+          <w:lang w:val="cs-CZ"/>
+        </w:rPr>
+        <w:t>)</w:t>
+      </w:r>
+      <w:r>
+        <w:rPr>
+          <w:lang w:val="cs-CZ"/>
+        </w:rPr>
+        <w:t>;</w:t>
+      </w:r>
+      <w:r>
+        <w:rPr>
+          <w:lang w:val="cs-CZ"/>
+        </w:rPr>
+        <w:t xml:space="preserve"> </w:t>
+      </w:r>
+      <w:r>
+        <w:rPr>
+          <w:lang w:val="cs-CZ"/>
+        </w:rPr>
+        <w:t>RS-232 typickým na sériových portech starších počítačů</w:t>
+      </w:r>
+      <w:r>
+        <w:rPr>
+          <w:lang w:val="cs-CZ"/>
+        </w:rPr>
+        <w:t xml:space="preserve">, kdy </w:t>
+      </w:r>
+      <w:r>
+        <w:rPr>
+          <w:lang w:val="cs-CZ"/>
+        </w:rPr>
+        <w:t xml:space="preserve">kladné napětí </w:t>
+      </w:r>
+      <w:r>
+        <w:rPr>
+          <w:lang w:val="cs-CZ"/>
+        </w:rPr>
+        <w:t xml:space="preserve">mezi 3 a 15 V </w:t>
+      </w:r>
+      <w:r>
+        <w:rPr>
+          <w:lang w:val="cs-CZ"/>
+        </w:rPr>
+        <w:t>je 0</w:t>
+      </w:r>
+      <w:r>
+        <w:rPr>
+          <w:lang w:val="cs-CZ"/>
+        </w:rPr>
+        <w:t>,</w:t>
+      </w:r>
+      <w:r>
+        <w:rPr>
+          <w:lang w:val="cs-CZ"/>
+        </w:rPr>
+        <w:t xml:space="preserve"> a </w:t>
+      </w:r>
+      <w:r>
+        <w:rPr>
+          <w:lang w:val="cs-CZ"/>
+        </w:rPr>
+        <w:t xml:space="preserve">stejné </w:t>
+      </w:r>
+      <w:r>
+        <w:rPr>
+          <w:lang w:val="cs-CZ"/>
+        </w:rPr>
+        <w:t xml:space="preserve">záporné napětí je 1; </w:t>
+      </w:r>
+      <w:r>
+        <w:rPr>
+          <w:lang w:val="cs-CZ"/>
+        </w:rPr>
+        <w:t xml:space="preserve">RS-485 </w:t>
+      </w:r>
+      <w:r>
+        <w:rPr>
+          <w:lang w:val="cs-CZ"/>
+        </w:rPr>
+        <w:t xml:space="preserve">obvyklejším v industriálním prostředí, kde přenáší data </w:t>
+      </w:r>
+      <w:r>
+        <w:rPr>
+          <w:lang w:val="cs-CZ"/>
+        </w:rPr>
+        <w:t xml:space="preserve">po sběrnici </w:t>
+      </w:r>
+      <w:r>
+        <w:rPr>
+          <w:lang w:val="cs-CZ"/>
+        </w:rPr>
+        <w:t>pomocí diferenciální signalizace – rozdílu mezi dvěmi napětími</w:t>
+      </w:r>
+      <w:r>
+        <w:rPr>
+          <w:lang w:val="cs-CZ"/>
+        </w:rPr>
+        <w:t>, kdy záporný rozdíl je 1 a kladný rozdíl je 0.</w:t>
+      </w:r>
+      <w:r>
+        <w:rPr>
+          <w:lang w:val="cs-CZ"/>
+        </w:rPr>
+        <w:t xml:space="preserve"> Historicky (v době dálnopisů) se také používaly proudové smyčky, kdy </w:t>
+      </w:r>
+      <w:r>
+        <w:rPr>
+          <w:lang w:val="cs-CZ"/>
+        </w:rPr>
+        <w:t>přítomnost proudu je 1 a nepřítomnost je 0.</w:t>
+      </w:r>
+    </w:p>
+    <w:p>
+      <w:pPr>
+        <w:jc w:val="both"/>
+        <w:rPr>
+          <w:lang w:val="cs-CZ"/>
+        </w:rPr>
+      </w:pPr>
+      <w:r>
+        <w:rPr>
+          <w:lang w:val="cs-CZ"/>
+        </w:rPr>
+        <w:t xml:space="preserve">Tato historie se však promítá až do současnosti: důvod, proč </w:t>
+      </w:r>
+      <w:r>
+        <w:rPr>
+          <w:lang w:val="cs-CZ"/>
+        </w:rPr>
+        <w:t>nabývá</w:t>
+      </w:r>
+      <w:r>
+        <w:rPr>
+          <w:lang w:val="cs-CZ"/>
+        </w:rPr>
+        <w:t xml:space="preserve"> neaktivní linka </w:t>
+      </w:r>
+      <w:r>
+        <w:rPr>
+          <w:lang w:val="cs-CZ"/>
+        </w:rPr>
+        <w:t xml:space="preserve">stálé </w:t>
+      </w:r>
+      <w:r>
+        <w:rPr>
+          <w:lang w:val="cs-CZ"/>
+        </w:rPr>
+        <w:t xml:space="preserve">hodnoty 1, </w:t>
+      </w:r>
+      <w:r>
+        <w:rPr>
+          <w:lang w:val="cs-CZ"/>
+        </w:rPr>
+        <w:t>je právě</w:t>
+      </w:r>
+      <w:r>
+        <w:rPr>
+          <w:lang w:val="cs-CZ"/>
+        </w:rPr>
+        <w:t xml:space="preserve"> z dob proudových smyček, kdy </w:t>
+      </w:r>
+      <w:r>
+        <w:rPr>
+          <w:lang w:val="cs-CZ"/>
+        </w:rPr>
+        <w:t xml:space="preserve">přerušení smyčky znamenalo, že nešlo přenášet data. Když však byla neaktivní linka hodnoty 1, tak po přerušení byla neustále hodnoty 0, což šlo detekovat například tím, že dálnopisy začaly dělat </w:t>
+      </w:r>
+      <w:r>
+        <w:rPr>
+          <w:lang w:val="cs-CZ"/>
+        </w:rPr>
+        <w:t>velký hluk, protože neustále přijímali, co se jim zdálo jako nulové bajty.</w:t>
+      </w:r>
+      <w:r>
+        <w:rPr>
+          <w:lang w:val="cs-CZ"/>
+        </w:rPr>
+        <w:t xml:space="preserve"> </w:t>
+      </w:r>
+      <w:r>
+        <w:rPr>
+          <w:lang w:val="cs-CZ"/>
+        </w:rPr>
+        <w:t xml:space="preserve">I moderní </w:t>
+      </w:r>
+      <w:proofErr w:type="spellStart"/>
+      <w:r>
+        <w:rPr>
+          <w:lang w:val="cs-CZ"/>
+        </w:rPr>
+        <w:t>UART</w:t>
+      </w:r>
+      <w:proofErr w:type="spellEnd"/>
+      <w:r>
+        <w:rPr>
+          <w:lang w:val="cs-CZ"/>
+        </w:rPr>
+        <w:t xml:space="preserve"> využívají této skutečnosti, aby detekovaly přerušené připojení a vyvolaly signál chyby „</w:t>
+      </w:r>
+      <w:proofErr w:type="spellStart"/>
+      <w:r>
+        <w:rPr>
+          <w:lang w:val="cs-CZ"/>
+        </w:rPr>
+        <w:t>framing</w:t>
+      </w:r>
+      <w:proofErr w:type="spellEnd"/>
+      <w:r>
+        <w:rPr>
+          <w:lang w:val="cs-CZ"/>
+        </w:rPr>
+        <w:t xml:space="preserve"> </w:t>
+      </w:r>
+      <w:proofErr w:type="spellStart"/>
+      <w:r>
+        <w:rPr>
+          <w:lang w:val="cs-CZ"/>
+        </w:rPr>
+        <w:t>error</w:t>
+      </w:r>
+      <w:proofErr w:type="spellEnd"/>
+      <w:r>
+        <w:rPr>
+          <w:lang w:val="cs-CZ"/>
+        </w:rPr>
+        <w:t>“ (když není přijat platný stop</w:t>
+      </w:r>
+      <w:r>
+        <w:rPr>
+          <w:lang w:val="cs-CZ"/>
+        </w:rPr>
+        <w:t xml:space="preserve"> </w:t>
+      </w:r>
+      <w:r>
+        <w:rPr>
+          <w:lang w:val="cs-CZ"/>
+        </w:rPr>
+        <w:t>bit = stop</w:t>
+      </w:r>
+      <w:r>
+        <w:rPr>
+          <w:lang w:val="cs-CZ"/>
+        </w:rPr>
+        <w:t xml:space="preserve"> bit nabývá hodnoty 0) nebo „</w:t>
+      </w:r>
+      <w:proofErr w:type="spellStart"/>
+      <w:r>
+        <w:rPr>
+          <w:lang w:val="cs-CZ"/>
+        </w:rPr>
+        <w:t>break</w:t>
+      </w:r>
+      <w:proofErr w:type="spellEnd"/>
+      <w:r>
+        <w:rPr>
+          <w:lang w:val="cs-CZ"/>
+        </w:rPr>
+        <w:t xml:space="preserve"> </w:t>
+      </w:r>
+      <w:proofErr w:type="spellStart"/>
+      <w:r>
+        <w:rPr>
+          <w:lang w:val="cs-CZ"/>
+        </w:rPr>
+        <w:t>condition</w:t>
+      </w:r>
+      <w:proofErr w:type="spellEnd"/>
+      <w:r>
+        <w:rPr>
+          <w:lang w:val="cs-CZ"/>
+        </w:rPr>
+        <w:t xml:space="preserve">“ (když </w:t>
+      </w:r>
+      <w:r>
+        <w:rPr>
+          <w:lang w:val="cs-CZ"/>
+        </w:rPr>
+        <w:t>linka zůstane neustále na hodnotě 0 po dobu delší než dobu jednoho celého bajtu vč. start, paritních a stop bitů.</w:t>
+      </w:r>
+    </w:p>
+    <w:p>
+      <w:pPr>
+        <w:jc w:val="both"/>
+        <w:rPr>
+          <w:lang w:val="cs-CZ"/>
+        </w:rPr>
+      </w:pPr>
+      <w:r>
+        <w:rPr>
+          <w:lang w:val="cs-CZ"/>
+        </w:rPr>
+        <w:t xml:space="preserve">Z abstraktního pohledu lze tedy brát </w:t>
+      </w:r>
+      <w:proofErr w:type="spellStart"/>
+      <w:r>
+        <w:rPr>
+          <w:lang w:val="cs-CZ"/>
+        </w:rPr>
+        <w:t>UART</w:t>
+      </w:r>
+      <w:proofErr w:type="spellEnd"/>
+      <w:r>
+        <w:rPr>
+          <w:lang w:val="cs-CZ"/>
+        </w:rPr>
+        <w:t xml:space="preserve"> jako jednoduché tunely pro bajty – dovnitř vhodím bajt, z druhé strany vypadne (snad) stejný bajt.</w:t>
+      </w:r>
+      <w:r>
+        <w:rPr>
+          <w:lang w:val="cs-CZ"/>
+        </w:rPr>
+        <w:t xml:space="preserve"> Tato jednoduchost umožňuje uživateli implementovat vlastní komunikační protokoly, </w:t>
+      </w:r>
+      <w:r>
+        <w:rPr>
+          <w:lang w:val="cs-CZ"/>
+        </w:rPr>
+        <w:t>přenášet data nebo text.</w:t>
+      </w:r>
+    </w:p>
+    <w:p>
+      <w:pPr>
+        <w:jc w:val="both"/>
+        <w:rPr>
+          <w:lang w:val="cs-CZ"/>
+        </w:rPr>
+      </w:pPr>
+      <w:r>
+        <w:rPr>
+          <w:lang w:val="cs-CZ"/>
+        </w:rPr>
+        <w:t xml:space="preserve">Například terminály, které používáme v našem projektu jako vstup pro uživatele, přijímají </w:t>
+      </w:r>
+      <w:r>
+        <w:rPr>
+          <w:lang w:val="cs-CZ"/>
+        </w:rPr>
+        <w:t>vstupy z</w:t>
+      </w:r>
+      <w:r>
+        <w:rPr>
+          <w:lang w:val="cs-CZ"/>
+        </w:rPr>
+        <w:t> </w:t>
+      </w:r>
+      <w:r>
+        <w:rPr>
+          <w:lang w:val="cs-CZ"/>
+        </w:rPr>
+        <w:t>klávesnice</w:t>
+      </w:r>
+      <w:r>
+        <w:rPr>
+          <w:lang w:val="cs-CZ"/>
+        </w:rPr>
+        <w:t xml:space="preserve"> a přenášejí je jako text</w:t>
+      </w:r>
+      <w:r>
+        <w:rPr>
+          <w:lang w:val="cs-CZ"/>
+        </w:rPr>
+        <w:t xml:space="preserve"> zakódovaný nejčastěji formátem UTF-8 (zpětně kompatibilní nadstavba nad tabulku ASCII)</w:t>
+      </w:r>
+      <w:r>
+        <w:rPr>
+          <w:lang w:val="cs-CZ"/>
+        </w:rPr>
+        <w:t xml:space="preserve">. Některé vstupy však </w:t>
+      </w:r>
+      <w:r>
+        <w:rPr>
+          <w:lang w:val="cs-CZ"/>
+        </w:rPr>
+        <w:t xml:space="preserve">nelze zakódovat jako </w:t>
+      </w:r>
+      <w:r>
+        <w:rPr>
+          <w:lang w:val="cs-CZ"/>
+        </w:rPr>
+        <w:t>textové znaky</w:t>
+      </w:r>
+      <w:r>
+        <w:rPr>
+          <w:lang w:val="cs-CZ"/>
+        </w:rPr>
+        <w:t xml:space="preserve">. Například klávesové zkratky </w:t>
+      </w:r>
+      <w:r>
+        <w:rPr>
+          <w:lang w:val="cs-CZ"/>
+        </w:rPr>
+        <w:t>Ctrl-&lt;písmeno&gt; odešlou bajt</w:t>
+      </w:r>
+      <w:r>
+        <w:rPr>
+          <w:lang w:val="cs-CZ"/>
+        </w:rPr>
+        <w:t xml:space="preserve">, jehož hodnota je rovna </w:t>
+      </w:r>
+      <w:r>
+        <w:rPr>
+          <w:lang w:val="cs-CZ"/>
+        </w:rPr>
+        <w:t xml:space="preserve">pořadí písmena v abecedě (například Ctrl-C tedy odešle bajt hodnoty </w:t>
+      </w:r>
+      <w:r>
+        <w:rPr>
+          <w:lang w:val="cs-CZ"/>
+        </w:rPr>
+        <w:t>0</w:t>
+      </w:r>
+      <w:r>
+        <w:rPr>
+          <w:lang w:val="cs-CZ"/>
+        </w:rPr>
+        <w:t xml:space="preserve">3, nebo Ctrl-U odešle hodnotu </w:t>
+      </w:r>
+      <w:r>
+        <w:rPr>
+          <w:lang w:val="cs-CZ"/>
+        </w:rPr>
+        <w:t>21).</w:t>
+      </w:r>
+      <w:r>
+        <w:rPr>
+          <w:lang w:val="cs-CZ"/>
+        </w:rPr>
+        <w:t xml:space="preserve"> Pro složitější </w:t>
+      </w:r>
+      <w:r>
+        <w:rPr>
+          <w:lang w:val="cs-CZ"/>
+        </w:rPr>
+        <w:t>vstupy</w:t>
+      </w:r>
+      <w:r>
+        <w:rPr>
+          <w:lang w:val="cs-CZ"/>
+        </w:rPr>
+        <w:t xml:space="preserve"> jako </w:t>
+      </w:r>
+      <w:r>
+        <w:rPr>
+          <w:lang w:val="cs-CZ"/>
+        </w:rPr>
+        <w:t xml:space="preserve">F-klávesy (F1 až F12) nebo klávesy pro ovládání kurzoru (Home, End, </w:t>
+      </w:r>
+      <w:proofErr w:type="spellStart"/>
+      <w:r>
+        <w:rPr>
+          <w:lang w:val="cs-CZ"/>
+        </w:rPr>
+        <w:t>Delete</w:t>
+      </w:r>
+      <w:proofErr w:type="spellEnd"/>
+      <w:r>
+        <w:rPr>
+          <w:lang w:val="cs-CZ"/>
+        </w:rPr>
+        <w:t xml:space="preserve">, </w:t>
+      </w:r>
+      <w:proofErr w:type="spellStart"/>
+      <w:r>
+        <w:rPr>
+          <w:lang w:val="cs-CZ"/>
+        </w:rPr>
+        <w:t>PgUp</w:t>
+      </w:r>
+      <w:proofErr w:type="spellEnd"/>
+      <w:r>
+        <w:rPr>
+          <w:lang w:val="cs-CZ"/>
+        </w:rPr>
+        <w:t xml:space="preserve">, </w:t>
+      </w:r>
+      <w:proofErr w:type="spellStart"/>
+      <w:r>
+        <w:rPr>
+          <w:lang w:val="cs-CZ"/>
+        </w:rPr>
+        <w:t>PgDn</w:t>
+      </w:r>
+      <w:proofErr w:type="spellEnd"/>
+      <w:r>
+        <w:rPr>
+          <w:lang w:val="cs-CZ"/>
+        </w:rPr>
+        <w:t>, šipky)</w:t>
+      </w:r>
+      <w:r>
+        <w:rPr>
+          <w:lang w:val="cs-CZ"/>
+        </w:rPr>
+        <w:t xml:space="preserve"> a jejich kombinace s modifikátory (Ctrl, Alt, Shift</w:t>
+      </w:r>
+      <w:r>
+        <w:rPr>
+          <w:lang w:val="cs-CZ"/>
+        </w:rPr>
+        <w:t xml:space="preserve">) jsou použity ANSI </w:t>
+      </w:r>
+      <w:proofErr w:type="spellStart"/>
+      <w:r>
+        <w:rPr>
+          <w:lang w:val="cs-CZ"/>
+        </w:rPr>
+        <w:t>escape</w:t>
+      </w:r>
+      <w:proofErr w:type="spellEnd"/>
+      <w:r>
+        <w:rPr>
+          <w:lang w:val="cs-CZ"/>
+        </w:rPr>
+        <w:t xml:space="preserve"> kódy, které </w:t>
+      </w:r>
+      <w:r>
+        <w:rPr>
+          <w:lang w:val="cs-CZ"/>
+        </w:rPr>
+        <w:t>začínají</w:t>
+      </w:r>
+      <w:r>
+        <w:rPr>
+          <w:lang w:val="cs-CZ"/>
+        </w:rPr>
+        <w:t xml:space="preserve"> nezobrazitelným</w:t>
+      </w:r>
+      <w:r>
+        <w:rPr>
+          <w:lang w:val="cs-CZ"/>
+        </w:rPr>
+        <w:t xml:space="preserve"> ASCII znakem </w:t>
+      </w:r>
+      <w:proofErr w:type="spellStart"/>
+      <w:r>
+        <w:rPr>
+          <w:lang w:val="cs-CZ"/>
+        </w:rPr>
+        <w:t>ESC</w:t>
+      </w:r>
+      <w:proofErr w:type="spellEnd"/>
+      <w:r>
+        <w:rPr>
+          <w:lang w:val="cs-CZ"/>
+        </w:rPr>
+        <w:t xml:space="preserve"> (hodnota 27) a </w:t>
+      </w:r>
+      <w:r>
+        <w:rPr>
+          <w:lang w:val="cs-CZ"/>
+        </w:rPr>
+        <w:t xml:space="preserve">za nimiž následuje několik běžných textových znaků, které mohou reprezentovat určitou klávesu nebo klávesovou zkratku. Například klávesa </w:t>
+      </w:r>
+      <w:proofErr w:type="spellStart"/>
+      <w:r>
+        <w:rPr>
+          <w:lang w:val="cs-CZ"/>
+        </w:rPr>
+        <w:t>Delete</w:t>
+      </w:r>
+      <w:proofErr w:type="spellEnd"/>
+      <w:r>
+        <w:rPr>
+          <w:lang w:val="cs-CZ"/>
+        </w:rPr>
+        <w:t xml:space="preserve"> je </w:t>
+      </w:r>
+      <w:r>
+        <w:rPr>
+          <w:lang w:val="cs-CZ"/>
+        </w:rPr>
+        <w:t>reprezentována jako „&lt;</w:t>
+      </w:r>
+      <w:proofErr w:type="spellStart"/>
+      <w:r>
+        <w:rPr>
+          <w:lang w:val="cs-CZ"/>
+        </w:rPr>
+        <w:t>ESC</w:t>
+      </w:r>
+      <w:proofErr w:type="spellEnd"/>
+      <w:r>
+        <w:rPr>
+          <w:lang w:val="cs-CZ"/>
+        </w:rPr>
+        <w:t>&gt;[3</w:t>
+      </w:r>
+      <w:r>
+        <w:rPr>
+          <w:lang w:val="cs-CZ"/>
+        </w:rPr>
+        <w:t>~</w:t>
+      </w:r>
+      <w:r>
+        <w:rPr>
+          <w:lang w:val="cs-CZ"/>
+        </w:rPr>
+        <w:t>“</w:t>
+      </w:r>
+      <w:r>
+        <w:rPr>
+          <w:lang w:val="cs-CZ"/>
+        </w:rPr>
+        <w:t xml:space="preserve"> a </w:t>
+      </w:r>
+      <w:r>
+        <w:rPr>
+          <w:lang w:val="cs-CZ"/>
+        </w:rPr>
+        <w:t>šipka nahoru</w:t>
+      </w:r>
+      <w:r>
+        <w:rPr>
+          <w:lang w:val="cs-CZ"/>
+        </w:rPr>
+        <w:t xml:space="preserve"> je „&lt;</w:t>
+      </w:r>
+      <w:proofErr w:type="spellStart"/>
+      <w:r>
+        <w:rPr>
+          <w:lang w:val="cs-CZ"/>
+        </w:rPr>
+        <w:t>ESC</w:t>
+      </w:r>
+      <w:proofErr w:type="spellEnd"/>
+      <w:r>
+        <w:rPr>
+          <w:lang w:val="cs-CZ"/>
+        </w:rPr>
+        <w:t>&gt;[</w:t>
+      </w:r>
+      <w:r>
+        <w:rPr>
+          <w:lang w:val="cs-CZ"/>
+        </w:rPr>
+        <w:t>A</w:t>
+      </w:r>
+      <w:r>
+        <w:rPr>
+          <w:lang w:val="cs-CZ"/>
+        </w:rPr>
+        <w:t>“.</w:t>
+      </w:r>
+      <w:r>
+        <w:rPr>
+          <w:lang w:val="cs-CZ"/>
+        </w:rPr>
+        <w:t xml:space="preserve"> Tyto kódy </w:t>
+      </w:r>
+      <w:r>
+        <w:rPr>
+          <w:lang w:val="cs-CZ"/>
+        </w:rPr>
+        <w:lastRenderedPageBreak/>
+        <w:t xml:space="preserve">však dokážou také ovládat terminál, který je přijímá, například vymazat jeho obrazovku, přemístit kurzor nebo </w:t>
+      </w:r>
+      <w:r>
+        <w:rPr>
+          <w:lang w:val="cs-CZ"/>
+        </w:rPr>
+        <w:t>nastavit barvu textu.</w:t>
+      </w:r>
+      <w:r>
+        <w:rPr>
+          <w:lang w:val="cs-CZ"/>
+        </w:rPr>
+        <w:t xml:space="preserve"> Tyto kódy byly popularizované terminálem DEC VT100 z roku 1978</w:t>
+      </w:r>
+      <w:r>
+        <w:rPr>
+          <w:lang w:val="cs-CZ"/>
+        </w:rPr>
+        <w:t>, a staly se de facto standard</w:t>
+      </w:r>
+      <w:r>
+        <w:rPr>
+          <w:lang w:val="cs-CZ"/>
+        </w:rPr>
+        <w:t>ním protokolem terminálů.</w:t>
+      </w:r>
+      <w:r>
+        <w:rPr>
+          <w:lang w:val="cs-CZ"/>
+        </w:rPr>
+        <w:t xml:space="preserve"> I náš projekt tento protokol v omezené míře </w:t>
+      </w:r>
+      <w:r>
+        <w:rPr>
+          <w:lang w:val="cs-CZ"/>
+        </w:rPr>
+        <w:t>využívá.</w:t>
+      </w:r>
+    </w:p>
+    <w:p>
+      <w:pPr>
+        <w:pStyle w:val="Heading3"/>
+        <w:rPr>
+          <w:lang w:val="cs-CZ"/>
+        </w:rPr>
+      </w:pPr>
+      <w:r>
+        <w:rPr>
+          <w:lang w:val="cs-CZ"/>
+        </w:rPr>
+        <w:t>2.3.2 I</w:t>
+      </w:r>
+      <w:r>
+        <w:rPr>
+          <w:vertAlign w:val="superscript"/>
+          <w:lang w:val="cs-CZ"/>
+        </w:rPr>
+        <w:t>2</w:t>
+      </w:r>
+      <w:r>
+        <w:rPr>
+          <w:lang w:val="cs-CZ"/>
+        </w:rPr>
+        <w:t>C</w:t>
+      </w:r>
+    </w:p>
+    <w:p>
+      <w:pPr>
+        <w:rPr>
+          <w:lang w:val="cs-CZ"/>
+        </w:rPr>
+      </w:pPr>
+      <w:proofErr w:type="spellStart"/>
+      <w:r>
+        <w:rPr>
+          <w:lang w:val="cs-CZ"/>
+        </w:rPr>
+        <w:t>AAAbbbccc</w:t>
+      </w:r>
+      <w:proofErr w:type="spellEnd"/>
     </w:p>
     <w:p>
       <w:pPr>
@@ -5279,6 +8332,10 @@
     <w:sdt>
       <w:sdtPr>
         <w:rPr>
+          <w:rFonts w:ascii="Calibri" w:eastAsiaTheme="minorHAnsi" w:hAnsi="Calibri" w:cstheme="minorBidi"/>
+          <w:color w:val="auto"/>
+          <w:sz w:val="22"/>
+          <w:szCs w:val="24"/>
           <w:lang w:val="cs-CZ"/>
         </w:rPr>
         <w:id w:val="830027488"/>
@@ -5289,10 +8346,6 @@
       </w:sdtPr>
       <w:sdtEndPr>
         <w:rPr>
-          <w:rFonts w:ascii="Calibri" w:eastAsiaTheme="minorHAnsi" w:hAnsi="Calibri" w:cstheme="minorBidi"/>
-          <w:color w:val="auto"/>
-          <w:sz w:val="22"/>
-          <w:szCs w:val="24"/>
           <w:lang w:val="en-US"/>
         </w:rPr>
       </w:sdtEndPr>
@@ -5300,6 +8353,9 @@
         <w:p>
           <w:pPr>
             <w:pStyle w:val="Heading1"/>
+            <w:rPr>
+              <w:lang w:val="cs-CZ"/>
+            </w:rPr>
           </w:pPr>
           <w:r>
             <w:rPr>
@@ -5328,6 +8384,9 @@
                 <w:fldChar w:fldCharType="begin"/>
               </w:r>
               <w:r>
+                <w:rPr>
+                  <w:lang w:val="cs-CZ"/>
+                </w:rPr>
                 <w:instrText>BIBLIOGRAPHY</w:instrText>
               </w:r>
               <w:r>
@@ -5338,14 +8397,22 @@
                   <w:b/>
                   <w:bCs/>
                   <w:noProof/>
+                  <w:lang w:val="cs-CZ"/>
                 </w:rPr>
                 <w:t>Raspberry Pi Ltd. 2025.</w:t>
               </w:r>
               <w:r>
                 <w:rPr>
                   <w:noProof/>
+                  <w:lang w:val="cs-CZ"/>
                 </w:rPr>
-                <w:t xml:space="preserve"> RP2040 Datasheet: A microcontroller by Raspberry Pi. </w:t>
+                <w:t xml:space="preserve"> </w:t>
+              </w:r>
+              <w:r>
+                <w:rPr>
+                  <w:noProof/>
+                </w:rPr>
+                <w:t xml:space="preserve">RP2040 Datasheet: A microcontroller by Raspberry Pi. </w:t>
               </w:r>
               <w:r>
                 <w:rPr>
@@ -6426,7 +9493,6 @@
     <w:next w:val="Normal"/>
     <w:link w:val="Heading3Char"/>
     <w:uiPriority w:val="9"/>
-    <w:semiHidden/>
     <w:unhideWhenUsed/>
     <w:qFormat/>
     <w:rsid w:val="00230B14"/>
@@ -6578,6 +9644,7 @@
   <w:style w:type="character" w:default="1" w:styleId="DefaultParagraphFont">
     <w:name w:val="Default Paragraph Font"/>
     <w:uiPriority w:val="1"/>
+    <w:semiHidden/>
     <w:unhideWhenUsed/>
   </w:style>
   <w:style w:type="table" w:default="1" w:styleId="TableNormal">
@@ -6632,7 +9699,6 @@
     <w:basedOn w:val="DefaultParagraphFont"/>
     <w:link w:val="Heading3"/>
     <w:uiPriority w:val="9"/>
-    <w:semiHidden/>
     <w:rsid w:val="00230B14"/>
     <w:rPr>
       <w:rFonts w:eastAsiaTheme="majorEastAsia" w:cstheme="majorBidi"/>

</xml_diff>

<commit_message>
Strucne dopsana sekce SWD
</commit_message>
<xml_diff>
--- a/Dokumentace.docx
+++ b/Dokumentace.docx
@@ -5974,7 +5974,7 @@
           <w:lang w:val="cs-CZ"/>
         </w:rPr>
         <w:drawing>
-          <wp:inline distT="0" distB="0" distL="0" distR="0" wp14:anchorId="06B67C93" wp14:editId="680508D6">
+          <wp:inline distT="0" distB="0" distL="0" distR="0" wp14:anchorId="06B67C93" wp14:editId="00F40548">
             <wp:extent cx="6839585" cy="1112252"/>
             <wp:effectExtent l="0" t="0" r="0" b="0"/>
             <wp:docPr id="1200818239" name="Picture 5"/>
@@ -7645,6 +7645,24 @@
         </w:rPr>
         <w:t>jako první – obráceně, než u UART).</w:t>
       </w:r>
+      <w:r>
+        <w:rPr>
+          <w:lang w:val="cs-CZ"/>
+        </w:rPr>
+        <w:t xml:space="preserve"> Zároveň je ještě potřeba mít společné referenční napětí 0 voltů – elektrickou zem – vůči kterému měříme napětí. Tento zemnící vodič</w:t>
+      </w:r>
+      <w:r>
+        <w:rPr>
+          <w:lang w:val="cs-CZ"/>
+        </w:rPr>
+        <w:t xml:space="preserve"> (označovaný GND)</w:t>
+      </w:r>
+      <w:r>
+        <w:rPr>
+          <w:lang w:val="cs-CZ"/>
+        </w:rPr>
+        <w:t xml:space="preserve"> nemusí být nutně připojen k fyzické Zemi jako v zásuvce, ale klidně i jen k zápornému pólu (mínusu) zdroje napětí.</w:t>
+      </w:r>
     </w:p>
     <w:p>
       <w:pPr>
@@ -7657,6 +7675,7 @@
         <w:rPr>
           <w:lang w:val="cs-CZ"/>
         </w:rPr>
+        <w:lastRenderedPageBreak/>
         <w:t xml:space="preserve">Protože pouze řídící může iniciovat přenos dat, </w:t>
       </w:r>
       <w:r>
@@ -7669,14 +7688,7 @@
         <w:rPr>
           <w:lang w:val="cs-CZ"/>
         </w:rPr>
-        <w:t xml:space="preserve">vyšle tzv. „start podmínku“ („start condition“), kdy SDA přejde z logické 1 do logické 0, zatímco SCL zůstává 1. Pak začne přepínat SCL </w:t>
-      </w:r>
-      <w:r>
-        <w:rPr>
-          <w:lang w:val="cs-CZ"/>
-        </w:rPr>
-        <w:lastRenderedPageBreak/>
-        <w:t xml:space="preserve">hodinový signál, aby začal vysílat bity. SDA se smí měnit jen, když je SCL 0, a když je SCL 1, bude přečtena hodnota SDA jako další bit. </w:t>
+        <w:t xml:space="preserve">vyšle tzv. „start podmínku“ („start condition“), kdy SDA přejde z logické 1 do logické 0, zatímco SCL zůstává 1. Pak začne přepínat SCL hodinový signál, aby začal vysílat bity. SDA se smí měnit jen, když je SCL 0, a když je SCL 1, bude přečtena hodnota SDA jako další bit. </w:t>
       </w:r>
       <w:r>
         <w:rPr>
@@ -7786,6 +7798,12 @@
         </w:rPr>
         <w:t xml:space="preserve"> Když je CPU zastaven na breakpointu, dokáže počítač skrze rozhraní SWD číst i měnit jakékoli místo v paměti, což používá programátor například k ověření, že určitá proměnná nabývá na určitém místě správné hodnoty.</w:t>
       </w:r>
+      <w:r>
+        <w:rPr>
+          <w:lang w:val="cs-CZ"/>
+        </w:rPr>
+        <w:t xml:space="preserve"> Krom toho lze přes něj také naprogramovat paměť flash a tím nahrát náš program do čipu.</w:t>
+      </w:r>
     </w:p>
     <w:p>
       <w:pPr>
@@ -7800,13 +7818,102 @@
         </w:rPr>
         <w:t>Samotný protokol</w:t>
       </w:r>
+      <w:r>
+        <w:rPr>
+          <w:lang w:val="cs-CZ"/>
+        </w:rPr>
+        <w:t xml:space="preserve"> je jen součást celého ekosystému ladění procesorů architektury ARM, </w:t>
+      </w:r>
+      <w:r>
+        <w:rPr>
+          <w:lang w:val="cs-CZ"/>
+        </w:rPr>
+        <w:t>slouží k přístupu k přístupovému portu ladění („Debug Access Port“) architektury ARM, kter</w:t>
+      </w:r>
+      <w:r>
+        <w:rPr>
+          <w:lang w:val="cs-CZ"/>
+        </w:rPr>
+        <w:t>ý zprostředkovává funkcionalitu ladění. Avšak jak samotný protokol SWD, tak celý ladicí subsystém jsou již poměrně složité věci, které nám abstrahuje použití ladicí software, potažmo vývojové prostředí.</w:t>
+      </w:r>
     </w:p>
     <w:p>
       <w:pPr>
-        <w:rPr>
-          <w:lang w:val="cs-CZ"/>
-        </w:rPr>
-      </w:pPr>
+        <w:jc w:val="both"/>
+        <w:rPr>
+          <w:lang w:val="cs-CZ"/>
+        </w:rPr>
+      </w:pPr>
+      <w:r>
+        <w:rPr>
+          <w:lang w:val="cs-CZ"/>
+        </w:rPr>
+        <w:t>Proto stačí u tohoto protokolu jen vědět, že nám zprostředkovává funkcionality ladění a programování čipu.</w:t>
+      </w:r>
+      <w:r>
+        <w:rPr>
+          <w:lang w:val="cs-CZ"/>
+        </w:rPr>
+        <w:t xml:space="preserve"> Protokol využívá stejně jako I</w:t>
+      </w:r>
+      <w:r>
+        <w:rPr>
+          <w:vertAlign w:val="superscript"/>
+          <w:lang w:val="cs-CZ"/>
+        </w:rPr>
+        <w:t>2</w:t>
+      </w:r>
+      <w:r>
+        <w:rPr>
+          <w:lang w:val="cs-CZ"/>
+        </w:rPr>
+        <w:t xml:space="preserve">C jen dvou, potažmo tří vodičů: </w:t>
+      </w:r>
+      <w:r>
+        <w:rPr>
+          <w:lang w:val="cs-CZ"/>
+        </w:rPr>
+        <w:t xml:space="preserve">datovému vodiči </w:t>
+      </w:r>
+      <w:r>
+        <w:rPr>
+          <w:lang w:val="cs-CZ"/>
+        </w:rPr>
+        <w:t>SWDIO a hodinovému signálu SWCLK, potažmo zemnícímu vodiči GND.</w:t>
+      </w:r>
+    </w:p>
+    <w:p>
+      <w:pPr>
+        <w:pStyle w:val="Nadpis2"/>
+        <w:rPr>
+          <w:lang w:val="cs-CZ"/>
+        </w:rPr>
+      </w:pPr>
+      <w:r>
+        <w:rPr>
+          <w:lang w:val="cs-CZ"/>
+        </w:rPr>
+        <w:t>2.4</w:t>
+      </w:r>
+      <w:r>
+        <w:rPr>
+          <w:lang w:val="cs-CZ"/>
+        </w:rPr>
+        <w:t xml:space="preserve"> OLED displej SSD1306</w:t>
+      </w:r>
+    </w:p>
+    <w:p>
+      <w:pPr>
+        <w:rPr>
+          <w:lang w:val="cs-CZ"/>
+        </w:rPr>
+      </w:pPr>
+      <w:r>
+        <w:rPr>
+          <w:lang w:val="cs-CZ"/>
+        </w:rPr>
+        <w:t>AAA</w:t>
+      </w:r>
     </w:p>
     <w:p>
       <w:pPr>

</xml_diff>

<commit_message>
Described how scopes, mutability and type inference work.
</commit_message>
<xml_diff>
--- a/Dokumentace.docx
+++ b/Dokumentace.docx
@@ -5389,7 +5389,6 @@
       <w:pPr>
         <w:jc w:val="both"/>
         <w:rPr>
-          <w:color w:val="EE0000"/>
           <w:lang w:val="cs-CZ"/>
         </w:rPr>
       </w:pPr>
@@ -5603,6 +5602,39 @@
           <w:lang w:val="cs-CZ"/>
         </w:rPr>
         <w:t>dobu jednoho, jednoho a půl nebo dvou normálních bitů.</w:t>
+      </w:r>
+    </w:p>
+    <w:p>
+      <w:pPr>
+        <w:jc w:val="both"/>
+        <w:rPr>
+          <w:color w:val="EE0000"/>
+          <w:lang w:val="cs-CZ"/>
+        </w:rPr>
+      </w:pPr>
+      <w:r>
+        <w:rPr>
+          <w:lang w:val="cs-CZ"/>
+        </w:rPr>
+        <w:t>Na obrázku 1 můžeme vidět p</w:t>
+      </w:r>
+      <w:r>
+        <w:rPr>
+          <w:lang w:val="cs-CZ"/>
+        </w:rPr>
+        <w:t>říklad UART přenosu bajtu o hodnotě 27 (1B v šestnáctkové soustavě, 00011011 ve dvojkové soustavě). Pod grafem logického stavu (zelená = 1; červená = 0) lze nalézt dekódované bity i značky start a stop bitů. Schéma přenosu</w:t>
+      </w:r>
+      <w:r>
+        <w:rPr>
+          <w:lang w:val="cs-CZ"/>
+        </w:rPr>
+        <w:t xml:space="preserve"> je</w:t>
+      </w:r>
+      <w:r>
+        <w:rPr>
+          <w:lang w:val="cs-CZ"/>
+        </w:rPr>
+        <w:t xml:space="preserve"> 8N1 – viz níže.</w:t>
       </w:r>
     </w:p>
     <w:p>
@@ -5680,7 +5712,7 @@
           <w:lang w:val="cs-CZ"/>
         </w:rPr>
       </w:pPr>
-      <w:bookmarkStart w:id="16" w:name="_Toc212452966"/>
+      <w:bookmarkStart w:id="16" w:name="_Toc214293515"/>
       <w:r>
         <w:rPr>
           <w:lang w:val="cs-CZ"/>
@@ -5722,75 +5754,33 @@
         <w:rPr>
           <w:lang w:val="cs-CZ"/>
         </w:rPr>
-        <w:t xml:space="preserve">: Příklad UART přenosu </w:t>
-      </w:r>
-      <w:r>
-        <w:rPr>
-          <w:lang w:val="cs-CZ"/>
-        </w:rPr>
-        <w:t>bajtu</w:t>
-      </w:r>
-      <w:r>
-        <w:rPr>
-          <w:lang w:val="cs-CZ"/>
-        </w:rPr>
-        <w:t xml:space="preserve"> o hodnotě 27 (1B v šestnáctkové soustavě</w:t>
-      </w:r>
-      <w:r>
-        <w:rPr>
-          <w:lang w:val="cs-CZ"/>
-        </w:rPr>
-        <w:t xml:space="preserve">, 00011011 </w:t>
-      </w:r>
-      <w:r>
-        <w:rPr>
-          <w:lang w:val="cs-CZ"/>
-        </w:rPr>
-        <w:t>ve</w:t>
-      </w:r>
-      <w:r>
-        <w:rPr>
-          <w:lang w:val="cs-CZ"/>
-        </w:rPr>
-        <w:t> dvojkové soustavě</w:t>
-      </w:r>
-      <w:r>
-        <w:rPr>
-          <w:lang w:val="cs-CZ"/>
-        </w:rPr>
-        <w:t>).</w:t>
-      </w:r>
-      <w:r>
-        <w:rPr>
-          <w:lang w:val="cs-CZ"/>
-        </w:rPr>
-        <w:t xml:space="preserve"> Pod grafem logického stavu (zelená = 1; červená = 0) lze nalézt dekódované bity i </w:t>
-      </w:r>
-      <w:r>
-        <w:rPr>
-          <w:lang w:val="cs-CZ"/>
-        </w:rPr>
-        <w:t>značky start a stop bitů.</w:t>
-      </w:r>
-      <w:r>
-        <w:rPr>
-          <w:lang w:val="cs-CZ"/>
-        </w:rPr>
-        <w:t xml:space="preserve"> </w:t>
-      </w:r>
-      <w:r>
-        <w:rPr>
-          <w:lang w:val="cs-CZ"/>
-        </w:rPr>
-        <w:t>Schéma přenosu 8N1 – viz níže.</w:t>
+        <w:t>: Příklad UART</w:t>
+      </w:r>
+      <w:r>
+        <w:rPr>
+          <w:lang w:val="cs-CZ"/>
+        </w:rPr>
+        <w:t xml:space="preserve"> přenosu jednoho b</w:t>
+      </w:r>
+      <w:r>
+        <w:rPr>
+          <w:lang w:val="cs-CZ"/>
+        </w:rPr>
+        <w:t>ajtu</w:t>
+      </w:r>
+      <w:r>
+        <w:rPr>
+          <w:lang w:val="cs-CZ"/>
+        </w:rPr>
+        <w:t>.</w:t>
+      </w:r>
+      <w:r>
+        <w:rPr>
+          <w:lang w:val="cs-CZ"/>
+        </w:rPr>
+        <w:t xml:space="preserve"> Zdroj: vlastní, skrze logický analyzátor PulseView.</w:t>
       </w:r>
       <w:bookmarkEnd w:id="16"/>
-      <w:r>
-        <w:rPr>
-          <w:lang w:val="cs-CZ"/>
-        </w:rPr>
-        <w:t xml:space="preserve"> Zdroj: vlastní, skrze logický analyzátor PulseView.</w:t>
-      </w:r>
     </w:p>
     <w:p>
       <w:pPr>
@@ -5887,7 +5877,31 @@
         <w:rPr>
           <w:lang w:val="cs-CZ"/>
         </w:rPr>
-        <w:t>110, 300, 9600 nebo 115200</w:t>
+        <w:t>110, 300, 9</w:t>
+      </w:r>
+      <w:r>
+        <w:rPr>
+          <w:lang w:val="cs-CZ"/>
+        </w:rPr>
+        <w:t xml:space="preserve"> </w:t>
+      </w:r>
+      <w:r>
+        <w:rPr>
+          <w:lang w:val="cs-CZ"/>
+        </w:rPr>
+        <w:t>600 nebo 115</w:t>
+      </w:r>
+      <w:r>
+        <w:rPr>
+          <w:lang w:val="cs-CZ"/>
+        </w:rPr>
+        <w:t xml:space="preserve"> </w:t>
+      </w:r>
+      <w:r>
+        <w:rPr>
+          <w:lang w:val="cs-CZ"/>
+        </w:rPr>
+        <w:t>200</w:t>
       </w:r>
       <w:r>
         <w:rPr>
@@ -6001,6 +6015,80 @@
     </w:p>
     <w:p>
       <w:pPr>
+        <w:jc w:val="both"/>
+        <w:rPr>
+          <w:lang w:val="cs-CZ"/>
+        </w:rPr>
+      </w:pPr>
+      <w:r>
+        <w:rPr>
+          <w:lang w:val="cs-CZ"/>
+        </w:rPr>
+        <w:t>Na obrázku 2 l</w:t>
+      </w:r>
+      <w:r>
+        <w:rPr>
+          <w:lang w:val="cs-CZ"/>
+        </w:rPr>
+        <w:t>ogický analyzátor píše, že jeden bit trvá 8.666</w:t>
+      </w:r>
+      <w:r>
+        <w:rPr>
+          <w:lang w:val="cs-CZ"/>
+        </w:rPr>
+        <w:t xml:space="preserve"> </w:t>
+      </w:r>
+      <w:r>
+        <w:rPr>
+          <w:lang w:val="cs-CZ"/>
+        </w:rPr>
+        <w:t>667 µs, což by odpovídalo frekvenci 115</w:t>
+      </w:r>
+      <w:r>
+        <w:rPr>
+          <w:lang w:val="cs-CZ"/>
+        </w:rPr>
+        <w:t xml:space="preserve"> </w:t>
+      </w:r>
+      <w:r>
+        <w:rPr>
+          <w:lang w:val="cs-CZ"/>
+        </w:rPr>
+        <w:t>384.615</w:t>
+      </w:r>
+      <w:r>
+        <w:rPr>
+          <w:lang w:val="cs-CZ"/>
+        </w:rPr>
+        <w:t xml:space="preserve"> </w:t>
+      </w:r>
+      <w:r>
+        <w:rPr>
+          <w:lang w:val="cs-CZ"/>
+        </w:rPr>
+        <w:t>385 Hz, která je velmi blízko použitému baudrate 115</w:t>
+      </w:r>
+      <w:r>
+        <w:rPr>
+          <w:lang w:val="cs-CZ"/>
+        </w:rPr>
+        <w:t xml:space="preserve"> </w:t>
+      </w:r>
+      <w:r>
+        <w:rPr>
+          <w:lang w:val="cs-CZ"/>
+        </w:rPr>
+        <w:t>200 baud. Protokol UART naštěstí dokáže tolerovat drobné odchylky od správného baudrate, protože začátkem každého bajtu se opět synchronizuje pomocí start bitu. Zároveň musíme počítat s nepřesností měření</w:t>
+      </w:r>
+      <w:r>
+        <w:rPr>
+          <w:lang w:val="cs-CZ"/>
+        </w:rPr>
+        <w:t>.</w:t>
+      </w:r>
+    </w:p>
+    <w:p>
+      <w:pPr>
         <w:keepNext/>
         <w:jc w:val="both"/>
       </w:pPr>
@@ -6010,7 +6098,7 @@
           <w:lang w:val="cs-CZ"/>
         </w:rPr>
         <w:drawing>
-          <wp:inline distT="0" distB="0" distL="0" distR="0" wp14:anchorId="06B67C93" wp14:editId="0190E33D">
+          <wp:inline distT="0" distB="0" distL="0" distR="0" wp14:anchorId="06B67C93" wp14:editId="36569DA6">
             <wp:extent cx="6839585" cy="1112252"/>
             <wp:effectExtent l="0" t="0" r="0" b="0"/>
             <wp:docPr id="1200818239" name="Picture 5"/>
@@ -6072,7 +6160,7 @@
           <w:lang w:val="cs-CZ"/>
         </w:rPr>
       </w:pPr>
-      <w:bookmarkStart w:id="17" w:name="_Toc212452967"/>
+      <w:bookmarkStart w:id="17" w:name="_Toc214293516"/>
       <w:r>
         <w:rPr>
           <w:lang w:val="cs-CZ"/>
@@ -6114,75 +6202,45 @@
         <w:rPr>
           <w:lang w:val="cs-CZ"/>
         </w:rPr>
-        <w:t>: Logický analyzátor</w:t>
-      </w:r>
-      <w:r>
-        <w:rPr>
-          <w:lang w:val="cs-CZ"/>
-        </w:rPr>
-        <w:t xml:space="preserve"> </w:t>
-      </w:r>
-      <w:r>
-        <w:rPr>
-          <w:lang w:val="cs-CZ"/>
-        </w:rPr>
-        <w:t xml:space="preserve">píše, že jeden bit trvá 8.666667 µs, což by odpovídalo frekvenci 115384.615385 Hz, která je velmi blízko </w:t>
-      </w:r>
-      <w:r>
-        <w:rPr>
-          <w:lang w:val="cs-CZ"/>
-        </w:rPr>
-        <w:t>použitému baudrate 115200 baud</w:t>
-      </w:r>
-      <w:r>
-        <w:rPr>
-          <w:lang w:val="cs-CZ"/>
-        </w:rPr>
-        <w:t xml:space="preserve">. Protokol UART naštěstí dokáže tolerovat drobné odchylky od správného baudrate, </w:t>
-      </w:r>
-      <w:r>
-        <w:rPr>
-          <w:lang w:val="cs-CZ"/>
-        </w:rPr>
-        <w:t>protože začátkem každého bajt</w:t>
-      </w:r>
-      <w:r>
-        <w:rPr>
-          <w:lang w:val="cs-CZ"/>
-        </w:rPr>
-        <w:t>u</w:t>
-      </w:r>
-      <w:r>
-        <w:rPr>
-          <w:lang w:val="cs-CZ"/>
-        </w:rPr>
-        <w:t xml:space="preserve"> se opět synchronizuje pomocí start bitu.</w:t>
-      </w:r>
-      <w:r>
-        <w:rPr>
-          <w:lang w:val="cs-CZ"/>
-        </w:rPr>
-        <w:t xml:space="preserve"> </w:t>
-      </w:r>
-      <w:r>
-        <w:rPr>
-          <w:lang w:val="cs-CZ"/>
-        </w:rPr>
-        <w:t>Z</w:t>
-      </w:r>
-      <w:r>
-        <w:rPr>
-          <w:lang w:val="cs-CZ"/>
-        </w:rPr>
-        <w:t>ároveň musíme počítat s nepřesností měření.</w:t>
+        <w:t xml:space="preserve">: </w:t>
+      </w:r>
+      <w:r>
+        <w:rPr>
+          <w:lang w:val="cs-CZ"/>
+        </w:rPr>
+        <w:t>Příklad změřeného trvání jednoho bitu</w:t>
+      </w:r>
+      <w:r>
+        <w:rPr>
+          <w:lang w:val="cs-CZ"/>
+        </w:rPr>
+        <w:t xml:space="preserve"> z UART přenosu</w:t>
+      </w:r>
+      <w:r>
+        <w:rPr>
+          <w:lang w:val="cs-CZ"/>
+        </w:rPr>
+        <w:t>.</w:t>
+      </w:r>
+      <w:r>
+        <w:rPr>
+          <w:lang w:val="cs-CZ"/>
+        </w:rPr>
+        <w:t xml:space="preserve"> Zdroj: vlastní</w:t>
+      </w:r>
+      <w:r>
+        <w:rPr>
+          <w:lang w:val="cs-CZ"/>
+        </w:rPr>
+        <w:t>, skrze logický analyzátor PulseView</w:t>
+      </w:r>
+      <w:r>
+        <w:rPr>
+          <w:lang w:val="cs-CZ"/>
+        </w:rPr>
+        <w:t>.</w:t>
       </w:r>
       <w:bookmarkEnd w:id="17"/>
-      <w:r>
-        <w:rPr>
-          <w:lang w:val="cs-CZ"/>
-        </w:rPr>
-        <w:t xml:space="preserve"> Zdroj: vlastní</w:t>
-      </w:r>
     </w:p>
     <w:p>
       <w:pPr>
@@ -6686,6 +6744,7 @@
         <w:rPr>
           <w:lang w:val="cs-CZ"/>
         </w:rPr>
+        <w:lastRenderedPageBreak/>
         <w:t xml:space="preserve">Detaily jako napěťové úrovně se pak mohou lišit, </w:t>
       </w:r>
       <w:r>
@@ -6880,7 +6939,6 @@
         <w:rPr>
           <w:lang w:val="cs-CZ"/>
         </w:rPr>
-        <w:lastRenderedPageBreak/>
         <w:t xml:space="preserve">Tato historie se však promítá až do současnosti: důvod, proč </w:t>
       </w:r>
       <w:r>
@@ -7715,6 +7773,7 @@
         <w:rPr>
           <w:lang w:val="cs-CZ"/>
         </w:rPr>
+        <w:lastRenderedPageBreak/>
         <w:t>/ rezistor</w:t>
       </w:r>
       <w:r>
@@ -7885,7 +7944,6 @@
         <w:rPr>
           <w:lang w:val="cs-CZ"/>
         </w:rPr>
-        <w:lastRenderedPageBreak/>
         <w:t>Krom toho však existují i</w:t>
       </w:r>
       <w:r>
@@ -8568,6 +8626,7 @@
         <w:rPr>
           <w:lang w:val="cs-CZ"/>
         </w:rPr>
+        <w:lastRenderedPageBreak/>
         <w:t>2.3.3 SWD</w:t>
       </w:r>
     </w:p>
@@ -8600,14 +8659,7 @@
         <w:rPr>
           <w:lang w:val="cs-CZ"/>
         </w:rPr>
-        <w:t xml:space="preserve"> Když je CPU zastaven na breakpointu, dokáže počítač skrze rozhraní SWD číst i měnit jakékoli místo v paměti, což používá programátor například k ověření, že určitá proměnná </w:t>
-      </w:r>
-      <w:r>
-        <w:rPr>
-          <w:lang w:val="cs-CZ"/>
-        </w:rPr>
-        <w:lastRenderedPageBreak/>
-        <w:t>nabývá na určitém místě správné hodnoty.</w:t>
+        <w:t xml:space="preserve"> Když je CPU zastaven na breakpointu, dokáže počítač skrze rozhraní SWD číst i měnit jakékoli místo v paměti, což používá programátor například k ověření, že určitá proměnná nabývá na určitém místě správné hodnoty.</w:t>
       </w:r>
       <w:r>
         <w:rPr>
@@ -9545,6 +9597,7 @@
         <w:rPr>
           <w:lang w:val="cs-CZ"/>
         </w:rPr>
+        <w:lastRenderedPageBreak/>
         <w:t>2.5 Programovací jazyk Rust</w:t>
       </w:r>
     </w:p>
@@ -9691,7 +9744,6 @@
         <w:rPr>
           <w:lang w:val="cs-CZ"/>
         </w:rPr>
-        <w:lastRenderedPageBreak/>
         <w:t xml:space="preserve">Asi ten nejprimitivnější, nejjednodušší způsob je dát programátorovi neomezený </w:t>
       </w:r>
       <w:r>
@@ -9797,13 +9849,7 @@
         <w:rPr>
           <w:lang w:val="cs-CZ"/>
         </w:rPr>
-        <w:t>úplně</w:t>
-      </w:r>
-      <w:r>
-        <w:rPr>
-          <w:lang w:val="cs-CZ"/>
-        </w:rPr>
-        <w:t xml:space="preserve"> tak </w:t>
+        <w:t xml:space="preserve">úplně tak </w:t>
       </w:r>
       <w:r>
         <w:rPr>
@@ -9858,19 +9904,7 @@
         <w:rPr>
           <w:lang w:val="cs-CZ"/>
         </w:rPr>
-        <w:t xml:space="preserve">U </w:t>
-      </w:r>
-      <w:r>
-        <w:rPr>
-          <w:lang w:val="cs-CZ"/>
-        </w:rPr>
-        <w:t>(„=</w:t>
-      </w:r>
-      <w:r>
-        <w:rPr>
-          <w:lang w:val="cs-CZ"/>
-        </w:rPr>
-        <w:t xml:space="preserve">memory </w:t>
+        <w:t xml:space="preserve">U („=memory </w:t>
       </w:r>
       <w:r>
         <w:rPr>
@@ -9882,19 +9916,7 @@
         <w:rPr>
           <w:lang w:val="cs-CZ"/>
         </w:rPr>
-        <w:t xml:space="preserve"> unit</w:t>
-      </w:r>
-      <w:r>
-        <w:rPr>
-          <w:lang w:val="cs-CZ"/>
-        </w:rPr>
-        <w:t xml:space="preserve">“ – </w:t>
-      </w:r>
-      <w:r>
-        <w:rPr>
-          <w:lang w:val="cs-CZ"/>
-        </w:rPr>
-        <w:t xml:space="preserve">jednotka pro </w:t>
+        <w:t xml:space="preserve"> unit“ – jednotka pro </w:t>
       </w:r>
       <w:r>
         <w:rPr>
@@ -9906,13 +9928,7 @@
         <w:rPr>
           <w:lang w:val="cs-CZ"/>
         </w:rPr>
-        <w:t>paměti</w:t>
-      </w:r>
-      <w:r>
-        <w:rPr>
-          <w:lang w:val="cs-CZ"/>
-        </w:rPr>
-        <w:t>)</w:t>
+        <w:t>paměti)</w:t>
       </w:r>
       <w:r>
         <w:rPr>
@@ -10076,43 +10092,7 @@
         <w:rPr>
           <w:lang w:val="cs-CZ"/>
         </w:rPr>
-        <w:t xml:space="preserve"> počítače pak používají ještě složitější jednotku MMU </w:t>
-      </w:r>
-      <w:r>
-        <w:rPr>
-          <w:lang w:val="cs-CZ"/>
-        </w:rPr>
-        <w:t xml:space="preserve">(„=memory </w:t>
-      </w:r>
-      <w:r>
-        <w:rPr>
-          <w:lang w:val="cs-CZ"/>
-        </w:rPr>
-        <w:t>management</w:t>
-      </w:r>
-      <w:r>
-        <w:rPr>
-          <w:lang w:val="cs-CZ"/>
-        </w:rPr>
-        <w:t xml:space="preserve"> unit“ – jednotka pro </w:t>
-      </w:r>
-      <w:r>
-        <w:rPr>
-          <w:lang w:val="cs-CZ"/>
-        </w:rPr>
-        <w:t xml:space="preserve">správu </w:t>
-      </w:r>
-      <w:r>
-        <w:rPr>
-          <w:lang w:val="cs-CZ"/>
-        </w:rPr>
-        <w:t>paměti)</w:t>
-      </w:r>
-      <w:r>
-        <w:rPr>
-          <w:lang w:val="cs-CZ"/>
-        </w:rPr>
-        <w:t xml:space="preserve">, která v sobě kromě </w:t>
+        <w:t xml:space="preserve"> počítače pak používají ještě složitější jednotku MMU („=memory management unit“ – jednotka pro správu paměti), která v sobě kromě </w:t>
       </w:r>
       <w:r>
         <w:rPr>
@@ -10528,7 +10508,14 @@
         <w:rPr>
           <w:lang w:val="cs-CZ"/>
         </w:rPr>
-        <w:t xml:space="preserve"> z vyhrazeného rozsahu volné paměti (nazývaného „heap“ –</w:t>
+        <w:t xml:space="preserve"> z vyhrazeného rozsahu volné paměti (nazývaného </w:t>
+      </w:r>
+      <w:r>
+        <w:rPr>
+          <w:lang w:val="cs-CZ"/>
+        </w:rPr>
+        <w:lastRenderedPageBreak/>
+        <w:t>„heap“ –</w:t>
       </w:r>
       <w:r>
         <w:rPr>
@@ -10740,7 +10727,6 @@
         <w:rPr>
           <w:lang w:val="cs-CZ"/>
         </w:rPr>
-        <w:lastRenderedPageBreak/>
         <w:t>Ačkoli používat takovýto programovací jazyk je výrazně jednodušší,</w:t>
       </w:r>
       <w:r>
@@ -10907,7 +10893,7 @@
         <w:rPr>
           <w:lang w:val="cs-CZ"/>
         </w:rPr>
-        <w:t xml:space="preserve"> </w:t>
+        <w:t xml:space="preserve">, ještě před spuštěním programu, </w:t>
       </w:r>
       <w:r>
         <w:rPr>
@@ -11303,6 +11289,7 @@
         <w:rPr>
           <w:lang w:val="cs-CZ"/>
         </w:rPr>
+        <w:lastRenderedPageBreak/>
         <w:t xml:space="preserve">2.5.2 </w:t>
       </w:r>
       <w:r>
@@ -11344,15 +11331,246 @@
     </w:p>
     <w:p>
       <w:pPr>
-        <w:rPr>
-          <w:lang w:val="cs-CZ"/>
-        </w:rPr>
-      </w:pPr>
-      <w:r>
-        <w:rPr>
-          <w:lang w:val="cs-CZ"/>
-        </w:rPr>
-        <w:t>AAA</w:t>
+        <w:jc w:val="both"/>
+        <w:rPr>
+          <w:lang w:val="cs-CZ"/>
+        </w:rPr>
+      </w:pPr>
+      <w:r>
+        <w:rPr>
+          <w:lang w:val="cs-CZ"/>
+        </w:rPr>
+        <w:t>Borrow checker však, jak je výše zmíněno, existuje hlavně pro kontrolu pravidel přístupu k proměnným.</w:t>
+      </w:r>
+      <w:r>
+        <w:rPr>
+          <w:lang w:val="cs-CZ"/>
+        </w:rPr>
+        <w:t xml:space="preserve"> </w:t>
+      </w:r>
+      <w:r>
+        <w:rPr>
+          <w:lang w:val="cs-CZ"/>
+        </w:rPr>
+        <w:t>V práci s proměnnými používá Rust model vlastnictví a půjčování.</w:t>
+      </w:r>
+      <w:r>
+        <w:rPr>
+          <w:lang w:val="cs-CZ"/>
+        </w:rPr>
+        <w:t xml:space="preserve"> Každý blok kódu je svým vlastním rozsahem („scope“), kontextem, ve kterým </w:t>
+      </w:r>
+      <w:r>
+        <w:rPr>
+          <w:lang w:val="cs-CZ"/>
+        </w:rPr>
+        <w:t xml:space="preserve">je </w:t>
+      </w:r>
+      <w:r>
+        <w:rPr>
+          <w:lang w:val="cs-CZ"/>
+        </w:rPr>
+        <w:t>spouštěn jiný kód.</w:t>
+      </w:r>
+      <w:r>
+        <w:rPr>
+          <w:lang w:val="cs-CZ"/>
+        </w:rPr>
+        <w:t xml:space="preserve"> Rozsahy jsou vždy vnořené, tudíž každý rozsah </w:t>
+      </w:r>
+      <w:r>
+        <w:rPr>
+          <w:lang w:val="cs-CZ"/>
+        </w:rPr>
+        <w:t>může uvnitř obsahovat jiné</w:t>
+      </w:r>
+      <w:r>
+        <w:rPr>
+          <w:lang w:val="cs-CZ"/>
+        </w:rPr>
+        <w:t xml:space="preserve"> </w:t>
+      </w:r>
+      <w:r>
+        <w:rPr>
+          <w:lang w:val="cs-CZ"/>
+        </w:rPr>
+        <w:t xml:space="preserve">rozsahy </w:t>
+      </w:r>
+      <w:r>
+        <w:rPr>
+          <w:lang w:val="cs-CZ"/>
+        </w:rPr>
+        <w:t>(nejčastěji se tak děje uvnitř funkce).</w:t>
+      </w:r>
+      <w:r>
+        <w:rPr>
+          <w:lang w:val="cs-CZ"/>
+        </w:rPr>
+        <w:t xml:space="preserve"> </w:t>
+      </w:r>
+      <w:r>
+        <w:rPr>
+          <w:lang w:val="cs-CZ"/>
+        </w:rPr>
+        <w:t xml:space="preserve">Každá proměnná je </w:t>
+      </w:r>
+      <w:r>
+        <w:rPr>
+          <w:lang w:val="cs-CZ"/>
+        </w:rPr>
+        <w:t xml:space="preserve">deklarována </w:t>
+      </w:r>
+      <w:r>
+        <w:rPr>
+          <w:lang w:val="cs-CZ"/>
+        </w:rPr>
+        <w:t>(=poprvé</w:t>
+      </w:r>
+      <w:r>
+        <w:rPr>
+          <w:lang w:val="cs-CZ"/>
+        </w:rPr>
+        <w:t xml:space="preserve"> uvedena v existenci klíčovým slovem </w:t>
+      </w:r>
+      <w:r>
+        <w:rPr>
+          <w:rFonts w:ascii="Consolas" w:hAnsi="Consolas"/>
+          <w:highlight w:val="lightGray"/>
+          <w:lang w:val="cs-CZ"/>
+        </w:rPr>
+        <w:t>let</w:t>
+      </w:r>
+      <w:r>
+        <w:rPr>
+          <w:lang w:val="cs-CZ"/>
+        </w:rPr>
+        <w:t xml:space="preserve">) </w:t>
+      </w:r>
+      <w:r>
+        <w:rPr>
+          <w:lang w:val="cs-CZ"/>
+        </w:rPr>
+        <w:t>uvnitř určitého bloku kódu</w:t>
+      </w:r>
+      <w:r>
+        <w:rPr>
+          <w:lang w:val="cs-CZ"/>
+        </w:rPr>
+        <w:t>, uvnitř určitého rozsahu. Říkáme pak, že rozsah</w:t>
+      </w:r>
+      <w:r>
+        <w:rPr>
+          <w:lang w:val="cs-CZ"/>
+        </w:rPr>
+        <w:t xml:space="preserve">, ve kterým byla </w:t>
+      </w:r>
+      <w:r>
+        <w:rPr>
+          <w:lang w:val="cs-CZ"/>
+        </w:rPr>
+        <w:t>deklarována, je „vlastníkem“ proměnné.</w:t>
+      </w:r>
+      <w:r>
+        <w:rPr>
+          <w:lang w:val="cs-CZ"/>
+        </w:rPr>
+        <w:t xml:space="preserve"> K proměnné může přistupovat rozsah, jež je vlastníkem proměnné, nebo rozsahy v něm vnořené</w:t>
+      </w:r>
+      <w:r>
+        <w:rPr>
+          <w:lang w:val="cs-CZ"/>
+        </w:rPr>
+        <w:t>.</w:t>
+      </w:r>
+      <w:r>
+        <w:rPr>
+          <w:lang w:val="cs-CZ"/>
+        </w:rPr>
+        <w:t xml:space="preserve"> </w:t>
+      </w:r>
+      <w:r>
+        <w:rPr>
+          <w:lang w:val="cs-CZ"/>
+        </w:rPr>
+        <w:t>P</w:t>
+      </w:r>
+      <w:r>
+        <w:rPr>
+          <w:lang w:val="cs-CZ"/>
+        </w:rPr>
+        <w:t>ro vnější nebo zcela jiné rozsahy</w:t>
+      </w:r>
+      <w:r>
+        <w:rPr>
+          <w:lang w:val="cs-CZ"/>
+        </w:rPr>
+        <w:t xml:space="preserve"> jsou</w:t>
+      </w:r>
+      <w:r>
+        <w:rPr>
+          <w:lang w:val="cs-CZ"/>
+        </w:rPr>
+        <w:t xml:space="preserve"> proměnn</w:t>
+      </w:r>
+      <w:r>
+        <w:rPr>
+          <w:lang w:val="cs-CZ"/>
+        </w:rPr>
+        <w:t>é</w:t>
+      </w:r>
+      <w:r>
+        <w:rPr>
+          <w:lang w:val="cs-CZ"/>
+        </w:rPr>
+        <w:t xml:space="preserve"> </w:t>
+      </w:r>
+      <w:r>
+        <w:rPr>
+          <w:lang w:val="cs-CZ"/>
+        </w:rPr>
+        <w:t>definovan</w:t>
+      </w:r>
+      <w:r>
+        <w:rPr>
+          <w:lang w:val="cs-CZ"/>
+        </w:rPr>
+        <w:t>é</w:t>
+      </w:r>
+      <w:r>
+        <w:rPr>
+          <w:lang w:val="cs-CZ"/>
+        </w:rPr>
+        <w:t xml:space="preserve"> ve </w:t>
+      </w:r>
+      <w:r>
+        <w:rPr>
+          <w:lang w:val="cs-CZ"/>
+        </w:rPr>
+        <w:t>vnořeném</w:t>
+      </w:r>
+      <w:r>
+        <w:rPr>
+          <w:lang w:val="cs-CZ"/>
+        </w:rPr>
+        <w:t xml:space="preserve"> rozsahu </w:t>
+      </w:r>
+      <w:r>
+        <w:rPr>
+          <w:lang w:val="cs-CZ"/>
+        </w:rPr>
+        <w:t>nepřístupné</w:t>
+      </w:r>
+      <w:r>
+        <w:rPr>
+          <w:lang w:val="cs-CZ"/>
+        </w:rPr>
+        <w:t xml:space="preserve">, takže </w:t>
+      </w:r>
+      <w:r>
+        <w:rPr>
+          <w:lang w:val="cs-CZ"/>
+        </w:rPr>
+        <w:t>kód ve vnějším rozsahu buď selže, nebo bude přistupovat k zcela jiné proměnné stejného názvu.</w:t>
       </w:r>
     </w:p>
     <w:p>
@@ -11362,65 +11580,1700 @@
           <w:lang w:val="cs-CZ"/>
         </w:rPr>
       </w:pPr>
+      <w:r>
+        <w:rPr>
+          <w:lang w:val="cs-CZ"/>
+        </w:rPr>
+        <w:t xml:space="preserve">Na obrázcích 3 a 4 můžeme vidět jednoduchý příklad, kdy </w:t>
+      </w:r>
+      <w:r>
+        <w:rPr>
+          <w:lang w:val="cs-CZ"/>
+        </w:rPr>
+        <w:t>se kód v</w:t>
+      </w:r>
+      <w:r>
+        <w:rPr>
+          <w:lang w:val="cs-CZ"/>
+        </w:rPr>
+        <w:t>e vnějším</w:t>
+      </w:r>
+      <w:r>
+        <w:rPr>
+          <w:lang w:val="cs-CZ"/>
+        </w:rPr>
+        <w:t xml:space="preserve"> rozsahu A pokouší přistupovat k proměnné uvnitř </w:t>
+      </w:r>
+      <w:r>
+        <w:rPr>
+          <w:lang w:val="cs-CZ"/>
+        </w:rPr>
+        <w:t xml:space="preserve">vnořeného </w:t>
+      </w:r>
+      <w:r>
+        <w:rPr>
+          <w:lang w:val="cs-CZ"/>
+        </w:rPr>
+        <w:t xml:space="preserve">rozsahu </w:t>
+      </w:r>
+      <w:r>
+        <w:rPr>
+          <w:lang w:val="cs-CZ"/>
+        </w:rPr>
+        <w:t>B.</w:t>
+      </w:r>
+      <w:r>
+        <w:rPr>
+          <w:lang w:val="cs-CZ"/>
+        </w:rPr>
+        <w:t xml:space="preserve"> Avšak toto selže, protože nejen že jsou proměnné z B nepřístupné pro A, ale navíc, protože rozsah B skončil </w:t>
+      </w:r>
+      <w:r>
+        <w:rPr>
+          <w:lang w:val="cs-CZ"/>
+        </w:rPr>
+        <w:t xml:space="preserve">ještě dříve, než zavoláme makro </w:t>
+      </w:r>
+      <w:r>
+        <w:rPr>
+          <w:rFonts w:ascii="Consolas" w:hAnsi="Consolas"/>
+          <w:highlight w:val="lightGray"/>
+          <w:lang w:val="cs-CZ"/>
+        </w:rPr>
+        <w:t>println!</w:t>
+      </w:r>
+      <w:r>
+        <w:rPr>
+          <w:lang w:val="cs-CZ"/>
+        </w:rPr>
+        <w:t xml:space="preserve">, tak proměnná Y už dávno došla konce své životnosti a </w:t>
+      </w:r>
+      <w:r>
+        <w:rPr>
+          <w:lang w:val="cs-CZ"/>
+        </w:rPr>
+        <w:t xml:space="preserve">automaticky </w:t>
+      </w:r>
+      <w:r>
+        <w:rPr>
+          <w:lang w:val="cs-CZ"/>
+        </w:rPr>
+        <w:t>zanikla</w:t>
+      </w:r>
+      <w:r>
+        <w:rPr>
+          <w:lang w:val="cs-CZ"/>
+        </w:rPr>
+        <w:t>; již neexistuje</w:t>
+      </w:r>
+      <w:r>
+        <w:rPr>
+          <w:lang w:val="cs-CZ"/>
+        </w:rPr>
+        <w:t>.</w:t>
+      </w:r>
+      <w:r>
+        <w:rPr>
+          <w:lang w:val="cs-CZ"/>
+        </w:rPr>
+        <w:t xml:space="preserve"> A protože jiná proměnná s názvem Y rovněž neexistuje, selže kompilace s chybovou hláškou na obrázku 4.</w:t>
+      </w:r>
+      <w:r>
+        <w:rPr>
+          <w:lang w:val="cs-CZ"/>
+        </w:rPr>
+        <w:t xml:space="preserve"> </w:t>
+      </w:r>
+      <w:r>
+        <w:rPr>
+          <w:lang w:val="cs-CZ"/>
+        </w:rPr>
+        <w:t xml:space="preserve">Naopak v rozsahu B </w:t>
+      </w:r>
+      <w:r>
+        <w:rPr>
+          <w:lang w:val="cs-CZ"/>
+        </w:rPr>
+        <w:t>můžeme přistupovat k proměnné X, s tím kompilátor problém nemá.</w:t>
+      </w:r>
     </w:p>
     <w:p>
       <w:pPr>
-        <w:rPr>
-          <w:lang w:val="cs-CZ"/>
-        </w:rPr>
-      </w:pPr>
-      <w:r>
-        <w:rPr>
-          <w:lang w:val="cs-CZ"/>
-        </w:rPr>
-        <w:br w:type="page"/>
+        <w:keepNext/>
+        <w:jc w:val="both"/>
+      </w:pPr>
+      <w:r>
+        <w:rPr>
+          <w:lang w:val="cs-CZ"/>
+        </w:rPr>
+        <w:drawing>
+          <wp:inline distT="0" distB="0" distL="0" distR="0" wp14:anchorId="1EE45271" wp14:editId="42ADA4CC">
+            <wp:extent cx="1999610" cy="1151821"/>
+            <wp:effectExtent l="0" t="0" r="1270" b="0"/>
+            <wp:docPr id="828528127" name="Picture 1"/>
+            <wp:cNvGraphicFramePr>
+              <a:graphicFrameLocks xmlns:a="http://schemas.openxmlformats.org/drawingml/2006/main" noChangeAspect="1"/>
+            </wp:cNvGraphicFramePr>
+            <a:graphic xmlns:a="http://schemas.openxmlformats.org/drawingml/2006/main">
+              <a:graphicData uri="http://schemas.openxmlformats.org/drawingml/2006/picture">
+                <pic:pic xmlns:pic="http://schemas.openxmlformats.org/drawingml/2006/picture">
+                  <pic:nvPicPr>
+                    <pic:cNvPr id="828528127" name="Picture 1"/>
+                    <pic:cNvPicPr/>
+                  </pic:nvPicPr>
+                  <pic:blipFill>
+                    <a:blip r:embed="rId15">
+                      <a:extLst>
+                        <a:ext uri="{28A0092B-C50C-407E-A947-70E740481C1C}">
+                          <a14:useLocalDpi xmlns:a14="http://schemas.microsoft.com/office/drawing/2010/main" val="0"/>
+                        </a:ext>
+                      </a:extLst>
+                    </a:blip>
+                    <a:stretch>
+                      <a:fillRect/>
+                    </a:stretch>
+                  </pic:blipFill>
+                  <pic:spPr>
+                    <a:xfrm>
+                      <a:off x="0" y="0"/>
+                      <a:ext cx="1999610" cy="1151821"/>
+                    </a:xfrm>
+                    <a:prstGeom prst="rect">
+                      <a:avLst/>
+                    </a:prstGeom>
+                  </pic:spPr>
+                </pic:pic>
+              </a:graphicData>
+            </a:graphic>
+          </wp:inline>
+        </w:drawing>
       </w:r>
     </w:p>
     <w:p>
       <w:pPr>
-        <w:pStyle w:val="Heading1"/>
-        <w:rPr>
-          <w:lang w:val="cs-CZ"/>
-        </w:rPr>
-      </w:pPr>
-      <w:bookmarkStart w:id="20" w:name="_Toc209783476"/>
-      <w:r>
-        <w:rPr>
-          <w:lang w:val="cs-CZ"/>
-        </w:rPr>
-        <w:lastRenderedPageBreak/>
-        <w:t>3. PRAKTICKÁ ČÁST</w:t>
+        <w:pStyle w:val="Caption"/>
+        <w:jc w:val="both"/>
+        <w:rPr>
+          <w:lang w:val="cs-CZ"/>
+        </w:rPr>
+      </w:pPr>
+      <w:bookmarkStart w:id="20" w:name="_Toc214293517"/>
+      <w:r>
+        <w:rPr>
+          <w:lang w:val="cs-CZ"/>
+        </w:rPr>
+        <w:t xml:space="preserve">Obrázek </w:t>
+      </w:r>
+      <w:r>
+        <w:rPr>
+          <w:lang w:val="cs-CZ"/>
+        </w:rPr>
+        <w:fldChar w:fldCharType="begin"/>
+      </w:r>
+      <w:r>
+        <w:rPr>
+          <w:lang w:val="cs-CZ"/>
+        </w:rPr>
+        <w:instrText xml:space="preserve"> SEQ Obrázek \* ARABIC </w:instrText>
+      </w:r>
+      <w:r>
+        <w:rPr>
+          <w:lang w:val="cs-CZ"/>
+        </w:rPr>
+        <w:fldChar w:fldCharType="separate"/>
+      </w:r>
+      <w:r>
+        <w:rPr>
+          <w:noProof/>
+          <w:lang w:val="cs-CZ"/>
+        </w:rPr>
+        <w:t>3</w:t>
+      </w:r>
+      <w:r>
+        <w:rPr>
+          <w:lang w:val="cs-CZ"/>
+        </w:rPr>
+        <w:fldChar w:fldCharType="end"/>
+      </w:r>
+      <w:r>
+        <w:rPr>
+          <w:lang w:val="cs-CZ"/>
+        </w:rPr>
+        <w:t xml:space="preserve">: </w:t>
+      </w:r>
+      <w:r>
+        <w:rPr>
+          <w:lang w:val="cs-CZ"/>
+        </w:rPr>
+        <w:t>Vzor</w:t>
+      </w:r>
+      <w:r>
+        <w:rPr>
+          <w:lang w:val="cs-CZ"/>
+        </w:rPr>
+        <w:t>ek</w:t>
+      </w:r>
+      <w:r>
+        <w:rPr>
+          <w:lang w:val="cs-CZ"/>
+        </w:rPr>
+        <w:t xml:space="preserve"> chybného</w:t>
+      </w:r>
+      <w:r>
+        <w:rPr>
+          <w:lang w:val="cs-CZ"/>
+        </w:rPr>
+        <w:t xml:space="preserve"> kódu pro demonstraci rozsahů</w:t>
+      </w:r>
+      <w:r>
+        <w:rPr>
+          <w:lang w:val="cs-CZ"/>
+        </w:rPr>
+        <w:t>.</w:t>
+      </w:r>
+      <w:r>
+        <w:rPr>
+          <w:lang w:val="cs-CZ"/>
+        </w:rPr>
+        <w:t xml:space="preserve"> </w:t>
+      </w:r>
+      <w:r>
+        <w:rPr>
+          <w:lang w:val="cs-CZ"/>
+        </w:rPr>
+        <w:t>Zdroj: vlastní</w:t>
       </w:r>
       <w:bookmarkEnd w:id="20"/>
     </w:p>
     <w:p>
       <w:pPr>
-        <w:rPr>
-          <w:lang w:val="cs-CZ"/>
-        </w:rPr>
-      </w:pPr>
+        <w:keepNext/>
+      </w:pPr>
+      <w:r>
+        <w:rPr>
+          <w:lang w:val="cs-CZ"/>
+        </w:rPr>
+        <w:drawing>
+          <wp:inline distT="0" distB="0" distL="0" distR="0" wp14:anchorId="4F97CA74" wp14:editId="09F30FFB">
+            <wp:extent cx="3713698" cy="1069752"/>
+            <wp:effectExtent l="0" t="0" r="1270" b="0"/>
+            <wp:docPr id="373754621" name="Picture 1"/>
+            <wp:cNvGraphicFramePr>
+              <a:graphicFrameLocks xmlns:a="http://schemas.openxmlformats.org/drawingml/2006/main" noChangeAspect="1"/>
+            </wp:cNvGraphicFramePr>
+            <a:graphic xmlns:a="http://schemas.openxmlformats.org/drawingml/2006/main">
+              <a:graphicData uri="http://schemas.openxmlformats.org/drawingml/2006/picture">
+                <pic:pic xmlns:pic="http://schemas.openxmlformats.org/drawingml/2006/picture">
+                  <pic:nvPicPr>
+                    <pic:cNvPr id="373754621" name=""/>
+                    <pic:cNvPicPr/>
+                  </pic:nvPicPr>
+                  <pic:blipFill>
+                    <a:blip r:embed="rId16"/>
+                    <a:stretch>
+                      <a:fillRect/>
+                    </a:stretch>
+                  </pic:blipFill>
+                  <pic:spPr>
+                    <a:xfrm>
+                      <a:off x="0" y="0"/>
+                      <a:ext cx="3728597" cy="1074044"/>
+                    </a:xfrm>
+                    <a:prstGeom prst="rect">
+                      <a:avLst/>
+                    </a:prstGeom>
+                  </pic:spPr>
+                </pic:pic>
+              </a:graphicData>
+            </a:graphic>
+          </wp:inline>
+        </w:drawing>
+      </w:r>
     </w:p>
     <w:p>
       <w:pPr>
-        <w:rPr>
-          <w:lang w:val="cs-CZ"/>
-        </w:rPr>
-      </w:pPr>
-      <w:r>
-        <w:rPr>
-          <w:lang w:val="cs-CZ"/>
-        </w:rPr>
-        <w:br w:type="page"/>
-      </w:r>
+        <w:pStyle w:val="Caption"/>
+        <w:rPr>
+          <w:lang w:val="cs-CZ"/>
+        </w:rPr>
+      </w:pPr>
+      <w:bookmarkStart w:id="21" w:name="_Toc214293518"/>
+      <w:r>
+        <w:rPr>
+          <w:lang w:val="cs-CZ"/>
+        </w:rPr>
+        <w:t xml:space="preserve">Obrázek </w:t>
+      </w:r>
+      <w:r>
+        <w:rPr>
+          <w:lang w:val="cs-CZ"/>
+        </w:rPr>
+        <w:fldChar w:fldCharType="begin"/>
+      </w:r>
+      <w:r>
+        <w:rPr>
+          <w:lang w:val="cs-CZ"/>
+        </w:rPr>
+        <w:instrText xml:space="preserve"> SEQ Obrázek \* ARABIC </w:instrText>
+      </w:r>
+      <w:r>
+        <w:rPr>
+          <w:lang w:val="cs-CZ"/>
+        </w:rPr>
+        <w:fldChar w:fldCharType="separate"/>
+      </w:r>
+      <w:r>
+        <w:rPr>
+          <w:noProof/>
+          <w:lang w:val="cs-CZ"/>
+        </w:rPr>
+        <w:t>4</w:t>
+      </w:r>
+      <w:r>
+        <w:rPr>
+          <w:lang w:val="cs-CZ"/>
+        </w:rPr>
+        <w:fldChar w:fldCharType="end"/>
+      </w:r>
+      <w:r>
+        <w:rPr>
+          <w:lang w:val="cs-CZ"/>
+        </w:rPr>
+        <w:t xml:space="preserve">: </w:t>
+      </w:r>
+      <w:r>
+        <w:rPr>
+          <w:lang w:val="cs-CZ"/>
+        </w:rPr>
+        <w:t>Chybová hláška po pokusu o kompilaci kódu z obrázku 3</w:t>
+      </w:r>
+      <w:r>
+        <w:rPr>
+          <w:lang w:val="cs-CZ"/>
+        </w:rPr>
+        <w:t>.</w:t>
+      </w:r>
+      <w:r>
+        <w:rPr>
+          <w:lang w:val="cs-CZ"/>
+        </w:rPr>
+        <w:t xml:space="preserve"> </w:t>
+      </w:r>
+      <w:r>
+        <w:rPr>
+          <w:lang w:val="cs-CZ"/>
+        </w:rPr>
+        <w:t>Zdroj: vlastní</w:t>
+      </w:r>
+      <w:bookmarkEnd w:id="21"/>
     </w:p>
     <w:p>
       <w:pPr>
+        <w:jc w:val="both"/>
+        <w:rPr>
+          <w:lang w:val="cs-CZ"/>
+        </w:rPr>
+      </w:pPr>
+      <w:r>
+        <w:rPr>
+          <w:lang w:val="cs-CZ"/>
+        </w:rPr>
+        <w:t xml:space="preserve">Pokud již existuje proměnná Y v rozsahu A, program se zkompiluje, ale </w:t>
+      </w:r>
+      <w:r>
+        <w:rPr>
+          <w:lang w:val="cs-CZ"/>
+        </w:rPr>
+        <w:t>nebude se chovat dle očekávání, protože bude přistupovat k té Y, která existuje v daném rozsahu.</w:t>
+      </w:r>
+      <w:r>
+        <w:rPr>
+          <w:lang w:val="cs-CZ"/>
+        </w:rPr>
+        <w:t xml:space="preserve"> To však může být zamýšlené, a nazývá se to „stínování“ („shadowing“).</w:t>
+      </w:r>
+      <w:r>
+        <w:rPr>
+          <w:lang w:val="cs-CZ"/>
+        </w:rPr>
+        <w:t xml:space="preserve"> Vzorek kódu je na obrázku 5. V tomto případě se sice kód zkompiluje, ale nebude se chovat podle očekávání, protože vypíše </w:t>
+      </w:r>
+      <w:r>
+        <w:rPr>
+          <w:rFonts w:ascii="Consolas" w:hAnsi="Consolas"/>
+          <w:highlight w:val="lightGray"/>
+          <w:lang w:val="cs-CZ"/>
+        </w:rPr>
+        <w:t>y: 2048</w:t>
+      </w:r>
+      <w:r>
+        <w:rPr>
+          <w:lang w:val="cs-CZ"/>
+        </w:rPr>
+        <w:t>.</w:t>
+      </w:r>
+      <w:r>
+        <w:rPr>
+          <w:lang w:val="cs-CZ"/>
+        </w:rPr>
+        <w:t xml:space="preserve"> Pokud </w:t>
+      </w:r>
+      <w:r>
+        <w:rPr>
+          <w:lang w:val="cs-CZ"/>
+        </w:rPr>
+        <w:t xml:space="preserve">však </w:t>
+      </w:r>
+      <w:r>
+        <w:rPr>
+          <w:lang w:val="cs-CZ"/>
+        </w:rPr>
+        <w:t xml:space="preserve">odstraníme </w:t>
+      </w:r>
+      <w:r>
+        <w:rPr>
+          <w:lang w:val="cs-CZ"/>
+        </w:rPr>
+        <w:t>klíčov</w:t>
+      </w:r>
+      <w:r>
+        <w:rPr>
+          <w:lang w:val="cs-CZ"/>
+        </w:rPr>
+        <w:t>é</w:t>
+      </w:r>
+      <w:r>
+        <w:rPr>
+          <w:lang w:val="cs-CZ"/>
+        </w:rPr>
+        <w:t xml:space="preserve"> slov</w:t>
+      </w:r>
+      <w:r>
+        <w:rPr>
+          <w:lang w:val="cs-CZ"/>
+        </w:rPr>
+        <w:t>o</w:t>
+      </w:r>
+      <w:r>
+        <w:rPr>
+          <w:lang w:val="cs-CZ"/>
+        </w:rPr>
+        <w:t xml:space="preserve"> </w:t>
+      </w:r>
+      <w:r>
+        <w:rPr>
+          <w:rFonts w:ascii="Consolas" w:hAnsi="Consolas"/>
+          <w:highlight w:val="lightGray"/>
+          <w:lang w:val="cs-CZ"/>
+        </w:rPr>
+        <w:t>let</w:t>
+      </w:r>
+      <w:r>
+        <w:rPr>
+          <w:lang w:val="cs-CZ"/>
+        </w:rPr>
+        <w:t>,</w:t>
+      </w:r>
+      <w:r>
+        <w:rPr>
+          <w:lang w:val="cs-CZ"/>
+        </w:rPr>
+        <w:t xml:space="preserve"> jako na obrázku 6, </w:t>
+      </w:r>
+      <w:r>
+        <w:rPr>
+          <w:lang w:val="cs-CZ"/>
+        </w:rPr>
+        <w:t>nebudeme stínovat, ale jen měníme hodnotu Y.</w:t>
+      </w:r>
+    </w:p>
+    <w:p>
+      <w:pPr>
+        <w:keepNext/>
+        <w:jc w:val="both"/>
+      </w:pPr>
+      <w:r>
+        <w:rPr>
+          <w:lang w:val="cs-CZ"/>
+        </w:rPr>
+        <w:drawing>
+          <wp:inline distT="0" distB="0" distL="0" distR="0" wp14:anchorId="2E506B5B" wp14:editId="57957AEA">
+            <wp:extent cx="2319411" cy="1497821"/>
+            <wp:effectExtent l="0" t="0" r="5080" b="7620"/>
+            <wp:docPr id="2057468173" name="Picture 1" descr="A black screen with colorful math equations&#10;&#10;AI-generated content may be incorrect."/>
+            <wp:cNvGraphicFramePr>
+              <a:graphicFrameLocks xmlns:a="http://schemas.openxmlformats.org/drawingml/2006/main" noChangeAspect="1"/>
+            </wp:cNvGraphicFramePr>
+            <a:graphic xmlns:a="http://schemas.openxmlformats.org/drawingml/2006/main">
+              <a:graphicData uri="http://schemas.openxmlformats.org/drawingml/2006/picture">
+                <pic:pic xmlns:pic="http://schemas.openxmlformats.org/drawingml/2006/picture">
+                  <pic:nvPicPr>
+                    <pic:cNvPr id="2057468173" name="Picture 1" descr="A black screen with colorful math equations&#10;&#10;AI-generated content may be incorrect."/>
+                    <pic:cNvPicPr/>
+                  </pic:nvPicPr>
+                  <pic:blipFill>
+                    <a:blip r:embed="rId17"/>
+                    <a:stretch>
+                      <a:fillRect/>
+                    </a:stretch>
+                  </pic:blipFill>
+                  <pic:spPr>
+                    <a:xfrm>
+                      <a:off x="0" y="0"/>
+                      <a:ext cx="2324139" cy="1500874"/>
+                    </a:xfrm>
+                    <a:prstGeom prst="rect">
+                      <a:avLst/>
+                    </a:prstGeom>
+                  </pic:spPr>
+                </pic:pic>
+              </a:graphicData>
+            </a:graphic>
+          </wp:inline>
+        </w:drawing>
+      </w:r>
+    </w:p>
+    <w:p>
+      <w:pPr>
+        <w:pStyle w:val="Caption"/>
+        <w:jc w:val="both"/>
+        <w:rPr>
+          <w:lang w:val="cs-CZ"/>
+        </w:rPr>
+      </w:pPr>
+      <w:bookmarkStart w:id="22" w:name="_Toc214293519"/>
+      <w:r>
+        <w:rPr>
+          <w:lang w:val="cs-CZ"/>
+        </w:rPr>
+        <w:t xml:space="preserve">Obrázek </w:t>
+      </w:r>
+      <w:r>
+        <w:rPr>
+          <w:lang w:val="cs-CZ"/>
+        </w:rPr>
+        <w:fldChar w:fldCharType="begin"/>
+      </w:r>
+      <w:r>
+        <w:rPr>
+          <w:lang w:val="cs-CZ"/>
+        </w:rPr>
+        <w:instrText xml:space="preserve"> SEQ Obrázek \* ARABIC </w:instrText>
+      </w:r>
+      <w:r>
+        <w:rPr>
+          <w:lang w:val="cs-CZ"/>
+        </w:rPr>
+        <w:fldChar w:fldCharType="separate"/>
+      </w:r>
+      <w:r>
+        <w:rPr>
+          <w:noProof/>
+          <w:lang w:val="cs-CZ"/>
+        </w:rPr>
+        <w:t>5</w:t>
+      </w:r>
+      <w:r>
+        <w:rPr>
+          <w:lang w:val="cs-CZ"/>
+        </w:rPr>
+        <w:fldChar w:fldCharType="end"/>
+      </w:r>
+      <w:r>
+        <w:rPr>
+          <w:lang w:val="cs-CZ"/>
+        </w:rPr>
+        <w:t xml:space="preserve">: Vzorek kódu, který se nechová dle očekávání kvůli </w:t>
+      </w:r>
+      <w:r>
+        <w:rPr>
+          <w:lang w:val="cs-CZ"/>
+        </w:rPr>
+        <w:t>stínování proměnných</w:t>
+      </w:r>
+      <w:r>
+        <w:rPr>
+          <w:lang w:val="cs-CZ"/>
+        </w:rPr>
+        <w:t>. Zdroj: vlastní.</w:t>
+      </w:r>
+      <w:bookmarkEnd w:id="22"/>
+    </w:p>
+    <w:p>
+      <w:pPr>
+        <w:keepNext/>
+        <w:jc w:val="both"/>
+      </w:pPr>
+      <w:r>
+        <w:rPr>
+          <w:lang w:val="cs-CZ"/>
+        </w:rPr>
+        <w:lastRenderedPageBreak/>
+        <w:drawing>
+          <wp:inline distT="0" distB="0" distL="0" distR="0" wp14:anchorId="4A4219F8" wp14:editId="5BED4F74">
+            <wp:extent cx="2137340" cy="1408562"/>
+            <wp:effectExtent l="0" t="0" r="0" b="1270"/>
+            <wp:docPr id="1478318589" name="Picture 1" descr="A black screen with colorful math equations&#10;&#10;AI-generated content may be incorrect."/>
+            <wp:cNvGraphicFramePr>
+              <a:graphicFrameLocks xmlns:a="http://schemas.openxmlformats.org/drawingml/2006/main" noChangeAspect="1"/>
+            </wp:cNvGraphicFramePr>
+            <a:graphic xmlns:a="http://schemas.openxmlformats.org/drawingml/2006/main">
+              <a:graphicData uri="http://schemas.openxmlformats.org/drawingml/2006/picture">
+                <pic:pic xmlns:pic="http://schemas.openxmlformats.org/drawingml/2006/picture">
+                  <pic:nvPicPr>
+                    <pic:cNvPr id="1478318589" name="Picture 1" descr="A black screen with colorful math equations&#10;&#10;AI-generated content may be incorrect."/>
+                    <pic:cNvPicPr/>
+                  </pic:nvPicPr>
+                  <pic:blipFill>
+                    <a:blip r:embed="rId18"/>
+                    <a:stretch>
+                      <a:fillRect/>
+                    </a:stretch>
+                  </pic:blipFill>
+                  <pic:spPr>
+                    <a:xfrm>
+                      <a:off x="0" y="0"/>
+                      <a:ext cx="2146297" cy="1414465"/>
+                    </a:xfrm>
+                    <a:prstGeom prst="rect">
+                      <a:avLst/>
+                    </a:prstGeom>
+                  </pic:spPr>
+                </pic:pic>
+              </a:graphicData>
+            </a:graphic>
+          </wp:inline>
+        </w:drawing>
+      </w:r>
+    </w:p>
+    <w:p>
+      <w:pPr>
+        <w:pStyle w:val="Caption"/>
+        <w:jc w:val="both"/>
+        <w:rPr>
+          <w:lang w:val="cs-CZ"/>
+        </w:rPr>
+      </w:pPr>
+      <w:bookmarkStart w:id="23" w:name="_Toc214293520"/>
+      <w:r>
+        <w:rPr>
+          <w:lang w:val="cs-CZ"/>
+        </w:rPr>
+        <w:t xml:space="preserve">Obrázek </w:t>
+      </w:r>
+      <w:r>
+        <w:rPr>
+          <w:lang w:val="cs-CZ"/>
+        </w:rPr>
+        <w:fldChar w:fldCharType="begin"/>
+      </w:r>
+      <w:r>
+        <w:rPr>
+          <w:lang w:val="cs-CZ"/>
+        </w:rPr>
+        <w:instrText xml:space="preserve"> SEQ Obrázek \* ARABIC </w:instrText>
+      </w:r>
+      <w:r>
+        <w:rPr>
+          <w:lang w:val="cs-CZ"/>
+        </w:rPr>
+        <w:fldChar w:fldCharType="separate"/>
+      </w:r>
+      <w:r>
+        <w:rPr>
+          <w:noProof/>
+          <w:lang w:val="cs-CZ"/>
+        </w:rPr>
+        <w:t>6</w:t>
+      </w:r>
+      <w:r>
+        <w:rPr>
+          <w:lang w:val="cs-CZ"/>
+        </w:rPr>
+        <w:fldChar w:fldCharType="end"/>
+      </w:r>
+      <w:r>
+        <w:rPr>
+          <w:lang w:val="cs-CZ"/>
+        </w:rPr>
+        <w:t>: Vzorek kódu, kde měníme hodnotu proměnné a který selže. Zdroj: vlastní.</w:t>
+      </w:r>
+      <w:bookmarkEnd w:id="23"/>
+    </w:p>
+    <w:p>
+      <w:pPr>
+        <w:jc w:val="both"/>
+        <w:rPr>
+          <w:lang w:val="cs-CZ"/>
+        </w:rPr>
+      </w:pPr>
+      <w:r>
+        <w:rPr>
+          <w:lang w:val="cs-CZ"/>
+        </w:rPr>
+        <w:t>A</w:t>
+      </w:r>
+      <w:r>
+        <w:rPr>
+          <w:lang w:val="cs-CZ"/>
+        </w:rPr>
+        <w:t>le kompilátor nám tento kód opět odmítne</w:t>
+      </w:r>
+      <w:r>
+        <w:rPr>
+          <w:lang w:val="cs-CZ"/>
+        </w:rPr>
+        <w:t xml:space="preserve"> s chybovou hláškou na obrázku 7. </w:t>
+      </w:r>
+      <w:r>
+        <w:rPr>
+          <w:lang w:val="cs-CZ"/>
+        </w:rPr>
+        <w:t xml:space="preserve">Jazyk Rust totiž všechny proměnné ve výchozím stavu deklaruje jako neměnné („immutable“), a </w:t>
+      </w:r>
+      <w:r>
+        <w:rPr>
+          <w:lang w:val="cs-CZ"/>
+        </w:rPr>
+        <w:t>po prvním přiřazení hodnoty (tzv. inicializaci) jejich hodnota již nelze měnit. Ale opět dostáváme nápovědu od kompilátoru, který říká, že p</w:t>
+      </w:r>
+      <w:r>
+        <w:rPr>
+          <w:lang w:val="cs-CZ"/>
+        </w:rPr>
+        <w:t xml:space="preserve">řidáním klíčového slova </w:t>
+      </w:r>
+      <w:r>
+        <w:rPr>
+          <w:rFonts w:ascii="Consolas" w:hAnsi="Consolas"/>
+          <w:highlight w:val="lightGray"/>
+          <w:lang w:val="cs-CZ"/>
+        </w:rPr>
+        <w:t>mut</w:t>
+      </w:r>
+      <w:r>
+        <w:rPr>
+          <w:lang w:val="cs-CZ"/>
+        </w:rPr>
+        <w:t xml:space="preserve"> za </w:t>
+      </w:r>
+      <w:r>
+        <w:rPr>
+          <w:rFonts w:ascii="Consolas" w:hAnsi="Consolas"/>
+          <w:highlight w:val="lightGray"/>
+          <w:lang w:val="cs-CZ"/>
+        </w:rPr>
+        <w:t>let</w:t>
+      </w:r>
+      <w:r>
+        <w:rPr>
+          <w:lang w:val="cs-CZ"/>
+        </w:rPr>
+        <w:t xml:space="preserve"> lze deklarovat proměnnou jako měnitelnou.</w:t>
+      </w:r>
+      <w:r>
+        <w:rPr>
+          <w:lang w:val="cs-CZ"/>
+        </w:rPr>
+        <w:t xml:space="preserve"> Proto se kód na obrázku 8 zkompiluje úspěšně a chová se podle naších očekávání – píše </w:t>
+      </w:r>
+      <w:r>
+        <w:rPr>
+          <w:rFonts w:ascii="Consolas" w:hAnsi="Consolas"/>
+          <w:highlight w:val="lightGray"/>
+          <w:lang w:val="cs-CZ"/>
+        </w:rPr>
+        <w:t>y: 5</w:t>
+      </w:r>
+      <w:r>
+        <w:rPr>
+          <w:lang w:val="cs-CZ"/>
+        </w:rPr>
+        <w:t>.</w:t>
+      </w:r>
+      <w:r>
+        <w:rPr>
+          <w:lang w:val="cs-CZ"/>
+        </w:rPr>
+        <w:t xml:space="preserve"> </w:t>
+      </w:r>
+      <w:r>
+        <w:rPr>
+          <w:lang w:val="cs-CZ"/>
+        </w:rPr>
+        <w:t xml:space="preserve">Změny </w:t>
+      </w:r>
+      <w:r>
+        <w:rPr>
+          <w:lang w:val="cs-CZ"/>
+        </w:rPr>
+        <w:t>proměnných ve vnitřním rozsahu se projeví ve vnějším rozsahu, protože nevzniká nová proměnná s novým vlastníkem, ale jen se mění ta stará. Vlastník proměnné se nemění.</w:t>
+      </w:r>
+    </w:p>
+    <w:p>
+      <w:pPr>
+        <w:keepNext/>
+        <w:jc w:val="both"/>
+      </w:pPr>
+      <w:r>
+        <w:rPr>
+          <w:lang w:val="cs-CZ"/>
+        </w:rPr>
+        <w:drawing>
+          <wp:inline distT="0" distB="0" distL="0" distR="0" wp14:anchorId="4B530F85" wp14:editId="5C250ED5">
+            <wp:extent cx="2634170" cy="1617100"/>
+            <wp:effectExtent l="0" t="0" r="0" b="2540"/>
+            <wp:docPr id="1234713459" name="Picture 1"/>
+            <wp:cNvGraphicFramePr>
+              <a:graphicFrameLocks xmlns:a="http://schemas.openxmlformats.org/drawingml/2006/main" noChangeAspect="1"/>
+            </wp:cNvGraphicFramePr>
+            <a:graphic xmlns:a="http://schemas.openxmlformats.org/drawingml/2006/main">
+              <a:graphicData uri="http://schemas.openxmlformats.org/drawingml/2006/picture">
+                <pic:pic xmlns:pic="http://schemas.openxmlformats.org/drawingml/2006/picture">
+                  <pic:nvPicPr>
+                    <pic:cNvPr id="1234713459" name="Picture 1"/>
+                    <pic:cNvPicPr/>
+                  </pic:nvPicPr>
+                  <pic:blipFill>
+                    <a:blip r:embed="rId19">
+                      <a:extLst>
+                        <a:ext uri="{28A0092B-C50C-407E-A947-70E740481C1C}">
+                          <a14:useLocalDpi xmlns:a14="http://schemas.microsoft.com/office/drawing/2010/main" val="0"/>
+                        </a:ext>
+                      </a:extLst>
+                    </a:blip>
+                    <a:stretch>
+                      <a:fillRect/>
+                    </a:stretch>
+                  </pic:blipFill>
+                  <pic:spPr>
+                    <a:xfrm>
+                      <a:off x="0" y="0"/>
+                      <a:ext cx="2634170" cy="1617100"/>
+                    </a:xfrm>
+                    <a:prstGeom prst="rect">
+                      <a:avLst/>
+                    </a:prstGeom>
+                  </pic:spPr>
+                </pic:pic>
+              </a:graphicData>
+            </a:graphic>
+          </wp:inline>
+        </w:drawing>
+      </w:r>
+    </w:p>
+    <w:p>
+      <w:pPr>
+        <w:pStyle w:val="Caption"/>
+        <w:jc w:val="both"/>
+        <w:rPr>
+          <w:lang w:val="cs-CZ"/>
+        </w:rPr>
+      </w:pPr>
+      <w:bookmarkStart w:id="24" w:name="_Toc214293521"/>
+      <w:r>
+        <w:rPr>
+          <w:lang w:val="cs-CZ"/>
+        </w:rPr>
+        <w:t xml:space="preserve">Obrázek </w:t>
+      </w:r>
+      <w:r>
+        <w:rPr>
+          <w:lang w:val="cs-CZ"/>
+        </w:rPr>
+        <w:fldChar w:fldCharType="begin"/>
+      </w:r>
+      <w:r>
+        <w:rPr>
+          <w:lang w:val="cs-CZ"/>
+        </w:rPr>
+        <w:instrText xml:space="preserve"> SEQ Obrázek \* ARABIC </w:instrText>
+      </w:r>
+      <w:r>
+        <w:rPr>
+          <w:lang w:val="cs-CZ"/>
+        </w:rPr>
+        <w:fldChar w:fldCharType="separate"/>
+      </w:r>
+      <w:r>
+        <w:rPr>
+          <w:noProof/>
+          <w:lang w:val="cs-CZ"/>
+        </w:rPr>
+        <w:t>7</w:t>
+      </w:r>
+      <w:r>
+        <w:rPr>
+          <w:lang w:val="cs-CZ"/>
+        </w:rPr>
+        <w:fldChar w:fldCharType="end"/>
+      </w:r>
+      <w:r>
+        <w:rPr>
+          <w:lang w:val="cs-CZ"/>
+        </w:rPr>
+        <w:t>: Chybová hláška pro kód z obrázku 6. Zdroj: vlastní.</w:t>
+      </w:r>
+      <w:bookmarkEnd w:id="24"/>
+    </w:p>
+    <w:p>
+      <w:pPr>
+        <w:keepNext/>
+        <w:jc w:val="both"/>
+      </w:pPr>
+      <w:r>
+        <w:rPr>
+          <w:lang w:val="cs-CZ"/>
+        </w:rPr>
+        <w:drawing>
+          <wp:inline distT="0" distB="0" distL="0" distR="0" wp14:anchorId="7C672177" wp14:editId="5DA39918">
+            <wp:extent cx="2013924" cy="1333080"/>
+            <wp:effectExtent l="0" t="0" r="5715" b="635"/>
+            <wp:docPr id="1229275467" name="Picture 1" descr="A black screen with colorful text&#10;&#10;AI-generated content may be incorrect."/>
+            <wp:cNvGraphicFramePr>
+              <a:graphicFrameLocks xmlns:a="http://schemas.openxmlformats.org/drawingml/2006/main" noChangeAspect="1"/>
+            </wp:cNvGraphicFramePr>
+            <a:graphic xmlns:a="http://schemas.openxmlformats.org/drawingml/2006/main">
+              <a:graphicData uri="http://schemas.openxmlformats.org/drawingml/2006/picture">
+                <pic:pic xmlns:pic="http://schemas.openxmlformats.org/drawingml/2006/picture">
+                  <pic:nvPicPr>
+                    <pic:cNvPr id="1229275467" name="Picture 1" descr="A black screen with colorful text&#10;&#10;AI-generated content may be incorrect."/>
+                    <pic:cNvPicPr/>
+                  </pic:nvPicPr>
+                  <pic:blipFill>
+                    <a:blip r:embed="rId20"/>
+                    <a:stretch>
+                      <a:fillRect/>
+                    </a:stretch>
+                  </pic:blipFill>
+                  <pic:spPr>
+                    <a:xfrm>
+                      <a:off x="0" y="0"/>
+                      <a:ext cx="2027668" cy="1342178"/>
+                    </a:xfrm>
+                    <a:prstGeom prst="rect">
+                      <a:avLst/>
+                    </a:prstGeom>
+                  </pic:spPr>
+                </pic:pic>
+              </a:graphicData>
+            </a:graphic>
+          </wp:inline>
+        </w:drawing>
+      </w:r>
+    </w:p>
+    <w:p>
+      <w:pPr>
+        <w:pStyle w:val="Caption"/>
+        <w:jc w:val="both"/>
+        <w:rPr>
+          <w:lang w:val="cs-CZ"/>
+        </w:rPr>
+      </w:pPr>
+      <w:bookmarkStart w:id="25" w:name="_Toc214293522"/>
+      <w:r>
+        <w:rPr>
+          <w:lang w:val="cs-CZ"/>
+        </w:rPr>
+        <w:t xml:space="preserve">Obrázek </w:t>
+      </w:r>
+      <w:r>
+        <w:rPr>
+          <w:lang w:val="cs-CZ"/>
+        </w:rPr>
+        <w:fldChar w:fldCharType="begin"/>
+      </w:r>
+      <w:r>
+        <w:rPr>
+          <w:lang w:val="cs-CZ"/>
+        </w:rPr>
+        <w:instrText xml:space="preserve"> SEQ Obrázek \* ARABIC </w:instrText>
+      </w:r>
+      <w:r>
+        <w:rPr>
+          <w:lang w:val="cs-CZ"/>
+        </w:rPr>
+        <w:fldChar w:fldCharType="separate"/>
+      </w:r>
+      <w:r>
+        <w:rPr>
+          <w:noProof/>
+          <w:lang w:val="cs-CZ"/>
+        </w:rPr>
+        <w:t>8</w:t>
+      </w:r>
+      <w:r>
+        <w:rPr>
+          <w:lang w:val="cs-CZ"/>
+        </w:rPr>
+        <w:fldChar w:fldCharType="end"/>
+      </w:r>
+      <w:r>
+        <w:rPr>
+          <w:lang w:val="cs-CZ"/>
+        </w:rPr>
+        <w:t>: Upravený vzorek kódu s klíčovým slovem mut. Zdroj: vlastní.</w:t>
+      </w:r>
+      <w:bookmarkEnd w:id="25"/>
+    </w:p>
+    <w:p>
+      <w:pPr>
+        <w:jc w:val="both"/>
+        <w:rPr>
+          <w:lang w:val="cs-CZ"/>
+        </w:rPr>
+      </w:pPr>
+      <w:r>
+        <w:rPr>
+          <w:lang w:val="cs-CZ"/>
+        </w:rPr>
+        <w:t xml:space="preserve">V předchozích </w:t>
+      </w:r>
+      <w:r>
+        <w:rPr>
+          <w:lang w:val="cs-CZ"/>
+        </w:rPr>
+        <w:t xml:space="preserve">vzorcích si můžeme povšimnout, že </w:t>
+      </w:r>
+      <w:r>
+        <w:rPr>
+          <w:lang w:val="cs-CZ"/>
+        </w:rPr>
+        <w:t>nikde nedeklarujeme typ proměnné.</w:t>
+      </w:r>
+      <w:r>
+        <w:rPr>
+          <w:lang w:val="cs-CZ"/>
+        </w:rPr>
+        <w:t xml:space="preserve"> V jazyce Rust můžeme explicitně </w:t>
+      </w:r>
+      <w:r>
+        <w:rPr>
+          <w:lang w:val="cs-CZ"/>
+        </w:rPr>
+        <w:t xml:space="preserve">říct, jaký typ má proměnná mít, jako na obrázku 9, ale v jednodušších případech to není potřeba. </w:t>
+      </w:r>
+      <w:r>
+        <w:rPr>
+          <w:lang w:val="cs-CZ"/>
+        </w:rPr>
+        <w:t xml:space="preserve">Jazyk Rust totiž disponuje nástrojem pro automatickou inferenci </w:t>
+      </w:r>
+      <w:r>
+        <w:rPr>
+          <w:lang w:val="cs-CZ"/>
+        </w:rPr>
+        <w:t xml:space="preserve">(odvození) </w:t>
+      </w:r>
+      <w:r>
+        <w:rPr>
+          <w:lang w:val="cs-CZ"/>
+        </w:rPr>
+        <w:t>typu proměnné.</w:t>
+      </w:r>
+      <w:r>
+        <w:rPr>
+          <w:lang w:val="cs-CZ"/>
+        </w:rPr>
+        <w:t xml:space="preserve"> U proměnných D</w:t>
+      </w:r>
+      <w:r>
+        <w:rPr>
+          <w:lang w:val="cs-CZ"/>
+        </w:rPr>
+        <w:t>,</w:t>
+      </w:r>
+      <w:r>
+        <w:rPr>
+          <w:lang w:val="cs-CZ"/>
+        </w:rPr>
+        <w:t xml:space="preserve"> E</w:t>
+      </w:r>
+      <w:r>
+        <w:rPr>
+          <w:lang w:val="cs-CZ"/>
+        </w:rPr>
+        <w:t xml:space="preserve"> a F</w:t>
+      </w:r>
+      <w:r>
+        <w:rPr>
+          <w:lang w:val="cs-CZ"/>
+        </w:rPr>
+        <w:t xml:space="preserve"> si Rust typ proměnné sám doplní.</w:t>
+      </w:r>
+    </w:p>
+    <w:p>
+      <w:pPr>
+        <w:keepNext/>
+        <w:jc w:val="both"/>
+      </w:pPr>
+      <w:r>
+        <w:rPr>
+          <w:noProof/>
+        </w:rPr>
+        <w:drawing>
+          <wp:inline distT="0" distB="0" distL="0" distR="0" wp14:anchorId="2F8866F3" wp14:editId="115916C3">
+            <wp:extent cx="1739043" cy="992812"/>
+            <wp:effectExtent l="0" t="0" r="0" b="0"/>
+            <wp:docPr id="1975278242" name="Picture 1"/>
+            <wp:cNvGraphicFramePr>
+              <a:graphicFrameLocks xmlns:a="http://schemas.openxmlformats.org/drawingml/2006/main" noChangeAspect="1"/>
+            </wp:cNvGraphicFramePr>
+            <a:graphic xmlns:a="http://schemas.openxmlformats.org/drawingml/2006/main">
+              <a:graphicData uri="http://schemas.openxmlformats.org/drawingml/2006/picture">
+                <pic:pic xmlns:pic="http://schemas.openxmlformats.org/drawingml/2006/picture">
+                  <pic:nvPicPr>
+                    <pic:cNvPr id="1975278242" name="Picture 1"/>
+                    <pic:cNvPicPr/>
+                  </pic:nvPicPr>
+                  <pic:blipFill>
+                    <a:blip r:embed="rId21">
+                      <a:extLst>
+                        <a:ext uri="{28A0092B-C50C-407E-A947-70E740481C1C}">
+                          <a14:useLocalDpi xmlns:a14="http://schemas.microsoft.com/office/drawing/2010/main" val="0"/>
+                        </a:ext>
+                      </a:extLst>
+                    </a:blip>
+                    <a:stretch>
+                      <a:fillRect/>
+                    </a:stretch>
+                  </pic:blipFill>
+                  <pic:spPr>
+                    <a:xfrm>
+                      <a:off x="0" y="0"/>
+                      <a:ext cx="1741806" cy="994389"/>
+                    </a:xfrm>
+                    <a:prstGeom prst="rect">
+                      <a:avLst/>
+                    </a:prstGeom>
+                  </pic:spPr>
+                </pic:pic>
+              </a:graphicData>
+            </a:graphic>
+          </wp:inline>
+        </w:drawing>
+      </w:r>
+    </w:p>
+    <w:p>
+      <w:pPr>
+        <w:pStyle w:val="Caption"/>
+        <w:jc w:val="both"/>
+        <w:rPr>
+          <w:lang w:val="cs-CZ"/>
+        </w:rPr>
+      </w:pPr>
+      <w:r>
+        <w:rPr>
+          <w:lang w:val="cs-CZ"/>
+        </w:rPr>
+        <w:t xml:space="preserve">Obrázek </w:t>
+      </w:r>
+      <w:r>
+        <w:rPr>
+          <w:lang w:val="cs-CZ"/>
+        </w:rPr>
+        <w:fldChar w:fldCharType="begin"/>
+      </w:r>
+      <w:r>
+        <w:rPr>
+          <w:lang w:val="cs-CZ"/>
+        </w:rPr>
+        <w:instrText xml:space="preserve"> SEQ Obrázek \* ARABIC </w:instrText>
+      </w:r>
+      <w:r>
+        <w:rPr>
+          <w:lang w:val="cs-CZ"/>
+        </w:rPr>
+        <w:fldChar w:fldCharType="separate"/>
+      </w:r>
+      <w:r>
+        <w:rPr>
+          <w:noProof/>
+          <w:lang w:val="cs-CZ"/>
+        </w:rPr>
+        <w:t>9</w:t>
+      </w:r>
+      <w:r>
+        <w:rPr>
+          <w:lang w:val="cs-CZ"/>
+        </w:rPr>
+        <w:fldChar w:fldCharType="end"/>
+      </w:r>
+      <w:r>
+        <w:rPr>
+          <w:lang w:val="cs-CZ"/>
+        </w:rPr>
+        <w:t>: Příklady explicitního i inferovaného určení typu proměnné. Zdroj: vlastní.</w:t>
+      </w:r>
+    </w:p>
+    <w:p>
+      <w:pPr>
+        <w:jc w:val="both"/>
+        <w:rPr>
+          <w:lang w:val="cs-CZ"/>
+        </w:rPr>
+      </w:pPr>
+      <w:r>
+        <w:rPr>
+          <w:lang w:val="cs-CZ"/>
+        </w:rPr>
+        <w:lastRenderedPageBreak/>
+        <w:t xml:space="preserve">Malá odbočka: Rust nám </w:t>
+      </w:r>
+      <w:r>
+        <w:rPr>
+          <w:lang w:val="cs-CZ"/>
+        </w:rPr>
+        <w:t>o</w:t>
+      </w:r>
+      <w:r>
+        <w:rPr>
+          <w:lang w:val="cs-CZ"/>
+        </w:rPr>
+        <w:t xml:space="preserve">bzvláště pro číselné datové typy poskytuje na </w:t>
+      </w:r>
+      <w:r>
+        <w:rPr>
+          <w:lang w:val="cs-CZ"/>
+        </w:rPr>
+        <w:t xml:space="preserve">výběr mnoho možností. </w:t>
+      </w:r>
+      <w:r>
+        <w:rPr>
+          <w:lang w:val="cs-CZ"/>
+        </w:rPr>
+        <w:t xml:space="preserve">Pro celá čísla </w:t>
+      </w:r>
+      <w:r>
+        <w:rPr>
+          <w:lang w:val="cs-CZ"/>
+        </w:rPr>
+        <w:t xml:space="preserve">jich je </w:t>
+      </w:r>
+      <w:r>
+        <w:rPr>
+          <w:lang w:val="cs-CZ"/>
+        </w:rPr>
+        <w:t>1</w:t>
+      </w:r>
+      <w:r>
+        <w:rPr>
+          <w:lang w:val="cs-CZ"/>
+        </w:rPr>
+        <w:t>2</w:t>
+      </w:r>
+      <w:r>
+        <w:rPr>
+          <w:lang w:val="cs-CZ"/>
+        </w:rPr>
+        <w:t xml:space="preserve">: </w:t>
+      </w:r>
+      <w:r>
+        <w:rPr>
+          <w:rFonts w:ascii="Consolas" w:hAnsi="Consolas"/>
+          <w:highlight w:val="lightGray"/>
+          <w:lang w:val="cs-CZ"/>
+        </w:rPr>
+        <w:t>i8</w:t>
+      </w:r>
+      <w:r>
+        <w:rPr>
+          <w:lang w:val="cs-CZ"/>
+        </w:rPr>
+        <w:t xml:space="preserve">, </w:t>
+      </w:r>
+      <w:r>
+        <w:rPr>
+          <w:rFonts w:ascii="Consolas" w:hAnsi="Consolas"/>
+          <w:highlight w:val="lightGray"/>
+          <w:lang w:val="cs-CZ"/>
+        </w:rPr>
+        <w:t>i16</w:t>
+      </w:r>
+      <w:r>
+        <w:rPr>
+          <w:lang w:val="cs-CZ"/>
+        </w:rPr>
+        <w:t xml:space="preserve">, </w:t>
+      </w:r>
+      <w:r>
+        <w:rPr>
+          <w:rFonts w:ascii="Consolas" w:hAnsi="Consolas"/>
+          <w:highlight w:val="lightGray"/>
+          <w:lang w:val="cs-CZ"/>
+        </w:rPr>
+        <w:t>i32</w:t>
+      </w:r>
+      <w:r>
+        <w:rPr>
+          <w:lang w:val="cs-CZ"/>
+        </w:rPr>
+        <w:t xml:space="preserve">, </w:t>
+      </w:r>
+      <w:r>
+        <w:rPr>
+          <w:rFonts w:ascii="Consolas" w:hAnsi="Consolas"/>
+          <w:highlight w:val="lightGray"/>
+          <w:lang w:val="cs-CZ"/>
+        </w:rPr>
+        <w:t>i64</w:t>
+      </w:r>
+      <w:r>
+        <w:rPr>
+          <w:lang w:val="cs-CZ"/>
+        </w:rPr>
+        <w:t xml:space="preserve">, </w:t>
+      </w:r>
+      <w:r>
+        <w:rPr>
+          <w:rFonts w:ascii="Consolas" w:hAnsi="Consolas"/>
+          <w:highlight w:val="lightGray"/>
+          <w:lang w:val="cs-CZ"/>
+        </w:rPr>
+        <w:t>i128</w:t>
+      </w:r>
+      <w:r>
+        <w:rPr>
+          <w:lang w:val="cs-CZ"/>
+        </w:rPr>
+        <w:t xml:space="preserve">, </w:t>
+      </w:r>
+      <w:r>
+        <w:rPr>
+          <w:rFonts w:ascii="Consolas" w:hAnsi="Consolas"/>
+          <w:highlight w:val="lightGray"/>
+          <w:lang w:val="cs-CZ"/>
+        </w:rPr>
+        <w:t>isize</w:t>
+      </w:r>
+      <w:r>
+        <w:rPr>
+          <w:lang w:val="cs-CZ"/>
+        </w:rPr>
+        <w:t xml:space="preserve">, </w:t>
+      </w:r>
+      <w:r>
+        <w:rPr>
+          <w:rFonts w:ascii="Consolas" w:hAnsi="Consolas"/>
+          <w:highlight w:val="lightGray"/>
+          <w:lang w:val="cs-CZ"/>
+        </w:rPr>
+        <w:t>u8</w:t>
+      </w:r>
+      <w:r>
+        <w:rPr>
+          <w:lang w:val="cs-CZ"/>
+        </w:rPr>
+        <w:t xml:space="preserve">, </w:t>
+      </w:r>
+      <w:r>
+        <w:rPr>
+          <w:rFonts w:ascii="Consolas" w:hAnsi="Consolas"/>
+          <w:highlight w:val="lightGray"/>
+          <w:lang w:val="cs-CZ"/>
+        </w:rPr>
+        <w:t>u16</w:t>
+      </w:r>
+      <w:r>
+        <w:rPr>
+          <w:lang w:val="cs-CZ"/>
+        </w:rPr>
+        <w:t xml:space="preserve">, </w:t>
+      </w:r>
+      <w:r>
+        <w:rPr>
+          <w:rFonts w:ascii="Consolas" w:hAnsi="Consolas"/>
+          <w:highlight w:val="lightGray"/>
+          <w:lang w:val="cs-CZ"/>
+        </w:rPr>
+        <w:t>u32</w:t>
+      </w:r>
+      <w:r>
+        <w:rPr>
+          <w:lang w:val="cs-CZ"/>
+        </w:rPr>
+        <w:t xml:space="preserve">, </w:t>
+      </w:r>
+      <w:r>
+        <w:rPr>
+          <w:rFonts w:ascii="Consolas" w:hAnsi="Consolas"/>
+          <w:highlight w:val="lightGray"/>
+          <w:lang w:val="cs-CZ"/>
+        </w:rPr>
+        <w:t>u64</w:t>
+      </w:r>
+      <w:r>
+        <w:rPr>
+          <w:lang w:val="cs-CZ"/>
+        </w:rPr>
+        <w:t xml:space="preserve">, </w:t>
+      </w:r>
+      <w:r>
+        <w:rPr>
+          <w:rFonts w:ascii="Consolas" w:hAnsi="Consolas"/>
+          <w:highlight w:val="lightGray"/>
+          <w:lang w:val="cs-CZ"/>
+        </w:rPr>
+        <w:t>u128</w:t>
+      </w:r>
+      <w:r>
+        <w:rPr>
+          <w:lang w:val="cs-CZ"/>
+        </w:rPr>
+        <w:t xml:space="preserve"> a </w:t>
+      </w:r>
+      <w:r>
+        <w:rPr>
+          <w:rFonts w:ascii="Consolas" w:hAnsi="Consolas"/>
+          <w:highlight w:val="lightGray"/>
+          <w:lang w:val="cs-CZ"/>
+        </w:rPr>
+        <w:t>usize</w:t>
+      </w:r>
+      <w:r>
+        <w:rPr>
+          <w:lang w:val="cs-CZ"/>
+        </w:rPr>
+        <w:t>.</w:t>
+      </w:r>
+      <w:r>
+        <w:rPr>
+          <w:lang w:val="cs-CZ"/>
+        </w:rPr>
+        <w:t xml:space="preserve"> První </w:t>
+      </w:r>
+      <w:r>
+        <w:rPr>
+          <w:lang w:val="cs-CZ"/>
+        </w:rPr>
+        <w:t xml:space="preserve">písmeno je I nebo U podle toho, zda </w:t>
+      </w:r>
+      <w:r>
+        <w:rPr>
+          <w:lang w:val="cs-CZ"/>
+        </w:rPr>
+        <w:t>dokáže obsáhnout</w:t>
+      </w:r>
+      <w:r>
+        <w:rPr>
+          <w:lang w:val="cs-CZ"/>
+        </w:rPr>
+        <w:t xml:space="preserve"> celá čísla (I) nebo jen přirozená </w:t>
+      </w:r>
+      <w:r>
+        <w:rPr>
+          <w:lang w:val="cs-CZ"/>
+        </w:rPr>
+        <w:t xml:space="preserve">čísla </w:t>
+      </w:r>
+      <w:r>
+        <w:rPr>
+          <w:lang w:val="cs-CZ"/>
+        </w:rPr>
+        <w:t>a nulu (U).</w:t>
+      </w:r>
+      <w:r>
+        <w:rPr>
+          <w:lang w:val="cs-CZ"/>
+        </w:rPr>
+        <w:t xml:space="preserve"> </w:t>
+      </w:r>
+      <w:r>
+        <w:rPr>
+          <w:lang w:val="cs-CZ"/>
+        </w:rPr>
+        <w:t xml:space="preserve">Čísla za tímto písmenem označují délku </w:t>
+      </w:r>
+      <w:r>
+        <w:rPr>
+          <w:lang w:val="cs-CZ"/>
+        </w:rPr>
+        <w:t>čísla v paměti v bitech, a tím nepřímo i jeho minimální a maximální hodnotu.</w:t>
+      </w:r>
+      <w:r>
+        <w:rPr>
+          <w:lang w:val="cs-CZ"/>
+        </w:rPr>
+        <w:t xml:space="preserve"> Typy </w:t>
+      </w:r>
+      <w:r>
+        <w:rPr>
+          <w:rFonts w:ascii="Consolas" w:hAnsi="Consolas"/>
+          <w:highlight w:val="lightGray"/>
+          <w:lang w:val="cs-CZ"/>
+        </w:rPr>
+        <w:t>isize</w:t>
+      </w:r>
+      <w:r>
+        <w:rPr>
+          <w:lang w:val="cs-CZ"/>
+        </w:rPr>
+        <w:t xml:space="preserve"> a </w:t>
+      </w:r>
+      <w:r>
+        <w:rPr>
+          <w:rFonts w:ascii="Consolas" w:hAnsi="Consolas"/>
+          <w:highlight w:val="lightGray"/>
+          <w:lang w:val="cs-CZ"/>
+        </w:rPr>
+        <w:t>usize</w:t>
+      </w:r>
+      <w:r>
+        <w:rPr>
+          <w:lang w:val="cs-CZ"/>
+        </w:rPr>
+        <w:t xml:space="preserve"> označují</w:t>
+      </w:r>
+      <w:r>
+        <w:rPr>
+          <w:lang w:val="cs-CZ"/>
+        </w:rPr>
+        <w:t xml:space="preserve"> celá čísla, jejichž </w:t>
+      </w:r>
+      <w:r>
+        <w:rPr>
+          <w:lang w:val="cs-CZ"/>
+        </w:rPr>
+        <w:t xml:space="preserve">délka v paměti odpovídá délce </w:t>
+      </w:r>
+      <w:r>
+        <w:rPr>
+          <w:lang w:val="cs-CZ"/>
+        </w:rPr>
+        <w:t>ukazatele na dané platformě – na 32bitových procesorech bude 32 bitů velký, na 64bitových 64 bitů, apod.</w:t>
+      </w:r>
+      <w:r>
+        <w:rPr>
+          <w:lang w:val="cs-CZ"/>
+        </w:rPr>
+        <w:t xml:space="preserve"> Pro čísla s plovoucí desetinnou čárkou poskytuje pouze dva typy: </w:t>
+      </w:r>
+      <w:r>
+        <w:rPr>
+          <w:rFonts w:ascii="Consolas" w:hAnsi="Consolas"/>
+          <w:highlight w:val="lightGray"/>
+          <w:lang w:val="cs-CZ"/>
+        </w:rPr>
+        <w:t>f32</w:t>
+      </w:r>
+      <w:r>
+        <w:rPr>
+          <w:lang w:val="cs-CZ"/>
+        </w:rPr>
+        <w:t xml:space="preserve"> a </w:t>
+      </w:r>
+      <w:r>
+        <w:rPr>
+          <w:rFonts w:ascii="Consolas" w:hAnsi="Consolas"/>
+          <w:highlight w:val="lightGray"/>
+          <w:lang w:val="cs-CZ"/>
+        </w:rPr>
+        <w:t>f64</w:t>
+      </w:r>
+      <w:r>
+        <w:rPr>
+          <w:lang w:val="cs-CZ"/>
+        </w:rPr>
+        <w:t xml:space="preserve">, kdy číslo opět označuje délku v bitech a tím </w:t>
+      </w:r>
+      <w:r>
+        <w:rPr>
+          <w:lang w:val="cs-CZ"/>
+        </w:rPr>
+        <w:t>nepřímo rozlišení a maximální hodnotu.</w:t>
+      </w:r>
+    </w:p>
+    <w:p>
+      <w:pPr>
+        <w:jc w:val="both"/>
+        <w:rPr>
+          <w:lang w:val="cs-CZ"/>
+        </w:rPr>
+      </w:pPr>
+      <w:r>
+        <w:rPr>
+          <w:lang w:val="cs-CZ"/>
+        </w:rPr>
+        <w:t xml:space="preserve">V budoucnosti (níže) uvidíme, že inference typů nám velmi zjednoduší život </w:t>
+      </w:r>
+      <w:r>
+        <w:rPr>
+          <w:lang w:val="cs-CZ"/>
+        </w:rPr>
+        <w:t xml:space="preserve">a zvýší čitelnost našich programů. </w:t>
+      </w:r>
+    </w:p>
+    <w:p>
+      <w:pPr>
+        <w:rPr>
+          <w:lang w:val="cs-CZ"/>
+        </w:rPr>
+      </w:pPr>
+      <w:r>
+        <w:rPr>
+          <w:lang w:val="cs-CZ"/>
+        </w:rPr>
+        <w:t>AAA</w:t>
+      </w:r>
+    </w:p>
+    <w:p>
+      <w:pPr>
+        <w:rPr>
+          <w:lang w:val="cs-CZ"/>
+        </w:rPr>
+      </w:pPr>
+      <w:r>
+        <w:rPr>
+          <w:lang w:val="cs-CZ"/>
+        </w:rPr>
+        <w:br w:type="page"/>
+      </w:r>
+    </w:p>
+    <w:p>
+      <w:pPr>
         <w:pStyle w:val="Heading1"/>
         <w:rPr>
           <w:lang w:val="cs-CZ"/>
         </w:rPr>
       </w:pPr>
-      <w:bookmarkStart w:id="21" w:name="_Toc209783477"/>
+      <w:bookmarkStart w:id="26" w:name="_Toc209783476"/>
+      <w:r>
+        <w:rPr>
+          <w:lang w:val="cs-CZ"/>
+        </w:rPr>
+        <w:lastRenderedPageBreak/>
+        <w:t>3. PRAKTICKÁ ČÁST</w:t>
+      </w:r>
+      <w:bookmarkEnd w:id="26"/>
+    </w:p>
+    <w:p>
+      <w:pPr>
+        <w:rPr>
+          <w:lang w:val="cs-CZ"/>
+        </w:rPr>
+      </w:pPr>
+    </w:p>
+    <w:p>
+      <w:pPr>
+        <w:rPr>
+          <w:lang w:val="cs-CZ"/>
+        </w:rPr>
+      </w:pPr>
+      <w:r>
+        <w:rPr>
+          <w:lang w:val="cs-CZ"/>
+        </w:rPr>
+        <w:br w:type="page"/>
+      </w:r>
+    </w:p>
+    <w:p>
+      <w:pPr>
+        <w:pStyle w:val="Heading1"/>
+        <w:rPr>
+          <w:lang w:val="cs-CZ"/>
+        </w:rPr>
+      </w:pPr>
+      <w:bookmarkStart w:id="27" w:name="_Toc209783477"/>
       <w:r>
         <w:rPr>
           <w:lang w:val="cs-CZ"/>
@@ -11434,7 +13287,7 @@
         </w:rPr>
         <w:t xml:space="preserve"> ZÁVĚR</w:t>
       </w:r>
-      <w:bookmarkEnd w:id="21"/>
+      <w:bookmarkEnd w:id="27"/>
     </w:p>
     <w:p>
       <w:pPr>
@@ -11524,8 +13377,17 @@
                   <w:b/>
                   <w:bCs/>
                   <w:noProof/>
+                  <w:lang w:val="cs-CZ"/>
                 </w:rPr>
-                <w:t>DSS Circuits. 2010.</w:t>
+                <w:t xml:space="preserve">DSS Circuits. </w:t>
+              </w:r>
+              <w:r>
+                <w:rPr>
+                  <w:b/>
+                  <w:bCs/>
+                  <w:noProof/>
+                </w:rPr>
+                <w:t>2010.</w:t>
               </w:r>
               <w:r>
                 <w:rPr>
@@ -11655,14 +13517,14 @@
       <w:r>
         <w:fldChar w:fldCharType="separate"/>
       </w:r>
-      <w:hyperlink w:anchor="_Toc212452966" w:history="1">
+      <w:hyperlink w:anchor="_Toc214293515" w:history="1">
         <w:r>
           <w:rPr>
             <w:rStyle w:val="Hyperlink"/>
             <w:noProof/>
             <w:lang w:val="cs-CZ"/>
           </w:rPr>
-          <w:t>Obrázek 1: Příklad UART přenosu bajtu o hodnotě 27 (1B v šestnáctkové soustavě, 00011011 ve dvojkové soustavě). Pod grafem logického stavu (zelená = 1; červená = 0) lze nalézt dekódované bity i značky start a stop bitů. Schéma přenosu 8N1 – viz níže.</w:t>
+          <w:t>Obrázek 1: Příklad UART přenosu jednoho bajtu. Zdroj: vlastní, skrze logický analyzátor PulseView.</w:t>
         </w:r>
         <w:r>
           <w:rPr>
@@ -11683,7 +13545,7 @@
             <w:noProof/>
             <w:webHidden/>
           </w:rPr>
-          <w:instrText xml:space="preserve"> PAGEREF _Toc212452966 \h </w:instrText>
+          <w:instrText xml:space="preserve"> PAGEREF _Toc214293515 \h </w:instrText>
         </w:r>
         <w:r>
           <w:rPr>
@@ -11727,14 +13589,14 @@
           <w:lang w:val="cs-CZ" w:eastAsia="cs-CZ"/>
         </w:rPr>
       </w:pPr>
-      <w:hyperlink w:anchor="_Toc212452967" w:history="1">
+      <w:hyperlink w:anchor="_Toc214293516" w:history="1">
         <w:r>
           <w:rPr>
             <w:rStyle w:val="Hyperlink"/>
             <w:noProof/>
             <w:lang w:val="cs-CZ"/>
           </w:rPr>
-          <w:t>Obrázek 2: Logický analyzátor píše, že jeden bit trvá 8.666667 µs, což by odpovídalo frekvenci 115384.615385 Hz, která je velmi blízko použitému baudrate 115200 baud. Protokol UART naštěstí dokáže tolerovat drobné odchylky od správného baudrate, a zároveň musíme počítat s nepřesností měření.</w:t>
+          <w:t>Obrázek 2: Příklad změřeného trvání jednoho bitu z UART přenosu. Zdroj: vlastní, skrze logický analyzátor PulseView.</w:t>
         </w:r>
         <w:r>
           <w:rPr>
@@ -11755,7 +13617,7 @@
             <w:noProof/>
             <w:webHidden/>
           </w:rPr>
-          <w:instrText xml:space="preserve"> PAGEREF _Toc212452967 \h </w:instrText>
+          <w:instrText xml:space="preserve"> PAGEREF _Toc214293516 \h </w:instrText>
         </w:r>
         <w:r>
           <w:rPr>
@@ -11787,12 +13649,444 @@
       </w:hyperlink>
     </w:p>
     <w:p>
+      <w:pPr>
+        <w:pStyle w:val="TableofFigures"/>
+        <w:tabs>
+          <w:tab w:val="right" w:leader="dot" w:pos="10790"/>
+        </w:tabs>
+        <w:rPr>
+          <w:rFonts w:asciiTheme="minorHAnsi" w:eastAsiaTheme="minorEastAsia" w:hAnsiTheme="minorHAnsi"/>
+          <w:noProof/>
+          <w:sz w:val="24"/>
+          <w:lang w:val="cs-CZ" w:eastAsia="cs-CZ"/>
+        </w:rPr>
+      </w:pPr>
+      <w:hyperlink w:anchor="_Toc214293517" w:history="1">
+        <w:r>
+          <w:rPr>
+            <w:rStyle w:val="Hyperlink"/>
+            <w:noProof/>
+            <w:lang w:val="cs-CZ"/>
+          </w:rPr>
+          <w:t>Obrázek 3: Vzorek chybného kódu pro demonstraci rozsahů. Zdroj: vlastní</w:t>
+        </w:r>
+        <w:r>
+          <w:rPr>
+            <w:noProof/>
+            <w:webHidden/>
+          </w:rPr>
+          <w:tab/>
+        </w:r>
+        <w:r>
+          <w:rPr>
+            <w:noProof/>
+            <w:webHidden/>
+          </w:rPr>
+          <w:fldChar w:fldCharType="begin"/>
+        </w:r>
+        <w:r>
+          <w:rPr>
+            <w:noProof/>
+            <w:webHidden/>
+          </w:rPr>
+          <w:instrText xml:space="preserve"> PAGEREF _Toc214293517 \h </w:instrText>
+        </w:r>
+        <w:r>
+          <w:rPr>
+            <w:noProof/>
+            <w:webHidden/>
+          </w:rPr>
+        </w:r>
+        <w:r>
+          <w:rPr>
+            <w:noProof/>
+            <w:webHidden/>
+          </w:rPr>
+          <w:fldChar w:fldCharType="separate"/>
+        </w:r>
+        <w:r>
+          <w:rPr>
+            <w:noProof/>
+            <w:webHidden/>
+          </w:rPr>
+          <w:t>19</w:t>
+        </w:r>
+        <w:r>
+          <w:rPr>
+            <w:noProof/>
+            <w:webHidden/>
+          </w:rPr>
+          <w:fldChar w:fldCharType="end"/>
+        </w:r>
+      </w:hyperlink>
+    </w:p>
+    <w:p>
+      <w:pPr>
+        <w:pStyle w:val="TableofFigures"/>
+        <w:tabs>
+          <w:tab w:val="right" w:leader="dot" w:pos="10790"/>
+        </w:tabs>
+        <w:rPr>
+          <w:rFonts w:asciiTheme="minorHAnsi" w:eastAsiaTheme="minorEastAsia" w:hAnsiTheme="minorHAnsi"/>
+          <w:noProof/>
+          <w:sz w:val="24"/>
+          <w:lang w:val="cs-CZ" w:eastAsia="cs-CZ"/>
+        </w:rPr>
+      </w:pPr>
+      <w:hyperlink w:anchor="_Toc214293518" w:history="1">
+        <w:r>
+          <w:rPr>
+            <w:rStyle w:val="Hyperlink"/>
+            <w:noProof/>
+            <w:lang w:val="cs-CZ"/>
+          </w:rPr>
+          <w:t>Obrázek 4: Chybová hláška po pokusu o kompilaci kódu z obrázku 3. Zdroj: vlastní</w:t>
+        </w:r>
+        <w:r>
+          <w:rPr>
+            <w:noProof/>
+            <w:webHidden/>
+          </w:rPr>
+          <w:tab/>
+        </w:r>
+        <w:r>
+          <w:rPr>
+            <w:noProof/>
+            <w:webHidden/>
+          </w:rPr>
+          <w:fldChar w:fldCharType="begin"/>
+        </w:r>
+        <w:r>
+          <w:rPr>
+            <w:noProof/>
+            <w:webHidden/>
+          </w:rPr>
+          <w:instrText xml:space="preserve"> PAGEREF _Toc214293518 \h </w:instrText>
+        </w:r>
+        <w:r>
+          <w:rPr>
+            <w:noProof/>
+            <w:webHidden/>
+          </w:rPr>
+        </w:r>
+        <w:r>
+          <w:rPr>
+            <w:noProof/>
+            <w:webHidden/>
+          </w:rPr>
+          <w:fldChar w:fldCharType="separate"/>
+        </w:r>
+        <w:r>
+          <w:rPr>
+            <w:noProof/>
+            <w:webHidden/>
+          </w:rPr>
+          <w:t>19</w:t>
+        </w:r>
+        <w:r>
+          <w:rPr>
+            <w:noProof/>
+            <w:webHidden/>
+          </w:rPr>
+          <w:fldChar w:fldCharType="end"/>
+        </w:r>
+      </w:hyperlink>
+    </w:p>
+    <w:p>
+      <w:pPr>
+        <w:pStyle w:val="TableofFigures"/>
+        <w:tabs>
+          <w:tab w:val="right" w:leader="dot" w:pos="10790"/>
+        </w:tabs>
+        <w:rPr>
+          <w:rFonts w:asciiTheme="minorHAnsi" w:eastAsiaTheme="minorEastAsia" w:hAnsiTheme="minorHAnsi"/>
+          <w:noProof/>
+          <w:sz w:val="24"/>
+          <w:lang w:val="cs-CZ" w:eastAsia="cs-CZ"/>
+        </w:rPr>
+      </w:pPr>
+      <w:hyperlink w:anchor="_Toc214293519" w:history="1">
+        <w:r>
+          <w:rPr>
+            <w:rStyle w:val="Hyperlink"/>
+            <w:noProof/>
+            <w:lang w:val="cs-CZ"/>
+          </w:rPr>
+          <w:t>Obrázek 5: Vzorek kódu, který se nechová dle očekávání kvůli stínování proměnných. Zdroj: vlastní.</w:t>
+        </w:r>
+        <w:r>
+          <w:rPr>
+            <w:noProof/>
+            <w:webHidden/>
+          </w:rPr>
+          <w:tab/>
+        </w:r>
+        <w:r>
+          <w:rPr>
+            <w:noProof/>
+            <w:webHidden/>
+          </w:rPr>
+          <w:fldChar w:fldCharType="begin"/>
+        </w:r>
+        <w:r>
+          <w:rPr>
+            <w:noProof/>
+            <w:webHidden/>
+          </w:rPr>
+          <w:instrText xml:space="preserve"> PAGEREF _Toc214293519 \h </w:instrText>
+        </w:r>
+        <w:r>
+          <w:rPr>
+            <w:noProof/>
+            <w:webHidden/>
+          </w:rPr>
+        </w:r>
+        <w:r>
+          <w:rPr>
+            <w:noProof/>
+            <w:webHidden/>
+          </w:rPr>
+          <w:fldChar w:fldCharType="separate"/>
+        </w:r>
+        <w:r>
+          <w:rPr>
+            <w:noProof/>
+            <w:webHidden/>
+          </w:rPr>
+          <w:t>19</w:t>
+        </w:r>
+        <w:r>
+          <w:rPr>
+            <w:noProof/>
+            <w:webHidden/>
+          </w:rPr>
+          <w:fldChar w:fldCharType="end"/>
+        </w:r>
+      </w:hyperlink>
+    </w:p>
+    <w:p>
+      <w:pPr>
+        <w:pStyle w:val="TableofFigures"/>
+        <w:tabs>
+          <w:tab w:val="right" w:leader="dot" w:pos="10790"/>
+        </w:tabs>
+        <w:rPr>
+          <w:rFonts w:asciiTheme="minorHAnsi" w:eastAsiaTheme="minorEastAsia" w:hAnsiTheme="minorHAnsi"/>
+          <w:noProof/>
+          <w:sz w:val="24"/>
+          <w:lang w:val="cs-CZ" w:eastAsia="cs-CZ"/>
+        </w:rPr>
+      </w:pPr>
+      <w:hyperlink w:anchor="_Toc214293520" w:history="1">
+        <w:r>
+          <w:rPr>
+            <w:rStyle w:val="Hyperlink"/>
+            <w:noProof/>
+            <w:lang w:val="cs-CZ"/>
+          </w:rPr>
+          <w:t>Obrázek 6: Vzorek kódu, kde měníme hodnotu proměnné a který selže. Zdroj: vlastní.</w:t>
+        </w:r>
+        <w:r>
+          <w:rPr>
+            <w:noProof/>
+            <w:webHidden/>
+          </w:rPr>
+          <w:tab/>
+        </w:r>
+        <w:r>
+          <w:rPr>
+            <w:noProof/>
+            <w:webHidden/>
+          </w:rPr>
+          <w:fldChar w:fldCharType="begin"/>
+        </w:r>
+        <w:r>
+          <w:rPr>
+            <w:noProof/>
+            <w:webHidden/>
+          </w:rPr>
+          <w:instrText xml:space="preserve"> PAGEREF _Toc214293520 \h </w:instrText>
+        </w:r>
+        <w:r>
+          <w:rPr>
+            <w:noProof/>
+            <w:webHidden/>
+          </w:rPr>
+        </w:r>
+        <w:r>
+          <w:rPr>
+            <w:noProof/>
+            <w:webHidden/>
+          </w:rPr>
+          <w:fldChar w:fldCharType="separate"/>
+        </w:r>
+        <w:r>
+          <w:rPr>
+            <w:noProof/>
+            <w:webHidden/>
+          </w:rPr>
+          <w:t>20</w:t>
+        </w:r>
+        <w:r>
+          <w:rPr>
+            <w:noProof/>
+            <w:webHidden/>
+          </w:rPr>
+          <w:fldChar w:fldCharType="end"/>
+        </w:r>
+      </w:hyperlink>
+    </w:p>
+    <w:p>
+      <w:pPr>
+        <w:pStyle w:val="TableofFigures"/>
+        <w:tabs>
+          <w:tab w:val="right" w:leader="dot" w:pos="10790"/>
+        </w:tabs>
+        <w:rPr>
+          <w:rFonts w:asciiTheme="minorHAnsi" w:eastAsiaTheme="minorEastAsia" w:hAnsiTheme="minorHAnsi"/>
+          <w:noProof/>
+          <w:sz w:val="24"/>
+          <w:lang w:val="cs-CZ" w:eastAsia="cs-CZ"/>
+        </w:rPr>
+      </w:pPr>
+      <w:hyperlink w:anchor="_Toc214293521" w:history="1">
+        <w:r>
+          <w:rPr>
+            <w:rStyle w:val="Hyperlink"/>
+            <w:noProof/>
+            <w:lang w:val="cs-CZ"/>
+          </w:rPr>
+          <w:t>Obrázek 7: Chybová hláška pro kód z obrázku 6. Zdroj: vlastní.</w:t>
+        </w:r>
+        <w:r>
+          <w:rPr>
+            <w:noProof/>
+            <w:webHidden/>
+          </w:rPr>
+          <w:tab/>
+        </w:r>
+        <w:r>
+          <w:rPr>
+            <w:noProof/>
+            <w:webHidden/>
+          </w:rPr>
+          <w:fldChar w:fldCharType="begin"/>
+        </w:r>
+        <w:r>
+          <w:rPr>
+            <w:noProof/>
+            <w:webHidden/>
+          </w:rPr>
+          <w:instrText xml:space="preserve"> PAGEREF _Toc214293521 \h </w:instrText>
+        </w:r>
+        <w:r>
+          <w:rPr>
+            <w:noProof/>
+            <w:webHidden/>
+          </w:rPr>
+        </w:r>
+        <w:r>
+          <w:rPr>
+            <w:noProof/>
+            <w:webHidden/>
+          </w:rPr>
+          <w:fldChar w:fldCharType="separate"/>
+        </w:r>
+        <w:r>
+          <w:rPr>
+            <w:noProof/>
+            <w:webHidden/>
+          </w:rPr>
+          <w:t>20</w:t>
+        </w:r>
+        <w:r>
+          <w:rPr>
+            <w:noProof/>
+            <w:webHidden/>
+          </w:rPr>
+          <w:fldChar w:fldCharType="end"/>
+        </w:r>
+      </w:hyperlink>
+    </w:p>
+    <w:p>
+      <w:pPr>
+        <w:pStyle w:val="TableofFigures"/>
+        <w:tabs>
+          <w:tab w:val="right" w:leader="dot" w:pos="10790"/>
+        </w:tabs>
+        <w:rPr>
+          <w:rFonts w:asciiTheme="minorHAnsi" w:eastAsiaTheme="minorEastAsia" w:hAnsiTheme="minorHAnsi"/>
+          <w:noProof/>
+          <w:sz w:val="24"/>
+          <w:lang w:val="cs-CZ" w:eastAsia="cs-CZ"/>
+        </w:rPr>
+      </w:pPr>
+      <w:hyperlink w:anchor="_Toc214293522" w:history="1">
+        <w:r>
+          <w:rPr>
+            <w:rStyle w:val="Hyperlink"/>
+            <w:noProof/>
+            <w:lang w:val="cs-CZ"/>
+          </w:rPr>
+          <w:t>Obrázek 8: Upravený vzorek kódu s klíčovým slovem mut. Zdroj: vlastní.</w:t>
+        </w:r>
+        <w:r>
+          <w:rPr>
+            <w:noProof/>
+            <w:webHidden/>
+          </w:rPr>
+          <w:tab/>
+        </w:r>
+        <w:r>
+          <w:rPr>
+            <w:noProof/>
+            <w:webHidden/>
+          </w:rPr>
+          <w:fldChar w:fldCharType="begin"/>
+        </w:r>
+        <w:r>
+          <w:rPr>
+            <w:noProof/>
+            <w:webHidden/>
+          </w:rPr>
+          <w:instrText xml:space="preserve"> PAGEREF _Toc214293522 \h </w:instrText>
+        </w:r>
+        <w:r>
+          <w:rPr>
+            <w:noProof/>
+            <w:webHidden/>
+          </w:rPr>
+        </w:r>
+        <w:r>
+          <w:rPr>
+            <w:noProof/>
+            <w:webHidden/>
+          </w:rPr>
+          <w:fldChar w:fldCharType="separate"/>
+        </w:r>
+        <w:r>
+          <w:rPr>
+            <w:noProof/>
+            <w:webHidden/>
+          </w:rPr>
+          <w:t>20</w:t>
+        </w:r>
+        <w:r>
+          <w:rPr>
+            <w:noProof/>
+            <w:webHidden/>
+          </w:rPr>
+          <w:fldChar w:fldCharType="end"/>
+        </w:r>
+      </w:hyperlink>
+    </w:p>
+    <w:p>
       <w:r>
         <w:fldChar w:fldCharType="end"/>
       </w:r>
     </w:p>
     <w:sectPr>
-      <w:footerReference w:type="default" r:id="rId15"/>
+      <w:footerReference w:type="default" r:id="rId22"/>
       <w:pgSz w:w="12240" w:h="15840"/>
       <w:pgMar w:top="720" w:right="720" w:bottom="720" w:left="720" w:header="720" w:footer="720" w:gutter="0"/>
       <w:pgNumType w:start="1"/>

</xml_diff>

<commit_message>
Formatting cleanups of changes from 08af37b68a55b1787a33fce69c8e07e02e3f55d5
</commit_message>
<xml_diff>
--- a/Dokumentace.docx
+++ b/Dokumentace.docx
@@ -5712,7 +5712,7 @@
           <w:lang w:val="cs-CZ"/>
         </w:rPr>
       </w:pPr>
-      <w:bookmarkStart w:id="16" w:name="_Toc214293515"/>
+      <w:bookmarkStart w:id="16" w:name="_Toc214296876"/>
       <w:r>
         <w:rPr>
           <w:lang w:val="cs-CZ"/>
@@ -6098,7 +6098,7 @@
           <w:lang w:val="cs-CZ"/>
         </w:rPr>
         <w:drawing>
-          <wp:inline distT="0" distB="0" distL="0" distR="0" wp14:anchorId="06B67C93" wp14:editId="36569DA6">
+          <wp:inline distT="0" distB="0" distL="0" distR="0" wp14:anchorId="06B67C93" wp14:editId="55D576B1">
             <wp:extent cx="6839585" cy="1112252"/>
             <wp:effectExtent l="0" t="0" r="0" b="0"/>
             <wp:docPr id="1200818239" name="Picture 5"/>
@@ -6160,7 +6160,7 @@
           <w:lang w:val="cs-CZ"/>
         </w:rPr>
       </w:pPr>
-      <w:bookmarkStart w:id="17" w:name="_Toc214293516"/>
+      <w:bookmarkStart w:id="17" w:name="_Toc214296877"/>
       <w:r>
         <w:rPr>
           <w:lang w:val="cs-CZ"/>
@@ -6232,13 +6232,7 @@
         <w:rPr>
           <w:lang w:val="cs-CZ"/>
         </w:rPr>
-        <w:t>, skrze logický analyzátor PulseView</w:t>
-      </w:r>
-      <w:r>
-        <w:rPr>
-          <w:lang w:val="cs-CZ"/>
-        </w:rPr>
-        <w:t>.</w:t>
+        <w:t>, skrze logický analyzátor PulseView.</w:t>
       </w:r>
       <w:bookmarkEnd w:id="17"/>
     </w:p>
@@ -11292,6 +11286,7 @@
         <w:lastRenderedPageBreak/>
         <w:t xml:space="preserve">2.5.2 </w:t>
       </w:r>
+      <w:commentRangeStart w:id="20"/>
       <w:r>
         <w:rPr>
           <w:lang w:val="cs-CZ"/>
@@ -11327,10 +11322,33 @@
           <w:lang w:val="cs-CZ"/>
         </w:rPr>
         <w:t xml:space="preserve"> a půjčování</w:t>
+      </w:r>
+      <w:commentRangeEnd w:id="20"/>
+      <w:r>
+        <w:rPr>
+          <w:rStyle w:val="CommentReference"/>
+          <w:rFonts w:eastAsiaTheme="minorHAnsi" w:cstheme="minorBidi"/>
+          <w:color w:val="auto"/>
+        </w:rPr>
+        <w:commentReference w:id="20"/>
       </w:r>
     </w:p>
     <w:p>
       <w:pPr>
+        <w:pStyle w:val="Heading4"/>
+        <w:rPr>
+          <w:lang w:val="cs-CZ"/>
+        </w:rPr>
+      </w:pPr>
+      <w:r>
+        <w:rPr>
+          <w:lang w:val="cs-CZ"/>
+        </w:rPr>
+        <w:t>2.5.2.1 Rozsah a vlastnictví</w:t>
+      </w:r>
+    </w:p>
+    <w:p>
+      <w:pPr>
         <w:jc w:val="both"/>
         <w:rPr>
           <w:lang w:val="cs-CZ"/>
@@ -11584,7 +11602,19 @@
         <w:rPr>
           <w:lang w:val="cs-CZ"/>
         </w:rPr>
-        <w:t xml:space="preserve">Na obrázcích 3 a 4 můžeme vidět jednoduchý příklad, kdy </w:t>
+        <w:t>Na obráz</w:t>
+      </w:r>
+      <w:r>
+        <w:rPr>
+          <w:lang w:val="cs-CZ"/>
+        </w:rPr>
+        <w:t>ku</w:t>
+      </w:r>
+      <w:r>
+        <w:rPr>
+          <w:lang w:val="cs-CZ"/>
+        </w:rPr>
+        <w:t xml:space="preserve"> 3 můžeme vidět jednoduchý příklad, kdy </w:t>
       </w:r>
       <w:r>
         <w:rPr>
@@ -11621,80 +11651,6 @@
           <w:lang w:val="cs-CZ"/>
         </w:rPr>
         <w:t>B.</w:t>
-      </w:r>
-      <w:r>
-        <w:rPr>
-          <w:lang w:val="cs-CZ"/>
-        </w:rPr>
-        <w:t xml:space="preserve"> Avšak toto selže, protože nejen že jsou proměnné z B nepřístupné pro A, ale navíc, protože rozsah B skončil </w:t>
-      </w:r>
-      <w:r>
-        <w:rPr>
-          <w:lang w:val="cs-CZ"/>
-        </w:rPr>
-        <w:t xml:space="preserve">ještě dříve, než zavoláme makro </w:t>
-      </w:r>
-      <w:r>
-        <w:rPr>
-          <w:rFonts w:ascii="Consolas" w:hAnsi="Consolas"/>
-          <w:highlight w:val="lightGray"/>
-          <w:lang w:val="cs-CZ"/>
-        </w:rPr>
-        <w:t>println!</w:t>
-      </w:r>
-      <w:r>
-        <w:rPr>
-          <w:lang w:val="cs-CZ"/>
-        </w:rPr>
-        <w:t xml:space="preserve">, tak proměnná Y už dávno došla konce své životnosti a </w:t>
-      </w:r>
-      <w:r>
-        <w:rPr>
-          <w:lang w:val="cs-CZ"/>
-        </w:rPr>
-        <w:t xml:space="preserve">automaticky </w:t>
-      </w:r>
-      <w:r>
-        <w:rPr>
-          <w:lang w:val="cs-CZ"/>
-        </w:rPr>
-        <w:t>zanikla</w:t>
-      </w:r>
-      <w:r>
-        <w:rPr>
-          <w:lang w:val="cs-CZ"/>
-        </w:rPr>
-        <w:t>; již neexistuje</w:t>
-      </w:r>
-      <w:r>
-        <w:rPr>
-          <w:lang w:val="cs-CZ"/>
-        </w:rPr>
-        <w:t>.</w:t>
-      </w:r>
-      <w:r>
-        <w:rPr>
-          <w:lang w:val="cs-CZ"/>
-        </w:rPr>
-        <w:t xml:space="preserve"> A protože jiná proměnná s názvem Y rovněž neexistuje, selže kompilace s chybovou hláškou na obrázku 4.</w:t>
-      </w:r>
-      <w:r>
-        <w:rPr>
-          <w:lang w:val="cs-CZ"/>
-        </w:rPr>
-        <w:t xml:space="preserve"> </w:t>
-      </w:r>
-      <w:r>
-        <w:rPr>
-          <w:lang w:val="cs-CZ"/>
-        </w:rPr>
-        <w:t xml:space="preserve">Naopak v rozsahu B </w:t>
-      </w:r>
-      <w:r>
-        <w:rPr>
-          <w:lang w:val="cs-CZ"/>
-        </w:rPr>
-        <w:t>můžeme přistupovat k proměnné X, s tím kompilátor problém nemá.</w:t>
       </w:r>
     </w:p>
     <w:p>
@@ -11704,12 +11660,13 @@
       </w:pPr>
       <w:r>
         <w:rPr>
+          <w:noProof/>
           <w:lang w:val="cs-CZ"/>
         </w:rPr>
         <w:drawing>
-          <wp:inline distT="0" distB="0" distL="0" distR="0" wp14:anchorId="1EE45271" wp14:editId="42ADA4CC">
-            <wp:extent cx="1999610" cy="1151821"/>
-            <wp:effectExtent l="0" t="0" r="1270" b="0"/>
+          <wp:inline distT="0" distB="0" distL="0" distR="0" wp14:anchorId="1EE45271" wp14:editId="08D8E490">
+            <wp:extent cx="2181508" cy="1256599"/>
+            <wp:effectExtent l="0" t="0" r="0" b="1270"/>
             <wp:docPr id="828528127" name="Picture 1"/>
             <wp:cNvGraphicFramePr>
               <a:graphicFrameLocks xmlns:a="http://schemas.openxmlformats.org/drawingml/2006/main" noChangeAspect="1"/>
@@ -11736,7 +11693,7 @@
                   <pic:spPr>
                     <a:xfrm>
                       <a:off x="0" y="0"/>
-                      <a:ext cx="1999610" cy="1151821"/>
+                      <a:ext cx="2188278" cy="1260499"/>
                     </a:xfrm>
                     <a:prstGeom prst="rect">
                       <a:avLst/>
@@ -11757,7 +11714,7 @@
           <w:lang w:val="cs-CZ"/>
         </w:rPr>
       </w:pPr>
-      <w:bookmarkStart w:id="20" w:name="_Toc214293517"/>
+      <w:bookmarkStart w:id="21" w:name="_Toc214296878"/>
       <w:r>
         <w:rPr>
           <w:lang w:val="cs-CZ"/>
@@ -11835,28 +11792,69 @@
         <w:rPr>
           <w:lang w:val="cs-CZ"/>
         </w:rPr>
-        <w:t xml:space="preserve"> </w:t>
-      </w:r>
-      <w:r>
-        <w:rPr>
-          <w:lang w:val="cs-CZ"/>
-        </w:rPr>
-        <w:t>Zdroj: vlastní</w:t>
-      </w:r>
-      <w:bookmarkEnd w:id="20"/>
+        <w:t xml:space="preserve"> Zdroj: vlastní</w:t>
+      </w:r>
+      <w:bookmarkEnd w:id="21"/>
+      <w:r>
+        <w:rPr>
+          <w:lang w:val="cs-CZ"/>
+        </w:rPr>
+        <w:t>.</w:t>
+      </w:r>
     </w:p>
     <w:p>
       <w:pPr>
+        <w:jc w:val="both"/>
+        <w:rPr>
+          <w:lang w:val="cs-CZ"/>
+        </w:rPr>
+      </w:pPr>
+      <w:r>
+        <w:rPr>
+          <w:lang w:val="cs-CZ"/>
+        </w:rPr>
+        <w:t xml:space="preserve">Avšak toto selže, protože nejen že jsou proměnné z B nepřístupné pro A, ale navíc, protože rozsah B skončil ještě dříve, než zavoláme makro </w:t>
+      </w:r>
+      <w:r>
+        <w:rPr>
+          <w:rFonts w:ascii="Consolas" w:hAnsi="Consolas"/>
+          <w:highlight w:val="lightGray"/>
+          <w:lang w:val="cs-CZ"/>
+        </w:rPr>
+        <w:t>println!</w:t>
+      </w:r>
+      <w:r>
+        <w:rPr>
+          <w:lang w:val="cs-CZ"/>
+        </w:rPr>
+        <w:t>, tak proměnná Y už dávno došla konce své životnosti a automaticky zanikla; již neexistuje. A protože jiná proměnná s názvem Y rovněž neexistuje, selže kompilace s chybovou hláškou na obrázku 4. Naopak v rozsahu B můžeme přistupovat k proměnné X</w:t>
+      </w:r>
+      <w:r>
+        <w:rPr>
+          <w:lang w:val="cs-CZ"/>
+        </w:rPr>
+        <w:t xml:space="preserve"> z rozsahu A</w:t>
+      </w:r>
+      <w:r>
+        <w:rPr>
+          <w:lang w:val="cs-CZ"/>
+        </w:rPr>
+        <w:t>, s tím kompilátor problém nemá.</w:t>
+      </w:r>
+    </w:p>
+    <w:p>
+      <w:pPr>
         <w:keepNext/>
       </w:pPr>
       <w:r>
         <w:rPr>
+          <w:noProof/>
           <w:lang w:val="cs-CZ"/>
         </w:rPr>
         <w:drawing>
-          <wp:inline distT="0" distB="0" distL="0" distR="0" wp14:anchorId="4F97CA74" wp14:editId="09F30FFB">
-            <wp:extent cx="3713698" cy="1069752"/>
-            <wp:effectExtent l="0" t="0" r="1270" b="0"/>
+          <wp:inline distT="0" distB="0" distL="0" distR="0" wp14:anchorId="4F97CA74" wp14:editId="1DF6C391">
+            <wp:extent cx="4212972" cy="1213570"/>
+            <wp:effectExtent l="0" t="0" r="0" b="5715"/>
             <wp:docPr id="373754621" name="Picture 1"/>
             <wp:cNvGraphicFramePr>
               <a:graphicFrameLocks xmlns:a="http://schemas.openxmlformats.org/drawingml/2006/main" noChangeAspect="1"/>
@@ -11877,7 +11875,7 @@
                   <pic:spPr>
                     <a:xfrm>
                       <a:off x="0" y="0"/>
-                      <a:ext cx="3728597" cy="1074044"/>
+                      <a:ext cx="4262726" cy="1227902"/>
                     </a:xfrm>
                     <a:prstGeom prst="rect">
                       <a:avLst/>
@@ -11897,7 +11895,7 @@
           <w:lang w:val="cs-CZ"/>
         </w:rPr>
       </w:pPr>
-      <w:bookmarkStart w:id="21" w:name="_Toc214293518"/>
+      <w:bookmarkStart w:id="22" w:name="_Toc214296879"/>
       <w:r>
         <w:rPr>
           <w:lang w:val="cs-CZ"/>
@@ -11957,15 +11955,15 @@
         <w:rPr>
           <w:lang w:val="cs-CZ"/>
         </w:rPr>
-        <w:t xml:space="preserve"> </w:t>
-      </w:r>
-      <w:r>
-        <w:rPr>
-          <w:lang w:val="cs-CZ"/>
-        </w:rPr>
-        <w:t>Zdroj: vlastní</w:t>
-      </w:r>
-      <w:bookmarkEnd w:id="21"/>
+        <w:t xml:space="preserve"> Zdroj: vlastní</w:t>
+      </w:r>
+      <w:bookmarkEnd w:id="22"/>
+      <w:r>
+        <w:rPr>
+          <w:lang w:val="cs-CZ"/>
+        </w:rPr>
+        <w:t>.</w:t>
+      </w:r>
     </w:p>
     <w:p>
       <w:pPr>
@@ -11978,113 +11976,25 @@
         <w:rPr>
           <w:lang w:val="cs-CZ"/>
         </w:rPr>
-        <w:t xml:space="preserve">Pokud již existuje proměnná Y v rozsahu A, program se zkompiluje, ale </w:t>
-      </w:r>
-      <w:r>
-        <w:rPr>
-          <w:lang w:val="cs-CZ"/>
-        </w:rPr>
-        <w:t>nebude se chovat dle očekávání, protože bude přistupovat k té Y, která existuje v daném rozsahu.</w:t>
-      </w:r>
-      <w:r>
-        <w:rPr>
-          <w:lang w:val="cs-CZ"/>
-        </w:rPr>
-        <w:t xml:space="preserve"> To však může být zamýšlené, a nazývá se to „stínování“ („shadowing“).</w:t>
-      </w:r>
-      <w:r>
-        <w:rPr>
-          <w:lang w:val="cs-CZ"/>
-        </w:rPr>
-        <w:t xml:space="preserve"> Vzorek kódu je na obrázku 5. V tomto případě se sice kód zkompiluje, ale nebude se chovat podle očekávání, protože vypíše </w:t>
-      </w:r>
-      <w:r>
-        <w:rPr>
-          <w:rFonts w:ascii="Consolas" w:hAnsi="Consolas"/>
-          <w:highlight w:val="lightGray"/>
-          <w:lang w:val="cs-CZ"/>
-        </w:rPr>
-        <w:t>y: 2048</w:t>
-      </w:r>
-      <w:r>
-        <w:rPr>
-          <w:lang w:val="cs-CZ"/>
-        </w:rPr>
-        <w:t>.</w:t>
-      </w:r>
-      <w:r>
-        <w:rPr>
-          <w:lang w:val="cs-CZ"/>
-        </w:rPr>
-        <w:t xml:space="preserve"> Pokud </w:t>
-      </w:r>
-      <w:r>
-        <w:rPr>
-          <w:lang w:val="cs-CZ"/>
-        </w:rPr>
-        <w:t xml:space="preserve">však </w:t>
-      </w:r>
-      <w:r>
-        <w:rPr>
-          <w:lang w:val="cs-CZ"/>
-        </w:rPr>
-        <w:t xml:space="preserve">odstraníme </w:t>
-      </w:r>
-      <w:r>
-        <w:rPr>
-          <w:lang w:val="cs-CZ"/>
-        </w:rPr>
-        <w:t>klíčov</w:t>
-      </w:r>
-      <w:r>
-        <w:rPr>
-          <w:lang w:val="cs-CZ"/>
-        </w:rPr>
-        <w:t>é</w:t>
-      </w:r>
-      <w:r>
-        <w:rPr>
-          <w:lang w:val="cs-CZ"/>
-        </w:rPr>
-        <w:t xml:space="preserve"> slov</w:t>
-      </w:r>
-      <w:r>
-        <w:rPr>
-          <w:lang w:val="cs-CZ"/>
-        </w:rPr>
-        <w:t>o</w:t>
-      </w:r>
-      <w:r>
-        <w:rPr>
-          <w:lang w:val="cs-CZ"/>
-        </w:rPr>
-        <w:t xml:space="preserve"> </w:t>
-      </w:r>
-      <w:r>
-        <w:rPr>
-          <w:rFonts w:ascii="Consolas" w:hAnsi="Consolas"/>
-          <w:highlight w:val="lightGray"/>
-          <w:lang w:val="cs-CZ"/>
-        </w:rPr>
-        <w:t>let</w:t>
-      </w:r>
-      <w:r>
-        <w:rPr>
-          <w:lang w:val="cs-CZ"/>
-        </w:rPr>
-        <w:t>,</w:t>
-      </w:r>
-      <w:r>
-        <w:rPr>
-          <w:lang w:val="cs-CZ"/>
-        </w:rPr>
-        <w:t xml:space="preserve"> jako na obrázku 6, </w:t>
-      </w:r>
-      <w:r>
-        <w:rPr>
-          <w:lang w:val="cs-CZ"/>
-        </w:rPr>
-        <w:t>nebudeme stínovat, ale jen měníme hodnotu Y.</w:t>
+        <w:t xml:space="preserve">Kód na obrázku </w:t>
+      </w:r>
+      <w:r>
+        <w:rPr>
+          <w:lang w:val="cs-CZ"/>
+        </w:rPr>
+        <w:t>5</w:t>
+      </w:r>
+      <w:r>
+        <w:rPr>
+          <w:lang w:val="cs-CZ"/>
+        </w:rPr>
+        <w:t xml:space="preserve"> funguje</w:t>
+      </w:r>
+      <w:r>
+        <w:rPr>
+          <w:lang w:val="cs-CZ"/>
+        </w:rPr>
+        <w:t>, přistupujeme pouze k proměnným v našem vlastním rozsahu.</w:t>
       </w:r>
     </w:p>
     <w:p>
@@ -12094,13 +12004,14 @@
       </w:pPr>
       <w:r>
         <w:rPr>
+          <w:noProof/>
           <w:lang w:val="cs-CZ"/>
         </w:rPr>
         <w:drawing>
-          <wp:inline distT="0" distB="0" distL="0" distR="0" wp14:anchorId="2E506B5B" wp14:editId="57957AEA">
-            <wp:extent cx="2319411" cy="1497821"/>
-            <wp:effectExtent l="0" t="0" r="5080" b="7620"/>
-            <wp:docPr id="2057468173" name="Picture 1" descr="A black screen with colorful math equations&#10;&#10;AI-generated content may be incorrect."/>
+          <wp:inline distT="0" distB="0" distL="0" distR="0" wp14:anchorId="1064C428" wp14:editId="1DA2CFF4">
+            <wp:extent cx="2328074" cy="1348539"/>
+            <wp:effectExtent l="0" t="0" r="0" b="4445"/>
+            <wp:docPr id="1312429941" name="Picture 1" descr="A computer screen with colorful text&#10;&#10;AI-generated content may be incorrect."/>
             <wp:cNvGraphicFramePr>
               <a:graphicFrameLocks xmlns:a="http://schemas.openxmlformats.org/drawingml/2006/main" noChangeAspect="1"/>
             </wp:cNvGraphicFramePr>
@@ -12108,7 +12019,7 @@
               <a:graphicData uri="http://schemas.openxmlformats.org/drawingml/2006/picture">
                 <pic:pic xmlns:pic="http://schemas.openxmlformats.org/drawingml/2006/picture">
                   <pic:nvPicPr>
-                    <pic:cNvPr id="2057468173" name="Picture 1" descr="A black screen with colorful math equations&#10;&#10;AI-generated content may be incorrect."/>
+                    <pic:cNvPr id="1312429941" name="Picture 1" descr="A computer screen with colorful text&#10;&#10;AI-generated content may be incorrect."/>
                     <pic:cNvPicPr/>
                   </pic:nvPicPr>
                   <pic:blipFill>
@@ -12120,7 +12031,7 @@
                   <pic:spPr>
                     <a:xfrm>
                       <a:off x="0" y="0"/>
-                      <a:ext cx="2324139" cy="1500874"/>
+                      <a:ext cx="2346355" cy="1359128"/>
                     </a:xfrm>
                     <a:prstGeom prst="rect">
                       <a:avLst/>
@@ -12141,7 +12052,7 @@
           <w:lang w:val="cs-CZ"/>
         </w:rPr>
       </w:pPr>
-      <w:bookmarkStart w:id="22" w:name="_Toc214293519"/>
+      <w:bookmarkStart w:id="23" w:name="_Toc214296880"/>
       <w:r>
         <w:rPr>
           <w:lang w:val="cs-CZ"/>
@@ -12183,13 +12094,14 @@
         <w:rPr>
           <w:lang w:val="cs-CZ"/>
         </w:rPr>
-        <w:t xml:space="preserve">: Vzorek kódu, který se nechová dle očekávání kvůli </w:t>
-      </w:r>
-      <w:r>
-        <w:rPr>
-          <w:lang w:val="cs-CZ"/>
-        </w:rPr>
-        <w:t>stínování proměnných</w:t>
+        <w:t>: Vzorek správného kódu</w:t>
+      </w:r>
+      <w:bookmarkEnd w:id="23"/>
+      <w:r>
+        <w:rPr>
+          <w:lang w:val="cs-CZ"/>
+        </w:rPr>
+        <w:t xml:space="preserve"> – upraveného kódu z obrázku 3</w:t>
       </w:r>
       <w:r>
         <w:rPr>
@@ -12197,22 +12109,284 @@
         </w:rPr>
         <w:t>. Zdroj: vlastní.</w:t>
       </w:r>
-      <w:bookmarkEnd w:id="22"/>
     </w:p>
     <w:p>
       <w:pPr>
+        <w:pStyle w:val="Heading4"/>
+        <w:rPr>
+          <w:lang w:val="cs-CZ"/>
+        </w:rPr>
+      </w:pPr>
+      <w:r>
+        <w:rPr>
+          <w:lang w:val="cs-CZ"/>
+        </w:rPr>
+        <w:lastRenderedPageBreak/>
+        <w:t>2.5.2.2 Stínování a měnitelnost</w:t>
+      </w:r>
+    </w:p>
+    <w:p>
+      <w:pPr>
+        <w:jc w:val="both"/>
+        <w:rPr>
+          <w:lang w:val="cs-CZ"/>
+        </w:rPr>
+      </w:pPr>
+      <w:r>
+        <w:rPr>
+          <w:lang w:val="cs-CZ"/>
+        </w:rPr>
+        <w:t>Pokud již existuje proměnná Y v rozsahu A</w:t>
+      </w:r>
+      <w:r>
+        <w:rPr>
+          <w:lang w:val="cs-CZ"/>
+        </w:rPr>
+        <w:t xml:space="preserve"> a pokusíme se deklarovat novou proměnnou v rozsahu B se stejným názvem</w:t>
+      </w:r>
+      <w:r>
+        <w:rPr>
+          <w:lang w:val="cs-CZ"/>
+        </w:rPr>
+        <w:t xml:space="preserve">, </w:t>
+      </w:r>
+      <w:r>
+        <w:rPr>
+          <w:lang w:val="cs-CZ"/>
+        </w:rPr>
+        <w:t>není to chyba</w:t>
+      </w:r>
+      <w:r>
+        <w:rPr>
+          <w:lang w:val="cs-CZ"/>
+        </w:rPr>
+        <w:t xml:space="preserve">, ale </w:t>
+      </w:r>
+      <w:r>
+        <w:rPr>
+          <w:lang w:val="cs-CZ"/>
+        </w:rPr>
+        <w:t xml:space="preserve">kód se </w:t>
+      </w:r>
+      <w:r>
+        <w:rPr>
+          <w:lang w:val="cs-CZ"/>
+        </w:rPr>
+        <w:t>nebude chovat dle očekávání, protože bude přistupovat k té Y, která existuje v daném rozsahu.</w:t>
+      </w:r>
+      <w:r>
+        <w:rPr>
+          <w:lang w:val="cs-CZ"/>
+        </w:rPr>
+        <w:t xml:space="preserve"> To však může být zamýšlené, a nazývá se to „stínování“ („shadowing“).</w:t>
+      </w:r>
+      <w:r>
+        <w:rPr>
+          <w:lang w:val="cs-CZ"/>
+        </w:rPr>
+        <w:t xml:space="preserve"> Vzorek kódu je na obrázku </w:t>
+      </w:r>
+      <w:r>
+        <w:rPr>
+          <w:lang w:val="cs-CZ"/>
+        </w:rPr>
+        <w:t>6</w:t>
+      </w:r>
+      <w:r>
+        <w:rPr>
+          <w:lang w:val="cs-CZ"/>
+        </w:rPr>
+        <w:t xml:space="preserve">. V tomto případě se kód zkompiluje, ale nebude se chovat podle očekávání, vypíše </w:t>
+      </w:r>
+      <w:r>
+        <w:rPr>
+          <w:rFonts w:ascii="Consolas" w:hAnsi="Consolas"/>
+          <w:highlight w:val="lightGray"/>
+          <w:lang w:val="cs-CZ"/>
+        </w:rPr>
+        <w:t>y: 2048</w:t>
+      </w:r>
+      <w:r>
+        <w:rPr>
+          <w:lang w:val="cs-CZ"/>
+        </w:rPr>
+        <w:t>.</w:t>
+      </w:r>
+    </w:p>
+    <w:p>
+      <w:pPr>
         <w:keepNext/>
         <w:jc w:val="both"/>
       </w:pPr>
       <w:r>
         <w:rPr>
-          <w:lang w:val="cs-CZ"/>
-        </w:rPr>
-        <w:lastRenderedPageBreak/>
+          <w:noProof/>
+          <w:lang w:val="cs-CZ"/>
+        </w:rPr>
         <w:drawing>
-          <wp:inline distT="0" distB="0" distL="0" distR="0" wp14:anchorId="4A4219F8" wp14:editId="5BED4F74">
-            <wp:extent cx="2137340" cy="1408562"/>
-            <wp:effectExtent l="0" t="0" r="0" b="1270"/>
+          <wp:inline distT="0" distB="0" distL="0" distR="0" wp14:anchorId="2E506B5B" wp14:editId="2B5A8093">
+            <wp:extent cx="2919759" cy="1811970"/>
+            <wp:effectExtent l="0" t="0" r="0" b="0"/>
+            <wp:docPr id="2057468173" name="Picture 1"/>
+            <wp:cNvGraphicFramePr>
+              <a:graphicFrameLocks xmlns:a="http://schemas.openxmlformats.org/drawingml/2006/main" noChangeAspect="1"/>
+            </wp:cNvGraphicFramePr>
+            <a:graphic xmlns:a="http://schemas.openxmlformats.org/drawingml/2006/main">
+              <a:graphicData uri="http://schemas.openxmlformats.org/drawingml/2006/picture">
+                <pic:pic xmlns:pic="http://schemas.openxmlformats.org/drawingml/2006/picture">
+                  <pic:nvPicPr>
+                    <pic:cNvPr id="2057468173" name="Picture 1"/>
+                    <pic:cNvPicPr/>
+                  </pic:nvPicPr>
+                  <pic:blipFill>
+                    <a:blip r:embed="rId18">
+                      <a:extLst>
+                        <a:ext uri="{28A0092B-C50C-407E-A947-70E740481C1C}">
+                          <a14:useLocalDpi xmlns:a14="http://schemas.microsoft.com/office/drawing/2010/main" val="0"/>
+                        </a:ext>
+                      </a:extLst>
+                    </a:blip>
+                    <a:stretch>
+                      <a:fillRect/>
+                    </a:stretch>
+                  </pic:blipFill>
+                  <pic:spPr>
+                    <a:xfrm>
+                      <a:off x="0" y="0"/>
+                      <a:ext cx="2998406" cy="1860777"/>
+                    </a:xfrm>
+                    <a:prstGeom prst="rect">
+                      <a:avLst/>
+                    </a:prstGeom>
+                  </pic:spPr>
+                </pic:pic>
+              </a:graphicData>
+            </a:graphic>
+          </wp:inline>
+        </w:drawing>
+      </w:r>
+    </w:p>
+    <w:p>
+      <w:pPr>
+        <w:pStyle w:val="Caption"/>
+        <w:jc w:val="both"/>
+        <w:rPr>
+          <w:lang w:val="cs-CZ"/>
+        </w:rPr>
+      </w:pPr>
+      <w:bookmarkStart w:id="24" w:name="_Toc214296881"/>
+      <w:r>
+        <w:rPr>
+          <w:lang w:val="cs-CZ"/>
+        </w:rPr>
+        <w:t xml:space="preserve">Obrázek </w:t>
+      </w:r>
+      <w:r>
+        <w:rPr>
+          <w:lang w:val="cs-CZ"/>
+        </w:rPr>
+        <w:fldChar w:fldCharType="begin"/>
+      </w:r>
+      <w:r>
+        <w:rPr>
+          <w:lang w:val="cs-CZ"/>
+        </w:rPr>
+        <w:instrText xml:space="preserve"> SEQ Obrázek \* ARABIC </w:instrText>
+      </w:r>
+      <w:r>
+        <w:rPr>
+          <w:lang w:val="cs-CZ"/>
+        </w:rPr>
+        <w:fldChar w:fldCharType="separate"/>
+      </w:r>
+      <w:r>
+        <w:rPr>
+          <w:noProof/>
+          <w:lang w:val="cs-CZ"/>
+        </w:rPr>
+        <w:t>6</w:t>
+      </w:r>
+      <w:r>
+        <w:rPr>
+          <w:lang w:val="cs-CZ"/>
+        </w:rPr>
+        <w:fldChar w:fldCharType="end"/>
+      </w:r>
+      <w:r>
+        <w:rPr>
+          <w:lang w:val="cs-CZ"/>
+        </w:rPr>
+        <w:t xml:space="preserve">: Vzorek kódu, který se nechová dle očekávání kvůli </w:t>
+      </w:r>
+      <w:r>
+        <w:rPr>
+          <w:lang w:val="cs-CZ"/>
+        </w:rPr>
+        <w:t>stínování proměnných</w:t>
+      </w:r>
+      <w:r>
+        <w:rPr>
+          <w:lang w:val="cs-CZ"/>
+        </w:rPr>
+        <w:t>. Zdroj: vlastní.</w:t>
+      </w:r>
+      <w:bookmarkEnd w:id="24"/>
+    </w:p>
+    <w:p>
+      <w:pPr>
+        <w:keepNext/>
+        <w:jc w:val="both"/>
+        <w:rPr>
+          <w:lang w:val="cs-CZ"/>
+        </w:rPr>
+      </w:pPr>
+      <w:r>
+        <w:rPr>
+          <w:lang w:val="cs-CZ"/>
+        </w:rPr>
+        <w:t xml:space="preserve">Pokud však odstraníme klíčové slovo </w:t>
+      </w:r>
+      <w:r>
+        <w:rPr>
+          <w:rFonts w:ascii="Consolas" w:hAnsi="Consolas"/>
+          <w:highlight w:val="lightGray"/>
+          <w:lang w:val="cs-CZ"/>
+        </w:rPr>
+        <w:t>let</w:t>
+      </w:r>
+      <w:r>
+        <w:rPr>
+          <w:lang w:val="cs-CZ"/>
+        </w:rPr>
+        <w:t xml:space="preserve">, jako na obrázku </w:t>
+      </w:r>
+      <w:r>
+        <w:rPr>
+          <w:lang w:val="cs-CZ"/>
+        </w:rPr>
+        <w:t>7</w:t>
+      </w:r>
+      <w:r>
+        <w:rPr>
+          <w:lang w:val="cs-CZ"/>
+        </w:rPr>
+        <w:t>, nebudeme stínovat, ale jen měníme hodnotu Y.</w:t>
+      </w:r>
+    </w:p>
+    <w:p>
+      <w:pPr>
+        <w:keepNext/>
+        <w:jc w:val="both"/>
+      </w:pPr>
+      <w:r>
+        <w:rPr>
+          <w:noProof/>
+          <w:lang w:val="cs-CZ"/>
+        </w:rPr>
+        <w:drawing>
+          <wp:inline distT="0" distB="0" distL="0" distR="0" wp14:anchorId="4A4219F8" wp14:editId="534E3213">
+            <wp:extent cx="2861006" cy="1885477"/>
+            <wp:effectExtent l="0" t="0" r="0" b="635"/>
             <wp:docPr id="1478318589" name="Picture 1" descr="A black screen with colorful math equations&#10;&#10;AI-generated content may be incorrect."/>
             <wp:cNvGraphicFramePr>
               <a:graphicFrameLocks xmlns:a="http://schemas.openxmlformats.org/drawingml/2006/main" noChangeAspect="1"/>
@@ -12225,7 +12399,7 @@
                     <pic:cNvPicPr/>
                   </pic:nvPicPr>
                   <pic:blipFill>
-                    <a:blip r:embed="rId18"/>
+                    <a:blip r:embed="rId19"/>
                     <a:stretch>
                       <a:fillRect/>
                     </a:stretch>
@@ -12233,7 +12407,7 @@
                   <pic:spPr>
                     <a:xfrm>
                       <a:off x="0" y="0"/>
-                      <a:ext cx="2146297" cy="1414465"/>
+                      <a:ext cx="2878909" cy="1897276"/>
                     </a:xfrm>
                     <a:prstGeom prst="rect">
                       <a:avLst/>
@@ -12254,7 +12428,7 @@
           <w:lang w:val="cs-CZ"/>
         </w:rPr>
       </w:pPr>
-      <w:bookmarkStart w:id="23" w:name="_Toc214293520"/>
+      <w:bookmarkStart w:id="25" w:name="_Toc214296882"/>
       <w:r>
         <w:rPr>
           <w:lang w:val="cs-CZ"/>
@@ -12284,7 +12458,7 @@
           <w:noProof/>
           <w:lang w:val="cs-CZ"/>
         </w:rPr>
-        <w:t>6</w:t>
+        <w:t>7</w:t>
       </w:r>
       <w:r>
         <w:rPr>
@@ -12298,7 +12472,7 @@
         </w:rPr>
         <w:t>: Vzorek kódu, kde měníme hodnotu proměnné a který selže. Zdroj: vlastní.</w:t>
       </w:r>
-      <w:bookmarkEnd w:id="23"/>
+      <w:bookmarkEnd w:id="25"/>
     </w:p>
     <w:p>
       <w:pPr>
@@ -12307,6 +12481,7 @@
           <w:lang w:val="cs-CZ"/>
         </w:rPr>
       </w:pPr>
+      <w:commentRangeStart w:id="26"/>
       <w:r>
         <w:rPr>
           <w:lang w:val="cs-CZ"/>
@@ -12317,97 +12492,62 @@
         <w:rPr>
           <w:lang w:val="cs-CZ"/>
         </w:rPr>
-        <w:t>le kompilátor nám tento kód opět odmítne</w:t>
-      </w:r>
-      <w:r>
-        <w:rPr>
-          <w:lang w:val="cs-CZ"/>
-        </w:rPr>
-        <w:t xml:space="preserve"> s chybovou hláškou na obrázku 7. </w:t>
-      </w:r>
-      <w:r>
-        <w:rPr>
-          <w:lang w:val="cs-CZ"/>
-        </w:rPr>
-        <w:t xml:space="preserve">Jazyk Rust totiž všechny proměnné ve výchozím stavu deklaruje jako neměnné („immutable“), a </w:t>
-      </w:r>
-      <w:r>
-        <w:rPr>
-          <w:lang w:val="cs-CZ"/>
-        </w:rPr>
-        <w:t>po prvním přiřazení hodnoty (tzv. inicializaci) jejich hodnota již nelze měnit. Ale opět dostáváme nápovědu od kompilátoru, který říká, že p</w:t>
-      </w:r>
-      <w:r>
-        <w:rPr>
-          <w:lang w:val="cs-CZ"/>
-        </w:rPr>
-        <w:t xml:space="preserve">řidáním klíčového slova </w:t>
-      </w:r>
-      <w:r>
-        <w:rPr>
-          <w:rFonts w:ascii="Consolas" w:hAnsi="Consolas"/>
-          <w:highlight w:val="lightGray"/>
-          <w:lang w:val="cs-CZ"/>
-        </w:rPr>
-        <w:t>mut</w:t>
-      </w:r>
-      <w:r>
-        <w:rPr>
-          <w:lang w:val="cs-CZ"/>
-        </w:rPr>
-        <w:t xml:space="preserve"> za </w:t>
-      </w:r>
-      <w:r>
-        <w:rPr>
-          <w:rFonts w:ascii="Consolas" w:hAnsi="Consolas"/>
-          <w:highlight w:val="lightGray"/>
-          <w:lang w:val="cs-CZ"/>
-        </w:rPr>
-        <w:t>let</w:t>
-      </w:r>
-      <w:r>
-        <w:rPr>
-          <w:lang w:val="cs-CZ"/>
-        </w:rPr>
-        <w:t xml:space="preserve"> lze deklarovat proměnnou jako měnitelnou.</w:t>
-      </w:r>
-      <w:r>
-        <w:rPr>
-          <w:lang w:val="cs-CZ"/>
-        </w:rPr>
-        <w:t xml:space="preserve"> Proto se kód na obrázku 8 zkompiluje úspěšně a chová se podle naších očekávání – píše </w:t>
-      </w:r>
-      <w:r>
-        <w:rPr>
-          <w:rFonts w:ascii="Consolas" w:hAnsi="Consolas"/>
-          <w:highlight w:val="lightGray"/>
-          <w:lang w:val="cs-CZ"/>
-        </w:rPr>
-        <w:t>y: 5</w:t>
+        <w:t>le</w:t>
+      </w:r>
+      <w:r>
+        <w:rPr>
+          <w:lang w:val="cs-CZ"/>
+        </w:rPr>
+        <w:t>!</w:t>
+      </w:r>
+      <w:r>
+        <w:rPr>
+          <w:lang w:val="cs-CZ"/>
+        </w:rPr>
+        <w:t xml:space="preserve"> </w:t>
+      </w:r>
+      <w:r>
+        <w:rPr>
+          <w:lang w:val="cs-CZ"/>
+        </w:rPr>
+        <w:t>K</w:t>
+      </w:r>
+      <w:r>
+        <w:rPr>
+          <w:lang w:val="cs-CZ"/>
+        </w:rPr>
+        <w:t xml:space="preserve">ompilátor </w:t>
+      </w:r>
+      <w:commentRangeEnd w:id="26"/>
+      <w:r>
+        <w:rPr>
+          <w:rStyle w:val="CommentReference"/>
+        </w:rPr>
+        <w:commentReference w:id="26"/>
+      </w:r>
+      <w:r>
+        <w:rPr>
+          <w:lang w:val="cs-CZ"/>
+        </w:rPr>
+        <w:t>nám tento kód opět odmítne</w:t>
+      </w:r>
+      <w:r>
+        <w:rPr>
+          <w:lang w:val="cs-CZ"/>
+        </w:rPr>
+        <w:t xml:space="preserve"> s chybovou hláškou na obrázku </w:t>
+      </w:r>
+      <w:r>
+        <w:rPr>
+          <w:lang w:val="cs-CZ"/>
+        </w:rPr>
+        <w:t>8</w:t>
       </w:r>
       <w:r>
         <w:rPr>
           <w:lang w:val="cs-CZ"/>
         </w:rPr>
         <w:t>.</w:t>
-      </w:r>
-      <w:r>
-        <w:rPr>
-          <w:lang w:val="cs-CZ"/>
-        </w:rPr>
-        <w:t xml:space="preserve"> </w:t>
-      </w:r>
-      <w:r>
-        <w:rPr>
-          <w:lang w:val="cs-CZ"/>
-        </w:rPr>
-        <w:t xml:space="preserve">Změny </w:t>
-      </w:r>
-      <w:r>
-        <w:rPr>
-          <w:lang w:val="cs-CZ"/>
-        </w:rPr>
-        <w:t>proměnných ve vnitřním rozsahu se projeví ve vnějším rozsahu, protože nevzniká nová proměnná s novým vlastníkem, ale jen se mění ta stará. Vlastník proměnné se nemění.</w:t>
       </w:r>
     </w:p>
     <w:p>
@@ -12417,6 +12557,7 @@
       </w:pPr>
       <w:r>
         <w:rPr>
+          <w:noProof/>
           <w:lang w:val="cs-CZ"/>
         </w:rPr>
         <w:drawing>
@@ -12435,7 +12576,7 @@
                     <pic:cNvPicPr/>
                   </pic:nvPicPr>
                   <pic:blipFill>
-                    <a:blip r:embed="rId19">
+                    <a:blip r:embed="rId20">
                       <a:extLst>
                         <a:ext uri="{28A0092B-C50C-407E-A947-70E740481C1C}">
                           <a14:useLocalDpi xmlns:a14="http://schemas.microsoft.com/office/drawing/2010/main" val="0"/>
@@ -12470,7 +12611,7 @@
           <w:lang w:val="cs-CZ"/>
         </w:rPr>
       </w:pPr>
-      <w:bookmarkStart w:id="24" w:name="_Toc214293521"/>
+      <w:bookmarkStart w:id="27" w:name="_Toc214296883"/>
       <w:r>
         <w:rPr>
           <w:lang w:val="cs-CZ"/>
@@ -12500,29 +12641,129 @@
           <w:noProof/>
           <w:lang w:val="cs-CZ"/>
         </w:rPr>
+        <w:t>8</w:t>
+      </w:r>
+      <w:r>
+        <w:rPr>
+          <w:lang w:val="cs-CZ"/>
+        </w:rPr>
+        <w:fldChar w:fldCharType="end"/>
+      </w:r>
+      <w:r>
+        <w:rPr>
+          <w:lang w:val="cs-CZ"/>
+        </w:rPr>
+        <w:t xml:space="preserve">: Chybová hláška pro kód z obrázku </w:t>
+      </w:r>
+      <w:r>
+        <w:rPr>
+          <w:lang w:val="cs-CZ"/>
+        </w:rPr>
         <w:t>7</w:t>
       </w:r>
       <w:r>
         <w:rPr>
           <w:lang w:val="cs-CZ"/>
         </w:rPr>
-        <w:fldChar w:fldCharType="end"/>
-      </w:r>
-      <w:r>
-        <w:rPr>
-          <w:lang w:val="cs-CZ"/>
-        </w:rPr>
-        <w:t>: Chybová hláška pro kód z obrázku 6. Zdroj: vlastní.</w:t>
-      </w:r>
-      <w:bookmarkEnd w:id="24"/>
+        <w:t>. Zdroj: vlastní.</w:t>
+      </w:r>
+      <w:bookmarkEnd w:id="27"/>
     </w:p>
     <w:p>
       <w:pPr>
+        <w:jc w:val="both"/>
+        <w:rPr>
+          <w:lang w:val="cs-CZ"/>
+        </w:rPr>
+      </w:pPr>
+      <w:r>
+        <w:rPr>
+          <w:lang w:val="cs-CZ"/>
+        </w:rPr>
+        <w:t xml:space="preserve">Jazyk Rust totiž všechny proměnné ve výchozím stavu deklaruje jako neměnné („immutable“), a po prvním přiřazení hodnoty (tzv. inicializaci) jejich hodnota již nelze měnit. Ale opět dostáváme nápovědu od kompilátoru, který říká, že přidáním klíčového slova </w:t>
+      </w:r>
+      <w:r>
+        <w:rPr>
+          <w:rFonts w:ascii="Consolas" w:hAnsi="Consolas"/>
+          <w:highlight w:val="lightGray"/>
+          <w:lang w:val="cs-CZ"/>
+        </w:rPr>
+        <w:t>mut</w:t>
+      </w:r>
+      <w:r>
+        <w:rPr>
+          <w:lang w:val="cs-CZ"/>
+        </w:rPr>
+        <w:t xml:space="preserve"> za </w:t>
+      </w:r>
+      <w:r>
+        <w:rPr>
+          <w:rFonts w:ascii="Consolas" w:hAnsi="Consolas"/>
+          <w:highlight w:val="lightGray"/>
+          <w:lang w:val="cs-CZ"/>
+        </w:rPr>
+        <w:t>let</w:t>
+      </w:r>
+      <w:r>
+        <w:rPr>
+          <w:lang w:val="cs-CZ"/>
+        </w:rPr>
+        <w:t xml:space="preserve"> lze deklarovat proměnnou jako měnitelnou. Proto se kód na obrázku 9 zkompiluje </w:t>
+      </w:r>
+      <w:r>
+        <w:rPr>
+          <w:lang w:val="cs-CZ"/>
+        </w:rPr>
+        <w:lastRenderedPageBreak/>
+        <w:t xml:space="preserve">úspěšně a chová se podle naších očekávání – píše </w:t>
+      </w:r>
+      <w:r>
+        <w:rPr>
+          <w:rFonts w:ascii="Consolas" w:hAnsi="Consolas"/>
+          <w:highlight w:val="lightGray"/>
+          <w:lang w:val="cs-CZ"/>
+        </w:rPr>
+        <w:t>y: 5</w:t>
+      </w:r>
+      <w:r>
+        <w:rPr>
+          <w:lang w:val="cs-CZ"/>
+        </w:rPr>
+        <w:t xml:space="preserve">. Změny proměnných </w:t>
+      </w:r>
+      <w:r>
+        <w:rPr>
+          <w:lang w:val="cs-CZ"/>
+        </w:rPr>
+        <w:t xml:space="preserve">provedené </w:t>
+      </w:r>
+      <w:r>
+        <w:rPr>
+          <w:lang w:val="cs-CZ"/>
+        </w:rPr>
+        <w:t xml:space="preserve">ve vnitřním rozsahu se projeví ve vnějším rozsahu, protože nevzniká nová proměnná s novým vlastníkem, ale jen se mění ta stará. Vlastník proměnné se </w:t>
+      </w:r>
+      <w:r>
+        <w:rPr>
+          <w:lang w:val="cs-CZ"/>
+        </w:rPr>
+        <w:t xml:space="preserve">také </w:t>
+      </w:r>
+      <w:r>
+        <w:rPr>
+          <w:lang w:val="cs-CZ"/>
+        </w:rPr>
+        <w:t>nemění.</w:t>
+      </w:r>
+    </w:p>
+    <w:p>
+      <w:pPr>
         <w:keepNext/>
         <w:jc w:val="both"/>
       </w:pPr>
       <w:r>
         <w:rPr>
+          <w:noProof/>
           <w:lang w:val="cs-CZ"/>
         </w:rPr>
         <w:drawing>
@@ -12541,7 +12782,7 @@
                     <pic:cNvPicPr/>
                   </pic:nvPicPr>
                   <pic:blipFill>
-                    <a:blip r:embed="rId20"/>
+                    <a:blip r:embed="rId21"/>
                     <a:stretch>
                       <a:fillRect/>
                     </a:stretch>
@@ -12570,7 +12811,7 @@
           <w:lang w:val="cs-CZ"/>
         </w:rPr>
       </w:pPr>
-      <w:bookmarkStart w:id="25" w:name="_Toc214293522"/>
+      <w:bookmarkStart w:id="28" w:name="_Toc214296884"/>
       <w:r>
         <w:rPr>
           <w:lang w:val="cs-CZ"/>
@@ -12600,7 +12841,7 @@
           <w:noProof/>
           <w:lang w:val="cs-CZ"/>
         </w:rPr>
-        <w:t>8</w:t>
+        <w:t>9</w:t>
       </w:r>
       <w:r>
         <w:rPr>
@@ -12614,10 +12855,36 @@
         </w:rPr>
         <w:t>: Upravený vzorek kódu s klíčovým slovem mut. Zdroj: vlastní.</w:t>
       </w:r>
-      <w:bookmarkEnd w:id="25"/>
+      <w:bookmarkEnd w:id="28"/>
     </w:p>
     <w:p>
       <w:pPr>
+        <w:pStyle w:val="Heading4"/>
+        <w:rPr>
+          <w:lang w:val="cs-CZ"/>
+        </w:rPr>
+      </w:pPr>
+      <w:r>
+        <w:rPr>
+          <w:lang w:val="cs-CZ"/>
+        </w:rPr>
+        <w:t>2.5.2.3 Typy proměnných</w:t>
+      </w:r>
+      <w:r>
+        <w:rPr>
+          <w:lang w:val="cs-CZ"/>
+        </w:rPr>
+        <w:t xml:space="preserve"> a jejich</w:t>
+      </w:r>
+      <w:r>
+        <w:rPr>
+          <w:lang w:val="cs-CZ"/>
+        </w:rPr>
+        <w:t xml:space="preserve"> inference</w:t>
+      </w:r>
+    </w:p>
+    <w:p>
+      <w:pPr>
         <w:jc w:val="both"/>
         <w:rPr>
           <w:lang w:val="cs-CZ"/>
@@ -12651,7 +12918,19 @@
         <w:rPr>
           <w:lang w:val="cs-CZ"/>
         </w:rPr>
-        <w:t xml:space="preserve">říct, jaký typ má proměnná mít, jako na obrázku 9, ale v jednodušších případech to není potřeba. </w:t>
+        <w:t xml:space="preserve">říct, jaký typ má proměnná mít, jako na obrázku </w:t>
+      </w:r>
+      <w:r>
+        <w:rPr>
+          <w:lang w:val="cs-CZ"/>
+        </w:rPr>
+        <w:t>10</w:t>
+      </w:r>
+      <w:r>
+        <w:rPr>
+          <w:lang w:val="cs-CZ"/>
+        </w:rPr>
+        <w:t xml:space="preserve">, ale v jednodušších případech to není potřeba. </w:t>
       </w:r>
       <w:r>
         <w:rPr>
@@ -12727,7 +13006,7 @@
                     <pic:cNvPicPr/>
                   </pic:nvPicPr>
                   <pic:blipFill>
-                    <a:blip r:embed="rId21">
+                    <a:blip r:embed="rId22">
                       <a:extLst>
                         <a:ext uri="{28A0092B-C50C-407E-A947-70E740481C1C}">
                           <a14:useLocalDpi xmlns:a14="http://schemas.microsoft.com/office/drawing/2010/main" val="0"/>
@@ -12762,6 +13041,7 @@
           <w:lang w:val="cs-CZ"/>
         </w:rPr>
       </w:pPr>
+      <w:bookmarkStart w:id="29" w:name="_Toc214296885"/>
       <w:r>
         <w:rPr>
           <w:lang w:val="cs-CZ"/>
@@ -12791,7 +13071,7 @@
           <w:noProof/>
           <w:lang w:val="cs-CZ"/>
         </w:rPr>
-        <w:t>9</w:t>
+        <w:t>10</w:t>
       </w:r>
       <w:r>
         <w:rPr>
@@ -12805,6 +13085,7 @@
         </w:rPr>
         <w:t>: Příklady explicitního i inferovaného určení typu proměnné. Zdroj: vlastní.</w:t>
       </w:r>
+      <w:bookmarkEnd w:id="29"/>
     </w:p>
     <w:p>
       <w:pPr>
@@ -12817,7 +13098,6 @@
         <w:rPr>
           <w:lang w:val="cs-CZ"/>
         </w:rPr>
-        <w:lastRenderedPageBreak/>
         <w:t xml:space="preserve">Malá odbočka: Rust nám </w:t>
       </w:r>
       <w:r>
@@ -13182,6 +13462,64 @@
         </w:rPr>
         <w:t>nepřímo rozlišení a maximální hodnotu.</w:t>
       </w:r>
+      <w:r>
+        <w:rPr>
+          <w:lang w:val="cs-CZ"/>
+        </w:rPr>
+        <w:t xml:space="preserve"> </w:t>
+      </w:r>
+      <w:r>
+        <w:rPr>
+          <w:lang w:val="cs-CZ"/>
+        </w:rPr>
+        <w:t xml:space="preserve">Pokud </w:t>
+      </w:r>
+      <w:r>
+        <w:rPr>
+          <w:lang w:val="cs-CZ"/>
+        </w:rPr>
+        <w:t>inicializujeme proměnnou na konstantní číslo dané ve zdrojovém kódu („literal“)</w:t>
+      </w:r>
+      <w:r>
+        <w:rPr>
+          <w:lang w:val="cs-CZ"/>
+        </w:rPr>
+        <w:t>, ale nedodáme</w:t>
+      </w:r>
+      <w:r>
+        <w:rPr>
+          <w:lang w:val="cs-CZ"/>
+        </w:rPr>
+        <w:t xml:space="preserve"> typ, tak Rust automaticky použije </w:t>
+      </w:r>
+      <w:r>
+        <w:rPr>
+          <w:rFonts w:ascii="Consolas" w:hAnsi="Consolas"/>
+          <w:highlight w:val="lightGray"/>
+          <w:lang w:val="cs-CZ"/>
+        </w:rPr>
+        <w:t>i32</w:t>
+      </w:r>
+      <w:r>
+        <w:rPr>
+          <w:lang w:val="cs-CZ"/>
+        </w:rPr>
+        <w:t xml:space="preserve"> u celých čísel a </w:t>
+      </w:r>
+      <w:r>
+        <w:rPr>
+          <w:rFonts w:ascii="Consolas" w:hAnsi="Consolas"/>
+          <w:highlight w:val="lightGray"/>
+          <w:lang w:val="cs-CZ"/>
+        </w:rPr>
+        <w:t>f64</w:t>
+      </w:r>
+      <w:r>
+        <w:rPr>
+          <w:lang w:val="cs-CZ"/>
+        </w:rPr>
+        <w:t xml:space="preserve"> u desetinných čísel.</w:t>
+      </w:r>
     </w:p>
     <w:p>
       <w:pPr>
@@ -13194,49 +13532,360 @@
         <w:rPr>
           <w:lang w:val="cs-CZ"/>
         </w:rPr>
-        <w:t xml:space="preserve">V budoucnosti (níže) uvidíme, že inference typů nám velmi zjednoduší život </w:t>
-      </w:r>
-      <w:r>
-        <w:rPr>
-          <w:lang w:val="cs-CZ"/>
-        </w:rPr>
-        <w:t xml:space="preserve">a zvýší čitelnost našich programů. </w:t>
+        <w:t>Pokud se námi dodaný literal nevejde do explicitn</w:t>
+      </w:r>
+      <w:r>
+        <w:rPr>
+          <w:lang w:val="cs-CZ"/>
+        </w:rPr>
+        <w:t>ě</w:t>
+      </w:r>
+      <w:r>
+        <w:rPr>
+          <w:lang w:val="cs-CZ"/>
+        </w:rPr>
+        <w:t xml:space="preserve"> </w:t>
+      </w:r>
+      <w:r>
+        <w:rPr>
+          <w:lang w:val="cs-CZ"/>
+        </w:rPr>
+        <w:t xml:space="preserve">nebo i automaticky určeného </w:t>
+      </w:r>
+      <w:r>
+        <w:rPr>
+          <w:lang w:val="cs-CZ"/>
+        </w:rPr>
+        <w:t>typu</w:t>
+      </w:r>
+      <w:r>
+        <w:rPr>
+          <w:lang w:val="cs-CZ"/>
+        </w:rPr>
+        <w:t xml:space="preserve"> proměnné</w:t>
+      </w:r>
+      <w:r>
+        <w:rPr>
+          <w:lang w:val="cs-CZ"/>
+        </w:rPr>
+        <w:t xml:space="preserve">, Rust nás o tom varuje chybou, jako v obrázku </w:t>
+      </w:r>
+      <w:r>
+        <w:rPr>
+          <w:lang w:val="cs-CZ"/>
+        </w:rPr>
+        <w:t>11</w:t>
+      </w:r>
+      <w:r>
+        <w:rPr>
+          <w:lang w:val="cs-CZ"/>
+        </w:rPr>
+        <w:t xml:space="preserve">, v případě automatického určení typu </w:t>
+      </w:r>
+      <w:r>
+        <w:rPr>
+          <w:u w:val="single"/>
+          <w:lang w:val="cs-CZ"/>
+        </w:rPr>
+        <w:t>ne</w:t>
+      </w:r>
+      <w:r>
+        <w:rPr>
+          <w:lang w:val="cs-CZ"/>
+        </w:rPr>
+        <w:t xml:space="preserve">zvýší </w:t>
+      </w:r>
+      <w:r>
+        <w:rPr>
+          <w:lang w:val="cs-CZ"/>
+        </w:rPr>
+        <w:t xml:space="preserve">automaticky </w:t>
+      </w:r>
+      <w:r>
+        <w:rPr>
+          <w:lang w:val="cs-CZ"/>
+        </w:rPr>
+        <w:t>velikost</w:t>
+      </w:r>
+      <w:r>
+        <w:rPr>
+          <w:lang w:val="cs-CZ"/>
+        </w:rPr>
+        <w:t xml:space="preserve"> typu</w:t>
+      </w:r>
+      <w:r>
+        <w:rPr>
+          <w:lang w:val="cs-CZ"/>
+        </w:rPr>
+        <w:t>.</w:t>
       </w:r>
     </w:p>
     <w:p>
       <w:pPr>
-        <w:rPr>
-          <w:lang w:val="cs-CZ"/>
-        </w:rPr>
-      </w:pPr>
-      <w:r>
-        <w:rPr>
-          <w:lang w:val="cs-CZ"/>
-        </w:rPr>
-        <w:t>AAA</w:t>
+        <w:keepNext/>
+        <w:jc w:val="both"/>
+      </w:pPr>
+      <w:r>
+        <w:rPr>
+          <w:noProof/>
+        </w:rPr>
+        <w:drawing>
+          <wp:inline distT="0" distB="0" distL="0" distR="0" wp14:anchorId="5F88F175" wp14:editId="7055B001">
+            <wp:extent cx="5472745" cy="1595423"/>
+            <wp:effectExtent l="0" t="0" r="0" b="5080"/>
+            <wp:docPr id="321598385" name="Picture 1"/>
+            <wp:cNvGraphicFramePr>
+              <a:graphicFrameLocks xmlns:a="http://schemas.openxmlformats.org/drawingml/2006/main" noChangeAspect="1"/>
+            </wp:cNvGraphicFramePr>
+            <a:graphic xmlns:a="http://schemas.openxmlformats.org/drawingml/2006/main">
+              <a:graphicData uri="http://schemas.openxmlformats.org/drawingml/2006/picture">
+                <pic:pic xmlns:pic="http://schemas.openxmlformats.org/drawingml/2006/picture">
+                  <pic:nvPicPr>
+                    <pic:cNvPr id="321598385" name="Picture 1"/>
+                    <pic:cNvPicPr/>
+                  </pic:nvPicPr>
+                  <pic:blipFill>
+                    <a:blip r:embed="rId23">
+                      <a:extLst>
+                        <a:ext uri="{28A0092B-C50C-407E-A947-70E740481C1C}">
+                          <a14:useLocalDpi xmlns:a14="http://schemas.microsoft.com/office/drawing/2010/main" val="0"/>
+                        </a:ext>
+                      </a:extLst>
+                    </a:blip>
+                    <a:stretch>
+                      <a:fillRect/>
+                    </a:stretch>
+                  </pic:blipFill>
+                  <pic:spPr>
+                    <a:xfrm>
+                      <a:off x="0" y="0"/>
+                      <a:ext cx="5472745" cy="1595423"/>
+                    </a:xfrm>
+                    <a:prstGeom prst="rect">
+                      <a:avLst/>
+                    </a:prstGeom>
+                  </pic:spPr>
+                </pic:pic>
+              </a:graphicData>
+            </a:graphic>
+          </wp:inline>
+        </w:drawing>
       </w:r>
     </w:p>
     <w:p>
       <w:pPr>
-        <w:rPr>
-          <w:lang w:val="cs-CZ"/>
-        </w:rPr>
-      </w:pPr>
-      <w:r>
-        <w:rPr>
-          <w:lang w:val="cs-CZ"/>
-        </w:rPr>
-        <w:br w:type="page"/>
+        <w:pStyle w:val="Caption"/>
+        <w:jc w:val="both"/>
+        <w:rPr>
+          <w:lang w:val="cs-CZ"/>
+        </w:rPr>
+      </w:pPr>
+      <w:r>
+        <w:rPr>
+          <w:lang w:val="cs-CZ"/>
+        </w:rPr>
+        <w:t xml:space="preserve">Obrázek </w:t>
+      </w:r>
+      <w:r>
+        <w:rPr>
+          <w:lang w:val="cs-CZ"/>
+        </w:rPr>
+        <w:fldChar w:fldCharType="begin"/>
+      </w:r>
+      <w:r>
+        <w:rPr>
+          <w:lang w:val="cs-CZ"/>
+        </w:rPr>
+        <w:instrText xml:space="preserve"> SEQ Obrázek \* ARABIC </w:instrText>
+      </w:r>
+      <w:r>
+        <w:rPr>
+          <w:lang w:val="cs-CZ"/>
+        </w:rPr>
+        <w:fldChar w:fldCharType="separate"/>
+      </w:r>
+      <w:r>
+        <w:rPr>
+          <w:noProof/>
+          <w:lang w:val="cs-CZ"/>
+        </w:rPr>
+        <w:t>11</w:t>
+      </w:r>
+      <w:r>
+        <w:rPr>
+          <w:lang w:val="cs-CZ"/>
+        </w:rPr>
+        <w:fldChar w:fldCharType="end"/>
+      </w:r>
+      <w:r>
+        <w:rPr>
+          <w:lang w:val="cs-CZ"/>
+        </w:rPr>
+        <w:t>: Rust nám zakazuje použít literal větší než maximální hodnota typu proměnné.</w:t>
       </w:r>
     </w:p>
     <w:p>
       <w:pPr>
+        <w:jc w:val="both"/>
+        <w:rPr>
+          <w:lang w:val="cs-CZ"/>
+        </w:rPr>
+      </w:pPr>
+      <w:r>
+        <w:rPr>
+          <w:lang w:val="cs-CZ"/>
+        </w:rPr>
+        <w:lastRenderedPageBreak/>
+        <w:t>Typ literalu můžeme určit nejen explicitním typem proměnné, ale i tak, že název typu napíšeme na konec literalu</w:t>
+      </w:r>
+      <w:r>
+        <w:rPr>
+          <w:lang w:val="cs-CZ"/>
+        </w:rPr>
+        <w:t>, jako na obrázku 12. To je vhodné například když dáváme literal jako parametr funkci a z nějakého důvodu si Rust nedokáže inferocat typ literalu sám</w:t>
+      </w:r>
+      <w:r>
+        <w:rPr>
+          <w:lang w:val="cs-CZ"/>
+        </w:rPr>
+        <w:t>.</w:t>
+      </w:r>
+      <w:r>
+        <w:rPr>
+          <w:lang w:val="cs-CZ"/>
+        </w:rPr>
+        <w:t xml:space="preserve"> Z důvodu čitelnosti je slušností oddělit hodnotu a typ literalu podtržítkem, které </w:t>
+      </w:r>
+      <w:r>
+        <w:rPr>
+          <w:lang w:val="cs-CZ"/>
+        </w:rPr>
+        <w:t>je Rustem ignorováno, stejně jako při užití podtržítka jako oddělovač řádů na obrázku 10.</w:t>
+      </w:r>
+    </w:p>
+    <w:p>
+      <w:pPr>
+        <w:keepNext/>
+        <w:jc w:val="both"/>
+      </w:pPr>
+      <w:r>
+        <w:rPr>
+          <w:lang w:val="cs-CZ"/>
+        </w:rPr>
+        <w:drawing>
+          <wp:inline distT="0" distB="0" distL="0" distR="0" wp14:anchorId="2599852F" wp14:editId="0B12A8CE">
+            <wp:extent cx="2152949" cy="609685"/>
+            <wp:effectExtent l="0" t="0" r="0" b="0"/>
+            <wp:docPr id="580723151" name="Picture 1" descr="A black background with white numbers and symbols&#10;&#10;AI-generated content may be incorrect."/>
+            <wp:cNvGraphicFramePr>
+              <a:graphicFrameLocks xmlns:a="http://schemas.openxmlformats.org/drawingml/2006/main" noChangeAspect="1"/>
+            </wp:cNvGraphicFramePr>
+            <a:graphic xmlns:a="http://schemas.openxmlformats.org/drawingml/2006/main">
+              <a:graphicData uri="http://schemas.openxmlformats.org/drawingml/2006/picture">
+                <pic:pic xmlns:pic="http://schemas.openxmlformats.org/drawingml/2006/picture">
+                  <pic:nvPicPr>
+                    <pic:cNvPr id="580723151" name="Picture 1" descr="A black background with white numbers and symbols&#10;&#10;AI-generated content may be incorrect."/>
+                    <pic:cNvPicPr/>
+                  </pic:nvPicPr>
+                  <pic:blipFill>
+                    <a:blip r:embed="rId24">
+                      <a:extLst>
+                        <a:ext uri="{28A0092B-C50C-407E-A947-70E740481C1C}">
+                          <a14:useLocalDpi xmlns:a14="http://schemas.microsoft.com/office/drawing/2010/main" val="0"/>
+                        </a:ext>
+                      </a:extLst>
+                    </a:blip>
+                    <a:stretch>
+                      <a:fillRect/>
+                    </a:stretch>
+                  </pic:blipFill>
+                  <pic:spPr>
+                    <a:xfrm>
+                      <a:off x="0" y="0"/>
+                      <a:ext cx="2152949" cy="609685"/>
+                    </a:xfrm>
+                    <a:prstGeom prst="rect">
+                      <a:avLst/>
+                    </a:prstGeom>
+                  </pic:spPr>
+                </pic:pic>
+              </a:graphicData>
+            </a:graphic>
+          </wp:inline>
+        </w:drawing>
+      </w:r>
+    </w:p>
+    <w:p>
+      <w:pPr>
+        <w:pStyle w:val="Caption"/>
+        <w:jc w:val="both"/>
+        <w:rPr>
+          <w:lang w:val="cs-CZ"/>
+        </w:rPr>
+      </w:pPr>
+      <w:r>
+        <w:t xml:space="preserve">Obrázek </w:t>
+      </w:r>
+      <w:fldSimple w:instr=" SEQ Obrázek \* ARABIC ">
+        <w:r>
+          <w:rPr>
+            <w:noProof/>
+          </w:rPr>
+          <w:t>12</w:t>
+        </w:r>
+      </w:fldSimple>
+      <w:r>
+        <w:t>: Vzorek kódu, který automaticky určí vhodný typ proměnné.</w:t>
+      </w:r>
+    </w:p>
+    <w:p>
+      <w:pPr>
+        <w:jc w:val="both"/>
+        <w:rPr>
+          <w:lang w:val="cs-CZ"/>
+        </w:rPr>
+      </w:pPr>
+      <w:r>
+        <w:rPr>
+          <w:lang w:val="cs-CZ"/>
+        </w:rPr>
+        <w:t>V budoucnosti (níže) uvidíme, že inference typů nám velmi zjednoduší život a zvýší čitelnost našich programů, protože funguje nejen při inicializaci proměnné na nějaký literal, ale i když inicializujeme proměnnou na hodnotu, kterou nám navrací nějaká funkce.</w:t>
+      </w:r>
+    </w:p>
+    <w:p>
+      <w:pPr>
+        <w:rPr>
+          <w:lang w:val="cs-CZ"/>
+        </w:rPr>
+      </w:pPr>
+      <w:r>
+        <w:rPr>
+          <w:lang w:val="cs-CZ"/>
+        </w:rPr>
+        <w:t>AAA</w:t>
+      </w:r>
+    </w:p>
+    <w:p>
+      <w:pPr>
+        <w:rPr>
+          <w:lang w:val="cs-CZ"/>
+        </w:rPr>
+      </w:pPr>
+      <w:r>
+        <w:rPr>
+          <w:lang w:val="cs-CZ"/>
+        </w:rPr>
+        <w:br w:type="page"/>
+      </w:r>
+    </w:p>
+    <w:p>
+      <w:pPr>
         <w:pStyle w:val="Heading1"/>
         <w:rPr>
           <w:lang w:val="cs-CZ"/>
         </w:rPr>
       </w:pPr>
-      <w:bookmarkStart w:id="26" w:name="_Toc209783476"/>
+      <w:bookmarkStart w:id="30" w:name="_Toc209783476"/>
       <w:r>
         <w:rPr>
           <w:lang w:val="cs-CZ"/>
@@ -13244,7 +13893,7 @@
         <w:lastRenderedPageBreak/>
         <w:t>3. PRAKTICKÁ ČÁST</w:t>
       </w:r>
-      <w:bookmarkEnd w:id="26"/>
+      <w:bookmarkEnd w:id="30"/>
     </w:p>
     <w:p>
       <w:pPr>
@@ -13273,7 +13922,7 @@
           <w:lang w:val="cs-CZ"/>
         </w:rPr>
       </w:pPr>
-      <w:bookmarkStart w:id="27" w:name="_Toc209783477"/>
+      <w:bookmarkStart w:id="31" w:name="_Toc209783477"/>
       <w:r>
         <w:rPr>
           <w:lang w:val="cs-CZ"/>
@@ -13287,7 +13936,7 @@
         </w:rPr>
         <w:t xml:space="preserve"> ZÁVĚR</w:t>
       </w:r>
-      <w:bookmarkEnd w:id="27"/>
+      <w:bookmarkEnd w:id="31"/>
     </w:p>
     <w:p>
       <w:pPr>
@@ -13517,7 +14166,7 @@
       <w:r>
         <w:fldChar w:fldCharType="separate"/>
       </w:r>
-      <w:hyperlink w:anchor="_Toc214293515" w:history="1">
+      <w:hyperlink w:anchor="_Toc214296876" w:history="1">
         <w:r>
           <w:rPr>
             <w:rStyle w:val="Hyperlink"/>
@@ -13545,7 +14194,7 @@
             <w:noProof/>
             <w:webHidden/>
           </w:rPr>
-          <w:instrText xml:space="preserve"> PAGEREF _Toc214293515 \h </w:instrText>
+          <w:instrText xml:space="preserve"> PAGEREF _Toc214296876 \h </w:instrText>
         </w:r>
         <w:r>
           <w:rPr>
@@ -13589,7 +14238,7 @@
           <w:lang w:val="cs-CZ" w:eastAsia="cs-CZ"/>
         </w:rPr>
       </w:pPr>
-      <w:hyperlink w:anchor="_Toc214293516" w:history="1">
+      <w:hyperlink w:anchor="_Toc214296877" w:history="1">
         <w:r>
           <w:rPr>
             <w:rStyle w:val="Hyperlink"/>
@@ -13617,7 +14266,7 @@
             <w:noProof/>
             <w:webHidden/>
           </w:rPr>
-          <w:instrText xml:space="preserve"> PAGEREF _Toc214293516 \h </w:instrText>
+          <w:instrText xml:space="preserve"> PAGEREF _Toc214296877 \h </w:instrText>
         </w:r>
         <w:r>
           <w:rPr>
@@ -13661,7 +14310,7 @@
           <w:lang w:val="cs-CZ" w:eastAsia="cs-CZ"/>
         </w:rPr>
       </w:pPr>
-      <w:hyperlink w:anchor="_Toc214293517" w:history="1">
+      <w:hyperlink w:anchor="_Toc214296878" w:history="1">
         <w:r>
           <w:rPr>
             <w:rStyle w:val="Hyperlink"/>
@@ -13689,7 +14338,7 @@
             <w:noProof/>
             <w:webHidden/>
           </w:rPr>
-          <w:instrText xml:space="preserve"> PAGEREF _Toc214293517 \h </w:instrText>
+          <w:instrText xml:space="preserve"> PAGEREF _Toc214296878 \h </w:instrText>
         </w:r>
         <w:r>
           <w:rPr>
@@ -13733,7 +14382,7 @@
           <w:lang w:val="cs-CZ" w:eastAsia="cs-CZ"/>
         </w:rPr>
       </w:pPr>
-      <w:hyperlink w:anchor="_Toc214293518" w:history="1">
+      <w:hyperlink w:anchor="_Toc214296879" w:history="1">
         <w:r>
           <w:rPr>
             <w:rStyle w:val="Hyperlink"/>
@@ -13761,7 +14410,7 @@
             <w:noProof/>
             <w:webHidden/>
           </w:rPr>
-          <w:instrText xml:space="preserve"> PAGEREF _Toc214293518 \h </w:instrText>
+          <w:instrText xml:space="preserve"> PAGEREF _Toc214296879 \h </w:instrText>
         </w:r>
         <w:r>
           <w:rPr>
@@ -13805,14 +14454,13 @@
           <w:lang w:val="cs-CZ" w:eastAsia="cs-CZ"/>
         </w:rPr>
       </w:pPr>
-      <w:hyperlink w:anchor="_Toc214293519" w:history="1">
+      <w:hyperlink w:anchor="_Toc214296880" w:history="1">
         <w:r>
           <w:rPr>
             <w:rStyle w:val="Hyperlink"/>
             <w:noProof/>
-            <w:lang w:val="cs-CZ"/>
           </w:rPr>
-          <w:t>Obrázek 5: Vzorek kódu, který se nechová dle očekávání kvůli stínování proměnných. Zdroj: vlastní.</w:t>
+          <w:t>Obrázek 5: Vzorek správného kódu, kdy přistupujeme pouze v proměnným v našem rozsahu.</w:t>
         </w:r>
         <w:r>
           <w:rPr>
@@ -13833,7 +14481,7 @@
             <w:noProof/>
             <w:webHidden/>
           </w:rPr>
-          <w:instrText xml:space="preserve"> PAGEREF _Toc214293519 \h </w:instrText>
+          <w:instrText xml:space="preserve"> PAGEREF _Toc214296880 \h </w:instrText>
         </w:r>
         <w:r>
           <w:rPr>
@@ -13877,14 +14525,14 @@
           <w:lang w:val="cs-CZ" w:eastAsia="cs-CZ"/>
         </w:rPr>
       </w:pPr>
-      <w:hyperlink w:anchor="_Toc214293520" w:history="1">
+      <w:hyperlink w:anchor="_Toc214296881" w:history="1">
         <w:r>
           <w:rPr>
             <w:rStyle w:val="Hyperlink"/>
             <w:noProof/>
             <w:lang w:val="cs-CZ"/>
           </w:rPr>
-          <w:t>Obrázek 6: Vzorek kódu, kde měníme hodnotu proměnné a který selže. Zdroj: vlastní.</w:t>
+          <w:t>Obrázek 6: Vzorek kódu, který se nechová dle očekávání kvůli stínování proměnných. Zdroj: vlastní.</w:t>
         </w:r>
         <w:r>
           <w:rPr>
@@ -13905,7 +14553,7 @@
             <w:noProof/>
             <w:webHidden/>
           </w:rPr>
-          <w:instrText xml:space="preserve"> PAGEREF _Toc214293520 \h </w:instrText>
+          <w:instrText xml:space="preserve"> PAGEREF _Toc214296881 \h </w:instrText>
         </w:r>
         <w:r>
           <w:rPr>
@@ -13949,14 +14597,14 @@
           <w:lang w:val="cs-CZ" w:eastAsia="cs-CZ"/>
         </w:rPr>
       </w:pPr>
-      <w:hyperlink w:anchor="_Toc214293521" w:history="1">
+      <w:hyperlink w:anchor="_Toc214296882" w:history="1">
         <w:r>
           <w:rPr>
             <w:rStyle w:val="Hyperlink"/>
             <w:noProof/>
             <w:lang w:val="cs-CZ"/>
           </w:rPr>
-          <w:t>Obrázek 7: Chybová hláška pro kód z obrázku 6. Zdroj: vlastní.</w:t>
+          <w:t>Obrázek 7: Vzorek kódu, kde měníme hodnotu proměnné a který selže. Zdroj: vlastní.</w:t>
         </w:r>
         <w:r>
           <w:rPr>
@@ -13977,7 +14625,7 @@
             <w:noProof/>
             <w:webHidden/>
           </w:rPr>
-          <w:instrText xml:space="preserve"> PAGEREF _Toc214293521 \h </w:instrText>
+          <w:instrText xml:space="preserve"> PAGEREF _Toc214296882 \h </w:instrText>
         </w:r>
         <w:r>
           <w:rPr>
@@ -14021,14 +14669,14 @@
           <w:lang w:val="cs-CZ" w:eastAsia="cs-CZ"/>
         </w:rPr>
       </w:pPr>
-      <w:hyperlink w:anchor="_Toc214293522" w:history="1">
+      <w:hyperlink w:anchor="_Toc214296883" w:history="1">
         <w:r>
           <w:rPr>
             <w:rStyle w:val="Hyperlink"/>
             <w:noProof/>
             <w:lang w:val="cs-CZ"/>
           </w:rPr>
-          <w:t>Obrázek 8: Upravený vzorek kódu s klíčovým slovem mut. Zdroj: vlastní.</w:t>
+          <w:t>Obrázek 8: Chybová hláška pro kód z obrázku 7. Zdroj: vlastní.</w:t>
         </w:r>
         <w:r>
           <w:rPr>
@@ -14049,7 +14697,7 @@
             <w:noProof/>
             <w:webHidden/>
           </w:rPr>
-          <w:instrText xml:space="preserve"> PAGEREF _Toc214293522 \h </w:instrText>
+          <w:instrText xml:space="preserve"> PAGEREF _Toc214296883 \h </w:instrText>
         </w:r>
         <w:r>
           <w:rPr>
@@ -14069,7 +14717,7 @@
             <w:noProof/>
             <w:webHidden/>
           </w:rPr>
-          <w:t>20</w:t>
+          <w:t>21</w:t>
         </w:r>
         <w:r>
           <w:rPr>
@@ -14081,12 +14729,156 @@
       </w:hyperlink>
     </w:p>
     <w:p>
+      <w:pPr>
+        <w:pStyle w:val="TableofFigures"/>
+        <w:tabs>
+          <w:tab w:val="right" w:leader="dot" w:pos="10790"/>
+        </w:tabs>
+        <w:rPr>
+          <w:rFonts w:asciiTheme="minorHAnsi" w:eastAsiaTheme="minorEastAsia" w:hAnsiTheme="minorHAnsi"/>
+          <w:noProof/>
+          <w:sz w:val="24"/>
+          <w:lang w:val="cs-CZ" w:eastAsia="cs-CZ"/>
+        </w:rPr>
+      </w:pPr>
+      <w:hyperlink w:anchor="_Toc214296884" w:history="1">
+        <w:r>
+          <w:rPr>
+            <w:rStyle w:val="Hyperlink"/>
+            <w:noProof/>
+            <w:lang w:val="cs-CZ"/>
+          </w:rPr>
+          <w:t>Obrázek 9: Upravený vzorek kódu s klíčovým slovem mut. Zdroj: vlastní.</w:t>
+        </w:r>
+        <w:r>
+          <w:rPr>
+            <w:noProof/>
+            <w:webHidden/>
+          </w:rPr>
+          <w:tab/>
+        </w:r>
+        <w:r>
+          <w:rPr>
+            <w:noProof/>
+            <w:webHidden/>
+          </w:rPr>
+          <w:fldChar w:fldCharType="begin"/>
+        </w:r>
+        <w:r>
+          <w:rPr>
+            <w:noProof/>
+            <w:webHidden/>
+          </w:rPr>
+          <w:instrText xml:space="preserve"> PAGEREF _Toc214296884 \h </w:instrText>
+        </w:r>
+        <w:r>
+          <w:rPr>
+            <w:noProof/>
+            <w:webHidden/>
+          </w:rPr>
+        </w:r>
+        <w:r>
+          <w:rPr>
+            <w:noProof/>
+            <w:webHidden/>
+          </w:rPr>
+          <w:fldChar w:fldCharType="separate"/>
+        </w:r>
+        <w:r>
+          <w:rPr>
+            <w:noProof/>
+            <w:webHidden/>
+          </w:rPr>
+          <w:t>21</w:t>
+        </w:r>
+        <w:r>
+          <w:rPr>
+            <w:noProof/>
+            <w:webHidden/>
+          </w:rPr>
+          <w:fldChar w:fldCharType="end"/>
+        </w:r>
+      </w:hyperlink>
+    </w:p>
+    <w:p>
+      <w:pPr>
+        <w:pStyle w:val="TableofFigures"/>
+        <w:tabs>
+          <w:tab w:val="right" w:leader="dot" w:pos="10790"/>
+        </w:tabs>
+        <w:rPr>
+          <w:rFonts w:asciiTheme="minorHAnsi" w:eastAsiaTheme="minorEastAsia" w:hAnsiTheme="minorHAnsi"/>
+          <w:noProof/>
+          <w:sz w:val="24"/>
+          <w:lang w:val="cs-CZ" w:eastAsia="cs-CZ"/>
+        </w:rPr>
+      </w:pPr>
+      <w:hyperlink w:anchor="_Toc214296885" w:history="1">
+        <w:r>
+          <w:rPr>
+            <w:rStyle w:val="Hyperlink"/>
+            <w:noProof/>
+            <w:lang w:val="cs-CZ"/>
+          </w:rPr>
+          <w:t>Obrázek 10: Příklady explicitního i inferovaného určení typu proměnné. Zdroj: vlastní.</w:t>
+        </w:r>
+        <w:r>
+          <w:rPr>
+            <w:noProof/>
+            <w:webHidden/>
+          </w:rPr>
+          <w:tab/>
+        </w:r>
+        <w:r>
+          <w:rPr>
+            <w:noProof/>
+            <w:webHidden/>
+          </w:rPr>
+          <w:fldChar w:fldCharType="begin"/>
+        </w:r>
+        <w:r>
+          <w:rPr>
+            <w:noProof/>
+            <w:webHidden/>
+          </w:rPr>
+          <w:instrText xml:space="preserve"> PAGEREF _Toc214296885 \h </w:instrText>
+        </w:r>
+        <w:r>
+          <w:rPr>
+            <w:noProof/>
+            <w:webHidden/>
+          </w:rPr>
+        </w:r>
+        <w:r>
+          <w:rPr>
+            <w:noProof/>
+            <w:webHidden/>
+          </w:rPr>
+          <w:fldChar w:fldCharType="separate"/>
+        </w:r>
+        <w:r>
+          <w:rPr>
+            <w:noProof/>
+            <w:webHidden/>
+          </w:rPr>
+          <w:t>21</w:t>
+        </w:r>
+        <w:r>
+          <w:rPr>
+            <w:noProof/>
+            <w:webHidden/>
+          </w:rPr>
+          <w:fldChar w:fldCharType="end"/>
+        </w:r>
+      </w:hyperlink>
+    </w:p>
+    <w:p>
       <w:r>
         <w:fldChar w:fldCharType="end"/>
       </w:r>
     </w:p>
     <w:sectPr>
-      <w:footerReference w:type="default" r:id="rId22"/>
+      <w:footerReference w:type="default" r:id="rId25"/>
       <w:pgSz w:w="12240" w:h="15840"/>
       <w:pgMar w:top="720" w:right="720" w:bottom="720" w:left="720" w:header="720" w:footer="720" w:gutter="0"/>
       <w:pgNumType w:start="1"/>
@@ -14283,6 +15075,38 @@
       </w:r>
       <w:r>
         <w:t>TODO: Navázat spisovněji</w:t>
+      </w:r>
+    </w:p>
+  </w:comment>
+  <w:comment w:id="20" w:author="Ondřej Běhal [2]" w:date="2025-11-17T18:40:00Z" w:initials="OB">
+    <w:p>
+      <w:pPr>
+        <w:pStyle w:val="CommentText"/>
+      </w:pPr>
+      <w:r>
+        <w:rPr>
+          <w:rStyle w:val="CommentReference"/>
+        </w:rPr>
+        <w:annotationRef/>
+      </w:r>
+      <w:r>
+        <w:t>Možná přejmenovat jen na „Proměnné“</w:t>
+      </w:r>
+    </w:p>
+  </w:comment>
+  <w:comment w:id="26" w:author="Ondřej Běhal [2]" w:date="2025-11-17T18:38:00Z" w:initials="OB">
+    <w:p>
+      <w:pPr>
+        <w:pStyle w:val="CommentText"/>
+      </w:pPr>
+      <w:r>
+        <w:rPr>
+          <w:rStyle w:val="CommentReference"/>
+        </w:rPr>
+        <w:annotationRef/>
+      </w:r>
+      <w:r>
+        <w:t>Odstranit vykřičník pro menší dramatičnost… které se však taky nechci úplně vzdát!~ TwT</w:t>
       </w:r>
     </w:p>
   </w:comment>
@@ -14300,6 +15124,8 @@
   <w15:commentEx w15:paraId="6135FFD1" w15:done="0"/>
   <w15:commentEx w15:paraId="43A1F89D" w15:done="0"/>
   <w15:commentEx w15:paraId="486BA967" w15:done="0"/>
+  <w15:commentEx w15:paraId="7DB6687D" w15:done="0"/>
+  <w15:commentEx w15:paraId="78CD2A86" w15:done="0"/>
 </w15:commentsEx>
 </file>
 
@@ -14314,6 +15140,8 @@
   <w16cex:commentExtensible w16cex:durableId="3F06C98F" w16cex:dateUtc="2025-10-26T14:41:00Z"/>
   <w16cex:commentExtensible w16cex:durableId="52A7BDFE" w16cex:dateUtc="2025-11-15T13:16:00Z"/>
   <w16cex:commentExtensible w16cex:durableId="229B701E" w16cex:dateUtc="2025-11-17T11:07:00Z"/>
+  <w16cex:commentExtensible w16cex:durableId="22493F4D" w16cex:dateUtc="2025-11-17T17:40:00Z"/>
+  <w16cex:commentExtensible w16cex:durableId="0B565C21" w16cex:dateUtc="2025-11-17T17:38:00Z"/>
 </w16cex:commentsExtensible>
 </file>
 
@@ -14328,6 +15156,8 @@
   <w16cid:commentId w16cid:paraId="6135FFD1" w16cid:durableId="3F06C98F"/>
   <w16cid:commentId w16cid:paraId="43A1F89D" w16cid:durableId="52A7BDFE"/>
   <w16cid:commentId w16cid:paraId="486BA967" w16cid:durableId="229B701E"/>
+  <w16cid:commentId w16cid:paraId="7DB6687D" w16cid:durableId="22493F4D"/>
+  <w16cid:commentId w16cid:paraId="78CD2A86" w16cid:durableId="0B565C21"/>
 </w16cid:commentsIds>
 </file>
 
@@ -15195,7 +16025,6 @@
     <w:next w:val="Normal"/>
     <w:link w:val="Heading4Char"/>
     <w:uiPriority w:val="9"/>
-    <w:semiHidden/>
     <w:unhideWhenUsed/>
     <w:qFormat/>
     <w:rsid w:val="00230B14"/>
@@ -15324,6 +16153,7 @@
   <w:style w:type="character" w:default="1" w:styleId="DefaultParagraphFont">
     <w:name w:val="Default Paragraph Font"/>
     <w:uiPriority w:val="1"/>
+    <w:semiHidden/>
     <w:unhideWhenUsed/>
   </w:style>
   <w:style w:type="table" w:default="1" w:styleId="TableNormal">
@@ -15391,7 +16221,6 @@
     <w:basedOn w:val="DefaultParagraphFont"/>
     <w:link w:val="Heading4"/>
     <w:uiPriority w:val="9"/>
-    <w:semiHidden/>
     <w:rsid w:val="00230B14"/>
     <w:rPr>
       <w:rFonts w:eastAsiaTheme="majorEastAsia" w:cstheme="majorBidi"/>

</xml_diff>

<commit_message>
Added more primiteve var types
</commit_message>
<xml_diff>
--- a/Dokumentace.docx
+++ b/Dokumentace.docx
@@ -6070,21 +6070,7 @@
         <w:rPr>
           <w:lang w:val="cs-CZ"/>
         </w:rPr>
-        <w:t xml:space="preserve">vyžaduje jinou sekvenci příkazů pro svůj nejvýkonnější mód, musí být inicializační kód dodán </w:t>
-      </w:r>
-      <w:proofErr w:type="gramStart"/>
-      <w:r>
-        <w:rPr>
-          <w:lang w:val="cs-CZ"/>
-        </w:rPr>
-        <w:t>uživatelem</w:t>
-      </w:r>
-      <w:proofErr w:type="gramEnd"/>
-      <w:r>
-        <w:rPr>
-          <w:lang w:val="cs-CZ"/>
-        </w:rPr>
-        <w:t xml:space="preserve"> a ne výrobcem v ROM, aby šel měnit.</w:t>
+        <w:t>vyžaduje jinou sekvenci příkazů pro svůj nejvýkonnější mód, musí být inicializační kód dodán uživatelem a ne výrobcem v ROM, aby šel měnit.</w:t>
       </w:r>
       <w:r>
         <w:rPr>
@@ -7139,21 +7125,7 @@
         <w:rPr>
           <w:lang w:val="cs-CZ"/>
         </w:rPr>
-        <w:t>říklad UART přenosu bajtu o hodnotě 27 (</w:t>
-      </w:r>
-      <w:proofErr w:type="gramStart"/>
-      <w:r>
-        <w:rPr>
-          <w:lang w:val="cs-CZ"/>
-        </w:rPr>
-        <w:t>1B</w:t>
-      </w:r>
-      <w:proofErr w:type="gramEnd"/>
-      <w:r>
-        <w:rPr>
-          <w:lang w:val="cs-CZ"/>
-        </w:rPr>
-        <w:t xml:space="preserve"> v šestnáctkové soustavě, 00011011 ve dvojkové soustavě). Pod grafem logického stavu (zelená = 1; červená = 0) lze nalézt dekódované bity i značky start a stop bitů. Schéma přenosu</w:t>
+        <w:t>říklad UART přenosu bajtu o hodnotě 27 (1B v šestnáctkové soustavě, 00011011 ve dvojkové soustavě). Pod grafem logického stavu (zelená = 1; červená = 0) lze nalézt dekódované bity i značky start a stop bitů. Schéma přenosu</w:t>
       </w:r>
       <w:r>
         <w:rPr>
@@ -7743,7 +7715,7 @@
           <w:lang w:val="cs-CZ"/>
         </w:rPr>
         <w:drawing>
-          <wp:inline distT="0" distB="0" distL="0" distR="0" wp14:anchorId="06B67C93" wp14:editId="3915DC4A">
+          <wp:inline distT="0" distB="0" distL="0" distR="0" wp14:anchorId="06B67C93" wp14:editId="2016F93E">
             <wp:extent cx="6839585" cy="1112252"/>
             <wp:effectExtent l="0" t="0" r="0" b="0"/>
             <wp:docPr id="1200818239" name="Picture 5"/>
@@ -8300,16 +8272,8 @@
         <w:rPr>
           <w:lang w:val="cs-CZ"/>
         </w:rPr>
-        <w:t xml:space="preserve">, protože pro každý bajt dat je potřeba přenést méně </w:t>
-      </w:r>
-      <w:proofErr w:type="gramStart"/>
-      <w:r>
-        <w:rPr>
-          <w:lang w:val="cs-CZ"/>
-        </w:rPr>
-        <w:t>bitů</w:t>
-      </w:r>
-      <w:proofErr w:type="gramEnd"/>
+        <w:t>, protože pro každý bajt dat je potřeba přenést méně bitů</w:t>
+      </w:r>
       <w:r>
         <w:rPr>
           <w:lang w:val="cs-CZ"/>
@@ -9150,21 +9114,7 @@
         <w:rPr>
           <w:lang w:val="cs-CZ"/>
         </w:rPr>
-        <w:t>reprezentována jako „&lt;ESC</w:t>
-      </w:r>
-      <w:proofErr w:type="gramStart"/>
-      <w:r>
-        <w:rPr>
-          <w:lang w:val="cs-CZ"/>
-        </w:rPr>
-        <w:t>&gt;[</w:t>
-      </w:r>
-      <w:proofErr w:type="gramEnd"/>
-      <w:r>
-        <w:rPr>
-          <w:lang w:val="cs-CZ"/>
-        </w:rPr>
-        <w:t>3</w:t>
+        <w:t>reprezentována jako „&lt;ESC&gt;[3</w:t>
       </w:r>
       <w:r>
         <w:rPr>
@@ -10884,21 +10834,7 @@
         <w:rPr>
           <w:lang w:val="cs-CZ"/>
         </w:rPr>
-        <w:t xml:space="preserve">“ </w:t>
-      </w:r>
-      <w:proofErr w:type="gramStart"/>
-      <w:r>
-        <w:rPr>
-          <w:lang w:val="cs-CZ"/>
-        </w:rPr>
-        <w:t>–  „</w:t>
-      </w:r>
-      <w:proofErr w:type="gramEnd"/>
-      <w:r>
-        <w:rPr>
-          <w:lang w:val="cs-CZ"/>
-        </w:rPr>
-        <w:t>zarážka / bod přerušení“).</w:t>
+        <w:t>“ –  „zarážka / bod přerušení“).</w:t>
       </w:r>
       <w:r>
         <w:rPr>
@@ -11841,34 +11777,16 @@
           <w:highlight w:val="lightGray"/>
           <w:lang w:val="cs-CZ"/>
         </w:rPr>
-        <w:t>display_</w:t>
-      </w:r>
-      <w:proofErr w:type="gramStart"/>
+        <w:t>display_init</w:t>
+      </w:r>
+      <w:proofErr w:type="spellEnd"/>
       <w:r>
         <w:rPr>
           <w:rFonts w:ascii="Consolas" w:hAnsi="Consolas"/>
           <w:highlight w:val="lightGray"/>
           <w:lang w:val="cs-CZ"/>
         </w:rPr>
-        <w:t>init</w:t>
-      </w:r>
-      <w:proofErr w:type="spellEnd"/>
-      <w:r>
-        <w:rPr>
-          <w:rFonts w:ascii="Consolas" w:hAnsi="Consolas"/>
-          <w:highlight w:val="lightGray"/>
-          <w:lang w:val="cs-CZ"/>
-        </w:rPr>
-        <w:t>(</w:t>
-      </w:r>
-      <w:proofErr w:type="gramEnd"/>
-      <w:r>
-        <w:rPr>
-          <w:rFonts w:ascii="Consolas" w:hAnsi="Consolas"/>
-          <w:highlight w:val="lightGray"/>
-          <w:lang w:val="cs-CZ"/>
-        </w:rPr>
-        <w:t>)</w:t>
+        <w:t>()</w:t>
       </w:r>
       <w:r>
         <w:rPr>
@@ -12189,16 +12107,8 @@
         <w:rPr>
           <w:lang w:val="cs-CZ"/>
         </w:rPr>
-        <w:t>(</w:t>
-      </w:r>
-      <w:proofErr w:type="gramStart"/>
-      <w:r>
-        <w:rPr>
-          <w:lang w:val="cs-CZ"/>
-        </w:rPr>
-        <w:t>Viz :</w:t>
-      </w:r>
-      <w:proofErr w:type="gramEnd"/>
+        <w:t>(Viz :</w:t>
+      </w:r>
       <w:r>
         <w:t xml:space="preserve"> </w:t>
       </w:r>
@@ -13229,7 +13139,6 @@
         <w:t xml:space="preserve"> pomocí funkcí jako </w:t>
       </w:r>
       <w:proofErr w:type="spellStart"/>
-      <w:proofErr w:type="gramStart"/>
       <w:r>
         <w:rPr>
           <w:rFonts w:ascii="Consolas" w:hAnsi="Consolas"/>
@@ -13245,16 +13154,7 @@
           <w:highlight w:val="lightGray"/>
           <w:lang w:val="cs-CZ"/>
         </w:rPr>
-        <w:t>(</w:t>
-      </w:r>
-      <w:proofErr w:type="gramEnd"/>
-      <w:r>
-        <w:rPr>
-          <w:rFonts w:ascii="Consolas" w:hAnsi="Consolas"/>
-          <w:highlight w:val="lightGray"/>
-          <w:lang w:val="cs-CZ"/>
-        </w:rPr>
-        <w:t>)</w:t>
+        <w:t>()</w:t>
       </w:r>
       <w:r>
         <w:rPr>
@@ -14557,9 +14457,9 @@
           <w:lang w:val="cs-CZ"/>
         </w:rPr>
         <w:drawing>
-          <wp:inline distT="0" distB="0" distL="0" distR="0" wp14:anchorId="1EE45271" wp14:editId="08D8E490">
-            <wp:extent cx="2181508" cy="1256599"/>
-            <wp:effectExtent l="0" t="0" r="0" b="1270"/>
+          <wp:inline distT="0" distB="0" distL="0" distR="0" wp14:anchorId="1EE45271" wp14:editId="03A8969E">
+            <wp:extent cx="2733151" cy="1574358"/>
+            <wp:effectExtent l="0" t="0" r="0" b="6985"/>
             <wp:docPr id="828528127" name="Picture 1"/>
             <wp:cNvGraphicFramePr>
               <a:graphicFrameLocks xmlns:a="http://schemas.openxmlformats.org/drawingml/2006/main" noChangeAspect="1"/>
@@ -14586,7 +14486,7 @@
                   <pic:spPr>
                     <a:xfrm>
                       <a:off x="0" y="0"/>
-                      <a:ext cx="2188278" cy="1260499"/>
+                      <a:ext cx="2747359" cy="1582542"/>
                     </a:xfrm>
                     <a:prstGeom prst="rect">
                       <a:avLst/>
@@ -14715,7 +14615,6 @@
         <w:t xml:space="preserve">oto selže, protože nejen že jsou proměnné z B nepřístupné pro A, ale navíc, protože rozsah B skončil ještě dříve, než zavoláme makro </w:t>
       </w:r>
       <w:proofErr w:type="spellStart"/>
-      <w:proofErr w:type="gramStart"/>
       <w:r>
         <w:rPr>
           <w:rFonts w:ascii="Consolas" w:hAnsi="Consolas"/>
@@ -14731,16 +14630,7 @@
           <w:highlight w:val="lightGray"/>
           <w:lang w:val="cs-CZ"/>
         </w:rPr>
-        <w:t>!(</w:t>
-      </w:r>
-      <w:proofErr w:type="gramEnd"/>
-      <w:r>
-        <w:rPr>
-          <w:rFonts w:ascii="Consolas" w:hAnsi="Consolas"/>
-          <w:highlight w:val="lightGray"/>
-          <w:lang w:val="cs-CZ"/>
-        </w:rPr>
-        <w:t>)</w:t>
+        <w:t>!()</w:t>
       </w:r>
       <w:r>
         <w:rPr>
@@ -14771,9 +14661,9 @@
           <w:lang w:val="cs-CZ"/>
         </w:rPr>
         <w:drawing>
-          <wp:inline distT="0" distB="0" distL="0" distR="0" wp14:anchorId="4F97CA74" wp14:editId="1DF6C391">
-            <wp:extent cx="4212972" cy="1213570"/>
-            <wp:effectExtent l="0" t="0" r="0" b="5715"/>
+          <wp:inline distT="0" distB="0" distL="0" distR="0" wp14:anchorId="4F97CA74" wp14:editId="401D6C98">
+            <wp:extent cx="4802987" cy="1383527"/>
+            <wp:effectExtent l="0" t="0" r="0" b="7620"/>
             <wp:docPr id="373754621" name="Picture 1"/>
             <wp:cNvGraphicFramePr>
               <a:graphicFrameLocks xmlns:a="http://schemas.openxmlformats.org/drawingml/2006/main" noChangeAspect="1"/>
@@ -14794,7 +14684,7 @@
                   <pic:spPr>
                     <a:xfrm>
                       <a:off x="0" y="0"/>
-                      <a:ext cx="4262726" cy="1227902"/>
+                      <a:ext cx="4865081" cy="1401413"/>
                     </a:xfrm>
                     <a:prstGeom prst="rect">
                       <a:avLst/>
@@ -14928,9 +14818,9 @@
         </w:rPr>
         <w:lastRenderedPageBreak/>
         <w:drawing>
-          <wp:inline distT="0" distB="0" distL="0" distR="0" wp14:anchorId="1064C428" wp14:editId="1DA2CFF4">
-            <wp:extent cx="2328074" cy="1348539"/>
-            <wp:effectExtent l="0" t="0" r="0" b="4445"/>
+          <wp:inline distT="0" distB="0" distL="0" distR="0" wp14:anchorId="1064C428" wp14:editId="54534B8C">
+            <wp:extent cx="2910097" cy="1685676"/>
+            <wp:effectExtent l="0" t="0" r="5080" b="0"/>
             <wp:docPr id="1312429941" name="Picture 1" descr="A computer screen with colorful text&#10;&#10;AI-generated content may be incorrect."/>
             <wp:cNvGraphicFramePr>
               <a:graphicFrameLocks xmlns:a="http://schemas.openxmlformats.org/drawingml/2006/main" noChangeAspect="1"/>
@@ -14951,7 +14841,7 @@
                   <pic:spPr>
                     <a:xfrm>
                       <a:off x="0" y="0"/>
-                      <a:ext cx="2346355" cy="1359128"/>
+                      <a:ext cx="2939341" cy="1702616"/>
                     </a:xfrm>
                     <a:prstGeom prst="rect">
                       <a:avLst/>
@@ -15509,9 +15399,9 @@
         </w:rPr>
         <w:lastRenderedPageBreak/>
         <w:drawing>
-          <wp:inline distT="0" distB="0" distL="0" distR="0" wp14:anchorId="4B530F85" wp14:editId="5C250ED5">
-            <wp:extent cx="2634170" cy="1617100"/>
-            <wp:effectExtent l="0" t="0" r="0" b="2540"/>
+          <wp:inline distT="0" distB="0" distL="0" distR="0" wp14:anchorId="4B530F85" wp14:editId="21587103">
+            <wp:extent cx="3212158" cy="1971923"/>
+            <wp:effectExtent l="0" t="0" r="7620" b="9525"/>
             <wp:docPr id="1234713459" name="Picture 1"/>
             <wp:cNvGraphicFramePr>
               <a:graphicFrameLocks xmlns:a="http://schemas.openxmlformats.org/drawingml/2006/main" noChangeAspect="1"/>
@@ -15538,7 +15428,7 @@
                   <pic:spPr>
                     <a:xfrm>
                       <a:off x="0" y="0"/>
-                      <a:ext cx="2634170" cy="1617100"/>
+                      <a:ext cx="3215451" cy="1973944"/>
                     </a:xfrm>
                     <a:prstGeom prst="rect">
                       <a:avLst/>
@@ -15724,9 +15614,9 @@
           <w:lang w:val="cs-CZ"/>
         </w:rPr>
         <w:drawing>
-          <wp:inline distT="0" distB="0" distL="0" distR="0" wp14:anchorId="7C672177" wp14:editId="5DA39918">
-            <wp:extent cx="2013924" cy="1333080"/>
-            <wp:effectExtent l="0" t="0" r="5715" b="635"/>
+          <wp:inline distT="0" distB="0" distL="0" distR="0" wp14:anchorId="7C672177" wp14:editId="364759A9">
+            <wp:extent cx="2606663" cy="1725433"/>
+            <wp:effectExtent l="0" t="0" r="3810" b="8255"/>
             <wp:docPr id="1229275467" name="Picture 1" descr="A black screen with colorful text&#10;&#10;AI-generated content may be incorrect."/>
             <wp:cNvGraphicFramePr>
               <a:graphicFrameLocks xmlns:a="http://schemas.openxmlformats.org/drawingml/2006/main" noChangeAspect="1"/>
@@ -15747,7 +15637,7 @@
                   <pic:spPr>
                     <a:xfrm>
                       <a:off x="0" y="0"/>
-                      <a:ext cx="2027668" cy="1342178"/>
+                      <a:ext cx="2628719" cy="1740033"/>
                     </a:xfrm>
                     <a:prstGeom prst="rect">
                       <a:avLst/>
@@ -15998,9 +15888,9 @@
           <w:noProof/>
         </w:rPr>
         <w:drawing>
-          <wp:inline distT="0" distB="0" distL="0" distR="0" wp14:anchorId="2F8866F3" wp14:editId="115916C3">
-            <wp:extent cx="1739043" cy="992812"/>
-            <wp:effectExtent l="0" t="0" r="0" b="0"/>
+          <wp:inline distT="0" distB="0" distL="0" distR="0" wp14:anchorId="2F8866F3" wp14:editId="00E29336">
+            <wp:extent cx="2228445" cy="1272209"/>
+            <wp:effectExtent l="0" t="0" r="635" b="4445"/>
             <wp:docPr id="1975278242" name="Picture 1"/>
             <wp:cNvGraphicFramePr>
               <a:graphicFrameLocks xmlns:a="http://schemas.openxmlformats.org/drawingml/2006/main" noChangeAspect="1"/>
@@ -16027,7 +15917,7 @@
                   <pic:spPr>
                     <a:xfrm>
                       <a:off x="0" y="0"/>
-                      <a:ext cx="1741806" cy="994389"/>
+                      <a:ext cx="2243381" cy="1280736"/>
                     </a:xfrm>
                     <a:prstGeom prst="rect">
                       <a:avLst/>
@@ -16343,7 +16233,14 @@
         <w:rPr>
           <w:lang w:val="cs-CZ"/>
         </w:rPr>
-        <w:t>dokáže obsáhnout</w:t>
+        <w:t xml:space="preserve">dokáže </w:t>
+      </w:r>
+      <w:r>
+        <w:rPr>
+          <w:lang w:val="cs-CZ"/>
+        </w:rPr>
+        <w:lastRenderedPageBreak/>
+        <w:t>obsáhnout</w:t>
       </w:r>
       <w:r>
         <w:rPr>
@@ -16435,21 +16332,7 @@
         <w:rPr>
           <w:lang w:val="cs-CZ"/>
         </w:rPr>
-        <w:t xml:space="preserve">ukazatele na dané platformě – na 32bitových procesorech bude 32 bitů velký, na 64bitových 64 </w:t>
-      </w:r>
-      <w:proofErr w:type="gramStart"/>
-      <w:r>
-        <w:rPr>
-          <w:lang w:val="cs-CZ"/>
-        </w:rPr>
-        <w:t>bitů,</w:t>
-      </w:r>
-      <w:proofErr w:type="gramEnd"/>
-      <w:r>
-        <w:rPr>
-          <w:lang w:val="cs-CZ"/>
-        </w:rPr>
-        <w:t xml:space="preserve"> apod.</w:t>
+        <w:t>ukazatele na dané platformě – na 32bitových procesorech bude 32 bitů velký, na 64bitových 64 bitů, apod.</w:t>
       </w:r>
       <w:r>
         <w:rPr>
@@ -16489,7 +16372,6 @@
         <w:rPr>
           <w:lang w:val="cs-CZ"/>
         </w:rPr>
-        <w:lastRenderedPageBreak/>
         <w:t>nepřímo rozlišení a maximální hodnotu.</w:t>
       </w:r>
       <w:r>
@@ -17057,41 +16939,263 @@
         <w:rPr>
           <w:lang w:val="cs-CZ"/>
         </w:rPr>
-        <w:t xml:space="preserve">V budoucnosti (níže) uvidíme, že inference typů nám velmi zjednoduší život a zvýší čitelnost našich programů, protože funguje nejen při inicializaci proměnné na nějaký </w:t>
-      </w:r>
-      <w:proofErr w:type="spellStart"/>
-      <w:r>
-        <w:rPr>
-          <w:lang w:val="cs-CZ"/>
-        </w:rPr>
-        <w:t>literal</w:t>
-      </w:r>
-      <w:proofErr w:type="spellEnd"/>
-      <w:r>
-        <w:rPr>
-          <w:lang w:val="cs-CZ"/>
-        </w:rPr>
-        <w:t>, ale i když inicializujeme proměnnou na hodnotu, kterou nám navrací nějaká funkce.</w:t>
-      </w:r>
-      <w:r>
-        <w:rPr>
-          <w:lang w:val="cs-CZ"/>
-        </w:rPr>
-        <w:t xml:space="preserve"> Ale uvidíme i, že v některých případech může inference selhat a my tudíž musíme nastavit typ proměnné manuálně.</w:t>
+        <w:t xml:space="preserve">Dalšími primitivními typy proměnných je </w:t>
+      </w:r>
+      <w:r>
+        <w:rPr>
+          <w:lang w:val="cs-CZ"/>
+        </w:rPr>
+        <w:t xml:space="preserve">typ </w:t>
+      </w:r>
+      <w:proofErr w:type="spellStart"/>
+      <w:r>
+        <w:rPr>
+          <w:rFonts w:ascii="Consolas" w:hAnsi="Consolas"/>
+          <w:highlight w:val="lightGray"/>
+          <w:lang w:val="cs-CZ"/>
+        </w:rPr>
+        <w:t>char</w:t>
+      </w:r>
+      <w:proofErr w:type="spellEnd"/>
+      <w:r>
+        <w:rPr>
+          <w:lang w:val="cs-CZ"/>
+        </w:rPr>
+        <w:t xml:space="preserve"> reprezentující jakýkoli jeden Unicode znak (i znak jako „ř“</w:t>
+      </w:r>
+      <w:r>
+        <w:rPr>
+          <w:lang w:val="cs-CZ"/>
+        </w:rPr>
+        <w:t>, „</w:t>
+      </w:r>
+      <w:r>
+        <w:rPr>
+          <w:rFonts w:ascii="MS Gothic" w:eastAsia="MS Gothic" w:hAnsi="MS Gothic" w:cs="MS Gothic" w:hint="eastAsia"/>
+          <w:lang w:val="cs-CZ"/>
+        </w:rPr>
+        <w:t>你</w:t>
+      </w:r>
+      <w:r>
+        <w:rPr>
+          <w:lang w:val="cs-CZ"/>
+        </w:rPr>
+        <w:t>“</w:t>
+      </w:r>
+      <w:r>
+        <w:rPr>
+          <w:lang w:val="cs-CZ"/>
+        </w:rPr>
+        <w:t xml:space="preserve"> nebo „</w:t>
+      </w:r>
+      <w:r>
+        <w:rPr>
+          <w:rFonts w:ascii="Segoe UI Emoji" w:hAnsi="Segoe UI Emoji" w:cs="Segoe UI Emoji"/>
+          <w:lang w:val="cs-CZ"/>
+        </w:rPr>
+        <w:t>🩷</w:t>
+      </w:r>
+      <w:r>
+        <w:rPr>
+          <w:lang w:val="cs-CZ"/>
+        </w:rPr>
+        <w:t>“</w:t>
+      </w:r>
+      <w:r>
+        <w:rPr>
+          <w:lang w:val="cs-CZ"/>
+        </w:rPr>
+        <w:t>;</w:t>
+      </w:r>
+      <w:r>
+        <w:rPr>
+          <w:lang w:val="cs-CZ"/>
+        </w:rPr>
+        <w:t xml:space="preserve"> ne však „</w:t>
+      </w:r>
+      <w:r>
+        <w:rPr>
+          <w:rFonts w:ascii="Segoe UI Emoji" w:hAnsi="Segoe UI Emoji" w:cs="Segoe UI Emoji"/>
+          <w:lang w:val="cs-CZ"/>
+        </w:rPr>
+        <w:t>🐕</w:t>
+      </w:r>
+      <w:r>
+        <w:rPr>
+          <w:lang w:val="cs-CZ"/>
+        </w:rPr>
+        <w:t>‍</w:t>
+      </w:r>
+      <w:r>
+        <w:rPr>
+          <w:rFonts w:ascii="Segoe UI Emoji" w:hAnsi="Segoe UI Emoji" w:cs="Segoe UI Emoji"/>
+          <w:lang w:val="cs-CZ"/>
+        </w:rPr>
+        <w:t>🦺</w:t>
+      </w:r>
+      <w:r>
+        <w:rPr>
+          <w:lang w:val="cs-CZ"/>
+        </w:rPr>
+        <w:t>“, který se skládá z</w:t>
+      </w:r>
+      <w:r>
+        <w:rPr>
+          <w:lang w:val="cs-CZ"/>
+        </w:rPr>
+        <w:t xml:space="preserve"> více </w:t>
+      </w:r>
+      <w:r>
+        <w:rPr>
+          <w:lang w:val="cs-CZ"/>
+        </w:rPr>
+        <w:t>Unicode znak</w:t>
+      </w:r>
+      <w:r>
+        <w:rPr>
+          <w:lang w:val="cs-CZ"/>
+        </w:rPr>
+        <w:t>ů</w:t>
+      </w:r>
+      <w:r>
+        <w:rPr>
+          <w:lang w:val="cs-CZ"/>
+        </w:rPr>
+        <w:t xml:space="preserve">) a který je tím pádem 32 bitů velký, typ </w:t>
+      </w:r>
+      <w:proofErr w:type="spellStart"/>
+      <w:r>
+        <w:rPr>
+          <w:rFonts w:ascii="Consolas" w:hAnsi="Consolas"/>
+          <w:highlight w:val="lightGray"/>
+          <w:lang w:val="cs-CZ"/>
+        </w:rPr>
+        <w:t>bool</w:t>
+      </w:r>
+      <w:proofErr w:type="spellEnd"/>
+      <w:r>
+        <w:rPr>
+          <w:lang w:val="cs-CZ"/>
+        </w:rPr>
+        <w:t xml:space="preserve">, který dokáže nabývat hodnoty pouze </w:t>
+      </w:r>
+      <w:proofErr w:type="spellStart"/>
+      <w:r>
+        <w:rPr>
+          <w:rFonts w:ascii="Consolas" w:hAnsi="Consolas"/>
+          <w:highlight w:val="lightGray"/>
+          <w:lang w:val="cs-CZ"/>
+        </w:rPr>
+        <w:t>true</w:t>
+      </w:r>
+      <w:proofErr w:type="spellEnd"/>
+      <w:r>
+        <w:rPr>
+          <w:lang w:val="cs-CZ"/>
+        </w:rPr>
+        <w:t xml:space="preserve"> nebo </w:t>
+      </w:r>
+      <w:proofErr w:type="spellStart"/>
+      <w:r>
+        <w:rPr>
+          <w:rFonts w:ascii="Consolas" w:hAnsi="Consolas"/>
+          <w:highlight w:val="lightGray"/>
+          <w:lang w:val="cs-CZ"/>
+        </w:rPr>
+        <w:t>false</w:t>
+      </w:r>
+      <w:proofErr w:type="spellEnd"/>
+      <w:r>
+        <w:rPr>
+          <w:lang w:val="cs-CZ"/>
+        </w:rPr>
+        <w:t xml:space="preserve"> (ano / ne)</w:t>
+      </w:r>
+      <w:r>
+        <w:rPr>
+          <w:lang w:val="cs-CZ"/>
+        </w:rPr>
+        <w:t xml:space="preserve">, </w:t>
+      </w:r>
+      <w:r>
+        <w:rPr>
+          <w:rFonts w:ascii="Consolas" w:hAnsi="Consolas"/>
+          <w:highlight w:val="lightGray"/>
+          <w:lang w:val="cs-CZ"/>
+        </w:rPr>
+        <w:t>str</w:t>
+      </w:r>
+      <w:r>
+        <w:rPr>
+          <w:lang w:val="cs-CZ"/>
+        </w:rPr>
+        <w:t xml:space="preserve"> reprezentující </w:t>
+      </w:r>
+      <w:r>
+        <w:rPr>
+          <w:lang w:val="cs-CZ"/>
+        </w:rPr>
+        <w:t>textový řetězec</w:t>
+      </w:r>
+      <w:r>
+        <w:rPr>
+          <w:lang w:val="cs-CZ"/>
+        </w:rPr>
+        <w:t xml:space="preserve"> nebo pole, která dokáží obsahovat jakékoli jiné typy (včetně dalších polí).</w:t>
       </w:r>
     </w:p>
     <w:p>
       <w:pPr>
-        <w:pStyle w:val="Nadpis4"/>
-        <w:rPr>
-          <w:lang w:val="cs-CZ"/>
-        </w:rPr>
-      </w:pPr>
-      <w:r>
-        <w:rPr>
-          <w:lang w:val="cs-CZ"/>
-        </w:rPr>
-        <w:t>2.5.2.4 Neinicializované proměnné</w:t>
+        <w:jc w:val="both"/>
+        <w:rPr>
+          <w:lang w:val="cs-CZ"/>
+        </w:rPr>
+      </w:pPr>
+      <w:r>
+        <w:rPr>
+          <w:lang w:val="cs-CZ"/>
+        </w:rPr>
+        <w:t>TODO: Vložit vzorek kódu s </w:t>
+      </w:r>
+      <w:proofErr w:type="spellStart"/>
+      <w:r>
+        <w:rPr>
+          <w:lang w:val="cs-CZ"/>
+        </w:rPr>
+        <w:t>char</w:t>
+      </w:r>
+      <w:proofErr w:type="spellEnd"/>
+      <w:r>
+        <w:rPr>
+          <w:lang w:val="cs-CZ"/>
+        </w:rPr>
+        <w:t>,</w:t>
+      </w:r>
+      <w:r>
+        <w:rPr>
+          <w:lang w:val="cs-CZ"/>
+        </w:rPr>
+        <w:t xml:space="preserve"> </w:t>
+      </w:r>
+      <w:proofErr w:type="spellStart"/>
+      <w:r>
+        <w:rPr>
+          <w:lang w:val="cs-CZ"/>
+        </w:rPr>
+        <w:t>bool</w:t>
+      </w:r>
+      <w:proofErr w:type="spellEnd"/>
+      <w:r>
+        <w:rPr>
+          <w:lang w:val="cs-CZ"/>
+        </w:rPr>
+        <w:t>,</w:t>
+      </w:r>
+      <w:r>
+        <w:rPr>
+          <w:lang w:val="cs-CZ"/>
+        </w:rPr>
+        <w:t xml:space="preserve"> str, polem i 2D polem (matrix).</w:t>
       </w:r>
     </w:p>
     <w:p>
@@ -17105,6 +17209,54 @@
         <w:rPr>
           <w:lang w:val="cs-CZ"/>
         </w:rPr>
+        <w:t xml:space="preserve">V budoucnosti (níže) uvidíme, že inference typů nám velmi zjednoduší život a zvýší čitelnost našich programů, protože funguje nejen při inicializaci proměnné na nějaký </w:t>
+      </w:r>
+      <w:proofErr w:type="spellStart"/>
+      <w:r>
+        <w:rPr>
+          <w:lang w:val="cs-CZ"/>
+        </w:rPr>
+        <w:t>literal</w:t>
+      </w:r>
+      <w:proofErr w:type="spellEnd"/>
+      <w:r>
+        <w:rPr>
+          <w:lang w:val="cs-CZ"/>
+        </w:rPr>
+        <w:t>, ale i když inicializujeme proměnnou na hodnotu, kterou nám navrací nějaká funkce.</w:t>
+      </w:r>
+      <w:r>
+        <w:rPr>
+          <w:lang w:val="cs-CZ"/>
+        </w:rPr>
+        <w:t xml:space="preserve"> Ale uvidíme i, že v některých případech může inference selhat a my tudíž musíme nastavit typ proměnné manuálně.</w:t>
+      </w:r>
+    </w:p>
+    <w:p>
+      <w:pPr>
+        <w:pStyle w:val="Nadpis4"/>
+        <w:rPr>
+          <w:lang w:val="cs-CZ"/>
+        </w:rPr>
+      </w:pPr>
+      <w:r>
+        <w:rPr>
+          <w:lang w:val="cs-CZ"/>
+        </w:rPr>
+        <w:t>2.5.2.4 Neinicializované proměnné</w:t>
+      </w:r>
+    </w:p>
+    <w:p>
+      <w:pPr>
+        <w:jc w:val="both"/>
+        <w:rPr>
+          <w:lang w:val="cs-CZ"/>
+        </w:rPr>
+      </w:pPr>
+      <w:r>
+        <w:rPr>
+          <w:lang w:val="cs-CZ"/>
+        </w:rPr>
         <w:t>Obvykle, když deklarujeme proměnnou, tak ji rovnou zároveň inicializujeme – přiřadíme jí její první hodnotu.</w:t>
       </w:r>
       <w:r>
@@ -17161,7 +17313,14 @@
         <w:rPr>
           <w:lang w:val="cs-CZ"/>
         </w:rPr>
-        <w:t xml:space="preserve"> Neinicializovaná proměnná stále může svůj typ inferovat, protože se Rust dokáže podívat napřed do kódu a určit, jak</w:t>
+        <w:t xml:space="preserve"> Neinicializovaná proměnná stále může svůj typ inferovat, protože se Rust dokáže podívat napřed do kódu a </w:t>
+      </w:r>
+      <w:r>
+        <w:rPr>
+          <w:lang w:val="cs-CZ"/>
+        </w:rPr>
+        <w:lastRenderedPageBreak/>
+        <w:t>určit, jak</w:t>
       </w:r>
       <w:r>
         <w:rPr>
@@ -17215,7 +17374,6 @@
           <w:noProof/>
           <w:lang w:val="cs-CZ"/>
         </w:rPr>
-        <w:lastRenderedPageBreak/>
         <w:drawing>
           <wp:inline distT="0" distB="0" distL="0" distR="0" wp14:anchorId="2747D221" wp14:editId="76F1D555">
             <wp:extent cx="1371116" cy="2053193"/>
@@ -17566,7 +17724,6 @@
         <w:t xml:space="preserve">použité makro </w:t>
       </w:r>
       <w:proofErr w:type="spellStart"/>
-      <w:proofErr w:type="gramStart"/>
       <w:r>
         <w:rPr>
           <w:rFonts w:ascii="Consolas" w:hAnsi="Consolas"/>
@@ -17582,56 +17739,37 @@
           <w:highlight w:val="lightGray"/>
           <w:lang w:val="cs-CZ"/>
         </w:rPr>
-        <w:t>!(</w:t>
-      </w:r>
-      <w:proofErr w:type="gramEnd"/>
+        <w:t>!()</w:t>
+      </w:r>
+      <w:r>
+        <w:rPr>
+          <w:lang w:val="cs-CZ"/>
+        </w:rPr>
+        <w:t xml:space="preserve"> je</w:t>
+      </w:r>
+      <w:r>
+        <w:rPr>
+          <w:lang w:val="cs-CZ"/>
+        </w:rPr>
+        <w:t xml:space="preserve"> jen makro, které je během kompilace rozbaleno do kódu, a ne běžná funkce, ale to nás v tomto případě příliš netrápí. Je to proto, aby mohlo </w:t>
+      </w:r>
+      <w:proofErr w:type="spellStart"/>
       <w:r>
         <w:rPr>
           <w:rFonts w:ascii="Consolas" w:hAnsi="Consolas"/>
           <w:highlight w:val="lightGray"/>
           <w:lang w:val="cs-CZ"/>
         </w:rPr>
-        <w:t>)</w:t>
-      </w:r>
-      <w:r>
-        <w:rPr>
-          <w:lang w:val="cs-CZ"/>
-        </w:rPr>
-        <w:t xml:space="preserve"> je</w:t>
-      </w:r>
-      <w:r>
-        <w:rPr>
-          <w:lang w:val="cs-CZ"/>
-        </w:rPr>
-        <w:t xml:space="preserve"> jen makro, které je během kompilace rozbaleno do kódu, a ne běžná funkce, ale to nás v tomto případě příliš netrápí. Je to proto, aby mohlo </w:t>
-      </w:r>
-      <w:proofErr w:type="spellStart"/>
-      <w:proofErr w:type="gramStart"/>
+        <w:t>println</w:t>
+      </w:r>
+      <w:proofErr w:type="spellEnd"/>
       <w:r>
         <w:rPr>
           <w:rFonts w:ascii="Consolas" w:hAnsi="Consolas"/>
           <w:highlight w:val="lightGray"/>
           <w:lang w:val="cs-CZ"/>
         </w:rPr>
-        <w:t>println</w:t>
-      </w:r>
-      <w:proofErr w:type="spellEnd"/>
-      <w:r>
-        <w:rPr>
-          <w:rFonts w:ascii="Consolas" w:hAnsi="Consolas"/>
-          <w:highlight w:val="lightGray"/>
-          <w:lang w:val="cs-CZ"/>
-        </w:rPr>
-        <w:t>!(</w:t>
-      </w:r>
-      <w:proofErr w:type="gramEnd"/>
-      <w:r>
-        <w:rPr>
-          <w:rFonts w:ascii="Consolas" w:hAnsi="Consolas"/>
-          <w:highlight w:val="lightGray"/>
-          <w:lang w:val="cs-CZ"/>
-        </w:rPr>
-        <w:t>)</w:t>
+        <w:t>!()</w:t>
       </w:r>
       <w:r>
         <w:rPr>
@@ -17765,7 +17903,14 @@
         <w:rPr>
           <w:lang w:val="cs-CZ"/>
         </w:rPr>
-        <w:t xml:space="preserve"> Proměnná X je deklarována v rozsahu </w:t>
+        <w:t xml:space="preserve"> Proměnná X je </w:t>
+      </w:r>
+      <w:r>
+        <w:rPr>
+          <w:lang w:val="cs-CZ"/>
+        </w:rPr>
+        <w:lastRenderedPageBreak/>
+        <w:t xml:space="preserve">deklarována v rozsahu </w:t>
       </w:r>
       <w:r>
         <w:rPr>
@@ -17804,48 +17949,30 @@
           <w:highlight w:val="lightGray"/>
           <w:lang w:val="cs-CZ"/>
         </w:rPr>
-        <w:t>inc_by_</w:t>
-      </w:r>
-      <w:proofErr w:type="gramStart"/>
+        <w:t>inc_by_val</w:t>
+      </w:r>
+      <w:proofErr w:type="spellEnd"/>
       <w:r>
         <w:rPr>
           <w:rFonts w:ascii="Consolas" w:hAnsi="Consolas"/>
           <w:highlight w:val="lightGray"/>
           <w:lang w:val="cs-CZ"/>
         </w:rPr>
-        <w:t>val</w:t>
-      </w:r>
-      <w:proofErr w:type="spellEnd"/>
+        <w:t>()</w:t>
+      </w:r>
+      <w:r>
+        <w:rPr>
+          <w:lang w:val="cs-CZ"/>
+        </w:rPr>
+        <w:t xml:space="preserve"> se jejím novým vlastníkem stane rozsah B, a po skončení funkce proměnná (s novým názvem </w:t>
+      </w:r>
+      <w:proofErr w:type="spellStart"/>
       <w:r>
         <w:rPr>
           <w:rFonts w:ascii="Consolas" w:hAnsi="Consolas"/>
           <w:highlight w:val="lightGray"/>
           <w:lang w:val="cs-CZ"/>
         </w:rPr>
-        <w:t>(</w:t>
-      </w:r>
-      <w:proofErr w:type="gramEnd"/>
-      <w:r>
-        <w:rPr>
-          <w:rFonts w:ascii="Consolas" w:hAnsi="Consolas"/>
-          <w:highlight w:val="lightGray"/>
-          <w:lang w:val="cs-CZ"/>
-        </w:rPr>
-        <w:t>)</w:t>
-      </w:r>
-      <w:r>
-        <w:rPr>
-          <w:lang w:val="cs-CZ"/>
-        </w:rPr>
-        <w:t xml:space="preserve"> se jejím novým vlastníkem stane rozsah B, a po skončení funkce proměnná (s novým názvem </w:t>
-      </w:r>
-      <w:proofErr w:type="spellStart"/>
-      <w:r>
-        <w:rPr>
-          <w:rFonts w:ascii="Consolas" w:hAnsi="Consolas"/>
-          <w:highlight w:val="lightGray"/>
-          <w:lang w:val="cs-CZ"/>
-        </w:rPr>
         <w:t>param</w:t>
       </w:r>
       <w:proofErr w:type="spellEnd"/>
@@ -17866,7 +17993,6 @@
           <w:noProof/>
           <w:lang w:val="cs-CZ"/>
         </w:rPr>
-        <w:lastRenderedPageBreak/>
         <w:drawing>
           <wp:inline distT="0" distB="0" distL="0" distR="0" wp14:anchorId="11B75F9E" wp14:editId="1AD37E44">
             <wp:extent cx="2416659" cy="1234160"/>
@@ -18126,7 +18252,6 @@
         </w:rPr>
         <w:t xml:space="preserve">napovídanou </w:t>
       </w:r>
-      <w:proofErr w:type="gramStart"/>
       <w:r>
         <w:rPr>
           <w:lang w:val="cs-CZ"/>
@@ -18151,7 +18276,6 @@
         <w:t>clone</w:t>
       </w:r>
       <w:proofErr w:type="spellEnd"/>
-      <w:proofErr w:type="gramEnd"/>
       <w:r>
         <w:rPr>
           <w:rFonts w:ascii="Consolas" w:hAnsi="Consolas"/>
@@ -18305,7 +18429,6 @@
         <w:t xml:space="preserve"> je ukládán na </w:t>
       </w:r>
       <w:proofErr w:type="spellStart"/>
-      <w:proofErr w:type="gramStart"/>
       <w:r>
         <w:rPr>
           <w:lang w:val="cs-CZ"/>
@@ -18313,7 +18436,6 @@
         <w:t>heap</w:t>
       </w:r>
       <w:proofErr w:type="spellEnd"/>
-      <w:proofErr w:type="gramEnd"/>
       <w:r>
         <w:rPr>
           <w:lang w:val="cs-CZ"/>
@@ -19066,21 +19188,7 @@
         <w:rPr>
           <w:lang w:val="cs-CZ"/>
         </w:rPr>
-        <w:t xml:space="preserve"> ukazovat na platná data, </w:t>
-      </w:r>
-      <w:proofErr w:type="gramStart"/>
-      <w:r>
-        <w:rPr>
-          <w:lang w:val="cs-CZ"/>
-        </w:rPr>
-        <w:t>ne jen</w:t>
-      </w:r>
-      <w:proofErr w:type="gramEnd"/>
-      <w:r>
-        <w:rPr>
-          <w:lang w:val="cs-CZ"/>
-        </w:rPr>
-        <w:t xml:space="preserve"> na </w:t>
+        <w:t xml:space="preserve"> ukazovat na platná data, ne jen na </w:t>
       </w:r>
       <w:r>
         <w:rPr>
@@ -19106,21 +19214,7 @@
         <w:rPr>
           <w:lang w:val="cs-CZ"/>
         </w:rPr>
-        <w:t xml:space="preserve"> checker sleduje životnost každé proměnné, dokáže </w:t>
-      </w:r>
-      <w:proofErr w:type="gramStart"/>
-      <w:r>
-        <w:rPr>
-          <w:lang w:val="cs-CZ"/>
-        </w:rPr>
-        <w:t>jednoznačně</w:t>
-      </w:r>
-      <w:proofErr w:type="gramEnd"/>
-      <w:r>
-        <w:rPr>
-          <w:lang w:val="cs-CZ"/>
-        </w:rPr>
-        <w:t xml:space="preserve"> a ještě během kompilace určit, zda má reference na proměnnou delší životnost než proměnná samotná.</w:t>
+        <w:t xml:space="preserve"> checker sleduje životnost každé proměnné, dokáže jednoznačně a ještě během kompilace určit, zda má reference na proměnnou delší životnost než proměnná samotná.</w:t>
       </w:r>
       <w:r>
         <w:rPr>
@@ -20093,9 +20187,9 @@
         </w:rPr>
         <w:lastRenderedPageBreak/>
         <w:drawing>
-          <wp:inline distT="0" distB="0" distL="0" distR="0" wp14:anchorId="04F611F9" wp14:editId="45A79DA0">
-            <wp:extent cx="1575987" cy="2135365"/>
-            <wp:effectExtent l="0" t="0" r="5715" b="0"/>
+          <wp:inline distT="0" distB="0" distL="0" distR="0" wp14:anchorId="04F611F9" wp14:editId="54135F94">
+            <wp:extent cx="1866147" cy="2528514"/>
+            <wp:effectExtent l="0" t="0" r="1270" b="5715"/>
             <wp:docPr id="1106370532" name="Picture 1"/>
             <wp:cNvGraphicFramePr>
               <a:graphicFrameLocks xmlns:a="http://schemas.openxmlformats.org/drawingml/2006/main" noChangeAspect="1"/>
@@ -20122,7 +20216,7 @@
                   <pic:spPr>
                     <a:xfrm>
                       <a:off x="0" y="0"/>
-                      <a:ext cx="1575987" cy="2135365"/>
+                      <a:ext cx="1869599" cy="2533191"/>
                     </a:xfrm>
                     <a:prstGeom prst="rect">
                       <a:avLst/>
@@ -20200,9 +20294,9 @@
           <w:lang w:val="cs-CZ"/>
         </w:rPr>
         <w:drawing>
-          <wp:inline distT="0" distB="0" distL="0" distR="0" wp14:anchorId="459BC322" wp14:editId="0219493B">
-            <wp:extent cx="3410140" cy="1428247"/>
-            <wp:effectExtent l="0" t="0" r="0" b="635"/>
+          <wp:inline distT="0" distB="0" distL="0" distR="0" wp14:anchorId="459BC322" wp14:editId="3FDD190E">
+            <wp:extent cx="3919993" cy="1641784"/>
+            <wp:effectExtent l="0" t="0" r="4445" b="0"/>
             <wp:docPr id="1411479038" name="Picture 1"/>
             <wp:cNvGraphicFramePr>
               <a:graphicFrameLocks xmlns:a="http://schemas.openxmlformats.org/drawingml/2006/main" noChangeAspect="1"/>
@@ -20229,7 +20323,7 @@
                   <pic:spPr>
                     <a:xfrm>
                       <a:off x="0" y="0"/>
-                      <a:ext cx="3410140" cy="1428247"/>
+                      <a:ext cx="3939647" cy="1650016"/>
                     </a:xfrm>
                     <a:prstGeom prst="rect">
                       <a:avLst/>
@@ -20307,9 +20401,9 @@
           <w:lang w:val="cs-CZ"/>
         </w:rPr>
         <w:drawing>
-          <wp:inline distT="0" distB="0" distL="0" distR="0" wp14:anchorId="5C5A4F25" wp14:editId="02613144">
-            <wp:extent cx="2451805" cy="2973202"/>
-            <wp:effectExtent l="0" t="0" r="5715" b="0"/>
+          <wp:inline distT="0" distB="0" distL="0" distR="0" wp14:anchorId="5C5A4F25" wp14:editId="306E8098">
+            <wp:extent cx="2668666" cy="3236181"/>
+            <wp:effectExtent l="0" t="0" r="0" b="2540"/>
             <wp:docPr id="1375322694" name="Picture 1" descr="A screen shot of a computer program&#10;&#10;AI-generated content may be incorrect."/>
             <wp:cNvGraphicFramePr>
               <a:graphicFrameLocks xmlns:a="http://schemas.openxmlformats.org/drawingml/2006/main" noChangeAspect="1"/>
@@ -20330,7 +20424,7 @@
                   <pic:spPr>
                     <a:xfrm>
                       <a:off x="0" y="0"/>
-                      <a:ext cx="2465639" cy="2989978"/>
+                      <a:ext cx="2686896" cy="3258287"/>
                     </a:xfrm>
                     <a:prstGeom prst="rect">
                       <a:avLst/>
@@ -20487,6 +20581,7 @@
         <w:rPr>
           <w:lang w:val="cs-CZ"/>
         </w:rPr>
+        <w:lastRenderedPageBreak/>
         <w:t xml:space="preserve">2.5.3 Struktury, </w:t>
       </w:r>
       <w:proofErr w:type="spellStart"/>
@@ -20525,7 +20620,19 @@
         <w:rPr>
           <w:lang w:val="cs-CZ"/>
         </w:rPr>
-        <w:t>AAA</w:t>
+        <w:t xml:space="preserve">Ve většině programovacích stylů si však nevystačíme pouze s primitivními </w:t>
+      </w:r>
+      <w:r>
+        <w:rPr>
+          <w:lang w:val="cs-CZ"/>
+        </w:rPr>
+        <w:t>typy</w:t>
+      </w:r>
+      <w:r>
+        <w:rPr>
+          <w:lang w:val="cs-CZ"/>
+        </w:rPr>
+        <w:t>, a proto používáme</w:t>
       </w:r>
     </w:p>
     <w:p>
@@ -23003,7 +23110,6 @@
         <w:t xml:space="preserve"> „</w:t>
       </w:r>
       <w:proofErr w:type="spellStart"/>
-      <w:proofErr w:type="gramStart"/>
       <w:r>
         <w:t>Proměnné</w:t>
       </w:r>
@@ -23011,7 +23117,6 @@
       <w:r>
         <w:t>“</w:t>
       </w:r>
-      <w:proofErr w:type="gramEnd"/>
     </w:p>
   </w:comment>
   <w:comment w:id="36" w:author="Ondřej Běhal [2]" w:date="2025-11-17T18:38:00Z" w:initials="OB">
@@ -23090,17 +23195,12 @@
         <w:t xml:space="preserve"> </w:t>
       </w:r>
       <w:proofErr w:type="spellStart"/>
-      <w:proofErr w:type="gramStart"/>
       <w:r>
         <w:t>vzdát</w:t>
       </w:r>
       <w:proofErr w:type="spellEnd"/>
       <w:r>
-        <w:t>!~</w:t>
-      </w:r>
-      <w:proofErr w:type="gramEnd"/>
-      <w:r>
-        <w:t xml:space="preserve"> </w:t>
+        <w:t xml:space="preserve">!~ </w:t>
       </w:r>
       <w:proofErr w:type="spellStart"/>
       <w:r>
@@ -23262,15 +23362,7 @@
       </w:r>
       <w:proofErr w:type="spellEnd"/>
       <w:r>
-        <w:t xml:space="preserve"> </w:t>
-      </w:r>
-      <w:proofErr w:type="gramStart"/>
-      <w:r>
-        <w:t>unsafe{</w:t>
-      </w:r>
-      <w:proofErr w:type="gramEnd"/>
-      <w:r>
-        <w:t xml:space="preserve">}, </w:t>
+        <w:t xml:space="preserve"> unsafe{}, </w:t>
       </w:r>
       <w:proofErr w:type="spellStart"/>
       <w:r>
@@ -24444,7 +24536,6 @@
   <w:style w:type="character" w:default="1" w:styleId="Standardnpsmoodstavce">
     <w:name w:val="Default Paragraph Font"/>
     <w:uiPriority w:val="1"/>
-    <w:semiHidden/>
     <w:unhideWhenUsed/>
   </w:style>
   <w:style w:type="table" w:default="1" w:styleId="Normlntabulka">

</xml_diff>

<commit_message>
Wrote about .unwrap() and .expect()
</commit_message>
<xml_diff>
--- a/Dokumentace.docx
+++ b/Dokumentace.docx
@@ -6058,7 +6058,21 @@
         <w:rPr>
           <w:lang w:val="cs-CZ"/>
         </w:rPr>
-        <w:t>vyžaduje jinou sekvenci příkazů pro svůj nejvýkonnější mód, musí být inicializační kód dodán uživatelem a ne výrobcem v ROM, aby šel měnit.</w:t>
+        <w:t xml:space="preserve">vyžaduje jinou sekvenci příkazů pro svůj nejvýkonnější mód, musí být inicializační kód dodán </w:t>
+      </w:r>
+      <w:proofErr w:type="gramStart"/>
+      <w:r>
+        <w:rPr>
+          <w:lang w:val="cs-CZ"/>
+        </w:rPr>
+        <w:t>uživatelem</w:t>
+      </w:r>
+      <w:proofErr w:type="gramEnd"/>
+      <w:r>
+        <w:rPr>
+          <w:lang w:val="cs-CZ"/>
+        </w:rPr>
+        <w:t xml:space="preserve"> a ne výrobcem v ROM, aby šel měnit.</w:t>
       </w:r>
       <w:r>
         <w:rPr>
@@ -7101,7 +7115,21 @@
         <w:rPr>
           <w:lang w:val="cs-CZ"/>
         </w:rPr>
-        <w:t>říklad UART přenosu bajtu o hodnotě 27 (1B v šestnáctkové soustavě, 00011011 ve dvojkové soustavě). Pod grafem logického stavu (zelená = 1; červená = 0) lze nalézt dekódované bity i značky start a stop bitů. Schéma přenosu</w:t>
+        <w:t>říklad UART přenosu bajtu o hodnotě 27 (</w:t>
+      </w:r>
+      <w:proofErr w:type="gramStart"/>
+      <w:r>
+        <w:rPr>
+          <w:lang w:val="cs-CZ"/>
+        </w:rPr>
+        <w:t>1B</w:t>
+      </w:r>
+      <w:proofErr w:type="gramEnd"/>
+      <w:r>
+        <w:rPr>
+          <w:lang w:val="cs-CZ"/>
+        </w:rPr>
+        <w:t xml:space="preserve"> v šestnáctkové soustavě, 00011011 ve dvojkové soustavě). Pod grafem logického stavu (zelená = 1; červená = 0) lze nalézt dekódované bity i značky start a stop bitů. Schéma přenosu</w:t>
       </w:r>
       <w:r>
         <w:rPr>
@@ -7191,7 +7219,7 @@
           <w:lang w:val="cs-CZ"/>
         </w:rPr>
       </w:pPr>
-      <w:bookmarkStart w:id="20" w:name="_Toc215746554"/>
+      <w:bookmarkStart w:id="20" w:name="_Toc216350158"/>
       <w:r>
         <w:rPr>
           <w:lang w:val="cs-CZ"/>
@@ -7691,7 +7719,7 @@
           <w:lang w:val="cs-CZ"/>
         </w:rPr>
         <w:drawing>
-          <wp:inline distT="0" distB="0" distL="0" distR="0" wp14:anchorId="06B67C93" wp14:editId="38A16F6A">
+          <wp:inline distT="0" distB="0" distL="0" distR="0" wp14:anchorId="06B67C93" wp14:editId="5234328F">
             <wp:extent cx="6839585" cy="1112252"/>
             <wp:effectExtent l="0" t="0" r="0" b="0"/>
             <wp:docPr id="1200818239" name="Picture 5"/>
@@ -7753,7 +7781,7 @@
           <w:lang w:val="cs-CZ"/>
         </w:rPr>
       </w:pPr>
-      <w:bookmarkStart w:id="21" w:name="_Toc215746555"/>
+      <w:bookmarkStart w:id="21" w:name="_Toc216350159"/>
       <w:r>
         <w:rPr>
           <w:lang w:val="cs-CZ"/>
@@ -8248,8 +8276,16 @@
         <w:rPr>
           <w:lang w:val="cs-CZ"/>
         </w:rPr>
-        <w:t>, protože pro každý bajt dat je potřeba přenést méně bitů</w:t>
-      </w:r>
+        <w:t xml:space="preserve">, protože pro každý bajt dat je potřeba přenést méně </w:t>
+      </w:r>
+      <w:proofErr w:type="gramStart"/>
+      <w:r>
+        <w:rPr>
+          <w:lang w:val="cs-CZ"/>
+        </w:rPr>
+        <w:t>bitů</w:t>
+      </w:r>
+      <w:proofErr w:type="gramEnd"/>
       <w:r>
         <w:rPr>
           <w:lang w:val="cs-CZ"/>
@@ -9090,7 +9126,21 @@
         <w:rPr>
           <w:lang w:val="cs-CZ"/>
         </w:rPr>
-        <w:t>reprezentována jako „&lt;ESC&gt;[3</w:t>
+        <w:t>reprezentována jako „&lt;ESC</w:t>
+      </w:r>
+      <w:proofErr w:type="gramStart"/>
+      <w:r>
+        <w:rPr>
+          <w:lang w:val="cs-CZ"/>
+        </w:rPr>
+        <w:t>&gt;[</w:t>
+      </w:r>
+      <w:proofErr w:type="gramEnd"/>
+      <w:r>
+        <w:rPr>
+          <w:lang w:val="cs-CZ"/>
+        </w:rPr>
+        <w:t>3</w:t>
       </w:r>
       <w:r>
         <w:rPr>
@@ -10786,7 +10836,21 @@
         <w:rPr>
           <w:lang w:val="cs-CZ"/>
         </w:rPr>
-        <w:t xml:space="preserve"> –  „zarážka / bod přerušení“).</w:t>
+        <w:t xml:space="preserve"> </w:t>
+      </w:r>
+      <w:proofErr w:type="gramStart"/>
+      <w:r>
+        <w:rPr>
+          <w:lang w:val="cs-CZ"/>
+        </w:rPr>
+        <w:t>–  „</w:t>
+      </w:r>
+      <w:proofErr w:type="gramEnd"/>
+      <w:r>
+        <w:rPr>
+          <w:lang w:val="cs-CZ"/>
+        </w:rPr>
+        <w:t>zarážka / bod přerušení“).</w:t>
       </w:r>
       <w:r>
         <w:rPr>
@@ -11729,16 +11793,34 @@
           <w:highlight w:val="lightGray"/>
           <w:lang w:val="cs-CZ"/>
         </w:rPr>
-        <w:t>display_init</w:t>
-      </w:r>
-      <w:proofErr w:type="spellEnd"/>
+        <w:t>display_</w:t>
+      </w:r>
+      <w:proofErr w:type="gramStart"/>
       <w:r>
         <w:rPr>
           <w:rFonts w:ascii="Consolas" w:hAnsi="Consolas"/>
           <w:highlight w:val="lightGray"/>
           <w:lang w:val="cs-CZ"/>
         </w:rPr>
-        <w:t>()</w:t>
+        <w:t>init</w:t>
+      </w:r>
+      <w:proofErr w:type="spellEnd"/>
+      <w:r>
+        <w:rPr>
+          <w:rFonts w:ascii="Consolas" w:hAnsi="Consolas"/>
+          <w:highlight w:val="lightGray"/>
+          <w:lang w:val="cs-CZ"/>
+        </w:rPr>
+        <w:t>(</w:t>
+      </w:r>
+      <w:proofErr w:type="gramEnd"/>
+      <w:r>
+        <w:rPr>
+          <w:rFonts w:ascii="Consolas" w:hAnsi="Consolas"/>
+          <w:highlight w:val="lightGray"/>
+          <w:lang w:val="cs-CZ"/>
+        </w:rPr>
+        <w:t>)</w:t>
       </w:r>
       <w:r>
         <w:rPr>
@@ -12059,8 +12141,16 @@
         <w:rPr>
           <w:lang w:val="cs-CZ"/>
         </w:rPr>
-        <w:t>(Viz :</w:t>
-      </w:r>
+        <w:t>(</w:t>
+      </w:r>
+      <w:proofErr w:type="gramStart"/>
+      <w:r>
+        <w:rPr>
+          <w:lang w:val="cs-CZ"/>
+        </w:rPr>
+        <w:t>Viz :</w:t>
+      </w:r>
+      <w:proofErr w:type="gramEnd"/>
       <w:r>
         <w:t xml:space="preserve"> </w:t>
       </w:r>
@@ -13091,6 +13181,7 @@
         <w:t xml:space="preserve"> pomocí funkcí jako </w:t>
       </w:r>
       <w:proofErr w:type="spellStart"/>
+      <w:proofErr w:type="gramStart"/>
       <w:r>
         <w:rPr>
           <w:rFonts w:ascii="Consolas" w:hAnsi="Consolas"/>
@@ -13106,7 +13197,16 @@
           <w:highlight w:val="lightGray"/>
           <w:lang w:val="cs-CZ"/>
         </w:rPr>
-        <w:t>()</w:t>
+        <w:t>(</w:t>
+      </w:r>
+      <w:proofErr w:type="gramEnd"/>
+      <w:r>
+        <w:rPr>
+          <w:rFonts w:ascii="Consolas" w:hAnsi="Consolas"/>
+          <w:highlight w:val="lightGray"/>
+          <w:lang w:val="cs-CZ"/>
+        </w:rPr>
+        <w:t>)</w:t>
       </w:r>
       <w:r>
         <w:rPr>
@@ -14459,7 +14559,7 @@
           <w:lang w:val="cs-CZ"/>
         </w:rPr>
       </w:pPr>
-      <w:bookmarkStart w:id="31" w:name="_Toc215746556"/>
+      <w:bookmarkStart w:id="31" w:name="_Toc216350160"/>
       <w:r>
         <w:rPr>
           <w:lang w:val="cs-CZ"/>
@@ -14567,6 +14667,7 @@
         <w:t xml:space="preserve">oto selže, protože nejen že jsou proměnné z B nepřístupné pro A, ale navíc, protože rozsah B skončil ještě dříve, než zavoláme makro </w:t>
       </w:r>
       <w:proofErr w:type="spellStart"/>
+      <w:proofErr w:type="gramStart"/>
       <w:r>
         <w:rPr>
           <w:rFonts w:ascii="Consolas" w:hAnsi="Consolas"/>
@@ -14582,7 +14683,16 @@
           <w:highlight w:val="lightGray"/>
           <w:lang w:val="cs-CZ"/>
         </w:rPr>
-        <w:t>!()</w:t>
+        <w:t>!(</w:t>
+      </w:r>
+      <w:proofErr w:type="gramEnd"/>
+      <w:r>
+        <w:rPr>
+          <w:rFonts w:ascii="Consolas" w:hAnsi="Consolas"/>
+          <w:highlight w:val="lightGray"/>
+          <w:lang w:val="cs-CZ"/>
+        </w:rPr>
+        <w:t>)</w:t>
       </w:r>
       <w:r>
         <w:rPr>
@@ -14656,7 +14766,7 @@
           <w:lang w:val="cs-CZ"/>
         </w:rPr>
       </w:pPr>
-      <w:bookmarkStart w:id="32" w:name="_Toc215746557"/>
+      <w:bookmarkStart w:id="32" w:name="_Toc216350161"/>
       <w:r>
         <w:rPr>
           <w:lang w:val="cs-CZ"/>
@@ -14814,7 +14924,7 @@
           <w:lang w:val="cs-CZ"/>
         </w:rPr>
       </w:pPr>
-      <w:bookmarkStart w:id="33" w:name="_Toc215746558"/>
+      <w:bookmarkStart w:id="33" w:name="_Toc216350162"/>
       <w:r>
         <w:rPr>
           <w:lang w:val="cs-CZ"/>
@@ -15063,7 +15173,7 @@
           <w:lang w:val="cs-CZ"/>
         </w:rPr>
       </w:pPr>
-      <w:bookmarkStart w:id="34" w:name="_Toc215746559"/>
+      <w:bookmarkStart w:id="34" w:name="_Toc216350163"/>
       <w:r>
         <w:rPr>
           <w:lang w:val="cs-CZ"/>
@@ -15217,7 +15327,7 @@
           <w:lang w:val="cs-CZ"/>
         </w:rPr>
       </w:pPr>
-      <w:bookmarkStart w:id="35" w:name="_Toc215746560"/>
+      <w:bookmarkStart w:id="35" w:name="_Toc216350164"/>
       <w:r>
         <w:rPr>
           <w:lang w:val="cs-CZ"/>
@@ -15401,7 +15511,7 @@
           <w:lang w:val="cs-CZ"/>
         </w:rPr>
       </w:pPr>
-      <w:bookmarkStart w:id="37" w:name="_Toc215746561"/>
+      <w:bookmarkStart w:id="37" w:name="_Toc216350165"/>
       <w:r>
         <w:rPr>
           <w:lang w:val="cs-CZ"/>
@@ -15610,7 +15720,7 @@
           <w:lang w:val="cs-CZ"/>
         </w:rPr>
       </w:pPr>
-      <w:bookmarkStart w:id="38" w:name="_Toc215746562"/>
+      <w:bookmarkStart w:id="38" w:name="_Toc216350166"/>
       <w:r>
         <w:rPr>
           <w:lang w:val="cs-CZ"/>
@@ -15890,7 +16000,7 @@
           <w:lang w:val="cs-CZ"/>
         </w:rPr>
       </w:pPr>
-      <w:bookmarkStart w:id="39" w:name="_Toc215746563"/>
+      <w:bookmarkStart w:id="39" w:name="_Toc216350167"/>
       <w:r>
         <w:rPr>
           <w:lang w:val="cs-CZ"/>
@@ -16284,7 +16394,21 @@
         <w:rPr>
           <w:lang w:val="cs-CZ"/>
         </w:rPr>
-        <w:t>ukazatele na dané platformě – na 32bitových procesorech bude 32 bitů velký, na 64bitových 64 bitů, apod.</w:t>
+        <w:t xml:space="preserve">ukazatele na dané platformě – na 32bitových procesorech bude 32 bitů velký, na 64bitových 64 </w:t>
+      </w:r>
+      <w:proofErr w:type="gramStart"/>
+      <w:r>
+        <w:rPr>
+          <w:lang w:val="cs-CZ"/>
+        </w:rPr>
+        <w:t>bitů,</w:t>
+      </w:r>
+      <w:proofErr w:type="gramEnd"/>
+      <w:r>
+        <w:rPr>
+          <w:lang w:val="cs-CZ"/>
+        </w:rPr>
+        <w:t xml:space="preserve"> apod.</w:t>
       </w:r>
       <w:r>
         <w:rPr>
@@ -16572,7 +16696,7 @@
           <w:lang w:val="cs-CZ"/>
         </w:rPr>
       </w:pPr>
-      <w:bookmarkStart w:id="40" w:name="_Toc215746564"/>
+      <w:bookmarkStart w:id="40" w:name="_Toc216350168"/>
       <w:r>
         <w:rPr>
           <w:lang w:val="cs-CZ"/>
@@ -16827,7 +16951,7 @@
           <w:lang w:val="cs-CZ"/>
         </w:rPr>
       </w:pPr>
-      <w:bookmarkStart w:id="41" w:name="_Toc215746565"/>
+      <w:bookmarkStart w:id="41" w:name="_Toc216350169"/>
       <w:r>
         <w:rPr>
           <w:lang w:val="cs-CZ"/>
@@ -17485,7 +17609,21 @@
         <w:rPr>
           <w:lang w:val="cs-CZ"/>
         </w:rPr>
-        <w:t>Pole lze využít pro tvorbu dvou- i vícerozměrných mřížek</w:t>
+        <w:t xml:space="preserve">Pole lze využít pro tvorbu </w:t>
+      </w:r>
+      <w:proofErr w:type="gramStart"/>
+      <w:r>
+        <w:rPr>
+          <w:lang w:val="cs-CZ"/>
+        </w:rPr>
+        <w:t>dvou- i</w:t>
+      </w:r>
+      <w:proofErr w:type="gramEnd"/>
+      <w:r>
+        <w:rPr>
+          <w:lang w:val="cs-CZ"/>
+        </w:rPr>
+        <w:t xml:space="preserve"> vícerozměrných mřížek</w:t>
       </w:r>
       <w:r>
         <w:rPr>
@@ -17555,7 +17693,7 @@
           <w:lang w:val="cs-CZ"/>
         </w:rPr>
       </w:pPr>
-      <w:bookmarkStart w:id="42" w:name="_Toc215746566"/>
+      <w:bookmarkStart w:id="42" w:name="_Toc216350170"/>
       <w:r>
         <w:rPr>
           <w:lang w:val="cs-CZ"/>
@@ -17781,7 +17919,7 @@
           <w:lang w:val="cs-CZ"/>
         </w:rPr>
       </w:pPr>
-      <w:bookmarkStart w:id="43" w:name="_Toc215746567"/>
+      <w:bookmarkStart w:id="43" w:name="_Toc216350171"/>
       <w:r>
         <w:rPr>
           <w:lang w:val="cs-CZ"/>
@@ -17914,7 +18052,7 @@
           <w:lang w:val="cs-CZ"/>
         </w:rPr>
       </w:pPr>
-      <w:bookmarkStart w:id="44" w:name="_Toc215746568"/>
+      <w:bookmarkStart w:id="44" w:name="_Toc216350172"/>
       <w:r>
         <w:rPr>
           <w:lang w:val="cs-CZ"/>
@@ -18021,7 +18159,7 @@
           <w:lang w:val="cs-CZ"/>
         </w:rPr>
       </w:pPr>
-      <w:bookmarkStart w:id="45" w:name="_Toc215746569"/>
+      <w:bookmarkStart w:id="45" w:name="_Toc216350173"/>
       <w:r>
         <w:rPr>
           <w:lang w:val="cs-CZ"/>
@@ -18099,6 +18237,7 @@
         <w:t xml:space="preserve">použité makro </w:t>
       </w:r>
       <w:proofErr w:type="spellStart"/>
+      <w:proofErr w:type="gramStart"/>
       <w:r>
         <w:rPr>
           <w:rFonts w:ascii="Consolas" w:hAnsi="Consolas"/>
@@ -18114,37 +18253,56 @@
           <w:highlight w:val="lightGray"/>
           <w:lang w:val="cs-CZ"/>
         </w:rPr>
-        <w:t>!()</w:t>
-      </w:r>
-      <w:r>
-        <w:rPr>
-          <w:lang w:val="cs-CZ"/>
-        </w:rPr>
-        <w:t xml:space="preserve"> je</w:t>
-      </w:r>
-      <w:r>
-        <w:rPr>
-          <w:lang w:val="cs-CZ"/>
-        </w:rPr>
-        <w:t xml:space="preserve"> jen makro, které je během kompilace rozbaleno do kódu, a ne běžná funkce, ale to nás v tomto případě příliš netrápí. Je to proto, aby mohlo </w:t>
-      </w:r>
-      <w:proofErr w:type="spellStart"/>
+        <w:t>!(</w:t>
+      </w:r>
+      <w:proofErr w:type="gramEnd"/>
       <w:r>
         <w:rPr>
           <w:rFonts w:ascii="Consolas" w:hAnsi="Consolas"/>
           <w:highlight w:val="lightGray"/>
           <w:lang w:val="cs-CZ"/>
         </w:rPr>
-        <w:t>println</w:t>
-      </w:r>
-      <w:proofErr w:type="spellEnd"/>
+        <w:t>)</w:t>
+      </w:r>
+      <w:r>
+        <w:rPr>
+          <w:lang w:val="cs-CZ"/>
+        </w:rPr>
+        <w:t xml:space="preserve"> je</w:t>
+      </w:r>
+      <w:r>
+        <w:rPr>
+          <w:lang w:val="cs-CZ"/>
+        </w:rPr>
+        <w:t xml:space="preserve"> jen makro, které je během kompilace rozbaleno do kódu, a ne běžná funkce, ale to nás v tomto případě příliš netrápí. Je to proto, aby mohlo </w:t>
+      </w:r>
+      <w:proofErr w:type="spellStart"/>
+      <w:proofErr w:type="gramStart"/>
       <w:r>
         <w:rPr>
           <w:rFonts w:ascii="Consolas" w:hAnsi="Consolas"/>
           <w:highlight w:val="lightGray"/>
           <w:lang w:val="cs-CZ"/>
         </w:rPr>
-        <w:t>!()</w:t>
+        <w:t>println</w:t>
+      </w:r>
+      <w:proofErr w:type="spellEnd"/>
+      <w:r>
+        <w:rPr>
+          <w:rFonts w:ascii="Consolas" w:hAnsi="Consolas"/>
+          <w:highlight w:val="lightGray"/>
+          <w:lang w:val="cs-CZ"/>
+        </w:rPr>
+        <w:t>!(</w:t>
+      </w:r>
+      <w:proofErr w:type="gramEnd"/>
+      <w:r>
+        <w:rPr>
+          <w:rFonts w:ascii="Consolas" w:hAnsi="Consolas"/>
+          <w:highlight w:val="lightGray"/>
+          <w:lang w:val="cs-CZ"/>
+        </w:rPr>
+        <w:t>)</w:t>
       </w:r>
       <w:r>
         <w:rPr>
@@ -18324,16 +18482,34 @@
           <w:highlight w:val="lightGray"/>
           <w:lang w:val="cs-CZ"/>
         </w:rPr>
-        <w:t>inc_by_val</w:t>
-      </w:r>
-      <w:proofErr w:type="spellEnd"/>
+        <w:t>inc_by_</w:t>
+      </w:r>
+      <w:proofErr w:type="gramStart"/>
       <w:r>
         <w:rPr>
           <w:rFonts w:ascii="Consolas" w:hAnsi="Consolas"/>
           <w:highlight w:val="lightGray"/>
           <w:lang w:val="cs-CZ"/>
         </w:rPr>
-        <w:t>()</w:t>
+        <w:t>val</w:t>
+      </w:r>
+      <w:proofErr w:type="spellEnd"/>
+      <w:r>
+        <w:rPr>
+          <w:rFonts w:ascii="Consolas" w:hAnsi="Consolas"/>
+          <w:highlight w:val="lightGray"/>
+          <w:lang w:val="cs-CZ"/>
+        </w:rPr>
+        <w:t>(</w:t>
+      </w:r>
+      <w:proofErr w:type="gramEnd"/>
+      <w:r>
+        <w:rPr>
+          <w:rFonts w:ascii="Consolas" w:hAnsi="Consolas"/>
+          <w:highlight w:val="lightGray"/>
+          <w:lang w:val="cs-CZ"/>
+        </w:rPr>
+        <w:t>)</w:t>
       </w:r>
       <w:r>
         <w:rPr>
@@ -18419,7 +18595,7 @@
           <w:lang w:val="cs-CZ"/>
         </w:rPr>
       </w:pPr>
-      <w:bookmarkStart w:id="47" w:name="_Toc215746570"/>
+      <w:bookmarkStart w:id="47" w:name="_Toc216350174"/>
       <w:r>
         <w:rPr>
           <w:lang w:val="cs-CZ"/>
@@ -18538,7 +18714,7 @@
           <w:lang w:val="cs-CZ"/>
         </w:rPr>
       </w:pPr>
-      <w:bookmarkStart w:id="48" w:name="_Toc215746571"/>
+      <w:bookmarkStart w:id="48" w:name="_Toc216350175"/>
       <w:r>
         <w:rPr>
           <w:lang w:val="cs-CZ"/>
@@ -18627,6 +18803,7 @@
         </w:rPr>
         <w:t xml:space="preserve">napovídanou </w:t>
       </w:r>
+      <w:proofErr w:type="gramStart"/>
       <w:r>
         <w:rPr>
           <w:lang w:val="cs-CZ"/>
@@ -18651,6 +18828,7 @@
         <w:t>clone</w:t>
       </w:r>
       <w:proofErr w:type="spellEnd"/>
+      <w:proofErr w:type="gramEnd"/>
       <w:r>
         <w:rPr>
           <w:rFonts w:ascii="Consolas" w:hAnsi="Consolas"/>
@@ -18804,6 +18982,7 @@
         <w:t xml:space="preserve"> je ukládán na </w:t>
       </w:r>
       <w:proofErr w:type="spellStart"/>
+      <w:proofErr w:type="gramStart"/>
       <w:r>
         <w:rPr>
           <w:lang w:val="cs-CZ"/>
@@ -18811,6 +18990,7 @@
         <w:t>heap</w:t>
       </w:r>
       <w:proofErr w:type="spellEnd"/>
+      <w:proofErr w:type="gramEnd"/>
       <w:r>
         <w:rPr>
           <w:lang w:val="cs-CZ"/>
@@ -19391,7 +19571,7 @@
           <w:lang w:val="cs-CZ"/>
         </w:rPr>
       </w:pPr>
-      <w:bookmarkStart w:id="50" w:name="_Toc215746572"/>
+      <w:bookmarkStart w:id="50" w:name="_Toc216350176"/>
       <w:r>
         <w:rPr>
           <w:lang w:val="cs-CZ"/>
@@ -19569,7 +19749,21 @@
         <w:rPr>
           <w:lang w:val="cs-CZ"/>
         </w:rPr>
-        <w:t xml:space="preserve"> ukazovat na platná data, ne jen na </w:t>
+        <w:t xml:space="preserve"> ukazovat na platná data, </w:t>
+      </w:r>
+      <w:proofErr w:type="gramStart"/>
+      <w:r>
+        <w:rPr>
+          <w:lang w:val="cs-CZ"/>
+        </w:rPr>
+        <w:t>ne jen</w:t>
+      </w:r>
+      <w:proofErr w:type="gramEnd"/>
+      <w:r>
+        <w:rPr>
+          <w:lang w:val="cs-CZ"/>
+        </w:rPr>
+        <w:t xml:space="preserve"> na </w:t>
       </w:r>
       <w:r>
         <w:rPr>
@@ -19595,7 +19789,21 @@
         <w:rPr>
           <w:lang w:val="cs-CZ"/>
         </w:rPr>
-        <w:t xml:space="preserve"> checker sleduje životnost každé proměnné, dokáže jednoznačně a ještě během kompilace určit, zda má reference na proměnnou delší životnost než proměnná samotná.</w:t>
+        <w:t xml:space="preserve"> checker sleduje životnost každé proměnné, dokáže </w:t>
+      </w:r>
+      <w:proofErr w:type="gramStart"/>
+      <w:r>
+        <w:rPr>
+          <w:lang w:val="cs-CZ"/>
+        </w:rPr>
+        <w:t>jednoznačně</w:t>
+      </w:r>
+      <w:proofErr w:type="gramEnd"/>
+      <w:r>
+        <w:rPr>
+          <w:lang w:val="cs-CZ"/>
+        </w:rPr>
+        <w:t xml:space="preserve"> a ještě během kompilace určit, zda má reference na proměnnou delší životnost než proměnná samotná.</w:t>
       </w:r>
       <w:r>
         <w:rPr>
@@ -19659,7 +19867,7 @@
           <w:lang w:val="cs-CZ"/>
         </w:rPr>
       </w:pPr>
-      <w:bookmarkStart w:id="53" w:name="_Toc215746573"/>
+      <w:bookmarkStart w:id="53" w:name="_Toc216350177"/>
       <w:r>
         <w:rPr>
           <w:lang w:val="cs-CZ"/>
@@ -19784,7 +19992,7 @@
           <w:lang w:val="cs-CZ"/>
         </w:rPr>
       </w:pPr>
-      <w:bookmarkStart w:id="54" w:name="_Toc215746574"/>
+      <w:bookmarkStart w:id="54" w:name="_Toc216350178"/>
       <w:r>
         <w:rPr>
           <w:lang w:val="cs-CZ"/>
@@ -20233,7 +20441,7 @@
           <w:lang w:val="cs-CZ"/>
         </w:rPr>
       </w:pPr>
-      <w:bookmarkStart w:id="55" w:name="_Toc215746575"/>
+      <w:bookmarkStart w:id="55" w:name="_Toc216350179"/>
       <w:r>
         <w:rPr>
           <w:lang w:val="cs-CZ"/>
@@ -20334,7 +20542,7 @@
           <w:lang w:val="cs-CZ"/>
         </w:rPr>
       </w:pPr>
-      <w:bookmarkStart w:id="56" w:name="_Toc215746576"/>
+      <w:bookmarkStart w:id="56" w:name="_Toc216350180"/>
       <w:r>
         <w:rPr>
           <w:lang w:val="cs-CZ"/>
@@ -20676,7 +20884,7 @@
           <w:lang w:val="cs-CZ"/>
         </w:rPr>
       </w:pPr>
-      <w:bookmarkStart w:id="57" w:name="_Toc215746577"/>
+      <w:bookmarkStart w:id="57" w:name="_Toc216350181"/>
       <w:r>
         <w:rPr>
           <w:lang w:val="cs-CZ"/>
@@ -20783,7 +20991,7 @@
           <w:lang w:val="cs-CZ"/>
         </w:rPr>
       </w:pPr>
-      <w:bookmarkStart w:id="58" w:name="_Toc215746578"/>
+      <w:bookmarkStart w:id="58" w:name="_Toc216350182"/>
       <w:r>
         <w:rPr>
           <w:lang w:val="cs-CZ"/>
@@ -20885,7 +21093,7 @@
           <w:lang w:val="cs-CZ"/>
         </w:rPr>
       </w:pPr>
-      <w:bookmarkStart w:id="59" w:name="_Toc215746579"/>
+      <w:bookmarkStart w:id="59" w:name="_Toc216350183"/>
       <w:r>
         <w:rPr>
           <w:lang w:val="cs-CZ"/>
@@ -21340,7 +21548,7 @@
           <w:lang w:val="cs-CZ"/>
         </w:rPr>
       </w:pPr>
-      <w:bookmarkStart w:id="62" w:name="_Toc215746580"/>
+      <w:bookmarkStart w:id="62" w:name="_Toc216350184"/>
       <w:r>
         <w:rPr>
           <w:lang w:val="cs-CZ"/>
@@ -21508,7 +21716,7 @@
           <w:lang w:val="cs-CZ"/>
         </w:rPr>
       </w:pPr>
-      <w:bookmarkStart w:id="63" w:name="_Toc215746581"/>
+      <w:bookmarkStart w:id="63" w:name="_Toc216350185"/>
       <w:r>
         <w:rPr>
           <w:lang w:val="cs-CZ"/>
@@ -22153,7 +22361,7 @@
           <w:lang w:val="cs-CZ"/>
         </w:rPr>
       </w:pPr>
-      <w:bookmarkStart w:id="64" w:name="_Toc215746582"/>
+      <w:bookmarkStart w:id="64" w:name="_Toc216350186"/>
       <w:r>
         <w:rPr>
           <w:lang w:val="cs-CZ"/>
@@ -22515,7 +22723,7 @@
           <w:lang w:val="cs-CZ"/>
         </w:rPr>
       </w:pPr>
-      <w:bookmarkStart w:id="65" w:name="_Toc215746583"/>
+      <w:bookmarkStart w:id="65" w:name="_Toc216350187"/>
       <w:r>
         <w:rPr>
           <w:lang w:val="cs-CZ"/>
@@ -23026,7 +23234,7 @@
           <w:lang w:val="cs-CZ"/>
         </w:rPr>
       </w:pPr>
-      <w:bookmarkStart w:id="66" w:name="_Toc215746584"/>
+      <w:bookmarkStart w:id="66" w:name="_Toc216350188"/>
       <w:r>
         <w:rPr>
           <w:lang w:val="cs-CZ"/>
@@ -23194,7 +23402,7 @@
           <w:lang w:val="cs-CZ"/>
         </w:rPr>
       </w:pPr>
-      <w:bookmarkStart w:id="67" w:name="_Toc215746585"/>
+      <w:bookmarkStart w:id="67" w:name="_Toc216350189"/>
       <w:r>
         <w:rPr>
           <w:lang w:val="cs-CZ"/>
@@ -23511,7 +23719,7 @@
           <w:lang w:val="cs-CZ"/>
         </w:rPr>
       </w:pPr>
-      <w:bookmarkStart w:id="69" w:name="_Toc215746586"/>
+      <w:bookmarkStart w:id="69" w:name="_Toc216350190"/>
       <w:r>
         <w:rPr>
           <w:lang w:val="cs-CZ"/>
@@ -23593,13 +23801,13 @@
         </w:rPr>
         <w:t>. Zdroj:</w:t>
       </w:r>
+      <w:r>
+        <w:rPr>
+          <w:lang w:val="cs-CZ"/>
+        </w:rPr>
+        <w:t xml:space="preserve"> vlastní.</w:t>
+      </w:r>
       <w:bookmarkEnd w:id="69"/>
-      <w:r>
-        <w:rPr>
-          <w:lang w:val="cs-CZ"/>
-        </w:rPr>
-        <w:t xml:space="preserve"> vlastní.</w:t>
-      </w:r>
     </w:p>
     <w:p>
       <w:pPr>
@@ -23710,6 +23918,12 @@
         </w:rPr>
         <w:t xml:space="preserve">Používá pro to právě svoje </w:t>
       </w:r>
+      <w:r>
+        <w:rPr>
+          <w:lang w:val="cs-CZ"/>
+        </w:rPr>
+        <w:t xml:space="preserve">unikátní </w:t>
+      </w:r>
       <w:proofErr w:type="spellStart"/>
       <w:r>
         <w:rPr>
@@ -23722,7 +23936,19 @@
         <w:rPr>
           <w:lang w:val="cs-CZ"/>
         </w:rPr>
-        <w:t xml:space="preserve"> s daty: </w:t>
+        <w:t xml:space="preserve"> s</w:t>
+      </w:r>
+      <w:r>
+        <w:rPr>
+          <w:lang w:val="cs-CZ"/>
+        </w:rPr>
+        <w:t> </w:t>
+      </w:r>
+      <w:r>
+        <w:rPr>
+          <w:lang w:val="cs-CZ"/>
+        </w:rPr>
+        <w:t xml:space="preserve">daty: </w:t>
       </w:r>
       <w:proofErr w:type="spellStart"/>
       <w:r>
@@ -23759,17 +23985,189 @@
     </w:p>
     <w:p>
       <w:pPr>
-        <w:pStyle w:val="Nadpis5"/>
-        <w:rPr>
-          <w:lang w:val="cs-CZ"/>
-        </w:rPr>
-      </w:pPr>
-      <w:r>
-        <w:rPr>
+        <w:jc w:val="both"/>
+        <w:rPr>
+          <w:lang w:val="cs-CZ"/>
+        </w:rPr>
+      </w:pPr>
+      <w:proofErr w:type="spellStart"/>
+      <w:r>
+        <w:rPr>
+          <w:rFonts w:ascii="Consolas" w:hAnsi="Consolas"/>
+          <w:highlight w:val="lightGray"/>
           <w:lang w:val="cs-CZ"/>
         </w:rPr>
         <w:lastRenderedPageBreak/>
-        <w:t>5.3.3.1 Panika</w:t>
+        <w:t>Option</w:t>
+      </w:r>
+      <w:proofErr w:type="spellEnd"/>
+      <w:r>
+        <w:rPr>
+          <w:lang w:val="cs-CZ"/>
+        </w:rPr>
+        <w:t xml:space="preserve"> </w:t>
+      </w:r>
+      <w:r>
+        <w:rPr>
+          <w:lang w:val="cs-CZ"/>
+        </w:rPr>
+        <w:t xml:space="preserve">je ten jednodušší: komunikuje </w:t>
+      </w:r>
+      <w:r>
+        <w:rPr>
+          <w:i/>
+          <w:iCs/>
+          <w:lang w:val="cs-CZ"/>
+        </w:rPr>
+        <w:t>volitelnou</w:t>
+      </w:r>
+      <w:r>
+        <w:rPr>
+          <w:lang w:val="cs-CZ"/>
+        </w:rPr>
+        <w:t xml:space="preserve"> hodnotu – buď hodnota existuje (varianta </w:t>
+      </w:r>
+      <w:proofErr w:type="spellStart"/>
+      <w:r>
+        <w:rPr>
+          <w:rFonts w:ascii="Consolas" w:hAnsi="Consolas"/>
+          <w:highlight w:val="lightGray"/>
+          <w:lang w:val="cs-CZ"/>
+        </w:rPr>
+        <w:t>Some</w:t>
+      </w:r>
+      <w:proofErr w:type="spellEnd"/>
+      <w:r>
+        <w:rPr>
+          <w:lang w:val="cs-CZ"/>
+        </w:rPr>
+        <w:t xml:space="preserve"> – „nějaký“), a pak nám tento </w:t>
+      </w:r>
+      <w:proofErr w:type="spellStart"/>
+      <w:r>
+        <w:rPr>
+          <w:lang w:val="cs-CZ"/>
+        </w:rPr>
+        <w:t>enum</w:t>
+      </w:r>
+      <w:proofErr w:type="spellEnd"/>
+      <w:r>
+        <w:rPr>
+          <w:lang w:val="cs-CZ"/>
+        </w:rPr>
+        <w:t xml:space="preserve"> předává daná data, nebo hodnota prostě neexistuje (varianta </w:t>
+      </w:r>
+      <w:proofErr w:type="spellStart"/>
+      <w:r>
+        <w:rPr>
+          <w:rFonts w:ascii="Consolas" w:hAnsi="Consolas"/>
+          <w:highlight w:val="lightGray"/>
+          <w:lang w:val="cs-CZ"/>
+        </w:rPr>
+        <w:t>None</w:t>
+      </w:r>
+      <w:proofErr w:type="spellEnd"/>
+      <w:r>
+        <w:rPr>
+          <w:lang w:val="cs-CZ"/>
+        </w:rPr>
+        <w:t xml:space="preserve"> – „žádný“). Toto je přímý ekvivalent nulového ukazatele, který je nulový právě tehdy, když komunikuje absenci hodnoty</w:t>
+      </w:r>
+      <w:r>
+        <w:rPr>
+          <w:lang w:val="cs-CZ"/>
+        </w:rPr>
+        <w:t xml:space="preserve">. </w:t>
+      </w:r>
+      <w:r>
+        <w:rPr>
+          <w:lang w:val="cs-CZ"/>
+        </w:rPr>
+        <w:t>Jenže nulový ukazatel je nebezpečný, protože když zapomeneme zkontrolovat, zda obdržený ukazatel není nulový (například kvůli chybnému předpokladu o funkci, která nám daný ukazatel poskytla), a pokusíme se ho použít jako platná data, vede to k tzv. nedefinovanému chování</w:t>
+      </w:r>
+      <w:r>
+        <w:rPr>
+          <w:lang w:val="cs-CZ"/>
+        </w:rPr>
+        <w:t xml:space="preserve">, kdy se může stát </w:t>
+      </w:r>
+      <w:r>
+        <w:rPr>
+          <w:i/>
+          <w:iCs/>
+          <w:lang w:val="cs-CZ"/>
+        </w:rPr>
+        <w:t>naprosto</w:t>
+      </w:r>
+      <w:r>
+        <w:rPr>
+          <w:lang w:val="cs-CZ"/>
+        </w:rPr>
+        <w:t xml:space="preserve"> cokoliv, protože </w:t>
+      </w:r>
+      <w:r>
+        <w:rPr>
+          <w:lang w:val="cs-CZ"/>
+        </w:rPr>
+        <w:t>kompilátor předpokládá, že nedefinované chování se nikdy nemůže stát.</w:t>
+      </w:r>
+      <w:r>
+        <w:rPr>
+          <w:lang w:val="cs-CZ"/>
+        </w:rPr>
+        <w:t xml:space="preserve"> </w:t>
+      </w:r>
+      <w:proofErr w:type="spellStart"/>
+      <w:r>
+        <w:rPr>
+          <w:rFonts w:ascii="Consolas" w:hAnsi="Consolas"/>
+          <w:highlight w:val="lightGray"/>
+          <w:lang w:val="cs-CZ"/>
+        </w:rPr>
+        <w:t>Option</w:t>
+      </w:r>
+      <w:proofErr w:type="spellEnd"/>
+      <w:r>
+        <w:rPr>
+          <w:lang w:val="cs-CZ"/>
+        </w:rPr>
+        <w:t xml:space="preserve"> nás nutí </w:t>
+      </w:r>
+      <w:r>
+        <w:rPr>
+          <w:lang w:val="cs-CZ"/>
+        </w:rPr>
+        <w:t xml:space="preserve">tuto možnost </w:t>
+      </w:r>
+      <w:r>
+        <w:rPr>
+          <w:lang w:val="cs-CZ"/>
+        </w:rPr>
+        <w:t xml:space="preserve">explicitně </w:t>
+      </w:r>
+      <w:r>
+        <w:rPr>
+          <w:lang w:val="cs-CZ"/>
+        </w:rPr>
+        <w:t xml:space="preserve">označit a později </w:t>
+      </w:r>
+      <w:r>
+        <w:rPr>
+          <w:lang w:val="cs-CZ"/>
+        </w:rPr>
+        <w:t>zkontrolovat, než můžeme přistupovat k datům uvnit</w:t>
+      </w:r>
+      <w:r>
+        <w:rPr>
+          <w:lang w:val="cs-CZ"/>
+        </w:rPr>
+        <w:t>ř</w:t>
+      </w:r>
+      <w:r>
+        <w:rPr>
+          <w:lang w:val="cs-CZ"/>
+        </w:rPr>
+        <w:t>.</w:t>
       </w:r>
     </w:p>
     <w:p>
@@ -23783,27 +24181,83 @@
         <w:rPr>
           <w:lang w:val="cs-CZ"/>
         </w:rPr>
-        <w:t>Z některých chyb není možné se zotavit</w:t>
-      </w:r>
-      <w:r>
-        <w:rPr>
-          <w:lang w:val="cs-CZ"/>
-        </w:rPr>
-        <w:t xml:space="preserve"> a je potřeba okamžitě zastavit vykonávání programu. V terminologii jazyka Rust se říká, že program „zpanikaří“.</w:t>
-      </w:r>
-      <w:r>
-        <w:rPr>
-          <w:lang w:val="cs-CZ"/>
-        </w:rPr>
-        <w:t xml:space="preserve"> Nejčastější způsob, jak program zpanikaří, je zavolání metody </w:t>
-      </w:r>
+        <w:t xml:space="preserve">Většina typů </w:t>
+      </w:r>
+      <w:r>
+        <w:rPr>
+          <w:lang w:val="cs-CZ"/>
+        </w:rPr>
+        <w:t xml:space="preserve">dat </w:t>
+      </w:r>
+      <w:r>
+        <w:rPr>
+          <w:lang w:val="cs-CZ"/>
+        </w:rPr>
+        <w:t xml:space="preserve">může nabývat </w:t>
+      </w:r>
+      <w:r>
+        <w:rPr>
+          <w:lang w:val="cs-CZ"/>
+        </w:rPr>
+        <w:t>jakékol</w:t>
+      </w:r>
+      <w:r>
+        <w:rPr>
+          <w:lang w:val="cs-CZ"/>
+        </w:rPr>
+        <w:t xml:space="preserve">i hodnoty </w:t>
+      </w:r>
+      <w:r>
+        <w:rPr>
+          <w:lang w:val="cs-CZ"/>
+        </w:rPr>
+        <w:t xml:space="preserve">včetně </w:t>
+      </w:r>
+      <w:r>
+        <w:rPr>
+          <w:lang w:val="cs-CZ"/>
+        </w:rPr>
+        <w:t>nuly, takže kromě dané hodnoty je potřeba zároveň přenášet i další</w:t>
+      </w:r>
+      <w:r>
+        <w:rPr>
+          <w:lang w:val="cs-CZ"/>
+        </w:rPr>
+        <w:t xml:space="preserve">ch několik bajtů </w:t>
+      </w:r>
+      <w:r>
+        <w:rPr>
+          <w:lang w:val="cs-CZ"/>
+        </w:rPr>
+        <w:t>označující</w:t>
+      </w:r>
+      <w:r>
+        <w:rPr>
+          <w:lang w:val="cs-CZ"/>
+        </w:rPr>
+        <w:t>ch</w:t>
+      </w:r>
+      <w:r>
+        <w:rPr>
+          <w:lang w:val="cs-CZ"/>
+        </w:rPr>
+        <w:t xml:space="preserve">, zda se jedná o </w:t>
+      </w:r>
+      <w:proofErr w:type="spellStart"/>
       <w:r>
         <w:rPr>
           <w:rFonts w:ascii="Consolas" w:hAnsi="Consolas"/>
           <w:highlight w:val="lightGray"/>
           <w:lang w:val="cs-CZ"/>
         </w:rPr>
-        <w:t>.</w:t>
+        <w:t>Some</w:t>
+      </w:r>
+      <w:proofErr w:type="spellEnd"/>
+      <w:r>
+        <w:rPr>
+          <w:lang w:val="cs-CZ"/>
+        </w:rPr>
+        <w:t xml:space="preserve"> nebo </w:t>
       </w:r>
       <w:proofErr w:type="spellStart"/>
       <w:r>
@@ -23812,28 +24266,1367 @@
           <w:highlight w:val="lightGray"/>
           <w:lang w:val="cs-CZ"/>
         </w:rPr>
-        <w:t>unwrap</w:t>
-      </w:r>
-      <w:proofErr w:type="spellEnd"/>
+        <w:t>Non</w:t>
+      </w:r>
       <w:r>
         <w:rPr>
           <w:rFonts w:ascii="Consolas" w:hAnsi="Consolas"/>
           <w:highlight w:val="lightGray"/>
           <w:lang w:val="cs-CZ"/>
         </w:rPr>
+        <w:t>e</w:t>
+      </w:r>
+      <w:proofErr w:type="spellEnd"/>
+      <w:r>
+        <w:rPr>
+          <w:lang w:val="cs-CZ"/>
+        </w:rPr>
+        <w:t xml:space="preserve">. Ale u některých hodnot, zejména u referencí, už kompilátor ví, že </w:t>
+      </w:r>
+      <w:r>
+        <w:rPr>
+          <w:i/>
+          <w:iCs/>
+          <w:lang w:val="cs-CZ"/>
+        </w:rPr>
+        <w:t>nikdy</w:t>
+      </w:r>
+      <w:r>
+        <w:rPr>
+          <w:lang w:val="cs-CZ"/>
+        </w:rPr>
+        <w:t xml:space="preserve"> nemohou nabývat hodnoty nula (protože reference vždy ukazují na platná data a nemohou být nulovými ukazateli), a tudíž může využít hodnotu nuly jako variantu </w:t>
+      </w:r>
+      <w:proofErr w:type="spellStart"/>
+      <w:r>
+        <w:rPr>
+          <w:rFonts w:ascii="Consolas" w:hAnsi="Consolas"/>
+          <w:highlight w:val="lightGray"/>
+          <w:lang w:val="cs-CZ"/>
+        </w:rPr>
+        <w:t>Non</w:t>
+      </w:r>
+      <w:r>
+        <w:rPr>
+          <w:rFonts w:ascii="Consolas" w:hAnsi="Consolas"/>
+          <w:highlight w:val="lightGray"/>
+          <w:lang w:val="cs-CZ"/>
+        </w:rPr>
+        <w:t>e</w:t>
+      </w:r>
+      <w:proofErr w:type="spellEnd"/>
+      <w:r>
+        <w:rPr>
+          <w:lang w:val="cs-CZ"/>
+        </w:rPr>
+        <w:t>.</w:t>
+      </w:r>
+    </w:p>
+    <w:p>
+      <w:pPr>
+        <w:jc w:val="both"/>
+        <w:rPr>
+          <w:lang w:val="cs-CZ"/>
+        </w:rPr>
+      </w:pPr>
+      <w:r>
+        <w:rPr>
+          <w:lang w:val="cs-CZ"/>
+        </w:rPr>
+        <w:t>Na obrázku 3</w:t>
+      </w:r>
+      <w:r>
+        <w:rPr>
+          <w:lang w:val="cs-CZ"/>
+        </w:rPr>
+        <w:t>4</w:t>
+      </w:r>
+      <w:r>
+        <w:rPr>
+          <w:lang w:val="cs-CZ"/>
+        </w:rPr>
+        <w:t xml:space="preserve"> je jeho poměrně jednoduchá definice:</w:t>
+      </w:r>
+    </w:p>
+    <w:p>
+      <w:pPr>
+        <w:keepNext/>
+        <w:jc w:val="both"/>
+      </w:pPr>
+      <w:r>
+        <w:rPr>
+          <w:noProof/>
+          <w:lang w:val="cs-CZ"/>
+        </w:rPr>
+        <w:drawing>
+          <wp:inline distT="0" distB="0" distL="0" distR="0" wp14:anchorId="23E2A83D" wp14:editId="495D01F4">
+            <wp:extent cx="2404753" cy="1221815"/>
+            <wp:effectExtent l="0" t="0" r="0" b="0"/>
+            <wp:docPr id="11" name="Obrázek 11"/>
+            <wp:cNvGraphicFramePr>
+              <a:graphicFrameLocks xmlns:a="http://schemas.openxmlformats.org/drawingml/2006/main" noChangeAspect="1"/>
+            </wp:cNvGraphicFramePr>
+            <a:graphic xmlns:a="http://schemas.openxmlformats.org/drawingml/2006/main">
+              <a:graphicData uri="http://schemas.openxmlformats.org/drawingml/2006/picture">
+                <pic:pic xmlns:pic="http://schemas.openxmlformats.org/drawingml/2006/picture">
+                  <pic:nvPicPr>
+                    <pic:cNvPr id="1" name=""/>
+                    <pic:cNvPicPr/>
+                  </pic:nvPicPr>
+                  <pic:blipFill rotWithShape="1">
+                    <a:blip r:embed="rId47"/>
+                    <a:srcRect l="5467" t="6915" r="6828" b="8543"/>
+                    <a:stretch/>
+                  </pic:blipFill>
+                  <pic:spPr bwMode="auto">
+                    <a:xfrm>
+                      <a:off x="0" y="0"/>
+                      <a:ext cx="2429922" cy="1234603"/>
+                    </a:xfrm>
+                    <a:prstGeom prst="rect">
+                      <a:avLst/>
+                    </a:prstGeom>
+                    <a:ln>
+                      <a:noFill/>
+                    </a:ln>
+                    <a:extLst>
+                      <a:ext uri="{53640926-AAD7-44D8-BBD7-CCE9431645EC}">
+                        <a14:shadowObscured xmlns:a14="http://schemas.microsoft.com/office/drawing/2010/main"/>
+                      </a:ext>
+                    </a:extLst>
+                  </pic:spPr>
+                </pic:pic>
+              </a:graphicData>
+            </a:graphic>
+          </wp:inline>
+        </w:drawing>
+      </w:r>
+    </w:p>
+    <w:p>
+      <w:pPr>
+        <w:pStyle w:val="Titulek"/>
+        <w:jc w:val="both"/>
+        <w:rPr>
+          <w:lang w:val="cs-CZ"/>
+        </w:rPr>
+      </w:pPr>
+      <w:bookmarkStart w:id="70" w:name="_Toc216350191"/>
+      <w:r>
+        <w:rPr>
+          <w:lang w:val="cs-CZ"/>
+        </w:rPr>
+        <w:t xml:space="preserve">Obrázek </w:t>
+      </w:r>
+      <w:r>
+        <w:rPr>
+          <w:lang w:val="cs-CZ"/>
+        </w:rPr>
+        <w:fldChar w:fldCharType="begin"/>
+      </w:r>
+      <w:r>
+        <w:rPr>
+          <w:lang w:val="cs-CZ"/>
+        </w:rPr>
+        <w:instrText xml:space="preserve"> SEQ Obrázek \* ARABIC </w:instrText>
+      </w:r>
+      <w:r>
+        <w:rPr>
+          <w:lang w:val="cs-CZ"/>
+        </w:rPr>
+        <w:fldChar w:fldCharType="separate"/>
+      </w:r>
+      <w:r>
+        <w:rPr>
+          <w:noProof/>
+          <w:lang w:val="cs-CZ"/>
+        </w:rPr>
+        <w:t>34</w:t>
+      </w:r>
+      <w:r>
+        <w:rPr>
+          <w:lang w:val="cs-CZ"/>
+        </w:rPr>
+        <w:fldChar w:fldCharType="end"/>
+      </w:r>
+      <w:r>
+        <w:rPr>
+          <w:lang w:val="cs-CZ"/>
+        </w:rPr>
+        <w:t>:</w:t>
+      </w:r>
+      <w:r>
+        <w:rPr>
+          <w:lang w:val="cs-CZ"/>
+        </w:rPr>
+        <w:t xml:space="preserve"> </w:t>
+      </w:r>
+      <w:r>
+        <w:rPr>
+          <w:lang w:val="cs-CZ"/>
+        </w:rPr>
+        <w:t xml:space="preserve">Definice </w:t>
+      </w:r>
+      <w:proofErr w:type="spellStart"/>
+      <w:r>
+        <w:rPr>
+          <w:lang w:val="cs-CZ"/>
+        </w:rPr>
+        <w:t>enumu</w:t>
+      </w:r>
+      <w:proofErr w:type="spellEnd"/>
+      <w:r>
+        <w:rPr>
+          <w:lang w:val="cs-CZ"/>
+        </w:rPr>
+        <w:t xml:space="preserve"> </w:t>
+      </w:r>
+      <w:proofErr w:type="spellStart"/>
+      <w:r>
+        <w:rPr>
+          <w:lang w:val="cs-CZ"/>
+        </w:rPr>
+        <w:t>Option</w:t>
+      </w:r>
+      <w:proofErr w:type="spellEnd"/>
+      <w:r>
+        <w:rPr>
+          <w:lang w:val="cs-CZ"/>
+        </w:rPr>
+        <w:t>. Zdroj:</w:t>
+      </w:r>
+      <w:r>
+        <w:rPr>
+          <w:lang w:val="cs-CZ"/>
+        </w:rPr>
+        <w:t xml:space="preserve"> </w:t>
+      </w:r>
+      <w:sdt>
+        <w:sdtPr>
+          <w:rPr>
+            <w:lang w:val="cs-CZ"/>
+          </w:rPr>
+          <w:id w:val="646399220"/>
+          <w:citation/>
+        </w:sdtPr>
+        <w:sdtContent>
+          <w:r>
+            <w:rPr>
+              <w:lang w:val="cs-CZ"/>
+            </w:rPr>
+            <w:fldChar w:fldCharType="begin"/>
+          </w:r>
+          <w:r>
+            <w:rPr>
+              <w:lang w:val="cs-CZ"/>
+            </w:rPr>
+            <w:instrText xml:space="preserve"> CITATION Ste25 \l 1029 </w:instrText>
+          </w:r>
+          <w:r>
+            <w:rPr>
+              <w:lang w:val="cs-CZ"/>
+            </w:rPr>
+            <w:fldChar w:fldCharType="separate"/>
+          </w:r>
+          <w:r>
+            <w:rPr>
+              <w:noProof/>
+              <w:lang w:val="cs-CZ"/>
+            </w:rPr>
+            <w:t>(Klabnik, a další, 2025)</w:t>
+          </w:r>
+          <w:r>
+            <w:rPr>
+              <w:lang w:val="cs-CZ"/>
+            </w:rPr>
+            <w:fldChar w:fldCharType="end"/>
+          </w:r>
+        </w:sdtContent>
+      </w:sdt>
+      <w:r>
+        <w:rPr>
+          <w:lang w:val="cs-CZ"/>
+        </w:rPr>
+        <w:t>, kapitola 6.1</w:t>
+      </w:r>
+      <w:bookmarkEnd w:id="70"/>
+    </w:p>
+    <w:p>
+      <w:pPr>
+        <w:jc w:val="both"/>
+        <w:rPr>
+          <w:lang w:val="cs-CZ"/>
+        </w:rPr>
+      </w:pPr>
+      <w:r>
+        <w:rPr>
+          <w:lang w:val="cs-CZ"/>
+        </w:rPr>
+        <w:t xml:space="preserve">Syntaxe </w:t>
+      </w:r>
+      <w:r>
+        <w:rPr>
+          <w:rFonts w:ascii="Consolas" w:hAnsi="Consolas"/>
+          <w:highlight w:val="lightGray"/>
+          <w:lang w:val="cs-CZ"/>
+        </w:rPr>
+        <w:t>&lt;T&gt;</w:t>
+      </w:r>
+      <w:r>
+        <w:rPr>
+          <w:lang w:val="cs-CZ"/>
+        </w:rPr>
+        <w:t xml:space="preserve"> je generická syntaxe popsaná níže, zatím stačí jen vědět, že místo </w:t>
+      </w:r>
+      <w:r>
+        <w:rPr>
+          <w:rFonts w:ascii="Consolas" w:hAnsi="Consolas"/>
+          <w:highlight w:val="lightGray"/>
+          <w:lang w:val="cs-CZ"/>
+        </w:rPr>
+        <w:t>T</w:t>
+      </w:r>
+      <w:r>
+        <w:rPr>
+          <w:lang w:val="cs-CZ"/>
+        </w:rPr>
+        <w:t xml:space="preserve"> si můžeme nahradit jakýkoli jiný typ</w:t>
+      </w:r>
+      <w:r>
+        <w:rPr>
+          <w:lang w:val="cs-CZ"/>
+        </w:rPr>
+        <w:t xml:space="preserve"> nebo referenci na něj, např.</w:t>
+      </w:r>
+      <w:r>
+        <w:rPr>
+          <w:lang w:val="cs-CZ"/>
+        </w:rPr>
+        <w:t xml:space="preserve"> </w:t>
+      </w:r>
+      <w:proofErr w:type="spellStart"/>
+      <w:r>
+        <w:rPr>
+          <w:rFonts w:ascii="Consolas" w:hAnsi="Consolas"/>
+          <w:highlight w:val="lightGray"/>
+          <w:lang w:val="cs-CZ"/>
+        </w:rPr>
+        <w:t>char</w:t>
+      </w:r>
+      <w:proofErr w:type="spellEnd"/>
+      <w:r>
+        <w:rPr>
+          <w:lang w:val="cs-CZ"/>
+        </w:rPr>
+        <w:t>,</w:t>
+      </w:r>
+      <w:r>
+        <w:rPr>
+          <w:lang w:val="cs-CZ"/>
+        </w:rPr>
+        <w:t xml:space="preserve"> </w:t>
+      </w:r>
+      <w:r>
+        <w:rPr>
+          <w:rFonts w:ascii="Consolas" w:hAnsi="Consolas"/>
+          <w:highlight w:val="lightGray"/>
+          <w:lang w:val="cs-CZ"/>
+        </w:rPr>
+        <w:t>&amp;</w:t>
+      </w:r>
+      <w:proofErr w:type="spellStart"/>
+      <w:r>
+        <w:rPr>
+          <w:rFonts w:ascii="Consolas" w:hAnsi="Consolas"/>
+          <w:highlight w:val="lightGray"/>
+          <w:lang w:val="cs-CZ"/>
+        </w:rPr>
+        <w:t>mut</w:t>
+      </w:r>
+      <w:proofErr w:type="spellEnd"/>
+      <w:r>
+        <w:rPr>
+          <w:rFonts w:ascii="Consolas" w:hAnsi="Consolas"/>
+          <w:highlight w:val="lightGray"/>
+          <w:lang w:val="cs-CZ"/>
+        </w:rPr>
+        <w:t xml:space="preserve"> </w:t>
+      </w:r>
+      <w:r>
+        <w:rPr>
+          <w:rFonts w:ascii="Consolas" w:hAnsi="Consolas"/>
+          <w:highlight w:val="lightGray"/>
+          <w:lang w:val="cs-CZ"/>
+        </w:rPr>
+        <w:t>i32</w:t>
+      </w:r>
+      <w:r>
+        <w:rPr>
+          <w:lang w:val="cs-CZ"/>
+        </w:rPr>
+        <w:t xml:space="preserve">, </w:t>
+      </w:r>
+      <w:r>
+        <w:rPr>
+          <w:rFonts w:ascii="Consolas" w:hAnsi="Consolas"/>
+          <w:highlight w:val="lightGray"/>
+          <w:lang w:val="cs-CZ"/>
+        </w:rPr>
+        <w:t>&amp;[u16]</w:t>
+      </w:r>
+      <w:r>
+        <w:rPr>
+          <w:lang w:val="cs-CZ"/>
+        </w:rPr>
+        <w:t xml:space="preserve"> </w:t>
+      </w:r>
+      <w:r>
+        <w:rPr>
+          <w:lang w:val="cs-CZ"/>
+        </w:rPr>
+        <w:t>nebo</w:t>
+      </w:r>
+      <w:r>
+        <w:rPr>
+          <w:lang w:val="cs-CZ"/>
+        </w:rPr>
+        <w:t xml:space="preserve"> složitější typy.</w:t>
+      </w:r>
+    </w:p>
+    <w:p>
+      <w:pPr>
+        <w:jc w:val="both"/>
+        <w:rPr>
+          <w:lang w:val="cs-CZ"/>
+        </w:rPr>
+      </w:pPr>
+      <w:r>
+        <w:rPr>
+          <w:lang w:val="cs-CZ"/>
+        </w:rPr>
+        <w:t>Pokud potřebujeme</w:t>
+      </w:r>
+      <w:r>
+        <w:rPr>
+          <w:lang w:val="cs-CZ"/>
+        </w:rPr>
+        <w:t xml:space="preserve"> předat</w:t>
+      </w:r>
+      <w:r>
+        <w:rPr>
+          <w:lang w:val="cs-CZ"/>
+        </w:rPr>
+        <w:t xml:space="preserve"> více informací než jen </w:t>
+      </w:r>
+      <w:r>
+        <w:rPr>
+          <w:lang w:val="cs-CZ"/>
+        </w:rPr>
+        <w:t xml:space="preserve">případnou </w:t>
+      </w:r>
+      <w:commentRangeStart w:id="71"/>
+      <w:r>
+        <w:rPr>
+          <w:lang w:val="cs-CZ"/>
+        </w:rPr>
+        <w:t>ne/přítomnost</w:t>
+      </w:r>
+      <w:commentRangeEnd w:id="71"/>
+      <w:r>
+        <w:rPr>
+          <w:rStyle w:val="Odkaznakoment"/>
+        </w:rPr>
+        <w:commentReference w:id="71"/>
+      </w:r>
+      <w:r>
+        <w:rPr>
+          <w:lang w:val="cs-CZ"/>
+        </w:rPr>
+        <w:t xml:space="preserve"> dat, poskytuje nám standardní knihovna </w:t>
+      </w:r>
+      <w:proofErr w:type="spellStart"/>
+      <w:r>
+        <w:rPr>
+          <w:lang w:val="cs-CZ"/>
+        </w:rPr>
+        <w:t>enum</w:t>
+      </w:r>
+      <w:proofErr w:type="spellEnd"/>
+      <w:r>
+        <w:rPr>
+          <w:lang w:val="cs-CZ"/>
+        </w:rPr>
+        <w:t xml:space="preserve"> </w:t>
+      </w:r>
+      <w:proofErr w:type="spellStart"/>
+      <w:r>
+        <w:rPr>
+          <w:rFonts w:ascii="Consolas" w:hAnsi="Consolas"/>
+          <w:highlight w:val="lightGray"/>
+          <w:lang w:val="cs-CZ"/>
+        </w:rPr>
+        <w:t>Result</w:t>
+      </w:r>
+      <w:proofErr w:type="spellEnd"/>
+      <w:r>
+        <w:rPr>
+          <w:lang w:val="cs-CZ"/>
+        </w:rPr>
+        <w:t>.</w:t>
+      </w:r>
+      <w:r>
+        <w:rPr>
+          <w:lang w:val="cs-CZ"/>
+        </w:rPr>
+        <w:t xml:space="preserve"> </w:t>
+      </w:r>
+      <w:r>
+        <w:rPr>
+          <w:lang w:val="cs-CZ"/>
+        </w:rPr>
+        <w:t xml:space="preserve">Ten má také dvě možnosti – </w:t>
+      </w:r>
+      <w:r>
+        <w:rPr>
+          <w:rFonts w:ascii="Consolas" w:hAnsi="Consolas"/>
+          <w:highlight w:val="lightGray"/>
+          <w:lang w:val="cs-CZ"/>
+        </w:rPr>
+        <w:t>Ok</w:t>
+      </w:r>
+      <w:r>
+        <w:rPr>
+          <w:lang w:val="cs-CZ"/>
+        </w:rPr>
+        <w:t xml:space="preserve"> a </w:t>
+      </w:r>
+      <w:proofErr w:type="spellStart"/>
+      <w:r>
+        <w:rPr>
+          <w:rFonts w:ascii="Consolas" w:hAnsi="Consolas"/>
+          <w:highlight w:val="lightGray"/>
+          <w:lang w:val="cs-CZ"/>
+        </w:rPr>
+        <w:t>Err</w:t>
+      </w:r>
+      <w:proofErr w:type="spellEnd"/>
+      <w:r>
+        <w:rPr>
+          <w:lang w:val="cs-CZ"/>
+        </w:rPr>
+        <w:t xml:space="preserve"> – ale rozdíl spočívá v tom, že i možnost </w:t>
+      </w:r>
+      <w:proofErr w:type="spellStart"/>
+      <w:r>
+        <w:rPr>
+          <w:rFonts w:ascii="Consolas" w:hAnsi="Consolas"/>
+          <w:highlight w:val="lightGray"/>
+          <w:lang w:val="cs-CZ"/>
+        </w:rPr>
+        <w:t>Err</w:t>
+      </w:r>
+      <w:proofErr w:type="spellEnd"/>
+      <w:r>
+        <w:rPr>
+          <w:lang w:val="cs-CZ"/>
+        </w:rPr>
+        <w:t xml:space="preserve"> může obsahovat data, která nemusí (ale mohou) být stejného typu jako data v možnosti </w:t>
+      </w:r>
+      <w:r>
+        <w:rPr>
+          <w:rFonts w:ascii="Consolas" w:hAnsi="Consolas"/>
+          <w:highlight w:val="lightGray"/>
+          <w:lang w:val="cs-CZ"/>
+        </w:rPr>
+        <w:t>Ok</w:t>
+      </w:r>
+      <w:r>
+        <w:rPr>
+          <w:lang w:val="cs-CZ"/>
+        </w:rPr>
+        <w:t xml:space="preserve">. Tím dokáže přenést informace třeba o tom, jaká konkrétní chyba se stala. Je zvykem používat </w:t>
+      </w:r>
+      <w:proofErr w:type="spellStart"/>
+      <w:r>
+        <w:rPr>
+          <w:lang w:val="cs-CZ"/>
+        </w:rPr>
+        <w:t>enumy</w:t>
+      </w:r>
+      <w:proofErr w:type="spellEnd"/>
+      <w:r>
+        <w:rPr>
+          <w:lang w:val="cs-CZ"/>
+        </w:rPr>
+        <w:t xml:space="preserve"> namísto číselných chybových kódů, protože </w:t>
+      </w:r>
+      <w:proofErr w:type="spellStart"/>
+      <w:r>
+        <w:rPr>
+          <w:lang w:val="cs-CZ"/>
+        </w:rPr>
+        <w:t>enumy</w:t>
+      </w:r>
+      <w:proofErr w:type="spellEnd"/>
+      <w:r>
+        <w:rPr>
+          <w:lang w:val="cs-CZ"/>
+        </w:rPr>
+        <w:t xml:space="preserve"> jsou čitelnější a nehrozí, že by programátor omylem navrátil buď neexistující kód, nebo kód pro jinou než zamýšlenou chybu.</w:t>
+      </w:r>
+    </w:p>
+    <w:p>
+      <w:pPr>
+        <w:jc w:val="both"/>
+        <w:rPr>
+          <w:lang w:val="cs-CZ"/>
+        </w:rPr>
+      </w:pPr>
+      <w:proofErr w:type="spellStart"/>
+      <w:r>
+        <w:rPr>
+          <w:rFonts w:ascii="Consolas" w:hAnsi="Consolas"/>
+          <w:highlight w:val="lightGray"/>
+          <w:lang w:val="cs-CZ"/>
+        </w:rPr>
+        <w:t>Result</w:t>
+      </w:r>
+      <w:proofErr w:type="spellEnd"/>
+      <w:r>
+        <w:rPr>
+          <w:lang w:val="cs-CZ"/>
+        </w:rPr>
+        <w:t xml:space="preserve"> definován následovně:</w:t>
+      </w:r>
+    </w:p>
+    <w:p>
+      <w:pPr>
+        <w:keepNext/>
+        <w:jc w:val="both"/>
+      </w:pPr>
+      <w:r>
+        <w:rPr>
+          <w:lang w:val="cs-CZ"/>
+        </w:rPr>
+        <w:drawing>
+          <wp:inline distT="0" distB="0" distL="0" distR="0" wp14:anchorId="1FF64F37" wp14:editId="7C721129">
+            <wp:extent cx="3051958" cy="1331110"/>
+            <wp:effectExtent l="0" t="0" r="0" b="2540"/>
+            <wp:docPr id="13" name="Obrázek 13"/>
+            <wp:cNvGraphicFramePr>
+              <a:graphicFrameLocks xmlns:a="http://schemas.openxmlformats.org/drawingml/2006/main" noChangeAspect="1"/>
+            </wp:cNvGraphicFramePr>
+            <a:graphic xmlns:a="http://schemas.openxmlformats.org/drawingml/2006/main">
+              <a:graphicData uri="http://schemas.openxmlformats.org/drawingml/2006/picture">
+                <pic:pic xmlns:pic="http://schemas.openxmlformats.org/drawingml/2006/picture">
+                  <pic:nvPicPr>
+                    <pic:cNvPr id="13" name="Obrázek 13"/>
+                    <pic:cNvPicPr/>
+                  </pic:nvPicPr>
+                  <pic:blipFill>
+                    <a:blip r:embed="rId48">
+                      <a:extLst>
+                        <a:ext uri="{28A0092B-C50C-407E-A947-70E740481C1C}">
+                          <a14:useLocalDpi xmlns:a14="http://schemas.microsoft.com/office/drawing/2010/main" val="0"/>
+                        </a:ext>
+                      </a:extLst>
+                    </a:blip>
+                    <a:stretch>
+                      <a:fillRect/>
+                    </a:stretch>
+                  </pic:blipFill>
+                  <pic:spPr>
+                    <a:xfrm>
+                      <a:off x="0" y="0"/>
+                      <a:ext cx="3065196" cy="1336884"/>
+                    </a:xfrm>
+                    <a:prstGeom prst="rect">
+                      <a:avLst/>
+                    </a:prstGeom>
+                  </pic:spPr>
+                </pic:pic>
+              </a:graphicData>
+            </a:graphic>
+          </wp:inline>
+        </w:drawing>
+      </w:r>
+    </w:p>
+    <w:p>
+      <w:pPr>
+        <w:pStyle w:val="Titulek"/>
+        <w:jc w:val="both"/>
+        <w:rPr>
+          <w:lang w:val="cs-CZ"/>
+        </w:rPr>
+      </w:pPr>
+      <w:r>
+        <w:rPr>
+          <w:lang w:val="cs-CZ"/>
+        </w:rPr>
+        <w:t xml:space="preserve">Obrázek </w:t>
+      </w:r>
+      <w:r>
+        <w:rPr>
+          <w:lang w:val="cs-CZ"/>
+        </w:rPr>
+        <w:fldChar w:fldCharType="begin"/>
+      </w:r>
+      <w:r>
+        <w:rPr>
+          <w:lang w:val="cs-CZ"/>
+        </w:rPr>
+        <w:instrText xml:space="preserve"> SEQ Obrázek \* ARABIC </w:instrText>
+      </w:r>
+      <w:r>
+        <w:rPr>
+          <w:lang w:val="cs-CZ"/>
+        </w:rPr>
+        <w:fldChar w:fldCharType="separate"/>
+      </w:r>
+      <w:r>
+        <w:rPr>
+          <w:noProof/>
+          <w:lang w:val="cs-CZ"/>
+        </w:rPr>
+        <w:t>35</w:t>
+      </w:r>
+      <w:r>
+        <w:rPr>
+          <w:lang w:val="cs-CZ"/>
+        </w:rPr>
+        <w:fldChar w:fldCharType="end"/>
+      </w:r>
+      <w:r>
+        <w:rPr>
+          <w:lang w:val="cs-CZ"/>
+        </w:rPr>
+        <w:t xml:space="preserve">: Definice </w:t>
+      </w:r>
+      <w:proofErr w:type="spellStart"/>
+      <w:r>
+        <w:rPr>
+          <w:lang w:val="cs-CZ"/>
+        </w:rPr>
+        <w:t>enumu</w:t>
+      </w:r>
+      <w:proofErr w:type="spellEnd"/>
+      <w:r>
+        <w:rPr>
+          <w:lang w:val="cs-CZ"/>
+        </w:rPr>
+        <w:t xml:space="preserve"> </w:t>
+      </w:r>
+      <w:proofErr w:type="spellStart"/>
+      <w:r>
+        <w:rPr>
+          <w:lang w:val="cs-CZ"/>
+        </w:rPr>
+        <w:t>Result</w:t>
+      </w:r>
+      <w:proofErr w:type="spellEnd"/>
+      <w:r>
+        <w:rPr>
+          <w:lang w:val="cs-CZ"/>
+        </w:rPr>
+        <w:t xml:space="preserve">. Zdroj: </w:t>
+      </w:r>
+      <w:sdt>
+        <w:sdtPr>
+          <w:rPr>
+            <w:lang w:val="cs-CZ"/>
+          </w:rPr>
+          <w:id w:val="1850596489"/>
+          <w:citation/>
+        </w:sdtPr>
+        <w:sdtContent>
+          <w:r>
+            <w:rPr>
+              <w:lang w:val="cs-CZ"/>
+            </w:rPr>
+            <w:fldChar w:fldCharType="begin"/>
+          </w:r>
+          <w:r>
+            <w:rPr>
+              <w:lang w:val="cs-CZ"/>
+            </w:rPr>
+            <w:instrText xml:space="preserve"> CITATION Ste25 \l 1029 </w:instrText>
+          </w:r>
+          <w:r>
+            <w:rPr>
+              <w:lang w:val="cs-CZ"/>
+            </w:rPr>
+            <w:fldChar w:fldCharType="separate"/>
+          </w:r>
+          <w:r>
+            <w:rPr>
+              <w:noProof/>
+              <w:lang w:val="cs-CZ"/>
+            </w:rPr>
+            <w:t>(Klabnik, a další, 2025)</w:t>
+          </w:r>
+          <w:r>
+            <w:rPr>
+              <w:lang w:val="cs-CZ"/>
+            </w:rPr>
+            <w:fldChar w:fldCharType="end"/>
+          </w:r>
+        </w:sdtContent>
+      </w:sdt>
+      <w:r>
+        <w:rPr>
+          <w:lang w:val="cs-CZ"/>
+        </w:rPr>
+        <w:t>, kapitola 9.2</w:t>
+      </w:r>
+    </w:p>
+    <w:p>
+      <w:pPr>
+        <w:jc w:val="both"/>
+        <w:rPr>
+          <w:lang w:val="cs-CZ"/>
+        </w:rPr>
+      </w:pPr>
+      <w:r>
+        <w:rPr>
+          <w:lang w:val="cs-CZ"/>
+        </w:rPr>
+        <w:t xml:space="preserve">Opět </w:t>
+      </w:r>
+      <w:r>
+        <w:rPr>
+          <w:lang w:val="cs-CZ"/>
+        </w:rPr>
+        <w:t xml:space="preserve">jsou použity generické parametry, ale protože jsou použita dvě písmena, </w:t>
+      </w:r>
+      <w:r>
+        <w:rPr>
+          <w:rFonts w:ascii="Consolas" w:hAnsi="Consolas"/>
+          <w:highlight w:val="lightGray"/>
+          <w:lang w:val="cs-CZ"/>
+        </w:rPr>
+        <w:t>&lt;T, E&gt;</w:t>
+      </w:r>
+      <w:r>
+        <w:rPr>
+          <w:lang w:val="cs-CZ"/>
+        </w:rPr>
+        <w:t>, je možné (ale ne nutné) použít pro každou možnost jiný typ.</w:t>
+      </w:r>
+    </w:p>
+    <w:p>
+      <w:pPr>
+        <w:jc w:val="both"/>
+        <w:rPr>
+          <w:lang w:val="cs-CZ"/>
+        </w:rPr>
+      </w:pPr>
+      <w:r>
+        <w:rPr>
+          <w:lang w:val="cs-CZ"/>
+        </w:rPr>
+        <w:t xml:space="preserve">Pro přístup k hodnotám máme několik možností. Nejprimitivnější je </w:t>
+      </w:r>
+      <w:r>
+        <w:rPr>
+          <w:lang w:val="cs-CZ"/>
+        </w:rPr>
+        <w:t xml:space="preserve">zavolání </w:t>
+      </w:r>
+      <w:proofErr w:type="gramStart"/>
+      <w:r>
+        <w:rPr>
+          <w:lang w:val="cs-CZ"/>
+        </w:rPr>
+        <w:t xml:space="preserve">metody </w:t>
+      </w:r>
+      <w:r>
+        <w:rPr>
+          <w:rFonts w:ascii="Consolas" w:hAnsi="Consolas"/>
+          <w:highlight w:val="lightGray"/>
+          <w:lang w:val="cs-CZ"/>
+        </w:rPr>
+        <w:t>.</w:t>
+      </w:r>
+      <w:proofErr w:type="spellStart"/>
+      <w:r>
+        <w:rPr>
+          <w:rFonts w:ascii="Consolas" w:hAnsi="Consolas"/>
+          <w:highlight w:val="lightGray"/>
+          <w:lang w:val="cs-CZ"/>
+        </w:rPr>
+        <w:t>unwrap</w:t>
+      </w:r>
+      <w:proofErr w:type="spellEnd"/>
+      <w:proofErr w:type="gramEnd"/>
+      <w:r>
+        <w:rPr>
+          <w:rFonts w:ascii="Consolas" w:hAnsi="Consolas"/>
+          <w:highlight w:val="lightGray"/>
+          <w:lang w:val="cs-CZ"/>
+        </w:rPr>
         <w:t>()</w:t>
       </w:r>
       <w:r>
         <w:rPr>
           <w:lang w:val="cs-CZ"/>
         </w:rPr>
-        <w:t xml:space="preserve"> (popsána níže) nebo pokus o přístup k prvku v poli mimo rozsah daného pole. Příklad na obrázku </w:t>
-      </w:r>
-      <w:r>
-        <w:rPr>
-          <w:lang w:val="cs-CZ"/>
-        </w:rPr>
-        <w:t>34</w:t>
+        <w:t xml:space="preserve"> na </w:t>
+      </w:r>
+      <w:proofErr w:type="spellStart"/>
+      <w:r>
+        <w:rPr>
+          <w:lang w:val="cs-CZ"/>
+        </w:rPr>
+        <w:t>enumu</w:t>
+      </w:r>
+      <w:proofErr w:type="spellEnd"/>
+      <w:r>
+        <w:rPr>
+          <w:lang w:val="cs-CZ"/>
+        </w:rPr>
+        <w:t xml:space="preserve">, </w:t>
+      </w:r>
+      <w:r>
+        <w:rPr>
+          <w:lang w:val="cs-CZ"/>
+        </w:rPr>
+        <w:t xml:space="preserve">která pokud je hodnota </w:t>
+      </w:r>
+      <w:proofErr w:type="spellStart"/>
+      <w:r>
+        <w:rPr>
+          <w:rFonts w:ascii="Consolas" w:hAnsi="Consolas"/>
+          <w:highlight w:val="lightGray"/>
+          <w:lang w:val="cs-CZ"/>
+        </w:rPr>
+        <w:t>Some</w:t>
+      </w:r>
+      <w:proofErr w:type="spellEnd"/>
+      <w:r>
+        <w:rPr>
+          <w:lang w:val="cs-CZ"/>
+        </w:rPr>
+        <w:t xml:space="preserve"> nebo </w:t>
+      </w:r>
+      <w:r>
+        <w:rPr>
+          <w:rFonts w:ascii="Consolas" w:hAnsi="Consolas"/>
+          <w:highlight w:val="lightGray"/>
+          <w:lang w:val="cs-CZ"/>
+        </w:rPr>
+        <w:t>Ok</w:t>
+      </w:r>
+      <w:r>
+        <w:rPr>
+          <w:lang w:val="cs-CZ"/>
+        </w:rPr>
+        <w:t xml:space="preserve">, tak navrátí vnitřní hodnotu, a pokud </w:t>
+      </w:r>
+      <w:r>
+        <w:rPr>
+          <w:lang w:val="cs-CZ"/>
+        </w:rPr>
+        <w:t xml:space="preserve">je hodnota </w:t>
+      </w:r>
+      <w:proofErr w:type="spellStart"/>
+      <w:r>
+        <w:rPr>
+          <w:rFonts w:ascii="Consolas" w:hAnsi="Consolas"/>
+          <w:highlight w:val="lightGray"/>
+          <w:lang w:val="cs-CZ"/>
+        </w:rPr>
+        <w:t>None</w:t>
+      </w:r>
+      <w:proofErr w:type="spellEnd"/>
+      <w:r>
+        <w:rPr>
+          <w:lang w:val="cs-CZ"/>
+        </w:rPr>
+        <w:t xml:space="preserve"> nebo </w:t>
+      </w:r>
+      <w:proofErr w:type="spellStart"/>
+      <w:r>
+        <w:rPr>
+          <w:rFonts w:ascii="Consolas" w:hAnsi="Consolas"/>
+          <w:highlight w:val="lightGray"/>
+          <w:lang w:val="cs-CZ"/>
+        </w:rPr>
+        <w:t>Err</w:t>
+      </w:r>
+      <w:proofErr w:type="spellEnd"/>
+      <w:r>
+        <w:rPr>
+          <w:lang w:val="cs-CZ"/>
+        </w:rPr>
+        <w:t xml:space="preserve">, tak zpanikaří (popsáno níže). </w:t>
+      </w:r>
+      <w:proofErr w:type="gramStart"/>
+      <w:r>
+        <w:rPr>
+          <w:lang w:val="cs-CZ"/>
+        </w:rPr>
+        <w:lastRenderedPageBreak/>
+        <w:t xml:space="preserve">Metoda </w:t>
+      </w:r>
+      <w:r>
+        <w:rPr>
+          <w:rFonts w:ascii="Consolas" w:hAnsi="Consolas"/>
+          <w:highlight w:val="lightGray"/>
+          <w:lang w:val="cs-CZ"/>
+        </w:rPr>
+        <w:t>.</w:t>
+      </w:r>
+      <w:proofErr w:type="spellStart"/>
+      <w:r>
+        <w:rPr>
+          <w:rFonts w:ascii="Consolas" w:hAnsi="Consolas"/>
+          <w:highlight w:val="lightGray"/>
+          <w:lang w:val="cs-CZ"/>
+        </w:rPr>
+        <w:t>expect</w:t>
+      </w:r>
+      <w:proofErr w:type="spellEnd"/>
+      <w:proofErr w:type="gramEnd"/>
+      <w:r>
+        <w:rPr>
+          <w:rFonts w:ascii="Consolas" w:hAnsi="Consolas"/>
+          <w:highlight w:val="lightGray"/>
+          <w:lang w:val="cs-CZ"/>
+        </w:rPr>
+        <w:t>()</w:t>
+      </w:r>
+      <w:r>
+        <w:rPr>
+          <w:lang w:val="cs-CZ"/>
+        </w:rPr>
+        <w:t xml:space="preserve"> funguje stejně, ale jako parametr předáme metodě textový řetězec, který bude při panice vyhozen jako chybová hláška a může pomoct při </w:t>
+      </w:r>
+      <w:r>
+        <w:rPr>
+          <w:lang w:val="cs-CZ"/>
+        </w:rPr>
+        <w:t xml:space="preserve">hledání původu </w:t>
+      </w:r>
+      <w:r>
+        <w:rPr>
+          <w:lang w:val="cs-CZ"/>
+        </w:rPr>
+        <w:t>chyby.</w:t>
+      </w:r>
+    </w:p>
+    <w:p>
+      <w:pPr>
+        <w:keepNext/>
+        <w:jc w:val="both"/>
+      </w:pPr>
+      <w:r>
+        <w:rPr>
+          <w:lang w:val="cs-CZ"/>
+        </w:rPr>
+        <w:drawing>
+          <wp:inline distT="0" distB="0" distL="0" distR="0" wp14:anchorId="349B3D56" wp14:editId="7B92019B">
+            <wp:extent cx="5195455" cy="1406140"/>
+            <wp:effectExtent l="0" t="0" r="5715" b="3810"/>
+            <wp:docPr id="14" name="Obrázek 14"/>
+            <wp:cNvGraphicFramePr>
+              <a:graphicFrameLocks xmlns:a="http://schemas.openxmlformats.org/drawingml/2006/main" noChangeAspect="1"/>
+            </wp:cNvGraphicFramePr>
+            <a:graphic xmlns:a="http://schemas.openxmlformats.org/drawingml/2006/main">
+              <a:graphicData uri="http://schemas.openxmlformats.org/drawingml/2006/picture">
+                <pic:pic xmlns:pic="http://schemas.openxmlformats.org/drawingml/2006/picture">
+                  <pic:nvPicPr>
+                    <pic:cNvPr id="1" name=""/>
+                    <pic:cNvPicPr/>
+                  </pic:nvPicPr>
+                  <pic:blipFill>
+                    <a:blip r:embed="rId49"/>
+                    <a:stretch>
+                      <a:fillRect/>
+                    </a:stretch>
+                  </pic:blipFill>
+                  <pic:spPr>
+                    <a:xfrm>
+                      <a:off x="0" y="0"/>
+                      <a:ext cx="5204720" cy="1408647"/>
+                    </a:xfrm>
+                    <a:prstGeom prst="rect">
+                      <a:avLst/>
+                    </a:prstGeom>
+                  </pic:spPr>
+                </pic:pic>
+              </a:graphicData>
+            </a:graphic>
+          </wp:inline>
+        </w:drawing>
+      </w:r>
+    </w:p>
+    <w:p>
+      <w:pPr>
+        <w:pStyle w:val="Titulek"/>
+        <w:jc w:val="both"/>
+        <w:rPr>
+          <w:lang w:val="cs-CZ"/>
+        </w:rPr>
+      </w:pPr>
+      <w:r>
+        <w:rPr>
+          <w:lang w:val="cs-CZ"/>
+        </w:rPr>
+        <w:t xml:space="preserve">Obrázek </w:t>
+      </w:r>
+      <w:r>
+        <w:rPr>
+          <w:lang w:val="cs-CZ"/>
+        </w:rPr>
+        <w:fldChar w:fldCharType="begin"/>
+      </w:r>
+      <w:r>
+        <w:rPr>
+          <w:lang w:val="cs-CZ"/>
+        </w:rPr>
+        <w:instrText xml:space="preserve"> SEQ Obrázek \* ARABIC </w:instrText>
+      </w:r>
+      <w:r>
+        <w:rPr>
+          <w:lang w:val="cs-CZ"/>
+        </w:rPr>
+        <w:fldChar w:fldCharType="separate"/>
+      </w:r>
+      <w:r>
+        <w:rPr>
+          <w:noProof/>
+          <w:lang w:val="cs-CZ"/>
+        </w:rPr>
+        <w:t>36</w:t>
+      </w:r>
+      <w:r>
+        <w:rPr>
+          <w:lang w:val="cs-CZ"/>
+        </w:rPr>
+        <w:fldChar w:fldCharType="end"/>
+      </w:r>
+      <w:r>
+        <w:rPr>
+          <w:lang w:val="cs-CZ"/>
+        </w:rPr>
+        <w:t xml:space="preserve">: Příklad použití </w:t>
+      </w:r>
+      <w:proofErr w:type="gramStart"/>
+      <w:r>
+        <w:rPr>
+          <w:lang w:val="cs-CZ"/>
+        </w:rPr>
+        <w:t>metod .</w:t>
+      </w:r>
+      <w:proofErr w:type="spellStart"/>
+      <w:r>
+        <w:rPr>
+          <w:lang w:val="cs-CZ"/>
+        </w:rPr>
+        <w:t>unwrap</w:t>
+      </w:r>
+      <w:proofErr w:type="spellEnd"/>
+      <w:proofErr w:type="gramEnd"/>
+      <w:r>
+        <w:rPr>
+          <w:lang w:val="cs-CZ"/>
+        </w:rPr>
+        <w:t>() a .</w:t>
+      </w:r>
+      <w:proofErr w:type="spellStart"/>
+      <w:r>
+        <w:rPr>
+          <w:lang w:val="cs-CZ"/>
+        </w:rPr>
+        <w:t>expect</w:t>
+      </w:r>
+      <w:proofErr w:type="spellEnd"/>
+      <w:r>
+        <w:rPr>
+          <w:lang w:val="cs-CZ"/>
+        </w:rPr>
+        <w:t xml:space="preserve">(). Zdroj: </w:t>
+      </w:r>
+      <w:sdt>
+        <w:sdtPr>
+          <w:rPr>
+            <w:lang w:val="cs-CZ"/>
+          </w:rPr>
+          <w:id w:val="-852337045"/>
+          <w:citation/>
+        </w:sdtPr>
+        <w:sdtContent>
+          <w:r>
+            <w:rPr>
+              <w:lang w:val="cs-CZ"/>
+            </w:rPr>
+            <w:fldChar w:fldCharType="begin"/>
+          </w:r>
+          <w:r>
+            <w:rPr>
+              <w:lang w:val="cs-CZ"/>
+            </w:rPr>
+            <w:instrText xml:space="preserve"> CITATION Ste25 \l 1029 </w:instrText>
+          </w:r>
+          <w:r>
+            <w:rPr>
+              <w:lang w:val="cs-CZ"/>
+            </w:rPr>
+            <w:fldChar w:fldCharType="separate"/>
+          </w:r>
+          <w:r>
+            <w:rPr>
+              <w:noProof/>
+              <w:lang w:val="cs-CZ"/>
+            </w:rPr>
+            <w:t>(Klabnik, a další, 2025)</w:t>
+          </w:r>
+          <w:r>
+            <w:rPr>
+              <w:lang w:val="cs-CZ"/>
+            </w:rPr>
+            <w:fldChar w:fldCharType="end"/>
+          </w:r>
+        </w:sdtContent>
+      </w:sdt>
+      <w:r>
+        <w:rPr>
+          <w:lang w:val="cs-CZ"/>
+        </w:rPr>
+        <w:t>, kapitola 9.2, upraveno</w:t>
+      </w:r>
+    </w:p>
+    <w:p>
+      <w:pPr>
+        <w:jc w:val="both"/>
+        <w:rPr>
+          <w:lang w:val="cs-CZ"/>
+        </w:rPr>
+      </w:pPr>
+      <w:r>
+        <w:rPr>
+          <w:lang w:val="cs-CZ"/>
+        </w:rPr>
+        <w:t xml:space="preserve">Pokud však chceme s chybou nějak pracovat, použijeme </w:t>
+      </w:r>
+      <w:proofErr w:type="spellStart"/>
+      <w:r>
+        <w:rPr>
+          <w:rFonts w:ascii="Consolas" w:hAnsi="Consolas"/>
+          <w:highlight w:val="lightGray"/>
+          <w:lang w:val="cs-CZ"/>
+        </w:rPr>
+        <w:t>match</w:t>
+      </w:r>
+      <w:proofErr w:type="spellEnd"/>
+      <w:r>
+        <w:rPr>
+          <w:lang w:val="cs-CZ"/>
+        </w:rPr>
+        <w:t>.</w:t>
+      </w:r>
+    </w:p>
+    <w:p>
+      <w:pPr>
+        <w:pStyle w:val="Nadpis5"/>
+        <w:rPr>
+          <w:lang w:val="cs-CZ"/>
+        </w:rPr>
+      </w:pPr>
+      <w:r>
+        <w:rPr>
+          <w:lang w:val="cs-CZ"/>
+        </w:rPr>
+        <w:t>5.3.3.1 Panika</w:t>
+      </w:r>
+    </w:p>
+    <w:p>
+      <w:pPr>
+        <w:jc w:val="both"/>
+        <w:rPr>
+          <w:lang w:val="cs-CZ"/>
+        </w:rPr>
+      </w:pPr>
+      <w:r>
+        <w:rPr>
+          <w:lang w:val="cs-CZ"/>
+        </w:rPr>
+        <w:t>Z některých chyb není možné se zotavit</w:t>
+      </w:r>
+      <w:r>
+        <w:rPr>
+          <w:lang w:val="cs-CZ"/>
+        </w:rPr>
+        <w:t xml:space="preserve"> a je potřeba okamžitě zastavit vykonávání programu. V terminologii jazyka Rust se říká, že program „zpanikaří“.</w:t>
+      </w:r>
+      <w:r>
+        <w:rPr>
+          <w:lang w:val="cs-CZ"/>
+        </w:rPr>
+        <w:t xml:space="preserve"> Nejčastější způsob, jak program zpanikaří, je zavolání </w:t>
+      </w:r>
+      <w:proofErr w:type="gramStart"/>
+      <w:r>
+        <w:rPr>
+          <w:lang w:val="cs-CZ"/>
+        </w:rPr>
+        <w:t xml:space="preserve">metody </w:t>
+      </w:r>
+      <w:r>
+        <w:rPr>
+          <w:rFonts w:ascii="Consolas" w:hAnsi="Consolas"/>
+          <w:highlight w:val="lightGray"/>
+          <w:lang w:val="cs-CZ"/>
+        </w:rPr>
+        <w:t>.</w:t>
+      </w:r>
+      <w:proofErr w:type="spellStart"/>
+      <w:r>
+        <w:rPr>
+          <w:rFonts w:ascii="Consolas" w:hAnsi="Consolas"/>
+          <w:highlight w:val="lightGray"/>
+          <w:lang w:val="cs-CZ"/>
+        </w:rPr>
+        <w:t>unwrap</w:t>
+      </w:r>
+      <w:proofErr w:type="spellEnd"/>
+      <w:proofErr w:type="gramEnd"/>
+      <w:r>
+        <w:rPr>
+          <w:rFonts w:ascii="Consolas" w:hAnsi="Consolas"/>
+          <w:highlight w:val="lightGray"/>
+          <w:lang w:val="cs-CZ"/>
+        </w:rPr>
+        <w:t>()</w:t>
+      </w:r>
+      <w:r>
+        <w:rPr>
+          <w:lang w:val="cs-CZ"/>
+        </w:rPr>
+        <w:t xml:space="preserve"> pops</w:t>
+      </w:r>
+      <w:r>
+        <w:rPr>
+          <w:lang w:val="cs-CZ"/>
+        </w:rPr>
+        <w:t>ané výše</w:t>
+      </w:r>
+      <w:r>
+        <w:rPr>
+          <w:lang w:val="cs-CZ"/>
+        </w:rPr>
+        <w:t xml:space="preserve"> nebo pokus o přístup k prvku v poli mimo rozsah daného pole. Příklad na obrázku </w:t>
+      </w:r>
+      <w:r>
+        <w:rPr>
+          <w:lang w:val="cs-CZ"/>
+        </w:rPr>
+        <w:t>3</w:t>
+      </w:r>
+      <w:r>
+        <w:rPr>
+          <w:lang w:val="cs-CZ"/>
+        </w:rPr>
+        <w:t>5</w:t>
       </w:r>
       <w:r>
         <w:rPr>
@@ -23892,7 +25685,7 @@
                     <pic:cNvPicPr/>
                   </pic:nvPicPr>
                   <pic:blipFill>
-                    <a:blip r:embed="rId47" cstate="print">
+                    <a:blip r:embed="rId50" cstate="print">
                       <a:extLst>
                         <a:ext uri="{28A0092B-C50C-407E-A947-70E740481C1C}">
                           <a14:useLocalDpi xmlns:a14="http://schemas.microsoft.com/office/drawing/2010/main" val="0"/>
@@ -23927,6 +25720,7 @@
           <w:lang w:val="cs-CZ"/>
         </w:rPr>
       </w:pPr>
+      <w:bookmarkStart w:id="72" w:name="_Toc216350192"/>
       <w:r>
         <w:rPr>
           <w:lang w:val="cs-CZ"/>
@@ -23956,7 +25750,7 @@
           <w:noProof/>
           <w:lang w:val="cs-CZ"/>
         </w:rPr>
-        <w:t>34</w:t>
+        <w:t>37</w:t>
       </w:r>
       <w:r>
         <w:rPr>
@@ -24024,6 +25818,7 @@
         </w:rPr>
         <w:t>, upraveno</w:t>
       </w:r>
+      <w:bookmarkEnd w:id="72"/>
     </w:p>
     <w:p>
       <w:pPr>
@@ -24051,7 +25846,7 @@
                     <pic:cNvPicPr/>
                   </pic:nvPicPr>
                   <pic:blipFill>
-                    <a:blip r:embed="rId48"/>
+                    <a:blip r:embed="rId51"/>
                     <a:stretch>
                       <a:fillRect/>
                     </a:stretch>
@@ -24080,6 +25875,7 @@
           <w:lang w:val="cs-CZ"/>
         </w:rPr>
       </w:pPr>
+      <w:bookmarkStart w:id="73" w:name="_Toc216350193"/>
       <w:r>
         <w:rPr>
           <w:lang w:val="cs-CZ"/>
@@ -24109,7 +25905,7 @@
           <w:noProof/>
           <w:lang w:val="cs-CZ"/>
         </w:rPr>
-        <w:t>35</w:t>
+        <w:t>38</w:t>
       </w:r>
       <w:r>
         <w:rPr>
@@ -24130,813 +25926,16 @@
         </w:rPr>
         <w:t xml:space="preserve"> Zdroj: vlastní</w:t>
       </w:r>
+      <w:bookmarkEnd w:id="73"/>
     </w:p>
     <w:p>
       <w:pPr>
-        <w:pStyle w:val="Nadpis5"/>
-        <w:rPr>
-          <w:lang w:val="cs-CZ"/>
-        </w:rPr>
-      </w:pPr>
-      <w:r>
-        <w:rPr>
-          <w:lang w:val="cs-CZ"/>
-        </w:rPr>
-        <w:t>5.3.3.</w:t>
-      </w:r>
-      <w:r>
-        <w:rPr>
-          <w:lang w:val="cs-CZ"/>
-        </w:rPr>
-        <w:t>2</w:t>
-      </w:r>
-      <w:r>
-        <w:rPr>
-          <w:lang w:val="cs-CZ"/>
-        </w:rPr>
-        <w:t xml:space="preserve"> </w:t>
-      </w:r>
-      <w:proofErr w:type="spellStart"/>
-      <w:r>
-        <w:rPr>
-          <w:lang w:val="cs-CZ"/>
-        </w:rPr>
-        <w:t>Option</w:t>
-      </w:r>
-      <w:proofErr w:type="spellEnd"/>
-    </w:p>
-    <w:p>
-      <w:pPr>
         <w:jc w:val="both"/>
         <w:rPr>
           <w:lang w:val="cs-CZ"/>
         </w:rPr>
       </w:pPr>
-      <w:r>
-        <w:rPr>
-          <w:lang w:val="cs-CZ"/>
-        </w:rPr>
-        <w:t>A</w:t>
-      </w:r>
-      <w:r>
-        <w:rPr>
-          <w:lang w:val="cs-CZ"/>
-        </w:rPr>
-        <w:t>čkoli Rust nepoužívá (většinou) nulové ukazatele, protože místo ukazatelů používá reference, stále je někdy potřeba signalizovat absenci dat, k tomu je</w:t>
-      </w:r>
-      <w:r>
-        <w:rPr>
-          <w:lang w:val="cs-CZ"/>
-        </w:rPr>
-        <w:t xml:space="preserve"> ostatně</w:t>
-      </w:r>
-      <w:r>
-        <w:rPr>
-          <w:lang w:val="cs-CZ"/>
-        </w:rPr>
-        <w:t xml:space="preserve"> nulový ukazatel používán nejčastěji. Jenže nulový ukazatel je nebezpečný, protože </w:t>
-      </w:r>
-      <w:r>
-        <w:rPr>
-          <w:lang w:val="cs-CZ"/>
-        </w:rPr>
-        <w:t xml:space="preserve">když zapomeneme zkontrolovat, zda obdržený ukazatel není nulový </w:t>
-      </w:r>
-      <w:r>
-        <w:rPr>
-          <w:lang w:val="cs-CZ"/>
-        </w:rPr>
-        <w:t xml:space="preserve">(například kvůli chybnému předpokladu o funkci, která nám daný ukazatel poskytla), a pokusíme se ho použít </w:t>
-      </w:r>
-      <w:r>
-        <w:rPr>
-          <w:lang w:val="cs-CZ"/>
-        </w:rPr>
-        <w:t>jako platná data, vede to k tzv. nedefinovanému chování, kdy se může stát naprosto cokoliv, protože kompilátor předpokládá, že nedefinované chování se nikdy nemůže stát.</w:t>
-      </w:r>
-      <w:r>
-        <w:rPr>
-          <w:lang w:val="cs-CZ"/>
-        </w:rPr>
-        <w:t xml:space="preserve"> Nedefinovanému chování se někdy humorně přezdívá „nosoví démoni („</w:t>
-      </w:r>
-      <w:proofErr w:type="spellStart"/>
-      <w:r>
-        <w:rPr>
-          <w:lang w:val="cs-CZ"/>
-        </w:rPr>
-        <w:t>nasal</w:t>
-      </w:r>
-      <w:proofErr w:type="spellEnd"/>
-      <w:r>
-        <w:rPr>
-          <w:lang w:val="cs-CZ"/>
-        </w:rPr>
-        <w:t xml:space="preserve"> </w:t>
-      </w:r>
-      <w:proofErr w:type="spellStart"/>
-      <w:r>
-        <w:rPr>
-          <w:lang w:val="cs-CZ"/>
-        </w:rPr>
-        <w:t>demons</w:t>
-      </w:r>
-      <w:proofErr w:type="spellEnd"/>
-      <w:r>
-        <w:rPr>
-          <w:lang w:val="cs-CZ"/>
-        </w:rPr>
-        <w:t xml:space="preserve">“) podle jistého příspěvku na </w:t>
-      </w:r>
-      <w:r>
-        <w:rPr>
-          <w:lang w:val="cs-CZ"/>
-        </w:rPr>
-        <w:t xml:space="preserve">internetovém </w:t>
-      </w:r>
-      <w:r>
-        <w:rPr>
-          <w:lang w:val="cs-CZ"/>
-        </w:rPr>
-        <w:t>fóru, kde jistý uživatel řekl, že „nedefinované chování povoluje kompilátoru dělat naprosto cokoliv, i nechat démony vylétávat z</w:t>
-      </w:r>
-      <w:r>
-        <w:rPr>
-          <w:lang w:val="cs-CZ"/>
-        </w:rPr>
-        <w:t xml:space="preserve"> vašeho </w:t>
-      </w:r>
-      <w:r>
-        <w:rPr>
-          <w:lang w:val="cs-CZ"/>
-        </w:rPr>
-        <w:t>nosu“.</w:t>
-      </w:r>
-    </w:p>
-    <w:p>
-      <w:pPr>
-        <w:jc w:val="both"/>
-        <w:rPr>
-          <w:lang w:val="cs-CZ"/>
-        </w:rPr>
-      </w:pPr>
-      <w:r>
-        <w:rPr>
-          <w:lang w:val="cs-CZ"/>
-        </w:rPr>
-        <w:t xml:space="preserve">Avšak </w:t>
-      </w:r>
-      <w:r>
-        <w:rPr>
-          <w:lang w:val="cs-CZ"/>
-        </w:rPr>
-        <w:t xml:space="preserve">i přesto je však </w:t>
-      </w:r>
-      <w:r>
-        <w:rPr>
-          <w:lang w:val="cs-CZ"/>
-        </w:rPr>
-        <w:t xml:space="preserve">často </w:t>
-      </w:r>
-      <w:r>
-        <w:rPr>
-          <w:lang w:val="cs-CZ"/>
-        </w:rPr>
-        <w:t xml:space="preserve">užitečné </w:t>
-      </w:r>
-      <w:r>
-        <w:rPr>
-          <w:lang w:val="cs-CZ"/>
-        </w:rPr>
-        <w:t xml:space="preserve">mít jednoduchý způsob, jak komunikovat absenci dat. Proto standardní knihovna jazyka Rust poskytuje </w:t>
-      </w:r>
-      <w:proofErr w:type="spellStart"/>
-      <w:r>
-        <w:rPr>
-          <w:lang w:val="cs-CZ"/>
-        </w:rPr>
-        <w:t>enum</w:t>
-      </w:r>
-      <w:proofErr w:type="spellEnd"/>
-      <w:r>
-        <w:rPr>
-          <w:lang w:val="cs-CZ"/>
-        </w:rPr>
-        <w:t xml:space="preserve"> </w:t>
-      </w:r>
-      <w:proofErr w:type="spellStart"/>
-      <w:r>
-        <w:rPr>
-          <w:rFonts w:ascii="Consolas" w:hAnsi="Consolas"/>
-          <w:highlight w:val="lightGray"/>
-          <w:lang w:val="cs-CZ"/>
-        </w:rPr>
-        <w:t>Option</w:t>
-      </w:r>
-      <w:proofErr w:type="spellEnd"/>
-      <w:r>
-        <w:rPr>
-          <w:lang w:val="cs-CZ"/>
-        </w:rPr>
-        <w:t xml:space="preserve">, který </w:t>
-      </w:r>
-      <w:r>
-        <w:rPr>
-          <w:lang w:val="cs-CZ"/>
-        </w:rPr>
-        <w:t xml:space="preserve">jednoduše komunikuje </w:t>
-      </w:r>
-      <w:r>
-        <w:rPr>
-          <w:i/>
-          <w:iCs/>
-          <w:lang w:val="cs-CZ"/>
-        </w:rPr>
-        <w:t>volitelnou</w:t>
-      </w:r>
-      <w:r>
-        <w:rPr>
-          <w:lang w:val="cs-CZ"/>
-        </w:rPr>
-        <w:t xml:space="preserve"> hodnotu – buď </w:t>
-      </w:r>
-      <w:r>
-        <w:rPr>
-          <w:lang w:val="cs-CZ"/>
-        </w:rPr>
-        <w:t>hodnota existuje</w:t>
-      </w:r>
-      <w:r>
-        <w:rPr>
-          <w:lang w:val="cs-CZ"/>
-        </w:rPr>
-        <w:t xml:space="preserve"> (varianta </w:t>
-      </w:r>
-      <w:proofErr w:type="spellStart"/>
-      <w:r>
-        <w:rPr>
-          <w:rFonts w:ascii="Consolas" w:hAnsi="Consolas"/>
-          <w:highlight w:val="lightGray"/>
-          <w:lang w:val="cs-CZ"/>
-        </w:rPr>
-        <w:t>Some</w:t>
-      </w:r>
-      <w:proofErr w:type="spellEnd"/>
-      <w:r>
-        <w:rPr>
-          <w:lang w:val="cs-CZ"/>
-        </w:rPr>
-        <w:t xml:space="preserve"> – „nějaký“)</w:t>
-      </w:r>
-      <w:r>
-        <w:rPr>
-          <w:lang w:val="cs-CZ"/>
-        </w:rPr>
-        <w:t xml:space="preserve">, a pak nám tento </w:t>
-      </w:r>
-      <w:proofErr w:type="spellStart"/>
-      <w:r>
-        <w:rPr>
-          <w:lang w:val="cs-CZ"/>
-        </w:rPr>
-        <w:t>enum</w:t>
-      </w:r>
-      <w:proofErr w:type="spellEnd"/>
-      <w:r>
-        <w:rPr>
-          <w:lang w:val="cs-CZ"/>
-        </w:rPr>
-        <w:t xml:space="preserve"> dává danou hodnotu, nebo hodnota prostě neexistuje</w:t>
-      </w:r>
-      <w:r>
-        <w:rPr>
-          <w:lang w:val="cs-CZ"/>
-        </w:rPr>
-        <w:t xml:space="preserve"> (varianta </w:t>
-      </w:r>
-      <w:proofErr w:type="spellStart"/>
-      <w:r>
-        <w:rPr>
-          <w:rFonts w:ascii="Consolas" w:hAnsi="Consolas"/>
-          <w:highlight w:val="lightGray"/>
-          <w:lang w:val="cs-CZ"/>
-        </w:rPr>
-        <w:t>None</w:t>
-      </w:r>
-      <w:proofErr w:type="spellEnd"/>
-      <w:r>
-        <w:rPr>
-          <w:lang w:val="cs-CZ"/>
-        </w:rPr>
-        <w:t xml:space="preserve"> – „žádný“)</w:t>
-      </w:r>
-      <w:r>
-        <w:rPr>
-          <w:lang w:val="cs-CZ"/>
-        </w:rPr>
-        <w:t>.</w:t>
-      </w:r>
-      <w:r>
-        <w:rPr>
-          <w:lang w:val="cs-CZ"/>
-        </w:rPr>
-        <w:t xml:space="preserve"> Na obrázku 3</w:t>
-      </w:r>
-      <w:r>
-        <w:rPr>
-          <w:lang w:val="cs-CZ"/>
-        </w:rPr>
-        <w:t>6</w:t>
-      </w:r>
-      <w:r>
-        <w:rPr>
-          <w:lang w:val="cs-CZ"/>
-        </w:rPr>
-        <w:t xml:space="preserve"> je jeho poměrně jednoduchá definice:</w:t>
-      </w:r>
-    </w:p>
-    <w:p>
-      <w:pPr>
-        <w:keepNext/>
-        <w:jc w:val="both"/>
-      </w:pPr>
-      <w:r>
-        <w:rPr>
-          <w:lang w:val="cs-CZ"/>
-        </w:rPr>
-        <w:drawing>
-          <wp:inline distT="0" distB="0" distL="0" distR="0" wp14:anchorId="6214CFF9" wp14:editId="123AA1BA">
-            <wp:extent cx="2404753" cy="1221815"/>
-            <wp:effectExtent l="0" t="0" r="0" b="0"/>
-            <wp:docPr id="11" name="Obrázek 11"/>
-            <wp:cNvGraphicFramePr>
-              <a:graphicFrameLocks xmlns:a="http://schemas.openxmlformats.org/drawingml/2006/main" noChangeAspect="1"/>
-            </wp:cNvGraphicFramePr>
-            <a:graphic xmlns:a="http://schemas.openxmlformats.org/drawingml/2006/main">
-              <a:graphicData uri="http://schemas.openxmlformats.org/drawingml/2006/picture">
-                <pic:pic xmlns:pic="http://schemas.openxmlformats.org/drawingml/2006/picture">
-                  <pic:nvPicPr>
-                    <pic:cNvPr id="1" name=""/>
-                    <pic:cNvPicPr/>
-                  </pic:nvPicPr>
-                  <pic:blipFill rotWithShape="1">
-                    <a:blip r:embed="rId49"/>
-                    <a:srcRect l="5467" t="6915" r="6828" b="8543"/>
-                    <a:stretch/>
-                  </pic:blipFill>
-                  <pic:spPr bwMode="auto">
-                    <a:xfrm>
-                      <a:off x="0" y="0"/>
-                      <a:ext cx="2429922" cy="1234603"/>
-                    </a:xfrm>
-                    <a:prstGeom prst="rect">
-                      <a:avLst/>
-                    </a:prstGeom>
-                    <a:ln>
-                      <a:noFill/>
-                    </a:ln>
-                    <a:extLst>
-                      <a:ext uri="{53640926-AAD7-44D8-BBD7-CCE9431645EC}">
-                        <a14:shadowObscured xmlns:a14="http://schemas.microsoft.com/office/drawing/2010/main"/>
-                      </a:ext>
-                    </a:extLst>
-                  </pic:spPr>
-                </pic:pic>
-              </a:graphicData>
-            </a:graphic>
-          </wp:inline>
-        </w:drawing>
-      </w:r>
-    </w:p>
-    <w:p>
-      <w:pPr>
-        <w:pStyle w:val="Titulek"/>
-        <w:jc w:val="both"/>
-        <w:rPr>
-          <w:lang w:val="cs-CZ"/>
-        </w:rPr>
-      </w:pPr>
-      <w:r>
-        <w:rPr>
-          <w:lang w:val="cs-CZ"/>
-        </w:rPr>
-        <w:t xml:space="preserve">Obrázek </w:t>
-      </w:r>
-      <w:r>
-        <w:rPr>
-          <w:lang w:val="cs-CZ"/>
-        </w:rPr>
-        <w:fldChar w:fldCharType="begin"/>
-      </w:r>
-      <w:r>
-        <w:rPr>
-          <w:lang w:val="cs-CZ"/>
-        </w:rPr>
-        <w:instrText xml:space="preserve"> SEQ Obrázek \* ARABIC </w:instrText>
-      </w:r>
-      <w:r>
-        <w:rPr>
-          <w:lang w:val="cs-CZ"/>
-        </w:rPr>
-        <w:fldChar w:fldCharType="separate"/>
-      </w:r>
-      <w:r>
-        <w:rPr>
-          <w:noProof/>
-          <w:lang w:val="cs-CZ"/>
-        </w:rPr>
-        <w:t>36</w:t>
-      </w:r>
-      <w:r>
-        <w:rPr>
-          <w:lang w:val="cs-CZ"/>
-        </w:rPr>
-        <w:fldChar w:fldCharType="end"/>
-      </w:r>
-      <w:r>
-        <w:rPr>
-          <w:lang w:val="cs-CZ"/>
-        </w:rPr>
-        <w:t xml:space="preserve">: Definice </w:t>
-      </w:r>
-      <w:proofErr w:type="spellStart"/>
-      <w:r>
-        <w:rPr>
-          <w:lang w:val="cs-CZ"/>
-        </w:rPr>
-        <w:t>enumu</w:t>
-      </w:r>
-      <w:proofErr w:type="spellEnd"/>
-      <w:r>
-        <w:rPr>
-          <w:lang w:val="cs-CZ"/>
-        </w:rPr>
-        <w:t xml:space="preserve"> </w:t>
-      </w:r>
-      <w:proofErr w:type="spellStart"/>
-      <w:r>
-        <w:rPr>
-          <w:lang w:val="cs-CZ"/>
-        </w:rPr>
-        <w:t>Option</w:t>
-      </w:r>
-      <w:proofErr w:type="spellEnd"/>
-      <w:r>
-        <w:rPr>
-          <w:lang w:val="cs-CZ"/>
-        </w:rPr>
-        <w:t>. Zdroj:</w:t>
-      </w:r>
-      <w:r>
-        <w:rPr>
-          <w:lang w:val="cs-CZ"/>
-        </w:rPr>
-        <w:t xml:space="preserve"> </w:t>
-      </w:r>
-      <w:sdt>
-        <w:sdtPr>
-          <w:rPr>
-            <w:lang w:val="cs-CZ"/>
-          </w:rPr>
-          <w:id w:val="646399220"/>
-          <w:citation/>
-        </w:sdtPr>
-        <w:sdtContent>
-          <w:r>
-            <w:rPr>
-              <w:lang w:val="cs-CZ"/>
-            </w:rPr>
-            <w:fldChar w:fldCharType="begin"/>
-          </w:r>
-          <w:r>
-            <w:rPr>
-              <w:lang w:val="cs-CZ"/>
-            </w:rPr>
-            <w:instrText xml:space="preserve"> CITATION Ste25 \l 1029 </w:instrText>
-          </w:r>
-          <w:r>
-            <w:rPr>
-              <w:lang w:val="cs-CZ"/>
-            </w:rPr>
-            <w:fldChar w:fldCharType="separate"/>
-          </w:r>
-          <w:r>
-            <w:rPr>
-              <w:noProof/>
-              <w:lang w:val="cs-CZ"/>
-            </w:rPr>
-            <w:t>(Klabnik, a další, 2025)</w:t>
-          </w:r>
-          <w:r>
-            <w:rPr>
-              <w:lang w:val="cs-CZ"/>
-            </w:rPr>
-            <w:fldChar w:fldCharType="end"/>
-          </w:r>
-        </w:sdtContent>
-      </w:sdt>
-      <w:r>
-        <w:rPr>
-          <w:lang w:val="cs-CZ"/>
-        </w:rPr>
-        <w:t>, kapitola 6.1</w:t>
-      </w:r>
-    </w:p>
-    <w:p>
-      <w:pPr>
-        <w:jc w:val="both"/>
-        <w:rPr>
-          <w:lang w:val="cs-CZ"/>
-        </w:rPr>
-      </w:pPr>
-      <w:r>
-        <w:rPr>
-          <w:lang w:val="cs-CZ"/>
-        </w:rPr>
-        <w:t xml:space="preserve">Syntaxe </w:t>
-      </w:r>
-      <w:r>
-        <w:rPr>
-          <w:rFonts w:ascii="Consolas" w:hAnsi="Consolas"/>
-          <w:highlight w:val="lightGray"/>
-          <w:lang w:val="cs-CZ"/>
-        </w:rPr>
-        <w:t>&lt;T&gt;</w:t>
-      </w:r>
-      <w:r>
-        <w:rPr>
-          <w:lang w:val="cs-CZ"/>
-        </w:rPr>
-        <w:t xml:space="preserve"> je generická syntaxe popsaná níže, zatím stačí jen vědět, že místo </w:t>
-      </w:r>
-      <w:r>
-        <w:rPr>
-          <w:rFonts w:ascii="Consolas" w:hAnsi="Consolas"/>
-          <w:highlight w:val="lightGray"/>
-          <w:lang w:val="cs-CZ"/>
-        </w:rPr>
-        <w:t>T</w:t>
-      </w:r>
-      <w:r>
-        <w:rPr>
-          <w:lang w:val="cs-CZ"/>
-        </w:rPr>
-        <w:t xml:space="preserve"> si můžeme nahradit jakýkoli jiný typ proměnné.</w:t>
-      </w:r>
-      <w:r>
-        <w:rPr>
-          <w:lang w:val="cs-CZ"/>
-        </w:rPr>
-        <w:t xml:space="preserve"> Hodnotu uvnitř </w:t>
-      </w:r>
-      <w:proofErr w:type="spellStart"/>
-      <w:r>
-        <w:rPr>
-          <w:lang w:val="cs-CZ"/>
-        </w:rPr>
-        <w:t>enumu</w:t>
-      </w:r>
-      <w:proofErr w:type="spellEnd"/>
-      <w:r>
-        <w:rPr>
-          <w:lang w:val="cs-CZ"/>
-        </w:rPr>
-        <w:t xml:space="preserve"> získáme</w:t>
-      </w:r>
-    </w:p>
-    <w:p>
-      <w:pPr>
-        <w:jc w:val="both"/>
-        <w:rPr>
-          <w:lang w:val="cs-CZ"/>
-        </w:rPr>
-      </w:pPr>
-      <w:r>
-        <w:rPr>
-          <w:lang w:val="cs-CZ"/>
-        </w:rPr>
-        <w:lastRenderedPageBreak/>
-        <w:t xml:space="preserve">Většina typů může nabývat i hodnoty nuly, </w:t>
-      </w:r>
-      <w:r>
-        <w:rPr>
-          <w:lang w:val="cs-CZ"/>
-        </w:rPr>
-        <w:t xml:space="preserve">takže kromě dané hodnoty je potřeba zároveň přenášet i další data označující, zda se jedná o </w:t>
-      </w:r>
-      <w:proofErr w:type="spellStart"/>
-      <w:r>
-        <w:rPr>
-          <w:rFonts w:ascii="Consolas" w:hAnsi="Consolas"/>
-          <w:highlight w:val="lightGray"/>
-          <w:lang w:val="cs-CZ"/>
-        </w:rPr>
-        <w:t>Some</w:t>
-      </w:r>
-      <w:proofErr w:type="spellEnd"/>
-      <w:r>
-        <w:rPr>
-          <w:lang w:val="cs-CZ"/>
-        </w:rPr>
-        <w:t xml:space="preserve"> nebo </w:t>
-      </w:r>
-      <w:proofErr w:type="spellStart"/>
-      <w:r>
-        <w:rPr>
-          <w:rFonts w:ascii="Consolas" w:hAnsi="Consolas"/>
-          <w:highlight w:val="lightGray"/>
-          <w:lang w:val="cs-CZ"/>
-        </w:rPr>
-        <w:t>Non</w:t>
-      </w:r>
-      <w:r>
-        <w:rPr>
-          <w:rFonts w:ascii="Consolas" w:hAnsi="Consolas"/>
-          <w:highlight w:val="lightGray"/>
-          <w:lang w:val="cs-CZ"/>
-        </w:rPr>
-        <w:t>e</w:t>
-      </w:r>
-      <w:proofErr w:type="spellEnd"/>
-      <w:r>
-        <w:rPr>
-          <w:lang w:val="cs-CZ"/>
-        </w:rPr>
-        <w:t>.</w:t>
-      </w:r>
-      <w:r>
-        <w:rPr>
-          <w:lang w:val="cs-CZ"/>
-        </w:rPr>
-        <w:t xml:space="preserve"> Ale u některých hodnot</w:t>
-      </w:r>
-      <w:r>
-        <w:rPr>
-          <w:lang w:val="cs-CZ"/>
-        </w:rPr>
-        <w:t>, zejména u referencí,</w:t>
-      </w:r>
-      <w:r>
-        <w:rPr>
-          <w:lang w:val="cs-CZ"/>
-        </w:rPr>
-        <w:t xml:space="preserve"> už kompilátor ví, že </w:t>
-      </w:r>
-      <w:r>
-        <w:rPr>
-          <w:i/>
-          <w:iCs/>
-          <w:lang w:val="cs-CZ"/>
-        </w:rPr>
-        <w:t>nikdy</w:t>
-      </w:r>
-      <w:r>
-        <w:rPr>
-          <w:lang w:val="cs-CZ"/>
-        </w:rPr>
-        <w:t xml:space="preserve"> nemohou nabývat hodnoty nula</w:t>
-      </w:r>
-      <w:r>
-        <w:rPr>
-          <w:lang w:val="cs-CZ"/>
-        </w:rPr>
-        <w:t xml:space="preserve"> (protože reference vždy ukazují na platná data a nemohou být nulovými ukazateli)</w:t>
-      </w:r>
-      <w:r>
-        <w:rPr>
-          <w:lang w:val="cs-CZ"/>
-        </w:rPr>
-        <w:t xml:space="preserve">, a tudíž </w:t>
-      </w:r>
-      <w:r>
-        <w:rPr>
-          <w:lang w:val="cs-CZ"/>
-        </w:rPr>
-        <w:t xml:space="preserve">může využít hodnotu nuly jako variantu </w:t>
-      </w:r>
-      <w:proofErr w:type="spellStart"/>
-      <w:r>
-        <w:rPr>
-          <w:rFonts w:ascii="Consolas" w:hAnsi="Consolas"/>
-          <w:highlight w:val="lightGray"/>
-          <w:lang w:val="cs-CZ"/>
-        </w:rPr>
-        <w:t>Non</w:t>
-      </w:r>
-      <w:r>
-        <w:rPr>
-          <w:rFonts w:ascii="Consolas" w:hAnsi="Consolas"/>
-          <w:highlight w:val="lightGray"/>
-          <w:lang w:val="cs-CZ"/>
-        </w:rPr>
-        <w:t>e</w:t>
-      </w:r>
-      <w:proofErr w:type="spellEnd"/>
-      <w:r>
-        <w:rPr>
-          <w:lang w:val="cs-CZ"/>
-        </w:rPr>
-        <w:t xml:space="preserve">. </w:t>
-      </w:r>
-      <w:r>
-        <w:rPr>
-          <w:lang w:val="cs-CZ"/>
-        </w:rPr>
-        <w:t xml:space="preserve">Tím pádem Rust technicky vzato podporuje nulové ukazatele, ale pouze, když explicitně označíme, že toto je možné pomocí </w:t>
-      </w:r>
-      <w:proofErr w:type="spellStart"/>
-      <w:r>
-        <w:rPr>
-          <w:lang w:val="cs-CZ"/>
-        </w:rPr>
-        <w:t>enumu</w:t>
-      </w:r>
-      <w:proofErr w:type="spellEnd"/>
-      <w:r>
-        <w:rPr>
-          <w:lang w:val="cs-CZ"/>
-        </w:rPr>
-        <w:t xml:space="preserve"> </w:t>
-      </w:r>
-      <w:proofErr w:type="spellStart"/>
-      <w:r>
-        <w:rPr>
-          <w:rFonts w:ascii="Consolas" w:hAnsi="Consolas"/>
-          <w:highlight w:val="lightGray"/>
-          <w:lang w:val="cs-CZ"/>
-        </w:rPr>
-        <w:t>Option</w:t>
-      </w:r>
-      <w:proofErr w:type="spellEnd"/>
-      <w:r>
-        <w:rPr>
-          <w:lang w:val="cs-CZ"/>
-        </w:rPr>
-        <w:t>, a donutí nás je zkontrolovat.</w:t>
-      </w:r>
-    </w:p>
-    <w:p>
-      <w:pPr>
-        <w:pStyle w:val="Nadpis5"/>
-        <w:rPr>
-          <w:lang w:val="cs-CZ"/>
-        </w:rPr>
-      </w:pPr>
-      <w:r>
-        <w:rPr>
-          <w:lang w:val="cs-CZ"/>
-        </w:rPr>
-        <w:t>5.3.3.</w:t>
-      </w:r>
-      <w:r>
-        <w:rPr>
-          <w:lang w:val="cs-CZ"/>
-        </w:rPr>
-        <w:t>3</w:t>
-      </w:r>
-      <w:r>
-        <w:rPr>
-          <w:lang w:val="cs-CZ"/>
-        </w:rPr>
-        <w:t xml:space="preserve"> </w:t>
-      </w:r>
-      <w:proofErr w:type="spellStart"/>
-      <w:r>
-        <w:rPr>
-          <w:lang w:val="cs-CZ"/>
-        </w:rPr>
-        <w:t>Result</w:t>
-      </w:r>
-      <w:proofErr w:type="spellEnd"/>
-    </w:p>
-    <w:p>
-      <w:pPr>
-        <w:jc w:val="both"/>
-        <w:rPr>
-          <w:lang w:val="cs-CZ"/>
-        </w:rPr>
-      </w:pPr>
-      <w:r>
-        <w:rPr>
-          <w:lang w:val="cs-CZ"/>
-        </w:rPr>
-        <w:t>AA</w:t>
-      </w:r>
-      <w:r>
-        <w:rPr>
-          <w:lang w:val="cs-CZ"/>
-        </w:rPr>
-        <w:t>A</w:t>
-      </w:r>
-    </w:p>
-    <w:p>
-      <w:pPr>
-        <w:jc w:val="both"/>
-        <w:rPr>
-          <w:lang w:val="cs-CZ"/>
-        </w:rPr>
-      </w:pPr>
-      <w:hyperlink r:id="rId50" w:history="1">
+      <w:hyperlink r:id="rId52" w:history="1">
         <w:r>
           <w:rPr>
             <w:rStyle w:val="Hypertextovodkaz"/>
@@ -24967,7 +25966,7 @@
           <w:lang w:val="cs-CZ"/>
         </w:rPr>
       </w:pPr>
-      <w:bookmarkStart w:id="70" w:name="_Toc214622036"/>
+      <w:bookmarkStart w:id="74" w:name="_Toc214622036"/>
       <w:r>
         <w:rPr>
           <w:lang w:val="cs-CZ"/>
@@ -24975,7 +25974,7 @@
         <w:lastRenderedPageBreak/>
         <w:t>PRAKTICKÁ ČÁST</w:t>
       </w:r>
-      <w:bookmarkEnd w:id="70"/>
+      <w:bookmarkEnd w:id="74"/>
     </w:p>
     <w:p>
       <w:pPr>
@@ -25004,7 +26003,7 @@
           <w:lang w:val="cs-CZ"/>
         </w:rPr>
       </w:pPr>
-      <w:bookmarkStart w:id="71" w:name="_Toc214622037"/>
+      <w:bookmarkStart w:id="75" w:name="_Toc214622037"/>
       <w:r>
         <w:rPr>
           <w:lang w:val="cs-CZ"/>
@@ -25012,7 +26011,7 @@
         <w:lastRenderedPageBreak/>
         <w:t>ZÁVĚR</w:t>
       </w:r>
-      <w:bookmarkEnd w:id="71"/>
+      <w:bookmarkEnd w:id="75"/>
     </w:p>
     <w:p>
       <w:pPr>
@@ -25034,7 +26033,7 @@
         <w:br w:type="page"/>
       </w:r>
     </w:p>
-    <w:bookmarkStart w:id="72" w:name="_Toc214622038" w:displacedByCustomXml="next"/>
+    <w:bookmarkStart w:id="76" w:name="_Toc214622038" w:displacedByCustomXml="next"/>
     <w:sdt>
       <w:sdtPr>
         <w:rPr>
@@ -25069,7 +26068,7 @@
             </w:rPr>
             <w:t>Zdroje</w:t>
           </w:r>
-          <w:bookmarkEnd w:id="72"/>
+          <w:bookmarkEnd w:id="76"/>
         </w:p>
         <w:sdt>
           <w:sdtPr>
@@ -25228,14 +26227,14 @@
           <w:lang w:val="cs-CZ"/>
         </w:rPr>
       </w:pPr>
-      <w:bookmarkStart w:id="73" w:name="_Toc214622039"/>
+      <w:bookmarkStart w:id="77" w:name="_Toc214622039"/>
       <w:r>
         <w:rPr>
           <w:lang w:val="cs-CZ"/>
         </w:rPr>
         <w:t>Seznam obrázků</w:t>
       </w:r>
-      <w:bookmarkEnd w:id="73"/>
+      <w:bookmarkEnd w:id="77"/>
     </w:p>
     <w:p>
       <w:pPr>
@@ -25259,7 +26258,7 @@
       <w:r>
         <w:fldChar w:fldCharType="separate"/>
       </w:r>
-      <w:hyperlink w:anchor="_Toc215746554" w:history="1">
+      <w:hyperlink w:anchor="_Toc216350158" w:history="1">
         <w:r>
           <w:rPr>
             <w:rStyle w:val="Hypertextovodkaz"/>
@@ -25287,7 +26286,7 @@
             <w:noProof/>
             <w:webHidden/>
           </w:rPr>
-          <w:instrText xml:space="preserve"> PAGEREF _Toc215746554 \h </w:instrText>
+          <w:instrText xml:space="preserve"> PAGEREF _Toc216350158 \h </w:instrText>
         </w:r>
         <w:r>
           <w:rPr>
@@ -25331,7 +26330,7 @@
           <w:lang w:val="cs-CZ" w:eastAsia="cs-CZ"/>
         </w:rPr>
       </w:pPr>
-      <w:hyperlink w:anchor="_Toc215746555" w:history="1">
+      <w:hyperlink w:anchor="_Toc216350159" w:history="1">
         <w:r>
           <w:rPr>
             <w:rStyle w:val="Hypertextovodkaz"/>
@@ -25359,7 +26358,7 @@
             <w:noProof/>
             <w:webHidden/>
           </w:rPr>
-          <w:instrText xml:space="preserve"> PAGEREF _Toc215746555 \h </w:instrText>
+          <w:instrText xml:space="preserve"> PAGEREF _Toc216350159 \h </w:instrText>
         </w:r>
         <w:r>
           <w:rPr>
@@ -25403,7 +26402,7 @@
           <w:lang w:val="cs-CZ" w:eastAsia="cs-CZ"/>
         </w:rPr>
       </w:pPr>
-      <w:hyperlink w:anchor="_Toc215746556" w:history="1">
+      <w:hyperlink w:anchor="_Toc216350160" w:history="1">
         <w:r>
           <w:rPr>
             <w:rStyle w:val="Hypertextovodkaz"/>
@@ -25431,7 +26430,7 @@
             <w:noProof/>
             <w:webHidden/>
           </w:rPr>
-          <w:instrText xml:space="preserve"> PAGEREF _Toc215746556 \h </w:instrText>
+          <w:instrText xml:space="preserve"> PAGEREF _Toc216350160 \h </w:instrText>
         </w:r>
         <w:r>
           <w:rPr>
@@ -25475,7 +26474,7 @@
           <w:lang w:val="cs-CZ" w:eastAsia="cs-CZ"/>
         </w:rPr>
       </w:pPr>
-      <w:hyperlink w:anchor="_Toc215746557" w:history="1">
+      <w:hyperlink w:anchor="_Toc216350161" w:history="1">
         <w:r>
           <w:rPr>
             <w:rStyle w:val="Hypertextovodkaz"/>
@@ -25503,7 +26502,7 @@
             <w:noProof/>
             <w:webHidden/>
           </w:rPr>
-          <w:instrText xml:space="preserve"> PAGEREF _Toc215746557 \h </w:instrText>
+          <w:instrText xml:space="preserve"> PAGEREF _Toc216350161 \h </w:instrText>
         </w:r>
         <w:r>
           <w:rPr>
@@ -25547,7 +26546,7 @@
           <w:lang w:val="cs-CZ" w:eastAsia="cs-CZ"/>
         </w:rPr>
       </w:pPr>
-      <w:hyperlink w:anchor="_Toc215746558" w:history="1">
+      <w:hyperlink w:anchor="_Toc216350162" w:history="1">
         <w:r>
           <w:rPr>
             <w:rStyle w:val="Hypertextovodkaz"/>
@@ -25575,7 +26574,7 @@
             <w:noProof/>
             <w:webHidden/>
           </w:rPr>
-          <w:instrText xml:space="preserve"> PAGEREF _Toc215746558 \h </w:instrText>
+          <w:instrText xml:space="preserve"> PAGEREF _Toc216350162 \h </w:instrText>
         </w:r>
         <w:r>
           <w:rPr>
@@ -25619,7 +26618,7 @@
           <w:lang w:val="cs-CZ" w:eastAsia="cs-CZ"/>
         </w:rPr>
       </w:pPr>
-      <w:hyperlink w:anchor="_Toc215746559" w:history="1">
+      <w:hyperlink w:anchor="_Toc216350163" w:history="1">
         <w:r>
           <w:rPr>
             <w:rStyle w:val="Hypertextovodkaz"/>
@@ -25647,7 +26646,7 @@
             <w:noProof/>
             <w:webHidden/>
           </w:rPr>
-          <w:instrText xml:space="preserve"> PAGEREF _Toc215746559 \h </w:instrText>
+          <w:instrText xml:space="preserve"> PAGEREF _Toc216350163 \h </w:instrText>
         </w:r>
         <w:r>
           <w:rPr>
@@ -25691,7 +26690,7 @@
           <w:lang w:val="cs-CZ" w:eastAsia="cs-CZ"/>
         </w:rPr>
       </w:pPr>
-      <w:hyperlink w:anchor="_Toc215746560" w:history="1">
+      <w:hyperlink w:anchor="_Toc216350164" w:history="1">
         <w:r>
           <w:rPr>
             <w:rStyle w:val="Hypertextovodkaz"/>
@@ -25719,7 +26718,7 @@
             <w:noProof/>
             <w:webHidden/>
           </w:rPr>
-          <w:instrText xml:space="preserve"> PAGEREF _Toc215746560 \h </w:instrText>
+          <w:instrText xml:space="preserve"> PAGEREF _Toc216350164 \h </w:instrText>
         </w:r>
         <w:r>
           <w:rPr>
@@ -25763,7 +26762,7 @@
           <w:lang w:val="cs-CZ" w:eastAsia="cs-CZ"/>
         </w:rPr>
       </w:pPr>
-      <w:hyperlink w:anchor="_Toc215746561" w:history="1">
+      <w:hyperlink w:anchor="_Toc216350165" w:history="1">
         <w:r>
           <w:rPr>
             <w:rStyle w:val="Hypertextovodkaz"/>
@@ -25791,7 +26790,7 @@
             <w:noProof/>
             <w:webHidden/>
           </w:rPr>
-          <w:instrText xml:space="preserve"> PAGEREF _Toc215746561 \h </w:instrText>
+          <w:instrText xml:space="preserve"> PAGEREF _Toc216350165 \h </w:instrText>
         </w:r>
         <w:r>
           <w:rPr>
@@ -25835,7 +26834,7 @@
           <w:lang w:val="cs-CZ" w:eastAsia="cs-CZ"/>
         </w:rPr>
       </w:pPr>
-      <w:hyperlink w:anchor="_Toc215746562" w:history="1">
+      <w:hyperlink w:anchor="_Toc216350166" w:history="1">
         <w:r>
           <w:rPr>
             <w:rStyle w:val="Hypertextovodkaz"/>
@@ -25863,7 +26862,7 @@
             <w:noProof/>
             <w:webHidden/>
           </w:rPr>
-          <w:instrText xml:space="preserve"> PAGEREF _Toc215746562 \h </w:instrText>
+          <w:instrText xml:space="preserve"> PAGEREF _Toc216350166 \h </w:instrText>
         </w:r>
         <w:r>
           <w:rPr>
@@ -25907,7 +26906,7 @@
           <w:lang w:val="cs-CZ" w:eastAsia="cs-CZ"/>
         </w:rPr>
       </w:pPr>
-      <w:hyperlink w:anchor="_Toc215746563" w:history="1">
+      <w:hyperlink w:anchor="_Toc216350167" w:history="1">
         <w:r>
           <w:rPr>
             <w:rStyle w:val="Hypertextovodkaz"/>
@@ -25935,7 +26934,7 @@
             <w:noProof/>
             <w:webHidden/>
           </w:rPr>
-          <w:instrText xml:space="preserve"> PAGEREF _Toc215746563 \h </w:instrText>
+          <w:instrText xml:space="preserve"> PAGEREF _Toc216350167 \h </w:instrText>
         </w:r>
         <w:r>
           <w:rPr>
@@ -25979,7 +26978,7 @@
           <w:lang w:val="cs-CZ" w:eastAsia="cs-CZ"/>
         </w:rPr>
       </w:pPr>
-      <w:hyperlink w:anchor="_Toc215746564" w:history="1">
+      <w:hyperlink w:anchor="_Toc216350168" w:history="1">
         <w:r>
           <w:rPr>
             <w:rStyle w:val="Hypertextovodkaz"/>
@@ -26007,7 +27006,7 @@
             <w:noProof/>
             <w:webHidden/>
           </w:rPr>
-          <w:instrText xml:space="preserve"> PAGEREF _Toc215746564 \h </w:instrText>
+          <w:instrText xml:space="preserve"> PAGEREF _Toc216350168 \h </w:instrText>
         </w:r>
         <w:r>
           <w:rPr>
@@ -26051,7 +27050,7 @@
           <w:lang w:val="cs-CZ" w:eastAsia="cs-CZ"/>
         </w:rPr>
       </w:pPr>
-      <w:hyperlink w:anchor="_Toc215746565" w:history="1">
+      <w:hyperlink w:anchor="_Toc216350169" w:history="1">
         <w:r>
           <w:rPr>
             <w:rStyle w:val="Hypertextovodkaz"/>
@@ -26079,7 +27078,7 @@
             <w:noProof/>
             <w:webHidden/>
           </w:rPr>
-          <w:instrText xml:space="preserve"> PAGEREF _Toc215746565 \h </w:instrText>
+          <w:instrText xml:space="preserve"> PAGEREF _Toc216350169 \h </w:instrText>
         </w:r>
         <w:r>
           <w:rPr>
@@ -26123,7 +27122,7 @@
           <w:lang w:val="cs-CZ" w:eastAsia="cs-CZ"/>
         </w:rPr>
       </w:pPr>
-      <w:hyperlink w:anchor="_Toc215746566" w:history="1">
+      <w:hyperlink w:anchor="_Toc216350170" w:history="1">
         <w:r>
           <w:rPr>
             <w:rStyle w:val="Hypertextovodkaz"/>
@@ -26151,7 +27150,7 @@
             <w:noProof/>
             <w:webHidden/>
           </w:rPr>
-          <w:instrText xml:space="preserve"> PAGEREF _Toc215746566 \h </w:instrText>
+          <w:instrText xml:space="preserve"> PAGEREF _Toc216350170 \h </w:instrText>
         </w:r>
         <w:r>
           <w:rPr>
@@ -26195,7 +27194,7 @@
           <w:lang w:val="cs-CZ" w:eastAsia="cs-CZ"/>
         </w:rPr>
       </w:pPr>
-      <w:hyperlink w:anchor="_Toc215746567" w:history="1">
+      <w:hyperlink w:anchor="_Toc216350171" w:history="1">
         <w:r>
           <w:rPr>
             <w:rStyle w:val="Hypertextovodkaz"/>
@@ -26223,7 +27222,7 @@
             <w:noProof/>
             <w:webHidden/>
           </w:rPr>
-          <w:instrText xml:space="preserve"> PAGEREF _Toc215746567 \h </w:instrText>
+          <w:instrText xml:space="preserve"> PAGEREF _Toc216350171 \h </w:instrText>
         </w:r>
         <w:r>
           <w:rPr>
@@ -26267,7 +27266,7 @@
           <w:lang w:val="cs-CZ" w:eastAsia="cs-CZ"/>
         </w:rPr>
       </w:pPr>
-      <w:hyperlink w:anchor="_Toc215746568" w:history="1">
+      <w:hyperlink w:anchor="_Toc216350172" w:history="1">
         <w:r>
           <w:rPr>
             <w:rStyle w:val="Hypertextovodkaz"/>
@@ -26295,7 +27294,7 @@
             <w:noProof/>
             <w:webHidden/>
           </w:rPr>
-          <w:instrText xml:space="preserve"> PAGEREF _Toc215746568 \h </w:instrText>
+          <w:instrText xml:space="preserve"> PAGEREF _Toc216350172 \h </w:instrText>
         </w:r>
         <w:r>
           <w:rPr>
@@ -26339,7 +27338,7 @@
           <w:lang w:val="cs-CZ" w:eastAsia="cs-CZ"/>
         </w:rPr>
       </w:pPr>
-      <w:hyperlink w:anchor="_Toc215746569" w:history="1">
+      <w:hyperlink w:anchor="_Toc216350173" w:history="1">
         <w:r>
           <w:rPr>
             <w:rStyle w:val="Hypertextovodkaz"/>
@@ -26367,7 +27366,7 @@
             <w:noProof/>
             <w:webHidden/>
           </w:rPr>
-          <w:instrText xml:space="preserve"> PAGEREF _Toc215746569 \h </w:instrText>
+          <w:instrText xml:space="preserve"> PAGEREF _Toc216350173 \h </w:instrText>
         </w:r>
         <w:r>
           <w:rPr>
@@ -26411,7 +27410,7 @@
           <w:lang w:val="cs-CZ" w:eastAsia="cs-CZ"/>
         </w:rPr>
       </w:pPr>
-      <w:hyperlink w:anchor="_Toc215746570" w:history="1">
+      <w:hyperlink w:anchor="_Toc216350174" w:history="1">
         <w:r>
           <w:rPr>
             <w:rStyle w:val="Hypertextovodkaz"/>
@@ -26439,7 +27438,7 @@
             <w:noProof/>
             <w:webHidden/>
           </w:rPr>
-          <w:instrText xml:space="preserve"> PAGEREF _Toc215746570 \h </w:instrText>
+          <w:instrText xml:space="preserve"> PAGEREF _Toc216350174 \h </w:instrText>
         </w:r>
         <w:r>
           <w:rPr>
@@ -26483,7 +27482,7 @@
           <w:lang w:val="cs-CZ" w:eastAsia="cs-CZ"/>
         </w:rPr>
       </w:pPr>
-      <w:hyperlink w:anchor="_Toc215746571" w:history="1">
+      <w:hyperlink w:anchor="_Toc216350175" w:history="1">
         <w:r>
           <w:rPr>
             <w:rStyle w:val="Hypertextovodkaz"/>
@@ -26511,7 +27510,7 @@
             <w:noProof/>
             <w:webHidden/>
           </w:rPr>
-          <w:instrText xml:space="preserve"> PAGEREF _Toc215746571 \h </w:instrText>
+          <w:instrText xml:space="preserve"> PAGEREF _Toc216350175 \h </w:instrText>
         </w:r>
         <w:r>
           <w:rPr>
@@ -26555,7 +27554,7 @@
           <w:lang w:val="cs-CZ" w:eastAsia="cs-CZ"/>
         </w:rPr>
       </w:pPr>
-      <w:hyperlink w:anchor="_Toc215746572" w:history="1">
+      <w:hyperlink w:anchor="_Toc216350176" w:history="1">
         <w:r>
           <w:rPr>
             <w:rStyle w:val="Hypertextovodkaz"/>
@@ -26583,7 +27582,7 @@
             <w:noProof/>
             <w:webHidden/>
           </w:rPr>
-          <w:instrText xml:space="preserve"> PAGEREF _Toc215746572 \h </w:instrText>
+          <w:instrText xml:space="preserve"> PAGEREF _Toc216350176 \h </w:instrText>
         </w:r>
         <w:r>
           <w:rPr>
@@ -26627,7 +27626,7 @@
           <w:lang w:val="cs-CZ" w:eastAsia="cs-CZ"/>
         </w:rPr>
       </w:pPr>
-      <w:hyperlink w:anchor="_Toc215746573" w:history="1">
+      <w:hyperlink w:anchor="_Toc216350177" w:history="1">
         <w:r>
           <w:rPr>
             <w:rStyle w:val="Hypertextovodkaz"/>
@@ -26655,7 +27654,7 @@
             <w:noProof/>
             <w:webHidden/>
           </w:rPr>
-          <w:instrText xml:space="preserve"> PAGEREF _Toc215746573 \h </w:instrText>
+          <w:instrText xml:space="preserve"> PAGEREF _Toc216350177 \h </w:instrText>
         </w:r>
         <w:r>
           <w:rPr>
@@ -26699,7 +27698,7 @@
           <w:lang w:val="cs-CZ" w:eastAsia="cs-CZ"/>
         </w:rPr>
       </w:pPr>
-      <w:hyperlink w:anchor="_Toc215746574" w:history="1">
+      <w:hyperlink w:anchor="_Toc216350178" w:history="1">
         <w:r>
           <w:rPr>
             <w:rStyle w:val="Hypertextovodkaz"/>
@@ -26727,7 +27726,7 @@
             <w:noProof/>
             <w:webHidden/>
           </w:rPr>
-          <w:instrText xml:space="preserve"> PAGEREF _Toc215746574 \h </w:instrText>
+          <w:instrText xml:space="preserve"> PAGEREF _Toc216350178 \h </w:instrText>
         </w:r>
         <w:r>
           <w:rPr>
@@ -26771,7 +27770,7 @@
           <w:lang w:val="cs-CZ" w:eastAsia="cs-CZ"/>
         </w:rPr>
       </w:pPr>
-      <w:hyperlink w:anchor="_Toc215746575" w:history="1">
+      <w:hyperlink w:anchor="_Toc216350179" w:history="1">
         <w:r>
           <w:rPr>
             <w:rStyle w:val="Hypertextovodkaz"/>
@@ -26799,7 +27798,7 @@
             <w:noProof/>
             <w:webHidden/>
           </w:rPr>
-          <w:instrText xml:space="preserve"> PAGEREF _Toc215746575 \h </w:instrText>
+          <w:instrText xml:space="preserve"> PAGEREF _Toc216350179 \h </w:instrText>
         </w:r>
         <w:r>
           <w:rPr>
@@ -26843,7 +27842,7 @@
           <w:lang w:val="cs-CZ" w:eastAsia="cs-CZ"/>
         </w:rPr>
       </w:pPr>
-      <w:hyperlink w:anchor="_Toc215746576" w:history="1">
+      <w:hyperlink w:anchor="_Toc216350180" w:history="1">
         <w:r>
           <w:rPr>
             <w:rStyle w:val="Hypertextovodkaz"/>
@@ -26871,7 +27870,7 @@
             <w:noProof/>
             <w:webHidden/>
           </w:rPr>
-          <w:instrText xml:space="preserve"> PAGEREF _Toc215746576 \h </w:instrText>
+          <w:instrText xml:space="preserve"> PAGEREF _Toc216350180 \h </w:instrText>
         </w:r>
         <w:r>
           <w:rPr>
@@ -26915,7 +27914,7 @@
           <w:lang w:val="cs-CZ" w:eastAsia="cs-CZ"/>
         </w:rPr>
       </w:pPr>
-      <w:hyperlink w:anchor="_Toc215746577" w:history="1">
+      <w:hyperlink w:anchor="_Toc216350181" w:history="1">
         <w:r>
           <w:rPr>
             <w:rStyle w:val="Hypertextovodkaz"/>
@@ -26943,7 +27942,7 @@
             <w:noProof/>
             <w:webHidden/>
           </w:rPr>
-          <w:instrText xml:space="preserve"> PAGEREF _Toc215746577 \h </w:instrText>
+          <w:instrText xml:space="preserve"> PAGEREF _Toc216350181 \h </w:instrText>
         </w:r>
         <w:r>
           <w:rPr>
@@ -26987,7 +27986,7 @@
           <w:lang w:val="cs-CZ" w:eastAsia="cs-CZ"/>
         </w:rPr>
       </w:pPr>
-      <w:hyperlink w:anchor="_Toc215746578" w:history="1">
+      <w:hyperlink w:anchor="_Toc216350182" w:history="1">
         <w:r>
           <w:rPr>
             <w:rStyle w:val="Hypertextovodkaz"/>
@@ -27015,7 +28014,7 @@
             <w:noProof/>
             <w:webHidden/>
           </w:rPr>
-          <w:instrText xml:space="preserve"> PAGEREF _Toc215746578 \h </w:instrText>
+          <w:instrText xml:space="preserve"> PAGEREF _Toc216350182 \h </w:instrText>
         </w:r>
         <w:r>
           <w:rPr>
@@ -27059,7 +28058,7 @@
           <w:lang w:val="cs-CZ" w:eastAsia="cs-CZ"/>
         </w:rPr>
       </w:pPr>
-      <w:hyperlink w:anchor="_Toc215746579" w:history="1">
+      <w:hyperlink w:anchor="_Toc216350183" w:history="1">
         <w:r>
           <w:rPr>
             <w:rStyle w:val="Hypertextovodkaz"/>
@@ -27105,7 +28104,7 @@
             <w:noProof/>
             <w:webHidden/>
           </w:rPr>
-          <w:instrText xml:space="preserve"> PAGEREF _Toc215746579 \h </w:instrText>
+          <w:instrText xml:space="preserve"> PAGEREF _Toc216350183 \h </w:instrText>
         </w:r>
         <w:r>
           <w:rPr>
@@ -27149,7 +28148,7 @@
           <w:lang w:val="cs-CZ" w:eastAsia="cs-CZ"/>
         </w:rPr>
       </w:pPr>
-      <w:hyperlink w:anchor="_Toc215746580" w:history="1">
+      <w:hyperlink w:anchor="_Toc216350184" w:history="1">
         <w:r>
           <w:rPr>
             <w:rStyle w:val="Hypertextovodkaz"/>
@@ -27177,7 +28176,7 @@
             <w:noProof/>
             <w:webHidden/>
           </w:rPr>
-          <w:instrText xml:space="preserve"> PAGEREF _Toc215746580 \h </w:instrText>
+          <w:instrText xml:space="preserve"> PAGEREF _Toc216350184 \h </w:instrText>
         </w:r>
         <w:r>
           <w:rPr>
@@ -27221,7 +28220,7 @@
           <w:lang w:val="cs-CZ" w:eastAsia="cs-CZ"/>
         </w:rPr>
       </w:pPr>
-      <w:hyperlink w:anchor="_Toc215746581" w:history="1">
+      <w:hyperlink w:anchor="_Toc216350185" w:history="1">
         <w:r>
           <w:rPr>
             <w:rStyle w:val="Hypertextovodkaz"/>
@@ -27249,7 +28248,7 @@
             <w:noProof/>
             <w:webHidden/>
           </w:rPr>
-          <w:instrText xml:space="preserve"> PAGEREF _Toc215746581 \h </w:instrText>
+          <w:instrText xml:space="preserve"> PAGEREF _Toc216350185 \h </w:instrText>
         </w:r>
         <w:r>
           <w:rPr>
@@ -27293,7 +28292,7 @@
           <w:lang w:val="cs-CZ" w:eastAsia="cs-CZ"/>
         </w:rPr>
       </w:pPr>
-      <w:hyperlink w:anchor="_Toc215746582" w:history="1">
+      <w:hyperlink w:anchor="_Toc216350186" w:history="1">
         <w:r>
           <w:rPr>
             <w:rStyle w:val="Hypertextovodkaz"/>
@@ -27321,7 +28320,7 @@
             <w:noProof/>
             <w:webHidden/>
           </w:rPr>
-          <w:instrText xml:space="preserve"> PAGEREF _Toc215746582 \h </w:instrText>
+          <w:instrText xml:space="preserve"> PAGEREF _Toc216350186 \h </w:instrText>
         </w:r>
         <w:r>
           <w:rPr>
@@ -27365,7 +28364,7 @@
           <w:lang w:val="cs-CZ" w:eastAsia="cs-CZ"/>
         </w:rPr>
       </w:pPr>
-      <w:hyperlink w:anchor="_Toc215746583" w:history="1">
+      <w:hyperlink w:anchor="_Toc216350187" w:history="1">
         <w:r>
           <w:rPr>
             <w:rStyle w:val="Hypertextovodkaz"/>
@@ -27429,7 +28428,7 @@
             <w:noProof/>
             <w:webHidden/>
           </w:rPr>
-          <w:instrText xml:space="preserve"> PAGEREF _Toc215746583 \h </w:instrText>
+          <w:instrText xml:space="preserve"> PAGEREF _Toc216350187 \h </w:instrText>
         </w:r>
         <w:r>
           <w:rPr>
@@ -27473,7 +28472,7 @@
           <w:lang w:val="cs-CZ" w:eastAsia="cs-CZ"/>
         </w:rPr>
       </w:pPr>
-      <w:hyperlink w:anchor="_Toc215746584" w:history="1">
+      <w:hyperlink w:anchor="_Toc216350188" w:history="1">
         <w:r>
           <w:rPr>
             <w:rStyle w:val="Hypertextovodkaz"/>
@@ -27501,7 +28500,7 @@
             <w:noProof/>
             <w:webHidden/>
           </w:rPr>
-          <w:instrText xml:space="preserve"> PAGEREF _Toc215746584 \h </w:instrText>
+          <w:instrText xml:space="preserve"> PAGEREF _Toc216350188 \h </w:instrText>
         </w:r>
         <w:r>
           <w:rPr>
@@ -27545,7 +28544,7 @@
           <w:lang w:val="cs-CZ" w:eastAsia="cs-CZ"/>
         </w:rPr>
       </w:pPr>
-      <w:hyperlink w:anchor="_Toc215746585" w:history="1">
+      <w:hyperlink w:anchor="_Toc216350189" w:history="1">
         <w:r>
           <w:rPr>
             <w:rStyle w:val="Hypertextovodkaz"/>
@@ -27573,7 +28572,7 @@
             <w:noProof/>
             <w:webHidden/>
           </w:rPr>
-          <w:instrText xml:space="preserve"> PAGEREF _Toc215746585 \h </w:instrText>
+          <w:instrText xml:space="preserve"> PAGEREF _Toc216350189 \h </w:instrText>
         </w:r>
         <w:r>
           <w:rPr>
@@ -27617,14 +28616,14 @@
           <w:lang w:val="cs-CZ" w:eastAsia="cs-CZ"/>
         </w:rPr>
       </w:pPr>
-      <w:hyperlink w:anchor="_Toc215746586" w:history="1">
+      <w:hyperlink w:anchor="_Toc216350190" w:history="1">
         <w:r>
           <w:rPr>
             <w:rStyle w:val="Hypertextovodkaz"/>
             <w:noProof/>
             <w:lang w:val="cs-CZ"/>
           </w:rPr>
-          <w:t>Obrázek 33: Příklad enumu s daty ve svých možnostech. Zdroj: (Klabnik, a další, 2025), kapitola 6.1, upraveno</w:t>
+          <w:t>Obrázek 33: Příklad enumu s daty ve svých možnostech. Zdroj: vlastní.</w:t>
         </w:r>
         <w:r>
           <w:rPr>
@@ -27645,7 +28644,7 @@
             <w:noProof/>
             <w:webHidden/>
           </w:rPr>
-          <w:instrText xml:space="preserve"> PAGEREF _Toc215746586 \h </w:instrText>
+          <w:instrText xml:space="preserve"> PAGEREF _Toc216350190 \h </w:instrText>
         </w:r>
         <w:r>
           <w:rPr>
@@ -27677,12 +28676,228 @@
       </w:hyperlink>
     </w:p>
     <w:p>
+      <w:pPr>
+        <w:pStyle w:val="Seznamobrzk"/>
+        <w:tabs>
+          <w:tab w:val="right" w:leader="dot" w:pos="10790"/>
+        </w:tabs>
+        <w:rPr>
+          <w:rFonts w:asciiTheme="minorHAnsi" w:eastAsiaTheme="minorEastAsia" w:hAnsiTheme="minorHAnsi"/>
+          <w:noProof/>
+          <w:sz w:val="24"/>
+          <w:lang w:val="cs-CZ" w:eastAsia="cs-CZ"/>
+        </w:rPr>
+      </w:pPr>
+      <w:hyperlink w:anchor="_Toc216350191" w:history="1">
+        <w:r>
+          <w:rPr>
+            <w:rStyle w:val="Hypertextovodkaz"/>
+            <w:noProof/>
+            <w:lang w:val="cs-CZ"/>
+          </w:rPr>
+          <w:t>Obrázek 34: Definice enumu Option. Zdroj: (Klabnik, a další, 2025), kapitola 6.1</w:t>
+        </w:r>
+        <w:r>
+          <w:rPr>
+            <w:noProof/>
+            <w:webHidden/>
+          </w:rPr>
+          <w:tab/>
+        </w:r>
+        <w:r>
+          <w:rPr>
+            <w:noProof/>
+            <w:webHidden/>
+          </w:rPr>
+          <w:fldChar w:fldCharType="begin"/>
+        </w:r>
+        <w:r>
+          <w:rPr>
+            <w:noProof/>
+            <w:webHidden/>
+          </w:rPr>
+          <w:instrText xml:space="preserve"> PAGEREF _Toc216350191 \h </w:instrText>
+        </w:r>
+        <w:r>
+          <w:rPr>
+            <w:noProof/>
+            <w:webHidden/>
+          </w:rPr>
+        </w:r>
+        <w:r>
+          <w:rPr>
+            <w:noProof/>
+            <w:webHidden/>
+          </w:rPr>
+          <w:fldChar w:fldCharType="separate"/>
+        </w:r>
+        <w:r>
+          <w:rPr>
+            <w:noProof/>
+            <w:webHidden/>
+          </w:rPr>
+          <w:t>33</w:t>
+        </w:r>
+        <w:r>
+          <w:rPr>
+            <w:noProof/>
+            <w:webHidden/>
+          </w:rPr>
+          <w:fldChar w:fldCharType="end"/>
+        </w:r>
+      </w:hyperlink>
+    </w:p>
+    <w:p>
+      <w:pPr>
+        <w:pStyle w:val="Seznamobrzk"/>
+        <w:tabs>
+          <w:tab w:val="right" w:leader="dot" w:pos="10790"/>
+        </w:tabs>
+        <w:rPr>
+          <w:rFonts w:asciiTheme="minorHAnsi" w:eastAsiaTheme="minorEastAsia" w:hAnsiTheme="minorHAnsi"/>
+          <w:noProof/>
+          <w:sz w:val="24"/>
+          <w:lang w:val="cs-CZ" w:eastAsia="cs-CZ"/>
+        </w:rPr>
+      </w:pPr>
+      <w:hyperlink w:anchor="_Toc216350192" w:history="1">
+        <w:r>
+          <w:rPr>
+            <w:rStyle w:val="Hypertextovodkaz"/>
+            <w:noProof/>
+            <w:lang w:val="cs-CZ"/>
+          </w:rPr>
+          <w:t>Obrázek 35: Tento program zpanikaří, protože se pokusí o přístup prvku v poli mimo rozsah. Zdroj: (Klabnik, a další, 2025), kapitola 9.1, upraveno</w:t>
+        </w:r>
+        <w:r>
+          <w:rPr>
+            <w:noProof/>
+            <w:webHidden/>
+          </w:rPr>
+          <w:tab/>
+        </w:r>
+        <w:r>
+          <w:rPr>
+            <w:noProof/>
+            <w:webHidden/>
+          </w:rPr>
+          <w:fldChar w:fldCharType="begin"/>
+        </w:r>
+        <w:r>
+          <w:rPr>
+            <w:noProof/>
+            <w:webHidden/>
+          </w:rPr>
+          <w:instrText xml:space="preserve"> PAGEREF _Toc216350192 \h </w:instrText>
+        </w:r>
+        <w:r>
+          <w:rPr>
+            <w:noProof/>
+            <w:webHidden/>
+          </w:rPr>
+        </w:r>
+        <w:r>
+          <w:rPr>
+            <w:noProof/>
+            <w:webHidden/>
+          </w:rPr>
+          <w:fldChar w:fldCharType="separate"/>
+        </w:r>
+        <w:r>
+          <w:rPr>
+            <w:noProof/>
+            <w:webHidden/>
+          </w:rPr>
+          <w:t>33</w:t>
+        </w:r>
+        <w:r>
+          <w:rPr>
+            <w:noProof/>
+            <w:webHidden/>
+          </w:rPr>
+          <w:fldChar w:fldCharType="end"/>
+        </w:r>
+      </w:hyperlink>
+    </w:p>
+    <w:p>
+      <w:pPr>
+        <w:pStyle w:val="Seznamobrzk"/>
+        <w:tabs>
+          <w:tab w:val="right" w:leader="dot" w:pos="10790"/>
+        </w:tabs>
+        <w:rPr>
+          <w:rFonts w:asciiTheme="minorHAnsi" w:eastAsiaTheme="minorEastAsia" w:hAnsiTheme="minorHAnsi"/>
+          <w:noProof/>
+          <w:sz w:val="24"/>
+          <w:lang w:val="cs-CZ" w:eastAsia="cs-CZ"/>
+        </w:rPr>
+      </w:pPr>
+      <w:hyperlink w:anchor="_Toc216350193" w:history="1">
+        <w:r>
+          <w:rPr>
+            <w:rStyle w:val="Hypertextovodkaz"/>
+            <w:noProof/>
+            <w:lang w:val="cs-CZ"/>
+          </w:rPr>
+          <w:t>Obrázek 36: Chybová hláška poté, co program z obrázku 34 zpanikařil. Zdroj: vlastní</w:t>
+        </w:r>
+        <w:r>
+          <w:rPr>
+            <w:noProof/>
+            <w:webHidden/>
+          </w:rPr>
+          <w:tab/>
+        </w:r>
+        <w:r>
+          <w:rPr>
+            <w:noProof/>
+            <w:webHidden/>
+          </w:rPr>
+          <w:fldChar w:fldCharType="begin"/>
+        </w:r>
+        <w:r>
+          <w:rPr>
+            <w:noProof/>
+            <w:webHidden/>
+          </w:rPr>
+          <w:instrText xml:space="preserve"> PAGEREF _Toc216350193 \h </w:instrText>
+        </w:r>
+        <w:r>
+          <w:rPr>
+            <w:noProof/>
+            <w:webHidden/>
+          </w:rPr>
+        </w:r>
+        <w:r>
+          <w:rPr>
+            <w:noProof/>
+            <w:webHidden/>
+          </w:rPr>
+          <w:fldChar w:fldCharType="separate"/>
+        </w:r>
+        <w:r>
+          <w:rPr>
+            <w:noProof/>
+            <w:webHidden/>
+          </w:rPr>
+          <w:t>33</w:t>
+        </w:r>
+        <w:r>
+          <w:rPr>
+            <w:noProof/>
+            <w:webHidden/>
+          </w:rPr>
+          <w:fldChar w:fldCharType="end"/>
+        </w:r>
+      </w:hyperlink>
+    </w:p>
+    <w:p>
       <w:r>
         <w:fldChar w:fldCharType="end"/>
       </w:r>
     </w:p>
     <w:sectPr>
-      <w:footerReference w:type="default" r:id="rId51"/>
+      <w:footerReference w:type="default" r:id="rId53"/>
       <w:pgSz w:w="12240" w:h="15840"/>
       <w:pgMar w:top="720" w:right="720" w:bottom="720" w:left="720" w:header="720" w:footer="720" w:gutter="0"/>
       <w:pgNumType w:start="1"/>
@@ -28130,6 +29345,7 @@
         <w:t xml:space="preserve"> „</w:t>
       </w:r>
       <w:proofErr w:type="spellStart"/>
+      <w:proofErr w:type="gramStart"/>
       <w:r>
         <w:t>Proměnné</w:t>
       </w:r>
@@ -28137,6 +29353,7 @@
       <w:r>
         <w:t>“</w:t>
       </w:r>
+      <w:proofErr w:type="gramEnd"/>
     </w:p>
   </w:comment>
   <w:comment w:id="36" w:author="Ondřej Běhal [2]" w:date="2025-11-17T18:38:00Z" w:initials="OB">
@@ -28215,12 +29432,17 @@
         <w:t xml:space="preserve"> </w:t>
       </w:r>
       <w:proofErr w:type="spellStart"/>
+      <w:proofErr w:type="gramStart"/>
       <w:r>
         <w:t>vzdát</w:t>
       </w:r>
       <w:proofErr w:type="spellEnd"/>
       <w:r>
-        <w:t xml:space="preserve">!~ </w:t>
+        <w:t>!~</w:t>
+      </w:r>
+      <w:proofErr w:type="gramEnd"/>
+      <w:r>
+        <w:t xml:space="preserve"> </w:t>
       </w:r>
       <w:proofErr w:type="spellStart"/>
       <w:r>
@@ -28382,7 +29604,15 @@
       </w:r>
       <w:proofErr w:type="spellEnd"/>
       <w:r>
-        <w:t xml:space="preserve"> unsafe{}, </w:t>
+        <w:t xml:space="preserve"> </w:t>
+      </w:r>
+      <w:proofErr w:type="gramStart"/>
+      <w:r>
+        <w:t>unsafe{</w:t>
+      </w:r>
+      <w:proofErr w:type="gramEnd"/>
+      <w:r>
+        <w:t xml:space="preserve">}, </w:t>
       </w:r>
       <w:proofErr w:type="spellStart"/>
       <w:r>
@@ -28511,6 +29741,43 @@
       </w:r>
       <w:r>
         <w:t>Out of scope</w:t>
+      </w:r>
+    </w:p>
+  </w:comment>
+  <w:comment w:id="71" w:author="Ondřej Běhal" w:date="2025-12-11T13:01:00Z" w:initials="OB">
+    <w:p>
+      <w:pPr>
+        <w:pStyle w:val="Textkomente"/>
+      </w:pPr>
+      <w:r>
+        <w:rPr>
+          <w:rStyle w:val="Odkaznakoment"/>
+        </w:rPr>
+        <w:annotationRef/>
+      </w:r>
+      <w:proofErr w:type="spellStart"/>
+      <w:r>
+        <w:t>Zkratka</w:t>
+      </w:r>
+      <w:proofErr w:type="spellEnd"/>
+      <w:r>
+        <w:t xml:space="preserve"> pro </w:t>
+      </w:r>
+      <w:proofErr w:type="spellStart"/>
+      <w:r>
+        <w:t>přítomnost</w:t>
+      </w:r>
+      <w:proofErr w:type="spellEnd"/>
+      <w:r>
+        <w:t>/</w:t>
+      </w:r>
+      <w:proofErr w:type="spellStart"/>
+      <w:r>
+        <w:t>nepřítomnost</w:t>
+      </w:r>
+      <w:proofErr w:type="spellEnd"/>
+      <w:r>
+        <w:t xml:space="preserve"> (???)</w:t>
       </w:r>
     </w:p>
   </w:comment>
@@ -28536,6 +29803,7 @@
   <w15:commentEx w15:paraId="244F4A79" w15:done="0"/>
   <w15:commentEx w15:paraId="7D3C418B" w15:done="0"/>
   <w15:commentEx w15:paraId="714F65E2" w15:done="0"/>
+  <w15:commentEx w15:paraId="5197ABA3" w15:done="0"/>
 </w15:commentsEx>
 </file>
 
@@ -28558,6 +29826,7 @@
   <w16cex:commentExtensible w16cex:durableId="7B470CDB" w16cex:dateUtc="2025-11-18T10:32:00Z"/>
   <w16cex:commentExtensible w16cex:durableId="4AC4D867" w16cex:dateUtc="2025-11-21T12:01:00Z"/>
   <w16cex:commentExtensible w16cex:durableId="1263C44E" w16cex:dateUtc="2025-12-04T11:57:00Z"/>
+  <w16cex:commentExtensible w16cex:durableId="2646D81A" w16cex:dateUtc="2025-12-11T12:01:00Z"/>
 </w16cex:commentsExtensible>
 </file>
 
@@ -28580,6 +29849,7 @@
   <w16cid:commentId w16cid:paraId="244F4A79" w16cid:durableId="7B470CDB"/>
   <w16cid:commentId w16cid:paraId="7D3C418B" w16cid:durableId="4AC4D867"/>
   <w16cid:commentId w16cid:paraId="714F65E2" w16cid:durableId="1263C44E"/>
+  <w16cid:commentId w16cid:paraId="5197ABA3" w16cid:durableId="2646D81A"/>
 </w16cid:commentsIds>
 </file>
 
@@ -29653,6 +30923,7 @@
   <w:style w:type="character" w:default="1" w:styleId="Standardnpsmoodstavce">
     <w:name w:val="Default Paragraph Font"/>
     <w:uiPriority w:val="1"/>
+    <w:semiHidden/>
     <w:unhideWhenUsed/>
   </w:style>
   <w:style w:type="table" w:default="1" w:styleId="Normlntabulka">

</xml_diff>

<commit_message>
Started a lot on generics and traits.
</commit_message>
<xml_diff>
--- a/Dokumentace.docx
+++ b/Dokumentace.docx
@@ -1,6 +1,6 @@
 
 <file path=word/document.xml><?xml version="1.0" encoding="utf-8"?>
-<w:document xmlns:wpc="http://schemas.microsoft.com/office/word/2010/wordprocessingCanvas" xmlns:cx="http://schemas.microsoft.com/office/drawing/2014/chartex" xmlns:cx1="http://schemas.microsoft.com/office/drawing/2015/9/8/chartex" xmlns:cx2="http://schemas.microsoft.com/office/drawing/2015/10/21/chartex" xmlns:cx3="http://schemas.microsoft.com/office/drawing/2016/5/9/chartex" xmlns:cx4="http://schemas.microsoft.com/office/drawing/2016/5/10/chartex" xmlns:cx5="http://schemas.microsoft.com/office/drawing/2016/5/11/chartex" xmlns:cx6="http://schemas.microsoft.com/office/drawing/2016/5/12/chartex" xmlns:cx7="http://schemas.microsoft.com/office/drawing/2016/5/13/chartex" xmlns:cx8="http://schemas.microsoft.com/office/drawing/2016/5/14/chartex" xmlns:mc="http://schemas.openxmlformats.org/markup-compatibility/2006" xmlns:aink="http://schemas.microsoft.com/office/drawing/2016/ink" xmlns:am3d="http://schemas.microsoft.com/office/drawing/2017/model3d" xmlns:o="urn:schemas-microsoft-com:office:office" xmlns:oel="http://schemas.microsoft.com/office/2019/extlst" xmlns:r="http://schemas.openxmlformats.org/officeDocument/2006/relationships" xmlns:m="http://schemas.openxmlformats.org/officeDocument/2006/math" xmlns:v="urn:schemas-microsoft-com:vml" xmlns:wp14="http://schemas.microsoft.com/office/word/2010/wordprocessingDrawing" xmlns:wp="http://schemas.openxmlformats.org/drawingml/2006/wordprocessingDrawing" xmlns:w10="urn:schemas-microsoft-com:office:word" xmlns:w="http://schemas.openxmlformats.org/wordprocessingml/2006/main" xmlns:w14="http://schemas.microsoft.com/office/word/2010/wordml" xmlns:w15="http://schemas.microsoft.com/office/word/2012/wordml" xmlns:w16cex="http://schemas.microsoft.com/office/word/2018/wordml/cex" xmlns:w16cid="http://schemas.microsoft.com/office/word/2016/wordml/cid" xmlns:w16="http://schemas.microsoft.com/office/word/2018/wordml" xmlns:w16du="http://schemas.microsoft.com/office/word/2023/wordml/word16du" xmlns:w16sdtdh="http://schemas.microsoft.com/office/word/2020/wordml/sdtdatahash" xmlns:w16sdtfl="http://schemas.microsoft.com/office/word/2024/wordml/sdtformatlock" xmlns:w16se="http://schemas.microsoft.com/office/word/2015/wordml/symex" xmlns:wpg="http://schemas.microsoft.com/office/word/2010/wordprocessingGroup" xmlns:wpi="http://schemas.microsoft.com/office/word/2010/wordprocessingInk" xmlns:wne="http://schemas.microsoft.com/office/word/2006/wordml" xmlns:wps="http://schemas.microsoft.com/office/word/2010/wordprocessingShape" mc:Ignorable="w14 w15 w16se w16cid w16 w16cex w16sdtdh w16sdtfl w16du wp14">
+<w:document xmlns:wpc="http://schemas.microsoft.com/office/word/2010/wordprocessingCanvas" xmlns:cx="http://schemas.microsoft.com/office/drawing/2014/chartex" xmlns:cx1="http://schemas.microsoft.com/office/drawing/2015/9/8/chartex" xmlns:cx2="http://schemas.microsoft.com/office/drawing/2015/10/21/chartex" xmlns:cx3="http://schemas.microsoft.com/office/drawing/2016/5/9/chartex" xmlns:cx4="http://schemas.microsoft.com/office/drawing/2016/5/10/chartex" xmlns:cx5="http://schemas.microsoft.com/office/drawing/2016/5/11/chartex" xmlns:cx6="http://schemas.microsoft.com/office/drawing/2016/5/12/chartex" xmlns:cx7="http://schemas.microsoft.com/office/drawing/2016/5/13/chartex" xmlns:cx8="http://schemas.microsoft.com/office/drawing/2016/5/14/chartex" xmlns:mc="http://schemas.openxmlformats.org/markup-compatibility/2006" xmlns:aink="http://schemas.microsoft.com/office/drawing/2016/ink" xmlns:am3d="http://schemas.microsoft.com/office/drawing/2017/model3d" xmlns:o="urn:schemas-microsoft-com:office:office" xmlns:oel="http://schemas.microsoft.com/office/2019/extlst" xmlns:r="http://schemas.openxmlformats.org/officeDocument/2006/relationships" xmlns:m="http://schemas.openxmlformats.org/officeDocument/2006/math" xmlns:v="urn:schemas-microsoft-com:vml" xmlns:wp14="http://schemas.microsoft.com/office/word/2010/wordprocessingDrawing" xmlns:wp="http://schemas.openxmlformats.org/drawingml/2006/wordprocessingDrawing" xmlns:w10="urn:schemas-microsoft-com:office:word" xmlns:w="http://schemas.openxmlformats.org/wordprocessingml/2006/main" xmlns:w14="http://schemas.microsoft.com/office/word/2010/wordml" xmlns:w15="http://schemas.microsoft.com/office/word/2012/wordml" xmlns:w16cex="http://schemas.microsoft.com/office/word/2018/wordml/cex" xmlns:w16cid="http://schemas.microsoft.com/office/word/2016/wordml/cid" xmlns:w16="http://schemas.microsoft.com/office/word/2018/wordml" xmlns:w16sdtdh="http://schemas.microsoft.com/office/word/2020/wordml/sdtdatahash" xmlns:w16se="http://schemas.microsoft.com/office/word/2015/wordml/symex" xmlns:wpg="http://schemas.microsoft.com/office/word/2010/wordprocessingGroup" xmlns:wpi="http://schemas.microsoft.com/office/word/2010/wordprocessingInk" xmlns:wne="http://schemas.microsoft.com/office/word/2006/wordml" xmlns:wps="http://schemas.microsoft.com/office/word/2010/wordprocessingShape" mc:Ignorable="w14 w15 w16se w16cid w16 w16cex w16sdtdh wp14">
   <w:body>
     <w:sdt>
       <w:sdtPr>
@@ -157,7 +157,7 @@
                             <w:txbxContent>
                               <w:p>
                                 <w:pPr>
-                                  <w:pStyle w:val="NoSpacing"/>
+                                  <w:pStyle w:val="Bezmezer"/>
                                   <w:spacing w:before="40" w:after="560" w:line="216" w:lineRule="auto"/>
                                   <w:rPr>
                                     <w:color w:val="156082" w:themeColor="accent1"/>
@@ -206,7 +206,7 @@
                                 <w:sdtContent>
                                   <w:p>
                                     <w:pPr>
-                                      <w:pStyle w:val="NoSpacing"/>
+                                      <w:pStyle w:val="Bezmezer"/>
                                       <w:spacing w:before="40" w:after="40"/>
                                       <w:rPr>
                                         <w:caps/>
@@ -258,7 +258,7 @@
                                 <w:sdtContent>
                                   <w:p>
                                     <w:pPr>
-                                      <w:pStyle w:val="NoSpacing"/>
+                                      <w:pStyle w:val="Bezmezer"/>
                                       <w:spacing w:before="80" w:after="40"/>
                                       <w:rPr>
                                         <w:caps/>
@@ -325,7 +325,7 @@
                       <w:txbxContent>
                         <w:p>
                           <w:pPr>
-                            <w:pStyle w:val="NoSpacing"/>
+                            <w:pStyle w:val="Bezmezer"/>
                             <w:spacing w:before="40" w:after="560" w:line="216" w:lineRule="auto"/>
                             <w:rPr>
                               <w:color w:val="156082" w:themeColor="accent1"/>
@@ -374,7 +374,7 @@
                           <w:sdtContent>
                             <w:p>
                               <w:pPr>
-                                <w:pStyle w:val="NoSpacing"/>
+                                <w:pStyle w:val="Bezmezer"/>
                                 <w:spacing w:before="40" w:after="40"/>
                                 <w:rPr>
                                   <w:caps/>
@@ -426,7 +426,7 @@
                           <w:sdtContent>
                             <w:p>
                               <w:pPr>
-                                <w:pStyle w:val="NoSpacing"/>
+                                <w:pStyle w:val="Bezmezer"/>
                                 <w:spacing w:before="80" w:after="40"/>
                                 <w:rPr>
                                   <w:caps/>
@@ -481,7 +481,7 @@
     </w:sdt>
     <w:tbl>
       <w:tblPr>
-        <w:tblStyle w:val="TableGrid"/>
+        <w:tblStyle w:val="Mkatabulky"/>
         <w:tblW w:w="10485" w:type="dxa"/>
         <w:tblLook w:val="04A0" w:firstRow="1" w:lastRow="0" w:firstColumn="1" w:lastColumn="0" w:noHBand="0" w:noVBand="1"/>
       </w:tblPr>
@@ -1063,7 +1063,7 @@
           </w:tcPr>
           <w:p>
             <w:pPr>
-              <w:pStyle w:val="ListParagraph"/>
+              <w:pStyle w:val="Odstavecseseznamem"/>
               <w:numPr>
                 <w:ilvl w:val="0"/>
                 <w:numId w:val="1"/>
@@ -1076,7 +1076,7 @@
           </w:p>
           <w:p>
             <w:pPr>
-              <w:pStyle w:val="ListParagraph"/>
+              <w:pStyle w:val="Odstavecseseznamem"/>
               <w:numPr>
                 <w:ilvl w:val="0"/>
                 <w:numId w:val="1"/>
@@ -1088,7 +1088,7 @@
           </w:p>
           <w:p>
             <w:pPr>
-              <w:pStyle w:val="ListParagraph"/>
+              <w:pStyle w:val="Odstavecseseznamem"/>
               <w:numPr>
                 <w:ilvl w:val="0"/>
                 <w:numId w:val="1"/>
@@ -1100,7 +1100,7 @@
           </w:p>
           <w:p>
             <w:pPr>
-              <w:pStyle w:val="ListParagraph"/>
+              <w:pStyle w:val="Odstavecseseznamem"/>
               <w:numPr>
                 <w:ilvl w:val="0"/>
                 <w:numId w:val="1"/>
@@ -1112,7 +1112,7 @@
           </w:p>
           <w:p>
             <w:pPr>
-              <w:pStyle w:val="ListParagraph"/>
+              <w:pStyle w:val="Odstavecseseznamem"/>
               <w:numPr>
                 <w:ilvl w:val="0"/>
                 <w:numId w:val="1"/>
@@ -1153,7 +1153,7 @@
           </w:tcPr>
           <w:p>
             <w:pPr>
-              <w:pStyle w:val="ListParagraph"/>
+              <w:pStyle w:val="Odstavecseseznamem"/>
               <w:numPr>
                 <w:ilvl w:val="0"/>
                 <w:numId w:val="2"/>
@@ -1166,7 +1166,7 @@
           </w:p>
           <w:p>
             <w:pPr>
-              <w:pStyle w:val="ListParagraph"/>
+              <w:pStyle w:val="Odstavecseseznamem"/>
               <w:numPr>
                 <w:ilvl w:val="0"/>
                 <w:numId w:val="2"/>
@@ -1179,7 +1179,7 @@
           </w:p>
           <w:p>
             <w:pPr>
-              <w:pStyle w:val="ListParagraph"/>
+              <w:pStyle w:val="Odstavecseseznamem"/>
               <w:numPr>
                 <w:ilvl w:val="0"/>
                 <w:numId w:val="2"/>
@@ -1192,7 +1192,7 @@
           </w:p>
           <w:p>
             <w:pPr>
-              <w:pStyle w:val="ListParagraph"/>
+              <w:pStyle w:val="Odstavecseseznamem"/>
               <w:numPr>
                 <w:ilvl w:val="0"/>
                 <w:numId w:val="2"/>
@@ -1205,7 +1205,7 @@
           </w:p>
           <w:p>
             <w:pPr>
-              <w:pStyle w:val="ListParagraph"/>
+              <w:pStyle w:val="Odstavecseseznamem"/>
               <w:numPr>
                 <w:ilvl w:val="0"/>
                 <w:numId w:val="2"/>
@@ -1269,7 +1269,7 @@
           </w:p>
           <w:p>
             <w:pPr>
-              <w:pStyle w:val="ListParagraph"/>
+              <w:pStyle w:val="Odstavecseseznamem"/>
               <w:numPr>
                 <w:ilvl w:val="0"/>
                 <w:numId w:val="3"/>
@@ -1281,7 +1281,7 @@
           </w:p>
           <w:p>
             <w:pPr>
-              <w:pStyle w:val="ListParagraph"/>
+              <w:pStyle w:val="Odstavecseseznamem"/>
               <w:numPr>
                 <w:ilvl w:val="0"/>
                 <w:numId w:val="3"/>
@@ -1302,7 +1302,7 @@
           </w:p>
           <w:p>
             <w:pPr>
-              <w:pStyle w:val="ListParagraph"/>
+              <w:pStyle w:val="Odstavecseseznamem"/>
               <w:numPr>
                 <w:ilvl w:val="0"/>
                 <w:numId w:val="3"/>
@@ -1314,7 +1314,7 @@
           </w:p>
           <w:p>
             <w:pPr>
-              <w:pStyle w:val="ListParagraph"/>
+              <w:pStyle w:val="Odstavecseseznamem"/>
               <w:numPr>
                 <w:ilvl w:val="0"/>
                 <w:numId w:val="3"/>
@@ -1350,7 +1350,7 @@
     </w:p>
     <w:p>
       <w:pPr>
-        <w:pStyle w:val="Heading1"/>
+        <w:pStyle w:val="Nadpis1"/>
         <w:rPr>
           <w:lang w:val="cs-CZ"/>
         </w:rPr>
@@ -1405,7 +1405,7 @@
     </w:p>
     <w:p>
       <w:pPr>
-        <w:pStyle w:val="Heading1"/>
+        <w:pStyle w:val="Nadpis1"/>
         <w:rPr>
           <w:lang w:val="cs-CZ"/>
         </w:rPr>
@@ -1430,7 +1430,7 @@
       <w:commentRangeEnd w:id="2"/>
       <w:r>
         <w:rPr>
-          <w:rStyle w:val="CommentReference"/>
+          <w:rStyle w:val="Odkaznakoment"/>
         </w:rPr>
         <w:commentReference w:id="2"/>
       </w:r>
@@ -1450,7 +1450,7 @@
     </w:p>
     <w:p>
       <w:pPr>
-        <w:pStyle w:val="Heading1"/>
+        <w:pStyle w:val="Nadpis1"/>
         <w:rPr>
           <w:lang w:val="cs-CZ"/>
         </w:rPr>
@@ -1605,7 +1605,7 @@
     </w:p>
     <w:p>
       <w:pPr>
-        <w:pStyle w:val="Heading2"/>
+        <w:pStyle w:val="Nadpis2"/>
         <w:rPr>
           <w:lang w:val="cs-CZ"/>
         </w:rPr>
@@ -1653,7 +1653,7 @@
     </w:p>
     <w:p>
       <w:pPr>
-        <w:pStyle w:val="Heading1"/>
+        <w:pStyle w:val="Nadpis1"/>
         <w:rPr>
           <w:lang w:val="en-GB"/>
         </w:rPr>
@@ -1765,7 +1765,7 @@
     </w:p>
     <w:p>
       <w:pPr>
-        <w:pStyle w:val="Heading2"/>
+        <w:pStyle w:val="Nadpis2"/>
         <w:rPr>
           <w:lang w:val="en-GB"/>
         </w:rPr>
@@ -1836,7 +1836,7 @@
       <w:sdtContent>
         <w:p>
           <w:pPr>
-            <w:pStyle w:val="Heading1"/>
+            <w:pStyle w:val="Nadpis1"/>
           </w:pPr>
           <w:r>
             <w:rPr>
@@ -1848,7 +1848,7 @@
         </w:p>
         <w:p>
           <w:pPr>
-            <w:pStyle w:val="TOC1"/>
+            <w:pStyle w:val="Obsah1"/>
             <w:tabs>
               <w:tab w:val="right" w:leader="dot" w:pos="10790"/>
             </w:tabs>
@@ -1871,7 +1871,7 @@
           <w:hyperlink w:anchor="_Toc216367012" w:history="1">
             <w:r>
               <w:rPr>
-                <w:rStyle w:val="Hyperlink"/>
+                <w:rStyle w:val="Hypertextovodkaz"/>
                 <w:noProof/>
                 <w:lang w:val="cs-CZ"/>
               </w:rPr>
@@ -1929,7 +1929,7 @@
         </w:p>
         <w:p>
           <w:pPr>
-            <w:pStyle w:val="TOC1"/>
+            <w:pStyle w:val="Obsah1"/>
             <w:tabs>
               <w:tab w:val="right" w:leader="dot" w:pos="10790"/>
             </w:tabs>
@@ -1943,7 +1943,7 @@
           <w:hyperlink w:anchor="_Toc216367013" w:history="1">
             <w:r>
               <w:rPr>
-                <w:rStyle w:val="Hyperlink"/>
+                <w:rStyle w:val="Hypertextovodkaz"/>
                 <w:noProof/>
                 <w:lang w:val="cs-CZ"/>
               </w:rPr>
@@ -2001,7 +2001,7 @@
         </w:p>
         <w:p>
           <w:pPr>
-            <w:pStyle w:val="TOC1"/>
+            <w:pStyle w:val="Obsah1"/>
             <w:tabs>
               <w:tab w:val="right" w:leader="dot" w:pos="10790"/>
             </w:tabs>
@@ -2015,7 +2015,7 @@
           <w:hyperlink w:anchor="_Toc216367014" w:history="1">
             <w:r>
               <w:rPr>
-                <w:rStyle w:val="Hyperlink"/>
+                <w:rStyle w:val="Hypertextovodkaz"/>
                 <w:noProof/>
                 <w:lang w:val="cs-CZ"/>
               </w:rPr>
@@ -2073,7 +2073,7 @@
         </w:p>
         <w:p>
           <w:pPr>
-            <w:pStyle w:val="TOC2"/>
+            <w:pStyle w:val="Obsah2"/>
             <w:tabs>
               <w:tab w:val="right" w:leader="dot" w:pos="10790"/>
             </w:tabs>
@@ -2087,7 +2087,7 @@
           <w:hyperlink w:anchor="_Toc216367015" w:history="1">
             <w:r>
               <w:rPr>
-                <w:rStyle w:val="Hyperlink"/>
+                <w:rStyle w:val="Hypertextovodkaz"/>
                 <w:noProof/>
                 <w:lang w:val="cs-CZ"/>
               </w:rPr>
@@ -2145,7 +2145,7 @@
         </w:p>
         <w:p>
           <w:pPr>
-            <w:pStyle w:val="TOC1"/>
+            <w:pStyle w:val="Obsah1"/>
             <w:tabs>
               <w:tab w:val="right" w:leader="dot" w:pos="10790"/>
             </w:tabs>
@@ -2159,7 +2159,7 @@
           <w:hyperlink w:anchor="_Toc216367016" w:history="1">
             <w:r>
               <w:rPr>
-                <w:rStyle w:val="Hyperlink"/>
+                <w:rStyle w:val="Hypertextovodkaz"/>
                 <w:noProof/>
                 <w:lang w:val="en-GB"/>
               </w:rPr>
@@ -2217,7 +2217,7 @@
         </w:p>
         <w:p>
           <w:pPr>
-            <w:pStyle w:val="TOC2"/>
+            <w:pStyle w:val="Obsah2"/>
             <w:tabs>
               <w:tab w:val="right" w:leader="dot" w:pos="10790"/>
             </w:tabs>
@@ -2231,7 +2231,7 @@
           <w:hyperlink w:anchor="_Toc216367017" w:history="1">
             <w:r>
               <w:rPr>
-                <w:rStyle w:val="Hyperlink"/>
+                <w:rStyle w:val="Hypertextovodkaz"/>
                 <w:noProof/>
                 <w:lang w:val="en-GB"/>
               </w:rPr>
@@ -2289,7 +2289,7 @@
         </w:p>
         <w:p>
           <w:pPr>
-            <w:pStyle w:val="TOC1"/>
+            <w:pStyle w:val="Obsah1"/>
             <w:tabs>
               <w:tab w:val="right" w:leader="dot" w:pos="10790"/>
             </w:tabs>
@@ -2303,7 +2303,7 @@
           <w:hyperlink w:anchor="_Toc216367018" w:history="1">
             <w:r>
               <w:rPr>
-                <w:rStyle w:val="Hyperlink"/>
+                <w:rStyle w:val="Hypertextovodkaz"/>
                 <w:noProof/>
                 <w:lang w:val="cs-CZ"/>
               </w:rPr>
@@ -2361,7 +2361,7 @@
         </w:p>
         <w:p>
           <w:pPr>
-            <w:pStyle w:val="TOC1"/>
+            <w:pStyle w:val="Obsah1"/>
             <w:tabs>
               <w:tab w:val="right" w:leader="dot" w:pos="10790"/>
             </w:tabs>
@@ -2375,7 +2375,7 @@
           <w:hyperlink w:anchor="_Toc216367019" w:history="1">
             <w:r>
               <w:rPr>
-                <w:rStyle w:val="Hyperlink"/>
+                <w:rStyle w:val="Hypertextovodkaz"/>
                 <w:noProof/>
                 <w:lang w:val="cs-CZ"/>
               </w:rPr>
@@ -2433,7 +2433,7 @@
         </w:p>
         <w:p>
           <w:pPr>
-            <w:pStyle w:val="TOC1"/>
+            <w:pStyle w:val="Obsah1"/>
             <w:tabs>
               <w:tab w:val="right" w:leader="dot" w:pos="10790"/>
             </w:tabs>
@@ -2447,7 +2447,7 @@
           <w:hyperlink w:anchor="_Toc216367020" w:history="1">
             <w:r>
               <w:rPr>
-                <w:rStyle w:val="Hyperlink"/>
+                <w:rStyle w:val="Hypertextovodkaz"/>
                 <w:noProof/>
                 <w:lang w:val="cs-CZ"/>
               </w:rPr>
@@ -2505,7 +2505,7 @@
         </w:p>
         <w:p>
           <w:pPr>
-            <w:pStyle w:val="TOC2"/>
+            <w:pStyle w:val="Obsah2"/>
             <w:tabs>
               <w:tab w:val="right" w:leader="dot" w:pos="10790"/>
             </w:tabs>
@@ -2519,7 +2519,7 @@
           <w:hyperlink w:anchor="_Toc216367021" w:history="1">
             <w:r>
               <w:rPr>
-                <w:rStyle w:val="Hyperlink"/>
+                <w:rStyle w:val="Hypertextovodkaz"/>
                 <w:noProof/>
                 <w:lang w:val="cs-CZ"/>
               </w:rPr>
@@ -2577,7 +2577,7 @@
         </w:p>
         <w:p>
           <w:pPr>
-            <w:pStyle w:val="TOC2"/>
+            <w:pStyle w:val="Obsah2"/>
             <w:tabs>
               <w:tab w:val="right" w:leader="dot" w:pos="10790"/>
             </w:tabs>
@@ -2591,7 +2591,7 @@
           <w:hyperlink w:anchor="_Toc216367022" w:history="1">
             <w:r>
               <w:rPr>
-                <w:rStyle w:val="Hyperlink"/>
+                <w:rStyle w:val="Hypertextovodkaz"/>
                 <w:noProof/>
                 <w:lang w:val="cs-CZ"/>
               </w:rPr>
@@ -2649,7 +2649,7 @@
         </w:p>
         <w:p>
           <w:pPr>
-            <w:pStyle w:val="TOC2"/>
+            <w:pStyle w:val="Obsah2"/>
             <w:tabs>
               <w:tab w:val="right" w:leader="dot" w:pos="10790"/>
             </w:tabs>
@@ -2663,7 +2663,7 @@
           <w:hyperlink w:anchor="_Toc216367023" w:history="1">
             <w:r>
               <w:rPr>
-                <w:rStyle w:val="Hyperlink"/>
+                <w:rStyle w:val="Hypertextovodkaz"/>
                 <w:noProof/>
                 <w:lang w:val="cs-CZ"/>
               </w:rPr>
@@ -2721,7 +2721,7 @@
         </w:p>
         <w:p>
           <w:pPr>
-            <w:pStyle w:val="TOC3"/>
+            <w:pStyle w:val="Obsah3"/>
             <w:tabs>
               <w:tab w:val="right" w:leader="dot" w:pos="10790"/>
             </w:tabs>
@@ -2735,7 +2735,7 @@
           <w:hyperlink w:anchor="_Toc216367024" w:history="1">
             <w:r>
               <w:rPr>
-                <w:rStyle w:val="Hyperlink"/>
+                <w:rStyle w:val="Hypertextovodkaz"/>
                 <w:noProof/>
                 <w:lang w:val="cs-CZ"/>
               </w:rPr>
@@ -2793,7 +2793,7 @@
         </w:p>
         <w:p>
           <w:pPr>
-            <w:pStyle w:val="TOC3"/>
+            <w:pStyle w:val="Obsah3"/>
             <w:tabs>
               <w:tab w:val="right" w:leader="dot" w:pos="10790"/>
             </w:tabs>
@@ -2807,7 +2807,7 @@
           <w:hyperlink w:anchor="_Toc216367025" w:history="1">
             <w:r>
               <w:rPr>
-                <w:rStyle w:val="Hyperlink"/>
+                <w:rStyle w:val="Hypertextovodkaz"/>
                 <w:noProof/>
                 <w:lang w:val="cs-CZ"/>
               </w:rPr>
@@ -2815,7 +2815,7 @@
             </w:r>
             <w:r>
               <w:rPr>
-                <w:rStyle w:val="Hyperlink"/>
+                <w:rStyle w:val="Hypertextovodkaz"/>
                 <w:noProof/>
                 <w:vertAlign w:val="superscript"/>
                 <w:lang w:val="cs-CZ"/>
@@ -2824,7 +2824,7 @@
             </w:r>
             <w:r>
               <w:rPr>
-                <w:rStyle w:val="Hyperlink"/>
+                <w:rStyle w:val="Hypertextovodkaz"/>
                 <w:noProof/>
                 <w:lang w:val="cs-CZ"/>
               </w:rPr>
@@ -2882,7 +2882,7 @@
         </w:p>
         <w:p>
           <w:pPr>
-            <w:pStyle w:val="TOC3"/>
+            <w:pStyle w:val="Obsah3"/>
             <w:tabs>
               <w:tab w:val="right" w:leader="dot" w:pos="10790"/>
             </w:tabs>
@@ -2896,7 +2896,7 @@
           <w:hyperlink w:anchor="_Toc216367026" w:history="1">
             <w:r>
               <w:rPr>
-                <w:rStyle w:val="Hyperlink"/>
+                <w:rStyle w:val="Hypertextovodkaz"/>
                 <w:noProof/>
                 <w:lang w:val="cs-CZ"/>
               </w:rPr>
@@ -2954,7 +2954,7 @@
         </w:p>
         <w:p>
           <w:pPr>
-            <w:pStyle w:val="TOC2"/>
+            <w:pStyle w:val="Obsah2"/>
             <w:tabs>
               <w:tab w:val="right" w:leader="dot" w:pos="10790"/>
             </w:tabs>
@@ -2968,7 +2968,7 @@
           <w:hyperlink w:anchor="_Toc216367027" w:history="1">
             <w:r>
               <w:rPr>
-                <w:rStyle w:val="Hyperlink"/>
+                <w:rStyle w:val="Hypertextovodkaz"/>
                 <w:noProof/>
                 <w:lang w:val="cs-CZ"/>
               </w:rPr>
@@ -3026,7 +3026,7 @@
         </w:p>
         <w:p>
           <w:pPr>
-            <w:pStyle w:val="TOC2"/>
+            <w:pStyle w:val="Obsah2"/>
             <w:tabs>
               <w:tab w:val="right" w:leader="dot" w:pos="10790"/>
             </w:tabs>
@@ -3040,7 +3040,7 @@
           <w:hyperlink w:anchor="_Toc216367028" w:history="1">
             <w:r>
               <w:rPr>
-                <w:rStyle w:val="Hyperlink"/>
+                <w:rStyle w:val="Hypertextovodkaz"/>
                 <w:noProof/>
                 <w:lang w:val="cs-CZ"/>
               </w:rPr>
@@ -3098,7 +3098,7 @@
         </w:p>
         <w:p>
           <w:pPr>
-            <w:pStyle w:val="TOC3"/>
+            <w:pStyle w:val="Obsah3"/>
             <w:tabs>
               <w:tab w:val="right" w:leader="dot" w:pos="10790"/>
             </w:tabs>
@@ -3112,7 +3112,7 @@
           <w:hyperlink w:anchor="_Toc216367029" w:history="1">
             <w:r>
               <w:rPr>
-                <w:rStyle w:val="Hyperlink"/>
+                <w:rStyle w:val="Hypertextovodkaz"/>
                 <w:noProof/>
                 <w:lang w:val="cs-CZ"/>
               </w:rPr>
@@ -3170,7 +3170,7 @@
         </w:p>
         <w:p>
           <w:pPr>
-            <w:pStyle w:val="TOC3"/>
+            <w:pStyle w:val="Obsah3"/>
             <w:tabs>
               <w:tab w:val="right" w:leader="dot" w:pos="10790"/>
             </w:tabs>
@@ -3184,7 +3184,7 @@
           <w:hyperlink w:anchor="_Toc216367030" w:history="1">
             <w:r>
               <w:rPr>
-                <w:rStyle w:val="Hyperlink"/>
+                <w:rStyle w:val="Hypertextovodkaz"/>
                 <w:noProof/>
                 <w:lang w:val="cs-CZ"/>
               </w:rPr>
@@ -3242,7 +3242,7 @@
         </w:p>
         <w:p>
           <w:pPr>
-            <w:pStyle w:val="TOC4"/>
+            <w:pStyle w:val="Obsah4"/>
             <w:tabs>
               <w:tab w:val="right" w:leader="dot" w:pos="10790"/>
             </w:tabs>
@@ -3253,7 +3253,7 @@
           <w:hyperlink w:anchor="_Toc216367031" w:history="1">
             <w:r>
               <w:rPr>
-                <w:rStyle w:val="Hyperlink"/>
+                <w:rStyle w:val="Hypertextovodkaz"/>
                 <w:noProof/>
                 <w:lang w:val="cs-CZ"/>
               </w:rPr>
@@ -3311,7 +3311,7 @@
         </w:p>
         <w:p>
           <w:pPr>
-            <w:pStyle w:val="TOC4"/>
+            <w:pStyle w:val="Obsah4"/>
             <w:tabs>
               <w:tab w:val="right" w:leader="dot" w:pos="10790"/>
             </w:tabs>
@@ -3322,7 +3322,7 @@
           <w:hyperlink w:anchor="_Toc216367032" w:history="1">
             <w:r>
               <w:rPr>
-                <w:rStyle w:val="Hyperlink"/>
+                <w:rStyle w:val="Hypertextovodkaz"/>
                 <w:noProof/>
                 <w:lang w:val="cs-CZ"/>
               </w:rPr>
@@ -3380,7 +3380,7 @@
         </w:p>
         <w:p>
           <w:pPr>
-            <w:pStyle w:val="TOC4"/>
+            <w:pStyle w:val="Obsah4"/>
             <w:tabs>
               <w:tab w:val="right" w:leader="dot" w:pos="10790"/>
             </w:tabs>
@@ -3391,7 +3391,7 @@
           <w:hyperlink w:anchor="_Toc216367033" w:history="1">
             <w:r>
               <w:rPr>
-                <w:rStyle w:val="Hyperlink"/>
+                <w:rStyle w:val="Hypertextovodkaz"/>
                 <w:noProof/>
                 <w:lang w:val="cs-CZ"/>
               </w:rPr>
@@ -3449,7 +3449,7 @@
         </w:p>
         <w:p>
           <w:pPr>
-            <w:pStyle w:val="TOC4"/>
+            <w:pStyle w:val="Obsah4"/>
             <w:tabs>
               <w:tab w:val="right" w:leader="dot" w:pos="10790"/>
             </w:tabs>
@@ -3460,7 +3460,7 @@
           <w:hyperlink w:anchor="_Toc216367034" w:history="1">
             <w:r>
               <w:rPr>
-                <w:rStyle w:val="Hyperlink"/>
+                <w:rStyle w:val="Hypertextovodkaz"/>
                 <w:noProof/>
                 <w:lang w:val="cs-CZ"/>
               </w:rPr>
@@ -3518,7 +3518,7 @@
         </w:p>
         <w:p>
           <w:pPr>
-            <w:pStyle w:val="TOC4"/>
+            <w:pStyle w:val="Obsah4"/>
             <w:tabs>
               <w:tab w:val="right" w:leader="dot" w:pos="10790"/>
             </w:tabs>
@@ -3529,7 +3529,7 @@
           <w:hyperlink w:anchor="_Toc216367035" w:history="1">
             <w:r>
               <w:rPr>
-                <w:rStyle w:val="Hyperlink"/>
+                <w:rStyle w:val="Hypertextovodkaz"/>
                 <w:noProof/>
                 <w:lang w:val="cs-CZ"/>
               </w:rPr>
@@ -3587,7 +3587,7 @@
         </w:p>
         <w:p>
           <w:pPr>
-            <w:pStyle w:val="TOC3"/>
+            <w:pStyle w:val="Obsah3"/>
             <w:tabs>
               <w:tab w:val="right" w:leader="dot" w:pos="10790"/>
             </w:tabs>
@@ -3601,7 +3601,7 @@
           <w:hyperlink w:anchor="_Toc216367036" w:history="1">
             <w:r>
               <w:rPr>
-                <w:rStyle w:val="Hyperlink"/>
+                <w:rStyle w:val="Hypertextovodkaz"/>
                 <w:noProof/>
                 <w:lang w:val="cs-CZ"/>
               </w:rPr>
@@ -3659,7 +3659,7 @@
         </w:p>
         <w:p>
           <w:pPr>
-            <w:pStyle w:val="TOC4"/>
+            <w:pStyle w:val="Obsah4"/>
             <w:tabs>
               <w:tab w:val="right" w:leader="dot" w:pos="10790"/>
             </w:tabs>
@@ -3670,7 +3670,7 @@
           <w:hyperlink w:anchor="_Toc216367037" w:history="1">
             <w:r>
               <w:rPr>
-                <w:rStyle w:val="Hyperlink"/>
+                <w:rStyle w:val="Hypertextovodkaz"/>
                 <w:noProof/>
                 <w:lang w:val="cs-CZ"/>
               </w:rPr>
@@ -3728,7 +3728,7 @@
         </w:p>
         <w:p>
           <w:pPr>
-            <w:pStyle w:val="TOC4"/>
+            <w:pStyle w:val="Obsah4"/>
             <w:tabs>
               <w:tab w:val="right" w:leader="dot" w:pos="10790"/>
             </w:tabs>
@@ -3739,7 +3739,7 @@
           <w:hyperlink w:anchor="_Toc216367038" w:history="1">
             <w:r>
               <w:rPr>
-                <w:rStyle w:val="Hyperlink"/>
+                <w:rStyle w:val="Hypertextovodkaz"/>
                 <w:noProof/>
                 <w:lang w:val="cs-CZ"/>
               </w:rPr>
@@ -3797,7 +3797,7 @@
         </w:p>
         <w:p>
           <w:pPr>
-            <w:pStyle w:val="TOC4"/>
+            <w:pStyle w:val="Obsah4"/>
             <w:tabs>
               <w:tab w:val="right" w:leader="dot" w:pos="10790"/>
             </w:tabs>
@@ -3808,7 +3808,7 @@
           <w:hyperlink w:anchor="_Toc216367039" w:history="1">
             <w:r>
               <w:rPr>
-                <w:rStyle w:val="Hyperlink"/>
+                <w:rStyle w:val="Hypertextovodkaz"/>
                 <w:noProof/>
                 <w:lang w:val="cs-CZ"/>
               </w:rPr>
@@ -3866,7 +3866,7 @@
         </w:p>
         <w:p>
           <w:pPr>
-            <w:pStyle w:val="TOC1"/>
+            <w:pStyle w:val="Obsah1"/>
             <w:tabs>
               <w:tab w:val="right" w:leader="dot" w:pos="10790"/>
             </w:tabs>
@@ -3880,7 +3880,7 @@
           <w:hyperlink w:anchor="_Toc216367040" w:history="1">
             <w:r>
               <w:rPr>
-                <w:rStyle w:val="Hyperlink"/>
+                <w:rStyle w:val="Hypertextovodkaz"/>
                 <w:noProof/>
                 <w:lang w:val="cs-CZ"/>
               </w:rPr>
@@ -3938,7 +3938,7 @@
         </w:p>
         <w:p>
           <w:pPr>
-            <w:pStyle w:val="TOC1"/>
+            <w:pStyle w:val="Obsah1"/>
             <w:tabs>
               <w:tab w:val="right" w:leader="dot" w:pos="10790"/>
             </w:tabs>
@@ -3952,7 +3952,7 @@
           <w:hyperlink w:anchor="_Toc216367041" w:history="1">
             <w:r>
               <w:rPr>
-                <w:rStyle w:val="Hyperlink"/>
+                <w:rStyle w:val="Hypertextovodkaz"/>
                 <w:noProof/>
                 <w:lang w:val="cs-CZ"/>
               </w:rPr>
@@ -4010,7 +4010,7 @@
         </w:p>
         <w:p>
           <w:pPr>
-            <w:pStyle w:val="TOC1"/>
+            <w:pStyle w:val="Obsah1"/>
             <w:tabs>
               <w:tab w:val="right" w:leader="dot" w:pos="10790"/>
             </w:tabs>
@@ -4024,7 +4024,7 @@
           <w:hyperlink w:anchor="_Toc216367042" w:history="1">
             <w:r>
               <w:rPr>
-                <w:rStyle w:val="Hyperlink"/>
+                <w:rStyle w:val="Hypertextovodkaz"/>
                 <w:noProof/>
                 <w:lang w:val="cs-CZ"/>
               </w:rPr>
@@ -4082,7 +4082,7 @@
         </w:p>
         <w:p>
           <w:pPr>
-            <w:pStyle w:val="TOC1"/>
+            <w:pStyle w:val="Obsah1"/>
             <w:tabs>
               <w:tab w:val="right" w:leader="dot" w:pos="10790"/>
             </w:tabs>
@@ -4096,7 +4096,7 @@
           <w:hyperlink w:anchor="_Toc216367043" w:history="1">
             <w:r>
               <w:rPr>
-                <w:rStyle w:val="Hyperlink"/>
+                <w:rStyle w:val="Hypertextovodkaz"/>
                 <w:noProof/>
                 <w:lang w:val="cs-CZ"/>
               </w:rPr>
@@ -4183,7 +4183,7 @@
       <w:commentRangeEnd w:id="8"/>
       <w:r>
         <w:rPr>
-          <w:rStyle w:val="CommentReference"/>
+          <w:rStyle w:val="Odkaznakoment"/>
         </w:rPr>
         <w:lastRenderedPageBreak/>
         <w:commentReference w:id="8"/>
@@ -4204,7 +4204,7 @@
     </w:p>
     <w:p>
       <w:pPr>
-        <w:pStyle w:val="Heading1"/>
+        <w:pStyle w:val="Nadpis1"/>
         <w:rPr>
           <w:lang w:val="cs-CZ"/>
         </w:rPr>
@@ -4270,7 +4270,7 @@
       <w:commentRangeEnd w:id="10"/>
       <w:r>
         <w:rPr>
-          <w:rStyle w:val="CommentReference"/>
+          <w:rStyle w:val="Odkaznakoment"/>
         </w:rPr>
         <w:commentReference w:id="10"/>
       </w:r>
@@ -4358,7 +4358,7 @@
     </w:p>
     <w:p>
       <w:pPr>
-        <w:pStyle w:val="Heading1"/>
+        <w:pStyle w:val="Nadpis1"/>
         <w:rPr>
           <w:lang w:val="cs-CZ"/>
         </w:rPr>
@@ -4451,7 +4451,7 @@
     </w:p>
     <w:p>
       <w:pPr>
-        <w:pStyle w:val="Heading2"/>
+        <w:pStyle w:val="Nadpis2"/>
         <w:rPr>
           <w:lang w:val="cs-CZ"/>
         </w:rPr>
@@ -5022,7 +5022,7 @@
       <w:commentRangeEnd w:id="13"/>
       <w:r>
         <w:rPr>
-          <w:rStyle w:val="CommentReference"/>
+          <w:rStyle w:val="Odkaznakoment"/>
         </w:rPr>
         <w:commentReference w:id="13"/>
       </w:r>
@@ -5042,7 +5042,7 @@
       <w:commentRangeEnd w:id="14"/>
       <w:r>
         <w:rPr>
-          <w:rStyle w:val="CommentReference"/>
+          <w:rStyle w:val="Odkaznakoment"/>
         </w:rPr>
         <w:commentReference w:id="14"/>
       </w:r>
@@ -5347,7 +5347,7 @@
     </w:p>
     <w:p>
       <w:pPr>
-        <w:pStyle w:val="Heading2"/>
+        <w:pStyle w:val="Nadpis2"/>
         <w:rPr>
           <w:lang w:val="cs-CZ"/>
         </w:rPr>
@@ -5576,7 +5576,7 @@
       <w:commentRangeEnd w:id="16"/>
       <w:r>
         <w:rPr>
-          <w:rStyle w:val="CommentReference"/>
+          <w:rStyle w:val="Odkaznakoment"/>
         </w:rPr>
         <w:commentReference w:id="16"/>
       </w:r>
@@ -5780,7 +5780,7 @@
       <w:commentRangeEnd w:id="17"/>
       <w:r>
         <w:rPr>
-          <w:rStyle w:val="CommentReference"/>
+          <w:rStyle w:val="Odkaznakoment"/>
         </w:rPr>
         <w:commentReference w:id="17"/>
       </w:r>
@@ -6633,7 +6633,7 @@
     </w:p>
     <w:p>
       <w:pPr>
-        <w:pStyle w:val="Heading2"/>
+        <w:pStyle w:val="Nadpis2"/>
         <w:rPr>
           <w:lang w:val="cs-CZ"/>
         </w:rPr>
@@ -6714,7 +6714,7 @@
     </w:p>
     <w:p>
       <w:pPr>
-        <w:pStyle w:val="Heading3"/>
+        <w:pStyle w:val="Nadpis3"/>
         <w:rPr>
           <w:lang w:val="cs-CZ"/>
         </w:rPr>
@@ -7152,7 +7152,7 @@
     </w:p>
     <w:p>
       <w:pPr>
-        <w:pStyle w:val="Caption"/>
+        <w:pStyle w:val="Titulek"/>
         <w:jc w:val="both"/>
         <w:rPr>
           <w:color w:val="EE0000"/>
@@ -7545,7 +7545,7 @@
           <w:lang w:val="cs-CZ"/>
         </w:rPr>
         <w:drawing>
-          <wp:inline distT="0" distB="0" distL="0" distR="0" wp14:anchorId="06B67C93" wp14:editId="2081AB21">
+          <wp:inline distT="0" distB="0" distL="0" distR="0" wp14:anchorId="06B67C93" wp14:editId="2AC6956A">
             <wp:extent cx="6839585" cy="1112252"/>
             <wp:effectExtent l="0" t="0" r="0" b="0"/>
             <wp:docPr id="1200818239" name="Picture 5"/>
@@ -7601,7 +7601,7 @@
     </w:p>
     <w:p>
       <w:pPr>
-        <w:pStyle w:val="Caption"/>
+        <w:pStyle w:val="Titulek"/>
         <w:jc w:val="both"/>
         <w:rPr>
           <w:lang w:val="cs-CZ"/>
@@ -8821,7 +8821,7 @@
     </w:p>
     <w:p>
       <w:pPr>
-        <w:pStyle w:val="Heading3"/>
+        <w:pStyle w:val="Nadpis3"/>
         <w:rPr>
           <w:lang w:val="cs-CZ"/>
         </w:rPr>
@@ -10042,7 +10042,7 @@
     </w:p>
     <w:p>
       <w:pPr>
-        <w:pStyle w:val="Heading3"/>
+        <w:pStyle w:val="Nadpis3"/>
         <w:rPr>
           <w:lang w:val="cs-CZ"/>
         </w:rPr>
@@ -10174,7 +10174,7 @@
     </w:p>
     <w:p>
       <w:pPr>
-        <w:pStyle w:val="Heading2"/>
+        <w:pStyle w:val="Nadpis2"/>
         <w:rPr>
           <w:lang w:val="cs-CZ"/>
         </w:rPr>
@@ -10320,7 +10320,7 @@
       <w:commentRangeEnd w:id="25"/>
       <w:r>
         <w:rPr>
-          <w:rStyle w:val="CommentReference"/>
+          <w:rStyle w:val="Odkaznakoment"/>
         </w:rPr>
         <w:commentReference w:id="25"/>
       </w:r>
@@ -11017,7 +11017,7 @@
     </w:p>
     <w:p>
       <w:pPr>
-        <w:pStyle w:val="Heading2"/>
+        <w:pStyle w:val="Nadpis2"/>
         <w:rPr>
           <w:lang w:val="cs-CZ"/>
         </w:rPr>
@@ -11190,7 +11190,7 @@
       <w:hyperlink r:id="rId15" w:history="1">
         <w:r>
           <w:rPr>
-            <w:rStyle w:val="Hyperlink"/>
+            <w:rStyle w:val="Hypertextovodkaz"/>
             <w:lang w:val="cs-CZ"/>
           </w:rPr>
           <w:t>https://doc.rust-lang.org/book/ch18-01-what-is-oo.html</w:t>
@@ -11205,7 +11205,7 @@
     </w:p>
     <w:p>
       <w:pPr>
-        <w:pStyle w:val="Heading3"/>
+        <w:pStyle w:val="Nadpis3"/>
         <w:rPr>
           <w:lang w:val="cs-CZ"/>
         </w:rPr>
@@ -11372,7 +11372,7 @@
       <w:commentRangeEnd w:id="28"/>
       <w:r>
         <w:rPr>
-          <w:rStyle w:val="CommentReference"/>
+          <w:rStyle w:val="Odkaznakoment"/>
         </w:rPr>
         <w:commentReference w:id="28"/>
       </w:r>
@@ -12799,7 +12799,7 @@
     </w:p>
     <w:p>
       <w:pPr>
-        <w:pStyle w:val="Heading3"/>
+        <w:pStyle w:val="Nadpis3"/>
         <w:rPr>
           <w:lang w:val="cs-CZ"/>
         </w:rPr>
@@ -12827,7 +12827,7 @@
     </w:p>
     <w:p>
       <w:pPr>
-        <w:pStyle w:val="Heading4"/>
+        <w:pStyle w:val="Nadpis4"/>
         <w:rPr>
           <w:lang w:val="cs-CZ"/>
         </w:rPr>
@@ -13238,7 +13238,7 @@
     </w:p>
     <w:p>
       <w:pPr>
-        <w:pStyle w:val="Caption"/>
+        <w:pStyle w:val="Titulek"/>
         <w:jc w:val="both"/>
         <w:rPr>
           <w:lang w:val="cs-CZ"/>
@@ -13434,7 +13434,7 @@
     </w:p>
     <w:p>
       <w:pPr>
-        <w:pStyle w:val="Caption"/>
+        <w:pStyle w:val="Titulek"/>
         <w:rPr>
           <w:lang w:val="cs-CZ"/>
         </w:rPr>
@@ -13591,7 +13591,7 @@
     </w:p>
     <w:p>
       <w:pPr>
-        <w:pStyle w:val="Caption"/>
+        <w:pStyle w:val="Titulek"/>
         <w:jc w:val="both"/>
         <w:rPr>
           <w:lang w:val="cs-CZ"/>
@@ -13657,7 +13657,7 @@
     </w:p>
     <w:p>
       <w:pPr>
-        <w:pStyle w:val="Heading4"/>
+        <w:pStyle w:val="Nadpis4"/>
         <w:rPr>
           <w:lang w:val="cs-CZ"/>
         </w:rPr>
@@ -13814,7 +13814,7 @@
     </w:p>
     <w:p>
       <w:pPr>
-        <w:pStyle w:val="Caption"/>
+        <w:pStyle w:val="Titulek"/>
         <w:jc w:val="both"/>
         <w:rPr>
           <w:lang w:val="cs-CZ"/>
@@ -13968,7 +13968,7 @@
     </w:p>
     <w:p>
       <w:pPr>
-        <w:pStyle w:val="Caption"/>
+        <w:pStyle w:val="Titulek"/>
         <w:jc w:val="both"/>
         <w:rPr>
           <w:lang w:val="cs-CZ"/>
@@ -14067,7 +14067,7 @@
       <w:commentRangeEnd w:id="37"/>
       <w:r>
         <w:rPr>
-          <w:rStyle w:val="CommentReference"/>
+          <w:rStyle w:val="Odkaznakoment"/>
         </w:rPr>
         <w:commentReference w:id="37"/>
       </w:r>
@@ -14152,7 +14152,7 @@
     </w:p>
     <w:p>
       <w:pPr>
-        <w:pStyle w:val="Caption"/>
+        <w:pStyle w:val="Titulek"/>
         <w:jc w:val="both"/>
         <w:rPr>
           <w:lang w:val="cs-CZ"/>
@@ -14345,7 +14345,7 @@
     </w:p>
     <w:p>
       <w:pPr>
-        <w:pStyle w:val="Caption"/>
+        <w:pStyle w:val="Titulek"/>
         <w:jc w:val="both"/>
         <w:rPr>
           <w:lang w:val="cs-CZ"/>
@@ -14399,7 +14399,7 @@
     </w:p>
     <w:p>
       <w:pPr>
-        <w:pStyle w:val="Heading4"/>
+        <w:pStyle w:val="Nadpis4"/>
         <w:rPr>
           <w:lang w:val="cs-CZ"/>
         </w:rPr>
@@ -14613,7 +14613,7 @@
     </w:p>
     <w:p>
       <w:pPr>
-        <w:pStyle w:val="Caption"/>
+        <w:pStyle w:val="Titulek"/>
         <w:jc w:val="both"/>
         <w:rPr>
           <w:lang w:val="cs-CZ"/>
@@ -15259,7 +15259,7 @@
     </w:p>
     <w:p>
       <w:pPr>
-        <w:pStyle w:val="Caption"/>
+        <w:pStyle w:val="Titulek"/>
         <w:jc w:val="both"/>
         <w:rPr>
           <w:lang w:val="cs-CZ"/>
@@ -15422,7 +15422,7 @@
     </w:p>
     <w:p>
       <w:pPr>
-        <w:pStyle w:val="Caption"/>
+        <w:pStyle w:val="Titulek"/>
         <w:jc w:val="both"/>
         <w:rPr>
           <w:lang w:val="cs-CZ"/>
@@ -15642,7 +15642,7 @@
       </w:r>
       <w:r>
         <w:rPr>
-          <w:rStyle w:val="FootnoteReference"/>
+          <w:rStyle w:val="Znakapoznpodarou"/>
           <w:lang w:val="cs-CZ"/>
         </w:rPr>
         <w:footnoteReference w:id="1"/>
@@ -16090,7 +16090,7 @@
     </w:p>
     <w:p>
       <w:pPr>
-        <w:pStyle w:val="Caption"/>
+        <w:pStyle w:val="Titulek"/>
         <w:jc w:val="both"/>
         <w:rPr>
           <w:lang w:val="cs-CZ"/>
@@ -16144,7 +16144,7 @@
     </w:p>
     <w:p>
       <w:pPr>
-        <w:pStyle w:val="Heading4"/>
+        <w:pStyle w:val="Nadpis4"/>
         <w:rPr>
           <w:lang w:val="cs-CZ"/>
         </w:rPr>
@@ -16321,7 +16321,7 @@
     </w:p>
     <w:p>
       <w:pPr>
-        <w:pStyle w:val="Caption"/>
+        <w:pStyle w:val="Titulek"/>
         <w:rPr>
           <w:lang w:val="cs-CZ"/>
         </w:rPr>
@@ -16453,7 +16453,7 @@
     </w:p>
     <w:p>
       <w:pPr>
-        <w:pStyle w:val="Caption"/>
+        <w:pStyle w:val="Titulek"/>
         <w:jc w:val="both"/>
         <w:rPr>
           <w:lang w:val="cs-CZ"/>
@@ -16561,7 +16561,7 @@
     </w:p>
     <w:p>
       <w:pPr>
-        <w:pStyle w:val="Caption"/>
+        <w:pStyle w:val="Titulek"/>
         <w:rPr>
           <w:lang w:val="cs-CZ"/>
         </w:rPr>
@@ -16705,10 +16705,40 @@
         </w:rPr>
         <w:t xml:space="preserve"> Důvod, proč běžné funkce nemohou, ale makra ano, je složitý a mimo rozsah tohoto dokumentu.</w:t>
       </w:r>
-    </w:p>
-    <w:p>
-      <w:pPr>
-        <w:pStyle w:val="Heading4"/>
+      <w:r>
+        <w:rPr>
+          <w:lang w:val="cs-CZ"/>
+        </w:rPr>
+        <w:t xml:space="preserve"> Často je používáme pro formátování textu </w:t>
+      </w:r>
+      <w:r>
+        <w:rPr>
+          <w:lang w:val="cs-CZ"/>
+        </w:rPr>
+        <w:t xml:space="preserve">s i bez </w:t>
+      </w:r>
+      <w:r>
+        <w:rPr>
+          <w:lang w:val="cs-CZ"/>
+        </w:rPr>
+        <w:t>proměnný</w:t>
+      </w:r>
+      <w:r>
+        <w:rPr>
+          <w:lang w:val="cs-CZ"/>
+        </w:rPr>
+        <w:t>ch</w:t>
+      </w:r>
+      <w:r>
+        <w:rPr>
+          <w:lang w:val="cs-CZ"/>
+        </w:rPr>
+        <w:t>.</w:t>
+      </w:r>
+    </w:p>
+    <w:p>
+      <w:pPr>
+        <w:pStyle w:val="Nadpis4"/>
         <w:rPr>
           <w:lang w:val="cs-CZ"/>
         </w:rPr>
@@ -16737,7 +16767,7 @@
       <w:commentRangeEnd w:id="50"/>
       <w:r>
         <w:rPr>
-          <w:rStyle w:val="CommentReference"/>
+          <w:rStyle w:val="Odkaznakoment"/>
           <w:rFonts w:eastAsiaTheme="minorHAnsi" w:cstheme="minorBidi"/>
           <w:i w:val="0"/>
           <w:iCs w:val="0"/>
@@ -16910,7 +16940,7 @@
     </w:p>
     <w:p>
       <w:pPr>
-        <w:pStyle w:val="Caption"/>
+        <w:pStyle w:val="Titulek"/>
         <w:jc w:val="both"/>
         <w:rPr>
           <w:lang w:val="cs-CZ"/>
@@ -17029,7 +17059,7 @@
     </w:p>
     <w:p>
       <w:pPr>
-        <w:pStyle w:val="Caption"/>
+        <w:pStyle w:val="Titulek"/>
         <w:jc w:val="both"/>
         <w:rPr>
           <w:lang w:val="cs-CZ"/>
@@ -17562,7 +17592,7 @@
       <w:commentRangeEnd w:id="53"/>
       <w:r>
         <w:rPr>
-          <w:rStyle w:val="CommentReference"/>
+          <w:rStyle w:val="Odkaznakoment"/>
         </w:rPr>
         <w:commentReference w:id="53"/>
       </w:r>
@@ -17664,7 +17694,7 @@
     </w:p>
     <w:p>
       <w:pPr>
-        <w:pStyle w:val="Caption"/>
+        <w:pStyle w:val="Titulek"/>
         <w:jc w:val="both"/>
         <w:rPr>
           <w:lang w:val="cs-CZ"/>
@@ -17751,7 +17781,7 @@
       <w:commentRangeEnd w:id="55"/>
       <w:r>
         <w:rPr>
-          <w:rStyle w:val="CommentReference"/>
+          <w:rStyle w:val="Odkaznakoment"/>
         </w:rPr>
         <w:commentReference w:id="55"/>
       </w:r>
@@ -17805,7 +17835,7 @@
       <w:commentRangeEnd w:id="56"/>
       <w:r>
         <w:rPr>
-          <w:rStyle w:val="CommentReference"/>
+          <w:rStyle w:val="Odkaznakoment"/>
         </w:rPr>
         <w:commentReference w:id="56"/>
       </w:r>
@@ -17908,7 +17938,7 @@
     </w:p>
     <w:p>
       <w:pPr>
-        <w:pStyle w:val="Caption"/>
+        <w:pStyle w:val="Titulek"/>
         <w:jc w:val="both"/>
         <w:rPr>
           <w:lang w:val="cs-CZ"/>
@@ -18033,7 +18063,7 @@
     </w:p>
     <w:p>
       <w:pPr>
-        <w:pStyle w:val="Caption"/>
+        <w:pStyle w:val="Titulek"/>
         <w:jc w:val="both"/>
         <w:rPr>
           <w:lang w:val="cs-CZ"/>
@@ -18424,7 +18454,7 @@
     </w:p>
     <w:p>
       <w:pPr>
-        <w:pStyle w:val="Caption"/>
+        <w:pStyle w:val="Titulek"/>
         <w:jc w:val="both"/>
         <w:rPr>
           <w:lang w:val="cs-CZ"/>
@@ -18525,7 +18555,7 @@
     </w:p>
     <w:p>
       <w:pPr>
-        <w:pStyle w:val="Caption"/>
+        <w:pStyle w:val="Titulek"/>
         <w:jc w:val="both"/>
         <w:rPr>
           <w:lang w:val="cs-CZ"/>
@@ -18821,7 +18851,7 @@
     </w:p>
     <w:p>
       <w:pPr>
-        <w:pStyle w:val="Caption"/>
+        <w:pStyle w:val="Titulek"/>
         <w:jc w:val="both"/>
         <w:rPr>
           <w:lang w:val="cs-CZ"/>
@@ -18928,7 +18958,7 @@
     </w:p>
     <w:p>
       <w:pPr>
-        <w:pStyle w:val="Caption"/>
+        <w:pStyle w:val="Titulek"/>
         <w:jc w:val="both"/>
         <w:rPr>
           <w:lang w:val="cs-CZ"/>
@@ -19029,7 +19059,7 @@
     </w:p>
     <w:p>
       <w:pPr>
-        <w:pStyle w:val="Caption"/>
+        <w:pStyle w:val="Titulek"/>
         <w:jc w:val="both"/>
         <w:rPr>
           <w:lang w:val="cs-CZ"/>
@@ -19196,7 +19226,7 @@
     </w:p>
     <w:p>
       <w:pPr>
-        <w:pStyle w:val="Heading3"/>
+        <w:pStyle w:val="Nadpis3"/>
         <w:rPr>
           <w:lang w:val="cs-CZ"/>
         </w:rPr>
@@ -19269,7 +19299,7 @@
     </w:p>
     <w:p>
       <w:pPr>
-        <w:pStyle w:val="Heading4"/>
+        <w:pStyle w:val="Nadpis4"/>
         <w:rPr>
           <w:lang w:val="cs-CZ"/>
         </w:rPr>
@@ -19443,7 +19473,7 @@
     </w:p>
     <w:p>
       <w:pPr>
-        <w:pStyle w:val="Caption"/>
+        <w:pStyle w:val="Titulek"/>
         <w:jc w:val="both"/>
         <w:rPr>
           <w:lang w:val="cs-CZ"/>
@@ -19610,7 +19640,7 @@
     </w:p>
     <w:p>
       <w:pPr>
-        <w:pStyle w:val="Caption"/>
+        <w:pStyle w:val="Titulek"/>
         <w:jc w:val="both"/>
         <w:rPr>
           <w:lang w:val="cs-CZ"/>
@@ -20190,7 +20220,7 @@
     </w:p>
     <w:p>
       <w:pPr>
-        <w:pStyle w:val="Caption"/>
+        <w:pStyle w:val="Titulek"/>
         <w:jc w:val="both"/>
         <w:rPr>
           <w:lang w:val="cs-CZ"/>
@@ -20523,7 +20553,7 @@
     </w:p>
     <w:p>
       <w:pPr>
-        <w:pStyle w:val="Caption"/>
+        <w:pStyle w:val="Titulek"/>
         <w:jc w:val="both"/>
         <w:rPr>
           <w:lang w:val="cs-CZ"/>
@@ -20665,7 +20695,7 @@
     </w:p>
     <w:p>
       <w:pPr>
-        <w:pStyle w:val="Heading4"/>
+        <w:pStyle w:val="Nadpis4"/>
         <w:rPr>
           <w:lang w:val="cs-CZ"/>
         </w:rPr>
@@ -20927,7 +20957,7 @@
     </w:p>
     <w:p>
       <w:pPr>
-        <w:pStyle w:val="Caption"/>
+        <w:pStyle w:val="Titulek"/>
         <w:jc w:val="both"/>
         <w:rPr>
           <w:lang w:val="cs-CZ"/>
@@ -21072,7 +21102,7 @@
     </w:p>
     <w:p>
       <w:pPr>
-        <w:pStyle w:val="Caption"/>
+        <w:pStyle w:val="Titulek"/>
         <w:jc w:val="both"/>
         <w:rPr>
           <w:lang w:val="cs-CZ"/>
@@ -21251,7 +21281,7 @@
       <w:commentRangeEnd w:id="73"/>
       <w:r>
         <w:rPr>
-          <w:rStyle w:val="CommentReference"/>
+          <w:rStyle w:val="Odkaznakoment"/>
         </w:rPr>
         <w:commentReference w:id="73"/>
       </w:r>
@@ -21348,7 +21378,7 @@
     </w:p>
     <w:p>
       <w:pPr>
-        <w:pStyle w:val="Caption"/>
+        <w:pStyle w:val="Titulek"/>
         <w:jc w:val="both"/>
         <w:rPr>
           <w:lang w:val="cs-CZ"/>
@@ -21432,7 +21462,7 @@
     </w:p>
     <w:p>
       <w:pPr>
-        <w:pStyle w:val="Heading4"/>
+        <w:pStyle w:val="Nadpis4"/>
         <w:rPr>
           <w:lang w:val="cs-CZ"/>
         </w:rPr>
@@ -21978,7 +22008,7 @@
     </w:p>
     <w:p>
       <w:pPr>
-        <w:pStyle w:val="Caption"/>
+        <w:pStyle w:val="Titulek"/>
         <w:jc w:val="both"/>
         <w:rPr>
           <w:lang w:val="cs-CZ"/>
@@ -22268,7 +22298,7 @@
       <w:commentRangeEnd w:id="77"/>
       <w:r>
         <w:rPr>
-          <w:rStyle w:val="CommentReference"/>
+          <w:rStyle w:val="Odkaznakoment"/>
         </w:rPr>
         <w:commentReference w:id="77"/>
       </w:r>
@@ -22438,7 +22468,7 @@
     </w:p>
     <w:p>
       <w:pPr>
-        <w:pStyle w:val="Caption"/>
+        <w:pStyle w:val="Titulek"/>
         <w:jc w:val="both"/>
         <w:rPr>
           <w:lang w:val="cs-CZ"/>
@@ -22752,7 +22782,7 @@
     </w:p>
     <w:p>
       <w:pPr>
-        <w:pStyle w:val="Caption"/>
+        <w:pStyle w:val="Titulek"/>
         <w:jc w:val="both"/>
         <w:rPr>
           <w:lang w:val="cs-CZ"/>
@@ -22985,7 +23015,7 @@
       <w:commentRangeEnd w:id="80"/>
       <w:r>
         <w:rPr>
-          <w:rStyle w:val="CommentReference"/>
+          <w:rStyle w:val="Odkaznakoment"/>
         </w:rPr>
         <w:commentReference w:id="80"/>
       </w:r>
@@ -23149,7 +23179,7 @@
       <w:commentRangeEnd w:id="81"/>
       <w:r>
         <w:rPr>
-          <w:rStyle w:val="CommentReference"/>
+          <w:rStyle w:val="Odkaznakoment"/>
         </w:rPr>
         <w:commentReference w:id="81"/>
       </w:r>
@@ -23321,19 +23351,7 @@
         <w:rPr>
           <w:lang w:val="cs-CZ"/>
         </w:rPr>
-        <w:t xml:space="preserve"> Stejně tak můžeme použít nějaký název jako </w:t>
-      </w:r>
-      <w:r>
-        <w:rPr>
-          <w:lang w:val="cs-CZ"/>
-        </w:rPr>
-        <w:t>zástupného symbol</w:t>
-      </w:r>
-      <w:r>
-        <w:rPr>
-          <w:lang w:val="cs-CZ"/>
-        </w:rPr>
-        <w:t xml:space="preserve"> namísto podtržítka, a vytvořit proměnnou s hodnotou, na které provádíme match.</w:t>
+        <w:t xml:space="preserve"> Stejně tak můžeme použít nějaký název jako zástupného symbol namísto podtržítka, a vytvořit proměnnou s hodnotou, na které provádíme match.</w:t>
       </w:r>
     </w:p>
     <w:p>
@@ -23411,10 +23429,11 @@
       </w:pPr>
       <w:r>
         <w:rPr>
+          <w:noProof/>
           <w:lang w:val="cs-CZ"/>
         </w:rPr>
         <w:drawing>
-          <wp:inline distT="0" distB="0" distL="0" distR="0" wp14:anchorId="7686AB97" wp14:editId="79E706A9">
+          <wp:inline distT="0" distB="0" distL="0" distR="0" wp14:anchorId="7686AB97" wp14:editId="676F1006">
             <wp:extent cx="3977882" cy="2726371"/>
             <wp:effectExtent l="0" t="0" r="3810" b="0"/>
             <wp:docPr id="1235302086" name="Picture 1"/>
@@ -23458,7 +23477,7 @@
     </w:p>
     <w:p>
       <w:pPr>
-        <w:pStyle w:val="Caption"/>
+        <w:pStyle w:val="Titulek"/>
         <w:jc w:val="both"/>
         <w:rPr>
           <w:lang w:val="cs-CZ"/>
@@ -23757,6 +23776,7 @@
       </w:pPr>
       <w:r>
         <w:rPr>
+          <w:noProof/>
           <w:lang w:val="cs-CZ"/>
         </w:rPr>
         <w:drawing>
@@ -23807,7 +23827,7 @@
     </w:p>
     <w:p>
       <w:pPr>
-        <w:pStyle w:val="Caption"/>
+        <w:pStyle w:val="Titulek"/>
         <w:jc w:val="both"/>
         <w:rPr>
           <w:lang w:val="cs-CZ"/>
@@ -24015,7 +24035,13 @@
         <w:rPr>
           <w:lang w:val="cs-CZ"/>
         </w:rPr>
-        <w:t>pokus o přístup k prvku v poli mimo rozsah daného pole</w:t>
+        <w:t>pokus o přístup k prvku v </w:t>
+      </w:r>
+      <w:r>
+        <w:rPr>
+          <w:lang w:val="cs-CZ"/>
+        </w:rPr>
+        <w:t>poli mimo rozsah daného pole</w:t>
       </w:r>
       <w:r>
         <w:rPr>
@@ -24084,6 +24110,9 @@
       <w:pPr>
         <w:keepNext/>
         <w:jc w:val="both"/>
+        <w:rPr>
+          <w:lang w:val="cs-CZ"/>
+        </w:rPr>
       </w:pPr>
       <w:r>
         <w:rPr>
@@ -24135,7 +24164,7 @@
     </w:p>
     <w:p>
       <w:pPr>
-        <w:pStyle w:val="Caption"/>
+        <w:pStyle w:val="Titulek"/>
         <w:jc w:val="both"/>
         <w:rPr>
           <w:lang w:val="cs-CZ"/>
@@ -24245,6 +24274,9 @@
       <w:pPr>
         <w:keepNext/>
         <w:jc w:val="both"/>
+        <w:rPr>
+          <w:lang w:val="cs-CZ"/>
+        </w:rPr>
       </w:pPr>
       <w:r>
         <w:rPr>
@@ -24290,7 +24322,7 @@
     </w:p>
     <w:p>
       <w:pPr>
-        <w:pStyle w:val="Caption"/>
+        <w:pStyle w:val="Titulek"/>
         <w:jc w:val="both"/>
         <w:rPr>
           <w:lang w:val="cs-CZ"/>
@@ -24363,18 +24395,78 @@
     </w:p>
     <w:p>
       <w:pPr>
-        <w:pStyle w:val="Heading3"/>
-      </w:pPr>
-      <w:r>
-        <w:t>5.4 Traity, generické parametry</w:t>
+        <w:pStyle w:val="Nadpis3"/>
+        <w:rPr>
+          <w:lang w:val="cs-CZ"/>
+        </w:rPr>
+      </w:pPr>
+      <w:r>
+        <w:rPr>
+          <w:lang w:val="cs-CZ"/>
+        </w:rPr>
+        <w:t xml:space="preserve">5.4 </w:t>
+      </w:r>
+      <w:r>
+        <w:rPr>
+          <w:lang w:val="cs-CZ"/>
+        </w:rPr>
+        <w:t>G</w:t>
+      </w:r>
+      <w:r>
+        <w:rPr>
+          <w:lang w:val="cs-CZ"/>
+        </w:rPr>
+        <w:t>enerické parametry</w:t>
+      </w:r>
+      <w:r>
+        <w:rPr>
+          <w:lang w:val="cs-CZ"/>
+        </w:rPr>
+        <w:t xml:space="preserve"> a traity</w:t>
       </w:r>
     </w:p>
     <w:p>
       <w:pPr>
         <w:jc w:val="both"/>
-      </w:pPr>
-      <w:r>
-        <w:t>AAA</w:t>
+        <w:rPr>
+          <w:lang w:val="cs-CZ"/>
+        </w:rPr>
+      </w:pPr>
+      <w:r>
+        <w:rPr>
+          <w:lang w:val="cs-CZ"/>
+        </w:rPr>
+        <w:t>Jeden z</w:t>
+      </w:r>
+      <w:r>
+        <w:rPr>
+          <w:lang w:val="cs-CZ"/>
+        </w:rPr>
+        <w:t xml:space="preserve"> hlavních problémů, kterému se v programování chceme vyhýbat, je </w:t>
+      </w:r>
+      <w:r>
+        <w:rPr>
+          <w:lang w:val="cs-CZ"/>
+        </w:rPr>
+        <w:t xml:space="preserve">zbytečná duplikace kódu. Proto používáme </w:t>
+      </w:r>
+      <w:r>
+        <w:rPr>
+          <w:lang w:val="cs-CZ"/>
+        </w:rPr>
+        <w:t>smyčky, proto používáme funkce</w:t>
+      </w:r>
+      <w:r>
+        <w:rPr>
+          <w:lang w:val="cs-CZ"/>
+        </w:rPr>
+        <w:t xml:space="preserve">, proto používáme mnoho různých dalších konstruktů. Další krok je umožnění, aby mohla funkce přijímat parametry (nebo navracet hodnoty) různých typů, případně omezit </w:t>
+      </w:r>
+      <w:r>
+        <w:rPr>
+          <w:lang w:val="cs-CZ"/>
+        </w:rPr>
+        <w:t>tyto typy na určitou podmnožinu typů, které mají určité vlastnosti.</w:t>
       </w:r>
     </w:p>
     <w:p>
@@ -24388,12 +24480,908 @@
         <w:rPr>
           <w:lang w:val="cs-CZ"/>
         </w:rPr>
+        <w:t xml:space="preserve">V jazyce Rust mohou funkce, struktury nebo enumy </w:t>
+      </w:r>
+      <w:r>
+        <w:rPr>
+          <w:lang w:val="cs-CZ"/>
+        </w:rPr>
+        <w:t>mít definovány</w:t>
+      </w:r>
+      <w:r>
+        <w:rPr>
+          <w:lang w:val="cs-CZ"/>
+        </w:rPr>
+        <w:t xml:space="preserve"> tzv. </w:t>
+      </w:r>
+      <w:r>
+        <w:rPr>
+          <w:lang w:val="cs-CZ"/>
+        </w:rPr>
+        <w:t xml:space="preserve">generika – </w:t>
+      </w:r>
+      <w:r>
+        <w:rPr>
+          <w:lang w:val="cs-CZ"/>
+        </w:rPr>
+        <w:t>abstraktní zástupce za nějaký konkrétní typ.</w:t>
+      </w:r>
+      <w:r>
+        <w:rPr>
+          <w:lang w:val="cs-CZ"/>
+        </w:rPr>
+        <w:t xml:space="preserve"> Zjednodušeně řečeno, generikum je zástupce za nějaký konkrétní typ, a během kompilace</w:t>
+      </w:r>
+      <w:r>
+        <w:rPr>
+          <w:lang w:val="cs-CZ"/>
+        </w:rPr>
+        <w:t xml:space="preserve">, </w:t>
+      </w:r>
+      <w:r>
+        <w:rPr>
+          <w:lang w:val="cs-CZ"/>
+        </w:rPr>
+        <w:t xml:space="preserve">v procesu zvaném </w:t>
+      </w:r>
+      <w:r>
+        <w:rPr>
+          <w:i/>
+          <w:iCs/>
+          <w:lang w:val="cs-CZ"/>
+        </w:rPr>
+        <w:t>monomorfizace</w:t>
+      </w:r>
+      <w:r>
+        <w:rPr>
+          <w:lang w:val="cs-CZ"/>
+        </w:rPr>
+        <w:t xml:space="preserve">, kompilátor zjistí všechny typy, které byly v našem kódu dosazeny do generických parametrů a vygeneruje </w:t>
+      </w:r>
+      <w:r>
+        <w:rPr>
+          <w:lang w:val="cs-CZ"/>
+        </w:rPr>
+        <w:t xml:space="preserve">specifickou </w:t>
+      </w:r>
+      <w:r>
+        <w:rPr>
+          <w:lang w:val="cs-CZ"/>
+        </w:rPr>
+        <w:t>kopii funkce</w:t>
+      </w:r>
+      <w:r>
+        <w:rPr>
+          <w:lang w:val="cs-CZ"/>
+        </w:rPr>
+        <w:t xml:space="preserve"> (nebo struktury nebo enumu)</w:t>
+      </w:r>
+      <w:r>
+        <w:rPr>
+          <w:lang w:val="cs-CZ"/>
+        </w:rPr>
+        <w:t xml:space="preserve"> pracující s daným konkrétním použitým typem. Z pohledu programátora však vždy voláme tu jednu stejnou funkci</w:t>
+      </w:r>
+      <w:r>
+        <w:rPr>
+          <w:lang w:val="cs-CZ"/>
+        </w:rPr>
+        <w:t xml:space="preserve"> (nebo strukturu nebo enum)</w:t>
+      </w:r>
+      <w:r>
+        <w:rPr>
+          <w:lang w:val="cs-CZ"/>
+        </w:rPr>
+        <w:t xml:space="preserve">, se stejným názvem a stejným </w:t>
+      </w:r>
+      <w:r>
+        <w:rPr>
+          <w:lang w:val="cs-CZ"/>
+        </w:rPr>
+        <w:t xml:space="preserve">zdrojovým </w:t>
+      </w:r>
+      <w:r>
+        <w:rPr>
+          <w:lang w:val="cs-CZ"/>
+        </w:rPr>
+        <w:t>kódem</w:t>
+      </w:r>
+      <w:r>
+        <w:rPr>
+          <w:lang w:val="cs-CZ"/>
+        </w:rPr>
+        <w:t>, nehledě na použitý typ.</w:t>
+      </w:r>
+    </w:p>
+    <w:p>
+      <w:pPr>
+        <w:jc w:val="both"/>
+        <w:rPr>
+          <w:lang w:val="cs-CZ"/>
+        </w:rPr>
+      </w:pPr>
+      <w:r>
+        <w:rPr>
+          <w:lang w:val="cs-CZ"/>
+        </w:rPr>
+        <w:t xml:space="preserve">U enumů </w:t>
+      </w:r>
+      <w:r>
+        <w:rPr>
+          <w:rFonts w:ascii="Consolas" w:hAnsi="Consolas"/>
+          <w:highlight w:val="lightGray"/>
+          <w:lang w:val="cs-CZ"/>
+        </w:rPr>
+        <w:t>Option&lt;T&gt;</w:t>
+      </w:r>
+      <w:r>
+        <w:rPr>
+          <w:lang w:val="cs-CZ"/>
+        </w:rPr>
+        <w:t xml:space="preserve"> (obrázek 34) a </w:t>
+      </w:r>
+      <w:r>
+        <w:rPr>
+          <w:rFonts w:ascii="Consolas" w:hAnsi="Consolas"/>
+          <w:highlight w:val="lightGray"/>
+          <w:lang w:val="cs-CZ"/>
+        </w:rPr>
+        <w:t>Error&lt;T, E&gt;</w:t>
+      </w:r>
+      <w:r>
+        <w:rPr>
+          <w:lang w:val="cs-CZ"/>
+        </w:rPr>
+        <w:t xml:space="preserve"> (obrázek 35) jsme mohli vidět, že generické parametry píšeme do</w:t>
+      </w:r>
+      <w:r>
+        <w:rPr>
+          <w:lang w:val="cs-CZ"/>
+        </w:rPr>
+        <w:t xml:space="preserve"> hranatých závorek (které na klávesnici píšeme znaky </w:t>
+      </w:r>
+      <w:r>
+        <w:rPr>
+          <w:lang w:val="cs-CZ"/>
+        </w:rPr>
+        <w:t xml:space="preserve">„menší než“ a </w:t>
+      </w:r>
+      <w:r>
+        <w:rPr>
+          <w:lang w:val="cs-CZ"/>
+        </w:rPr>
+        <w:t>„větší než“).</w:t>
+      </w:r>
+      <w:r>
+        <w:rPr>
+          <w:lang w:val="cs-CZ"/>
+        </w:rPr>
+        <w:t xml:space="preserve"> </w:t>
+      </w:r>
+      <w:r>
+        <w:rPr>
+          <w:lang w:val="cs-CZ"/>
+        </w:rPr>
+        <w:t>Tyto hranaté závorky můžeme používat, i když píšeme jméno nějakého typu (například když nemůžeme použít inferenci typu proměnné nebo v parametrech funkcí)</w:t>
+      </w:r>
+      <w:r>
+        <w:rPr>
+          <w:lang w:val="cs-CZ"/>
+        </w:rPr>
+        <w:t>, jako třeba na obrázku 4</w:t>
+      </w:r>
+      <w:r>
+        <w:rPr>
+          <w:lang w:val="cs-CZ"/>
+        </w:rPr>
+        <w:t>1</w:t>
+      </w:r>
+      <w:r>
+        <w:rPr>
+          <w:lang w:val="cs-CZ"/>
+        </w:rPr>
+        <w:t>:</w:t>
+      </w:r>
+    </w:p>
+    <w:p>
+      <w:pPr>
+        <w:keepNext/>
+        <w:jc w:val="both"/>
+      </w:pPr>
+      <w:r>
+        <w:rPr>
+          <w:noProof/>
+          <w:lang w:val="cs-CZ"/>
+        </w:rPr>
+        <w:drawing>
+          <wp:inline distT="0" distB="0" distL="0" distR="0" wp14:anchorId="3FD8A2A4" wp14:editId="3771E15D">
+            <wp:extent cx="3087384" cy="1959124"/>
+            <wp:effectExtent l="0" t="0" r="0" b="3175"/>
+            <wp:docPr id="15" name="Obrázek 15"/>
+            <wp:cNvGraphicFramePr>
+              <a:graphicFrameLocks xmlns:a="http://schemas.openxmlformats.org/drawingml/2006/main" noChangeAspect="1"/>
+            </wp:cNvGraphicFramePr>
+            <a:graphic xmlns:a="http://schemas.openxmlformats.org/drawingml/2006/main">
+              <a:graphicData uri="http://schemas.openxmlformats.org/drawingml/2006/picture">
+                <pic:pic xmlns:pic="http://schemas.openxmlformats.org/drawingml/2006/picture">
+                  <pic:nvPicPr>
+                    <pic:cNvPr id="15" name="Obrázek 15"/>
+                    <pic:cNvPicPr/>
+                  </pic:nvPicPr>
+                  <pic:blipFill>
+                    <a:blip r:embed="rId54" cstate="print">
+                      <a:extLst>
+                        <a:ext uri="{28A0092B-C50C-407E-A947-70E740481C1C}">
+                          <a14:useLocalDpi xmlns:a14="http://schemas.microsoft.com/office/drawing/2010/main" val="0"/>
+                        </a:ext>
+                      </a:extLst>
+                    </a:blip>
+                    <a:stretch>
+                      <a:fillRect/>
+                    </a:stretch>
+                  </pic:blipFill>
+                  <pic:spPr>
+                    <a:xfrm>
+                      <a:off x="0" y="0"/>
+                      <a:ext cx="3087384" cy="1959124"/>
+                    </a:xfrm>
+                    <a:prstGeom prst="rect">
+                      <a:avLst/>
+                    </a:prstGeom>
+                  </pic:spPr>
+                </pic:pic>
+              </a:graphicData>
+            </a:graphic>
+          </wp:inline>
+        </w:drawing>
+      </w:r>
+    </w:p>
+    <w:p>
+      <w:pPr>
+        <w:pStyle w:val="Titulek"/>
+        <w:jc w:val="both"/>
+        <w:rPr>
+          <w:lang w:val="cs-CZ"/>
+        </w:rPr>
+      </w:pPr>
+      <w:r>
+        <w:rPr>
+          <w:lang w:val="cs-CZ"/>
+        </w:rPr>
+        <w:t xml:space="preserve">Obrázek </w:t>
+      </w:r>
+      <w:r>
+        <w:rPr>
+          <w:lang w:val="cs-CZ"/>
+        </w:rPr>
+        <w:fldChar w:fldCharType="begin"/>
+      </w:r>
+      <w:r>
+        <w:rPr>
+          <w:lang w:val="cs-CZ"/>
+        </w:rPr>
+        <w:instrText xml:space="preserve"> SEQ Obrázek \* ARABIC </w:instrText>
+      </w:r>
+      <w:r>
+        <w:rPr>
+          <w:lang w:val="cs-CZ"/>
+        </w:rPr>
+        <w:fldChar w:fldCharType="separate"/>
+      </w:r>
+      <w:r>
+        <w:rPr>
+          <w:noProof/>
+          <w:lang w:val="cs-CZ"/>
+        </w:rPr>
+        <w:t>41</w:t>
+      </w:r>
+      <w:r>
+        <w:rPr>
+          <w:lang w:val="cs-CZ"/>
+        </w:rPr>
+        <w:fldChar w:fldCharType="end"/>
+      </w:r>
+      <w:r>
+        <w:rPr>
+          <w:lang w:val="cs-CZ"/>
+        </w:rPr>
+        <w:t>: Příklad zadání typů v generickém enumu Option. Zdroj: vlastní</w:t>
+      </w:r>
+    </w:p>
+    <w:p>
+      <w:pPr>
+        <w:jc w:val="both"/>
+        <w:rPr>
+          <w:lang w:val="cs-CZ"/>
+        </w:rPr>
+      </w:pPr>
+      <w:r>
+        <w:rPr>
+          <w:lang w:val="cs-CZ"/>
+        </w:rPr>
+        <w:lastRenderedPageBreak/>
+        <w:t>A</w:t>
+      </w:r>
+      <w:r>
+        <w:rPr>
+          <w:lang w:val="cs-CZ"/>
+        </w:rPr>
+        <w:t xml:space="preserve">však ne vždy dokážeme pracovat opravdu s jakýmkoli typem. U struktur a enumů to je možné, ale funkce, které s generickými parametry pracují, často </w:t>
+      </w:r>
+      <w:r>
+        <w:rPr>
+          <w:lang w:val="cs-CZ"/>
+        </w:rPr>
+        <w:t xml:space="preserve">ne: většina operací prostě u některých typů nedává smysl. Například nelze </w:t>
+      </w:r>
+      <w:r>
+        <w:rPr>
+          <w:lang w:val="cs-CZ"/>
+        </w:rPr>
+        <w:t xml:space="preserve">sčítat textové znaky, nelze se doptávat na 5. prvek v čísle nebo </w:t>
+      </w:r>
+      <w:r>
+        <w:rPr>
+          <w:lang w:val="cs-CZ"/>
+        </w:rPr>
+        <w:t xml:space="preserve">nelze zobrazit hodnotu nějaké abstraktní struktury reprezentující </w:t>
+      </w:r>
+      <w:r>
+        <w:rPr>
+          <w:lang w:val="cs-CZ"/>
+        </w:rPr>
+        <w:t>něco mimo náš kód.</w:t>
+      </w:r>
+      <w:r>
+        <w:rPr>
+          <w:lang w:val="cs-CZ"/>
+        </w:rPr>
+        <w:t xml:space="preserve"> Proto Rust umožňuje omezit generické parametry pomocí traitů.</w:t>
+      </w:r>
+    </w:p>
+    <w:p>
+      <w:pPr>
+        <w:jc w:val="both"/>
+        <w:rPr>
+          <w:lang w:val="cs-CZ"/>
+        </w:rPr>
+      </w:pPr>
+      <w:r>
+        <w:rPr>
+          <w:lang w:val="cs-CZ"/>
+        </w:rPr>
+        <w:t xml:space="preserve">Trait </w:t>
+      </w:r>
+      <w:r>
+        <w:rPr>
+          <w:lang w:val="cs-CZ"/>
+        </w:rPr>
+        <w:t>(česky asi “rys”, “vlastnost” nebo “příznak”)</w:t>
+      </w:r>
+      <w:r>
+        <w:rPr>
+          <w:lang w:val="cs-CZ"/>
+        </w:rPr>
+        <w:t xml:space="preserve"> je </w:t>
+      </w:r>
+      <w:r>
+        <w:rPr>
+          <w:lang w:val="cs-CZ"/>
+        </w:rPr>
+        <w:t xml:space="preserve">konstrukt definující abstraktní chování určitého typu, které může být sdílené s jinými typy. Implementovat </w:t>
+      </w:r>
+      <w:r>
+        <w:rPr>
+          <w:lang w:val="cs-CZ"/>
+        </w:rPr>
+        <w:t>daný</w:t>
+      </w:r>
+      <w:r>
+        <w:rPr>
+          <w:lang w:val="cs-CZ"/>
+        </w:rPr>
+        <w:t xml:space="preserve"> trait pro určitý typ je </w:t>
+      </w:r>
+      <w:r>
+        <w:rPr>
+          <w:lang w:val="cs-CZ"/>
+        </w:rPr>
+        <w:t xml:space="preserve">pak </w:t>
+      </w:r>
+      <w:r>
+        <w:rPr>
+          <w:lang w:val="cs-CZ"/>
+        </w:rPr>
+        <w:t>garance programátora, že typ, který daný trait implementuje, má vlastnosti vyžadované tímto traitem a implementuje určité metody</w:t>
+      </w:r>
+      <w:r>
+        <w:rPr>
+          <w:lang w:val="cs-CZ"/>
+        </w:rPr>
+        <w:t xml:space="preserve"> </w:t>
+      </w:r>
+      <w:r>
+        <w:rPr>
+          <w:lang w:val="cs-CZ"/>
+        </w:rPr>
+        <w:t>jím vyžadované. Všechny typy implementující daný trait mají dané abstraktní chování stejné nebo velmi podobné.</w:t>
+      </w:r>
+      <w:r>
+        <w:rPr>
+          <w:lang w:val="cs-CZ"/>
+        </w:rPr>
+        <w:t xml:space="preserve"> Traity nám tedy</w:t>
+      </w:r>
+      <w:r>
+        <w:rPr>
+          <w:lang w:val="cs-CZ"/>
+        </w:rPr>
+        <w:t xml:space="preserve"> laicky řečeno označují, co můžeme s daným typem dělat. Například trait </w:t>
+      </w:r>
+      <w:r>
+        <w:rPr>
+          <w:rFonts w:ascii="Consolas" w:hAnsi="Consolas"/>
+          <w:highlight w:val="lightGray"/>
+          <w:lang w:val="cs-CZ"/>
+        </w:rPr>
+        <w:t>Clone</w:t>
+      </w:r>
+      <w:r>
+        <w:rPr>
+          <w:lang w:val="cs-CZ"/>
+        </w:rPr>
+        <w:t xml:space="preserve"> nám říká, že pomocí metody </w:t>
+      </w:r>
+      <w:r>
+        <w:rPr>
+          <w:rFonts w:ascii="Consolas" w:hAnsi="Consolas"/>
+          <w:highlight w:val="lightGray"/>
+          <w:lang w:val="cs-CZ"/>
+        </w:rPr>
+        <w:t>.clone()</w:t>
+      </w:r>
+      <w:r>
+        <w:rPr>
+          <w:lang w:val="cs-CZ"/>
+        </w:rPr>
+        <w:t xml:space="preserve">, kterou </w:t>
+      </w:r>
+      <w:r>
+        <w:rPr>
+          <w:rFonts w:ascii="Consolas" w:hAnsi="Consolas"/>
+          <w:highlight w:val="lightGray"/>
+          <w:lang w:val="cs-CZ"/>
+        </w:rPr>
+        <w:t>Clone</w:t>
+      </w:r>
+      <w:r>
+        <w:rPr>
+          <w:lang w:val="cs-CZ"/>
+        </w:rPr>
+        <w:t xml:space="preserve"> vyžaduje, můžeme vytvořit logickou kopii </w:t>
+      </w:r>
+      <w:r>
+        <w:rPr>
+          <w:lang w:val="cs-CZ"/>
+        </w:rPr>
+        <w:t>nějaké hodnoty (logickou kopii = kopii o stejném logickém významu, ale ne nutně stejných bitech).</w:t>
+      </w:r>
+      <w:r>
+        <w:rPr>
+          <w:lang w:val="cs-CZ"/>
+        </w:rPr>
+        <w:t xml:space="preserve"> Na obrázku 42 můžeme vidět generickou funkci, která se nezkompiluje, protože její generický parametr není správně omezen, a tudíž není garance, že by na něj šel aplikovat operátor </w:t>
+      </w:r>
+      <w:r>
+        <w:rPr>
+          <w:rFonts w:ascii="Consolas" w:hAnsi="Consolas"/>
+          <w:highlight w:val="lightGray"/>
+          <w:lang w:val="cs-CZ"/>
+        </w:rPr>
+        <w:t>&gt;</w:t>
+      </w:r>
+      <w:r>
+        <w:rPr>
+          <w:lang w:val="cs-CZ"/>
+        </w:rPr>
+        <w:t xml:space="preserve"> (větší než):</w:t>
+      </w:r>
+    </w:p>
+    <w:p>
+      <w:pPr>
+        <w:keepNext/>
+        <w:jc w:val="both"/>
+      </w:pPr>
+      <w:r>
+        <w:rPr>
+          <w:lang w:val="cs-CZ"/>
+        </w:rPr>
+        <w:drawing>
+          <wp:inline distT="0" distB="0" distL="0" distR="0" wp14:anchorId="42969547" wp14:editId="6692A778">
+            <wp:extent cx="3390405" cy="2564779"/>
+            <wp:effectExtent l="0" t="0" r="635" b="6985"/>
+            <wp:docPr id="16" name="Obrázek 16"/>
+            <wp:cNvGraphicFramePr>
+              <a:graphicFrameLocks xmlns:a="http://schemas.openxmlformats.org/drawingml/2006/main" noChangeAspect="1"/>
+            </wp:cNvGraphicFramePr>
+            <a:graphic xmlns:a="http://schemas.openxmlformats.org/drawingml/2006/main">
+              <a:graphicData uri="http://schemas.openxmlformats.org/drawingml/2006/picture">
+                <pic:pic xmlns:pic="http://schemas.openxmlformats.org/drawingml/2006/picture">
+                  <pic:nvPicPr>
+                    <pic:cNvPr id="1" name=""/>
+                    <pic:cNvPicPr/>
+                  </pic:nvPicPr>
+                  <pic:blipFill>
+                    <a:blip r:embed="rId55"/>
+                    <a:stretch>
+                      <a:fillRect/>
+                    </a:stretch>
+                  </pic:blipFill>
+                  <pic:spPr>
+                    <a:xfrm>
+                      <a:off x="0" y="0"/>
+                      <a:ext cx="3396935" cy="2569719"/>
+                    </a:xfrm>
+                    <a:prstGeom prst="rect">
+                      <a:avLst/>
+                    </a:prstGeom>
+                  </pic:spPr>
+                </pic:pic>
+              </a:graphicData>
+            </a:graphic>
+          </wp:inline>
+        </w:drawing>
+      </w:r>
+    </w:p>
+    <w:p>
+      <w:pPr>
+        <w:pStyle w:val="Titulek"/>
+        <w:jc w:val="both"/>
+        <w:rPr>
+          <w:lang w:val="cs-CZ"/>
+        </w:rPr>
+      </w:pPr>
+      <w:r>
+        <w:rPr>
+          <w:lang w:val="cs-CZ"/>
+        </w:rPr>
+        <w:t xml:space="preserve">Obrázek </w:t>
+      </w:r>
+      <w:r>
+        <w:rPr>
+          <w:lang w:val="cs-CZ"/>
+        </w:rPr>
+        <w:fldChar w:fldCharType="begin"/>
+      </w:r>
+      <w:r>
+        <w:rPr>
+          <w:lang w:val="cs-CZ"/>
+        </w:rPr>
+        <w:instrText xml:space="preserve"> SEQ Obrázek \* ARABIC </w:instrText>
+      </w:r>
+      <w:r>
+        <w:rPr>
+          <w:lang w:val="cs-CZ"/>
+        </w:rPr>
+        <w:fldChar w:fldCharType="separate"/>
+      </w:r>
+      <w:r>
+        <w:rPr>
+          <w:noProof/>
+          <w:lang w:val="cs-CZ"/>
+        </w:rPr>
+        <w:t>42</w:t>
+      </w:r>
+      <w:r>
+        <w:rPr>
+          <w:lang w:val="cs-CZ"/>
+        </w:rPr>
+        <w:fldChar w:fldCharType="end"/>
+      </w:r>
+      <w:r>
+        <w:rPr>
+          <w:lang w:val="cs-CZ"/>
+        </w:rPr>
+        <w:t xml:space="preserve">: Chybný kód generické funkce, kterému chybí omezení generického parametru. Zdroj: </w:t>
+      </w:r>
+      <w:sdt>
+        <w:sdtPr>
+          <w:rPr>
+            <w:lang w:val="cs-CZ"/>
+          </w:rPr>
+          <w:id w:val="1652021615"/>
+          <w:citation/>
+        </w:sdtPr>
+        <w:sdtContent>
+          <w:r>
+            <w:rPr>
+              <w:lang w:val="cs-CZ"/>
+            </w:rPr>
+            <w:fldChar w:fldCharType="begin"/>
+          </w:r>
+          <w:r>
+            <w:rPr>
+              <w:lang w:val="cs-CZ"/>
+            </w:rPr>
+            <w:instrText xml:space="preserve"> CITATION Ste25 \l 1029 </w:instrText>
+          </w:r>
+          <w:r>
+            <w:rPr>
+              <w:lang w:val="cs-CZ"/>
+            </w:rPr>
+            <w:fldChar w:fldCharType="separate"/>
+          </w:r>
+          <w:r>
+            <w:rPr>
+              <w:noProof/>
+              <w:lang w:val="cs-CZ"/>
+            </w:rPr>
+            <w:t>(Klabnik, a další, 2025)</w:t>
+          </w:r>
+          <w:r>
+            <w:rPr>
+              <w:lang w:val="cs-CZ"/>
+            </w:rPr>
+            <w:fldChar w:fldCharType="end"/>
+          </w:r>
+        </w:sdtContent>
+      </w:sdt>
+      <w:r>
+        <w:rPr>
+          <w:lang w:val="cs-CZ"/>
+        </w:rPr>
+        <w:t>, kapitola 10.1, upraveno</w:t>
+      </w:r>
+    </w:p>
+    <w:p>
+      <w:pPr>
+        <w:keepNext/>
+        <w:jc w:val="both"/>
+      </w:pPr>
+      <w:r>
+        <w:rPr>
+          <w:lang w:val="cs-CZ"/>
+        </w:rPr>
+        <w:drawing>
+          <wp:inline distT="0" distB="0" distL="0" distR="0" wp14:anchorId="705DECA6" wp14:editId="505423D8">
+            <wp:extent cx="6377049" cy="2958833"/>
+            <wp:effectExtent l="0" t="0" r="5080" b="0"/>
+            <wp:docPr id="18" name="Obrázek 18"/>
+            <wp:cNvGraphicFramePr>
+              <a:graphicFrameLocks xmlns:a="http://schemas.openxmlformats.org/drawingml/2006/main" noChangeAspect="1"/>
+            </wp:cNvGraphicFramePr>
+            <a:graphic xmlns:a="http://schemas.openxmlformats.org/drawingml/2006/main">
+              <a:graphicData uri="http://schemas.openxmlformats.org/drawingml/2006/picture">
+                <pic:pic xmlns:pic="http://schemas.openxmlformats.org/drawingml/2006/picture">
+                  <pic:nvPicPr>
+                    <pic:cNvPr id="1" name=""/>
+                    <pic:cNvPicPr/>
+                  </pic:nvPicPr>
+                  <pic:blipFill>
+                    <a:blip r:embed="rId56"/>
+                    <a:stretch>
+                      <a:fillRect/>
+                    </a:stretch>
+                  </pic:blipFill>
+                  <pic:spPr>
+                    <a:xfrm>
+                      <a:off x="0" y="0"/>
+                      <a:ext cx="6384934" cy="2962491"/>
+                    </a:xfrm>
+                    <a:prstGeom prst="rect">
+                      <a:avLst/>
+                    </a:prstGeom>
+                  </pic:spPr>
+                </pic:pic>
+              </a:graphicData>
+            </a:graphic>
+          </wp:inline>
+        </w:drawing>
+      </w:r>
+    </w:p>
+    <w:p>
+      <w:pPr>
+        <w:pStyle w:val="Titulek"/>
+        <w:jc w:val="both"/>
+        <w:rPr>
+          <w:lang w:val="cs-CZ"/>
+        </w:rPr>
+      </w:pPr>
+      <w:r>
+        <w:rPr>
+          <w:lang w:val="cs-CZ"/>
+        </w:rPr>
+        <w:t xml:space="preserve">Obrázek </w:t>
+      </w:r>
+      <w:r>
+        <w:rPr>
+          <w:lang w:val="cs-CZ"/>
+        </w:rPr>
+        <w:fldChar w:fldCharType="begin"/>
+      </w:r>
+      <w:r>
+        <w:rPr>
+          <w:lang w:val="cs-CZ"/>
+        </w:rPr>
+        <w:instrText xml:space="preserve"> SEQ Obrázek \* ARABIC </w:instrText>
+      </w:r>
+      <w:r>
+        <w:rPr>
+          <w:lang w:val="cs-CZ"/>
+        </w:rPr>
+        <w:fldChar w:fldCharType="separate"/>
+      </w:r>
+      <w:r>
+        <w:rPr>
+          <w:noProof/>
+          <w:lang w:val="cs-CZ"/>
+        </w:rPr>
+        <w:t>43</w:t>
+      </w:r>
+      <w:r>
+        <w:rPr>
+          <w:lang w:val="cs-CZ"/>
+        </w:rPr>
+        <w:fldChar w:fldCharType="end"/>
+      </w:r>
+      <w:r>
+        <w:rPr>
+          <w:lang w:val="cs-CZ"/>
+        </w:rPr>
+        <w:t>: Chybová hláška po pokusu o kompilaci kódu z obrázku 42. Zdroj: vlastní</w:t>
+      </w:r>
+    </w:p>
+    <w:p>
+      <w:pPr>
+        <w:jc w:val="both"/>
+        <w:rPr>
+          <w:lang w:val="cs-CZ"/>
+        </w:rPr>
+      </w:pPr>
+      <w:r>
+        <w:rPr>
+          <w:lang w:val="cs-CZ"/>
+        </w:rPr>
+        <w:lastRenderedPageBreak/>
+        <w:t>A</w:t>
+      </w:r>
+      <w:r>
+        <w:rPr>
+          <w:lang w:val="cs-CZ"/>
+        </w:rPr>
+        <w:t xml:space="preserve">le jak nám již chybová hláška z obrázku 43 napovídá, </w:t>
+      </w:r>
+      <w:r>
+        <w:rPr>
+          <w:lang w:val="cs-CZ"/>
+        </w:rPr>
+        <w:t xml:space="preserve">můžeme omezit generický parametr jen na typy implementující trait </w:t>
+      </w:r>
+      <w:r>
+        <w:rPr>
+          <w:rFonts w:ascii="Consolas" w:hAnsi="Consolas"/>
+          <w:highlight w:val="lightGray"/>
+          <w:lang w:val="cs-CZ"/>
+        </w:rPr>
+        <w:t>PartialOrd</w:t>
+      </w:r>
+      <w:r>
+        <w:rPr>
+          <w:lang w:val="cs-CZ"/>
+        </w:rPr>
+        <w:t xml:space="preserve">, který </w:t>
+      </w:r>
+      <w:r>
+        <w:rPr>
+          <w:lang w:val="cs-CZ"/>
+        </w:rPr>
+        <w:t>nám umožní funkci zkompilovat.</w:t>
+      </w:r>
+    </w:p>
+    <w:p>
+      <w:pPr>
+        <w:jc w:val="both"/>
+      </w:pPr>
+      <w:r>
+        <w:rPr>
+          <w:lang w:val="cs-CZ"/>
+        </w:rPr>
+        <w:t>TODO: Přidej obrázek, používej zase dokument .md pro snippety, ať máš i text.</w:t>
+      </w:r>
+    </w:p>
+    <w:p>
+      <w:pPr>
+        <w:pStyle w:val="Nadpis4"/>
+        <w:rPr>
+          <w:lang w:val="cs-CZ"/>
+        </w:rPr>
+      </w:pPr>
+      <w:r>
+        <w:rPr>
+          <w:lang w:val="cs-CZ"/>
+        </w:rPr>
+        <w:t>5.4.1 Často používané traity</w:t>
+      </w:r>
+    </w:p>
+    <w:p>
+      <w:pPr>
+        <w:jc w:val="both"/>
+        <w:rPr>
+          <w:lang w:val="cs-CZ"/>
+        </w:rPr>
+      </w:pPr>
+      <w:r>
+        <w:rPr>
+          <w:lang w:val="cs-CZ"/>
+        </w:rPr>
+        <w:t xml:space="preserve">Copy, Clone, </w:t>
+      </w:r>
+      <w:r>
+        <w:rPr>
+          <w:lang w:val="cs-CZ"/>
+        </w:rPr>
+        <w:t>PartialEq, PartialOrd, Eq, Ord</w:t>
+      </w:r>
+      <w:r>
+        <w:rPr>
+          <w:lang w:val="cs-CZ"/>
+        </w:rPr>
+        <w:t xml:space="preserve">, </w:t>
+      </w:r>
+      <w:r>
+        <w:rPr>
+          <w:lang w:val="cs-CZ"/>
+        </w:rPr>
+        <w:t>Into, From</w:t>
+      </w:r>
+      <w:r>
+        <w:rPr>
+          <w:lang w:val="cs-CZ"/>
+        </w:rPr>
+        <w:t xml:space="preserve">, </w:t>
+      </w:r>
+      <w:r>
+        <w:rPr>
+          <w:lang w:val="cs-CZ"/>
+        </w:rPr>
+        <w:t>Default,</w:t>
+      </w:r>
+      <w:r>
+        <w:rPr>
+          <w:lang w:val="cs-CZ"/>
+        </w:rPr>
+        <w:t xml:space="preserve"> </w:t>
+      </w:r>
+      <w:r>
+        <w:rPr>
+          <w:lang w:val="cs-CZ"/>
+        </w:rPr>
+        <w:t>Iterator</w:t>
+      </w:r>
+      <w:r>
+        <w:rPr>
+          <w:lang w:val="cs-CZ"/>
+        </w:rPr>
+        <w:t>, Debug, Display</w:t>
+      </w:r>
+    </w:p>
+    <w:p>
+      <w:pPr>
+        <w:jc w:val="both"/>
+        <w:rPr>
+          <w:lang w:val="cs-CZ"/>
+        </w:rPr>
+      </w:pPr>
+      <w:r>
+        <w:rPr>
+          <w:lang w:val="cs-CZ"/>
+        </w:rPr>
         <w:br w:type="page"/>
       </w:r>
     </w:p>
     <w:p>
       <w:pPr>
-        <w:pStyle w:val="Heading1"/>
+        <w:pStyle w:val="Nadpis1"/>
         <w:rPr>
           <w:lang w:val="cs-CZ"/>
         </w:rPr>
@@ -24430,7 +25418,7 @@
     </w:p>
     <w:p>
       <w:pPr>
-        <w:pStyle w:val="Heading1"/>
+        <w:pStyle w:val="Nadpis1"/>
         <w:rPr>
           <w:lang w:val="cs-CZ"/>
         </w:rPr>
@@ -24489,7 +25477,7 @@
       <w:sdtContent>
         <w:p>
           <w:pPr>
-            <w:pStyle w:val="Heading1"/>
+            <w:pStyle w:val="Nadpis1"/>
             <w:rPr>
               <w:lang w:val="cs-CZ"/>
             </w:rPr>
@@ -24510,7 +25498,7 @@
           <w:sdtContent>
             <w:p>
               <w:pPr>
-                <w:pStyle w:val="Bibliography"/>
+                <w:pStyle w:val="Bibliografie"/>
                 <w:rPr>
                   <w:noProof/>
                   <w:kern w:val="0"/>
@@ -24570,7 +25558,7 @@
             </w:p>
             <w:p>
               <w:pPr>
-                <w:pStyle w:val="Bibliography"/>
+                <w:pStyle w:val="Bibliografie"/>
                 <w:rPr>
                   <w:noProof/>
                   <w:lang w:val="de-DE"/>
@@ -24600,7 +25588,7 @@
             </w:p>
             <w:p>
               <w:pPr>
-                <w:pStyle w:val="Bibliography"/>
+                <w:pStyle w:val="Bibliografie"/>
                 <w:rPr>
                   <w:noProof/>
                 </w:rPr>
@@ -24636,7 +25624,7 @@
             </w:p>
             <w:p>
               <w:pPr>
-                <w:pStyle w:val="Bibliography"/>
+                <w:pStyle w:val="Bibliografie"/>
                 <w:rPr>
                   <w:noProof/>
                 </w:rPr>
@@ -24671,7 +25659,7 @@
     </w:sdt>
     <w:p>
       <w:pPr>
-        <w:pStyle w:val="Heading1"/>
+        <w:pStyle w:val="Nadpis1"/>
         <w:rPr>
           <w:lang w:val="cs-CZ"/>
         </w:rPr>
@@ -24687,7 +25675,7 @@
     </w:p>
     <w:p>
       <w:pPr>
-        <w:pStyle w:val="TableofFigures"/>
+        <w:pStyle w:val="Seznamobrzk"/>
         <w:tabs>
           <w:tab w:val="right" w:leader="dot" w:pos="10790"/>
         </w:tabs>
@@ -24710,7 +25698,7 @@
       <w:hyperlink w:anchor="_Toc216366900" w:history="1">
         <w:r>
           <w:rPr>
-            <w:rStyle w:val="Hyperlink"/>
+            <w:rStyle w:val="Hypertextovodkaz"/>
             <w:noProof/>
             <w:lang w:val="cs-CZ"/>
           </w:rPr>
@@ -24768,7 +25756,7 @@
     </w:p>
     <w:p>
       <w:pPr>
-        <w:pStyle w:val="TableofFigures"/>
+        <w:pStyle w:val="Seznamobrzk"/>
         <w:tabs>
           <w:tab w:val="right" w:leader="dot" w:pos="10790"/>
         </w:tabs>
@@ -24782,7 +25770,7 @@
       <w:hyperlink w:anchor="_Toc216366901" w:history="1">
         <w:r>
           <w:rPr>
-            <w:rStyle w:val="Hyperlink"/>
+            <w:rStyle w:val="Hypertextovodkaz"/>
             <w:noProof/>
             <w:lang w:val="cs-CZ"/>
           </w:rPr>
@@ -24840,7 +25828,7 @@
     </w:p>
     <w:p>
       <w:pPr>
-        <w:pStyle w:val="TableofFigures"/>
+        <w:pStyle w:val="Seznamobrzk"/>
         <w:tabs>
           <w:tab w:val="right" w:leader="dot" w:pos="10790"/>
         </w:tabs>
@@ -24854,7 +25842,7 @@
       <w:hyperlink w:anchor="_Toc216366902" w:history="1">
         <w:r>
           <w:rPr>
-            <w:rStyle w:val="Hyperlink"/>
+            <w:rStyle w:val="Hypertextovodkaz"/>
             <w:noProof/>
             <w:lang w:val="cs-CZ"/>
           </w:rPr>
@@ -24912,7 +25900,7 @@
     </w:p>
     <w:p>
       <w:pPr>
-        <w:pStyle w:val="TableofFigures"/>
+        <w:pStyle w:val="Seznamobrzk"/>
         <w:tabs>
           <w:tab w:val="right" w:leader="dot" w:pos="10790"/>
         </w:tabs>
@@ -24926,7 +25914,7 @@
       <w:hyperlink w:anchor="_Toc216366903" w:history="1">
         <w:r>
           <w:rPr>
-            <w:rStyle w:val="Hyperlink"/>
+            <w:rStyle w:val="Hypertextovodkaz"/>
             <w:noProof/>
             <w:lang w:val="cs-CZ"/>
           </w:rPr>
@@ -24984,7 +25972,7 @@
     </w:p>
     <w:p>
       <w:pPr>
-        <w:pStyle w:val="TableofFigures"/>
+        <w:pStyle w:val="Seznamobrzk"/>
         <w:tabs>
           <w:tab w:val="right" w:leader="dot" w:pos="10790"/>
         </w:tabs>
@@ -24998,7 +25986,7 @@
       <w:hyperlink w:anchor="_Toc216366904" w:history="1">
         <w:r>
           <w:rPr>
-            <w:rStyle w:val="Hyperlink"/>
+            <w:rStyle w:val="Hypertextovodkaz"/>
             <w:noProof/>
             <w:lang w:val="cs-CZ"/>
           </w:rPr>
@@ -25056,7 +26044,7 @@
     </w:p>
     <w:p>
       <w:pPr>
-        <w:pStyle w:val="TableofFigures"/>
+        <w:pStyle w:val="Seznamobrzk"/>
         <w:tabs>
           <w:tab w:val="right" w:leader="dot" w:pos="10790"/>
         </w:tabs>
@@ -25070,7 +26058,7 @@
       <w:hyperlink w:anchor="_Toc216366905" w:history="1">
         <w:r>
           <w:rPr>
-            <w:rStyle w:val="Hyperlink"/>
+            <w:rStyle w:val="Hypertextovodkaz"/>
             <w:noProof/>
             <w:lang w:val="cs-CZ"/>
           </w:rPr>
@@ -25128,7 +26116,7 @@
     </w:p>
     <w:p>
       <w:pPr>
-        <w:pStyle w:val="TableofFigures"/>
+        <w:pStyle w:val="Seznamobrzk"/>
         <w:tabs>
           <w:tab w:val="right" w:leader="dot" w:pos="10790"/>
         </w:tabs>
@@ -25142,7 +26130,7 @@
       <w:hyperlink w:anchor="_Toc216366906" w:history="1">
         <w:r>
           <w:rPr>
-            <w:rStyle w:val="Hyperlink"/>
+            <w:rStyle w:val="Hypertextovodkaz"/>
             <w:noProof/>
             <w:lang w:val="cs-CZ"/>
           </w:rPr>
@@ -25200,7 +26188,7 @@
     </w:p>
     <w:p>
       <w:pPr>
-        <w:pStyle w:val="TableofFigures"/>
+        <w:pStyle w:val="Seznamobrzk"/>
         <w:tabs>
           <w:tab w:val="right" w:leader="dot" w:pos="10790"/>
         </w:tabs>
@@ -25214,7 +26202,7 @@
       <w:hyperlink w:anchor="_Toc216366907" w:history="1">
         <w:r>
           <w:rPr>
-            <w:rStyle w:val="Hyperlink"/>
+            <w:rStyle w:val="Hypertextovodkaz"/>
             <w:noProof/>
             <w:lang w:val="cs-CZ"/>
           </w:rPr>
@@ -25272,7 +26260,7 @@
     </w:p>
     <w:p>
       <w:pPr>
-        <w:pStyle w:val="TableofFigures"/>
+        <w:pStyle w:val="Seznamobrzk"/>
         <w:tabs>
           <w:tab w:val="right" w:leader="dot" w:pos="10790"/>
         </w:tabs>
@@ -25286,7 +26274,7 @@
       <w:hyperlink w:anchor="_Toc216366908" w:history="1">
         <w:r>
           <w:rPr>
-            <w:rStyle w:val="Hyperlink"/>
+            <w:rStyle w:val="Hypertextovodkaz"/>
             <w:noProof/>
             <w:lang w:val="cs-CZ"/>
           </w:rPr>
@@ -25344,7 +26332,7 @@
     </w:p>
     <w:p>
       <w:pPr>
-        <w:pStyle w:val="TableofFigures"/>
+        <w:pStyle w:val="Seznamobrzk"/>
         <w:tabs>
           <w:tab w:val="right" w:leader="dot" w:pos="10790"/>
         </w:tabs>
@@ -25358,7 +26346,7 @@
       <w:hyperlink w:anchor="_Toc216366909" w:history="1">
         <w:r>
           <w:rPr>
-            <w:rStyle w:val="Hyperlink"/>
+            <w:rStyle w:val="Hypertextovodkaz"/>
             <w:noProof/>
             <w:lang w:val="cs-CZ"/>
           </w:rPr>
@@ -25416,7 +26404,7 @@
     </w:p>
     <w:p>
       <w:pPr>
-        <w:pStyle w:val="TableofFigures"/>
+        <w:pStyle w:val="Seznamobrzk"/>
         <w:tabs>
           <w:tab w:val="right" w:leader="dot" w:pos="10790"/>
         </w:tabs>
@@ -25430,7 +26418,7 @@
       <w:hyperlink w:anchor="_Toc216366910" w:history="1">
         <w:r>
           <w:rPr>
-            <w:rStyle w:val="Hyperlink"/>
+            <w:rStyle w:val="Hypertextovodkaz"/>
             <w:noProof/>
             <w:lang w:val="cs-CZ"/>
           </w:rPr>
@@ -25488,7 +26476,7 @@
     </w:p>
     <w:p>
       <w:pPr>
-        <w:pStyle w:val="TableofFigures"/>
+        <w:pStyle w:val="Seznamobrzk"/>
         <w:tabs>
           <w:tab w:val="right" w:leader="dot" w:pos="10790"/>
         </w:tabs>
@@ -25502,7 +26490,7 @@
       <w:hyperlink w:anchor="_Toc216366911" w:history="1">
         <w:r>
           <w:rPr>
-            <w:rStyle w:val="Hyperlink"/>
+            <w:rStyle w:val="Hypertextovodkaz"/>
             <w:noProof/>
             <w:lang w:val="cs-CZ"/>
           </w:rPr>
@@ -25560,7 +26548,7 @@
     </w:p>
     <w:p>
       <w:pPr>
-        <w:pStyle w:val="TableofFigures"/>
+        <w:pStyle w:val="Seznamobrzk"/>
         <w:tabs>
           <w:tab w:val="right" w:leader="dot" w:pos="10790"/>
         </w:tabs>
@@ -25574,7 +26562,7 @@
       <w:hyperlink w:anchor="_Toc216366912" w:history="1">
         <w:r>
           <w:rPr>
-            <w:rStyle w:val="Hyperlink"/>
+            <w:rStyle w:val="Hypertextovodkaz"/>
             <w:noProof/>
             <w:lang w:val="cs-CZ"/>
           </w:rPr>
@@ -25632,7 +26620,7 @@
     </w:p>
     <w:p>
       <w:pPr>
-        <w:pStyle w:val="TableofFigures"/>
+        <w:pStyle w:val="Seznamobrzk"/>
         <w:tabs>
           <w:tab w:val="right" w:leader="dot" w:pos="10790"/>
         </w:tabs>
@@ -25646,7 +26634,7 @@
       <w:hyperlink w:anchor="_Toc216366913" w:history="1">
         <w:r>
           <w:rPr>
-            <w:rStyle w:val="Hyperlink"/>
+            <w:rStyle w:val="Hypertextovodkaz"/>
             <w:noProof/>
             <w:lang w:val="cs-CZ"/>
           </w:rPr>
@@ -25704,7 +26692,7 @@
     </w:p>
     <w:p>
       <w:pPr>
-        <w:pStyle w:val="TableofFigures"/>
+        <w:pStyle w:val="Seznamobrzk"/>
         <w:tabs>
           <w:tab w:val="right" w:leader="dot" w:pos="10790"/>
         </w:tabs>
@@ -25718,7 +26706,7 @@
       <w:hyperlink w:anchor="_Toc216366914" w:history="1">
         <w:r>
           <w:rPr>
-            <w:rStyle w:val="Hyperlink"/>
+            <w:rStyle w:val="Hypertextovodkaz"/>
             <w:noProof/>
             <w:lang w:val="cs-CZ"/>
           </w:rPr>
@@ -25776,7 +26764,7 @@
     </w:p>
     <w:p>
       <w:pPr>
-        <w:pStyle w:val="TableofFigures"/>
+        <w:pStyle w:val="Seznamobrzk"/>
         <w:tabs>
           <w:tab w:val="right" w:leader="dot" w:pos="10790"/>
         </w:tabs>
@@ -25790,7 +26778,7 @@
       <w:hyperlink w:anchor="_Toc216366915" w:history="1">
         <w:r>
           <w:rPr>
-            <w:rStyle w:val="Hyperlink"/>
+            <w:rStyle w:val="Hypertextovodkaz"/>
             <w:noProof/>
             <w:lang w:val="cs-CZ"/>
           </w:rPr>
@@ -25848,7 +26836,7 @@
     </w:p>
     <w:p>
       <w:pPr>
-        <w:pStyle w:val="TableofFigures"/>
+        <w:pStyle w:val="Seznamobrzk"/>
         <w:tabs>
           <w:tab w:val="right" w:leader="dot" w:pos="10790"/>
         </w:tabs>
@@ -25862,7 +26850,7 @@
       <w:hyperlink w:anchor="_Toc216366916" w:history="1">
         <w:r>
           <w:rPr>
-            <w:rStyle w:val="Hyperlink"/>
+            <w:rStyle w:val="Hypertextovodkaz"/>
             <w:noProof/>
             <w:lang w:val="cs-CZ"/>
           </w:rPr>
@@ -25920,7 +26908,7 @@
     </w:p>
     <w:p>
       <w:pPr>
-        <w:pStyle w:val="TableofFigures"/>
+        <w:pStyle w:val="Seznamobrzk"/>
         <w:tabs>
           <w:tab w:val="right" w:leader="dot" w:pos="10790"/>
         </w:tabs>
@@ -25934,7 +26922,7 @@
       <w:hyperlink w:anchor="_Toc216366917" w:history="1">
         <w:r>
           <w:rPr>
-            <w:rStyle w:val="Hyperlink"/>
+            <w:rStyle w:val="Hypertextovodkaz"/>
             <w:noProof/>
             <w:lang w:val="cs-CZ"/>
           </w:rPr>
@@ -25992,7 +26980,7 @@
     </w:p>
     <w:p>
       <w:pPr>
-        <w:pStyle w:val="TableofFigures"/>
+        <w:pStyle w:val="Seznamobrzk"/>
         <w:tabs>
           <w:tab w:val="right" w:leader="dot" w:pos="10790"/>
         </w:tabs>
@@ -26006,7 +26994,7 @@
       <w:hyperlink w:anchor="_Toc216366918" w:history="1">
         <w:r>
           <w:rPr>
-            <w:rStyle w:val="Hyperlink"/>
+            <w:rStyle w:val="Hypertextovodkaz"/>
             <w:noProof/>
             <w:lang w:val="cs-CZ"/>
           </w:rPr>
@@ -26064,7 +27052,7 @@
     </w:p>
     <w:p>
       <w:pPr>
-        <w:pStyle w:val="TableofFigures"/>
+        <w:pStyle w:val="Seznamobrzk"/>
         <w:tabs>
           <w:tab w:val="right" w:leader="dot" w:pos="10790"/>
         </w:tabs>
@@ -26078,7 +27066,7 @@
       <w:hyperlink w:anchor="_Toc216366919" w:history="1">
         <w:r>
           <w:rPr>
-            <w:rStyle w:val="Hyperlink"/>
+            <w:rStyle w:val="Hypertextovodkaz"/>
             <w:noProof/>
             <w:lang w:val="cs-CZ"/>
           </w:rPr>
@@ -26136,7 +27124,7 @@
     </w:p>
     <w:p>
       <w:pPr>
-        <w:pStyle w:val="TableofFigures"/>
+        <w:pStyle w:val="Seznamobrzk"/>
         <w:tabs>
           <w:tab w:val="right" w:leader="dot" w:pos="10790"/>
         </w:tabs>
@@ -26150,7 +27138,7 @@
       <w:hyperlink w:anchor="_Toc216366920" w:history="1">
         <w:r>
           <w:rPr>
-            <w:rStyle w:val="Hyperlink"/>
+            <w:rStyle w:val="Hypertextovodkaz"/>
             <w:noProof/>
             <w:lang w:val="cs-CZ"/>
           </w:rPr>
@@ -26208,7 +27196,7 @@
     </w:p>
     <w:p>
       <w:pPr>
-        <w:pStyle w:val="TableofFigures"/>
+        <w:pStyle w:val="Seznamobrzk"/>
         <w:tabs>
           <w:tab w:val="right" w:leader="dot" w:pos="10790"/>
         </w:tabs>
@@ -26222,7 +27210,7 @@
       <w:hyperlink w:anchor="_Toc216366921" w:history="1">
         <w:r>
           <w:rPr>
-            <w:rStyle w:val="Hyperlink"/>
+            <w:rStyle w:val="Hypertextovodkaz"/>
             <w:noProof/>
             <w:lang w:val="cs-CZ"/>
           </w:rPr>
@@ -26280,7 +27268,7 @@
     </w:p>
     <w:p>
       <w:pPr>
-        <w:pStyle w:val="TableofFigures"/>
+        <w:pStyle w:val="Seznamobrzk"/>
         <w:tabs>
           <w:tab w:val="right" w:leader="dot" w:pos="10790"/>
         </w:tabs>
@@ -26294,7 +27282,7 @@
       <w:hyperlink w:anchor="_Toc216366922" w:history="1">
         <w:r>
           <w:rPr>
-            <w:rStyle w:val="Hyperlink"/>
+            <w:rStyle w:val="Hypertextovodkaz"/>
             <w:noProof/>
             <w:lang w:val="cs-CZ"/>
           </w:rPr>
@@ -26352,7 +27340,7 @@
     </w:p>
     <w:p>
       <w:pPr>
-        <w:pStyle w:val="TableofFigures"/>
+        <w:pStyle w:val="Seznamobrzk"/>
         <w:tabs>
           <w:tab w:val="right" w:leader="dot" w:pos="10790"/>
         </w:tabs>
@@ -26366,7 +27354,7 @@
       <w:hyperlink w:anchor="_Toc216366923" w:history="1">
         <w:r>
           <w:rPr>
-            <w:rStyle w:val="Hyperlink"/>
+            <w:rStyle w:val="Hypertextovodkaz"/>
             <w:noProof/>
             <w:lang w:val="cs-CZ"/>
           </w:rPr>
@@ -26424,7 +27412,7 @@
     </w:p>
     <w:p>
       <w:pPr>
-        <w:pStyle w:val="TableofFigures"/>
+        <w:pStyle w:val="Seznamobrzk"/>
         <w:tabs>
           <w:tab w:val="right" w:leader="dot" w:pos="10790"/>
         </w:tabs>
@@ -26438,7 +27426,7 @@
       <w:hyperlink w:anchor="_Toc216366924" w:history="1">
         <w:r>
           <w:rPr>
-            <w:rStyle w:val="Hyperlink"/>
+            <w:rStyle w:val="Hypertextovodkaz"/>
             <w:noProof/>
             <w:lang w:val="cs-CZ"/>
           </w:rPr>
@@ -26496,7 +27484,7 @@
     </w:p>
     <w:p>
       <w:pPr>
-        <w:pStyle w:val="TableofFigures"/>
+        <w:pStyle w:val="Seznamobrzk"/>
         <w:tabs>
           <w:tab w:val="right" w:leader="dot" w:pos="10790"/>
         </w:tabs>
@@ -26510,7 +27498,7 @@
       <w:hyperlink w:anchor="_Toc216366925" w:history="1">
         <w:r>
           <w:rPr>
-            <w:rStyle w:val="Hyperlink"/>
+            <w:rStyle w:val="Hypertextovodkaz"/>
             <w:noProof/>
             <w:lang w:val="cs-CZ"/>
           </w:rPr>
@@ -26518,7 +27506,7 @@
         </w:r>
         <w:r>
           <w:rPr>
-            <w:rStyle w:val="Hyperlink"/>
+            <w:rStyle w:val="Hypertextovodkaz"/>
             <w:rFonts w:ascii="Consolas" w:hAnsi="Consolas"/>
             <w:noProof/>
             <w:highlight w:val="lightGray"/>
@@ -26528,7 +27516,7 @@
         </w:r>
         <w:r>
           <w:rPr>
-            <w:rStyle w:val="Hyperlink"/>
+            <w:rStyle w:val="Hypertextovodkaz"/>
             <w:noProof/>
             <w:lang w:val="cs-CZ"/>
           </w:rPr>
@@ -26586,7 +27574,7 @@
     </w:p>
     <w:p>
       <w:pPr>
-        <w:pStyle w:val="TableofFigures"/>
+        <w:pStyle w:val="Seznamobrzk"/>
         <w:tabs>
           <w:tab w:val="right" w:leader="dot" w:pos="10790"/>
         </w:tabs>
@@ -26600,7 +27588,7 @@
       <w:hyperlink w:anchor="_Toc216366926" w:history="1">
         <w:r>
           <w:rPr>
-            <w:rStyle w:val="Hyperlink"/>
+            <w:rStyle w:val="Hypertextovodkaz"/>
             <w:noProof/>
             <w:lang w:val="cs-CZ"/>
           </w:rPr>
@@ -26658,7 +27646,7 @@
     </w:p>
     <w:p>
       <w:pPr>
-        <w:pStyle w:val="TableofFigures"/>
+        <w:pStyle w:val="Seznamobrzk"/>
         <w:tabs>
           <w:tab w:val="right" w:leader="dot" w:pos="10790"/>
         </w:tabs>
@@ -26672,7 +27660,7 @@
       <w:hyperlink w:anchor="_Toc216366927" w:history="1">
         <w:r>
           <w:rPr>
-            <w:rStyle w:val="Hyperlink"/>
+            <w:rStyle w:val="Hypertextovodkaz"/>
             <w:noProof/>
             <w:lang w:val="cs-CZ"/>
           </w:rPr>
@@ -26730,7 +27718,7 @@
     </w:p>
     <w:p>
       <w:pPr>
-        <w:pStyle w:val="TableofFigures"/>
+        <w:pStyle w:val="Seznamobrzk"/>
         <w:tabs>
           <w:tab w:val="right" w:leader="dot" w:pos="10790"/>
         </w:tabs>
@@ -26744,7 +27732,7 @@
       <w:hyperlink w:anchor="_Toc216366928" w:history="1">
         <w:r>
           <w:rPr>
-            <w:rStyle w:val="Hyperlink"/>
+            <w:rStyle w:val="Hypertextovodkaz"/>
             <w:noProof/>
             <w:lang w:val="cs-CZ"/>
           </w:rPr>
@@ -26802,7 +27790,7 @@
     </w:p>
     <w:p>
       <w:pPr>
-        <w:pStyle w:val="TableofFigures"/>
+        <w:pStyle w:val="Seznamobrzk"/>
         <w:tabs>
           <w:tab w:val="right" w:leader="dot" w:pos="10790"/>
         </w:tabs>
@@ -26816,7 +27804,7 @@
       <w:hyperlink w:anchor="_Toc216366929" w:history="1">
         <w:r>
           <w:rPr>
-            <w:rStyle w:val="Hyperlink"/>
+            <w:rStyle w:val="Hypertextovodkaz"/>
             <w:noProof/>
             <w:lang w:val="cs-CZ"/>
           </w:rPr>
@@ -26824,7 +27812,7 @@
         </w:r>
         <w:r>
           <w:rPr>
-            <w:rStyle w:val="Hyperlink"/>
+            <w:rStyle w:val="Hypertextovodkaz"/>
             <w:rFonts w:ascii="Consolas" w:hAnsi="Consolas"/>
             <w:noProof/>
             <w:highlight w:val="lightGray"/>
@@ -26834,7 +27822,7 @@
         </w:r>
         <w:r>
           <w:rPr>
-            <w:rStyle w:val="Hyperlink"/>
+            <w:rStyle w:val="Hypertextovodkaz"/>
             <w:noProof/>
             <w:lang w:val="cs-CZ"/>
           </w:rPr>
@@ -26842,7 +27830,7 @@
         </w:r>
         <w:r>
           <w:rPr>
-            <w:rStyle w:val="Hyperlink"/>
+            <w:rStyle w:val="Hypertextovodkaz"/>
             <w:rFonts w:ascii="Consolas" w:hAnsi="Consolas"/>
             <w:noProof/>
             <w:highlight w:val="lightGray"/>
@@ -26852,7 +27840,7 @@
         </w:r>
         <w:r>
           <w:rPr>
-            <w:rStyle w:val="Hyperlink"/>
+            <w:rStyle w:val="Hypertextovodkaz"/>
             <w:noProof/>
             <w:lang w:val="cs-CZ"/>
           </w:rPr>
@@ -26910,7 +27898,7 @@
     </w:p>
     <w:p>
       <w:pPr>
-        <w:pStyle w:val="TableofFigures"/>
+        <w:pStyle w:val="Seznamobrzk"/>
         <w:tabs>
           <w:tab w:val="right" w:leader="dot" w:pos="10790"/>
         </w:tabs>
@@ -26924,7 +27912,7 @@
       <w:hyperlink w:anchor="_Toc216366930" w:history="1">
         <w:r>
           <w:rPr>
-            <w:rStyle w:val="Hyperlink"/>
+            <w:rStyle w:val="Hypertextovodkaz"/>
             <w:noProof/>
             <w:lang w:val="cs-CZ"/>
           </w:rPr>
@@ -26982,7 +27970,7 @@
     </w:p>
     <w:p>
       <w:pPr>
-        <w:pStyle w:val="TableofFigures"/>
+        <w:pStyle w:val="Seznamobrzk"/>
         <w:tabs>
           <w:tab w:val="right" w:leader="dot" w:pos="10790"/>
         </w:tabs>
@@ -26996,7 +27984,7 @@
       <w:hyperlink w:anchor="_Toc216366931" w:history="1">
         <w:r>
           <w:rPr>
-            <w:rStyle w:val="Hyperlink"/>
+            <w:rStyle w:val="Hypertextovodkaz"/>
             <w:noProof/>
             <w:lang w:val="cs-CZ"/>
           </w:rPr>
@@ -27054,7 +28042,7 @@
     </w:p>
     <w:p>
       <w:pPr>
-        <w:pStyle w:val="TableofFigures"/>
+        <w:pStyle w:val="Seznamobrzk"/>
         <w:tabs>
           <w:tab w:val="right" w:leader="dot" w:pos="10790"/>
         </w:tabs>
@@ -27068,7 +28056,7 @@
       <w:hyperlink w:anchor="_Toc216366932" w:history="1">
         <w:r>
           <w:rPr>
-            <w:rStyle w:val="Hyperlink"/>
+            <w:rStyle w:val="Hypertextovodkaz"/>
             <w:noProof/>
             <w:lang w:val="cs-CZ"/>
           </w:rPr>
@@ -27126,7 +28114,7 @@
     </w:p>
     <w:p>
       <w:pPr>
-        <w:pStyle w:val="TableofFigures"/>
+        <w:pStyle w:val="Seznamobrzk"/>
         <w:tabs>
           <w:tab w:val="right" w:leader="dot" w:pos="10790"/>
         </w:tabs>
@@ -27140,7 +28128,7 @@
       <w:hyperlink w:anchor="_Toc216366933" w:history="1">
         <w:r>
           <w:rPr>
-            <w:rStyle w:val="Hyperlink"/>
+            <w:rStyle w:val="Hypertextovodkaz"/>
             <w:noProof/>
             <w:lang w:val="cs-CZ"/>
           </w:rPr>
@@ -27198,7 +28186,7 @@
     </w:p>
     <w:p>
       <w:pPr>
-        <w:pStyle w:val="TableofFigures"/>
+        <w:pStyle w:val="Seznamobrzk"/>
         <w:tabs>
           <w:tab w:val="right" w:leader="dot" w:pos="10790"/>
         </w:tabs>
@@ -27212,7 +28200,7 @@
       <w:hyperlink w:anchor="_Toc216366934" w:history="1">
         <w:r>
           <w:rPr>
-            <w:rStyle w:val="Hyperlink"/>
+            <w:rStyle w:val="Hypertextovodkaz"/>
             <w:noProof/>
             <w:lang w:val="cs-CZ"/>
           </w:rPr>
@@ -27270,7 +28258,7 @@
     </w:p>
     <w:p>
       <w:pPr>
-        <w:pStyle w:val="TableofFigures"/>
+        <w:pStyle w:val="Seznamobrzk"/>
         <w:tabs>
           <w:tab w:val="right" w:leader="dot" w:pos="10790"/>
         </w:tabs>
@@ -27284,7 +28272,7 @@
       <w:hyperlink w:anchor="_Toc216366935" w:history="1">
         <w:r>
           <w:rPr>
-            <w:rStyle w:val="Hyperlink"/>
+            <w:rStyle w:val="Hypertextovodkaz"/>
             <w:noProof/>
             <w:lang w:val="cs-CZ"/>
           </w:rPr>
@@ -27342,7 +28330,7 @@
     </w:p>
     <w:p>
       <w:pPr>
-        <w:pStyle w:val="TableofFigures"/>
+        <w:pStyle w:val="Seznamobrzk"/>
         <w:tabs>
           <w:tab w:val="right" w:leader="dot" w:pos="10790"/>
         </w:tabs>
@@ -27356,7 +28344,7 @@
       <w:hyperlink w:anchor="_Toc216366936" w:history="1">
         <w:r>
           <w:rPr>
-            <w:rStyle w:val="Hyperlink"/>
+            <w:rStyle w:val="Hypertextovodkaz"/>
             <w:noProof/>
             <w:lang w:val="cs-CZ"/>
           </w:rPr>
@@ -27414,7 +28402,7 @@
     </w:p>
     <w:p>
       <w:pPr>
-        <w:pStyle w:val="TableofFigures"/>
+        <w:pStyle w:val="Seznamobrzk"/>
         <w:tabs>
           <w:tab w:val="right" w:leader="dot" w:pos="10790"/>
         </w:tabs>
@@ -27428,7 +28416,7 @@
       <w:hyperlink w:anchor="_Toc216366937" w:history="1">
         <w:r>
           <w:rPr>
-            <w:rStyle w:val="Hyperlink"/>
+            <w:rStyle w:val="Hypertextovodkaz"/>
             <w:noProof/>
             <w:lang w:val="cs-CZ"/>
           </w:rPr>
@@ -27486,7 +28474,7 @@
     </w:p>
     <w:p>
       <w:pPr>
-        <w:pStyle w:val="TableofFigures"/>
+        <w:pStyle w:val="Seznamobrzk"/>
         <w:tabs>
           <w:tab w:val="right" w:leader="dot" w:pos="10790"/>
         </w:tabs>
@@ -27500,7 +28488,7 @@
       <w:hyperlink w:anchor="_Toc216366938" w:history="1">
         <w:r>
           <w:rPr>
-            <w:rStyle w:val="Hyperlink"/>
+            <w:rStyle w:val="Hypertextovodkaz"/>
             <w:noProof/>
             <w:lang w:val="cs-CZ"/>
           </w:rPr>
@@ -27558,7 +28546,7 @@
     </w:p>
     <w:p>
       <w:pPr>
-        <w:pStyle w:val="TableofFigures"/>
+        <w:pStyle w:val="Seznamobrzk"/>
         <w:tabs>
           <w:tab w:val="right" w:leader="dot" w:pos="10790"/>
         </w:tabs>
@@ -27572,7 +28560,7 @@
       <w:hyperlink w:anchor="_Toc216366939" w:history="1">
         <w:r>
           <w:rPr>
-            <w:rStyle w:val="Hyperlink"/>
+            <w:rStyle w:val="Hypertextovodkaz"/>
             <w:noProof/>
             <w:lang w:val="cs-CZ"/>
           </w:rPr>
@@ -27634,7 +28622,7 @@
       </w:r>
     </w:p>
     <w:sectPr>
-      <w:footerReference w:type="default" r:id="rId54"/>
+      <w:footerReference w:type="default" r:id="rId57"/>
       <w:pgSz w:w="12240" w:h="15840"/>
       <w:pgMar w:top="720" w:right="720" w:bottom="720" w:left="720" w:header="720" w:footer="720" w:gutter="0"/>
       <w:pgNumType w:start="1"/>
@@ -27647,15 +28635,15 @@
 </file>
 
 <file path=word/comments.xml><?xml version="1.0" encoding="utf-8"?>
-<w:comments xmlns:wpc="http://schemas.microsoft.com/office/word/2010/wordprocessingCanvas" xmlns:cx="http://schemas.microsoft.com/office/drawing/2014/chartex" xmlns:cx1="http://schemas.microsoft.com/office/drawing/2015/9/8/chartex" xmlns:cx2="http://schemas.microsoft.com/office/drawing/2015/10/21/chartex" xmlns:cx3="http://schemas.microsoft.com/office/drawing/2016/5/9/chartex" xmlns:cx4="http://schemas.microsoft.com/office/drawing/2016/5/10/chartex" xmlns:cx5="http://schemas.microsoft.com/office/drawing/2016/5/11/chartex" xmlns:cx6="http://schemas.microsoft.com/office/drawing/2016/5/12/chartex" xmlns:cx7="http://schemas.microsoft.com/office/drawing/2016/5/13/chartex" xmlns:cx8="http://schemas.microsoft.com/office/drawing/2016/5/14/chartex" xmlns:mc="http://schemas.openxmlformats.org/markup-compatibility/2006" xmlns:aink="http://schemas.microsoft.com/office/drawing/2016/ink" xmlns:am3d="http://schemas.microsoft.com/office/drawing/2017/model3d" xmlns:o="urn:schemas-microsoft-com:office:office" xmlns:oel="http://schemas.microsoft.com/office/2019/extlst" xmlns:r="http://schemas.openxmlformats.org/officeDocument/2006/relationships" xmlns:m="http://schemas.openxmlformats.org/officeDocument/2006/math" xmlns:v="urn:schemas-microsoft-com:vml" xmlns:wp14="http://schemas.microsoft.com/office/word/2010/wordprocessingDrawing" xmlns:wp="http://schemas.openxmlformats.org/drawingml/2006/wordprocessingDrawing" xmlns:w10="urn:schemas-microsoft-com:office:word" xmlns:w="http://schemas.openxmlformats.org/wordprocessingml/2006/main" xmlns:w14="http://schemas.microsoft.com/office/word/2010/wordml" xmlns:w15="http://schemas.microsoft.com/office/word/2012/wordml" xmlns:w16cex="http://schemas.microsoft.com/office/word/2018/wordml/cex" xmlns:w16cid="http://schemas.microsoft.com/office/word/2016/wordml/cid" xmlns:w16="http://schemas.microsoft.com/office/word/2018/wordml" xmlns:w16du="http://schemas.microsoft.com/office/word/2023/wordml/word16du" xmlns:w16sdtdh="http://schemas.microsoft.com/office/word/2020/wordml/sdtdatahash" xmlns:w16sdtfl="http://schemas.microsoft.com/office/word/2024/wordml/sdtformatlock" xmlns:w16se="http://schemas.microsoft.com/office/word/2015/wordml/symex" xmlns:wpg="http://schemas.microsoft.com/office/word/2010/wordprocessingGroup" xmlns:wpi="http://schemas.microsoft.com/office/word/2010/wordprocessingInk" xmlns:wne="http://schemas.microsoft.com/office/word/2006/wordml" xmlns:wps="http://schemas.microsoft.com/office/word/2010/wordprocessingShape" mc:Ignorable="w14 w15 w16se w16cid w16 w16cex w16sdtdh w16sdtfl w16du wp14">
+<w:comments xmlns:wpc="http://schemas.microsoft.com/office/word/2010/wordprocessingCanvas" xmlns:cx="http://schemas.microsoft.com/office/drawing/2014/chartex" xmlns:cx1="http://schemas.microsoft.com/office/drawing/2015/9/8/chartex" xmlns:cx2="http://schemas.microsoft.com/office/drawing/2015/10/21/chartex" xmlns:cx3="http://schemas.microsoft.com/office/drawing/2016/5/9/chartex" xmlns:cx4="http://schemas.microsoft.com/office/drawing/2016/5/10/chartex" xmlns:cx5="http://schemas.microsoft.com/office/drawing/2016/5/11/chartex" xmlns:cx6="http://schemas.microsoft.com/office/drawing/2016/5/12/chartex" xmlns:cx7="http://schemas.microsoft.com/office/drawing/2016/5/13/chartex" xmlns:cx8="http://schemas.microsoft.com/office/drawing/2016/5/14/chartex" xmlns:mc="http://schemas.openxmlformats.org/markup-compatibility/2006" xmlns:aink="http://schemas.microsoft.com/office/drawing/2016/ink" xmlns:am3d="http://schemas.microsoft.com/office/drawing/2017/model3d" xmlns:o="urn:schemas-microsoft-com:office:office" xmlns:oel="http://schemas.microsoft.com/office/2019/extlst" xmlns:r="http://schemas.openxmlformats.org/officeDocument/2006/relationships" xmlns:m="http://schemas.openxmlformats.org/officeDocument/2006/math" xmlns:v="urn:schemas-microsoft-com:vml" xmlns:wp14="http://schemas.microsoft.com/office/word/2010/wordprocessingDrawing" xmlns:wp="http://schemas.openxmlformats.org/drawingml/2006/wordprocessingDrawing" xmlns:w10="urn:schemas-microsoft-com:office:word" xmlns:w="http://schemas.openxmlformats.org/wordprocessingml/2006/main" xmlns:w14="http://schemas.microsoft.com/office/word/2010/wordml" xmlns:w15="http://schemas.microsoft.com/office/word/2012/wordml" xmlns:w16cex="http://schemas.microsoft.com/office/word/2018/wordml/cex" xmlns:w16cid="http://schemas.microsoft.com/office/word/2016/wordml/cid" xmlns:w16="http://schemas.microsoft.com/office/word/2018/wordml" xmlns:w16sdtdh="http://schemas.microsoft.com/office/word/2020/wordml/sdtdatahash" xmlns:w16se="http://schemas.microsoft.com/office/word/2015/wordml/symex" xmlns:wpg="http://schemas.microsoft.com/office/word/2010/wordprocessingGroup" xmlns:wpi="http://schemas.microsoft.com/office/word/2010/wordprocessingInk" xmlns:wne="http://schemas.microsoft.com/office/word/2006/wordml" xmlns:wps="http://schemas.microsoft.com/office/word/2010/wordprocessingShape" mc:Ignorable="w14 w15 w16se w16cid w16 w16cex w16sdtdh wp14">
   <w:comment w:id="2" w:author="Ondřej Běhal" w:date="2025-09-19T12:57:00Z" w:initials="OB">
     <w:p>
       <w:pPr>
-        <w:pStyle w:val="CommentText"/>
-      </w:pPr>
-      <w:r>
-        <w:rPr>
-          <w:rStyle w:val="CommentReference"/>
+        <w:pStyle w:val="Textkomente"/>
+      </w:pPr>
+      <w:r>
+        <w:rPr>
+          <w:rStyle w:val="Odkaznakoment"/>
         </w:rPr>
         <w:annotationRef/>
       </w:r>
@@ -27670,14 +28658,14 @@
   <w:comment w:id="8" w:author="Ondřej Běhal" w:date="2025-09-19T12:56:00Z" w:initials="OB">
     <w:p>
       <w:pPr>
-        <w:pStyle w:val="CommentText"/>
-        <w:rPr>
-          <w:lang w:val="cs-CZ"/>
-        </w:rPr>
-      </w:pPr>
-      <w:r>
-        <w:rPr>
-          <w:rStyle w:val="CommentReference"/>
+        <w:pStyle w:val="Textkomente"/>
+        <w:rPr>
+          <w:lang w:val="cs-CZ"/>
+        </w:rPr>
+      </w:pPr>
+      <w:r>
+        <w:rPr>
+          <w:rStyle w:val="Odkaznakoment"/>
           <w:lang w:val="cs-CZ"/>
         </w:rPr>
         <w:annotationRef/>
@@ -27699,14 +28687,14 @@
   <w:comment w:id="10" w:author="Ondřej Běhal" w:date="2025-09-19T12:58:00Z" w:initials="OB">
     <w:p>
       <w:pPr>
-        <w:pStyle w:val="CommentText"/>
-        <w:rPr>
-          <w:lang w:val="cs-CZ"/>
-        </w:rPr>
-      </w:pPr>
-      <w:r>
-        <w:rPr>
-          <w:rStyle w:val="CommentReference"/>
+        <w:pStyle w:val="Textkomente"/>
+        <w:rPr>
+          <w:lang w:val="cs-CZ"/>
+        </w:rPr>
+      </w:pPr>
+      <w:r>
+        <w:rPr>
+          <w:rStyle w:val="Odkaznakoment"/>
         </w:rPr>
         <w:annotationRef/>
       </w:r>
@@ -27721,14 +28709,14 @@
   <w:comment w:id="13" w:author="Ondřej Běhal" w:date="2025-09-26T13:30:00Z" w:initials="OB">
     <w:p>
       <w:pPr>
-        <w:pStyle w:val="CommentText"/>
-        <w:rPr>
-          <w:lang w:val="cs-CZ"/>
-        </w:rPr>
-      </w:pPr>
-      <w:r>
-        <w:rPr>
-          <w:rStyle w:val="CommentReference"/>
+        <w:pStyle w:val="Textkomente"/>
+        <w:rPr>
+          <w:lang w:val="cs-CZ"/>
+        </w:rPr>
+      </w:pPr>
+      <w:r>
+        <w:rPr>
+          <w:rStyle w:val="Odkaznakoment"/>
           <w:lang w:val="cs-CZ"/>
         </w:rPr>
         <w:annotationRef/>
@@ -27750,14 +28738,14 @@
   <w:comment w:id="14" w:author="Ondřej Běhal" w:date="2025-10-23T13:07:00Z" w:initials="OB">
     <w:p>
       <w:pPr>
-        <w:pStyle w:val="CommentText"/>
-        <w:rPr>
-          <w:lang w:val="cs-CZ"/>
-        </w:rPr>
-      </w:pPr>
-      <w:r>
-        <w:rPr>
-          <w:rStyle w:val="CommentReference"/>
+        <w:pStyle w:val="Textkomente"/>
+        <w:rPr>
+          <w:lang w:val="cs-CZ"/>
+        </w:rPr>
+      </w:pPr>
+      <w:r>
+        <w:rPr>
+          <w:rStyle w:val="Odkaznakoment"/>
           <w:lang w:val="cs-CZ"/>
         </w:rPr>
         <w:annotationRef/>
@@ -27773,11 +28761,11 @@
   <w:comment w:id="16" w:author="Ondřej Běhal [2]" w:date="2025-10-26T14:33:00Z" w:initials="OB">
     <w:p>
       <w:pPr>
-        <w:pStyle w:val="CommentText"/>
-      </w:pPr>
-      <w:r>
-        <w:rPr>
-          <w:rStyle w:val="CommentReference"/>
+        <w:pStyle w:val="Textkomente"/>
+      </w:pPr>
+      <w:r>
+        <w:rPr>
+          <w:rStyle w:val="Odkaznakoment"/>
         </w:rPr>
         <w:annotationRef/>
       </w:r>
@@ -27789,11 +28777,11 @@
   <w:comment w:id="17" w:author="Ondřej Běhal [2]" w:date="2025-10-26T15:41:00Z" w:initials="OB">
     <w:p>
       <w:pPr>
-        <w:pStyle w:val="CommentText"/>
-      </w:pPr>
-      <w:r>
-        <w:rPr>
-          <w:rStyle w:val="CommentReference"/>
+        <w:pStyle w:val="Textkomente"/>
+      </w:pPr>
+      <w:r>
+        <w:rPr>
+          <w:rStyle w:val="Odkaznakoment"/>
         </w:rPr>
         <w:annotationRef/>
       </w:r>
@@ -27805,11 +28793,11 @@
   <w:comment w:id="25" w:author="Ondřej Běhal [2]" w:date="2025-11-15T14:16:00Z" w:initials="OB">
     <w:p>
       <w:pPr>
-        <w:pStyle w:val="CommentText"/>
-      </w:pPr>
-      <w:r>
-        <w:rPr>
-          <w:rStyle w:val="CommentReference"/>
+        <w:pStyle w:val="Textkomente"/>
+      </w:pPr>
+      <w:r>
+        <w:rPr>
+          <w:rStyle w:val="Odkaznakoment"/>
         </w:rPr>
         <w:annotationRef/>
       </w:r>
@@ -27821,11 +28809,11 @@
   <w:comment w:id="28" w:author="Ondřej Běhal [2]" w:date="2025-11-17T12:07:00Z" w:initials="OB">
     <w:p>
       <w:pPr>
-        <w:pStyle w:val="CommentText"/>
-      </w:pPr>
-      <w:r>
-        <w:rPr>
-          <w:rStyle w:val="CommentReference"/>
+        <w:pStyle w:val="Textkomente"/>
+      </w:pPr>
+      <w:r>
+        <w:rPr>
+          <w:rStyle w:val="Odkaznakoment"/>
         </w:rPr>
         <w:annotationRef/>
       </w:r>
@@ -27837,11 +28825,11 @@
   <w:comment w:id="37" w:author="Ondřej Běhal [2]" w:date="2025-11-17T18:38:00Z" w:initials="OB">
     <w:p>
       <w:pPr>
-        <w:pStyle w:val="CommentText"/>
-      </w:pPr>
-      <w:r>
-        <w:rPr>
-          <w:rStyle w:val="CommentReference"/>
+        <w:pStyle w:val="Textkomente"/>
+      </w:pPr>
+      <w:r>
+        <w:rPr>
+          <w:rStyle w:val="Odkaznakoment"/>
         </w:rPr>
         <w:annotationRef/>
       </w:r>
@@ -27853,11 +28841,11 @@
   <w:comment w:id="50" w:author="Ondřej Běhal [2]" w:date="2025-11-17T20:06:00Z" w:initials="OB">
     <w:p>
       <w:pPr>
-        <w:pStyle w:val="CommentText"/>
-      </w:pPr>
-      <w:r>
-        <w:rPr>
-          <w:rStyle w:val="CommentReference"/>
+        <w:pStyle w:val="Textkomente"/>
+      </w:pPr>
+      <w:r>
+        <w:rPr>
+          <w:rStyle w:val="Odkaznakoment"/>
         </w:rPr>
         <w:annotationRef/>
       </w:r>
@@ -27869,11 +28857,11 @@
   <w:comment w:id="53" w:author="Ondřej Běhal [2]" w:date="2025-11-18T11:15:00Z" w:initials="OB">
     <w:p>
       <w:pPr>
-        <w:pStyle w:val="CommentText"/>
-      </w:pPr>
-      <w:r>
-        <w:rPr>
-          <w:rStyle w:val="CommentReference"/>
+        <w:pStyle w:val="Textkomente"/>
+      </w:pPr>
+      <w:r>
+        <w:rPr>
+          <w:rStyle w:val="Odkaznakoment"/>
         </w:rPr>
         <w:annotationRef/>
       </w:r>
@@ -27885,11 +28873,11 @@
   <w:comment w:id="55" w:author="Ondřej Běhal [2]" w:date="2025-11-18T11:29:00Z" w:initials="OB">
     <w:p>
       <w:pPr>
-        <w:pStyle w:val="CommentText"/>
-      </w:pPr>
-      <w:r>
-        <w:rPr>
-          <w:rStyle w:val="CommentReference"/>
+        <w:pStyle w:val="Textkomente"/>
+      </w:pPr>
+      <w:r>
+        <w:rPr>
+          <w:rStyle w:val="Odkaznakoment"/>
         </w:rPr>
         <w:annotationRef/>
       </w:r>
@@ -27901,11 +28889,11 @@
   <w:comment w:id="56" w:author="Ondřej Běhal [2]" w:date="2025-11-18T11:32:00Z" w:initials="OB">
     <w:p>
       <w:pPr>
-        <w:pStyle w:val="CommentText"/>
-      </w:pPr>
-      <w:r>
-        <w:rPr>
-          <w:rStyle w:val="CommentReference"/>
+        <w:pStyle w:val="Textkomente"/>
+      </w:pPr>
+      <w:r>
+        <w:rPr>
+          <w:rStyle w:val="Odkaznakoment"/>
         </w:rPr>
         <w:annotationRef/>
       </w:r>
@@ -27917,11 +28905,11 @@
   <w:comment w:id="73" w:author="Ondřej Běhal" w:date="2025-12-04T12:57:00Z" w:initials="OB">
     <w:p>
       <w:pPr>
-        <w:pStyle w:val="CommentText"/>
-      </w:pPr>
-      <w:r>
-        <w:rPr>
-          <w:rStyle w:val="CommentReference"/>
+        <w:pStyle w:val="Textkomente"/>
+      </w:pPr>
+      <w:r>
+        <w:rPr>
+          <w:rStyle w:val="Odkaznakoment"/>
         </w:rPr>
         <w:annotationRef/>
       </w:r>
@@ -27933,11 +28921,11 @@
   <w:comment w:id="77" w:author="Ondřej Běhal" w:date="2025-12-11T13:01:00Z" w:initials="OB">
     <w:p>
       <w:pPr>
-        <w:pStyle w:val="CommentText"/>
-      </w:pPr>
-      <w:r>
-        <w:rPr>
-          <w:rStyle w:val="CommentReference"/>
+        <w:pStyle w:val="Textkomente"/>
+      </w:pPr>
+      <w:r>
+        <w:rPr>
+          <w:rStyle w:val="Odkaznakoment"/>
         </w:rPr>
         <w:annotationRef/>
       </w:r>
@@ -27949,11 +28937,11 @@
   <w:comment w:id="80" w:author="Ondřej Běhal [2]" w:date="2025-12-11T16:02:00Z" w:initials="OB">
     <w:p>
       <w:pPr>
-        <w:pStyle w:val="CommentText"/>
-      </w:pPr>
-      <w:r>
-        <w:rPr>
-          <w:rStyle w:val="CommentReference"/>
+        <w:pStyle w:val="Textkomente"/>
+      </w:pPr>
+      <w:r>
+        <w:rPr>
+          <w:rStyle w:val="Odkaznakoment"/>
         </w:rPr>
         <w:annotationRef/>
       </w:r>
@@ -27965,11 +28953,11 @@
   <w:comment w:id="81" w:author="Ondřej Běhal [2]" w:date="2025-12-11T16:02:00Z" w:initials="OB">
     <w:p>
       <w:pPr>
-        <w:pStyle w:val="CommentText"/>
-      </w:pPr>
-      <w:r>
-        <w:rPr>
-          <w:rStyle w:val="CommentReference"/>
+        <w:pStyle w:val="Textkomente"/>
+      </w:pPr>
+      <w:r>
+        <w:rPr>
+          <w:rStyle w:val="Odkaznakoment"/>
         </w:rPr>
         <w:annotationRef/>
       </w:r>
@@ -27982,7 +28970,7 @@
 </file>
 
 <file path=word/commentsExtended.xml><?xml version="1.0" encoding="utf-8"?>
-<w15:commentsEx xmlns:wpc="http://schemas.microsoft.com/office/word/2010/wordprocessingCanvas" xmlns:cx="http://schemas.microsoft.com/office/drawing/2014/chartex" xmlns:cx1="http://schemas.microsoft.com/office/drawing/2015/9/8/chartex" xmlns:cx2="http://schemas.microsoft.com/office/drawing/2015/10/21/chartex" xmlns:cx3="http://schemas.microsoft.com/office/drawing/2016/5/9/chartex" xmlns:cx4="http://schemas.microsoft.com/office/drawing/2016/5/10/chartex" xmlns:cx5="http://schemas.microsoft.com/office/drawing/2016/5/11/chartex" xmlns:cx6="http://schemas.microsoft.com/office/drawing/2016/5/12/chartex" xmlns:cx7="http://schemas.microsoft.com/office/drawing/2016/5/13/chartex" xmlns:cx8="http://schemas.microsoft.com/office/drawing/2016/5/14/chartex" xmlns:mc="http://schemas.openxmlformats.org/markup-compatibility/2006" xmlns:aink="http://schemas.microsoft.com/office/drawing/2016/ink" xmlns:am3d="http://schemas.microsoft.com/office/drawing/2017/model3d" xmlns:o="urn:schemas-microsoft-com:office:office" xmlns:oel="http://schemas.microsoft.com/office/2019/extlst" xmlns:r="http://schemas.openxmlformats.org/officeDocument/2006/relationships" xmlns:m="http://schemas.openxmlformats.org/officeDocument/2006/math" xmlns:v="urn:schemas-microsoft-com:vml" xmlns:wp14="http://schemas.microsoft.com/office/word/2010/wordprocessingDrawing" xmlns:wp="http://schemas.openxmlformats.org/drawingml/2006/wordprocessingDrawing" xmlns:w10="urn:schemas-microsoft-com:office:word" xmlns:w="http://schemas.openxmlformats.org/wordprocessingml/2006/main" xmlns:w14="http://schemas.microsoft.com/office/word/2010/wordml" xmlns:w15="http://schemas.microsoft.com/office/word/2012/wordml" xmlns:w16cex="http://schemas.microsoft.com/office/word/2018/wordml/cex" xmlns:w16cid="http://schemas.microsoft.com/office/word/2016/wordml/cid" xmlns:w16="http://schemas.microsoft.com/office/word/2018/wordml" xmlns:w16du="http://schemas.microsoft.com/office/word/2023/wordml/word16du" xmlns:w16sdtdh="http://schemas.microsoft.com/office/word/2020/wordml/sdtdatahash" xmlns:w16sdtfl="http://schemas.microsoft.com/office/word/2024/wordml/sdtformatlock" xmlns:w16se="http://schemas.microsoft.com/office/word/2015/wordml/symex" xmlns:wpg="http://schemas.microsoft.com/office/word/2010/wordprocessingGroup" xmlns:wpi="http://schemas.microsoft.com/office/word/2010/wordprocessingInk" xmlns:wne="http://schemas.microsoft.com/office/word/2006/wordml" xmlns:wps="http://schemas.microsoft.com/office/word/2010/wordprocessingShape" mc:Ignorable="w14 w15 w16se w16cid w16 w16cex w16sdtdh w16sdtfl w16du wp14">
+<w15:commentsEx xmlns:wpc="http://schemas.microsoft.com/office/word/2010/wordprocessingCanvas" xmlns:cx="http://schemas.microsoft.com/office/drawing/2014/chartex" xmlns:cx1="http://schemas.microsoft.com/office/drawing/2015/9/8/chartex" xmlns:cx2="http://schemas.microsoft.com/office/drawing/2015/10/21/chartex" xmlns:cx3="http://schemas.microsoft.com/office/drawing/2016/5/9/chartex" xmlns:cx4="http://schemas.microsoft.com/office/drawing/2016/5/10/chartex" xmlns:cx5="http://schemas.microsoft.com/office/drawing/2016/5/11/chartex" xmlns:cx6="http://schemas.microsoft.com/office/drawing/2016/5/12/chartex" xmlns:cx7="http://schemas.microsoft.com/office/drawing/2016/5/13/chartex" xmlns:cx8="http://schemas.microsoft.com/office/drawing/2016/5/14/chartex" xmlns:mc="http://schemas.openxmlformats.org/markup-compatibility/2006" xmlns:aink="http://schemas.microsoft.com/office/drawing/2016/ink" xmlns:am3d="http://schemas.microsoft.com/office/drawing/2017/model3d" xmlns:o="urn:schemas-microsoft-com:office:office" xmlns:oel="http://schemas.microsoft.com/office/2019/extlst" xmlns:r="http://schemas.openxmlformats.org/officeDocument/2006/relationships" xmlns:m="http://schemas.openxmlformats.org/officeDocument/2006/math" xmlns:v="urn:schemas-microsoft-com:vml" xmlns:wp14="http://schemas.microsoft.com/office/word/2010/wordprocessingDrawing" xmlns:wp="http://schemas.openxmlformats.org/drawingml/2006/wordprocessingDrawing" xmlns:w10="urn:schemas-microsoft-com:office:word" xmlns:w="http://schemas.openxmlformats.org/wordprocessingml/2006/main" xmlns:w14="http://schemas.microsoft.com/office/word/2010/wordml" xmlns:w15="http://schemas.microsoft.com/office/word/2012/wordml" xmlns:w16cex="http://schemas.microsoft.com/office/word/2018/wordml/cex" xmlns:w16cid="http://schemas.microsoft.com/office/word/2016/wordml/cid" xmlns:w16="http://schemas.microsoft.com/office/word/2018/wordml" xmlns:w16sdtdh="http://schemas.microsoft.com/office/word/2020/wordml/sdtdatahash" xmlns:w16se="http://schemas.microsoft.com/office/word/2015/wordml/symex" xmlns:wpg="http://schemas.microsoft.com/office/word/2010/wordprocessingGroup" xmlns:wpi="http://schemas.microsoft.com/office/word/2010/wordprocessingInk" xmlns:wne="http://schemas.microsoft.com/office/word/2006/wordml" xmlns:wps="http://schemas.microsoft.com/office/word/2010/wordprocessingShape" mc:Ignorable="w14 w15 w16se w16cid w16 w16cex w16sdtdh wp14">
   <w15:commentEx w15:paraId="02E7C372" w15:done="0"/>
   <w15:commentEx w15:paraId="62524635" w15:done="0"/>
   <w15:commentEx w15:paraId="57B00ADE" w15:done="0"/>
@@ -28005,7 +28993,7 @@
 </file>
 
 <file path=word/commentsExtensible.xml><?xml version="1.0" encoding="utf-8"?>
-<w16cex:commentsExtensible xmlns:wpc="http://schemas.microsoft.com/office/word/2010/wordprocessingCanvas" xmlns:cx="http://schemas.microsoft.com/office/drawing/2014/chartex" xmlns:cx1="http://schemas.microsoft.com/office/drawing/2015/9/8/chartex" xmlns:cx2="http://schemas.microsoft.com/office/drawing/2015/10/21/chartex" xmlns:cx3="http://schemas.microsoft.com/office/drawing/2016/5/9/chartex" xmlns:cx4="http://schemas.microsoft.com/office/drawing/2016/5/10/chartex" xmlns:cx5="http://schemas.microsoft.com/office/drawing/2016/5/11/chartex" xmlns:cx6="http://schemas.microsoft.com/office/drawing/2016/5/12/chartex" xmlns:cx7="http://schemas.microsoft.com/office/drawing/2016/5/13/chartex" xmlns:cx8="http://schemas.microsoft.com/office/drawing/2016/5/14/chartex" xmlns:cr="http://schemas.microsoft.com/office/comments/2020/reactions" xmlns:mc="http://schemas.openxmlformats.org/markup-compatibility/2006" xmlns:aink="http://schemas.microsoft.com/office/drawing/2016/ink" xmlns:am3d="http://schemas.microsoft.com/office/drawing/2017/model3d" xmlns:o="urn:schemas-microsoft-com:office:office" xmlns:oel="http://schemas.microsoft.com/office/2019/extlst" xmlns:r="http://schemas.openxmlformats.org/officeDocument/2006/relationships" xmlns:m="http://schemas.openxmlformats.org/officeDocument/2006/math" xmlns:v="urn:schemas-microsoft-com:vml" xmlns:wp14="http://schemas.microsoft.com/office/word/2010/wordprocessingDrawing" xmlns:wp="http://schemas.openxmlformats.org/drawingml/2006/wordprocessingDrawing" xmlns:w10="urn:schemas-microsoft-com:office:word" xmlns:w="http://schemas.openxmlformats.org/wordprocessingml/2006/main" xmlns:w14="http://schemas.microsoft.com/office/word/2010/wordml" xmlns:w15="http://schemas.microsoft.com/office/word/2012/wordml" xmlns:w16cex="http://schemas.microsoft.com/office/word/2018/wordml/cex" xmlns:w16cid="http://schemas.microsoft.com/office/word/2016/wordml/cid" xmlns:w16="http://schemas.microsoft.com/office/word/2018/wordml" xmlns:w16du="http://schemas.microsoft.com/office/word/2023/wordml/word16du" xmlns:w16sdtdh="http://schemas.microsoft.com/office/word/2020/wordml/sdtdatahash" xmlns:w16sdtfl="http://schemas.microsoft.com/office/word/2024/wordml/sdtformatlock" xmlns:w16se="http://schemas.microsoft.com/office/word/2015/wordml/symex" xmlns:wpg="http://schemas.microsoft.com/office/word/2010/wordprocessingGroup" xmlns:wpi="http://schemas.microsoft.com/office/word/2010/wordprocessingInk" xmlns:wne="http://schemas.microsoft.com/office/word/2006/wordml" xmlns:wps="http://schemas.microsoft.com/office/word/2010/wordprocessingShape" mc:Ignorable="w14 w15 w16se w16cid w16 w16cex w16sdtdh w16sdtfl cr w16du wp14">
+<w16cex:commentsExtensible xmlns:wpc="http://schemas.microsoft.com/office/word/2010/wordprocessingCanvas" xmlns:cx="http://schemas.microsoft.com/office/drawing/2014/chartex" xmlns:cx1="http://schemas.microsoft.com/office/drawing/2015/9/8/chartex" xmlns:cx2="http://schemas.microsoft.com/office/drawing/2015/10/21/chartex" xmlns:cx3="http://schemas.microsoft.com/office/drawing/2016/5/9/chartex" xmlns:cx4="http://schemas.microsoft.com/office/drawing/2016/5/10/chartex" xmlns:cx5="http://schemas.microsoft.com/office/drawing/2016/5/11/chartex" xmlns:cx6="http://schemas.microsoft.com/office/drawing/2016/5/12/chartex" xmlns:cx7="http://schemas.microsoft.com/office/drawing/2016/5/13/chartex" xmlns:cx8="http://schemas.microsoft.com/office/drawing/2016/5/14/chartex" xmlns:cr="http://schemas.microsoft.com/office/comments/2020/reactions" xmlns:mc="http://schemas.openxmlformats.org/markup-compatibility/2006" xmlns:aink="http://schemas.microsoft.com/office/drawing/2016/ink" xmlns:am3d="http://schemas.microsoft.com/office/drawing/2017/model3d" xmlns:o="urn:schemas-microsoft-com:office:office" xmlns:oel="http://schemas.microsoft.com/office/2019/extlst" xmlns:r="http://schemas.openxmlformats.org/officeDocument/2006/relationships" xmlns:m="http://schemas.openxmlformats.org/officeDocument/2006/math" xmlns:v="urn:schemas-microsoft-com:vml" xmlns:wp14="http://schemas.microsoft.com/office/word/2010/wordprocessingDrawing" xmlns:wp="http://schemas.openxmlformats.org/drawingml/2006/wordprocessingDrawing" xmlns:w10="urn:schemas-microsoft-com:office:word" xmlns:w="http://schemas.openxmlformats.org/wordprocessingml/2006/main" xmlns:w14="http://schemas.microsoft.com/office/word/2010/wordml" xmlns:w15="http://schemas.microsoft.com/office/word/2012/wordml" xmlns:w16cex="http://schemas.microsoft.com/office/word/2018/wordml/cex" xmlns:w16cid="http://schemas.microsoft.com/office/word/2016/wordml/cid" xmlns:w16="http://schemas.microsoft.com/office/word/2018/wordml" xmlns:w16sdtdh="http://schemas.microsoft.com/office/word/2020/wordml/sdtdatahash" xmlns:w16se="http://schemas.microsoft.com/office/word/2015/wordml/symex" xmlns:wpg="http://schemas.microsoft.com/office/word/2010/wordprocessingGroup" xmlns:wpi="http://schemas.microsoft.com/office/word/2010/wordprocessingInk" xmlns:wne="http://schemas.microsoft.com/office/word/2006/wordml" xmlns:wps="http://schemas.microsoft.com/office/word/2010/wordprocessingShape" mc:Ignorable="w14 w15 w16se w16cid w16 w16cex w16sdtdh cr wp14">
   <w16cex:commentExtensible w16cex:durableId="6F12ADD4" w16cex:dateUtc="2025-09-19T10:57:00Z"/>
   <w16cex:commentExtensible w16cex:durableId="4B2CE722" w16cex:dateUtc="2025-09-19T10:56:00Z"/>
   <w16cex:commentExtensible w16cex:durableId="20D47E9C" w16cex:dateUtc="2025-09-19T10:58:00Z"/>
@@ -28028,7 +29016,7 @@
 </file>
 
 <file path=word/commentsIds.xml><?xml version="1.0" encoding="utf-8"?>
-<w16cid:commentsIds xmlns:wpc="http://schemas.microsoft.com/office/word/2010/wordprocessingCanvas" xmlns:cx="http://schemas.microsoft.com/office/drawing/2014/chartex" xmlns:cx1="http://schemas.microsoft.com/office/drawing/2015/9/8/chartex" xmlns:cx2="http://schemas.microsoft.com/office/drawing/2015/10/21/chartex" xmlns:cx3="http://schemas.microsoft.com/office/drawing/2016/5/9/chartex" xmlns:cx4="http://schemas.microsoft.com/office/drawing/2016/5/10/chartex" xmlns:cx5="http://schemas.microsoft.com/office/drawing/2016/5/11/chartex" xmlns:cx6="http://schemas.microsoft.com/office/drawing/2016/5/12/chartex" xmlns:cx7="http://schemas.microsoft.com/office/drawing/2016/5/13/chartex" xmlns:cx8="http://schemas.microsoft.com/office/drawing/2016/5/14/chartex" xmlns:mc="http://schemas.openxmlformats.org/markup-compatibility/2006" xmlns:aink="http://schemas.microsoft.com/office/drawing/2016/ink" xmlns:am3d="http://schemas.microsoft.com/office/drawing/2017/model3d" xmlns:o="urn:schemas-microsoft-com:office:office" xmlns:oel="http://schemas.microsoft.com/office/2019/extlst" xmlns:r="http://schemas.openxmlformats.org/officeDocument/2006/relationships" xmlns:m="http://schemas.openxmlformats.org/officeDocument/2006/math" xmlns:v="urn:schemas-microsoft-com:vml" xmlns:wp14="http://schemas.microsoft.com/office/word/2010/wordprocessingDrawing" xmlns:wp="http://schemas.openxmlformats.org/drawingml/2006/wordprocessingDrawing" xmlns:w10="urn:schemas-microsoft-com:office:word" xmlns:w="http://schemas.openxmlformats.org/wordprocessingml/2006/main" xmlns:w14="http://schemas.microsoft.com/office/word/2010/wordml" xmlns:w15="http://schemas.microsoft.com/office/word/2012/wordml" xmlns:w16cex="http://schemas.microsoft.com/office/word/2018/wordml/cex" xmlns:w16cid="http://schemas.microsoft.com/office/word/2016/wordml/cid" xmlns:w16="http://schemas.microsoft.com/office/word/2018/wordml" xmlns:w16du="http://schemas.microsoft.com/office/word/2023/wordml/word16du" xmlns:w16sdtdh="http://schemas.microsoft.com/office/word/2020/wordml/sdtdatahash" xmlns:w16sdtfl="http://schemas.microsoft.com/office/word/2024/wordml/sdtformatlock" xmlns:w16se="http://schemas.microsoft.com/office/word/2015/wordml/symex" xmlns:wpg="http://schemas.microsoft.com/office/word/2010/wordprocessingGroup" xmlns:wpi="http://schemas.microsoft.com/office/word/2010/wordprocessingInk" xmlns:wne="http://schemas.microsoft.com/office/word/2006/wordml" xmlns:wps="http://schemas.microsoft.com/office/word/2010/wordprocessingShape" mc:Ignorable="w14 w15 w16se w16cid w16 w16cex w16sdtdh w16sdtfl w16du wp14">
+<w16cid:commentsIds xmlns:wpc="http://schemas.microsoft.com/office/word/2010/wordprocessingCanvas" xmlns:cx="http://schemas.microsoft.com/office/drawing/2014/chartex" xmlns:cx1="http://schemas.microsoft.com/office/drawing/2015/9/8/chartex" xmlns:cx2="http://schemas.microsoft.com/office/drawing/2015/10/21/chartex" xmlns:cx3="http://schemas.microsoft.com/office/drawing/2016/5/9/chartex" xmlns:cx4="http://schemas.microsoft.com/office/drawing/2016/5/10/chartex" xmlns:cx5="http://schemas.microsoft.com/office/drawing/2016/5/11/chartex" xmlns:cx6="http://schemas.microsoft.com/office/drawing/2016/5/12/chartex" xmlns:cx7="http://schemas.microsoft.com/office/drawing/2016/5/13/chartex" xmlns:cx8="http://schemas.microsoft.com/office/drawing/2016/5/14/chartex" xmlns:mc="http://schemas.openxmlformats.org/markup-compatibility/2006" xmlns:aink="http://schemas.microsoft.com/office/drawing/2016/ink" xmlns:am3d="http://schemas.microsoft.com/office/drawing/2017/model3d" xmlns:o="urn:schemas-microsoft-com:office:office" xmlns:oel="http://schemas.microsoft.com/office/2019/extlst" xmlns:r="http://schemas.openxmlformats.org/officeDocument/2006/relationships" xmlns:m="http://schemas.openxmlformats.org/officeDocument/2006/math" xmlns:v="urn:schemas-microsoft-com:vml" xmlns:wp14="http://schemas.microsoft.com/office/word/2010/wordprocessingDrawing" xmlns:wp="http://schemas.openxmlformats.org/drawingml/2006/wordprocessingDrawing" xmlns:w10="urn:schemas-microsoft-com:office:word" xmlns:w="http://schemas.openxmlformats.org/wordprocessingml/2006/main" xmlns:w14="http://schemas.microsoft.com/office/word/2010/wordml" xmlns:w15="http://schemas.microsoft.com/office/word/2012/wordml" xmlns:w16cex="http://schemas.microsoft.com/office/word/2018/wordml/cex" xmlns:w16cid="http://schemas.microsoft.com/office/word/2016/wordml/cid" xmlns:w16="http://schemas.microsoft.com/office/word/2018/wordml" xmlns:w16sdtdh="http://schemas.microsoft.com/office/word/2020/wordml/sdtdatahash" xmlns:w16se="http://schemas.microsoft.com/office/word/2015/wordml/symex" xmlns:wpg="http://schemas.microsoft.com/office/word/2010/wordprocessingGroup" xmlns:wpi="http://schemas.microsoft.com/office/word/2010/wordprocessingInk" xmlns:wne="http://schemas.microsoft.com/office/word/2006/wordml" xmlns:wps="http://schemas.microsoft.com/office/word/2010/wordprocessingShape" mc:Ignorable="w14 w15 w16se w16cid w16 w16cex w16sdtdh wp14">
   <w16cid:commentId w16cid:paraId="02E7C372" w16cid:durableId="6F12ADD4"/>
   <w16cid:commentId w16cid:paraId="62524635" w16cid:durableId="4B2CE722"/>
   <w16cid:commentId w16cid:paraId="57B00ADE" w16cid:durableId="20D47E9C"/>
@@ -28051,7 +29039,7 @@
 </file>
 
 <file path=word/endnotes.xml><?xml version="1.0" encoding="utf-8"?>
-<w:endnotes xmlns:wpc="http://schemas.microsoft.com/office/word/2010/wordprocessingCanvas" xmlns:cx="http://schemas.microsoft.com/office/drawing/2014/chartex" xmlns:cx1="http://schemas.microsoft.com/office/drawing/2015/9/8/chartex" xmlns:cx2="http://schemas.microsoft.com/office/drawing/2015/10/21/chartex" xmlns:cx3="http://schemas.microsoft.com/office/drawing/2016/5/9/chartex" xmlns:cx4="http://schemas.microsoft.com/office/drawing/2016/5/10/chartex" xmlns:cx5="http://schemas.microsoft.com/office/drawing/2016/5/11/chartex" xmlns:cx6="http://schemas.microsoft.com/office/drawing/2016/5/12/chartex" xmlns:cx7="http://schemas.microsoft.com/office/drawing/2016/5/13/chartex" xmlns:cx8="http://schemas.microsoft.com/office/drawing/2016/5/14/chartex" xmlns:mc="http://schemas.openxmlformats.org/markup-compatibility/2006" xmlns:aink="http://schemas.microsoft.com/office/drawing/2016/ink" xmlns:am3d="http://schemas.microsoft.com/office/drawing/2017/model3d" xmlns:o="urn:schemas-microsoft-com:office:office" xmlns:oel="http://schemas.microsoft.com/office/2019/extlst" xmlns:r="http://schemas.openxmlformats.org/officeDocument/2006/relationships" xmlns:m="http://schemas.openxmlformats.org/officeDocument/2006/math" xmlns:v="urn:schemas-microsoft-com:vml" xmlns:wp14="http://schemas.microsoft.com/office/word/2010/wordprocessingDrawing" xmlns:wp="http://schemas.openxmlformats.org/drawingml/2006/wordprocessingDrawing" xmlns:w10="urn:schemas-microsoft-com:office:word" xmlns:w="http://schemas.openxmlformats.org/wordprocessingml/2006/main" xmlns:w14="http://schemas.microsoft.com/office/word/2010/wordml" xmlns:w15="http://schemas.microsoft.com/office/word/2012/wordml" xmlns:w16cex="http://schemas.microsoft.com/office/word/2018/wordml/cex" xmlns:w16cid="http://schemas.microsoft.com/office/word/2016/wordml/cid" xmlns:w16="http://schemas.microsoft.com/office/word/2018/wordml" xmlns:w16du="http://schemas.microsoft.com/office/word/2023/wordml/word16du" xmlns:w16sdtdh="http://schemas.microsoft.com/office/word/2020/wordml/sdtdatahash" xmlns:w16sdtfl="http://schemas.microsoft.com/office/word/2024/wordml/sdtformatlock" xmlns:w16se="http://schemas.microsoft.com/office/word/2015/wordml/symex" xmlns:wpg="http://schemas.microsoft.com/office/word/2010/wordprocessingGroup" xmlns:wpi="http://schemas.microsoft.com/office/word/2010/wordprocessingInk" xmlns:wne="http://schemas.microsoft.com/office/word/2006/wordml" xmlns:wps="http://schemas.microsoft.com/office/word/2010/wordprocessingShape" mc:Ignorable="w14 w15 w16se w16cid w16 w16cex w16sdtdh w16sdtfl w16du wp14">
+<w:endnotes xmlns:wpc="http://schemas.microsoft.com/office/word/2010/wordprocessingCanvas" xmlns:cx="http://schemas.microsoft.com/office/drawing/2014/chartex" xmlns:cx1="http://schemas.microsoft.com/office/drawing/2015/9/8/chartex" xmlns:cx2="http://schemas.microsoft.com/office/drawing/2015/10/21/chartex" xmlns:cx3="http://schemas.microsoft.com/office/drawing/2016/5/9/chartex" xmlns:cx4="http://schemas.microsoft.com/office/drawing/2016/5/10/chartex" xmlns:cx5="http://schemas.microsoft.com/office/drawing/2016/5/11/chartex" xmlns:cx6="http://schemas.microsoft.com/office/drawing/2016/5/12/chartex" xmlns:cx7="http://schemas.microsoft.com/office/drawing/2016/5/13/chartex" xmlns:cx8="http://schemas.microsoft.com/office/drawing/2016/5/14/chartex" xmlns:mc="http://schemas.openxmlformats.org/markup-compatibility/2006" xmlns:aink="http://schemas.microsoft.com/office/drawing/2016/ink" xmlns:am3d="http://schemas.microsoft.com/office/drawing/2017/model3d" xmlns:o="urn:schemas-microsoft-com:office:office" xmlns:oel="http://schemas.microsoft.com/office/2019/extlst" xmlns:r="http://schemas.openxmlformats.org/officeDocument/2006/relationships" xmlns:m="http://schemas.openxmlformats.org/officeDocument/2006/math" xmlns:v="urn:schemas-microsoft-com:vml" xmlns:wp14="http://schemas.microsoft.com/office/word/2010/wordprocessingDrawing" xmlns:wp="http://schemas.openxmlformats.org/drawingml/2006/wordprocessingDrawing" xmlns:w10="urn:schemas-microsoft-com:office:word" xmlns:w="http://schemas.openxmlformats.org/wordprocessingml/2006/main" xmlns:w14="http://schemas.microsoft.com/office/word/2010/wordml" xmlns:w15="http://schemas.microsoft.com/office/word/2012/wordml" xmlns:w16cex="http://schemas.microsoft.com/office/word/2018/wordml/cex" xmlns:w16cid="http://schemas.microsoft.com/office/word/2016/wordml/cid" xmlns:w16="http://schemas.microsoft.com/office/word/2018/wordml" xmlns:w16sdtdh="http://schemas.microsoft.com/office/word/2020/wordml/sdtdatahash" xmlns:w16se="http://schemas.microsoft.com/office/word/2015/wordml/symex" xmlns:wpg="http://schemas.microsoft.com/office/word/2010/wordprocessingGroup" xmlns:wpi="http://schemas.microsoft.com/office/word/2010/wordprocessingInk" xmlns:wne="http://schemas.microsoft.com/office/word/2006/wordml" xmlns:wps="http://schemas.microsoft.com/office/word/2010/wordprocessingShape" mc:Ignorable="w14 w15 w16se w16cid w16 w16cex w16sdtdh wp14">
   <w:endnote w:type="separator" w:id="-1">
     <w:p>
       <w:pPr>
@@ -28076,7 +29064,7 @@
 </file>
 
 <file path=word/footer1.xml><?xml version="1.0" encoding="utf-8"?>
-<w:ftr xmlns:wpc="http://schemas.microsoft.com/office/word/2010/wordprocessingCanvas" xmlns:cx="http://schemas.microsoft.com/office/drawing/2014/chartex" xmlns:cx1="http://schemas.microsoft.com/office/drawing/2015/9/8/chartex" xmlns:cx2="http://schemas.microsoft.com/office/drawing/2015/10/21/chartex" xmlns:cx3="http://schemas.microsoft.com/office/drawing/2016/5/9/chartex" xmlns:cx4="http://schemas.microsoft.com/office/drawing/2016/5/10/chartex" xmlns:cx5="http://schemas.microsoft.com/office/drawing/2016/5/11/chartex" xmlns:cx6="http://schemas.microsoft.com/office/drawing/2016/5/12/chartex" xmlns:cx7="http://schemas.microsoft.com/office/drawing/2016/5/13/chartex" xmlns:cx8="http://schemas.microsoft.com/office/drawing/2016/5/14/chartex" xmlns:mc="http://schemas.openxmlformats.org/markup-compatibility/2006" xmlns:aink="http://schemas.microsoft.com/office/drawing/2016/ink" xmlns:am3d="http://schemas.microsoft.com/office/drawing/2017/model3d" xmlns:o="urn:schemas-microsoft-com:office:office" xmlns:oel="http://schemas.microsoft.com/office/2019/extlst" xmlns:r="http://schemas.openxmlformats.org/officeDocument/2006/relationships" xmlns:m="http://schemas.openxmlformats.org/officeDocument/2006/math" xmlns:v="urn:schemas-microsoft-com:vml" xmlns:wp14="http://schemas.microsoft.com/office/word/2010/wordprocessingDrawing" xmlns:wp="http://schemas.openxmlformats.org/drawingml/2006/wordprocessingDrawing" xmlns:w10="urn:schemas-microsoft-com:office:word" xmlns:w="http://schemas.openxmlformats.org/wordprocessingml/2006/main" xmlns:w14="http://schemas.microsoft.com/office/word/2010/wordml" xmlns:w15="http://schemas.microsoft.com/office/word/2012/wordml" xmlns:w16cex="http://schemas.microsoft.com/office/word/2018/wordml/cex" xmlns:w16cid="http://schemas.microsoft.com/office/word/2016/wordml/cid" xmlns:w16="http://schemas.microsoft.com/office/word/2018/wordml" xmlns:w16du="http://schemas.microsoft.com/office/word/2023/wordml/word16du" xmlns:w16sdtdh="http://schemas.microsoft.com/office/word/2020/wordml/sdtdatahash" xmlns:w16sdtfl="http://schemas.microsoft.com/office/word/2024/wordml/sdtformatlock" xmlns:w16se="http://schemas.microsoft.com/office/word/2015/wordml/symex" xmlns:wpg="http://schemas.microsoft.com/office/word/2010/wordprocessingGroup" xmlns:wpi="http://schemas.microsoft.com/office/word/2010/wordprocessingInk" xmlns:wne="http://schemas.microsoft.com/office/word/2006/wordml" xmlns:wps="http://schemas.microsoft.com/office/word/2010/wordprocessingShape" mc:Ignorable="w14 w15 w16se w16cid w16 w16cex w16sdtdh w16sdtfl w16du wp14">
+<w:ftr xmlns:wpc="http://schemas.microsoft.com/office/word/2010/wordprocessingCanvas" xmlns:cx="http://schemas.microsoft.com/office/drawing/2014/chartex" xmlns:cx1="http://schemas.microsoft.com/office/drawing/2015/9/8/chartex" xmlns:cx2="http://schemas.microsoft.com/office/drawing/2015/10/21/chartex" xmlns:cx3="http://schemas.microsoft.com/office/drawing/2016/5/9/chartex" xmlns:cx4="http://schemas.microsoft.com/office/drawing/2016/5/10/chartex" xmlns:cx5="http://schemas.microsoft.com/office/drawing/2016/5/11/chartex" xmlns:cx6="http://schemas.microsoft.com/office/drawing/2016/5/12/chartex" xmlns:cx7="http://schemas.microsoft.com/office/drawing/2016/5/13/chartex" xmlns:cx8="http://schemas.microsoft.com/office/drawing/2016/5/14/chartex" xmlns:mc="http://schemas.openxmlformats.org/markup-compatibility/2006" xmlns:aink="http://schemas.microsoft.com/office/drawing/2016/ink" xmlns:am3d="http://schemas.microsoft.com/office/drawing/2017/model3d" xmlns:o="urn:schemas-microsoft-com:office:office" xmlns:oel="http://schemas.microsoft.com/office/2019/extlst" xmlns:r="http://schemas.openxmlformats.org/officeDocument/2006/relationships" xmlns:m="http://schemas.openxmlformats.org/officeDocument/2006/math" xmlns:v="urn:schemas-microsoft-com:vml" xmlns:wp14="http://schemas.microsoft.com/office/word/2010/wordprocessingDrawing" xmlns:wp="http://schemas.openxmlformats.org/drawingml/2006/wordprocessingDrawing" xmlns:w10="urn:schemas-microsoft-com:office:word" xmlns:w="http://schemas.openxmlformats.org/wordprocessingml/2006/main" xmlns:w14="http://schemas.microsoft.com/office/word/2010/wordml" xmlns:w15="http://schemas.microsoft.com/office/word/2012/wordml" xmlns:w16cex="http://schemas.microsoft.com/office/word/2018/wordml/cex" xmlns:w16cid="http://schemas.microsoft.com/office/word/2016/wordml/cid" xmlns:w16="http://schemas.microsoft.com/office/word/2018/wordml" xmlns:w16sdtdh="http://schemas.microsoft.com/office/word/2020/wordml/sdtdatahash" xmlns:w16se="http://schemas.microsoft.com/office/word/2015/wordml/symex" xmlns:wpg="http://schemas.microsoft.com/office/word/2010/wordprocessingGroup" xmlns:wpi="http://schemas.microsoft.com/office/word/2010/wordprocessingInk" xmlns:wne="http://schemas.microsoft.com/office/word/2006/wordml" xmlns:wps="http://schemas.microsoft.com/office/word/2010/wordprocessingShape" mc:Ignorable="w14 w15 w16se w16cid w16 w16cex w16sdtdh wp14">
   <w:sdt>
     <w:sdtPr>
       <w:id w:val="1919754593"/>
@@ -28088,7 +29076,7 @@
     <w:sdtContent>
       <w:p>
         <w:pPr>
-          <w:pStyle w:val="Footer"/>
+          <w:pStyle w:val="Zpat"/>
           <w:jc w:val="center"/>
         </w:pPr>
         <w:r>
@@ -28114,14 +29102,14 @@
   </w:sdt>
   <w:p>
     <w:pPr>
-      <w:pStyle w:val="Footer"/>
+      <w:pStyle w:val="Zpat"/>
     </w:pPr>
   </w:p>
 </w:ftr>
 </file>
 
 <file path=word/footnotes.xml><?xml version="1.0" encoding="utf-8"?>
-<w:footnotes xmlns:wpc="http://schemas.microsoft.com/office/word/2010/wordprocessingCanvas" xmlns:cx="http://schemas.microsoft.com/office/drawing/2014/chartex" xmlns:cx1="http://schemas.microsoft.com/office/drawing/2015/9/8/chartex" xmlns:cx2="http://schemas.microsoft.com/office/drawing/2015/10/21/chartex" xmlns:cx3="http://schemas.microsoft.com/office/drawing/2016/5/9/chartex" xmlns:cx4="http://schemas.microsoft.com/office/drawing/2016/5/10/chartex" xmlns:cx5="http://schemas.microsoft.com/office/drawing/2016/5/11/chartex" xmlns:cx6="http://schemas.microsoft.com/office/drawing/2016/5/12/chartex" xmlns:cx7="http://schemas.microsoft.com/office/drawing/2016/5/13/chartex" xmlns:cx8="http://schemas.microsoft.com/office/drawing/2016/5/14/chartex" xmlns:mc="http://schemas.openxmlformats.org/markup-compatibility/2006" xmlns:aink="http://schemas.microsoft.com/office/drawing/2016/ink" xmlns:am3d="http://schemas.microsoft.com/office/drawing/2017/model3d" xmlns:o="urn:schemas-microsoft-com:office:office" xmlns:oel="http://schemas.microsoft.com/office/2019/extlst" xmlns:r="http://schemas.openxmlformats.org/officeDocument/2006/relationships" xmlns:m="http://schemas.openxmlformats.org/officeDocument/2006/math" xmlns:v="urn:schemas-microsoft-com:vml" xmlns:wp14="http://schemas.microsoft.com/office/word/2010/wordprocessingDrawing" xmlns:wp="http://schemas.openxmlformats.org/drawingml/2006/wordprocessingDrawing" xmlns:w10="urn:schemas-microsoft-com:office:word" xmlns:w="http://schemas.openxmlformats.org/wordprocessingml/2006/main" xmlns:w14="http://schemas.microsoft.com/office/word/2010/wordml" xmlns:w15="http://schemas.microsoft.com/office/word/2012/wordml" xmlns:w16cex="http://schemas.microsoft.com/office/word/2018/wordml/cex" xmlns:w16cid="http://schemas.microsoft.com/office/word/2016/wordml/cid" xmlns:w16="http://schemas.microsoft.com/office/word/2018/wordml" xmlns:w16du="http://schemas.microsoft.com/office/word/2023/wordml/word16du" xmlns:w16sdtdh="http://schemas.microsoft.com/office/word/2020/wordml/sdtdatahash" xmlns:w16sdtfl="http://schemas.microsoft.com/office/word/2024/wordml/sdtformatlock" xmlns:w16se="http://schemas.microsoft.com/office/word/2015/wordml/symex" xmlns:wpg="http://schemas.microsoft.com/office/word/2010/wordprocessingGroup" xmlns:wpi="http://schemas.microsoft.com/office/word/2010/wordprocessingInk" xmlns:wne="http://schemas.microsoft.com/office/word/2006/wordml" xmlns:wps="http://schemas.microsoft.com/office/word/2010/wordprocessingShape" mc:Ignorable="w14 w15 w16se w16cid w16 w16cex w16sdtdh w16sdtfl w16du wp14">
+<w:footnotes xmlns:wpc="http://schemas.microsoft.com/office/word/2010/wordprocessingCanvas" xmlns:cx="http://schemas.microsoft.com/office/drawing/2014/chartex" xmlns:cx1="http://schemas.microsoft.com/office/drawing/2015/9/8/chartex" xmlns:cx2="http://schemas.microsoft.com/office/drawing/2015/10/21/chartex" xmlns:cx3="http://schemas.microsoft.com/office/drawing/2016/5/9/chartex" xmlns:cx4="http://schemas.microsoft.com/office/drawing/2016/5/10/chartex" xmlns:cx5="http://schemas.microsoft.com/office/drawing/2016/5/11/chartex" xmlns:cx6="http://schemas.microsoft.com/office/drawing/2016/5/12/chartex" xmlns:cx7="http://schemas.microsoft.com/office/drawing/2016/5/13/chartex" xmlns:cx8="http://schemas.microsoft.com/office/drawing/2016/5/14/chartex" xmlns:mc="http://schemas.openxmlformats.org/markup-compatibility/2006" xmlns:aink="http://schemas.microsoft.com/office/drawing/2016/ink" xmlns:am3d="http://schemas.microsoft.com/office/drawing/2017/model3d" xmlns:o="urn:schemas-microsoft-com:office:office" xmlns:oel="http://schemas.microsoft.com/office/2019/extlst" xmlns:r="http://schemas.openxmlformats.org/officeDocument/2006/relationships" xmlns:m="http://schemas.openxmlformats.org/officeDocument/2006/math" xmlns:v="urn:schemas-microsoft-com:vml" xmlns:wp14="http://schemas.microsoft.com/office/word/2010/wordprocessingDrawing" xmlns:wp="http://schemas.openxmlformats.org/drawingml/2006/wordprocessingDrawing" xmlns:w10="urn:schemas-microsoft-com:office:word" xmlns:w="http://schemas.openxmlformats.org/wordprocessingml/2006/main" xmlns:w14="http://schemas.microsoft.com/office/word/2010/wordml" xmlns:w15="http://schemas.microsoft.com/office/word/2012/wordml" xmlns:w16cex="http://schemas.microsoft.com/office/word/2018/wordml/cex" xmlns:w16cid="http://schemas.microsoft.com/office/word/2016/wordml/cid" xmlns:w16="http://schemas.microsoft.com/office/word/2018/wordml" xmlns:w16sdtdh="http://schemas.microsoft.com/office/word/2020/wordml/sdtdatahash" xmlns:w16se="http://schemas.microsoft.com/office/word/2015/wordml/symex" xmlns:wpg="http://schemas.microsoft.com/office/word/2010/wordprocessingGroup" xmlns:wpi="http://schemas.microsoft.com/office/word/2010/wordprocessingInk" xmlns:wne="http://schemas.microsoft.com/office/word/2006/wordml" xmlns:wps="http://schemas.microsoft.com/office/word/2010/wordprocessingShape" mc:Ignorable="w14 w15 w16se w16cid w16 w16cex w16sdtdh wp14">
   <w:footnote w:type="separator" w:id="-1">
     <w:p>
       <w:pPr>
@@ -28145,14 +29133,14 @@
   <w:footnote w:id="1">
     <w:p>
       <w:pPr>
-        <w:pStyle w:val="FootnoteText"/>
-        <w:rPr>
-          <w:lang w:val="cs-CZ"/>
-        </w:rPr>
-      </w:pPr>
-      <w:r>
-        <w:rPr>
-          <w:rStyle w:val="FootnoteReference"/>
+        <w:pStyle w:val="Textpoznpodarou"/>
+        <w:rPr>
+          <w:lang w:val="cs-CZ"/>
+        </w:rPr>
+      </w:pPr>
+      <w:r>
+        <w:rPr>
+          <w:rStyle w:val="Znakapoznpodarou"/>
           <w:lang w:val="cs-CZ"/>
         </w:rPr>
         <w:footnoteRef/>
@@ -28225,7 +29213,7 @@
 </file>
 
 <file path=word/numbering.xml><?xml version="1.0" encoding="utf-8"?>
-<w:numbering xmlns:wpc="http://schemas.microsoft.com/office/word/2010/wordprocessingCanvas" xmlns:cx="http://schemas.microsoft.com/office/drawing/2014/chartex" xmlns:cx1="http://schemas.microsoft.com/office/drawing/2015/9/8/chartex" xmlns:cx2="http://schemas.microsoft.com/office/drawing/2015/10/21/chartex" xmlns:cx3="http://schemas.microsoft.com/office/drawing/2016/5/9/chartex" xmlns:cx4="http://schemas.microsoft.com/office/drawing/2016/5/10/chartex" xmlns:cx5="http://schemas.microsoft.com/office/drawing/2016/5/11/chartex" xmlns:cx6="http://schemas.microsoft.com/office/drawing/2016/5/12/chartex" xmlns:cx7="http://schemas.microsoft.com/office/drawing/2016/5/13/chartex" xmlns:cx8="http://schemas.microsoft.com/office/drawing/2016/5/14/chartex" xmlns:mc="http://schemas.openxmlformats.org/markup-compatibility/2006" xmlns:aink="http://schemas.microsoft.com/office/drawing/2016/ink" xmlns:am3d="http://schemas.microsoft.com/office/drawing/2017/model3d" xmlns:o="urn:schemas-microsoft-com:office:office" xmlns:oel="http://schemas.microsoft.com/office/2019/extlst" xmlns:r="http://schemas.openxmlformats.org/officeDocument/2006/relationships" xmlns:m="http://schemas.openxmlformats.org/officeDocument/2006/math" xmlns:v="urn:schemas-microsoft-com:vml" xmlns:wp14="http://schemas.microsoft.com/office/word/2010/wordprocessingDrawing" xmlns:wp="http://schemas.openxmlformats.org/drawingml/2006/wordprocessingDrawing" xmlns:w10="urn:schemas-microsoft-com:office:word" xmlns:w="http://schemas.openxmlformats.org/wordprocessingml/2006/main" xmlns:w14="http://schemas.microsoft.com/office/word/2010/wordml" xmlns:w15="http://schemas.microsoft.com/office/word/2012/wordml" xmlns:w16cex="http://schemas.microsoft.com/office/word/2018/wordml/cex" xmlns:w16cid="http://schemas.microsoft.com/office/word/2016/wordml/cid" xmlns:w16="http://schemas.microsoft.com/office/word/2018/wordml" xmlns:w16du="http://schemas.microsoft.com/office/word/2023/wordml/word16du" xmlns:w16sdtdh="http://schemas.microsoft.com/office/word/2020/wordml/sdtdatahash" xmlns:w16sdtfl="http://schemas.microsoft.com/office/word/2024/wordml/sdtformatlock" xmlns:w16se="http://schemas.microsoft.com/office/word/2015/wordml/symex" xmlns:wpg="http://schemas.microsoft.com/office/word/2010/wordprocessingGroup" xmlns:wpi="http://schemas.microsoft.com/office/word/2010/wordprocessingInk" xmlns:wne="http://schemas.microsoft.com/office/word/2006/wordml" xmlns:wps="http://schemas.microsoft.com/office/word/2010/wordprocessingShape" mc:Ignorable="w14 w15 w16se w16cid w16 w16cex w16sdtdh w16sdtfl w16du wp14">
+<w:numbering xmlns:wpc="http://schemas.microsoft.com/office/word/2010/wordprocessingCanvas" xmlns:cx="http://schemas.microsoft.com/office/drawing/2014/chartex" xmlns:cx1="http://schemas.microsoft.com/office/drawing/2015/9/8/chartex" xmlns:cx2="http://schemas.microsoft.com/office/drawing/2015/10/21/chartex" xmlns:cx3="http://schemas.microsoft.com/office/drawing/2016/5/9/chartex" xmlns:cx4="http://schemas.microsoft.com/office/drawing/2016/5/10/chartex" xmlns:cx5="http://schemas.microsoft.com/office/drawing/2016/5/11/chartex" xmlns:cx6="http://schemas.microsoft.com/office/drawing/2016/5/12/chartex" xmlns:cx7="http://schemas.microsoft.com/office/drawing/2016/5/13/chartex" xmlns:cx8="http://schemas.microsoft.com/office/drawing/2016/5/14/chartex" xmlns:mc="http://schemas.openxmlformats.org/markup-compatibility/2006" xmlns:aink="http://schemas.microsoft.com/office/drawing/2016/ink" xmlns:am3d="http://schemas.microsoft.com/office/drawing/2017/model3d" xmlns:o="urn:schemas-microsoft-com:office:office" xmlns:oel="http://schemas.microsoft.com/office/2019/extlst" xmlns:r="http://schemas.openxmlformats.org/officeDocument/2006/relationships" xmlns:m="http://schemas.openxmlformats.org/officeDocument/2006/math" xmlns:v="urn:schemas-microsoft-com:vml" xmlns:wp14="http://schemas.microsoft.com/office/word/2010/wordprocessingDrawing" xmlns:wp="http://schemas.openxmlformats.org/drawingml/2006/wordprocessingDrawing" xmlns:w10="urn:schemas-microsoft-com:office:word" xmlns:w="http://schemas.openxmlformats.org/wordprocessingml/2006/main" xmlns:w14="http://schemas.microsoft.com/office/word/2010/wordml" xmlns:w15="http://schemas.microsoft.com/office/word/2012/wordml" xmlns:w16cex="http://schemas.microsoft.com/office/word/2018/wordml/cex" xmlns:w16cid="http://schemas.microsoft.com/office/word/2016/wordml/cid" xmlns:w16="http://schemas.microsoft.com/office/word/2018/wordml" xmlns:w16sdtdh="http://schemas.microsoft.com/office/word/2020/wordml/sdtdatahash" xmlns:w16se="http://schemas.microsoft.com/office/word/2015/wordml/symex" xmlns:wpg="http://schemas.microsoft.com/office/word/2010/wordprocessingGroup" xmlns:wpi="http://schemas.microsoft.com/office/word/2010/wordprocessingInk" xmlns:wne="http://schemas.microsoft.com/office/word/2006/wordml" xmlns:wps="http://schemas.microsoft.com/office/word/2010/wordprocessingShape" mc:Ignorable="w14 w15 w16se w16cid w16 w16cex w16sdtdh wp14">
   <w:abstractNum w:abstractNumId="0" w15:restartNumberingAfterBreak="0">
     <w:nsid w:val="330A4393"/>
     <w:multiLevelType w:val="hybridMultilevel"/>
@@ -28506,7 +29494,7 @@
 </file>
 
 <file path=word/people.xml><?xml version="1.0" encoding="utf-8"?>
-<w15:people xmlns:wpc="http://schemas.microsoft.com/office/word/2010/wordprocessingCanvas" xmlns:cx="http://schemas.microsoft.com/office/drawing/2014/chartex" xmlns:cx1="http://schemas.microsoft.com/office/drawing/2015/9/8/chartex" xmlns:cx2="http://schemas.microsoft.com/office/drawing/2015/10/21/chartex" xmlns:cx3="http://schemas.microsoft.com/office/drawing/2016/5/9/chartex" xmlns:cx4="http://schemas.microsoft.com/office/drawing/2016/5/10/chartex" xmlns:cx5="http://schemas.microsoft.com/office/drawing/2016/5/11/chartex" xmlns:cx6="http://schemas.microsoft.com/office/drawing/2016/5/12/chartex" xmlns:cx7="http://schemas.microsoft.com/office/drawing/2016/5/13/chartex" xmlns:cx8="http://schemas.microsoft.com/office/drawing/2016/5/14/chartex" xmlns:mc="http://schemas.openxmlformats.org/markup-compatibility/2006" xmlns:aink="http://schemas.microsoft.com/office/drawing/2016/ink" xmlns:am3d="http://schemas.microsoft.com/office/drawing/2017/model3d" xmlns:o="urn:schemas-microsoft-com:office:office" xmlns:oel="http://schemas.microsoft.com/office/2019/extlst" xmlns:r="http://schemas.openxmlformats.org/officeDocument/2006/relationships" xmlns:m="http://schemas.openxmlformats.org/officeDocument/2006/math" xmlns:v="urn:schemas-microsoft-com:vml" xmlns:wp14="http://schemas.microsoft.com/office/word/2010/wordprocessingDrawing" xmlns:wp="http://schemas.openxmlformats.org/drawingml/2006/wordprocessingDrawing" xmlns:w10="urn:schemas-microsoft-com:office:word" xmlns:w="http://schemas.openxmlformats.org/wordprocessingml/2006/main" xmlns:w14="http://schemas.microsoft.com/office/word/2010/wordml" xmlns:w15="http://schemas.microsoft.com/office/word/2012/wordml" xmlns:w16cex="http://schemas.microsoft.com/office/word/2018/wordml/cex" xmlns:w16cid="http://schemas.microsoft.com/office/word/2016/wordml/cid" xmlns:w16="http://schemas.microsoft.com/office/word/2018/wordml" xmlns:w16du="http://schemas.microsoft.com/office/word/2023/wordml/word16du" xmlns:w16sdtdh="http://schemas.microsoft.com/office/word/2020/wordml/sdtdatahash" xmlns:w16sdtfl="http://schemas.microsoft.com/office/word/2024/wordml/sdtformatlock" xmlns:w16se="http://schemas.microsoft.com/office/word/2015/wordml/symex" xmlns:wpg="http://schemas.microsoft.com/office/word/2010/wordprocessingGroup" xmlns:wpi="http://schemas.microsoft.com/office/word/2010/wordprocessingInk" xmlns:wne="http://schemas.microsoft.com/office/word/2006/wordml" xmlns:wps="http://schemas.microsoft.com/office/word/2010/wordprocessingShape" mc:Ignorable="w14 w15 w16se w16cid w16 w16cex w16sdtdh w16sdtfl w16du wp14">
+<w15:people xmlns:wpc="http://schemas.microsoft.com/office/word/2010/wordprocessingCanvas" xmlns:cx="http://schemas.microsoft.com/office/drawing/2014/chartex" xmlns:cx1="http://schemas.microsoft.com/office/drawing/2015/9/8/chartex" xmlns:cx2="http://schemas.microsoft.com/office/drawing/2015/10/21/chartex" xmlns:cx3="http://schemas.microsoft.com/office/drawing/2016/5/9/chartex" xmlns:cx4="http://schemas.microsoft.com/office/drawing/2016/5/10/chartex" xmlns:cx5="http://schemas.microsoft.com/office/drawing/2016/5/11/chartex" xmlns:cx6="http://schemas.microsoft.com/office/drawing/2016/5/12/chartex" xmlns:cx7="http://schemas.microsoft.com/office/drawing/2016/5/13/chartex" xmlns:cx8="http://schemas.microsoft.com/office/drawing/2016/5/14/chartex" xmlns:mc="http://schemas.openxmlformats.org/markup-compatibility/2006" xmlns:aink="http://schemas.microsoft.com/office/drawing/2016/ink" xmlns:am3d="http://schemas.microsoft.com/office/drawing/2017/model3d" xmlns:o="urn:schemas-microsoft-com:office:office" xmlns:oel="http://schemas.microsoft.com/office/2019/extlst" xmlns:r="http://schemas.openxmlformats.org/officeDocument/2006/relationships" xmlns:m="http://schemas.openxmlformats.org/officeDocument/2006/math" xmlns:v="urn:schemas-microsoft-com:vml" xmlns:wp14="http://schemas.microsoft.com/office/word/2010/wordprocessingDrawing" xmlns:wp="http://schemas.openxmlformats.org/drawingml/2006/wordprocessingDrawing" xmlns:w10="urn:schemas-microsoft-com:office:word" xmlns:w="http://schemas.openxmlformats.org/wordprocessingml/2006/main" xmlns:w14="http://schemas.microsoft.com/office/word/2010/wordml" xmlns:w15="http://schemas.microsoft.com/office/word/2012/wordml" xmlns:w16cex="http://schemas.microsoft.com/office/word/2018/wordml/cex" xmlns:w16cid="http://schemas.microsoft.com/office/word/2016/wordml/cid" xmlns:w16="http://schemas.microsoft.com/office/word/2018/wordml" xmlns:w16sdtdh="http://schemas.microsoft.com/office/word/2020/wordml/sdtdatahash" xmlns:w16se="http://schemas.microsoft.com/office/word/2015/wordml/symex" xmlns:wpg="http://schemas.microsoft.com/office/word/2010/wordprocessingGroup" xmlns:wpi="http://schemas.microsoft.com/office/word/2010/wordprocessingInk" xmlns:wne="http://schemas.microsoft.com/office/word/2006/wordml" xmlns:wps="http://schemas.microsoft.com/office/word/2010/wordprocessingShape" mc:Ignorable="w14 w15 w16se w16cid w16 w16cex w16sdtdh wp14">
   <w15:person w15:author="Ondřej Běhal">
     <w15:presenceInfo w15:providerId="AD" w15:userId="S-1-5-21-3001955226-1882575930-2905052992-1412"/>
   </w15:person>
@@ -28517,7 +29505,7 @@
 </file>
 
 <file path=word/styles.xml><?xml version="1.0" encoding="utf-8"?>
-<w:styles xmlns:mc="http://schemas.openxmlformats.org/markup-compatibility/2006" xmlns:r="http://schemas.openxmlformats.org/officeDocument/2006/relationships" xmlns:w="http://schemas.openxmlformats.org/wordprocessingml/2006/main" xmlns:w14="http://schemas.microsoft.com/office/word/2010/wordml" xmlns:w15="http://schemas.microsoft.com/office/word/2012/wordml" xmlns:w16cex="http://schemas.microsoft.com/office/word/2018/wordml/cex" xmlns:w16cid="http://schemas.microsoft.com/office/word/2016/wordml/cid" xmlns:w16="http://schemas.microsoft.com/office/word/2018/wordml" xmlns:w16du="http://schemas.microsoft.com/office/word/2023/wordml/word16du" xmlns:w16sdtdh="http://schemas.microsoft.com/office/word/2020/wordml/sdtdatahash" xmlns:w16sdtfl="http://schemas.microsoft.com/office/word/2024/wordml/sdtformatlock" xmlns:w16se="http://schemas.microsoft.com/office/word/2015/wordml/symex" mc:Ignorable="w14 w15 w16se w16cid w16 w16cex w16sdtdh w16sdtfl w16du">
+<w:styles xmlns:mc="http://schemas.openxmlformats.org/markup-compatibility/2006" xmlns:r="http://schemas.openxmlformats.org/officeDocument/2006/relationships" xmlns:w="http://schemas.openxmlformats.org/wordprocessingml/2006/main" xmlns:w14="http://schemas.microsoft.com/office/word/2010/wordml" xmlns:w15="http://schemas.microsoft.com/office/word/2012/wordml" xmlns:w16cex="http://schemas.microsoft.com/office/word/2018/wordml/cex" xmlns:w16cid="http://schemas.microsoft.com/office/word/2016/wordml/cid" xmlns:w16="http://schemas.microsoft.com/office/word/2018/wordml" xmlns:w16sdtdh="http://schemas.microsoft.com/office/word/2020/wordml/sdtdatahash" xmlns:w16se="http://schemas.microsoft.com/office/word/2015/wordml/symex" mc:Ignorable="w14 w15 w16se w16cid w16 w16cex w16sdtdh">
   <w:docDefaults>
     <w:rPrDefault>
       <w:rPr>
@@ -28913,7 +29901,7 @@
     <w:lsdException w:name="Unresolved Mention" w:semiHidden="1" w:unhideWhenUsed="1"/>
     <w:lsdException w:name="Smart Link" w:semiHidden="1" w:unhideWhenUsed="1"/>
   </w:latentStyles>
-  <w:style w:type="paragraph" w:default="1" w:styleId="Normal">
+  <w:style w:type="paragraph" w:default="1" w:styleId="Normln">
     <w:name w:val="Normal"/>
     <w:qFormat/>
     <w:rsid w:val="005D33F7"/>
@@ -28922,11 +29910,11 @@
       <w:sz w:val="22"/>
     </w:rPr>
   </w:style>
-  <w:style w:type="paragraph" w:styleId="Heading1">
+  <w:style w:type="paragraph" w:styleId="Nadpis1">
     <w:name w:val="heading 1"/>
-    <w:basedOn w:val="Normal"/>
-    <w:next w:val="Normal"/>
-    <w:link w:val="Heading1Char"/>
+    <w:basedOn w:val="Normln"/>
+    <w:next w:val="Normln"/>
+    <w:link w:val="Nadpis1Char"/>
     <w:uiPriority w:val="9"/>
     <w:qFormat/>
     <w:rsid w:val="00230B14"/>
@@ -28943,11 +29931,11 @@
       <w:szCs w:val="40"/>
     </w:rPr>
   </w:style>
-  <w:style w:type="paragraph" w:styleId="Heading2">
+  <w:style w:type="paragraph" w:styleId="Nadpis2">
     <w:name w:val="heading 2"/>
-    <w:basedOn w:val="Normal"/>
-    <w:next w:val="Normal"/>
-    <w:link w:val="Heading2Char"/>
+    <w:basedOn w:val="Normln"/>
+    <w:next w:val="Normln"/>
+    <w:link w:val="Nadpis2Char"/>
     <w:uiPriority w:val="9"/>
     <w:unhideWhenUsed/>
     <w:qFormat/>
@@ -28965,11 +29953,11 @@
       <w:szCs w:val="32"/>
     </w:rPr>
   </w:style>
-  <w:style w:type="paragraph" w:styleId="Heading3">
+  <w:style w:type="paragraph" w:styleId="Nadpis3">
     <w:name w:val="heading 3"/>
-    <w:basedOn w:val="Normal"/>
-    <w:next w:val="Normal"/>
-    <w:link w:val="Heading3Char"/>
+    <w:basedOn w:val="Normln"/>
+    <w:next w:val="Normln"/>
+    <w:link w:val="Nadpis3Char"/>
     <w:uiPriority w:val="9"/>
     <w:unhideWhenUsed/>
     <w:qFormat/>
@@ -28987,11 +29975,11 @@
       <w:szCs w:val="28"/>
     </w:rPr>
   </w:style>
-  <w:style w:type="paragraph" w:styleId="Heading4">
+  <w:style w:type="paragraph" w:styleId="Nadpis4">
     <w:name w:val="heading 4"/>
-    <w:basedOn w:val="Normal"/>
-    <w:next w:val="Normal"/>
-    <w:link w:val="Heading4Char"/>
+    <w:basedOn w:val="Normln"/>
+    <w:next w:val="Normln"/>
+    <w:link w:val="Nadpis4Char"/>
     <w:uiPriority w:val="9"/>
     <w:unhideWhenUsed/>
     <w:qFormat/>
@@ -29009,11 +29997,11 @@
       <w:color w:val="0F4761" w:themeColor="accent1" w:themeShade="BF"/>
     </w:rPr>
   </w:style>
-  <w:style w:type="paragraph" w:styleId="Heading5">
+  <w:style w:type="paragraph" w:styleId="Nadpis5">
     <w:name w:val="heading 5"/>
-    <w:basedOn w:val="Normal"/>
-    <w:next w:val="Normal"/>
-    <w:link w:val="Heading5Char"/>
+    <w:basedOn w:val="Normln"/>
+    <w:next w:val="Normln"/>
+    <w:link w:val="Nadpis5Char"/>
     <w:uiPriority w:val="9"/>
     <w:unhideWhenUsed/>
     <w:qFormat/>
@@ -29029,11 +30017,11 @@
       <w:color w:val="0F4761" w:themeColor="accent1" w:themeShade="BF"/>
     </w:rPr>
   </w:style>
-  <w:style w:type="paragraph" w:styleId="Heading6">
+  <w:style w:type="paragraph" w:styleId="Nadpis6">
     <w:name w:val="heading 6"/>
-    <w:basedOn w:val="Normal"/>
-    <w:next w:val="Normal"/>
-    <w:link w:val="Heading6Char"/>
+    <w:basedOn w:val="Normln"/>
+    <w:next w:val="Normln"/>
+    <w:link w:val="Nadpis6Char"/>
     <w:uiPriority w:val="9"/>
     <w:semiHidden/>
     <w:unhideWhenUsed/>
@@ -29052,11 +30040,11 @@
       <w:color w:val="595959" w:themeColor="text1" w:themeTint="A6"/>
     </w:rPr>
   </w:style>
-  <w:style w:type="paragraph" w:styleId="Heading7">
+  <w:style w:type="paragraph" w:styleId="Nadpis7">
     <w:name w:val="heading 7"/>
-    <w:basedOn w:val="Normal"/>
-    <w:next w:val="Normal"/>
-    <w:link w:val="Heading7Char"/>
+    <w:basedOn w:val="Normln"/>
+    <w:next w:val="Normln"/>
+    <w:link w:val="Nadpis7Char"/>
     <w:uiPriority w:val="9"/>
     <w:semiHidden/>
     <w:unhideWhenUsed/>
@@ -29073,11 +30061,11 @@
       <w:color w:val="595959" w:themeColor="text1" w:themeTint="A6"/>
     </w:rPr>
   </w:style>
-  <w:style w:type="paragraph" w:styleId="Heading8">
+  <w:style w:type="paragraph" w:styleId="Nadpis8">
     <w:name w:val="heading 8"/>
-    <w:basedOn w:val="Normal"/>
-    <w:next w:val="Normal"/>
-    <w:link w:val="Heading8Char"/>
+    <w:basedOn w:val="Normln"/>
+    <w:next w:val="Normln"/>
+    <w:link w:val="Nadpis8Char"/>
     <w:uiPriority w:val="9"/>
     <w:semiHidden/>
     <w:unhideWhenUsed/>
@@ -29096,11 +30084,11 @@
       <w:color w:val="272727" w:themeColor="text1" w:themeTint="D8"/>
     </w:rPr>
   </w:style>
-  <w:style w:type="paragraph" w:styleId="Heading9">
+  <w:style w:type="paragraph" w:styleId="Nadpis9">
     <w:name w:val="heading 9"/>
-    <w:basedOn w:val="Normal"/>
-    <w:next w:val="Normal"/>
-    <w:link w:val="Heading9Char"/>
+    <w:basedOn w:val="Normln"/>
+    <w:next w:val="Normln"/>
+    <w:link w:val="Nadpis9Char"/>
     <w:uiPriority w:val="9"/>
     <w:semiHidden/>
     <w:unhideWhenUsed/>
@@ -29117,12 +30105,12 @@
       <w:color w:val="272727" w:themeColor="text1" w:themeTint="D8"/>
     </w:rPr>
   </w:style>
-  <w:style w:type="character" w:default="1" w:styleId="DefaultParagraphFont">
+  <w:style w:type="character" w:default="1" w:styleId="Standardnpsmoodstavce">
     <w:name w:val="Default Paragraph Font"/>
     <w:uiPriority w:val="1"/>
     <w:unhideWhenUsed/>
   </w:style>
-  <w:style w:type="table" w:default="1" w:styleId="TableNormal">
+  <w:style w:type="table" w:default="1" w:styleId="Normlntabulka">
     <w:name w:val="Normal Table"/>
     <w:uiPriority w:val="99"/>
     <w:semiHidden/>
@@ -29137,16 +30125,16 @@
       </w:tblCellMar>
     </w:tblPr>
   </w:style>
-  <w:style w:type="numbering" w:default="1" w:styleId="NoList">
+  <w:style w:type="numbering" w:default="1" w:styleId="Bezseznamu">
     <w:name w:val="No List"/>
     <w:uiPriority w:val="99"/>
     <w:semiHidden/>
     <w:unhideWhenUsed/>
   </w:style>
-  <w:style w:type="character" w:customStyle="1" w:styleId="Heading1Char">
-    <w:name w:val="Heading 1 Char"/>
-    <w:basedOn w:val="DefaultParagraphFont"/>
-    <w:link w:val="Heading1"/>
+  <w:style w:type="character" w:customStyle="1" w:styleId="Nadpis1Char">
+    <w:name w:val="Nadpis 1 Char"/>
+    <w:basedOn w:val="Standardnpsmoodstavce"/>
+    <w:link w:val="Nadpis1"/>
     <w:uiPriority w:val="9"/>
     <w:rsid w:val="00230B14"/>
     <w:rPr>
@@ -29156,10 +30144,10 @@
       <w:szCs w:val="40"/>
     </w:rPr>
   </w:style>
-  <w:style w:type="character" w:customStyle="1" w:styleId="Heading2Char">
-    <w:name w:val="Heading 2 Char"/>
-    <w:basedOn w:val="DefaultParagraphFont"/>
-    <w:link w:val="Heading2"/>
+  <w:style w:type="character" w:customStyle="1" w:styleId="Nadpis2Char">
+    <w:name w:val="Nadpis 2 Char"/>
+    <w:basedOn w:val="Standardnpsmoodstavce"/>
+    <w:link w:val="Nadpis2"/>
     <w:uiPriority w:val="9"/>
     <w:rsid w:val="00230B14"/>
     <w:rPr>
@@ -29169,10 +30157,10 @@
       <w:szCs w:val="32"/>
     </w:rPr>
   </w:style>
-  <w:style w:type="character" w:customStyle="1" w:styleId="Heading3Char">
-    <w:name w:val="Heading 3 Char"/>
-    <w:basedOn w:val="DefaultParagraphFont"/>
-    <w:link w:val="Heading3"/>
+  <w:style w:type="character" w:customStyle="1" w:styleId="Nadpis3Char">
+    <w:name w:val="Nadpis 3 Char"/>
+    <w:basedOn w:val="Standardnpsmoodstavce"/>
+    <w:link w:val="Nadpis3"/>
     <w:uiPriority w:val="9"/>
     <w:rsid w:val="00230B14"/>
     <w:rPr>
@@ -29182,10 +30170,10 @@
       <w:szCs w:val="28"/>
     </w:rPr>
   </w:style>
-  <w:style w:type="character" w:customStyle="1" w:styleId="Heading4Char">
-    <w:name w:val="Heading 4 Char"/>
-    <w:basedOn w:val="DefaultParagraphFont"/>
-    <w:link w:val="Heading4"/>
+  <w:style w:type="character" w:customStyle="1" w:styleId="Nadpis4Char">
+    <w:name w:val="Nadpis 4 Char"/>
+    <w:basedOn w:val="Standardnpsmoodstavce"/>
+    <w:link w:val="Nadpis4"/>
     <w:uiPriority w:val="9"/>
     <w:rsid w:val="00230B14"/>
     <w:rPr>
@@ -29195,10 +30183,10 @@
       <w:color w:val="0F4761" w:themeColor="accent1" w:themeShade="BF"/>
     </w:rPr>
   </w:style>
-  <w:style w:type="character" w:customStyle="1" w:styleId="Heading5Char">
-    <w:name w:val="Heading 5 Char"/>
-    <w:basedOn w:val="DefaultParagraphFont"/>
-    <w:link w:val="Heading5"/>
+  <w:style w:type="character" w:customStyle="1" w:styleId="Nadpis5Char">
+    <w:name w:val="Nadpis 5 Char"/>
+    <w:basedOn w:val="Standardnpsmoodstavce"/>
+    <w:link w:val="Nadpis5"/>
     <w:uiPriority w:val="9"/>
     <w:rsid w:val="00230B14"/>
     <w:rPr>
@@ -29206,10 +30194,10 @@
       <w:color w:val="0F4761" w:themeColor="accent1" w:themeShade="BF"/>
     </w:rPr>
   </w:style>
-  <w:style w:type="character" w:customStyle="1" w:styleId="Heading6Char">
-    <w:name w:val="Heading 6 Char"/>
-    <w:basedOn w:val="DefaultParagraphFont"/>
-    <w:link w:val="Heading6"/>
+  <w:style w:type="character" w:customStyle="1" w:styleId="Nadpis6Char">
+    <w:name w:val="Nadpis 6 Char"/>
+    <w:basedOn w:val="Standardnpsmoodstavce"/>
+    <w:link w:val="Nadpis6"/>
     <w:uiPriority w:val="9"/>
     <w:semiHidden/>
     <w:rsid w:val="00230B14"/>
@@ -29220,10 +30208,10 @@
       <w:color w:val="595959" w:themeColor="text1" w:themeTint="A6"/>
     </w:rPr>
   </w:style>
-  <w:style w:type="character" w:customStyle="1" w:styleId="Heading7Char">
-    <w:name w:val="Heading 7 Char"/>
-    <w:basedOn w:val="DefaultParagraphFont"/>
-    <w:link w:val="Heading7"/>
+  <w:style w:type="character" w:customStyle="1" w:styleId="Nadpis7Char">
+    <w:name w:val="Nadpis 7 Char"/>
+    <w:basedOn w:val="Standardnpsmoodstavce"/>
+    <w:link w:val="Nadpis7"/>
     <w:uiPriority w:val="9"/>
     <w:semiHidden/>
     <w:rsid w:val="00230B14"/>
@@ -29232,10 +30220,10 @@
       <w:color w:val="595959" w:themeColor="text1" w:themeTint="A6"/>
     </w:rPr>
   </w:style>
-  <w:style w:type="character" w:customStyle="1" w:styleId="Heading8Char">
-    <w:name w:val="Heading 8 Char"/>
-    <w:basedOn w:val="DefaultParagraphFont"/>
-    <w:link w:val="Heading8"/>
+  <w:style w:type="character" w:customStyle="1" w:styleId="Nadpis8Char">
+    <w:name w:val="Nadpis 8 Char"/>
+    <w:basedOn w:val="Standardnpsmoodstavce"/>
+    <w:link w:val="Nadpis8"/>
     <w:uiPriority w:val="9"/>
     <w:semiHidden/>
     <w:rsid w:val="00230B14"/>
@@ -29246,10 +30234,10 @@
       <w:color w:val="272727" w:themeColor="text1" w:themeTint="D8"/>
     </w:rPr>
   </w:style>
-  <w:style w:type="character" w:customStyle="1" w:styleId="Heading9Char">
-    <w:name w:val="Heading 9 Char"/>
-    <w:basedOn w:val="DefaultParagraphFont"/>
-    <w:link w:val="Heading9"/>
+  <w:style w:type="character" w:customStyle="1" w:styleId="Nadpis9Char">
+    <w:name w:val="Nadpis 9 Char"/>
+    <w:basedOn w:val="Standardnpsmoodstavce"/>
+    <w:link w:val="Nadpis9"/>
     <w:uiPriority w:val="9"/>
     <w:semiHidden/>
     <w:rsid w:val="00230B14"/>
@@ -29258,11 +30246,11 @@
       <w:color w:val="272727" w:themeColor="text1" w:themeTint="D8"/>
     </w:rPr>
   </w:style>
-  <w:style w:type="paragraph" w:styleId="Title">
+  <w:style w:type="paragraph" w:styleId="Nzev">
     <w:name w:val="Title"/>
-    <w:basedOn w:val="Normal"/>
-    <w:next w:val="Normal"/>
-    <w:link w:val="TitleChar"/>
+    <w:basedOn w:val="Normln"/>
+    <w:next w:val="Normln"/>
+    <w:link w:val="NzevChar"/>
     <w:uiPriority w:val="10"/>
     <w:qFormat/>
     <w:rsid w:val="00230B14"/>
@@ -29278,10 +30266,10 @@
       <w:szCs w:val="56"/>
     </w:rPr>
   </w:style>
-  <w:style w:type="character" w:customStyle="1" w:styleId="TitleChar">
-    <w:name w:val="Title Char"/>
-    <w:basedOn w:val="DefaultParagraphFont"/>
-    <w:link w:val="Title"/>
+  <w:style w:type="character" w:customStyle="1" w:styleId="NzevChar">
+    <w:name w:val="Název Char"/>
+    <w:basedOn w:val="Standardnpsmoodstavce"/>
+    <w:link w:val="Nzev"/>
     <w:uiPriority w:val="10"/>
     <w:rsid w:val="00230B14"/>
     <w:rPr>
@@ -29292,11 +30280,11 @@
       <w:szCs w:val="56"/>
     </w:rPr>
   </w:style>
-  <w:style w:type="paragraph" w:styleId="Subtitle">
+  <w:style w:type="paragraph" w:styleId="Podnadpis">
     <w:name w:val="Subtitle"/>
-    <w:basedOn w:val="Normal"/>
-    <w:next w:val="Normal"/>
-    <w:link w:val="SubtitleChar"/>
+    <w:basedOn w:val="Normln"/>
+    <w:next w:val="Normln"/>
+    <w:link w:val="PodnadpisChar"/>
     <w:uiPriority w:val="11"/>
     <w:qFormat/>
     <w:rsid w:val="00230B14"/>
@@ -29313,10 +30301,10 @@
       <w:szCs w:val="28"/>
     </w:rPr>
   </w:style>
-  <w:style w:type="character" w:customStyle="1" w:styleId="SubtitleChar">
-    <w:name w:val="Subtitle Char"/>
-    <w:basedOn w:val="DefaultParagraphFont"/>
-    <w:link w:val="Subtitle"/>
+  <w:style w:type="character" w:customStyle="1" w:styleId="PodnadpisChar">
+    <w:name w:val="Podnadpis Char"/>
+    <w:basedOn w:val="Standardnpsmoodstavce"/>
+    <w:link w:val="Podnadpis"/>
     <w:uiPriority w:val="11"/>
     <w:rsid w:val="00230B14"/>
     <w:rPr>
@@ -29327,11 +30315,11 @@
       <w:szCs w:val="28"/>
     </w:rPr>
   </w:style>
-  <w:style w:type="paragraph" w:styleId="Quote">
+  <w:style w:type="paragraph" w:styleId="Citt">
     <w:name w:val="Quote"/>
-    <w:basedOn w:val="Normal"/>
-    <w:next w:val="Normal"/>
-    <w:link w:val="QuoteChar"/>
+    <w:basedOn w:val="Normln"/>
+    <w:next w:val="Normln"/>
+    <w:link w:val="CittChar"/>
     <w:uiPriority w:val="29"/>
     <w:qFormat/>
     <w:rsid w:val="00230B14"/>
@@ -29345,10 +30333,10 @@
       <w:color w:val="404040" w:themeColor="text1" w:themeTint="BF"/>
     </w:rPr>
   </w:style>
-  <w:style w:type="character" w:customStyle="1" w:styleId="QuoteChar">
-    <w:name w:val="Quote Char"/>
-    <w:basedOn w:val="DefaultParagraphFont"/>
-    <w:link w:val="Quote"/>
+  <w:style w:type="character" w:customStyle="1" w:styleId="CittChar">
+    <w:name w:val="Citát Char"/>
+    <w:basedOn w:val="Standardnpsmoodstavce"/>
+    <w:link w:val="Citt"/>
     <w:uiPriority w:val="29"/>
     <w:rsid w:val="00230B14"/>
     <w:rPr>
@@ -29357,9 +30345,9 @@
       <w:color w:val="404040" w:themeColor="text1" w:themeTint="BF"/>
     </w:rPr>
   </w:style>
-  <w:style w:type="paragraph" w:styleId="ListParagraph">
+  <w:style w:type="paragraph" w:styleId="Odstavecseseznamem">
     <w:name w:val="List Paragraph"/>
-    <w:basedOn w:val="Normal"/>
+    <w:basedOn w:val="Normln"/>
     <w:uiPriority w:val="34"/>
     <w:qFormat/>
     <w:rsid w:val="00230B14"/>
@@ -29368,9 +30356,9 @@
       <w:contextualSpacing/>
     </w:pPr>
   </w:style>
-  <w:style w:type="character" w:styleId="IntenseEmphasis">
+  <w:style w:type="character" w:styleId="Zdraznnintenzivn">
     <w:name w:val="Intense Emphasis"/>
-    <w:basedOn w:val="DefaultParagraphFont"/>
+    <w:basedOn w:val="Standardnpsmoodstavce"/>
     <w:uiPriority w:val="21"/>
     <w:qFormat/>
     <w:rsid w:val="00230B14"/>
@@ -29380,11 +30368,11 @@
       <w:color w:val="0F4761" w:themeColor="accent1" w:themeShade="BF"/>
     </w:rPr>
   </w:style>
-  <w:style w:type="paragraph" w:styleId="IntenseQuote">
+  <w:style w:type="paragraph" w:styleId="Vrazncitt">
     <w:name w:val="Intense Quote"/>
-    <w:basedOn w:val="Normal"/>
-    <w:next w:val="Normal"/>
-    <w:link w:val="IntenseQuoteChar"/>
+    <w:basedOn w:val="Normln"/>
+    <w:next w:val="Normln"/>
+    <w:link w:val="VrazncittChar"/>
     <w:uiPriority w:val="30"/>
     <w:qFormat/>
     <w:rsid w:val="00230B14"/>
@@ -29403,10 +30391,10 @@
       <w:color w:val="0F4761" w:themeColor="accent1" w:themeShade="BF"/>
     </w:rPr>
   </w:style>
-  <w:style w:type="character" w:customStyle="1" w:styleId="IntenseQuoteChar">
-    <w:name w:val="Intense Quote Char"/>
-    <w:basedOn w:val="DefaultParagraphFont"/>
-    <w:link w:val="IntenseQuote"/>
+  <w:style w:type="character" w:customStyle="1" w:styleId="VrazncittChar">
+    <w:name w:val="Výrazný citát Char"/>
+    <w:basedOn w:val="Standardnpsmoodstavce"/>
+    <w:link w:val="Vrazncitt"/>
     <w:uiPriority w:val="30"/>
     <w:rsid w:val="00230B14"/>
     <w:rPr>
@@ -29415,9 +30403,9 @@
       <w:color w:val="0F4761" w:themeColor="accent1" w:themeShade="BF"/>
     </w:rPr>
   </w:style>
-  <w:style w:type="character" w:styleId="IntenseReference">
+  <w:style w:type="character" w:styleId="Odkazintenzivn">
     <w:name w:val="Intense Reference"/>
-    <w:basedOn w:val="DefaultParagraphFont"/>
+    <w:basedOn w:val="Standardnpsmoodstavce"/>
     <w:uiPriority w:val="32"/>
     <w:qFormat/>
     <w:rsid w:val="00230B14"/>
@@ -29429,9 +30417,9 @@
       <w:spacing w:val="5"/>
     </w:rPr>
   </w:style>
-  <w:style w:type="paragraph" w:styleId="NoSpacing">
+  <w:style w:type="paragraph" w:styleId="Bezmezer">
     <w:name w:val="No Spacing"/>
-    <w:link w:val="NoSpacingChar"/>
+    <w:link w:val="BezmezerChar"/>
     <w:uiPriority w:val="1"/>
     <w:qFormat/>
     <w:rsid w:val="003B1ACB"/>
@@ -29446,10 +30434,10 @@
       <w14:ligatures w14:val="none"/>
     </w:rPr>
   </w:style>
-  <w:style w:type="character" w:customStyle="1" w:styleId="NoSpacingChar">
-    <w:name w:val="No Spacing Char"/>
-    <w:basedOn w:val="DefaultParagraphFont"/>
-    <w:link w:val="NoSpacing"/>
+  <w:style w:type="character" w:customStyle="1" w:styleId="BezmezerChar">
+    <w:name w:val="Bez mezer Char"/>
+    <w:basedOn w:val="Standardnpsmoodstavce"/>
+    <w:link w:val="Bezmezer"/>
     <w:uiPriority w:val="1"/>
     <w:rsid w:val="003B1ACB"/>
     <w:rPr>
@@ -29460,10 +30448,10 @@
       <w14:ligatures w14:val="none"/>
     </w:rPr>
   </w:style>
-  <w:style w:type="paragraph" w:styleId="Header">
+  <w:style w:type="paragraph" w:styleId="Zhlav">
     <w:name w:val="header"/>
-    <w:basedOn w:val="Normal"/>
-    <w:link w:val="HeaderChar"/>
+    <w:basedOn w:val="Normln"/>
+    <w:link w:val="ZhlavChar"/>
     <w:uiPriority w:val="99"/>
     <w:unhideWhenUsed/>
     <w:rsid w:val="00252027"/>
@@ -29475,10 +30463,10 @@
       <w:spacing w:after="0" w:line="240" w:lineRule="auto"/>
     </w:pPr>
   </w:style>
-  <w:style w:type="character" w:customStyle="1" w:styleId="HeaderChar">
-    <w:name w:val="Header Char"/>
-    <w:basedOn w:val="DefaultParagraphFont"/>
-    <w:link w:val="Header"/>
+  <w:style w:type="character" w:customStyle="1" w:styleId="ZhlavChar">
+    <w:name w:val="Záhlaví Char"/>
+    <w:basedOn w:val="Standardnpsmoodstavce"/>
+    <w:link w:val="Zhlav"/>
     <w:uiPriority w:val="99"/>
     <w:rsid w:val="00252027"/>
     <w:rPr>
@@ -29486,10 +30474,10 @@
       <w:sz w:val="22"/>
     </w:rPr>
   </w:style>
-  <w:style w:type="paragraph" w:styleId="Footer">
+  <w:style w:type="paragraph" w:styleId="Zpat">
     <w:name w:val="footer"/>
-    <w:basedOn w:val="Normal"/>
-    <w:link w:val="FooterChar"/>
+    <w:basedOn w:val="Normln"/>
+    <w:link w:val="ZpatChar"/>
     <w:uiPriority w:val="99"/>
     <w:unhideWhenUsed/>
     <w:rsid w:val="00252027"/>
@@ -29501,10 +30489,10 @@
       <w:spacing w:after="0" w:line="240" w:lineRule="auto"/>
     </w:pPr>
   </w:style>
-  <w:style w:type="character" w:customStyle="1" w:styleId="FooterChar">
-    <w:name w:val="Footer Char"/>
-    <w:basedOn w:val="DefaultParagraphFont"/>
-    <w:link w:val="Footer"/>
+  <w:style w:type="character" w:customStyle="1" w:styleId="ZpatChar">
+    <w:name w:val="Zápatí Char"/>
+    <w:basedOn w:val="Standardnpsmoodstavce"/>
+    <w:link w:val="Zpat"/>
     <w:uiPriority w:val="99"/>
     <w:rsid w:val="00252027"/>
     <w:rPr>
@@ -29512,9 +30500,9 @@
       <w:sz w:val="22"/>
     </w:rPr>
   </w:style>
-  <w:style w:type="table" w:styleId="TableGrid">
+  <w:style w:type="table" w:styleId="Mkatabulky">
     <w:name w:val="Table Grid"/>
-    <w:basedOn w:val="TableNormal"/>
+    <w:basedOn w:val="Normlntabulka"/>
     <w:uiPriority w:val="39"/>
     <w:rsid w:val="00735A6B"/>
     <w:pPr>
@@ -29538,10 +30526,10 @@
       </w:tblBorders>
     </w:tblPr>
   </w:style>
-  <w:style w:type="paragraph" w:styleId="TOCHeading">
+  <w:style w:type="paragraph" w:styleId="Nadpisobsahu">
     <w:name w:val="TOC Heading"/>
-    <w:basedOn w:val="Heading1"/>
-    <w:next w:val="Normal"/>
+    <w:basedOn w:val="Nadpis1"/>
+    <w:next w:val="Normln"/>
     <w:uiPriority w:val="39"/>
     <w:unhideWhenUsed/>
     <w:qFormat/>
@@ -29557,10 +30545,10 @@
       <w14:ligatures w14:val="none"/>
     </w:rPr>
   </w:style>
-  <w:style w:type="paragraph" w:styleId="TOC1">
+  <w:style w:type="paragraph" w:styleId="Obsah1">
     <w:name w:val="toc 1"/>
-    <w:basedOn w:val="Normal"/>
-    <w:next w:val="Normal"/>
+    <w:basedOn w:val="Normln"/>
+    <w:next w:val="Normln"/>
     <w:autoRedefine/>
     <w:uiPriority w:val="39"/>
     <w:unhideWhenUsed/>
@@ -29569,10 +30557,10 @@
       <w:spacing w:after="100"/>
     </w:pPr>
   </w:style>
-  <w:style w:type="paragraph" w:styleId="TOC2">
+  <w:style w:type="paragraph" w:styleId="Obsah2">
     <w:name w:val="toc 2"/>
-    <w:basedOn w:val="Normal"/>
-    <w:next w:val="Normal"/>
+    <w:basedOn w:val="Normln"/>
+    <w:next w:val="Normln"/>
     <w:autoRedefine/>
     <w:uiPriority w:val="39"/>
     <w:unhideWhenUsed/>
@@ -29582,9 +30570,9 @@
       <w:ind w:left="220"/>
     </w:pPr>
   </w:style>
-  <w:style w:type="character" w:styleId="Hyperlink">
+  <w:style w:type="character" w:styleId="Hypertextovodkaz">
     <w:name w:val="Hyperlink"/>
-    <w:basedOn w:val="DefaultParagraphFont"/>
+    <w:basedOn w:val="Standardnpsmoodstavce"/>
     <w:uiPriority w:val="99"/>
     <w:unhideWhenUsed/>
     <w:rsid w:val="00D57FB1"/>
@@ -29593,10 +30581,10 @@
       <w:u w:val="single"/>
     </w:rPr>
   </w:style>
-  <w:style w:type="paragraph" w:styleId="TableofFigures">
+  <w:style w:type="paragraph" w:styleId="Seznamobrzk">
     <w:name w:val="table of figures"/>
-    <w:basedOn w:val="Normal"/>
-    <w:next w:val="Normal"/>
+    <w:basedOn w:val="Normln"/>
+    <w:next w:val="Normln"/>
     <w:uiPriority w:val="99"/>
     <w:unhideWhenUsed/>
     <w:rsid w:val="00D57FB1"/>
@@ -29604,9 +30592,9 @@
       <w:spacing w:after="0"/>
     </w:pPr>
   </w:style>
-  <w:style w:type="character" w:styleId="CommentReference">
+  <w:style w:type="character" w:styleId="Odkaznakoment">
     <w:name w:val="annotation reference"/>
-    <w:basedOn w:val="DefaultParagraphFont"/>
+    <w:basedOn w:val="Standardnpsmoodstavce"/>
     <w:uiPriority w:val="99"/>
     <w:semiHidden/>
     <w:unhideWhenUsed/>
@@ -29616,10 +30604,10 @@
       <w:szCs w:val="16"/>
     </w:rPr>
   </w:style>
-  <w:style w:type="paragraph" w:styleId="CommentText">
+  <w:style w:type="paragraph" w:styleId="Textkomente">
     <w:name w:val="annotation text"/>
-    <w:basedOn w:val="Normal"/>
-    <w:link w:val="CommentTextChar"/>
+    <w:basedOn w:val="Normln"/>
+    <w:link w:val="TextkomenteChar"/>
     <w:uiPriority w:val="99"/>
     <w:unhideWhenUsed/>
     <w:rsid w:val="00007C3C"/>
@@ -29631,10 +30619,10 @@
       <w:szCs w:val="20"/>
     </w:rPr>
   </w:style>
-  <w:style w:type="character" w:customStyle="1" w:styleId="CommentTextChar">
-    <w:name w:val="Comment Text Char"/>
-    <w:basedOn w:val="DefaultParagraphFont"/>
-    <w:link w:val="CommentText"/>
+  <w:style w:type="character" w:customStyle="1" w:styleId="TextkomenteChar">
+    <w:name w:val="Text komentáře Char"/>
+    <w:basedOn w:val="Standardnpsmoodstavce"/>
+    <w:link w:val="Textkomente"/>
     <w:uiPriority w:val="99"/>
     <w:rsid w:val="00007C3C"/>
     <w:rPr>
@@ -29643,11 +30631,11 @@
       <w:szCs w:val="20"/>
     </w:rPr>
   </w:style>
-  <w:style w:type="paragraph" w:styleId="CommentSubject">
+  <w:style w:type="paragraph" w:styleId="Pedmtkomente">
     <w:name w:val="annotation subject"/>
-    <w:basedOn w:val="CommentText"/>
-    <w:next w:val="CommentText"/>
-    <w:link w:val="CommentSubjectChar"/>
+    <w:basedOn w:val="Textkomente"/>
+    <w:next w:val="Textkomente"/>
+    <w:link w:val="PedmtkomenteChar"/>
     <w:uiPriority w:val="99"/>
     <w:semiHidden/>
     <w:unhideWhenUsed/>
@@ -29657,10 +30645,10 @@
       <w:bCs/>
     </w:rPr>
   </w:style>
-  <w:style w:type="character" w:customStyle="1" w:styleId="CommentSubjectChar">
-    <w:name w:val="Comment Subject Char"/>
-    <w:basedOn w:val="CommentTextChar"/>
-    <w:link w:val="CommentSubject"/>
+  <w:style w:type="character" w:customStyle="1" w:styleId="PedmtkomenteChar">
+    <w:name w:val="Předmět komentáře Char"/>
+    <w:basedOn w:val="TextkomenteChar"/>
+    <w:link w:val="Pedmtkomente"/>
     <w:uiPriority w:val="99"/>
     <w:semiHidden/>
     <w:rsid w:val="00007C3C"/>
@@ -29672,18 +30660,18 @@
       <w:szCs w:val="20"/>
     </w:rPr>
   </w:style>
-  <w:style w:type="paragraph" w:styleId="Bibliography">
+  <w:style w:type="paragraph" w:styleId="Bibliografie">
     <w:name w:val="Bibliography"/>
-    <w:basedOn w:val="Normal"/>
-    <w:next w:val="Normal"/>
+    <w:basedOn w:val="Normln"/>
+    <w:next w:val="Normln"/>
     <w:uiPriority w:val="37"/>
     <w:unhideWhenUsed/>
     <w:rsid w:val="00175D10"/>
   </w:style>
-  <w:style w:type="paragraph" w:styleId="Caption">
+  <w:style w:type="paragraph" w:styleId="Titulek">
     <w:name w:val="caption"/>
-    <w:basedOn w:val="Normal"/>
-    <w:next w:val="Normal"/>
+    <w:basedOn w:val="Normln"/>
+    <w:next w:val="Normln"/>
     <w:uiPriority w:val="35"/>
     <w:unhideWhenUsed/>
     <w:qFormat/>
@@ -29699,9 +30687,9 @@
       <w:szCs w:val="18"/>
     </w:rPr>
   </w:style>
-  <w:style w:type="character" w:styleId="PlaceholderText">
+  <w:style w:type="character" w:styleId="Zstupntext">
     <w:name w:val="Placeholder Text"/>
-    <w:basedOn w:val="DefaultParagraphFont"/>
+    <w:basedOn w:val="Standardnpsmoodstavce"/>
     <w:uiPriority w:val="99"/>
     <w:semiHidden/>
     <w:rsid w:val="00987757"/>
@@ -29709,9 +30697,9 @@
       <w:color w:val="666666"/>
     </w:rPr>
   </w:style>
-  <w:style w:type="character" w:styleId="UnresolvedMention">
+  <w:style w:type="character" w:styleId="Nevyeenzmnka">
     <w:name w:val="Unresolved Mention"/>
-    <w:basedOn w:val="DefaultParagraphFont"/>
+    <w:basedOn w:val="Standardnpsmoodstavce"/>
     <w:uiPriority w:val="99"/>
     <w:semiHidden/>
     <w:unhideWhenUsed/>
@@ -29723,7 +30711,7 @@
   </w:style>
   <w:style w:type="paragraph" w:customStyle="1" w:styleId="Codeexcerpt">
     <w:name w:val="Code excerpt"/>
-    <w:basedOn w:val="Normal"/>
+    <w:basedOn w:val="Normln"/>
     <w:link w:val="CodeexcerptChar"/>
     <w:rsid w:val="00431DE6"/>
     <w:pPr>
@@ -29736,7 +30724,7 @@
   </w:style>
   <w:style w:type="character" w:customStyle="1" w:styleId="CodeexcerptChar">
     <w:name w:val="Code excerpt Char"/>
-    <w:basedOn w:val="DefaultParagraphFont"/>
+    <w:basedOn w:val="Standardnpsmoodstavce"/>
     <w:link w:val="Codeexcerpt"/>
     <w:rsid w:val="00431DE6"/>
     <w:rPr>
@@ -29745,10 +30733,10 @@
       <w:lang w:val="cs-CZ"/>
     </w:rPr>
   </w:style>
-  <w:style w:type="paragraph" w:styleId="TOC3">
+  <w:style w:type="paragraph" w:styleId="Obsah3">
     <w:name w:val="toc 3"/>
-    <w:basedOn w:val="Normal"/>
-    <w:next w:val="Normal"/>
+    <w:basedOn w:val="Normln"/>
+    <w:next w:val="Normln"/>
     <w:autoRedefine/>
     <w:uiPriority w:val="39"/>
     <w:unhideWhenUsed/>
@@ -29758,10 +30746,10 @@
       <w:ind w:left="440"/>
     </w:pPr>
   </w:style>
-  <w:style w:type="paragraph" w:styleId="FootnoteText">
+  <w:style w:type="paragraph" w:styleId="Textpoznpodarou">
     <w:name w:val="footnote text"/>
-    <w:basedOn w:val="Normal"/>
-    <w:link w:val="FootnoteTextChar"/>
+    <w:basedOn w:val="Normln"/>
+    <w:link w:val="TextpoznpodarouChar"/>
     <w:uiPriority w:val="99"/>
     <w:semiHidden/>
     <w:unhideWhenUsed/>
@@ -29774,10 +30762,10 @@
       <w:szCs w:val="20"/>
     </w:rPr>
   </w:style>
-  <w:style w:type="character" w:customStyle="1" w:styleId="FootnoteTextChar">
-    <w:name w:val="Footnote Text Char"/>
-    <w:basedOn w:val="DefaultParagraphFont"/>
-    <w:link w:val="FootnoteText"/>
+  <w:style w:type="character" w:customStyle="1" w:styleId="TextpoznpodarouChar">
+    <w:name w:val="Text pozn. pod čarou Char"/>
+    <w:basedOn w:val="Standardnpsmoodstavce"/>
+    <w:link w:val="Textpoznpodarou"/>
     <w:uiPriority w:val="99"/>
     <w:semiHidden/>
     <w:rsid w:val="004B76F1"/>
@@ -29787,9 +30775,9 @@
       <w:szCs w:val="20"/>
     </w:rPr>
   </w:style>
-  <w:style w:type="character" w:styleId="FootnoteReference">
+  <w:style w:type="character" w:styleId="Znakapoznpodarou">
     <w:name w:val="footnote reference"/>
-    <w:basedOn w:val="DefaultParagraphFont"/>
+    <w:basedOn w:val="Standardnpsmoodstavce"/>
     <w:uiPriority w:val="99"/>
     <w:semiHidden/>
     <w:unhideWhenUsed/>
@@ -29798,9 +30786,9 @@
       <w:vertAlign w:val="superscript"/>
     </w:rPr>
   </w:style>
-  <w:style w:type="character" w:styleId="FollowedHyperlink">
+  <w:style w:type="character" w:styleId="Sledovanodkaz">
     <w:name w:val="FollowedHyperlink"/>
-    <w:basedOn w:val="DefaultParagraphFont"/>
+    <w:basedOn w:val="Standardnpsmoodstavce"/>
     <w:uiPriority w:val="99"/>
     <w:semiHidden/>
     <w:unhideWhenUsed/>
@@ -29810,10 +30798,10 @@
       <w:u w:val="single"/>
     </w:rPr>
   </w:style>
-  <w:style w:type="paragraph" w:styleId="TOC4">
+  <w:style w:type="paragraph" w:styleId="Obsah4">
     <w:name w:val="toc 4"/>
-    <w:basedOn w:val="Normal"/>
-    <w:next w:val="Normal"/>
+    <w:basedOn w:val="Normln"/>
+    <w:next w:val="Normln"/>
     <w:autoRedefine/>
     <w:uiPriority w:val="39"/>
     <w:unhideWhenUsed/>

</xml_diff>

<commit_message>
Small edits; added numbers of corresponging pictures to code snippets. Still stuck at Iterators.
</commit_message>
<xml_diff>
--- a/Dokumentace.docx
+++ b/Dokumentace.docx
@@ -1443,7 +1443,7 @@
           <w:lang w:val="cs-CZ"/>
         </w:rPr>
       </w:pPr>
-      <w:bookmarkStart w:id="0" w:name="_Toc216367012"/>
+      <w:bookmarkStart w:id="0" w:name="_Toc216558543"/>
       <w:r>
         <w:rPr>
           <w:lang w:val="cs-CZ"/>
@@ -1498,7 +1498,7 @@
           <w:lang w:val="cs-CZ"/>
         </w:rPr>
       </w:pPr>
-      <w:bookmarkStart w:id="1" w:name="_Toc216367013"/>
+      <w:bookmarkStart w:id="1" w:name="_Toc216558544"/>
       <w:r>
         <w:rPr>
           <w:lang w:val="cs-CZ"/>
@@ -1543,7 +1543,7 @@
           <w:lang w:val="cs-CZ"/>
         </w:rPr>
       </w:pPr>
-      <w:bookmarkStart w:id="3" w:name="_Toc216367014"/>
+      <w:bookmarkStart w:id="3" w:name="_Toc216558545"/>
       <w:r>
         <w:rPr>
           <w:lang w:val="cs-CZ"/>
@@ -1778,7 +1778,7 @@
           <w:lang w:val="cs-CZ"/>
         </w:rPr>
       </w:pPr>
-      <w:bookmarkStart w:id="4" w:name="_Toc216367015"/>
+      <w:bookmarkStart w:id="4" w:name="_Toc216558546"/>
       <w:r>
         <w:rPr>
           <w:lang w:val="cs-CZ"/>
@@ -1870,7 +1870,7 @@
           <w:lang w:val="en-GB"/>
         </w:rPr>
       </w:pPr>
-      <w:bookmarkStart w:id="5" w:name="_Toc216367016"/>
+      <w:bookmarkStart w:id="5" w:name="_Toc216558547"/>
       <w:r>
         <w:rPr>
           <w:lang w:val="en-GB"/>
@@ -1982,7 +1982,7 @@
           <w:lang w:val="en-GB"/>
         </w:rPr>
       </w:pPr>
-      <w:bookmarkStart w:id="6" w:name="_Toc216367017"/>
+      <w:bookmarkStart w:id="6" w:name="_Toc216558548"/>
       <w:r>
         <w:rPr>
           <w:lang w:val="en-GB"/>
@@ -2023,7 +2023,7 @@
         <w:br w:type="page"/>
       </w:r>
     </w:p>
-    <w:bookmarkStart w:id="7" w:name="_Toc216367018" w:displacedByCustomXml="next"/>
+    <w:bookmarkStart w:id="7" w:name="_Toc216558549" w:displacedByCustomXml="next"/>
     <w:sdt>
       <w:sdtPr>
         <w:rPr>
@@ -2080,7 +2080,7 @@
           <w:r>
             <w:fldChar w:fldCharType="separate"/>
           </w:r>
-          <w:hyperlink w:anchor="_Toc216367012" w:history="1">
+          <w:hyperlink w:anchor="_Toc216558543" w:history="1">
             <w:r>
               <w:rPr>
                 <w:rStyle w:val="Hyperlink"/>
@@ -2108,7 +2108,7 @@
                 <w:noProof/>
                 <w:webHidden/>
               </w:rPr>
-              <w:instrText xml:space="preserve"> PAGEREF _Toc216367012 \h </w:instrText>
+              <w:instrText xml:space="preserve"> PAGEREF _Toc216558543 \h </w:instrText>
             </w:r>
             <w:r>
               <w:rPr>
@@ -2152,7 +2152,7 @@
               <w:lang w:val="cs-CZ" w:eastAsia="cs-CZ"/>
             </w:rPr>
           </w:pPr>
-          <w:hyperlink w:anchor="_Toc216367013" w:history="1">
+          <w:hyperlink w:anchor="_Toc216558544" w:history="1">
             <w:r>
               <w:rPr>
                 <w:rStyle w:val="Hyperlink"/>
@@ -2180,7 +2180,7 @@
                 <w:noProof/>
                 <w:webHidden/>
               </w:rPr>
-              <w:instrText xml:space="preserve"> PAGEREF _Toc216367013 \h </w:instrText>
+              <w:instrText xml:space="preserve"> PAGEREF _Toc216558544 \h </w:instrText>
             </w:r>
             <w:r>
               <w:rPr>
@@ -2224,7 +2224,7 @@
               <w:lang w:val="cs-CZ" w:eastAsia="cs-CZ"/>
             </w:rPr>
           </w:pPr>
-          <w:hyperlink w:anchor="_Toc216367014" w:history="1">
+          <w:hyperlink w:anchor="_Toc216558545" w:history="1">
             <w:r>
               <w:rPr>
                 <w:rStyle w:val="Hyperlink"/>
@@ -2252,7 +2252,7 @@
                 <w:noProof/>
                 <w:webHidden/>
               </w:rPr>
-              <w:instrText xml:space="preserve"> PAGEREF _Toc216367014 \h </w:instrText>
+              <w:instrText xml:space="preserve"> PAGEREF _Toc216558545 \h </w:instrText>
             </w:r>
             <w:r>
               <w:rPr>
@@ -2296,7 +2296,7 @@
               <w:lang w:val="cs-CZ" w:eastAsia="cs-CZ"/>
             </w:rPr>
           </w:pPr>
-          <w:hyperlink w:anchor="_Toc216367015" w:history="1">
+          <w:hyperlink w:anchor="_Toc216558546" w:history="1">
             <w:r>
               <w:rPr>
                 <w:rStyle w:val="Hyperlink"/>
@@ -2324,7 +2324,7 @@
                 <w:noProof/>
                 <w:webHidden/>
               </w:rPr>
-              <w:instrText xml:space="preserve"> PAGEREF _Toc216367015 \h </w:instrText>
+              <w:instrText xml:space="preserve"> PAGEREF _Toc216558546 \h </w:instrText>
             </w:r>
             <w:r>
               <w:rPr>
@@ -2368,7 +2368,7 @@
               <w:lang w:val="cs-CZ" w:eastAsia="cs-CZ"/>
             </w:rPr>
           </w:pPr>
-          <w:hyperlink w:anchor="_Toc216367016" w:history="1">
+          <w:hyperlink w:anchor="_Toc216558547" w:history="1">
             <w:r>
               <w:rPr>
                 <w:rStyle w:val="Hyperlink"/>
@@ -2396,7 +2396,7 @@
                 <w:noProof/>
                 <w:webHidden/>
               </w:rPr>
-              <w:instrText xml:space="preserve"> PAGEREF _Toc216367016 \h </w:instrText>
+              <w:instrText xml:space="preserve"> PAGEREF _Toc216558547 \h </w:instrText>
             </w:r>
             <w:r>
               <w:rPr>
@@ -2440,7 +2440,7 @@
               <w:lang w:val="cs-CZ" w:eastAsia="cs-CZ"/>
             </w:rPr>
           </w:pPr>
-          <w:hyperlink w:anchor="_Toc216367017" w:history="1">
+          <w:hyperlink w:anchor="_Toc216558548" w:history="1">
             <w:r>
               <w:rPr>
                 <w:rStyle w:val="Hyperlink"/>
@@ -2468,7 +2468,7 @@
                 <w:noProof/>
                 <w:webHidden/>
               </w:rPr>
-              <w:instrText xml:space="preserve"> PAGEREF _Toc216367017 \h </w:instrText>
+              <w:instrText xml:space="preserve"> PAGEREF _Toc216558548 \h </w:instrText>
             </w:r>
             <w:r>
               <w:rPr>
@@ -2512,7 +2512,7 @@
               <w:lang w:val="cs-CZ" w:eastAsia="cs-CZ"/>
             </w:rPr>
           </w:pPr>
-          <w:hyperlink w:anchor="_Toc216367018" w:history="1">
+          <w:hyperlink w:anchor="_Toc216558549" w:history="1">
             <w:r>
               <w:rPr>
                 <w:rStyle w:val="Hyperlink"/>
@@ -2540,7 +2540,7 @@
                 <w:noProof/>
                 <w:webHidden/>
               </w:rPr>
-              <w:instrText xml:space="preserve"> PAGEREF _Toc216367018 \h </w:instrText>
+              <w:instrText xml:space="preserve"> PAGEREF _Toc216558549 \h </w:instrText>
             </w:r>
             <w:r>
               <w:rPr>
@@ -2584,7 +2584,7 @@
               <w:lang w:val="cs-CZ" w:eastAsia="cs-CZ"/>
             </w:rPr>
           </w:pPr>
-          <w:hyperlink w:anchor="_Toc216367019" w:history="1">
+          <w:hyperlink w:anchor="_Toc216558550" w:history="1">
             <w:r>
               <w:rPr>
                 <w:rStyle w:val="Hyperlink"/>
@@ -2612,7 +2612,7 @@
                 <w:noProof/>
                 <w:webHidden/>
               </w:rPr>
-              <w:instrText xml:space="preserve"> PAGEREF _Toc216367019 \h </w:instrText>
+              <w:instrText xml:space="preserve"> PAGEREF _Toc216558550 \h </w:instrText>
             </w:r>
             <w:r>
               <w:rPr>
@@ -2656,7 +2656,7 @@
               <w:lang w:val="cs-CZ" w:eastAsia="cs-CZ"/>
             </w:rPr>
           </w:pPr>
-          <w:hyperlink w:anchor="_Toc216367020" w:history="1">
+          <w:hyperlink w:anchor="_Toc216558551" w:history="1">
             <w:r>
               <w:rPr>
                 <w:rStyle w:val="Hyperlink"/>
@@ -2684,7 +2684,7 @@
                 <w:noProof/>
                 <w:webHidden/>
               </w:rPr>
-              <w:instrText xml:space="preserve"> PAGEREF _Toc216367020 \h </w:instrText>
+              <w:instrText xml:space="preserve"> PAGEREF _Toc216558551 \h </w:instrText>
             </w:r>
             <w:r>
               <w:rPr>
@@ -2728,7 +2728,7 @@
               <w:lang w:val="cs-CZ" w:eastAsia="cs-CZ"/>
             </w:rPr>
           </w:pPr>
-          <w:hyperlink w:anchor="_Toc216367021" w:history="1">
+          <w:hyperlink w:anchor="_Toc216558552" w:history="1">
             <w:r>
               <w:rPr>
                 <w:rStyle w:val="Hyperlink"/>
@@ -2756,7 +2756,7 @@
                 <w:noProof/>
                 <w:webHidden/>
               </w:rPr>
-              <w:instrText xml:space="preserve"> PAGEREF _Toc216367021 \h </w:instrText>
+              <w:instrText xml:space="preserve"> PAGEREF _Toc216558552 \h </w:instrText>
             </w:r>
             <w:r>
               <w:rPr>
@@ -2800,7 +2800,7 @@
               <w:lang w:val="cs-CZ" w:eastAsia="cs-CZ"/>
             </w:rPr>
           </w:pPr>
-          <w:hyperlink w:anchor="_Toc216367022" w:history="1">
+          <w:hyperlink w:anchor="_Toc216558553" w:history="1">
             <w:r>
               <w:rPr>
                 <w:rStyle w:val="Hyperlink"/>
@@ -2828,7 +2828,7 @@
                 <w:noProof/>
                 <w:webHidden/>
               </w:rPr>
-              <w:instrText xml:space="preserve"> PAGEREF _Toc216367022 \h </w:instrText>
+              <w:instrText xml:space="preserve"> PAGEREF _Toc216558553 \h </w:instrText>
             </w:r>
             <w:r>
               <w:rPr>
@@ -2872,7 +2872,7 @@
               <w:lang w:val="cs-CZ" w:eastAsia="cs-CZ"/>
             </w:rPr>
           </w:pPr>
-          <w:hyperlink w:anchor="_Toc216367023" w:history="1">
+          <w:hyperlink w:anchor="_Toc216558554" w:history="1">
             <w:r>
               <w:rPr>
                 <w:rStyle w:val="Hyperlink"/>
@@ -2900,7 +2900,7 @@
                 <w:noProof/>
                 <w:webHidden/>
               </w:rPr>
-              <w:instrText xml:space="preserve"> PAGEREF _Toc216367023 \h </w:instrText>
+              <w:instrText xml:space="preserve"> PAGEREF _Toc216558554 \h </w:instrText>
             </w:r>
             <w:r>
               <w:rPr>
@@ -2944,7 +2944,7 @@
               <w:lang w:val="cs-CZ" w:eastAsia="cs-CZ"/>
             </w:rPr>
           </w:pPr>
-          <w:hyperlink w:anchor="_Toc216367024" w:history="1">
+          <w:hyperlink w:anchor="_Toc216558555" w:history="1">
             <w:r>
               <w:rPr>
                 <w:rStyle w:val="Hyperlink"/>
@@ -2972,7 +2972,7 @@
                 <w:noProof/>
                 <w:webHidden/>
               </w:rPr>
-              <w:instrText xml:space="preserve"> PAGEREF _Toc216367024 \h </w:instrText>
+              <w:instrText xml:space="preserve"> PAGEREF _Toc216558555 \h </w:instrText>
             </w:r>
             <w:r>
               <w:rPr>
@@ -3016,7 +3016,7 @@
               <w:lang w:val="cs-CZ" w:eastAsia="cs-CZ"/>
             </w:rPr>
           </w:pPr>
-          <w:hyperlink w:anchor="_Toc216367025" w:history="1">
+          <w:hyperlink w:anchor="_Toc216558556" w:history="1">
             <w:r>
               <w:rPr>
                 <w:rStyle w:val="Hyperlink"/>
@@ -3061,7 +3061,7 @@
                 <w:noProof/>
                 <w:webHidden/>
               </w:rPr>
-              <w:instrText xml:space="preserve"> PAGEREF _Toc216367025 \h </w:instrText>
+              <w:instrText xml:space="preserve"> PAGEREF _Toc216558556 \h </w:instrText>
             </w:r>
             <w:r>
               <w:rPr>
@@ -3105,7 +3105,7 @@
               <w:lang w:val="cs-CZ" w:eastAsia="cs-CZ"/>
             </w:rPr>
           </w:pPr>
-          <w:hyperlink w:anchor="_Toc216367026" w:history="1">
+          <w:hyperlink w:anchor="_Toc216558557" w:history="1">
             <w:r>
               <w:rPr>
                 <w:rStyle w:val="Hyperlink"/>
@@ -3133,7 +3133,7 @@
                 <w:noProof/>
                 <w:webHidden/>
               </w:rPr>
-              <w:instrText xml:space="preserve"> PAGEREF _Toc216367026 \h </w:instrText>
+              <w:instrText xml:space="preserve"> PAGEREF _Toc216558557 \h </w:instrText>
             </w:r>
             <w:r>
               <w:rPr>
@@ -3177,7 +3177,7 @@
               <w:lang w:val="cs-CZ" w:eastAsia="cs-CZ"/>
             </w:rPr>
           </w:pPr>
-          <w:hyperlink w:anchor="_Toc216367027" w:history="1">
+          <w:hyperlink w:anchor="_Toc216558558" w:history="1">
             <w:r>
               <w:rPr>
                 <w:rStyle w:val="Hyperlink"/>
@@ -3205,7 +3205,7 @@
                 <w:noProof/>
                 <w:webHidden/>
               </w:rPr>
-              <w:instrText xml:space="preserve"> PAGEREF _Toc216367027 \h </w:instrText>
+              <w:instrText xml:space="preserve"> PAGEREF _Toc216558558 \h </w:instrText>
             </w:r>
             <w:r>
               <w:rPr>
@@ -3249,7 +3249,7 @@
               <w:lang w:val="cs-CZ" w:eastAsia="cs-CZ"/>
             </w:rPr>
           </w:pPr>
-          <w:hyperlink w:anchor="_Toc216367028" w:history="1">
+          <w:hyperlink w:anchor="_Toc216558559" w:history="1">
             <w:r>
               <w:rPr>
                 <w:rStyle w:val="Hyperlink"/>
@@ -3277,7 +3277,7 @@
                 <w:noProof/>
                 <w:webHidden/>
               </w:rPr>
-              <w:instrText xml:space="preserve"> PAGEREF _Toc216367028 \h </w:instrText>
+              <w:instrText xml:space="preserve"> PAGEREF _Toc216558559 \h </w:instrText>
             </w:r>
             <w:r>
               <w:rPr>
@@ -3321,7 +3321,7 @@
               <w:lang w:val="cs-CZ" w:eastAsia="cs-CZ"/>
             </w:rPr>
           </w:pPr>
-          <w:hyperlink w:anchor="_Toc216367029" w:history="1">
+          <w:hyperlink w:anchor="_Toc216558560" w:history="1">
             <w:r>
               <w:rPr>
                 <w:rStyle w:val="Hyperlink"/>
@@ -3349,7 +3349,7 @@
                 <w:noProof/>
                 <w:webHidden/>
               </w:rPr>
-              <w:instrText xml:space="preserve"> PAGEREF _Toc216367029 \h </w:instrText>
+              <w:instrText xml:space="preserve"> PAGEREF _Toc216558560 \h </w:instrText>
             </w:r>
             <w:r>
               <w:rPr>
@@ -3393,7 +3393,7 @@
               <w:lang w:val="cs-CZ" w:eastAsia="cs-CZ"/>
             </w:rPr>
           </w:pPr>
-          <w:hyperlink w:anchor="_Toc216367030" w:history="1">
+          <w:hyperlink w:anchor="_Toc216558561" w:history="1">
             <w:r>
               <w:rPr>
                 <w:rStyle w:val="Hyperlink"/>
@@ -3421,7 +3421,7 @@
                 <w:noProof/>
                 <w:webHidden/>
               </w:rPr>
-              <w:instrText xml:space="preserve"> PAGEREF _Toc216367030 \h </w:instrText>
+              <w:instrText xml:space="preserve"> PAGEREF _Toc216558561 \h </w:instrText>
             </w:r>
             <w:r>
               <w:rPr>
@@ -3459,10 +3459,13 @@
               <w:tab w:val="right" w:leader="dot" w:pos="10790"/>
             </w:tabs>
             <w:rPr>
+              <w:rFonts w:asciiTheme="minorHAnsi" w:eastAsiaTheme="minorEastAsia" w:hAnsiTheme="minorHAnsi"/>
               <w:noProof/>
+              <w:sz w:val="24"/>
+              <w:lang w:val="cs-CZ" w:eastAsia="cs-CZ"/>
             </w:rPr>
           </w:pPr>
-          <w:hyperlink w:anchor="_Toc216367031" w:history="1">
+          <w:hyperlink w:anchor="_Toc216558562" w:history="1">
             <w:r>
               <w:rPr>
                 <w:rStyle w:val="Hyperlink"/>
@@ -3490,7 +3493,7 @@
                 <w:noProof/>
                 <w:webHidden/>
               </w:rPr>
-              <w:instrText xml:space="preserve"> PAGEREF _Toc216367031 \h </w:instrText>
+              <w:instrText xml:space="preserve"> PAGEREF _Toc216558562 \h </w:instrText>
             </w:r>
             <w:r>
               <w:rPr>
@@ -3528,10 +3531,13 @@
               <w:tab w:val="right" w:leader="dot" w:pos="10790"/>
             </w:tabs>
             <w:rPr>
+              <w:rFonts w:asciiTheme="minorHAnsi" w:eastAsiaTheme="minorEastAsia" w:hAnsiTheme="minorHAnsi"/>
               <w:noProof/>
+              <w:sz w:val="24"/>
+              <w:lang w:val="cs-CZ" w:eastAsia="cs-CZ"/>
             </w:rPr>
           </w:pPr>
-          <w:hyperlink w:anchor="_Toc216367032" w:history="1">
+          <w:hyperlink w:anchor="_Toc216558563" w:history="1">
             <w:r>
               <w:rPr>
                 <w:rStyle w:val="Hyperlink"/>
@@ -3559,7 +3565,7 @@
                 <w:noProof/>
                 <w:webHidden/>
               </w:rPr>
-              <w:instrText xml:space="preserve"> PAGEREF _Toc216367032 \h </w:instrText>
+              <w:instrText xml:space="preserve"> PAGEREF _Toc216558563 \h </w:instrText>
             </w:r>
             <w:r>
               <w:rPr>
@@ -3597,10 +3603,13 @@
               <w:tab w:val="right" w:leader="dot" w:pos="10790"/>
             </w:tabs>
             <w:rPr>
+              <w:rFonts w:asciiTheme="minorHAnsi" w:eastAsiaTheme="minorEastAsia" w:hAnsiTheme="minorHAnsi"/>
               <w:noProof/>
+              <w:sz w:val="24"/>
+              <w:lang w:val="cs-CZ" w:eastAsia="cs-CZ"/>
             </w:rPr>
           </w:pPr>
-          <w:hyperlink w:anchor="_Toc216367033" w:history="1">
+          <w:hyperlink w:anchor="_Toc216558564" w:history="1">
             <w:r>
               <w:rPr>
                 <w:rStyle w:val="Hyperlink"/>
@@ -3628,7 +3637,7 @@
                 <w:noProof/>
                 <w:webHidden/>
               </w:rPr>
-              <w:instrText xml:space="preserve"> PAGEREF _Toc216367033 \h </w:instrText>
+              <w:instrText xml:space="preserve"> PAGEREF _Toc216558564 \h </w:instrText>
             </w:r>
             <w:r>
               <w:rPr>
@@ -3666,10 +3675,13 @@
               <w:tab w:val="right" w:leader="dot" w:pos="10790"/>
             </w:tabs>
             <w:rPr>
+              <w:rFonts w:asciiTheme="minorHAnsi" w:eastAsiaTheme="minorEastAsia" w:hAnsiTheme="minorHAnsi"/>
               <w:noProof/>
+              <w:sz w:val="24"/>
+              <w:lang w:val="cs-CZ" w:eastAsia="cs-CZ"/>
             </w:rPr>
           </w:pPr>
-          <w:hyperlink w:anchor="_Toc216367034" w:history="1">
+          <w:hyperlink w:anchor="_Toc216558565" w:history="1">
             <w:r>
               <w:rPr>
                 <w:rStyle w:val="Hyperlink"/>
@@ -3697,7 +3709,7 @@
                 <w:noProof/>
                 <w:webHidden/>
               </w:rPr>
-              <w:instrText xml:space="preserve"> PAGEREF _Toc216367034 \h </w:instrText>
+              <w:instrText xml:space="preserve"> PAGEREF _Toc216558565 \h </w:instrText>
             </w:r>
             <w:r>
               <w:rPr>
@@ -3735,10 +3747,13 @@
               <w:tab w:val="right" w:leader="dot" w:pos="10790"/>
             </w:tabs>
             <w:rPr>
+              <w:rFonts w:asciiTheme="minorHAnsi" w:eastAsiaTheme="minorEastAsia" w:hAnsiTheme="minorHAnsi"/>
               <w:noProof/>
+              <w:sz w:val="24"/>
+              <w:lang w:val="cs-CZ" w:eastAsia="cs-CZ"/>
             </w:rPr>
           </w:pPr>
-          <w:hyperlink w:anchor="_Toc216367035" w:history="1">
+          <w:hyperlink w:anchor="_Toc216558566" w:history="1">
             <w:r>
               <w:rPr>
                 <w:rStyle w:val="Hyperlink"/>
@@ -3766,7 +3781,7 @@
                 <w:noProof/>
                 <w:webHidden/>
               </w:rPr>
-              <w:instrText xml:space="preserve"> PAGEREF _Toc216367035 \h </w:instrText>
+              <w:instrText xml:space="preserve"> PAGEREF _Toc216558566 \h </w:instrText>
             </w:r>
             <w:r>
               <w:rPr>
@@ -3810,14 +3825,14 @@
               <w:lang w:val="cs-CZ" w:eastAsia="cs-CZ"/>
             </w:rPr>
           </w:pPr>
-          <w:hyperlink w:anchor="_Toc216367036" w:history="1">
+          <w:hyperlink w:anchor="_Toc216558567" w:history="1">
             <w:r>
               <w:rPr>
                 <w:rStyle w:val="Hyperlink"/>
                 <w:noProof/>
                 <w:lang w:val="cs-CZ"/>
               </w:rPr>
-              <w:t>5.3 Struktury, enumy, generické parametry</w:t>
+              <w:t>5.3 Struktury a enumy</w:t>
             </w:r>
             <w:r>
               <w:rPr>
@@ -3838,7 +3853,7 @@
                 <w:noProof/>
                 <w:webHidden/>
               </w:rPr>
-              <w:instrText xml:space="preserve"> PAGEREF _Toc216367036 \h </w:instrText>
+              <w:instrText xml:space="preserve"> PAGEREF _Toc216558567 \h </w:instrText>
             </w:r>
             <w:r>
               <w:rPr>
@@ -3876,10 +3891,13 @@
               <w:tab w:val="right" w:leader="dot" w:pos="10790"/>
             </w:tabs>
             <w:rPr>
+              <w:rFonts w:asciiTheme="minorHAnsi" w:eastAsiaTheme="minorEastAsia" w:hAnsiTheme="minorHAnsi"/>
               <w:noProof/>
+              <w:sz w:val="24"/>
+              <w:lang w:val="cs-CZ" w:eastAsia="cs-CZ"/>
             </w:rPr>
           </w:pPr>
-          <w:hyperlink w:anchor="_Toc216367037" w:history="1">
+          <w:hyperlink w:anchor="_Toc216558568" w:history="1">
             <w:r>
               <w:rPr>
                 <w:rStyle w:val="Hyperlink"/>
@@ -3907,7 +3925,7 @@
                 <w:noProof/>
                 <w:webHidden/>
               </w:rPr>
-              <w:instrText xml:space="preserve"> PAGEREF _Toc216367037 \h </w:instrText>
+              <w:instrText xml:space="preserve"> PAGEREF _Toc216558568 \h </w:instrText>
             </w:r>
             <w:r>
               <w:rPr>
@@ -3945,10 +3963,13 @@
               <w:tab w:val="right" w:leader="dot" w:pos="10790"/>
             </w:tabs>
             <w:rPr>
+              <w:rFonts w:asciiTheme="minorHAnsi" w:eastAsiaTheme="minorEastAsia" w:hAnsiTheme="minorHAnsi"/>
               <w:noProof/>
+              <w:sz w:val="24"/>
+              <w:lang w:val="cs-CZ" w:eastAsia="cs-CZ"/>
             </w:rPr>
           </w:pPr>
-          <w:hyperlink w:anchor="_Toc216367038" w:history="1">
+          <w:hyperlink w:anchor="_Toc216558569" w:history="1">
             <w:r>
               <w:rPr>
                 <w:rStyle w:val="Hyperlink"/>
@@ -3976,7 +3997,7 @@
                 <w:noProof/>
                 <w:webHidden/>
               </w:rPr>
-              <w:instrText xml:space="preserve"> PAGEREF _Toc216367038 \h </w:instrText>
+              <w:instrText xml:space="preserve"> PAGEREF _Toc216558569 \h </w:instrText>
             </w:r>
             <w:r>
               <w:rPr>
@@ -3996,7 +4017,7 @@
                 <w:noProof/>
                 <w:webHidden/>
               </w:rPr>
-              <w:t>32</w:t>
+              <w:t>31</w:t>
             </w:r>
             <w:r>
               <w:rPr>
@@ -4014,10 +4035,13 @@
               <w:tab w:val="right" w:leader="dot" w:pos="10790"/>
             </w:tabs>
             <w:rPr>
+              <w:rFonts w:asciiTheme="minorHAnsi" w:eastAsiaTheme="minorEastAsia" w:hAnsiTheme="minorHAnsi"/>
               <w:noProof/>
+              <w:sz w:val="24"/>
+              <w:lang w:val="cs-CZ" w:eastAsia="cs-CZ"/>
             </w:rPr>
           </w:pPr>
-          <w:hyperlink w:anchor="_Toc216367039" w:history="1">
+          <w:hyperlink w:anchor="_Toc216558570" w:history="1">
             <w:r>
               <w:rPr>
                 <w:rStyle w:val="Hyperlink"/>
@@ -4045,7 +4069,7 @@
                 <w:noProof/>
                 <w:webHidden/>
               </w:rPr>
-              <w:instrText xml:space="preserve"> PAGEREF _Toc216367039 \h </w:instrText>
+              <w:instrText xml:space="preserve"> PAGEREF _Toc216558570 \h </w:instrText>
             </w:r>
             <w:r>
               <w:rPr>
@@ -4078,6 +4102,222 @@
         </w:p>
         <w:p>
           <w:pPr>
+            <w:pStyle w:val="TOC3"/>
+            <w:tabs>
+              <w:tab w:val="right" w:leader="dot" w:pos="10790"/>
+            </w:tabs>
+            <w:rPr>
+              <w:rFonts w:asciiTheme="minorHAnsi" w:eastAsiaTheme="minorEastAsia" w:hAnsiTheme="minorHAnsi"/>
+              <w:noProof/>
+              <w:sz w:val="24"/>
+              <w:lang w:val="cs-CZ" w:eastAsia="cs-CZ"/>
+            </w:rPr>
+          </w:pPr>
+          <w:hyperlink w:anchor="_Toc216558571" w:history="1">
+            <w:r>
+              <w:rPr>
+                <w:rStyle w:val="Hyperlink"/>
+                <w:noProof/>
+                <w:lang w:val="cs-CZ"/>
+              </w:rPr>
+              <w:t>5.4 Generické parametry a traity</w:t>
+            </w:r>
+            <w:r>
+              <w:rPr>
+                <w:noProof/>
+                <w:webHidden/>
+              </w:rPr>
+              <w:tab/>
+            </w:r>
+            <w:r>
+              <w:rPr>
+                <w:noProof/>
+                <w:webHidden/>
+              </w:rPr>
+              <w:fldChar w:fldCharType="begin"/>
+            </w:r>
+            <w:r>
+              <w:rPr>
+                <w:noProof/>
+                <w:webHidden/>
+              </w:rPr>
+              <w:instrText xml:space="preserve"> PAGEREF _Toc216558571 \h </w:instrText>
+            </w:r>
+            <w:r>
+              <w:rPr>
+                <w:noProof/>
+                <w:webHidden/>
+              </w:rPr>
+            </w:r>
+            <w:r>
+              <w:rPr>
+                <w:noProof/>
+                <w:webHidden/>
+              </w:rPr>
+              <w:fldChar w:fldCharType="separate"/>
+            </w:r>
+            <w:r>
+              <w:rPr>
+                <w:noProof/>
+                <w:webHidden/>
+              </w:rPr>
+              <w:t>36</w:t>
+            </w:r>
+            <w:r>
+              <w:rPr>
+                <w:noProof/>
+                <w:webHidden/>
+              </w:rPr>
+              <w:fldChar w:fldCharType="end"/>
+            </w:r>
+          </w:hyperlink>
+        </w:p>
+        <w:p>
+          <w:pPr>
+            <w:pStyle w:val="TOC4"/>
+            <w:tabs>
+              <w:tab w:val="right" w:leader="dot" w:pos="10790"/>
+            </w:tabs>
+            <w:rPr>
+              <w:rFonts w:asciiTheme="minorHAnsi" w:eastAsiaTheme="minorEastAsia" w:hAnsiTheme="minorHAnsi"/>
+              <w:noProof/>
+              <w:sz w:val="24"/>
+              <w:lang w:val="cs-CZ" w:eastAsia="cs-CZ"/>
+            </w:rPr>
+          </w:pPr>
+          <w:hyperlink w:anchor="_Toc216558572" w:history="1">
+            <w:r>
+              <w:rPr>
+                <w:rStyle w:val="Hyperlink"/>
+                <w:noProof/>
+                <w:lang w:val="cs-CZ"/>
+              </w:rPr>
+              <w:t>5.4.1 Často používané traity</w:t>
+            </w:r>
+            <w:r>
+              <w:rPr>
+                <w:noProof/>
+                <w:webHidden/>
+              </w:rPr>
+              <w:tab/>
+            </w:r>
+            <w:r>
+              <w:rPr>
+                <w:noProof/>
+                <w:webHidden/>
+              </w:rPr>
+              <w:fldChar w:fldCharType="begin"/>
+            </w:r>
+            <w:r>
+              <w:rPr>
+                <w:noProof/>
+                <w:webHidden/>
+              </w:rPr>
+              <w:instrText xml:space="preserve"> PAGEREF _Toc216558572 \h </w:instrText>
+            </w:r>
+            <w:r>
+              <w:rPr>
+                <w:noProof/>
+                <w:webHidden/>
+              </w:rPr>
+            </w:r>
+            <w:r>
+              <w:rPr>
+                <w:noProof/>
+                <w:webHidden/>
+              </w:rPr>
+              <w:fldChar w:fldCharType="separate"/>
+            </w:r>
+            <w:r>
+              <w:rPr>
+                <w:noProof/>
+                <w:webHidden/>
+              </w:rPr>
+              <w:t>41</w:t>
+            </w:r>
+            <w:r>
+              <w:rPr>
+                <w:noProof/>
+                <w:webHidden/>
+              </w:rPr>
+              <w:fldChar w:fldCharType="end"/>
+            </w:r>
+          </w:hyperlink>
+        </w:p>
+        <w:p>
+          <w:pPr>
+            <w:pStyle w:val="TOC3"/>
+            <w:tabs>
+              <w:tab w:val="right" w:leader="dot" w:pos="10790"/>
+            </w:tabs>
+            <w:rPr>
+              <w:rFonts w:asciiTheme="minorHAnsi" w:eastAsiaTheme="minorEastAsia" w:hAnsiTheme="minorHAnsi"/>
+              <w:noProof/>
+              <w:sz w:val="24"/>
+              <w:lang w:val="cs-CZ" w:eastAsia="cs-CZ"/>
+            </w:rPr>
+          </w:pPr>
+          <w:hyperlink w:anchor="_Toc216558573" w:history="1">
+            <w:r>
+              <w:rPr>
+                <w:rStyle w:val="Hyperlink"/>
+                <w:noProof/>
+                <w:lang w:val="cs-CZ"/>
+              </w:rPr>
+              <w:t>5.5 Now what?</w:t>
+            </w:r>
+            <w:r>
+              <w:rPr>
+                <w:noProof/>
+                <w:webHidden/>
+              </w:rPr>
+              <w:tab/>
+            </w:r>
+            <w:r>
+              <w:rPr>
+                <w:noProof/>
+                <w:webHidden/>
+              </w:rPr>
+              <w:fldChar w:fldCharType="begin"/>
+            </w:r>
+            <w:r>
+              <w:rPr>
+                <w:noProof/>
+                <w:webHidden/>
+              </w:rPr>
+              <w:instrText xml:space="preserve"> PAGEREF _Toc216558573 \h </w:instrText>
+            </w:r>
+            <w:r>
+              <w:rPr>
+                <w:noProof/>
+                <w:webHidden/>
+              </w:rPr>
+            </w:r>
+            <w:r>
+              <w:rPr>
+                <w:noProof/>
+                <w:webHidden/>
+              </w:rPr>
+              <w:fldChar w:fldCharType="separate"/>
+            </w:r>
+            <w:r>
+              <w:rPr>
+                <w:noProof/>
+                <w:webHidden/>
+              </w:rPr>
+              <w:t>44</w:t>
+            </w:r>
+            <w:r>
+              <w:rPr>
+                <w:noProof/>
+                <w:webHidden/>
+              </w:rPr>
+              <w:fldChar w:fldCharType="end"/>
+            </w:r>
+          </w:hyperlink>
+        </w:p>
+        <w:p>
+          <w:pPr>
             <w:pStyle w:val="TOC1"/>
             <w:tabs>
               <w:tab w:val="right" w:leader="dot" w:pos="10790"/>
@@ -4089,7 +4329,7 @@
               <w:lang w:val="cs-CZ" w:eastAsia="cs-CZ"/>
             </w:rPr>
           </w:pPr>
-          <w:hyperlink w:anchor="_Toc216367040" w:history="1">
+          <w:hyperlink w:anchor="_Toc216558574" w:history="1">
             <w:r>
               <w:rPr>
                 <w:rStyle w:val="Hyperlink"/>
@@ -4117,7 +4357,7 @@
                 <w:noProof/>
                 <w:webHidden/>
               </w:rPr>
-              <w:instrText xml:space="preserve"> PAGEREF _Toc216367040 \h </w:instrText>
+              <w:instrText xml:space="preserve"> PAGEREF _Toc216558574 \h </w:instrText>
             </w:r>
             <w:r>
               <w:rPr>
@@ -4137,7 +4377,7 @@
                 <w:noProof/>
                 <w:webHidden/>
               </w:rPr>
-              <w:t>37</w:t>
+              <w:t>45</w:t>
             </w:r>
             <w:r>
               <w:rPr>
@@ -4161,7 +4401,7 @@
               <w:lang w:val="cs-CZ" w:eastAsia="cs-CZ"/>
             </w:rPr>
           </w:pPr>
-          <w:hyperlink w:anchor="_Toc216367041" w:history="1">
+          <w:hyperlink w:anchor="_Toc216558575" w:history="1">
             <w:r>
               <w:rPr>
                 <w:rStyle w:val="Hyperlink"/>
@@ -4189,7 +4429,7 @@
                 <w:noProof/>
                 <w:webHidden/>
               </w:rPr>
-              <w:instrText xml:space="preserve"> PAGEREF _Toc216367041 \h </w:instrText>
+              <w:instrText xml:space="preserve"> PAGEREF _Toc216558575 \h </w:instrText>
             </w:r>
             <w:r>
               <w:rPr>
@@ -4209,7 +4449,7 @@
                 <w:noProof/>
                 <w:webHidden/>
               </w:rPr>
-              <w:t>38</w:t>
+              <w:t>46</w:t>
             </w:r>
             <w:r>
               <w:rPr>
@@ -4233,7 +4473,7 @@
               <w:lang w:val="cs-CZ" w:eastAsia="cs-CZ"/>
             </w:rPr>
           </w:pPr>
-          <w:hyperlink w:anchor="_Toc216367042" w:history="1">
+          <w:hyperlink w:anchor="_Toc216558576" w:history="1">
             <w:r>
               <w:rPr>
                 <w:rStyle w:val="Hyperlink"/>
@@ -4261,7 +4501,7 @@
                 <w:noProof/>
                 <w:webHidden/>
               </w:rPr>
-              <w:instrText xml:space="preserve"> PAGEREF _Toc216367042 \h </w:instrText>
+              <w:instrText xml:space="preserve"> PAGEREF _Toc216558576 \h </w:instrText>
             </w:r>
             <w:r>
               <w:rPr>
@@ -4281,7 +4521,7 @@
                 <w:noProof/>
                 <w:webHidden/>
               </w:rPr>
-              <w:t>39</w:t>
+              <w:t>47</w:t>
             </w:r>
             <w:r>
               <w:rPr>
@@ -4305,7 +4545,7 @@
               <w:lang w:val="cs-CZ" w:eastAsia="cs-CZ"/>
             </w:rPr>
           </w:pPr>
-          <w:hyperlink w:anchor="_Toc216367043" w:history="1">
+          <w:hyperlink w:anchor="_Toc216558577" w:history="1">
             <w:r>
               <w:rPr>
                 <w:rStyle w:val="Hyperlink"/>
@@ -4333,7 +4573,7 @@
                 <w:noProof/>
                 <w:webHidden/>
               </w:rPr>
-              <w:instrText xml:space="preserve"> PAGEREF _Toc216367043 \h </w:instrText>
+              <w:instrText xml:space="preserve"> PAGEREF _Toc216558577 \h </w:instrText>
             </w:r>
             <w:r>
               <w:rPr>
@@ -4353,7 +4593,7 @@
                 <w:noProof/>
                 <w:webHidden/>
               </w:rPr>
-              <w:t>39</w:t>
+              <w:t>47</w:t>
             </w:r>
             <w:r>
               <w:rPr>
@@ -4366,7 +4606,6 @@
         </w:p>
         <w:p>
           <w:r>
-            <w:lastRenderedPageBreak/>
             <w:fldChar w:fldCharType="end"/>
           </w:r>
         </w:p>
@@ -4421,7 +4660,7 @@
           <w:lang w:val="cs-CZ"/>
         </w:rPr>
       </w:pPr>
-      <w:bookmarkStart w:id="9" w:name="_Toc216367019"/>
+      <w:bookmarkStart w:id="9" w:name="_Toc216558550"/>
       <w:r>
         <w:rPr>
           <w:lang w:val="cs-CZ"/>
@@ -4593,7 +4832,7 @@
           <w:lang w:val="cs-CZ"/>
         </w:rPr>
       </w:pPr>
-      <w:bookmarkStart w:id="11" w:name="_Toc216367020"/>
+      <w:bookmarkStart w:id="11" w:name="_Toc216558551"/>
       <w:r>
         <w:rPr>
           <w:lang w:val="cs-CZ"/>
@@ -4686,7 +4925,7 @@
           <w:lang w:val="cs-CZ"/>
         </w:rPr>
       </w:pPr>
-      <w:bookmarkStart w:id="12" w:name="_Toc216367021"/>
+      <w:bookmarkStart w:id="12" w:name="_Toc216558552"/>
       <w:r>
         <w:rPr>
           <w:lang w:val="cs-CZ"/>
@@ -5916,7 +6155,7 @@
           <w:lang w:val="cs-CZ"/>
         </w:rPr>
       </w:pPr>
-      <w:bookmarkStart w:id="15" w:name="_Toc216367022"/>
+      <w:bookmarkStart w:id="15" w:name="_Toc216558553"/>
       <w:r>
         <w:rPr>
           <w:lang w:val="cs-CZ"/>
@@ -7752,7 +7991,7 @@
           <w:lang w:val="cs-CZ"/>
         </w:rPr>
       </w:pPr>
-      <w:bookmarkStart w:id="18" w:name="_Toc216367023"/>
+      <w:bookmarkStart w:id="18" w:name="_Toc216558554"/>
       <w:r>
         <w:rPr>
           <w:lang w:val="cs-CZ"/>
@@ -7861,7 +8100,7 @@
           <w:lang w:val="cs-CZ"/>
         </w:rPr>
       </w:pPr>
-      <w:bookmarkStart w:id="19" w:name="_Toc216367024"/>
+      <w:bookmarkStart w:id="19" w:name="_Toc216558555"/>
       <w:r>
         <w:rPr>
           <w:lang w:val="cs-CZ"/>
@@ -8277,21 +8516,7 @@
         <w:rPr>
           <w:lang w:val="cs-CZ"/>
         </w:rPr>
-        <w:t xml:space="preserve"> přenosu bajtu o hodnotě 27 (</w:t>
-      </w:r>
-      <w:proofErr w:type="gramStart"/>
-      <w:r>
-        <w:rPr>
-          <w:lang w:val="cs-CZ"/>
-        </w:rPr>
-        <w:t>1B</w:t>
-      </w:r>
-      <w:proofErr w:type="gramEnd"/>
-      <w:r>
-        <w:rPr>
-          <w:lang w:val="cs-CZ"/>
-        </w:rPr>
-        <w:t xml:space="preserve"> v šestnáctkové soustavě, 00011011 ve dvojkové soustavě). Pod grafem logického stavu (zelená = 1; červená = 0) lze nalézt dekódované bity i značky start a stop bitů. Schéma přenosu</w:t>
+        <w:t xml:space="preserve"> přenosu bajtu o hodnotě 27 (1B v šestnáctkové soustavě, 00011011 ve dvojkové soustavě). Pod grafem logického stavu (zelená = 1; červená = 0) lze nalézt dekódované bity i značky start a stop bitů. Schéma přenosu</w:t>
       </w:r>
       <w:r>
         <w:rPr>
@@ -8389,7 +8614,7 @@
           <w:lang w:val="cs-CZ"/>
         </w:rPr>
       </w:pPr>
-      <w:bookmarkStart w:id="21" w:name="_Toc216545086"/>
+      <w:bookmarkStart w:id="21" w:name="_Toc216558578"/>
       <w:r>
         <w:rPr>
           <w:lang w:val="cs-CZ"/>
@@ -8911,7 +9136,7 @@
           <w:lang w:val="cs-CZ"/>
         </w:rPr>
         <w:drawing>
-          <wp:inline distT="0" distB="0" distL="0" distR="0" wp14:anchorId="06B67C93" wp14:editId="07EA1CC5">
+          <wp:inline distT="0" distB="0" distL="0" distR="0" wp14:anchorId="06B67C93" wp14:editId="4A31126F">
             <wp:extent cx="6839585" cy="1112252"/>
             <wp:effectExtent l="0" t="0" r="0" b="0"/>
             <wp:docPr id="1200818239" name="Picture 5"/>
@@ -8973,7 +9198,7 @@
           <w:lang w:val="cs-CZ"/>
         </w:rPr>
       </w:pPr>
-      <w:bookmarkStart w:id="22" w:name="_Toc216545087"/>
+      <w:bookmarkStart w:id="22" w:name="_Toc216558579"/>
       <w:r>
         <w:rPr>
           <w:lang w:val="cs-CZ"/>
@@ -10460,7 +10685,7 @@
           <w:lang w:val="cs-CZ"/>
         </w:rPr>
       </w:pPr>
-      <w:bookmarkStart w:id="23" w:name="_Toc216367025"/>
+      <w:bookmarkStart w:id="23" w:name="_Toc216558556"/>
       <w:r>
         <w:rPr>
           <w:lang w:val="cs-CZ"/>
@@ -12261,7 +12486,7 @@
           <w:lang w:val="cs-CZ"/>
         </w:rPr>
       </w:pPr>
-      <w:bookmarkStart w:id="24" w:name="_Toc216367026"/>
+      <w:bookmarkStart w:id="24" w:name="_Toc216558557"/>
       <w:r>
         <w:rPr>
           <w:lang w:val="cs-CZ"/>
@@ -12549,7 +12774,7 @@
           <w:lang w:val="cs-CZ"/>
         </w:rPr>
       </w:pPr>
-      <w:bookmarkStart w:id="25" w:name="_Toc216367027"/>
+      <w:bookmarkStart w:id="25" w:name="_Toc216558558"/>
       <w:r>
         <w:rPr>
           <w:lang w:val="cs-CZ"/>
@@ -13558,7 +13783,7 @@
           <w:lang w:val="cs-CZ"/>
         </w:rPr>
       </w:pPr>
-      <w:bookmarkStart w:id="27" w:name="_Toc216367028"/>
+      <w:bookmarkStart w:id="27" w:name="_Toc216558559"/>
       <w:r>
         <w:rPr>
           <w:lang w:val="cs-CZ"/>
@@ -13760,7 +13985,7 @@
           <w:lang w:val="cs-CZ"/>
         </w:rPr>
       </w:pPr>
-      <w:bookmarkStart w:id="28" w:name="_Toc216367029"/>
+      <w:bookmarkStart w:id="28" w:name="_Toc216558560"/>
       <w:r>
         <w:rPr>
           <w:lang w:val="cs-CZ"/>
@@ -15840,7 +16065,7 @@
           <w:lang w:val="cs-CZ"/>
         </w:rPr>
       </w:pPr>
-      <w:bookmarkStart w:id="30" w:name="_Toc216367030"/>
+      <w:bookmarkStart w:id="30" w:name="_Toc216558561"/>
       <w:r>
         <w:rPr>
           <w:lang w:val="cs-CZ"/>
@@ -15868,7 +16093,7 @@
           <w:lang w:val="cs-CZ"/>
         </w:rPr>
       </w:pPr>
-      <w:bookmarkStart w:id="31" w:name="_Toc216367031"/>
+      <w:bookmarkStart w:id="31" w:name="_Toc216558562"/>
       <w:r>
         <w:rPr>
           <w:lang w:val="cs-CZ"/>
@@ -16302,7 +16527,7 @@
           <w:lang w:val="cs-CZ"/>
         </w:rPr>
       </w:pPr>
-      <w:bookmarkStart w:id="32" w:name="_Toc216545088"/>
+      <w:bookmarkStart w:id="32" w:name="_Toc216558580"/>
       <w:r>
         <w:rPr>
           <w:lang w:val="cs-CZ"/>
@@ -16499,7 +16724,7 @@
           <w:lang w:val="cs-CZ"/>
         </w:rPr>
       </w:pPr>
-      <w:bookmarkStart w:id="33" w:name="_Toc216545089"/>
+      <w:bookmarkStart w:id="33" w:name="_Toc216558581"/>
       <w:r>
         <w:rPr>
           <w:lang w:val="cs-CZ"/>
@@ -16657,7 +16882,7 @@
           <w:lang w:val="cs-CZ"/>
         </w:rPr>
       </w:pPr>
-      <w:bookmarkStart w:id="34" w:name="_Toc216545090"/>
+      <w:bookmarkStart w:id="34" w:name="_Toc216558582"/>
       <w:r>
         <w:rPr>
           <w:lang w:val="cs-CZ"/>
@@ -16722,7 +16947,7 @@
           <w:lang w:val="cs-CZ"/>
         </w:rPr>
       </w:pPr>
-      <w:bookmarkStart w:id="35" w:name="_Toc216367032"/>
+      <w:bookmarkStart w:id="35" w:name="_Toc216558563"/>
       <w:r>
         <w:rPr>
           <w:lang w:val="cs-CZ"/>
@@ -16908,7 +17133,7 @@
           <w:lang w:val="cs-CZ"/>
         </w:rPr>
       </w:pPr>
-      <w:bookmarkStart w:id="36" w:name="_Toc216545091"/>
+      <w:bookmarkStart w:id="36" w:name="_Toc216558583"/>
       <w:r>
         <w:rPr>
           <w:lang w:val="cs-CZ"/>
@@ -17062,7 +17287,7 @@
           <w:lang w:val="cs-CZ"/>
         </w:rPr>
       </w:pPr>
-      <w:bookmarkStart w:id="37" w:name="_Toc216545092"/>
+      <w:bookmarkStart w:id="37" w:name="_Toc216558584"/>
       <w:r>
         <w:rPr>
           <w:lang w:val="cs-CZ"/>
@@ -17246,7 +17471,7 @@
           <w:lang w:val="cs-CZ"/>
         </w:rPr>
       </w:pPr>
-      <w:bookmarkStart w:id="39" w:name="_Toc216545093"/>
+      <w:bookmarkStart w:id="39" w:name="_Toc216558585"/>
       <w:r>
         <w:rPr>
           <w:lang w:val="cs-CZ"/>
@@ -17455,7 +17680,7 @@
           <w:lang w:val="cs-CZ"/>
         </w:rPr>
       </w:pPr>
-      <w:bookmarkStart w:id="40" w:name="_Toc216545094"/>
+      <w:bookmarkStart w:id="40" w:name="_Toc216558586"/>
       <w:r>
         <w:rPr>
           <w:lang w:val="cs-CZ"/>
@@ -17522,7 +17747,7 @@
           <w:lang w:val="cs-CZ"/>
         </w:rPr>
       </w:pPr>
-      <w:bookmarkStart w:id="41" w:name="_Toc216367033"/>
+      <w:bookmarkStart w:id="41" w:name="_Toc216558564"/>
       <w:r>
         <w:rPr>
           <w:lang w:val="cs-CZ"/>
@@ -17737,7 +17962,7 @@
           <w:lang w:val="cs-CZ"/>
         </w:rPr>
       </w:pPr>
-      <w:bookmarkStart w:id="42" w:name="_Toc216545095"/>
+      <w:bookmarkStart w:id="42" w:name="_Toc216558587"/>
       <w:r>
         <w:rPr>
           <w:lang w:val="cs-CZ"/>
@@ -18319,7 +18544,37 @@
         <w:rPr>
           <w:lang w:val="cs-CZ"/>
         </w:rPr>
-        <w:t xml:space="preserve">, v případě automatického určení typu </w:t>
+        <w:t xml:space="preserve">, v případě </w:t>
+      </w:r>
+      <w:r>
+        <w:rPr>
+          <w:lang w:val="cs-CZ"/>
+        </w:rPr>
+        <w:t>inferenc</w:t>
+      </w:r>
+      <w:r>
+        <w:rPr>
+          <w:lang w:val="cs-CZ"/>
+        </w:rPr>
+        <w:t>e</w:t>
+      </w:r>
+      <w:r>
+        <w:rPr>
+          <w:lang w:val="cs-CZ"/>
+        </w:rPr>
+        <w:t xml:space="preserve"> </w:t>
+      </w:r>
+      <w:r>
+        <w:rPr>
+          <w:lang w:val="cs-CZ"/>
+        </w:rPr>
+        <w:t xml:space="preserve">typu </w:t>
+      </w:r>
+      <w:r>
+        <w:rPr>
+          <w:lang w:val="cs-CZ"/>
+        </w:rPr>
+        <w:t xml:space="preserve">však </w:t>
       </w:r>
       <w:r>
         <w:rPr>
@@ -18419,7 +18674,7 @@
           <w:lang w:val="cs-CZ"/>
         </w:rPr>
       </w:pPr>
-      <w:bookmarkStart w:id="43" w:name="_Toc216545096"/>
+      <w:bookmarkStart w:id="43" w:name="_Toc216558588"/>
       <w:r>
         <w:rPr>
           <w:lang w:val="cs-CZ"/>
@@ -18674,7 +18929,7 @@
           <w:lang w:val="cs-CZ"/>
         </w:rPr>
       </w:pPr>
-      <w:bookmarkStart w:id="44" w:name="_Toc216545097"/>
+      <w:bookmarkStart w:id="44" w:name="_Toc216558589"/>
       <w:r>
         <w:rPr>
           <w:lang w:val="cs-CZ"/>
@@ -19250,7 +19505,123 @@
         <w:rPr>
           <w:lang w:val="cs-CZ"/>
         </w:rPr>
-        <w:t xml:space="preserve"> Reference na pole však toto omezení nemá, a nemusíme udávat (ani znát) velikost pole.</w:t>
+        <w:t xml:space="preserve"> Reference na pole však toto omezení nemá, nemusíme udávat (ani znát) </w:t>
+      </w:r>
+      <w:r>
+        <w:rPr>
+          <w:lang w:val="cs-CZ"/>
+        </w:rPr>
+        <w:t xml:space="preserve">její </w:t>
+      </w:r>
+      <w:r>
+        <w:rPr>
+          <w:lang w:val="cs-CZ"/>
+        </w:rPr>
+        <w:t>velikost</w:t>
+      </w:r>
+      <w:r>
+        <w:rPr>
+          <w:lang w:val="cs-CZ"/>
+        </w:rPr>
+        <w:t>, a často ji</w:t>
+      </w:r>
+      <w:r>
+        <w:rPr>
+          <w:lang w:val="cs-CZ"/>
+        </w:rPr>
+        <w:t> </w:t>
+      </w:r>
+      <w:r>
+        <w:rPr>
+          <w:lang w:val="cs-CZ"/>
+        </w:rPr>
+        <w:t>nazýváme „</w:t>
+      </w:r>
+      <w:proofErr w:type="spellStart"/>
+      <w:r>
+        <w:rPr>
+          <w:lang w:val="cs-CZ"/>
+        </w:rPr>
+        <w:t>slice</w:t>
+      </w:r>
+      <w:proofErr w:type="spellEnd"/>
+      <w:r>
+        <w:rPr>
+          <w:lang w:val="cs-CZ"/>
+        </w:rPr>
+        <w:t>“</w:t>
+      </w:r>
+      <w:r>
+        <w:rPr>
+          <w:lang w:val="cs-CZ"/>
+        </w:rPr>
+        <w:t> </w:t>
+      </w:r>
+      <w:r>
+        <w:rPr>
+          <w:lang w:val="cs-CZ"/>
+        </w:rPr>
+        <w:t>–</w:t>
+      </w:r>
+      <w:r>
+        <w:rPr>
+          <w:lang w:val="cs-CZ"/>
+        </w:rPr>
+        <w:t> </w:t>
+      </w:r>
+      <w:r>
+        <w:rPr>
+          <w:lang w:val="cs-CZ"/>
+        </w:rPr>
+        <w:t>„plátek“</w:t>
+      </w:r>
+      <w:r>
+        <w:rPr>
+          <w:lang w:val="cs-CZ"/>
+        </w:rPr>
+        <w:t xml:space="preserve">, protože může </w:t>
+      </w:r>
+      <w:r>
+        <w:rPr>
+          <w:lang w:val="cs-CZ"/>
+        </w:rPr>
+        <w:t>nahlížet</w:t>
+      </w:r>
+      <w:r>
+        <w:rPr>
+          <w:lang w:val="cs-CZ"/>
+        </w:rPr>
+        <w:t xml:space="preserve"> i jen </w:t>
+      </w:r>
+      <w:r>
+        <w:rPr>
+          <w:lang w:val="cs-CZ"/>
+        </w:rPr>
+        <w:t xml:space="preserve">do </w:t>
+      </w:r>
+      <w:r>
+        <w:rPr>
+          <w:lang w:val="cs-CZ"/>
+        </w:rPr>
+        <w:t>část</w:t>
+      </w:r>
+      <w:r>
+        <w:rPr>
+          <w:lang w:val="cs-CZ"/>
+        </w:rPr>
+        <w:t>i</w:t>
+      </w:r>
+      <w:r>
+        <w:rPr>
+          <w:lang w:val="cs-CZ"/>
+        </w:rPr>
+        <w:t xml:space="preserve"> nějakého většího pole</w:t>
+      </w:r>
+      <w:r>
+        <w:rPr>
+          <w:lang w:val="cs-CZ"/>
+        </w:rPr>
+        <w:t>.</w:t>
       </w:r>
       <w:r>
         <w:rPr>
@@ -19362,21 +19733,19 @@
         <w:rPr>
           <w:lang w:val="cs-CZ"/>
         </w:rPr>
-        <w:t xml:space="preserve">Pole lze využít pro tvorbu </w:t>
-      </w:r>
-      <w:proofErr w:type="gramStart"/>
-      <w:r>
-        <w:rPr>
-          <w:lang w:val="cs-CZ"/>
-        </w:rPr>
-        <w:t>dvou- i</w:t>
-      </w:r>
-      <w:proofErr w:type="gramEnd"/>
-      <w:r>
-        <w:rPr>
-          <w:lang w:val="cs-CZ"/>
-        </w:rPr>
-        <w:t xml:space="preserve"> vícerozměrných mřížek</w:t>
+        <w:t>Pole lze využít pro tvorbu dvou-</w:t>
+      </w:r>
+      <w:r>
+        <w:rPr>
+          <w:lang w:val="cs-CZ"/>
+        </w:rPr>
+        <w:t> </w:t>
+      </w:r>
+      <w:r>
+        <w:rPr>
+          <w:lang w:val="cs-CZ"/>
+        </w:rPr>
+        <w:t>i vícerozměrných mřížek</w:t>
       </w:r>
       <w:r>
         <w:rPr>
@@ -19446,7 +19815,7 @@
           <w:lang w:val="cs-CZ"/>
         </w:rPr>
       </w:pPr>
-      <w:bookmarkStart w:id="45" w:name="_Toc216545098"/>
+      <w:bookmarkStart w:id="45" w:name="_Toc216558590"/>
       <w:r>
         <w:rPr>
           <w:lang w:val="cs-CZ"/>
@@ -19499,7 +19868,7 @@
           <w:lang w:val="cs-CZ"/>
         </w:rPr>
       </w:pPr>
-      <w:bookmarkStart w:id="46" w:name="_Toc216367034"/>
+      <w:bookmarkStart w:id="46" w:name="_Toc216558565"/>
       <w:r>
         <w:rPr>
           <w:lang w:val="cs-CZ"/>
@@ -19525,7 +19894,19 @@
         <w:rPr>
           <w:lang w:val="cs-CZ"/>
         </w:rPr>
-        <w:t xml:space="preserve"> Příklad je na obrázku 13.</w:t>
+        <w:t xml:space="preserve"> Příklad je na obrázku 1</w:t>
+      </w:r>
+      <w:r>
+        <w:rPr>
+          <w:lang w:val="cs-CZ"/>
+        </w:rPr>
+        <w:t>4</w:t>
+      </w:r>
+      <w:r>
+        <w:rPr>
+          <w:lang w:val="cs-CZ"/>
+        </w:rPr>
+        <w:t>.</w:t>
       </w:r>
       <w:r>
         <w:rPr>
@@ -19625,6 +20006,12 @@
           <w:lang w:val="cs-CZ"/>
         </w:rPr>
         <w:t>.</w:t>
+      </w:r>
+      <w:r>
+        <w:rPr>
+          <w:lang w:val="cs-CZ"/>
+        </w:rPr>
+        <w:t xml:space="preserve"> Neinicializované hodnoty jsou užitečné například v situacích, kdy chceme pracovat s proměnnou uvnitř nějakého bloku, ale chceme, aby měla životnost vně něj, takže ji deklarujeme bez inicializace vně.</w:t>
       </w:r>
     </w:p>
     <w:p>
@@ -19637,10 +20024,10 @@
           <w:lang w:val="cs-CZ"/>
         </w:rPr>
         <w:drawing>
-          <wp:inline distT="0" distB="0" distL="0" distR="0" wp14:anchorId="2747D221" wp14:editId="0771A44E">
-            <wp:extent cx="1739043" cy="2604148"/>
-            <wp:effectExtent l="0" t="0" r="0" b="5715"/>
-            <wp:docPr id="1427326240" name="Picture 1" descr="A screenshot of a computer program&#10;&#10;AI-generated content may be incorrect."/>
+          <wp:inline distT="0" distB="0" distL="0" distR="0" wp14:anchorId="2747D221" wp14:editId="73C6DCCE">
+            <wp:extent cx="1626847" cy="2619005"/>
+            <wp:effectExtent l="0" t="0" r="0" b="0"/>
+            <wp:docPr id="1427326240" name="Picture 1"/>
             <wp:cNvGraphicFramePr>
               <a:graphicFrameLocks xmlns:a="http://schemas.openxmlformats.org/drawingml/2006/main" noChangeAspect="1"/>
             </wp:cNvGraphicFramePr>
@@ -19648,11 +20035,17 @@
               <a:graphicData uri="http://schemas.openxmlformats.org/drawingml/2006/picture">
                 <pic:pic xmlns:pic="http://schemas.openxmlformats.org/drawingml/2006/picture">
                   <pic:nvPicPr>
-                    <pic:cNvPr id="1427326240" name="Picture 1" descr="A screenshot of a computer program&#10;&#10;AI-generated content may be incorrect."/>
+                    <pic:cNvPr id="1427326240" name="Picture 1"/>
                     <pic:cNvPicPr/>
                   </pic:nvPicPr>
                   <pic:blipFill>
-                    <a:blip r:embed="rId27"/>
+                    <a:blip r:embed="rId27">
+                      <a:extLst>
+                        <a:ext uri="{28A0092B-C50C-407E-A947-70E740481C1C}">
+                          <a14:useLocalDpi xmlns:a14="http://schemas.microsoft.com/office/drawing/2010/main" val="0"/>
+                        </a:ext>
+                      </a:extLst>
+                    </a:blip>
                     <a:stretch>
                       <a:fillRect/>
                     </a:stretch>
@@ -19660,7 +20053,7 @@
                   <pic:spPr>
                     <a:xfrm>
                       <a:off x="0" y="0"/>
-                      <a:ext cx="1768878" cy="2648825"/>
+                      <a:ext cx="1628866" cy="2622255"/>
                     </a:xfrm>
                     <a:prstGeom prst="rect">
                       <a:avLst/>
@@ -19680,7 +20073,7 @@
           <w:lang w:val="cs-CZ"/>
         </w:rPr>
       </w:pPr>
-      <w:bookmarkStart w:id="47" w:name="_Toc216545099"/>
+      <w:bookmarkStart w:id="47" w:name="_Toc216558591"/>
       <w:r>
         <w:rPr>
           <w:lang w:val="cs-CZ"/>
@@ -19749,7 +20142,31 @@
         <w:rPr>
           <w:lang w:val="cs-CZ"/>
         </w:rPr>
-        <w:t>nelze s proměnnou skoro nijak pracovat, obzvláště nelze číst její hodnotu, protože ještě obsahuje neinicializovaná, odpadková data</w:t>
+        <w:t xml:space="preserve">nelze s proměnnou skoro nijak pracovat, obzvláště nelze číst její hodnotu, protože ještě obsahuje neinicializovaná, </w:t>
+      </w:r>
+      <w:r>
+        <w:rPr>
+          <w:lang w:val="cs-CZ"/>
+        </w:rPr>
+        <w:t>„</w:t>
+      </w:r>
+      <w:r>
+        <w:rPr>
+          <w:lang w:val="cs-CZ"/>
+        </w:rPr>
+        <w:t>odpadková</w:t>
+      </w:r>
+      <w:r>
+        <w:rPr>
+          <w:lang w:val="cs-CZ"/>
+        </w:rPr>
+        <w:t>“</w:t>
+      </w:r>
+      <w:r>
+        <w:rPr>
+          <w:lang w:val="cs-CZ"/>
+        </w:rPr>
+        <w:t xml:space="preserve"> data</w:t>
       </w:r>
       <w:r>
         <w:rPr>
@@ -19769,8 +20186,8 @@
           <w:lang w:val="cs-CZ"/>
         </w:rPr>
         <w:drawing>
-          <wp:inline distT="0" distB="0" distL="0" distR="0" wp14:anchorId="7773E1C7" wp14:editId="44799ED1">
-            <wp:extent cx="2130187" cy="1492211"/>
+          <wp:inline distT="0" distB="0" distL="0" distR="0" wp14:anchorId="7773E1C7" wp14:editId="0AD63336">
+            <wp:extent cx="1806361" cy="1265368"/>
             <wp:effectExtent l="0" t="0" r="3810" b="0"/>
             <wp:docPr id="691196023" name="Picture 1" descr="A screen shot of a computer program&#10;&#10;AI-generated content may be incorrect."/>
             <wp:cNvGraphicFramePr>
@@ -19792,7 +20209,7 @@
                   <pic:spPr>
                     <a:xfrm>
                       <a:off x="0" y="0"/>
-                      <a:ext cx="2162175" cy="1514619"/>
+                      <a:ext cx="1814032" cy="1270742"/>
                     </a:xfrm>
                     <a:prstGeom prst="rect">
                       <a:avLst/>
@@ -19813,7 +20230,7 @@
           <w:lang w:val="cs-CZ"/>
         </w:rPr>
       </w:pPr>
-      <w:bookmarkStart w:id="48" w:name="_Toc216545100"/>
+      <w:bookmarkStart w:id="48" w:name="_Toc216558592"/>
       <w:r>
         <w:rPr>
           <w:lang w:val="cs-CZ"/>
@@ -19920,7 +20337,7 @@
           <w:lang w:val="cs-CZ"/>
         </w:rPr>
       </w:pPr>
-      <w:bookmarkStart w:id="49" w:name="_Toc216545101"/>
+      <w:bookmarkStart w:id="49" w:name="_Toc216558593"/>
       <w:r>
         <w:rPr>
           <w:lang w:val="cs-CZ"/>
@@ -20102,7 +20519,7 @@
         </w:rPr>
       </w:pPr>
       <w:bookmarkStart w:id="50" w:name="_Hlk216522912"/>
-      <w:bookmarkStart w:id="51" w:name="_Toc216367035"/>
+      <w:bookmarkStart w:id="51" w:name="_Toc216558566"/>
       <w:commentRangeStart w:id="52"/>
       <w:r>
         <w:rPr>
@@ -20206,7 +20623,19 @@
         <w:rPr>
           <w:lang w:val="cs-CZ"/>
         </w:rPr>
-        <w:t>, například na obrázku 16.</w:t>
+        <w:t>, například na obrázku 1</w:t>
+      </w:r>
+      <w:r>
+        <w:rPr>
+          <w:lang w:val="cs-CZ"/>
+        </w:rPr>
+        <w:t>7</w:t>
+      </w:r>
+      <w:r>
+        <w:rPr>
+          <w:lang w:val="cs-CZ"/>
+        </w:rPr>
+        <w:t>.</w:t>
       </w:r>
       <w:r>
         <w:rPr>
@@ -20251,7 +20680,23 @@
           <w:highlight w:val="lightGray"/>
           <w:lang w:val="cs-CZ"/>
         </w:rPr>
-        <w:t>inc_by_val</w:t>
+        <w:t>len</w:t>
+      </w:r>
+      <w:r>
+        <w:rPr>
+          <w:rFonts w:ascii="Consolas" w:hAnsi="Consolas"/>
+          <w:highlight w:val="lightGray"/>
+          <w:lang w:val="cs-CZ"/>
+        </w:rPr>
+        <w:t>_by_val</w:t>
+      </w:r>
+      <w:r>
+        <w:rPr>
+          <w:rFonts w:ascii="Consolas" w:hAnsi="Consolas"/>
+          <w:highlight w:val="lightGray"/>
+          <w:lang w:val="cs-CZ"/>
+        </w:rPr>
+        <w:t>ue</w:t>
       </w:r>
       <w:proofErr w:type="spellEnd"/>
       <w:r>
@@ -20346,7 +20791,7 @@
           <w:lang w:val="cs-CZ"/>
         </w:rPr>
       </w:pPr>
-      <w:bookmarkStart w:id="53" w:name="_Toc216545102"/>
+      <w:bookmarkStart w:id="53" w:name="_Toc216558594"/>
       <w:r>
         <w:rPr>
           <w:lang w:val="cs-CZ"/>
@@ -20465,7 +20910,7 @@
           <w:lang w:val="cs-CZ"/>
         </w:rPr>
       </w:pPr>
-      <w:bookmarkStart w:id="54" w:name="_Toc216545103"/>
+      <w:bookmarkStart w:id="54" w:name="_Toc216558595"/>
       <w:r>
         <w:rPr>
           <w:lang w:val="cs-CZ"/>
@@ -20540,7 +20985,19 @@
         <w:rPr>
           <w:lang w:val="cs-CZ"/>
         </w:rPr>
-        <w:t>le na obrázku 17 nám již kompilátor napovídá, jak to vyřešit.</w:t>
+        <w:t>le na obrázku 1</w:t>
+      </w:r>
+      <w:r>
+        <w:rPr>
+          <w:lang w:val="cs-CZ"/>
+        </w:rPr>
+        <w:t>8</w:t>
+      </w:r>
+      <w:r>
+        <w:rPr>
+          <w:lang w:val="cs-CZ"/>
+        </w:rPr>
+        <w:t xml:space="preserve"> nám již kompilátor napovídá, jak to vyřešit.</w:t>
       </w:r>
       <w:r>
         <w:rPr>
@@ -20736,20 +21193,12 @@
         </w:rPr>
         <w:t xml:space="preserve">textový řetězec </w:t>
       </w:r>
-      <w:proofErr w:type="spellStart"/>
-      <w:r>
-        <w:rPr>
-          <w:lang w:val="cs-CZ"/>
-        </w:rPr>
-        <w:t>ukládán</w:t>
-      </w:r>
-      <w:r>
-        <w:rPr>
-          <w:lang w:val="cs-CZ"/>
-        </w:rPr>
-        <w:t>ý</w:t>
-      </w:r>
-      <w:proofErr w:type="spellEnd"/>
+      <w:r>
+        <w:rPr>
+          <w:lang w:val="cs-CZ"/>
+        </w:rPr>
+        <w:t>ukládaný</w:t>
+      </w:r>
       <w:r>
         <w:rPr>
           <w:lang w:val="cs-CZ"/>
@@ -20870,7 +21319,43 @@
         <w:rPr>
           <w:lang w:val="cs-CZ"/>
         </w:rPr>
-        <w:t>“.</w:t>
+        <w:t>“</w:t>
+      </w:r>
+      <w:r>
+        <w:rPr>
+          <w:lang w:val="cs-CZ"/>
+        </w:rPr>
+        <w:t xml:space="preserve"> – „…pokud jsou ná</w:t>
+      </w:r>
+      <w:r>
+        <w:rPr>
+          <w:lang w:val="cs-CZ"/>
+        </w:rPr>
+        <w:t>roky</w:t>
+      </w:r>
+      <w:r>
+        <w:rPr>
+          <w:lang w:val="cs-CZ"/>
+        </w:rPr>
+        <w:t xml:space="preserve"> na </w:t>
+      </w:r>
+      <w:r>
+        <w:rPr>
+          <w:lang w:val="cs-CZ"/>
+        </w:rPr>
+        <w:t>výkon přijatelné</w:t>
+      </w:r>
+      <w:r>
+        <w:rPr>
+          <w:lang w:val="cs-CZ"/>
+        </w:rPr>
+        <w:t>“</w:t>
+      </w:r>
+      <w:r>
+        <w:rPr>
+          <w:lang w:val="cs-CZ"/>
+        </w:rPr>
+        <w:t>.</w:t>
       </w:r>
     </w:p>
     <w:p>
@@ -21130,7 +21615,7 @@
         <w:rPr>
           <w:lang w:val="cs-CZ"/>
         </w:rPr>
-        <w:t>,</w:t>
+        <w:t xml:space="preserve">, </w:t>
       </w:r>
       <w:r>
         <w:rPr>
@@ -21305,7 +21790,19 @@
         <w:rPr>
           <w:lang w:val="cs-CZ"/>
         </w:rPr>
-        <w:t xml:space="preserve"> Na obrázku 18 můžeme vidět způsob, jak správně předávat přes referenci.</w:t>
+        <w:t xml:space="preserve"> Na obrázku 1</w:t>
+      </w:r>
+      <w:r>
+        <w:rPr>
+          <w:lang w:val="cs-CZ"/>
+        </w:rPr>
+        <w:t>9</w:t>
+      </w:r>
+      <w:r>
+        <w:rPr>
+          <w:lang w:val="cs-CZ"/>
+        </w:rPr>
+        <w:t xml:space="preserve"> můžeme vidět způsob, jak správně předávat přes referenci.</w:t>
       </w:r>
     </w:p>
     <w:p>
@@ -21363,7 +21860,7 @@
           <w:lang w:val="cs-CZ"/>
         </w:rPr>
       </w:pPr>
-      <w:bookmarkStart w:id="56" w:name="_Toc216545104"/>
+      <w:bookmarkStart w:id="56" w:name="_Toc216558596"/>
       <w:r>
         <w:rPr>
           <w:lang w:val="cs-CZ"/>
@@ -21541,21 +22038,7 @@
         <w:rPr>
           <w:lang w:val="cs-CZ"/>
         </w:rPr>
-        <w:t xml:space="preserve"> ukazovat na platná data, </w:t>
-      </w:r>
-      <w:proofErr w:type="gramStart"/>
-      <w:r>
-        <w:rPr>
-          <w:lang w:val="cs-CZ"/>
-        </w:rPr>
-        <w:t>ne jen</w:t>
-      </w:r>
-      <w:proofErr w:type="gramEnd"/>
-      <w:r>
-        <w:rPr>
-          <w:lang w:val="cs-CZ"/>
-        </w:rPr>
-        <w:t xml:space="preserve"> na </w:t>
+        <w:t xml:space="preserve"> ukazovat na platná data, ne jen na </w:t>
       </w:r>
       <w:r>
         <w:rPr>
@@ -21587,7 +22070,19 @@
         <w:rPr>
           <w:lang w:val="cs-CZ"/>
         </w:rPr>
-        <w:t xml:space="preserve"> Pokud ano, kompilátor kód odmítne. Na obrázku 19 můžeme vidět příklad chybného kódu.</w:t>
+        <w:t xml:space="preserve"> Pokud ano, kompilátor kód odmítne. Na obrázku </w:t>
+      </w:r>
+      <w:r>
+        <w:rPr>
+          <w:lang w:val="cs-CZ"/>
+        </w:rPr>
+        <w:t>20</w:t>
+      </w:r>
+      <w:r>
+        <w:rPr>
+          <w:lang w:val="cs-CZ"/>
+        </w:rPr>
+        <w:t xml:space="preserve"> můžeme vidět příklad chybného kódu.</w:t>
       </w:r>
     </w:p>
     <w:p>
@@ -21645,7 +22140,7 @@
           <w:lang w:val="cs-CZ"/>
         </w:rPr>
       </w:pPr>
-      <w:bookmarkStart w:id="59" w:name="_Toc216545105"/>
+      <w:bookmarkStart w:id="59" w:name="_Toc216558597"/>
       <w:r>
         <w:rPr>
           <w:lang w:val="cs-CZ"/>
@@ -21770,7 +22265,7 @@
           <w:lang w:val="cs-CZ"/>
         </w:rPr>
       </w:pPr>
-      <w:bookmarkStart w:id="60" w:name="_Toc216545106"/>
+      <w:bookmarkStart w:id="60" w:name="_Toc216558598"/>
       <w:r>
         <w:rPr>
           <w:lang w:val="cs-CZ"/>
@@ -21840,7 +22335,19 @@
           <w:lang w:val="cs-CZ"/>
         </w:rPr>
         <w:lastRenderedPageBreak/>
-        <w:t xml:space="preserve">Jak nám napovídá chybová hláška na obrázku 20, </w:t>
+        <w:t>Jak nám napovídá chybová hláška na obrázku 2</w:t>
+      </w:r>
+      <w:r>
+        <w:rPr>
+          <w:lang w:val="cs-CZ"/>
+        </w:rPr>
+        <w:t>1</w:t>
+      </w:r>
+      <w:r>
+        <w:rPr>
+          <w:lang w:val="cs-CZ"/>
+        </w:rPr>
+        <w:t xml:space="preserve">, </w:t>
       </w:r>
       <w:r>
         <w:rPr>
@@ -22064,13 +22571,37 @@
         <w:rPr>
           <w:lang w:val="cs-CZ"/>
         </w:rPr>
-        <w:t xml:space="preserve"> Na obrázku 21 se pokoušíme deklarovat strukturu obsahující </w:t>
-      </w:r>
-      <w:r>
-        <w:rPr>
-          <w:lang w:val="cs-CZ"/>
-        </w:rPr>
-        <w:t>referenci, ale nedeklarovali jsme její životnost, proto nám na obrázku 22 vyhodí kompilátor chybovou hlášku.</w:t>
+        <w:t xml:space="preserve"> Na obrázku 2</w:t>
+      </w:r>
+      <w:r>
+        <w:rPr>
+          <w:lang w:val="cs-CZ"/>
+        </w:rPr>
+        <w:t>2</w:t>
+      </w:r>
+      <w:r>
+        <w:rPr>
+          <w:lang w:val="cs-CZ"/>
+        </w:rPr>
+        <w:t xml:space="preserve"> se pokoušíme deklarovat strukturu obsahující </w:t>
+      </w:r>
+      <w:r>
+        <w:rPr>
+          <w:lang w:val="cs-CZ"/>
+        </w:rPr>
+        <w:t>referenci, ale nedeklarovali jsme její životnost, proto nám na obrázku 2</w:t>
+      </w:r>
+      <w:r>
+        <w:rPr>
+          <w:lang w:val="cs-CZ"/>
+        </w:rPr>
+        <w:t>3</w:t>
+      </w:r>
+      <w:r>
+        <w:rPr>
+          <w:lang w:val="cs-CZ"/>
+        </w:rPr>
+        <w:t xml:space="preserve"> vyhodí kompilátor chybovou hlášku.</w:t>
       </w:r>
       <w:r>
         <w:rPr>
@@ -22154,9 +22685,9 @@
           <w:lang w:val="cs-CZ"/>
         </w:rPr>
         <w:drawing>
-          <wp:inline distT="0" distB="0" distL="0" distR="0" wp14:anchorId="470369C6" wp14:editId="634F3344">
-            <wp:extent cx="1458279" cy="600250"/>
-            <wp:effectExtent l="0" t="0" r="8890" b="9525"/>
+          <wp:inline distT="0" distB="0" distL="0" distR="0" wp14:anchorId="470369C6" wp14:editId="45A30E5A">
+            <wp:extent cx="1402454" cy="577272"/>
+            <wp:effectExtent l="0" t="0" r="7620" b="0"/>
             <wp:docPr id="1611710086" name="Picture 1"/>
             <wp:cNvGraphicFramePr>
               <a:graphicFrameLocks xmlns:a="http://schemas.openxmlformats.org/drawingml/2006/main" noChangeAspect="1"/>
@@ -22184,7 +22715,7 @@
                   <pic:spPr bwMode="auto">
                     <a:xfrm>
                       <a:off x="0" y="0"/>
-                      <a:ext cx="1480875" cy="609551"/>
+                      <a:ext cx="1426478" cy="587161"/>
                     </a:xfrm>
                     <a:prstGeom prst="rect">
                       <a:avLst/>
@@ -22213,7 +22744,7 @@
           <w:lang w:val="cs-CZ"/>
         </w:rPr>
       </w:pPr>
-      <w:bookmarkStart w:id="61" w:name="_Toc216545107"/>
+      <w:bookmarkStart w:id="61" w:name="_Toc216558599"/>
       <w:r>
         <w:rPr>
           <w:lang w:val="cs-CZ"/>
@@ -22314,7 +22845,7 @@
           <w:lang w:val="cs-CZ"/>
         </w:rPr>
       </w:pPr>
-      <w:bookmarkStart w:id="62" w:name="_Toc216545108"/>
+      <w:bookmarkStart w:id="62" w:name="_Toc216558600"/>
       <w:r>
         <w:rPr>
           <w:lang w:val="cs-CZ"/>
@@ -22515,6 +23046,12 @@
         <w:rPr>
           <w:lang w:val="cs-CZ"/>
         </w:rPr>
+        <w:t>, i když reference nevyužíváme skutečně naráz, protože nepíšeme paralelní kód. Stačí, když pouze existují naráz</w:t>
+      </w:r>
+      <w:r>
+        <w:rPr>
+          <w:lang w:val="cs-CZ"/>
+        </w:rPr>
         <w:t>. Nástroje pro bezpečné sdílení dat, obzvláště pak měnitelný přístup ze dvou míst naráz, poskytuje standardní knihovna.</w:t>
       </w:r>
     </w:p>
@@ -22535,7 +23072,13 @@
         <w:rPr>
           <w:lang w:val="cs-CZ"/>
         </w:rPr>
-        <w:t>23</w:t>
+        <w:t>2</w:t>
+      </w:r>
+      <w:r>
+        <w:rPr>
+          <w:lang w:val="cs-CZ"/>
+        </w:rPr>
+        <w:t>4</w:t>
       </w:r>
       <w:r>
         <w:rPr>
@@ -22562,22 +23105,44 @@
           <w:highlight w:val="lightGray"/>
           <w:lang w:val="cs-CZ"/>
         </w:rPr>
-        <w:t>inc</w:t>
-      </w:r>
-      <w:proofErr w:type="spellEnd"/>
-      <w:r>
-        <w:rPr>
-          <w:lang w:val="cs-CZ"/>
-        </w:rPr>
-        <w:t xml:space="preserve">, struktura </w:t>
-      </w:r>
-      <w:proofErr w:type="spellStart"/>
+        <w:t>in</w:t>
+      </w:r>
       <w:r>
         <w:rPr>
           <w:rFonts w:ascii="Consolas" w:hAnsi="Consolas"/>
           <w:highlight w:val="lightGray"/>
           <w:lang w:val="cs-CZ"/>
         </w:rPr>
+        <w:t>c</w:t>
+      </w:r>
+      <w:proofErr w:type="spellEnd"/>
+      <w:r>
+        <w:rPr>
+          <w:rFonts w:ascii="Consolas" w:hAnsi="Consolas"/>
+          <w:highlight w:val="lightGray"/>
+          <w:lang w:val="cs-CZ"/>
+        </w:rPr>
+        <w:t>()</w:t>
+      </w:r>
+      <w:r>
+        <w:rPr>
+          <w:lang w:val="cs-CZ"/>
+        </w:rPr>
+        <w:t>, struktur</w:t>
+      </w:r>
+      <w:r>
+        <w:rPr>
+          <w:lang w:val="cs-CZ"/>
+        </w:rPr>
+        <w:t xml:space="preserve">a </w:t>
+      </w:r>
+      <w:proofErr w:type="spellStart"/>
+      <w:r>
+        <w:rPr>
+          <w:rFonts w:ascii="Consolas" w:hAnsi="Consolas"/>
+          <w:highlight w:val="lightGray"/>
+          <w:lang w:val="cs-CZ"/>
+        </w:rPr>
         <w:t>PtrCapsule</w:t>
       </w:r>
       <w:proofErr w:type="spellEnd"/>
@@ -22591,7 +23156,127 @@
         <w:rPr>
           <w:lang w:val="cs-CZ"/>
         </w:rPr>
-        <w:t xml:space="preserve"> Na obrázku 24 nám kompilátor naši chybu vysvětluje.</w:t>
+        <w:t xml:space="preserve"> Struktura </w:t>
+      </w:r>
+      <w:r>
+        <w:rPr>
+          <w:lang w:val="cs-CZ"/>
+        </w:rPr>
+        <w:t>tak způsobuje, že by musela zároveň existovat neměnná reference (</w:t>
+      </w:r>
+      <w:r>
+        <w:rPr>
+          <w:lang w:val="cs-CZ"/>
+        </w:rPr>
+        <w:t xml:space="preserve">která stále žije, uložená </w:t>
+      </w:r>
+      <w:r>
+        <w:rPr>
+          <w:lang w:val="cs-CZ"/>
+        </w:rPr>
+        <w:t>uvnitř struktury) a měnitelná reference (kterou vytváříme, abychom ji předali funkci</w:t>
+      </w:r>
+      <w:r>
+        <w:rPr>
+          <w:lang w:val="cs-CZ"/>
+        </w:rPr>
+        <w:t>, a která po skončení funkce automaticky zanikne</w:t>
+      </w:r>
+      <w:r>
+        <w:rPr>
+          <w:lang w:val="cs-CZ"/>
+        </w:rPr>
+        <w:t>).</w:t>
+      </w:r>
+      <w:r>
+        <w:rPr>
+          <w:lang w:val="cs-CZ"/>
+        </w:rPr>
+        <w:t xml:space="preserve"> Kdybychom již strukturu znovu nepoužívali, </w:t>
+      </w:r>
+      <w:r>
+        <w:rPr>
+          <w:lang w:val="cs-CZ"/>
+        </w:rPr>
+        <w:t>byl by konec její</w:t>
+      </w:r>
+      <w:r>
+        <w:rPr>
+          <w:lang w:val="cs-CZ"/>
+        </w:rPr>
+        <w:t xml:space="preserve"> životnost</w:t>
+      </w:r>
+      <w:r>
+        <w:rPr>
+          <w:lang w:val="cs-CZ"/>
+        </w:rPr>
+        <w:t>i</w:t>
+      </w:r>
+      <w:r>
+        <w:rPr>
+          <w:lang w:val="cs-CZ"/>
+        </w:rPr>
+        <w:t xml:space="preserve"> </w:t>
+      </w:r>
+      <w:r>
+        <w:rPr>
+          <w:lang w:val="cs-CZ"/>
+        </w:rPr>
+        <w:t xml:space="preserve">již </w:t>
+      </w:r>
+      <w:r>
+        <w:rPr>
+          <w:lang w:val="cs-CZ"/>
+        </w:rPr>
+        <w:t>v</w:t>
+      </w:r>
+      <w:r>
+        <w:rPr>
+          <w:lang w:val="cs-CZ"/>
+        </w:rPr>
+        <w:t xml:space="preserve"> </w:t>
+      </w:r>
+      <w:r>
+        <w:rPr>
+          <w:lang w:val="cs-CZ"/>
+        </w:rPr>
+        <w:t>okamžiku posledního použití</w:t>
+      </w:r>
+      <w:r>
+        <w:rPr>
+          <w:lang w:val="cs-CZ"/>
+        </w:rPr>
+        <w:t xml:space="preserve"> struktury</w:t>
+      </w:r>
+      <w:r>
+        <w:rPr>
+          <w:lang w:val="cs-CZ"/>
+        </w:rPr>
+        <w:t>,</w:t>
+      </w:r>
+      <w:r>
+        <w:rPr>
+          <w:lang w:val="cs-CZ"/>
+        </w:rPr>
+        <w:t xml:space="preserve"> a problém by nenastal.</w:t>
+      </w:r>
+      <w:r>
+        <w:rPr>
+          <w:lang w:val="cs-CZ"/>
+        </w:rPr>
+        <w:t xml:space="preserve"> Na obrázku 2</w:t>
+      </w:r>
+      <w:r>
+        <w:rPr>
+          <w:lang w:val="cs-CZ"/>
+        </w:rPr>
+        <w:t>5</w:t>
+      </w:r>
+      <w:r>
+        <w:rPr>
+          <w:lang w:val="cs-CZ"/>
+        </w:rPr>
+        <w:t xml:space="preserve"> nám kompilátor naši chybu vysvětluje.</w:t>
       </w:r>
     </w:p>
     <w:p>
@@ -22656,7 +23341,7 @@
           <w:lang w:val="cs-CZ"/>
         </w:rPr>
       </w:pPr>
-      <w:bookmarkStart w:id="63" w:name="_Toc216545109"/>
+      <w:bookmarkStart w:id="63" w:name="_Toc216558601"/>
       <w:r>
         <w:rPr>
           <w:lang w:val="cs-CZ"/>
@@ -22763,7 +23448,7 @@
           <w:lang w:val="cs-CZ"/>
         </w:rPr>
       </w:pPr>
-      <w:bookmarkStart w:id="64" w:name="_Toc216545110"/>
+      <w:bookmarkStart w:id="64" w:name="_Toc216558602"/>
       <w:r>
         <w:rPr>
           <w:lang w:val="cs-CZ"/>
@@ -22864,7 +23549,7 @@
           <w:lang w:val="cs-CZ"/>
         </w:rPr>
       </w:pPr>
-      <w:bookmarkStart w:id="65" w:name="_Toc216545111"/>
+      <w:bookmarkStart w:id="65" w:name="_Toc216558603"/>
       <w:r>
         <w:rPr>
           <w:lang w:val="cs-CZ"/>
@@ -23034,7 +23719,7 @@
           <w:lang w:val="cs-CZ"/>
         </w:rPr>
       </w:pPr>
-      <w:bookmarkStart w:id="66" w:name="_Toc216367036"/>
+      <w:bookmarkStart w:id="66" w:name="_Toc216558567"/>
       <w:r>
         <w:rPr>
           <w:lang w:val="cs-CZ"/>
@@ -23129,7 +23814,7 @@
           <w:lang w:val="cs-CZ"/>
         </w:rPr>
       </w:pPr>
-      <w:bookmarkStart w:id="67" w:name="_Toc216367037"/>
+      <w:bookmarkStart w:id="67" w:name="_Toc216558568"/>
       <w:r>
         <w:rPr>
           <w:lang w:val="cs-CZ"/>
@@ -23318,7 +24003,7 @@
           <w:lang w:val="cs-CZ"/>
         </w:rPr>
       </w:pPr>
-      <w:bookmarkStart w:id="68" w:name="_Toc216545112"/>
+      <w:bookmarkStart w:id="68" w:name="_Toc216558604"/>
       <w:r>
         <w:rPr>
           <w:lang w:val="cs-CZ"/>
@@ -23485,7 +24170,7 @@
           <w:lang w:val="cs-CZ"/>
         </w:rPr>
       </w:pPr>
-      <w:bookmarkStart w:id="69" w:name="_Toc216545113"/>
+      <w:bookmarkStart w:id="69" w:name="_Toc216558605"/>
       <w:r>
         <w:rPr>
           <w:lang w:val="cs-CZ"/>
@@ -24083,7 +24768,7 @@
           <w:lang w:val="cs-CZ"/>
         </w:rPr>
       </w:pPr>
-      <w:bookmarkStart w:id="70" w:name="_Toc216545114"/>
+      <w:bookmarkStart w:id="70" w:name="_Toc216558606"/>
       <w:r>
         <w:rPr>
           <w:lang w:val="cs-CZ"/>
@@ -24444,7 +25129,7 @@
           <w:lang w:val="cs-CZ"/>
         </w:rPr>
       </w:pPr>
-      <w:bookmarkStart w:id="71" w:name="_Toc216545115"/>
+      <w:bookmarkStart w:id="71" w:name="_Toc216558607"/>
       <w:r>
         <w:rPr>
           <w:lang w:val="cs-CZ"/>
@@ -24589,7 +25274,7 @@
           <w:lang w:val="cs-CZ"/>
         </w:rPr>
       </w:pPr>
-      <w:bookmarkStart w:id="72" w:name="_Toc216367038"/>
+      <w:bookmarkStart w:id="72" w:name="_Toc216558569"/>
       <w:r>
         <w:rPr>
           <w:lang w:val="cs-CZ"/>
@@ -24962,7 +25647,7 @@
           <w:lang w:val="cs-CZ"/>
         </w:rPr>
       </w:pPr>
-      <w:bookmarkStart w:id="73" w:name="_Toc216545116"/>
+      <w:bookmarkStart w:id="73" w:name="_Toc216558608"/>
       <w:r>
         <w:rPr>
           <w:lang w:val="cs-CZ"/>
@@ -25141,7 +25826,7 @@
           <w:lang w:val="cs-CZ"/>
         </w:rPr>
       </w:pPr>
-      <w:bookmarkStart w:id="74" w:name="_Toc216545117"/>
+      <w:bookmarkStart w:id="74" w:name="_Toc216558609"/>
       <w:r>
         <w:rPr>
           <w:lang w:val="cs-CZ"/>
@@ -25459,7 +26144,7 @@
           <w:lang w:val="cs-CZ"/>
         </w:rPr>
       </w:pPr>
-      <w:bookmarkStart w:id="76" w:name="_Toc216545118"/>
+      <w:bookmarkStart w:id="76" w:name="_Toc216558610"/>
       <w:r>
         <w:rPr>
           <w:lang w:val="cs-CZ"/>
@@ -25556,7 +26241,7 @@
           <w:lang w:val="cs-CZ"/>
         </w:rPr>
       </w:pPr>
-      <w:bookmarkStart w:id="77" w:name="_Toc216367039"/>
+      <w:bookmarkStart w:id="77" w:name="_Toc216558570"/>
       <w:r>
         <w:rPr>
           <w:lang w:val="cs-CZ"/>
@@ -26187,7 +26872,7 @@
           <w:lang w:val="cs-CZ"/>
         </w:rPr>
       </w:pPr>
-      <w:bookmarkStart w:id="78" w:name="_Toc216545119"/>
+      <w:bookmarkStart w:id="78" w:name="_Toc216558611"/>
       <w:r>
         <w:rPr>
           <w:lang w:val="cs-CZ"/>
@@ -26737,7 +27422,7 @@
           <w:lang w:val="cs-CZ"/>
         </w:rPr>
       </w:pPr>
-      <w:bookmarkStart w:id="80" w:name="_Toc216545120"/>
+      <w:bookmarkStart w:id="80" w:name="_Toc216558612"/>
       <w:r>
         <w:rPr>
           <w:lang w:val="cs-CZ"/>
@@ -27141,7 +27826,7 @@
           <w:lang w:val="cs-CZ"/>
         </w:rPr>
       </w:pPr>
-      <w:bookmarkStart w:id="81" w:name="_Toc216545121"/>
+      <w:bookmarkStart w:id="81" w:name="_Toc216558613"/>
       <w:r>
         <w:rPr>
           <w:lang w:val="cs-CZ"/>
@@ -28228,7 +28913,7 @@
           <w:lang w:val="cs-CZ"/>
         </w:rPr>
       </w:pPr>
-      <w:bookmarkStart w:id="84" w:name="_Toc216545122"/>
+      <w:bookmarkStart w:id="84" w:name="_Toc216558614"/>
       <w:r>
         <w:rPr>
           <w:lang w:val="cs-CZ"/>
@@ -28706,7 +29391,7 @@
           <w:lang w:val="cs-CZ"/>
         </w:rPr>
       </w:pPr>
-      <w:bookmarkStart w:id="85" w:name="_Toc216545123"/>
+      <w:bookmarkStart w:id="85" w:name="_Toc216558615"/>
       <w:r>
         <w:rPr>
           <w:lang w:val="cs-CZ"/>
@@ -29029,7 +29714,7 @@
           <w:lang w:val="cs-CZ"/>
         </w:rPr>
         <w:drawing>
-          <wp:inline distT="0" distB="0" distL="0" distR="0" wp14:anchorId="4B22E28E" wp14:editId="1F43D25E">
+          <wp:inline distT="0" distB="0" distL="0" distR="0" wp14:anchorId="4B22E28E" wp14:editId="6664F5A8">
             <wp:extent cx="2179122" cy="1050588"/>
             <wp:effectExtent l="0" t="0" r="0" b="0"/>
             <wp:docPr id="9" name="Obrázek 9"/>
@@ -29079,7 +29764,7 @@
           <w:lang w:val="cs-CZ"/>
         </w:rPr>
       </w:pPr>
-      <w:bookmarkStart w:id="86" w:name="_Toc216545124"/>
+      <w:bookmarkStart w:id="86" w:name="_Toc216558616"/>
       <w:r>
         <w:rPr>
           <w:lang w:val="cs-CZ"/>
@@ -29237,7 +29922,7 @@
           <w:lang w:val="cs-CZ"/>
         </w:rPr>
       </w:pPr>
-      <w:bookmarkStart w:id="87" w:name="_Toc216545125"/>
+      <w:bookmarkStart w:id="87" w:name="_Toc216558617"/>
       <w:r>
         <w:rPr>
           <w:lang w:val="cs-CZ"/>
@@ -29309,6 +29994,7 @@
           <w:lang w:val="cs-CZ"/>
         </w:rPr>
       </w:pPr>
+      <w:bookmarkStart w:id="88" w:name="_Toc216558571"/>
       <w:r>
         <w:rPr>
           <w:lang w:val="cs-CZ"/>
@@ -29340,6 +30026,7 @@
         </w:rPr>
         <w:t>traity</w:t>
       </w:r>
+      <w:bookmarkEnd w:id="88"/>
       <w:proofErr w:type="spellEnd"/>
     </w:p>
     <w:p>
@@ -29753,7 +30440,7 @@
           <w:lang w:val="cs-CZ"/>
         </w:rPr>
       </w:pPr>
-      <w:bookmarkStart w:id="88" w:name="_Toc216545126"/>
+      <w:bookmarkStart w:id="89" w:name="_Toc216558618"/>
       <w:r>
         <w:rPr>
           <w:lang w:val="cs-CZ"/>
@@ -29825,7 +30512,7 @@
         </w:rPr>
         <w:t>. Zdroj: vlastní</w:t>
       </w:r>
-      <w:bookmarkEnd w:id="88"/>
+      <w:bookmarkEnd w:id="89"/>
     </w:p>
     <w:p>
       <w:pPr>
@@ -30229,7 +30916,7 @@
           <w:lang w:val="cs-CZ"/>
         </w:rPr>
       </w:pPr>
-      <w:bookmarkStart w:id="89" w:name="_Toc216545127"/>
+      <w:bookmarkStart w:id="90" w:name="_Toc216558619"/>
       <w:r>
         <w:rPr>
           <w:lang w:val="cs-CZ"/>
@@ -30321,7 +31008,7 @@
         </w:rPr>
         <w:t>, kapitola 10.1, upraveno</w:t>
       </w:r>
-      <w:bookmarkEnd w:id="89"/>
+      <w:bookmarkEnd w:id="90"/>
     </w:p>
     <w:p>
       <w:pPr>
@@ -30378,7 +31065,7 @@
           <w:lang w:val="cs-CZ"/>
         </w:rPr>
       </w:pPr>
-      <w:bookmarkStart w:id="90" w:name="_Toc216545128"/>
+      <w:bookmarkStart w:id="91" w:name="_Toc216558620"/>
       <w:r>
         <w:rPr>
           <w:lang w:val="cs-CZ"/>
@@ -30422,7 +31109,7 @@
         </w:rPr>
         <w:t>: Chybová hláška po pokusu o kompilaci kódu z obrázku 42. Zdroj: vlastní</w:t>
       </w:r>
-      <w:bookmarkEnd w:id="90"/>
+      <w:bookmarkEnd w:id="91"/>
     </w:p>
     <w:p>
       <w:pPr>
@@ -30598,6 +31285,7 @@
       </w:pPr>
       <w:r>
         <w:rPr>
+          <w:noProof/>
           <w:lang w:val="cs-CZ"/>
         </w:rPr>
         <w:drawing>
@@ -30645,7 +31333,7 @@
           <w:lang w:val="cs-CZ"/>
         </w:rPr>
       </w:pPr>
-      <w:bookmarkStart w:id="91" w:name="_Toc216545129"/>
+      <w:bookmarkStart w:id="92" w:name="_Toc216558621"/>
       <w:r>
         <w:rPr>
           <w:lang w:val="cs-CZ"/>
@@ -30751,7 +31439,7 @@
         </w:rPr>
         <w:t>, kapitola 10.2</w:t>
       </w:r>
-      <w:bookmarkEnd w:id="91"/>
+      <w:bookmarkEnd w:id="92"/>
     </w:p>
     <w:p>
       <w:pPr>
@@ -30766,19 +31454,19 @@
         </w:rPr>
         <w:t xml:space="preserve">Tyto omezení lze aplikovat </w:t>
       </w:r>
-      <w:commentRangeStart w:id="92"/>
+      <w:commentRangeStart w:id="93"/>
       <w:r>
         <w:rPr>
           <w:lang w:val="cs-CZ"/>
         </w:rPr>
         <w:t>kdekoli</w:t>
       </w:r>
-      <w:commentRangeEnd w:id="92"/>
+      <w:commentRangeEnd w:id="93"/>
       <w:r>
         <w:rPr>
           <w:rStyle w:val="CommentReference"/>
         </w:rPr>
-        <w:commentReference w:id="92"/>
+        <w:commentReference w:id="93"/>
       </w:r>
       <w:r>
         <w:rPr>
@@ -30814,6 +31502,7 @@
       </w:pPr>
       <w:r>
         <w:rPr>
+          <w:noProof/>
           <w:lang w:val="cs-CZ"/>
         </w:rPr>
         <w:drawing>
@@ -30861,6 +31550,7 @@
           <w:lang w:val="cs-CZ"/>
         </w:rPr>
       </w:pPr>
+      <w:bookmarkStart w:id="94" w:name="_Toc216558622"/>
       <w:r>
         <w:rPr>
           <w:lang w:val="cs-CZ"/>
@@ -30952,6 +31642,7 @@
         </w:rPr>
         <w:t>, kapitola 10.2, upraveno</w:t>
       </w:r>
+      <w:bookmarkEnd w:id="94"/>
     </w:p>
     <w:p>
       <w:pPr>
@@ -30994,19 +31685,31 @@
         <w:rPr>
           <w:lang w:val="cs-CZ"/>
         </w:rPr>
-        <w:t xml:space="preserve"> vidíme opravenou funkci, která mimochodem také zkontroluje, jestli není dodané pole prázdné (</w:t>
-      </w:r>
-      <w:r>
-        <w:rPr>
-          <w:lang w:val="cs-CZ"/>
-        </w:rPr>
-        <w:t>což by v kódu, který s tím nepočítá, vyvolalo paniku).</w:t>
-      </w:r>
-      <w:r>
-        <w:rPr>
-          <w:lang w:val="cs-CZ"/>
-        </w:rPr>
-        <w:t xml:space="preserve"> Pokud je prázdné, navrátíme variantu </w:t>
+        <w:t xml:space="preserve"> vidíme opravenou funkci</w:t>
+      </w:r>
+      <w:r>
+        <w:rPr>
+          <w:lang w:val="cs-CZ"/>
+        </w:rPr>
+        <w:t xml:space="preserve"> z obrázku 42</w:t>
+      </w:r>
+      <w:r>
+        <w:rPr>
+          <w:lang w:val="cs-CZ"/>
+        </w:rPr>
+        <w:t>, která mimochodem také zkontroluje, jestli není dodané pole prázdné (</w:t>
+      </w:r>
+      <w:r>
+        <w:rPr>
+          <w:lang w:val="cs-CZ"/>
+        </w:rPr>
+        <w:t>což by v kódu, který s tím nepočítá, vyvolalo paniku</w:t>
+      </w:r>
+      <w:r>
+        <w:rPr>
+          <w:lang w:val="cs-CZ"/>
+        </w:rPr>
+        <w:t xml:space="preserve">), a případně navrátí variantu </w:t>
       </w:r>
       <w:proofErr w:type="spellStart"/>
       <w:r>
@@ -31022,7 +31725,7 @@
         <w:rPr>
           <w:lang w:val="cs-CZ"/>
         </w:rPr>
-        <w:t xml:space="preserve"> z </w:t>
+        <w:t xml:space="preserve"> použitého </w:t>
       </w:r>
       <w:proofErr w:type="spellStart"/>
       <w:r>
@@ -31116,7 +31819,7 @@
           <w:lang w:val="cs-CZ"/>
         </w:rPr>
       </w:pPr>
-      <w:bookmarkStart w:id="93" w:name="_Toc216545130"/>
+      <w:bookmarkStart w:id="95" w:name="_Toc216558623"/>
       <w:r>
         <w:rPr>
           <w:lang w:val="cs-CZ"/>
@@ -31160,7 +31863,7 @@
         </w:rPr>
         <w:t>: Opravený kód z obrázku 42. Zdroj: vlastní</w:t>
       </w:r>
-      <w:bookmarkEnd w:id="93"/>
+      <w:bookmarkEnd w:id="95"/>
     </w:p>
     <w:p>
       <w:pPr>
@@ -31894,19 +32597,19 @@
         </w:rPr>
         <w:t>i</w:t>
       </w:r>
-      <w:commentRangeStart w:id="94"/>
+      <w:commentRangeStart w:id="96"/>
       <w:r>
         <w:rPr>
           <w:lang w:val="cs-CZ"/>
         </w:rPr>
         <w:t>.</w:t>
       </w:r>
-      <w:commentRangeEnd w:id="94"/>
+      <w:commentRangeEnd w:id="96"/>
       <w:r>
         <w:rPr>
           <w:rStyle w:val="CommentReference"/>
         </w:rPr>
-        <w:commentReference w:id="94"/>
+        <w:commentReference w:id="96"/>
       </w:r>
     </w:p>
     <w:p>
@@ -31914,7 +32617,7 @@
         <w:keepNext/>
         <w:jc w:val="both"/>
       </w:pPr>
-      <w:commentRangeStart w:id="95"/>
+      <w:commentRangeStart w:id="97"/>
       <w:r>
         <w:rPr>
           <w:noProof/>
@@ -31962,12 +32665,12 @@
           </wp:inline>
         </w:drawing>
       </w:r>
-      <w:commentRangeEnd w:id="95"/>
+      <w:commentRangeEnd w:id="97"/>
       <w:r>
         <w:rPr>
           <w:rStyle w:val="CommentReference"/>
         </w:rPr>
-        <w:commentReference w:id="95"/>
+        <w:commentReference w:id="97"/>
       </w:r>
     </w:p>
     <w:p>
@@ -31978,7 +32681,7 @@
           <w:lang w:val="cs-CZ"/>
         </w:rPr>
       </w:pPr>
-      <w:bookmarkStart w:id="96" w:name="_Toc216545131"/>
+      <w:bookmarkStart w:id="98" w:name="_Toc216558624"/>
       <w:r>
         <w:rPr>
           <w:lang w:val="cs-CZ"/>
@@ -32084,7 +32787,7 @@
         </w:rPr>
         <w:t>, kapitola 10.2, upraveno</w:t>
       </w:r>
-      <w:bookmarkEnd w:id="96"/>
+      <w:bookmarkEnd w:id="98"/>
     </w:p>
     <w:p>
       <w:pPr>
@@ -32093,6 +32796,7 @@
           <w:lang w:val="cs-CZ"/>
         </w:rPr>
       </w:pPr>
+      <w:bookmarkStart w:id="99" w:name="_Toc216558572"/>
       <w:r>
         <w:rPr>
           <w:lang w:val="cs-CZ"/>
@@ -32107,6 +32811,7 @@
         </w:rPr>
         <w:t>traity</w:t>
       </w:r>
+      <w:bookmarkEnd w:id="99"/>
       <w:proofErr w:type="spellEnd"/>
     </w:p>
     <w:p>
@@ -33132,13 +33837,7 @@
         <w:rPr>
           <w:lang w:val="cs-CZ"/>
         </w:rPr>
-        <w:t xml:space="preserve">Když jsou </w:t>
-      </w:r>
-      <w:r>
-        <w:rPr>
-          <w:lang w:val="cs-CZ"/>
-        </w:rPr>
-        <w:t xml:space="preserve">tyto dva </w:t>
+        <w:t xml:space="preserve">Když jsou tyto dva </w:t>
       </w:r>
       <w:proofErr w:type="spellStart"/>
       <w:r>
@@ -33152,13 +33851,7 @@
         <w:rPr>
           <w:lang w:val="cs-CZ"/>
         </w:rPr>
-        <w:t xml:space="preserve"> </w:t>
-      </w:r>
-      <w:r>
-        <w:rPr>
-          <w:lang w:val="cs-CZ"/>
-        </w:rPr>
-        <w:t xml:space="preserve">derivovány pro strukturu, musí být všechny její pole stejné, aby byly struktury stejné, při derivaci pro </w:t>
+        <w:t xml:space="preserve"> derivovány pro strukturu, musí být všechny její pole stejné, aby byly struktury stejné, při derivaci pro </w:t>
       </w:r>
       <w:proofErr w:type="spellStart"/>
       <w:r>
@@ -33746,7 +34439,7 @@
         </w:rPr>
         <w:t xml:space="preserve"> </w:t>
       </w:r>
-      <w:commentRangeStart w:id="97"/>
+      <w:commentRangeStart w:id="100"/>
       <w:r>
         <w:rPr>
           <w:lang w:val="cs-CZ"/>
@@ -33785,12 +34478,12 @@
         </w:rPr>
         <w:t>i</w:t>
       </w:r>
-      <w:commentRangeEnd w:id="97"/>
+      <w:commentRangeEnd w:id="100"/>
       <w:r>
         <w:rPr>
           <w:rStyle w:val="CommentReference"/>
         </w:rPr>
-        <w:commentReference w:id="97"/>
+        <w:commentReference w:id="100"/>
       </w:r>
       <w:r>
         <w:rPr>
@@ -34455,13 +35148,7 @@
         <w:rPr>
           <w:lang w:val="cs-CZ"/>
         </w:rPr>
-        <w:t xml:space="preserve"> </w:t>
-      </w:r>
-      <w:r>
-        <w:rPr>
-          <w:lang w:val="cs-CZ"/>
-        </w:rPr>
-        <w:t>manuálně.</w:t>
+        <w:t xml:space="preserve"> manuálně.</w:t>
       </w:r>
     </w:p>
     <w:p>
@@ -34471,8 +35158,8 @@
           <w:lang w:val="cs-CZ"/>
         </w:rPr>
       </w:pPr>
-      <w:commentRangeStart w:id="98"/>
-      <w:commentRangeStart w:id="99"/>
+      <w:commentRangeStart w:id="101"/>
+      <w:commentRangeStart w:id="102"/>
       <w:proofErr w:type="spellStart"/>
       <w:r>
         <w:rPr>
@@ -34523,19 +35210,19 @@
         </w:rPr>
         <w:t>.</w:t>
       </w:r>
-      <w:commentRangeEnd w:id="98"/>
+      <w:commentRangeEnd w:id="101"/>
       <w:r>
         <w:rPr>
           <w:rStyle w:val="CommentReference"/>
         </w:rPr>
-        <w:commentReference w:id="98"/>
-      </w:r>
-      <w:commentRangeEnd w:id="99"/>
+        <w:commentReference w:id="101"/>
+      </w:r>
+      <w:commentRangeEnd w:id="102"/>
       <w:r>
         <w:rPr>
           <w:rStyle w:val="CommentReference"/>
         </w:rPr>
-        <w:commentReference w:id="99"/>
+        <w:commentReference w:id="102"/>
       </w:r>
       <w:r>
         <w:rPr>
@@ -34837,73 +35524,47 @@
         <w:rPr>
           <w:lang w:val="cs-CZ"/>
         </w:rPr>
+        <w:t xml:space="preserve"> V závislosti na implementaci je možné (ale ne nutné), aby </w:t>
+      </w:r>
+      <w:r>
+        <w:rPr>
+          <w:lang w:val="cs-CZ"/>
+        </w:rPr>
+        <w:t xml:space="preserve">samotný akt konzumace prvku nějak měnil data, ze kterých byl </w:t>
+      </w:r>
+      <w:proofErr w:type="spellStart"/>
+      <w:r>
+        <w:rPr>
+          <w:lang w:val="cs-CZ"/>
+        </w:rPr>
+        <w:t>iterátor</w:t>
+      </w:r>
+      <w:proofErr w:type="spellEnd"/>
+      <w:r>
+        <w:rPr>
+          <w:lang w:val="cs-CZ"/>
+        </w:rPr>
+        <w:t xml:space="preserve"> sestaven, nebo aby prvky </w:t>
+      </w:r>
+      <w:proofErr w:type="spellStart"/>
+      <w:r>
+        <w:rPr>
+          <w:lang w:val="cs-CZ"/>
+        </w:rPr>
+        <w:t>iterátoru</w:t>
+      </w:r>
+      <w:proofErr w:type="spellEnd"/>
+      <w:r>
+        <w:rPr>
+          <w:lang w:val="cs-CZ"/>
+        </w:rPr>
+        <w:t xml:space="preserve"> byly měnitelné reference na původní data.</w:t>
+      </w:r>
+      <w:r>
+        <w:rPr>
+          <w:lang w:val="cs-CZ"/>
+        </w:rPr>
         <w:t xml:space="preserve"> </w:t>
-      </w:r>
-      <w:proofErr w:type="spellStart"/>
-      <w:r>
-        <w:rPr>
-          <w:lang w:val="cs-CZ"/>
-        </w:rPr>
-        <w:t>Trait</w:t>
-      </w:r>
-      <w:proofErr w:type="spellEnd"/>
-      <w:r>
-        <w:rPr>
-          <w:lang w:val="cs-CZ"/>
-        </w:rPr>
-        <w:t xml:space="preserve"> </w:t>
-      </w:r>
-      <w:proofErr w:type="spellStart"/>
-      <w:r>
-        <w:rPr>
-          <w:rFonts w:ascii="Consolas" w:hAnsi="Consolas"/>
-          <w:highlight w:val="lightGray"/>
-          <w:lang w:val="cs-CZ"/>
-        </w:rPr>
-        <w:t>Iterator</w:t>
-      </w:r>
-      <w:proofErr w:type="spellEnd"/>
-      <w:r>
-        <w:rPr>
-          <w:lang w:val="cs-CZ"/>
-        </w:rPr>
-        <w:t xml:space="preserve"> </w:t>
-      </w:r>
-      <w:r>
-        <w:rPr>
-          <w:lang w:val="cs-CZ"/>
-        </w:rPr>
-        <w:t xml:space="preserve">má však také asociovaný typ </w:t>
-      </w:r>
-      <w:proofErr w:type="spellStart"/>
-      <w:r>
-        <w:rPr>
-          <w:rFonts w:ascii="Consolas" w:hAnsi="Consolas"/>
-          <w:highlight w:val="lightGray"/>
-          <w:lang w:val="cs-CZ"/>
-        </w:rPr>
-        <w:t>Item</w:t>
-      </w:r>
-      <w:proofErr w:type="spellEnd"/>
-      <w:r>
-        <w:rPr>
-          <w:lang w:val="cs-CZ"/>
-        </w:rPr>
-        <w:t xml:space="preserve">, který je prostě roven typu dat, které bude </w:t>
-      </w:r>
-      <w:proofErr w:type="spellStart"/>
-      <w:r>
-        <w:rPr>
-          <w:lang w:val="cs-CZ"/>
-        </w:rPr>
-        <w:t>iterátor</w:t>
-      </w:r>
-      <w:proofErr w:type="spellEnd"/>
-      <w:r>
-        <w:rPr>
-          <w:lang w:val="cs-CZ"/>
-        </w:rPr>
-        <w:t xml:space="preserve"> vydávat.</w:t>
       </w:r>
     </w:p>
     <w:p>
@@ -34918,32 +35579,110 @@
         <w:rPr>
           <w:lang w:val="cs-CZ"/>
         </w:rPr>
-        <w:t>Iterátory</w:t>
-      </w:r>
-      <w:proofErr w:type="spellEnd"/>
-      <w:r>
-        <w:rPr>
-          <w:lang w:val="cs-CZ"/>
-        </w:rPr>
-        <w:t xml:space="preserve"> můžeme vytvářet například z</w:t>
-      </w:r>
-      <w:r>
-        <w:rPr>
-          <w:lang w:val="cs-CZ"/>
-        </w:rPr>
-        <w:t xml:space="preserve"> rozsahů, z </w:t>
-      </w:r>
-      <w:r>
-        <w:rPr>
-          <w:lang w:val="cs-CZ"/>
-        </w:rPr>
-        <w:t xml:space="preserve">polí nebo </w:t>
-      </w:r>
-      <w:r>
-        <w:rPr>
-          <w:lang w:val="cs-CZ"/>
-        </w:rPr>
-        <w:t xml:space="preserve">textových řetězců, kdy </w:t>
+        <w:t>Trait</w:t>
+      </w:r>
+      <w:proofErr w:type="spellEnd"/>
+      <w:r>
+        <w:rPr>
+          <w:lang w:val="cs-CZ"/>
+        </w:rPr>
+        <w:t xml:space="preserve"> </w:t>
+      </w:r>
+      <w:proofErr w:type="spellStart"/>
+      <w:r>
+        <w:rPr>
+          <w:rFonts w:ascii="Consolas" w:hAnsi="Consolas"/>
+          <w:highlight w:val="lightGray"/>
+          <w:lang w:val="cs-CZ"/>
+        </w:rPr>
+        <w:t>Iterator</w:t>
+      </w:r>
+      <w:proofErr w:type="spellEnd"/>
+      <w:r>
+        <w:rPr>
+          <w:lang w:val="cs-CZ"/>
+        </w:rPr>
+        <w:t xml:space="preserve"> má </w:t>
+      </w:r>
+      <w:r>
+        <w:rPr>
+          <w:lang w:val="cs-CZ"/>
+        </w:rPr>
+        <w:t xml:space="preserve">také </w:t>
+      </w:r>
+      <w:r>
+        <w:rPr>
+          <w:lang w:val="cs-CZ"/>
+        </w:rPr>
+        <w:t xml:space="preserve">asociovaný typ </w:t>
+      </w:r>
+      <w:proofErr w:type="spellStart"/>
+      <w:r>
+        <w:rPr>
+          <w:rFonts w:ascii="Consolas" w:hAnsi="Consolas"/>
+          <w:highlight w:val="lightGray"/>
+          <w:lang w:val="cs-CZ"/>
+        </w:rPr>
+        <w:t>Item</w:t>
+      </w:r>
+      <w:proofErr w:type="spellEnd"/>
+      <w:r>
+        <w:rPr>
+          <w:lang w:val="cs-CZ"/>
+        </w:rPr>
+        <w:t xml:space="preserve">, </w:t>
+      </w:r>
+      <w:r>
+        <w:rPr>
+          <w:lang w:val="cs-CZ"/>
+        </w:rPr>
+        <w:t xml:space="preserve">což </w:t>
+      </w:r>
+      <w:r>
+        <w:rPr>
+          <w:lang w:val="cs-CZ"/>
+        </w:rPr>
+        <w:t xml:space="preserve">je prostě typ dat, které bude </w:t>
+      </w:r>
+      <w:proofErr w:type="spellStart"/>
+      <w:r>
+        <w:rPr>
+          <w:lang w:val="cs-CZ"/>
+        </w:rPr>
+        <w:t>iterátor</w:t>
+      </w:r>
+      <w:proofErr w:type="spellEnd"/>
+      <w:r>
+        <w:rPr>
+          <w:lang w:val="cs-CZ"/>
+        </w:rPr>
+        <w:t xml:space="preserve"> vydávat</w:t>
+      </w:r>
+      <w:r>
+        <w:rPr>
+          <w:lang w:val="cs-CZ"/>
+        </w:rPr>
+        <w:t xml:space="preserve">, a implementace </w:t>
+      </w:r>
+      <w:proofErr w:type="spellStart"/>
+      <w:r>
+        <w:rPr>
+          <w:lang w:val="cs-CZ"/>
+        </w:rPr>
+        <w:t>traitu</w:t>
+      </w:r>
+      <w:proofErr w:type="spellEnd"/>
+      <w:r>
+        <w:rPr>
+          <w:lang w:val="cs-CZ"/>
+        </w:rPr>
+        <w:t xml:space="preserve"> </w:t>
+      </w:r>
+      <w:r>
+        <w:rPr>
+          <w:lang w:val="cs-CZ"/>
+        </w:rPr>
+        <w:t>ho musí (povětšinou generickým parametrem) specifikovat.</w:t>
       </w:r>
     </w:p>
     <w:p>
@@ -34953,6 +35692,72 @@
           <w:lang w:val="cs-CZ"/>
         </w:rPr>
       </w:pPr>
+      <w:proofErr w:type="spellStart"/>
+      <w:r>
+        <w:rPr>
+          <w:lang w:val="cs-CZ"/>
+        </w:rPr>
+        <w:t>Iterátory</w:t>
+      </w:r>
+      <w:proofErr w:type="spellEnd"/>
+      <w:r>
+        <w:rPr>
+          <w:lang w:val="cs-CZ"/>
+        </w:rPr>
+        <w:t xml:space="preserve"> můžeme vytvářet například z</w:t>
+      </w:r>
+      <w:r>
+        <w:rPr>
+          <w:lang w:val="cs-CZ"/>
+        </w:rPr>
+        <w:t xml:space="preserve"> rozsahů, z </w:t>
+      </w:r>
+      <w:r>
+        <w:rPr>
+          <w:lang w:val="cs-CZ"/>
+        </w:rPr>
+        <w:t xml:space="preserve">polí nebo </w:t>
+      </w:r>
+      <w:r>
+        <w:rPr>
+          <w:lang w:val="cs-CZ"/>
+        </w:rPr>
+        <w:t>textových řetězců, kdy</w:t>
+      </w:r>
+      <w:r>
+        <w:rPr>
+          <w:lang w:val="cs-CZ"/>
+        </w:rPr>
+        <w:t xml:space="preserve"> </w:t>
+      </w:r>
+      <w:commentRangeStart w:id="103"/>
+      <w:r>
+        <w:rPr>
+          <w:lang w:val="cs-CZ"/>
+        </w:rPr>
+        <w:t>TODO</w:t>
+      </w:r>
+      <w:commentRangeEnd w:id="103"/>
+      <w:r>
+        <w:rPr>
+          <w:rStyle w:val="CommentReference"/>
+        </w:rPr>
+        <w:commentReference w:id="103"/>
+      </w:r>
+      <w:r>
+        <w:rPr>
+          <w:lang w:val="cs-CZ"/>
+        </w:rPr>
+        <w:t xml:space="preserve"> </w:t>
+      </w:r>
+    </w:p>
+    <w:p>
+      <w:pPr>
+        <w:jc w:val="both"/>
+        <w:rPr>
+          <w:lang w:val="cs-CZ"/>
+        </w:rPr>
+      </w:pPr>
       <w:r>
         <w:rPr>
           <w:lang w:val="cs-CZ"/>
@@ -35223,13 +36028,7 @@
         <w:rPr>
           <w:lang w:val="cs-CZ"/>
         </w:rPr>
-        <w:t xml:space="preserve"> </w:t>
-      </w:r>
-      <w:r>
-        <w:rPr>
-          <w:lang w:val="cs-CZ"/>
-        </w:rPr>
-        <w:t xml:space="preserve">ve svém návratovém typu, může navrátit jakýkoli typ implementující daný </w:t>
+        <w:t xml:space="preserve"> ve svém návratovém typu, může navrátit jakýkoli typ implementující daný </w:t>
       </w:r>
       <w:proofErr w:type="spellStart"/>
       <w:r>
@@ -35343,7 +36142,19 @@
         <w:rPr>
           <w:lang w:val="cs-CZ"/>
         </w:rPr>
-        <w:t xml:space="preserve"> na poli navracejí </w:t>
+        <w:t xml:space="preserve"> na </w:t>
+      </w:r>
+      <w:r>
+        <w:rPr>
+          <w:lang w:val="cs-CZ"/>
+        </w:rPr>
+        <w:t>referenci na pole (na „plátku“)</w:t>
+      </w:r>
+      <w:r>
+        <w:rPr>
+          <w:lang w:val="cs-CZ"/>
+        </w:rPr>
+        <w:t xml:space="preserve"> navracejí </w:t>
       </w:r>
       <w:proofErr w:type="spellStart"/>
       <w:r>
@@ -35381,13 +36192,14 @@
       </w:pPr>
       <w:r>
         <w:rPr>
+          <w:noProof/>
           <w:lang w:val="cs-CZ"/>
         </w:rPr>
         <w:lastRenderedPageBreak/>
         <w:drawing>
-          <wp:inline distT="0" distB="0" distL="0" distR="0" wp14:anchorId="6FA29069" wp14:editId="3E09A226">
-            <wp:extent cx="3770784" cy="3253693"/>
-            <wp:effectExtent l="0" t="0" r="1270" b="4445"/>
+          <wp:inline distT="0" distB="0" distL="0" distR="0" wp14:anchorId="6FA29069" wp14:editId="13BD9416">
+            <wp:extent cx="3528574" cy="3044700"/>
+            <wp:effectExtent l="0" t="0" r="0" b="3810"/>
             <wp:docPr id="1403379042" name="Picture 1"/>
             <wp:cNvGraphicFramePr>
               <a:graphicFrameLocks xmlns:a="http://schemas.openxmlformats.org/drawingml/2006/main" noChangeAspect="1"/>
@@ -35414,7 +36226,7 @@
                   <pic:spPr>
                     <a:xfrm>
                       <a:off x="0" y="0"/>
-                      <a:ext cx="3778212" cy="3260102"/>
+                      <a:ext cx="3558019" cy="3070107"/>
                     </a:xfrm>
                     <a:prstGeom prst="rect">
                       <a:avLst/>
@@ -35435,6 +36247,7 @@
           <w:lang w:val="cs-CZ"/>
         </w:rPr>
       </w:pPr>
+      <w:bookmarkStart w:id="104" w:name="_Toc216558625"/>
       <w:r>
         <w:rPr>
           <w:lang w:val="cs-CZ"/>
@@ -35492,6 +36305,7 @@
         </w:rPr>
         <w:t>. Zdroj: vlastní</w:t>
       </w:r>
+      <w:bookmarkEnd w:id="104"/>
     </w:p>
     <w:p>
       <w:pPr>
@@ -35644,19 +36458,19 @@
         </w:rPr>
         <w:t xml:space="preserve"> objekty jsou z důvodu složitosti </w:t>
       </w:r>
-      <w:commentRangeStart w:id="100"/>
+      <w:commentRangeStart w:id="105"/>
       <w:r>
         <w:rPr>
           <w:lang w:val="cs-CZ"/>
         </w:rPr>
         <w:t xml:space="preserve">mimo záběr </w:t>
       </w:r>
-      <w:commentRangeEnd w:id="100"/>
+      <w:commentRangeEnd w:id="105"/>
       <w:r>
         <w:rPr>
           <w:rStyle w:val="CommentReference"/>
         </w:rPr>
-        <w:commentReference w:id="100"/>
+        <w:commentReference w:id="105"/>
       </w:r>
       <w:r>
         <w:rPr>
@@ -35742,13 +36556,7 @@
         <w:rPr>
           <w:lang w:val="cs-CZ"/>
         </w:rPr>
-        <w:t xml:space="preserve"> </w:t>
-      </w:r>
-      <w:r>
-        <w:rPr>
-          <w:lang w:val="cs-CZ"/>
-        </w:rPr>
-        <w:t xml:space="preserve">navrací formátování pro </w:t>
+        <w:t xml:space="preserve"> navrací formátování pro </w:t>
       </w:r>
       <w:r>
         <w:rPr>
@@ -35802,13 +36610,7 @@
         <w:rPr>
           <w:lang w:val="cs-CZ"/>
         </w:rPr>
-        <w:t xml:space="preserve"> </w:t>
-      </w:r>
-      <w:r>
-        <w:rPr>
-          <w:lang w:val="cs-CZ"/>
-        </w:rPr>
-        <w:t xml:space="preserve">lze derivovat pomocí výše zmíněného makra, ale </w:t>
+        <w:t xml:space="preserve"> lze derivovat pomocí výše zmíněného makra, ale </w:t>
       </w:r>
       <w:r>
         <w:rPr>
@@ -35822,13 +36624,7 @@
         <w:rPr>
           <w:lang w:val="cs-CZ"/>
         </w:rPr>
-        <w:t xml:space="preserve"> </w:t>
-      </w:r>
-      <w:r>
-        <w:rPr>
-          <w:lang w:val="cs-CZ"/>
-        </w:rPr>
-        <w:t xml:space="preserve">ne, protože </w:t>
+        <w:t xml:space="preserve"> ne, protože </w:t>
       </w:r>
       <w:r>
         <w:rPr>
@@ -35976,7 +36772,19 @@
         <w:rPr>
           <w:lang w:val="cs-CZ"/>
         </w:rPr>
-        <w:t xml:space="preserve"> Po spuštění příkladu na obrázku 4X je nejdříve vypsáno </w:t>
+        <w:t xml:space="preserve"> Po spuštění příkladu na obrázku 4</w:t>
+      </w:r>
+      <w:r>
+        <w:rPr>
+          <w:lang w:val="cs-CZ"/>
+        </w:rPr>
+        <w:t>9</w:t>
+      </w:r>
+      <w:r>
+        <w:rPr>
+          <w:lang w:val="cs-CZ"/>
+        </w:rPr>
+        <w:t xml:space="preserve"> je nejdříve vypsáno </w:t>
       </w:r>
       <w:r>
         <w:rPr>
@@ -36014,13 +36822,13 @@
       </w:pPr>
       <w:r>
         <w:rPr>
-          <w:lang w:val="cs-CZ"/>
-        </w:rPr>
-        <w:lastRenderedPageBreak/>
+          <w:noProof/>
+          <w:lang w:val="cs-CZ"/>
+        </w:rPr>
         <w:drawing>
-          <wp:inline distT="0" distB="0" distL="0" distR="0" wp14:anchorId="464581DB" wp14:editId="5D9DA730">
-            <wp:extent cx="4027340" cy="3264913"/>
-            <wp:effectExtent l="0" t="0" r="0" b="0"/>
+          <wp:inline distT="0" distB="0" distL="0" distR="0" wp14:anchorId="464581DB" wp14:editId="7A9FEA7A">
+            <wp:extent cx="3539794" cy="2869665"/>
+            <wp:effectExtent l="0" t="0" r="3810" b="6985"/>
             <wp:docPr id="822696502" name="Picture 1" descr="A screen shot of a computer program&#10;&#10;AI-generated content may be incorrect."/>
             <wp:cNvGraphicFramePr>
               <a:graphicFrameLocks xmlns:a="http://schemas.openxmlformats.org/drawingml/2006/main" noChangeAspect="1"/>
@@ -36041,7 +36849,7 @@
                   <pic:spPr>
                     <a:xfrm>
                       <a:off x="0" y="0"/>
-                      <a:ext cx="4036922" cy="3272681"/>
+                      <a:ext cx="3574544" cy="2897836"/>
                     </a:xfrm>
                     <a:prstGeom prst="rect">
                       <a:avLst/>
@@ -36062,6 +36870,7 @@
           <w:lang w:val="cs-CZ"/>
         </w:rPr>
       </w:pPr>
+      <w:bookmarkStart w:id="106" w:name="_Toc216558626"/>
       <w:r>
         <w:rPr>
           <w:lang w:val="cs-CZ"/>
@@ -36119,6 +36928,7 @@
         </w:rPr>
         <w:t xml:space="preserve"> a Display. Zdroj: vlastní</w:t>
       </w:r>
+      <w:bookmarkEnd w:id="106"/>
     </w:p>
     <w:p>
       <w:pPr>
@@ -36131,6 +36941,7 @@
         <w:rPr>
           <w:lang w:val="cs-CZ"/>
         </w:rPr>
+        <w:lastRenderedPageBreak/>
         <w:t xml:space="preserve">Existují i další formátovací </w:t>
       </w:r>
       <w:proofErr w:type="spellStart"/>
@@ -36267,6 +37078,7 @@
           <w:lang w:val="cs-CZ"/>
         </w:rPr>
       </w:pPr>
+      <w:bookmarkStart w:id="107" w:name="_Toc216558573"/>
       <w:r>
         <w:rPr>
           <w:lang w:val="cs-CZ"/>
@@ -36301,6 +37113,7 @@
         </w:rPr>
         <w:t>?</w:t>
       </w:r>
+      <w:bookmarkEnd w:id="107"/>
     </w:p>
     <w:p>
       <w:pPr>
@@ -36337,7 +37150,7 @@
           <w:lang w:val="cs-CZ"/>
         </w:rPr>
       </w:pPr>
-      <w:bookmarkStart w:id="101" w:name="_Toc216367040"/>
+      <w:bookmarkStart w:id="108" w:name="_Toc216558574"/>
       <w:r>
         <w:rPr>
           <w:lang w:val="cs-CZ"/>
@@ -36345,7 +37158,7 @@
         <w:lastRenderedPageBreak/>
         <w:t>PRAKTICKÁ ČÁST</w:t>
       </w:r>
-      <w:bookmarkEnd w:id="101"/>
+      <w:bookmarkEnd w:id="108"/>
     </w:p>
     <w:p>
       <w:pPr>
@@ -36374,7 +37187,7 @@
           <w:lang w:val="cs-CZ"/>
         </w:rPr>
       </w:pPr>
-      <w:bookmarkStart w:id="102" w:name="_Toc216367041"/>
+      <w:bookmarkStart w:id="109" w:name="_Toc216558575"/>
       <w:r>
         <w:rPr>
           <w:lang w:val="cs-CZ"/>
@@ -36382,7 +37195,7 @@
         <w:lastRenderedPageBreak/>
         <w:t>ZÁVĚR</w:t>
       </w:r>
-      <w:bookmarkEnd w:id="102"/>
+      <w:bookmarkEnd w:id="109"/>
     </w:p>
     <w:p>
       <w:pPr>
@@ -36404,7 +37217,7 @@
         <w:br w:type="page"/>
       </w:r>
     </w:p>
-    <w:bookmarkStart w:id="103" w:name="_Toc216367042" w:displacedByCustomXml="next"/>
+    <w:bookmarkStart w:id="110" w:name="_Toc216558576" w:displacedByCustomXml="next"/>
     <w:sdt>
       <w:sdtPr>
         <w:rPr>
@@ -36439,7 +37252,7 @@
             </w:rPr>
             <w:t>Zdroje</w:t>
           </w:r>
-          <w:bookmarkEnd w:id="103"/>
+          <w:bookmarkEnd w:id="110"/>
         </w:p>
         <w:sdt>
           <w:sdtPr>
@@ -36474,17 +37287,8 @@
                   <w:b/>
                   <w:bCs/>
                   <w:noProof/>
-                  <w:lang w:val="cs-CZ"/>
                 </w:rPr>
-                <w:t xml:space="preserve">DSS Circuits. </w:t>
-              </w:r>
-              <w:r>
-                <w:rPr>
-                  <w:b/>
-                  <w:bCs/>
-                  <w:noProof/>
-                </w:rPr>
-                <w:t>2010.</w:t>
+                <w:t>DSS Circuits. 2010.</w:t>
               </w:r>
               <w:r>
                 <w:rPr>
@@ -36645,14 +37449,14 @@
           <w:lang w:val="cs-CZ"/>
         </w:rPr>
       </w:pPr>
-      <w:bookmarkStart w:id="104" w:name="_Toc216367043"/>
+      <w:bookmarkStart w:id="111" w:name="_Toc216558577"/>
       <w:r>
         <w:rPr>
           <w:lang w:val="cs-CZ"/>
         </w:rPr>
         <w:t>Seznam obrázků</w:t>
       </w:r>
-      <w:bookmarkEnd w:id="104"/>
+      <w:bookmarkEnd w:id="111"/>
     </w:p>
     <w:p>
       <w:pPr>
@@ -36676,7 +37480,7 @@
       <w:r>
         <w:fldChar w:fldCharType="separate"/>
       </w:r>
-      <w:hyperlink w:anchor="_Toc216545086" w:history="1">
+      <w:hyperlink w:anchor="_Toc216558578" w:history="1">
         <w:r>
           <w:rPr>
             <w:rStyle w:val="Hyperlink"/>
@@ -36704,7 +37508,7 @@
             <w:noProof/>
             <w:webHidden/>
           </w:rPr>
-          <w:instrText xml:space="preserve"> PAGEREF _Toc216545086 \h </w:instrText>
+          <w:instrText xml:space="preserve"> PAGEREF _Toc216558578 \h </w:instrText>
         </w:r>
         <w:r>
           <w:rPr>
@@ -36748,7 +37552,7 @@
           <w:lang w:val="cs-CZ" w:eastAsia="cs-CZ"/>
         </w:rPr>
       </w:pPr>
-      <w:hyperlink w:anchor="_Toc216545087" w:history="1">
+      <w:hyperlink w:anchor="_Toc216558579" w:history="1">
         <w:r>
           <w:rPr>
             <w:rStyle w:val="Hyperlink"/>
@@ -36776,7 +37580,7 @@
             <w:noProof/>
             <w:webHidden/>
           </w:rPr>
-          <w:instrText xml:space="preserve"> PAGEREF _Toc216545087 \h </w:instrText>
+          <w:instrText xml:space="preserve"> PAGEREF _Toc216558579 \h </w:instrText>
         </w:r>
         <w:r>
           <w:rPr>
@@ -36820,7 +37624,7 @@
           <w:lang w:val="cs-CZ" w:eastAsia="cs-CZ"/>
         </w:rPr>
       </w:pPr>
-      <w:hyperlink w:anchor="_Toc216545088" w:history="1">
+      <w:hyperlink w:anchor="_Toc216558580" w:history="1">
         <w:r>
           <w:rPr>
             <w:rStyle w:val="Hyperlink"/>
@@ -36848,7 +37652,7 @@
             <w:noProof/>
             <w:webHidden/>
           </w:rPr>
-          <w:instrText xml:space="preserve"> PAGEREF _Toc216545088 \h </w:instrText>
+          <w:instrText xml:space="preserve"> PAGEREF _Toc216558580 \h </w:instrText>
         </w:r>
         <w:r>
           <w:rPr>
@@ -36892,7 +37696,7 @@
           <w:lang w:val="cs-CZ" w:eastAsia="cs-CZ"/>
         </w:rPr>
       </w:pPr>
-      <w:hyperlink w:anchor="_Toc216545089" w:history="1">
+      <w:hyperlink w:anchor="_Toc216558581" w:history="1">
         <w:r>
           <w:rPr>
             <w:rStyle w:val="Hyperlink"/>
@@ -36920,7 +37724,7 @@
             <w:noProof/>
             <w:webHidden/>
           </w:rPr>
-          <w:instrText xml:space="preserve"> PAGEREF _Toc216545089 \h </w:instrText>
+          <w:instrText xml:space="preserve"> PAGEREF _Toc216558581 \h </w:instrText>
         </w:r>
         <w:r>
           <w:rPr>
@@ -36964,7 +37768,7 @@
           <w:lang w:val="cs-CZ" w:eastAsia="cs-CZ"/>
         </w:rPr>
       </w:pPr>
-      <w:hyperlink w:anchor="_Toc216545090" w:history="1">
+      <w:hyperlink w:anchor="_Toc216558582" w:history="1">
         <w:r>
           <w:rPr>
             <w:rStyle w:val="Hyperlink"/>
@@ -36992,7 +37796,7 @@
             <w:noProof/>
             <w:webHidden/>
           </w:rPr>
-          <w:instrText xml:space="preserve"> PAGEREF _Toc216545090 \h </w:instrText>
+          <w:instrText xml:space="preserve"> PAGEREF _Toc216558582 \h </w:instrText>
         </w:r>
         <w:r>
           <w:rPr>
@@ -37036,7 +37840,7 @@
           <w:lang w:val="cs-CZ" w:eastAsia="cs-CZ"/>
         </w:rPr>
       </w:pPr>
-      <w:hyperlink w:anchor="_Toc216545091" w:history="1">
+      <w:hyperlink w:anchor="_Toc216558583" w:history="1">
         <w:r>
           <w:rPr>
             <w:rStyle w:val="Hyperlink"/>
@@ -37064,7 +37868,7 @@
             <w:noProof/>
             <w:webHidden/>
           </w:rPr>
-          <w:instrText xml:space="preserve"> PAGEREF _Toc216545091 \h </w:instrText>
+          <w:instrText xml:space="preserve"> PAGEREF _Toc216558583 \h </w:instrText>
         </w:r>
         <w:r>
           <w:rPr>
@@ -37108,7 +37912,7 @@
           <w:lang w:val="cs-CZ" w:eastAsia="cs-CZ"/>
         </w:rPr>
       </w:pPr>
-      <w:hyperlink w:anchor="_Toc216545092" w:history="1">
+      <w:hyperlink w:anchor="_Toc216558584" w:history="1">
         <w:r>
           <w:rPr>
             <w:rStyle w:val="Hyperlink"/>
@@ -37136,7 +37940,7 @@
             <w:noProof/>
             <w:webHidden/>
           </w:rPr>
-          <w:instrText xml:space="preserve"> PAGEREF _Toc216545092 \h </w:instrText>
+          <w:instrText xml:space="preserve"> PAGEREF _Toc216558584 \h </w:instrText>
         </w:r>
         <w:r>
           <w:rPr>
@@ -37180,7 +37984,7 @@
           <w:lang w:val="cs-CZ" w:eastAsia="cs-CZ"/>
         </w:rPr>
       </w:pPr>
-      <w:hyperlink w:anchor="_Toc216545093" w:history="1">
+      <w:hyperlink w:anchor="_Toc216558585" w:history="1">
         <w:r>
           <w:rPr>
             <w:rStyle w:val="Hyperlink"/>
@@ -37208,7 +38012,7 @@
             <w:noProof/>
             <w:webHidden/>
           </w:rPr>
-          <w:instrText xml:space="preserve"> PAGEREF _Toc216545093 \h </w:instrText>
+          <w:instrText xml:space="preserve"> PAGEREF _Toc216558585 \h </w:instrText>
         </w:r>
         <w:r>
           <w:rPr>
@@ -37252,7 +38056,7 @@
           <w:lang w:val="cs-CZ" w:eastAsia="cs-CZ"/>
         </w:rPr>
       </w:pPr>
-      <w:hyperlink w:anchor="_Toc216545094" w:history="1">
+      <w:hyperlink w:anchor="_Toc216558586" w:history="1">
         <w:r>
           <w:rPr>
             <w:rStyle w:val="Hyperlink"/>
@@ -37280,7 +38084,7 @@
             <w:noProof/>
             <w:webHidden/>
           </w:rPr>
-          <w:instrText xml:space="preserve"> PAGEREF _Toc216545094 \h </w:instrText>
+          <w:instrText xml:space="preserve"> PAGEREF _Toc216558586 \h </w:instrText>
         </w:r>
         <w:r>
           <w:rPr>
@@ -37324,7 +38128,7 @@
           <w:lang w:val="cs-CZ" w:eastAsia="cs-CZ"/>
         </w:rPr>
       </w:pPr>
-      <w:hyperlink w:anchor="_Toc216545095" w:history="1">
+      <w:hyperlink w:anchor="_Toc216558587" w:history="1">
         <w:r>
           <w:rPr>
             <w:rStyle w:val="Hyperlink"/>
@@ -37352,7 +38156,7 @@
             <w:noProof/>
             <w:webHidden/>
           </w:rPr>
-          <w:instrText xml:space="preserve"> PAGEREF _Toc216545095 \h </w:instrText>
+          <w:instrText xml:space="preserve"> PAGEREF _Toc216558587 \h </w:instrText>
         </w:r>
         <w:r>
           <w:rPr>
@@ -37396,7 +38200,7 @@
           <w:lang w:val="cs-CZ" w:eastAsia="cs-CZ"/>
         </w:rPr>
       </w:pPr>
-      <w:hyperlink w:anchor="_Toc216545096" w:history="1">
+      <w:hyperlink w:anchor="_Toc216558588" w:history="1">
         <w:r>
           <w:rPr>
             <w:rStyle w:val="Hyperlink"/>
@@ -37424,7 +38228,7 @@
             <w:noProof/>
             <w:webHidden/>
           </w:rPr>
-          <w:instrText xml:space="preserve"> PAGEREF _Toc216545096 \h </w:instrText>
+          <w:instrText xml:space="preserve"> PAGEREF _Toc216558588 \h </w:instrText>
         </w:r>
         <w:r>
           <w:rPr>
@@ -37468,7 +38272,7 @@
           <w:lang w:val="cs-CZ" w:eastAsia="cs-CZ"/>
         </w:rPr>
       </w:pPr>
-      <w:hyperlink w:anchor="_Toc216545097" w:history="1">
+      <w:hyperlink w:anchor="_Toc216558589" w:history="1">
         <w:r>
           <w:rPr>
             <w:rStyle w:val="Hyperlink"/>
@@ -37496,7 +38300,7 @@
             <w:noProof/>
             <w:webHidden/>
           </w:rPr>
-          <w:instrText xml:space="preserve"> PAGEREF _Toc216545097 \h </w:instrText>
+          <w:instrText xml:space="preserve"> PAGEREF _Toc216558589 \h </w:instrText>
         </w:r>
         <w:r>
           <w:rPr>
@@ -37540,7 +38344,7 @@
           <w:lang w:val="cs-CZ" w:eastAsia="cs-CZ"/>
         </w:rPr>
       </w:pPr>
-      <w:hyperlink w:anchor="_Toc216545098" w:history="1">
+      <w:hyperlink w:anchor="_Toc216558590" w:history="1">
         <w:r>
           <w:rPr>
             <w:rStyle w:val="Hyperlink"/>
@@ -37568,7 +38372,7 @@
             <w:noProof/>
             <w:webHidden/>
           </w:rPr>
-          <w:instrText xml:space="preserve"> PAGEREF _Toc216545098 \h </w:instrText>
+          <w:instrText xml:space="preserve"> PAGEREF _Toc216558590 \h </w:instrText>
         </w:r>
         <w:r>
           <w:rPr>
@@ -37612,7 +38416,7 @@
           <w:lang w:val="cs-CZ" w:eastAsia="cs-CZ"/>
         </w:rPr>
       </w:pPr>
-      <w:hyperlink w:anchor="_Toc216545099" w:history="1">
+      <w:hyperlink w:anchor="_Toc216558591" w:history="1">
         <w:r>
           <w:rPr>
             <w:rStyle w:val="Hyperlink"/>
@@ -37640,7 +38444,7 @@
             <w:noProof/>
             <w:webHidden/>
           </w:rPr>
-          <w:instrText xml:space="preserve"> PAGEREF _Toc216545099 \h </w:instrText>
+          <w:instrText xml:space="preserve"> PAGEREF _Toc216558591 \h </w:instrText>
         </w:r>
         <w:r>
           <w:rPr>
@@ -37684,7 +38488,7 @@
           <w:lang w:val="cs-CZ" w:eastAsia="cs-CZ"/>
         </w:rPr>
       </w:pPr>
-      <w:hyperlink w:anchor="_Toc216545100" w:history="1">
+      <w:hyperlink w:anchor="_Toc216558592" w:history="1">
         <w:r>
           <w:rPr>
             <w:rStyle w:val="Hyperlink"/>
@@ -37712,7 +38516,7 @@
             <w:noProof/>
             <w:webHidden/>
           </w:rPr>
-          <w:instrText xml:space="preserve"> PAGEREF _Toc216545100 \h </w:instrText>
+          <w:instrText xml:space="preserve"> PAGEREF _Toc216558592 \h </w:instrText>
         </w:r>
         <w:r>
           <w:rPr>
@@ -37756,7 +38560,7 @@
           <w:lang w:val="cs-CZ" w:eastAsia="cs-CZ"/>
         </w:rPr>
       </w:pPr>
-      <w:hyperlink w:anchor="_Toc216545101" w:history="1">
+      <w:hyperlink w:anchor="_Toc216558593" w:history="1">
         <w:r>
           <w:rPr>
             <w:rStyle w:val="Hyperlink"/>
@@ -37784,7 +38588,7 @@
             <w:noProof/>
             <w:webHidden/>
           </w:rPr>
-          <w:instrText xml:space="preserve"> PAGEREF _Toc216545101 \h </w:instrText>
+          <w:instrText xml:space="preserve"> PAGEREF _Toc216558593 \h </w:instrText>
         </w:r>
         <w:r>
           <w:rPr>
@@ -37828,7 +38632,7 @@
           <w:lang w:val="cs-CZ" w:eastAsia="cs-CZ"/>
         </w:rPr>
       </w:pPr>
-      <w:hyperlink w:anchor="_Toc216545102" w:history="1">
+      <w:hyperlink w:anchor="_Toc216558594" w:history="1">
         <w:r>
           <w:rPr>
             <w:rStyle w:val="Hyperlink"/>
@@ -37856,7 +38660,7 @@
             <w:noProof/>
             <w:webHidden/>
           </w:rPr>
-          <w:instrText xml:space="preserve"> PAGEREF _Toc216545102 \h </w:instrText>
+          <w:instrText xml:space="preserve"> PAGEREF _Toc216558594 \h </w:instrText>
         </w:r>
         <w:r>
           <w:rPr>
@@ -37900,7 +38704,7 @@
           <w:lang w:val="cs-CZ" w:eastAsia="cs-CZ"/>
         </w:rPr>
       </w:pPr>
-      <w:hyperlink w:anchor="_Toc216545103" w:history="1">
+      <w:hyperlink w:anchor="_Toc216558595" w:history="1">
         <w:r>
           <w:rPr>
             <w:rStyle w:val="Hyperlink"/>
@@ -37928,7 +38732,7 @@
             <w:noProof/>
             <w:webHidden/>
           </w:rPr>
-          <w:instrText xml:space="preserve"> PAGEREF _Toc216545103 \h </w:instrText>
+          <w:instrText xml:space="preserve"> PAGEREF _Toc216558595 \h </w:instrText>
         </w:r>
         <w:r>
           <w:rPr>
@@ -37972,7 +38776,7 @@
           <w:lang w:val="cs-CZ" w:eastAsia="cs-CZ"/>
         </w:rPr>
       </w:pPr>
-      <w:hyperlink w:anchor="_Toc216545104" w:history="1">
+      <w:hyperlink w:anchor="_Toc216558596" w:history="1">
         <w:r>
           <w:rPr>
             <w:rStyle w:val="Hyperlink"/>
@@ -38000,7 +38804,7 @@
             <w:noProof/>
             <w:webHidden/>
           </w:rPr>
-          <w:instrText xml:space="preserve"> PAGEREF _Toc216545104 \h </w:instrText>
+          <w:instrText xml:space="preserve"> PAGEREF _Toc216558596 \h </w:instrText>
         </w:r>
         <w:r>
           <w:rPr>
@@ -38044,7 +38848,7 @@
           <w:lang w:val="cs-CZ" w:eastAsia="cs-CZ"/>
         </w:rPr>
       </w:pPr>
-      <w:hyperlink w:anchor="_Toc216545105" w:history="1">
+      <w:hyperlink w:anchor="_Toc216558597" w:history="1">
         <w:r>
           <w:rPr>
             <w:rStyle w:val="Hyperlink"/>
@@ -38072,7 +38876,7 @@
             <w:noProof/>
             <w:webHidden/>
           </w:rPr>
-          <w:instrText xml:space="preserve"> PAGEREF _Toc216545105 \h </w:instrText>
+          <w:instrText xml:space="preserve"> PAGEREF _Toc216558597 \h </w:instrText>
         </w:r>
         <w:r>
           <w:rPr>
@@ -38116,7 +38920,7 @@
           <w:lang w:val="cs-CZ" w:eastAsia="cs-CZ"/>
         </w:rPr>
       </w:pPr>
-      <w:hyperlink w:anchor="_Toc216545106" w:history="1">
+      <w:hyperlink w:anchor="_Toc216558598" w:history="1">
         <w:r>
           <w:rPr>
             <w:rStyle w:val="Hyperlink"/>
@@ -38144,7 +38948,7 @@
             <w:noProof/>
             <w:webHidden/>
           </w:rPr>
-          <w:instrText xml:space="preserve"> PAGEREF _Toc216545106 \h </w:instrText>
+          <w:instrText xml:space="preserve"> PAGEREF _Toc216558598 \h </w:instrText>
         </w:r>
         <w:r>
           <w:rPr>
@@ -38188,7 +38992,7 @@
           <w:lang w:val="cs-CZ" w:eastAsia="cs-CZ"/>
         </w:rPr>
       </w:pPr>
-      <w:hyperlink w:anchor="_Toc216545107" w:history="1">
+      <w:hyperlink w:anchor="_Toc216558599" w:history="1">
         <w:r>
           <w:rPr>
             <w:rStyle w:val="Hyperlink"/>
@@ -38216,7 +39020,7 @@
             <w:noProof/>
             <w:webHidden/>
           </w:rPr>
-          <w:instrText xml:space="preserve"> PAGEREF _Toc216545107 \h </w:instrText>
+          <w:instrText xml:space="preserve"> PAGEREF _Toc216558599 \h </w:instrText>
         </w:r>
         <w:r>
           <w:rPr>
@@ -38260,7 +39064,7 @@
           <w:lang w:val="cs-CZ" w:eastAsia="cs-CZ"/>
         </w:rPr>
       </w:pPr>
-      <w:hyperlink w:anchor="_Toc216545108" w:history="1">
+      <w:hyperlink w:anchor="_Toc216558600" w:history="1">
         <w:r>
           <w:rPr>
             <w:rStyle w:val="Hyperlink"/>
@@ -38288,7 +39092,7 @@
             <w:noProof/>
             <w:webHidden/>
           </w:rPr>
-          <w:instrText xml:space="preserve"> PAGEREF _Toc216545108 \h </w:instrText>
+          <w:instrText xml:space="preserve"> PAGEREF _Toc216558600 \h </w:instrText>
         </w:r>
         <w:r>
           <w:rPr>
@@ -38332,7 +39136,7 @@
           <w:lang w:val="cs-CZ" w:eastAsia="cs-CZ"/>
         </w:rPr>
       </w:pPr>
-      <w:hyperlink w:anchor="_Toc216545109" w:history="1">
+      <w:hyperlink w:anchor="_Toc216558601" w:history="1">
         <w:r>
           <w:rPr>
             <w:rStyle w:val="Hyperlink"/>
@@ -38360,7 +39164,7 @@
             <w:noProof/>
             <w:webHidden/>
           </w:rPr>
-          <w:instrText xml:space="preserve"> PAGEREF _Toc216545109 \h </w:instrText>
+          <w:instrText xml:space="preserve"> PAGEREF _Toc216558601 \h </w:instrText>
         </w:r>
         <w:r>
           <w:rPr>
@@ -38404,7 +39208,7 @@
           <w:lang w:val="cs-CZ" w:eastAsia="cs-CZ"/>
         </w:rPr>
       </w:pPr>
-      <w:hyperlink w:anchor="_Toc216545110" w:history="1">
+      <w:hyperlink w:anchor="_Toc216558602" w:history="1">
         <w:r>
           <w:rPr>
             <w:rStyle w:val="Hyperlink"/>
@@ -38432,7 +39236,7 @@
             <w:noProof/>
             <w:webHidden/>
           </w:rPr>
-          <w:instrText xml:space="preserve"> PAGEREF _Toc216545110 \h </w:instrText>
+          <w:instrText xml:space="preserve"> PAGEREF _Toc216558602 \h </w:instrText>
         </w:r>
         <w:r>
           <w:rPr>
@@ -38476,7 +39280,7 @@
           <w:lang w:val="cs-CZ" w:eastAsia="cs-CZ"/>
         </w:rPr>
       </w:pPr>
-      <w:hyperlink w:anchor="_Toc216545111" w:history="1">
+      <w:hyperlink w:anchor="_Toc216558603" w:history="1">
         <w:r>
           <w:rPr>
             <w:rStyle w:val="Hyperlink"/>
@@ -38522,7 +39326,7 @@
             <w:noProof/>
             <w:webHidden/>
           </w:rPr>
-          <w:instrText xml:space="preserve"> PAGEREF _Toc216545111 \h </w:instrText>
+          <w:instrText xml:space="preserve"> PAGEREF _Toc216558603 \h </w:instrText>
         </w:r>
         <w:r>
           <w:rPr>
@@ -38566,7 +39370,7 @@
           <w:lang w:val="cs-CZ" w:eastAsia="cs-CZ"/>
         </w:rPr>
       </w:pPr>
-      <w:hyperlink w:anchor="_Toc216545112" w:history="1">
+      <w:hyperlink w:anchor="_Toc216558604" w:history="1">
         <w:r>
           <w:rPr>
             <w:rStyle w:val="Hyperlink"/>
@@ -38594,7 +39398,7 @@
             <w:noProof/>
             <w:webHidden/>
           </w:rPr>
-          <w:instrText xml:space="preserve"> PAGEREF _Toc216545112 \h </w:instrText>
+          <w:instrText xml:space="preserve"> PAGEREF _Toc216558604 \h </w:instrText>
         </w:r>
         <w:r>
           <w:rPr>
@@ -38638,7 +39442,7 @@
           <w:lang w:val="cs-CZ" w:eastAsia="cs-CZ"/>
         </w:rPr>
       </w:pPr>
-      <w:hyperlink w:anchor="_Toc216545113" w:history="1">
+      <w:hyperlink w:anchor="_Toc216558605" w:history="1">
         <w:r>
           <w:rPr>
             <w:rStyle w:val="Hyperlink"/>
@@ -38666,7 +39470,7 @@
             <w:noProof/>
             <w:webHidden/>
           </w:rPr>
-          <w:instrText xml:space="preserve"> PAGEREF _Toc216545113 \h </w:instrText>
+          <w:instrText xml:space="preserve"> PAGEREF _Toc216558605 \h </w:instrText>
         </w:r>
         <w:r>
           <w:rPr>
@@ -38710,7 +39514,7 @@
           <w:lang w:val="cs-CZ" w:eastAsia="cs-CZ"/>
         </w:rPr>
       </w:pPr>
-      <w:hyperlink w:anchor="_Toc216545114" w:history="1">
+      <w:hyperlink w:anchor="_Toc216558606" w:history="1">
         <w:r>
           <w:rPr>
             <w:rStyle w:val="Hyperlink"/>
@@ -38738,7 +39542,7 @@
             <w:noProof/>
             <w:webHidden/>
           </w:rPr>
-          <w:instrText xml:space="preserve"> PAGEREF _Toc216545114 \h </w:instrText>
+          <w:instrText xml:space="preserve"> PAGEREF _Toc216558606 \h </w:instrText>
         </w:r>
         <w:r>
           <w:rPr>
@@ -38782,7 +39586,7 @@
           <w:lang w:val="cs-CZ" w:eastAsia="cs-CZ"/>
         </w:rPr>
       </w:pPr>
-      <w:hyperlink w:anchor="_Toc216545115" w:history="1">
+      <w:hyperlink w:anchor="_Toc216558607" w:history="1">
         <w:r>
           <w:rPr>
             <w:rStyle w:val="Hyperlink"/>
@@ -38846,7 +39650,7 @@
             <w:noProof/>
             <w:webHidden/>
           </w:rPr>
-          <w:instrText xml:space="preserve"> PAGEREF _Toc216545115 \h </w:instrText>
+          <w:instrText xml:space="preserve"> PAGEREF _Toc216558607 \h </w:instrText>
         </w:r>
         <w:r>
           <w:rPr>
@@ -38890,7 +39694,7 @@
           <w:lang w:val="cs-CZ" w:eastAsia="cs-CZ"/>
         </w:rPr>
       </w:pPr>
-      <w:hyperlink w:anchor="_Toc216545116" w:history="1">
+      <w:hyperlink w:anchor="_Toc216558608" w:history="1">
         <w:r>
           <w:rPr>
             <w:rStyle w:val="Hyperlink"/>
@@ -38918,7 +39722,7 @@
             <w:noProof/>
             <w:webHidden/>
           </w:rPr>
-          <w:instrText xml:space="preserve"> PAGEREF _Toc216545116 \h </w:instrText>
+          <w:instrText xml:space="preserve"> PAGEREF _Toc216558608 \h </w:instrText>
         </w:r>
         <w:r>
           <w:rPr>
@@ -38962,7 +39766,7 @@
           <w:lang w:val="cs-CZ" w:eastAsia="cs-CZ"/>
         </w:rPr>
       </w:pPr>
-      <w:hyperlink w:anchor="_Toc216545117" w:history="1">
+      <w:hyperlink w:anchor="_Toc216558609" w:history="1">
         <w:r>
           <w:rPr>
             <w:rStyle w:val="Hyperlink"/>
@@ -38990,7 +39794,7 @@
             <w:noProof/>
             <w:webHidden/>
           </w:rPr>
-          <w:instrText xml:space="preserve"> PAGEREF _Toc216545117 \h </w:instrText>
+          <w:instrText xml:space="preserve"> PAGEREF _Toc216558609 \h </w:instrText>
         </w:r>
         <w:r>
           <w:rPr>
@@ -39034,7 +39838,7 @@
           <w:lang w:val="cs-CZ" w:eastAsia="cs-CZ"/>
         </w:rPr>
       </w:pPr>
-      <w:hyperlink w:anchor="_Toc216545118" w:history="1">
+      <w:hyperlink w:anchor="_Toc216558610" w:history="1">
         <w:r>
           <w:rPr>
             <w:rStyle w:val="Hyperlink"/>
@@ -39062,7 +39866,7 @@
             <w:noProof/>
             <w:webHidden/>
           </w:rPr>
-          <w:instrText xml:space="preserve"> PAGEREF _Toc216545118 \h </w:instrText>
+          <w:instrText xml:space="preserve"> PAGEREF _Toc216558610 \h </w:instrText>
         </w:r>
         <w:r>
           <w:rPr>
@@ -39106,7 +39910,7 @@
           <w:lang w:val="cs-CZ" w:eastAsia="cs-CZ"/>
         </w:rPr>
       </w:pPr>
-      <w:hyperlink w:anchor="_Toc216545119" w:history="1">
+      <w:hyperlink w:anchor="_Toc216558611" w:history="1">
         <w:r>
           <w:rPr>
             <w:rStyle w:val="Hyperlink"/>
@@ -39134,7 +39938,7 @@
             <w:noProof/>
             <w:webHidden/>
           </w:rPr>
-          <w:instrText xml:space="preserve"> PAGEREF _Toc216545119 \h </w:instrText>
+          <w:instrText xml:space="preserve"> PAGEREF _Toc216558611 \h </w:instrText>
         </w:r>
         <w:r>
           <w:rPr>
@@ -39178,7 +39982,7 @@
           <w:lang w:val="cs-CZ" w:eastAsia="cs-CZ"/>
         </w:rPr>
       </w:pPr>
-      <w:hyperlink w:anchor="_Toc216545120" w:history="1">
+      <w:hyperlink w:anchor="_Toc216558612" w:history="1">
         <w:r>
           <w:rPr>
             <w:rStyle w:val="Hyperlink"/>
@@ -39206,7 +40010,7 @@
             <w:noProof/>
             <w:webHidden/>
           </w:rPr>
-          <w:instrText xml:space="preserve"> PAGEREF _Toc216545120 \h </w:instrText>
+          <w:instrText xml:space="preserve"> PAGEREF _Toc216558612 \h </w:instrText>
         </w:r>
         <w:r>
           <w:rPr>
@@ -39250,7 +40054,7 @@
           <w:lang w:val="cs-CZ" w:eastAsia="cs-CZ"/>
         </w:rPr>
       </w:pPr>
-      <w:hyperlink w:anchor="_Toc216545121" w:history="1">
+      <w:hyperlink w:anchor="_Toc216558613" w:history="1">
         <w:r>
           <w:rPr>
             <w:rStyle w:val="Hyperlink"/>
@@ -39278,7 +40082,7 @@
             <w:noProof/>
             <w:webHidden/>
           </w:rPr>
-          <w:instrText xml:space="preserve"> PAGEREF _Toc216545121 \h </w:instrText>
+          <w:instrText xml:space="preserve"> PAGEREF _Toc216558613 \h </w:instrText>
         </w:r>
         <w:r>
           <w:rPr>
@@ -39322,7 +40126,7 @@
           <w:lang w:val="cs-CZ" w:eastAsia="cs-CZ"/>
         </w:rPr>
       </w:pPr>
-      <w:hyperlink w:anchor="_Toc216545122" w:history="1">
+      <w:hyperlink w:anchor="_Toc216558614" w:history="1">
         <w:r>
           <w:rPr>
             <w:rStyle w:val="Hyperlink"/>
@@ -39350,7 +40154,7 @@
             <w:noProof/>
             <w:webHidden/>
           </w:rPr>
-          <w:instrText xml:space="preserve"> PAGEREF _Toc216545122 \h </w:instrText>
+          <w:instrText xml:space="preserve"> PAGEREF _Toc216558614 \h </w:instrText>
         </w:r>
         <w:r>
           <w:rPr>
@@ -39394,7 +40198,7 @@
           <w:lang w:val="cs-CZ" w:eastAsia="cs-CZ"/>
         </w:rPr>
       </w:pPr>
-      <w:hyperlink w:anchor="_Toc216545123" w:history="1">
+      <w:hyperlink w:anchor="_Toc216558615" w:history="1">
         <w:r>
           <w:rPr>
             <w:rStyle w:val="Hyperlink"/>
@@ -39422,7 +40226,7 @@
             <w:noProof/>
             <w:webHidden/>
           </w:rPr>
-          <w:instrText xml:space="preserve"> PAGEREF _Toc216545123 \h </w:instrText>
+          <w:instrText xml:space="preserve"> PAGEREF _Toc216558615 \h </w:instrText>
         </w:r>
         <w:r>
           <w:rPr>
@@ -39466,7 +40270,7 @@
           <w:lang w:val="cs-CZ" w:eastAsia="cs-CZ"/>
         </w:rPr>
       </w:pPr>
-      <w:hyperlink w:anchor="_Toc216545124" w:history="1">
+      <w:hyperlink w:anchor="_Toc216558616" w:history="1">
         <w:r>
           <w:rPr>
             <w:rStyle w:val="Hyperlink"/>
@@ -39494,7 +40298,7 @@
             <w:noProof/>
             <w:webHidden/>
           </w:rPr>
-          <w:instrText xml:space="preserve"> PAGEREF _Toc216545124 \h </w:instrText>
+          <w:instrText xml:space="preserve"> PAGEREF _Toc216558616 \h </w:instrText>
         </w:r>
         <w:r>
           <w:rPr>
@@ -39538,7 +40342,7 @@
           <w:lang w:val="cs-CZ" w:eastAsia="cs-CZ"/>
         </w:rPr>
       </w:pPr>
-      <w:hyperlink w:anchor="_Toc216545125" w:history="1">
+      <w:hyperlink w:anchor="_Toc216558617" w:history="1">
         <w:r>
           <w:rPr>
             <w:rStyle w:val="Hyperlink"/>
@@ -39566,7 +40370,7 @@
             <w:noProof/>
             <w:webHidden/>
           </w:rPr>
-          <w:instrText xml:space="preserve"> PAGEREF _Toc216545125 \h </w:instrText>
+          <w:instrText xml:space="preserve"> PAGEREF _Toc216558617 \h </w:instrText>
         </w:r>
         <w:r>
           <w:rPr>
@@ -39610,7 +40414,7 @@
           <w:lang w:val="cs-CZ" w:eastAsia="cs-CZ"/>
         </w:rPr>
       </w:pPr>
-      <w:hyperlink w:anchor="_Toc216545126" w:history="1">
+      <w:hyperlink w:anchor="_Toc216558618" w:history="1">
         <w:r>
           <w:rPr>
             <w:rStyle w:val="Hyperlink"/>
@@ -39638,7 +40442,7 @@
             <w:noProof/>
             <w:webHidden/>
           </w:rPr>
-          <w:instrText xml:space="preserve"> PAGEREF _Toc216545126 \h </w:instrText>
+          <w:instrText xml:space="preserve"> PAGEREF _Toc216558618 \h </w:instrText>
         </w:r>
         <w:r>
           <w:rPr>
@@ -39682,7 +40486,7 @@
           <w:lang w:val="cs-CZ" w:eastAsia="cs-CZ"/>
         </w:rPr>
       </w:pPr>
-      <w:hyperlink w:anchor="_Toc216545127" w:history="1">
+      <w:hyperlink w:anchor="_Toc216558619" w:history="1">
         <w:r>
           <w:rPr>
             <w:rStyle w:val="Hyperlink"/>
@@ -39710,7 +40514,7 @@
             <w:noProof/>
             <w:webHidden/>
           </w:rPr>
-          <w:instrText xml:space="preserve"> PAGEREF _Toc216545127 \h </w:instrText>
+          <w:instrText xml:space="preserve"> PAGEREF _Toc216558619 \h </w:instrText>
         </w:r>
         <w:r>
           <w:rPr>
@@ -39754,7 +40558,7 @@
           <w:lang w:val="cs-CZ" w:eastAsia="cs-CZ"/>
         </w:rPr>
       </w:pPr>
-      <w:hyperlink w:anchor="_Toc216545128" w:history="1">
+      <w:hyperlink w:anchor="_Toc216558620" w:history="1">
         <w:r>
           <w:rPr>
             <w:rStyle w:val="Hyperlink"/>
@@ -39782,7 +40586,7 @@
             <w:noProof/>
             <w:webHidden/>
           </w:rPr>
-          <w:instrText xml:space="preserve"> PAGEREF _Toc216545128 \h </w:instrText>
+          <w:instrText xml:space="preserve"> PAGEREF _Toc216558620 \h </w:instrText>
         </w:r>
         <w:r>
           <w:rPr>
@@ -39826,7 +40630,7 @@
           <w:lang w:val="cs-CZ" w:eastAsia="cs-CZ"/>
         </w:rPr>
       </w:pPr>
-      <w:hyperlink w:anchor="_Toc216545129" w:history="1">
+      <w:hyperlink w:anchor="_Toc216558621" w:history="1">
         <w:r>
           <w:rPr>
             <w:rStyle w:val="Hyperlink"/>
@@ -39854,7 +40658,7 @@
             <w:noProof/>
             <w:webHidden/>
           </w:rPr>
-          <w:instrText xml:space="preserve"> PAGEREF _Toc216545129 \h </w:instrText>
+          <w:instrText xml:space="preserve"> PAGEREF _Toc216558621 \h </w:instrText>
         </w:r>
         <w:r>
           <w:rPr>
@@ -39898,14 +40702,14 @@
           <w:lang w:val="cs-CZ" w:eastAsia="cs-CZ"/>
         </w:rPr>
       </w:pPr>
-      <w:hyperlink w:anchor="_Toc216545130" w:history="1">
+      <w:hyperlink w:anchor="_Toc216558622" w:history="1">
         <w:r>
           <w:rPr>
             <w:rStyle w:val="Hyperlink"/>
             <w:noProof/>
             <w:lang w:val="cs-CZ"/>
           </w:rPr>
-          <w:t>Obrázek 45: Opravený kód z obrázku 42. Zdroj: vlastní</w:t>
+          <w:t>Obrázek 45: Příklad omezení metody. Zdroj: (Klabnik, a další, 2025), kapitola 10.2, upraveno</w:t>
         </w:r>
         <w:r>
           <w:rPr>
@@ -39926,7 +40730,7 @@
             <w:noProof/>
             <w:webHidden/>
           </w:rPr>
-          <w:instrText xml:space="preserve"> PAGEREF _Toc216545130 \h </w:instrText>
+          <w:instrText xml:space="preserve"> PAGEREF _Toc216558622 \h </w:instrText>
         </w:r>
         <w:r>
           <w:rPr>
@@ -39970,14 +40774,14 @@
           <w:lang w:val="cs-CZ" w:eastAsia="cs-CZ"/>
         </w:rPr>
       </w:pPr>
-      <w:hyperlink w:anchor="_Toc216545131" w:history="1">
+      <w:hyperlink w:anchor="_Toc216558623" w:history="1">
         <w:r>
           <w:rPr>
             <w:rStyle w:val="Hyperlink"/>
             <w:noProof/>
             <w:lang w:val="cs-CZ"/>
           </w:rPr>
-          <w:t>Obrázek 46: Příklad deklarace vlastního traitu i jeho implementace na struktuře. Zdroj: (Klabnik, a další, 2025), kapitola 10.2, upraveno</w:t>
+          <w:t>Obrázek 46: Opravený kód z obrázku 42. Zdroj: vlastní</w:t>
         </w:r>
         <w:r>
           <w:rPr>
@@ -39998,7 +40802,79 @@
             <w:noProof/>
             <w:webHidden/>
           </w:rPr>
-          <w:instrText xml:space="preserve"> PAGEREF _Toc216545131 \h </w:instrText>
+          <w:instrText xml:space="preserve"> PAGEREF _Toc216558623 \h </w:instrText>
+        </w:r>
+        <w:r>
+          <w:rPr>
+            <w:noProof/>
+            <w:webHidden/>
+          </w:rPr>
+        </w:r>
+        <w:r>
+          <w:rPr>
+            <w:noProof/>
+            <w:webHidden/>
+          </w:rPr>
+          <w:fldChar w:fldCharType="separate"/>
+        </w:r>
+        <w:r>
+          <w:rPr>
+            <w:noProof/>
+            <w:webHidden/>
+          </w:rPr>
+          <w:t>38</w:t>
+        </w:r>
+        <w:r>
+          <w:rPr>
+            <w:noProof/>
+            <w:webHidden/>
+          </w:rPr>
+          <w:fldChar w:fldCharType="end"/>
+        </w:r>
+      </w:hyperlink>
+    </w:p>
+    <w:p>
+      <w:pPr>
+        <w:pStyle w:val="TableofFigures"/>
+        <w:tabs>
+          <w:tab w:val="right" w:leader="dot" w:pos="10790"/>
+        </w:tabs>
+        <w:rPr>
+          <w:rFonts w:asciiTheme="minorHAnsi" w:eastAsiaTheme="minorEastAsia" w:hAnsiTheme="minorHAnsi"/>
+          <w:noProof/>
+          <w:sz w:val="24"/>
+          <w:lang w:val="cs-CZ" w:eastAsia="cs-CZ"/>
+        </w:rPr>
+      </w:pPr>
+      <w:hyperlink w:anchor="_Toc216558624" w:history="1">
+        <w:r>
+          <w:rPr>
+            <w:rStyle w:val="Hyperlink"/>
+            <w:noProof/>
+            <w:lang w:val="cs-CZ"/>
+          </w:rPr>
+          <w:t>Obrázek 47: Příklad deklarace vlastního traitu i jeho implementace na struktuře. Zdroj: (Klabnik, a další, 2025), kapitola 10.2, upraveno</w:t>
+        </w:r>
+        <w:r>
+          <w:rPr>
+            <w:noProof/>
+            <w:webHidden/>
+          </w:rPr>
+          <w:tab/>
+        </w:r>
+        <w:r>
+          <w:rPr>
+            <w:noProof/>
+            <w:webHidden/>
+          </w:rPr>
+          <w:fldChar w:fldCharType="begin"/>
+        </w:r>
+        <w:r>
+          <w:rPr>
+            <w:noProof/>
+            <w:webHidden/>
+          </w:rPr>
+          <w:instrText xml:space="preserve"> PAGEREF _Toc216558624 \h </w:instrText>
         </w:r>
         <w:r>
           <w:rPr>
@@ -40030,6 +40906,150 @@
       </w:hyperlink>
     </w:p>
     <w:p>
+      <w:pPr>
+        <w:pStyle w:val="TableofFigures"/>
+        <w:tabs>
+          <w:tab w:val="right" w:leader="dot" w:pos="10790"/>
+        </w:tabs>
+        <w:rPr>
+          <w:rFonts w:asciiTheme="minorHAnsi" w:eastAsiaTheme="minorEastAsia" w:hAnsiTheme="minorHAnsi"/>
+          <w:noProof/>
+          <w:sz w:val="24"/>
+          <w:lang w:val="cs-CZ" w:eastAsia="cs-CZ"/>
+        </w:rPr>
+      </w:pPr>
+      <w:hyperlink w:anchor="_Toc216558625" w:history="1">
+        <w:r>
+          <w:rPr>
+            <w:rStyle w:val="Hyperlink"/>
+            <w:noProof/>
+            <w:lang w:val="cs-CZ"/>
+          </w:rPr>
+          <w:t>Obrázek 48: Příklad funkcí s návratovými typy určenými pomocí klíčového slova impl. Zdroj: vlastní</w:t>
+        </w:r>
+        <w:r>
+          <w:rPr>
+            <w:noProof/>
+            <w:webHidden/>
+          </w:rPr>
+          <w:tab/>
+        </w:r>
+        <w:r>
+          <w:rPr>
+            <w:noProof/>
+            <w:webHidden/>
+          </w:rPr>
+          <w:fldChar w:fldCharType="begin"/>
+        </w:r>
+        <w:r>
+          <w:rPr>
+            <w:noProof/>
+            <w:webHidden/>
+          </w:rPr>
+          <w:instrText xml:space="preserve"> PAGEREF _Toc216558625 \h </w:instrText>
+        </w:r>
+        <w:r>
+          <w:rPr>
+            <w:noProof/>
+            <w:webHidden/>
+          </w:rPr>
+        </w:r>
+        <w:r>
+          <w:rPr>
+            <w:noProof/>
+            <w:webHidden/>
+          </w:rPr>
+          <w:fldChar w:fldCharType="separate"/>
+        </w:r>
+        <w:r>
+          <w:rPr>
+            <w:noProof/>
+            <w:webHidden/>
+          </w:rPr>
+          <w:t>43</w:t>
+        </w:r>
+        <w:r>
+          <w:rPr>
+            <w:noProof/>
+            <w:webHidden/>
+          </w:rPr>
+          <w:fldChar w:fldCharType="end"/>
+        </w:r>
+      </w:hyperlink>
+    </w:p>
+    <w:p>
+      <w:pPr>
+        <w:pStyle w:val="TableofFigures"/>
+        <w:tabs>
+          <w:tab w:val="right" w:leader="dot" w:pos="10790"/>
+        </w:tabs>
+        <w:rPr>
+          <w:rFonts w:asciiTheme="minorHAnsi" w:eastAsiaTheme="minorEastAsia" w:hAnsiTheme="minorHAnsi"/>
+          <w:noProof/>
+          <w:sz w:val="24"/>
+          <w:lang w:val="cs-CZ" w:eastAsia="cs-CZ"/>
+        </w:rPr>
+      </w:pPr>
+      <w:hyperlink w:anchor="_Toc216558626" w:history="1">
+        <w:r>
+          <w:rPr>
+            <w:rStyle w:val="Hyperlink"/>
+            <w:noProof/>
+            <w:lang w:val="cs-CZ"/>
+          </w:rPr>
+          <w:t>Obrázek 49: Příklad pro ilustraci rozdílu mezi Debug a Display. Zdroj: vlastní</w:t>
+        </w:r>
+        <w:r>
+          <w:rPr>
+            <w:noProof/>
+            <w:webHidden/>
+          </w:rPr>
+          <w:tab/>
+        </w:r>
+        <w:r>
+          <w:rPr>
+            <w:noProof/>
+            <w:webHidden/>
+          </w:rPr>
+          <w:fldChar w:fldCharType="begin"/>
+        </w:r>
+        <w:r>
+          <w:rPr>
+            <w:noProof/>
+            <w:webHidden/>
+          </w:rPr>
+          <w:instrText xml:space="preserve"> PAGEREF _Toc216558626 \h </w:instrText>
+        </w:r>
+        <w:r>
+          <w:rPr>
+            <w:noProof/>
+            <w:webHidden/>
+          </w:rPr>
+        </w:r>
+        <w:r>
+          <w:rPr>
+            <w:noProof/>
+            <w:webHidden/>
+          </w:rPr>
+          <w:fldChar w:fldCharType="separate"/>
+        </w:r>
+        <w:r>
+          <w:rPr>
+            <w:noProof/>
+            <w:webHidden/>
+          </w:rPr>
+          <w:t>43</w:t>
+        </w:r>
+        <w:r>
+          <w:rPr>
+            <w:noProof/>
+            <w:webHidden/>
+          </w:rPr>
+          <w:fldChar w:fldCharType="end"/>
+        </w:r>
+      </w:hyperlink>
+    </w:p>
+    <w:p>
       <w:r>
         <w:fldChar w:fldCharType="end"/>
       </w:r>
@@ -40395,7 +41415,7 @@
       </w:r>
     </w:p>
   </w:comment>
-  <w:comment w:id="92" w:author="Ondřej Běhal [2]" w:date="2025-12-13T20:24:00Z" w:initials="OB">
+  <w:comment w:id="93" w:author="Ondřej Běhal [2]" w:date="2025-12-13T20:24:00Z" w:initials="OB">
     <w:p>
       <w:pPr>
         <w:pStyle w:val="CommentText"/>
@@ -40420,7 +41440,7 @@
       </w:r>
     </w:p>
   </w:comment>
-  <w:comment w:id="94" w:author="Ondřej Běhal [2]" w:date="2025-12-13T19:03:00Z" w:initials="OB">
+  <w:comment w:id="96" w:author="Ondřej Běhal [2]" w:date="2025-12-13T19:03:00Z" w:initials="OB">
     <w:p>
       <w:pPr>
         <w:pStyle w:val="CommentText"/>
@@ -40436,7 +41456,7 @@
       </w:r>
     </w:p>
   </w:comment>
-  <w:comment w:id="95" w:author="Ondřej Běhal [2]" w:date="2025-12-13T16:48:00Z" w:initials="OB">
+  <w:comment w:id="97" w:author="Ondřej Běhal [2]" w:date="2025-12-13T16:48:00Z" w:initials="OB">
     <w:p>
       <w:pPr>
         <w:pStyle w:val="CommentText"/>
@@ -40457,7 +41477,7 @@
       </w:hyperlink>
     </w:p>
   </w:comment>
-  <w:comment w:id="97" w:author="Ondřej Běhal [2]" w:date="2025-12-13T21:45:00Z" w:initials="OB">
+  <w:comment w:id="100" w:author="Ondřej Běhal [2]" w:date="2025-12-13T21:45:00Z" w:initials="OB">
     <w:p>
       <w:pPr>
         <w:pStyle w:val="CommentText"/>
@@ -40473,7 +41493,7 @@
       </w:r>
     </w:p>
   </w:comment>
-  <w:comment w:id="98" w:author="Ondřej Běhal [2]" w:date="2025-12-13T17:18:00Z" w:initials="OB">
+  <w:comment w:id="101" w:author="Ondřej Běhal [2]" w:date="2025-12-13T17:18:00Z" w:initials="OB">
     <w:p>
       <w:pPr>
         <w:pStyle w:val="CommentText"/>
@@ -40489,7 +41509,7 @@
       </w:r>
     </w:p>
   </w:comment>
-  <w:comment w:id="99" w:author="Ondřej Běhal [2]" w:date="2025-12-13T17:23:00Z" w:initials="OB">
+  <w:comment w:id="102" w:author="Ondřej Běhal [2]" w:date="2025-12-13T17:23:00Z" w:initials="OB">
     <w:p>
       <w:pPr>
         <w:pStyle w:val="CommentText"/>
@@ -40505,7 +41525,23 @@
       </w:r>
     </w:p>
   </w:comment>
-  <w:comment w:id="100" w:author="Ondřej Běhal [2]" w:date="2025-12-13T20:22:00Z" w:initials="OB">
+  <w:comment w:id="103" w:author="Ondřej Běhal [2]" w:date="2025-12-13T22:40:00Z" w:initials="OB">
+    <w:p>
+      <w:pPr>
+        <w:pStyle w:val="CommentText"/>
+      </w:pPr>
+      <w:r>
+        <w:rPr>
+          <w:rStyle w:val="CommentReference"/>
+        </w:rPr>
+        <w:annotationRef/>
+      </w:r>
+      <w:r>
+        <w:t>TODO</w:t>
+      </w:r>
+    </w:p>
+  </w:comment>
+  <w:comment w:id="105" w:author="Ondřej Běhal [2]" w:date="2025-12-13T20:22:00Z" w:initials="OB">
     <w:p>
       <w:pPr>
         <w:pStyle w:val="CommentText"/>
@@ -40551,6 +41587,7 @@
   <w15:commentEx w15:paraId="324A065C" w15:done="0"/>
   <w15:commentEx w15:paraId="24DF9348" w15:done="0"/>
   <w15:commentEx w15:paraId="4D8E4125" w15:paraIdParent="24DF9348" w15:done="0"/>
+  <w15:commentEx w15:paraId="1BC2C3BF" w15:done="0"/>
   <w15:commentEx w15:paraId="62802093" w15:done="0"/>
 </w15:commentsEx>
 </file>
@@ -40582,6 +41619,7 @@
   <w16cex:commentExtensible w16cex:durableId="484C872E" w16cex:dateUtc="2025-12-13T20:45:00Z"/>
   <w16cex:commentExtensible w16cex:durableId="1DEE11D4" w16cex:dateUtc="2025-12-13T16:18:00Z"/>
   <w16cex:commentExtensible w16cex:durableId="6C509E52" w16cex:dateUtc="2025-12-13T16:23:00Z"/>
+  <w16cex:commentExtensible w16cex:durableId="0B587651" w16cex:dateUtc="2025-12-13T21:40:00Z"/>
   <w16cex:commentExtensible w16cex:durableId="45AFA89E" w16cex:dateUtc="2025-12-13T19:22:00Z"/>
 </w16cex:commentsExtensible>
 </file>
@@ -40613,6 +41651,7 @@
   <w16cid:commentId w16cid:paraId="324A065C" w16cid:durableId="484C872E"/>
   <w16cid:commentId w16cid:paraId="24DF9348" w16cid:durableId="1DEE11D4"/>
   <w16cid:commentId w16cid:paraId="4D8E4125" w16cid:durableId="6C509E52"/>
+  <w16cid:commentId w16cid:paraId="1BC2C3BF" w16cid:durableId="0B587651"/>
   <w16cid:commentId w16cid:paraId="62802093" w16cid:durableId="45AFA89E"/>
 </w16cid:commentsIds>
 </file>
@@ -41687,6 +42726,7 @@
   <w:style w:type="character" w:default="1" w:styleId="DefaultParagraphFont">
     <w:name w:val="Default Paragraph Font"/>
     <w:uiPriority w:val="1"/>
+    <w:semiHidden/>
     <w:unhideWhenUsed/>
   </w:style>
   <w:style w:type="table" w:default="1" w:styleId="TableNormal">

</xml_diff>

<commit_message>
Worked a little bit on Iterators. Still WIP.
</commit_message>
<xml_diff>
--- a/Dokumentace.docx
+++ b/Dokumentace.docx
@@ -9136,7 +9136,7 @@
           <w:lang w:val="cs-CZ"/>
         </w:rPr>
         <w:drawing>
-          <wp:inline distT="0" distB="0" distL="0" distR="0" wp14:anchorId="06B67C93" wp14:editId="4A31126F">
+          <wp:inline distT="0" distB="0" distL="0" distR="0" wp14:anchorId="06B67C93" wp14:editId="45D81C49">
             <wp:extent cx="6839585" cy="1112252"/>
             <wp:effectExtent l="0" t="0" r="0" b="0"/>
             <wp:docPr id="1200818239" name="Picture 5"/>
@@ -29714,7 +29714,7 @@
           <w:lang w:val="cs-CZ"/>
         </w:rPr>
         <w:drawing>
-          <wp:inline distT="0" distB="0" distL="0" distR="0" wp14:anchorId="4B22E28E" wp14:editId="6664F5A8">
+          <wp:inline distT="0" distB="0" distL="0" distR="0" wp14:anchorId="4B22E28E" wp14:editId="5022104C">
             <wp:extent cx="2179122" cy="1050588"/>
             <wp:effectExtent l="0" t="0" r="0" b="0"/>
             <wp:docPr id="9" name="Obrázek 9"/>
@@ -35158,21 +35158,25 @@
           <w:lang w:val="cs-CZ"/>
         </w:rPr>
       </w:pPr>
-      <w:commentRangeStart w:id="101"/>
-      <w:commentRangeStart w:id="102"/>
-      <w:proofErr w:type="spellStart"/>
-      <w:r>
-        <w:rPr>
-          <w:lang w:val="cs-CZ"/>
-        </w:rPr>
-        <w:t>Trait</w:t>
-      </w:r>
-      <w:proofErr w:type="spellEnd"/>
-      <w:r>
-        <w:rPr>
-          <w:lang w:val="cs-CZ"/>
-        </w:rPr>
-        <w:t xml:space="preserve"> </w:t>
+      <w:r>
+        <w:rPr>
+          <w:lang w:val="cs-CZ"/>
+        </w:rPr>
+        <w:t xml:space="preserve">Dále jsou dva velmi podobné </w:t>
+      </w:r>
+      <w:proofErr w:type="spellStart"/>
+      <w:r>
+        <w:rPr>
+          <w:lang w:val="cs-CZ"/>
+        </w:rPr>
+        <w:t>traity</w:t>
+      </w:r>
+      <w:proofErr w:type="spellEnd"/>
+      <w:r>
+        <w:rPr>
+          <w:lang w:val="cs-CZ"/>
+        </w:rPr>
+        <w:t xml:space="preserve">: </w:t>
       </w:r>
       <w:proofErr w:type="spellStart"/>
       <w:r>
@@ -35181,156 +35185,14 @@
           <w:highlight w:val="lightGray"/>
           <w:lang w:val="cs-CZ"/>
         </w:rPr>
-        <w:t>Iterator</w:t>
-      </w:r>
-      <w:proofErr w:type="spellEnd"/>
-      <w:r>
-        <w:rPr>
-          <w:lang w:val="cs-CZ"/>
-        </w:rPr>
-        <w:t xml:space="preserve"> je </w:t>
-      </w:r>
-      <w:r>
-        <w:rPr>
-          <w:lang w:val="cs-CZ"/>
-        </w:rPr>
-        <w:t xml:space="preserve">poněkud složitější: označuje obecně </w:t>
-      </w:r>
-      <w:proofErr w:type="spellStart"/>
-      <w:r>
-        <w:rPr>
-          <w:lang w:val="cs-CZ"/>
-        </w:rPr>
-        <w:t>iterátory</w:t>
-      </w:r>
-      <w:proofErr w:type="spellEnd"/>
-      <w:r>
-        <w:rPr>
-          <w:lang w:val="cs-CZ"/>
-        </w:rPr>
-        <w:t>.</w:t>
-      </w:r>
-      <w:commentRangeEnd w:id="101"/>
-      <w:r>
-        <w:rPr>
-          <w:rStyle w:val="CommentReference"/>
-        </w:rPr>
-        <w:commentReference w:id="101"/>
-      </w:r>
-      <w:commentRangeEnd w:id="102"/>
-      <w:r>
-        <w:rPr>
-          <w:rStyle w:val="CommentReference"/>
-        </w:rPr>
-        <w:commentReference w:id="102"/>
-      </w:r>
-      <w:r>
-        <w:rPr>
-          <w:lang w:val="cs-CZ"/>
-        </w:rPr>
-        <w:t xml:space="preserve"> </w:t>
-      </w:r>
-      <w:proofErr w:type="spellStart"/>
-      <w:r>
-        <w:rPr>
-          <w:lang w:val="cs-CZ"/>
-        </w:rPr>
-        <w:t>Iterátor</w:t>
-      </w:r>
-      <w:proofErr w:type="spellEnd"/>
-      <w:r>
-        <w:rPr>
-          <w:lang w:val="cs-CZ"/>
-        </w:rPr>
-        <w:t xml:space="preserve"> je nějak</w:t>
-      </w:r>
-      <w:r>
-        <w:rPr>
-          <w:lang w:val="cs-CZ"/>
-        </w:rPr>
-        <w:t>á struktura, přes kterou lze iterovat</w:t>
-      </w:r>
-      <w:r>
-        <w:rPr>
-          <w:lang w:val="cs-CZ"/>
-        </w:rPr>
-        <w:t>, ale to je cyklická definice</w:t>
-      </w:r>
-      <w:r>
-        <w:rPr>
-          <w:lang w:val="cs-CZ"/>
-        </w:rPr>
-        <w:t xml:space="preserve">. </w:t>
-      </w:r>
-      <w:proofErr w:type="spellStart"/>
-      <w:r>
-        <w:rPr>
-          <w:lang w:val="cs-CZ"/>
-        </w:rPr>
-        <w:t>Iterátor</w:t>
-      </w:r>
-      <w:proofErr w:type="spellEnd"/>
-      <w:r>
-        <w:rPr>
-          <w:lang w:val="cs-CZ"/>
-        </w:rPr>
-        <w:t xml:space="preserve"> může mít mnoho implementací a funkcionalit, ale obecně </w:t>
-      </w:r>
-      <w:r>
-        <w:rPr>
-          <w:lang w:val="cs-CZ"/>
-        </w:rPr>
-        <w:t xml:space="preserve">se projevuje tak, že </w:t>
-      </w:r>
-      <w:r>
-        <w:rPr>
-          <w:lang w:val="cs-CZ"/>
-        </w:rPr>
-        <w:t xml:space="preserve">daný </w:t>
-      </w:r>
-      <w:proofErr w:type="spellStart"/>
-      <w:r>
-        <w:rPr>
-          <w:lang w:val="cs-CZ"/>
-        </w:rPr>
-        <w:t>iterátor</w:t>
-      </w:r>
-      <w:proofErr w:type="spellEnd"/>
-      <w:r>
-        <w:rPr>
-          <w:lang w:val="cs-CZ"/>
-        </w:rPr>
-        <w:t xml:space="preserve"> jako</w:t>
-      </w:r>
-      <w:r>
-        <w:rPr>
-          <w:lang w:val="cs-CZ"/>
-        </w:rPr>
-        <w:t xml:space="preserve"> </w:t>
-      </w:r>
-      <w:r>
-        <w:rPr>
-          <w:lang w:val="cs-CZ"/>
-        </w:rPr>
-        <w:t xml:space="preserve">by v sobě obsahoval </w:t>
-      </w:r>
-      <w:r>
-        <w:rPr>
-          <w:lang w:val="cs-CZ"/>
-        </w:rPr>
-        <w:t xml:space="preserve">seznam hodnot, a pokaždé, když zavoláme jeho jedinou metodu bez </w:t>
-      </w:r>
-      <w:r>
-        <w:rPr>
-          <w:lang w:val="cs-CZ"/>
-        </w:rPr>
-        <w:t xml:space="preserve">výchozí </w:t>
-      </w:r>
-      <w:r>
-        <w:rPr>
-          <w:lang w:val="cs-CZ"/>
-        </w:rPr>
-        <w:t xml:space="preserve">implementace, </w:t>
+        <w:t>Debug</w:t>
+      </w:r>
+      <w:proofErr w:type="spellEnd"/>
+      <w:r>
+        <w:rPr>
+          <w:lang w:val="cs-CZ"/>
+        </w:rPr>
+        <w:t xml:space="preserve"> a </w:t>
       </w:r>
       <w:r>
         <w:rPr>
@@ -35338,7 +35200,13 @@
           <w:highlight w:val="lightGray"/>
           <w:lang w:val="cs-CZ"/>
         </w:rPr>
-        <w:t>.</w:t>
+        <w:t>Display</w:t>
+      </w:r>
+      <w:r>
+        <w:rPr>
+          <w:lang w:val="cs-CZ"/>
+        </w:rPr>
+        <w:t xml:space="preserve">. Oba jsou použity při formátování nějaké hodnoty na text, s tím rozdílem, že </w:t>
       </w:r>
       <w:proofErr w:type="spellStart"/>
       <w:r>
@@ -35347,40 +35215,28 @@
           <w:highlight w:val="lightGray"/>
           <w:lang w:val="cs-CZ"/>
         </w:rPr>
-        <w:t>next</w:t>
-      </w:r>
-      <w:proofErr w:type="spellEnd"/>
+        <w:t>Debug</w:t>
+      </w:r>
+      <w:proofErr w:type="spellEnd"/>
+      <w:r>
+        <w:rPr>
+          <w:lang w:val="cs-CZ"/>
+        </w:rPr>
+        <w:t xml:space="preserve"> navrací formátování pro programátora pro ladění, často surové hodnoty, a </w:t>
+      </w:r>
       <w:r>
         <w:rPr>
           <w:rFonts w:ascii="Consolas" w:hAnsi="Consolas"/>
           <w:highlight w:val="lightGray"/>
           <w:lang w:val="cs-CZ"/>
         </w:rPr>
-        <w:t>()</w:t>
-      </w:r>
-      <w:r>
-        <w:rPr>
-          <w:lang w:val="cs-CZ"/>
-        </w:rPr>
-        <w:t xml:space="preserve"> („další“), odstraní </w:t>
-      </w:r>
-      <w:r>
-        <w:rPr>
-          <w:lang w:val="cs-CZ"/>
-        </w:rPr>
-        <w:t xml:space="preserve">jednu </w:t>
-      </w:r>
-      <w:r>
-        <w:rPr>
-          <w:lang w:val="cs-CZ"/>
-        </w:rPr>
-        <w:t xml:space="preserve">hodnotu z tohoto imaginárního seznamu a </w:t>
-      </w:r>
-      <w:r>
-        <w:rPr>
-          <w:lang w:val="cs-CZ"/>
-        </w:rPr>
-        <w:t xml:space="preserve">navrátí nám ji přes </w:t>
+        <w:t>Display</w:t>
+      </w:r>
+      <w:r>
+        <w:rPr>
+          <w:lang w:val="cs-CZ"/>
+        </w:rPr>
+        <w:t xml:space="preserve"> navrací formátování, které má být zobrazeno uživateli. </w:t>
       </w:r>
       <w:proofErr w:type="spellStart"/>
       <w:r>
@@ -35389,56 +35245,70 @@
           <w:highlight w:val="lightGray"/>
           <w:lang w:val="cs-CZ"/>
         </w:rPr>
-        <w:t>Option</w:t>
-      </w:r>
-      <w:proofErr w:type="spellEnd"/>
-      <w:r>
-        <w:rPr>
-          <w:lang w:val="cs-CZ"/>
-        </w:rPr>
-        <w:t xml:space="preserve">, nebo navrátí </w:t>
-      </w:r>
-      <w:proofErr w:type="spellStart"/>
+        <w:t>Debug</w:t>
+      </w:r>
+      <w:proofErr w:type="spellEnd"/>
+      <w:r>
+        <w:rPr>
+          <w:lang w:val="cs-CZ"/>
+        </w:rPr>
+        <w:t xml:space="preserve"> lze derivovat pomocí výše zmíněného makra, ale </w:t>
+      </w:r>
       <w:r>
         <w:rPr>
           <w:rFonts w:ascii="Consolas" w:hAnsi="Consolas"/>
           <w:highlight w:val="lightGray"/>
           <w:lang w:val="cs-CZ"/>
         </w:rPr>
-        <w:t>None</w:t>
-      </w:r>
-      <w:proofErr w:type="spellEnd"/>
-      <w:r>
-        <w:rPr>
-          <w:lang w:val="cs-CZ"/>
-        </w:rPr>
-        <w:t>, pokud je jeho seznam prázdný.</w:t>
-      </w:r>
+        <w:t>Display</w:t>
+      </w:r>
+      <w:r>
+        <w:rPr>
+          <w:lang w:val="cs-CZ"/>
+        </w:rPr>
+        <w:t xml:space="preserve"> ne, protože zobrazení struktury nebo </w:t>
+      </w:r>
+      <w:proofErr w:type="spellStart"/>
+      <w:r>
+        <w:rPr>
+          <w:lang w:val="cs-CZ"/>
+        </w:rPr>
+        <w:t>enumu</w:t>
+      </w:r>
+      <w:proofErr w:type="spellEnd"/>
+      <w:r>
+        <w:rPr>
+          <w:lang w:val="cs-CZ"/>
+        </w:rPr>
+        <w:t xml:space="preserve"> uživateli často vyžaduje abstraktnější myšlení o logickém významu hodnoty, nejen zobrazení, z jakých dat se struktura skládá nebo jaké varianty </w:t>
+      </w:r>
+      <w:proofErr w:type="spellStart"/>
+      <w:r>
+        <w:rPr>
+          <w:lang w:val="cs-CZ"/>
+        </w:rPr>
+        <w:t>enum</w:t>
+      </w:r>
+      <w:proofErr w:type="spellEnd"/>
+      <w:r>
+        <w:rPr>
+          <w:lang w:val="cs-CZ"/>
+        </w:rPr>
+        <w:t xml:space="preserve"> právě nabývá. Pro formátování </w:t>
+      </w:r>
+      <w:proofErr w:type="spellStart"/>
+      <w:r>
+        <w:rPr>
+          <w:lang w:val="cs-CZ"/>
+        </w:rPr>
+        <w:t>traitem</w:t>
+      </w:r>
+      <w:proofErr w:type="spellEnd"/>
       <w:r>
         <w:rPr>
           <w:lang w:val="cs-CZ"/>
         </w:rPr>
         <w:t xml:space="preserve"> </w:t>
-      </w:r>
-      <w:r>
-        <w:rPr>
-          <w:lang w:val="cs-CZ"/>
-        </w:rPr>
-        <w:t xml:space="preserve">Všechny další metody tohoto </w:t>
-      </w:r>
-      <w:proofErr w:type="spellStart"/>
-      <w:r>
-        <w:rPr>
-          <w:lang w:val="cs-CZ"/>
-        </w:rPr>
-        <w:t>traitu</w:t>
-      </w:r>
-      <w:proofErr w:type="spellEnd"/>
-      <w:r>
-        <w:rPr>
-          <w:lang w:val="cs-CZ"/>
-        </w:rPr>
-        <w:t xml:space="preserve"> mají výchozí implementace, které (skrze několik vrstev) konečně závisí pouze na metodě </w:t>
       </w:r>
       <w:r>
         <w:rPr>
@@ -35446,738 +35316,80 @@
           <w:highlight w:val="lightGray"/>
           <w:lang w:val="cs-CZ"/>
         </w:rPr>
-        <w:t>.</w:t>
-      </w:r>
-      <w:proofErr w:type="spellStart"/>
+        <w:t>Display</w:t>
+      </w:r>
+      <w:r>
+        <w:rPr>
+          <w:lang w:val="cs-CZ"/>
+        </w:rPr>
+        <w:t xml:space="preserve"> používáme (mimo jiné) formátovací značku </w:t>
+      </w:r>
       <w:r>
         <w:rPr>
           <w:rFonts w:ascii="Consolas" w:hAnsi="Consolas"/>
           <w:highlight w:val="lightGray"/>
           <w:lang w:val="cs-CZ"/>
         </w:rPr>
-        <w:t>next</w:t>
-      </w:r>
-      <w:proofErr w:type="spellEnd"/>
+        <w:t>{}</w:t>
+      </w:r>
+      <w:r>
+        <w:rPr>
+          <w:lang w:val="cs-CZ"/>
+        </w:rPr>
+        <w:t xml:space="preserve">, pro </w:t>
+      </w:r>
+      <w:proofErr w:type="spellStart"/>
       <w:r>
         <w:rPr>
           <w:rFonts w:ascii="Consolas" w:hAnsi="Consolas"/>
           <w:highlight w:val="lightGray"/>
           <w:lang w:val="cs-CZ"/>
         </w:rPr>
-        <w:t>()</w:t>
-      </w:r>
-      <w:r>
-        <w:rPr>
-          <w:lang w:val="cs-CZ"/>
-        </w:rPr>
-        <w:t>.</w:t>
-      </w:r>
-      <w:r>
-        <w:rPr>
-          <w:lang w:val="cs-CZ"/>
-        </w:rPr>
-        <w:t xml:space="preserve"> Protože odstraňujeme prvky z imaginárního seznamu uvnitř </w:t>
-      </w:r>
-      <w:proofErr w:type="spellStart"/>
-      <w:r>
-        <w:rPr>
-          <w:lang w:val="cs-CZ"/>
-        </w:rPr>
-        <w:t>iterátoru</w:t>
-      </w:r>
-      <w:proofErr w:type="spellEnd"/>
-      <w:r>
-        <w:rPr>
-          <w:lang w:val="cs-CZ"/>
-        </w:rPr>
-        <w:t xml:space="preserve">, říkáme, že </w:t>
-      </w:r>
-      <w:r>
-        <w:rPr>
-          <w:i/>
-          <w:iCs/>
-          <w:lang w:val="cs-CZ"/>
-        </w:rPr>
-        <w:t>konzumujeme</w:t>
-      </w:r>
-      <w:r>
-        <w:rPr>
-          <w:lang w:val="cs-CZ"/>
-        </w:rPr>
-        <w:t xml:space="preserve"> prvky, a když zkonzumujeme všechny, tak jsme zkonzumovali celý </w:t>
-      </w:r>
-      <w:proofErr w:type="spellStart"/>
-      <w:r>
-        <w:rPr>
-          <w:lang w:val="cs-CZ"/>
-        </w:rPr>
-        <w:t>iterátor</w:t>
-      </w:r>
-      <w:proofErr w:type="spellEnd"/>
-      <w:r>
-        <w:rPr>
-          <w:lang w:val="cs-CZ"/>
-        </w:rPr>
-        <w:t>.</w:t>
-      </w:r>
-      <w:r>
-        <w:rPr>
-          <w:lang w:val="cs-CZ"/>
-        </w:rPr>
-        <w:t xml:space="preserve"> V závislosti na implementaci je možné (ale ne nutné), aby </w:t>
-      </w:r>
-      <w:r>
-        <w:rPr>
-          <w:lang w:val="cs-CZ"/>
-        </w:rPr>
-        <w:t xml:space="preserve">samotný akt konzumace prvku nějak měnil data, ze kterých byl </w:t>
-      </w:r>
-      <w:proofErr w:type="spellStart"/>
-      <w:r>
-        <w:rPr>
-          <w:lang w:val="cs-CZ"/>
-        </w:rPr>
-        <w:t>iterátor</w:t>
-      </w:r>
-      <w:proofErr w:type="spellEnd"/>
-      <w:r>
-        <w:rPr>
-          <w:lang w:val="cs-CZ"/>
-        </w:rPr>
-        <w:t xml:space="preserve"> sestaven, nebo aby prvky </w:t>
-      </w:r>
-      <w:proofErr w:type="spellStart"/>
-      <w:r>
-        <w:rPr>
-          <w:lang w:val="cs-CZ"/>
-        </w:rPr>
-        <w:t>iterátoru</w:t>
-      </w:r>
-      <w:proofErr w:type="spellEnd"/>
-      <w:r>
-        <w:rPr>
-          <w:lang w:val="cs-CZ"/>
-        </w:rPr>
-        <w:t xml:space="preserve"> byly měnitelné reference na původní data.</w:t>
-      </w:r>
-      <w:r>
-        <w:rPr>
-          <w:lang w:val="cs-CZ"/>
-        </w:rPr>
-        <w:t xml:space="preserve"> </w:t>
-      </w:r>
-    </w:p>
-    <w:p>
-      <w:pPr>
-        <w:jc w:val="both"/>
-        <w:rPr>
-          <w:lang w:val="cs-CZ"/>
-        </w:rPr>
-      </w:pPr>
-      <w:proofErr w:type="spellStart"/>
-      <w:r>
-        <w:rPr>
-          <w:lang w:val="cs-CZ"/>
-        </w:rPr>
-        <w:t>Trait</w:t>
-      </w:r>
-      <w:proofErr w:type="spellEnd"/>
-      <w:r>
-        <w:rPr>
-          <w:lang w:val="cs-CZ"/>
-        </w:rPr>
-        <w:t xml:space="preserve"> </w:t>
-      </w:r>
-      <w:proofErr w:type="spellStart"/>
+        <w:t>Debug</w:t>
+      </w:r>
+      <w:proofErr w:type="spellEnd"/>
+      <w:r>
+        <w:rPr>
+          <w:lang w:val="cs-CZ"/>
+        </w:rPr>
+        <w:t xml:space="preserve"> používáme </w:t>
+      </w:r>
       <w:r>
         <w:rPr>
           <w:rFonts w:ascii="Consolas" w:hAnsi="Consolas"/>
           <w:highlight w:val="lightGray"/>
           <w:lang w:val="cs-CZ"/>
         </w:rPr>
-        <w:t>Iterator</w:t>
-      </w:r>
-      <w:proofErr w:type="spellEnd"/>
-      <w:r>
-        <w:rPr>
-          <w:lang w:val="cs-CZ"/>
-        </w:rPr>
-        <w:t xml:space="preserve"> má </w:t>
-      </w:r>
-      <w:r>
-        <w:rPr>
-          <w:lang w:val="cs-CZ"/>
-        </w:rPr>
-        <w:t xml:space="preserve">také </w:t>
-      </w:r>
-      <w:r>
-        <w:rPr>
-          <w:lang w:val="cs-CZ"/>
-        </w:rPr>
-        <w:t xml:space="preserve">asociovaný typ </w:t>
-      </w:r>
-      <w:proofErr w:type="spellStart"/>
+        <w:t>{:?}</w:t>
+      </w:r>
+      <w:r>
+        <w:rPr>
+          <w:lang w:val="cs-CZ"/>
+        </w:rPr>
+        <w:t xml:space="preserve">. Po spuštění příkladu na obrázku 49 je nejdříve vypsáno </w:t>
+      </w:r>
       <w:r>
         <w:rPr>
           <w:rFonts w:ascii="Consolas" w:hAnsi="Consolas"/>
           <w:highlight w:val="lightGray"/>
           <w:lang w:val="cs-CZ"/>
         </w:rPr>
-        <w:t>Item</w:t>
-      </w:r>
-      <w:proofErr w:type="spellEnd"/>
-      <w:r>
-        <w:rPr>
-          <w:lang w:val="cs-CZ"/>
-        </w:rPr>
-        <w:t xml:space="preserve">, </w:t>
-      </w:r>
-      <w:r>
-        <w:rPr>
-          <w:lang w:val="cs-CZ"/>
-        </w:rPr>
-        <w:t xml:space="preserve">což </w:t>
-      </w:r>
-      <w:r>
-        <w:rPr>
-          <w:lang w:val="cs-CZ"/>
-        </w:rPr>
-        <w:t xml:space="preserve">je prostě typ dat, které bude </w:t>
-      </w:r>
-      <w:proofErr w:type="spellStart"/>
-      <w:r>
-        <w:rPr>
-          <w:lang w:val="cs-CZ"/>
-        </w:rPr>
-        <w:t>iterátor</w:t>
-      </w:r>
-      <w:proofErr w:type="spellEnd"/>
-      <w:r>
-        <w:rPr>
-          <w:lang w:val="cs-CZ"/>
-        </w:rPr>
-        <w:t xml:space="preserve"> vydávat</w:t>
-      </w:r>
-      <w:r>
-        <w:rPr>
-          <w:lang w:val="cs-CZ"/>
-        </w:rPr>
-        <w:t xml:space="preserve">, a implementace </w:t>
-      </w:r>
-      <w:proofErr w:type="spellStart"/>
-      <w:r>
-        <w:rPr>
-          <w:lang w:val="cs-CZ"/>
-        </w:rPr>
-        <w:t>traitu</w:t>
-      </w:r>
-      <w:proofErr w:type="spellEnd"/>
-      <w:r>
-        <w:rPr>
-          <w:lang w:val="cs-CZ"/>
-        </w:rPr>
-        <w:t xml:space="preserve"> </w:t>
-      </w:r>
-      <w:r>
-        <w:rPr>
-          <w:lang w:val="cs-CZ"/>
-        </w:rPr>
-        <w:t>ho musí (povětšinou generickým parametrem) specifikovat.</w:t>
-      </w:r>
-    </w:p>
-    <w:p>
-      <w:pPr>
-        <w:jc w:val="both"/>
-        <w:rPr>
-          <w:lang w:val="cs-CZ"/>
-        </w:rPr>
-      </w:pPr>
-      <w:proofErr w:type="spellStart"/>
-      <w:r>
-        <w:rPr>
-          <w:lang w:val="cs-CZ"/>
-        </w:rPr>
-        <w:t>Iterátory</w:t>
-      </w:r>
-      <w:proofErr w:type="spellEnd"/>
-      <w:r>
-        <w:rPr>
-          <w:lang w:val="cs-CZ"/>
-        </w:rPr>
-        <w:t xml:space="preserve"> můžeme vytvářet například z</w:t>
-      </w:r>
-      <w:r>
-        <w:rPr>
-          <w:lang w:val="cs-CZ"/>
-        </w:rPr>
-        <w:t xml:space="preserve"> rozsahů, z </w:t>
-      </w:r>
-      <w:r>
-        <w:rPr>
-          <w:lang w:val="cs-CZ"/>
-        </w:rPr>
-        <w:t xml:space="preserve">polí nebo </w:t>
-      </w:r>
-      <w:r>
-        <w:rPr>
-          <w:lang w:val="cs-CZ"/>
-        </w:rPr>
-        <w:t>textových řetězců, kdy</w:t>
-      </w:r>
-      <w:r>
-        <w:rPr>
-          <w:lang w:val="cs-CZ"/>
-        </w:rPr>
-        <w:t xml:space="preserve"> </w:t>
-      </w:r>
-      <w:commentRangeStart w:id="103"/>
-      <w:r>
-        <w:rPr>
-          <w:lang w:val="cs-CZ"/>
-        </w:rPr>
-        <w:t>TODO</w:t>
-      </w:r>
-      <w:commentRangeEnd w:id="103"/>
-      <w:r>
-        <w:rPr>
-          <w:rStyle w:val="CommentReference"/>
-        </w:rPr>
-        <w:commentReference w:id="103"/>
-      </w:r>
-      <w:r>
-        <w:rPr>
-          <w:lang w:val="cs-CZ"/>
-        </w:rPr>
-        <w:t xml:space="preserve"> </w:t>
-      </w:r>
-    </w:p>
-    <w:p>
-      <w:pPr>
-        <w:jc w:val="both"/>
-        <w:rPr>
-          <w:lang w:val="cs-CZ"/>
-        </w:rPr>
-      </w:pPr>
-      <w:r>
-        <w:rPr>
-          <w:lang w:val="cs-CZ"/>
-        </w:rPr>
-        <w:t xml:space="preserve">Protože však existuje mnoho druhů </w:t>
-      </w:r>
-      <w:proofErr w:type="spellStart"/>
-      <w:r>
-        <w:rPr>
-          <w:lang w:val="cs-CZ"/>
-        </w:rPr>
-        <w:t>iterátorů</w:t>
-      </w:r>
-      <w:proofErr w:type="spellEnd"/>
-      <w:r>
-        <w:rPr>
-          <w:lang w:val="cs-CZ"/>
-        </w:rPr>
-        <w:t xml:space="preserve"> </w:t>
-      </w:r>
-      <w:r>
-        <w:rPr>
-          <w:lang w:val="cs-CZ"/>
-        </w:rPr>
-        <w:t xml:space="preserve">a protože náš často ani nezajímá, jaký to </w:t>
-      </w:r>
-      <w:proofErr w:type="spellStart"/>
-      <w:r>
-        <w:rPr>
-          <w:lang w:val="cs-CZ"/>
-        </w:rPr>
-        <w:t>iterátor</w:t>
-      </w:r>
-      <w:proofErr w:type="spellEnd"/>
-      <w:r>
-        <w:rPr>
-          <w:lang w:val="cs-CZ"/>
-        </w:rPr>
-        <w:t xml:space="preserve"> vlastně dostaneme, hlavně když to bude </w:t>
-      </w:r>
-      <w:proofErr w:type="spellStart"/>
-      <w:r>
-        <w:rPr>
-          <w:lang w:val="cs-CZ"/>
-        </w:rPr>
-        <w:t>iterátor</w:t>
-      </w:r>
-      <w:proofErr w:type="spellEnd"/>
-      <w:r>
-        <w:rPr>
-          <w:lang w:val="cs-CZ"/>
-        </w:rPr>
-        <w:t>, tak</w:t>
-      </w:r>
-      <w:r>
-        <w:rPr>
-          <w:lang w:val="cs-CZ"/>
-        </w:rPr>
-        <w:t xml:space="preserve"> by se v mnoha případech nabízela možnost </w:t>
-      </w:r>
-      <w:r>
-        <w:rPr>
-          <w:lang w:val="cs-CZ"/>
-        </w:rPr>
-        <w:t xml:space="preserve">používat generické parametry omezené na </w:t>
-      </w:r>
-      <w:proofErr w:type="spellStart"/>
-      <w:r>
-        <w:rPr>
-          <w:lang w:val="cs-CZ"/>
-        </w:rPr>
-        <w:t>trait</w:t>
-      </w:r>
-      <w:proofErr w:type="spellEnd"/>
+        <w:t>201 kilohertz</w:t>
+      </w:r>
+      <w:r>
+        <w:rPr>
+          <w:lang w:val="cs-CZ"/>
+        </w:rPr>
+        <w:t xml:space="preserve">, poté </w:t>
+      </w:r>
       <w:r>
         <w:rPr>
           <w:rFonts w:ascii="Consolas" w:hAnsi="Consolas"/>
           <w:highlight w:val="lightGray"/>
           <w:lang w:val="cs-CZ"/>
         </w:rPr>
-        <w:t xml:space="preserve"> </w:t>
-      </w:r>
-      <w:proofErr w:type="spellStart"/>
-      <w:r>
-        <w:rPr>
-          <w:rFonts w:ascii="Consolas" w:hAnsi="Consolas"/>
-          <w:highlight w:val="lightGray"/>
-          <w:lang w:val="cs-CZ"/>
-        </w:rPr>
-        <w:t>Iterator</w:t>
-      </w:r>
-      <w:proofErr w:type="spellEnd"/>
-      <w:r>
-        <w:rPr>
-          <w:lang w:val="cs-CZ"/>
-        </w:rPr>
-        <w:t>.</w:t>
-      </w:r>
-      <w:r>
-        <w:rPr>
-          <w:lang w:val="cs-CZ"/>
-        </w:rPr>
-        <w:t xml:space="preserve"> </w:t>
-      </w:r>
-      <w:r>
-        <w:rPr>
-          <w:lang w:val="cs-CZ"/>
-        </w:rPr>
-        <w:t xml:space="preserve">Ale Rust nám umožňuje ještě elegantnější řešení: když omezujeme na pouze jeden </w:t>
-      </w:r>
-      <w:proofErr w:type="spellStart"/>
-      <w:r>
-        <w:rPr>
-          <w:lang w:val="cs-CZ"/>
-        </w:rPr>
-        <w:t>trait</w:t>
-      </w:r>
-      <w:proofErr w:type="spellEnd"/>
-      <w:r>
-        <w:rPr>
-          <w:lang w:val="cs-CZ"/>
-        </w:rPr>
-        <w:t xml:space="preserve">, nemusíme používat </w:t>
-      </w:r>
-      <w:r>
-        <w:rPr>
-          <w:lang w:val="cs-CZ"/>
-        </w:rPr>
-        <w:t xml:space="preserve">syntaxi </w:t>
-      </w:r>
-      <w:r>
-        <w:rPr>
-          <w:rFonts w:ascii="Consolas" w:hAnsi="Consolas"/>
-          <w:highlight w:val="lightGray"/>
-          <w:lang w:val="cs-CZ"/>
-        </w:rPr>
-        <w:t xml:space="preserve">&lt;T: </w:t>
-      </w:r>
-      <w:proofErr w:type="spellStart"/>
-      <w:r>
-        <w:rPr>
-          <w:rFonts w:ascii="Consolas" w:hAnsi="Consolas"/>
-          <w:highlight w:val="lightGray"/>
-          <w:lang w:val="cs-CZ"/>
-        </w:rPr>
-        <w:t>Jmeno_traitu</w:t>
-      </w:r>
-      <w:proofErr w:type="spellEnd"/>
-      <w:r>
-        <w:rPr>
-          <w:rFonts w:ascii="Consolas" w:hAnsi="Consolas"/>
-          <w:highlight w:val="lightGray"/>
-          <w:lang w:val="cs-CZ"/>
-        </w:rPr>
-        <w:t>&gt;</w:t>
-      </w:r>
-      <w:r>
-        <w:rPr>
-          <w:lang w:val="cs-CZ"/>
-        </w:rPr>
-        <w:t xml:space="preserve"> jako na obrázku 45, ale můžeme </w:t>
-      </w:r>
-      <w:r>
-        <w:rPr>
-          <w:lang w:val="cs-CZ"/>
-        </w:rPr>
-        <w:t xml:space="preserve">použít klíčové slovo </w:t>
-      </w:r>
-      <w:proofErr w:type="spellStart"/>
-      <w:r>
-        <w:rPr>
-          <w:rFonts w:ascii="Consolas" w:hAnsi="Consolas"/>
-          <w:highlight w:val="lightGray"/>
-          <w:lang w:val="cs-CZ"/>
-        </w:rPr>
-        <w:t>impl</w:t>
-      </w:r>
-      <w:proofErr w:type="spellEnd"/>
-      <w:r>
-        <w:rPr>
-          <w:lang w:val="cs-CZ"/>
-        </w:rPr>
-        <w:t xml:space="preserve"> a název </w:t>
-      </w:r>
-      <w:proofErr w:type="spellStart"/>
-      <w:r>
-        <w:rPr>
-          <w:lang w:val="cs-CZ"/>
-        </w:rPr>
-        <w:t>traitu</w:t>
-      </w:r>
-      <w:proofErr w:type="spellEnd"/>
-      <w:r>
-        <w:rPr>
-          <w:lang w:val="cs-CZ"/>
-        </w:rPr>
-        <w:t xml:space="preserve"> pro označení, že </w:t>
-      </w:r>
-      <w:r>
-        <w:rPr>
-          <w:lang w:val="cs-CZ"/>
-        </w:rPr>
-        <w:t xml:space="preserve">zde lze dosadit jakýkoli typ implementující daný </w:t>
-      </w:r>
-      <w:proofErr w:type="spellStart"/>
-      <w:r>
-        <w:rPr>
-          <w:lang w:val="cs-CZ"/>
-        </w:rPr>
-        <w:t>trait</w:t>
-      </w:r>
-      <w:proofErr w:type="spellEnd"/>
-      <w:r>
-        <w:rPr>
-          <w:lang w:val="cs-CZ"/>
-        </w:rPr>
-        <w:t>, a že nás nezajímá, jaký typ to bude.</w:t>
-      </w:r>
-      <w:r>
-        <w:rPr>
-          <w:lang w:val="cs-CZ"/>
-        </w:rPr>
-        <w:t xml:space="preserve"> Tuto syntaxi však nelze použít všude, jen u typů parametrů a návratových hodnot funkcí.</w:t>
-      </w:r>
-      <w:r>
-        <w:rPr>
-          <w:lang w:val="cs-CZ"/>
-        </w:rPr>
-        <w:t xml:space="preserve"> Protože se však nejedná o skutečný generický parametr, nelze používat například syntaxi </w:t>
-      </w:r>
-      <w:proofErr w:type="spellStart"/>
-      <w:r>
-        <w:rPr>
-          <w:lang w:val="cs-CZ"/>
-        </w:rPr>
-        <w:t>turbofish</w:t>
-      </w:r>
-      <w:proofErr w:type="spellEnd"/>
-      <w:r>
-        <w:rPr>
-          <w:lang w:val="cs-CZ"/>
-        </w:rPr>
-        <w:t xml:space="preserve"> a podobně.</w:t>
-      </w:r>
-      <w:r>
-        <w:rPr>
-          <w:lang w:val="cs-CZ"/>
-        </w:rPr>
-        <w:t xml:space="preserve"> </w:t>
-      </w:r>
-      <w:r>
-        <w:rPr>
-          <w:lang w:val="cs-CZ"/>
-        </w:rPr>
-        <w:t xml:space="preserve">Pokud funkce používá </w:t>
-      </w:r>
-      <w:proofErr w:type="spellStart"/>
-      <w:r>
-        <w:rPr>
-          <w:rFonts w:ascii="Consolas" w:hAnsi="Consolas"/>
-          <w:highlight w:val="lightGray"/>
-          <w:lang w:val="cs-CZ"/>
-        </w:rPr>
-        <w:t>impl</w:t>
-      </w:r>
-      <w:proofErr w:type="spellEnd"/>
-      <w:r>
-        <w:rPr>
-          <w:lang w:val="cs-CZ"/>
-        </w:rPr>
-        <w:t xml:space="preserve"> ve svém návratovém typu, může navrátit jakýkoli typ implementující daný </w:t>
-      </w:r>
-      <w:proofErr w:type="spellStart"/>
-      <w:r>
-        <w:rPr>
-          <w:lang w:val="cs-CZ"/>
-        </w:rPr>
-        <w:t>trait</w:t>
-      </w:r>
-      <w:proofErr w:type="spellEnd"/>
-      <w:r>
-        <w:rPr>
-          <w:lang w:val="cs-CZ"/>
-        </w:rPr>
-        <w:t xml:space="preserve">, ale v rámci ní musí navrátit vždy ten stejný. </w:t>
-      </w:r>
-      <w:r>
-        <w:rPr>
-          <w:lang w:val="cs-CZ"/>
-        </w:rPr>
-        <w:t xml:space="preserve">Příklad je na obrázku </w:t>
-      </w:r>
-      <w:r>
-        <w:rPr>
-          <w:lang w:val="cs-CZ"/>
-        </w:rPr>
-        <w:t>4</w:t>
-      </w:r>
-      <w:r>
-        <w:rPr>
-          <w:lang w:val="cs-CZ"/>
-        </w:rPr>
-        <w:t>8</w:t>
-      </w:r>
-      <w:r>
-        <w:rPr>
-          <w:lang w:val="cs-CZ"/>
-        </w:rPr>
-        <w:t xml:space="preserve"> – první dvě funkce se zkompilují, </w:t>
-      </w:r>
-      <w:r>
-        <w:rPr>
-          <w:lang w:val="cs-CZ"/>
-        </w:rPr>
-        <w:t>třetí selže</w:t>
-      </w:r>
-      <w:r>
-        <w:rPr>
-          <w:lang w:val="cs-CZ"/>
-        </w:rPr>
-        <w:t xml:space="preserve">, protože ačkoli metoda </w:t>
-      </w:r>
-      <w:r>
-        <w:rPr>
-          <w:rFonts w:ascii="Consolas" w:hAnsi="Consolas"/>
-          <w:highlight w:val="lightGray"/>
-          <w:lang w:val="cs-CZ"/>
-        </w:rPr>
-        <w:t>.</w:t>
-      </w:r>
-      <w:proofErr w:type="spellStart"/>
-      <w:r>
-        <w:rPr>
-          <w:rFonts w:ascii="Consolas" w:hAnsi="Consolas"/>
-          <w:highlight w:val="lightGray"/>
-          <w:lang w:val="cs-CZ"/>
-        </w:rPr>
-        <w:t>chars</w:t>
-      </w:r>
-      <w:proofErr w:type="spellEnd"/>
-      <w:r>
-        <w:rPr>
-          <w:rFonts w:ascii="Consolas" w:hAnsi="Consolas"/>
-          <w:highlight w:val="lightGray"/>
-          <w:lang w:val="cs-CZ"/>
-        </w:rPr>
-        <w:t>()</w:t>
-      </w:r>
-      <w:r>
-        <w:rPr>
-          <w:lang w:val="cs-CZ"/>
-        </w:rPr>
-        <w:t xml:space="preserve"> na textovém řetězci i metoda </w:t>
-      </w:r>
-      <w:r>
-        <w:rPr>
-          <w:rFonts w:ascii="Consolas" w:hAnsi="Consolas"/>
-          <w:highlight w:val="lightGray"/>
-          <w:lang w:val="cs-CZ"/>
-        </w:rPr>
-        <w:t>.</w:t>
-      </w:r>
-      <w:proofErr w:type="spellStart"/>
-      <w:r>
-        <w:rPr>
-          <w:rFonts w:ascii="Consolas" w:hAnsi="Consolas"/>
-          <w:highlight w:val="lightGray"/>
-          <w:lang w:val="cs-CZ"/>
-        </w:rPr>
-        <w:t>iter</w:t>
-      </w:r>
-      <w:proofErr w:type="spellEnd"/>
-      <w:r>
-        <w:rPr>
-          <w:rFonts w:ascii="Consolas" w:hAnsi="Consolas"/>
-          <w:highlight w:val="lightGray"/>
-          <w:lang w:val="cs-CZ"/>
-        </w:rPr>
-        <w:t>()</w:t>
-      </w:r>
-      <w:r>
-        <w:rPr>
-          <w:lang w:val="cs-CZ"/>
-        </w:rPr>
-        <w:t xml:space="preserve"> na </w:t>
-      </w:r>
-      <w:r>
-        <w:rPr>
-          <w:lang w:val="cs-CZ"/>
-        </w:rPr>
-        <w:t>referenci na pole (na „plátku“)</w:t>
-      </w:r>
-      <w:r>
-        <w:rPr>
-          <w:lang w:val="cs-CZ"/>
-        </w:rPr>
-        <w:t xml:space="preserve"> navracejí </w:t>
-      </w:r>
-      <w:proofErr w:type="spellStart"/>
-      <w:r>
-        <w:rPr>
-          <w:lang w:val="cs-CZ"/>
-        </w:rPr>
-        <w:t>iterátor</w:t>
-      </w:r>
-      <w:proofErr w:type="spellEnd"/>
-      <w:r>
-        <w:rPr>
-          <w:lang w:val="cs-CZ"/>
-        </w:rPr>
-        <w:t xml:space="preserve">, navracejí jiný typ </w:t>
-      </w:r>
-      <w:proofErr w:type="spellStart"/>
-      <w:r>
-        <w:rPr>
-          <w:lang w:val="cs-CZ"/>
-        </w:rPr>
-        <w:t>iterátoru</w:t>
-      </w:r>
-      <w:proofErr w:type="spellEnd"/>
+        <w:t>kHz(201)</w:t>
+      </w:r>
       <w:r>
         <w:rPr>
           <w:lang w:val="cs-CZ"/>
@@ -36195,11 +35407,2015 @@
           <w:noProof/>
           <w:lang w:val="cs-CZ"/>
         </w:rPr>
+        <w:drawing>
+          <wp:inline distT="0" distB="0" distL="0" distR="0" wp14:anchorId="26FAF33A" wp14:editId="05ADB0DB">
+            <wp:extent cx="4207259" cy="3410768"/>
+            <wp:effectExtent l="0" t="0" r="3175" b="0"/>
+            <wp:docPr id="822696502" name="Picture 1" descr="A screen shot of a computer program&#10;&#10;AI-generated content may be incorrect."/>
+            <wp:cNvGraphicFramePr>
+              <a:graphicFrameLocks xmlns:a="http://schemas.openxmlformats.org/drawingml/2006/main" noChangeAspect="1"/>
+            </wp:cNvGraphicFramePr>
+            <a:graphic xmlns:a="http://schemas.openxmlformats.org/drawingml/2006/main">
+              <a:graphicData uri="http://schemas.openxmlformats.org/drawingml/2006/picture">
+                <pic:pic xmlns:pic="http://schemas.openxmlformats.org/drawingml/2006/picture">
+                  <pic:nvPicPr>
+                    <pic:cNvPr id="822696502" name="Picture 1" descr="A screen shot of a computer program&#10;&#10;AI-generated content may be incorrect."/>
+                    <pic:cNvPicPr/>
+                  </pic:nvPicPr>
+                  <pic:blipFill>
+                    <a:blip r:embed="rId61"/>
+                    <a:stretch>
+                      <a:fillRect/>
+                    </a:stretch>
+                  </pic:blipFill>
+                  <pic:spPr>
+                    <a:xfrm>
+                      <a:off x="0" y="0"/>
+                      <a:ext cx="4316736" cy="3499520"/>
+                    </a:xfrm>
+                    <a:prstGeom prst="rect">
+                      <a:avLst/>
+                    </a:prstGeom>
+                  </pic:spPr>
+                </pic:pic>
+              </a:graphicData>
+            </a:graphic>
+          </wp:inline>
+        </w:drawing>
+      </w:r>
+    </w:p>
+    <w:p>
+      <w:pPr>
+        <w:pStyle w:val="Caption"/>
+        <w:jc w:val="both"/>
+        <w:rPr>
+          <w:lang w:val="cs-CZ"/>
+        </w:rPr>
+      </w:pPr>
+      <w:bookmarkStart w:id="101" w:name="_Toc216558626"/>
+      <w:r>
+        <w:rPr>
+          <w:lang w:val="cs-CZ"/>
+        </w:rPr>
+        <w:t xml:space="preserve">Obrázek </w:t>
+      </w:r>
+      <w:r>
+        <w:rPr>
+          <w:lang w:val="cs-CZ"/>
+        </w:rPr>
+        <w:fldChar w:fldCharType="begin"/>
+      </w:r>
+      <w:r>
+        <w:rPr>
+          <w:lang w:val="cs-CZ"/>
+        </w:rPr>
+        <w:instrText xml:space="preserve"> SEQ Obrázek \* ARABIC </w:instrText>
+      </w:r>
+      <w:r>
+        <w:rPr>
+          <w:lang w:val="cs-CZ"/>
+        </w:rPr>
+        <w:fldChar w:fldCharType="separate"/>
+      </w:r>
+      <w:r>
+        <w:rPr>
+          <w:noProof/>
+          <w:lang w:val="cs-CZ"/>
+        </w:rPr>
+        <w:t>49</w:t>
+      </w:r>
+      <w:r>
+        <w:rPr>
+          <w:lang w:val="cs-CZ"/>
+        </w:rPr>
+        <w:fldChar w:fldCharType="end"/>
+      </w:r>
+      <w:r>
+        <w:rPr>
+          <w:lang w:val="cs-CZ"/>
+        </w:rPr>
+        <w:t xml:space="preserve">: Příklad pro ilustraci rozdílu mezi </w:t>
+      </w:r>
+      <w:proofErr w:type="spellStart"/>
+      <w:r>
+        <w:rPr>
+          <w:lang w:val="cs-CZ"/>
+        </w:rPr>
+        <w:t>Debug</w:t>
+      </w:r>
+      <w:proofErr w:type="spellEnd"/>
+      <w:r>
+        <w:rPr>
+          <w:lang w:val="cs-CZ"/>
+        </w:rPr>
+        <w:t xml:space="preserve"> a Display. Zdroj: vlastní</w:t>
+      </w:r>
+      <w:bookmarkEnd w:id="101"/>
+    </w:p>
+    <w:p>
+      <w:pPr>
+        <w:jc w:val="both"/>
+        <w:rPr>
+          <w:lang w:val="cs-CZ"/>
+        </w:rPr>
+      </w:pPr>
+      <w:r>
+        <w:rPr>
+          <w:lang w:val="cs-CZ"/>
+        </w:rPr>
+        <w:t xml:space="preserve">Existují i další formátovací </w:t>
+      </w:r>
+      <w:proofErr w:type="spellStart"/>
+      <w:r>
+        <w:rPr>
+          <w:lang w:val="cs-CZ"/>
+        </w:rPr>
+        <w:t>traity</w:t>
+      </w:r>
+      <w:proofErr w:type="spellEnd"/>
+      <w:r>
+        <w:rPr>
+          <w:lang w:val="cs-CZ"/>
+        </w:rPr>
+        <w:t xml:space="preserve">, jako </w:t>
+      </w:r>
+      <w:r>
+        <w:rPr>
+          <w:rFonts w:ascii="Consolas" w:hAnsi="Consolas"/>
+          <w:highlight w:val="lightGray"/>
+          <w:lang w:val="cs-CZ"/>
+        </w:rPr>
+        <w:t>Binary</w:t>
+      </w:r>
+      <w:r>
+        <w:rPr>
+          <w:lang w:val="cs-CZ"/>
+        </w:rPr>
+        <w:t xml:space="preserve">, </w:t>
+      </w:r>
+      <w:proofErr w:type="spellStart"/>
+      <w:r>
+        <w:rPr>
+          <w:rFonts w:ascii="Consolas" w:hAnsi="Consolas"/>
+          <w:highlight w:val="lightGray"/>
+          <w:lang w:val="cs-CZ"/>
+        </w:rPr>
+        <w:t>LowerExp</w:t>
+      </w:r>
+      <w:proofErr w:type="spellEnd"/>
+      <w:r>
+        <w:rPr>
+          <w:lang w:val="cs-CZ"/>
+        </w:rPr>
+        <w:t xml:space="preserve">, </w:t>
+      </w:r>
+      <w:proofErr w:type="spellStart"/>
+      <w:r>
+        <w:rPr>
+          <w:rFonts w:ascii="Consolas" w:hAnsi="Consolas"/>
+          <w:highlight w:val="lightGray"/>
+          <w:lang w:val="cs-CZ"/>
+        </w:rPr>
+        <w:t>UpperExp</w:t>
+      </w:r>
+      <w:proofErr w:type="spellEnd"/>
+      <w:r>
+        <w:rPr>
+          <w:lang w:val="cs-CZ"/>
+        </w:rPr>
+        <w:t xml:space="preserve">, </w:t>
+      </w:r>
+      <w:proofErr w:type="spellStart"/>
+      <w:r>
+        <w:rPr>
+          <w:rFonts w:ascii="Consolas" w:hAnsi="Consolas"/>
+          <w:highlight w:val="lightGray"/>
+          <w:lang w:val="cs-CZ"/>
+        </w:rPr>
+        <w:t>LowerHex</w:t>
+      </w:r>
+      <w:proofErr w:type="spellEnd"/>
+      <w:r>
+        <w:rPr>
+          <w:lang w:val="cs-CZ"/>
+        </w:rPr>
+        <w:t xml:space="preserve">, </w:t>
+      </w:r>
+      <w:proofErr w:type="spellStart"/>
+      <w:r>
+        <w:rPr>
+          <w:rFonts w:ascii="Consolas" w:hAnsi="Consolas"/>
+          <w:highlight w:val="lightGray"/>
+          <w:lang w:val="cs-CZ"/>
+        </w:rPr>
+        <w:t>UpperHex</w:t>
+      </w:r>
+      <w:proofErr w:type="spellEnd"/>
+      <w:r>
+        <w:rPr>
+          <w:lang w:val="cs-CZ"/>
+        </w:rPr>
+        <w:t xml:space="preserve"> nebo</w:t>
+      </w:r>
+      <w:r>
+        <w:rPr>
+          <w:lang w:val="cs-CZ"/>
+        </w:rPr>
+        <w:t xml:space="preserve"> </w:t>
+      </w:r>
+      <w:proofErr w:type="spellStart"/>
+      <w:r>
+        <w:rPr>
+          <w:rFonts w:ascii="Consolas" w:hAnsi="Consolas"/>
+          <w:highlight w:val="lightGray"/>
+          <w:lang w:val="cs-CZ"/>
+        </w:rPr>
+        <w:t>Octal</w:t>
+      </w:r>
+      <w:proofErr w:type="spellEnd"/>
+      <w:r>
+        <w:rPr>
+          <w:lang w:val="cs-CZ"/>
+        </w:rPr>
+        <w:t>, většina z nichž jsou implementovány pro číselné typy pro jejich formátování v jiných číselných soustavách nebo zápisech.</w:t>
+      </w:r>
+    </w:p>
+    <w:p>
+      <w:pPr>
+        <w:pStyle w:val="Heading4"/>
+        <w:rPr>
+          <w:lang w:val="cs-CZ"/>
+        </w:rPr>
+      </w:pPr>
+      <w:r>
+        <w:rPr>
+          <w:lang w:val="cs-CZ"/>
+        </w:rPr>
+        <w:t xml:space="preserve">5.4.2 </w:t>
+      </w:r>
+      <w:proofErr w:type="spellStart"/>
+      <w:r>
+        <w:rPr>
+          <w:lang w:val="cs-CZ"/>
+        </w:rPr>
+        <w:t>Iterátory</w:t>
+      </w:r>
+      <w:proofErr w:type="spellEnd"/>
+    </w:p>
+    <w:p>
+      <w:pPr>
+        <w:jc w:val="both"/>
+        <w:rPr>
+          <w:lang w:val="cs-CZ"/>
+        </w:rPr>
+      </w:pPr>
+      <w:commentRangeStart w:id="102"/>
+      <w:commentRangeStart w:id="103"/>
+      <w:proofErr w:type="spellStart"/>
+      <w:r>
+        <w:rPr>
+          <w:lang w:val="cs-CZ"/>
+        </w:rPr>
+        <w:t>Trait</w:t>
+      </w:r>
+      <w:proofErr w:type="spellEnd"/>
+      <w:r>
+        <w:rPr>
+          <w:lang w:val="cs-CZ"/>
+        </w:rPr>
+        <w:t xml:space="preserve"> </w:t>
+      </w:r>
+      <w:proofErr w:type="spellStart"/>
+      <w:r>
+        <w:rPr>
+          <w:rFonts w:ascii="Consolas" w:hAnsi="Consolas"/>
+          <w:highlight w:val="lightGray"/>
+          <w:lang w:val="cs-CZ"/>
+        </w:rPr>
+        <w:t>Iterator</w:t>
+      </w:r>
+      <w:proofErr w:type="spellEnd"/>
+      <w:r>
+        <w:rPr>
+          <w:lang w:val="cs-CZ"/>
+        </w:rPr>
+        <w:t xml:space="preserve"> je </w:t>
+      </w:r>
+      <w:r>
+        <w:rPr>
+          <w:lang w:val="cs-CZ"/>
+        </w:rPr>
+        <w:t xml:space="preserve">poněkud složitější: označuje obecně </w:t>
+      </w:r>
+      <w:proofErr w:type="spellStart"/>
+      <w:r>
+        <w:rPr>
+          <w:lang w:val="cs-CZ"/>
+        </w:rPr>
+        <w:t>iterátory</w:t>
+      </w:r>
+      <w:proofErr w:type="spellEnd"/>
+      <w:r>
+        <w:rPr>
+          <w:lang w:val="cs-CZ"/>
+        </w:rPr>
+        <w:t>.</w:t>
+      </w:r>
+      <w:commentRangeEnd w:id="102"/>
+      <w:r>
+        <w:rPr>
+          <w:rStyle w:val="CommentReference"/>
+        </w:rPr>
+        <w:commentReference w:id="102"/>
+      </w:r>
+      <w:commentRangeEnd w:id="103"/>
+      <w:r>
+        <w:rPr>
+          <w:rStyle w:val="CommentReference"/>
+        </w:rPr>
+        <w:commentReference w:id="103"/>
+      </w:r>
+      <w:r>
+        <w:rPr>
+          <w:lang w:val="cs-CZ"/>
+        </w:rPr>
+        <w:t xml:space="preserve"> </w:t>
+      </w:r>
+      <w:proofErr w:type="spellStart"/>
+      <w:r>
+        <w:rPr>
+          <w:lang w:val="cs-CZ"/>
+        </w:rPr>
+        <w:t>Iterátor</w:t>
+      </w:r>
+      <w:proofErr w:type="spellEnd"/>
+      <w:r>
+        <w:rPr>
+          <w:lang w:val="cs-CZ"/>
+        </w:rPr>
+        <w:t xml:space="preserve"> je nějak</w:t>
+      </w:r>
+      <w:r>
+        <w:rPr>
+          <w:lang w:val="cs-CZ"/>
+        </w:rPr>
+        <w:t>á struktura, přes kterou lze iterovat</w:t>
+      </w:r>
+      <w:r>
+        <w:rPr>
+          <w:lang w:val="cs-CZ"/>
+        </w:rPr>
+        <w:t>, ale to je cyklická definice</w:t>
+      </w:r>
+      <w:r>
+        <w:rPr>
+          <w:lang w:val="cs-CZ"/>
+        </w:rPr>
+        <w:t xml:space="preserve">. </w:t>
+      </w:r>
+      <w:proofErr w:type="spellStart"/>
+      <w:r>
+        <w:rPr>
+          <w:lang w:val="cs-CZ"/>
+        </w:rPr>
+        <w:t>Iterátor</w:t>
+      </w:r>
+      <w:proofErr w:type="spellEnd"/>
+      <w:r>
+        <w:rPr>
+          <w:lang w:val="cs-CZ"/>
+        </w:rPr>
+        <w:t xml:space="preserve"> může mít mnoho implementací a funkcionalit, ale obecně </w:t>
+      </w:r>
+      <w:r>
+        <w:rPr>
+          <w:lang w:val="cs-CZ"/>
+        </w:rPr>
+        <w:t xml:space="preserve">se projevuje tak, že </w:t>
+      </w:r>
+      <w:r>
+        <w:rPr>
+          <w:lang w:val="cs-CZ"/>
+        </w:rPr>
+        <w:t xml:space="preserve">daný </w:t>
+      </w:r>
+      <w:proofErr w:type="spellStart"/>
+      <w:r>
+        <w:rPr>
+          <w:lang w:val="cs-CZ"/>
+        </w:rPr>
+        <w:t>iterátor</w:t>
+      </w:r>
+      <w:proofErr w:type="spellEnd"/>
+      <w:r>
+        <w:rPr>
+          <w:lang w:val="cs-CZ"/>
+        </w:rPr>
+        <w:t xml:space="preserve"> jako</w:t>
+      </w:r>
+      <w:r>
+        <w:rPr>
+          <w:lang w:val="cs-CZ"/>
+        </w:rPr>
+        <w:t xml:space="preserve"> </w:t>
+      </w:r>
+      <w:r>
+        <w:rPr>
+          <w:lang w:val="cs-CZ"/>
+        </w:rPr>
+        <w:t xml:space="preserve">by v sobě obsahoval </w:t>
+      </w:r>
+      <w:r>
+        <w:rPr>
+          <w:lang w:val="cs-CZ"/>
+        </w:rPr>
+        <w:t xml:space="preserve">seznam hodnot, a pokaždé, když zavoláme jeho jedinou metodu bez </w:t>
+      </w:r>
+      <w:r>
+        <w:rPr>
+          <w:lang w:val="cs-CZ"/>
+        </w:rPr>
+        <w:t xml:space="preserve">výchozí </w:t>
+      </w:r>
+      <w:r>
+        <w:rPr>
+          <w:lang w:val="cs-CZ"/>
+        </w:rPr>
+        <w:t xml:space="preserve">implementace, </w:t>
+      </w:r>
+      <w:r>
+        <w:rPr>
+          <w:rFonts w:ascii="Consolas" w:hAnsi="Consolas"/>
+          <w:highlight w:val="lightGray"/>
+          <w:lang w:val="cs-CZ"/>
+        </w:rPr>
+        <w:t>.</w:t>
+      </w:r>
+      <w:proofErr w:type="spellStart"/>
+      <w:r>
+        <w:rPr>
+          <w:rFonts w:ascii="Consolas" w:hAnsi="Consolas"/>
+          <w:highlight w:val="lightGray"/>
+          <w:lang w:val="cs-CZ"/>
+        </w:rPr>
+        <w:t>next</w:t>
+      </w:r>
+      <w:proofErr w:type="spellEnd"/>
+      <w:r>
+        <w:rPr>
+          <w:rFonts w:ascii="Consolas" w:hAnsi="Consolas"/>
+          <w:highlight w:val="lightGray"/>
+          <w:lang w:val="cs-CZ"/>
+        </w:rPr>
+        <w:t>()</w:t>
+      </w:r>
+      <w:r>
+        <w:rPr>
+          <w:lang w:val="cs-CZ"/>
+        </w:rPr>
+        <w:t xml:space="preserve"> („další“), odstraní </w:t>
+      </w:r>
+      <w:r>
+        <w:rPr>
+          <w:lang w:val="cs-CZ"/>
+        </w:rPr>
+        <w:t xml:space="preserve">jednu </w:t>
+      </w:r>
+      <w:r>
+        <w:rPr>
+          <w:lang w:val="cs-CZ"/>
+        </w:rPr>
+        <w:t xml:space="preserve">hodnotu z tohoto imaginárního seznamu a </w:t>
+      </w:r>
+      <w:r>
+        <w:rPr>
+          <w:lang w:val="cs-CZ"/>
+        </w:rPr>
+        <w:t xml:space="preserve">navrátí nám ji </w:t>
+      </w:r>
+      <w:r>
+        <w:rPr>
+          <w:lang w:val="cs-CZ"/>
+        </w:rPr>
+        <w:t xml:space="preserve">zabalenou </w:t>
+      </w:r>
+      <w:r>
+        <w:rPr>
+          <w:lang w:val="cs-CZ"/>
+        </w:rPr>
+        <w:t xml:space="preserve">přes </w:t>
+      </w:r>
+      <w:proofErr w:type="spellStart"/>
+      <w:r>
+        <w:rPr>
+          <w:rFonts w:ascii="Consolas" w:hAnsi="Consolas"/>
+          <w:highlight w:val="lightGray"/>
+          <w:lang w:val="cs-CZ"/>
+        </w:rPr>
+        <w:t>Option</w:t>
+      </w:r>
+      <w:proofErr w:type="spellEnd"/>
+      <w:r>
+        <w:rPr>
+          <w:lang w:val="cs-CZ"/>
+        </w:rPr>
+        <w:t xml:space="preserve">, nebo navrátí </w:t>
+      </w:r>
+      <w:proofErr w:type="spellStart"/>
+      <w:r>
+        <w:rPr>
+          <w:rFonts w:ascii="Consolas" w:hAnsi="Consolas"/>
+          <w:highlight w:val="lightGray"/>
+          <w:lang w:val="cs-CZ"/>
+        </w:rPr>
+        <w:t>None</w:t>
+      </w:r>
+      <w:proofErr w:type="spellEnd"/>
+      <w:r>
+        <w:rPr>
+          <w:lang w:val="cs-CZ"/>
+        </w:rPr>
+        <w:t>, pokud je jeho seznam prázdný.</w:t>
+      </w:r>
+      <w:r>
+        <w:rPr>
+          <w:lang w:val="cs-CZ"/>
+        </w:rPr>
+        <w:t xml:space="preserve"> U určitých </w:t>
+      </w:r>
+      <w:proofErr w:type="spellStart"/>
+      <w:r>
+        <w:rPr>
+          <w:lang w:val="cs-CZ"/>
+        </w:rPr>
+        <w:t>iterátorů</w:t>
+      </w:r>
+      <w:proofErr w:type="spellEnd"/>
+      <w:r>
+        <w:rPr>
+          <w:lang w:val="cs-CZ"/>
+        </w:rPr>
+        <w:t xml:space="preserve"> je možné, aby se po vyprázdnění </w:t>
+      </w:r>
+      <w:proofErr w:type="spellStart"/>
+      <w:r>
+        <w:rPr>
+          <w:lang w:val="cs-CZ"/>
+        </w:rPr>
+        <w:t>iterátor</w:t>
+      </w:r>
+      <w:proofErr w:type="spellEnd"/>
+      <w:r>
+        <w:rPr>
+          <w:lang w:val="cs-CZ"/>
+        </w:rPr>
+        <w:t xml:space="preserve"> znovu naplnil a </w:t>
+      </w:r>
+      <w:r>
+        <w:rPr>
+          <w:lang w:val="cs-CZ"/>
+        </w:rPr>
         <w:lastRenderedPageBreak/>
+        <w:t xml:space="preserve">znovu </w:t>
+      </w:r>
+      <w:r>
+        <w:rPr>
+          <w:lang w:val="cs-CZ"/>
+        </w:rPr>
+        <w:t xml:space="preserve">začal </w:t>
+      </w:r>
+      <w:r>
+        <w:rPr>
+          <w:lang w:val="cs-CZ"/>
+        </w:rPr>
+        <w:t>navrace</w:t>
+      </w:r>
+      <w:r>
+        <w:rPr>
+          <w:lang w:val="cs-CZ"/>
+        </w:rPr>
+        <w:t>t data ve variantách</w:t>
+      </w:r>
+      <w:r>
+        <w:rPr>
+          <w:lang w:val="cs-CZ"/>
+        </w:rPr>
+        <w:t xml:space="preserve"> </w:t>
+      </w:r>
+      <w:proofErr w:type="spellStart"/>
+      <w:r>
+        <w:rPr>
+          <w:rFonts w:ascii="Consolas" w:hAnsi="Consolas"/>
+          <w:highlight w:val="lightGray"/>
+          <w:lang w:val="cs-CZ"/>
+        </w:rPr>
+        <w:t>Some</w:t>
+      </w:r>
+      <w:proofErr w:type="spellEnd"/>
+      <w:r>
+        <w:rPr>
+          <w:lang w:val="cs-CZ"/>
+        </w:rPr>
+        <w:t>.</w:t>
+      </w:r>
+      <w:r>
+        <w:rPr>
+          <w:rStyle w:val="FootnoteReference"/>
+          <w:lang w:val="cs-CZ"/>
+        </w:rPr>
+        <w:footnoteReference w:id="2"/>
+      </w:r>
+      <w:r>
+        <w:rPr>
+          <w:lang w:val="cs-CZ"/>
+        </w:rPr>
+        <w:t xml:space="preserve"> </w:t>
+      </w:r>
+      <w:r>
+        <w:rPr>
+          <w:lang w:val="cs-CZ"/>
+        </w:rPr>
+        <w:t xml:space="preserve">Protože prvky z imaginárního seznamu uvnitř </w:t>
+      </w:r>
+      <w:proofErr w:type="spellStart"/>
+      <w:r>
+        <w:rPr>
+          <w:lang w:val="cs-CZ"/>
+        </w:rPr>
+        <w:t>iterátoru</w:t>
+      </w:r>
+      <w:proofErr w:type="spellEnd"/>
+      <w:r>
+        <w:rPr>
+          <w:lang w:val="cs-CZ"/>
+        </w:rPr>
+        <w:t xml:space="preserve"> </w:t>
+      </w:r>
+      <w:r>
+        <w:rPr>
+          <w:lang w:val="cs-CZ"/>
+        </w:rPr>
+        <w:t>odstraňujeme</w:t>
+      </w:r>
+      <w:r>
+        <w:rPr>
+          <w:lang w:val="cs-CZ"/>
+        </w:rPr>
+        <w:t xml:space="preserve">, říkáme, že </w:t>
+      </w:r>
+      <w:r>
+        <w:rPr>
+          <w:lang w:val="cs-CZ"/>
+        </w:rPr>
+        <w:t>prvky</w:t>
+      </w:r>
+      <w:r>
+        <w:rPr>
+          <w:i/>
+          <w:iCs/>
+          <w:lang w:val="cs-CZ"/>
+        </w:rPr>
+        <w:t xml:space="preserve"> </w:t>
+      </w:r>
+      <w:r>
+        <w:rPr>
+          <w:i/>
+          <w:iCs/>
+          <w:lang w:val="cs-CZ"/>
+        </w:rPr>
+        <w:t>konzumujeme</w:t>
+      </w:r>
+      <w:r>
+        <w:rPr>
+          <w:lang w:val="cs-CZ"/>
+        </w:rPr>
+        <w:t xml:space="preserve">, a když zkonzumujeme všechny, tak jsme zkonzumovali celý </w:t>
+      </w:r>
+      <w:proofErr w:type="spellStart"/>
+      <w:r>
+        <w:rPr>
+          <w:lang w:val="cs-CZ"/>
+        </w:rPr>
+        <w:t>iterátor</w:t>
+      </w:r>
+      <w:proofErr w:type="spellEnd"/>
+      <w:r>
+        <w:rPr>
+          <w:lang w:val="cs-CZ"/>
+        </w:rPr>
+        <w:t xml:space="preserve">. </w:t>
+      </w:r>
+      <w:proofErr w:type="spellStart"/>
+      <w:r>
+        <w:rPr>
+          <w:lang w:val="cs-CZ"/>
+        </w:rPr>
+        <w:t>Iterátory</w:t>
+      </w:r>
+      <w:proofErr w:type="spellEnd"/>
+      <w:r>
+        <w:rPr>
+          <w:lang w:val="cs-CZ"/>
+        </w:rPr>
+        <w:t xml:space="preserve"> jsou však tzv. líné, což znamená, že dokud opravdu na nich nezavoláme nějakou metodu, nestane se vůbec nic.</w:t>
+      </w:r>
+    </w:p>
+    <w:p>
+      <w:pPr>
+        <w:jc w:val="both"/>
+        <w:rPr>
+          <w:lang w:val="cs-CZ"/>
+        </w:rPr>
+      </w:pPr>
+      <w:r>
+        <w:rPr>
+          <w:lang w:val="cs-CZ"/>
+        </w:rPr>
+        <w:t xml:space="preserve">Všechny další metody </w:t>
+      </w:r>
+      <w:proofErr w:type="spellStart"/>
+      <w:r>
+        <w:rPr>
+          <w:lang w:val="cs-CZ"/>
+        </w:rPr>
+        <w:t>iterátoru</w:t>
+      </w:r>
+      <w:proofErr w:type="spellEnd"/>
+      <w:r>
+        <w:rPr>
+          <w:lang w:val="cs-CZ"/>
+        </w:rPr>
+        <w:t xml:space="preserve"> kromě</w:t>
+      </w:r>
+      <w:r>
+        <w:rPr>
+          <w:lang w:val="cs-CZ"/>
+        </w:rPr>
+        <w:t xml:space="preserve"> </w:t>
+      </w:r>
+      <w:r>
+        <w:rPr>
+          <w:rFonts w:ascii="Consolas" w:hAnsi="Consolas"/>
+          <w:highlight w:val="lightGray"/>
+          <w:lang w:val="cs-CZ"/>
+        </w:rPr>
+        <w:t>.</w:t>
+      </w:r>
+      <w:proofErr w:type="spellStart"/>
+      <w:r>
+        <w:rPr>
+          <w:rFonts w:ascii="Consolas" w:hAnsi="Consolas"/>
+          <w:highlight w:val="lightGray"/>
+          <w:lang w:val="cs-CZ"/>
+        </w:rPr>
+        <w:t>next</w:t>
+      </w:r>
+      <w:proofErr w:type="spellEnd"/>
+      <w:r>
+        <w:rPr>
+          <w:rFonts w:ascii="Consolas" w:hAnsi="Consolas"/>
+          <w:highlight w:val="lightGray"/>
+          <w:lang w:val="cs-CZ"/>
+        </w:rPr>
+        <w:t>()</w:t>
+      </w:r>
+      <w:r>
+        <w:rPr>
+          <w:lang w:val="cs-CZ"/>
+        </w:rPr>
+        <w:t xml:space="preserve"> </w:t>
+      </w:r>
+      <w:r>
+        <w:rPr>
+          <w:lang w:val="cs-CZ"/>
+        </w:rPr>
+        <w:t xml:space="preserve">mají výchozí implementace, které (skrze několik vrstev) konečně závisí pouze na metodě </w:t>
+      </w:r>
+      <w:r>
+        <w:rPr>
+          <w:rFonts w:ascii="Consolas" w:hAnsi="Consolas"/>
+          <w:highlight w:val="lightGray"/>
+          <w:lang w:val="cs-CZ"/>
+        </w:rPr>
+        <w:t>.</w:t>
+      </w:r>
+      <w:proofErr w:type="spellStart"/>
+      <w:r>
+        <w:rPr>
+          <w:rFonts w:ascii="Consolas" w:hAnsi="Consolas"/>
+          <w:highlight w:val="lightGray"/>
+          <w:lang w:val="cs-CZ"/>
+        </w:rPr>
+        <w:t>next</w:t>
+      </w:r>
+      <w:proofErr w:type="spellEnd"/>
+      <w:r>
+        <w:rPr>
+          <w:rFonts w:ascii="Consolas" w:hAnsi="Consolas"/>
+          <w:highlight w:val="lightGray"/>
+          <w:lang w:val="cs-CZ"/>
+        </w:rPr>
+        <w:t>()</w:t>
+      </w:r>
+      <w:r>
+        <w:rPr>
+          <w:lang w:val="cs-CZ"/>
+        </w:rPr>
+        <w:t>, i když nemusí být vždy vhodné nebo nejoptimálnější.</w:t>
+      </w:r>
+      <w:r>
+        <w:rPr>
+          <w:lang w:val="cs-CZ"/>
+        </w:rPr>
+        <w:t xml:space="preserve"> </w:t>
+      </w:r>
+      <w:commentRangeStart w:id="104"/>
+      <w:r>
+        <w:rPr>
+          <w:lang w:val="cs-CZ"/>
+        </w:rPr>
+        <w:t xml:space="preserve">Dokonce i metoda </w:t>
+      </w:r>
+      <w:r>
+        <w:rPr>
+          <w:rFonts w:ascii="Consolas" w:hAnsi="Consolas"/>
+          <w:highlight w:val="lightGray"/>
+          <w:lang w:val="cs-CZ"/>
+        </w:rPr>
+        <w:t>.</w:t>
+      </w:r>
+      <w:proofErr w:type="spellStart"/>
+      <w:r>
+        <w:rPr>
+          <w:rFonts w:ascii="Consolas" w:hAnsi="Consolas"/>
+          <w:highlight w:val="lightGray"/>
+          <w:lang w:val="cs-CZ"/>
+        </w:rPr>
+        <w:t>peekable</w:t>
+      </w:r>
+      <w:proofErr w:type="spellEnd"/>
+      <w:r>
+        <w:rPr>
+          <w:rFonts w:ascii="Consolas" w:hAnsi="Consolas"/>
+          <w:highlight w:val="lightGray"/>
+          <w:lang w:val="cs-CZ"/>
+        </w:rPr>
+        <w:t>()</w:t>
+      </w:r>
+      <w:r>
+        <w:rPr>
+          <w:lang w:val="cs-CZ"/>
+        </w:rPr>
+        <w:t xml:space="preserve">, která zabalí </w:t>
+      </w:r>
+      <w:proofErr w:type="spellStart"/>
+      <w:r>
+        <w:rPr>
+          <w:lang w:val="cs-CZ"/>
+        </w:rPr>
+        <w:t>iterátor</w:t>
+      </w:r>
+      <w:proofErr w:type="spellEnd"/>
+      <w:r>
+        <w:rPr>
+          <w:lang w:val="cs-CZ"/>
+        </w:rPr>
+        <w:t xml:space="preserve"> do struktury</w:t>
+      </w:r>
+      <w:r>
+        <w:rPr>
+          <w:lang w:val="cs-CZ"/>
+        </w:rPr>
+        <w:t xml:space="preserve"> </w:t>
+      </w:r>
+      <w:proofErr w:type="spellStart"/>
+      <w:r>
+        <w:rPr>
+          <w:rFonts w:ascii="Consolas" w:hAnsi="Consolas"/>
+          <w:highlight w:val="lightGray"/>
+          <w:lang w:val="cs-CZ"/>
+        </w:rPr>
+        <w:t>Peekable</w:t>
+      </w:r>
+      <w:proofErr w:type="spellEnd"/>
+      <w:r>
+        <w:rPr>
+          <w:lang w:val="cs-CZ"/>
+        </w:rPr>
+        <w:t xml:space="preserve">, </w:t>
+      </w:r>
+      <w:r>
+        <w:rPr>
+          <w:lang w:val="cs-CZ"/>
+        </w:rPr>
+        <w:t xml:space="preserve">(která je mimochodem stále sama </w:t>
+      </w:r>
+      <w:proofErr w:type="spellStart"/>
+      <w:r>
+        <w:rPr>
+          <w:lang w:val="cs-CZ"/>
+        </w:rPr>
+        <w:t>iterátorem</w:t>
+      </w:r>
+      <w:proofErr w:type="spellEnd"/>
+      <w:r>
+        <w:rPr>
+          <w:lang w:val="cs-CZ"/>
+        </w:rPr>
+        <w:t xml:space="preserve"> a</w:t>
+      </w:r>
+      <w:r>
+        <w:rPr>
+          <w:lang w:val="cs-CZ"/>
+        </w:rPr>
+        <w:t>)</w:t>
+      </w:r>
+      <w:r>
+        <w:rPr>
+          <w:lang w:val="cs-CZ"/>
+        </w:rPr>
+        <w:t xml:space="preserve"> která</w:t>
+      </w:r>
+      <w:r>
+        <w:rPr>
+          <w:lang w:val="cs-CZ"/>
+        </w:rPr>
+        <w:t xml:space="preserve"> </w:t>
+      </w:r>
+      <w:r>
+        <w:rPr>
+          <w:lang w:val="cs-CZ"/>
+        </w:rPr>
+        <w:t>poskytuj</w:t>
+      </w:r>
+      <w:r>
+        <w:rPr>
+          <w:lang w:val="cs-CZ"/>
+        </w:rPr>
+        <w:t>e</w:t>
+      </w:r>
+      <w:r>
+        <w:rPr>
+          <w:lang w:val="cs-CZ"/>
+        </w:rPr>
+        <w:t xml:space="preserve"> </w:t>
+      </w:r>
+      <w:r>
+        <w:rPr>
+          <w:lang w:val="cs-CZ"/>
+        </w:rPr>
+        <w:t xml:space="preserve">metodu </w:t>
+      </w:r>
+      <w:r>
+        <w:rPr>
+          <w:rFonts w:ascii="Consolas" w:hAnsi="Consolas"/>
+          <w:highlight w:val="lightGray"/>
+          <w:lang w:val="cs-CZ"/>
+        </w:rPr>
+        <w:t>.</w:t>
+      </w:r>
+      <w:proofErr w:type="spellStart"/>
+      <w:r>
+        <w:rPr>
+          <w:rFonts w:ascii="Consolas" w:hAnsi="Consolas"/>
+          <w:highlight w:val="lightGray"/>
+          <w:lang w:val="cs-CZ"/>
+        </w:rPr>
+        <w:t>peek</w:t>
+      </w:r>
+      <w:proofErr w:type="spellEnd"/>
+      <w:r>
+        <w:rPr>
+          <w:rFonts w:ascii="Consolas" w:hAnsi="Consolas"/>
+          <w:highlight w:val="lightGray"/>
+          <w:lang w:val="cs-CZ"/>
+        </w:rPr>
+        <w:t>()</w:t>
+      </w:r>
+      <w:r>
+        <w:rPr>
+          <w:lang w:val="cs-CZ"/>
+        </w:rPr>
+        <w:t>,</w:t>
+      </w:r>
+      <w:r>
+        <w:rPr>
+          <w:lang w:val="cs-CZ"/>
+        </w:rPr>
+        <w:t xml:space="preserve"> </w:t>
+      </w:r>
+      <w:r>
+        <w:rPr>
+          <w:lang w:val="cs-CZ"/>
+        </w:rPr>
+        <w:t>umožňuj</w:t>
+      </w:r>
+      <w:r>
+        <w:rPr>
+          <w:lang w:val="cs-CZ"/>
+        </w:rPr>
+        <w:t>ící</w:t>
+      </w:r>
+      <w:r>
+        <w:rPr>
+          <w:lang w:val="cs-CZ"/>
+        </w:rPr>
+        <w:t xml:space="preserve"> </w:t>
+      </w:r>
+      <w:r>
+        <w:rPr>
+          <w:lang w:val="cs-CZ"/>
+        </w:rPr>
+        <w:t>„na</w:t>
+      </w:r>
+      <w:r>
+        <w:rPr>
+          <w:lang w:val="cs-CZ"/>
+        </w:rPr>
+        <w:t>kouknout</w:t>
+      </w:r>
+      <w:r>
+        <w:rPr>
+          <w:lang w:val="cs-CZ"/>
+        </w:rPr>
+        <w:t xml:space="preserve">“ na další hodnotu </w:t>
+      </w:r>
+      <w:proofErr w:type="spellStart"/>
+      <w:r>
+        <w:rPr>
+          <w:lang w:val="cs-CZ"/>
+        </w:rPr>
+        <w:t>iterátoru</w:t>
+      </w:r>
+      <w:proofErr w:type="spellEnd"/>
+      <w:r>
+        <w:rPr>
+          <w:lang w:val="cs-CZ"/>
+        </w:rPr>
+        <w:t xml:space="preserve"> bez jeho odstranění, </w:t>
+      </w:r>
+      <w:r>
+        <w:rPr>
+          <w:lang w:val="cs-CZ"/>
+        </w:rPr>
+        <w:t xml:space="preserve">závisí pouze na </w:t>
+      </w:r>
+      <w:r>
+        <w:rPr>
+          <w:rFonts w:ascii="Consolas" w:hAnsi="Consolas"/>
+          <w:highlight w:val="lightGray"/>
+          <w:lang w:val="cs-CZ"/>
+        </w:rPr>
+        <w:t>.</w:t>
+      </w:r>
+      <w:proofErr w:type="spellStart"/>
+      <w:r>
+        <w:rPr>
+          <w:rFonts w:ascii="Consolas" w:hAnsi="Consolas"/>
+          <w:highlight w:val="lightGray"/>
+          <w:lang w:val="cs-CZ"/>
+        </w:rPr>
+        <w:t>next</w:t>
+      </w:r>
+      <w:proofErr w:type="spellEnd"/>
+      <w:r>
+        <w:rPr>
+          <w:rFonts w:ascii="Consolas" w:hAnsi="Consolas"/>
+          <w:highlight w:val="lightGray"/>
+          <w:lang w:val="cs-CZ"/>
+        </w:rPr>
+        <w:t>()</w:t>
+      </w:r>
+      <w:r>
+        <w:rPr>
+          <w:lang w:val="cs-CZ"/>
+        </w:rPr>
+        <w:t xml:space="preserve"> vnitřního </w:t>
+      </w:r>
+      <w:proofErr w:type="spellStart"/>
+      <w:r>
+        <w:rPr>
+          <w:lang w:val="cs-CZ"/>
+        </w:rPr>
+        <w:t>iterátoru</w:t>
+      </w:r>
+      <w:proofErr w:type="spellEnd"/>
+      <w:r>
+        <w:rPr>
+          <w:lang w:val="cs-CZ"/>
+        </w:rPr>
+        <w:t>,</w:t>
+      </w:r>
+      <w:r>
+        <w:rPr>
+          <w:lang w:val="cs-CZ"/>
+        </w:rPr>
+        <w:t xml:space="preserve"> protože </w:t>
+      </w:r>
+      <w:commentRangeStart w:id="105"/>
+      <w:commentRangeStart w:id="106"/>
+      <w:r>
+        <w:rPr>
+          <w:lang w:val="cs-CZ"/>
+        </w:rPr>
+        <w:t>metod</w:t>
+      </w:r>
+      <w:r>
+        <w:rPr>
+          <w:lang w:val="cs-CZ"/>
+        </w:rPr>
+        <w:t>a</w:t>
+      </w:r>
+      <w:r>
+        <w:rPr>
+          <w:lang w:val="cs-CZ"/>
+        </w:rPr>
+        <w:t xml:space="preserve"> </w:t>
+      </w:r>
+      <w:r>
+        <w:rPr>
+          <w:rFonts w:ascii="Consolas" w:hAnsi="Consolas"/>
+          <w:highlight w:val="lightGray"/>
+          <w:lang w:val="cs-CZ"/>
+        </w:rPr>
+        <w:t>.</w:t>
+      </w:r>
+      <w:proofErr w:type="spellStart"/>
+      <w:r>
+        <w:rPr>
+          <w:rFonts w:ascii="Consolas" w:hAnsi="Consolas"/>
+          <w:highlight w:val="lightGray"/>
+          <w:lang w:val="cs-CZ"/>
+        </w:rPr>
+        <w:t>peek</w:t>
+      </w:r>
+      <w:proofErr w:type="spellEnd"/>
+      <w:r>
+        <w:rPr>
+          <w:rFonts w:ascii="Consolas" w:hAnsi="Consolas"/>
+          <w:highlight w:val="lightGray"/>
+          <w:lang w:val="cs-CZ"/>
+        </w:rPr>
+        <w:t>()</w:t>
+      </w:r>
+      <w:r>
+        <w:rPr>
+          <w:lang w:val="cs-CZ"/>
+        </w:rPr>
+        <w:t xml:space="preserve"> </w:t>
+      </w:r>
+      <w:r>
+        <w:rPr>
+          <w:lang w:val="cs-CZ"/>
+        </w:rPr>
+        <w:t xml:space="preserve">ve skutečnosti </w:t>
+      </w:r>
+      <w:r>
+        <w:rPr>
+          <w:lang w:val="cs-CZ"/>
+        </w:rPr>
+        <w:t xml:space="preserve">prvek zkonzumuje a </w:t>
+      </w:r>
+      <w:r>
+        <w:rPr>
+          <w:lang w:val="cs-CZ"/>
+        </w:rPr>
+        <w:t xml:space="preserve">uloží </w:t>
+      </w:r>
+      <w:r>
+        <w:rPr>
+          <w:lang w:val="cs-CZ"/>
+        </w:rPr>
+        <w:t>si ho dovnitř své struktury</w:t>
+      </w:r>
+      <w:commentRangeEnd w:id="105"/>
+      <w:r>
+        <w:rPr>
+          <w:rStyle w:val="CommentReference"/>
+        </w:rPr>
+        <w:commentReference w:id="105"/>
+      </w:r>
+      <w:commentRangeEnd w:id="106"/>
+      <w:r>
+        <w:rPr>
+          <w:rStyle w:val="CommentReference"/>
+        </w:rPr>
+        <w:commentReference w:id="106"/>
+      </w:r>
+      <w:r>
+        <w:rPr>
+          <w:lang w:val="cs-CZ"/>
+        </w:rPr>
+        <w:t>, aby ho mohl</w:t>
+      </w:r>
+      <w:r>
+        <w:rPr>
+          <w:lang w:val="cs-CZ"/>
+        </w:rPr>
+        <w:t>a</w:t>
+      </w:r>
+      <w:r>
+        <w:rPr>
+          <w:lang w:val="cs-CZ"/>
+        </w:rPr>
+        <w:t xml:space="preserve"> struktura</w:t>
+      </w:r>
+      <w:r>
+        <w:rPr>
+          <w:lang w:val="cs-CZ"/>
+        </w:rPr>
+        <w:t xml:space="preserve"> navrátit při příštím</w:t>
+      </w:r>
+      <w:r>
+        <w:rPr>
+          <w:lang w:val="cs-CZ"/>
+        </w:rPr>
+        <w:t xml:space="preserve"> zavolání</w:t>
+      </w:r>
+      <w:r>
+        <w:rPr>
+          <w:lang w:val="cs-CZ"/>
+        </w:rPr>
+        <w:t xml:space="preserve"> </w:t>
+      </w:r>
+      <w:r>
+        <w:rPr>
+          <w:rFonts w:ascii="Consolas" w:hAnsi="Consolas"/>
+          <w:highlight w:val="lightGray"/>
+          <w:lang w:val="cs-CZ"/>
+        </w:rPr>
+        <w:t>.</w:t>
+      </w:r>
+      <w:proofErr w:type="spellStart"/>
+      <w:r>
+        <w:rPr>
+          <w:rFonts w:ascii="Consolas" w:hAnsi="Consolas"/>
+          <w:highlight w:val="lightGray"/>
+          <w:lang w:val="cs-CZ"/>
+        </w:rPr>
+        <w:t>peek</w:t>
+      </w:r>
+      <w:proofErr w:type="spellEnd"/>
+      <w:r>
+        <w:rPr>
+          <w:rFonts w:ascii="Consolas" w:hAnsi="Consolas"/>
+          <w:highlight w:val="lightGray"/>
+          <w:lang w:val="cs-CZ"/>
+        </w:rPr>
+        <w:t>()</w:t>
+      </w:r>
+      <w:r>
+        <w:rPr>
+          <w:lang w:val="cs-CZ"/>
+        </w:rPr>
+        <w:t xml:space="preserve"> </w:t>
+      </w:r>
+      <w:r>
+        <w:rPr>
+          <w:lang w:val="cs-CZ"/>
+        </w:rPr>
+        <w:t xml:space="preserve">nebo </w:t>
+      </w:r>
+      <w:r>
+        <w:rPr>
+          <w:rFonts w:ascii="Consolas" w:hAnsi="Consolas"/>
+          <w:highlight w:val="lightGray"/>
+          <w:lang w:val="cs-CZ"/>
+        </w:rPr>
+        <w:t>.</w:t>
+      </w:r>
+      <w:proofErr w:type="spellStart"/>
+      <w:r>
+        <w:rPr>
+          <w:rFonts w:ascii="Consolas" w:hAnsi="Consolas"/>
+          <w:highlight w:val="lightGray"/>
+          <w:lang w:val="cs-CZ"/>
+        </w:rPr>
+        <w:t>next</w:t>
+      </w:r>
+      <w:proofErr w:type="spellEnd"/>
+      <w:r>
+        <w:rPr>
+          <w:rFonts w:ascii="Consolas" w:hAnsi="Consolas"/>
+          <w:highlight w:val="lightGray"/>
+          <w:lang w:val="cs-CZ"/>
+        </w:rPr>
+        <w:t>(</w:t>
+      </w:r>
+      <w:r>
+        <w:rPr>
+          <w:rFonts w:ascii="Consolas" w:hAnsi="Consolas"/>
+          <w:highlight w:val="lightGray"/>
+          <w:lang w:val="cs-CZ"/>
+        </w:rPr>
+        <w:t>)</w:t>
+      </w:r>
+      <w:r>
+        <w:rPr>
+          <w:lang w:val="cs-CZ"/>
+        </w:rPr>
+        <w:t xml:space="preserve"> na</w:t>
+      </w:r>
+      <w:r>
+        <w:rPr>
+          <w:lang w:val="cs-CZ"/>
+        </w:rPr>
+        <w:t xml:space="preserve"> </w:t>
+      </w:r>
+      <w:r>
+        <w:rPr>
+          <w:lang w:val="cs-CZ"/>
+        </w:rPr>
+        <w:t>ní</w:t>
+      </w:r>
+      <w:commentRangeEnd w:id="104"/>
+      <w:r>
+        <w:rPr>
+          <w:lang w:val="cs-CZ"/>
+        </w:rPr>
+        <w:commentReference w:id="104"/>
+      </w:r>
+      <w:r>
+        <w:rPr>
+          <w:lang w:val="cs-CZ"/>
+        </w:rPr>
+        <w:t>.</w:t>
+      </w:r>
+    </w:p>
+    <w:p>
+      <w:pPr>
+        <w:jc w:val="both"/>
+        <w:rPr>
+          <w:lang w:val="cs-CZ"/>
+        </w:rPr>
+      </w:pPr>
+      <w:r>
+        <w:rPr>
+          <w:lang w:val="cs-CZ"/>
+        </w:rPr>
+        <w:t xml:space="preserve">V závislosti na implementaci je možné (ale ne nutné), aby </w:t>
+      </w:r>
+      <w:r>
+        <w:rPr>
+          <w:lang w:val="cs-CZ"/>
+        </w:rPr>
+        <w:t xml:space="preserve">samotný akt konzumace prvku nějak měnil data, ze kterých byl </w:t>
+      </w:r>
+      <w:proofErr w:type="spellStart"/>
+      <w:r>
+        <w:rPr>
+          <w:lang w:val="cs-CZ"/>
+        </w:rPr>
+        <w:t>iterátor</w:t>
+      </w:r>
+      <w:proofErr w:type="spellEnd"/>
+      <w:r>
+        <w:rPr>
+          <w:lang w:val="cs-CZ"/>
+        </w:rPr>
+        <w:t xml:space="preserve"> sestaven, nebo aby prvky </w:t>
+      </w:r>
+      <w:proofErr w:type="spellStart"/>
+      <w:r>
+        <w:rPr>
+          <w:lang w:val="cs-CZ"/>
+        </w:rPr>
+        <w:t>iterátoru</w:t>
+      </w:r>
+      <w:proofErr w:type="spellEnd"/>
+      <w:r>
+        <w:rPr>
+          <w:lang w:val="cs-CZ"/>
+        </w:rPr>
+        <w:t xml:space="preserve"> byly měnitelné reference na původní data.</w:t>
+      </w:r>
+    </w:p>
+    <w:p>
+      <w:pPr>
+        <w:jc w:val="both"/>
+        <w:rPr>
+          <w:lang w:val="cs-CZ"/>
+        </w:rPr>
+      </w:pPr>
+      <w:proofErr w:type="spellStart"/>
+      <w:r>
+        <w:rPr>
+          <w:lang w:val="cs-CZ"/>
+        </w:rPr>
+        <w:t>Trait</w:t>
+      </w:r>
+      <w:proofErr w:type="spellEnd"/>
+      <w:r>
+        <w:rPr>
+          <w:lang w:val="cs-CZ"/>
+        </w:rPr>
+        <w:t xml:space="preserve"> </w:t>
+      </w:r>
+      <w:proofErr w:type="spellStart"/>
+      <w:r>
+        <w:rPr>
+          <w:rFonts w:ascii="Consolas" w:hAnsi="Consolas"/>
+          <w:highlight w:val="lightGray"/>
+          <w:lang w:val="cs-CZ"/>
+        </w:rPr>
+        <w:t>Iterator</w:t>
+      </w:r>
+      <w:proofErr w:type="spellEnd"/>
+      <w:r>
+        <w:rPr>
+          <w:lang w:val="cs-CZ"/>
+        </w:rPr>
+        <w:t xml:space="preserve"> má </w:t>
+      </w:r>
+      <w:r>
+        <w:rPr>
+          <w:lang w:val="cs-CZ"/>
+        </w:rPr>
+        <w:t xml:space="preserve">také </w:t>
+      </w:r>
+      <w:r>
+        <w:rPr>
+          <w:lang w:val="cs-CZ"/>
+        </w:rPr>
+        <w:t xml:space="preserve">asociovaný typ </w:t>
+      </w:r>
+      <w:proofErr w:type="spellStart"/>
+      <w:r>
+        <w:rPr>
+          <w:rFonts w:ascii="Consolas" w:hAnsi="Consolas"/>
+          <w:highlight w:val="lightGray"/>
+          <w:lang w:val="cs-CZ"/>
+        </w:rPr>
+        <w:t>Item</w:t>
+      </w:r>
+      <w:proofErr w:type="spellEnd"/>
+      <w:r>
+        <w:rPr>
+          <w:lang w:val="cs-CZ"/>
+        </w:rPr>
+        <w:t xml:space="preserve">, </w:t>
+      </w:r>
+      <w:r>
+        <w:rPr>
+          <w:lang w:val="cs-CZ"/>
+        </w:rPr>
+        <w:t xml:space="preserve">což </w:t>
+      </w:r>
+      <w:r>
+        <w:rPr>
+          <w:lang w:val="cs-CZ"/>
+        </w:rPr>
+        <w:t xml:space="preserve">je prostě typ dat, které bude </w:t>
+      </w:r>
+      <w:proofErr w:type="spellStart"/>
+      <w:r>
+        <w:rPr>
+          <w:lang w:val="cs-CZ"/>
+        </w:rPr>
+        <w:t>iterátor</w:t>
+      </w:r>
+      <w:proofErr w:type="spellEnd"/>
+      <w:r>
+        <w:rPr>
+          <w:lang w:val="cs-CZ"/>
+        </w:rPr>
+        <w:t xml:space="preserve"> vydávat</w:t>
+      </w:r>
+      <w:r>
+        <w:rPr>
+          <w:lang w:val="cs-CZ"/>
+        </w:rPr>
+        <w:t xml:space="preserve">, a implementace </w:t>
+      </w:r>
+      <w:proofErr w:type="spellStart"/>
+      <w:r>
+        <w:rPr>
+          <w:lang w:val="cs-CZ"/>
+        </w:rPr>
+        <w:t>traitu</w:t>
+      </w:r>
+      <w:proofErr w:type="spellEnd"/>
+      <w:r>
+        <w:rPr>
+          <w:lang w:val="cs-CZ"/>
+        </w:rPr>
+        <w:t xml:space="preserve"> </w:t>
+      </w:r>
+      <w:r>
+        <w:rPr>
+          <w:lang w:val="cs-CZ"/>
+        </w:rPr>
+        <w:t>ho musí (povětšinou generickým parametrem) specifikovat.</w:t>
+      </w:r>
+    </w:p>
+    <w:p>
+      <w:pPr>
+        <w:jc w:val="both"/>
+        <w:rPr>
+          <w:lang w:val="cs-CZ"/>
+        </w:rPr>
+      </w:pPr>
+      <w:proofErr w:type="spellStart"/>
+      <w:r>
+        <w:rPr>
+          <w:lang w:val="cs-CZ"/>
+        </w:rPr>
+        <w:t>Iterátory</w:t>
+      </w:r>
+      <w:proofErr w:type="spellEnd"/>
+      <w:r>
+        <w:rPr>
+          <w:lang w:val="cs-CZ"/>
+        </w:rPr>
+        <w:t xml:space="preserve"> můžeme vytvářet například z</w:t>
+      </w:r>
+      <w:r>
+        <w:rPr>
+          <w:lang w:val="cs-CZ"/>
+        </w:rPr>
+        <w:t xml:space="preserve"> rozsahů, z </w:t>
+      </w:r>
+      <w:r>
+        <w:rPr>
+          <w:lang w:val="cs-CZ"/>
+        </w:rPr>
+        <w:t xml:space="preserve">polí nebo </w:t>
+      </w:r>
+      <w:r>
+        <w:rPr>
+          <w:lang w:val="cs-CZ"/>
+        </w:rPr>
+        <w:t>textových řetězců, kdy</w:t>
+      </w:r>
+      <w:r>
+        <w:rPr>
+          <w:lang w:val="cs-CZ"/>
+        </w:rPr>
+        <w:t xml:space="preserve"> </w:t>
+      </w:r>
+      <w:commentRangeStart w:id="107"/>
+      <w:r>
+        <w:rPr>
+          <w:lang w:val="cs-CZ"/>
+        </w:rPr>
+        <w:t>TODO</w:t>
+      </w:r>
+      <w:commentRangeEnd w:id="107"/>
+      <w:r>
+        <w:rPr>
+          <w:rStyle w:val="CommentReference"/>
+        </w:rPr>
+        <w:commentReference w:id="107"/>
+      </w:r>
+    </w:p>
+    <w:p>
+      <w:pPr>
+        <w:jc w:val="both"/>
+        <w:rPr>
+          <w:lang w:val="cs-CZ"/>
+        </w:rPr>
+      </w:pPr>
+      <w:r>
+        <w:rPr>
+          <w:lang w:val="cs-CZ"/>
+        </w:rPr>
+        <w:t xml:space="preserve">Protože však existuje mnoho druhů </w:t>
+      </w:r>
+      <w:proofErr w:type="spellStart"/>
+      <w:r>
+        <w:rPr>
+          <w:lang w:val="cs-CZ"/>
+        </w:rPr>
+        <w:t>iterátorů</w:t>
+      </w:r>
+      <w:proofErr w:type="spellEnd"/>
+      <w:r>
+        <w:rPr>
+          <w:lang w:val="cs-CZ"/>
+        </w:rPr>
+        <w:t xml:space="preserve"> </w:t>
+      </w:r>
+      <w:r>
+        <w:rPr>
+          <w:lang w:val="cs-CZ"/>
+        </w:rPr>
+        <w:t xml:space="preserve">a protože náš často ani nezajímá, jaký to </w:t>
+      </w:r>
+      <w:proofErr w:type="spellStart"/>
+      <w:r>
+        <w:rPr>
+          <w:lang w:val="cs-CZ"/>
+        </w:rPr>
+        <w:t>iterátor</w:t>
+      </w:r>
+      <w:proofErr w:type="spellEnd"/>
+      <w:r>
+        <w:rPr>
+          <w:lang w:val="cs-CZ"/>
+        </w:rPr>
+        <w:t xml:space="preserve"> vlastně dostaneme, hlavně když to bude </w:t>
+      </w:r>
+      <w:proofErr w:type="spellStart"/>
+      <w:r>
+        <w:rPr>
+          <w:lang w:val="cs-CZ"/>
+        </w:rPr>
+        <w:t>iterátor</w:t>
+      </w:r>
+      <w:proofErr w:type="spellEnd"/>
+      <w:r>
+        <w:rPr>
+          <w:lang w:val="cs-CZ"/>
+        </w:rPr>
+        <w:t>, tak</w:t>
+      </w:r>
+      <w:r>
+        <w:rPr>
+          <w:lang w:val="cs-CZ"/>
+        </w:rPr>
+        <w:t xml:space="preserve"> by se v mnoha případech nabízela možnost </w:t>
+      </w:r>
+      <w:r>
+        <w:rPr>
+          <w:lang w:val="cs-CZ"/>
+        </w:rPr>
+        <w:t xml:space="preserve">používat generické parametry omezené na </w:t>
+      </w:r>
+      <w:proofErr w:type="spellStart"/>
+      <w:r>
+        <w:rPr>
+          <w:lang w:val="cs-CZ"/>
+        </w:rPr>
+        <w:t>trait</w:t>
+      </w:r>
+      <w:proofErr w:type="spellEnd"/>
+      <w:r>
+        <w:rPr>
+          <w:rFonts w:ascii="Consolas" w:hAnsi="Consolas"/>
+          <w:highlight w:val="lightGray"/>
+          <w:lang w:val="cs-CZ"/>
+        </w:rPr>
+        <w:t xml:space="preserve"> </w:t>
+      </w:r>
+      <w:proofErr w:type="spellStart"/>
+      <w:r>
+        <w:rPr>
+          <w:rFonts w:ascii="Consolas" w:hAnsi="Consolas"/>
+          <w:highlight w:val="lightGray"/>
+          <w:lang w:val="cs-CZ"/>
+        </w:rPr>
+        <w:t>Iterator</w:t>
+      </w:r>
+      <w:proofErr w:type="spellEnd"/>
+      <w:r>
+        <w:rPr>
+          <w:lang w:val="cs-CZ"/>
+        </w:rPr>
+        <w:t>.</w:t>
+      </w:r>
+      <w:r>
+        <w:rPr>
+          <w:lang w:val="cs-CZ"/>
+        </w:rPr>
+        <w:t xml:space="preserve"> </w:t>
+      </w:r>
+      <w:r>
+        <w:rPr>
+          <w:lang w:val="cs-CZ"/>
+        </w:rPr>
+        <w:t xml:space="preserve">Ale Rust nám umožňuje ještě elegantnější řešení: když omezujeme na pouze jeden </w:t>
+      </w:r>
+      <w:proofErr w:type="spellStart"/>
+      <w:r>
+        <w:rPr>
+          <w:lang w:val="cs-CZ"/>
+        </w:rPr>
+        <w:t>trait</w:t>
+      </w:r>
+      <w:proofErr w:type="spellEnd"/>
+      <w:r>
+        <w:rPr>
+          <w:lang w:val="cs-CZ"/>
+        </w:rPr>
+        <w:t xml:space="preserve">, nemusíme používat </w:t>
+      </w:r>
+      <w:r>
+        <w:rPr>
+          <w:lang w:val="cs-CZ"/>
+        </w:rPr>
+        <w:t xml:space="preserve">syntaxi </w:t>
+      </w:r>
+      <w:r>
+        <w:rPr>
+          <w:rFonts w:ascii="Consolas" w:hAnsi="Consolas"/>
+          <w:highlight w:val="lightGray"/>
+          <w:lang w:val="cs-CZ"/>
+        </w:rPr>
+        <w:t xml:space="preserve">&lt;T: </w:t>
+      </w:r>
+      <w:proofErr w:type="spellStart"/>
+      <w:r>
+        <w:rPr>
+          <w:rFonts w:ascii="Consolas" w:hAnsi="Consolas"/>
+          <w:highlight w:val="lightGray"/>
+          <w:lang w:val="cs-CZ"/>
+        </w:rPr>
+        <w:t>Jmeno_traitu</w:t>
+      </w:r>
+      <w:proofErr w:type="spellEnd"/>
+      <w:r>
+        <w:rPr>
+          <w:rFonts w:ascii="Consolas" w:hAnsi="Consolas"/>
+          <w:highlight w:val="lightGray"/>
+          <w:lang w:val="cs-CZ"/>
+        </w:rPr>
+        <w:t>&gt;</w:t>
+      </w:r>
+      <w:r>
+        <w:rPr>
+          <w:lang w:val="cs-CZ"/>
+        </w:rPr>
+        <w:t xml:space="preserve"> jako na obrázku 45, ale můžeme </w:t>
+      </w:r>
+      <w:r>
+        <w:rPr>
+          <w:lang w:val="cs-CZ"/>
+        </w:rPr>
+        <w:t xml:space="preserve">použít klíčové slovo </w:t>
+      </w:r>
+      <w:proofErr w:type="spellStart"/>
+      <w:r>
+        <w:rPr>
+          <w:rFonts w:ascii="Consolas" w:hAnsi="Consolas"/>
+          <w:highlight w:val="lightGray"/>
+          <w:lang w:val="cs-CZ"/>
+        </w:rPr>
+        <w:t>impl</w:t>
+      </w:r>
+      <w:proofErr w:type="spellEnd"/>
+      <w:r>
+        <w:rPr>
+          <w:lang w:val="cs-CZ"/>
+        </w:rPr>
+        <w:t xml:space="preserve"> a název </w:t>
+      </w:r>
+      <w:proofErr w:type="spellStart"/>
+      <w:r>
+        <w:rPr>
+          <w:lang w:val="cs-CZ"/>
+        </w:rPr>
+        <w:t>traitu</w:t>
+      </w:r>
+      <w:proofErr w:type="spellEnd"/>
+      <w:r>
+        <w:rPr>
+          <w:lang w:val="cs-CZ"/>
+        </w:rPr>
+        <w:t xml:space="preserve"> pro označení, že </w:t>
+      </w:r>
+      <w:r>
+        <w:rPr>
+          <w:lang w:val="cs-CZ"/>
+        </w:rPr>
+        <w:t xml:space="preserve">zde lze dosadit jakýkoli typ implementující daný </w:t>
+      </w:r>
+      <w:proofErr w:type="spellStart"/>
+      <w:r>
+        <w:rPr>
+          <w:lang w:val="cs-CZ"/>
+        </w:rPr>
+        <w:t>trait</w:t>
+      </w:r>
+      <w:proofErr w:type="spellEnd"/>
+      <w:r>
+        <w:rPr>
+          <w:lang w:val="cs-CZ"/>
+        </w:rPr>
+        <w:t>, a že nás nezajímá, jaký typ to bude.</w:t>
+      </w:r>
+      <w:r>
+        <w:rPr>
+          <w:lang w:val="cs-CZ"/>
+        </w:rPr>
+        <w:t xml:space="preserve"> Tuto syntaxi však nelze použít všude, jen u typů parametrů a návratových hodnot funkcí.</w:t>
+      </w:r>
+      <w:r>
+        <w:rPr>
+          <w:lang w:val="cs-CZ"/>
+        </w:rPr>
+        <w:t xml:space="preserve"> Protože se však nejedná o skutečný generický parametr, nelze používat například syntaxi </w:t>
+      </w:r>
+      <w:proofErr w:type="spellStart"/>
+      <w:r>
+        <w:rPr>
+          <w:lang w:val="cs-CZ"/>
+        </w:rPr>
+        <w:t>turbofish</w:t>
+      </w:r>
+      <w:proofErr w:type="spellEnd"/>
+      <w:r>
+        <w:rPr>
+          <w:lang w:val="cs-CZ"/>
+        </w:rPr>
+        <w:t xml:space="preserve"> a podobně.</w:t>
+      </w:r>
+      <w:r>
+        <w:rPr>
+          <w:lang w:val="cs-CZ"/>
+        </w:rPr>
+        <w:t xml:space="preserve"> </w:t>
+      </w:r>
+      <w:r>
+        <w:rPr>
+          <w:lang w:val="cs-CZ"/>
+        </w:rPr>
+        <w:t xml:space="preserve">Pokud funkce používá </w:t>
+      </w:r>
+      <w:proofErr w:type="spellStart"/>
+      <w:r>
+        <w:rPr>
+          <w:rFonts w:ascii="Consolas" w:hAnsi="Consolas"/>
+          <w:highlight w:val="lightGray"/>
+          <w:lang w:val="cs-CZ"/>
+        </w:rPr>
+        <w:t>impl</w:t>
+      </w:r>
+      <w:proofErr w:type="spellEnd"/>
+      <w:r>
+        <w:rPr>
+          <w:lang w:val="cs-CZ"/>
+        </w:rPr>
+        <w:t xml:space="preserve"> ve svém návratovém typu, může navrátit jakýkoli typ implementující daný </w:t>
+      </w:r>
+      <w:proofErr w:type="spellStart"/>
+      <w:r>
+        <w:rPr>
+          <w:lang w:val="cs-CZ"/>
+        </w:rPr>
+        <w:t>trait</w:t>
+      </w:r>
+      <w:proofErr w:type="spellEnd"/>
+      <w:r>
+        <w:rPr>
+          <w:lang w:val="cs-CZ"/>
+        </w:rPr>
+        <w:t xml:space="preserve">, ale v rámci ní musí navrátit vždy ten stejný. </w:t>
+      </w:r>
+      <w:r>
+        <w:rPr>
+          <w:lang w:val="cs-CZ"/>
+        </w:rPr>
+        <w:t xml:space="preserve">Příklad je na obrázku </w:t>
+      </w:r>
+      <w:r>
+        <w:rPr>
+          <w:lang w:val="cs-CZ"/>
+        </w:rPr>
+        <w:t>4</w:t>
+      </w:r>
+      <w:r>
+        <w:rPr>
+          <w:lang w:val="cs-CZ"/>
+        </w:rPr>
+        <w:t>8</w:t>
+      </w:r>
+      <w:r>
+        <w:rPr>
+          <w:lang w:val="cs-CZ"/>
+        </w:rPr>
+        <w:t xml:space="preserve"> – první dvě funkce se zkompilují, </w:t>
+      </w:r>
+      <w:r>
+        <w:rPr>
+          <w:lang w:val="cs-CZ"/>
+        </w:rPr>
+        <w:t>třetí selže</w:t>
+      </w:r>
+      <w:r>
+        <w:rPr>
+          <w:lang w:val="cs-CZ"/>
+        </w:rPr>
+        <w:t xml:space="preserve">, protože ačkoli metoda </w:t>
+      </w:r>
+      <w:r>
+        <w:rPr>
+          <w:rFonts w:ascii="Consolas" w:hAnsi="Consolas"/>
+          <w:highlight w:val="lightGray"/>
+          <w:lang w:val="cs-CZ"/>
+        </w:rPr>
+        <w:t>.</w:t>
+      </w:r>
+      <w:proofErr w:type="spellStart"/>
+      <w:r>
+        <w:rPr>
+          <w:rFonts w:ascii="Consolas" w:hAnsi="Consolas"/>
+          <w:highlight w:val="lightGray"/>
+          <w:lang w:val="cs-CZ"/>
+        </w:rPr>
+        <w:t>chars</w:t>
+      </w:r>
+      <w:proofErr w:type="spellEnd"/>
+      <w:r>
+        <w:rPr>
+          <w:rFonts w:ascii="Consolas" w:hAnsi="Consolas"/>
+          <w:highlight w:val="lightGray"/>
+          <w:lang w:val="cs-CZ"/>
+        </w:rPr>
+        <w:t>()</w:t>
+      </w:r>
+      <w:r>
+        <w:rPr>
+          <w:lang w:val="cs-CZ"/>
+        </w:rPr>
+        <w:t xml:space="preserve"> na textovém řetězci i metoda </w:t>
+      </w:r>
+      <w:r>
+        <w:rPr>
+          <w:rFonts w:ascii="Consolas" w:hAnsi="Consolas"/>
+          <w:highlight w:val="lightGray"/>
+          <w:lang w:val="cs-CZ"/>
+        </w:rPr>
+        <w:t>.</w:t>
+      </w:r>
+      <w:proofErr w:type="spellStart"/>
+      <w:r>
+        <w:rPr>
+          <w:rFonts w:ascii="Consolas" w:hAnsi="Consolas"/>
+          <w:highlight w:val="lightGray"/>
+          <w:lang w:val="cs-CZ"/>
+        </w:rPr>
+        <w:t>iter</w:t>
+      </w:r>
+      <w:proofErr w:type="spellEnd"/>
+      <w:r>
+        <w:rPr>
+          <w:rFonts w:ascii="Consolas" w:hAnsi="Consolas"/>
+          <w:highlight w:val="lightGray"/>
+          <w:lang w:val="cs-CZ"/>
+        </w:rPr>
+        <w:t>()</w:t>
+      </w:r>
+      <w:r>
+        <w:rPr>
+          <w:lang w:val="cs-CZ"/>
+        </w:rPr>
+        <w:t xml:space="preserve"> na </w:t>
+      </w:r>
+      <w:r>
+        <w:rPr>
+          <w:lang w:val="cs-CZ"/>
+        </w:rPr>
+        <w:t>referenci na pole (na „plátku“)</w:t>
+      </w:r>
+      <w:r>
+        <w:rPr>
+          <w:lang w:val="cs-CZ"/>
+        </w:rPr>
+        <w:t xml:space="preserve"> navracejí </w:t>
+      </w:r>
+      <w:proofErr w:type="spellStart"/>
+      <w:r>
+        <w:rPr>
+          <w:lang w:val="cs-CZ"/>
+        </w:rPr>
+        <w:t>iterátor</w:t>
+      </w:r>
+      <w:proofErr w:type="spellEnd"/>
+      <w:r>
+        <w:rPr>
+          <w:lang w:val="cs-CZ"/>
+        </w:rPr>
+        <w:t xml:space="preserve">, navracejí jiný typ </w:t>
+      </w:r>
+      <w:proofErr w:type="spellStart"/>
+      <w:r>
+        <w:rPr>
+          <w:lang w:val="cs-CZ"/>
+        </w:rPr>
+        <w:t>iterátoru</w:t>
+      </w:r>
+      <w:proofErr w:type="spellEnd"/>
+      <w:r>
+        <w:rPr>
+          <w:lang w:val="cs-CZ"/>
+        </w:rPr>
+        <w:t>:</w:t>
+      </w:r>
+    </w:p>
+    <w:p>
+      <w:pPr>
+        <w:keepNext/>
+        <w:jc w:val="both"/>
+      </w:pPr>
+      <w:r>
+        <w:rPr>
+          <w:noProof/>
+          <w:lang w:val="cs-CZ"/>
+        </w:rPr>
         <w:drawing>
-          <wp:inline distT="0" distB="0" distL="0" distR="0" wp14:anchorId="6FA29069" wp14:editId="13BD9416">
-            <wp:extent cx="3528574" cy="3044700"/>
-            <wp:effectExtent l="0" t="0" r="0" b="3810"/>
+          <wp:inline distT="0" distB="0" distL="0" distR="0" wp14:anchorId="6FA29069" wp14:editId="2E2B457D">
+            <wp:extent cx="2958112" cy="2552466"/>
+            <wp:effectExtent l="0" t="0" r="0" b="635"/>
             <wp:docPr id="1403379042" name="Picture 1"/>
             <wp:cNvGraphicFramePr>
               <a:graphicFrameLocks xmlns:a="http://schemas.openxmlformats.org/drawingml/2006/main" noChangeAspect="1"/>
@@ -36212,7 +37428,7 @@
                     <pic:cNvPicPr/>
                   </pic:nvPicPr>
                   <pic:blipFill>
-                    <a:blip r:embed="rId61">
+                    <a:blip r:embed="rId62">
                       <a:extLst>
                         <a:ext uri="{28A0092B-C50C-407E-A947-70E740481C1C}">
                           <a14:useLocalDpi xmlns:a14="http://schemas.microsoft.com/office/drawing/2010/main" val="0"/>
@@ -36226,7 +37442,7 @@
                   <pic:spPr>
                     <a:xfrm>
                       <a:off x="0" y="0"/>
-                      <a:ext cx="3558019" cy="3070107"/>
+                      <a:ext cx="3003992" cy="2592054"/>
                     </a:xfrm>
                     <a:prstGeom prst="rect">
                       <a:avLst/>
@@ -36247,7 +37463,7 @@
           <w:lang w:val="cs-CZ"/>
         </w:rPr>
       </w:pPr>
-      <w:bookmarkStart w:id="104" w:name="_Toc216558625"/>
+      <w:bookmarkStart w:id="108" w:name="_Toc216558625"/>
       <w:r>
         <w:rPr>
           <w:lang w:val="cs-CZ"/>
@@ -36305,7 +37521,7 @@
         </w:rPr>
         <w:t>. Zdroj: vlastní</w:t>
       </w:r>
-      <w:bookmarkEnd w:id="104"/>
+      <w:bookmarkEnd w:id="108"/>
     </w:p>
     <w:p>
       <w:pPr>
@@ -36318,6 +37534,7 @@
         <w:rPr>
           <w:lang w:val="cs-CZ"/>
         </w:rPr>
+        <w:lastRenderedPageBreak/>
         <w:t xml:space="preserve">Rust sice podporuje navracení různých hodnot na základě </w:t>
       </w:r>
       <w:proofErr w:type="spellStart"/>
@@ -36458,19 +37675,19 @@
         </w:rPr>
         <w:t xml:space="preserve"> objekty jsou z důvodu složitosti </w:t>
       </w:r>
-      <w:commentRangeStart w:id="105"/>
+      <w:commentRangeStart w:id="109"/>
       <w:r>
         <w:rPr>
           <w:lang w:val="cs-CZ"/>
         </w:rPr>
         <w:t xml:space="preserve">mimo záběr </w:t>
       </w:r>
-      <w:commentRangeEnd w:id="105"/>
+      <w:commentRangeEnd w:id="109"/>
       <w:r>
         <w:rPr>
           <w:rStyle w:val="CommentReference"/>
         </w:rPr>
-        <w:commentReference w:id="105"/>
+        <w:commentReference w:id="109"/>
       </w:r>
       <w:r>
         <w:rPr>
@@ -36478,6 +37695,36 @@
         </w:rPr>
         <w:t>tohoto dokumentu.</w:t>
       </w:r>
+    </w:p>
+    <w:p>
+      <w:pPr>
+        <w:pStyle w:val="Heading3"/>
+        <w:rPr>
+          <w:lang w:val="cs-CZ"/>
+        </w:rPr>
+      </w:pPr>
+      <w:bookmarkStart w:id="110" w:name="_Toc216558573"/>
+      <w:r>
+        <w:rPr>
+          <w:lang w:val="cs-CZ"/>
+        </w:rPr>
+        <w:t xml:space="preserve">5.5 Now </w:t>
+      </w:r>
+      <w:proofErr w:type="spellStart"/>
+      <w:r>
+        <w:rPr>
+          <w:lang w:val="cs-CZ"/>
+        </w:rPr>
+        <w:t>what</w:t>
+      </w:r>
+      <w:proofErr w:type="spellEnd"/>
+      <w:r>
+        <w:rPr>
+          <w:lang w:val="cs-CZ"/>
+        </w:rPr>
+        <w:t>?</w:t>
+      </w:r>
+      <w:bookmarkEnd w:id="110"/>
     </w:p>
     <w:p>
       <w:pPr>
@@ -36490,445 +37737,8 @@
         <w:rPr>
           <w:lang w:val="cs-CZ"/>
         </w:rPr>
-        <w:t xml:space="preserve">Nakonec jsou </w:t>
-      </w:r>
-      <w:r>
-        <w:rPr>
-          <w:lang w:val="cs-CZ"/>
-        </w:rPr>
-        <w:t xml:space="preserve">dva velmi podobné </w:t>
-      </w:r>
-      <w:proofErr w:type="spellStart"/>
-      <w:r>
-        <w:rPr>
-          <w:lang w:val="cs-CZ"/>
-        </w:rPr>
-        <w:t>traity</w:t>
-      </w:r>
-      <w:proofErr w:type="spellEnd"/>
-      <w:r>
-        <w:rPr>
-          <w:lang w:val="cs-CZ"/>
-        </w:rPr>
-        <w:t xml:space="preserve">: </w:t>
-      </w:r>
-      <w:proofErr w:type="spellStart"/>
-      <w:r>
-        <w:rPr>
-          <w:rFonts w:ascii="Consolas" w:hAnsi="Consolas"/>
-          <w:highlight w:val="lightGray"/>
-          <w:lang w:val="cs-CZ"/>
-        </w:rPr>
-        <w:t>Debug</w:t>
-      </w:r>
-      <w:proofErr w:type="spellEnd"/>
-      <w:r>
-        <w:rPr>
-          <w:lang w:val="cs-CZ"/>
-        </w:rPr>
-        <w:t xml:space="preserve"> a </w:t>
-      </w:r>
-      <w:r>
-        <w:rPr>
-          <w:rFonts w:ascii="Consolas" w:hAnsi="Consolas"/>
-          <w:highlight w:val="lightGray"/>
-          <w:lang w:val="cs-CZ"/>
-        </w:rPr>
-        <w:t>Display</w:t>
-      </w:r>
-      <w:r>
-        <w:rPr>
-          <w:lang w:val="cs-CZ"/>
-        </w:rPr>
-        <w:t xml:space="preserve">. Oba jsou použity při formátování nějaké hodnoty na text, s tím rozdílem, že </w:t>
-      </w:r>
-      <w:proofErr w:type="spellStart"/>
-      <w:r>
-        <w:rPr>
-          <w:rFonts w:ascii="Consolas" w:hAnsi="Consolas"/>
-          <w:highlight w:val="lightGray"/>
-          <w:lang w:val="cs-CZ"/>
-        </w:rPr>
-        <w:t>Debug</w:t>
-      </w:r>
-      <w:proofErr w:type="spellEnd"/>
-      <w:r>
-        <w:rPr>
-          <w:lang w:val="cs-CZ"/>
-        </w:rPr>
-        <w:t xml:space="preserve"> navrací formátování pro </w:t>
-      </w:r>
-      <w:r>
-        <w:rPr>
-          <w:lang w:val="cs-CZ"/>
-        </w:rPr>
-        <w:t xml:space="preserve">programátora pro </w:t>
-      </w:r>
-      <w:r>
-        <w:rPr>
-          <w:lang w:val="cs-CZ"/>
-        </w:rPr>
-        <w:t>ladění</w:t>
-      </w:r>
-      <w:r>
-        <w:rPr>
-          <w:lang w:val="cs-CZ"/>
-        </w:rPr>
-        <w:t xml:space="preserve">, často surové hodnoty, a </w:t>
-      </w:r>
-      <w:r>
-        <w:rPr>
-          <w:rFonts w:ascii="Consolas" w:hAnsi="Consolas"/>
-          <w:highlight w:val="lightGray"/>
-          <w:lang w:val="cs-CZ"/>
-        </w:rPr>
-        <w:t>Display</w:t>
-      </w:r>
-      <w:r>
-        <w:rPr>
-          <w:lang w:val="cs-CZ"/>
-        </w:rPr>
-        <w:t xml:space="preserve"> navrací formátování, které má být zobrazeno uživateli.</w:t>
-      </w:r>
-      <w:r>
-        <w:rPr>
-          <w:lang w:val="cs-CZ"/>
-        </w:rPr>
-        <w:t xml:space="preserve"> </w:t>
-      </w:r>
-      <w:proofErr w:type="spellStart"/>
-      <w:r>
-        <w:rPr>
-          <w:rFonts w:ascii="Consolas" w:hAnsi="Consolas"/>
-          <w:highlight w:val="lightGray"/>
-          <w:lang w:val="cs-CZ"/>
-        </w:rPr>
-        <w:t>Debug</w:t>
-      </w:r>
-      <w:proofErr w:type="spellEnd"/>
-      <w:r>
-        <w:rPr>
-          <w:lang w:val="cs-CZ"/>
-        </w:rPr>
-        <w:t xml:space="preserve"> lze derivovat pomocí výše zmíněného makra, ale </w:t>
-      </w:r>
-      <w:r>
-        <w:rPr>
-          <w:rFonts w:ascii="Consolas" w:hAnsi="Consolas"/>
-          <w:highlight w:val="lightGray"/>
-          <w:lang w:val="cs-CZ"/>
-        </w:rPr>
-        <w:t>Display</w:t>
-      </w:r>
-      <w:r>
-        <w:rPr>
-          <w:lang w:val="cs-CZ"/>
-        </w:rPr>
-        <w:t xml:space="preserve"> ne, protože </w:t>
-      </w:r>
-      <w:r>
-        <w:rPr>
-          <w:lang w:val="cs-CZ"/>
-        </w:rPr>
-        <w:t xml:space="preserve">zobrazení struktury nebo </w:t>
-      </w:r>
-      <w:proofErr w:type="spellStart"/>
-      <w:r>
-        <w:rPr>
-          <w:lang w:val="cs-CZ"/>
-        </w:rPr>
-        <w:t>enumu</w:t>
-      </w:r>
-      <w:proofErr w:type="spellEnd"/>
-      <w:r>
-        <w:rPr>
-          <w:lang w:val="cs-CZ"/>
-        </w:rPr>
-        <w:t xml:space="preserve"> uživateli často vyžaduje abstraktnější myšlení </w:t>
-      </w:r>
-      <w:r>
-        <w:rPr>
-          <w:lang w:val="cs-CZ"/>
-        </w:rPr>
-        <w:t xml:space="preserve">o logickém významu hodnoty, nejen zobrazení, z jakých dat se struktura skládá nebo jaké varianty </w:t>
-      </w:r>
-      <w:proofErr w:type="spellStart"/>
-      <w:r>
-        <w:rPr>
-          <w:lang w:val="cs-CZ"/>
-        </w:rPr>
-        <w:t>enum</w:t>
-      </w:r>
-      <w:proofErr w:type="spellEnd"/>
-      <w:r>
-        <w:rPr>
-          <w:lang w:val="cs-CZ"/>
-        </w:rPr>
-        <w:t xml:space="preserve"> právě nabývá.</w:t>
-      </w:r>
-      <w:r>
-        <w:rPr>
-          <w:lang w:val="cs-CZ"/>
-        </w:rPr>
-        <w:t xml:space="preserve"> Pro formátování </w:t>
-      </w:r>
-      <w:proofErr w:type="spellStart"/>
-      <w:r>
-        <w:rPr>
-          <w:lang w:val="cs-CZ"/>
-        </w:rPr>
-        <w:t>traitem</w:t>
-      </w:r>
-      <w:proofErr w:type="spellEnd"/>
-      <w:r>
-        <w:rPr>
-          <w:lang w:val="cs-CZ"/>
-        </w:rPr>
-        <w:t xml:space="preserve"> </w:t>
-      </w:r>
-      <w:r>
-        <w:rPr>
-          <w:rFonts w:ascii="Consolas" w:hAnsi="Consolas"/>
-          <w:highlight w:val="lightGray"/>
-          <w:lang w:val="cs-CZ"/>
-        </w:rPr>
-        <w:t>Display</w:t>
-      </w:r>
-      <w:r>
-        <w:rPr>
-          <w:lang w:val="cs-CZ"/>
-        </w:rPr>
-        <w:t xml:space="preserve"> </w:t>
-      </w:r>
-      <w:r>
-        <w:rPr>
-          <w:lang w:val="cs-CZ"/>
-        </w:rPr>
-        <w:t>používáme</w:t>
-      </w:r>
-      <w:r>
-        <w:rPr>
-          <w:lang w:val="cs-CZ"/>
-        </w:rPr>
-        <w:t xml:space="preserve"> (mimo jiné)</w:t>
-      </w:r>
-      <w:r>
-        <w:rPr>
-          <w:lang w:val="cs-CZ"/>
-        </w:rPr>
-        <w:t xml:space="preserve"> formátovací značku </w:t>
-      </w:r>
-      <w:r>
-        <w:rPr>
-          <w:rFonts w:ascii="Consolas" w:hAnsi="Consolas"/>
-          <w:highlight w:val="lightGray"/>
-          <w:lang w:val="cs-CZ"/>
-        </w:rPr>
-        <w:t>{}</w:t>
-      </w:r>
-      <w:r>
-        <w:rPr>
-          <w:lang w:val="cs-CZ"/>
-        </w:rPr>
-        <w:t xml:space="preserve">, pro </w:t>
-      </w:r>
-      <w:proofErr w:type="spellStart"/>
-      <w:r>
-        <w:rPr>
-          <w:rFonts w:ascii="Consolas" w:hAnsi="Consolas"/>
-          <w:highlight w:val="lightGray"/>
-          <w:lang w:val="cs-CZ"/>
-        </w:rPr>
-        <w:t>Debug</w:t>
-      </w:r>
-      <w:proofErr w:type="spellEnd"/>
-      <w:r>
-        <w:rPr>
-          <w:lang w:val="cs-CZ"/>
-        </w:rPr>
-        <w:t xml:space="preserve"> </w:t>
-      </w:r>
-      <w:r>
-        <w:rPr>
-          <w:lang w:val="cs-CZ"/>
-        </w:rPr>
-        <w:t xml:space="preserve">používáme </w:t>
-      </w:r>
-      <w:r>
-        <w:rPr>
-          <w:rFonts w:ascii="Consolas" w:hAnsi="Consolas"/>
-          <w:highlight w:val="lightGray"/>
-          <w:lang w:val="cs-CZ"/>
-        </w:rPr>
-        <w:t>{:?}</w:t>
-      </w:r>
-      <w:r>
-        <w:rPr>
-          <w:lang w:val="cs-CZ"/>
-        </w:rPr>
-        <w:t>.</w:t>
-      </w:r>
-      <w:r>
-        <w:rPr>
-          <w:lang w:val="cs-CZ"/>
-        </w:rPr>
-        <w:t xml:space="preserve"> Po spuštění příkladu na obrázku 4</w:t>
-      </w:r>
-      <w:r>
-        <w:rPr>
-          <w:lang w:val="cs-CZ"/>
-        </w:rPr>
-        <w:t>9</w:t>
-      </w:r>
-      <w:r>
-        <w:rPr>
-          <w:lang w:val="cs-CZ"/>
-        </w:rPr>
-        <w:t xml:space="preserve"> je nejdříve vypsáno </w:t>
-      </w:r>
-      <w:r>
-        <w:rPr>
-          <w:rFonts w:ascii="Consolas" w:hAnsi="Consolas"/>
-          <w:highlight w:val="lightGray"/>
-          <w:lang w:val="cs-CZ"/>
-        </w:rPr>
-        <w:t>201 kilohertz</w:t>
-      </w:r>
-      <w:r>
-        <w:rPr>
-          <w:lang w:val="cs-CZ"/>
-        </w:rPr>
-        <w:t xml:space="preserve">, poté </w:t>
-      </w:r>
-      <w:r>
-        <w:rPr>
-          <w:rFonts w:ascii="Consolas" w:hAnsi="Consolas"/>
-          <w:highlight w:val="lightGray"/>
-          <w:lang w:val="cs-CZ"/>
-        </w:rPr>
-        <w:t>kHz(201)</w:t>
-      </w:r>
-      <w:r>
-        <w:rPr>
-          <w:lang w:val="cs-CZ"/>
-        </w:rPr>
-        <w:t>:</w:t>
-      </w:r>
-    </w:p>
-    <w:p>
-      <w:pPr>
-        <w:keepNext/>
-        <w:jc w:val="both"/>
-      </w:pPr>
-      <w:r>
-        <w:rPr>
-          <w:noProof/>
-          <w:lang w:val="cs-CZ"/>
-        </w:rPr>
-        <w:drawing>
-          <wp:inline distT="0" distB="0" distL="0" distR="0" wp14:anchorId="464581DB" wp14:editId="7A9FEA7A">
-            <wp:extent cx="3539794" cy="2869665"/>
-            <wp:effectExtent l="0" t="0" r="3810" b="6985"/>
-            <wp:docPr id="822696502" name="Picture 1" descr="A screen shot of a computer program&#10;&#10;AI-generated content may be incorrect."/>
-            <wp:cNvGraphicFramePr>
-              <a:graphicFrameLocks xmlns:a="http://schemas.openxmlformats.org/drawingml/2006/main" noChangeAspect="1"/>
-            </wp:cNvGraphicFramePr>
-            <a:graphic xmlns:a="http://schemas.openxmlformats.org/drawingml/2006/main">
-              <a:graphicData uri="http://schemas.openxmlformats.org/drawingml/2006/picture">
-                <pic:pic xmlns:pic="http://schemas.openxmlformats.org/drawingml/2006/picture">
-                  <pic:nvPicPr>
-                    <pic:cNvPr id="822696502" name="Picture 1" descr="A screen shot of a computer program&#10;&#10;AI-generated content may be incorrect."/>
-                    <pic:cNvPicPr/>
-                  </pic:nvPicPr>
-                  <pic:blipFill>
-                    <a:blip r:embed="rId62"/>
-                    <a:stretch>
-                      <a:fillRect/>
-                    </a:stretch>
-                  </pic:blipFill>
-                  <pic:spPr>
-                    <a:xfrm>
-                      <a:off x="0" y="0"/>
-                      <a:ext cx="3574544" cy="2897836"/>
-                    </a:xfrm>
-                    <a:prstGeom prst="rect">
-                      <a:avLst/>
-                    </a:prstGeom>
-                  </pic:spPr>
-                </pic:pic>
-              </a:graphicData>
-            </a:graphic>
-          </wp:inline>
-        </w:drawing>
-      </w:r>
-    </w:p>
-    <w:p>
-      <w:pPr>
-        <w:pStyle w:val="Caption"/>
-        <w:jc w:val="both"/>
-        <w:rPr>
-          <w:lang w:val="cs-CZ"/>
-        </w:rPr>
-      </w:pPr>
-      <w:bookmarkStart w:id="106" w:name="_Toc216558626"/>
-      <w:r>
-        <w:rPr>
-          <w:lang w:val="cs-CZ"/>
-        </w:rPr>
-        <w:t xml:space="preserve">Obrázek </w:t>
-      </w:r>
-      <w:r>
-        <w:rPr>
-          <w:lang w:val="cs-CZ"/>
-        </w:rPr>
-        <w:fldChar w:fldCharType="begin"/>
-      </w:r>
-      <w:r>
-        <w:rPr>
-          <w:lang w:val="cs-CZ"/>
-        </w:rPr>
-        <w:instrText xml:space="preserve"> SEQ Obrázek \* ARABIC </w:instrText>
-      </w:r>
-      <w:r>
-        <w:rPr>
-          <w:lang w:val="cs-CZ"/>
-        </w:rPr>
-        <w:fldChar w:fldCharType="separate"/>
-      </w:r>
-      <w:r>
-        <w:rPr>
-          <w:noProof/>
-          <w:lang w:val="cs-CZ"/>
-        </w:rPr>
-        <w:t>49</w:t>
-      </w:r>
-      <w:r>
-        <w:rPr>
-          <w:lang w:val="cs-CZ"/>
-        </w:rPr>
-        <w:fldChar w:fldCharType="end"/>
-      </w:r>
-      <w:r>
-        <w:rPr>
-          <w:lang w:val="cs-CZ"/>
-        </w:rPr>
-        <w:t xml:space="preserve">: Příklad pro ilustraci rozdílu mezi </w:t>
-      </w:r>
-      <w:proofErr w:type="spellStart"/>
-      <w:r>
-        <w:rPr>
-          <w:lang w:val="cs-CZ"/>
-        </w:rPr>
-        <w:t>Debug</w:t>
-      </w:r>
-      <w:proofErr w:type="spellEnd"/>
-      <w:r>
-        <w:rPr>
-          <w:lang w:val="cs-CZ"/>
-        </w:rPr>
-        <w:t xml:space="preserve"> a Display. Zdroj: vlastní</w:t>
-      </w:r>
-      <w:bookmarkEnd w:id="106"/>
+        <w:t>AAA</w:t>
+      </w:r>
     </w:p>
     <w:p>
       <w:pPr>
@@ -36941,205 +37751,6 @@
         <w:rPr>
           <w:lang w:val="cs-CZ"/>
         </w:rPr>
-        <w:lastRenderedPageBreak/>
-        <w:t xml:space="preserve">Existují i další formátovací </w:t>
-      </w:r>
-      <w:proofErr w:type="spellStart"/>
-      <w:r>
-        <w:rPr>
-          <w:lang w:val="cs-CZ"/>
-        </w:rPr>
-        <w:t>traity</w:t>
-      </w:r>
-      <w:proofErr w:type="spellEnd"/>
-      <w:r>
-        <w:rPr>
-          <w:lang w:val="cs-CZ"/>
-        </w:rPr>
-        <w:t xml:space="preserve">, jako </w:t>
-      </w:r>
-      <w:r>
-        <w:rPr>
-          <w:rFonts w:ascii="Consolas" w:hAnsi="Consolas"/>
-          <w:highlight w:val="lightGray"/>
-          <w:lang w:val="cs-CZ"/>
-        </w:rPr>
-        <w:t>Binary</w:t>
-      </w:r>
-      <w:r>
-        <w:rPr>
-          <w:lang w:val="cs-CZ"/>
-        </w:rPr>
-        <w:t xml:space="preserve">, </w:t>
-      </w:r>
-      <w:proofErr w:type="spellStart"/>
-      <w:r>
-        <w:rPr>
-          <w:rFonts w:ascii="Consolas" w:hAnsi="Consolas"/>
-          <w:highlight w:val="lightGray"/>
-          <w:lang w:val="cs-CZ"/>
-        </w:rPr>
-        <w:t>LowerExp</w:t>
-      </w:r>
-      <w:proofErr w:type="spellEnd"/>
-      <w:r>
-        <w:rPr>
-          <w:lang w:val="cs-CZ"/>
-        </w:rPr>
-        <w:t xml:space="preserve">, </w:t>
-      </w:r>
-      <w:proofErr w:type="spellStart"/>
-      <w:r>
-        <w:rPr>
-          <w:rFonts w:ascii="Consolas" w:hAnsi="Consolas"/>
-          <w:highlight w:val="lightGray"/>
-          <w:lang w:val="cs-CZ"/>
-        </w:rPr>
-        <w:t>UpperExp</w:t>
-      </w:r>
-      <w:proofErr w:type="spellEnd"/>
-      <w:r>
-        <w:rPr>
-          <w:lang w:val="cs-CZ"/>
-        </w:rPr>
-        <w:t xml:space="preserve">, </w:t>
-      </w:r>
-      <w:proofErr w:type="spellStart"/>
-      <w:r>
-        <w:rPr>
-          <w:rFonts w:ascii="Consolas" w:hAnsi="Consolas"/>
-          <w:highlight w:val="lightGray"/>
-          <w:lang w:val="cs-CZ"/>
-        </w:rPr>
-        <w:t>LowerHex</w:t>
-      </w:r>
-      <w:proofErr w:type="spellEnd"/>
-      <w:r>
-        <w:rPr>
-          <w:lang w:val="cs-CZ"/>
-        </w:rPr>
-        <w:t xml:space="preserve">, </w:t>
-      </w:r>
-      <w:proofErr w:type="spellStart"/>
-      <w:r>
-        <w:rPr>
-          <w:rFonts w:ascii="Consolas" w:hAnsi="Consolas"/>
-          <w:highlight w:val="lightGray"/>
-          <w:lang w:val="cs-CZ"/>
-        </w:rPr>
-        <w:t>UpperHex</w:t>
-      </w:r>
-      <w:proofErr w:type="spellEnd"/>
-      <w:r>
-        <w:rPr>
-          <w:lang w:val="cs-CZ"/>
-        </w:rPr>
-        <w:t xml:space="preserve"> nebo</w:t>
-      </w:r>
-      <w:r>
-        <w:rPr>
-          <w:lang w:val="cs-CZ"/>
-        </w:rPr>
-        <w:t xml:space="preserve"> </w:t>
-      </w:r>
-      <w:proofErr w:type="spellStart"/>
-      <w:r>
-        <w:rPr>
-          <w:rFonts w:ascii="Consolas" w:hAnsi="Consolas"/>
-          <w:highlight w:val="lightGray"/>
-          <w:lang w:val="cs-CZ"/>
-        </w:rPr>
-        <w:t>Octal</w:t>
-      </w:r>
-      <w:proofErr w:type="spellEnd"/>
-      <w:r>
-        <w:rPr>
-          <w:lang w:val="cs-CZ"/>
-        </w:rPr>
-        <w:t xml:space="preserve">, většina z nichž </w:t>
-      </w:r>
-      <w:r>
-        <w:rPr>
-          <w:lang w:val="cs-CZ"/>
-        </w:rPr>
-        <w:t>jsou implementovány pro číselné typy pro jejich formátování v jiných číselných soustavách</w:t>
-      </w:r>
-      <w:r>
-        <w:rPr>
-          <w:lang w:val="cs-CZ"/>
-        </w:rPr>
-        <w:t xml:space="preserve"> nebo zápisech.</w:t>
-      </w:r>
-    </w:p>
-    <w:p>
-      <w:pPr>
-        <w:pStyle w:val="Heading3"/>
-        <w:rPr>
-          <w:lang w:val="cs-CZ"/>
-        </w:rPr>
-      </w:pPr>
-      <w:bookmarkStart w:id="107" w:name="_Toc216558573"/>
-      <w:r>
-        <w:rPr>
-          <w:lang w:val="cs-CZ"/>
-        </w:rPr>
-        <w:t xml:space="preserve">5.5 </w:t>
-      </w:r>
-      <w:proofErr w:type="spellStart"/>
-      <w:r>
-        <w:rPr>
-          <w:lang w:val="cs-CZ"/>
-        </w:rPr>
-        <w:t>Now</w:t>
-      </w:r>
-      <w:proofErr w:type="spellEnd"/>
-      <w:r>
-        <w:rPr>
-          <w:lang w:val="cs-CZ"/>
-        </w:rPr>
-        <w:t xml:space="preserve"> </w:t>
-      </w:r>
-      <w:proofErr w:type="spellStart"/>
-      <w:r>
-        <w:rPr>
-          <w:lang w:val="cs-CZ"/>
-        </w:rPr>
-        <w:t>what</w:t>
-      </w:r>
-      <w:proofErr w:type="spellEnd"/>
-      <w:r>
-        <w:rPr>
-          <w:lang w:val="cs-CZ"/>
-        </w:rPr>
-        <w:t>?</w:t>
-      </w:r>
-      <w:bookmarkEnd w:id="107"/>
-    </w:p>
-    <w:p>
-      <w:pPr>
-        <w:jc w:val="both"/>
-        <w:rPr>
-          <w:lang w:val="cs-CZ"/>
-        </w:rPr>
-      </w:pPr>
-      <w:r>
-        <w:rPr>
-          <w:lang w:val="cs-CZ"/>
-        </w:rPr>
-        <w:t>AAA</w:t>
-      </w:r>
-    </w:p>
-    <w:p>
-      <w:pPr>
-        <w:jc w:val="both"/>
-        <w:rPr>
-          <w:lang w:val="cs-CZ"/>
-        </w:rPr>
-      </w:pPr>
-      <w:r>
-        <w:rPr>
-          <w:lang w:val="cs-CZ"/>
-        </w:rPr>
         <w:br w:type="page"/>
       </w:r>
     </w:p>
@@ -37150,7 +37761,7 @@
           <w:lang w:val="cs-CZ"/>
         </w:rPr>
       </w:pPr>
-      <w:bookmarkStart w:id="108" w:name="_Toc216558574"/>
+      <w:bookmarkStart w:id="111" w:name="_Toc216558574"/>
       <w:r>
         <w:rPr>
           <w:lang w:val="cs-CZ"/>
@@ -37158,7 +37769,7 @@
         <w:lastRenderedPageBreak/>
         <w:t>PRAKTICKÁ ČÁST</w:t>
       </w:r>
-      <w:bookmarkEnd w:id="108"/>
+      <w:bookmarkEnd w:id="111"/>
     </w:p>
     <w:p>
       <w:pPr>
@@ -37187,7 +37798,7 @@
           <w:lang w:val="cs-CZ"/>
         </w:rPr>
       </w:pPr>
-      <w:bookmarkStart w:id="109" w:name="_Toc216558575"/>
+      <w:bookmarkStart w:id="112" w:name="_Toc216558575"/>
       <w:r>
         <w:rPr>
           <w:lang w:val="cs-CZ"/>
@@ -37195,7 +37806,7 @@
         <w:lastRenderedPageBreak/>
         <w:t>ZÁVĚR</w:t>
       </w:r>
-      <w:bookmarkEnd w:id="109"/>
+      <w:bookmarkEnd w:id="112"/>
     </w:p>
     <w:p>
       <w:pPr>
@@ -37217,7 +37828,7 @@
         <w:br w:type="page"/>
       </w:r>
     </w:p>
-    <w:bookmarkStart w:id="110" w:name="_Toc216558576" w:displacedByCustomXml="next"/>
+    <w:bookmarkStart w:id="113" w:name="_Toc216558576" w:displacedByCustomXml="next"/>
     <w:sdt>
       <w:sdtPr>
         <w:rPr>
@@ -37252,7 +37863,7 @@
             </w:rPr>
             <w:t>Zdroje</w:t>
           </w:r>
-          <w:bookmarkEnd w:id="110"/>
+          <w:bookmarkEnd w:id="113"/>
         </w:p>
         <w:sdt>
           <w:sdtPr>
@@ -37449,14 +38060,14 @@
           <w:lang w:val="cs-CZ"/>
         </w:rPr>
       </w:pPr>
-      <w:bookmarkStart w:id="111" w:name="_Toc216558577"/>
+      <w:bookmarkStart w:id="114" w:name="_Toc216558577"/>
       <w:r>
         <w:rPr>
           <w:lang w:val="cs-CZ"/>
         </w:rPr>
         <w:t>Seznam obrázků</w:t>
       </w:r>
-      <w:bookmarkEnd w:id="111"/>
+      <w:bookmarkEnd w:id="114"/>
     </w:p>
     <w:p>
       <w:pPr>
@@ -41493,7 +42104,7 @@
       </w:r>
     </w:p>
   </w:comment>
-  <w:comment w:id="101" w:author="Ondřej Běhal [2]" w:date="2025-12-13T17:18:00Z" w:initials="OB">
+  <w:comment w:id="102" w:author="Ondřej Běhal [2]" w:date="2025-12-13T17:18:00Z" w:initials="OB">
     <w:p>
       <w:pPr>
         <w:pStyle w:val="CommentText"/>
@@ -41509,7 +42120,7 @@
       </w:r>
     </w:p>
   </w:comment>
-  <w:comment w:id="102" w:author="Ondřej Běhal [2]" w:date="2025-12-13T17:23:00Z" w:initials="OB">
+  <w:comment w:id="103" w:author="Ondřej Běhal [2]" w:date="2025-12-13T17:23:00Z" w:initials="OB">
     <w:p>
       <w:pPr>
         <w:pStyle w:val="CommentText"/>
@@ -41525,7 +42136,7 @@
       </w:r>
     </w:p>
   </w:comment>
-  <w:comment w:id="103" w:author="Ondřej Běhal [2]" w:date="2025-12-13T22:40:00Z" w:initials="OB">
+  <w:comment w:id="105" w:author="Ondřej Běhal [2]" w:date="2025-12-13T23:09:00Z" w:initials="OB">
     <w:p>
       <w:pPr>
         <w:pStyle w:val="CommentText"/>
@@ -41537,11 +42148,80 @@
         <w:annotationRef/>
       </w:r>
       <w:r>
-        <w:t>TODO</w:t>
-      </w:r>
+        <w:t xml:space="preserve">Jak to vím? Přečetl jsem si </w:t>
+      </w:r>
+      <w:r>
+        <w:rPr>
+          <w:i/>
+          <w:iCs/>
+        </w:rPr>
+        <w:t>zdrojový kód</w:t>
+      </w:r>
+      <w:r>
+        <w:t xml:space="preserve"> struktury Peekable, což je iterátor zabalující jiný iterátor.</w:t>
+      </w:r>
+      <w:r>
+        <w:br/>
+      </w:r>
+      <w:hyperlink r:id="rId2" w:history="1">
+        <w:r>
+          <w:rPr>
+            <w:rStyle w:val="Hyperlink"/>
+          </w:rPr>
+          <w:t>https://doc.rust-lang.org/std/iter/struct.Peekable.html</w:t>
+        </w:r>
+      </w:hyperlink>
     </w:p>
   </w:comment>
-  <w:comment w:id="105" w:author="Ondřej Běhal [2]" w:date="2025-12-13T20:22:00Z" w:initials="OB">
+  <w:comment w:id="106" w:author="Ondřej Běhal [2]" w:date="2025-12-13T23:15:00Z" w:initials="OB">
+    <w:p>
+      <w:pPr>
+        <w:pStyle w:val="CommentText"/>
+      </w:pPr>
+      <w:r>
+        <w:rPr>
+          <w:rStyle w:val="CommentReference"/>
+        </w:rPr>
+        <w:annotationRef/>
+      </w:r>
+      <w:r>
+        <w:t>Je super mít kdykoli možnost se podívat na zdroják, abych věděl, co jak funguje, eh?</w:t>
+      </w:r>
+    </w:p>
+  </w:comment>
+  <w:comment w:id="104" w:author="Ondřej Běhal [2]" w:date="2025-12-13T23:28:00Z" w:initials="OB">
+    <w:p>
+      <w:pPr>
+        <w:pStyle w:val="CommentText"/>
+      </w:pPr>
+      <w:r>
+        <w:rPr>
+          <w:rStyle w:val="CommentReference"/>
+        </w:rPr>
+        <w:annotationRef/>
+      </w:r>
+      <w:r>
+        <w:t>TODO CELÉ JE JEDEN VĚTNÝ CELEK</w:t>
+      </w:r>
+    </w:p>
+  </w:comment>
+  <w:comment w:id="107" w:author="Ondřej Běhal [2]" w:date="2025-12-13T22:40:00Z" w:initials="OB">
+    <w:p>
+      <w:pPr>
+        <w:pStyle w:val="CommentText"/>
+      </w:pPr>
+      <w:r>
+        <w:rPr>
+          <w:rStyle w:val="CommentReference"/>
+        </w:rPr>
+        <w:annotationRef/>
+      </w:r>
+      <w:r>
+        <w:t>TODO</w:t>
+      </w:r>
+    </w:p>
+  </w:comment>
+  <w:comment w:id="109" w:author="Ondřej Běhal [2]" w:date="2025-12-13T20:22:00Z" w:initials="OB">
     <w:p>
       <w:pPr>
         <w:pStyle w:val="CommentText"/>
@@ -41587,6 +42267,9 @@
   <w15:commentEx w15:paraId="324A065C" w15:done="0"/>
   <w15:commentEx w15:paraId="24DF9348" w15:done="0"/>
   <w15:commentEx w15:paraId="4D8E4125" w15:paraIdParent="24DF9348" w15:done="0"/>
+  <w15:commentEx w15:paraId="1C3693DD" w15:done="0"/>
+  <w15:commentEx w15:paraId="42881B1E" w15:paraIdParent="1C3693DD" w15:done="0"/>
+  <w15:commentEx w15:paraId="23EAE5B2" w15:done="0"/>
   <w15:commentEx w15:paraId="1BC2C3BF" w15:done="0"/>
   <w15:commentEx w15:paraId="62802093" w15:done="0"/>
 </w15:commentsEx>
@@ -41619,6 +42302,9 @@
   <w16cex:commentExtensible w16cex:durableId="484C872E" w16cex:dateUtc="2025-12-13T20:45:00Z"/>
   <w16cex:commentExtensible w16cex:durableId="1DEE11D4" w16cex:dateUtc="2025-12-13T16:18:00Z"/>
   <w16cex:commentExtensible w16cex:durableId="6C509E52" w16cex:dateUtc="2025-12-13T16:23:00Z"/>
+  <w16cex:commentExtensible w16cex:durableId="478E9B27" w16cex:dateUtc="2025-12-13T22:09:00Z"/>
+  <w16cex:commentExtensible w16cex:durableId="36A6DBEF" w16cex:dateUtc="2025-12-13T22:15:00Z"/>
+  <w16cex:commentExtensible w16cex:durableId="14905769" w16cex:dateUtc="2025-12-13T22:28:00Z"/>
   <w16cex:commentExtensible w16cex:durableId="0B587651" w16cex:dateUtc="2025-12-13T21:40:00Z"/>
   <w16cex:commentExtensible w16cex:durableId="45AFA89E" w16cex:dateUtc="2025-12-13T19:22:00Z"/>
 </w16cex:commentsExtensible>
@@ -41651,6 +42337,9 @@
   <w16cid:commentId w16cid:paraId="324A065C" w16cid:durableId="484C872E"/>
   <w16cid:commentId w16cid:paraId="24DF9348" w16cid:durableId="1DEE11D4"/>
   <w16cid:commentId w16cid:paraId="4D8E4125" w16cid:durableId="6C509E52"/>
+  <w16cid:commentId w16cid:paraId="1C3693DD" w16cid:durableId="478E9B27"/>
+  <w16cid:commentId w16cid:paraId="42881B1E" w16cid:durableId="36A6DBEF"/>
+  <w16cid:commentId w16cid:paraId="23EAE5B2" w16cid:durableId="14905769"/>
   <w16cid:commentId w16cid:paraId="1BC2C3BF" w16cid:durableId="0B587651"/>
   <w16cid:commentId w16cid:paraId="62802093" w16cid:durableId="45AFA89E"/>
 </w16cid:commentsIds>
@@ -41824,6 +42513,217 @@
           <w:lang w:val="cs-CZ"/>
         </w:rPr>
         <w:t>.</w:t>
+      </w:r>
+    </w:p>
+  </w:footnote>
+  <w:footnote w:id="2">
+    <w:p>
+      <w:pPr>
+        <w:pStyle w:val="FootnoteText"/>
+        <w:rPr>
+          <w:lang w:val="cs-CZ"/>
+        </w:rPr>
+      </w:pPr>
+      <w:r>
+        <w:rPr>
+          <w:rStyle w:val="FootnoteReference"/>
+          <w:lang w:val="cs-CZ"/>
+        </w:rPr>
+        <w:footnoteRef/>
+      </w:r>
+      <w:r>
+        <w:rPr>
+          <w:lang w:val="cs-CZ"/>
+        </w:rPr>
+        <w:t xml:space="preserve"> </w:t>
+      </w:r>
+      <w:proofErr w:type="spellStart"/>
+      <w:r>
+        <w:rPr>
+          <w:lang w:val="cs-CZ"/>
+        </w:rPr>
+        <w:t>Iterátory</w:t>
+      </w:r>
+      <w:proofErr w:type="spellEnd"/>
+      <w:r>
+        <w:rPr>
+          <w:lang w:val="cs-CZ"/>
+        </w:rPr>
+        <w:t xml:space="preserve"> </w:t>
+      </w:r>
+      <w:r>
+        <w:rPr>
+          <w:lang w:val="cs-CZ"/>
+        </w:rPr>
+        <w:t xml:space="preserve">implementující </w:t>
+      </w:r>
+      <w:proofErr w:type="spellStart"/>
+      <w:r>
+        <w:rPr>
+          <w:lang w:val="cs-CZ"/>
+        </w:rPr>
+        <w:t>trait</w:t>
+      </w:r>
+      <w:proofErr w:type="spellEnd"/>
+      <w:r>
+        <w:rPr>
+          <w:lang w:val="cs-CZ"/>
+        </w:rPr>
+        <w:t xml:space="preserve"> </w:t>
+      </w:r>
+      <w:proofErr w:type="spellStart"/>
+      <w:r>
+        <w:rPr>
+          <w:rFonts w:ascii="Consolas" w:hAnsi="Consolas"/>
+          <w:highlight w:val="lightGray"/>
+          <w:lang w:val="cs-CZ"/>
+        </w:rPr>
+        <w:t>FusedIterator</w:t>
+      </w:r>
+      <w:proofErr w:type="spellEnd"/>
+      <w:r>
+        <w:rPr>
+          <w:lang w:val="cs-CZ"/>
+        </w:rPr>
+        <w:t xml:space="preserve"> však garantují opak: poté, co </w:t>
+      </w:r>
+      <w:r>
+        <w:rPr>
+          <w:lang w:val="cs-CZ"/>
+        </w:rPr>
+        <w:t xml:space="preserve">jednou navrátí </w:t>
+      </w:r>
+      <w:proofErr w:type="spellStart"/>
+      <w:r>
+        <w:rPr>
+          <w:rFonts w:ascii="Consolas" w:hAnsi="Consolas"/>
+          <w:highlight w:val="lightGray"/>
+          <w:lang w:val="cs-CZ"/>
+        </w:rPr>
+        <w:t>None</w:t>
+      </w:r>
+      <w:proofErr w:type="spellEnd"/>
+      <w:r>
+        <w:rPr>
+          <w:lang w:val="cs-CZ"/>
+        </w:rPr>
+        <w:t xml:space="preserve">, budou nadále vždy navracet </w:t>
+      </w:r>
+      <w:proofErr w:type="spellStart"/>
+      <w:r>
+        <w:rPr>
+          <w:rFonts w:ascii="Consolas" w:hAnsi="Consolas"/>
+          <w:highlight w:val="lightGray"/>
+          <w:lang w:val="cs-CZ"/>
+        </w:rPr>
+        <w:t>None</w:t>
+      </w:r>
+      <w:proofErr w:type="spellEnd"/>
+      <w:r>
+        <w:rPr>
+          <w:lang w:val="cs-CZ"/>
+        </w:rPr>
+        <w:t>.</w:t>
+      </w:r>
+      <w:r>
+        <w:rPr>
+          <w:lang w:val="cs-CZ"/>
+        </w:rPr>
+        <w:t xml:space="preserve"> </w:t>
+      </w:r>
+      <w:r>
+        <w:rPr>
+          <w:lang w:val="cs-CZ"/>
+        </w:rPr>
+        <w:t xml:space="preserve">Pomocí metody </w:t>
+      </w:r>
+      <w:r>
+        <w:rPr>
+          <w:rFonts w:ascii="Consolas" w:hAnsi="Consolas"/>
+          <w:highlight w:val="lightGray"/>
+          <w:lang w:val="cs-CZ"/>
+        </w:rPr>
+        <w:t>.</w:t>
+      </w:r>
+      <w:proofErr w:type="spellStart"/>
+      <w:r>
+        <w:rPr>
+          <w:rFonts w:ascii="Consolas" w:hAnsi="Consolas"/>
+          <w:highlight w:val="lightGray"/>
+          <w:lang w:val="cs-CZ"/>
+        </w:rPr>
+        <w:t>fuse</w:t>
+      </w:r>
+      <w:proofErr w:type="spellEnd"/>
+      <w:r>
+        <w:rPr>
+          <w:rFonts w:ascii="Consolas" w:hAnsi="Consolas"/>
+          <w:highlight w:val="lightGray"/>
+          <w:lang w:val="cs-CZ"/>
+        </w:rPr>
+        <w:t>()</w:t>
+      </w:r>
+      <w:r>
+        <w:rPr>
+          <w:lang w:val="cs-CZ"/>
+        </w:rPr>
+        <w:t xml:space="preserve"> lze jakýkoli </w:t>
+      </w:r>
+      <w:proofErr w:type="spellStart"/>
+      <w:r>
+        <w:rPr>
+          <w:lang w:val="cs-CZ"/>
+        </w:rPr>
+        <w:t>iterátor</w:t>
+      </w:r>
+      <w:proofErr w:type="spellEnd"/>
+      <w:r>
+        <w:rPr>
+          <w:lang w:val="cs-CZ"/>
+        </w:rPr>
+        <w:t xml:space="preserve"> k tomuto chování donutit</w:t>
+      </w:r>
+      <w:r>
+        <w:rPr>
+          <w:lang w:val="cs-CZ"/>
+        </w:rPr>
+        <w:t xml:space="preserve"> zabalením do struktury </w:t>
+      </w:r>
+      <w:proofErr w:type="spellStart"/>
+      <w:r>
+        <w:rPr>
+          <w:rFonts w:ascii="Consolas" w:hAnsi="Consolas"/>
+          <w:highlight w:val="lightGray"/>
+          <w:lang w:val="cs-CZ"/>
+        </w:rPr>
+        <w:t>Fuse</w:t>
+      </w:r>
+      <w:proofErr w:type="spellEnd"/>
+      <w:r>
+        <w:rPr>
+          <w:lang w:val="cs-CZ"/>
+        </w:rPr>
+        <w:t xml:space="preserve"> (také </w:t>
+      </w:r>
+      <w:proofErr w:type="spellStart"/>
+      <w:r>
+        <w:rPr>
+          <w:lang w:val="cs-CZ"/>
+        </w:rPr>
+        <w:t>iterátor</w:t>
+      </w:r>
+      <w:r>
+        <w:rPr>
+          <w:lang w:val="cs-CZ"/>
+        </w:rPr>
+        <w:t>u</w:t>
+      </w:r>
+      <w:proofErr w:type="spellEnd"/>
+      <w:r>
+        <w:rPr>
+          <w:lang w:val="cs-CZ"/>
+        </w:rPr>
+        <w:t>).</w:t>
       </w:r>
     </w:p>
   </w:footnote>
@@ -42726,7 +43626,6 @@
   <w:style w:type="character" w:default="1" w:styleId="DefaultParagraphFont">
     <w:name w:val="Default Paragraph Font"/>
     <w:uiPriority w:val="1"/>
-    <w:semiHidden/>
     <w:unhideWhenUsed/>
   </w:style>
   <w:style w:type="table" w:default="1" w:styleId="TableNormal">

</xml_diff>

<commit_message>
Tiny edits on generics; fixed pic numbers in snippets
</commit_message>
<xml_diff>
--- a/Dokumentace.docx
+++ b/Dokumentace.docx
@@ -7959,7 +7959,7 @@
           <w:lang w:val="cs-CZ"/>
         </w:rPr>
         <w:drawing>
-          <wp:inline distT="0" distB="0" distL="0" distR="0" wp14:anchorId="06B67C93" wp14:editId="0A87131E">
+          <wp:inline distT="0" distB="0" distL="0" distR="0" wp14:anchorId="06B67C93" wp14:editId="24A14933">
             <wp:extent cx="6839585" cy="1112252"/>
             <wp:effectExtent l="0" t="0" r="0" b="0"/>
             <wp:docPr id="1200818239" name="Picture 5"/>
@@ -24172,7 +24172,7 @@
           <w:lang w:val="cs-CZ"/>
         </w:rPr>
         <w:drawing>
-          <wp:inline distT="0" distB="0" distL="0" distR="0" wp14:anchorId="3960EB28" wp14:editId="562A3B57">
+          <wp:inline distT="0" distB="0" distL="0" distR="0" wp14:anchorId="3960EB28" wp14:editId="2084E065">
             <wp:extent cx="2179122" cy="1050588"/>
             <wp:effectExtent l="0" t="0" r="0" b="0"/>
             <wp:docPr id="9" name="Obrázek 9"/>
@@ -24771,23 +24771,7 @@
           <w:highlight w:val="lightGray"/>
           <w:lang w:val="cs-CZ"/>
         </w:rPr>
-        <w:t>#[</w:t>
-      </w:r>
-      <w:r>
-        <w:rPr>
-          <w:rFonts w:ascii="Consolas" w:hAnsi="Consolas"/>
-          <w:highlight w:val="lightGray"/>
-          <w:lang w:val="cs-CZ"/>
-        </w:rPr>
-        <w:t>non_exhaustive</w:t>
-      </w:r>
-      <w:r>
-        <w:rPr>
-          <w:rFonts w:ascii="Consolas" w:hAnsi="Consolas"/>
-          <w:highlight w:val="lightGray"/>
-          <w:lang w:val="cs-CZ"/>
-        </w:rPr>
-        <w:t>]</w:t>
+        <w:t>#[non_exhaustive]</w:t>
       </w:r>
       <w:r>
         <w:rPr>
@@ -25376,9 +25360,39 @@
       </w:r>
       <w:r>
         <w:rPr>
-          <w:lang w:val="cs-CZ"/>
-        </w:rPr>
-        <w:t>None, tak funkce, ve které byl operátor otazníku zavolán, předčasně ukončí průběh a navrátí hodnotu None, nebo pokud se jedná o Err</w:t>
+          <w:rFonts w:ascii="Consolas" w:hAnsi="Consolas"/>
+          <w:highlight w:val="lightGray"/>
+          <w:lang w:val="cs-CZ"/>
+        </w:rPr>
+        <w:t>None</w:t>
+      </w:r>
+      <w:r>
+        <w:rPr>
+          <w:lang w:val="cs-CZ"/>
+        </w:rPr>
+        <w:t xml:space="preserve">, tak funkce, ve které byl operátor otazníku zavolán, předčasně ukončí průběh a navrátí hodnotu </w:t>
+      </w:r>
+      <w:r>
+        <w:rPr>
+          <w:rFonts w:ascii="Consolas" w:hAnsi="Consolas"/>
+          <w:highlight w:val="lightGray"/>
+          <w:lang w:val="cs-CZ"/>
+        </w:rPr>
+        <w:t>None</w:t>
+      </w:r>
+      <w:r>
+        <w:rPr>
+          <w:lang w:val="cs-CZ"/>
+        </w:rPr>
+        <w:t xml:space="preserve">, nebo pokud se jedná o </w:t>
+      </w:r>
+      <w:r>
+        <w:rPr>
+          <w:rFonts w:ascii="Consolas" w:hAnsi="Consolas"/>
+          <w:highlight w:val="lightGray"/>
+          <w:lang w:val="cs-CZ"/>
+        </w:rPr>
+        <w:t>Err</w:t>
       </w:r>
       <w:r>
         <w:rPr>
@@ -25396,7 +25410,15 @@
         <w:rPr>
           <w:lang w:val="cs-CZ"/>
         </w:rPr>
-        <w:t>navrátí hodnotu Err</w:t>
+        <w:t xml:space="preserve">navrátí hodnotu </w:t>
+      </w:r>
+      <w:r>
+        <w:rPr>
+          <w:rFonts w:ascii="Consolas" w:hAnsi="Consolas"/>
+          <w:highlight w:val="lightGray"/>
+          <w:lang w:val="cs-CZ"/>
+        </w:rPr>
+        <w:t>Err</w:t>
       </w:r>
       <w:r>
         <w:rPr>
@@ -25409,7 +25431,21 @@
           <w:lang w:val="cs-CZ"/>
         </w:rPr>
         <w:lastRenderedPageBreak/>
-        <w:t xml:space="preserve">hodnoty v možnosti Err, než ten, který byl dodán operátoru, operátor se automaticky pokusí o převod typu proměnné, pokud </w:t>
+        <w:t xml:space="preserve">hodnoty v možnosti </w:t>
+      </w:r>
+      <w:r>
+        <w:rPr>
+          <w:rFonts w:ascii="Consolas" w:hAnsi="Consolas"/>
+          <w:highlight w:val="lightGray"/>
+          <w:lang w:val="cs-CZ"/>
+        </w:rPr>
+        <w:t>Err</w:t>
+      </w:r>
+      <w:r>
+        <w:rPr>
+          <w:lang w:val="cs-CZ"/>
+        </w:rPr>
+        <w:t xml:space="preserve">, než ten, který byl dodán operátoru, operátor se automaticky pokusí o převod typu proměnné, pokud </w:t>
       </w:r>
       <w:r>
         <w:rPr>
@@ -25703,13 +25739,7 @@
         <w:rPr>
           <w:lang w:val="cs-CZ"/>
         </w:rPr>
-        <w:t xml:space="preserve"> Pro účely tohoto projektu stačí poznamenat, že </w:t>
-      </w:r>
-      <w:r>
-        <w:rPr>
-          <w:lang w:val="cs-CZ"/>
-        </w:rPr>
-        <w:t xml:space="preserve">výrazy </w:t>
+        <w:t xml:space="preserve"> Pro účely tohoto projektu stačí poznamenat, že výrazy </w:t>
       </w:r>
       <w:r>
         <w:rPr>
@@ -25883,6 +25913,7 @@
       </w:pPr>
       <w:r>
         <w:rPr>
+          <w:noProof/>
           <w:lang w:val="cs-CZ"/>
         </w:rPr>
         <w:drawing>
@@ -26095,13 +26126,13 @@
         <w:rPr>
           <w:lang w:val="cs-CZ"/>
         </w:rPr>
-        <w:t xml:space="preserve">generika – </w:t>
-      </w:r>
-      <w:r>
-        <w:rPr>
-          <w:lang w:val="cs-CZ"/>
-        </w:rPr>
-        <w:t>abstraktní zástupce za nějaký konkrétní typ.</w:t>
+        <w:t>generika</w:t>
+      </w:r>
+      <w:r>
+        <w:rPr>
+          <w:lang w:val="cs-CZ"/>
+        </w:rPr>
+        <w:t>.</w:t>
       </w:r>
       <w:r>
         <w:rPr>
@@ -26157,7 +26188,19 @@
         <w:rPr>
           <w:lang w:val="cs-CZ"/>
         </w:rPr>
-        <w:t xml:space="preserve"> pracující s daným konkrétním použitým typem. Z pohledu programátora však vždy voláme tu jednu stejnou funkci</w:t>
+        <w:t xml:space="preserve"> pracující s daným konkrétním použitým typem</w:t>
+      </w:r>
+      <w:r>
+        <w:rPr>
+          <w:lang w:val="cs-CZ"/>
+        </w:rPr>
+        <w:t>, pro každý použitý typ</w:t>
+      </w:r>
+      <w:r>
+        <w:rPr>
+          <w:lang w:val="cs-CZ"/>
+        </w:rPr>
+        <w:t>. Z pohledu programátora však vždy voláme tu jednu stejnou funkci</w:t>
       </w:r>
       <w:r>
         <w:rPr>
@@ -26259,13 +26302,127 @@
         <w:rPr>
           <w:lang w:val="cs-CZ"/>
         </w:rPr>
-        <w:t>Tyto hranaté závorky můžeme používat, i když píšeme jméno nějakého typu (například když nemůžeme použít inferenci typu proměnné nebo v parametrech funkcí)</w:t>
-      </w:r>
-      <w:r>
-        <w:rPr>
-          <w:lang w:val="cs-CZ"/>
-        </w:rPr>
-        <w:t>, jako třeba na obrázku 4</w:t>
+        <w:t xml:space="preserve">Tyto hranaté závorky </w:t>
+      </w:r>
+      <w:r>
+        <w:rPr>
+          <w:lang w:val="cs-CZ"/>
+        </w:rPr>
+        <w:t xml:space="preserve">se </w:t>
+      </w:r>
+      <w:r>
+        <w:rPr>
+          <w:lang w:val="cs-CZ"/>
+        </w:rPr>
+        <w:t>použív</w:t>
+      </w:r>
+      <w:r>
+        <w:rPr>
+          <w:lang w:val="cs-CZ"/>
+        </w:rPr>
+        <w:t>ají</w:t>
+      </w:r>
+      <w:r>
+        <w:rPr>
+          <w:lang w:val="cs-CZ"/>
+        </w:rPr>
+        <w:t xml:space="preserve"> i při použití</w:t>
+      </w:r>
+      <w:r>
+        <w:rPr>
+          <w:lang w:val="cs-CZ"/>
+        </w:rPr>
+        <w:t xml:space="preserve"> </w:t>
+      </w:r>
+      <w:r>
+        <w:rPr>
+          <w:lang w:val="cs-CZ"/>
+        </w:rPr>
+        <w:t>nějakého</w:t>
+      </w:r>
+      <w:r>
+        <w:rPr>
+          <w:lang w:val="cs-CZ"/>
+        </w:rPr>
+        <w:t xml:space="preserve"> existujícího</w:t>
+      </w:r>
+      <w:r>
+        <w:rPr>
+          <w:lang w:val="cs-CZ"/>
+        </w:rPr>
+        <w:t xml:space="preserve"> typu</w:t>
+      </w:r>
+      <w:r>
+        <w:rPr>
+          <w:lang w:val="cs-CZ"/>
+        </w:rPr>
+        <w:t>, který obsahuje generické parametry</w:t>
+      </w:r>
+      <w:r>
+        <w:rPr>
+          <w:lang w:val="cs-CZ"/>
+        </w:rPr>
+        <w:t xml:space="preserve"> a kdy nepoužijeme inferenci (</w:t>
+      </w:r>
+      <w:r>
+        <w:rPr>
+          <w:lang w:val="cs-CZ"/>
+        </w:rPr>
+        <w:t>například v parametrech funkcí</w:t>
+      </w:r>
+      <w:r>
+        <w:rPr>
+          <w:lang w:val="cs-CZ"/>
+        </w:rPr>
+        <w:t xml:space="preserve"> nebo</w:t>
+      </w:r>
+      <w:r>
+        <w:rPr>
+          <w:lang w:val="cs-CZ"/>
+        </w:rPr>
+        <w:t xml:space="preserve"> když inference z různých důvodů selže</w:t>
+      </w:r>
+      <w:r>
+        <w:rPr>
+          <w:lang w:val="cs-CZ"/>
+        </w:rPr>
+        <w:t>)</w:t>
+      </w:r>
+      <w:r>
+        <w:rPr>
+          <w:lang w:val="cs-CZ"/>
+        </w:rPr>
+        <w:t>,</w:t>
+      </w:r>
+      <w:r>
+        <w:rPr>
+          <w:lang w:val="cs-CZ"/>
+        </w:rPr>
+        <w:t xml:space="preserve"> </w:t>
+      </w:r>
+      <w:r>
+        <w:rPr>
+          <w:lang w:val="cs-CZ"/>
+        </w:rPr>
+        <w:t xml:space="preserve">nejen při </w:t>
+      </w:r>
+      <w:r>
+        <w:rPr>
+          <w:lang w:val="cs-CZ"/>
+        </w:rPr>
+        <w:t>jeho deklaraci</w:t>
+      </w:r>
+      <w:r>
+        <w:rPr>
+          <w:lang w:val="cs-CZ"/>
+        </w:rPr>
+        <w:t xml:space="preserve">, </w:t>
+      </w:r>
+      <w:r>
+        <w:rPr>
+          <w:lang w:val="cs-CZ"/>
+        </w:rPr>
+        <w:t>jako třeba na obrázku 4</w:t>
       </w:r>
       <w:r>
         <w:rPr>
@@ -42875,6 +43032,7 @@
   <w:style w:type="character" w:default="1" w:styleId="DefaultParagraphFont">
     <w:name w:val="Default Paragraph Font"/>
     <w:uiPriority w:val="1"/>
+    <w:semiHidden/>
     <w:unhideWhenUsed/>
   </w:style>
   <w:style w:type="table" w:default="1" w:styleId="TableNormal">

</xml_diff>

<commit_message>
Added a little bit about power
</commit_message>
<xml_diff>
--- a/Dokumentace.docx
+++ b/Dokumentace.docx
@@ -6834,7 +6834,21 @@
         <w:rPr>
           <w:lang w:val="cs-CZ"/>
         </w:rPr>
-        <w:t>inicializuje globální proměnné a zkopíruje ty měnitelné z flash do RAM v sadě rutin známých jako crt0.</w:t>
+        <w:t xml:space="preserve">inicializuje globální proměnné a zkopíruje ty měnitelné z flash do RAM v sadě rutin známých jako </w:t>
+      </w:r>
+      <w:r>
+        <w:rPr>
+          <w:rFonts w:ascii="Consolas" w:hAnsi="Consolas"/>
+          <w:highlight w:val="lightGray"/>
+          <w:lang w:val="cs-CZ"/>
+        </w:rPr>
+        <w:t>crt0</w:t>
+      </w:r>
+      <w:r>
+        <w:rPr>
+          <w:lang w:val="cs-CZ"/>
+        </w:rPr>
+        <w:t>.</w:t>
       </w:r>
     </w:p>
     <w:p>
@@ -7012,7 +7026,7 @@
         <w:rPr>
           <w:lang w:val="cs-CZ"/>
         </w:rPr>
-        <w:t xml:space="preserve">matematické operace na číslech s plovoucí desetinnou čárkou („floating-point numbers“), kterýmiž </w:t>
+        <w:t xml:space="preserve">matematické operace na číslech s plovoucí desetinnou čárkou („floating-point numbers“), kterými </w:t>
       </w:r>
       <w:r>
         <w:rPr>
@@ -8109,7 +8123,7 @@
           <w:lang w:val="cs-CZ"/>
         </w:rPr>
         <w:drawing>
-          <wp:inline distT="0" distB="0" distL="0" distR="0" wp14:anchorId="06B67C93" wp14:editId="76DCEC49">
+          <wp:inline distT="0" distB="0" distL="0" distR="0" wp14:anchorId="06B67C93" wp14:editId="10E13AE9">
             <wp:extent cx="6839585" cy="1112252"/>
             <wp:effectExtent l="0" t="0" r="0" b="0"/>
             <wp:docPr id="1200818239" name="Picture 5"/>
@@ -9967,13 +9981,7 @@
         <w:rPr>
           <w:lang w:val="cs-CZ"/>
         </w:rPr>
-        <w:t>rezistory</w:t>
-      </w:r>
-      <w:r>
-        <w:rPr>
-          <w:lang w:val="cs-CZ"/>
-        </w:rPr>
-        <w:t xml:space="preserve"> </w:t>
+        <w:t xml:space="preserve">rezistory </w:t>
       </w:r>
       <w:r>
         <w:rPr>
@@ -10096,13 +10104,7 @@
         <w:rPr>
           <w:lang w:val="cs-CZ"/>
         </w:rPr>
-        <w:t>rezistory</w:t>
-      </w:r>
-      <w:r>
-        <w:rPr>
-          <w:lang w:val="cs-CZ"/>
-        </w:rPr>
-        <w:t xml:space="preserve"> </w:t>
+        <w:t xml:space="preserve">rezistory </w:t>
       </w:r>
       <w:r>
         <w:rPr>
@@ -10346,13 +10348,7 @@
         <w:rPr>
           <w:lang w:val="cs-CZ"/>
         </w:rPr>
-        <w:t>rezistory</w:t>
-      </w:r>
-      <w:r>
-        <w:rPr>
-          <w:lang w:val="cs-CZ"/>
-        </w:rPr>
-        <w:t xml:space="preserve"> </w:t>
+        <w:t xml:space="preserve">rezistory </w:t>
       </w:r>
       <w:r>
         <w:rPr>
@@ -24631,7 +24627,7 @@
           <w:lang w:val="cs-CZ"/>
         </w:rPr>
         <w:drawing>
-          <wp:inline distT="0" distB="0" distL="0" distR="0" wp14:anchorId="3960EB28" wp14:editId="217A9618">
+          <wp:inline distT="0" distB="0" distL="0" distR="0" wp14:anchorId="3960EB28" wp14:editId="00E29E58">
             <wp:extent cx="2179122" cy="1050588"/>
             <wp:effectExtent l="0" t="0" r="0" b="0"/>
             <wp:docPr id="9" name="Obrázek 9"/>
@@ -36635,7 +36631,7 @@
           <w:lang w:val="cs-CZ"/>
         </w:rPr>
         <w:drawing>
-          <wp:inline distT="0" distB="0" distL="0" distR="0" wp14:anchorId="25F2CBB8" wp14:editId="54D0B9C3">
+          <wp:inline distT="0" distB="0" distL="0" distR="0" wp14:anchorId="25F2CBB8" wp14:editId="07CA8F28">
             <wp:extent cx="5346155" cy="6150262"/>
             <wp:effectExtent l="0" t="0" r="0" b="0"/>
             <wp:docPr id="1180857970" name="Picture 3"/>
@@ -36741,6 +36737,7 @@
     </w:p>
     <w:p>
       <w:pPr>
+        <w:keepNext/>
         <w:jc w:val="both"/>
         <w:rPr>
           <w:lang w:val="cs-CZ"/>
@@ -36751,6 +36748,296 @@
           <w:lang w:val="cs-CZ"/>
         </w:rPr>
         <w:lastRenderedPageBreak/>
+        <w:t>Ve skutečnosti jsou všechny součásti propojeny na nepájivé</w:t>
+      </w:r>
+      <w:r>
+        <w:rPr>
+          <w:lang w:val="cs-CZ"/>
+        </w:rPr>
+        <w:t>m</w:t>
+      </w:r>
+      <w:r>
+        <w:rPr>
+          <w:lang w:val="cs-CZ"/>
+        </w:rPr>
+        <w:t xml:space="preserve"> pol</w:t>
+      </w:r>
+      <w:r>
+        <w:rPr>
+          <w:lang w:val="cs-CZ"/>
+        </w:rPr>
+        <w:t>i</w:t>
+      </w:r>
+      <w:r>
+        <w:rPr>
+          <w:lang w:val="cs-CZ"/>
+        </w:rPr>
+        <w:t xml:space="preserve"> podle výše </w:t>
+      </w:r>
+      <w:r>
+        <w:rPr>
+          <w:lang w:val="cs-CZ"/>
+        </w:rPr>
+        <w:t>zakresleného schématu.</w:t>
+      </w:r>
+    </w:p>
+    <w:p>
+      <w:pPr>
+        <w:pStyle w:val="Heading3"/>
+        <w:rPr>
+          <w:lang w:val="cs-CZ"/>
+        </w:rPr>
+      </w:pPr>
+      <w:r>
+        <w:rPr>
+          <w:lang w:val="cs-CZ"/>
+        </w:rPr>
+        <w:t>1.1 Napájení</w:t>
+      </w:r>
+    </w:p>
+    <w:p>
+      <w:pPr>
+        <w:jc w:val="both"/>
+        <w:rPr>
+          <w:lang w:val="cs-CZ"/>
+        </w:rPr>
+      </w:pPr>
+      <w:r>
+        <w:rPr>
+          <w:lang w:val="cs-CZ"/>
+        </w:rPr>
+        <w:t>Deska Pi Pico je zde napájena skrze svůj USB konektor</w:t>
+      </w:r>
+      <w:r>
+        <w:rPr>
+          <w:lang w:val="cs-CZ"/>
+        </w:rPr>
+        <w:t xml:space="preserve">, ale </w:t>
+      </w:r>
+      <w:r>
+        <w:rPr>
+          <w:lang w:val="cs-CZ"/>
+        </w:rPr>
+        <w:t>kromě něj obsahuje i</w:t>
+      </w:r>
+      <w:r>
+        <w:rPr>
+          <w:lang w:val="cs-CZ"/>
+        </w:rPr>
+        <w:t xml:space="preserve"> dva </w:t>
+      </w:r>
+      <w:r>
+        <w:rPr>
+          <w:lang w:val="cs-CZ"/>
+        </w:rPr>
+        <w:t xml:space="preserve">napájecí </w:t>
+      </w:r>
+      <w:r>
+        <w:rPr>
+          <w:lang w:val="cs-CZ"/>
+        </w:rPr>
+        <w:t>piny</w:t>
+      </w:r>
+      <w:r>
+        <w:rPr>
+          <w:lang w:val="cs-CZ"/>
+        </w:rPr>
+        <w:t>:</w:t>
+      </w:r>
+      <w:r>
+        <w:rPr>
+          <w:lang w:val="cs-CZ"/>
+        </w:rPr>
+        <w:t xml:space="preserve"> VBUS a VSYS. VBUS je připojen přímo k USB napájení, nominálních 5 V, a skrze Schottkyho diodu </w:t>
+      </w:r>
+      <w:r>
+        <w:rPr>
+          <w:lang w:val="cs-CZ"/>
+        </w:rPr>
+        <w:t>(</w:t>
+      </w:r>
+      <w:r>
+        <w:rPr>
+          <w:lang w:val="cs-CZ"/>
+        </w:rPr>
+        <w:t>která má menší úbytek napětí v propustném směru než tradiční polovodičové diody</w:t>
+      </w:r>
+      <w:r>
+        <w:rPr>
+          <w:lang w:val="cs-CZ"/>
+        </w:rPr>
+        <w:t xml:space="preserve">) </w:t>
+      </w:r>
+      <w:r>
+        <w:rPr>
+          <w:lang w:val="cs-CZ"/>
+        </w:rPr>
+        <w:t xml:space="preserve">vede </w:t>
+      </w:r>
+      <w:r>
+        <w:rPr>
+          <w:lang w:val="cs-CZ"/>
+        </w:rPr>
+        <w:t>k VSYS, který je připojen k vstupním pinům</w:t>
+      </w:r>
+      <w:r>
+        <w:rPr>
+          <w:lang w:val="cs-CZ"/>
+        </w:rPr>
+        <w:t xml:space="preserve"> </w:t>
+      </w:r>
+      <w:r>
+        <w:rPr>
+          <w:lang w:val="cs-CZ"/>
+        </w:rPr>
+        <w:t xml:space="preserve">stejnosměrného </w:t>
+      </w:r>
+      <w:r>
+        <w:rPr>
+          <w:lang w:val="cs-CZ"/>
+        </w:rPr>
+        <w:t>měniče napětí</w:t>
+      </w:r>
+      <w:r>
+        <w:rPr>
+          <w:lang w:val="cs-CZ"/>
+        </w:rPr>
+        <w:t>, který převede vstupní napětí na nominálních 3</w:t>
+      </w:r>
+      <w:r>
+        <w:rPr>
+          <w:lang w:val="cs-CZ"/>
+        </w:rPr>
+        <w:t>.</w:t>
+      </w:r>
+      <w:r>
+        <w:rPr>
+          <w:lang w:val="cs-CZ"/>
+        </w:rPr>
+        <w:t>3 V pro napájení</w:t>
+      </w:r>
+      <w:r>
+        <w:rPr>
+          <w:lang w:val="cs-CZ"/>
+        </w:rPr>
+        <w:t xml:space="preserve">. </w:t>
+      </w:r>
+      <w:r>
+        <w:rPr>
+          <w:lang w:val="cs-CZ"/>
+        </w:rPr>
+        <w:t>Jediný rozdíl mezi těmito dvěmi piny je, na které straně diody jsou připojeny.</w:t>
+      </w:r>
+    </w:p>
+    <w:p>
+      <w:pPr>
+        <w:jc w:val="both"/>
+        <w:rPr>
+          <w:lang w:val="cs-CZ"/>
+        </w:rPr>
+      </w:pPr>
+      <w:r>
+        <w:rPr>
+          <w:lang w:val="cs-CZ"/>
+        </w:rPr>
+        <w:t>Kromě napájení přes USB lze také desku napájet přibližně 1.8 až 5.5 V na pinu VSYS, ale pokud by mohlo zároveň být připojeno napájení USB, je doporučeno toto sekundární napájení připojit také skrze Schottkyho diodu nebo unipolární tranzistor P-MOSFET (který by měl být připojený na hradle k VBUS, aby se zapnul, pokud napětí VBUS dostatečně klesne, a jinak byl vypnutý).</w:t>
+      </w:r>
+      <w:r>
+        <w:rPr>
+          <w:lang w:val="cs-CZ"/>
+        </w:rPr>
+        <w:t xml:space="preserve"> Důvod, proč připojujeme k VSYS a ne VBUS je, aby nás případně dioda ochránila proti neúmyslnému </w:t>
+      </w:r>
+      <w:r>
+        <w:rPr>
+          <w:lang w:val="cs-CZ"/>
+        </w:rPr>
+        <w:t>toku proudu zpět ze sekundárního zdroje do připojeného USB zdroje</w:t>
+      </w:r>
+      <w:r>
+        <w:rPr>
+          <w:lang w:val="cs-CZ"/>
+        </w:rPr>
+        <w:t>, což by ho mohlo poškodit</w:t>
+      </w:r>
+      <w:r>
+        <w:rPr>
+          <w:lang w:val="cs-CZ"/>
+        </w:rPr>
+        <w:t>.</w:t>
+      </w:r>
+      <w:r>
+        <w:rPr>
+          <w:lang w:val="cs-CZ"/>
+        </w:rPr>
+        <w:t xml:space="preserve"> (Tento jev se nazývá „backfeeding“ – zpětné </w:t>
+      </w:r>
+      <w:r>
+        <w:rPr>
+          <w:lang w:val="cs-CZ"/>
+        </w:rPr>
+        <w:t>napájení</w:t>
+      </w:r>
+      <w:r>
+        <w:rPr>
+          <w:lang w:val="cs-CZ"/>
+        </w:rPr>
+        <w:t>.)</w:t>
+      </w:r>
+      <w:r>
+        <w:rPr>
+          <w:lang w:val="cs-CZ"/>
+        </w:rPr>
+        <w:t xml:space="preserve"> Pokud </w:t>
+      </w:r>
+      <w:r>
+        <w:rPr>
+          <w:lang w:val="cs-CZ"/>
+        </w:rPr>
+        <w:t xml:space="preserve">je zpětné napájení USB konektoru úmyslné, například při používání USB periferie čipu v módu Host (kdy </w:t>
+      </w:r>
+      <w:r>
+        <w:rPr>
+          <w:lang w:val="cs-CZ"/>
+        </w:rPr>
+        <w:t xml:space="preserve">se sám čip chová jako </w:t>
+      </w:r>
+      <w:r>
+        <w:rPr>
+          <w:lang w:val="cs-CZ"/>
+        </w:rPr>
+        <w:t>řídící sběrnice USB a může komunikovat s periferiemi)</w:t>
+      </w:r>
+      <w:r>
+        <w:rPr>
+          <w:lang w:val="cs-CZ"/>
+        </w:rPr>
+        <w:t>, je ale naopak vhodné připojit zdroj napětí k VBUS, ale v takovém případě by měl mít napětí nominálních 5 V, které USB sta</w:t>
+      </w:r>
+      <w:r>
+        <w:rPr>
+          <w:lang w:val="cs-CZ"/>
+        </w:rPr>
+        <w:t>n</w:t>
+      </w:r>
+      <w:r>
+        <w:rPr>
+          <w:lang w:val="cs-CZ"/>
+        </w:rPr>
+        <w:t>dard vyžaduje.</w:t>
+      </w:r>
+    </w:p>
+    <w:p>
+      <w:pPr>
+        <w:jc w:val="both"/>
+        <w:rPr>
+          <w:lang w:val="cs-CZ"/>
+        </w:rPr>
+      </w:pPr>
+      <w:r>
+        <w:rPr>
+          <w:lang w:val="cs-CZ"/>
+        </w:rPr>
         <w:t>AAA</w:t>
       </w:r>
     </w:p>
@@ -36875,17 +37162,8 @@
                   <w:b/>
                   <w:bCs/>
                   <w:noProof/>
-                  <w:lang w:val="cs-CZ"/>
                 </w:rPr>
-                <w:t xml:space="preserve">DSS Circuits. </w:t>
-              </w:r>
-              <w:r>
-                <w:rPr>
-                  <w:b/>
-                  <w:bCs/>
-                  <w:noProof/>
-                </w:rPr>
-                <w:t>2010.</w:t>
+                <w:t>DSS Circuits. 2010.</w:t>
               </w:r>
               <w:r>
                 <w:rPr>
@@ -36951,7 +37229,43 @@
                   <w:bCs/>
                   <w:noProof/>
                 </w:rPr>
-                <w:t>Raspberry Pi Ltd. 2025.</w:t>
+                <w:t>Raspberry Pi Ltd. 2024.</w:t>
+              </w:r>
+              <w:r>
+                <w:rPr>
+                  <w:noProof/>
+                </w:rPr>
+                <w:t xml:space="preserve"> Raspberry Pi Pico Datasheet: An RP2040-based microcontroller board. </w:t>
+              </w:r>
+              <w:r>
+                <w:rPr>
+                  <w:i/>
+                  <w:iCs/>
+                  <w:noProof/>
+                </w:rPr>
+                <w:t xml:space="preserve">Raspberry Pi Datasheets. </w:t>
+              </w:r>
+              <w:r>
+                <w:rPr>
+                  <w:noProof/>
+                </w:rPr>
+                <w:t>[Online] 15. říjen 2024. [Citace: 31. leden 2026.] https://datasheets.raspberrypi.com/pico/pico-datasheet.pdf.</w:t>
+              </w:r>
+            </w:p>
+            <w:p>
+              <w:pPr>
+                <w:pStyle w:val="Bibliography"/>
+                <w:rPr>
+                  <w:noProof/>
+                </w:rPr>
+              </w:pPr>
+              <w:r>
+                <w:rPr>
+                  <w:b/>
+                  <w:bCs/>
+                  <w:noProof/>
+                </w:rPr>
+                <w:t>—. 2025.</w:t>
               </w:r>
               <w:r>
                 <w:rPr>
@@ -41332,7 +41646,6 @@
     </w:p>
     <w:p>
       <w:r>
-        <w:lastRenderedPageBreak/>
         <w:fldChar w:fldCharType="end"/>
       </w:r>
     </w:p>
@@ -44060,6 +44373,7 @@
   <w:style w:type="character" w:default="1" w:styleId="DefaultParagraphFont">
     <w:name w:val="Default Paragraph Font"/>
     <w:uiPriority w:val="1"/>
+    <w:semiHidden/>
     <w:unhideWhenUsed/>
   </w:style>
   <w:style w:type="table" w:default="1" w:styleId="TableNormal">
@@ -45193,11 +45507,31 @@
     </b:Author>
     <b:RefOrder>6</b:RefOrder>
   </b:Source>
+  <b:Source>
+    <b:Tag>Ras24</b:Tag>
+    <b:SourceType>DocumentFromInternetSite</b:SourceType>
+    <b:Guid>{F979158C-DA34-4CD6-AB09-EDE58A87CCC8}</b:Guid>
+    <b:Author>
+      <b:Author>
+        <b:Corporate>Raspberry Pi Ltd</b:Corporate>
+      </b:Author>
+    </b:Author>
+    <b:Title>Raspberry Pi Pico Datasheet: An RP2040-based microcontroller board.</b:Title>
+    <b:InternetSiteTitle>Raspberry Pi Datasheets</b:InternetSiteTitle>
+    <b:Year>2024</b:Year>
+    <b:Month>říjen</b:Month>
+    <b:Day>15</b:Day>
+    <b:YearAccessed>2026</b:YearAccessed>
+    <b:MonthAccessed>leden</b:MonthAccessed>
+    <b:DayAccessed>31</b:DayAccessed>
+    <b:URL>https://datasheets.raspberrypi.com/pico/pico-datasheet.pdf</b:URL>
+    <b:RefOrder>7</b:RefOrder>
+  </b:Source>
 </b:Sources>
 </file>
 
 <file path=customXml/itemProps1.xml><?xml version="1.0" encoding="utf-8"?>
-<ds:datastoreItem xmlns:ds="http://schemas.openxmlformats.org/officeDocument/2006/customXml" ds:itemID="{1E558F11-0BB5-463C-BDED-653EFFCB35E7}">
+<ds:datastoreItem xmlns:ds="http://schemas.openxmlformats.org/officeDocument/2006/customXml" ds:itemID="{FD14B007-3A0D-45AF-AD35-58A9F2B6D66E}">
   <ds:schemaRefs>
     <ds:schemaRef ds:uri="http://schemas.openxmlformats.org/officeDocument/2006/bibliography"/>
   </ds:schemaRefs>

</xml_diff>

<commit_message>
Did most of 2. Support tools
</commit_message>
<xml_diff>
--- a/Dokumentace.docx
+++ b/Dokumentace.docx
@@ -6634,7 +6634,19 @@
         <w:rPr>
           <w:lang w:val="cs-CZ"/>
         </w:rPr>
-        <w:t xml:space="preserve">zkontroluje jejich kontrolní součet. Pokud odpovídá, spustí zavaděč druhé fáze, pokud ne, </w:t>
+        <w:t>zkontroluje jejich kontrolní součet</w:t>
+      </w:r>
+      <w:r>
+        <w:rPr>
+          <w:lang w:val="cs-CZ"/>
+        </w:rPr>
+        <w:t>, aby ověřil, že se tam nachází platná data</w:t>
+      </w:r>
+      <w:r>
+        <w:rPr>
+          <w:lang w:val="cs-CZ"/>
+        </w:rPr>
+        <w:t xml:space="preserve">. Pokud odpovídá, spustí zavaděč druhé fáze, pokud ne, </w:t>
       </w:r>
       <w:r>
         <w:rPr>
@@ -6646,20 +6658,20 @@
         <w:rPr>
           <w:lang w:val="cs-CZ"/>
         </w:rPr>
-        <w:t>program ve formátu UF2, který bude nahrán do paměti flash a spuštěn (to je jednodušší způsob, jak tento mikrořadič programovat).</w:t>
-      </w:r>
-      <w:r>
-        <w:rPr>
-          <w:lang w:val="cs-CZ"/>
-        </w:rPr>
-        <w:t xml:space="preserve"> </w:t>
+        <w:t xml:space="preserve">program ve formátu UF2, který bude nahrán do paměti flash a spuštěn (to je jednodušší </w:t>
       </w:r>
       <w:r>
         <w:rPr>
           <w:lang w:val="cs-CZ"/>
         </w:rPr>
         <w:lastRenderedPageBreak/>
-        <w:t>Pomocí tlačítka BOOTSEL lze také vynutit přechod rovnou do USB zavaděče. Zavaděč druhé fáze</w:t>
+        <w:t>způsob, jak tento mikrořadič programovat).</w:t>
+      </w:r>
+      <w:r>
+        <w:rPr>
+          <w:lang w:val="cs-CZ"/>
+        </w:rPr>
+        <w:t xml:space="preserve"> Pomocí tlačítka BOOTSEL lze také vynutit přechod rovnou do USB zavaděče. Zavaděč druhé fáze</w:t>
       </w:r>
       <w:r>
         <w:rPr>
@@ -6786,13 +6798,37 @@
         <w:rPr>
           <w:lang w:val="cs-CZ"/>
         </w:rPr>
-        <w:t>“), aby konečně mohl být spuštěn uživatelský program</w:t>
-      </w:r>
-      <w:r>
-        <w:rPr>
-          <w:lang w:val="cs-CZ"/>
-        </w:rPr>
-        <w:t xml:space="preserve"> v specifikovaném vstupním </w:t>
+        <w:t>“),</w:t>
+      </w:r>
+      <w:r>
+        <w:rPr>
+          <w:lang w:val="cs-CZ"/>
+        </w:rPr>
+        <w:t xml:space="preserve"> které daný programovací jazyk vyžaduje,</w:t>
+      </w:r>
+      <w:r>
+        <w:rPr>
+          <w:lang w:val="cs-CZ"/>
+        </w:rPr>
+        <w:t xml:space="preserve"> aby konečně mohl být spuštěn uživatelský program</w:t>
+      </w:r>
+      <w:r>
+        <w:rPr>
+          <w:lang w:val="cs-CZ"/>
+        </w:rPr>
+        <w:t xml:space="preserve"> v</w:t>
+      </w:r>
+      <w:r>
+        <w:rPr>
+          <w:lang w:val="cs-CZ"/>
+        </w:rPr>
+        <w:t>e</w:t>
+      </w:r>
+      <w:r>
+        <w:rPr>
+          <w:lang w:val="cs-CZ"/>
+        </w:rPr>
+        <w:t xml:space="preserve"> specifikovaném vstupním </w:t>
       </w:r>
       <w:r>
         <w:rPr>
@@ -6822,33 +6858,13 @@
         <w:rPr>
           <w:lang w:val="cs-CZ"/>
         </w:rPr>
-        <w:t>.</w:t>
-      </w:r>
-      <w:r>
-        <w:rPr>
-          <w:lang w:val="cs-CZ"/>
-        </w:rPr>
-        <w:t xml:space="preserve"> Například programovací jazyk C </w:t>
-      </w:r>
-      <w:r>
-        <w:rPr>
-          <w:lang w:val="cs-CZ"/>
-        </w:rPr>
-        <w:t xml:space="preserve">inicializuje globální proměnné a zkopíruje ty měnitelné z flash do RAM v sadě rutin známých jako </w:t>
-      </w:r>
-      <w:r>
-        <w:rPr>
-          <w:rFonts w:ascii="Consolas" w:hAnsi="Consolas"/>
-          <w:highlight w:val="lightGray"/>
-          <w:lang w:val="cs-CZ"/>
-        </w:rPr>
-        <w:t>crt0</w:t>
-      </w:r>
-      <w:r>
-        <w:rPr>
-          <w:lang w:val="cs-CZ"/>
-        </w:rPr>
-        <w:t>.</w:t>
+        <w:t xml:space="preserve">, </w:t>
+      </w:r>
+      <w:r>
+        <w:rPr>
+          <w:lang w:val="cs-CZ"/>
+        </w:rPr>
+        <w:t>odkud začne uživatelský program běžet.</w:t>
       </w:r>
     </w:p>
     <w:p>
@@ -8123,7 +8139,7 @@
           <w:lang w:val="cs-CZ"/>
         </w:rPr>
         <w:drawing>
-          <wp:inline distT="0" distB="0" distL="0" distR="0" wp14:anchorId="06B67C93" wp14:editId="10E13AE9">
+          <wp:inline distT="0" distB="0" distL="0" distR="0" wp14:anchorId="06B67C93" wp14:editId="4E499535">
             <wp:extent cx="6839585" cy="1112252"/>
             <wp:effectExtent l="0" t="0" r="0" b="0"/>
             <wp:docPr id="1200818239" name="Picture 5"/>
@@ -12853,7 +12869,31 @@
         <w:rPr>
           <w:lang w:val="cs-CZ"/>
         </w:rPr>
-        <w:t xml:space="preserve"> Ačkoli tyto programovací jazyky stále poskytují přímý přístup k paměti, a tudíž jejich metody jsou označovány jako manuální správa paměti, </w:t>
+        <w:t xml:space="preserve"> </w:t>
+      </w:r>
+      <w:r>
+        <w:rPr>
+          <w:lang w:val="cs-CZ"/>
+        </w:rPr>
+        <w:t>Proměnné jsou automaticky ukládány na zásobník</w:t>
+      </w:r>
+      <w:r>
+        <w:rPr>
+          <w:lang w:val="cs-CZ"/>
+        </w:rPr>
+        <w:t xml:space="preserve"> při jejich vytvoření a automaticky jsou z něj uvolněny při jejich zániku.</w:t>
+      </w:r>
+      <w:r>
+        <w:rPr>
+          <w:lang w:val="cs-CZ"/>
+        </w:rPr>
+        <w:t xml:space="preserve"> </w:t>
+      </w:r>
+      <w:r>
+        <w:rPr>
+          <w:lang w:val="cs-CZ"/>
+        </w:rPr>
+        <w:t xml:space="preserve">Ačkoli tyto programovací jazyky stále poskytují přímý přístup k paměti, a tudíž jejich metody jsou označovány jako manuální správa paměti, </w:t>
       </w:r>
       <w:r>
         <w:rPr>
@@ -12865,37 +12905,27 @@
         <w:rPr>
           <w:lang w:val="cs-CZ"/>
         </w:rPr>
-        <w:t xml:space="preserve">přece jen zjednodušuje programátorům život. </w:t>
-      </w:r>
-      <w:r>
-        <w:rPr>
-          <w:lang w:val="cs-CZ"/>
-        </w:rPr>
-        <w:t xml:space="preserve">Programátoři totiž nemusí spravovat, </w:t>
-      </w:r>
-      <w:r>
-        <w:rPr>
-          <w:lang w:val="cs-CZ"/>
-        </w:rPr>
-        <w:t>jak přesně mají funkcím předat data parametrů, a kde hledat data, které funkce navrátí</w:t>
-      </w:r>
-      <w:r>
-        <w:rPr>
-          <w:lang w:val="cs-CZ"/>
-        </w:rPr>
-        <w:t xml:space="preserve">, ale </w:t>
-      </w:r>
-      <w:r>
-        <w:rPr>
-          <w:lang w:val="cs-CZ"/>
-        </w:rPr>
-        <w:t>mohou povětšinou pracovat pouze s proměnnými a jejich ukazateli.</w:t>
-      </w:r>
-      <w:r>
-        <w:rPr>
-          <w:lang w:val="cs-CZ"/>
-        </w:rPr>
-        <w:t xml:space="preserve"> Pokud však potřebují programátoři pracovat s pamětí dynamicky, například pro data, </w:t>
+        <w:t>přece jen zjednodušuje programátorům život</w:t>
+      </w:r>
+      <w:r>
+        <w:rPr>
+          <w:lang w:val="cs-CZ"/>
+        </w:rPr>
+        <w:t>, není totiž třeba manuálně spravovat, kde v zásobníku se nachází která proměnná, a jak mají předat parametry funkcím.</w:t>
+      </w:r>
+    </w:p>
+    <w:p>
+      <w:pPr>
+        <w:jc w:val="both"/>
+        <w:rPr>
+          <w:lang w:val="cs-CZ"/>
+        </w:rPr>
+      </w:pPr>
+      <w:r>
+        <w:rPr>
+          <w:lang w:val="cs-CZ"/>
+        </w:rPr>
+        <w:t xml:space="preserve">Pokud však potřebují programátoři pracovat s pamětí dynamicky, například pro data, </w:t>
       </w:r>
       <w:r>
         <w:rPr>
@@ -13559,7 +13589,14 @@
         <w:rPr>
           <w:lang w:val="cs-CZ"/>
         </w:rPr>
-        <w:t xml:space="preserve">, a kdy je proměnná přístupná po celou dobu běhu </w:t>
+        <w:t xml:space="preserve">, a kdy je proměnná </w:t>
+      </w:r>
+      <w:r>
+        <w:rPr>
+          <w:lang w:val="cs-CZ"/>
+        </w:rPr>
+        <w:lastRenderedPageBreak/>
+        <w:t xml:space="preserve">přístupná po celou dobu běhu </w:t>
       </w:r>
       <w:r>
         <w:rPr>
@@ -13589,14 +13626,7 @@
         <w:rPr>
           <w:lang w:val="cs-CZ"/>
         </w:rPr>
-        <w:t xml:space="preserve"> </w:t>
-      </w:r>
-      <w:r>
-        <w:rPr>
-          <w:lang w:val="cs-CZ"/>
-        </w:rPr>
-        <w:lastRenderedPageBreak/>
-        <w:t>výrazně méně efektivní, a při programování mikrořadičů s výrazně omezenými zdroji na efektivitě záleží mnohem víc.</w:t>
+        <w:t xml:space="preserve"> výrazně méně efektivní, a při programování mikrořadičů s výrazně omezenými zdroji na efektivitě záleží mnohem víc.</w:t>
       </w:r>
       <w:r>
         <w:rPr>
@@ -24627,7 +24657,7 @@
           <w:lang w:val="cs-CZ"/>
         </w:rPr>
         <w:drawing>
-          <wp:inline distT="0" distB="0" distL="0" distR="0" wp14:anchorId="3960EB28" wp14:editId="00E29E58">
+          <wp:inline distT="0" distB="0" distL="0" distR="0" wp14:anchorId="3960EB28" wp14:editId="35C47F04">
             <wp:extent cx="2179122" cy="1050588"/>
             <wp:effectExtent l="0" t="0" r="0" b="0"/>
             <wp:docPr id="9" name="Obrázek 9"/>
@@ -36111,7 +36141,7 @@
         <w:rPr>
           <w:lang w:val="cs-CZ"/>
         </w:rPr>
-        <w:t>.</w:t>
+        <w:t xml:space="preserve">. </w:t>
       </w:r>
     </w:p>
     <w:p>
@@ -36631,7 +36661,7 @@
           <w:lang w:val="cs-CZ"/>
         </w:rPr>
         <w:drawing>
-          <wp:inline distT="0" distB="0" distL="0" distR="0" wp14:anchorId="25F2CBB8" wp14:editId="07CA8F28">
+          <wp:inline distT="0" distB="0" distL="0" distR="0" wp14:anchorId="25F2CBB8" wp14:editId="2E956EB2">
             <wp:extent cx="5346155" cy="6150262"/>
             <wp:effectExtent l="0" t="0" r="0" b="0"/>
             <wp:docPr id="1180857970" name="Picture 3"/>
@@ -37043,6 +37073,20 @@
     </w:p>
     <w:p>
       <w:pPr>
+        <w:pStyle w:val="Heading2"/>
+        <w:rPr>
+          <w:lang w:val="cs-CZ"/>
+        </w:rPr>
+      </w:pPr>
+      <w:r>
+        <w:rPr>
+          <w:lang w:val="cs-CZ"/>
+        </w:rPr>
+        <w:t>2 Podpůrné nástroje</w:t>
+      </w:r>
+    </w:p>
+    <w:p>
+      <w:pPr>
         <w:jc w:val="both"/>
         <w:rPr>
           <w:lang w:val="cs-CZ"/>
@@ -37052,6 +37096,2621 @@
         <w:rPr>
           <w:lang w:val="cs-CZ"/>
         </w:rPr>
+        <w:t xml:space="preserve">Protože nestačí pouze </w:t>
+      </w:r>
+      <w:r>
+        <w:rPr>
+          <w:lang w:val="cs-CZ"/>
+        </w:rPr>
+        <w:t xml:space="preserve">napsat program, ale je potřeba ho i zkompilovat, nahrát na čip a </w:t>
+      </w:r>
+      <w:r>
+        <w:rPr>
+          <w:lang w:val="cs-CZ"/>
+        </w:rPr>
+        <w:t xml:space="preserve">ladit, </w:t>
+      </w:r>
+      <w:r>
+        <w:rPr>
+          <w:lang w:val="cs-CZ"/>
+        </w:rPr>
+        <w:t>je potřeba používat i další nástroje, které toto umožňují.</w:t>
+      </w:r>
+    </w:p>
+    <w:p>
+      <w:pPr>
+        <w:jc w:val="both"/>
+        <w:rPr>
+          <w:lang w:val="cs-CZ"/>
+        </w:rPr>
+      </w:pPr>
+      <w:r>
+        <w:rPr>
+          <w:lang w:val="cs-CZ"/>
+        </w:rPr>
+        <w:t xml:space="preserve">Pro start projektu byla použita </w:t>
+      </w:r>
+      <w:hyperlink r:id="rId72" w:history="1">
+        <w:r>
+          <w:rPr>
+            <w:rStyle w:val="Hyperlink"/>
+            <w:lang w:val="cs-CZ"/>
+          </w:rPr>
+          <w:t>oficiální šablona</w:t>
+        </w:r>
+      </w:hyperlink>
+      <w:r>
+        <w:rPr>
+          <w:lang w:val="cs-CZ"/>
+        </w:rPr>
+        <w:t xml:space="preserve"> </w:t>
+      </w:r>
+      <w:r>
+        <w:rPr>
+          <w:lang w:val="cs-CZ"/>
+        </w:rPr>
+        <w:t>pro námi použitý HAL (popsaný níže), tudíž mnoho konfiguračních souborů pochází z ní, s pouze drobnými úpravami.</w:t>
+      </w:r>
+    </w:p>
+    <w:p>
+      <w:pPr>
+        <w:pStyle w:val="Heading3"/>
+        <w:rPr>
+          <w:lang w:val="cs-CZ"/>
+        </w:rPr>
+      </w:pPr>
+      <w:r>
+        <w:rPr>
+          <w:lang w:val="cs-CZ"/>
+        </w:rPr>
+        <w:t>2.1 Cargo</w:t>
+      </w:r>
+    </w:p>
+    <w:p>
+      <w:pPr>
+        <w:jc w:val="both"/>
+        <w:rPr>
+          <w:lang w:val="cs-CZ"/>
+        </w:rPr>
+      </w:pPr>
+      <w:r>
+        <w:rPr>
+          <w:lang w:val="cs-CZ"/>
+        </w:rPr>
+        <w:t>E</w:t>
+      </w:r>
+      <w:r>
+        <w:rPr>
+          <w:lang w:val="cs-CZ"/>
+        </w:rPr>
+        <w:t xml:space="preserve">kosystém jazyka Rust obsahuje i </w:t>
+      </w:r>
+      <w:r>
+        <w:rPr>
+          <w:lang w:val="cs-CZ"/>
+        </w:rPr>
+        <w:t xml:space="preserve">správce balíčků Cargo, který stahuje </w:t>
+      </w:r>
+      <w:r>
+        <w:rPr>
+          <w:lang w:val="cs-CZ"/>
+        </w:rPr>
+        <w:t xml:space="preserve">závislosti našeho projektu </w:t>
+      </w:r>
+      <w:r>
+        <w:rPr>
+          <w:lang w:val="cs-CZ"/>
+        </w:rPr>
+        <w:t xml:space="preserve">z centrálního registru </w:t>
+      </w:r>
+      <w:r>
+        <w:rPr>
+          <w:lang w:val="cs-CZ"/>
+        </w:rPr>
+        <w:t>balíčků</w:t>
+      </w:r>
+      <w:r>
+        <w:rPr>
+          <w:lang w:val="cs-CZ"/>
+        </w:rPr>
+        <w:t xml:space="preserve"> a</w:t>
+      </w:r>
+      <w:r>
+        <w:rPr>
+          <w:lang w:val="cs-CZ"/>
+        </w:rPr>
+        <w:t xml:space="preserve"> </w:t>
+      </w:r>
+      <w:r>
+        <w:rPr>
+          <w:lang w:val="cs-CZ"/>
+        </w:rPr>
+        <w:t xml:space="preserve">zkompiluje náš projekt, a případně dokáže i zabalit náš projekt </w:t>
+      </w:r>
+      <w:r>
+        <w:rPr>
+          <w:lang w:val="cs-CZ"/>
+        </w:rPr>
+        <w:t xml:space="preserve">a vytvořit nový </w:t>
+      </w:r>
+      <w:r>
+        <w:rPr>
+          <w:lang w:val="cs-CZ"/>
+        </w:rPr>
+        <w:t>distribuovatel</w:t>
+      </w:r>
+      <w:r>
+        <w:rPr>
+          <w:lang w:val="cs-CZ"/>
+        </w:rPr>
+        <w:t>ný</w:t>
+      </w:r>
+      <w:r>
+        <w:rPr>
+          <w:lang w:val="cs-CZ"/>
+        </w:rPr>
+        <w:t xml:space="preserve"> </w:t>
+      </w:r>
+      <w:r>
+        <w:rPr>
+          <w:lang w:val="cs-CZ"/>
+        </w:rPr>
+        <w:t>balíč</w:t>
+      </w:r>
+      <w:r>
+        <w:rPr>
+          <w:lang w:val="cs-CZ"/>
+        </w:rPr>
+        <w:t>ek</w:t>
+      </w:r>
+      <w:r>
+        <w:rPr>
+          <w:lang w:val="cs-CZ"/>
+        </w:rPr>
+        <w:t xml:space="preserve"> (což je v době psaní tohoto dokumentu pouze zkomprimovaný zdrojový kód)</w:t>
+      </w:r>
+      <w:r>
+        <w:rPr>
+          <w:lang w:val="cs-CZ"/>
+        </w:rPr>
+        <w:t>, který pak může nahrát zpět do centrálního registru.</w:t>
+      </w:r>
+      <w:r>
+        <w:rPr>
+          <w:lang w:val="cs-CZ"/>
+        </w:rPr>
+        <w:t xml:space="preserve"> Každá knihovna nebo </w:t>
+      </w:r>
+      <w:r>
+        <w:rPr>
+          <w:lang w:val="cs-CZ"/>
+        </w:rPr>
+        <w:t>spustitelný program se nazývá „crate“ (dosl. přeloženo „bedna“)</w:t>
+      </w:r>
+      <w:r>
+        <w:rPr>
+          <w:lang w:val="cs-CZ"/>
+        </w:rPr>
+        <w:t>, a výchozím registrem je crates.io</w:t>
+      </w:r>
+      <w:r>
+        <w:rPr>
+          <w:lang w:val="cs-CZ"/>
+        </w:rPr>
+        <w:t>, ačkoli je možné po</w:t>
+      </w:r>
+      <w:r>
+        <w:rPr>
+          <w:lang w:val="cs-CZ"/>
+        </w:rPr>
+        <w:t>užívat i jiné registry, například intranetové.</w:t>
+      </w:r>
+      <w:r>
+        <w:rPr>
+          <w:lang w:val="cs-CZ"/>
+        </w:rPr>
+        <w:t xml:space="preserve"> Crate se dělí na binární, jejichž výsledek je spustitelný soubor, a knihovny, které jsou použity jako závislosti pro jiné crate.</w:t>
+      </w:r>
+    </w:p>
+    <w:p>
+      <w:pPr>
+        <w:jc w:val="both"/>
+        <w:rPr>
+          <w:lang w:val="cs-CZ"/>
+        </w:rPr>
+      </w:pPr>
+      <w:r>
+        <w:rPr>
+          <w:lang w:val="cs-CZ"/>
+        </w:rPr>
+        <w:t xml:space="preserve">Kompilace projektu je pomocí tohoto nástroje velmi jednoduchá: stačí pouze </w:t>
+      </w:r>
+      <w:r>
+        <w:rPr>
+          <w:lang w:val="cs-CZ"/>
+        </w:rPr>
+        <w:t xml:space="preserve">nainstalovat </w:t>
+      </w:r>
+      <w:r>
+        <w:rPr>
+          <w:lang w:val="cs-CZ"/>
+        </w:rPr>
+        <w:t xml:space="preserve">všechny nástroje (pro což je poskytován </w:t>
+      </w:r>
+      <w:r>
+        <w:rPr>
+          <w:lang w:val="cs-CZ"/>
+        </w:rPr>
+        <w:t xml:space="preserve">instalační </w:t>
+      </w:r>
+      <w:r>
+        <w:rPr>
+          <w:lang w:val="cs-CZ"/>
+        </w:rPr>
+        <w:t xml:space="preserve">nástroj zvaný </w:t>
+      </w:r>
+      <w:commentRangeStart w:id="128"/>
+      <w:r>
+        <w:rPr>
+          <w:lang w:val="cs-CZ"/>
+        </w:rPr>
+        <w:t>rustup</w:t>
+      </w:r>
+      <w:commentRangeEnd w:id="128"/>
+      <w:r>
+        <w:rPr>
+          <w:rStyle w:val="CommentReference"/>
+          <w:sz w:val="22"/>
+          <w:szCs w:val="24"/>
+          <w:lang w:val="cs-CZ"/>
+        </w:rPr>
+        <w:commentReference w:id="128"/>
+      </w:r>
+      <w:r>
+        <w:rPr>
+          <w:lang w:val="cs-CZ"/>
+        </w:rPr>
+        <w:t xml:space="preserve">), </w:t>
+      </w:r>
+      <w:r>
+        <w:rPr>
+          <w:lang w:val="cs-CZ"/>
+        </w:rPr>
+        <w:t xml:space="preserve">sepsat platné konfigurační soubory, a v příkazovém řádku spustit příkaz </w:t>
+      </w:r>
+      <w:r>
+        <w:rPr>
+          <w:rFonts w:ascii="Consolas" w:hAnsi="Consolas"/>
+          <w:sz w:val="20"/>
+          <w:szCs w:val="20"/>
+          <w:highlight w:val="lightGray"/>
+          <w:lang w:val="cs-CZ"/>
+        </w:rPr>
+        <w:t>cargo build</w:t>
+      </w:r>
+      <w:r>
+        <w:rPr>
+          <w:lang w:val="cs-CZ"/>
+        </w:rPr>
+        <w:t>.</w:t>
+      </w:r>
+      <w:r>
+        <w:rPr>
+          <w:lang w:val="cs-CZ"/>
+        </w:rPr>
+        <w:t xml:space="preserve"> Cargo automaticky stáhne všechny deklarované závislosti a jejich závislosti, zkompiluje je i náš projekt, a </w:t>
+      </w:r>
+      <w:r>
+        <w:rPr>
+          <w:lang w:val="cs-CZ"/>
+        </w:rPr>
+        <w:t>v procesu zvaném „linkování“ je všechny spojí do jednoho spustitelného souboru</w:t>
+      </w:r>
+      <w:r>
+        <w:rPr>
+          <w:lang w:val="cs-CZ"/>
+        </w:rPr>
+        <w:t xml:space="preserve">, pokud se jedná o </w:t>
+      </w:r>
+      <w:r>
+        <w:rPr>
+          <w:lang w:val="cs-CZ"/>
+        </w:rPr>
+        <w:t>binární crate</w:t>
+      </w:r>
+      <w:r>
+        <w:rPr>
+          <w:lang w:val="cs-CZ"/>
+        </w:rPr>
+        <w:t xml:space="preserve">, aniž by musel programátor </w:t>
+      </w:r>
+      <w:r>
+        <w:rPr>
+          <w:lang w:val="cs-CZ"/>
+        </w:rPr>
+        <w:t>vytvářet komplexní konfigurační soubory</w:t>
+      </w:r>
+      <w:r>
+        <w:rPr>
+          <w:lang w:val="cs-CZ"/>
+        </w:rPr>
+        <w:t xml:space="preserve"> nebo jejich generátory</w:t>
+      </w:r>
+      <w:r>
+        <w:rPr>
+          <w:lang w:val="cs-CZ"/>
+        </w:rPr>
+        <w:t xml:space="preserve">. Cargo sám </w:t>
+      </w:r>
+      <w:r>
+        <w:rPr>
+          <w:lang w:val="cs-CZ"/>
+        </w:rPr>
+        <w:t xml:space="preserve">ale pouze </w:t>
+      </w:r>
+      <w:r>
+        <w:rPr>
+          <w:lang w:val="cs-CZ"/>
+        </w:rPr>
+        <w:t>přečte konfigurační soubory a invokuje kompilátor jazyka Rust, rustc, se všemi potřebnými parametry</w:t>
+      </w:r>
+      <w:r>
+        <w:rPr>
+          <w:lang w:val="cs-CZ"/>
+        </w:rPr>
+        <w:t>, který pak provede samotnou kompilaci.</w:t>
+      </w:r>
+    </w:p>
+    <w:p>
+      <w:pPr>
+        <w:jc w:val="both"/>
+        <w:rPr>
+          <w:lang w:val="cs-CZ"/>
+        </w:rPr>
+      </w:pPr>
+      <w:r>
+        <w:rPr>
+          <w:lang w:val="cs-CZ"/>
+        </w:rPr>
+        <w:t>S</w:t>
+      </w:r>
+      <w:r>
+        <w:rPr>
+          <w:lang w:val="cs-CZ"/>
+        </w:rPr>
+        <w:t xml:space="preserve">oubor </w:t>
+      </w:r>
+      <w:r>
+        <w:rPr>
+          <w:rFonts w:ascii="Consolas" w:hAnsi="Consolas"/>
+          <w:sz w:val="20"/>
+          <w:szCs w:val="20"/>
+          <w:highlight w:val="lightGray"/>
+          <w:lang w:val="cs-CZ"/>
+        </w:rPr>
+        <w:t>Cargo.toml</w:t>
+      </w:r>
+      <w:r>
+        <w:rPr>
+          <w:lang w:val="cs-CZ"/>
+        </w:rPr>
+        <w:t xml:space="preserve"> </w:t>
+      </w:r>
+      <w:r>
+        <w:rPr>
+          <w:lang w:val="cs-CZ"/>
+        </w:rPr>
+        <w:t xml:space="preserve">v kořenovém adresáři </w:t>
+      </w:r>
+      <w:r>
+        <w:rPr>
+          <w:lang w:val="cs-CZ"/>
+        </w:rPr>
+        <w:t>popisuje samotný projekt, jeho detaily, závislosti, nastavení atd.</w:t>
+      </w:r>
+      <w:r>
+        <w:rPr>
+          <w:lang w:val="cs-CZ"/>
+        </w:rPr>
+        <w:t xml:space="preserve"> Konkrétně, oddíl </w:t>
+      </w:r>
+      <w:r>
+        <w:rPr>
+          <w:rFonts w:ascii="Consolas" w:hAnsi="Consolas"/>
+          <w:sz w:val="20"/>
+          <w:szCs w:val="20"/>
+          <w:highlight w:val="lightGray"/>
+          <w:lang w:val="cs-CZ"/>
+        </w:rPr>
+        <w:t>[package]</w:t>
+      </w:r>
+      <w:r>
+        <w:rPr>
+          <w:lang w:val="cs-CZ"/>
+        </w:rPr>
+        <w:t xml:space="preserve"> popisuje metadata projektu (jeho název, verzi, edici jazyka a licenci), oddíl </w:t>
+      </w:r>
+      <w:r>
+        <w:rPr>
+          <w:rFonts w:ascii="Consolas" w:hAnsi="Consolas"/>
+          <w:sz w:val="20"/>
+          <w:szCs w:val="20"/>
+          <w:highlight w:val="lightGray"/>
+          <w:lang w:val="cs-CZ"/>
+        </w:rPr>
+        <w:t>[dependencies]</w:t>
+      </w:r>
+      <w:r>
+        <w:rPr>
+          <w:lang w:val="cs-CZ"/>
+        </w:rPr>
+        <w:t xml:space="preserve"> vypisuje všechny závislosti projektu, jejich verze a </w:t>
+      </w:r>
+      <w:r>
+        <w:rPr>
+          <w:lang w:val="cs-CZ"/>
+        </w:rPr>
+        <w:t xml:space="preserve">volitelné funkce (další kód, který je během kompilace přidán pouze, pokud je daná funkce povolená), a další oddíly </w:t>
+      </w:r>
+      <w:r>
+        <w:rPr>
+          <w:lang w:val="cs-CZ"/>
+        </w:rPr>
+        <w:t xml:space="preserve">popisují nastavení samotného kompilátoru v různých „plánech“ („targets“), což jsou </w:t>
+      </w:r>
+      <w:r>
+        <w:rPr>
+          <w:lang w:val="cs-CZ"/>
+        </w:rPr>
+        <w:lastRenderedPageBreak/>
+        <w:t xml:space="preserve">předdefinované „balíčky“ nastavení, abychom nemuseli vypisovat každou možnost zvlášť. V našem projektu používáme plán </w:t>
+      </w:r>
+      <w:r>
+        <w:rPr>
+          <w:rFonts w:ascii="Consolas" w:hAnsi="Consolas"/>
+          <w:sz w:val="20"/>
+          <w:szCs w:val="20"/>
+          <w:highlight w:val="lightGray"/>
+          <w:lang w:val="cs-CZ"/>
+        </w:rPr>
+        <w:t>dev</w:t>
+      </w:r>
+      <w:r>
+        <w:rPr>
+          <w:lang w:val="cs-CZ"/>
+        </w:rPr>
+        <w:t xml:space="preserve">, který kompiluje </w:t>
+      </w:r>
+      <w:r>
+        <w:rPr>
+          <w:lang w:val="cs-CZ"/>
+        </w:rPr>
+        <w:t xml:space="preserve">bez optimalizací a obsahuje ladicí informace, a </w:t>
+      </w:r>
+      <w:r>
+        <w:rPr>
+          <w:rFonts w:ascii="Consolas" w:hAnsi="Consolas"/>
+          <w:sz w:val="20"/>
+          <w:szCs w:val="20"/>
+          <w:highlight w:val="lightGray"/>
+          <w:lang w:val="cs-CZ"/>
+        </w:rPr>
+        <w:t>release</w:t>
+      </w:r>
+      <w:r>
+        <w:rPr>
+          <w:lang w:val="cs-CZ"/>
+        </w:rPr>
+        <w:t xml:space="preserve">, který maximálně optimalizuje </w:t>
+      </w:r>
+      <w:r>
+        <w:rPr>
+          <w:lang w:val="cs-CZ"/>
+        </w:rPr>
+        <w:t>výkon i velikost</w:t>
+      </w:r>
+      <w:r>
+        <w:rPr>
+          <w:rStyle w:val="FootnoteReference"/>
+          <w:lang w:val="cs-CZ"/>
+        </w:rPr>
+        <w:footnoteReference w:id="10"/>
+      </w:r>
+      <w:r>
+        <w:rPr>
+          <w:lang w:val="cs-CZ"/>
+        </w:rPr>
+        <w:t xml:space="preserve"> </w:t>
+      </w:r>
+      <w:r>
+        <w:rPr>
+          <w:lang w:val="cs-CZ"/>
+        </w:rPr>
+        <w:t>za cenu ztížené laditelnosti a pomalejší kompilace.</w:t>
+      </w:r>
+      <w:r>
+        <w:rPr>
+          <w:lang w:val="cs-CZ"/>
+        </w:rPr>
+        <w:t xml:space="preserve"> </w:t>
+      </w:r>
+      <w:r>
+        <w:rPr>
+          <w:lang w:val="cs-CZ"/>
+        </w:rPr>
+        <w:t>Celý soubor je strukturován ve formátu TOML, jak je v ekosystému jazyka Rust běžné.</w:t>
+      </w:r>
+    </w:p>
+    <w:p>
+      <w:pPr>
+        <w:jc w:val="both"/>
+        <w:rPr>
+          <w:lang w:val="cs-CZ"/>
+        </w:rPr>
+      </w:pPr>
+      <w:r>
+        <w:rPr>
+          <w:lang w:val="cs-CZ"/>
+        </w:rPr>
+        <w:t xml:space="preserve">Soubor </w:t>
+      </w:r>
+      <w:r>
+        <w:rPr>
+          <w:rFonts w:ascii="Consolas" w:hAnsi="Consolas"/>
+          <w:sz w:val="20"/>
+          <w:szCs w:val="20"/>
+          <w:highlight w:val="lightGray"/>
+          <w:lang w:val="cs-CZ"/>
+        </w:rPr>
+        <w:t>config.toml</w:t>
+      </w:r>
+      <w:r>
+        <w:rPr>
+          <w:lang w:val="cs-CZ"/>
+        </w:rPr>
+        <w:t xml:space="preserve"> v adresáři </w:t>
+      </w:r>
+      <w:r>
+        <w:rPr>
+          <w:rFonts w:ascii="Consolas" w:hAnsi="Consolas"/>
+          <w:sz w:val="20"/>
+          <w:szCs w:val="20"/>
+          <w:highlight w:val="lightGray"/>
+          <w:lang w:val="cs-CZ"/>
+        </w:rPr>
+        <w:t>.cargo</w:t>
+      </w:r>
+      <w:r>
+        <w:rPr>
+          <w:lang w:val="cs-CZ"/>
+        </w:rPr>
+        <w:t xml:space="preserve"> </w:t>
+      </w:r>
+      <w:r>
+        <w:rPr>
+          <w:lang w:val="cs-CZ"/>
+        </w:rPr>
+        <w:t>konfiguruje</w:t>
+      </w:r>
+      <w:r>
+        <w:rPr>
+          <w:lang w:val="cs-CZ"/>
+        </w:rPr>
+        <w:t xml:space="preserve"> samotný Cargo</w:t>
+      </w:r>
+      <w:r>
+        <w:rPr>
+          <w:lang w:val="cs-CZ"/>
+        </w:rPr>
+        <w:t xml:space="preserve">. Zde specifikuje, jaký program spustit po dokončení kompilace při příkazu </w:t>
+      </w:r>
+      <w:r>
+        <w:rPr>
+          <w:rFonts w:ascii="Consolas" w:hAnsi="Consolas"/>
+          <w:sz w:val="20"/>
+          <w:szCs w:val="20"/>
+          <w:highlight w:val="lightGray"/>
+          <w:lang w:val="cs-CZ"/>
+        </w:rPr>
+        <w:t>cargo run</w:t>
+      </w:r>
+      <w:r>
+        <w:rPr>
+          <w:lang w:val="cs-CZ"/>
+        </w:rPr>
+        <w:t>, abychom program automaticky nahráli a spustili na čipu</w:t>
+      </w:r>
+      <w:r>
+        <w:rPr>
+          <w:lang w:val="cs-CZ"/>
+        </w:rPr>
+        <w:t>, jakou úroveň logování máme zájem zobrazit</w:t>
+      </w:r>
+      <w:r>
+        <w:rPr>
+          <w:lang w:val="cs-CZ"/>
+        </w:rPr>
+        <w:t xml:space="preserve"> a další nastavení, které má předat přímo kompilátoru</w:t>
+      </w:r>
+      <w:r>
+        <w:rPr>
+          <w:lang w:val="cs-CZ"/>
+        </w:rPr>
+        <w:t xml:space="preserve">, například cílovou architekturu </w:t>
+      </w:r>
+      <w:r>
+        <w:rPr>
+          <w:rFonts w:ascii="Consolas" w:hAnsi="Consolas"/>
+          <w:sz w:val="20"/>
+          <w:szCs w:val="20"/>
+          <w:highlight w:val="lightGray"/>
+          <w:lang w:val="cs-CZ"/>
+        </w:rPr>
+        <w:t>thumbv6m-none-eabi</w:t>
+      </w:r>
+      <w:r>
+        <w:rPr>
+          <w:lang w:val="cs-CZ"/>
+        </w:rPr>
+        <w:t xml:space="preserve"> (</w:t>
+      </w:r>
+      <w:r>
+        <w:rPr>
+          <w:lang w:val="cs-CZ"/>
+        </w:rPr>
+        <w:t>která vlastně říká pouze, že kompilujeme pro</w:t>
+      </w:r>
+      <w:r>
+        <w:rPr>
+          <w:lang w:val="cs-CZ"/>
+        </w:rPr>
+        <w:t xml:space="preserve"> instrukční sadu </w:t>
+      </w:r>
+      <w:r>
+        <w:rPr>
+          <w:lang w:val="cs-CZ"/>
+        </w:rPr>
+        <w:t>ARMv6-M Thumb</w:t>
+      </w:r>
+      <w:r>
+        <w:rPr>
+          <w:lang w:val="cs-CZ"/>
+        </w:rPr>
+        <w:t>, kterou používají jádra Cortex-M0+ použitá v RP2040</w:t>
+      </w:r>
+      <w:r>
+        <w:rPr>
+          <w:lang w:val="cs-CZ"/>
+        </w:rPr>
+        <w:t xml:space="preserve"> bez operačního systému </w:t>
+      </w:r>
+      <w:r>
+        <w:rPr>
+          <w:lang w:val="cs-CZ"/>
+        </w:rPr>
+        <w:t xml:space="preserve">za použití </w:t>
+      </w:r>
+      <w:r>
+        <w:rPr>
+          <w:lang w:val="cs-CZ"/>
+        </w:rPr>
+        <w:t>ABI</w:t>
+      </w:r>
+      <w:r>
+        <w:rPr>
+          <w:rStyle w:val="FootnoteReference"/>
+          <w:lang w:val="cs-CZ"/>
+        </w:rPr>
+        <w:footnoteReference w:id="11"/>
+      </w:r>
+      <w:r>
+        <w:rPr>
+          <w:lang w:val="cs-CZ"/>
+        </w:rPr>
+        <w:t xml:space="preserve">, které </w:t>
+      </w:r>
+      <w:r>
+        <w:rPr>
+          <w:lang w:val="cs-CZ"/>
+        </w:rPr>
+        <w:t>nevyžaduje matematický koprocesor, který na RP2040 chybí).</w:t>
+      </w:r>
+    </w:p>
+    <w:p>
+      <w:pPr>
+        <w:pStyle w:val="Heading3"/>
+        <w:rPr>
+          <w:lang w:val="cs-CZ"/>
+        </w:rPr>
+      </w:pPr>
+      <w:r>
+        <w:rPr>
+          <w:lang w:val="cs-CZ"/>
+        </w:rPr>
+        <w:t>2.2 probe-rs</w:t>
+      </w:r>
+    </w:p>
+    <w:p>
+      <w:pPr>
+        <w:jc w:val="both"/>
+        <w:rPr>
+          <w:lang w:val="cs-CZ"/>
+        </w:rPr>
+      </w:pPr>
+      <w:r>
+        <w:rPr>
+          <w:lang w:val="cs-CZ"/>
+        </w:rPr>
+        <w:t xml:space="preserve">Pro vše, co se děje po dokončení kompilace, tedy nahrávání programu na čip, jeho spouštění a ladění, </w:t>
+      </w:r>
+      <w:r>
+        <w:rPr>
+          <w:lang w:val="cs-CZ"/>
+        </w:rPr>
+        <w:t>je použita sada nástrojů nazvaná probe-rs</w:t>
+      </w:r>
+      <w:r>
+        <w:rPr>
+          <w:lang w:val="cs-CZ"/>
+        </w:rPr>
+        <w:t xml:space="preserve"> („probe“ znamená anglicky „sonda“, a koncovka „rs“ neoficiálně označuje projekty napsané v jazyce Rust nebo určené pro jeho ekosystém)</w:t>
+      </w:r>
+      <w:r>
+        <w:rPr>
+          <w:lang w:val="cs-CZ"/>
+        </w:rPr>
+        <w:t>.</w:t>
+      </w:r>
+      <w:r>
+        <w:rPr>
+          <w:lang w:val="cs-CZ"/>
+        </w:rPr>
+        <w:t xml:space="preserve"> Tato sada nástrojů využívá </w:t>
+      </w:r>
+      <w:r>
+        <w:rPr>
+          <w:lang w:val="cs-CZ"/>
+        </w:rPr>
+        <w:t>právě výše zmíněné ladicí sondy</w:t>
+      </w:r>
+      <w:r>
+        <w:rPr>
+          <w:lang w:val="cs-CZ"/>
+        </w:rPr>
+        <w:t xml:space="preserve">, skrze kterou čip </w:t>
+      </w:r>
+      <w:r>
+        <w:rPr>
+          <w:lang w:val="cs-CZ"/>
+        </w:rPr>
+        <w:t xml:space="preserve">ovládá </w:t>
+      </w:r>
+      <w:r>
+        <w:rPr>
+          <w:lang w:val="cs-CZ"/>
+        </w:rPr>
+        <w:t>a komunikuje s ním.</w:t>
+      </w:r>
+    </w:p>
+    <w:p>
+      <w:pPr>
+        <w:jc w:val="both"/>
+        <w:rPr>
+          <w:lang w:val="cs-CZ"/>
+        </w:rPr>
+      </w:pPr>
+      <w:r>
+        <w:rPr>
+          <w:lang w:val="cs-CZ"/>
+        </w:rPr>
+        <w:t xml:space="preserve">Jak bylo k vidění v souboru </w:t>
+      </w:r>
+      <w:r>
+        <w:rPr>
+          <w:rFonts w:ascii="Consolas" w:hAnsi="Consolas"/>
+          <w:sz w:val="20"/>
+          <w:szCs w:val="20"/>
+          <w:highlight w:val="lightGray"/>
+          <w:lang w:val="cs-CZ"/>
+        </w:rPr>
+        <w:t>.cargo/config.toml</w:t>
+      </w:r>
+      <w:r>
+        <w:rPr>
+          <w:lang w:val="cs-CZ"/>
+        </w:rPr>
+        <w:t xml:space="preserve">, abychom spustili náš program, je automaticky spuštěn příkaz </w:t>
+      </w:r>
+      <w:r>
+        <w:rPr>
+          <w:rFonts w:ascii="Consolas" w:hAnsi="Consolas"/>
+          <w:sz w:val="20"/>
+          <w:szCs w:val="20"/>
+          <w:highlight w:val="lightGray"/>
+          <w:lang w:val="cs-CZ"/>
+        </w:rPr>
+        <w:t>probe-rs run --chip RP2040 --protocol swd --preverify --verify</w:t>
+      </w:r>
+      <w:r>
+        <w:rPr>
+          <w:lang w:val="cs-CZ"/>
+        </w:rPr>
+        <w:t xml:space="preserve">, k jehož konci je ještě automaticky připojena cesta k umístění spustitelného souboru. </w:t>
+      </w:r>
+      <w:r>
+        <w:rPr>
+          <w:lang w:val="cs-CZ"/>
+        </w:rPr>
+        <w:t>Tento příkaz říká, aby se probe-rs připojil k první kompatibilní sondě, kterou najde, že je sonda připojena k čipu RP2040</w:t>
+      </w:r>
+      <w:r>
+        <w:rPr>
+          <w:lang w:val="cs-CZ"/>
+        </w:rPr>
+        <w:t xml:space="preserve"> protokolem SWD, </w:t>
+      </w:r>
+      <w:r>
+        <w:rPr>
+          <w:lang w:val="cs-CZ"/>
+        </w:rPr>
+        <w:t>aby před nahráváním zkontroloval, jestli již čip neobsahuje shodnou verzi programu (což šetří omezenou životnost flash čipu, aby nebyl přepisován, když dvakrát za sebou spustíme program, aniž bychom ho upravili</w:t>
+      </w:r>
+      <w:commentRangeStart w:id="129"/>
+      <w:r>
+        <w:rPr>
+          <w:lang w:val="cs-CZ"/>
+        </w:rPr>
+        <w:t>,</w:t>
+      </w:r>
+      <w:r>
+        <w:rPr>
+          <w:lang w:val="cs-CZ"/>
+        </w:rPr>
+        <w:t>)</w:t>
+      </w:r>
+      <w:commentRangeEnd w:id="129"/>
+      <w:r>
+        <w:rPr>
+          <w:rStyle w:val="CommentReference"/>
+          <w:sz w:val="22"/>
+          <w:szCs w:val="24"/>
+          <w:lang w:val="cs-CZ"/>
+        </w:rPr>
+        <w:commentReference w:id="129"/>
+      </w:r>
+      <w:r>
+        <w:rPr>
+          <w:lang w:val="cs-CZ"/>
+        </w:rPr>
+        <w:t xml:space="preserve"> a </w:t>
+      </w:r>
+      <w:r>
+        <w:rPr>
+          <w:lang w:val="cs-CZ"/>
+        </w:rPr>
+        <w:t>po nahrání opět zkontrolovat, že se program nahrál bezchybně.</w:t>
+      </w:r>
+    </w:p>
+    <w:p>
+      <w:pPr>
+        <w:jc w:val="both"/>
+        <w:rPr>
+          <w:lang w:val="cs-CZ"/>
+        </w:rPr>
+      </w:pPr>
+      <w:r>
+        <w:rPr>
+          <w:lang w:val="cs-CZ"/>
+        </w:rPr>
+        <w:t xml:space="preserve">Soubor </w:t>
+      </w:r>
+      <w:r>
+        <w:rPr>
+          <w:rFonts w:ascii="Consolas" w:hAnsi="Consolas"/>
+          <w:sz w:val="20"/>
+          <w:szCs w:val="20"/>
+          <w:highlight w:val="lightGray"/>
+          <w:lang w:val="cs-CZ"/>
+        </w:rPr>
+        <w:t>Embed.toml</w:t>
+      </w:r>
+      <w:r>
+        <w:rPr>
+          <w:lang w:val="cs-CZ"/>
+        </w:rPr>
+        <w:t xml:space="preserve"> v kořenovém adresáři konfiguruje příbuzný nástroj </w:t>
+      </w:r>
+      <w:r>
+        <w:rPr>
+          <w:lang w:val="cs-CZ"/>
+        </w:rPr>
+        <w:t>cargo-embed</w:t>
+      </w:r>
+      <w:r>
+        <w:rPr>
+          <w:lang w:val="cs-CZ"/>
+        </w:rPr>
+        <w:t>, taky součástí výše zmíněné sady nástrojů,</w:t>
+      </w:r>
+      <w:r>
+        <w:rPr>
+          <w:lang w:val="cs-CZ"/>
+        </w:rPr>
+        <w:t xml:space="preserve"> ačkoli ten nepoužíváme.</w:t>
+      </w:r>
+    </w:p>
+    <w:p>
+      <w:pPr>
+        <w:jc w:val="both"/>
+        <w:rPr>
+          <w:lang w:val="cs-CZ"/>
+        </w:rPr>
+      </w:pPr>
+      <w:r>
+        <w:rPr>
+          <w:lang w:val="cs-CZ"/>
+        </w:rPr>
+        <w:t>Pro ladění používáme zásuvný modul</w:t>
+      </w:r>
+      <w:r>
+        <w:rPr>
+          <w:lang w:val="cs-CZ"/>
+        </w:rPr>
+        <w:t xml:space="preserve"> pro náš </w:t>
+      </w:r>
+      <w:r>
+        <w:rPr>
+          <w:lang w:val="cs-CZ"/>
+        </w:rPr>
+        <w:t xml:space="preserve">použitý </w:t>
+      </w:r>
+      <w:r>
+        <w:rPr>
+          <w:lang w:val="cs-CZ"/>
+        </w:rPr>
+        <w:t>editor</w:t>
+      </w:r>
+      <w:r>
+        <w:rPr>
+          <w:lang w:val="cs-CZ"/>
+        </w:rPr>
+        <w:t xml:space="preserve"> zdrojového</w:t>
+      </w:r>
+      <w:r>
+        <w:rPr>
+          <w:lang w:val="cs-CZ"/>
+        </w:rPr>
+        <w:t xml:space="preserve"> kódu </w:t>
+      </w:r>
+      <w:r>
+        <w:rPr>
+          <w:lang w:val="cs-CZ"/>
+        </w:rPr>
+        <w:t>(Visual Studio Code</w:t>
+      </w:r>
+      <w:r>
+        <w:rPr>
+          <w:lang w:val="cs-CZ"/>
+        </w:rPr>
+        <w:t>, zkráceně také jako VSCode</w:t>
+      </w:r>
+      <w:r>
+        <w:rPr>
+          <w:lang w:val="cs-CZ"/>
+        </w:rPr>
+        <w:t xml:space="preserve">), nazvaný prostě </w:t>
+      </w:r>
+      <w:r>
+        <w:rPr>
+          <w:lang w:val="cs-CZ"/>
+        </w:rPr>
+        <w:t>„</w:t>
+      </w:r>
+      <w:r>
+        <w:rPr>
+          <w:lang w:val="cs-CZ"/>
+        </w:rPr>
+        <w:t>Debugger for probe-rs</w:t>
+      </w:r>
+      <w:r>
+        <w:rPr>
+          <w:lang w:val="cs-CZ"/>
+        </w:rPr>
+        <w:t>“.</w:t>
+      </w:r>
+      <w:r>
+        <w:rPr>
+          <w:lang w:val="cs-CZ"/>
+        </w:rPr>
+        <w:t xml:space="preserve"> Jeho konfigurace se nachází v souboru </w:t>
+      </w:r>
+      <w:r>
+        <w:rPr>
+          <w:rFonts w:ascii="Consolas" w:hAnsi="Consolas"/>
+          <w:sz w:val="20"/>
+          <w:szCs w:val="20"/>
+          <w:highlight w:val="lightGray"/>
+          <w:lang w:val="cs-CZ"/>
+        </w:rPr>
+        <w:t>launch.json</w:t>
+      </w:r>
+      <w:r>
+        <w:rPr>
+          <w:lang w:val="cs-CZ"/>
+        </w:rPr>
+        <w:t xml:space="preserve"> v adresáři </w:t>
+      </w:r>
+      <w:r>
+        <w:rPr>
+          <w:rFonts w:ascii="Consolas" w:hAnsi="Consolas"/>
+          <w:sz w:val="20"/>
+          <w:szCs w:val="20"/>
+          <w:highlight w:val="lightGray"/>
+          <w:lang w:val="cs-CZ"/>
+        </w:rPr>
+        <w:t>.vscode</w:t>
+      </w:r>
+      <w:r>
+        <w:rPr>
+          <w:lang w:val="cs-CZ"/>
+        </w:rPr>
+        <w:t>, kde se obecně nachází všechna konfigurace našeho editoru.</w:t>
+      </w:r>
+      <w:r>
+        <w:rPr>
+          <w:lang w:val="cs-CZ"/>
+        </w:rPr>
+        <w:t xml:space="preserve"> Tento soubor obsahuje dvě téměř stejné konfigurace pro ladění, lišící se pouze v tom, zda ladí výstup z</w:t>
+      </w:r>
+      <w:r>
+        <w:rPr>
+          <w:lang w:val="cs-CZ"/>
+        </w:rPr>
+        <w:t xml:space="preserve"> kompilačního plánu </w:t>
+      </w:r>
+      <w:r>
+        <w:rPr>
+          <w:rFonts w:ascii="Consolas" w:hAnsi="Consolas"/>
+          <w:sz w:val="20"/>
+          <w:szCs w:val="20"/>
+          <w:highlight w:val="lightGray"/>
+          <w:lang w:val="cs-CZ"/>
+        </w:rPr>
+        <w:t>dev</w:t>
+      </w:r>
+      <w:r>
+        <w:rPr>
+          <w:lang w:val="cs-CZ"/>
+        </w:rPr>
+        <w:t xml:space="preserve">, nebo </w:t>
+      </w:r>
+      <w:r>
+        <w:rPr>
+          <w:rFonts w:ascii="Consolas" w:hAnsi="Consolas"/>
+          <w:sz w:val="20"/>
+          <w:szCs w:val="20"/>
+          <w:highlight w:val="lightGray"/>
+          <w:lang w:val="cs-CZ"/>
+        </w:rPr>
+        <w:t>release</w:t>
+      </w:r>
+      <w:r>
+        <w:rPr>
+          <w:lang w:val="cs-CZ"/>
+        </w:rPr>
+        <w:t xml:space="preserve"> (popsáno výše).</w:t>
+      </w:r>
+      <w:r>
+        <w:rPr>
+          <w:lang w:val="cs-CZ"/>
+        </w:rPr>
+        <w:t xml:space="preserve"> Samotný proces ladění </w:t>
+      </w:r>
+      <w:r>
+        <w:rPr>
+          <w:lang w:val="cs-CZ"/>
+        </w:rPr>
+        <w:t xml:space="preserve">je integrován do editoru, a obsahuje mimo jiné například možnost číst logovací hlášky </w:t>
+      </w:r>
+      <w:r>
+        <w:rPr>
+          <w:lang w:val="cs-CZ"/>
+        </w:rPr>
+        <w:t>(stejně jako při běžném spuštění), nastavovat breakpointy (popsány v kapitole 3.3) nebo číst hodnoty proměnných</w:t>
+      </w:r>
+      <w:r>
+        <w:rPr>
+          <w:lang w:val="cs-CZ"/>
+        </w:rPr>
+        <w:t>.</w:t>
+      </w:r>
+    </w:p>
+    <w:p>
+      <w:pPr>
+        <w:pStyle w:val="Heading3"/>
+        <w:rPr>
+          <w:lang w:val="cs-CZ"/>
+        </w:rPr>
+      </w:pPr>
+      <w:r>
+        <w:rPr>
+          <w:lang w:val="cs-CZ"/>
+        </w:rPr>
+        <w:t>2.3 Linker</w:t>
+      </w:r>
+    </w:p>
+    <w:p>
+      <w:pPr>
+        <w:jc w:val="both"/>
+        <w:rPr>
+          <w:lang w:val="cs-CZ"/>
+        </w:rPr>
+      </w:pPr>
+      <w:r>
+        <w:rPr>
+          <w:lang w:val="cs-CZ"/>
+        </w:rPr>
+        <w:t xml:space="preserve">Jako linker máme v </w:t>
+      </w:r>
+      <w:r>
+        <w:rPr>
+          <w:rFonts w:ascii="Consolas" w:hAnsi="Consolas"/>
+          <w:sz w:val="20"/>
+          <w:szCs w:val="20"/>
+          <w:highlight w:val="lightGray"/>
+          <w:lang w:val="cs-CZ"/>
+        </w:rPr>
+        <w:t>.cargo/config.toml</w:t>
+      </w:r>
+      <w:r>
+        <w:rPr>
+          <w:lang w:val="cs-CZ"/>
+        </w:rPr>
+        <w:t xml:space="preserve"> nakonfigurovaný </w:t>
+      </w:r>
+      <w:commentRangeStart w:id="130"/>
+      <w:r>
+        <w:rPr>
+          <w:lang w:val="cs-CZ"/>
+        </w:rPr>
+        <w:t>flip-link</w:t>
+      </w:r>
+      <w:commentRangeEnd w:id="130"/>
+      <w:r>
+        <w:rPr>
+          <w:rStyle w:val="CommentReference"/>
+          <w:sz w:val="22"/>
+          <w:szCs w:val="24"/>
+          <w:lang w:val="cs-CZ"/>
+        </w:rPr>
+        <w:commentReference w:id="130"/>
+      </w:r>
+      <w:r>
+        <w:rPr>
+          <w:lang w:val="cs-CZ"/>
+        </w:rPr>
+        <w:t xml:space="preserve">, </w:t>
+      </w:r>
+      <w:r>
+        <w:rPr>
+          <w:lang w:val="cs-CZ"/>
+        </w:rPr>
+        <w:t xml:space="preserve">který je potřeba nainstalovat jako samostatnou utilitu příkazem </w:t>
+      </w:r>
+      <w:r>
+        <w:rPr>
+          <w:rFonts w:ascii="Consolas" w:hAnsi="Consolas"/>
+          <w:sz w:val="20"/>
+          <w:szCs w:val="20"/>
+          <w:highlight w:val="lightGray"/>
+          <w:lang w:val="cs-CZ"/>
+        </w:rPr>
+        <w:t>cargo install flip-link</w:t>
+      </w:r>
+      <w:r>
+        <w:rPr>
+          <w:lang w:val="cs-CZ"/>
+        </w:rPr>
+        <w:t xml:space="preserve"> </w:t>
+      </w:r>
+      <w:r>
+        <w:rPr>
+          <w:lang w:val="cs-CZ"/>
+        </w:rPr>
+        <w:t>a který</w:t>
+      </w:r>
+      <w:r>
+        <w:rPr>
+          <w:lang w:val="cs-CZ"/>
+        </w:rPr>
+        <w:t xml:space="preserve"> chrání před poškozením </w:t>
+      </w:r>
+      <w:r>
+        <w:rPr>
+          <w:lang w:val="cs-CZ"/>
+        </w:rPr>
+        <w:t>paměti při přetečení zásobníku volání.</w:t>
+      </w:r>
+      <w:r>
+        <w:rPr>
+          <w:lang w:val="cs-CZ"/>
+        </w:rPr>
+        <w:t xml:space="preserve"> Na zásobník volání, popsaný detailněji v kapitole 5.1, je totiž ukládána většina proměnných, ale paměť RAM není neomezená</w:t>
+      </w:r>
+      <w:r>
+        <w:rPr>
+          <w:lang w:val="cs-CZ"/>
+        </w:rPr>
+        <w:t xml:space="preserve">, a proto při </w:t>
+      </w:r>
+      <w:r>
+        <w:rPr>
+          <w:lang w:val="cs-CZ"/>
+        </w:rPr>
+        <w:t xml:space="preserve">pokusu o přidání příliš mnoha </w:t>
+      </w:r>
+      <w:r>
+        <w:rPr>
+          <w:lang w:val="cs-CZ"/>
+        </w:rPr>
+        <w:t>dat na zásobník</w:t>
+      </w:r>
+      <w:r>
+        <w:rPr>
+          <w:lang w:val="cs-CZ"/>
+        </w:rPr>
+        <w:t>, například při použití rekurze</w:t>
+      </w:r>
+      <w:r>
+        <w:rPr>
+          <w:lang w:val="cs-CZ"/>
+        </w:rPr>
+        <w:t xml:space="preserve"> (když určitá funkce volá sama sebe, například během výpočtu </w:t>
+      </w:r>
+      <w:r>
+        <w:rPr>
+          <w:lang w:val="cs-CZ"/>
+        </w:rPr>
+        <w:t>Fibonacciho posloupnost</w:t>
+      </w:r>
+      <w:r>
+        <w:rPr>
+          <w:lang w:val="cs-CZ"/>
+        </w:rPr>
+        <w:t>i)</w:t>
+      </w:r>
+      <w:r>
+        <w:rPr>
+          <w:lang w:val="cs-CZ"/>
+        </w:rPr>
+        <w:t>,</w:t>
+      </w:r>
+      <w:r>
+        <w:rPr>
+          <w:lang w:val="cs-CZ"/>
+        </w:rPr>
+        <w:t xml:space="preserve"> by mohl zásobník tzv. přetéct</w:t>
+      </w:r>
+      <w:r>
+        <w:rPr>
+          <w:lang w:val="cs-CZ"/>
+        </w:rPr>
+        <w:t xml:space="preserve"> – začít ukládat data do míst, kam by neměl –</w:t>
+      </w:r>
+      <w:r>
+        <w:rPr>
+          <w:lang w:val="cs-CZ"/>
+        </w:rPr>
+        <w:t xml:space="preserve"> a poškodit data</w:t>
+      </w:r>
+      <w:r>
+        <w:rPr>
+          <w:lang w:val="cs-CZ"/>
+        </w:rPr>
+        <w:t xml:space="preserve"> jinde v</w:t>
+      </w:r>
+      <w:r>
+        <w:rPr>
+          <w:lang w:val="cs-CZ"/>
+        </w:rPr>
+        <w:t> </w:t>
+      </w:r>
+      <w:r>
+        <w:rPr>
+          <w:lang w:val="cs-CZ"/>
+        </w:rPr>
+        <w:t>RAM</w:t>
+      </w:r>
+      <w:r>
+        <w:rPr>
+          <w:lang w:val="cs-CZ"/>
+        </w:rPr>
+        <w:t xml:space="preserve">, tak, že je jednoduše přepíše. To by mohlo mít za následek </w:t>
+      </w:r>
+      <w:r>
+        <w:rPr>
+          <w:lang w:val="cs-CZ"/>
+        </w:rPr>
+        <w:t>nedefinované chování</w:t>
+      </w:r>
+      <w:r>
+        <w:rPr>
+          <w:rStyle w:val="FootnoteReference"/>
+          <w:lang w:val="cs-CZ"/>
+        </w:rPr>
+        <w:footnoteReference w:id="12"/>
+      </w:r>
+      <w:r>
+        <w:rPr>
+          <w:lang w:val="cs-CZ"/>
+        </w:rPr>
+        <w:t>.</w:t>
+      </w:r>
+    </w:p>
+    <w:p>
+      <w:pPr>
+        <w:jc w:val="both"/>
+        <w:rPr>
+          <w:lang w:val="cs-CZ"/>
+        </w:rPr>
+      </w:pPr>
+      <w:r>
+        <w:rPr>
+          <w:lang w:val="cs-CZ"/>
+        </w:rPr>
+        <w:lastRenderedPageBreak/>
+        <w:t>F</w:t>
+      </w:r>
+      <w:r>
+        <w:rPr>
+          <w:lang w:val="cs-CZ"/>
+        </w:rPr>
+        <w:t>lip-link</w:t>
+      </w:r>
+      <w:r>
+        <w:rPr>
+          <w:lang w:val="cs-CZ"/>
+        </w:rPr>
+        <w:t xml:space="preserve"> prohodí umístění statických proměnných a zásobníku volání v paměti a tím zabrání možnému poškození paměti</w:t>
+      </w:r>
+      <w:r>
+        <w:rPr>
+          <w:lang w:val="cs-CZ"/>
+        </w:rPr>
+        <w:t xml:space="preserve"> </w:t>
+      </w:r>
+      <w:r>
+        <w:rPr>
+          <w:lang w:val="cs-CZ"/>
+        </w:rPr>
+        <w:t>tak</w:t>
+      </w:r>
+      <w:r>
+        <w:rPr>
+          <w:lang w:val="cs-CZ"/>
+        </w:rPr>
+        <w:t xml:space="preserve">, že </w:t>
+      </w:r>
+      <w:r>
+        <w:rPr>
+          <w:lang w:val="cs-CZ"/>
+        </w:rPr>
+        <w:t>kdy</w:t>
+      </w:r>
+      <w:r>
+        <w:rPr>
+          <w:lang w:val="cs-CZ"/>
+        </w:rPr>
+        <w:t>by zásobník přetekl</w:t>
+      </w:r>
+      <w:r>
+        <w:rPr>
+          <w:lang w:val="cs-CZ"/>
+        </w:rPr>
+        <w:t>, m</w:t>
+      </w:r>
+      <w:r>
+        <w:rPr>
+          <w:lang w:val="cs-CZ"/>
+        </w:rPr>
+        <w:t xml:space="preserve">ísto </w:t>
+      </w:r>
+      <w:r>
+        <w:rPr>
+          <w:lang w:val="cs-CZ"/>
+        </w:rPr>
+        <w:t xml:space="preserve">přetečení do oblasti RAM pro statické proměnné </w:t>
+      </w:r>
+      <w:r>
+        <w:rPr>
+          <w:lang w:val="cs-CZ"/>
+        </w:rPr>
+        <w:t xml:space="preserve">opustí adresní rozsah </w:t>
+      </w:r>
+      <w:r>
+        <w:rPr>
+          <w:lang w:val="cs-CZ"/>
+        </w:rPr>
+        <w:t xml:space="preserve">celé </w:t>
+      </w:r>
+      <w:r>
+        <w:rPr>
+          <w:lang w:val="cs-CZ"/>
+        </w:rPr>
+        <w:t>paměti RAM. V adresním prostoru čipu RP2040 nad rozsahem RAM pak leží registry periferie umožňující komunikaci s flash pamětí, tyto registry však leží v rozsahu 0x1800</w:t>
+      </w:r>
+      <w:r>
+        <w:rPr>
+          <w:lang w:val="cs-CZ"/>
+        </w:rPr>
+        <w:t>_</w:t>
+      </w:r>
+      <w:r>
+        <w:rPr>
+          <w:lang w:val="cs-CZ"/>
+        </w:rPr>
+        <w:t>0000 až 0x1800</w:t>
+      </w:r>
+      <w:r>
+        <w:rPr>
+          <w:lang w:val="cs-CZ"/>
+        </w:rPr>
+        <w:t>_</w:t>
+      </w:r>
+      <w:r>
+        <w:rPr>
+          <w:lang w:val="cs-CZ"/>
+        </w:rPr>
+        <w:t>00FB, a adresní rozsah RAM začíná 0x2000</w:t>
+      </w:r>
+      <w:r>
+        <w:rPr>
+          <w:lang w:val="cs-CZ"/>
+        </w:rPr>
+        <w:t>_</w:t>
+      </w:r>
+      <w:r>
+        <w:rPr>
+          <w:lang w:val="cs-CZ"/>
+        </w:rPr>
+        <w:t>0000, tudíž celý rozsah 0x1800</w:t>
+      </w:r>
+      <w:r>
+        <w:rPr>
+          <w:lang w:val="cs-CZ"/>
+        </w:rPr>
+        <w:t>_</w:t>
+      </w:r>
+      <w:r>
+        <w:rPr>
+          <w:lang w:val="cs-CZ"/>
+        </w:rPr>
+        <w:t>00FC až 0x1FFF</w:t>
+      </w:r>
+      <w:r>
+        <w:rPr>
+          <w:lang w:val="cs-CZ"/>
+        </w:rPr>
+        <w:t>_</w:t>
+      </w:r>
+      <w:r>
+        <w:rPr>
+          <w:lang w:val="cs-CZ"/>
+        </w:rPr>
+        <w:t>FFFF</w:t>
+      </w:r>
+      <w:r>
+        <w:rPr>
+          <w:lang w:val="cs-CZ"/>
+        </w:rPr>
+        <w:t xml:space="preserve"> (</w:t>
+      </w:r>
+      <w:r>
+        <w:rPr>
+          <w:lang w:val="cs-CZ"/>
+        </w:rPr>
+        <w:t>téměř 128 MiB</w:t>
+      </w:r>
+      <w:r>
+        <w:rPr>
+          <w:lang w:val="cs-CZ"/>
+        </w:rPr>
+        <w:t>)</w:t>
+      </w:r>
+      <w:r>
+        <w:rPr>
+          <w:lang w:val="cs-CZ"/>
+        </w:rPr>
+        <w:t xml:space="preserve"> je nedefinovaný a pokus o přístup k němu vyvolá hardwarovou chybu, která obvykle vynutí zamrznutí systému, což je při přetečení zásobníku požadovaný účinek.</w:t>
+      </w:r>
+    </w:p>
+    <w:p>
+      <w:pPr>
+        <w:keepNext/>
+        <w:jc w:val="both"/>
+      </w:pPr>
+      <w:r>
+        <w:rPr>
+          <w:lang w:val="cs-CZ"/>
+        </w:rPr>
+        <w:drawing>
+          <wp:inline distT="0" distB="0" distL="0" distR="0" wp14:anchorId="3AFA9B0F" wp14:editId="435E9A26">
+            <wp:extent cx="4660838" cy="3292962"/>
+            <wp:effectExtent l="0" t="0" r="6985" b="3175"/>
+            <wp:docPr id="1500044600" name="Graphic 1"/>
+            <wp:cNvGraphicFramePr>
+              <a:graphicFrameLocks xmlns:a="http://schemas.openxmlformats.org/drawingml/2006/main" noChangeAspect="1"/>
+            </wp:cNvGraphicFramePr>
+            <a:graphic xmlns:a="http://schemas.openxmlformats.org/drawingml/2006/main">
+              <a:graphicData uri="http://schemas.openxmlformats.org/drawingml/2006/picture">
+                <pic:pic xmlns:pic="http://schemas.openxmlformats.org/drawingml/2006/picture">
+                  <pic:nvPicPr>
+                    <pic:cNvPr id="1500044600" name=""/>
+                    <pic:cNvPicPr/>
+                  </pic:nvPicPr>
+                  <pic:blipFill rotWithShape="1">
+                    <a:blip r:embed="rId73">
+                      <a:extLst>
+                        <a:ext uri="{96DAC541-7B7A-43D3-8B79-37D633B846F1}">
+                          <asvg:svgBlip xmlns:asvg="http://schemas.microsoft.com/office/drawing/2016/SVG/main" r:embed="rId74"/>
+                        </a:ext>
+                      </a:extLst>
+                    </a:blip>
+                    <a:srcRect l="2990" t="4836" r="2853" b="4132"/>
+                    <a:stretch>
+                      <a:fillRect/>
+                    </a:stretch>
+                  </pic:blipFill>
+                  <pic:spPr bwMode="auto">
+                    <a:xfrm>
+                      <a:off x="0" y="0"/>
+                      <a:ext cx="4709825" cy="3327572"/>
+                    </a:xfrm>
+                    <a:prstGeom prst="rect">
+                      <a:avLst/>
+                    </a:prstGeom>
+                    <a:ln>
+                      <a:noFill/>
+                    </a:ln>
+                    <a:extLst>
+                      <a:ext uri="{53640926-AAD7-44D8-BBD7-CCE9431645EC}">
+                        <a14:shadowObscured xmlns:a14="http://schemas.microsoft.com/office/drawing/2010/main"/>
+                      </a:ext>
+                    </a:extLst>
+                  </pic:spPr>
+                </pic:pic>
+              </a:graphicData>
+            </a:graphic>
+          </wp:inline>
+        </w:drawing>
+      </w:r>
+    </w:p>
+    <w:p>
+      <w:pPr>
+        <w:pStyle w:val="Caption"/>
+        <w:jc w:val="both"/>
+        <w:rPr>
+          <w:lang w:val="cs-CZ"/>
+        </w:rPr>
+      </w:pPr>
+      <w:r>
+        <w:rPr>
+          <w:lang w:val="cs-CZ"/>
+        </w:rPr>
+        <w:t xml:space="preserve">Obrázek </w:t>
+      </w:r>
+      <w:r>
+        <w:rPr>
+          <w:lang w:val="cs-CZ"/>
+        </w:rPr>
+        <w:fldChar w:fldCharType="begin"/>
+      </w:r>
+      <w:r>
+        <w:rPr>
+          <w:lang w:val="cs-CZ"/>
+        </w:rPr>
+        <w:instrText xml:space="preserve"> SEQ Obrázek \* ARABIC </w:instrText>
+      </w:r>
+      <w:r>
+        <w:rPr>
+          <w:lang w:val="cs-CZ"/>
+        </w:rPr>
+        <w:fldChar w:fldCharType="separate"/>
+      </w:r>
+      <w:r>
+        <w:rPr>
+          <w:noProof/>
+          <w:lang w:val="cs-CZ"/>
+        </w:rPr>
+        <w:t>59</w:t>
+      </w:r>
+      <w:r>
+        <w:rPr>
+          <w:lang w:val="cs-CZ"/>
+        </w:rPr>
+        <w:fldChar w:fldCharType="end"/>
+      </w:r>
+      <w:r>
+        <w:rPr>
+          <w:lang w:val="cs-CZ"/>
+        </w:rPr>
+        <w:t xml:space="preserve">: Poškození paměti při běžném přetečení zásobníku. Zdroj: </w:t>
+      </w:r>
+      <w:hyperlink r:id="rId75" w:history="1">
+        <w:r>
+          <w:rPr>
+            <w:rStyle w:val="Hyperlink"/>
+            <w:lang w:val="cs-CZ"/>
+          </w:rPr>
+          <w:t>https://github.com/knurling-rs/flip-link/raw/main/assets/overflow.svg</w:t>
+        </w:r>
+      </w:hyperlink>
+    </w:p>
+    <w:p>
+      <w:pPr>
+        <w:keepNext/>
+        <w:jc w:val="both"/>
+      </w:pPr>
+      <w:r>
+        <w:rPr>
+          <w:lang w:val="cs-CZ"/>
+        </w:rPr>
+        <w:drawing>
+          <wp:inline distT="0" distB="0" distL="0" distR="0" wp14:anchorId="76A8AE73" wp14:editId="16DDCF53">
+            <wp:extent cx="4681071" cy="3326621"/>
+            <wp:effectExtent l="0" t="0" r="5715" b="7620"/>
+            <wp:docPr id="352709090" name="Graphic 1"/>
+            <wp:cNvGraphicFramePr>
+              <a:graphicFrameLocks xmlns:a="http://schemas.openxmlformats.org/drawingml/2006/main" noChangeAspect="1"/>
+            </wp:cNvGraphicFramePr>
+            <a:graphic xmlns:a="http://schemas.openxmlformats.org/drawingml/2006/main">
+              <a:graphicData uri="http://schemas.openxmlformats.org/drawingml/2006/picture">
+                <pic:pic xmlns:pic="http://schemas.openxmlformats.org/drawingml/2006/picture">
+                  <pic:nvPicPr>
+                    <pic:cNvPr id="352709090" name=""/>
+                    <pic:cNvPicPr/>
+                  </pic:nvPicPr>
+                  <pic:blipFill rotWithShape="1">
+                    <a:blip r:embed="rId76">
+                      <a:extLst>
+                        <a:ext uri="{96DAC541-7B7A-43D3-8B79-37D633B846F1}">
+                          <asvg:svgBlip xmlns:asvg="http://schemas.microsoft.com/office/drawing/2016/SVG/main" r:embed="rId77"/>
+                        </a:ext>
+                      </a:extLst>
+                    </a:blip>
+                    <a:srcRect l="3274" t="4016" r="3473" b="5298"/>
+                    <a:stretch>
+                      <a:fillRect/>
+                    </a:stretch>
+                  </pic:blipFill>
+                  <pic:spPr bwMode="auto">
+                    <a:xfrm>
+                      <a:off x="0" y="0"/>
+                      <a:ext cx="4709061" cy="3346512"/>
+                    </a:xfrm>
+                    <a:prstGeom prst="rect">
+                      <a:avLst/>
+                    </a:prstGeom>
+                    <a:ln>
+                      <a:noFill/>
+                    </a:ln>
+                    <a:extLst>
+                      <a:ext uri="{53640926-AAD7-44D8-BBD7-CCE9431645EC}">
+                        <a14:shadowObscured xmlns:a14="http://schemas.microsoft.com/office/drawing/2010/main"/>
+                      </a:ext>
+                    </a:extLst>
+                  </pic:spPr>
+                </pic:pic>
+              </a:graphicData>
+            </a:graphic>
+          </wp:inline>
+        </w:drawing>
+      </w:r>
+    </w:p>
+    <w:p>
+      <w:pPr>
+        <w:pStyle w:val="Caption"/>
+        <w:rPr>
+          <w:lang w:val="cs-CZ"/>
+        </w:rPr>
+      </w:pPr>
+      <w:r>
+        <w:rPr>
+          <w:lang w:val="cs-CZ"/>
+        </w:rPr>
+        <w:t xml:space="preserve">Obrázek </w:t>
+      </w:r>
+      <w:r>
+        <w:rPr>
+          <w:lang w:val="cs-CZ"/>
+        </w:rPr>
+        <w:fldChar w:fldCharType="begin"/>
+      </w:r>
+      <w:r>
+        <w:rPr>
+          <w:lang w:val="cs-CZ"/>
+        </w:rPr>
+        <w:instrText xml:space="preserve"> SEQ Obrázek \* ARABIC </w:instrText>
+      </w:r>
+      <w:r>
+        <w:rPr>
+          <w:lang w:val="cs-CZ"/>
+        </w:rPr>
+        <w:fldChar w:fldCharType="separate"/>
+      </w:r>
+      <w:r>
+        <w:rPr>
+          <w:noProof/>
+          <w:lang w:val="cs-CZ"/>
+        </w:rPr>
+        <w:t>60</w:t>
+      </w:r>
+      <w:r>
+        <w:rPr>
+          <w:lang w:val="cs-CZ"/>
+        </w:rPr>
+        <w:fldChar w:fldCharType="end"/>
+      </w:r>
+      <w:r>
+        <w:rPr>
+          <w:lang w:val="cs-CZ"/>
+        </w:rPr>
+        <w:t xml:space="preserve">: Rozložení linkerem flip-link, které místo toho vyvolá hardwarovou chybu. Zdroj: </w:t>
+      </w:r>
+      <w:hyperlink r:id="rId78" w:history="1">
+        <w:r>
+          <w:rPr>
+            <w:rStyle w:val="Hyperlink"/>
+            <w:lang w:val="cs-CZ"/>
+          </w:rPr>
+          <w:t>https://github.com/knurling-rs/flip-link/raw/main/assets/flipped.svg</w:t>
+        </w:r>
+      </w:hyperlink>
+    </w:p>
+    <w:p>
+      <w:pPr>
+        <w:jc w:val="both"/>
+        <w:rPr>
+          <w:lang w:val="cs-CZ"/>
+        </w:rPr>
+      </w:pPr>
+      <w:r>
+        <w:rPr>
+          <w:lang w:val="cs-CZ"/>
+        </w:rPr>
+        <w:lastRenderedPageBreak/>
+        <w:t xml:space="preserve">Linker je dále konfigurován skrze soubor </w:t>
+      </w:r>
+      <w:r>
+        <w:rPr>
+          <w:rFonts w:ascii="Consolas" w:hAnsi="Consolas"/>
+          <w:sz w:val="20"/>
+          <w:szCs w:val="20"/>
+          <w:highlight w:val="lightGray"/>
+          <w:lang w:val="cs-CZ"/>
+        </w:rPr>
+        <w:t>memory.x</w:t>
+      </w:r>
+      <w:r>
+        <w:rPr>
+          <w:lang w:val="cs-CZ"/>
+        </w:rPr>
+        <w:t xml:space="preserve"> v</w:t>
+      </w:r>
+      <w:r>
+        <w:rPr>
+          <w:lang w:val="cs-CZ"/>
+        </w:rPr>
+        <w:t> kořenovém adresáři</w:t>
+      </w:r>
+      <w:r>
+        <w:rPr>
+          <w:lang w:val="cs-CZ"/>
+        </w:rPr>
+        <w:t xml:space="preserve">, kde jsou pouze zadány adresy flash a RAM v adresním rozsahu a jejich velikosti. Zároveň je </w:t>
+      </w:r>
+      <w:r>
+        <w:rPr>
+          <w:lang w:val="cs-CZ"/>
+        </w:rPr>
+        <w:t xml:space="preserve">zajištěno, že data v sekci </w:t>
+      </w:r>
+      <w:r>
+        <w:rPr>
+          <w:rFonts w:ascii="Consolas" w:hAnsi="Consolas"/>
+          <w:sz w:val="20"/>
+          <w:szCs w:val="20"/>
+          <w:highlight w:val="lightGray"/>
+          <w:lang w:val="cs-CZ"/>
+        </w:rPr>
+        <w:t>.boot2</w:t>
+      </w:r>
+      <w:r>
+        <w:rPr>
+          <w:lang w:val="cs-CZ"/>
+        </w:rPr>
+        <w:t xml:space="preserve"> v</w:t>
+      </w:r>
+      <w:r>
+        <w:rPr>
+          <w:lang w:val="cs-CZ"/>
+        </w:rPr>
+        <w:t>e výsledném</w:t>
+      </w:r>
+      <w:r>
+        <w:rPr>
+          <w:lang w:val="cs-CZ"/>
+        </w:rPr>
+        <w:t xml:space="preserve"> spustitelném souboru </w:t>
+      </w:r>
+      <w:r>
+        <w:rPr>
+          <w:lang w:val="cs-CZ"/>
+        </w:rPr>
+        <w:t>budou</w:t>
+      </w:r>
+      <w:r>
+        <w:rPr>
+          <w:lang w:val="cs-CZ"/>
+        </w:rPr>
+        <w:t xml:space="preserve"> umístěna </w:t>
+      </w:r>
+      <w:r>
+        <w:rPr>
+          <w:lang w:val="cs-CZ"/>
+        </w:rPr>
+        <w:t>do</w:t>
+      </w:r>
+      <w:r>
+        <w:rPr>
+          <w:lang w:val="cs-CZ"/>
+        </w:rPr>
+        <w:t> prvních 256 bajt</w:t>
+      </w:r>
+      <w:r>
+        <w:rPr>
+          <w:lang w:val="cs-CZ"/>
+        </w:rPr>
+        <w:t>ů</w:t>
+      </w:r>
+      <w:r>
+        <w:rPr>
+          <w:lang w:val="cs-CZ"/>
+        </w:rPr>
+        <w:t xml:space="preserve"> ve flash.</w:t>
+      </w:r>
+      <w:r>
+        <w:rPr>
+          <w:lang w:val="cs-CZ"/>
+        </w:rPr>
+        <w:t xml:space="preserve"> Řečenými daty je právě zavaděč druhé fáze popsaný v kapitole 2</w:t>
+      </w:r>
+      <w:r>
+        <w:rPr>
+          <w:lang w:val="cs-CZ"/>
+        </w:rPr>
+        <w:t>. Jak</w:t>
+      </w:r>
+      <w:r>
+        <w:rPr>
+          <w:lang w:val="cs-CZ"/>
+        </w:rPr>
+        <w:t xml:space="preserve"> je zajištěno</w:t>
+      </w:r>
+      <w:r>
+        <w:rPr>
+          <w:lang w:val="cs-CZ"/>
+        </w:rPr>
+        <w:t>, aby v této sekci opravdu byl zavaděč boot2, je popsáno níže.</w:t>
+      </w:r>
+    </w:p>
+    <w:p>
+      <w:pPr>
+        <w:jc w:val="both"/>
+        <w:rPr>
+          <w:lang w:val="cs-CZ"/>
+        </w:rPr>
+      </w:pPr>
+      <w:r>
+        <w:rPr>
+          <w:lang w:val="cs-CZ"/>
+        </w:rPr>
+        <w:t xml:space="preserve">Soubor </w:t>
+      </w:r>
+      <w:r>
+        <w:rPr>
+          <w:rFonts w:ascii="Consolas" w:hAnsi="Consolas"/>
+          <w:sz w:val="20"/>
+          <w:szCs w:val="20"/>
+          <w:highlight w:val="lightGray"/>
+          <w:lang w:val="cs-CZ"/>
+        </w:rPr>
+        <w:t>build.rs</w:t>
+      </w:r>
+      <w:r>
+        <w:rPr>
+          <w:lang w:val="cs-CZ"/>
+        </w:rPr>
+        <w:t xml:space="preserve"> </w:t>
+      </w:r>
+      <w:r>
+        <w:rPr>
+          <w:lang w:val="cs-CZ"/>
+        </w:rPr>
+        <w:t xml:space="preserve">v kořenovém adresáři </w:t>
+      </w:r>
+      <w:r>
+        <w:rPr>
+          <w:lang w:val="cs-CZ"/>
+        </w:rPr>
+        <w:t>obsahuje tzv. kompilační skript („build script“). Sám je zkompilován a spuštěn ještě před začátkem kompilace našeho projektu, a jeho výstup dále ko</w:t>
+      </w:r>
+      <w:r>
+        <w:rPr>
+          <w:lang w:val="cs-CZ"/>
+        </w:rPr>
+        <w:t>nfiguruje Cargo.</w:t>
+      </w:r>
+      <w:r>
+        <w:rPr>
+          <w:lang w:val="cs-CZ"/>
+        </w:rPr>
+        <w:t xml:space="preserve"> Na rozdíl od </w:t>
+      </w:r>
+      <w:r>
+        <w:rPr>
+          <w:lang w:val="cs-CZ"/>
+        </w:rPr>
+        <w:t xml:space="preserve">jednoduchých TOML souborů je to však stále spustitelný soubor, který v tomto případě zkopíruje obsah souboru </w:t>
+      </w:r>
+      <w:r>
+        <w:rPr>
+          <w:rFonts w:ascii="Consolas" w:hAnsi="Consolas"/>
+          <w:sz w:val="20"/>
+          <w:szCs w:val="20"/>
+          <w:highlight w:val="lightGray"/>
+          <w:lang w:val="cs-CZ"/>
+        </w:rPr>
+        <w:t>memory.x</w:t>
+      </w:r>
+      <w:r>
+        <w:rPr>
+          <w:lang w:val="cs-CZ"/>
+        </w:rPr>
+        <w:t xml:space="preserve"> do </w:t>
+      </w:r>
+      <w:r>
+        <w:rPr>
+          <w:lang w:val="cs-CZ"/>
+        </w:rPr>
+        <w:t>umístění, kde ho linker dokáže najít, a jeho umístění pak předá linkeru, aby daný soubor použil.</w:t>
+      </w:r>
+    </w:p>
+    <w:p>
+      <w:pPr>
+        <w:jc w:val="both"/>
+        <w:rPr>
+          <w:lang w:val="cs-CZ"/>
+        </w:rPr>
+      </w:pPr>
+      <w:r>
+        <w:rPr>
+          <w:lang w:val="cs-CZ"/>
+        </w:rPr>
+        <w:t xml:space="preserve">Vizualizace </w:t>
+      </w:r>
+      <w:r>
+        <w:rPr>
+          <w:lang w:val="cs-CZ"/>
+        </w:rPr>
+        <w:t>rozložení paměti</w:t>
+      </w:r>
+      <w:r>
+        <w:rPr>
+          <w:lang w:val="cs-CZ"/>
+        </w:rPr>
+        <w:t xml:space="preserve"> s šipkami na adresy, které popisuje datasheet</w:t>
+      </w:r>
+      <w:r>
+        <w:rPr>
+          <w:lang w:val="cs-CZ"/>
+        </w:rPr>
+        <w:t>, je na obrázku 61</w:t>
+      </w:r>
+      <w:r>
+        <w:rPr>
+          <w:lang w:val="cs-CZ"/>
+        </w:rPr>
+        <w:t>:</w:t>
+      </w:r>
+    </w:p>
+    <w:p>
+      <w:pPr>
+        <w:keepNext/>
+        <w:jc w:val="both"/>
+      </w:pPr>
+      <w:r>
+        <w:rPr>
+          <w:noProof/>
+          <w:lang w:val="cs-CZ"/>
+        </w:rPr>
+        <w:drawing>
+          <wp:inline distT="0" distB="0" distL="0" distR="0" wp14:anchorId="413F46B9" wp14:editId="2D1B5ED3">
+            <wp:extent cx="6462508" cy="3376930"/>
+            <wp:effectExtent l="0" t="0" r="0" b="0"/>
+            <wp:docPr id="768442044" name="Picture 2"/>
+            <wp:cNvGraphicFramePr>
+              <a:graphicFrameLocks xmlns:a="http://schemas.openxmlformats.org/drawingml/2006/main" noChangeAspect="1"/>
+            </wp:cNvGraphicFramePr>
+            <a:graphic xmlns:a="http://schemas.openxmlformats.org/drawingml/2006/main">
+              <a:graphicData uri="http://schemas.openxmlformats.org/drawingml/2006/picture">
+                <pic:pic xmlns:pic="http://schemas.openxmlformats.org/drawingml/2006/picture">
+                  <pic:nvPicPr>
+                    <pic:cNvPr id="0" name="Picture 1"/>
+                    <pic:cNvPicPr>
+                      <a:picLocks noChangeAspect="1" noChangeArrowheads="1"/>
+                    </pic:cNvPicPr>
+                  </pic:nvPicPr>
+                  <pic:blipFill rotWithShape="1">
+                    <a:blip r:embed="rId79">
+                      <a:extLst>
+                        <a:ext uri="{28A0092B-C50C-407E-A947-70E740481C1C}">
+                          <a14:useLocalDpi xmlns:a14="http://schemas.microsoft.com/office/drawing/2010/main" val="0"/>
+                        </a:ext>
+                      </a:extLst>
+                    </a:blip>
+                    <a:srcRect l="2373" t="3776" r="3347" b="5275"/>
+                    <a:stretch>
+                      <a:fillRect/>
+                    </a:stretch>
+                  </pic:blipFill>
+                  <pic:spPr bwMode="auto">
+                    <a:xfrm>
+                      <a:off x="0" y="0"/>
+                      <a:ext cx="6463339" cy="3377364"/>
+                    </a:xfrm>
+                    <a:prstGeom prst="rect">
+                      <a:avLst/>
+                    </a:prstGeom>
+                    <a:noFill/>
+                    <a:ln>
+                      <a:noFill/>
+                    </a:ln>
+                    <a:extLst>
+                      <a:ext uri="{53640926-AAD7-44D8-BBD7-CCE9431645EC}">
+                        <a14:shadowObscured xmlns:a14="http://schemas.microsoft.com/office/drawing/2010/main"/>
+                      </a:ext>
+                    </a:extLst>
+                  </pic:spPr>
+                </pic:pic>
+              </a:graphicData>
+            </a:graphic>
+          </wp:inline>
+        </w:drawing>
+      </w:r>
+    </w:p>
+    <w:p>
+      <w:pPr>
+        <w:pStyle w:val="Caption"/>
+        <w:jc w:val="both"/>
+        <w:rPr>
+          <w:lang w:val="cs-CZ"/>
+        </w:rPr>
+      </w:pPr>
+      <w:r>
+        <w:rPr>
+          <w:lang w:val="cs-CZ"/>
+        </w:rPr>
+        <w:t xml:space="preserve">Obrázek </w:t>
+      </w:r>
+      <w:r>
+        <w:rPr>
+          <w:lang w:val="cs-CZ"/>
+        </w:rPr>
+        <w:fldChar w:fldCharType="begin"/>
+      </w:r>
+      <w:r>
+        <w:rPr>
+          <w:lang w:val="cs-CZ"/>
+        </w:rPr>
+        <w:instrText xml:space="preserve"> SEQ Obrázek \* ARABIC </w:instrText>
+      </w:r>
+      <w:r>
+        <w:rPr>
+          <w:lang w:val="cs-CZ"/>
+        </w:rPr>
+        <w:fldChar w:fldCharType="separate"/>
+      </w:r>
+      <w:r>
+        <w:rPr>
+          <w:noProof/>
+          <w:lang w:val="cs-CZ"/>
+        </w:rPr>
+        <w:t>61</w:t>
+      </w:r>
+      <w:r>
+        <w:rPr>
+          <w:lang w:val="cs-CZ"/>
+        </w:rPr>
+        <w:fldChar w:fldCharType="end"/>
+      </w:r>
+      <w:r>
+        <w:rPr>
+          <w:lang w:val="cs-CZ"/>
+        </w:rPr>
+        <w:t>: Rozložení paměti, se značkami adres popsaných v datasheetu. Zdroj: vlastní</w:t>
+      </w:r>
+    </w:p>
+    <w:p>
+      <w:pPr>
+        <w:pStyle w:val="Heading3"/>
+        <w:rPr>
+          <w:lang w:val="cs-CZ"/>
+        </w:rPr>
+      </w:pPr>
+      <w:r>
+        <w:rPr>
+          <w:lang w:val="cs-CZ"/>
+        </w:rPr>
+        <w:t>2.4 Ostatní soubory</w:t>
+      </w:r>
+    </w:p>
+    <w:p>
+      <w:pPr>
+        <w:jc w:val="both"/>
+        <w:rPr>
+          <w:lang w:val="cs-CZ"/>
+        </w:rPr>
+      </w:pPr>
+      <w:r>
+        <w:rPr>
+          <w:lang w:val="cs-CZ"/>
+        </w:rPr>
+        <w:t xml:space="preserve">Soubor </w:t>
+      </w:r>
+      <w:r>
+        <w:rPr>
+          <w:rFonts w:ascii="Consolas" w:hAnsi="Consolas"/>
+          <w:sz w:val="20"/>
+          <w:szCs w:val="20"/>
+          <w:highlight w:val="lightGray"/>
+          <w:lang w:val="cs-CZ"/>
+        </w:rPr>
+        <w:t>.gitignore</w:t>
+      </w:r>
+      <w:r>
+        <w:rPr>
+          <w:lang w:val="cs-CZ"/>
+        </w:rPr>
+        <w:t xml:space="preserve"> </w:t>
+      </w:r>
+      <w:r>
+        <w:rPr>
+          <w:lang w:val="cs-CZ"/>
+        </w:rPr>
+        <w:t>pouze říká použitému systému sledování verzí, Git, aby při tzv. “commitu” – uložení aktuálního stavu jako nového bodu v historii repozitáře – ignoroval soubory a adresáře vypsané v tomto souboru. Záznamy začínající na vykřičník naopak zakazují daný soubor ignorovat, pokud by k tomu jinak došlo kvůli předchozímu pravidlu.</w:t>
+      </w:r>
+    </w:p>
+    <w:p>
+      <w:pPr>
+        <w:jc w:val="both"/>
+        <w:rPr>
+          <w:lang w:val="cs-CZ"/>
+        </w:rPr>
+      </w:pPr>
+      <w:r>
+        <w:rPr>
+          <w:lang w:val="cs-CZ"/>
+        </w:rPr>
+        <w:t xml:space="preserve">V adresáře </w:t>
+      </w:r>
+      <w:r>
+        <w:rPr>
+          <w:rFonts w:ascii="Consolas" w:hAnsi="Consolas"/>
+          <w:sz w:val="20"/>
+          <w:szCs w:val="20"/>
+          <w:highlight w:val="lightGray"/>
+          <w:lang w:val="cs-CZ"/>
+        </w:rPr>
+        <w:t>.vscode</w:t>
+      </w:r>
+      <w:r>
+        <w:rPr>
+          <w:lang w:val="cs-CZ"/>
+        </w:rPr>
+        <w:t xml:space="preserve"> jsou i další</w:t>
+      </w:r>
+      <w:r>
+        <w:rPr>
+          <w:lang w:val="cs-CZ"/>
+        </w:rPr>
+        <w:t>, méně důležité</w:t>
+      </w:r>
+      <w:r>
+        <w:rPr>
+          <w:lang w:val="cs-CZ"/>
+        </w:rPr>
+        <w:t xml:space="preserve"> konfigurační soubory pro použitý editor VSCode</w:t>
+      </w:r>
+      <w:r>
+        <w:rPr>
+          <w:lang w:val="cs-CZ"/>
+        </w:rPr>
+        <w:t>, které nijak neovlivňují samotný výsledný projekt</w:t>
+      </w:r>
+      <w:r>
+        <w:rPr>
+          <w:lang w:val="cs-CZ"/>
+        </w:rPr>
+        <w:t xml:space="preserve">, zejm. konfigurace dalšího zásuvného modulu </w:t>
+      </w:r>
+      <w:r>
+        <w:rPr>
+          <w:lang w:val="cs-CZ"/>
+        </w:rPr>
+        <w:t>„</w:t>
+      </w:r>
+      <w:r>
+        <w:rPr>
+          <w:lang w:val="cs-CZ"/>
+        </w:rPr>
+        <w:t>rust-analyzer</w:t>
+      </w:r>
+      <w:r>
+        <w:rPr>
+          <w:lang w:val="cs-CZ"/>
+        </w:rPr>
+        <w:t>“.</w:t>
+      </w:r>
+    </w:p>
+    <w:p>
+      <w:pPr>
+        <w:jc w:val="both"/>
+        <w:rPr>
+          <w:lang w:val="cs-CZ"/>
+        </w:rPr>
+      </w:pPr>
+      <w:r>
+        <w:rPr>
+          <w:lang w:val="cs-CZ"/>
+        </w:rPr>
+        <w:t xml:space="preserve">V souborech </w:t>
+      </w:r>
+      <w:r>
+        <w:rPr>
+          <w:rFonts w:ascii="Consolas" w:hAnsi="Consolas"/>
+          <w:sz w:val="20"/>
+          <w:szCs w:val="20"/>
+          <w:highlight w:val="lightGray"/>
+          <w:lang w:val="cs-CZ"/>
+        </w:rPr>
+        <w:t>LICENSE-APACHE</w:t>
+      </w:r>
+      <w:r>
+        <w:rPr>
+          <w:lang w:val="cs-CZ"/>
+        </w:rPr>
+        <w:t xml:space="preserve"> </w:t>
+      </w:r>
+      <w:r>
+        <w:rPr>
+          <w:lang w:val="cs-CZ"/>
+        </w:rPr>
+        <w:t xml:space="preserve">a </w:t>
+      </w:r>
+      <w:r>
+        <w:rPr>
+          <w:rFonts w:ascii="Consolas" w:hAnsi="Consolas"/>
+          <w:sz w:val="20"/>
+          <w:szCs w:val="20"/>
+          <w:highlight w:val="lightGray"/>
+          <w:lang w:val="cs-CZ"/>
+        </w:rPr>
+        <w:t>LICENSE-MIT</w:t>
+      </w:r>
+      <w:r>
+        <w:rPr>
+          <w:lang w:val="cs-CZ"/>
+        </w:rPr>
+        <w:t xml:space="preserve"> se</w:t>
+      </w:r>
+      <w:r>
+        <w:rPr>
+          <w:lang w:val="cs-CZ"/>
+        </w:rPr>
+        <w:t xml:space="preserve"> nachází kopie </w:t>
+      </w:r>
+      <w:r>
+        <w:rPr>
+          <w:lang w:val="cs-CZ"/>
+        </w:rPr>
+        <w:t>licencí, pod kterými je projekt licencovaný.</w:t>
+      </w:r>
+      <w:r>
+        <w:rPr>
+          <w:lang w:val="cs-CZ"/>
+        </w:rPr>
+        <w:t xml:space="preserve"> Toto umožňuje autorovi se dobrovolně vzdát autorských práv a (případně pod určitými podmínkami) </w:t>
+      </w:r>
+      <w:r>
+        <w:rPr>
+          <w:lang w:val="cs-CZ"/>
+        </w:rPr>
+        <w:t xml:space="preserve">povolit ostatním programátorům používat autorovu práci k různým účelům. Licence, pod kterými je licencovaný tento projekt, jsou </w:t>
+      </w:r>
+      <w:r>
+        <w:rPr>
+          <w:lang w:val="cs-CZ"/>
+        </w:rPr>
+        <w:t>Apache License 2.0</w:t>
+      </w:r>
+      <w:r>
+        <w:rPr>
+          <w:lang w:val="cs-CZ"/>
+        </w:rPr>
+        <w:t xml:space="preserve"> </w:t>
+      </w:r>
+      <w:r>
+        <w:rPr>
+          <w:lang w:val="cs-CZ"/>
+        </w:rPr>
+        <w:t>a MIT lice</w:t>
+      </w:r>
+      <w:r>
+        <w:rPr>
+          <w:lang w:val="cs-CZ"/>
+        </w:rPr>
+        <w:t>nce</w:t>
+      </w:r>
+      <w:r>
+        <w:rPr>
+          <w:lang w:val="cs-CZ"/>
+        </w:rPr>
+        <w:t>, přičemž si uživatel projektu smí vybrat, kterou z licencí musí naplnit (ne obě naráz).</w:t>
+      </w:r>
+      <w:r>
+        <w:rPr>
+          <w:lang w:val="cs-CZ"/>
+        </w:rPr>
+        <w:t xml:space="preserve"> Obě licence jsou </w:t>
+      </w:r>
+      <w:r>
+        <w:rPr>
+          <w:lang w:val="cs-CZ"/>
+        </w:rPr>
+        <w:t xml:space="preserve">jednoduché a </w:t>
+      </w:r>
+      <w:r>
+        <w:rPr>
+          <w:lang w:val="cs-CZ"/>
+        </w:rPr>
+        <w:t xml:space="preserve">permisivní, </w:t>
+      </w:r>
+      <w:r>
+        <w:rPr>
+          <w:lang w:val="cs-CZ"/>
+        </w:rPr>
+        <w:t xml:space="preserve">povolující </w:t>
+      </w:r>
+      <w:r>
+        <w:rPr>
+          <w:lang w:val="cs-CZ"/>
+        </w:rPr>
+        <w:t>komerční i nekomerční použití, úpravy nebo distribuci projekt</w:t>
+      </w:r>
+      <w:r>
+        <w:rPr>
+          <w:lang w:val="cs-CZ"/>
+        </w:rPr>
+        <w:t>u</w:t>
+      </w:r>
+      <w:r>
+        <w:rPr>
+          <w:lang w:val="cs-CZ"/>
+        </w:rPr>
+        <w:t>, vzdávající se jakékoli záruky.</w:t>
+      </w:r>
+      <w:r>
+        <w:rPr>
+          <w:lang w:val="cs-CZ"/>
+        </w:rPr>
+        <w:t xml:space="preserve"> Ačkoli není zcela nutné projekt takto licencovat, je to </w:t>
+      </w:r>
+      <w:r>
+        <w:rPr>
+          <w:lang w:val="cs-CZ"/>
+        </w:rPr>
+        <w:t xml:space="preserve">do jisté míry slušností v programátorské komunitě, pokud uvolňujeme zdrojový kód. Licence byly zvoleny jednoduše tak, že byl </w:t>
+      </w:r>
+      <w:r>
+        <w:rPr>
+          <w:lang w:val="cs-CZ"/>
+        </w:rPr>
+        <w:t xml:space="preserve">tento </w:t>
+      </w:r>
+      <w:r>
+        <w:rPr>
+          <w:lang w:val="cs-CZ"/>
+        </w:rPr>
+        <w:t xml:space="preserve">projekt licencován stejně jako celý </w:t>
+      </w:r>
+      <w:r>
+        <w:rPr>
+          <w:lang w:val="cs-CZ"/>
+        </w:rPr>
+        <w:t xml:space="preserve">programovací jazyk </w:t>
+      </w:r>
+      <w:r>
+        <w:rPr>
+          <w:lang w:val="cs-CZ"/>
+        </w:rPr>
+        <w:t>Rust.</w:t>
+      </w:r>
+    </w:p>
+    <w:p>
+      <w:pPr>
+        <w:jc w:val="both"/>
+        <w:rPr>
+          <w:lang w:val="cs-CZ"/>
+        </w:rPr>
+      </w:pPr>
+      <w:r>
+        <w:rPr>
+          <w:lang w:val="cs-CZ"/>
+        </w:rPr>
+        <w:lastRenderedPageBreak/>
+        <w:t xml:space="preserve">Soubor </w:t>
+      </w:r>
+      <w:r>
+        <w:rPr>
+          <w:rFonts w:ascii="Consolas" w:hAnsi="Consolas"/>
+          <w:sz w:val="20"/>
+          <w:szCs w:val="20"/>
+          <w:highlight w:val="lightGray"/>
+          <w:lang w:val="cs-CZ"/>
+        </w:rPr>
+        <w:t>README.md</w:t>
+      </w:r>
+      <w:r>
+        <w:rPr>
+          <w:lang w:val="cs-CZ"/>
+        </w:rPr>
+        <w:t xml:space="preserve"> obsahuje základní popis projektu</w:t>
+      </w:r>
+      <w:r>
+        <w:rPr>
+          <w:lang w:val="cs-CZ"/>
+        </w:rPr>
+        <w:t xml:space="preserve"> a </w:t>
+      </w:r>
+      <w:r>
+        <w:rPr>
+          <w:lang w:val="cs-CZ"/>
+        </w:rPr>
+        <w:t>instrukce k jeho kompilaci</w:t>
+      </w:r>
+      <w:r>
+        <w:rPr>
+          <w:lang w:val="cs-CZ"/>
+        </w:rPr>
+        <w:t xml:space="preserve">. Soubor </w:t>
+      </w:r>
+      <w:r>
+        <w:rPr>
+          <w:rFonts w:ascii="Consolas" w:hAnsi="Consolas"/>
+          <w:sz w:val="20"/>
+          <w:szCs w:val="20"/>
+          <w:highlight w:val="lightGray"/>
+          <w:lang w:val="cs-CZ"/>
+        </w:rPr>
+        <w:t>TODO.md</w:t>
+      </w:r>
+      <w:r>
+        <w:rPr>
+          <w:lang w:val="cs-CZ"/>
+        </w:rPr>
+        <w:t xml:space="preserve"> obsahuje různé osobní poznámky</w:t>
+      </w:r>
+      <w:r>
+        <w:rPr>
+          <w:lang w:val="cs-CZ"/>
+        </w:rPr>
+        <w:t xml:space="preserve"> </w:t>
+      </w:r>
+      <w:r>
+        <w:rPr>
+          <w:lang w:val="cs-CZ"/>
+        </w:rPr>
+        <w:t>autora k sobě samému, a mohou být ignorované.</w:t>
+      </w:r>
+    </w:p>
+    <w:p>
+      <w:pPr>
+        <w:pStyle w:val="Heading2"/>
+        <w:rPr>
+          <w:lang w:val="cs-CZ"/>
+        </w:rPr>
+      </w:pPr>
+      <w:r>
+        <w:rPr>
+          <w:lang w:val="cs-CZ"/>
+        </w:rPr>
+        <w:t>3 Knihovny</w:t>
+      </w:r>
+    </w:p>
+    <w:p>
+      <w:pPr>
+        <w:jc w:val="both"/>
+        <w:rPr>
+          <w:lang w:val="cs-CZ"/>
+        </w:rPr>
+      </w:pPr>
+      <w:r>
+        <w:rPr>
+          <w:lang w:val="cs-CZ"/>
+        </w:rPr>
+        <w:t>AAA</w:t>
+      </w:r>
+    </w:p>
+    <w:p>
+      <w:pPr>
+        <w:jc w:val="both"/>
+        <w:rPr>
+          <w:lang w:val="cs-CZ"/>
+        </w:rPr>
+      </w:pPr>
+      <w:r>
+        <w:rPr>
+          <w:lang w:val="cs-CZ"/>
+        </w:rPr>
+        <w:t>Defmt</w:t>
+      </w:r>
+    </w:p>
+    <w:p>
+      <w:pPr>
+        <w:pStyle w:val="Heading2"/>
+        <w:rPr>
+          <w:lang w:val="cs-CZ"/>
+        </w:rPr>
+      </w:pPr>
+      <w:r>
+        <w:rPr>
+          <w:lang w:val="cs-CZ"/>
+        </w:rPr>
+        <w:t>4</w:t>
+      </w:r>
+      <w:r>
+        <w:rPr>
+          <w:lang w:val="cs-CZ"/>
+        </w:rPr>
+        <w:t xml:space="preserve"> Aplikační kód</w:t>
+      </w:r>
+    </w:p>
+    <w:p>
+      <w:pPr>
+        <w:jc w:val="both"/>
+        <w:rPr>
+          <w:lang w:val="cs-CZ"/>
+        </w:rPr>
+      </w:pPr>
+      <w:r>
+        <w:rPr>
+          <w:lang w:val="cs-CZ"/>
+        </w:rPr>
+        <w:t>AAA</w:t>
+      </w:r>
+    </w:p>
+    <w:p>
+      <w:pPr>
+        <w:jc w:val="both"/>
+        <w:rPr>
+          <w:lang w:val="cs-CZ"/>
+        </w:rPr>
+      </w:pPr>
+      <w:r>
+        <w:rPr>
+          <w:lang w:val="cs-CZ"/>
+        </w:rPr>
         <w:br w:type="page"/>
       </w:r>
     </w:p>
@@ -37062,7 +39721,7 @@
           <w:lang w:val="cs-CZ"/>
         </w:rPr>
       </w:pPr>
-      <w:bookmarkStart w:id="128" w:name="_Toc220696764"/>
+      <w:bookmarkStart w:id="131" w:name="_Toc220696764"/>
       <w:r>
         <w:rPr>
           <w:lang w:val="cs-CZ"/>
@@ -37070,7 +39729,7 @@
         <w:lastRenderedPageBreak/>
         <w:t>ZÁVĚR</w:t>
       </w:r>
-      <w:bookmarkEnd w:id="128"/>
+      <w:bookmarkEnd w:id="131"/>
     </w:p>
     <w:p>
       <w:pPr>
@@ -37092,7 +39751,7 @@
         <w:br w:type="page"/>
       </w:r>
     </w:p>
-    <w:bookmarkStart w:id="129" w:name="_Toc220696765" w:displacedByCustomXml="next"/>
+    <w:bookmarkStart w:id="132" w:name="_Toc220696765" w:displacedByCustomXml="next"/>
     <w:sdt>
       <w:sdtPr>
         <w:rPr>
@@ -37127,7 +39786,7 @@
             </w:rPr>
             <w:t>Zdroje</w:t>
           </w:r>
-          <w:bookmarkEnd w:id="129"/>
+          <w:bookmarkEnd w:id="132"/>
         </w:p>
         <w:sdt>
           <w:sdtPr>
@@ -37162,8 +39821,17 @@
                   <w:b/>
                   <w:bCs/>
                   <w:noProof/>
+                  <w:lang w:val="cs-CZ"/>
                 </w:rPr>
-                <w:t>DSS Circuits. 2010.</w:t>
+                <w:t xml:space="preserve">DSS Circuits. </w:t>
+              </w:r>
+              <w:r>
+                <w:rPr>
+                  <w:b/>
+                  <w:bCs/>
+                  <w:noProof/>
+                </w:rPr>
+                <w:t>2010.</w:t>
               </w:r>
               <w:r>
                 <w:rPr>
@@ -37315,6 +39983,28 @@
                 <w:pStyle w:val="Bibliography"/>
                 <w:rPr>
                   <w:noProof/>
+                </w:rPr>
+              </w:pPr>
+              <w:r>
+                <w:rPr>
+                  <w:b/>
+                  <w:bCs/>
+                  <w:noProof/>
+                </w:rPr>
+                <w:t>The Rust Cargo team. 2026.</w:t>
+              </w:r>
+              <w:r>
+                <w:rPr>
+                  <w:noProof/>
+                </w:rPr>
+                <w:t xml:space="preserve"> The Cargo Book. [Online] 2026. [Citace: 1. únor 2026.] https://doc.rust-lang.org/cargo/index.html.</w:t>
+              </w:r>
+            </w:p>
+            <w:p>
+              <w:pPr>
+                <w:pStyle w:val="Bibliography"/>
+                <w:rPr>
+                  <w:noProof/>
                   <w:lang w:val="de-DE"/>
                 </w:rPr>
               </w:pPr>
@@ -37396,14 +40086,14 @@
           <w:lang w:val="cs-CZ"/>
         </w:rPr>
       </w:pPr>
-      <w:bookmarkStart w:id="130" w:name="_Toc220696766"/>
+      <w:bookmarkStart w:id="133" w:name="_Toc220696766"/>
       <w:r>
         <w:rPr>
           <w:lang w:val="cs-CZ"/>
         </w:rPr>
         <w:t>Seznam obrázků</w:t>
       </w:r>
-      <w:bookmarkEnd w:id="130"/>
+      <w:bookmarkEnd w:id="133"/>
     </w:p>
     <w:p>
       <w:pPr>
@@ -41650,7 +44340,7 @@
       </w:r>
     </w:p>
     <w:sectPr>
-      <w:footerReference w:type="default" r:id="rId72"/>
+      <w:footerReference w:type="default" r:id="rId80"/>
       <w:pgSz w:w="12240" w:h="15840"/>
       <w:pgMar w:top="720" w:right="720" w:bottom="720" w:left="720" w:header="720" w:footer="720" w:gutter="0"/>
       <w:pgNumType w:start="1"/>
@@ -42229,6 +44919,54 @@
       </w:r>
       <w:r>
         <w:t>Elipsa: OK??</w:t>
+      </w:r>
+    </w:p>
+  </w:comment>
+  <w:comment w:id="128" w:author="Ondřej Běhal [2]" w:date="2026-02-01T12:24:00Z" w:initials="OB">
+    <w:p>
+      <w:pPr>
+        <w:pStyle w:val="CommentText"/>
+      </w:pPr>
+      <w:r>
+        <w:rPr>
+          <w:rStyle w:val="CommentReference"/>
+        </w:rPr>
+        <w:annotationRef/>
+      </w:r>
+      <w:r>
+        <w:t>Stylizováno s malým písmenem na začátku</w:t>
+      </w:r>
+    </w:p>
+  </w:comment>
+  <w:comment w:id="129" w:author="Ondřej Běhal [2]" w:date="2026-02-02T15:02:00Z" w:initials="OB">
+    <w:p>
+      <w:pPr>
+        <w:pStyle w:val="CommentText"/>
+      </w:pPr>
+      <w:r>
+        <w:rPr>
+          <w:rStyle w:val="CommentReference"/>
+        </w:rPr>
+        <w:annotationRef/>
+      </w:r>
+      <w:r>
+        <w:t>Je tohle OK?</w:t>
+      </w:r>
+    </w:p>
+  </w:comment>
+  <w:comment w:id="130" w:author="Ondřej Běhal [2]" w:date="2026-02-02T16:07:00Z" w:initials="OB">
+    <w:p>
+      <w:pPr>
+        <w:pStyle w:val="CommentText"/>
+      </w:pPr>
+      <w:r>
+        <w:rPr>
+          <w:rStyle w:val="CommentReference"/>
+        </w:rPr>
+        <w:annotationRef/>
+      </w:r>
+      <w:r>
+        <w:t>Také stylizováno se začátečním malým</w:t>
       </w:r>
     </w:p>
   </w:comment>
@@ -42269,6 +45007,9 @@
   <w15:commentEx w15:paraId="42AEA6AF" w15:done="0"/>
   <w15:commentEx w15:paraId="2FCA2272" w15:done="0"/>
   <w15:commentEx w15:paraId="56F7A58F" w15:done="0"/>
+  <w15:commentEx w15:paraId="1580FB00" w15:done="0"/>
+  <w15:commentEx w15:paraId="2C524644" w15:done="0"/>
+  <w15:commentEx w15:paraId="20DB507C" w15:done="0"/>
 </w15:commentsEx>
 </file>
 
@@ -42306,6 +45047,9 @@
   <w16cex:commentExtensible w16cex:durableId="3AC95ECF" w16cex:dateUtc="2026-01-27T14:26:00Z"/>
   <w16cex:commentExtensible w16cex:durableId="3132F8A7" w16cex:dateUtc="2025-12-20T14:25:00Z"/>
   <w16cex:commentExtensible w16cex:durableId="78DEB94B" w16cex:dateUtc="2025-12-20T15:48:00Z"/>
+  <w16cex:commentExtensible w16cex:durableId="4C685F17" w16cex:dateUtc="2026-02-01T11:24:00Z"/>
+  <w16cex:commentExtensible w16cex:durableId="647B6ED3" w16cex:dateUtc="2026-02-02T14:02:00Z"/>
+  <w16cex:commentExtensible w16cex:durableId="37E66328" w16cex:dateUtc="2026-02-02T15:07:00Z"/>
 </w16cex:commentsExtensible>
 </file>
 
@@ -42343,6 +45087,9 @@
   <w16cid:commentId w16cid:paraId="42AEA6AF" w16cid:durableId="3AC95ECF"/>
   <w16cid:commentId w16cid:paraId="2FCA2272" w16cid:durableId="3132F8A7"/>
   <w16cid:commentId w16cid:paraId="56F7A58F" w16cid:durableId="78DEB94B"/>
+  <w16cid:commentId w16cid:paraId="1580FB00" w16cid:durableId="4C685F17"/>
+  <w16cid:commentId w16cid:paraId="2C524644" w16cid:durableId="647B6ED3"/>
+  <w16cid:commentId w16cid:paraId="20DB507C" w16cid:durableId="37E66328"/>
 </w16cid:commentsIds>
 </file>
 
@@ -43471,6 +46218,188 @@
           <w:lang w:val="cs-CZ"/>
         </w:rPr>
         <w:t>, nebo pro dokumentaci funkcí.</w:t>
+      </w:r>
+    </w:p>
+  </w:footnote>
+  <w:footnote w:id="10">
+    <w:p>
+      <w:pPr>
+        <w:pStyle w:val="FootnoteText"/>
+        <w:rPr>
+          <w:lang w:val="cs-CZ"/>
+        </w:rPr>
+      </w:pPr>
+      <w:r>
+        <w:rPr>
+          <w:rStyle w:val="FootnoteReference"/>
+        </w:rPr>
+        <w:footnoteRef/>
+      </w:r>
+      <w:r>
+        <w:rPr>
+          <w:lang w:val="cs-CZ"/>
+        </w:rPr>
+        <w:t xml:space="preserve"> </w:t>
+      </w:r>
+      <w:r>
+        <w:rPr>
+          <w:lang w:val="cs-CZ"/>
+        </w:rPr>
+        <w:t>Naštěstí, Pi Pico obsahuje velmi štědré 2 MiB (=2048 KiB) paměti flash, v porovnání s jinými deskami, například BBC micro:bit v2, který má 512 KiB, nebo Arduino Uno Rev3, obsahující pouze 32 KiB.</w:t>
+      </w:r>
+      <w:r>
+        <w:rPr>
+          <w:lang w:val="cs-CZ"/>
+        </w:rPr>
+        <w:t xml:space="preserve"> Samotný RP2040 podporuje až 16 MiB.</w:t>
+      </w:r>
+    </w:p>
+  </w:footnote>
+  <w:footnote w:id="11">
+    <w:p>
+      <w:pPr>
+        <w:pStyle w:val="FootnoteText"/>
+        <w:rPr>
+          <w:lang w:val="cs-CZ"/>
+        </w:rPr>
+      </w:pPr>
+      <w:r>
+        <w:rPr>
+          <w:rStyle w:val="FootnoteReference"/>
+        </w:rPr>
+        <w:footnoteRef/>
+      </w:r>
+      <w:r>
+        <w:rPr>
+          <w:lang w:val="cs-CZ"/>
+        </w:rPr>
+        <w:t xml:space="preserve"> </w:t>
+      </w:r>
+      <w:r>
+        <w:rPr>
+          <w:lang w:val="cs-CZ"/>
+        </w:rPr>
+        <w:t>ABI („=application binary interface“</w:t>
+      </w:r>
+      <w:r>
+        <w:rPr>
+          <w:lang w:val="cs-CZ"/>
+        </w:rPr>
+        <w:t xml:space="preserve"> – aplikační binární rozhraní</w:t>
+      </w:r>
+      <w:r>
+        <w:rPr>
+          <w:lang w:val="cs-CZ"/>
+        </w:rPr>
+        <w:t xml:space="preserve">) je </w:t>
+      </w:r>
+      <w:r>
+        <w:rPr>
+          <w:lang w:val="cs-CZ"/>
+        </w:rPr>
+        <w:t xml:space="preserve">standard specifikující, jak si funkce mezi sebou předávají parametry. Pokud neprogramujeme v jazyce </w:t>
+      </w:r>
+      <w:r>
+        <w:rPr>
+          <w:lang w:val="cs-CZ"/>
+        </w:rPr>
+        <w:t xml:space="preserve">symbolických </w:t>
+      </w:r>
+      <w:r>
+        <w:rPr>
+          <w:lang w:val="cs-CZ"/>
+        </w:rPr>
+        <w:t>adres nebo nevytváříme kompilátory, není třeba nad ním příliš přemýšlet.</w:t>
+      </w:r>
+    </w:p>
+  </w:footnote>
+  <w:footnote w:id="12">
+    <w:p>
+      <w:pPr>
+        <w:pStyle w:val="FootnoteText"/>
+        <w:rPr>
+          <w:lang w:val="cs-CZ"/>
+        </w:rPr>
+      </w:pPr>
+      <w:r>
+        <w:rPr>
+          <w:rStyle w:val="FootnoteReference"/>
+        </w:rPr>
+        <w:footnoteRef/>
+      </w:r>
+      <w:r>
+        <w:rPr>
+          <w:lang w:val="cs-CZ"/>
+        </w:rPr>
+        <w:t xml:space="preserve"> </w:t>
+      </w:r>
+      <w:r>
+        <w:rPr>
+          <w:lang w:val="cs-CZ"/>
+        </w:rPr>
+        <w:t xml:space="preserve">To je jednoduše stav, o kterém kompilátor předpokládá, že nikdy </w:t>
+      </w:r>
+      <w:r>
+        <w:rPr>
+          <w:lang w:val="cs-CZ"/>
+        </w:rPr>
+        <w:t>nenastane</w:t>
+      </w:r>
+      <w:r>
+        <w:rPr>
+          <w:lang w:val="cs-CZ"/>
+        </w:rPr>
+        <w:t xml:space="preserve">, např. </w:t>
+      </w:r>
+      <w:r>
+        <w:rPr>
+          <w:lang w:val="cs-CZ"/>
+        </w:rPr>
+        <w:t xml:space="preserve">proměnná </w:t>
+      </w:r>
+      <w:r>
+        <w:rPr>
+          <w:lang w:val="cs-CZ"/>
+        </w:rPr>
+        <w:t>typ</w:t>
+      </w:r>
+      <w:r>
+        <w:rPr>
+          <w:lang w:val="cs-CZ"/>
+        </w:rPr>
+        <w:t>u</w:t>
+      </w:r>
+      <w:r>
+        <w:rPr>
+          <w:lang w:val="cs-CZ"/>
+        </w:rPr>
+        <w:t xml:space="preserve"> </w:t>
+      </w:r>
+      <w:r>
+        <w:rPr>
+          <w:rFonts w:ascii="Consolas" w:hAnsi="Consolas"/>
+          <w:highlight w:val="lightGray"/>
+          <w:lang w:val="cs-CZ"/>
+        </w:rPr>
+        <w:t>bool</w:t>
+      </w:r>
+      <w:r>
+        <w:rPr>
+          <w:lang w:val="cs-CZ"/>
+        </w:rPr>
+        <w:t xml:space="preserve"> o hodnotě</w:t>
+      </w:r>
+      <w:r>
+        <w:rPr>
+          <w:lang w:val="cs-CZ"/>
+        </w:rPr>
+        <w:t xml:space="preserve"> jiné než 0 a 1</w:t>
+      </w:r>
+      <w:r>
+        <w:rPr>
+          <w:lang w:val="cs-CZ"/>
+        </w:rPr>
+        <w:t>.</w:t>
       </w:r>
     </w:p>
   </w:footnote>
@@ -44373,7 +47302,6 @@
   <w:style w:type="character" w:default="1" w:styleId="DefaultParagraphFont">
     <w:name w:val="Default Paragraph Font"/>
     <w:uiPriority w:val="1"/>
-    <w:semiHidden/>
     <w:unhideWhenUsed/>
   </w:style>
   <w:style w:type="table" w:default="1" w:styleId="TableNormal">
@@ -45527,11 +48455,28 @@
     <b:URL>https://datasheets.raspberrypi.com/pico/pico-datasheet.pdf</b:URL>
     <b:RefOrder>7</b:RefOrder>
   </b:Source>
+  <b:Source>
+    <b:Tag>The</b:Tag>
+    <b:SourceType>InternetSite</b:SourceType>
+    <b:Guid>{3D02154A-524F-423A-B92A-0CB150CB058E}</b:Guid>
+    <b:Author>
+      <b:Author>
+        <b:Corporate>The Rust Cargo team</b:Corporate>
+      </b:Author>
+    </b:Author>
+    <b:Title>The Cargo Book</b:Title>
+    <b:Year>2026</b:Year>
+    <b:YearAccessed>2026</b:YearAccessed>
+    <b:MonthAccessed>únor</b:MonthAccessed>
+    <b:DayAccessed>1</b:DayAccessed>
+    <b:URL>https://doc.rust-lang.org/cargo/index.html</b:URL>
+    <b:RefOrder>8</b:RefOrder>
+  </b:Source>
 </b:Sources>
 </file>
 
 <file path=customXml/itemProps1.xml><?xml version="1.0" encoding="utf-8"?>
-<ds:datastoreItem xmlns:ds="http://schemas.openxmlformats.org/officeDocument/2006/customXml" ds:itemID="{FD14B007-3A0D-45AF-AD35-58A9F2B6D66E}">
+<ds:datastoreItem xmlns:ds="http://schemas.openxmlformats.org/officeDocument/2006/customXml" ds:itemID="{CDFE0AA7-BCAA-4A0B-AEA9-2B95BBCE76B6}">
   <ds:schemaRefs>
     <ds:schemaRef ds:uri="http://schemas.openxmlformats.org/officeDocument/2006/bibliography"/>
   </ds:schemaRefs>

</xml_diff>

<commit_message>
Small edits to reference _the theoretical part_
</commit_message>
<xml_diff>
--- a/Dokumentace.docx
+++ b/Dokumentace.docx
@@ -8139,7 +8139,7 @@
           <w:lang w:val="cs-CZ"/>
         </w:rPr>
         <w:drawing>
-          <wp:inline distT="0" distB="0" distL="0" distR="0" wp14:anchorId="06B67C93" wp14:editId="4E499535">
+          <wp:inline distT="0" distB="0" distL="0" distR="0" wp14:anchorId="06B67C93" wp14:editId="5CA45D24">
             <wp:extent cx="6839585" cy="1112252"/>
             <wp:effectExtent l="0" t="0" r="0" b="0"/>
             <wp:docPr id="1200818239" name="Picture 5"/>
@@ -24657,7 +24657,7 @@
           <w:lang w:val="cs-CZ"/>
         </w:rPr>
         <w:drawing>
-          <wp:inline distT="0" distB="0" distL="0" distR="0" wp14:anchorId="3960EB28" wp14:editId="35C47F04">
+          <wp:inline distT="0" distB="0" distL="0" distR="0" wp14:anchorId="3960EB28" wp14:editId="0D38F1E4">
             <wp:extent cx="2179122" cy="1050588"/>
             <wp:effectExtent l="0" t="0" r="0" b="0"/>
             <wp:docPr id="9" name="Obrázek 9"/>
@@ -36661,7 +36661,7 @@
           <w:lang w:val="cs-CZ"/>
         </w:rPr>
         <w:drawing>
-          <wp:inline distT="0" distB="0" distL="0" distR="0" wp14:anchorId="25F2CBB8" wp14:editId="2E956EB2">
+          <wp:inline distT="0" distB="0" distL="0" distR="0" wp14:anchorId="25F2CBB8" wp14:editId="5E6614CD">
             <wp:extent cx="5346155" cy="6150262"/>
             <wp:effectExtent l="0" t="0" r="0" b="0"/>
             <wp:docPr id="1180857970" name="Picture 3"/>
@@ -38216,7 +38216,19 @@
         <w:rPr>
           <w:lang w:val="cs-CZ"/>
         </w:rPr>
-        <w:t>(stejně jako při běžném spuštění), nastavovat breakpointy (popsány v kapitole 3.3) nebo číst hodnoty proměnných</w:t>
+        <w:t>(stejně jako při běžném spuštění), nastavovat breakpointy (popsány v kapitole 3.3</w:t>
+      </w:r>
+      <w:r>
+        <w:rPr>
+          <w:lang w:val="cs-CZ"/>
+        </w:rPr>
+        <w:t xml:space="preserve"> v teoretické části</w:t>
+      </w:r>
+      <w:r>
+        <w:rPr>
+          <w:lang w:val="cs-CZ"/>
+        </w:rPr>
+        <w:t>) nebo číst hodnoty proměnných</w:t>
       </w:r>
       <w:r>
         <w:rPr>
@@ -38335,7 +38347,19 @@
         <w:rPr>
           <w:lang w:val="cs-CZ"/>
         </w:rPr>
-        <w:t xml:space="preserve"> Na zásobník volání, popsaný detailněji v kapitole 5.1, je totiž ukládána většina proměnných, ale paměť RAM není neomezená</w:t>
+        <w:t xml:space="preserve"> Na zásobník volání, popsaný detailněji </w:t>
+      </w:r>
+      <w:r>
+        <w:rPr>
+          <w:lang w:val="cs-CZ"/>
+        </w:rPr>
+        <w:t xml:space="preserve">výše </w:t>
+      </w:r>
+      <w:r>
+        <w:rPr>
+          <w:lang w:val="cs-CZ"/>
+        </w:rPr>
+        <w:t>v kapitole 5.1, je totiž ukládána většina proměnných, ale paměť RAM není neomezená</w:t>
       </w:r>
       <w:r>
         <w:rPr>
@@ -38631,6 +38655,7 @@
       </w:pPr>
       <w:r>
         <w:rPr>
+          <w:noProof/>
           <w:lang w:val="cs-CZ"/>
         </w:rPr>
         <w:drawing>
@@ -38753,6 +38778,7 @@
       </w:pPr>
       <w:r>
         <w:rPr>
+          <w:noProof/>
           <w:lang w:val="cs-CZ"/>
         </w:rPr>
         <w:drawing>
@@ -38983,7 +39009,31 @@
         <w:rPr>
           <w:lang w:val="cs-CZ"/>
         </w:rPr>
-        <w:t xml:space="preserve"> Řečenými daty je právě zavaděč druhé fáze popsaný v kapitole 2</w:t>
+        <w:t xml:space="preserve"> Řečenými daty je právě zavaděč druhé fáze popsaný </w:t>
+      </w:r>
+      <w:r>
+        <w:rPr>
+          <w:lang w:val="cs-CZ"/>
+        </w:rPr>
+        <w:t xml:space="preserve">v teoretické části </w:t>
+      </w:r>
+      <w:r>
+        <w:rPr>
+          <w:lang w:val="cs-CZ"/>
+        </w:rPr>
+        <w:t>v</w:t>
+      </w:r>
+      <w:r>
+        <w:rPr>
+          <w:lang w:val="cs-CZ"/>
+        </w:rPr>
+        <w:t> </w:t>
+      </w:r>
+      <w:r>
+        <w:rPr>
+          <w:lang w:val="cs-CZ"/>
+        </w:rPr>
+        <w:t>kapitole 2</w:t>
       </w:r>
       <w:r>
         <w:rPr>
@@ -39442,13 +39492,7 @@
         <w:rPr>
           <w:lang w:val="cs-CZ"/>
         </w:rPr>
-        <w:t>Apache License 2.0</w:t>
-      </w:r>
-      <w:r>
-        <w:rPr>
-          <w:lang w:val="cs-CZ"/>
-        </w:rPr>
-        <w:t xml:space="preserve"> </w:t>
+        <w:t xml:space="preserve">Apache License 2.0 </w:t>
       </w:r>
       <w:r>
         <w:rPr>
@@ -39649,7 +39693,13 @@
         <w:rPr>
           <w:lang w:val="cs-CZ"/>
         </w:rPr>
-        <w:t>AAA</w:t>
+        <w:t>AA</w:t>
+      </w:r>
+      <w:r>
+        <w:rPr>
+          <w:lang w:val="cs-CZ"/>
+        </w:rPr>
+        <w:t>A</w:t>
       </w:r>
     </w:p>
     <w:p>
@@ -46239,13 +46289,7 @@
         <w:rPr>
           <w:lang w:val="cs-CZ"/>
         </w:rPr>
-        <w:t xml:space="preserve"> </w:t>
-      </w:r>
-      <w:r>
-        <w:rPr>
-          <w:lang w:val="cs-CZ"/>
-        </w:rPr>
-        <w:t>Naštěstí, Pi Pico obsahuje velmi štědré 2 MiB (=2048 KiB) paměti flash, v porovnání s jinými deskami, například BBC micro:bit v2, který má 512 KiB, nebo Arduino Uno Rev3, obsahující pouze 32 KiB.</w:t>
+        <w:t xml:space="preserve"> Naštěstí, Pi Pico obsahuje velmi štědré 2 MiB (=2048 KiB) paměti flash, v porovnání s jinými deskami, například BBC micro:bit v2, který má 512 KiB, nebo Arduino Uno Rev3, obsahující pouze 32 KiB.</w:t>
       </w:r>
       <w:r>
         <w:rPr>
@@ -47302,6 +47346,7 @@
   <w:style w:type="character" w:default="1" w:styleId="DefaultParagraphFont">
     <w:name w:val="Default Paragraph Font"/>
     <w:uiPriority w:val="1"/>
+    <w:semiHidden/>
     <w:unhideWhenUsed/>
   </w:style>
   <w:style w:type="table" w:default="1" w:styleId="TableNormal">

</xml_diff>

<commit_message>
Did a rough outline of the libraries
</commit_message>
<xml_diff>
--- a/Dokumentace.docx
+++ b/Dokumentace.docx
@@ -8139,7 +8139,7 @@
           <w:lang w:val="cs-CZ"/>
         </w:rPr>
         <w:drawing>
-          <wp:inline distT="0" distB="0" distL="0" distR="0" wp14:anchorId="06B67C93" wp14:editId="5CA45D24">
+          <wp:inline distT="0" distB="0" distL="0" distR="0" wp14:anchorId="06B67C93" wp14:editId="7DA256C0">
             <wp:extent cx="6839585" cy="1112252"/>
             <wp:effectExtent l="0" t="0" r="0" b="0"/>
             <wp:docPr id="1200818239" name="Picture 5"/>
@@ -24657,7 +24657,7 @@
           <w:lang w:val="cs-CZ"/>
         </w:rPr>
         <w:drawing>
-          <wp:inline distT="0" distB="0" distL="0" distR="0" wp14:anchorId="3960EB28" wp14:editId="0D38F1E4">
+          <wp:inline distT="0" distB="0" distL="0" distR="0" wp14:anchorId="3960EB28" wp14:editId="5967C94C">
             <wp:extent cx="2179122" cy="1050588"/>
             <wp:effectExtent l="0" t="0" r="0" b="0"/>
             <wp:docPr id="9" name="Obrázek 9"/>
@@ -36661,7 +36661,7 @@
           <w:lang w:val="cs-CZ"/>
         </w:rPr>
         <w:drawing>
-          <wp:inline distT="0" distB="0" distL="0" distR="0" wp14:anchorId="25F2CBB8" wp14:editId="5E6614CD">
+          <wp:inline distT="0" distB="0" distL="0" distR="0" wp14:anchorId="25F2CBB8" wp14:editId="44D5CEB5">
             <wp:extent cx="5346155" cy="6150262"/>
             <wp:effectExtent l="0" t="0" r="0" b="0"/>
             <wp:docPr id="1180857970" name="Picture 3"/>
@@ -39684,6 +39684,20 @@
     </w:p>
     <w:p>
       <w:pPr>
+        <w:pStyle w:val="Heading3"/>
+        <w:rPr>
+          <w:lang w:val="cs-CZ"/>
+        </w:rPr>
+      </w:pPr>
+      <w:r>
+        <w:rPr>
+          <w:lang w:val="cs-CZ"/>
+        </w:rPr>
+        <w:t>3.1 HAL</w:t>
+      </w:r>
+    </w:p>
+    <w:p>
+      <w:pPr>
         <w:jc w:val="both"/>
         <w:rPr>
           <w:lang w:val="cs-CZ"/>
@@ -39693,13 +39707,25 @@
         <w:rPr>
           <w:lang w:val="cs-CZ"/>
         </w:rPr>
-        <w:t>AA</w:t>
-      </w:r>
-      <w:r>
-        <w:rPr>
-          <w:lang w:val="cs-CZ"/>
-        </w:rPr>
-        <w:t>A</w:t>
+        <w:t>cortex-m</w:t>
+      </w:r>
+      <w:r>
+        <w:rPr>
+          <w:lang w:val="cs-CZ"/>
+        </w:rPr>
+        <w:t>,</w:t>
+      </w:r>
+      <w:r>
+        <w:rPr>
+          <w:lang w:val="cs-CZ"/>
+        </w:rPr>
+        <w:t xml:space="preserve"> - </w:t>
+      </w:r>
+      <w:r>
+        <w:rPr>
+          <w:lang w:val="cs-CZ"/>
+        </w:rPr>
+        <w:t>Low level access to Cortex-M processors</w:t>
       </w:r>
     </w:p>
     <w:p>
@@ -39713,7 +39739,381 @@
         <w:rPr>
           <w:lang w:val="cs-CZ"/>
         </w:rPr>
-        <w:t>Defmt</w:t>
+        <w:t>cortex-m-rt</w:t>
+      </w:r>
+      <w:r>
+        <w:rPr>
+          <w:lang w:val="cs-CZ"/>
+        </w:rPr>
+        <w:t>,</w:t>
+      </w:r>
+      <w:r>
+        <w:rPr>
+          <w:lang w:val="cs-CZ"/>
+        </w:rPr>
+        <w:t xml:space="preserve"> - </w:t>
+      </w:r>
+      <w:r>
+        <w:rPr>
+          <w:lang w:val="cs-CZ"/>
+        </w:rPr>
+        <w:t>Startup code and minimal runtime for Cortex-M microcontrollers</w:t>
+      </w:r>
+    </w:p>
+    <w:p>
+      <w:pPr>
+        <w:jc w:val="both"/>
+        <w:rPr>
+          <w:lang w:val="cs-CZ"/>
+        </w:rPr>
+      </w:pPr>
+      <w:r>
+        <w:rPr>
+          <w:lang w:val="cs-CZ"/>
+        </w:rPr>
+        <w:t>embedded-hal</w:t>
+      </w:r>
+      <w:r>
+        <w:rPr>
+          <w:lang w:val="cs-CZ"/>
+        </w:rPr>
+        <w:t>,</w:t>
+      </w:r>
+      <w:r>
+        <w:rPr>
+          <w:lang w:val="cs-CZ"/>
+        </w:rPr>
+        <w:t xml:space="preserve"> - </w:t>
+      </w:r>
+      <w:r>
+        <w:rPr>
+          <w:lang w:val="cs-CZ"/>
+        </w:rPr>
+        <w:t>A Hardware Abstraction Layer (HAL) for embedded systems</w:t>
+      </w:r>
+    </w:p>
+    <w:p>
+      <w:pPr>
+        <w:jc w:val="both"/>
+        <w:rPr>
+          <w:lang w:val="cs-CZ"/>
+        </w:rPr>
+      </w:pPr>
+      <w:r>
+        <w:rPr>
+          <w:lang w:val="cs-CZ"/>
+        </w:rPr>
+        <w:t>rp2040-hal</w:t>
+      </w:r>
+      <w:r>
+        <w:rPr>
+          <w:lang w:val="cs-CZ"/>
+        </w:rPr>
+        <w:t>,</w:t>
+      </w:r>
+      <w:r>
+        <w:rPr>
+          <w:lang w:val="cs-CZ"/>
+        </w:rPr>
+        <w:t xml:space="preserve"> - </w:t>
+      </w:r>
+      <w:r>
+        <w:rPr>
+          <w:lang w:val="cs-CZ"/>
+        </w:rPr>
+        <w:t>HAL for the RP2040 microcontroller</w:t>
+      </w:r>
+      <w:r>
+        <w:rPr>
+          <w:lang w:val="cs-CZ"/>
+        </w:rPr>
+        <w:t xml:space="preserve"> | </w:t>
+      </w:r>
+      <w:r>
+        <w:rPr>
+          <w:lang w:val="cs-CZ"/>
+        </w:rPr>
+        <w:t>This is an implementation of the embedded-hal traits for the RP2040 microcontroller</w:t>
+      </w:r>
+    </w:p>
+    <w:p>
+      <w:pPr>
+        <w:jc w:val="both"/>
+        <w:rPr>
+          <w:lang w:val="cs-CZ"/>
+        </w:rPr>
+      </w:pPr>
+      <w:r>
+        <w:rPr>
+          <w:lang w:val="cs-CZ"/>
+        </w:rPr>
+        <w:t>rp2040-boot2</w:t>
+      </w:r>
+      <w:r>
+        <w:rPr>
+          <w:lang w:val="cs-CZ"/>
+        </w:rPr>
+        <w:t xml:space="preserve"> – just a bunch of statics</w:t>
+      </w:r>
+    </w:p>
+    <w:p>
+      <w:pPr>
+        <w:pStyle w:val="Heading3"/>
+        <w:rPr>
+          <w:lang w:val="cs-CZ"/>
+        </w:rPr>
+      </w:pPr>
+      <w:r>
+        <w:rPr>
+          <w:lang w:val="cs-CZ"/>
+        </w:rPr>
+        <w:t xml:space="preserve">3.2 </w:t>
+      </w:r>
+      <w:commentRangeStart w:id="131"/>
+      <w:r>
+        <w:rPr>
+          <w:lang w:val="cs-CZ"/>
+        </w:rPr>
+        <w:t>d</w:t>
+      </w:r>
+      <w:r>
+        <w:rPr>
+          <w:lang w:val="cs-CZ"/>
+        </w:rPr>
+        <w:t>efmt</w:t>
+      </w:r>
+      <w:commentRangeEnd w:id="131"/>
+      <w:r>
+        <w:rPr>
+          <w:rStyle w:val="CommentReference"/>
+          <w:sz w:val="28"/>
+          <w:szCs w:val="28"/>
+          <w:lang w:val="cs-CZ"/>
+        </w:rPr>
+        <w:commentReference w:id="131"/>
+      </w:r>
+    </w:p>
+    <w:p>
+      <w:pPr>
+        <w:jc w:val="both"/>
+        <w:rPr>
+          <w:lang w:val="cs-CZ"/>
+        </w:rPr>
+      </w:pPr>
+      <w:r>
+        <w:rPr>
+          <w:lang w:val="cs-CZ"/>
+        </w:rPr>
+        <w:t xml:space="preserve">defmt, - </w:t>
+      </w:r>
+      <w:r>
+        <w:rPr>
+          <w:lang w:val="cs-CZ"/>
+        </w:rPr>
+        <w:t>A highly efficient logging framework that targets resource-constrained devices, like microcontrollers.</w:t>
+      </w:r>
+    </w:p>
+    <w:p>
+      <w:pPr>
+        <w:jc w:val="both"/>
+        <w:rPr>
+          <w:lang w:val="cs-CZ"/>
+        </w:rPr>
+      </w:pPr>
+      <w:r>
+        <w:rPr>
+          <w:lang w:val="cs-CZ"/>
+        </w:rPr>
+        <w:t xml:space="preserve">defmt-rtt, - </w:t>
+      </w:r>
+      <w:r>
+        <w:rPr>
+          <w:lang w:val="cs-CZ"/>
+        </w:rPr>
+        <w:t>defmt global logger over RTT.</w:t>
+      </w:r>
+    </w:p>
+    <w:p>
+      <w:pPr>
+        <w:jc w:val="both"/>
+        <w:rPr>
+          <w:lang w:val="cs-CZ"/>
+        </w:rPr>
+      </w:pPr>
+      <w:r>
+        <w:rPr>
+          <w:lang w:val="cs-CZ"/>
+        </w:rPr>
+        <w:t>panic-probe</w:t>
+      </w:r>
+      <w:r>
+        <w:rPr>
+          <w:lang w:val="cs-CZ"/>
+        </w:rPr>
+        <w:t xml:space="preserve"> - P</w:t>
+      </w:r>
+      <w:r>
+        <w:rPr>
+          <w:lang w:val="cs-CZ"/>
+        </w:rPr>
+        <w:t>anic handler for probe-run.</w:t>
+      </w:r>
+    </w:p>
+    <w:p>
+      <w:pPr>
+        <w:pStyle w:val="Heading3"/>
+        <w:rPr>
+          <w:lang w:val="cs-CZ"/>
+        </w:rPr>
+      </w:pPr>
+      <w:r>
+        <w:rPr>
+          <w:lang w:val="cs-CZ"/>
+        </w:rPr>
+        <w:t>3.3 Grafika</w:t>
+      </w:r>
+    </w:p>
+    <w:p>
+      <w:pPr>
+        <w:jc w:val="both"/>
+        <w:rPr>
+          <w:lang w:val="cs-CZ"/>
+        </w:rPr>
+      </w:pPr>
+      <w:r>
+        <w:rPr>
+          <w:lang w:val="cs-CZ"/>
+        </w:rPr>
+        <w:t>display-interface, - A generic display interface</w:t>
+      </w:r>
+    </w:p>
+    <w:p>
+      <w:pPr>
+        <w:jc w:val="both"/>
+        <w:rPr>
+          <w:lang w:val="cs-CZ"/>
+        </w:rPr>
+      </w:pPr>
+      <w:r>
+        <w:rPr>
+          <w:lang w:val="cs-CZ"/>
+        </w:rPr>
+        <w:t>embedded-graphics</w:t>
+      </w:r>
+      <w:r>
+        <w:rPr>
+          <w:lang w:val="cs-CZ"/>
+        </w:rPr>
+        <w:t xml:space="preserve">, - </w:t>
+      </w:r>
+      <w:r>
+        <w:rPr>
+          <w:lang w:val="cs-CZ"/>
+        </w:rPr>
+        <w:t>Embedded-graphics is a 2D graphics library that is focused on memory constrained embedded devices.</w:t>
+      </w:r>
+    </w:p>
+    <w:p>
+      <w:pPr>
+        <w:jc w:val="both"/>
+        <w:rPr>
+          <w:lang w:val="cs-CZ"/>
+        </w:rPr>
+      </w:pPr>
+      <w:r>
+        <w:rPr>
+          <w:lang w:val="cs-CZ"/>
+        </w:rPr>
+        <w:t>tinybmp</w:t>
+      </w:r>
+      <w:r>
+        <w:rPr>
+          <w:lang w:val="cs-CZ"/>
+        </w:rPr>
+        <w:t xml:space="preserve">, - </w:t>
+      </w:r>
+      <w:r>
+        <w:rPr>
+          <w:lang w:val="cs-CZ"/>
+        </w:rPr>
+        <w:t>A small BMP parser primarily for embedded, no-std environments but usable anywhere</w:t>
+      </w:r>
+      <w:r>
+        <w:rPr>
+          <w:lang w:val="cs-CZ"/>
+        </w:rPr>
+        <w:t>.</w:t>
+      </w:r>
+    </w:p>
+    <w:p>
+      <w:pPr>
+        <w:rPr>
+          <w:lang w:val="cs-CZ"/>
+        </w:rPr>
+      </w:pPr>
+      <w:r>
+        <w:rPr>
+          <w:lang w:val="cs-CZ"/>
+        </w:rPr>
+        <w:t xml:space="preserve">ssd1306 </w:t>
+      </w:r>
+      <w:r>
+        <w:rPr>
+          <w:lang w:val="cs-CZ"/>
+        </w:rPr>
+        <w:t xml:space="preserve">- </w:t>
+      </w:r>
+      <w:r>
+        <w:rPr>
+          <w:lang w:val="cs-CZ"/>
+        </w:rPr>
+        <w:t>SSD1306 OLED display driver.</w:t>
+      </w:r>
+    </w:p>
+    <w:p>
+      <w:pPr>
+        <w:pStyle w:val="Heading3"/>
+        <w:rPr>
+          <w:lang w:val="cs-CZ"/>
+        </w:rPr>
+      </w:pPr>
+      <w:r>
+        <w:rPr>
+          <w:lang w:val="cs-CZ"/>
+        </w:rPr>
+        <w:t>3.4</w:t>
+      </w:r>
+      <w:r>
+        <w:rPr>
+          <w:lang w:val="cs-CZ"/>
+        </w:rPr>
+        <w:t xml:space="preserve"> Ostatní</w:t>
+      </w:r>
+    </w:p>
+    <w:p>
+      <w:pPr>
+        <w:jc w:val="both"/>
+        <w:rPr>
+          <w:lang w:val="cs-CZ"/>
+        </w:rPr>
+      </w:pPr>
+      <w:r>
+        <w:rPr>
+          <w:lang w:val="cs-CZ"/>
+        </w:rPr>
+        <w:t>heapless</w:t>
+      </w:r>
+      <w:r>
+        <w:rPr>
+          <w:lang w:val="cs-CZ"/>
+        </w:rPr>
+        <w:t xml:space="preserve"> - </w:t>
+      </w:r>
+      <w:r>
+        <w:rPr>
+          <w:lang w:val="cs-CZ"/>
+        </w:rPr>
+        <w:t>static friendly data structures that don’t require dynamic memory allocation</w:t>
       </w:r>
     </w:p>
     <w:p>
@@ -39771,7 +40171,7 @@
           <w:lang w:val="cs-CZ"/>
         </w:rPr>
       </w:pPr>
-      <w:bookmarkStart w:id="131" w:name="_Toc220696764"/>
+      <w:bookmarkStart w:id="132" w:name="_Toc220696764"/>
       <w:r>
         <w:rPr>
           <w:lang w:val="cs-CZ"/>
@@ -39779,7 +40179,7 @@
         <w:lastRenderedPageBreak/>
         <w:t>ZÁVĚR</w:t>
       </w:r>
-      <w:bookmarkEnd w:id="131"/>
+      <w:bookmarkEnd w:id="132"/>
     </w:p>
     <w:p>
       <w:pPr>
@@ -39801,7 +40201,7 @@
         <w:br w:type="page"/>
       </w:r>
     </w:p>
-    <w:bookmarkStart w:id="132" w:name="_Toc220696765" w:displacedByCustomXml="next"/>
+    <w:bookmarkStart w:id="133" w:name="_Toc220696765" w:displacedByCustomXml="next"/>
     <w:sdt>
       <w:sdtPr>
         <w:rPr>
@@ -39836,7 +40236,7 @@
             </w:rPr>
             <w:t>Zdroje</w:t>
           </w:r>
-          <w:bookmarkEnd w:id="132"/>
+          <w:bookmarkEnd w:id="133"/>
         </w:p>
         <w:sdt>
           <w:sdtPr>
@@ -40136,14 +40536,14 @@
           <w:lang w:val="cs-CZ"/>
         </w:rPr>
       </w:pPr>
-      <w:bookmarkStart w:id="133" w:name="_Toc220696766"/>
+      <w:bookmarkStart w:id="134" w:name="_Toc220696766"/>
       <w:r>
         <w:rPr>
           <w:lang w:val="cs-CZ"/>
         </w:rPr>
         <w:t>Seznam obrázků</w:t>
       </w:r>
-      <w:bookmarkEnd w:id="133"/>
+      <w:bookmarkEnd w:id="134"/>
     </w:p>
     <w:p>
       <w:pPr>
@@ -45017,6 +45417,22 @@
       </w:r>
       <w:r>
         <w:t>Také stylizováno se začátečním malým</w:t>
+      </w:r>
+    </w:p>
+  </w:comment>
+  <w:comment w:id="131" w:author="Ondřej Běhal [2]" w:date="2026-02-02T18:53:00Z" w:initials="OB">
+    <w:p>
+      <w:pPr>
+        <w:pStyle w:val="CommentText"/>
+      </w:pPr>
+      <w:r>
+        <w:rPr>
+          <w:rStyle w:val="CommentReference"/>
+        </w:rPr>
+        <w:annotationRef/>
+      </w:r>
+      <w:r>
+        <w:t>I toto je stylizované s malým počátečním písmenem</w:t>
       </w:r>
     </w:p>
   </w:comment>
@@ -45060,6 +45476,7 @@
   <w15:commentEx w15:paraId="1580FB00" w15:done="0"/>
   <w15:commentEx w15:paraId="2C524644" w15:done="0"/>
   <w15:commentEx w15:paraId="20DB507C" w15:done="0"/>
+  <w15:commentEx w15:paraId="0629C259" w15:done="0"/>
 </w15:commentsEx>
 </file>
 
@@ -45100,6 +45517,7 @@
   <w16cex:commentExtensible w16cex:durableId="4C685F17" w16cex:dateUtc="2026-02-01T11:24:00Z"/>
   <w16cex:commentExtensible w16cex:durableId="647B6ED3" w16cex:dateUtc="2026-02-02T14:02:00Z"/>
   <w16cex:commentExtensible w16cex:durableId="37E66328" w16cex:dateUtc="2026-02-02T15:07:00Z"/>
+  <w16cex:commentExtensible w16cex:durableId="64B4AD99" w16cex:dateUtc="2026-02-02T17:53:00Z"/>
 </w16cex:commentsExtensible>
 </file>
 
@@ -45140,6 +45558,7 @@
   <w16cid:commentId w16cid:paraId="1580FB00" w16cid:durableId="4C685F17"/>
   <w16cid:commentId w16cid:paraId="2C524644" w16cid:durableId="647B6ED3"/>
   <w16cid:commentId w16cid:paraId="20DB507C" w16cid:durableId="37E66328"/>
+  <w16cid:commentId w16cid:paraId="0629C259" w16cid:durableId="64B4AD99"/>
 </w16cid:commentsIds>
 </file>
 
@@ -47346,7 +47765,6 @@
   <w:style w:type="character" w:default="1" w:styleId="DefaultParagraphFont">
     <w:name w:val="Default Paragraph Font"/>
     <w:uiPriority w:val="1"/>
-    <w:semiHidden/>
     <w:unhideWhenUsed/>
   </w:style>
   <w:style w:type="table" w:default="1" w:styleId="TableNormal">

</xml_diff>

<commit_message>
Added a section on heapless
</commit_message>
<xml_diff>
--- a/Dokumentace.docx
+++ b/Dokumentace.docx
@@ -8139,7 +8139,7 @@
           <w:lang w:val="cs-CZ"/>
         </w:rPr>
         <w:drawing>
-          <wp:inline distT="0" distB="0" distL="0" distR="0" wp14:anchorId="06B67C93" wp14:editId="788ECDF2">
+          <wp:inline distT="0" distB="0" distL="0" distR="0" wp14:anchorId="06B67C93" wp14:editId="45558353">
             <wp:extent cx="6839585" cy="1112252"/>
             <wp:effectExtent l="0" t="0" r="0" b="0"/>
             <wp:docPr id="1200818239" name="Picture 5"/>
@@ -24657,7 +24657,7 @@
           <w:lang w:val="cs-CZ"/>
         </w:rPr>
         <w:drawing>
-          <wp:inline distT="0" distB="0" distL="0" distR="0" wp14:anchorId="3960EB28" wp14:editId="62F55370">
+          <wp:inline distT="0" distB="0" distL="0" distR="0" wp14:anchorId="3960EB28" wp14:editId="346C99D0">
             <wp:extent cx="2179122" cy="1050588"/>
             <wp:effectExtent l="0" t="0" r="0" b="0"/>
             <wp:docPr id="9" name="Obrázek 9"/>
@@ -36692,7 +36692,7 @@
           <w:lang w:val="cs-CZ"/>
         </w:rPr>
         <w:drawing>
-          <wp:inline distT="0" distB="0" distL="0" distR="0" wp14:anchorId="25F2CBB8" wp14:editId="10749142">
+          <wp:inline distT="0" distB="0" distL="0" distR="0" wp14:anchorId="25F2CBB8" wp14:editId="6D717399">
             <wp:extent cx="5346155" cy="6150262"/>
             <wp:effectExtent l="0" t="0" r="0" b="0"/>
             <wp:docPr id="1180857970" name="Picture 3"/>
@@ -40906,19 +40906,213 @@
         <w:rPr>
           <w:lang w:val="cs-CZ"/>
         </w:rPr>
+        <w:t xml:space="preserve">Protože nevyužíváme dynamickou správu paměti, </w:t>
+      </w:r>
+      <w:r>
+        <w:rPr>
+          <w:lang w:val="cs-CZ"/>
+        </w:rPr>
+        <w:t xml:space="preserve">nemůžeme použít </w:t>
+      </w:r>
+      <w:r>
+        <w:rPr>
+          <w:lang w:val="cs-CZ"/>
+        </w:rPr>
+        <w:t xml:space="preserve">datové struktury s měnitelnou velikostí, </w:t>
+      </w:r>
+      <w:r>
+        <w:rPr>
+          <w:lang w:val="cs-CZ"/>
+        </w:rPr>
+        <w:t>které poskytuje standardní knihovna</w:t>
+      </w:r>
+      <w:r>
+        <w:rPr>
+          <w:lang w:val="cs-CZ"/>
+        </w:rPr>
+        <w:t xml:space="preserve">, jako třeba </w:t>
+      </w:r>
+      <w:r>
+        <w:rPr>
+          <w:rFonts w:ascii="Consolas" w:hAnsi="Consolas"/>
+          <w:sz w:val="20"/>
+          <w:szCs w:val="20"/>
+          <w:highlight w:val="lightGray"/>
+          <w:lang w:val="cs-CZ"/>
+        </w:rPr>
+        <w:t>Vec</w:t>
+      </w:r>
+      <w:r>
+        <w:rPr>
+          <w:lang w:val="cs-CZ"/>
+        </w:rPr>
+        <w:t xml:space="preserve"> (pole) nebo </w:t>
+      </w:r>
+      <w:r>
+        <w:rPr>
+          <w:rFonts w:ascii="Consolas" w:hAnsi="Consolas"/>
+          <w:sz w:val="20"/>
+          <w:szCs w:val="20"/>
+          <w:highlight w:val="lightGray"/>
+          <w:lang w:val="cs-CZ"/>
+        </w:rPr>
+        <w:t>String</w:t>
+      </w:r>
+      <w:r>
+        <w:rPr>
+          <w:lang w:val="cs-CZ"/>
+        </w:rPr>
+        <w:t xml:space="preserve"> (textový řetězec)</w:t>
+      </w:r>
+      <w:r>
+        <w:rPr>
+          <w:lang w:val="cs-CZ"/>
+        </w:rPr>
+        <w:t xml:space="preserve">. Pokud </w:t>
+      </w:r>
+      <w:r>
+        <w:rPr>
+          <w:lang w:val="cs-CZ"/>
+        </w:rPr>
+        <w:t xml:space="preserve">(nebo spíše protože) </w:t>
+      </w:r>
+      <w:r>
+        <w:rPr>
+          <w:lang w:val="cs-CZ"/>
+        </w:rPr>
+        <w:t xml:space="preserve">však přesto potřebujeme </w:t>
+      </w:r>
+      <w:r>
+        <w:rPr>
+          <w:lang w:val="cs-CZ"/>
+        </w:rPr>
+        <w:t>podobnou funkcionalitu, pou</w:t>
+      </w:r>
+      <w:r>
+        <w:rPr>
+          <w:lang w:val="cs-CZ"/>
+        </w:rPr>
+        <w:t xml:space="preserve">žíváme knihovnu </w:t>
+      </w:r>
+      <w:r>
+        <w:rPr>
+          <w:rFonts w:ascii="Consolas" w:hAnsi="Consolas"/>
+          <w:sz w:val="20"/>
+          <w:szCs w:val="20"/>
+          <w:highlight w:val="lightGray"/>
+          <w:lang w:val="cs-CZ"/>
+        </w:rPr>
         <w:t>heapless</w:t>
       </w:r>
       <w:r>
         <w:rPr>
           <w:lang w:val="cs-CZ"/>
         </w:rPr>
-        <w:t xml:space="preserve"> - </w:t>
-      </w:r>
-      <w:r>
-        <w:rPr>
-          <w:lang w:val="cs-CZ"/>
-        </w:rPr>
-        <w:t>static friendly data structures that don’t require dynamic memory allocation</w:t>
+        <w:t xml:space="preserve">. Tato knihovna také používá pole </w:t>
+      </w:r>
+      <w:r>
+        <w:rPr>
+          <w:lang w:val="cs-CZ"/>
+        </w:rPr>
+        <w:t xml:space="preserve">alokované na zásobník </w:t>
+      </w:r>
+      <w:r>
+        <w:rPr>
+          <w:lang w:val="cs-CZ"/>
+        </w:rPr>
+        <w:t xml:space="preserve">jako </w:t>
+      </w:r>
+      <w:r>
+        <w:rPr>
+          <w:lang w:val="cs-CZ"/>
+        </w:rPr>
+        <w:t xml:space="preserve">úložiště, ale nad něj poskytuje </w:t>
+      </w:r>
+      <w:r>
+        <w:rPr>
+          <w:lang w:val="cs-CZ"/>
+        </w:rPr>
+        <w:t xml:space="preserve">rozhraní podobné strukturám ze standardní knihovny, a skrze interní sledování délky uložených dat </w:t>
+      </w:r>
+      <w:r>
+        <w:rPr>
+          <w:lang w:val="cs-CZ"/>
+        </w:rPr>
+        <w:t xml:space="preserve">emuluje i měnitelnou velikost. Jediným omezením je, že úložné pole musí stále </w:t>
+      </w:r>
+      <w:r>
+        <w:rPr>
+          <w:lang w:val="cs-CZ"/>
+        </w:rPr>
+        <w:t xml:space="preserve">mít pevnou </w:t>
+      </w:r>
+      <w:r>
+        <w:rPr>
+          <w:lang w:val="cs-CZ"/>
+        </w:rPr>
+        <w:t xml:space="preserve">velikost, tudíž mají dané datové typy pevně danou </w:t>
+      </w:r>
+      <w:r>
+        <w:rPr>
+          <w:i/>
+          <w:iCs/>
+          <w:lang w:val="cs-CZ"/>
+        </w:rPr>
+        <w:t>kapacitu</w:t>
+      </w:r>
+      <w:r>
+        <w:rPr>
+          <w:lang w:val="cs-CZ"/>
+        </w:rPr>
+        <w:t xml:space="preserve"> (=maximální velikost)</w:t>
+      </w:r>
+      <w:r>
+        <w:rPr>
+          <w:lang w:val="cs-CZ"/>
+        </w:rPr>
+        <w:t>, která musí být známá při kompilaci</w:t>
+      </w:r>
+      <w:r>
+        <w:rPr>
+          <w:lang w:val="cs-CZ"/>
+        </w:rPr>
+        <w:t>, opět, protože paměť není alokována dynamicky.</w:t>
+      </w:r>
+    </w:p>
+    <w:p>
+      <w:pPr>
+        <w:jc w:val="both"/>
+        <w:rPr>
+          <w:lang w:val="cs-CZ"/>
+        </w:rPr>
+      </w:pPr>
+      <w:r>
+        <w:rPr>
+          <w:lang w:val="cs-CZ"/>
+        </w:rPr>
+        <w:t xml:space="preserve">Právě strukturu emulující </w:t>
+      </w:r>
+      <w:r>
+        <w:rPr>
+          <w:rFonts w:ascii="Consolas" w:hAnsi="Consolas"/>
+          <w:sz w:val="20"/>
+          <w:szCs w:val="20"/>
+          <w:highlight w:val="lightGray"/>
+          <w:lang w:val="cs-CZ"/>
+        </w:rPr>
+        <w:t>Vec</w:t>
+      </w:r>
+      <w:r>
+        <w:rPr>
+          <w:lang w:val="cs-CZ"/>
+        </w:rPr>
+        <w:t xml:space="preserve"> používáme pro implementaci zásobníku – pro práci se zásobníkem pouze přidáváme a </w:t>
+      </w:r>
+      <w:r>
+        <w:rPr>
+          <w:lang w:val="cs-CZ"/>
+        </w:rPr>
+        <w:t>odebíráme položky z pole.</w:t>
       </w:r>
     </w:p>
     <w:p>
@@ -41076,8 +41270,17 @@
                   <w:b/>
                   <w:bCs/>
                   <w:noProof/>
+                  <w:lang w:val="cs-CZ"/>
                 </w:rPr>
-                <w:t>DSS Circuits. 2010.</w:t>
+                <w:t xml:space="preserve">DSS Circuits. </w:t>
+              </w:r>
+              <w:r>
+                <w:rPr>
+                  <w:b/>
+                  <w:bCs/>
+                  <w:noProof/>
+                </w:rPr>
+                <w:t>2010.</w:t>
               </w:r>
               <w:r>
                 <w:rPr>
@@ -48660,6 +48863,7 @@
   <w:style w:type="character" w:default="1" w:styleId="DefaultParagraphFont">
     <w:name w:val="Default Paragraph Font"/>
     <w:uiPriority w:val="1"/>
+    <w:semiHidden/>
     <w:unhideWhenUsed/>
   </w:style>
   <w:style w:type="table" w:default="1" w:styleId="TableNormal">

</xml_diff>

<commit_message>
Small note on pushing result back on stack - forgot to add.
</commit_message>
<xml_diff>
--- a/Dokumentace.docx
+++ b/Dokumentace.docx
@@ -8139,7 +8139,7 @@
           <w:lang w:val="cs-CZ"/>
         </w:rPr>
         <w:drawing>
-          <wp:inline distT="0" distB="0" distL="0" distR="0" wp14:anchorId="06B67C93" wp14:editId="6942CB9A">
+          <wp:inline distT="0" distB="0" distL="0" distR="0" wp14:anchorId="06B67C93" wp14:editId="509339B4">
             <wp:extent cx="6839585" cy="1112252"/>
             <wp:effectExtent l="0" t="0" r="0" b="0"/>
             <wp:docPr id="1200818239" name="Picture 5"/>
@@ -24645,7 +24645,7 @@
           <w:lang w:val="cs-CZ"/>
         </w:rPr>
         <w:drawing>
-          <wp:inline distT="0" distB="0" distL="0" distR="0" wp14:anchorId="3960EB28" wp14:editId="0A07D353">
+          <wp:inline distT="0" distB="0" distL="0" distR="0" wp14:anchorId="3960EB28" wp14:editId="1E2A1C7A">
             <wp:extent cx="2179122" cy="1050588"/>
             <wp:effectExtent l="0" t="0" r="0" b="0"/>
             <wp:docPr id="9" name="Obrázek 9"/>
@@ -37022,7 +37022,7 @@
           <w:lang w:val="cs-CZ"/>
         </w:rPr>
         <w:drawing>
-          <wp:inline distT="0" distB="0" distL="0" distR="0" wp14:anchorId="25F2CBB8" wp14:editId="47A7C39A">
+          <wp:inline distT="0" distB="0" distL="0" distR="0" wp14:anchorId="25F2CBB8" wp14:editId="20EC23E7">
             <wp:extent cx="5346155" cy="6150262"/>
             <wp:effectExtent l="0" t="0" r="0" b="0"/>
             <wp:docPr id="1180857970" name="Picture 3"/>
@@ -42897,6 +42897,18 @@
           <w:lang w:val="cs-CZ"/>
         </w:rPr>
         <w:t>spojené. V našem případě opět používáme datové typy reprezentující čísla, takže je logický význam prostý.</w:t>
+      </w:r>
+      <w:r>
+        <w:rPr>
+          <w:lang w:val="cs-CZ"/>
+        </w:rPr>
+        <w:t xml:space="preserve"> Výsledek matematické operace je opět přidán na zásobník</w:t>
+      </w:r>
+      <w:r>
+        <w:rPr>
+          <w:lang w:val="cs-CZ"/>
+        </w:rPr>
+        <w:t>, pokud při operaci nedošlo k žádné chybě.</w:t>
       </w:r>
     </w:p>
     <w:p>

</xml_diff>

<commit_message>
DecFix done, in the process also edited the source
</commit_message>
<xml_diff>
--- a/Dokumentace.docx
+++ b/Dokumentace.docx
@@ -11092,7 +11092,7 @@
           <w:lang w:val="cs-CZ"/>
         </w:rPr>
         <w:drawing>
-          <wp:inline distT="0" distB="0" distL="0" distR="0" wp14:anchorId="06B67C93" wp14:editId="0A591F54">
+          <wp:inline distT="0" distB="0" distL="0" distR="0" wp14:anchorId="06B67C93" wp14:editId="45A01201">
             <wp:extent cx="6839585" cy="1112252"/>
             <wp:effectExtent l="0" t="0" r="0" b="0"/>
             <wp:docPr id="1200818239" name="Picture 5"/>
@@ -27694,7 +27694,7 @@
           <w:lang w:val="cs-CZ"/>
         </w:rPr>
         <w:drawing>
-          <wp:inline distT="0" distB="0" distL="0" distR="0" wp14:anchorId="3960EB28" wp14:editId="7D719B20">
+          <wp:inline distT="0" distB="0" distL="0" distR="0" wp14:anchorId="3960EB28" wp14:editId="662C1EA2">
             <wp:extent cx="2179122" cy="1050588"/>
             <wp:effectExtent l="0" t="0" r="0" b="0"/>
             <wp:docPr id="9" name="Obrázek 9"/>
@@ -40163,7 +40163,7 @@
           <w:lang w:val="cs-CZ"/>
         </w:rPr>
         <w:drawing>
-          <wp:inline distT="0" distB="0" distL="0" distR="0" wp14:anchorId="25F2CBB8" wp14:editId="75B009B7">
+          <wp:inline distT="0" distB="0" distL="0" distR="0" wp14:anchorId="25F2CBB8" wp14:editId="6153C7FD">
             <wp:extent cx="5346155" cy="6150262"/>
             <wp:effectExtent l="0" t="0" r="0" b="0"/>
             <wp:docPr id="1180857970" name="Picture 3"/>
@@ -48185,7 +48185,1748 @@
         <w:rPr>
           <w:lang w:val="cs-CZ"/>
         </w:rPr>
-        <w:t>DDD</w:t>
+        <w:t xml:space="preserve">Během tvorby tohoto projektu </w:t>
+      </w:r>
+      <w:r>
+        <w:rPr>
+          <w:lang w:val="cs-CZ"/>
+        </w:rPr>
+        <w:t xml:space="preserve">se jeden problém stával stále </w:t>
+      </w:r>
+      <w:r>
+        <w:rPr>
+          <w:lang w:val="cs-CZ"/>
+        </w:rPr>
+        <w:t>zřejmější</w:t>
+      </w:r>
+      <w:r>
+        <w:rPr>
+          <w:lang w:val="cs-CZ"/>
+        </w:rPr>
+        <w:t xml:space="preserve">m a </w:t>
+      </w:r>
+      <w:r>
+        <w:rPr>
+          <w:lang w:val="cs-CZ"/>
+        </w:rPr>
+        <w:t>zřejmější</w:t>
+      </w:r>
+      <w:r>
+        <w:rPr>
+          <w:lang w:val="cs-CZ"/>
+        </w:rPr>
+        <w:t>m</w:t>
+      </w:r>
+      <w:r>
+        <w:rPr>
+          <w:lang w:val="cs-CZ"/>
+        </w:rPr>
+        <w:t xml:space="preserve">; celočíselné dělení. </w:t>
+      </w:r>
+      <w:r>
+        <w:rPr>
+          <w:lang w:val="cs-CZ"/>
+        </w:rPr>
+        <w:t>Ve staticky typovaných jazycíc</w:t>
+      </w:r>
+      <w:r>
+        <w:rPr>
+          <w:lang w:val="cs-CZ"/>
+        </w:rPr>
+        <w:t>h, mezi které se řadí i Rust, je typ proměnné pevně daný</w:t>
+      </w:r>
+      <w:r>
+        <w:rPr>
+          <w:lang w:val="cs-CZ"/>
+        </w:rPr>
+        <w:t>. Při pokusu o dělení dvou celočíselných hodnot je tedy výsledkem jednoduše opět celočíselná hodnota.</w:t>
+      </w:r>
+      <w:r>
+        <w:rPr>
+          <w:lang w:val="cs-CZ"/>
+        </w:rPr>
+        <w:t xml:space="preserve"> </w:t>
+      </w:r>
+      <w:r>
+        <w:rPr>
+          <w:lang w:val="cs-CZ"/>
+        </w:rPr>
+        <w:t>Jakákoli desetinná část výsledku je jednoduše zahozena</w:t>
+      </w:r>
+      <w:r>
+        <w:rPr>
+          <w:lang w:val="cs-CZ"/>
+        </w:rPr>
+        <w:t>. Od kalkulaček se však očekává přesnost, tudíž tato ztráta informace je nepřijatelná.</w:t>
+      </w:r>
+    </w:p>
+    <w:p>
+      <w:pPr>
+        <w:jc w:val="both"/>
+        <w:rPr>
+          <w:lang w:val="cs-CZ"/>
+        </w:rPr>
+      </w:pPr>
+      <w:r>
+        <w:rPr>
+          <w:lang w:val="cs-CZ"/>
+        </w:rPr>
+        <w:t xml:space="preserve">Jako očividné a jednoduché řešení se nabízí používat čísla s plovoucí desetinnou čárkou, avšak </w:t>
+      </w:r>
+      <w:r>
+        <w:rPr>
+          <w:lang w:val="cs-CZ"/>
+        </w:rPr>
+        <w:t xml:space="preserve">ani ty nejsou nekonečně přesné, protože jejich velikost je omezena. </w:t>
+      </w:r>
+      <w:r>
+        <w:rPr>
+          <w:lang w:val="cs-CZ"/>
+        </w:rPr>
+        <w:t xml:space="preserve">Větším problémem je však </w:t>
+      </w:r>
+      <w:r>
+        <w:rPr>
+          <w:lang w:val="cs-CZ"/>
+        </w:rPr>
+        <w:t xml:space="preserve">skutečnost, že </w:t>
+      </w:r>
+      <w:r>
+        <w:rPr>
+          <w:lang w:val="cs-CZ"/>
+        </w:rPr>
+        <w:t xml:space="preserve">zabudované datové typy </w:t>
+      </w:r>
+      <w:r>
+        <w:rPr>
+          <w:rFonts w:ascii="Consolas" w:hAnsi="Consolas"/>
+          <w:sz w:val="20"/>
+          <w:szCs w:val="20"/>
+          <w:highlight w:val="lightGray"/>
+          <w:lang w:val="cs-CZ"/>
+        </w:rPr>
+        <w:t>f32</w:t>
+      </w:r>
+      <w:r>
+        <w:rPr>
+          <w:lang w:val="cs-CZ"/>
+        </w:rPr>
+        <w:t xml:space="preserve"> a </w:t>
+      </w:r>
+      <w:r>
+        <w:rPr>
+          <w:rFonts w:ascii="Consolas" w:hAnsi="Consolas"/>
+          <w:sz w:val="20"/>
+          <w:szCs w:val="20"/>
+          <w:highlight w:val="lightGray"/>
+          <w:lang w:val="cs-CZ"/>
+        </w:rPr>
+        <w:t>f64</w:t>
+      </w:r>
+      <w:r>
+        <w:rPr>
+          <w:lang w:val="cs-CZ"/>
+        </w:rPr>
+        <w:t xml:space="preserve"> jsou</w:t>
+      </w:r>
+      <w:r>
+        <w:rPr>
+          <w:lang w:val="cs-CZ"/>
+        </w:rPr>
+        <w:t xml:space="preserve"> čísla s </w:t>
+      </w:r>
+      <w:r>
+        <w:rPr>
+          <w:i/>
+          <w:iCs/>
+          <w:lang w:val="cs-CZ"/>
+        </w:rPr>
+        <w:t>binární</w:t>
+      </w:r>
+      <w:r>
+        <w:rPr>
+          <w:lang w:val="cs-CZ"/>
+        </w:rPr>
+        <w:t xml:space="preserve"> plovoucí desetinnou čárkou, což znamená, že hodnoty, které dokáží reprezentovat, nejsou </w:t>
+      </w:r>
+      <w:r>
+        <w:rPr>
+          <w:lang w:val="cs-CZ"/>
+        </w:rPr>
+        <w:t>přesně zarovnané s desítkovou soustavou, ve které operují lidé, což vede k</w:t>
+      </w:r>
+      <w:r>
+        <w:rPr>
+          <w:lang w:val="cs-CZ"/>
+        </w:rPr>
+        <w:t> </w:t>
+      </w:r>
+      <w:r>
+        <w:rPr>
+          <w:lang w:val="cs-CZ"/>
+        </w:rPr>
+        <w:t>nepřesnostem</w:t>
+      </w:r>
+      <w:r>
+        <w:rPr>
+          <w:lang w:val="cs-CZ"/>
+        </w:rPr>
+        <w:t xml:space="preserve">, kdy je potřeba zaokrouhlit na nejbližší </w:t>
+      </w:r>
+      <w:r>
+        <w:rPr>
+          <w:i/>
+          <w:iCs/>
+          <w:lang w:val="cs-CZ"/>
+        </w:rPr>
+        <w:t>binární</w:t>
+      </w:r>
+      <w:r>
+        <w:rPr>
+          <w:lang w:val="cs-CZ"/>
+        </w:rPr>
+        <w:t xml:space="preserve"> reprezentaci, která však nemusí odpovídat </w:t>
+      </w:r>
+      <w:r>
+        <w:rPr>
+          <w:lang w:val="cs-CZ"/>
+        </w:rPr>
+        <w:t>typickému zaokrouhlování v desítkové soustavě.</w:t>
+      </w:r>
+      <w:r>
+        <w:rPr>
+          <w:lang w:val="cs-CZ"/>
+        </w:rPr>
+        <w:t xml:space="preserve"> </w:t>
+      </w:r>
+      <w:r>
+        <w:rPr>
+          <w:lang w:val="cs-CZ"/>
+        </w:rPr>
+        <w:t>Jedním ze známějších příkladů je</w:t>
+      </w:r>
+      <w:r>
+        <w:rPr>
+          <w:lang w:val="cs-CZ"/>
+        </w:rPr>
+        <w:t xml:space="preserve"> </w:t>
+      </w:r>
+      <m:oMath>
+        <m:r>
+          <w:rPr>
+            <w:rFonts w:ascii="Cambria Math" w:hAnsi="Cambria Math"/>
+            <w:lang w:val="cs-CZ"/>
+          </w:rPr>
+          <m:t>0.1+0.2=</m:t>
+        </m:r>
+        <m:r>
+          <w:rPr>
+            <w:rFonts w:ascii="Cambria Math" w:hAnsi="Cambria Math"/>
+            <w:lang w:val="cs-CZ"/>
+          </w:rPr>
+          <m:t>0.30000000000000004</m:t>
+        </m:r>
+      </m:oMath>
+      <w:r>
+        <w:rPr>
+          <w:lang w:val="cs-CZ"/>
+        </w:rPr>
+        <w:t>.</w:t>
+      </w:r>
+      <w:r>
+        <w:rPr>
+          <w:lang w:val="cs-CZ"/>
+        </w:rPr>
+        <w:t xml:space="preserve"> Standard </w:t>
+      </w:r>
+      <w:r>
+        <w:rPr>
+          <w:lang w:val="cs-CZ"/>
+        </w:rPr>
+        <w:t>IEEE 754-2008</w:t>
+      </w:r>
+      <w:r>
+        <w:rPr>
+          <w:lang w:val="cs-CZ"/>
+        </w:rPr>
+        <w:t xml:space="preserve"> sice definuje i čísla s </w:t>
+      </w:r>
+      <w:r>
+        <w:rPr>
+          <w:i/>
+          <w:iCs/>
+          <w:lang w:val="cs-CZ"/>
+        </w:rPr>
+        <w:t>dekadickou</w:t>
+      </w:r>
+      <w:r>
+        <w:rPr>
+          <w:lang w:val="cs-CZ"/>
+        </w:rPr>
+        <w:t xml:space="preserve"> plovoucí desetinnou čárkou, ale </w:t>
+      </w:r>
+      <w:r>
+        <w:rPr>
+          <w:lang w:val="cs-CZ"/>
+        </w:rPr>
+        <w:t xml:space="preserve">ty nejsou v běžných programovacích jazycích implementovány, proto </w:t>
+      </w:r>
+      <w:r>
+        <w:rPr>
+          <w:lang w:val="cs-CZ"/>
+        </w:rPr>
+        <w:t>jsem se rozhodl vyřešit problém vlastnoručně</w:t>
+      </w:r>
+      <w:r>
+        <w:rPr>
+          <w:lang w:val="cs-CZ"/>
+        </w:rPr>
+        <w:t xml:space="preserve"> a implementovat čísla s dekadickou </w:t>
+      </w:r>
+      <w:r>
+        <w:rPr>
+          <w:lang w:val="cs-CZ"/>
+        </w:rPr>
+        <w:t>pevnou desetinnou čárkou</w:t>
+      </w:r>
+      <w:r>
+        <w:rPr>
+          <w:lang w:val="cs-CZ"/>
+        </w:rPr>
+        <w:t xml:space="preserve"> ve struktuře </w:t>
+      </w:r>
+      <w:r>
+        <w:rPr>
+          <w:rFonts w:ascii="Consolas" w:hAnsi="Consolas"/>
+          <w:sz w:val="20"/>
+          <w:szCs w:val="20"/>
+          <w:highlight w:val="lightGray"/>
+          <w:lang w:val="cs-CZ"/>
+        </w:rPr>
+        <w:t>DecimalFixed</w:t>
+      </w:r>
+      <w:r>
+        <w:rPr>
+          <w:lang w:val="cs-CZ"/>
+        </w:rPr>
+        <w:t>.</w:t>
+      </w:r>
+    </w:p>
+    <w:p>
+      <w:pPr>
+        <w:jc w:val="both"/>
+        <w:rPr>
+          <w:rFonts w:eastAsiaTheme="minorEastAsia"/>
+          <w:lang w:val="cs-CZ"/>
+        </w:rPr>
+      </w:pPr>
+      <w:r>
+        <w:rPr>
+          <w:lang w:val="cs-CZ"/>
+        </w:rPr>
+        <w:t>Struktura</w:t>
+      </w:r>
+      <w:r>
+        <w:rPr>
+          <w:lang w:val="cs-CZ"/>
+        </w:rPr>
+        <w:t xml:space="preserve"> </w:t>
+      </w:r>
+      <w:r>
+        <w:rPr>
+          <w:lang w:val="cs-CZ"/>
+        </w:rPr>
+        <w:t xml:space="preserve">sama o sobě </w:t>
+      </w:r>
+      <w:r>
+        <w:rPr>
+          <w:lang w:val="cs-CZ"/>
+        </w:rPr>
+        <w:t xml:space="preserve">obsahuje </w:t>
+      </w:r>
+      <w:r>
+        <w:rPr>
+          <w:lang w:val="cs-CZ"/>
+        </w:rPr>
+        <w:t xml:space="preserve">pouze </w:t>
+      </w:r>
+      <w:r>
+        <w:rPr>
+          <w:lang w:val="cs-CZ"/>
+        </w:rPr>
+        <w:t xml:space="preserve">dvě </w:t>
+      </w:r>
+      <w:r>
+        <w:rPr>
+          <w:lang w:val="cs-CZ"/>
+        </w:rPr>
+        <w:t xml:space="preserve">hodnoty: </w:t>
+      </w:r>
+      <w:r>
+        <w:rPr>
+          <w:rFonts w:ascii="Consolas" w:hAnsi="Consolas"/>
+          <w:sz w:val="20"/>
+          <w:szCs w:val="20"/>
+          <w:highlight w:val="lightGray"/>
+          <w:lang w:val="cs-CZ"/>
+        </w:rPr>
+        <w:t>value</w:t>
+      </w:r>
+      <w:r>
+        <w:rPr>
+          <w:lang w:val="cs-CZ"/>
+        </w:rPr>
+        <w:t xml:space="preserve"> a </w:t>
+      </w:r>
+      <w:r>
+        <w:rPr>
+          <w:rFonts w:ascii="Consolas" w:hAnsi="Consolas"/>
+          <w:sz w:val="20"/>
+          <w:szCs w:val="20"/>
+          <w:highlight w:val="lightGray"/>
+          <w:lang w:val="cs-CZ"/>
+        </w:rPr>
+        <w:t>exponent</w:t>
+      </w:r>
+      <w:r>
+        <w:rPr>
+          <w:lang w:val="cs-CZ"/>
+        </w:rPr>
+        <w:t>.</w:t>
+      </w:r>
+      <w:r>
+        <w:rPr>
+          <w:lang w:val="cs-CZ"/>
+        </w:rPr>
+        <w:t xml:space="preserve"> Skutečná, logická hodnota celé struktury je </w:t>
+      </w:r>
+      <m:oMath>
+        <m:r>
+          <w:rPr>
+            <w:rFonts w:ascii="Cambria Math" w:hAnsi="Cambria Math"/>
+            <w:lang w:val="cs-CZ"/>
+          </w:rPr>
+          <m:t>(</m:t>
+        </m:r>
+        <m:r>
+          <w:rPr>
+            <w:rFonts w:ascii="Cambria Math" w:hAnsi="Cambria Math"/>
+            <w:lang w:val="cs-CZ"/>
+          </w:rPr>
+          <m:t>value</m:t>
+        </m:r>
+        <m:r>
+          <w:rPr>
+            <w:rFonts w:ascii="Cambria Math" w:hAnsi="Cambria Math"/>
+            <w:lang w:val="cs-CZ"/>
+          </w:rPr>
+          <m:t>)</m:t>
+        </m:r>
+        <m:r>
+          <w:rPr>
+            <w:rFonts w:ascii="Cambria Math" w:hAnsi="Cambria Math"/>
+            <w:lang w:val="cs-CZ"/>
+          </w:rPr>
+          <m:t>×</m:t>
+        </m:r>
+        <m:r>
+          <w:rPr>
+            <w:rFonts w:ascii="Cambria Math" w:hAnsi="Cambria Math"/>
+            <w:lang w:val="cs-CZ"/>
+          </w:rPr>
+          <m:t>10^(exponent)</m:t>
+        </m:r>
+      </m:oMath>
+      <w:r>
+        <w:rPr>
+          <w:rFonts w:eastAsiaTheme="minorEastAsia"/>
+          <w:lang w:val="cs-CZ"/>
+        </w:rPr>
+        <w:t xml:space="preserve">, tedy pokud se </w:t>
+      </w:r>
+      <w:r>
+        <w:rPr>
+          <w:rFonts w:ascii="Consolas" w:hAnsi="Consolas"/>
+          <w:sz w:val="20"/>
+          <w:szCs w:val="20"/>
+          <w:highlight w:val="lightGray"/>
+          <w:lang w:val="cs-CZ"/>
+        </w:rPr>
+        <w:t>value</w:t>
+      </w:r>
+      <w:r>
+        <w:rPr>
+          <w:rFonts w:eastAsiaTheme="minorEastAsia"/>
+          <w:lang w:val="cs-CZ"/>
+        </w:rPr>
+        <w:t xml:space="preserve"> rovná</w:t>
+      </w:r>
+      <w:r>
+        <w:rPr>
+          <w:rFonts w:eastAsiaTheme="minorEastAsia"/>
+          <w:lang w:val="cs-CZ"/>
+        </w:rPr>
+        <w:t xml:space="preserve"> 12301 </w:t>
+      </w:r>
+      <w:r>
+        <w:rPr>
+          <w:rFonts w:eastAsiaTheme="minorEastAsia"/>
+          <w:lang w:val="cs-CZ"/>
+        </w:rPr>
+        <w:t xml:space="preserve">a </w:t>
+      </w:r>
+      <w:r>
+        <w:rPr>
+          <w:rFonts w:ascii="Consolas" w:hAnsi="Consolas"/>
+          <w:sz w:val="20"/>
+          <w:szCs w:val="20"/>
+          <w:highlight w:val="lightGray"/>
+          <w:lang w:val="cs-CZ"/>
+        </w:rPr>
+        <w:t>exponent</w:t>
+      </w:r>
+      <w:r>
+        <w:rPr>
+          <w:rFonts w:eastAsiaTheme="minorEastAsia"/>
+          <w:lang w:val="cs-CZ"/>
+        </w:rPr>
+        <w:t xml:space="preserve"> </w:t>
+      </w:r>
+      <w:r>
+        <w:rPr>
+          <w:rFonts w:eastAsiaTheme="minorEastAsia"/>
+          <w:lang w:val="cs-CZ"/>
+        </w:rPr>
+        <w:t>-3</w:t>
+      </w:r>
+      <w:r>
+        <w:rPr>
+          <w:rFonts w:eastAsiaTheme="minorEastAsia"/>
+          <w:lang w:val="cs-CZ"/>
+        </w:rPr>
+        <w:t>, logická hodnota je</w:t>
+      </w:r>
+      <w:r>
+        <w:rPr>
+          <w:rFonts w:eastAsiaTheme="minorEastAsia"/>
+          <w:lang w:val="cs-CZ"/>
+        </w:rPr>
+        <w:t xml:space="preserve"> </w:t>
+      </w:r>
+      <w:r>
+        <w:rPr>
+          <w:rFonts w:eastAsiaTheme="minorEastAsia"/>
+          <w:lang w:val="cs-CZ"/>
+        </w:rPr>
+        <w:t>12.301</w:t>
+      </w:r>
+      <w:r>
+        <w:rPr>
+          <w:rFonts w:eastAsiaTheme="minorEastAsia"/>
+          <w:lang w:val="cs-CZ"/>
+        </w:rPr>
+        <w:t>.</w:t>
+      </w:r>
+    </w:p>
+    <w:p>
+      <w:pPr>
+        <w:jc w:val="both"/>
+        <w:rPr>
+          <w:rFonts w:eastAsiaTheme="minorEastAsia"/>
+          <w:lang w:val="cs-CZ"/>
+        </w:rPr>
+      </w:pPr>
+      <w:r>
+        <w:rPr>
+          <w:rFonts w:eastAsiaTheme="minorEastAsia"/>
+          <w:lang w:val="cs-CZ"/>
+        </w:rPr>
+        <w:lastRenderedPageBreak/>
+        <w:t xml:space="preserve">Výchozí exponent je, pokud není stanoveno jinak, </w:t>
+      </w:r>
+      <w:r>
+        <w:rPr>
+          <w:rFonts w:eastAsiaTheme="minorEastAsia"/>
+          <w:lang w:val="cs-CZ"/>
+        </w:rPr>
+        <w:t>-9</w:t>
+      </w:r>
+      <w:r>
+        <w:rPr>
+          <w:rFonts w:eastAsiaTheme="minorEastAsia"/>
+          <w:lang w:val="cs-CZ"/>
+        </w:rPr>
+        <w:t>, což odpovídá přesnosti na devět desetinných míst.</w:t>
+      </w:r>
+      <w:r>
+        <w:rPr>
+          <w:rFonts w:eastAsiaTheme="minorEastAsia"/>
+          <w:lang w:val="cs-CZ"/>
+        </w:rPr>
+        <w:t xml:space="preserve"> V této kalkulačce jsou nové instance </w:t>
+      </w:r>
+      <w:r>
+        <w:rPr>
+          <w:rFonts w:ascii="Consolas" w:hAnsi="Consolas"/>
+          <w:sz w:val="20"/>
+          <w:szCs w:val="20"/>
+          <w:highlight w:val="lightGray"/>
+          <w:lang w:val="cs-CZ"/>
+        </w:rPr>
+        <w:t>DecimalFixed</w:t>
+      </w:r>
+      <w:r>
+        <w:rPr>
+          <w:rFonts w:eastAsiaTheme="minorEastAsia"/>
+          <w:lang w:val="cs-CZ"/>
+        </w:rPr>
+        <w:t xml:space="preserve"> </w:t>
+      </w:r>
+      <w:r>
+        <w:rPr>
+          <w:rFonts w:eastAsiaTheme="minorEastAsia"/>
+          <w:lang w:val="cs-CZ"/>
+        </w:rPr>
+        <w:t xml:space="preserve">vytvářeny zejména asociovanou funkcí </w:t>
+      </w:r>
+      <w:r>
+        <w:rPr>
+          <w:rFonts w:ascii="Consolas" w:hAnsi="Consolas"/>
+          <w:sz w:val="20"/>
+          <w:szCs w:val="20"/>
+          <w:highlight w:val="lightGray"/>
+          <w:lang w:val="cs-CZ"/>
+        </w:rPr>
+        <w:t>parse_str</w:t>
+      </w:r>
+      <w:r>
+        <w:rPr>
+          <w:rFonts w:eastAsiaTheme="minorEastAsia"/>
+          <w:lang w:val="cs-CZ"/>
+        </w:rPr>
+        <w:t xml:space="preserve">, která je </w:t>
+      </w:r>
+      <w:r>
+        <w:rPr>
+          <w:rFonts w:eastAsiaTheme="minorEastAsia"/>
+          <w:lang w:val="cs-CZ"/>
+        </w:rPr>
+        <w:t xml:space="preserve">volána funkcí </w:t>
+      </w:r>
+      <w:r>
+        <w:rPr>
+          <w:rFonts w:ascii="Consolas" w:hAnsi="Consolas"/>
+          <w:sz w:val="20"/>
+          <w:szCs w:val="20"/>
+          <w:highlight w:val="lightGray"/>
+          <w:lang w:val="cs-CZ"/>
+        </w:rPr>
+        <w:t>parse_textbox</w:t>
+      </w:r>
+      <w:r>
+        <w:rPr>
+          <w:rFonts w:eastAsiaTheme="minorEastAsia"/>
+          <w:lang w:val="cs-CZ"/>
+        </w:rPr>
+        <w:t xml:space="preserve"> z kořenového modulu a která </w:t>
+      </w:r>
+      <w:r>
+        <w:rPr>
+          <w:rFonts w:eastAsiaTheme="minorEastAsia"/>
+          <w:lang w:val="cs-CZ"/>
+        </w:rPr>
+        <w:t>zpracuje textový řetězec na nové číslo.</w:t>
+      </w:r>
+      <w:r>
+        <w:rPr>
+          <w:rFonts w:eastAsiaTheme="minorEastAsia"/>
+          <w:lang w:val="cs-CZ"/>
+        </w:rPr>
+        <w:t xml:space="preserve"> Tato metoda rozdělí </w:t>
+      </w:r>
+      <w:r>
+        <w:rPr>
+          <w:rFonts w:eastAsiaTheme="minorEastAsia"/>
+          <w:lang w:val="cs-CZ"/>
+        </w:rPr>
+        <w:t xml:space="preserve">vstup na dvě části podle </w:t>
+      </w:r>
+      <w:r>
+        <w:rPr>
+          <w:rFonts w:eastAsiaTheme="minorEastAsia"/>
+          <w:lang w:val="cs-CZ"/>
+        </w:rPr>
+        <w:t>první</w:t>
+      </w:r>
+      <w:r>
+        <w:rPr>
+          <w:rFonts w:eastAsiaTheme="minorEastAsia"/>
+          <w:lang w:val="cs-CZ"/>
+        </w:rPr>
+        <w:t>ho nalezeného znaku tečky zleva</w:t>
+      </w:r>
+      <w:r>
+        <w:rPr>
+          <w:rFonts w:eastAsiaTheme="minorEastAsia"/>
+          <w:lang w:val="cs-CZ"/>
+        </w:rPr>
+        <w:t xml:space="preserve">, což navrátí iterátor. První </w:t>
+      </w:r>
+      <w:r>
+        <w:rPr>
+          <w:rFonts w:eastAsiaTheme="minorEastAsia"/>
+          <w:lang w:val="cs-CZ"/>
+        </w:rPr>
+        <w:t>prvek</w:t>
+      </w:r>
+      <w:r>
+        <w:rPr>
+          <w:rFonts w:eastAsiaTheme="minorEastAsia"/>
+          <w:lang w:val="cs-CZ"/>
+        </w:rPr>
+        <w:t xml:space="preserve">, text vlevo od tečky, </w:t>
+      </w:r>
+      <w:r>
+        <w:rPr>
+          <w:rFonts w:eastAsiaTheme="minorEastAsia"/>
+          <w:lang w:val="cs-CZ"/>
+        </w:rPr>
+        <w:t xml:space="preserve">je zpracován na číslo </w:t>
+      </w:r>
+      <w:r>
+        <w:rPr>
+          <w:rFonts w:eastAsiaTheme="minorEastAsia"/>
+          <w:lang w:val="cs-CZ"/>
+        </w:rPr>
+        <w:t xml:space="preserve">a </w:t>
+      </w:r>
+      <w:r>
+        <w:rPr>
+          <w:rFonts w:eastAsiaTheme="minorEastAsia"/>
+          <w:lang w:val="cs-CZ"/>
+        </w:rPr>
+        <w:t>„škálován“ – vynásoben mocninou desíti, aby byla zachována logická hodnota</w:t>
+      </w:r>
+      <w:r>
+        <w:rPr>
+          <w:rFonts w:eastAsiaTheme="minorEastAsia"/>
+          <w:lang w:val="cs-CZ"/>
+        </w:rPr>
+        <w:t>.</w:t>
+      </w:r>
+      <w:r>
+        <w:rPr>
+          <w:rFonts w:eastAsiaTheme="minorEastAsia"/>
+          <w:lang w:val="cs-CZ"/>
+        </w:rPr>
+        <w:t xml:space="preserve"> Druhý prvek, pokud existuje a není prázdným řetězcem (kdyby vstup končil znakem tečky)</w:t>
+      </w:r>
+      <w:r>
+        <w:rPr>
+          <w:rFonts w:eastAsiaTheme="minorEastAsia"/>
+          <w:lang w:val="cs-CZ"/>
+        </w:rPr>
+        <w:t>, je upraven, aby měl správnou délku (počet desetinných míst</w:t>
+      </w:r>
+      <w:r>
+        <w:rPr>
+          <w:rFonts w:eastAsiaTheme="minorEastAsia"/>
+          <w:lang w:val="cs-CZ"/>
+        </w:rPr>
+        <w:t>, na jejichž přesnost číslo ukládáme).</w:t>
+      </w:r>
+      <w:r>
+        <w:rPr>
+          <w:rFonts w:eastAsiaTheme="minorEastAsia"/>
+          <w:lang w:val="cs-CZ"/>
+        </w:rPr>
+        <w:t xml:space="preserve"> Pokud je řetězec příliš dlouhý, jeho konec je zahozen, pokud je příliš krátký, je </w:t>
+      </w:r>
+      <w:r>
+        <w:rPr>
+          <w:rFonts w:eastAsiaTheme="minorEastAsia"/>
+          <w:lang w:val="cs-CZ"/>
+        </w:rPr>
+        <w:t>„vycpán“ nulami připojenými na jeho konec.</w:t>
+      </w:r>
+      <w:r>
+        <w:rPr>
+          <w:rFonts w:eastAsiaTheme="minorEastAsia"/>
+          <w:lang w:val="cs-CZ"/>
+        </w:rPr>
+        <w:t xml:space="preserve"> Nakonec je také převeden na číslo a přičten</w:t>
+      </w:r>
+      <w:r>
+        <w:rPr>
+          <w:rFonts w:eastAsiaTheme="minorEastAsia"/>
+          <w:lang w:val="cs-CZ"/>
+        </w:rPr>
+        <w:t xml:space="preserve"> k</w:t>
+      </w:r>
+      <w:r>
+        <w:rPr>
+          <w:rFonts w:eastAsiaTheme="minorEastAsia"/>
+          <w:lang w:val="cs-CZ"/>
+        </w:rPr>
+        <w:t> celému číslu</w:t>
+      </w:r>
+      <w:r>
+        <w:rPr>
+          <w:rFonts w:eastAsiaTheme="minorEastAsia"/>
+          <w:lang w:val="cs-CZ"/>
+        </w:rPr>
+        <w:t xml:space="preserve"> nebo </w:t>
+      </w:r>
+      <w:r>
+        <w:rPr>
+          <w:rFonts w:eastAsiaTheme="minorEastAsia"/>
+          <w:lang w:val="cs-CZ"/>
+        </w:rPr>
+        <w:t xml:space="preserve">od něj </w:t>
+      </w:r>
+      <w:r>
+        <w:rPr>
+          <w:rFonts w:eastAsiaTheme="minorEastAsia"/>
+          <w:lang w:val="cs-CZ"/>
+        </w:rPr>
+        <w:t>odečten</w:t>
+      </w:r>
+      <w:r>
+        <w:rPr>
+          <w:rFonts w:eastAsiaTheme="minorEastAsia"/>
+          <w:lang w:val="cs-CZ"/>
+        </w:rPr>
+        <w:t>,</w:t>
+      </w:r>
+      <w:r>
+        <w:rPr>
+          <w:rFonts w:eastAsiaTheme="minorEastAsia"/>
+          <w:lang w:val="cs-CZ"/>
+        </w:rPr>
+        <w:t xml:space="preserve"> </w:t>
+      </w:r>
+      <w:r>
+        <w:rPr>
+          <w:rFonts w:eastAsiaTheme="minorEastAsia"/>
+          <w:lang w:val="cs-CZ"/>
+        </w:rPr>
+        <w:t xml:space="preserve">podle </w:t>
+      </w:r>
+      <w:r>
+        <w:rPr>
+          <w:rFonts w:eastAsiaTheme="minorEastAsia"/>
+          <w:lang w:val="cs-CZ"/>
+        </w:rPr>
+        <w:t>znaménka celého čísla</w:t>
+      </w:r>
+      <w:r>
+        <w:rPr>
+          <w:rFonts w:eastAsiaTheme="minorEastAsia"/>
+          <w:lang w:val="cs-CZ"/>
+        </w:rPr>
+        <w:t>.</w:t>
+      </w:r>
+      <w:r>
+        <w:rPr>
+          <w:rFonts w:eastAsiaTheme="minorEastAsia"/>
+          <w:lang w:val="cs-CZ"/>
+        </w:rPr>
+        <w:t xml:space="preserve"> Tento součet, potažmo rozdíl, je navrácen v hodnotě </w:t>
+      </w:r>
+      <w:r>
+        <w:rPr>
+          <w:rFonts w:ascii="Consolas" w:hAnsi="Consolas"/>
+          <w:sz w:val="20"/>
+          <w:szCs w:val="20"/>
+          <w:highlight w:val="lightGray"/>
+          <w:lang w:val="cs-CZ"/>
+        </w:rPr>
+        <w:t>value</w:t>
+      </w:r>
+      <w:r>
+        <w:rPr>
+          <w:rFonts w:eastAsiaTheme="minorEastAsia"/>
+          <w:lang w:val="cs-CZ"/>
+        </w:rPr>
+        <w:t>.</w:t>
+      </w:r>
+    </w:p>
+    <w:p>
+      <w:pPr>
+        <w:jc w:val="both"/>
+        <w:rPr>
+          <w:rFonts w:eastAsiaTheme="minorEastAsia"/>
+          <w:lang w:val="cs-CZ"/>
+        </w:rPr>
+      </w:pPr>
+      <w:r>
+        <w:rPr>
+          <w:rFonts w:eastAsiaTheme="minorEastAsia"/>
+          <w:lang w:val="cs-CZ"/>
+        </w:rPr>
+        <w:t xml:space="preserve">Pro ladění jsou poskytované ještě asociované funkce </w:t>
+      </w:r>
+      <w:r>
+        <w:rPr>
+          <w:rFonts w:ascii="Consolas" w:hAnsi="Consolas"/>
+          <w:sz w:val="20"/>
+          <w:szCs w:val="20"/>
+          <w:highlight w:val="lightGray"/>
+          <w:lang w:val="cs-CZ"/>
+        </w:rPr>
+        <w:t>new</w:t>
+      </w:r>
+      <w:r>
+        <w:rPr>
+          <w:rFonts w:eastAsiaTheme="minorEastAsia"/>
+          <w:lang w:val="cs-CZ"/>
+        </w:rPr>
+        <w:t xml:space="preserve"> a </w:t>
+      </w:r>
+      <w:r>
+        <w:rPr>
+          <w:rFonts w:ascii="Consolas" w:hAnsi="Consolas"/>
+          <w:sz w:val="20"/>
+          <w:szCs w:val="20"/>
+          <w:highlight w:val="lightGray"/>
+          <w:lang w:val="cs-CZ"/>
+        </w:rPr>
+        <w:t>new_prescaled</w:t>
+      </w:r>
+      <w:r>
+        <w:rPr>
+          <w:rFonts w:eastAsiaTheme="minorEastAsia"/>
+          <w:lang w:val="cs-CZ"/>
+        </w:rPr>
+        <w:t xml:space="preserve">, které přijímají ne text, ale celá čísla. První funkce vstup škáluje podle dodaného exponentu, druhá přesouvá tuto zodpovědnost na volajícího (a tak umožňuje </w:t>
+      </w:r>
+      <w:r>
+        <w:rPr>
+          <w:rFonts w:eastAsiaTheme="minorEastAsia"/>
+          <w:lang w:val="cs-CZ"/>
+        </w:rPr>
+        <w:t>vytvářet desetinná čísla).</w:t>
+      </w:r>
+      <w:r>
+        <w:rPr>
+          <w:rFonts w:eastAsiaTheme="minorEastAsia"/>
+          <w:lang w:val="cs-CZ"/>
+        </w:rPr>
+        <w:t xml:space="preserve"> Metody </w:t>
+      </w:r>
+      <w:r>
+        <w:rPr>
+          <w:rFonts w:ascii="Consolas" w:hAnsi="Consolas"/>
+          <w:sz w:val="20"/>
+          <w:szCs w:val="20"/>
+          <w:highlight w:val="lightGray"/>
+          <w:lang w:val="cs-CZ"/>
+        </w:rPr>
+        <w:t>is_negative</w:t>
+      </w:r>
+      <w:r>
+        <w:rPr>
+          <w:rFonts w:eastAsiaTheme="minorEastAsia"/>
+          <w:lang w:val="cs-CZ"/>
+        </w:rPr>
+        <w:t xml:space="preserve"> a </w:t>
+      </w:r>
+      <w:r>
+        <w:rPr>
+          <w:rFonts w:ascii="Consolas" w:hAnsi="Consolas"/>
+          <w:sz w:val="20"/>
+          <w:szCs w:val="20"/>
+          <w:highlight w:val="lightGray"/>
+          <w:lang w:val="cs-CZ"/>
+        </w:rPr>
+        <w:t>is_zero</w:t>
+      </w:r>
+      <w:r>
+        <w:rPr>
+          <w:rFonts w:eastAsiaTheme="minorEastAsia"/>
+          <w:lang w:val="cs-CZ"/>
+        </w:rPr>
+        <w:t xml:space="preserve"> jednoduše informují, zda je číslo záporné nebo nulové, protože </w:t>
+      </w:r>
+      <w:r>
+        <w:rPr>
+          <w:rFonts w:eastAsiaTheme="minorEastAsia"/>
+          <w:lang w:val="cs-CZ"/>
+        </w:rPr>
+        <w:t xml:space="preserve">struktura z absence nutnosti neimplementuje traity </w:t>
+      </w:r>
+      <w:r>
+        <w:rPr>
+          <w:rFonts w:ascii="Consolas" w:hAnsi="Consolas"/>
+          <w:sz w:val="20"/>
+          <w:szCs w:val="20"/>
+          <w:highlight w:val="lightGray"/>
+          <w:lang w:val="cs-CZ"/>
+        </w:rPr>
+        <w:t>Ord</w:t>
+      </w:r>
+      <w:r>
+        <w:rPr>
+          <w:rFonts w:eastAsiaTheme="minorEastAsia"/>
+          <w:lang w:val="cs-CZ"/>
+        </w:rPr>
+        <w:t xml:space="preserve"> ani </w:t>
+      </w:r>
+      <w:r>
+        <w:rPr>
+          <w:rFonts w:ascii="Consolas" w:hAnsi="Consolas"/>
+          <w:sz w:val="20"/>
+          <w:szCs w:val="20"/>
+          <w:highlight w:val="lightGray"/>
+          <w:lang w:val="cs-CZ"/>
+        </w:rPr>
+        <w:t>Eq</w:t>
+      </w:r>
+      <w:r>
+        <w:rPr>
+          <w:rFonts w:eastAsiaTheme="minorEastAsia"/>
+          <w:lang w:val="cs-CZ"/>
+        </w:rPr>
+        <w:t>.</w:t>
+      </w:r>
+    </w:p>
+    <w:p>
+      <w:pPr>
+        <w:jc w:val="both"/>
+        <w:rPr>
+          <w:rFonts w:eastAsiaTheme="minorEastAsia"/>
+          <w:lang w:val="cs-CZ"/>
+        </w:rPr>
+      </w:pPr>
+      <w:r>
+        <w:rPr>
+          <w:rFonts w:eastAsiaTheme="minorEastAsia"/>
+          <w:lang w:val="cs-CZ"/>
+        </w:rPr>
+        <w:t xml:space="preserve">Matematické operace jsou </w:t>
+      </w:r>
+      <w:r>
+        <w:rPr>
+          <w:rFonts w:eastAsiaTheme="minorEastAsia"/>
+          <w:lang w:val="cs-CZ"/>
+        </w:rPr>
+        <w:t xml:space="preserve">poskytovány skrze traity </w:t>
+      </w:r>
+      <w:r>
+        <w:rPr>
+          <w:rFonts w:ascii="Consolas" w:hAnsi="Consolas"/>
+          <w:sz w:val="20"/>
+          <w:szCs w:val="20"/>
+          <w:highlight w:val="lightGray"/>
+          <w:lang w:val="cs-CZ"/>
+        </w:rPr>
+        <w:t>Add</w:t>
+      </w:r>
+      <w:r>
+        <w:rPr>
+          <w:rFonts w:eastAsiaTheme="minorEastAsia"/>
+          <w:lang w:val="cs-CZ"/>
+        </w:rPr>
+        <w:t xml:space="preserve">, </w:t>
+      </w:r>
+      <w:r>
+        <w:rPr>
+          <w:rFonts w:ascii="Consolas" w:hAnsi="Consolas"/>
+          <w:sz w:val="20"/>
+          <w:szCs w:val="20"/>
+          <w:highlight w:val="lightGray"/>
+          <w:lang w:val="cs-CZ"/>
+        </w:rPr>
+        <w:t>Sub</w:t>
+      </w:r>
+      <w:r>
+        <w:rPr>
+          <w:rFonts w:eastAsiaTheme="minorEastAsia"/>
+          <w:lang w:val="cs-CZ"/>
+        </w:rPr>
+        <w:t xml:space="preserve">, </w:t>
+      </w:r>
+      <w:r>
+        <w:rPr>
+          <w:rFonts w:ascii="Consolas" w:hAnsi="Consolas"/>
+          <w:sz w:val="20"/>
+          <w:szCs w:val="20"/>
+          <w:highlight w:val="lightGray"/>
+          <w:lang w:val="cs-CZ"/>
+        </w:rPr>
+        <w:t>Neg</w:t>
+      </w:r>
+      <w:r>
+        <w:rPr>
+          <w:rFonts w:eastAsiaTheme="minorEastAsia"/>
+          <w:lang w:val="cs-CZ"/>
+        </w:rPr>
+        <w:t xml:space="preserve">, </w:t>
+      </w:r>
+      <w:r>
+        <w:rPr>
+          <w:rFonts w:ascii="Consolas" w:hAnsi="Consolas"/>
+          <w:sz w:val="20"/>
+          <w:szCs w:val="20"/>
+          <w:highlight w:val="lightGray"/>
+          <w:lang w:val="cs-CZ"/>
+        </w:rPr>
+        <w:t>Mul</w:t>
+      </w:r>
+      <w:r>
+        <w:rPr>
+          <w:rFonts w:eastAsiaTheme="minorEastAsia"/>
+          <w:lang w:val="cs-CZ"/>
+        </w:rPr>
+        <w:t xml:space="preserve"> a </w:t>
+      </w:r>
+      <w:r>
+        <w:rPr>
+          <w:rFonts w:ascii="Consolas" w:hAnsi="Consolas"/>
+          <w:sz w:val="20"/>
+          <w:szCs w:val="20"/>
+          <w:highlight w:val="lightGray"/>
+          <w:lang w:val="cs-CZ"/>
+        </w:rPr>
+        <w:t>Div</w:t>
+      </w:r>
+      <w:r>
+        <w:rPr>
+          <w:rFonts w:eastAsiaTheme="minorEastAsia"/>
+          <w:lang w:val="cs-CZ"/>
+        </w:rPr>
+        <w:t xml:space="preserve"> – sčítání, odečítání, negace, násobení a dělení.</w:t>
+      </w:r>
+      <w:r>
+        <w:rPr>
+          <w:rFonts w:eastAsiaTheme="minorEastAsia"/>
+          <w:lang w:val="cs-CZ"/>
+        </w:rPr>
+        <w:t xml:space="preserve"> </w:t>
+      </w:r>
+      <w:r>
+        <w:rPr>
+          <w:rFonts w:eastAsiaTheme="minorEastAsia"/>
+          <w:lang w:val="cs-CZ"/>
+        </w:rPr>
+        <w:t xml:space="preserve">Tyto traity </w:t>
+      </w:r>
+      <w:r>
+        <w:rPr>
+          <w:rFonts w:eastAsiaTheme="minorEastAsia"/>
+          <w:lang w:val="cs-CZ"/>
+        </w:rPr>
+        <w:t xml:space="preserve">umožňují výše zmíněné </w:t>
+      </w:r>
+      <w:r>
+        <w:rPr>
+          <w:rFonts w:eastAsiaTheme="minorEastAsia"/>
+          <w:lang w:val="cs-CZ"/>
+        </w:rPr>
+        <w:t>„přetížení operátorů“</w:t>
+      </w:r>
+      <w:r>
+        <w:rPr>
+          <w:rFonts w:eastAsiaTheme="minorEastAsia"/>
+          <w:lang w:val="cs-CZ"/>
+        </w:rPr>
+        <w:t>.</w:t>
+      </w:r>
+    </w:p>
+    <w:p>
+      <w:pPr>
+        <w:jc w:val="both"/>
+        <w:rPr>
+          <w:rFonts w:eastAsiaTheme="minorEastAsia"/>
+          <w:lang w:val="cs-CZ"/>
+        </w:rPr>
+      </w:pPr>
+      <w:r>
+        <w:rPr>
+          <w:rFonts w:eastAsiaTheme="minorEastAsia"/>
+          <w:lang w:val="cs-CZ"/>
+        </w:rPr>
+        <w:t xml:space="preserve">Pro sčítání, pokud jsou exponenty sčítanců stejné, je možné sečíst </w:t>
+      </w:r>
+      <w:r>
+        <w:rPr>
+          <w:rFonts w:eastAsiaTheme="minorEastAsia"/>
+          <w:lang w:val="cs-CZ"/>
+        </w:rPr>
+        <w:t xml:space="preserve">hodnoty </w:t>
+      </w:r>
+      <w:r>
+        <w:rPr>
+          <w:rFonts w:ascii="Consolas" w:hAnsi="Consolas"/>
+          <w:sz w:val="20"/>
+          <w:szCs w:val="20"/>
+          <w:highlight w:val="lightGray"/>
+          <w:lang w:val="cs-CZ"/>
+        </w:rPr>
+        <w:t>value</w:t>
+      </w:r>
+      <w:r>
+        <w:rPr>
+          <w:rFonts w:eastAsiaTheme="minorEastAsia"/>
+          <w:lang w:val="cs-CZ"/>
+        </w:rPr>
+        <w:t xml:space="preserve"> </w:t>
+      </w:r>
+      <w:r>
+        <w:rPr>
+          <w:rFonts w:eastAsiaTheme="minorEastAsia"/>
+          <w:lang w:val="cs-CZ"/>
+        </w:rPr>
+        <w:t>přímo</w:t>
+      </w:r>
+      <w:r>
+        <w:rPr>
+          <w:rFonts w:eastAsiaTheme="minorEastAsia"/>
+          <w:lang w:val="cs-CZ"/>
+        </w:rPr>
+        <w:t>, bez jakýchkoli úprav</w:t>
+      </w:r>
+      <w:r>
+        <w:rPr>
+          <w:rFonts w:eastAsiaTheme="minorEastAsia"/>
+          <w:lang w:val="cs-CZ"/>
+        </w:rPr>
+        <w:t xml:space="preserve">, jinak je hodnota s nižším exponentem škálována, aby byly exponenty stejné. </w:t>
+      </w:r>
+      <w:r>
+        <w:rPr>
+          <w:rFonts w:eastAsiaTheme="minorEastAsia"/>
+          <w:lang w:val="cs-CZ"/>
+        </w:rPr>
+        <w:t xml:space="preserve">Odečítání je implementováno jednoduše negací </w:t>
+      </w:r>
+      <w:r>
+        <w:rPr>
+          <w:rFonts w:eastAsiaTheme="minorEastAsia"/>
+          <w:lang w:val="cs-CZ"/>
+        </w:rPr>
+        <w:t>menšitele a použitím implementace sčítání.</w:t>
+      </w:r>
+      <w:r>
+        <w:rPr>
+          <w:rFonts w:eastAsiaTheme="minorEastAsia"/>
+          <w:lang w:val="cs-CZ"/>
+        </w:rPr>
+        <w:t xml:space="preserve"> Negace (číslo opačné) </w:t>
+      </w:r>
+      <w:r>
+        <w:rPr>
+          <w:rFonts w:eastAsiaTheme="minorEastAsia"/>
+          <w:lang w:val="cs-CZ"/>
+        </w:rPr>
+        <w:t xml:space="preserve">také </w:t>
+      </w:r>
+      <w:r>
+        <w:rPr>
+          <w:rFonts w:eastAsiaTheme="minorEastAsia"/>
+          <w:lang w:val="cs-CZ"/>
+        </w:rPr>
+        <w:t xml:space="preserve">nijak neupravuje exponent, ale musí pracovat s chybami, protože </w:t>
+      </w:r>
+      <w:r>
+        <w:rPr>
+          <w:rFonts w:eastAsiaTheme="minorEastAsia"/>
+          <w:lang w:val="cs-CZ"/>
+        </w:rPr>
+        <w:t xml:space="preserve">v dvojkovém doplňku (nejčastější způsob kódování celých čísel) je </w:t>
+      </w:r>
+      <w:r>
+        <w:rPr>
+          <w:rFonts w:eastAsiaTheme="minorEastAsia"/>
+          <w:lang w:val="cs-CZ"/>
+        </w:rPr>
+        <w:t>absolutní hodnota nejnižšího reprezentovatelného čísla o 1 vyšší než nejvyšší reprezentovatelné číslo.</w:t>
+      </w:r>
+    </w:p>
+    <w:p>
+      <w:pPr>
+        <w:jc w:val="both"/>
+        <w:rPr>
+          <w:rFonts w:eastAsiaTheme="minorEastAsia"/>
+          <w:lang w:val="cs-CZ"/>
+        </w:rPr>
+      </w:pPr>
+      <w:r>
+        <w:rPr>
+          <w:rFonts w:eastAsiaTheme="minorEastAsia"/>
+          <w:lang w:val="cs-CZ"/>
+        </w:rPr>
+        <w:t>Násobení a dělení je komplikovanější</w:t>
+      </w:r>
+      <w:r>
+        <w:rPr>
+          <w:rFonts w:eastAsiaTheme="minorEastAsia"/>
+          <w:lang w:val="cs-CZ"/>
+        </w:rPr>
+        <w:t>, protože tyto operace</w:t>
+      </w:r>
+      <w:r>
+        <w:rPr>
+          <w:rFonts w:eastAsiaTheme="minorEastAsia"/>
+          <w:lang w:val="cs-CZ"/>
+        </w:rPr>
+        <w:t xml:space="preserve"> mají vliv na exponent, a nejsou implementovány pro</w:t>
+      </w:r>
+      <w:r>
+        <w:rPr>
+          <w:rFonts w:eastAsiaTheme="minorEastAsia"/>
+          <w:lang w:val="cs-CZ"/>
+        </w:rPr>
+        <w:t xml:space="preserve"> operandy s různými exponenty.</w:t>
+      </w:r>
+      <w:r>
+        <w:rPr>
+          <w:rFonts w:eastAsiaTheme="minorEastAsia"/>
+          <w:lang w:val="cs-CZ"/>
+        </w:rPr>
+        <w:t xml:space="preserve"> </w:t>
+      </w:r>
+      <w:r>
+        <w:rPr>
+          <w:rFonts w:eastAsiaTheme="minorEastAsia"/>
+          <w:lang w:val="cs-CZ"/>
+        </w:rPr>
+        <w:t>P</w:t>
+      </w:r>
+      <w:r>
+        <w:rPr>
+          <w:rFonts w:eastAsiaTheme="minorEastAsia"/>
+          <w:lang w:val="cs-CZ"/>
+        </w:rPr>
+        <w:t>ři násobení</w:t>
+      </w:r>
+      <w:r>
+        <w:rPr>
+          <w:rFonts w:eastAsiaTheme="minorEastAsia"/>
+          <w:lang w:val="cs-CZ"/>
+        </w:rPr>
+        <w:t xml:space="preserve"> dvou hodnot je exponent změněn podle následujícího vzorce:</w:t>
+      </w:r>
+    </w:p>
+    <w:p>
+      <w:pPr>
+        <w:jc w:val="both"/>
+        <w:rPr>
+          <w:rFonts w:eastAsiaTheme="minorEastAsia"/>
+          <w:lang w:val="cs-CZ"/>
+        </w:rPr>
+      </w:pPr>
+      <m:oMathPara>
+        <m:oMath>
+          <m:r>
+            <w:rPr>
+              <w:rFonts w:ascii="Cambria Math" w:eastAsiaTheme="minorEastAsia" w:hAnsi="Cambria Math"/>
+              <w:lang w:val="cs-CZ"/>
+            </w:rPr>
+            <m:t>(v1×10^e1 )</m:t>
+          </m:r>
+          <m:r>
+            <w:rPr>
+              <w:rFonts w:ascii="Cambria Math" w:eastAsiaTheme="minorEastAsia" w:hAnsi="Cambria Math"/>
+              <w:lang w:val="cs-CZ"/>
+            </w:rPr>
+            <m:t>×</m:t>
+          </m:r>
+          <m:r>
+            <w:rPr>
+              <w:rFonts w:ascii="Cambria Math" w:eastAsiaTheme="minorEastAsia" w:hAnsi="Cambria Math"/>
+              <w:lang w:val="cs-CZ"/>
+            </w:rPr>
+            <m:t>(v2×10^e2 )</m:t>
+          </m:r>
+          <m:r>
+            <w:rPr>
+              <w:rFonts w:ascii="Cambria Math" w:eastAsiaTheme="minorEastAsia" w:hAnsi="Cambria Math"/>
+              <w:lang w:val="cs-CZ"/>
+            </w:rPr>
+            <m:t>=</m:t>
+          </m:r>
+          <m:r>
+            <w:rPr>
+              <w:rFonts w:ascii="Cambria Math" w:eastAsiaTheme="minorEastAsia" w:hAnsi="Cambria Math"/>
+              <w:lang w:val="cs-CZ"/>
+            </w:rPr>
+            <m:t>(v1×v2)</m:t>
+          </m:r>
+          <m:r>
+            <w:rPr>
+              <w:rFonts w:ascii="Cambria Math" w:eastAsiaTheme="minorEastAsia" w:hAnsi="Cambria Math"/>
+              <w:lang w:val="cs-CZ"/>
+            </w:rPr>
+            <m:t>×</m:t>
+          </m:r>
+          <m:r>
+            <w:rPr>
+              <w:rFonts w:ascii="Cambria Math" w:eastAsiaTheme="minorEastAsia" w:hAnsi="Cambria Math"/>
+              <w:lang w:val="cs-CZ"/>
+            </w:rPr>
+            <m:t>10^(e1+e2)</m:t>
+          </m:r>
+        </m:oMath>
+      </m:oMathPara>
+    </w:p>
+    <w:p>
+      <w:pPr>
+        <w:jc w:val="both"/>
+        <w:rPr>
+          <w:rFonts w:eastAsiaTheme="minorEastAsia"/>
+          <w:lang w:val="cs-CZ"/>
+        </w:rPr>
+      </w:pPr>
+      <w:r>
+        <w:rPr>
+          <w:rFonts w:eastAsiaTheme="minorEastAsia"/>
+          <w:lang w:val="cs-CZ"/>
+        </w:rPr>
+        <w:t>To znamená</w:t>
+      </w:r>
+      <w:r>
+        <w:rPr>
+          <w:rFonts w:eastAsiaTheme="minorEastAsia"/>
+          <w:lang w:val="cs-CZ"/>
+        </w:rPr>
+        <w:t xml:space="preserve">, že </w:t>
+      </w:r>
+      <w:r>
+        <w:rPr>
+          <w:rFonts w:eastAsiaTheme="minorEastAsia"/>
+          <w:lang w:val="cs-CZ"/>
+        </w:rPr>
+        <w:t>po vynásobení</w:t>
+      </w:r>
+      <w:r>
+        <w:rPr>
+          <w:rFonts w:eastAsiaTheme="minorEastAsia"/>
+          <w:lang w:val="cs-CZ"/>
+        </w:rPr>
+        <w:t xml:space="preserve"> je potřeba </w:t>
+      </w:r>
+      <w:r>
+        <w:rPr>
+          <w:rFonts w:eastAsiaTheme="minorEastAsia"/>
+          <w:lang w:val="cs-CZ"/>
+        </w:rPr>
+        <w:t xml:space="preserve">výsledek škálovat zpět, aby byl udržen </w:t>
+      </w:r>
+      <w:r>
+        <w:rPr>
+          <w:rFonts w:eastAsiaTheme="minorEastAsia"/>
+          <w:lang w:val="cs-CZ"/>
+        </w:rPr>
+        <w:t>správný exponent.</w:t>
+      </w:r>
+      <w:r>
+        <w:rPr>
+          <w:rFonts w:eastAsiaTheme="minorEastAsia"/>
+          <w:lang w:val="cs-CZ"/>
+        </w:rPr>
+        <w:t xml:space="preserve"> Zároveň, protože při násobení mohou hodnoty růst velmi rychle, jsou mezivýsledky ukládány do datového typu </w:t>
+      </w:r>
+      <w:r>
+        <w:rPr>
+          <w:rFonts w:ascii="Consolas" w:hAnsi="Consolas"/>
+          <w:sz w:val="20"/>
+          <w:szCs w:val="20"/>
+          <w:highlight w:val="lightGray"/>
+          <w:lang w:val="cs-CZ"/>
+        </w:rPr>
+        <w:t>i128</w:t>
+      </w:r>
+      <w:r>
+        <w:rPr>
+          <w:rFonts w:eastAsiaTheme="minorEastAsia"/>
+          <w:lang w:val="cs-CZ"/>
+        </w:rPr>
+        <w:t xml:space="preserve">, aby </w:t>
+      </w:r>
+      <w:r>
+        <w:rPr>
+          <w:rFonts w:eastAsiaTheme="minorEastAsia"/>
+          <w:lang w:val="cs-CZ"/>
+        </w:rPr>
+        <w:t xml:space="preserve">nedošlo k přetečení, i kdyby byla výsledná hodnota </w:t>
+      </w:r>
+      <w:r>
+        <w:rPr>
+          <w:rFonts w:eastAsiaTheme="minorEastAsia"/>
+          <w:lang w:val="cs-CZ"/>
+        </w:rPr>
+        <w:t>reprezentovatelná.</w:t>
+      </w:r>
+    </w:p>
+    <w:p>
+      <w:pPr>
+        <w:jc w:val="both"/>
+        <w:rPr>
+          <w:rFonts w:eastAsiaTheme="minorEastAsia"/>
+          <w:lang w:val="cs-CZ"/>
+        </w:rPr>
+      </w:pPr>
+      <w:r>
+        <w:rPr>
+          <w:rFonts w:eastAsiaTheme="minorEastAsia"/>
+          <w:lang w:val="cs-CZ"/>
+        </w:rPr>
+        <w:t xml:space="preserve">V případě dělení platí podobný </w:t>
+      </w:r>
+      <w:r>
+        <w:rPr>
+          <w:rFonts w:eastAsiaTheme="minorEastAsia"/>
+          <w:lang w:val="cs-CZ"/>
+        </w:rPr>
+        <w:t>vzorec:</w:t>
+      </w:r>
+    </w:p>
+    <w:p>
+      <w:pPr>
+        <w:jc w:val="both"/>
+        <w:rPr>
+          <w:rFonts w:eastAsiaTheme="minorEastAsia"/>
+          <w:lang w:val="cs-CZ"/>
+        </w:rPr>
+      </w:pPr>
+      <m:oMathPara>
+        <m:oMath>
+          <m:r>
+            <w:rPr>
+              <w:rFonts w:ascii="Cambria Math" w:eastAsiaTheme="minorEastAsia" w:hAnsi="Cambria Math"/>
+              <w:lang w:val="cs-CZ"/>
+            </w:rPr>
+            <m:t>(v1×10^e1 )÷(v2×10^e2 )=(v1÷v2)×10^(e1-e2)</m:t>
+          </m:r>
+        </m:oMath>
+      </m:oMathPara>
+    </w:p>
+    <w:p>
+      <w:pPr>
+        <w:jc w:val="both"/>
+        <w:rPr>
+          <w:rFonts w:eastAsiaTheme="minorEastAsia"/>
+          <w:lang w:val="cs-CZ"/>
+        </w:rPr>
+      </w:pPr>
+      <w:r>
+        <w:rPr>
+          <w:rFonts w:eastAsiaTheme="minorEastAsia"/>
+          <w:lang w:val="cs-CZ"/>
+        </w:rPr>
+        <w:t>V tomto případě ale není možné nejdříve provést dělení a až pak škálovat, protože by by</w:t>
+      </w:r>
+      <w:r>
+        <w:rPr>
+          <w:rFonts w:eastAsiaTheme="minorEastAsia"/>
+          <w:lang w:val="cs-CZ"/>
+        </w:rPr>
+        <w:t>la desetinná část ztracena, ale nejdříve je exponent dělence zdvojnásoben, aby byl výsledný exponent stejný jako výchozí.</w:t>
+      </w:r>
+      <w:r>
+        <w:rPr>
+          <w:rFonts w:eastAsiaTheme="minorEastAsia"/>
+          <w:lang w:val="cs-CZ"/>
+        </w:rPr>
+        <w:t xml:space="preserve"> Stejně jako u násobení, i u dělení je využit </w:t>
+      </w:r>
+      <w:r>
+        <w:rPr>
+          <w:rFonts w:ascii="Consolas" w:hAnsi="Consolas"/>
+          <w:sz w:val="20"/>
+          <w:szCs w:val="20"/>
+          <w:highlight w:val="lightGray"/>
+          <w:lang w:val="cs-CZ"/>
+        </w:rPr>
+        <w:t>i128</w:t>
+      </w:r>
+      <w:r>
+        <w:rPr>
+          <w:rFonts w:eastAsiaTheme="minorEastAsia"/>
+          <w:lang w:val="cs-CZ"/>
+        </w:rPr>
+        <w:t xml:space="preserve"> pro ochranu před přetečením.</w:t>
+      </w:r>
+    </w:p>
+    <w:p>
+      <w:pPr>
+        <w:jc w:val="both"/>
+        <w:rPr>
+          <w:rFonts w:eastAsiaTheme="minorEastAsia"/>
+          <w:lang w:val="cs-CZ"/>
+        </w:rPr>
+      </w:pPr>
+      <w:r>
+        <w:rPr>
+          <w:rFonts w:eastAsiaTheme="minorEastAsia"/>
+          <w:lang w:val="cs-CZ"/>
+        </w:rPr>
+        <w:t xml:space="preserve">Pro zobrazení hodnot </w:t>
+      </w:r>
+      <w:r>
+        <w:rPr>
+          <w:rFonts w:eastAsiaTheme="minorEastAsia"/>
+          <w:lang w:val="cs-CZ"/>
+        </w:rPr>
+        <w:t xml:space="preserve">je třeba je formátovat </w:t>
+      </w:r>
+      <w:r>
+        <w:rPr>
+          <w:rFonts w:eastAsiaTheme="minorEastAsia"/>
+          <w:lang w:val="cs-CZ"/>
+        </w:rPr>
+        <w:t xml:space="preserve">– převést na </w:t>
+      </w:r>
+      <w:r>
+        <w:rPr>
+          <w:rFonts w:eastAsiaTheme="minorEastAsia"/>
+          <w:lang w:val="cs-CZ"/>
+        </w:rPr>
+        <w:t xml:space="preserve">text, a pro tento účel je implementován </w:t>
+      </w:r>
+      <w:r>
+        <w:rPr>
+          <w:rFonts w:eastAsiaTheme="minorEastAsia"/>
+          <w:lang w:val="cs-CZ"/>
+        </w:rPr>
+        <w:t xml:space="preserve">trait </w:t>
+      </w:r>
+      <w:r>
+        <w:rPr>
+          <w:rFonts w:ascii="Consolas" w:hAnsi="Consolas"/>
+          <w:sz w:val="20"/>
+          <w:szCs w:val="20"/>
+          <w:highlight w:val="lightGray"/>
+          <w:lang w:val="cs-CZ"/>
+        </w:rPr>
+        <w:t>Display</w:t>
+      </w:r>
+      <w:r>
+        <w:rPr>
+          <w:rFonts w:eastAsiaTheme="minorEastAsia"/>
+          <w:lang w:val="cs-CZ"/>
+        </w:rPr>
+        <w:t>.</w:t>
+      </w:r>
+      <w:r>
+        <w:rPr>
+          <w:rFonts w:eastAsiaTheme="minorEastAsia"/>
+          <w:lang w:val="cs-CZ"/>
+        </w:rPr>
+        <w:t xml:space="preserve"> Pokud je exponent nulový, je hodnota formátována přímo</w:t>
+      </w:r>
+      <w:r>
+        <w:rPr>
+          <w:rFonts w:eastAsiaTheme="minorEastAsia"/>
+          <w:lang w:val="cs-CZ"/>
+        </w:rPr>
+        <w:t>. P</w:t>
+      </w:r>
+      <w:r>
+        <w:rPr>
+          <w:rFonts w:eastAsiaTheme="minorEastAsia"/>
+          <w:lang w:val="cs-CZ"/>
+        </w:rPr>
+        <w:t xml:space="preserve">okud je kladný, je </w:t>
+      </w:r>
+      <w:r>
+        <w:rPr>
+          <w:rFonts w:eastAsiaTheme="minorEastAsia"/>
+          <w:lang w:val="cs-CZ"/>
+        </w:rPr>
+        <w:t>k samotné hodnotě připojeno ještě</w:t>
+      </w:r>
+      <w:r>
+        <w:rPr>
+          <w:rFonts w:eastAsiaTheme="minorEastAsia"/>
+          <w:lang w:val="cs-CZ"/>
+        </w:rPr>
+        <w:t xml:space="preserve"> tolik nul, jaká je hodnota exponentu</w:t>
+      </w:r>
+      <w:r>
+        <w:rPr>
+          <w:rFonts w:eastAsiaTheme="minorEastAsia"/>
+          <w:lang w:val="cs-CZ"/>
+        </w:rPr>
+        <w:t>, což je efektivnější, než mocnění desítky a násobení, pro stejný výsledek. P</w:t>
+      </w:r>
+      <w:r>
+        <w:rPr>
+          <w:rFonts w:eastAsiaTheme="minorEastAsia"/>
+          <w:lang w:val="cs-CZ"/>
+        </w:rPr>
+        <w:t xml:space="preserve">okud je </w:t>
+      </w:r>
+      <w:r>
+        <w:rPr>
+          <w:rFonts w:eastAsiaTheme="minorEastAsia"/>
+          <w:lang w:val="cs-CZ"/>
+        </w:rPr>
+        <w:t xml:space="preserve">pak exponent </w:t>
+      </w:r>
+      <w:r>
+        <w:rPr>
+          <w:rFonts w:eastAsiaTheme="minorEastAsia"/>
+          <w:lang w:val="cs-CZ"/>
+        </w:rPr>
+        <w:t>záporný,</w:t>
+      </w:r>
+      <w:r>
+        <w:rPr>
+          <w:rFonts w:eastAsiaTheme="minorEastAsia"/>
+          <w:lang w:val="cs-CZ"/>
+        </w:rPr>
+        <w:t xml:space="preserve"> je</w:t>
+      </w:r>
+      <w:r>
+        <w:rPr>
+          <w:rFonts w:eastAsiaTheme="minorEastAsia"/>
+          <w:lang w:val="cs-CZ"/>
+        </w:rPr>
+        <w:t xml:space="preserve"> </w:t>
+      </w:r>
+      <w:r>
+        <w:rPr>
+          <w:rFonts w:eastAsiaTheme="minorEastAsia"/>
+          <w:lang w:val="cs-CZ"/>
+        </w:rPr>
+        <w:t>hodnota zformátována ne jako výstup, ale výsledný text je</w:t>
+      </w:r>
+      <w:r>
+        <w:rPr>
+          <w:rFonts w:eastAsiaTheme="minorEastAsia"/>
+          <w:lang w:val="cs-CZ"/>
+        </w:rPr>
+        <w:t xml:space="preserve"> uložen do proměnné, rozdělen</w:t>
+      </w:r>
+      <w:r>
+        <w:rPr>
+          <w:rFonts w:eastAsiaTheme="minorEastAsia"/>
+          <w:lang w:val="cs-CZ"/>
+        </w:rPr>
+        <w:t>,</w:t>
+      </w:r>
+      <w:r>
+        <w:rPr>
+          <w:rFonts w:eastAsiaTheme="minorEastAsia"/>
+          <w:lang w:val="cs-CZ"/>
+        </w:rPr>
+        <w:t xml:space="preserve"> ošetřen</w:t>
+      </w:r>
+      <w:r>
+        <w:rPr>
+          <w:rFonts w:eastAsiaTheme="minorEastAsia"/>
+          <w:lang w:val="cs-CZ"/>
+        </w:rPr>
+        <w:t xml:space="preserve"> odstraněním nul na jeho konci, </w:t>
+      </w:r>
+      <w:r>
+        <w:rPr>
+          <w:rFonts w:eastAsiaTheme="minorEastAsia"/>
+          <w:lang w:val="cs-CZ"/>
+        </w:rPr>
+        <w:t>a nakonec předán jako výstup s přidáním desetinné tečky.</w:t>
       </w:r>
     </w:p>
     <w:p>
@@ -48236,6 +49977,7 @@
         <w:rPr>
           <w:lang w:val="cs-CZ"/>
         </w:rPr>
+        <w:lastRenderedPageBreak/>
         <w:t xml:space="preserve">4.6 </w:t>
       </w:r>
       <w:r>
@@ -55582,19 +57324,13 @@
         <w:rPr>
           <w:lang w:val="en-GB"/>
         </w:rPr>
-        <w:t>mul</w:t>
+        <w:t>dingthrea</w:t>
       </w:r>
       <w:r>
         <w:rPr>
           <w:lang w:val="en-GB"/>
         </w:rPr>
-        <w:t>d</w:t>
-      </w:r>
-      <w:r>
-        <w:rPr>
-          <w:lang w:val="en-GB"/>
-        </w:rPr>
-        <w:t>ingthreati</w:t>
+        <w:t>timul</w:t>
       </w:r>
       <w:r>
         <w:rPr>

</xml_diff>

<commit_message>
Done the bulk of stack.rs
</commit_message>
<xml_diff>
--- a/Dokumentace.docx
+++ b/Dokumentace.docx
@@ -11092,7 +11092,7 @@
           <w:lang w:val="cs-CZ"/>
         </w:rPr>
         <w:drawing>
-          <wp:inline distT="0" distB="0" distL="0" distR="0" wp14:anchorId="06B67C93" wp14:editId="45A01201">
+          <wp:inline distT="0" distB="0" distL="0" distR="0" wp14:anchorId="06B67C93" wp14:editId="1F5A1B79">
             <wp:extent cx="6839585" cy="1112252"/>
             <wp:effectExtent l="0" t="0" r="0" b="0"/>
             <wp:docPr id="1200818239" name="Picture 5"/>
@@ -27694,7 +27694,7 @@
           <w:lang w:val="cs-CZ"/>
         </w:rPr>
         <w:drawing>
-          <wp:inline distT="0" distB="0" distL="0" distR="0" wp14:anchorId="3960EB28" wp14:editId="662C1EA2">
+          <wp:inline distT="0" distB="0" distL="0" distR="0" wp14:anchorId="3960EB28" wp14:editId="0558163F">
             <wp:extent cx="2179122" cy="1050588"/>
             <wp:effectExtent l="0" t="0" r="0" b="0"/>
             <wp:docPr id="9" name="Obrázek 9"/>
@@ -30265,7 +30265,83 @@
         <w:rPr>
           <w:lang w:val="cs-CZ"/>
         </w:rPr>
-        <w:t xml:space="preserve"> Na obrázku 4</w:t>
+        <w:t xml:space="preserve"> Některé traity mohou vyžadovat implementaci jiných traitů, například trait </w:t>
+      </w:r>
+      <w:r>
+        <w:rPr>
+          <w:rFonts w:ascii="Consolas" w:hAnsi="Consolas"/>
+          <w:highlight w:val="lightGray"/>
+          <w:lang w:val="cs-CZ"/>
+        </w:rPr>
+        <w:t>Eq</w:t>
+      </w:r>
+      <w:r>
+        <w:rPr>
+          <w:lang w:val="cs-CZ"/>
+        </w:rPr>
+        <w:t xml:space="preserve"> vyžaduje implementaci </w:t>
+      </w:r>
+      <w:r>
+        <w:rPr>
+          <w:rFonts w:ascii="Consolas" w:hAnsi="Consolas"/>
+          <w:highlight w:val="lightGray"/>
+          <w:lang w:val="cs-CZ"/>
+        </w:rPr>
+        <w:t>Partial</w:t>
+      </w:r>
+      <w:r>
+        <w:rPr>
+          <w:rFonts w:ascii="Consolas" w:hAnsi="Consolas"/>
+          <w:highlight w:val="lightGray"/>
+          <w:lang w:val="cs-CZ"/>
+        </w:rPr>
+        <w:t>Eq</w:t>
+      </w:r>
+      <w:r>
+        <w:rPr>
+          <w:lang w:val="cs-CZ"/>
+        </w:rPr>
+        <w:t>.</w:t>
+      </w:r>
+      <w:r>
+        <w:rPr>
+          <w:lang w:val="cs-CZ"/>
+        </w:rPr>
+        <w:t xml:space="preserve"> </w:t>
+      </w:r>
+      <w:r>
+        <w:rPr>
+          <w:rFonts w:ascii="Consolas" w:hAnsi="Consolas"/>
+          <w:highlight w:val="lightGray"/>
+          <w:lang w:val="cs-CZ"/>
+        </w:rPr>
+        <w:t>Eq</w:t>
+      </w:r>
+      <w:r>
+        <w:rPr>
+          <w:lang w:val="cs-CZ"/>
+        </w:rPr>
+        <w:t xml:space="preserve"> je pak tzv. „subtrait“, zatímco </w:t>
+      </w:r>
+      <w:r>
+        <w:rPr>
+          <w:rFonts w:ascii="Consolas" w:hAnsi="Consolas"/>
+          <w:highlight w:val="lightGray"/>
+          <w:lang w:val="cs-CZ"/>
+        </w:rPr>
+        <w:t>PartialEq</w:t>
+      </w:r>
+      <w:r>
+        <w:rPr>
+          <w:lang w:val="cs-CZ"/>
+        </w:rPr>
+        <w:t xml:space="preserve"> je „supertrait“. </w:t>
+      </w:r>
+      <w:r>
+        <w:rPr>
+          <w:lang w:val="cs-CZ"/>
+        </w:rPr>
+        <w:t>Na obrázku 4</w:t>
       </w:r>
       <w:r>
         <w:rPr>
@@ -32669,7 +32745,82 @@
         <w:rPr>
           <w:lang w:val="cs-CZ"/>
         </w:rPr>
-        <w:t>když a = b, tak b = a, a že když a = b a b = c, tak a = c.</w:t>
+        <w:t xml:space="preserve">když </w:t>
+      </w:r>
+      <m:oMath>
+        <m:r>
+          <w:rPr>
+            <w:rFonts w:ascii="Cambria Math" w:hAnsi="Cambria Math"/>
+            <w:lang w:val="cs-CZ"/>
+          </w:rPr>
+          <m:t>a=b</m:t>
+        </m:r>
+      </m:oMath>
+      <w:r>
+        <w:rPr>
+          <w:lang w:val="cs-CZ"/>
+        </w:rPr>
+        <w:t xml:space="preserve">, tak </w:t>
+      </w:r>
+      <m:oMath>
+        <m:r>
+          <w:rPr>
+            <w:rFonts w:ascii="Cambria Math" w:hAnsi="Cambria Math"/>
+            <w:lang w:val="cs-CZ"/>
+          </w:rPr>
+          <m:t>b=a</m:t>
+        </m:r>
+      </m:oMath>
+      <w:r>
+        <w:rPr>
+          <w:lang w:val="cs-CZ"/>
+        </w:rPr>
+        <w:t xml:space="preserve">, a že když </w:t>
+      </w:r>
+      <m:oMath>
+        <m:r>
+          <w:rPr>
+            <w:rFonts w:ascii="Cambria Math" w:hAnsi="Cambria Math"/>
+            <w:lang w:val="cs-CZ"/>
+          </w:rPr>
+          <m:t>a=b</m:t>
+        </m:r>
+      </m:oMath>
+      <w:r>
+        <w:rPr>
+          <w:lang w:val="cs-CZ"/>
+        </w:rPr>
+        <w:t xml:space="preserve"> a </w:t>
+      </w:r>
+      <m:oMath>
+        <m:r>
+          <w:rPr>
+            <w:rFonts w:ascii="Cambria Math" w:hAnsi="Cambria Math"/>
+            <w:lang w:val="cs-CZ"/>
+          </w:rPr>
+          <m:t>b=c</m:t>
+        </m:r>
+      </m:oMath>
+      <w:r>
+        <w:rPr>
+          <w:lang w:val="cs-CZ"/>
+        </w:rPr>
+        <w:t xml:space="preserve">, tak </w:t>
+      </w:r>
+      <m:oMath>
+        <m:r>
+          <w:rPr>
+            <w:rFonts w:ascii="Cambria Math" w:hAnsi="Cambria Math"/>
+            <w:lang w:val="cs-CZ"/>
+          </w:rPr>
+          <m:t>a=c</m:t>
+        </m:r>
+      </m:oMath>
+      <w:r>
+        <w:rPr>
+          <w:lang w:val="cs-CZ"/>
+        </w:rPr>
+        <w:t>.</w:t>
       </w:r>
       <w:r>
         <w:rPr>
@@ -32721,7 +32872,22 @@
         <w:rPr>
           <w:lang w:val="cs-CZ"/>
         </w:rPr>
-        <w:t xml:space="preserve"> toto ještě rozšiřuje garancí, že a = a, což neplatí například pro čísla s plovoucí desetinnou čárkou, kdy hodnota </w:t>
+        <w:t xml:space="preserve"> toto ještě rozšiřuje garancí, že </w:t>
+      </w:r>
+      <m:oMath>
+        <m:r>
+          <w:rPr>
+            <w:rFonts w:ascii="Cambria Math" w:hAnsi="Cambria Math"/>
+            <w:lang w:val="cs-CZ"/>
+          </w:rPr>
+          <m:t>a=a</m:t>
+        </m:r>
+      </m:oMath>
+      <w:r>
+        <w:rPr>
+          <w:lang w:val="cs-CZ"/>
+        </w:rPr>
+        <w:t xml:space="preserve">, což neplatí například pro čísla s plovoucí desetinnou čárkou, kdy hodnota </w:t>
       </w:r>
       <w:r>
         <w:rPr>
@@ -40163,7 +40329,7 @@
           <w:lang w:val="cs-CZ"/>
         </w:rPr>
         <w:drawing>
-          <wp:inline distT="0" distB="0" distL="0" distR="0" wp14:anchorId="25F2CBB8" wp14:editId="6153C7FD">
+          <wp:inline distT="0" distB="0" distL="0" distR="0" wp14:anchorId="25F2CBB8" wp14:editId="7E75B971">
             <wp:extent cx="5346155" cy="6150262"/>
             <wp:effectExtent l="0" t="0" r="0" b="0"/>
             <wp:docPr id="1180857970" name="Picture 3"/>
@@ -45832,7 +45998,13 @@
         <w:rPr>
           <w:lang w:val="cs-CZ"/>
         </w:rPr>
-        <w:t xml:space="preserve">separátní struktury, které se naplní výchozími hodnotami, které pak můžeme měnit, a které nakonec tzv. postavíme do skutečné výstupní struktury. Metodě </w:t>
+        <w:t>separátní struktury, které se naplní výchozími hodnotami, které pak můžeme měnit, a které nakonec tzv. postavíme do skutečné výstupní struktury.</w:t>
+      </w:r>
+      <w:r>
+        <w:rPr>
+          <w:lang w:val="cs-CZ"/>
+        </w:rPr>
+        <w:t xml:space="preserve"> Pokud je povolená konstanta </w:t>
       </w:r>
       <w:r>
         <w:rPr>
@@ -45842,13 +46014,31 @@
           <w:highlight w:val="lightGray"/>
           <w:lang w:val="cs-CZ"/>
         </w:rPr>
-        <w:t>build()</w:t>
-      </w:r>
-      <w:r>
-        <w:rPr>
-          <w:lang w:val="cs-CZ"/>
-        </w:rPr>
-        <w:t xml:space="preserve"> pak předáváme referenci na výše popsanou </w:t>
+        <w:t>BIG_TEXT</w:t>
+      </w:r>
+      <w:r>
+        <w:rPr>
+          <w:lang w:val="cs-CZ"/>
+        </w:rPr>
+        <w:t xml:space="preserve">, je použit </w:t>
+      </w:r>
+      <w:r>
+        <w:rPr>
+          <w:lang w:val="cs-CZ"/>
+        </w:rPr>
+        <w:t>vlastní</w:t>
+      </w:r>
+      <w:r>
+        <w:rPr>
+          <w:lang w:val="cs-CZ"/>
+        </w:rPr>
+        <w:t xml:space="preserve"> styl textu s větším fontem, jinak je použit výchozí, menší styl. V obou případech je však </w:t>
+      </w:r>
+      <w:r>
+        <w:rPr>
+          <w:lang w:val="cs-CZ"/>
+        </w:rPr>
+        <w:t xml:space="preserve">nakonec použita metoda </w:t>
       </w:r>
       <w:r>
         <w:rPr>
@@ -45858,62 +46048,20 @@
           <w:highlight w:val="lightGray"/>
           <w:lang w:val="cs-CZ"/>
         </w:rPr>
+        <w:t>build()</w:t>
+      </w:r>
+      <w:r>
+        <w:rPr>
+          <w:lang w:val="cs-CZ"/>
+        </w:rPr>
+        <w:t xml:space="preserve">, které </w:t>
+      </w:r>
+      <w:r>
+        <w:rPr>
+          <w:lang w:val="cs-CZ"/>
+        </w:rPr>
         <w:lastRenderedPageBreak/>
-        <w:t>RefCell</w:t>
-      </w:r>
-      <w:r>
-        <w:rPr>
-          <w:lang w:val="cs-CZ"/>
-        </w:rPr>
-        <w:t>.</w:t>
-      </w:r>
-      <w:r>
-        <w:rPr>
-          <w:lang w:val="cs-CZ"/>
-        </w:rPr>
-        <w:t xml:space="preserve"> Po vytvoření obě struktury vykreslíme na displej a oznámíme uživateli přes UART, že inicializace byla dokončena a že </w:t>
-      </w:r>
-      <w:r>
-        <w:rPr>
-          <w:lang w:val="cs-CZ"/>
-        </w:rPr>
-        <w:t>vstupujeme do hlavní smyčky programu.</w:t>
-      </w:r>
-    </w:p>
-    <w:p>
-      <w:pPr>
-        <w:pStyle w:val="Heading4"/>
-        <w:rPr>
-          <w:lang w:val="cs-CZ"/>
-        </w:rPr>
-      </w:pPr>
-      <w:bookmarkStart w:id="156" w:name="_Toc222486282"/>
-      <w:r>
-        <w:rPr>
-          <w:lang w:val="cs-CZ"/>
-        </w:rPr>
-        <w:t>4.1.3 Hlavní smyčka</w:t>
-      </w:r>
-      <w:bookmarkEnd w:id="156"/>
-    </w:p>
-    <w:p>
-      <w:pPr>
-        <w:jc w:val="both"/>
-        <w:rPr>
-          <w:lang w:val="cs-CZ"/>
-        </w:rPr>
-      </w:pPr>
-      <w:r>
-        <w:rPr>
-          <w:lang w:val="cs-CZ"/>
-        </w:rPr>
-        <w:t>Hlavní smyčka běží donekonečna, není možné ji opustit jinak než nějakým způsobem resetu mikrořadiče.</w:t>
-      </w:r>
-      <w:r>
-        <w:rPr>
-          <w:lang w:val="cs-CZ"/>
-        </w:rPr>
-        <w:t xml:space="preserve"> Smyčky v jazyce Rust je možné navíc označit tzv. štítkem, díky kterému když bychom se pohybovali v nějaké vnořené smyčce, a chtěli bychom okamžitě přeskočit k další iteraci smyčky (podobně jako příkaz </w:t>
+        <w:t xml:space="preserve">pak předáváme referenci na výše popsanou </w:t>
       </w:r>
       <w:r>
         <w:rPr>
@@ -45923,13 +46071,85 @@
           <w:highlight w:val="lightGray"/>
           <w:lang w:val="cs-CZ"/>
         </w:rPr>
-        <w:t>GOTO</w:t>
-      </w:r>
-      <w:r>
-        <w:rPr>
-          <w:lang w:val="cs-CZ"/>
-        </w:rPr>
-        <w:t xml:space="preserve"> v primitivnějších programovacích jazycích), použijeme klíčové slovo </w:t>
+        <w:t>RefCell</w:t>
+      </w:r>
+      <w:r>
+        <w:rPr>
+          <w:lang w:val="cs-CZ"/>
+        </w:rPr>
+        <w:t>.</w:t>
+      </w:r>
+      <w:r>
+        <w:rPr>
+          <w:lang w:val="cs-CZ"/>
+        </w:rPr>
+        <w:t xml:space="preserve"> Po </w:t>
+      </w:r>
+      <w:r>
+        <w:rPr>
+          <w:lang w:val="cs-CZ"/>
+        </w:rPr>
+        <w:t xml:space="preserve">jejich </w:t>
+      </w:r>
+      <w:r>
+        <w:rPr>
+          <w:lang w:val="cs-CZ"/>
+        </w:rPr>
+        <w:t xml:space="preserve">vytvoření </w:t>
+      </w:r>
+      <w:r>
+        <w:rPr>
+          <w:lang w:val="cs-CZ"/>
+        </w:rPr>
+        <w:t xml:space="preserve">vykreslíme </w:t>
+      </w:r>
+      <w:r>
+        <w:rPr>
+          <w:lang w:val="cs-CZ"/>
+        </w:rPr>
+        <w:t xml:space="preserve">obě struktury na displej a oznámíme uživateli přes UART, že inicializace byla dokončena a že </w:t>
+      </w:r>
+      <w:r>
+        <w:rPr>
+          <w:lang w:val="cs-CZ"/>
+        </w:rPr>
+        <w:t>vstupujeme do hlavní smyčky programu.</w:t>
+      </w:r>
+    </w:p>
+    <w:p>
+      <w:pPr>
+        <w:pStyle w:val="Heading4"/>
+        <w:rPr>
+          <w:lang w:val="cs-CZ"/>
+        </w:rPr>
+      </w:pPr>
+      <w:bookmarkStart w:id="156" w:name="_Toc222486282"/>
+      <w:r>
+        <w:rPr>
+          <w:lang w:val="cs-CZ"/>
+        </w:rPr>
+        <w:t>4.1.3 Hlavní smyčka</w:t>
+      </w:r>
+      <w:bookmarkEnd w:id="156"/>
+    </w:p>
+    <w:p>
+      <w:pPr>
+        <w:jc w:val="both"/>
+        <w:rPr>
+          <w:lang w:val="cs-CZ"/>
+        </w:rPr>
+      </w:pPr>
+      <w:r>
+        <w:rPr>
+          <w:lang w:val="cs-CZ"/>
+        </w:rPr>
+        <w:t>Hlavní smyčka běží donekonečna, není možné ji opustit jinak než nějakým způsobem resetu mikrořadiče.</w:t>
+      </w:r>
+      <w:r>
+        <w:rPr>
+          <w:lang w:val="cs-CZ"/>
+        </w:rPr>
+        <w:t xml:space="preserve"> Smyčky v jazyce Rust je možné navíc označit tzv. štítkem, díky kterému když bychom se pohybovali v nějaké vnořené smyčce, a chtěli bychom okamžitě přeskočit k další iteraci smyčky (podobně jako příkaz </w:t>
       </w:r>
       <w:r>
         <w:rPr>
@@ -45939,13 +46159,13 @@
           <w:highlight w:val="lightGray"/>
           <w:lang w:val="cs-CZ"/>
         </w:rPr>
-        <w:t>continue</w:t>
-      </w:r>
-      <w:r>
-        <w:rPr>
-          <w:lang w:val="cs-CZ"/>
-        </w:rPr>
-        <w:t xml:space="preserve"> a jméno štítku, </w:t>
+        <w:t>GOTO</w:t>
+      </w:r>
+      <w:r>
+        <w:rPr>
+          <w:lang w:val="cs-CZ"/>
+        </w:rPr>
+        <w:t xml:space="preserve"> v primitivnějších programovacích jazycích), použijeme klíčové slovo </w:t>
       </w:r>
       <w:r>
         <w:rPr>
@@ -45955,47 +46175,13 @@
           <w:highlight w:val="lightGray"/>
           <w:lang w:val="cs-CZ"/>
         </w:rPr>
-        <w:t>'main</w:t>
-      </w:r>
-      <w:r>
-        <w:rPr>
-          <w:lang w:val="cs-CZ"/>
-        </w:rPr>
-        <w:t>.</w:t>
-      </w:r>
-      <w:r>
-        <w:rPr>
-          <w:lang w:val="cs-CZ"/>
-        </w:rPr>
-        <w:t xml:space="preserve"> Během celé smyčky pracujeme s případnými chybami a vykreslujeme displej, je-li to potřeba.</w:t>
-      </w:r>
-    </w:p>
-    <w:p>
-      <w:pPr>
-        <w:jc w:val="both"/>
-        <w:rPr>
-          <w:lang w:val="cs-CZ"/>
-        </w:rPr>
-      </w:pPr>
-      <w:r>
-        <w:rPr>
-          <w:lang w:val="cs-CZ"/>
-        </w:rPr>
-        <w:t>Ze začátku ve smyčce přečteme přesně 1 bajt z UART, převedeme přijatou 8bitovou hodnotu na textový znak a vejdeme do velkého match výrazu, který na základě toho, o jaký znak se jedná, rozhodne, jakou akci vykonat.</w:t>
-      </w:r>
-    </w:p>
-    <w:p>
-      <w:pPr>
-        <w:jc w:val="both"/>
-        <w:rPr>
-          <w:lang w:val="cs-CZ"/>
-        </w:rPr>
-      </w:pPr>
-      <w:r>
-        <w:rPr>
-          <w:lang w:val="cs-CZ"/>
-        </w:rPr>
-        <w:t xml:space="preserve">Pokud se jedná o znaky odpovídající klávese </w:t>
+        <w:t>continue</w:t>
+      </w:r>
+      <w:r>
+        <w:rPr>
+          <w:lang w:val="cs-CZ"/>
+        </w:rPr>
+        <w:t xml:space="preserve"> a jméno štítku, </w:t>
       </w:r>
       <w:r>
         <w:rPr>
@@ -46005,19 +46191,47 @@
           <w:highlight w:val="lightGray"/>
           <w:lang w:val="cs-CZ"/>
         </w:rPr>
-        <w:t>Enter</w:t>
-      </w:r>
-      <w:r>
-        <w:rPr>
-          <w:lang w:val="cs-CZ"/>
-        </w:rPr>
-        <w:t xml:space="preserve">, </w:t>
-      </w:r>
-      <w:r>
-        <w:rPr>
-          <w:lang w:val="cs-CZ"/>
-        </w:rPr>
-        <w:t xml:space="preserve">bude zavolána funkce, která zpracuje text v textovém poli na číslo a dané číslo pak přidá na zásobník. V případě znaku odpovídajícího klávese </w:t>
+        <w:t>'main</w:t>
+      </w:r>
+      <w:r>
+        <w:rPr>
+          <w:lang w:val="cs-CZ"/>
+        </w:rPr>
+        <w:t>.</w:t>
+      </w:r>
+      <w:r>
+        <w:rPr>
+          <w:lang w:val="cs-CZ"/>
+        </w:rPr>
+        <w:t xml:space="preserve"> Během celé smyčky pracujeme s případnými chybami a vykreslujeme displej, je-li to potřeba.</w:t>
+      </w:r>
+    </w:p>
+    <w:p>
+      <w:pPr>
+        <w:jc w:val="both"/>
+        <w:rPr>
+          <w:lang w:val="cs-CZ"/>
+        </w:rPr>
+      </w:pPr>
+      <w:r>
+        <w:rPr>
+          <w:lang w:val="cs-CZ"/>
+        </w:rPr>
+        <w:t>Ze začátku ve smyčce přečteme přesně 1 bajt z UART, převedeme přijatou 8bitovou hodnotu na textový znak a vejdeme do velkého match výrazu, který na základě toho, o jaký znak se jedná, rozhodne, jakou akci vykonat.</w:t>
+      </w:r>
+    </w:p>
+    <w:p>
+      <w:pPr>
+        <w:jc w:val="both"/>
+        <w:rPr>
+          <w:lang w:val="cs-CZ"/>
+        </w:rPr>
+      </w:pPr>
+      <w:r>
+        <w:rPr>
+          <w:lang w:val="cs-CZ"/>
+        </w:rPr>
+        <w:t xml:space="preserve">Pokud se jedná o znaky odpovídající klávese </w:t>
       </w:r>
       <w:r>
         <w:rPr>
@@ -46027,63 +46241,19 @@
           <w:highlight w:val="lightGray"/>
           <w:lang w:val="cs-CZ"/>
         </w:rPr>
-        <w:t>Backspace</w:t>
-      </w:r>
-      <w:r>
-        <w:rPr>
-          <w:lang w:val="cs-CZ"/>
-        </w:rPr>
-        <w:t xml:space="preserve"> bude odstraněn poslední znak v textovém poli. Znaky tečky nebo čárky jsou ekvivalentní a vloží desetinnou čárku do textového pole, pokud tam již žádná není, a před ní nulu, pokud je textové pole prázdné.</w:t>
-      </w:r>
-    </w:p>
-    <w:p>
-      <w:pPr>
-        <w:jc w:val="both"/>
-        <w:rPr>
-          <w:lang w:val="cs-CZ"/>
-        </w:rPr>
-      </w:pPr>
-      <w:r>
-        <w:rPr>
-          <w:lang w:val="cs-CZ"/>
-        </w:rPr>
-        <w:t xml:space="preserve">Klávesa N otočí znaménko v textovém poli, protože znak </w:t>
-      </w:r>
-      <w:r>
-        <w:rPr>
-          <w:lang w:val="cs-CZ"/>
-        </w:rPr>
-        <w:t>spojovník</w:t>
-      </w:r>
-      <w:r>
-        <w:rPr>
-          <w:lang w:val="cs-CZ"/>
-        </w:rPr>
-        <w:t>u</w:t>
-      </w:r>
-      <w:r>
-        <w:rPr>
-          <w:lang w:val="cs-CZ"/>
-        </w:rPr>
-        <w:t>/mínusu je interpretován jako matematická operace</w:t>
-      </w:r>
-      <w:r>
-        <w:rPr>
-          <w:lang w:val="cs-CZ"/>
-        </w:rPr>
-        <w:t>, podobně jako kláves</w:t>
-      </w:r>
-      <w:r>
-        <w:rPr>
-          <w:lang w:val="cs-CZ"/>
-        </w:rPr>
-        <w:t>a</w:t>
-      </w:r>
-      <w:r>
-        <w:rPr>
-          <w:lang w:val="cs-CZ"/>
-        </w:rPr>
-        <w:t xml:space="preserve"> </w:t>
+        <w:t>Enter</w:t>
+      </w:r>
+      <w:r>
+        <w:rPr>
+          <w:lang w:val="cs-CZ"/>
+        </w:rPr>
+        <w:t xml:space="preserve">, </w:t>
+      </w:r>
+      <w:r>
+        <w:rPr>
+          <w:lang w:val="cs-CZ"/>
+        </w:rPr>
+        <w:t xml:space="preserve">bude zavolána funkce, která zpracuje text v textovém poli na číslo a dané číslo pak přidá na zásobník. V případě znaku odpovídajícího klávese </w:t>
       </w:r>
       <w:r>
         <w:rPr>
@@ -46093,31 +46263,13 @@
           <w:highlight w:val="lightGray"/>
           <w:lang w:val="cs-CZ"/>
         </w:rPr>
-        <w:t>+/-</w:t>
-      </w:r>
-      <w:r>
-        <w:rPr>
-          <w:lang w:val="cs-CZ"/>
-        </w:rPr>
-        <w:t xml:space="preserve"> na jiných kalkulátorech</w:t>
-      </w:r>
-      <w:r>
-        <w:rPr>
-          <w:lang w:val="cs-CZ"/>
-        </w:rPr>
-        <w:t xml:space="preserve">. </w:t>
-      </w:r>
-      <w:r>
-        <w:rPr>
-          <w:lang w:val="cs-CZ"/>
-        </w:rPr>
-        <w:t>Pokud se tam znaménko mínusu již nachází, odstraní ho, jinak ho přidá.</w:t>
-      </w:r>
-      <w:r>
-        <w:rPr>
-          <w:lang w:val="cs-CZ"/>
-        </w:rPr>
-        <w:t xml:space="preserve"> Číslice od nuly do devítky jsou jednoduše přidány do textového pole.</w:t>
+        <w:t>Backspace</w:t>
+      </w:r>
+      <w:r>
+        <w:rPr>
+          <w:lang w:val="cs-CZ"/>
+        </w:rPr>
+        <w:t xml:space="preserve"> bude odstraněn poslední znak v textovém poli. Znaky tečky nebo čárky jsou ekvivalentní a vloží desetinnou čárku do textového pole, pokud tam již žádná není, a před ní nulu, pokud je textové pole prázdné.</w:t>
       </w:r>
     </w:p>
     <w:p>
@@ -46131,67 +46283,43 @@
         <w:rPr>
           <w:lang w:val="cs-CZ"/>
         </w:rPr>
-        <w:t xml:space="preserve">Znaky plus, </w:t>
-      </w:r>
-      <w:r>
-        <w:rPr>
-          <w:lang w:val="cs-CZ"/>
-        </w:rPr>
-        <w:t xml:space="preserve">spojovník </w:t>
-      </w:r>
-      <w:r>
-        <w:rPr>
-          <w:lang w:val="cs-CZ"/>
-        </w:rPr>
-        <w:t xml:space="preserve">(mínus), hvězdička (krát) a lomítko (děleno) jsou </w:t>
-      </w:r>
-      <w:r>
-        <w:rPr>
-          <w:lang w:val="cs-CZ"/>
-        </w:rPr>
-        <w:t>běžné znaky na numerických klávesnicích</w:t>
-      </w:r>
-      <w:r>
-        <w:rPr>
-          <w:lang w:val="cs-CZ"/>
-        </w:rPr>
-        <w:t xml:space="preserve"> počítačů</w:t>
-      </w:r>
-      <w:r>
-        <w:rPr>
-          <w:lang w:val="cs-CZ"/>
-        </w:rPr>
-        <w:t xml:space="preserve"> a</w:t>
-      </w:r>
-      <w:r>
-        <w:rPr>
-          <w:lang w:val="cs-CZ"/>
-        </w:rPr>
-        <w:t xml:space="preserve"> zde</w:t>
-      </w:r>
-      <w:r>
-        <w:rPr>
-          <w:lang w:val="cs-CZ"/>
-        </w:rPr>
-        <w:t xml:space="preserve"> jsou interpretovány jako</w:t>
-      </w:r>
-      <w:r>
-        <w:rPr>
-          <w:lang w:val="cs-CZ"/>
-        </w:rPr>
-        <w:t xml:space="preserve"> operátory – symboly označující </w:t>
-      </w:r>
-      <w:r>
-        <w:rPr>
-          <w:lang w:val="cs-CZ"/>
-        </w:rPr>
-        <w:t xml:space="preserve">matematické operace. </w:t>
-      </w:r>
-      <w:r>
-        <w:rPr>
-          <w:lang w:val="cs-CZ"/>
-        </w:rPr>
-        <w:t xml:space="preserve">Pokud při jejich stisknutí není textové pole prázdné, bude zpracováno jako při stisknutí klávesy </w:t>
+        <w:t xml:space="preserve">Klávesa N otočí znaménko v textovém poli, protože znak </w:t>
+      </w:r>
+      <w:r>
+        <w:rPr>
+          <w:lang w:val="cs-CZ"/>
+        </w:rPr>
+        <w:t>spojovník</w:t>
+      </w:r>
+      <w:r>
+        <w:rPr>
+          <w:lang w:val="cs-CZ"/>
+        </w:rPr>
+        <w:t>u</w:t>
+      </w:r>
+      <w:r>
+        <w:rPr>
+          <w:lang w:val="cs-CZ"/>
+        </w:rPr>
+        <w:t>/mínusu je interpretován jako matematická operace</w:t>
+      </w:r>
+      <w:r>
+        <w:rPr>
+          <w:lang w:val="cs-CZ"/>
+        </w:rPr>
+        <w:t>, podobně jako kláves</w:t>
+      </w:r>
+      <w:r>
+        <w:rPr>
+          <w:lang w:val="cs-CZ"/>
+        </w:rPr>
+        <w:t>a</w:t>
+      </w:r>
+      <w:r>
+        <w:rPr>
+          <w:lang w:val="cs-CZ"/>
+        </w:rPr>
+        <w:t xml:space="preserve"> </w:t>
       </w:r>
       <w:r>
         <w:rPr>
@@ -46201,31 +46329,105 @@
           <w:highlight w:val="lightGray"/>
           <w:lang w:val="cs-CZ"/>
         </w:rPr>
-        <w:t>Enter</w:t>
-      </w:r>
-      <w:r>
-        <w:rPr>
-          <w:lang w:val="cs-CZ"/>
-        </w:rPr>
-        <w:t xml:space="preserve">. Pokud se pak na zásobníku nenachází dostatek čísel pro provedení operace (alespoň 2 čísla), </w:t>
-      </w:r>
-      <w:r>
-        <w:rPr>
-          <w:lang w:val="cs-CZ"/>
-        </w:rPr>
-        <w:t>je opět navrácena chyba.</w:t>
-      </w:r>
-      <w:r>
-        <w:rPr>
-          <w:lang w:val="cs-CZ"/>
-        </w:rPr>
-        <w:t xml:space="preserve"> Nakonec je opět použit další match výraz, který podle konkrétního znaku vykoná odpovídající operaci.</w:t>
-      </w:r>
-      <w:r>
-        <w:rPr>
-          <w:lang w:val="cs-CZ"/>
-        </w:rPr>
-        <w:t xml:space="preserve"> Díky systému traitů nám umožňuje Rust „přetížení operátorů“ („operator overloading“), kdy dokáže programátor implementovat metody, které mají být vykonány při použití daného operátoru s danou dvojicí datových typů. Přetížení by však vždy mělo odpovídat logickému významu operátorů, takže např. při implementaci traitu </w:t>
+        <w:t>+/-</w:t>
+      </w:r>
+      <w:r>
+        <w:rPr>
+          <w:lang w:val="cs-CZ"/>
+        </w:rPr>
+        <w:t xml:space="preserve"> na jiných kalkulátorech</w:t>
+      </w:r>
+      <w:r>
+        <w:rPr>
+          <w:lang w:val="cs-CZ"/>
+        </w:rPr>
+        <w:t xml:space="preserve">. </w:t>
+      </w:r>
+      <w:r>
+        <w:rPr>
+          <w:lang w:val="cs-CZ"/>
+        </w:rPr>
+        <w:t>Pokud se tam znaménko mínusu již nachází, odstraní ho, jinak ho přidá.</w:t>
+      </w:r>
+      <w:r>
+        <w:rPr>
+          <w:lang w:val="cs-CZ"/>
+        </w:rPr>
+        <w:t xml:space="preserve"> Číslice od nuly do devítky jsou jednoduše přidány do textového pole.</w:t>
+      </w:r>
+    </w:p>
+    <w:p>
+      <w:pPr>
+        <w:jc w:val="both"/>
+        <w:rPr>
+          <w:lang w:val="cs-CZ"/>
+        </w:rPr>
+      </w:pPr>
+      <w:r>
+        <w:rPr>
+          <w:lang w:val="cs-CZ"/>
+        </w:rPr>
+        <w:t xml:space="preserve">Znaky plus, </w:t>
+      </w:r>
+      <w:r>
+        <w:rPr>
+          <w:lang w:val="cs-CZ"/>
+        </w:rPr>
+        <w:t xml:space="preserve">spojovník </w:t>
+      </w:r>
+      <w:r>
+        <w:rPr>
+          <w:lang w:val="cs-CZ"/>
+        </w:rPr>
+        <w:t xml:space="preserve">(mínus), hvězdička (krát) a lomítko (děleno) jsou </w:t>
+      </w:r>
+      <w:r>
+        <w:rPr>
+          <w:lang w:val="cs-CZ"/>
+        </w:rPr>
+        <w:t>běžné znaky na numerických klávesnicích</w:t>
+      </w:r>
+      <w:r>
+        <w:rPr>
+          <w:lang w:val="cs-CZ"/>
+        </w:rPr>
+        <w:t xml:space="preserve"> počítačů</w:t>
+      </w:r>
+      <w:r>
+        <w:rPr>
+          <w:lang w:val="cs-CZ"/>
+        </w:rPr>
+        <w:t xml:space="preserve"> a</w:t>
+      </w:r>
+      <w:r>
+        <w:rPr>
+          <w:lang w:val="cs-CZ"/>
+        </w:rPr>
+        <w:t xml:space="preserve"> zde</w:t>
+      </w:r>
+      <w:r>
+        <w:rPr>
+          <w:lang w:val="cs-CZ"/>
+        </w:rPr>
+        <w:t xml:space="preserve"> jsou interpretovány jako</w:t>
+      </w:r>
+      <w:r>
+        <w:rPr>
+          <w:lang w:val="cs-CZ"/>
+        </w:rPr>
+        <w:t xml:space="preserve"> operátory – symboly označující </w:t>
+      </w:r>
+      <w:r>
+        <w:rPr>
+          <w:lang w:val="cs-CZ"/>
+        </w:rPr>
+        <w:t xml:space="preserve">matematické operace. </w:t>
+      </w:r>
+      <w:r>
+        <w:rPr>
+          <w:lang w:val="cs-CZ"/>
+        </w:rPr>
+        <w:t xml:space="preserve">Pokud při jejich stisknutí není textové pole prázdné, bude zpracováno jako při stisknutí klávesy </w:t>
       </w:r>
       <w:r>
         <w:rPr>
@@ -46235,45 +46437,31 @@
           <w:highlight w:val="lightGray"/>
           <w:lang w:val="cs-CZ"/>
         </w:rPr>
-        <w:t>Add</w:t>
-      </w:r>
-      <w:r>
-        <w:rPr>
-          <w:lang w:val="cs-CZ"/>
-        </w:rPr>
-        <w:t xml:space="preserve"> („sečíst“) pro dva textové řetězce jsou tyto dva řetězce </w:t>
-      </w:r>
-      <w:r>
-        <w:rPr>
-          <w:lang w:val="cs-CZ"/>
-        </w:rPr>
-        <w:t>spojené. V našem případě opět používáme datové typy reprezentující čísla, takže je logický význam prostý.</w:t>
-      </w:r>
-      <w:r>
-        <w:rPr>
-          <w:lang w:val="cs-CZ"/>
-        </w:rPr>
-        <w:t xml:space="preserve"> Výsledek matematické operace je opět přidán na zásobník</w:t>
-      </w:r>
-      <w:r>
-        <w:rPr>
-          <w:lang w:val="cs-CZ"/>
-        </w:rPr>
-        <w:t>, pokud při operaci nedošlo k žádné chybě.</w:t>
-      </w:r>
-    </w:p>
-    <w:p>
-      <w:pPr>
-        <w:jc w:val="both"/>
-        <w:rPr>
-          <w:lang w:val="cs-CZ"/>
-        </w:rPr>
-      </w:pPr>
-      <w:r>
-        <w:rPr>
-          <w:lang w:val="cs-CZ"/>
-        </w:rPr>
-        <w:t xml:space="preserve">Bajt o hodnotě 0x12 (=18 v desítkové soustavě) odpovídá klávesové zkratce </w:t>
+        <w:t>Enter</w:t>
+      </w:r>
+      <w:r>
+        <w:rPr>
+          <w:lang w:val="cs-CZ"/>
+        </w:rPr>
+        <w:t xml:space="preserve">. Pokud se pak na zásobníku nenachází dostatek čísel pro provedení operace (alespoň 2 čísla), </w:t>
+      </w:r>
+      <w:r>
+        <w:rPr>
+          <w:lang w:val="cs-CZ"/>
+        </w:rPr>
+        <w:t>je opět navrácena chyba.</w:t>
+      </w:r>
+      <w:r>
+        <w:rPr>
+          <w:lang w:val="cs-CZ"/>
+        </w:rPr>
+        <w:t xml:space="preserve"> Nakonec je opět použit další match výraz, který podle konkrétního znaku vykoná odpovídající operaci.</w:t>
+      </w:r>
+      <w:r>
+        <w:rPr>
+          <w:lang w:val="cs-CZ"/>
+        </w:rPr>
+        <w:t xml:space="preserve"> Díky systému traitů nám umožňuje Rust „přetížení operátorů“ („operator overloading“), kdy dokáže programátor implementovat metody, které mají být vykonány při použití daného operátoru s danou dvojicí datových typů. Přetížení by však vždy mělo odpovídat logickému významu operátorů, takže např. při implementaci traitu </w:t>
       </w:r>
       <w:r>
         <w:rPr>
@@ -46283,13 +46471,45 @@
           <w:highlight w:val="lightGray"/>
           <w:lang w:val="cs-CZ"/>
         </w:rPr>
-        <w:t>Ctrl+R</w:t>
-      </w:r>
-      <w:r>
-        <w:rPr>
-          <w:lang w:val="cs-CZ"/>
-        </w:rPr>
-        <w:t xml:space="preserve">, a vyvolá opětovné vykreslení zásobníku i textového pole na displej. Hodnota 0x14 (=20) odpovídá stisknutí </w:t>
+        <w:t>Add</w:t>
+      </w:r>
+      <w:r>
+        <w:rPr>
+          <w:lang w:val="cs-CZ"/>
+        </w:rPr>
+        <w:t xml:space="preserve"> („sečíst“) pro dva textové řetězce jsou tyto dva řetězce </w:t>
+      </w:r>
+      <w:r>
+        <w:rPr>
+          <w:lang w:val="cs-CZ"/>
+        </w:rPr>
+        <w:t>spojené. V našem případě opět používáme datové typy reprezentující čísla, takže je logický význam prostý.</w:t>
+      </w:r>
+      <w:r>
+        <w:rPr>
+          <w:lang w:val="cs-CZ"/>
+        </w:rPr>
+        <w:t xml:space="preserve"> Výsledek matematické operace je opět přidán na zásobník</w:t>
+      </w:r>
+      <w:r>
+        <w:rPr>
+          <w:lang w:val="cs-CZ"/>
+        </w:rPr>
+        <w:t>, pokud při operaci nedošlo k žádné chybě.</w:t>
+      </w:r>
+    </w:p>
+    <w:p>
+      <w:pPr>
+        <w:jc w:val="both"/>
+        <w:rPr>
+          <w:lang w:val="cs-CZ"/>
+        </w:rPr>
+      </w:pPr>
+      <w:r>
+        <w:rPr>
+          <w:lang w:val="cs-CZ"/>
+        </w:rPr>
+        <w:t xml:space="preserve">Bajt o hodnotě 0x12 (=18 v desítkové soustavě) odpovídá klávesové zkratce </w:t>
       </w:r>
       <w:r>
         <w:rPr>
@@ -46299,19 +46519,13 @@
           <w:highlight w:val="lightGray"/>
           <w:lang w:val="cs-CZ"/>
         </w:rPr>
-        <w:t>Ctrl+T</w:t>
-      </w:r>
-      <w:r>
-        <w:rPr>
-          <w:lang w:val="cs-CZ"/>
-        </w:rPr>
-        <w:t>, a zavolá metodu, která přepne do příkazového módu (popsáno níže).</w:t>
-      </w:r>
-      <w:r>
-        <w:rPr>
-          <w:lang w:val="cs-CZ"/>
-        </w:rPr>
-        <w:t xml:space="preserve"> Hodnota 0x1B (=27) pak označuje ASCII znak </w:t>
+        <w:t>Ctrl+R</w:t>
+      </w:r>
+      <w:r>
+        <w:rPr>
+          <w:lang w:val="cs-CZ"/>
+        </w:rPr>
+        <w:t xml:space="preserve">, a vyvolá opětovné vykreslení zásobníku i textového pole na displej. Hodnota 0x14 (=20) odpovídá stisknutí </w:t>
       </w:r>
       <w:r>
         <w:rPr>
@@ -46321,85 +46535,19 @@
           <w:highlight w:val="lightGray"/>
           <w:lang w:val="cs-CZ"/>
         </w:rPr>
-        <w:t>ESC</w:t>
-      </w:r>
-      <w:r>
-        <w:rPr>
-          <w:lang w:val="cs-CZ"/>
-        </w:rPr>
-        <w:t xml:space="preserve">, který označuje začátek </w:t>
-      </w:r>
-      <w:r>
-        <w:rPr>
-          <w:lang w:val="cs-CZ"/>
-        </w:rPr>
-        <w:t xml:space="preserve">ANSI escape kódů, které však v tomto projektu pro jednoduchost ignorujeme – pouze přečteme 10 </w:t>
-      </w:r>
-      <w:r>
-        <w:rPr>
-          <w:lang w:val="cs-CZ"/>
-        </w:rPr>
-        <w:t>bajtů</w:t>
-      </w:r>
-      <w:r>
-        <w:rPr>
-          <w:lang w:val="cs-CZ"/>
-        </w:rPr>
-        <w:t xml:space="preserve"> přes UART, které zalogujeme a zahodíme.</w:t>
-      </w:r>
-    </w:p>
-    <w:p>
-      <w:pPr>
-        <w:pStyle w:val="Heading4"/>
-        <w:rPr>
-          <w:lang w:val="cs-CZ"/>
-        </w:rPr>
-      </w:pPr>
-      <w:bookmarkStart w:id="157" w:name="_Toc222486283"/>
-      <w:r>
-        <w:rPr>
-          <w:lang w:val="cs-CZ"/>
-        </w:rPr>
-        <w:t xml:space="preserve">4.1.4 </w:t>
-      </w:r>
-      <w:r>
-        <w:rPr>
-          <w:lang w:val="cs-CZ"/>
-        </w:rPr>
-        <w:t>disp_grave_error</w:t>
-      </w:r>
-      <w:r>
-        <w:rPr>
-          <w:lang w:val="cs-CZ"/>
-        </w:rPr>
-        <w:t xml:space="preserve">(), </w:t>
-      </w:r>
-      <w:r>
-        <w:rPr>
-          <w:lang w:val="cs-CZ"/>
-        </w:rPr>
-        <w:t>disp_error</w:t>
-      </w:r>
-      <w:r>
-        <w:rPr>
-          <w:lang w:val="cs-CZ"/>
-        </w:rPr>
-        <w:t>()</w:t>
-      </w:r>
-      <w:bookmarkEnd w:id="157"/>
-    </w:p>
-    <w:p>
-      <w:pPr>
-        <w:jc w:val="both"/>
-        <w:rPr>
-          <w:lang w:val="cs-CZ"/>
-        </w:rPr>
-      </w:pPr>
-      <w:r>
-        <w:rPr>
-          <w:lang w:val="cs-CZ"/>
-        </w:rPr>
-        <w:t xml:space="preserve">Pro zobrazování chyb na displeji používáme tuto dvojici funkcí, kterým předáme samotnou </w:t>
+        <w:t>Ctrl+T</w:t>
+      </w:r>
+      <w:r>
+        <w:rPr>
+          <w:lang w:val="cs-CZ"/>
+        </w:rPr>
+        <w:t>, a zavolá metodu, která přepne do příkazového módu (popsáno níže).</w:t>
+      </w:r>
+      <w:r>
+        <w:rPr>
+          <w:lang w:val="cs-CZ"/>
+        </w:rPr>
+        <w:t xml:space="preserve"> Hodnota 0x1B (=27) pak označuje ASCII znak </w:t>
       </w:r>
       <w:r>
         <w:rPr>
@@ -46409,19 +46557,85 @@
           <w:highlight w:val="lightGray"/>
           <w:lang w:val="cs-CZ"/>
         </w:rPr>
-        <w:t>RefCell</w:t>
-      </w:r>
-      <w:r>
-        <w:rPr>
-          <w:lang w:val="cs-CZ"/>
-        </w:rPr>
-        <w:t xml:space="preserve"> obsahující displej. </w:t>
-      </w:r>
-      <w:r>
-        <w:rPr>
-          <w:lang w:val="cs-CZ"/>
-        </w:rPr>
-        <w:t xml:space="preserve">Zatímco </w:t>
+        <w:t>ESC</w:t>
+      </w:r>
+      <w:r>
+        <w:rPr>
+          <w:lang w:val="cs-CZ"/>
+        </w:rPr>
+        <w:t xml:space="preserve">, který označuje začátek </w:t>
+      </w:r>
+      <w:r>
+        <w:rPr>
+          <w:lang w:val="cs-CZ"/>
+        </w:rPr>
+        <w:t xml:space="preserve">ANSI escape kódů, které však v tomto projektu pro jednoduchost ignorujeme – pouze přečteme 10 </w:t>
+      </w:r>
+      <w:r>
+        <w:rPr>
+          <w:lang w:val="cs-CZ"/>
+        </w:rPr>
+        <w:t>bajtů</w:t>
+      </w:r>
+      <w:r>
+        <w:rPr>
+          <w:lang w:val="cs-CZ"/>
+        </w:rPr>
+        <w:t xml:space="preserve"> přes UART, které zalogujeme a zahodíme.</w:t>
+      </w:r>
+    </w:p>
+    <w:p>
+      <w:pPr>
+        <w:pStyle w:val="Heading4"/>
+        <w:rPr>
+          <w:lang w:val="cs-CZ"/>
+        </w:rPr>
+      </w:pPr>
+      <w:bookmarkStart w:id="157" w:name="_Toc222486283"/>
+      <w:r>
+        <w:rPr>
+          <w:lang w:val="cs-CZ"/>
+        </w:rPr>
+        <w:t xml:space="preserve">4.1.4 </w:t>
+      </w:r>
+      <w:r>
+        <w:rPr>
+          <w:lang w:val="cs-CZ"/>
+        </w:rPr>
+        <w:t>disp_grave_error</w:t>
+      </w:r>
+      <w:r>
+        <w:rPr>
+          <w:lang w:val="cs-CZ"/>
+        </w:rPr>
+        <w:t xml:space="preserve">(), </w:t>
+      </w:r>
+      <w:r>
+        <w:rPr>
+          <w:lang w:val="cs-CZ"/>
+        </w:rPr>
+        <w:t>disp_error</w:t>
+      </w:r>
+      <w:r>
+        <w:rPr>
+          <w:lang w:val="cs-CZ"/>
+        </w:rPr>
+        <w:t>()</w:t>
+      </w:r>
+      <w:bookmarkEnd w:id="157"/>
+    </w:p>
+    <w:p>
+      <w:pPr>
+        <w:jc w:val="both"/>
+        <w:rPr>
+          <w:lang w:val="cs-CZ"/>
+        </w:rPr>
+      </w:pPr>
+      <w:r>
+        <w:rPr>
+          <w:lang w:val="cs-CZ"/>
+        </w:rPr>
+        <w:t xml:space="preserve">Pro zobrazování chyb na displeji používáme tuto dvojici funkcí, kterým předáme samotnou </w:t>
       </w:r>
       <w:r>
         <w:rPr>
@@ -46431,13 +46645,19 @@
           <w:highlight w:val="lightGray"/>
           <w:lang w:val="cs-CZ"/>
         </w:rPr>
-        <w:t>disp_error()</w:t>
-      </w:r>
-      <w:r>
-        <w:rPr>
-          <w:lang w:val="cs-CZ"/>
-        </w:rPr>
-        <w:t xml:space="preserve"> pouze zobrazí v pravém horním rohu malý obrázek – ikonku E, indikující, že se stala nějaká chyba, ze které se dokázal program zotavit, funkce </w:t>
+        <w:t>RefCell</w:t>
+      </w:r>
+      <w:r>
+        <w:rPr>
+          <w:lang w:val="cs-CZ"/>
+        </w:rPr>
+        <w:t xml:space="preserve"> obsahující displej. </w:t>
+      </w:r>
+      <w:r>
+        <w:rPr>
+          <w:lang w:val="cs-CZ"/>
+        </w:rPr>
+        <w:t xml:space="preserve">Zatímco </w:t>
       </w:r>
       <w:r>
         <w:rPr>
@@ -46447,19 +46667,13 @@
           <w:highlight w:val="lightGray"/>
           <w:lang w:val="cs-CZ"/>
         </w:rPr>
-        <w:t>disp_grave_error()</w:t>
-      </w:r>
-      <w:r>
-        <w:rPr>
-          <w:lang w:val="cs-CZ"/>
-        </w:rPr>
-        <w:t xml:space="preserve"> zobrazí chybový obrázek na celém displeji. Pokud je jí předána reference na </w:t>
-      </w:r>
-      <w:r>
-        <w:rPr>
-          <w:lang w:val="cs-CZ"/>
-        </w:rPr>
-        <w:t xml:space="preserve">strukturu </w:t>
+        <w:t>disp_error()</w:t>
+      </w:r>
+      <w:r>
+        <w:rPr>
+          <w:lang w:val="cs-CZ"/>
+        </w:rPr>
+        <w:t xml:space="preserve"> pouze zobrazí v pravém horním rohu malý obrázek – ikonku E, indikující, že se stala nějaká chyba, ze které se dokázal program zotavit, funkce </w:t>
       </w:r>
       <w:r>
         <w:rPr>
@@ -46469,62 +46683,19 @@
           <w:highlight w:val="lightGray"/>
           <w:lang w:val="cs-CZ"/>
         </w:rPr>
-        <w:t>Delay</w:t>
-      </w:r>
-      <w:r>
-        <w:rPr>
-          <w:lang w:val="cs-CZ"/>
-        </w:rPr>
-        <w:t xml:space="preserve">, umožňující čekat určitý počet milisekund, počká funkce </w:t>
-      </w:r>
-      <w:r>
-        <w:rPr>
-          <w:lang w:val="cs-CZ"/>
-        </w:rPr>
-        <w:t>10 sekund a resetuje mikrořadič, jinak zpanikaří a zamrzne ho.</w:t>
-      </w:r>
-    </w:p>
-    <w:p>
-      <w:pPr>
-        <w:pStyle w:val="Heading4"/>
-        <w:rPr>
-          <w:lang w:val="cs-CZ"/>
-        </w:rPr>
-      </w:pPr>
-      <w:bookmarkStart w:id="158" w:name="_Toc222486284"/>
-      <w:r>
-        <w:rPr>
-          <w:lang w:val="cs-CZ"/>
-        </w:rPr>
-        <w:lastRenderedPageBreak/>
-        <w:t xml:space="preserve">4.1.5 </w:t>
-      </w:r>
-      <w:r>
-        <w:rPr>
-          <w:lang w:val="cs-CZ"/>
-        </w:rPr>
-        <w:t>parse_textbox</w:t>
-      </w:r>
-      <w:r>
-        <w:rPr>
-          <w:lang w:val="cs-CZ"/>
-        </w:rPr>
-        <w:t>()</w:t>
-      </w:r>
-      <w:bookmarkEnd w:id="158"/>
-    </w:p>
-    <w:p>
-      <w:pPr>
-        <w:jc w:val="both"/>
-        <w:rPr>
-          <w:lang w:val="cs-CZ"/>
-        </w:rPr>
-      </w:pPr>
-      <w:r>
-        <w:rPr>
-          <w:lang w:val="cs-CZ"/>
-        </w:rPr>
-        <w:t xml:space="preserve">Funkce </w:t>
+        <w:t>disp_grave_error()</w:t>
+      </w:r>
+      <w:r>
+        <w:rPr>
+          <w:lang w:val="cs-CZ"/>
+        </w:rPr>
+        <w:t xml:space="preserve"> zobrazí chybový obrázek na celém displeji. Pokud je jí předána reference na </w:t>
+      </w:r>
+      <w:r>
+        <w:rPr>
+          <w:lang w:val="cs-CZ"/>
+        </w:rPr>
+        <w:t xml:space="preserve">strukturu </w:t>
       </w:r>
       <w:r>
         <w:rPr>
@@ -46534,13 +46705,62 @@
           <w:highlight w:val="lightGray"/>
           <w:lang w:val="cs-CZ"/>
         </w:rPr>
-        <w:t>parse_textbox()</w:t>
-      </w:r>
-      <w:r>
-        <w:rPr>
-          <w:lang w:val="cs-CZ"/>
-        </w:rPr>
-        <w:t xml:space="preserve"> slouží pouze k zvýšení čitelnosti kódu, namísto duplikace stejného kódu u kódu pro klávesu </w:t>
+        <w:t>Delay</w:t>
+      </w:r>
+      <w:r>
+        <w:rPr>
+          <w:lang w:val="cs-CZ"/>
+        </w:rPr>
+        <w:t xml:space="preserve">, umožňující čekat určitý počet milisekund, počká funkce </w:t>
+      </w:r>
+      <w:r>
+        <w:rPr>
+          <w:lang w:val="cs-CZ"/>
+        </w:rPr>
+        <w:t>10 sekund a resetuje mikrořadič, jinak zpanikaří a zamrzne ho.</w:t>
+      </w:r>
+    </w:p>
+    <w:p>
+      <w:pPr>
+        <w:pStyle w:val="Heading4"/>
+        <w:rPr>
+          <w:lang w:val="cs-CZ"/>
+        </w:rPr>
+      </w:pPr>
+      <w:bookmarkStart w:id="158" w:name="_Toc222486284"/>
+      <w:r>
+        <w:rPr>
+          <w:lang w:val="cs-CZ"/>
+        </w:rPr>
+        <w:lastRenderedPageBreak/>
+        <w:t xml:space="preserve">4.1.5 </w:t>
+      </w:r>
+      <w:r>
+        <w:rPr>
+          <w:lang w:val="cs-CZ"/>
+        </w:rPr>
+        <w:t>parse_textbox</w:t>
+      </w:r>
+      <w:r>
+        <w:rPr>
+          <w:lang w:val="cs-CZ"/>
+        </w:rPr>
+        <w:t>()</w:t>
+      </w:r>
+      <w:bookmarkEnd w:id="158"/>
+    </w:p>
+    <w:p>
+      <w:pPr>
+        <w:jc w:val="both"/>
+        <w:rPr>
+          <w:lang w:val="cs-CZ"/>
+        </w:rPr>
+      </w:pPr>
+      <w:r>
+        <w:rPr>
+          <w:lang w:val="cs-CZ"/>
+        </w:rPr>
+        <w:t xml:space="preserve">Funkce </w:t>
       </w:r>
       <w:r>
         <w:rPr>
@@ -46550,91 +46770,13 @@
           <w:highlight w:val="lightGray"/>
           <w:lang w:val="cs-CZ"/>
         </w:rPr>
-        <w:t>Enter</w:t>
-      </w:r>
-      <w:r>
-        <w:rPr>
-          <w:lang w:val="cs-CZ"/>
-        </w:rPr>
-        <w:t xml:space="preserve"> a </w:t>
-      </w:r>
-      <w:r>
-        <w:rPr>
-          <w:lang w:val="cs-CZ"/>
-        </w:rPr>
-        <w:t>u operátorů</w:t>
-      </w:r>
-      <w:r>
-        <w:rPr>
-          <w:lang w:val="cs-CZ"/>
-        </w:rPr>
-        <w:t xml:space="preserve"> používáme právě tuto funkci pro </w:t>
-      </w:r>
-      <w:r>
-        <w:rPr>
-          <w:lang w:val="cs-CZ"/>
-        </w:rPr>
-        <w:t xml:space="preserve">kompaktní </w:t>
-      </w:r>
-      <w:r>
-        <w:rPr>
-          <w:lang w:val="cs-CZ"/>
-        </w:rPr>
-        <w:t xml:space="preserve">koordinaci zásobníku, textového pole a asociovaných funkcí pro </w:t>
-      </w:r>
-      <w:r>
-        <w:rPr>
-          <w:lang w:val="cs-CZ"/>
-        </w:rPr>
-        <w:t>námi použitý datový typ čísel (popsaný v kapitole 4.4 níže)</w:t>
-      </w:r>
-      <w:r>
-        <w:rPr>
-          <w:lang w:val="cs-CZ"/>
-        </w:rPr>
-        <w:t>, které převádí textový řetězec na číslo.</w:t>
-      </w:r>
-      <w:r>
-        <w:rPr>
-          <w:lang w:val="cs-CZ"/>
-        </w:rPr>
-        <w:t xml:space="preserve"> Zároveň, při změně procesu, jakým je toto provedeno, se změna projeví na obou místech a nemůže se stát, že by programátor zapomněl jedno z míst změnit. </w:t>
-      </w:r>
-    </w:p>
-    <w:p>
-      <w:pPr>
-        <w:pStyle w:val="Heading3"/>
-        <w:rPr>
-          <w:lang w:val="cs-CZ"/>
-        </w:rPr>
-      </w:pPr>
-      <w:bookmarkStart w:id="159" w:name="_Toc222486285"/>
-      <w:r>
-        <w:rPr>
-          <w:lang w:val="cs-CZ"/>
-        </w:rPr>
-        <w:t xml:space="preserve">4.2 </w:t>
-      </w:r>
-      <w:r>
-        <w:rPr>
-          <w:lang w:val="cs-CZ"/>
-        </w:rPr>
-        <w:t>command_mode.rs</w:t>
-      </w:r>
-      <w:bookmarkEnd w:id="159"/>
-    </w:p>
-    <w:p>
-      <w:pPr>
-        <w:jc w:val="both"/>
-        <w:rPr>
-          <w:lang w:val="cs-CZ"/>
-        </w:rPr>
-      </w:pPr>
-      <w:r>
-        <w:rPr>
-          <w:lang w:val="cs-CZ"/>
-        </w:rPr>
-        <w:t xml:space="preserve">Pro ovládání kalkulačky mimo prosté matematické operace je implementován ještě tzv. příkazový mód, což je speciální mód, do kterého uživatel přepne klávesovou zkratkou </w:t>
+        <w:t>parse_textbox()</w:t>
+      </w:r>
+      <w:r>
+        <w:rPr>
+          <w:lang w:val="cs-CZ"/>
+        </w:rPr>
+        <w:t xml:space="preserve"> slouží pouze k zvýšení čitelnosti kódu, namísto duplikace stejného kódu u kódu pro klávesu </w:t>
       </w:r>
       <w:r>
         <w:rPr>
@@ -46644,23 +46786,81 @@
           <w:highlight w:val="lightGray"/>
           <w:lang w:val="cs-CZ"/>
         </w:rPr>
-        <w:t>Ctrl+T</w:t>
-      </w:r>
-      <w:r>
-        <w:rPr>
-          <w:lang w:val="cs-CZ"/>
-        </w:rPr>
-        <w:t xml:space="preserve"> </w:t>
-      </w:r>
-      <w:r>
-        <w:rPr>
-          <w:lang w:val="cs-CZ"/>
-        </w:rPr>
-        <w:t>a který zpracovává textové příkazy namísto čísel a matematických operací.</w:t>
+        <w:t>Enter</w:t>
+      </w:r>
+      <w:r>
+        <w:rPr>
+          <w:lang w:val="cs-CZ"/>
+        </w:rPr>
+        <w:t xml:space="preserve"> a </w:t>
+      </w:r>
+      <w:r>
+        <w:rPr>
+          <w:lang w:val="cs-CZ"/>
+        </w:rPr>
+        <w:t>u operátorů</w:t>
+      </w:r>
+      <w:r>
+        <w:rPr>
+          <w:lang w:val="cs-CZ"/>
+        </w:rPr>
+        <w:t xml:space="preserve"> používáme právě tuto funkci pro </w:t>
+      </w:r>
+      <w:r>
+        <w:rPr>
+          <w:lang w:val="cs-CZ"/>
+        </w:rPr>
+        <w:t xml:space="preserve">kompaktní </w:t>
+      </w:r>
+      <w:r>
+        <w:rPr>
+          <w:lang w:val="cs-CZ"/>
+        </w:rPr>
+        <w:t xml:space="preserve">koordinaci zásobníku, textového pole a asociovaných funkcí pro </w:t>
+      </w:r>
+      <w:r>
+        <w:rPr>
+          <w:lang w:val="cs-CZ"/>
+        </w:rPr>
+        <w:t>námi použitý datový typ čísel (popsaný v kapitole 4.4 níže)</w:t>
+      </w:r>
+      <w:r>
+        <w:rPr>
+          <w:lang w:val="cs-CZ"/>
+        </w:rPr>
+        <w:t>, které převádí textový řetězec na číslo.</w:t>
+      </w:r>
+      <w:r>
+        <w:rPr>
+          <w:lang w:val="cs-CZ"/>
+        </w:rPr>
+        <w:t xml:space="preserve"> Zároveň, při změně procesu, jakým je toto provedeno, se změna projeví na obou místech a nemůže se stát, že by programátor zapomněl jedno z míst změnit. </w:t>
       </w:r>
     </w:p>
     <w:p>
       <w:pPr>
+        <w:pStyle w:val="Heading3"/>
+        <w:rPr>
+          <w:lang w:val="cs-CZ"/>
+        </w:rPr>
+      </w:pPr>
+      <w:bookmarkStart w:id="159" w:name="_Toc222486285"/>
+      <w:r>
+        <w:rPr>
+          <w:lang w:val="cs-CZ"/>
+        </w:rPr>
+        <w:t xml:space="preserve">4.2 </w:t>
+      </w:r>
+      <w:r>
+        <w:rPr>
+          <w:lang w:val="cs-CZ"/>
+        </w:rPr>
+        <w:t>command_mode.rs</w:t>
+      </w:r>
+      <w:bookmarkEnd w:id="159"/>
+    </w:p>
+    <w:p>
+      <w:pPr>
         <w:jc w:val="both"/>
         <w:rPr>
           <w:lang w:val="cs-CZ"/>
@@ -46670,25 +46870,7 @@
         <w:rPr>
           <w:lang w:val="cs-CZ"/>
         </w:rPr>
-        <w:t xml:space="preserve">Celý soubor obsahuje pouze </w:t>
-      </w:r>
-      <w:r>
-        <w:rPr>
-          <w:lang w:val="cs-CZ"/>
-        </w:rPr>
-        <w:t>importy</w:t>
-      </w:r>
-      <w:r>
-        <w:rPr>
-          <w:lang w:val="cs-CZ"/>
-        </w:rPr>
-        <w:t xml:space="preserve"> a</w:t>
-      </w:r>
-      <w:r>
-        <w:rPr>
-          <w:lang w:val="cs-CZ"/>
-        </w:rPr>
-        <w:t xml:space="preserve"> funkci </w:t>
+        <w:t xml:space="preserve">Pro ovládání kalkulačky mimo prosté matematické operace je implementován ještě tzv. příkazový mód, což je speciální mód, do kterého uživatel přepne klávesovou zkratkou </w:t>
       </w:r>
       <w:r>
         <w:rPr>
@@ -46698,67 +46880,51 @@
           <w:highlight w:val="lightGray"/>
           <w:lang w:val="cs-CZ"/>
         </w:rPr>
-        <w:t>handle_commands()</w:t>
-      </w:r>
-      <w:r>
-        <w:rPr>
-          <w:lang w:val="cs-CZ"/>
-        </w:rPr>
-        <w:t>.</w:t>
-      </w:r>
-      <w:r>
-        <w:rPr>
-          <w:lang w:val="cs-CZ"/>
-        </w:rPr>
-        <w:t xml:space="preserve"> Tato funkce vyšle příkaz </w:t>
-      </w:r>
-      <w:r>
-        <w:rPr>
-          <w:lang w:val="cs-CZ"/>
-        </w:rPr>
-        <w:t>displeji pro převrácení barev displeje – černá se stane bílou, bílá černou</w:t>
-      </w:r>
-      <w:r>
-        <w:rPr>
-          <w:lang w:val="cs-CZ"/>
-        </w:rPr>
-        <w:t xml:space="preserve"> – a</w:t>
-      </w:r>
-      <w:r>
-        <w:rPr>
-          <w:lang w:val="cs-CZ"/>
-        </w:rPr>
-        <w:t xml:space="preserve"> spustí smyčku </w:t>
-      </w:r>
-      <w:r>
-        <w:rPr>
-          <w:lang w:val="cs-CZ"/>
-        </w:rPr>
-        <w:t>čtení UART</w:t>
-      </w:r>
-      <w:r>
-        <w:rPr>
-          <w:lang w:val="cs-CZ"/>
-        </w:rPr>
-        <w:t>. Tato smyčka opět čte UART bajt po bajtu; pokud se jedná o alfanumerický znak (A-Z, 0-9)</w:t>
-      </w:r>
-      <w:r>
-        <w:rPr>
-          <w:lang w:val="cs-CZ"/>
-        </w:rPr>
-        <w:t xml:space="preserve"> nebo mezeru</w:t>
-      </w:r>
-      <w:r>
-        <w:rPr>
-          <w:lang w:val="cs-CZ"/>
-        </w:rPr>
-        <w:t xml:space="preserve">, přidá ho do textového pole, pokud </w:t>
-      </w:r>
-      <w:r>
-        <w:rPr>
-          <w:lang w:val="cs-CZ"/>
-        </w:rPr>
-        <w:t xml:space="preserve">se jedná o klávesu </w:t>
+        <w:t>Ctrl+T</w:t>
+      </w:r>
+      <w:r>
+        <w:rPr>
+          <w:lang w:val="cs-CZ"/>
+        </w:rPr>
+        <w:t xml:space="preserve"> </w:t>
+      </w:r>
+      <w:r>
+        <w:rPr>
+          <w:lang w:val="cs-CZ"/>
+        </w:rPr>
+        <w:t>a který zpracovává textové příkazy namísto čísel a matematických operací.</w:t>
+      </w:r>
+    </w:p>
+    <w:p>
+      <w:pPr>
+        <w:jc w:val="both"/>
+        <w:rPr>
+          <w:lang w:val="cs-CZ"/>
+        </w:rPr>
+      </w:pPr>
+      <w:r>
+        <w:rPr>
+          <w:lang w:val="cs-CZ"/>
+        </w:rPr>
+        <w:t xml:space="preserve">Celý soubor obsahuje pouze </w:t>
+      </w:r>
+      <w:r>
+        <w:rPr>
+          <w:lang w:val="cs-CZ"/>
+        </w:rPr>
+        <w:t>importy</w:t>
+      </w:r>
+      <w:r>
+        <w:rPr>
+          <w:lang w:val="cs-CZ"/>
+        </w:rPr>
+        <w:t xml:space="preserve"> a</w:t>
+      </w:r>
+      <w:r>
+        <w:rPr>
+          <w:lang w:val="cs-CZ"/>
+        </w:rPr>
+        <w:t xml:space="preserve"> funkci </w:t>
       </w:r>
       <w:r>
         <w:rPr>
@@ -46768,13 +46934,67 @@
           <w:highlight w:val="lightGray"/>
           <w:lang w:val="cs-CZ"/>
         </w:rPr>
-        <w:t>Backspace</w:t>
-      </w:r>
-      <w:r>
-        <w:rPr>
-          <w:lang w:val="cs-CZ"/>
-        </w:rPr>
-        <w:t xml:space="preserve">, poslední znak smaže, pokud se jedná o </w:t>
+        <w:t>handle_commands()</w:t>
+      </w:r>
+      <w:r>
+        <w:rPr>
+          <w:lang w:val="cs-CZ"/>
+        </w:rPr>
+        <w:t>.</w:t>
+      </w:r>
+      <w:r>
+        <w:rPr>
+          <w:lang w:val="cs-CZ"/>
+        </w:rPr>
+        <w:t xml:space="preserve"> Tato funkce vyšle příkaz </w:t>
+      </w:r>
+      <w:r>
+        <w:rPr>
+          <w:lang w:val="cs-CZ"/>
+        </w:rPr>
+        <w:t>displeji pro převrácení barev displeje – černá se stane bílou, bílá černou</w:t>
+      </w:r>
+      <w:r>
+        <w:rPr>
+          <w:lang w:val="cs-CZ"/>
+        </w:rPr>
+        <w:t xml:space="preserve"> – a</w:t>
+      </w:r>
+      <w:r>
+        <w:rPr>
+          <w:lang w:val="cs-CZ"/>
+        </w:rPr>
+        <w:t xml:space="preserve"> spustí smyčku </w:t>
+      </w:r>
+      <w:r>
+        <w:rPr>
+          <w:lang w:val="cs-CZ"/>
+        </w:rPr>
+        <w:t>čtení UART</w:t>
+      </w:r>
+      <w:r>
+        <w:rPr>
+          <w:lang w:val="cs-CZ"/>
+        </w:rPr>
+        <w:t>. Tato smyčka opět čte UART bajt po bajtu; pokud se jedná o alfanumerický znak (A-Z, 0-9)</w:t>
+      </w:r>
+      <w:r>
+        <w:rPr>
+          <w:lang w:val="cs-CZ"/>
+        </w:rPr>
+        <w:t xml:space="preserve"> nebo mezeru</w:t>
+      </w:r>
+      <w:r>
+        <w:rPr>
+          <w:lang w:val="cs-CZ"/>
+        </w:rPr>
+        <w:t xml:space="preserve">, přidá ho do textového pole, pokud </w:t>
+      </w:r>
+      <w:r>
+        <w:rPr>
+          <w:lang w:val="cs-CZ"/>
+        </w:rPr>
+        <w:t xml:space="preserve">se jedná o klávesu </w:t>
       </w:r>
       <w:r>
         <w:rPr>
@@ -46784,13 +47004,13 @@
           <w:highlight w:val="lightGray"/>
           <w:lang w:val="cs-CZ"/>
         </w:rPr>
-        <w:t>Enter</w:t>
-      </w:r>
-      <w:r>
-        <w:rPr>
-          <w:lang w:val="cs-CZ"/>
-        </w:rPr>
-        <w:t xml:space="preserve">, vystoupí ze smyčky, pokud se jedná o </w:t>
+        <w:t>Backspace</w:t>
+      </w:r>
+      <w:r>
+        <w:rPr>
+          <w:lang w:val="cs-CZ"/>
+        </w:rPr>
+        <w:t xml:space="preserve">, poslední znak smaže, pokud se jedná o </w:t>
       </w:r>
       <w:r>
         <w:rPr>
@@ -46800,6 +47020,22 @@
           <w:highlight w:val="lightGray"/>
           <w:lang w:val="cs-CZ"/>
         </w:rPr>
+        <w:t>Enter</w:t>
+      </w:r>
+      <w:r>
+        <w:rPr>
+          <w:lang w:val="cs-CZ"/>
+        </w:rPr>
+        <w:t xml:space="preserve">, vystoupí ze smyčky, pokud se jedná o </w:t>
+      </w:r>
+      <w:r>
+        <w:rPr>
+          <w:rFonts w:ascii="Consolas" w:hAnsi="Consolas"/>
+          <w:sz w:val="20"/>
+          <w:szCs w:val="20"/>
+          <w:highlight w:val="lightGray"/>
+          <w:lang w:val="cs-CZ"/>
+        </w:rPr>
         <w:t>Ctrl+C</w:t>
       </w:r>
       <w:r>
@@ -46807,6 +47043,90 @@
           <w:lang w:val="cs-CZ"/>
         </w:rPr>
         <w:t>, ukončí celou funkci a navrátí hodnotu indikující, že byla operace zrušena uživatelem. Ostatní znaky ignoruje.</w:t>
+      </w:r>
+      <w:r>
+        <w:rPr>
+          <w:lang w:val="cs-CZ"/>
+        </w:rPr>
+        <w:t xml:space="preserve"> </w:t>
+      </w:r>
+      <w:r>
+        <w:rPr>
+          <w:lang w:val="cs-CZ"/>
+        </w:rPr>
+        <w:t>Za povšimnutí</w:t>
+      </w:r>
+      <w:r>
+        <w:rPr>
+          <w:lang w:val="cs-CZ"/>
+        </w:rPr>
+        <w:t xml:space="preserve"> také</w:t>
+      </w:r>
+      <w:r>
+        <w:rPr>
+          <w:lang w:val="cs-CZ"/>
+        </w:rPr>
+        <w:t xml:space="preserve"> stojí, že</w:t>
+      </w:r>
+      <w:r>
+        <w:rPr>
+          <w:lang w:val="cs-CZ"/>
+        </w:rPr>
+        <w:t xml:space="preserve"> v tomto souboru (ani v jiných souborech mimo </w:t>
+      </w:r>
+      <w:r>
+        <w:rPr>
+          <w:rFonts w:ascii="Consolas" w:hAnsi="Consolas"/>
+          <w:sz w:val="20"/>
+          <w:szCs w:val="20"/>
+          <w:highlight w:val="lightGray"/>
+          <w:lang w:val="cs-CZ"/>
+        </w:rPr>
+        <w:t>main.rs</w:t>
+      </w:r>
+      <w:r>
+        <w:rPr>
+          <w:lang w:val="cs-CZ"/>
+        </w:rPr>
+        <w:t>)</w:t>
+      </w:r>
+      <w:r>
+        <w:rPr>
+          <w:lang w:val="cs-CZ"/>
+        </w:rPr>
+        <w:t xml:space="preserve"> nepotřebujeme úvodní deklarace </w:t>
+      </w:r>
+      <w:r>
+        <w:rPr>
+          <w:rFonts w:ascii="Consolas" w:hAnsi="Consolas"/>
+          <w:sz w:val="20"/>
+          <w:szCs w:val="20"/>
+          <w:highlight w:val="lightGray"/>
+          <w:lang w:val="cs-CZ"/>
+        </w:rPr>
+        <w:t>#![no_std]</w:t>
+      </w:r>
+      <w:r>
+        <w:rPr>
+          <w:lang w:val="cs-CZ"/>
+        </w:rPr>
+        <w:t xml:space="preserve"> a </w:t>
+      </w:r>
+      <w:r>
+        <w:rPr>
+          <w:rFonts w:ascii="Consolas" w:hAnsi="Consolas"/>
+          <w:sz w:val="20"/>
+          <w:szCs w:val="20"/>
+          <w:highlight w:val="lightGray"/>
+          <w:lang w:val="cs-CZ"/>
+        </w:rPr>
+        <w:t>#![no_main]</w:t>
+      </w:r>
+      <w:r>
+        <w:rPr>
+          <w:lang w:val="cs-CZ"/>
+        </w:rPr>
+        <w:t>.</w:t>
       </w:r>
     </w:p>
     <w:p>
@@ -48417,14 +48737,7 @@
             <w:rFonts w:ascii="Cambria Math" w:hAnsi="Cambria Math"/>
             <w:lang w:val="cs-CZ"/>
           </w:rPr>
-          <m:t>0.1+0.2=</m:t>
-        </m:r>
-        <m:r>
-          <w:rPr>
-            <w:rFonts w:ascii="Cambria Math" w:hAnsi="Cambria Math"/>
-            <w:lang w:val="cs-CZ"/>
-          </w:rPr>
-          <m:t>0.30000000000000004</m:t>
+          <m:t>0.1+0.2=0.30000000000000004</m:t>
         </m:r>
       </m:oMath>
       <w:r>
@@ -48606,35 +48919,7 @@
             <w:rFonts w:ascii="Cambria Math" w:hAnsi="Cambria Math"/>
             <w:lang w:val="cs-CZ"/>
           </w:rPr>
-          <m:t>(</m:t>
-        </m:r>
-        <m:r>
-          <w:rPr>
-            <w:rFonts w:ascii="Cambria Math" w:hAnsi="Cambria Math"/>
-            <w:lang w:val="cs-CZ"/>
-          </w:rPr>
-          <m:t>value</m:t>
-        </m:r>
-        <m:r>
-          <w:rPr>
-            <w:rFonts w:ascii="Cambria Math" w:hAnsi="Cambria Math"/>
-            <w:lang w:val="cs-CZ"/>
-          </w:rPr>
-          <m:t>)</m:t>
-        </m:r>
-        <m:r>
-          <w:rPr>
-            <w:rFonts w:ascii="Cambria Math" w:hAnsi="Cambria Math"/>
-            <w:lang w:val="cs-CZ"/>
-          </w:rPr>
-          <m:t>×</m:t>
-        </m:r>
-        <m:r>
-          <w:rPr>
-            <w:rFonts w:ascii="Cambria Math" w:hAnsi="Cambria Math"/>
-            <w:lang w:val="cs-CZ"/>
-          </w:rPr>
-          <m:t>10^(exponent)</m:t>
+          <m:t>(value)×10^(exponent)</m:t>
         </m:r>
       </m:oMath>
       <w:r>
@@ -49523,49 +49808,7 @@
               <w:rFonts w:ascii="Cambria Math" w:eastAsiaTheme="minorEastAsia" w:hAnsi="Cambria Math"/>
               <w:lang w:val="cs-CZ"/>
             </w:rPr>
-            <m:t>(v1×10^e1 )</m:t>
-          </m:r>
-          <m:r>
-            <w:rPr>
-              <w:rFonts w:ascii="Cambria Math" w:eastAsiaTheme="minorEastAsia" w:hAnsi="Cambria Math"/>
-              <w:lang w:val="cs-CZ"/>
-            </w:rPr>
-            <m:t>×</m:t>
-          </m:r>
-          <m:r>
-            <w:rPr>
-              <w:rFonts w:ascii="Cambria Math" w:eastAsiaTheme="minorEastAsia" w:hAnsi="Cambria Math"/>
-              <w:lang w:val="cs-CZ"/>
-            </w:rPr>
-            <m:t>(v2×10^e2 )</m:t>
-          </m:r>
-          <m:r>
-            <w:rPr>
-              <w:rFonts w:ascii="Cambria Math" w:eastAsiaTheme="minorEastAsia" w:hAnsi="Cambria Math"/>
-              <w:lang w:val="cs-CZ"/>
-            </w:rPr>
-            <m:t>=</m:t>
-          </m:r>
-          <m:r>
-            <w:rPr>
-              <w:rFonts w:ascii="Cambria Math" w:eastAsiaTheme="minorEastAsia" w:hAnsi="Cambria Math"/>
-              <w:lang w:val="cs-CZ"/>
-            </w:rPr>
-            <m:t>(v1×v2)</m:t>
-          </m:r>
-          <m:r>
-            <w:rPr>
-              <w:rFonts w:ascii="Cambria Math" w:eastAsiaTheme="minorEastAsia" w:hAnsi="Cambria Math"/>
-              <w:lang w:val="cs-CZ"/>
-            </w:rPr>
-            <m:t>×</m:t>
-          </m:r>
-          <m:r>
-            <w:rPr>
-              <w:rFonts w:ascii="Cambria Math" w:eastAsiaTheme="minorEastAsia" w:hAnsi="Cambria Math"/>
-              <w:lang w:val="cs-CZ"/>
-            </w:rPr>
-            <m:t>10^(e1+e2)</m:t>
+            <m:t>(v1×10^e1 )×(v2×10^e2 )=(v1×v2)×10^(e1+e2)</m:t>
           </m:r>
         </m:oMath>
       </m:oMathPara>
@@ -49931,111 +50174,18 @@
     </w:p>
     <w:p>
       <w:pPr>
-        <w:pStyle w:val="Heading3"/>
-        <w:rPr>
-          <w:lang w:val="cs-CZ"/>
-        </w:rPr>
-      </w:pPr>
-      <w:bookmarkStart w:id="163" w:name="_Toc222486288"/>
-      <w:r>
-        <w:rPr>
-          <w:lang w:val="cs-CZ"/>
-        </w:rPr>
-        <w:t xml:space="preserve">4.5 </w:t>
-      </w:r>
-      <w:r>
-        <w:rPr>
-          <w:lang w:val="cs-CZ"/>
-        </w:rPr>
-        <w:t>stack.rs</w:t>
-      </w:r>
-      <w:bookmarkEnd w:id="163"/>
-    </w:p>
-    <w:p>
-      <w:pPr>
         <w:jc w:val="both"/>
         <w:rPr>
-          <w:lang w:val="cs-CZ"/>
-        </w:rPr>
-      </w:pPr>
-      <w:r>
-        <w:rPr>
-          <w:lang w:val="cs-CZ"/>
-        </w:rPr>
-        <w:t>EEE</w:t>
-      </w:r>
-    </w:p>
-    <w:p>
-      <w:pPr>
-        <w:pStyle w:val="Heading3"/>
-        <w:rPr>
-          <w:lang w:val="cs-CZ"/>
-        </w:rPr>
-      </w:pPr>
-      <w:bookmarkStart w:id="164" w:name="_Toc222486289"/>
-      <w:r>
-        <w:rPr>
-          <w:lang w:val="cs-CZ"/>
-        </w:rPr>
-        <w:lastRenderedPageBreak/>
-        <w:t xml:space="preserve">4.6 </w:t>
-      </w:r>
-      <w:r>
-        <w:rPr>
-          <w:lang w:val="cs-CZ"/>
-        </w:rPr>
-        <w:t>textbox.rs</w:t>
-      </w:r>
-      <w:bookmarkEnd w:id="164"/>
-    </w:p>
-    <w:p>
-      <w:pPr>
-        <w:jc w:val="both"/>
-        <w:rPr>
-          <w:lang w:val="cs-CZ"/>
-        </w:rPr>
-      </w:pPr>
-      <w:r>
-        <w:rPr>
-          <w:lang w:val="cs-CZ"/>
-        </w:rPr>
-        <w:t>FFF</w:t>
-      </w:r>
-    </w:p>
-    <w:p>
-      <w:pPr>
-        <w:pStyle w:val="Heading3"/>
-        <w:rPr>
-          <w:lang w:val="cs-CZ"/>
-        </w:rPr>
-      </w:pPr>
-      <w:bookmarkStart w:id="165" w:name="_Toc222486290"/>
-      <w:r>
-        <w:rPr>
-          <w:lang w:val="cs-CZ"/>
-        </w:rPr>
-        <w:t xml:space="preserve">4.7 </w:t>
-      </w:r>
-      <w:r>
-        <w:rPr>
-          <w:lang w:val="cs-CZ"/>
-        </w:rPr>
-        <w:t>Další soubory</w:t>
-      </w:r>
-      <w:bookmarkEnd w:id="165"/>
-    </w:p>
-    <w:p>
-      <w:pPr>
-        <w:jc w:val="both"/>
-        <w:rPr>
-          <w:lang w:val="cs-CZ"/>
-        </w:rPr>
-      </w:pPr>
-      <w:r>
-        <w:rPr>
-          <w:lang w:val="cs-CZ"/>
-        </w:rPr>
-        <w:t xml:space="preserve">Používané obrázky se nachází také v adresáři </w:t>
+          <w:rFonts w:eastAsiaTheme="minorEastAsia"/>
+          <w:lang w:val="cs-CZ"/>
+        </w:rPr>
+      </w:pPr>
+      <w:r>
+        <w:rPr>
+          <w:rFonts w:eastAsiaTheme="minorEastAsia"/>
+          <w:lang w:val="cs-CZ"/>
+        </w:rPr>
+        <w:t xml:space="preserve">Kromě výše zmíněné struktury, bloků </w:t>
       </w:r>
       <w:r>
         <w:rPr>
@@ -50045,55 +50195,1235 @@
           <w:highlight w:val="lightGray"/>
           <w:lang w:val="cs-CZ"/>
         </w:rPr>
-        <w:t>src/</w:t>
-      </w:r>
-      <w:r>
-        <w:rPr>
-          <w:lang w:val="cs-CZ"/>
-        </w:rPr>
-        <w:t xml:space="preserve">. Náš kód využívá pouze soubory BMP, ostatní soubory jsou výstupními soubory z editoru Pixilart, který byl použit pro tvorbu obrázků. </w:t>
+        <w:t>impl</w:t>
+      </w:r>
+      <w:r>
+        <w:rPr>
+          <w:rFonts w:eastAsiaTheme="minorEastAsia"/>
+          <w:lang w:val="cs-CZ"/>
+        </w:rPr>
+        <w:t xml:space="preserve"> k ní přidružených a </w:t>
+      </w:r>
+      <w:r>
+        <w:rPr>
+          <w:rFonts w:eastAsiaTheme="minorEastAsia"/>
+          <w:lang w:val="cs-CZ"/>
+        </w:rPr>
+        <w:t xml:space="preserve">potřebných importů obsahuje soubor pouze konstanty určující výchozí exponent a velikost </w:t>
+      </w:r>
+      <w:r>
+        <w:rPr>
+          <w:rFonts w:eastAsiaTheme="minorEastAsia"/>
+          <w:lang w:val="cs-CZ"/>
+        </w:rPr>
+        <w:t xml:space="preserve">struktur </w:t>
+      </w:r>
+      <w:r>
+        <w:rPr>
+          <w:rFonts w:ascii="Consolas" w:hAnsi="Consolas"/>
+          <w:sz w:val="20"/>
+          <w:szCs w:val="20"/>
+          <w:highlight w:val="lightGray"/>
+          <w:lang w:val="cs-CZ"/>
+        </w:rPr>
+        <w:t>String</w:t>
+      </w:r>
+      <w:r>
+        <w:rPr>
+          <w:rFonts w:eastAsiaTheme="minorEastAsia"/>
+          <w:lang w:val="cs-CZ"/>
+        </w:rPr>
+        <w:t xml:space="preserve"> </w:t>
+      </w:r>
+      <w:r>
+        <w:rPr>
+          <w:rFonts w:eastAsiaTheme="minorEastAsia"/>
+          <w:lang w:val="cs-CZ"/>
+        </w:rPr>
+        <w:t>použitých při práci s textem.</w:t>
       </w:r>
     </w:p>
     <w:p>
       <w:pPr>
-        <w:jc w:val="both"/>
-        <w:rPr>
-          <w:lang w:val="cs-CZ"/>
-        </w:rPr>
-      </w:pPr>
-      <w:r>
-        <w:rPr>
-          <w:lang w:val="cs-CZ"/>
-        </w:rPr>
-        <w:br w:type="page"/>
-      </w:r>
+        <w:pStyle w:val="Heading3"/>
+        <w:rPr>
+          <w:lang w:val="cs-CZ"/>
+        </w:rPr>
+      </w:pPr>
+      <w:bookmarkStart w:id="163" w:name="_Toc222486288"/>
+      <w:r>
+        <w:rPr>
+          <w:lang w:val="cs-CZ"/>
+        </w:rPr>
+        <w:lastRenderedPageBreak/>
+        <w:t xml:space="preserve">4.5 </w:t>
+      </w:r>
+      <w:r>
+        <w:rPr>
+          <w:lang w:val="cs-CZ"/>
+        </w:rPr>
+        <w:t>stack.rs</w:t>
+      </w:r>
+      <w:bookmarkEnd w:id="163"/>
     </w:p>
     <w:p>
       <w:pPr>
-        <w:pStyle w:val="Heading1"/>
-        <w:rPr>
-          <w:lang w:val="cs-CZ"/>
-        </w:rPr>
-      </w:pPr>
-      <w:bookmarkStart w:id="166" w:name="_Toc222486291"/>
-      <w:r>
-        <w:rPr>
-          <w:lang w:val="cs-CZ"/>
-        </w:rPr>
-        <w:lastRenderedPageBreak/>
-        <w:t>ZÁVĚR</w:t>
+        <w:jc w:val="both"/>
+        <w:rPr>
+          <w:lang w:val="cs-CZ"/>
+        </w:rPr>
+      </w:pPr>
+      <w:r>
+        <w:rPr>
+          <w:lang w:val="cs-CZ"/>
+        </w:rPr>
+        <w:t xml:space="preserve">Zásobník je také implementován skrze vlastní strukturu, která (pro většinu operací) poměrně tence zabaluje strukturu </w:t>
+      </w:r>
+      <w:r>
+        <w:rPr>
+          <w:rFonts w:ascii="Consolas" w:hAnsi="Consolas"/>
+          <w:sz w:val="20"/>
+          <w:szCs w:val="20"/>
+          <w:highlight w:val="lightGray"/>
+          <w:lang w:val="cs-CZ"/>
+        </w:rPr>
+        <w:t>Vec</w:t>
+      </w:r>
+      <w:r>
+        <w:rPr>
+          <w:lang w:val="cs-CZ"/>
+        </w:rPr>
+        <w:t xml:space="preserve"> z knihovny </w:t>
+      </w:r>
+      <w:r>
+        <w:rPr>
+          <w:rFonts w:ascii="Consolas" w:hAnsi="Consolas"/>
+          <w:sz w:val="20"/>
+          <w:szCs w:val="20"/>
+          <w:highlight w:val="lightGray"/>
+          <w:lang w:val="cs-CZ"/>
+        </w:rPr>
+        <w:t>heapless</w:t>
+      </w:r>
+      <w:r>
+        <w:rPr>
+          <w:lang w:val="cs-CZ"/>
+        </w:rPr>
+        <w:t xml:space="preserve"> a obsahuje další logiku pro vykreslování na displej.</w:t>
+      </w:r>
+    </w:p>
+    <w:p>
+      <w:pPr>
+        <w:jc w:val="both"/>
+        <w:rPr>
+          <w:lang w:val="cs-CZ"/>
+        </w:rPr>
+      </w:pPr>
+      <w:r>
+        <w:rPr>
+          <w:lang w:val="cs-CZ"/>
+        </w:rPr>
+        <w:t xml:space="preserve">Na začátku souboru je importováno </w:t>
+      </w:r>
+      <w:r>
+        <w:rPr>
+          <w:lang w:val="cs-CZ"/>
+        </w:rPr>
+        <w:t xml:space="preserve">mnoho objektů z grafických i jiných knihoven, a v konstantách je nastavena maximální velikost zásobníku, stejně jako </w:t>
+      </w:r>
+      <w:r>
+        <w:rPr>
+          <w:lang w:val="cs-CZ"/>
+        </w:rPr>
+        <w:t>velikost vyrovnávací paměti (podobně jako v </w:t>
+      </w:r>
+      <w:r>
+        <w:rPr>
+          <w:rFonts w:ascii="Consolas" w:hAnsi="Consolas"/>
+          <w:sz w:val="20"/>
+          <w:szCs w:val="20"/>
+          <w:highlight w:val="lightGray"/>
+          <w:lang w:val="cs-CZ"/>
+        </w:rPr>
+        <w:t>decfix.rs</w:t>
+      </w:r>
+      <w:r>
+        <w:rPr>
+          <w:lang w:val="cs-CZ"/>
+        </w:rPr>
+        <w:t xml:space="preserve">) </w:t>
+      </w:r>
+      <w:r>
+        <w:rPr>
+          <w:lang w:val="cs-CZ"/>
+        </w:rPr>
+        <w:t xml:space="preserve">nebo </w:t>
+      </w:r>
+      <w:r>
+        <w:rPr>
+          <w:lang w:val="cs-CZ"/>
+        </w:rPr>
+        <w:t>počet pixelů odstraněných z každého řádku (aby se na displej vešlo více řádků naráz).</w:t>
+      </w:r>
+    </w:p>
+    <w:p>
+      <w:pPr>
+        <w:jc w:val="both"/>
+        <w:rPr>
+          <w:lang w:val="cs-CZ"/>
+        </w:rPr>
+      </w:pPr>
+      <w:r>
+        <w:rPr>
+          <w:lang w:val="cs-CZ"/>
+        </w:rPr>
+        <w:t xml:space="preserve">Jak je popsáno výše v kapitole 4.1.2, pro inicializaci zásobníku i </w:t>
+      </w:r>
+      <w:r>
+        <w:rPr>
+          <w:lang w:val="cs-CZ"/>
+        </w:rPr>
+        <w:t xml:space="preserve">textového pole používáme „builder pattern“. Ve zdrojovém kódu to znamená, že </w:t>
+      </w:r>
+      <w:r>
+        <w:rPr>
+          <w:lang w:val="cs-CZ"/>
+        </w:rPr>
+        <w:t xml:space="preserve">je třeba definovat pomocnou strukturu </w:t>
+      </w:r>
+      <w:r>
+        <w:rPr>
+          <w:rFonts w:ascii="Consolas" w:hAnsi="Consolas"/>
+          <w:sz w:val="20"/>
+          <w:szCs w:val="20"/>
+          <w:highlight w:val="lightGray"/>
+          <w:lang w:val="cs-CZ"/>
+        </w:rPr>
+        <w:t>CustomStackBuilder</w:t>
+      </w:r>
+      <w:r>
+        <w:rPr>
+          <w:lang w:val="cs-CZ"/>
+        </w:rPr>
+        <w:t xml:space="preserve">, která </w:t>
+      </w:r>
+      <w:r>
+        <w:rPr>
+          <w:lang w:val="cs-CZ"/>
+        </w:rPr>
+        <w:t xml:space="preserve">obsahuje pole </w:t>
+      </w:r>
+      <w:r>
+        <w:rPr>
+          <w:rFonts w:ascii="Consolas" w:hAnsi="Consolas"/>
+          <w:sz w:val="20"/>
+          <w:szCs w:val="20"/>
+          <w:highlight w:val="lightGray"/>
+          <w:lang w:val="cs-CZ"/>
+        </w:rPr>
+        <w:t>disp_dimensions</w:t>
+      </w:r>
+      <w:r>
+        <w:rPr>
+          <w:lang w:val="cs-CZ"/>
+        </w:rPr>
+        <w:t xml:space="preserve">, </w:t>
+      </w:r>
+      <w:r>
+        <w:rPr>
+          <w:rFonts w:ascii="Consolas" w:hAnsi="Consolas"/>
+          <w:sz w:val="20"/>
+          <w:szCs w:val="20"/>
+          <w:highlight w:val="lightGray"/>
+          <w:lang w:val="cs-CZ"/>
+        </w:rPr>
+        <w:t>character_style</w:t>
+      </w:r>
+      <w:r>
+        <w:rPr>
+          <w:lang w:val="cs-CZ"/>
+        </w:rPr>
+        <w:t xml:space="preserve"> a </w:t>
+      </w:r>
+      <w:r>
+        <w:rPr>
+          <w:rFonts w:ascii="Consolas" w:hAnsi="Consolas"/>
+          <w:sz w:val="20"/>
+          <w:szCs w:val="20"/>
+          <w:highlight w:val="lightGray"/>
+          <w:lang w:val="cs-CZ"/>
+        </w:rPr>
+        <w:t>primitives_style</w:t>
+      </w:r>
+      <w:r>
+        <w:rPr>
+          <w:lang w:val="cs-CZ"/>
+        </w:rPr>
+        <w:t xml:space="preserve">, obsahující rozměry displeje, styl </w:t>
+      </w:r>
+      <w:r>
+        <w:rPr>
+          <w:lang w:val="cs-CZ"/>
+        </w:rPr>
+        <w:t xml:space="preserve">textu a styl primitivních grafických obrazců (konkrétně </w:t>
+      </w:r>
+      <w:r>
+        <w:rPr>
+          <w:lang w:val="cs-CZ"/>
+        </w:rPr>
+        <w:t>obdélník, kterým při vykreslování zásobníku vymažeme potřebnou oblast displeje</w:t>
+      </w:r>
+      <w:r>
+        <w:rPr>
+          <w:lang w:val="cs-CZ"/>
+        </w:rPr>
+        <w:t>).</w:t>
+      </w:r>
+      <w:r>
+        <w:rPr>
+          <w:lang w:val="cs-CZ"/>
+        </w:rPr>
+        <w:t xml:space="preserve"> Rozměry jsou obsaženy v níže popsané struktuře </w:t>
+      </w:r>
+      <w:r>
+        <w:rPr>
+          <w:rFonts w:ascii="Consolas" w:hAnsi="Consolas"/>
+          <w:sz w:val="20"/>
+          <w:szCs w:val="20"/>
+          <w:highlight w:val="lightGray"/>
+          <w:lang w:val="cs-CZ"/>
+        </w:rPr>
+        <w:t>DisplayDimensions</w:t>
+      </w:r>
+      <w:r>
+        <w:rPr>
+          <w:lang w:val="cs-CZ"/>
+        </w:rPr>
+        <w:t xml:space="preserve">, která byla importována ze souboru </w:t>
+      </w:r>
+      <w:r>
+        <w:rPr>
+          <w:rFonts w:ascii="Consolas" w:hAnsi="Consolas"/>
+          <w:sz w:val="20"/>
+          <w:szCs w:val="20"/>
+          <w:highlight w:val="lightGray"/>
+          <w:lang w:val="cs-CZ"/>
+        </w:rPr>
+        <w:t>textbox.rs</w:t>
+      </w:r>
+      <w:r>
+        <w:rPr>
+          <w:lang w:val="cs-CZ"/>
+        </w:rPr>
+        <w:t>.</w:t>
+      </w:r>
+    </w:p>
+    <w:p>
+      <w:pPr>
+        <w:jc w:val="both"/>
+        <w:rPr>
+          <w:lang w:val="cs-CZ"/>
+        </w:rPr>
+      </w:pPr>
+      <w:r>
+        <w:rPr>
+          <w:lang w:val="cs-CZ"/>
+        </w:rPr>
+        <w:t xml:space="preserve">Při zavolání metody </w:t>
+      </w:r>
+      <w:r>
+        <w:rPr>
+          <w:rFonts w:ascii="Consolas" w:hAnsi="Consolas"/>
+          <w:sz w:val="20"/>
+          <w:szCs w:val="20"/>
+          <w:highlight w:val="lightGray"/>
+          <w:lang w:val="cs-CZ"/>
+        </w:rPr>
+        <w:t>new()</w:t>
+      </w:r>
+      <w:r>
+        <w:rPr>
+          <w:lang w:val="cs-CZ"/>
+        </w:rPr>
+        <w:t xml:space="preserve"> jsou tyto </w:t>
+      </w:r>
+      <w:r>
+        <w:rPr>
+          <w:lang w:val="cs-CZ"/>
+        </w:rPr>
+        <w:t xml:space="preserve">pole vyplněny výchozími hodnotami, </w:t>
+      </w:r>
+      <w:r>
+        <w:rPr>
+          <w:lang w:val="cs-CZ"/>
+        </w:rPr>
+        <w:t xml:space="preserve">ale je možné je </w:t>
+      </w:r>
+      <w:r>
+        <w:rPr>
+          <w:lang w:val="cs-CZ"/>
+        </w:rPr>
+        <w:t xml:space="preserve">upravit pomocí ostatních metod. Metoda </w:t>
+      </w:r>
+      <w:r>
+        <w:rPr>
+          <w:rFonts w:ascii="Consolas" w:hAnsi="Consolas"/>
+          <w:sz w:val="20"/>
+          <w:szCs w:val="20"/>
+          <w:highlight w:val="lightGray"/>
+          <w:lang w:val="cs-CZ"/>
+        </w:rPr>
+        <w:t>build()</w:t>
+      </w:r>
+      <w:r>
+        <w:rPr>
+          <w:lang w:val="cs-CZ"/>
+        </w:rPr>
+        <w:t xml:space="preserve"> nakonec </w:t>
+      </w:r>
+      <w:r>
+        <w:rPr>
+          <w:lang w:val="cs-CZ"/>
+        </w:rPr>
+        <w:t xml:space="preserve">vytvoří novou instanci </w:t>
+      </w:r>
+      <w:r>
+        <w:rPr>
+          <w:lang w:val="cs-CZ"/>
+        </w:rPr>
+        <w:t>výsledné struktury a zkopíruje do ní svá pole</w:t>
+      </w:r>
+      <w:r>
+        <w:rPr>
+          <w:lang w:val="cs-CZ"/>
+        </w:rPr>
+        <w:t xml:space="preserve"> i strukturu </w:t>
+      </w:r>
+      <w:r>
+        <w:rPr>
+          <w:rFonts w:ascii="Consolas" w:hAnsi="Consolas"/>
+          <w:sz w:val="20"/>
+          <w:szCs w:val="20"/>
+          <w:highlight w:val="lightGray"/>
+          <w:lang w:val="cs-CZ"/>
+        </w:rPr>
+        <w:t>RefCell</w:t>
+      </w:r>
+      <w:r>
+        <w:rPr>
+          <w:lang w:val="cs-CZ"/>
+        </w:rPr>
+        <w:t>, kterou získala jako parametr.</w:t>
+      </w:r>
+    </w:p>
+    <w:p>
+      <w:pPr>
+        <w:jc w:val="both"/>
+        <w:rPr>
+          <w:lang w:val="cs-CZ"/>
+        </w:rPr>
+      </w:pPr>
+      <w:r>
+        <w:rPr>
+          <w:lang w:val="cs-CZ"/>
+        </w:rPr>
+        <w:t xml:space="preserve">Struktura </w:t>
+      </w:r>
+      <w:r>
+        <w:rPr>
+          <w:rFonts w:ascii="Consolas" w:hAnsi="Consolas"/>
+          <w:sz w:val="20"/>
+          <w:szCs w:val="20"/>
+          <w:highlight w:val="lightGray"/>
+          <w:lang w:val="cs-CZ"/>
+        </w:rPr>
+        <w:t>CustomStack</w:t>
+      </w:r>
+      <w:r>
+        <w:rPr>
+          <w:lang w:val="cs-CZ"/>
+        </w:rPr>
+        <w:t xml:space="preserve"> obsahuje ještě navíc pole </w:t>
+      </w:r>
+      <w:r>
+        <w:rPr>
+          <w:rFonts w:ascii="Consolas" w:hAnsi="Consolas"/>
+          <w:sz w:val="20"/>
+          <w:szCs w:val="20"/>
+          <w:highlight w:val="lightGray"/>
+          <w:lang w:val="cs-CZ"/>
+        </w:rPr>
+        <w:t>data</w:t>
+      </w:r>
+      <w:r>
+        <w:rPr>
+          <w:lang w:val="cs-CZ"/>
+        </w:rPr>
+        <w:t xml:space="preserve"> obsahující </w:t>
+      </w:r>
+      <w:r>
+        <w:rPr>
+          <w:rFonts w:ascii="Consolas" w:hAnsi="Consolas"/>
+          <w:sz w:val="20"/>
+          <w:szCs w:val="20"/>
+          <w:highlight w:val="lightGray"/>
+          <w:lang w:val="cs-CZ"/>
+        </w:rPr>
+        <w:t>Vec</w:t>
+      </w:r>
+      <w:r>
+        <w:rPr>
+          <w:lang w:val="cs-CZ"/>
+        </w:rPr>
+        <w:t xml:space="preserve">, </w:t>
+      </w:r>
+      <w:r>
+        <w:rPr>
+          <w:lang w:val="cs-CZ"/>
+        </w:rPr>
+        <w:t xml:space="preserve">strukturu z knihovny </w:t>
+      </w:r>
+      <w:r>
+        <w:rPr>
+          <w:rFonts w:ascii="Consolas" w:hAnsi="Consolas"/>
+          <w:sz w:val="20"/>
+          <w:szCs w:val="20"/>
+          <w:highlight w:val="lightGray"/>
+          <w:lang w:val="cs-CZ"/>
+        </w:rPr>
+        <w:t>heapless</w:t>
+      </w:r>
+      <w:r>
+        <w:rPr>
+          <w:lang w:val="cs-CZ"/>
+        </w:rPr>
+        <w:t xml:space="preserve">, která emuluje stejně nazvanou strukturu ze standardní knihovny a </w:t>
+      </w:r>
+      <w:r>
+        <w:rPr>
+          <w:lang w:val="cs-CZ"/>
+        </w:rPr>
+        <w:t xml:space="preserve">ve které jsou všechna data uložena, a </w:t>
+      </w:r>
+      <w:r>
+        <w:rPr>
+          <w:lang w:val="cs-CZ"/>
+        </w:rPr>
+        <w:t xml:space="preserve">pole </w:t>
+      </w:r>
+      <w:r>
+        <w:rPr>
+          <w:rFonts w:ascii="Consolas" w:hAnsi="Consolas"/>
+          <w:sz w:val="20"/>
+          <w:szCs w:val="20"/>
+          <w:highlight w:val="lightGray"/>
+          <w:lang w:val="cs-CZ"/>
+        </w:rPr>
+        <w:t>display_refcell</w:t>
+      </w:r>
+      <w:r>
+        <w:rPr>
+          <w:lang w:val="cs-CZ"/>
+        </w:rPr>
+        <w:t xml:space="preserve"> obsahující neměnnou referenci na </w:t>
+      </w:r>
+      <w:r>
+        <w:rPr>
+          <w:rFonts w:ascii="Consolas" w:hAnsi="Consolas"/>
+          <w:sz w:val="20"/>
+          <w:szCs w:val="20"/>
+          <w:highlight w:val="lightGray"/>
+          <w:lang w:val="cs-CZ"/>
+        </w:rPr>
+        <w:t>RefCell</w:t>
+      </w:r>
+      <w:r>
+        <w:rPr>
+          <w:lang w:val="cs-CZ"/>
+        </w:rPr>
+        <w:t>, která umožnuje přístup k displeji.</w:t>
+      </w:r>
+    </w:p>
+    <w:p>
+      <w:pPr>
+        <w:jc w:val="both"/>
+        <w:rPr>
+          <w:lang w:val="cs-CZ"/>
+        </w:rPr>
+      </w:pPr>
+      <w:r>
+        <w:rPr>
+          <w:lang w:val="cs-CZ"/>
+        </w:rPr>
+        <w:t xml:space="preserve">Pro přidání položky na zásobník se nám nabízí metody </w:t>
+      </w:r>
+      <w:r>
+        <w:rPr>
+          <w:rFonts w:ascii="Consolas" w:hAnsi="Consolas"/>
+          <w:sz w:val="20"/>
+          <w:szCs w:val="20"/>
+          <w:highlight w:val="lightGray"/>
+          <w:lang w:val="cs-CZ"/>
+        </w:rPr>
+        <w:t>push()</w:t>
+      </w:r>
+      <w:r>
+        <w:rPr>
+          <w:lang w:val="cs-CZ"/>
+        </w:rPr>
+        <w:t xml:space="preserve"> </w:t>
+      </w:r>
+      <w:r>
+        <w:rPr>
+          <w:lang w:val="cs-CZ"/>
+        </w:rPr>
+        <w:t>přijímající jedinou položku</w:t>
+      </w:r>
+      <w:r>
+        <w:rPr>
+          <w:lang w:val="cs-CZ"/>
+        </w:rPr>
+        <w:t xml:space="preserve">, </w:t>
+      </w:r>
+      <w:r>
+        <w:rPr>
+          <w:rFonts w:ascii="Consolas" w:hAnsi="Consolas"/>
+          <w:sz w:val="20"/>
+          <w:szCs w:val="20"/>
+          <w:highlight w:val="lightGray"/>
+          <w:lang w:val="cs-CZ"/>
+        </w:rPr>
+        <w:t>push_iterator</w:t>
+      </w:r>
+      <w:r>
+        <w:rPr>
+          <w:rFonts w:ascii="Consolas" w:hAnsi="Consolas"/>
+          <w:sz w:val="20"/>
+          <w:szCs w:val="20"/>
+          <w:highlight w:val="lightGray"/>
+          <w:lang w:val="cs-CZ"/>
+        </w:rPr>
+        <w:t>()</w:t>
+      </w:r>
+      <w:r>
+        <w:rPr>
+          <w:lang w:val="cs-CZ"/>
+        </w:rPr>
+        <w:t xml:space="preserve"> přijímající jakýkoli iterátor</w:t>
+      </w:r>
+      <w:r>
+        <w:rPr>
+          <w:lang w:val="cs-CZ"/>
+        </w:rPr>
+        <w:t>,</w:t>
+      </w:r>
+      <w:r>
+        <w:rPr>
+          <w:lang w:val="cs-CZ"/>
+        </w:rPr>
+        <w:t xml:space="preserve"> </w:t>
+      </w:r>
+      <w:r>
+        <w:rPr>
+          <w:rFonts w:ascii="Consolas" w:hAnsi="Consolas"/>
+          <w:sz w:val="20"/>
+          <w:szCs w:val="20"/>
+          <w:highlight w:val="lightGray"/>
+          <w:lang w:val="cs-CZ"/>
+        </w:rPr>
+        <w:t>push_exact_iterator</w:t>
+      </w:r>
+      <w:r>
+        <w:rPr>
+          <w:rFonts w:ascii="Consolas" w:hAnsi="Consolas"/>
+          <w:sz w:val="20"/>
+          <w:szCs w:val="20"/>
+          <w:highlight w:val="lightGray"/>
+          <w:lang w:val="cs-CZ"/>
+        </w:rPr>
+        <w:t>()</w:t>
+      </w:r>
+      <w:r>
+        <w:rPr>
+          <w:lang w:val="cs-CZ"/>
+        </w:rPr>
+        <w:t xml:space="preserve"> přijímající</w:t>
+      </w:r>
+      <w:r>
+        <w:rPr>
+          <w:lang w:val="cs-CZ"/>
+        </w:rPr>
+        <w:t xml:space="preserve"> iterátor, který rovněž implementuje</w:t>
+      </w:r>
+      <w:r>
+        <w:rPr>
+          <w:lang w:val="cs-CZ"/>
+        </w:rPr>
+        <w:t xml:space="preserve"> subtrait </w:t>
+      </w:r>
+      <w:r>
+        <w:rPr>
+          <w:rFonts w:ascii="Consolas" w:hAnsi="Consolas"/>
+          <w:sz w:val="20"/>
+          <w:szCs w:val="20"/>
+          <w:highlight w:val="lightGray"/>
+          <w:lang w:val="cs-CZ"/>
+        </w:rPr>
+        <w:t>ExactSizeIterator</w:t>
+      </w:r>
+      <w:r>
+        <w:rPr>
+          <w:lang w:val="cs-CZ"/>
+        </w:rPr>
+        <w:t>,</w:t>
+      </w:r>
+      <w:r>
+        <w:rPr>
+          <w:lang w:val="cs-CZ"/>
+        </w:rPr>
+        <w:t xml:space="preserve"> </w:t>
+      </w:r>
+      <w:r>
+        <w:rPr>
+          <w:rFonts w:ascii="Consolas" w:hAnsi="Consolas"/>
+          <w:sz w:val="20"/>
+          <w:szCs w:val="20"/>
+          <w:highlight w:val="lightGray"/>
+          <w:lang w:val="cs-CZ"/>
+        </w:rPr>
+        <w:t>push_array()</w:t>
+      </w:r>
+      <w:r>
+        <w:rPr>
+          <w:lang w:val="cs-CZ"/>
+        </w:rPr>
+        <w:t xml:space="preserve"> přijímající pole a </w:t>
+      </w:r>
+      <w:r>
+        <w:rPr>
+          <w:rFonts w:ascii="Consolas" w:hAnsi="Consolas"/>
+          <w:sz w:val="20"/>
+          <w:szCs w:val="20"/>
+          <w:highlight w:val="lightGray"/>
+          <w:lang w:val="cs-CZ"/>
+        </w:rPr>
+        <w:t>push_slice()</w:t>
+      </w:r>
+      <w:r>
+        <w:rPr>
+          <w:lang w:val="cs-CZ"/>
+        </w:rPr>
+        <w:t xml:space="preserve"> přijímající plátek</w:t>
+      </w:r>
+      <w:r>
+        <w:rPr>
+          <w:lang w:val="cs-CZ"/>
+        </w:rPr>
+        <w:t>.</w:t>
+      </w:r>
+      <w:r>
+        <w:rPr>
+          <w:lang w:val="cs-CZ"/>
+        </w:rPr>
+        <w:t xml:space="preserve"> </w:t>
+      </w:r>
+      <w:r>
+        <w:rPr>
+          <w:rFonts w:ascii="Consolas" w:hAnsi="Consolas"/>
+          <w:sz w:val="20"/>
+          <w:szCs w:val="20"/>
+          <w:highlight w:val="lightGray"/>
+          <w:lang w:val="cs-CZ"/>
+        </w:rPr>
+        <w:t>push_slice()</w:t>
+      </w:r>
+      <w:r>
+        <w:rPr>
+          <w:lang w:val="cs-CZ"/>
+        </w:rPr>
+        <w:t xml:space="preserve"> </w:t>
+      </w:r>
+      <w:r>
+        <w:rPr>
+          <w:lang w:val="cs-CZ"/>
+        </w:rPr>
+        <w:t xml:space="preserve">je také omezen ve svém vlastním bloku </w:t>
+      </w:r>
+      <w:r>
+        <w:rPr>
+          <w:rFonts w:ascii="Consolas" w:hAnsi="Consolas"/>
+          <w:sz w:val="20"/>
+          <w:szCs w:val="20"/>
+          <w:highlight w:val="lightGray"/>
+          <w:lang w:val="cs-CZ"/>
+        </w:rPr>
+        <w:t>impl</w:t>
+      </w:r>
+      <w:r>
+        <w:rPr>
+          <w:lang w:val="cs-CZ"/>
+        </w:rPr>
+        <w:t xml:space="preserve"> tak, že lze použít pouze</w:t>
+      </w:r>
+      <w:r>
+        <w:rPr>
+          <w:lang w:val="cs-CZ"/>
+        </w:rPr>
+        <w:t xml:space="preserve"> v případě</w:t>
+      </w:r>
+      <w:r>
+        <w:rPr>
+          <w:lang w:val="cs-CZ"/>
+        </w:rPr>
+        <w:t>,</w:t>
+      </w:r>
+      <w:r>
+        <w:rPr>
+          <w:lang w:val="cs-CZ"/>
+        </w:rPr>
+        <w:t xml:space="preserve"> kdy datový typ uložený na zásobníku implementuje </w:t>
+      </w:r>
+      <w:r>
+        <w:rPr>
+          <w:rFonts w:ascii="Consolas" w:hAnsi="Consolas"/>
+          <w:sz w:val="20"/>
+          <w:szCs w:val="20"/>
+          <w:highlight w:val="lightGray"/>
+          <w:lang w:val="cs-CZ"/>
+        </w:rPr>
+        <w:t>Clone</w:t>
+      </w:r>
+      <w:r>
+        <w:rPr>
+          <w:lang w:val="cs-CZ"/>
+        </w:rPr>
+        <w:t>, protože nepřijímá vlastnictví, ale pouze referenci.</w:t>
+      </w:r>
+      <w:r>
+        <w:rPr>
+          <w:lang w:val="cs-CZ"/>
+        </w:rPr>
+        <w:t xml:space="preserve"> Ostatní metody přijímají přes hodnotu.</w:t>
+      </w:r>
+    </w:p>
+    <w:p>
+      <w:pPr>
+        <w:jc w:val="both"/>
+        <w:rPr>
+          <w:lang w:val="cs-CZ"/>
+        </w:rPr>
+      </w:pPr>
+      <w:r>
+        <w:rPr>
+          <w:lang w:val="cs-CZ"/>
+        </w:rPr>
+        <w:t xml:space="preserve">Pro odebrání položky ze zásobníku existují metody </w:t>
+      </w:r>
+      <w:r>
+        <w:rPr>
+          <w:rFonts w:ascii="Consolas" w:hAnsi="Consolas"/>
+          <w:sz w:val="20"/>
+          <w:szCs w:val="20"/>
+          <w:highlight w:val="lightGray"/>
+          <w:lang w:val="cs-CZ"/>
+        </w:rPr>
+        <w:t>pop()</w:t>
+      </w:r>
+      <w:r>
+        <w:rPr>
+          <w:lang w:val="cs-CZ"/>
+        </w:rPr>
+        <w:t xml:space="preserve"> a </w:t>
+      </w:r>
+      <w:r>
+        <w:rPr>
+          <w:rFonts w:ascii="Consolas" w:hAnsi="Consolas"/>
+          <w:sz w:val="20"/>
+          <w:szCs w:val="20"/>
+          <w:highlight w:val="lightGray"/>
+          <w:lang w:val="cs-CZ"/>
+        </w:rPr>
+        <w:t>multipop()</w:t>
+      </w:r>
+      <w:r>
+        <w:rPr>
+          <w:lang w:val="cs-CZ"/>
+        </w:rPr>
+        <w:t xml:space="preserve">. Zatímco </w:t>
+      </w:r>
+      <w:r>
+        <w:rPr>
+          <w:rFonts w:ascii="Consolas" w:hAnsi="Consolas"/>
+          <w:sz w:val="20"/>
+          <w:szCs w:val="20"/>
+          <w:highlight w:val="lightGray"/>
+          <w:lang w:val="cs-CZ"/>
+        </w:rPr>
+        <w:t>pop()</w:t>
+      </w:r>
+      <w:r>
+        <w:rPr>
+          <w:lang w:val="cs-CZ"/>
+        </w:rPr>
+        <w:t xml:space="preserve"> jednoduše navrací volitelnou hodnotu (hodnotu zabalenou do </w:t>
+      </w:r>
+      <w:r>
+        <w:rPr>
+          <w:rFonts w:ascii="Consolas" w:hAnsi="Consolas"/>
+          <w:sz w:val="20"/>
+          <w:szCs w:val="20"/>
+          <w:highlight w:val="lightGray"/>
+          <w:lang w:val="cs-CZ"/>
+        </w:rPr>
+        <w:t>Option</w:t>
+      </w:r>
+      <w:r>
+        <w:rPr>
+          <w:lang w:val="cs-CZ"/>
+        </w:rPr>
+        <w:t xml:space="preserve">-u) i vlastnictví nad ní, </w:t>
+      </w:r>
+      <w:r>
+        <w:rPr>
+          <w:rFonts w:ascii="Consolas" w:hAnsi="Consolas"/>
+          <w:sz w:val="20"/>
+          <w:szCs w:val="20"/>
+          <w:highlight w:val="lightGray"/>
+          <w:lang w:val="cs-CZ"/>
+        </w:rPr>
+        <w:t>multipop()</w:t>
+      </w:r>
+      <w:r>
+        <w:rPr>
+          <w:lang w:val="cs-CZ"/>
+        </w:rPr>
+        <w:t xml:space="preserve"> navrací iterátor</w:t>
+      </w:r>
+      <w:r>
+        <w:rPr>
+          <w:lang w:val="cs-CZ"/>
+        </w:rPr>
+        <w:t>, který</w:t>
+      </w:r>
+      <w:r>
+        <w:rPr>
+          <w:lang w:val="cs-CZ"/>
+        </w:rPr>
+        <w:t xml:space="preserve"> při každé iteraci </w:t>
+      </w:r>
+      <w:r>
+        <w:rPr>
+          <w:lang w:val="cs-CZ"/>
+        </w:rPr>
+        <w:t xml:space="preserve">navrátí jednu </w:t>
+      </w:r>
+      <w:r>
+        <w:rPr>
+          <w:lang w:val="cs-CZ"/>
+        </w:rPr>
+        <w:t xml:space="preserve">hodnotu </w:t>
+      </w:r>
+      <w:r>
+        <w:rPr>
+          <w:lang w:val="cs-CZ"/>
+        </w:rPr>
+        <w:t xml:space="preserve">(včetně vlastnictví nad ní) a </w:t>
+      </w:r>
+      <w:r>
+        <w:rPr>
+          <w:lang w:val="cs-CZ"/>
+        </w:rPr>
+        <w:t xml:space="preserve">odstraní </w:t>
+      </w:r>
+      <w:r>
+        <w:rPr>
+          <w:lang w:val="cs-CZ"/>
+        </w:rPr>
+        <w:t xml:space="preserve">ji, </w:t>
+      </w:r>
+      <w:r>
+        <w:rPr>
+          <w:lang w:val="cs-CZ"/>
+        </w:rPr>
+        <w:t xml:space="preserve">až do specifikovaného maximálního počtu položek, a pokud jeho životnost skončí dříve, než </w:t>
+      </w:r>
+      <w:r>
+        <w:rPr>
+          <w:lang w:val="cs-CZ"/>
+        </w:rPr>
+        <w:t>je</w:t>
+      </w:r>
+      <w:r>
+        <w:rPr>
+          <w:lang w:val="cs-CZ"/>
+        </w:rPr>
+        <w:t xml:space="preserve"> vyčerpán, zahodí všechny zbývající položky k odstranění.</w:t>
+      </w:r>
+    </w:p>
+    <w:p>
+      <w:pPr>
+        <w:jc w:val="both"/>
+        <w:rPr>
+          <w:lang w:val="cs-CZ"/>
+        </w:rPr>
+      </w:pPr>
+      <w:r>
+        <w:rPr>
+          <w:lang w:val="cs-CZ"/>
+        </w:rPr>
+        <w:t xml:space="preserve">Poměrně jednodušeji fungují metody </w:t>
+      </w:r>
+      <w:r>
+        <w:rPr>
+          <w:rFonts w:ascii="Consolas" w:hAnsi="Consolas"/>
+          <w:sz w:val="20"/>
+          <w:szCs w:val="20"/>
+          <w:highlight w:val="lightGray"/>
+          <w:lang w:val="cs-CZ"/>
+        </w:rPr>
+        <w:t>peek()</w:t>
+      </w:r>
+      <w:r>
+        <w:rPr>
+          <w:lang w:val="cs-CZ"/>
+        </w:rPr>
+        <w:t xml:space="preserve"> a</w:t>
+      </w:r>
+      <w:r>
+        <w:rPr>
+          <w:lang w:val="cs-CZ"/>
+        </w:rPr>
+        <w:t xml:space="preserve"> </w:t>
+      </w:r>
+      <w:r>
+        <w:rPr>
+          <w:rFonts w:ascii="Consolas" w:hAnsi="Consolas"/>
+          <w:sz w:val="20"/>
+          <w:szCs w:val="20"/>
+          <w:highlight w:val="lightGray"/>
+          <w:lang w:val="cs-CZ"/>
+        </w:rPr>
+        <w:t>multipeek()</w:t>
+      </w:r>
+      <w:r>
+        <w:rPr>
+          <w:lang w:val="cs-CZ"/>
+        </w:rPr>
+        <w:t>, poskytující možnost nahlédnout na vrchol zásobníku bez odstranění vrchní položky. Tyto metody však navracejí pouze referenci na položky</w:t>
+      </w:r>
+      <w:r>
+        <w:rPr>
+          <w:lang w:val="cs-CZ"/>
+        </w:rPr>
+        <w:t xml:space="preserve"> nebo</w:t>
+      </w:r>
+      <w:r>
+        <w:rPr>
+          <w:lang w:val="cs-CZ"/>
+        </w:rPr>
+        <w:t xml:space="preserve"> plátek posledních několika položek</w:t>
+      </w:r>
+      <w:r>
+        <w:rPr>
+          <w:lang w:val="cs-CZ"/>
+        </w:rPr>
+        <w:t xml:space="preserve"> respektive</w:t>
+      </w:r>
+      <w:r>
+        <w:rPr>
+          <w:lang w:val="cs-CZ"/>
+        </w:rPr>
+        <w:t>.</w:t>
+      </w:r>
+    </w:p>
+    <w:p>
+      <w:pPr>
+        <w:jc w:val="both"/>
+        <w:rPr>
+          <w:lang w:val="cs-CZ"/>
+        </w:rPr>
+      </w:pPr>
+      <w:r>
+        <w:rPr>
+          <w:lang w:val="cs-CZ"/>
+        </w:rPr>
+        <w:t xml:space="preserve">Metoda </w:t>
+      </w:r>
+      <w:r>
+        <w:rPr>
+          <w:rFonts w:ascii="Consolas" w:hAnsi="Consolas"/>
+          <w:sz w:val="20"/>
+          <w:szCs w:val="20"/>
+          <w:highlight w:val="lightGray"/>
+          <w:lang w:val="cs-CZ"/>
+        </w:rPr>
+        <w:t>clear()</w:t>
+      </w:r>
+      <w:r>
+        <w:rPr>
+          <w:lang w:val="cs-CZ"/>
+        </w:rPr>
+        <w:t xml:space="preserve"> vymaže všechna data ze zásobníku, metoda </w:t>
+      </w:r>
+      <w:r>
+        <w:rPr>
+          <w:rFonts w:ascii="Consolas" w:hAnsi="Consolas"/>
+          <w:sz w:val="20"/>
+          <w:szCs w:val="20"/>
+          <w:highlight w:val="lightGray"/>
+          <w:lang w:val="cs-CZ"/>
+        </w:rPr>
+        <w:t>len()</w:t>
+      </w:r>
+      <w:r>
+        <w:rPr>
+          <w:lang w:val="cs-CZ"/>
+        </w:rPr>
+        <w:t xml:space="preserve"> se dotáže na délku </w:t>
+      </w:r>
+      <w:commentRangeStart w:id="164"/>
+      <w:r>
+        <w:rPr>
+          <w:lang w:val="cs-CZ"/>
+        </w:rPr>
+        <w:t>(nebo výšku?)</w:t>
+      </w:r>
+      <w:commentRangeEnd w:id="164"/>
+      <w:r>
+        <w:rPr>
+          <w:rStyle w:val="CommentReference"/>
+          <w:sz w:val="22"/>
+          <w:szCs w:val="24"/>
+          <w:lang w:val="cs-CZ"/>
+        </w:rPr>
+        <w:commentReference w:id="164"/>
+      </w:r>
+      <w:r>
+        <w:rPr>
+          <w:lang w:val="cs-CZ"/>
+        </w:rPr>
+        <w:t xml:space="preserve"> zásobníku, a metoda </w:t>
+      </w:r>
+      <w:r>
+        <w:rPr>
+          <w:rFonts w:ascii="Consolas" w:hAnsi="Consolas"/>
+          <w:sz w:val="20"/>
+          <w:szCs w:val="20"/>
+          <w:highlight w:val="lightGray"/>
+          <w:lang w:val="cs-CZ"/>
+        </w:rPr>
+        <w:t>is_empty()</w:t>
+      </w:r>
+      <w:r>
+        <w:rPr>
+          <w:lang w:val="cs-CZ"/>
+        </w:rPr>
+        <w:t xml:space="preserve"> se dotáže, zda je zásobník prázdný </w:t>
+      </w:r>
+      <w:r>
+        <w:rPr>
+          <w:lang w:val="cs-CZ"/>
+        </w:rPr>
+        <w:t>–</w:t>
+      </w:r>
+      <w:r>
+        <w:rPr>
+          <w:lang w:val="cs-CZ"/>
+        </w:rPr>
+        <w:t xml:space="preserve"> zda je jeho délka 0.</w:t>
+      </w:r>
+    </w:p>
+    <w:p>
+      <w:pPr>
+        <w:pStyle w:val="Heading3"/>
+        <w:rPr>
+          <w:lang w:val="cs-CZ"/>
+        </w:rPr>
+      </w:pPr>
+      <w:bookmarkStart w:id="165" w:name="_Toc222486289"/>
+      <w:r>
+        <w:rPr>
+          <w:lang w:val="cs-CZ"/>
+        </w:rPr>
+        <w:t xml:space="preserve">4.6 </w:t>
+      </w:r>
+      <w:r>
+        <w:rPr>
+          <w:lang w:val="cs-CZ"/>
+        </w:rPr>
+        <w:t>textbox.rs</w:t>
+      </w:r>
+      <w:bookmarkEnd w:id="165"/>
+    </w:p>
+    <w:p>
+      <w:pPr>
+        <w:jc w:val="both"/>
+        <w:rPr>
+          <w:lang w:val="cs-CZ"/>
+        </w:rPr>
+      </w:pPr>
+      <w:r>
+        <w:rPr>
+          <w:lang w:val="cs-CZ"/>
+        </w:rPr>
+        <w:t>FFF</w:t>
+      </w:r>
+    </w:p>
+    <w:p>
+      <w:pPr>
+        <w:pStyle w:val="Heading3"/>
+        <w:rPr>
+          <w:lang w:val="cs-CZ"/>
+        </w:rPr>
+      </w:pPr>
+      <w:bookmarkStart w:id="166" w:name="_Toc222486290"/>
+      <w:r>
+        <w:rPr>
+          <w:lang w:val="cs-CZ"/>
+        </w:rPr>
+        <w:t xml:space="preserve">4.7 </w:t>
+      </w:r>
+      <w:r>
+        <w:rPr>
+          <w:lang w:val="cs-CZ"/>
+        </w:rPr>
+        <w:t>Další soubory</w:t>
       </w:r>
       <w:bookmarkEnd w:id="166"/>
     </w:p>
     <w:p>
       <w:pPr>
-        <w:rPr>
-          <w:lang w:val="cs-CZ"/>
-        </w:rPr>
-      </w:pPr>
+        <w:jc w:val="both"/>
+        <w:rPr>
+          <w:lang w:val="cs-CZ"/>
+        </w:rPr>
+      </w:pPr>
+      <w:r>
+        <w:rPr>
+          <w:lang w:val="cs-CZ"/>
+        </w:rPr>
+        <w:t xml:space="preserve">Používané obrázky se nachází také v adresáři </w:t>
+      </w:r>
+      <w:r>
+        <w:rPr>
+          <w:rFonts w:ascii="Consolas" w:hAnsi="Consolas"/>
+          <w:sz w:val="20"/>
+          <w:szCs w:val="20"/>
+          <w:highlight w:val="lightGray"/>
+          <w:lang w:val="cs-CZ"/>
+        </w:rPr>
+        <w:t>src/</w:t>
+      </w:r>
+      <w:r>
+        <w:rPr>
+          <w:lang w:val="cs-CZ"/>
+        </w:rPr>
+        <w:t xml:space="preserve">. Náš kód využívá pouze soubory BMP, ostatní soubory jsou výstupními soubory z editoru Pixilart, který byl použit pro tvorbu obrázků. </w:t>
+      </w:r>
     </w:p>
     <w:p>
       <w:pPr>
+        <w:jc w:val="both"/>
         <w:rPr>
           <w:lang w:val="cs-CZ"/>
         </w:rPr>
@@ -50105,7 +51435,44 @@
         <w:br w:type="page"/>
       </w:r>
     </w:p>
-    <w:bookmarkStart w:id="167" w:name="_Toc222486292" w:displacedByCustomXml="next"/>
+    <w:p>
+      <w:pPr>
+        <w:pStyle w:val="Heading1"/>
+        <w:rPr>
+          <w:lang w:val="cs-CZ"/>
+        </w:rPr>
+      </w:pPr>
+      <w:bookmarkStart w:id="167" w:name="_Toc222486291"/>
+      <w:r>
+        <w:rPr>
+          <w:lang w:val="cs-CZ"/>
+        </w:rPr>
+        <w:lastRenderedPageBreak/>
+        <w:t>ZÁVĚR</w:t>
+      </w:r>
+      <w:bookmarkEnd w:id="167"/>
+    </w:p>
+    <w:p>
+      <w:pPr>
+        <w:rPr>
+          <w:lang w:val="cs-CZ"/>
+        </w:rPr>
+      </w:pPr>
+    </w:p>
+    <w:p>
+      <w:pPr>
+        <w:rPr>
+          <w:lang w:val="cs-CZ"/>
+        </w:rPr>
+      </w:pPr>
+      <w:r>
+        <w:rPr>
+          <w:lang w:val="cs-CZ"/>
+        </w:rPr>
+        <w:br w:type="page"/>
+      </w:r>
+    </w:p>
+    <w:bookmarkStart w:id="168" w:name="_Toc222486292" w:displacedByCustomXml="next"/>
     <w:sdt>
       <w:sdtPr>
         <w:rPr>
@@ -50140,7 +51507,7 @@
             </w:rPr>
             <w:t>Zdroje</w:t>
           </w:r>
-          <w:bookmarkEnd w:id="167"/>
+          <w:bookmarkEnd w:id="168"/>
         </w:p>
         <w:sdt>
           <w:sdtPr>
@@ -50489,14 +51856,14 @@
           <w:lang w:val="cs-CZ"/>
         </w:rPr>
       </w:pPr>
-      <w:bookmarkStart w:id="168" w:name="_Toc222486293"/>
+      <w:bookmarkStart w:id="169" w:name="_Toc222486293"/>
       <w:r>
         <w:rPr>
           <w:lang w:val="cs-CZ"/>
         </w:rPr>
         <w:t>Seznam obrázků</w:t>
       </w:r>
-      <w:bookmarkEnd w:id="168"/>
+      <w:bookmarkEnd w:id="169"/>
     </w:p>
     <w:p>
       <w:pPr>
@@ -55669,6 +57036,22 @@
       </w:r>
     </w:p>
   </w:comment>
+  <w:comment w:id="164" w:author="Ondřej Běhal [2]" w:date="2026-02-28T13:16:00Z" w:initials="OB">
+    <w:p>
+      <w:pPr>
+        <w:pStyle w:val="CommentText"/>
+      </w:pPr>
+      <w:r>
+        <w:rPr>
+          <w:rStyle w:val="CommentReference"/>
+        </w:rPr>
+        <w:annotationRef/>
+      </w:r>
+      <w:r>
+        <w:t>TODO</w:t>
+      </w:r>
+    </w:p>
+  </w:comment>
 </w:comments>
 </file>
 
@@ -55714,6 +57097,7 @@
   <w15:commentEx w15:paraId="725C5961" w15:done="0"/>
   <w15:commentEx w15:paraId="46D2ACCA" w15:done="0"/>
   <w15:commentEx w15:paraId="53E51B99" w15:done="0"/>
+  <w15:commentEx w15:paraId="17F0B8C7" w15:done="0"/>
 </w15:commentsEx>
 </file>
 
@@ -55759,6 +57143,7 @@
   <w16cex:commentExtensible w16cex:durableId="7C3F9266" w16cex:dateUtc="2026-02-05T12:18:00Z"/>
   <w16cex:commentExtensible w16cex:durableId="4AA70B3C" w16cex:dateUtc="2026-02-06T12:01:00Z"/>
   <w16cex:commentExtensible w16cex:durableId="1EFEDE7D" w16cex:dateUtc="2026-02-20T19:58:00Z"/>
+  <w16cex:commentExtensible w16cex:durableId="1D21DD50" w16cex:dateUtc="2026-02-28T12:16:00Z"/>
 </w16cex:commentsExtensible>
 </file>
 
@@ -55804,6 +57189,7 @@
   <w16cid:commentId w16cid:paraId="725C5961" w16cid:durableId="7C3F9266"/>
   <w16cid:commentId w16cid:paraId="46D2ACCA" w16cid:durableId="4AA70B3C"/>
   <w16cid:commentId w16cid:paraId="53E51B99" w16cid:durableId="1EFEDE7D"/>
+  <w16cid:commentId w16cid:paraId="17F0B8C7" w16cid:durableId="1D21DD50"/>
 </w16cid:commentsIds>
 </file>
 

</xml_diff>